<commit_message>
Ready for checkpoint 1, technologies used file is updated, but will need further updating
</commit_message>
<xml_diff>
--- a/DesignDocs/Journal.md.docx
+++ b/DesignDocs/Journal.md.docx
@@ -31,18 +31,25 @@
           <w:i/>
           <w:iCs/>
         </w:rPr>
-        <w:t xml:space="preserve">Week 1: 7 </w:t>
-      </w:r>
-      <w:proofErr w:type="spellStart"/>
+        <w:t>Week 1: 7 hrs</w:t>
+      </w:r>
+    </w:p>
+    <w:p>
+      <w:pPr>
+        <w:spacing w:line="240" w:lineRule="auto"/>
+        <w:ind w:left="1007"/>
+        <w:rPr>
+          <w:rFonts w:ascii="Calibri" w:eastAsia="Times New Roman" w:hAnsi="Calibri" w:cs="Calibri"/>
+        </w:rPr>
+      </w:pPr>
       <w:r>
         <w:rPr>
           <w:rFonts w:ascii="Calibri" w:eastAsia="Times New Roman" w:hAnsi="Calibri" w:cs="Calibri"/>
           <w:i/>
           <w:iCs/>
         </w:rPr>
-        <w:t>hrs</w:t>
-      </w:r>
-      <w:proofErr w:type="spellEnd"/>
+        <w:t>Week 2: 13  hrs</w:t>
+      </w:r>
     </w:p>
     <w:p>
       <w:pPr>
@@ -55,54 +62,9 @@
       <w:r>
         <w:rPr>
           <w:rFonts w:ascii="Calibri" w:eastAsia="Times New Roman" w:hAnsi="Calibri" w:cs="Calibri"/>
-          <w:i/>
-          <w:iCs/>
-        </w:rPr>
-        <w:t xml:space="preserve">Week 2: </w:t>
-      </w:r>
-      <w:proofErr w:type="gramStart"/>
-      <w:r>
-        <w:rPr>
-          <w:rFonts w:ascii="Calibri" w:eastAsia="Times New Roman" w:hAnsi="Calibri" w:cs="Calibri"/>
-          <w:i/>
-          <w:iCs/>
-        </w:rPr>
-        <w:t xml:space="preserve">13  </w:t>
-      </w:r>
-      <w:proofErr w:type="spellStart"/>
-      <w:r>
-        <w:rPr>
-          <w:rFonts w:ascii="Calibri" w:eastAsia="Times New Roman" w:hAnsi="Calibri" w:cs="Calibri"/>
-          <w:i/>
-          <w:iCs/>
-        </w:rPr>
-        <w:t>hrs</w:t>
-      </w:r>
-      <w:proofErr w:type="spellEnd"/>
-      <w:proofErr w:type="gramEnd"/>
-    </w:p>
-    <w:p>
-      <w:pPr>
-        <w:spacing w:line="240" w:lineRule="auto"/>
-        <w:ind w:left="1007"/>
-        <w:rPr>
-          <w:rFonts w:ascii="Calibri" w:eastAsia="Times New Roman" w:hAnsi="Calibri" w:cs="Calibri"/>
-        </w:rPr>
-      </w:pPr>
-      <w:r>
-        <w:rPr>
-          <w:rFonts w:ascii="Calibri" w:eastAsia="Times New Roman" w:hAnsi="Calibri" w:cs="Calibri"/>
-        </w:rPr>
-        <w:t xml:space="preserve">Week 3: 19 </w:t>
-      </w:r>
-      <w:proofErr w:type="spellStart"/>
-      <w:r>
-        <w:rPr>
-          <w:rFonts w:ascii="Calibri" w:eastAsia="Times New Roman" w:hAnsi="Calibri" w:cs="Calibri"/>
-        </w:rPr>
-        <w:t>hrs</w:t>
-      </w:r>
-      <w:proofErr w:type="spellEnd"/>
+        </w:rPr>
+        <w:t>Week 3: 19 hrs</w:t>
+      </w:r>
     </w:p>
     <w:p>
       <w:pPr>
@@ -244,16 +206,8 @@
               <w:rPr>
                 <w:rFonts w:ascii="Calibri" w:eastAsia="Times New Roman" w:hAnsi="Calibri" w:cs="Calibri"/>
               </w:rPr>
-              <w:t xml:space="preserve">  3hrs researching, reviewing, looking over docs for indie project, generating user </w:t>
+              <w:t xml:space="preserve">  3hrs researching, reviewing, looking over docs for indie project, generating user stories</w:t>
             </w:r>
-            <w:proofErr w:type="gramStart"/>
-            <w:r>
-              <w:rPr>
-                <w:rFonts w:ascii="Calibri" w:eastAsia="Times New Roman" w:hAnsi="Calibri" w:cs="Calibri"/>
-              </w:rPr>
-              <w:t>stories</w:t>
-            </w:r>
-            <w:proofErr w:type="gramEnd"/>
           </w:p>
           <w:p>
             <w:pPr>
@@ -266,35 +220,7 @@
               <w:rPr>
                 <w:rFonts w:ascii="Calibri" w:eastAsia="Times New Roman" w:hAnsi="Calibri" w:cs="Calibri"/>
               </w:rPr>
-              <w:t xml:space="preserve">Looked up how to add </w:t>
-            </w:r>
-            <w:proofErr w:type="spellStart"/>
-            <w:r>
-              <w:rPr>
-                <w:rFonts w:ascii="Calibri" w:eastAsia="Times New Roman" w:hAnsi="Calibri" w:cs="Calibri"/>
-              </w:rPr>
-              <w:t>onenote</w:t>
-            </w:r>
-            <w:proofErr w:type="spellEnd"/>
-            <w:r>
-              <w:rPr>
-                <w:rFonts w:ascii="Calibri" w:eastAsia="Times New Roman" w:hAnsi="Calibri" w:cs="Calibri"/>
-              </w:rPr>
-              <w:t xml:space="preserve"> file to git…</w:t>
-            </w:r>
-            <w:proofErr w:type="gramStart"/>
-            <w:r>
-              <w:rPr>
-                <w:rFonts w:ascii="Calibri" w:eastAsia="Times New Roman" w:hAnsi="Calibri" w:cs="Calibri"/>
-              </w:rPr>
-              <w:t>didn't</w:t>
-            </w:r>
-            <w:proofErr w:type="gramEnd"/>
-            <w:r>
-              <w:rPr>
-                <w:rFonts w:ascii="Calibri" w:eastAsia="Times New Roman" w:hAnsi="Calibri" w:cs="Calibri"/>
-              </w:rPr>
-              <w:t xml:space="preserve"> find what I wanted</w:t>
+              <w:t>Looked up how to add onenote file to git…didn't find what I wanted</w:t>
             </w:r>
           </w:p>
         </w:tc>
@@ -389,18 +315,8 @@
         <w:rPr>
           <w:rFonts w:ascii="Calibri" w:eastAsia="Times New Roman" w:hAnsi="Calibri" w:cs="Calibri"/>
         </w:rPr>
-        <w:t>Need to start drilling down features/</w:t>
-      </w:r>
-      <w:proofErr w:type="spellStart"/>
-      <w:proofErr w:type="gramStart"/>
-      <w:r>
-        <w:rPr>
-          <w:rFonts w:ascii="Calibri" w:eastAsia="Times New Roman" w:hAnsi="Calibri" w:cs="Calibri"/>
-        </w:rPr>
-        <w:t>mvp</w:t>
-      </w:r>
-      <w:proofErr w:type="spellEnd"/>
-      <w:proofErr w:type="gramEnd"/>
+        <w:t>Need to start drilling down features/mvp</w:t>
+      </w:r>
     </w:p>
     <w:p>
       <w:pPr>
@@ -419,21 +335,7 @@
         <w:rPr>
           <w:rFonts w:ascii="Calibri" w:eastAsia="Times New Roman" w:hAnsi="Calibri" w:cs="Calibri"/>
         </w:rPr>
-        <w:t>How many pages?  SPA? Or do I need a results servlet/</w:t>
-      </w:r>
-      <w:proofErr w:type="spellStart"/>
-      <w:r>
-        <w:rPr>
-          <w:rFonts w:ascii="Calibri" w:eastAsia="Times New Roman" w:hAnsi="Calibri" w:cs="Calibri"/>
-        </w:rPr>
-        <w:t>jsp</w:t>
-      </w:r>
-      <w:proofErr w:type="spellEnd"/>
-      <w:r>
-        <w:rPr>
-          <w:rFonts w:ascii="Calibri" w:eastAsia="Times New Roman" w:hAnsi="Calibri" w:cs="Calibri"/>
-        </w:rPr>
-        <w:t>?</w:t>
+        <w:t>How many pages?  SPA? Or do I need a results servlet/jsp?</w:t>
       </w:r>
     </w:p>
     <w:p>
@@ -453,16 +355,8 @@
         <w:rPr>
           <w:rFonts w:ascii="Calibri" w:eastAsia="Times New Roman" w:hAnsi="Calibri" w:cs="Calibri"/>
         </w:rPr>
-        <w:t xml:space="preserve">Welcome page with featured resources/new/events, sign in/sign up, search </w:t>
-      </w:r>
-      <w:proofErr w:type="gramStart"/>
-      <w:r>
-        <w:rPr>
-          <w:rFonts w:ascii="Calibri" w:eastAsia="Times New Roman" w:hAnsi="Calibri" w:cs="Calibri"/>
-        </w:rPr>
-        <w:t>form</w:t>
-      </w:r>
-      <w:proofErr w:type="gramEnd"/>
+        <w:t>Welcome page with featured resources/new/events, sign in/sign up, search form</w:t>
+      </w:r>
     </w:p>
     <w:p>
       <w:pPr>
@@ -649,23 +543,7 @@
           <w:rFonts w:ascii="Calibri" w:eastAsia="Times New Roman" w:hAnsi="Calibri" w:cs="Calibri"/>
           <w:color w:val="000000"/>
         </w:rPr>
-        <w:t> </w:t>
-      </w:r>
-      <w:proofErr w:type="gramStart"/>
-      <w:r>
-        <w:rPr>
-          <w:rFonts w:ascii="Calibri" w:eastAsia="Times New Roman" w:hAnsi="Calibri" w:cs="Calibri"/>
-          <w:color w:val="000000"/>
-        </w:rPr>
-        <w:t>?Which</w:t>
-      </w:r>
-      <w:proofErr w:type="gramEnd"/>
-      <w:r>
-        <w:rPr>
-          <w:rFonts w:ascii="Calibri" w:eastAsia="Times New Roman" w:hAnsi="Calibri" w:cs="Calibri"/>
-          <w:color w:val="000000"/>
-        </w:rPr>
-        <w:t xml:space="preserve"> software for wireframes? Figma?  </w:t>
+        <w:t xml:space="preserve"> ?Which software for wireframes? Figma?  </w:t>
       </w:r>
     </w:p>
     <w:p>
@@ -740,23 +618,7 @@
           <w:rFonts w:ascii="Calibri" w:eastAsia="Times New Roman" w:hAnsi="Calibri" w:cs="Calibri"/>
           <w:color w:val="000000"/>
         </w:rPr>
-        <w:t> </w:t>
-      </w:r>
-      <w:proofErr w:type="gramStart"/>
-      <w:r>
-        <w:rPr>
-          <w:rFonts w:ascii="Calibri" w:eastAsia="Times New Roman" w:hAnsi="Calibri" w:cs="Calibri"/>
-          <w:color w:val="000000"/>
-        </w:rPr>
-        <w:t>Don't</w:t>
-      </w:r>
-      <w:proofErr w:type="gramEnd"/>
-      <w:r>
-        <w:rPr>
-          <w:rFonts w:ascii="Calibri" w:eastAsia="Times New Roman" w:hAnsi="Calibri" w:cs="Calibri"/>
-          <w:color w:val="000000"/>
-        </w:rPr>
-        <w:t xml:space="preserve"> forget WHITE SPACE IS GOOD</w:t>
+        <w:t> Don't forget WHITE SPACE IS GOOD</w:t>
       </w:r>
     </w:p>
     <w:p>
@@ -796,16 +658,8 @@
         <w:rPr>
           <w:rFonts w:ascii="Calibri" w:eastAsia="Times New Roman" w:hAnsi="Calibri" w:cs="Calibri"/>
         </w:rPr>
-        <w:t xml:space="preserve">Use template, </w:t>
-      </w:r>
-      <w:proofErr w:type="gramStart"/>
-      <w:r>
-        <w:rPr>
-          <w:rFonts w:ascii="Calibri" w:eastAsia="Times New Roman" w:hAnsi="Calibri" w:cs="Calibri"/>
-        </w:rPr>
-        <w:t>review</w:t>
-      </w:r>
-      <w:proofErr w:type="gramEnd"/>
+        <w:t>Use template, review</w:t>
+      </w:r>
     </w:p>
     <w:p>
       <w:pPr>
@@ -839,44 +693,8 @@
         <w:rPr>
           <w:rFonts w:ascii="Calibri" w:eastAsia="Times New Roman" w:hAnsi="Calibri" w:cs="Calibri"/>
         </w:rPr>
-        <w:t xml:space="preserve">Think about how to do the search by location, </w:t>
-      </w:r>
-      <w:proofErr w:type="spellStart"/>
-      <w:r>
-        <w:rPr>
-          <w:rFonts w:ascii="Calibri" w:eastAsia="Times New Roman" w:hAnsi="Calibri" w:cs="Calibri"/>
-        </w:rPr>
-        <w:t>zipcode</w:t>
-      </w:r>
-      <w:proofErr w:type="spellEnd"/>
-      <w:r>
-        <w:rPr>
-          <w:rFonts w:ascii="Calibri" w:eastAsia="Times New Roman" w:hAnsi="Calibri" w:cs="Calibri"/>
-        </w:rPr>
-        <w:t xml:space="preserve"> functions, need google map API thing?  Need to separate by service locations, not </w:t>
-      </w:r>
-      <w:proofErr w:type="spellStart"/>
-      <w:r>
-        <w:rPr>
-          <w:rFonts w:ascii="Calibri" w:eastAsia="Times New Roman" w:hAnsi="Calibri" w:cs="Calibri"/>
-        </w:rPr>
-        <w:t>corp</w:t>
-      </w:r>
-      <w:proofErr w:type="spellEnd"/>
-      <w:r>
-        <w:rPr>
-          <w:rFonts w:ascii="Calibri" w:eastAsia="Times New Roman" w:hAnsi="Calibri" w:cs="Calibri"/>
-        </w:rPr>
-        <w:t xml:space="preserve"> </w:t>
-      </w:r>
-      <w:proofErr w:type="gramStart"/>
-      <w:r>
-        <w:rPr>
-          <w:rFonts w:ascii="Calibri" w:eastAsia="Times New Roman" w:hAnsi="Calibri" w:cs="Calibri"/>
-        </w:rPr>
-        <w:t>address</w:t>
-      </w:r>
-      <w:proofErr w:type="gramEnd"/>
+        <w:t>Think about how to do the search by location, zipcode functions, need google map API thing?  Need to separate by service locations, not corp address</w:t>
+      </w:r>
     </w:p>
     <w:p>
       <w:pPr>
@@ -950,17 +768,8 @@
           <w:rFonts w:ascii="Calibri" w:eastAsia="Times New Roman" w:hAnsi="Calibri" w:cs="Calibri"/>
           <w:color w:val="000000"/>
         </w:rPr>
-        <w:t xml:space="preserve"> Pare down user </w:t>
-      </w:r>
-      <w:proofErr w:type="gramStart"/>
-      <w:r>
-        <w:rPr>
-          <w:rFonts w:ascii="Calibri" w:eastAsia="Times New Roman" w:hAnsi="Calibri" w:cs="Calibri"/>
-          <w:color w:val="000000"/>
-        </w:rPr>
-        <w:t>stories</w:t>
-      </w:r>
-      <w:proofErr w:type="gramEnd"/>
+        <w:t> Pare down user stories</w:t>
+      </w:r>
     </w:p>
     <w:p>
       <w:pPr>
@@ -1034,23 +843,7 @@
           <w:rFonts w:ascii="Calibri" w:eastAsia="Times New Roman" w:hAnsi="Calibri" w:cs="Calibri"/>
           <w:color w:val="000000"/>
         </w:rPr>
-        <w:t xml:space="preserve"> Which </w:t>
-      </w:r>
-      <w:proofErr w:type="spellStart"/>
-      <w:r>
-        <w:rPr>
-          <w:rFonts w:ascii="Calibri" w:eastAsia="Times New Roman" w:hAnsi="Calibri" w:cs="Calibri"/>
-          <w:color w:val="000000"/>
-        </w:rPr>
-        <w:t>apis</w:t>
-      </w:r>
-      <w:proofErr w:type="spellEnd"/>
-      <w:r>
-        <w:rPr>
-          <w:rFonts w:ascii="Calibri" w:eastAsia="Times New Roman" w:hAnsi="Calibri" w:cs="Calibri"/>
-          <w:color w:val="000000"/>
-        </w:rPr>
-        <w:t xml:space="preserve"> to use?</w:t>
+        <w:t> Which apis to use?</w:t>
       </w:r>
     </w:p>
     <w:p>
@@ -1125,17 +918,8 @@
           <w:rFonts w:ascii="Calibri" w:eastAsia="Times New Roman" w:hAnsi="Calibri" w:cs="Calibri"/>
           <w:color w:val="000000"/>
         </w:rPr>
-        <w:t xml:space="preserve"> Started thinking about entities and </w:t>
-      </w:r>
-      <w:proofErr w:type="gramStart"/>
-      <w:r>
-        <w:rPr>
-          <w:rFonts w:ascii="Calibri" w:eastAsia="Times New Roman" w:hAnsi="Calibri" w:cs="Calibri"/>
-          <w:color w:val="000000"/>
-        </w:rPr>
-        <w:t>ERD</w:t>
-      </w:r>
-      <w:proofErr w:type="gramEnd"/>
+        <w:t> Started thinking about entities and ERD</w:t>
+      </w:r>
     </w:p>
     <w:p>
       <w:pPr>
@@ -1209,25 +993,7 @@
           <w:rFonts w:ascii="Calibri" w:eastAsia="Times New Roman" w:hAnsi="Calibri" w:cs="Calibri"/>
           <w:color w:val="000000"/>
         </w:rPr>
-        <w:t xml:space="preserve"> What are my entities?? I need some many to many relationships, how do decide what they </w:t>
-      </w:r>
-      <w:proofErr w:type="spellStart"/>
-      <w:proofErr w:type="gramStart"/>
-      <w:r>
-        <w:rPr>
-          <w:rFonts w:ascii="Calibri" w:eastAsia="Times New Roman" w:hAnsi="Calibri" w:cs="Calibri"/>
-          <w:color w:val="000000"/>
-        </w:rPr>
-        <w:t>are?SuperClasses</w:t>
-      </w:r>
-      <w:proofErr w:type="spellEnd"/>
-      <w:proofErr w:type="gramEnd"/>
-      <w:r>
-        <w:rPr>
-          <w:rFonts w:ascii="Calibri" w:eastAsia="Times New Roman" w:hAnsi="Calibri" w:cs="Calibri"/>
-          <w:color w:val="000000"/>
-        </w:rPr>
-        <w:t>/subclasses, inheritance, INTERFACES?</w:t>
+        <w:t> What are my entities?? I need some many to many relationships, how do decide what they are?SuperClasses/subclasses, inheritance, INTERFACES?</w:t>
       </w:r>
     </w:p>
     <w:p>
@@ -1355,23 +1121,7 @@
           <w:rFonts w:ascii="Calibri" w:eastAsia="Times New Roman" w:hAnsi="Calibri" w:cs="Calibri"/>
           <w:color w:val="000000"/>
         </w:rPr>
-        <w:t xml:space="preserve"> What about </w:t>
-      </w:r>
-      <w:proofErr w:type="spellStart"/>
-      <w:r>
-        <w:rPr>
-          <w:rFonts w:ascii="Calibri" w:eastAsia="Times New Roman" w:hAnsi="Calibri" w:cs="Calibri"/>
-          <w:color w:val="000000"/>
-        </w:rPr>
-        <w:t>api</w:t>
-      </w:r>
-      <w:proofErr w:type="spellEnd"/>
-      <w:r>
-        <w:rPr>
-          <w:rFonts w:ascii="Calibri" w:eastAsia="Times New Roman" w:hAnsi="Calibri" w:cs="Calibri"/>
-          <w:color w:val="000000"/>
-        </w:rPr>
-        <w:t xml:space="preserve"> data?? How is that modeled/mapped?</w:t>
+        <w:t> What about api data?? How is that modeled/mapped?</w:t>
       </w:r>
     </w:p>
     <w:p>
@@ -1597,16 +1347,8 @@
         <w:rPr>
           <w:rFonts w:ascii="Calibri" w:eastAsia="Times New Roman" w:hAnsi="Calibri" w:cs="Calibri"/>
         </w:rPr>
-        <w:t xml:space="preserve">Write prep </w:t>
-      </w:r>
-      <w:proofErr w:type="gramStart"/>
-      <w:r>
-        <w:rPr>
-          <w:rFonts w:ascii="Calibri" w:eastAsia="Times New Roman" w:hAnsi="Calibri" w:cs="Calibri"/>
-        </w:rPr>
-        <w:t>code</w:t>
-      </w:r>
-      <w:proofErr w:type="gramEnd"/>
+        <w:t>Write prep code</w:t>
+      </w:r>
     </w:p>
     <w:p>
       <w:pPr>
@@ -1645,16 +1387,8 @@
         <w:rPr>
           <w:rFonts w:ascii="Calibri" w:eastAsia="Times New Roman" w:hAnsi="Calibri" w:cs="Calibri"/>
         </w:rPr>
-        <w:t xml:space="preserve">Implement, test, </w:t>
-      </w:r>
-      <w:proofErr w:type="gramStart"/>
-      <w:r>
-        <w:rPr>
-          <w:rFonts w:ascii="Calibri" w:eastAsia="Times New Roman" w:hAnsi="Calibri" w:cs="Calibri"/>
-        </w:rPr>
-        <w:t>debug</w:t>
-      </w:r>
-      <w:proofErr w:type="gramEnd"/>
+        <w:t>Implement, test, debug</w:t>
+      </w:r>
     </w:p>
     <w:p>
       <w:pPr>
@@ -1698,21 +1432,7 @@
         <w:rPr>
           <w:rFonts w:ascii="Calibri" w:eastAsia="Times New Roman" w:hAnsi="Calibri" w:cs="Calibri"/>
         </w:rPr>
-        <w:t xml:space="preserve">Exploring Monday.com project mgt software, per Lisa on Slack, watched a couple of intro videos, but my cat just died, so I </w:t>
-      </w:r>
-      <w:proofErr w:type="gramStart"/>
-      <w:r>
-        <w:rPr>
-          <w:rFonts w:ascii="Calibri" w:eastAsia="Times New Roman" w:hAnsi="Calibri" w:cs="Calibri"/>
-        </w:rPr>
-        <w:t>wasn't</w:t>
-      </w:r>
-      <w:proofErr w:type="gramEnd"/>
-      <w:r>
-        <w:rPr>
-          <w:rFonts w:ascii="Calibri" w:eastAsia="Times New Roman" w:hAnsi="Calibri" w:cs="Calibri"/>
-        </w:rPr>
-        <w:t xml:space="preserve"> really into it.</w:t>
+        <w:t>Exploring Monday.com project mgt software, per Lisa on Slack, watched a couple of intro videos, but my cat just died, so I wasn't really into it.</w:t>
       </w:r>
     </w:p>
     <w:p>
@@ -1727,35 +1447,7 @@
         <w:rPr>
           <w:rFonts w:ascii="Calibri" w:eastAsia="Times New Roman" w:hAnsi="Calibri" w:cs="Calibri"/>
         </w:rPr>
-        <w:t xml:space="preserve">-seems like </w:t>
-      </w:r>
-      <w:proofErr w:type="gramStart"/>
-      <w:r>
-        <w:rPr>
-          <w:rFonts w:ascii="Calibri" w:eastAsia="Times New Roman" w:hAnsi="Calibri" w:cs="Calibri"/>
-        </w:rPr>
-        <w:t>it's</w:t>
-      </w:r>
-      <w:proofErr w:type="gramEnd"/>
-      <w:r>
-        <w:rPr>
-          <w:rFonts w:ascii="Calibri" w:eastAsia="Times New Roman" w:hAnsi="Calibri" w:cs="Calibri"/>
-        </w:rPr>
-        <w:t xml:space="preserve"> just for keeping track of tasks and goals, </w:t>
-      </w:r>
-      <w:proofErr w:type="spellStart"/>
-      <w:r>
-        <w:rPr>
-          <w:rFonts w:ascii="Calibri" w:eastAsia="Times New Roman" w:hAnsi="Calibri" w:cs="Calibri"/>
-        </w:rPr>
-        <w:t>etc</w:t>
-      </w:r>
-      <w:proofErr w:type="spellEnd"/>
-      <w:r>
-        <w:rPr>
-          <w:rFonts w:ascii="Calibri" w:eastAsia="Times New Roman" w:hAnsi="Calibri" w:cs="Calibri"/>
-        </w:rPr>
-        <w:t>…limited scope for what I need, I want something that helps me figure out what to do LOL!</w:t>
+        <w:t>-seems like it's just for keeping track of tasks and goals, etc…limited scope for what I need, I want something that helps me figure out what to do LOL!</w:t>
       </w:r>
     </w:p>
     <w:p>
@@ -1770,21 +1462,7 @@
         <w:rPr>
           <w:rFonts w:ascii="Calibri" w:eastAsia="Times New Roman" w:hAnsi="Calibri" w:cs="Calibri"/>
         </w:rPr>
-        <w:t>Okay, let's research Java planning then</w:t>
-      </w:r>
-      <w:proofErr w:type="gramStart"/>
-      <w:r>
-        <w:rPr>
-          <w:rFonts w:ascii="Calibri" w:eastAsia="Times New Roman" w:hAnsi="Calibri" w:cs="Calibri"/>
-        </w:rPr>
-        <w:t>….SEE</w:t>
-      </w:r>
-      <w:proofErr w:type="gramEnd"/>
-      <w:r>
-        <w:rPr>
-          <w:rFonts w:ascii="Calibri" w:eastAsia="Times New Roman" w:hAnsi="Calibri" w:cs="Calibri"/>
-        </w:rPr>
-        <w:t xml:space="preserve"> JAVA PLANNING SECTION</w:t>
+        <w:t>Okay, let's research Java planning then….SEE JAVA PLANNING SECTION</w:t>
       </w:r>
     </w:p>
     <w:p>
@@ -1799,16 +1477,8 @@
         <w:rPr>
           <w:rFonts w:ascii="Calibri" w:eastAsia="Times New Roman" w:hAnsi="Calibri" w:cs="Calibri"/>
         </w:rPr>
-        <w:t xml:space="preserve">!?  I really need to organize and plan how I am going to accomplish </w:t>
-      </w:r>
-      <w:proofErr w:type="gramStart"/>
-      <w:r>
-        <w:rPr>
-          <w:rFonts w:ascii="Calibri" w:eastAsia="Times New Roman" w:hAnsi="Calibri" w:cs="Calibri"/>
-        </w:rPr>
-        <w:t>this</w:t>
-      </w:r>
-      <w:proofErr w:type="gramEnd"/>
+        <w:t>!?  I really need to organize and plan how I am going to accomplish this</w:t>
+      </w:r>
     </w:p>
     <w:p>
       <w:pPr>
@@ -1877,17 +1547,8 @@
           <w:rFonts w:ascii="Calibri" w:eastAsia="Times New Roman" w:hAnsi="Calibri" w:cs="Calibri"/>
           <w:color w:val="000000"/>
         </w:rPr>
-        <w:t xml:space="preserve"> Think about sociological aspects of my users and how I can incorporate into </w:t>
-      </w:r>
-      <w:proofErr w:type="gramStart"/>
-      <w:r>
-        <w:rPr>
-          <w:rFonts w:ascii="Calibri" w:eastAsia="Times New Roman" w:hAnsi="Calibri" w:cs="Calibri"/>
-          <w:color w:val="000000"/>
-        </w:rPr>
-        <w:t>UXUI</w:t>
-      </w:r>
-      <w:proofErr w:type="gramEnd"/>
+        <w:t> Think about sociological aspects of my users and how I can incorporate into UXUI</w:t>
+      </w:r>
     </w:p>
     <w:p>
       <w:pPr>
@@ -1906,21 +1567,7 @@
         <w:rPr>
           <w:rFonts w:ascii="Calibri" w:eastAsia="Times New Roman" w:hAnsi="Calibri" w:cs="Calibri"/>
         </w:rPr>
-        <w:t xml:space="preserve">How is this </w:t>
-      </w:r>
-      <w:proofErr w:type="gramStart"/>
-      <w:r>
-        <w:rPr>
-          <w:rFonts w:ascii="Calibri" w:eastAsia="Times New Roman" w:hAnsi="Calibri" w:cs="Calibri"/>
-        </w:rPr>
-        <w:t>important?/</w:t>
-      </w:r>
-      <w:proofErr w:type="gramEnd"/>
-      <w:r>
-        <w:rPr>
-          <w:rFonts w:ascii="Calibri" w:eastAsia="Times New Roman" w:hAnsi="Calibri" w:cs="Calibri"/>
-        </w:rPr>
-        <w:t>does it really matter?</w:t>
+        <w:t>How is this important?/does it really matter?</w:t>
       </w:r>
     </w:p>
     <w:p>
@@ -1960,16 +1607,8 @@
         <w:rPr>
           <w:rFonts w:ascii="Calibri" w:eastAsia="Times New Roman" w:hAnsi="Calibri" w:cs="Calibri"/>
         </w:rPr>
-        <w:t xml:space="preserve">Immigrants/some not legally recognized, let them know if documentation is </w:t>
-      </w:r>
-      <w:proofErr w:type="gramStart"/>
-      <w:r>
-        <w:rPr>
-          <w:rFonts w:ascii="Calibri" w:eastAsia="Times New Roman" w:hAnsi="Calibri" w:cs="Calibri"/>
-        </w:rPr>
-        <w:t>needed</w:t>
-      </w:r>
-      <w:proofErr w:type="gramEnd"/>
+        <w:t>Immigrants/some not legally recognized, let them know if documentation is needed</w:t>
+      </w:r>
     </w:p>
     <w:p>
       <w:pPr>
@@ -2009,16 +1648,8 @@
         <w:rPr>
           <w:rFonts w:ascii="Calibri" w:eastAsia="Times New Roman" w:hAnsi="Calibri" w:cs="Calibri"/>
         </w:rPr>
-        <w:t xml:space="preserve">Sensitivity to situations, beware of judging, </w:t>
-      </w:r>
-      <w:proofErr w:type="gramStart"/>
-      <w:r>
-        <w:rPr>
-          <w:rFonts w:ascii="Calibri" w:eastAsia="Times New Roman" w:hAnsi="Calibri" w:cs="Calibri"/>
-        </w:rPr>
-        <w:t>stereotyping</w:t>
-      </w:r>
-      <w:proofErr w:type="gramEnd"/>
+        <w:t>Sensitivity to situations, beware of judging, stereotyping</w:t>
+      </w:r>
     </w:p>
     <w:p>
       <w:pPr>
@@ -2158,19 +1789,11 @@
           <w:rFonts w:ascii="Calibri" w:eastAsia="Times New Roman" w:hAnsi="Calibri" w:cs="Calibri"/>
         </w:rPr>
       </w:pPr>
-      <w:proofErr w:type="gramStart"/>
-      <w:r>
-        <w:rPr>
-          <w:rFonts w:ascii="Calibri" w:eastAsia="Times New Roman" w:hAnsi="Calibri" w:cs="Calibri"/>
-        </w:rPr>
-        <w:t>What's</w:t>
-      </w:r>
-      <w:proofErr w:type="gramEnd"/>
-      <w:r>
-        <w:rPr>
-          <w:rFonts w:ascii="Calibri" w:eastAsia="Times New Roman" w:hAnsi="Calibri" w:cs="Calibri"/>
-        </w:rPr>
-        <w:t xml:space="preserve"> up with threads??!!</w:t>
+      <w:r>
+        <w:rPr>
+          <w:rFonts w:ascii="Calibri" w:eastAsia="Times New Roman" w:hAnsi="Calibri" w:cs="Calibri"/>
+        </w:rPr>
+        <w:t>What's up with threads??!!</w:t>
       </w:r>
     </w:p>
     <w:p>
@@ -2193,18 +1816,8 @@
           <w:color w:val="4E4242"/>
           <w:shd w:val="clear" w:color="auto" w:fill="FFFFFF"/>
         </w:rPr>
-        <w:t xml:space="preserve">Ways to improve the design of your </w:t>
-      </w:r>
-      <w:proofErr w:type="gramStart"/>
-      <w:r>
-        <w:rPr>
-          <w:rFonts w:ascii="museo-sans" w:eastAsia="Times New Roman" w:hAnsi="museo-sans" w:cs="Calibri"/>
-          <w:color w:val="4E4242"/>
-          <w:shd w:val="clear" w:color="auto" w:fill="FFFFFF"/>
-        </w:rPr>
-        <w:t>objects</w:t>
-      </w:r>
-      <w:proofErr w:type="gramEnd"/>
+        <w:t>Ways to improve the design of your objects</w:t>
+      </w:r>
     </w:p>
     <w:p>
       <w:pPr>
@@ -2364,18 +1977,8 @@
           <w:color w:val="4E4242"/>
           <w:shd w:val="clear" w:color="auto" w:fill="FFFFFF"/>
         </w:rPr>
-        <w:t xml:space="preserve">The Model/Controller/View architecture used by the JFC </w:t>
-      </w:r>
-      <w:proofErr w:type="gramStart"/>
-      <w:r>
-        <w:rPr>
-          <w:rFonts w:ascii="museo-sans" w:eastAsia="Times New Roman" w:hAnsi="museo-sans" w:cs="Calibri"/>
-          <w:color w:val="4E4242"/>
-          <w:shd w:val="clear" w:color="auto" w:fill="FFFFFF"/>
-        </w:rPr>
-        <w:t>classes</w:t>
-      </w:r>
-      <w:proofErr w:type="gramEnd"/>
+        <w:t>The Model/Controller/View architecture used by the JFC classes</w:t>
+      </w:r>
     </w:p>
     <w:p>
       <w:pPr>
@@ -2532,23 +2135,7 @@
           <w:rFonts w:ascii="Calibri" w:eastAsia="Times New Roman" w:hAnsi="Calibri" w:cs="Calibri"/>
           <w:highlight w:val="yellow"/>
         </w:rPr>
-        <w:t xml:space="preserve">Getting feedback -- and </w:t>
-      </w:r>
-      <w:proofErr w:type="gramStart"/>
-      <w:r>
-        <w:rPr>
-          <w:rFonts w:ascii="Calibri" w:eastAsia="Times New Roman" w:hAnsi="Calibri" w:cs="Calibri"/>
-          <w:highlight w:val="yellow"/>
-        </w:rPr>
-        <w:t>making adjustments to</w:t>
-      </w:r>
-      <w:proofErr w:type="gramEnd"/>
-      <w:r>
-        <w:rPr>
-          <w:rFonts w:ascii="Calibri" w:eastAsia="Times New Roman" w:hAnsi="Calibri" w:cs="Calibri"/>
-          <w:highlight w:val="yellow"/>
-        </w:rPr>
-        <w:t xml:space="preserve"> your system design as a result of the feedback -- is an example of iteration in the process of software development.</w:t>
+        <w:t>Getting feedback -- and making adjustments to your system design as a result of the feedback -- is an example of iteration in the process of software development.</w:t>
       </w:r>
     </w:p>
     <w:p>
@@ -2622,16 +2209,8 @@
         <w:rPr>
           <w:rFonts w:ascii="Calibri" w:eastAsia="Times New Roman" w:hAnsi="Calibri" w:cs="Calibri"/>
         </w:rPr>
-        <w:t xml:space="preserve">Tuesday, 2/1/21, 3 </w:t>
-      </w:r>
-      <w:proofErr w:type="spellStart"/>
-      <w:r>
-        <w:rPr>
-          <w:rFonts w:ascii="Calibri" w:eastAsia="Times New Roman" w:hAnsi="Calibri" w:cs="Calibri"/>
-        </w:rPr>
-        <w:t>hrs</w:t>
-      </w:r>
-      <w:proofErr w:type="spellEnd"/>
+        <w:t>Tuesday, 2/1/21, 3 hrs</w:t>
+      </w:r>
     </w:p>
     <w:p>
       <w:pPr>
@@ -2675,21 +2254,7 @@
         <w:rPr>
           <w:rFonts w:ascii="Calibri" w:eastAsia="Times New Roman" w:hAnsi="Calibri" w:cs="Calibri"/>
         </w:rPr>
-        <w:t xml:space="preserve">-Adding </w:t>
-      </w:r>
-      <w:proofErr w:type="spellStart"/>
-      <w:r>
-        <w:rPr>
-          <w:rFonts w:ascii="Calibri" w:eastAsia="Times New Roman" w:hAnsi="Calibri" w:cs="Calibri"/>
-        </w:rPr>
-        <w:t>figma</w:t>
-      </w:r>
-      <w:proofErr w:type="spellEnd"/>
-      <w:r>
-        <w:rPr>
-          <w:rFonts w:ascii="Calibri" w:eastAsia="Times New Roman" w:hAnsi="Calibri" w:cs="Calibri"/>
-        </w:rPr>
-        <w:t xml:space="preserve"> project to start wireframing</w:t>
+        <w:t>-Adding figma project to start wireframing</w:t>
       </w:r>
     </w:p>
     <w:p>
@@ -2704,35 +2269,7 @@
         <w:rPr>
           <w:rFonts w:ascii="Calibri" w:eastAsia="Times New Roman" w:hAnsi="Calibri" w:cs="Calibri"/>
         </w:rPr>
-        <w:t xml:space="preserve">Programs are so boxy, though, </w:t>
-      </w:r>
-      <w:proofErr w:type="gramStart"/>
-      <w:r>
-        <w:rPr>
-          <w:rFonts w:ascii="Calibri" w:eastAsia="Times New Roman" w:hAnsi="Calibri" w:cs="Calibri"/>
-        </w:rPr>
-        <w:t>aesthetically</w:t>
-      </w:r>
-      <w:proofErr w:type="gramEnd"/>
-      <w:r>
-        <w:rPr>
-          <w:rFonts w:ascii="Calibri" w:eastAsia="Times New Roman" w:hAnsi="Calibri" w:cs="Calibri"/>
-        </w:rPr>
-        <w:t xml:space="preserve"> and mentally…  you </w:t>
-      </w:r>
-      <w:proofErr w:type="gramStart"/>
-      <w:r>
-        <w:rPr>
-          <w:rFonts w:ascii="Calibri" w:eastAsia="Times New Roman" w:hAnsi="Calibri" w:cs="Calibri"/>
-        </w:rPr>
-        <w:t>have to</w:t>
-      </w:r>
-      <w:proofErr w:type="gramEnd"/>
-      <w:r>
-        <w:rPr>
-          <w:rFonts w:ascii="Calibri" w:eastAsia="Times New Roman" w:hAnsi="Calibri" w:cs="Calibri"/>
-        </w:rPr>
-        <w:t xml:space="preserve"> choose from already made stuff instead of creating, which I should like, premade code being reused…</w:t>
+        <w:t>Programs are so boxy, though, aesthetically and mentally…  you have to choose from already made stuff instead of creating, which I should like, premade code being reused…</w:t>
       </w:r>
     </w:p>
     <w:p>
@@ -2752,21 +2289,7 @@
         <w:rPr>
           <w:rFonts w:ascii="Calibri" w:eastAsia="Times New Roman" w:hAnsi="Calibri" w:cs="Calibri"/>
         </w:rPr>
-        <w:t xml:space="preserve">I </w:t>
-      </w:r>
-      <w:proofErr w:type="gramStart"/>
-      <w:r>
-        <w:rPr>
-          <w:rFonts w:ascii="Calibri" w:eastAsia="Times New Roman" w:hAnsi="Calibri" w:cs="Calibri"/>
-        </w:rPr>
-        <w:t>don't</w:t>
-      </w:r>
-      <w:proofErr w:type="gramEnd"/>
-      <w:r>
-        <w:rPr>
-          <w:rFonts w:ascii="Calibri" w:eastAsia="Times New Roman" w:hAnsi="Calibri" w:cs="Calibri"/>
-        </w:rPr>
-        <w:t xml:space="preserve"> want it to be like everything else…  I suppose every dev says that, and I vaguely remember warnings about trying to reinvent the wheel in UIUX class…</w:t>
+        <w:t>I don't want it to be like everything else…  I suppose every dev says that, and I vaguely remember warnings about trying to reinvent the wheel in UIUX class…</w:t>
       </w:r>
     </w:p>
     <w:p>
@@ -2811,29 +2334,7 @@
         <w:rPr>
           <w:rFonts w:ascii="Calibri" w:eastAsia="Times New Roman" w:hAnsi="Calibri" w:cs="Calibri"/>
         </w:rPr>
-        <w:t xml:space="preserve">There is no need to see flowers any other way than the way they always have been seen…"  Cue chorus of </w:t>
-      </w:r>
-      <w:proofErr w:type="spellStart"/>
-      <w:proofErr w:type="gramStart"/>
-      <w:r>
-        <w:rPr>
-          <w:rFonts w:ascii="Calibri" w:eastAsia="Times New Roman" w:hAnsi="Calibri" w:cs="Calibri"/>
-        </w:rPr>
-        <w:t>children..</w:t>
-      </w:r>
-      <w:proofErr w:type="gramEnd"/>
-      <w:r>
-        <w:rPr>
-          <w:rFonts w:ascii="Calibri" w:eastAsia="Times New Roman" w:hAnsi="Calibri" w:cs="Calibri"/>
-        </w:rPr>
-        <w:t>"But</w:t>
-      </w:r>
-      <w:proofErr w:type="spellEnd"/>
-      <w:r>
-        <w:rPr>
-          <w:rFonts w:ascii="Calibri" w:eastAsia="Times New Roman" w:hAnsi="Calibri" w:cs="Calibri"/>
-        </w:rPr>
-        <w:t xml:space="preserve"> there are so many colors in the rainbow, so many colors in the morning sun, there are so many colors in the flowers, and I see every one".  </w:t>
+        <w:t xml:space="preserve">There is no need to see flowers any other way than the way they always have been seen…"  Cue chorus of children.."But there are so many colors in the rainbow, so many colors in the morning sun, there are so many colors in the flowers, and I see every one".  </w:t>
       </w:r>
     </w:p>
     <w:p>
@@ -2878,21 +2379,7 @@
         <w:rPr>
           <w:rFonts w:ascii="Calibri" w:eastAsia="Times New Roman" w:hAnsi="Calibri" w:cs="Calibri"/>
         </w:rPr>
-        <w:t xml:space="preserve">I want non boxes, wavy, soft </w:t>
-      </w:r>
-      <w:proofErr w:type="gramStart"/>
-      <w:r>
-        <w:rPr>
-          <w:rFonts w:ascii="Calibri" w:eastAsia="Times New Roman" w:hAnsi="Calibri" w:cs="Calibri"/>
-        </w:rPr>
-        <w:t>lines</w:t>
-      </w:r>
-      <w:proofErr w:type="gramEnd"/>
-      <w:r>
-        <w:rPr>
-          <w:rFonts w:ascii="Calibri" w:eastAsia="Times New Roman" w:hAnsi="Calibri" w:cs="Calibri"/>
-        </w:rPr>
-        <w:t xml:space="preserve"> and gradients…</w:t>
+        <w:t>I want non boxes, wavy, soft lines and gradients…</w:t>
       </w:r>
     </w:p>
     <w:p>
@@ -2928,25 +2415,42 @@
           <w:color w:val="000000"/>
           <w:shd w:val="clear" w:color="auto" w:fill="FFFF99"/>
         </w:rPr>
-        <w:t xml:space="preserve"> Evoke HEARTH…fire, warmth, shelter, community…sharing a pot of soup and </w:t>
-      </w:r>
-      <w:proofErr w:type="gramStart"/>
+        <w:t xml:space="preserve"> Evoke HEARTH…fire, warmth, shelter, community…sharing a pot of soup and bread,   you could go much further into this psychology if you wanted to really grow the community, it becomes a culture…the sharing of food creates community, universal, primal, </w:t>
+      </w:r>
+    </w:p>
+    <w:p>
+      <w:pPr>
+        <w:spacing w:after="0" w:line="240" w:lineRule="auto"/>
+        <w:ind w:left="1080"/>
+        <w:rPr>
+          <w:rFonts w:ascii="Calibri" w:eastAsia="Times New Roman" w:hAnsi="Calibri" w:cs="Calibri"/>
+          <w:color w:val="000000"/>
+        </w:rPr>
+      </w:pPr>
       <w:r>
         <w:rPr>
           <w:rFonts w:ascii="Calibri" w:eastAsia="Times New Roman" w:hAnsi="Calibri" w:cs="Calibri"/>
           <w:color w:val="000000"/>
           <w:shd w:val="clear" w:color="auto" w:fill="FFFF99"/>
         </w:rPr>
-        <w:t xml:space="preserve">bread,   </w:t>
-      </w:r>
-      <w:proofErr w:type="gramEnd"/>
-      <w:r>
+        <w:t xml:space="preserve">PHOTOS of food, community, the people working for food security!  </w:t>
+      </w:r>
+    </w:p>
+    <w:p>
+      <w:pPr>
+        <w:spacing w:after="0" w:line="240" w:lineRule="auto"/>
+        <w:ind w:left="1080"/>
         <w:rPr>
           <w:rFonts w:ascii="Calibri" w:eastAsia="Times New Roman" w:hAnsi="Calibri" w:cs="Calibri"/>
           <w:color w:val="000000"/>
-          <w:shd w:val="clear" w:color="auto" w:fill="FFFF99"/>
-        </w:rPr>
-        <w:t xml:space="preserve">you could go much further into this psychology if you wanted to really grow the community, it becomes a culture…the sharing of food creates community, universal, primal, </w:t>
+        </w:rPr>
+      </w:pPr>
+      <w:r>
+        <w:rPr>
+          <w:rFonts w:ascii="Calibri" w:eastAsia="Times New Roman" w:hAnsi="Calibri" w:cs="Calibri"/>
+          <w:color w:val="000000"/>
+        </w:rPr>
+        <w:t>Probably more for future development, but it would be nice to have photos, bios, of the orgs providing services, to build trust and community</w:t>
       </w:r>
     </w:p>
     <w:p>
@@ -2955,66 +2459,14 @@
         <w:ind w:left="1080"/>
         <w:rPr>
           <w:rFonts w:ascii="Calibri" w:eastAsia="Times New Roman" w:hAnsi="Calibri" w:cs="Calibri"/>
-          <w:color w:val="000000"/>
-        </w:rPr>
-      </w:pPr>
-      <w:r>
-        <w:rPr>
-          <w:rFonts w:ascii="Calibri" w:eastAsia="Times New Roman" w:hAnsi="Calibri" w:cs="Calibri"/>
-          <w:color w:val="000000"/>
-          <w:shd w:val="clear" w:color="auto" w:fill="FFFF99"/>
-        </w:rPr>
-        <w:t xml:space="preserve">PHOTOS of food, community, the people working for food security!  </w:t>
-      </w:r>
-    </w:p>
-    <w:p>
-      <w:pPr>
-        <w:spacing w:after="0" w:line="240" w:lineRule="auto"/>
-        <w:ind w:left="1080"/>
-        <w:rPr>
-          <w:rFonts w:ascii="Calibri" w:eastAsia="Times New Roman" w:hAnsi="Calibri" w:cs="Calibri"/>
-          <w:color w:val="000000"/>
-        </w:rPr>
-      </w:pPr>
-      <w:r>
-        <w:rPr>
-          <w:rFonts w:ascii="Calibri" w:eastAsia="Times New Roman" w:hAnsi="Calibri" w:cs="Calibri"/>
-          <w:color w:val="000000"/>
-        </w:rPr>
-        <w:t xml:space="preserve">Probably more for future development, but it would be nice to have photos, bios, of the orgs providing services, to build trust and </w:t>
-      </w:r>
-      <w:proofErr w:type="gramStart"/>
-      <w:r>
-        <w:rPr>
-          <w:rFonts w:ascii="Calibri" w:eastAsia="Times New Roman" w:hAnsi="Calibri" w:cs="Calibri"/>
-          <w:color w:val="000000"/>
-        </w:rPr>
-        <w:t>community</w:t>
-      </w:r>
-      <w:proofErr w:type="gramEnd"/>
-    </w:p>
-    <w:p>
-      <w:pPr>
-        <w:spacing w:after="0" w:line="240" w:lineRule="auto"/>
-        <w:ind w:left="1080"/>
-        <w:rPr>
-          <w:rFonts w:ascii="Calibri" w:eastAsia="Times New Roman" w:hAnsi="Calibri" w:cs="Calibri"/>
-        </w:rPr>
-      </w:pPr>
-      <w:r>
-        <w:rPr>
-          <w:rFonts w:ascii="Calibri" w:eastAsia="Times New Roman" w:hAnsi="Calibri" w:cs="Calibri"/>
-        </w:rPr>
-        <w:t xml:space="preserve">Again, don't forget white </w:t>
-      </w:r>
-      <w:proofErr w:type="gramStart"/>
-      <w:r>
-        <w:rPr>
-          <w:rFonts w:ascii="Calibri" w:eastAsia="Times New Roman" w:hAnsi="Calibri" w:cs="Calibri"/>
-        </w:rPr>
-        <w:t>space</w:t>
-      </w:r>
-      <w:proofErr w:type="gramEnd"/>
+        </w:rPr>
+      </w:pPr>
+      <w:r>
+        <w:rPr>
+          <w:rFonts w:ascii="Calibri" w:eastAsia="Times New Roman" w:hAnsi="Calibri" w:cs="Calibri"/>
+        </w:rPr>
+        <w:t>Again, don't forget white space</w:t>
+      </w:r>
     </w:p>
     <w:p>
       <w:pPr>
@@ -3079,9 +2531,8 @@
           <w:sz w:val="28"/>
           <w:szCs w:val="28"/>
         </w:rPr>
-        <w:t xml:space="preserve">Revelation, or not, but this is my favorite part of this whole Web Dev stuff.  I </w:t>
-      </w:r>
-      <w:proofErr w:type="spellStart"/>
+        <w:t xml:space="preserve">Revelation, or not, but this is my favorite part of this whole Web Dev stuff.  I kinda knew it while taking UIUX class with Kari, but I figure everyone likes it because it's fun and creative, it's like the candy you get for doing the rest of the not so fun work…  I've gathered that it's really </w:t>
+      </w:r>
       <w:r>
         <w:rPr>
           <w:rFonts w:ascii="Verdana" w:eastAsia="Times New Roman" w:hAnsi="Verdana" w:cs="Calibri"/>
@@ -3089,89 +2540,8 @@
           <w:sz w:val="28"/>
           <w:szCs w:val="28"/>
         </w:rPr>
-        <w:t>kinda</w:t>
-      </w:r>
-      <w:proofErr w:type="spellEnd"/>
-      <w:r>
-        <w:rPr>
-          <w:rFonts w:ascii="Verdana" w:eastAsia="Times New Roman" w:hAnsi="Verdana" w:cs="Calibri"/>
-          <w:color w:val="000000"/>
-          <w:sz w:val="28"/>
-          <w:szCs w:val="28"/>
-        </w:rPr>
-        <w:t xml:space="preserve"> knew it while taking UIUX class with Kari, but I figure everyone likes it because </w:t>
-      </w:r>
-      <w:proofErr w:type="gramStart"/>
-      <w:r>
-        <w:rPr>
-          <w:rFonts w:ascii="Verdana" w:eastAsia="Times New Roman" w:hAnsi="Verdana" w:cs="Calibri"/>
-          <w:color w:val="000000"/>
-          <w:sz w:val="28"/>
-          <w:szCs w:val="28"/>
-        </w:rPr>
-        <w:t>it's</w:t>
-      </w:r>
-      <w:proofErr w:type="gramEnd"/>
-      <w:r>
-        <w:rPr>
-          <w:rFonts w:ascii="Verdana" w:eastAsia="Times New Roman" w:hAnsi="Verdana" w:cs="Calibri"/>
-          <w:color w:val="000000"/>
-          <w:sz w:val="28"/>
-          <w:szCs w:val="28"/>
-        </w:rPr>
-        <w:t xml:space="preserve"> fun and creative, it's like the candy you get for doing the rest of the not so fun work…  </w:t>
-      </w:r>
-      <w:proofErr w:type="gramStart"/>
-      <w:r>
-        <w:rPr>
-          <w:rFonts w:ascii="Verdana" w:eastAsia="Times New Roman" w:hAnsi="Verdana" w:cs="Calibri"/>
-          <w:color w:val="000000"/>
-          <w:sz w:val="28"/>
-          <w:szCs w:val="28"/>
-        </w:rPr>
-        <w:t>I've</w:t>
-      </w:r>
-      <w:proofErr w:type="gramEnd"/>
-      <w:r>
-        <w:rPr>
-          <w:rFonts w:ascii="Verdana" w:eastAsia="Times New Roman" w:hAnsi="Verdana" w:cs="Calibri"/>
-          <w:color w:val="000000"/>
-          <w:sz w:val="28"/>
-          <w:szCs w:val="28"/>
-        </w:rPr>
-        <w:t xml:space="preserve"> gathered that it's really </w:t>
-      </w:r>
-      <w:r>
-        <w:rPr>
-          <w:rFonts w:ascii="Verdana" w:eastAsia="Times New Roman" w:hAnsi="Verdana" w:cs="Calibri"/>
-          <w:color w:val="000000"/>
-          <w:sz w:val="28"/>
-          <w:szCs w:val="28"/>
-        </w:rPr>
         <w:lastRenderedPageBreak/>
-        <w:t xml:space="preserve">hard to break into the UIUX field, and I don't have the graphic design background that most are looking for.  My favorite part is the sociology; delving into the problem that you are trying to solve, or the product and </w:t>
-      </w:r>
-      <w:proofErr w:type="spellStart"/>
-      <w:proofErr w:type="gramStart"/>
-      <w:r>
-        <w:rPr>
-          <w:rFonts w:ascii="Verdana" w:eastAsia="Times New Roman" w:hAnsi="Verdana" w:cs="Calibri"/>
-          <w:color w:val="000000"/>
-          <w:sz w:val="28"/>
-          <w:szCs w:val="28"/>
-        </w:rPr>
-        <w:t>it's</w:t>
-      </w:r>
-      <w:proofErr w:type="spellEnd"/>
-      <w:proofErr w:type="gramEnd"/>
-      <w:r>
-        <w:rPr>
-          <w:rFonts w:ascii="Verdana" w:eastAsia="Times New Roman" w:hAnsi="Verdana" w:cs="Calibri"/>
-          <w:color w:val="000000"/>
-          <w:sz w:val="28"/>
-          <w:szCs w:val="28"/>
-        </w:rPr>
-        <w:t xml:space="preserve"> target market in commercial venues…and researching the social variables, configuring user research experiments and testing… </w:t>
+        <w:t xml:space="preserve">hard to break into the UIUX field, and I don't have the graphic design background that most are looking for.  My favorite part is the sociology; delving into the problem that you are trying to solve, or the product and it's target market in commercial venues…and researching the social variables, configuring user research experiments and testing… </w:t>
       </w:r>
       <w:r>
         <w:rPr>
@@ -3196,7 +2566,6 @@
           <w:szCs w:val="28"/>
         </w:rPr>
       </w:pPr>
-      <w:proofErr w:type="gramStart"/>
       <w:r>
         <w:rPr>
           <w:rFonts w:ascii="Verdana" w:eastAsia="Times New Roman" w:hAnsi="Verdana" w:cs="Calibri"/>
@@ -3206,9 +2575,41 @@
           <w:sz w:val="28"/>
           <w:szCs w:val="28"/>
         </w:rPr>
-        <w:t>But,</w:t>
-      </w:r>
-      <w:proofErr w:type="gramEnd"/>
+        <w:t>But, it's only a small part of this project, so I shouldn't become too consumed with that aspect.</w:t>
+      </w:r>
+    </w:p>
+    <w:p>
+      <w:pPr>
+        <w:spacing w:after="0" w:line="240" w:lineRule="auto"/>
+        <w:ind w:left="1080"/>
+        <w:rPr>
+          <w:rFonts w:ascii="Verdana" w:eastAsia="Times New Roman" w:hAnsi="Verdana" w:cs="Calibri"/>
+          <w:color w:val="000000"/>
+          <w:sz w:val="28"/>
+          <w:szCs w:val="28"/>
+        </w:rPr>
+      </w:pPr>
+      <w:r>
+        <w:rPr>
+          <w:rFonts w:ascii="Verdana" w:eastAsia="Times New Roman" w:hAnsi="Verdana" w:cs="Calibri"/>
+          <w:color w:val="000000"/>
+          <w:sz w:val="28"/>
+          <w:szCs w:val="28"/>
+        </w:rPr>
+        <w:t> </w:t>
+      </w:r>
+    </w:p>
+    <w:p>
+      <w:pPr>
+        <w:spacing w:after="0" w:line="240" w:lineRule="auto"/>
+        <w:ind w:left="1080"/>
+        <w:rPr>
+          <w:rFonts w:ascii="Verdana" w:eastAsia="Times New Roman" w:hAnsi="Verdana" w:cs="Calibri"/>
+          <w:color w:val="000000"/>
+          <w:sz w:val="28"/>
+          <w:szCs w:val="28"/>
+        </w:rPr>
+      </w:pPr>
       <w:r>
         <w:rPr>
           <w:rFonts w:ascii="Verdana" w:eastAsia="Times New Roman" w:hAnsi="Verdana" w:cs="Calibri"/>
@@ -3218,64 +2619,7 @@
           <w:sz w:val="28"/>
           <w:szCs w:val="28"/>
         </w:rPr>
-        <w:t xml:space="preserve"> it's only a small part of this project, so I shouldn't become too consumed with that aspect.</w:t>
-      </w:r>
-    </w:p>
-    <w:p>
-      <w:pPr>
-        <w:spacing w:after="0" w:line="240" w:lineRule="auto"/>
-        <w:ind w:left="1080"/>
-        <w:rPr>
-          <w:rFonts w:ascii="Verdana" w:eastAsia="Times New Roman" w:hAnsi="Verdana" w:cs="Calibri"/>
-          <w:color w:val="000000"/>
-          <w:sz w:val="28"/>
-          <w:szCs w:val="28"/>
-        </w:rPr>
-      </w:pPr>
-      <w:r>
-        <w:rPr>
-          <w:rFonts w:ascii="Verdana" w:eastAsia="Times New Roman" w:hAnsi="Verdana" w:cs="Calibri"/>
-          <w:color w:val="000000"/>
-          <w:sz w:val="28"/>
-          <w:szCs w:val="28"/>
-        </w:rPr>
-        <w:t> </w:t>
-      </w:r>
-    </w:p>
-    <w:p>
-      <w:pPr>
-        <w:spacing w:after="0" w:line="240" w:lineRule="auto"/>
-        <w:ind w:left="1080"/>
-        <w:rPr>
-          <w:rFonts w:ascii="Verdana" w:eastAsia="Times New Roman" w:hAnsi="Verdana" w:cs="Calibri"/>
-          <w:color w:val="000000"/>
-          <w:sz w:val="28"/>
-          <w:szCs w:val="28"/>
-        </w:rPr>
-      </w:pPr>
-      <w:proofErr w:type="gramStart"/>
-      <w:r>
-        <w:rPr>
-          <w:rFonts w:ascii="Verdana" w:eastAsia="Times New Roman" w:hAnsi="Verdana" w:cs="Calibri"/>
-          <w:b/>
-          <w:bCs/>
-          <w:color w:val="000000"/>
-          <w:sz w:val="28"/>
-          <w:szCs w:val="28"/>
-        </w:rPr>
-        <w:t>Don't</w:t>
-      </w:r>
-      <w:proofErr w:type="gramEnd"/>
-      <w:r>
-        <w:rPr>
-          <w:rFonts w:ascii="Verdana" w:eastAsia="Times New Roman" w:hAnsi="Verdana" w:cs="Calibri"/>
-          <w:b/>
-          <w:bCs/>
-          <w:color w:val="000000"/>
-          <w:sz w:val="28"/>
-          <w:szCs w:val="28"/>
-        </w:rPr>
-        <w:t xml:space="preserve"> forget about accessibility!  How does that relate to java, besides making the html labeled and navigable?</w:t>
+        <w:t>Don't forget about accessibility!  How does that relate to java, besides making the html labeled and navigable?</w:t>
       </w:r>
     </w:p>
     <w:p>
@@ -3293,45 +2637,21 @@
           <w:sz w:val="36"/>
           <w:szCs w:val="36"/>
         </w:rPr>
-        <w:t xml:space="preserve">Wed:  research, 2 </w:t>
-      </w:r>
-      <w:proofErr w:type="gramStart"/>
-      <w:r>
-        <w:rPr>
-          <w:rFonts w:ascii="Calibri" w:eastAsia="Times New Roman" w:hAnsi="Calibri" w:cs="Calibri"/>
-          <w:sz w:val="36"/>
-          <w:szCs w:val="36"/>
-        </w:rPr>
-        <w:t>hours;</w:t>
-      </w:r>
-      <w:proofErr w:type="gramEnd"/>
-    </w:p>
-    <w:p>
-      <w:pPr>
-        <w:spacing w:after="0" w:line="240" w:lineRule="auto"/>
-        <w:rPr>
-          <w:rFonts w:ascii="Calibri" w:eastAsia="Times New Roman" w:hAnsi="Calibri" w:cs="Calibri"/>
-        </w:rPr>
-      </w:pPr>
-      <w:r>
-        <w:rPr>
-          <w:rFonts w:ascii="Calibri" w:eastAsia="Times New Roman" w:hAnsi="Calibri" w:cs="Calibri"/>
-        </w:rPr>
-        <w:t xml:space="preserve">*searched for photos to </w:t>
-      </w:r>
-      <w:proofErr w:type="gramStart"/>
-      <w:r>
-        <w:rPr>
-          <w:rFonts w:ascii="Calibri" w:eastAsia="Times New Roman" w:hAnsi="Calibri" w:cs="Calibri"/>
-        </w:rPr>
-        <w:t>use,  trying</w:t>
-      </w:r>
-      <w:proofErr w:type="gramEnd"/>
-      <w:r>
-        <w:rPr>
-          <w:rFonts w:ascii="Calibri" w:eastAsia="Times New Roman" w:hAnsi="Calibri" w:cs="Calibri"/>
-        </w:rPr>
-        <w:t xml:space="preserve"> to convey a welcoming hearth….downloaded some free food pictures,</w:t>
+        <w:t>Wed:  research, 2 hours;</w:t>
+      </w:r>
+    </w:p>
+    <w:p>
+      <w:pPr>
+        <w:spacing w:after="0" w:line="240" w:lineRule="auto"/>
+        <w:rPr>
+          <w:rFonts w:ascii="Calibri" w:eastAsia="Times New Roman" w:hAnsi="Calibri" w:cs="Calibri"/>
+        </w:rPr>
+      </w:pPr>
+      <w:r>
+        <w:rPr>
+          <w:rFonts w:ascii="Calibri" w:eastAsia="Times New Roman" w:hAnsi="Calibri" w:cs="Calibri"/>
+        </w:rPr>
+        <w:t>*searched for photos to use,  trying to convey a welcoming hearth….downloaded some free food pictures,</w:t>
       </w:r>
     </w:p>
     <w:p>
@@ -3375,16 +2695,8 @@
         <w:rPr>
           <w:rFonts w:ascii="Calibri" w:eastAsia="Times New Roman" w:hAnsi="Calibri" w:cs="Calibri"/>
         </w:rPr>
-        <w:t xml:space="preserve">*research existing services/sites that provide similar </w:t>
-      </w:r>
-      <w:proofErr w:type="gramStart"/>
-      <w:r>
-        <w:rPr>
-          <w:rFonts w:ascii="Calibri" w:eastAsia="Times New Roman" w:hAnsi="Calibri" w:cs="Calibri"/>
-        </w:rPr>
-        <w:t>services</w:t>
-      </w:r>
-      <w:proofErr w:type="gramEnd"/>
+        <w:t>*research existing services/sites that provide similar services</w:t>
+      </w:r>
     </w:p>
     <w:p>
       <w:pPr>
@@ -3423,16 +2735,8 @@
         <w:rPr>
           <w:rFonts w:ascii="Calibri" w:eastAsia="Times New Roman" w:hAnsi="Calibri" w:cs="Calibri"/>
         </w:rPr>
-        <w:t xml:space="preserve">are included in </w:t>
-      </w:r>
-      <w:proofErr w:type="gramStart"/>
-      <w:r>
-        <w:rPr>
-          <w:rFonts w:ascii="Calibri" w:eastAsia="Times New Roman" w:hAnsi="Calibri" w:cs="Calibri"/>
-        </w:rPr>
-        <w:t>search</w:t>
-      </w:r>
-      <w:proofErr w:type="gramEnd"/>
+        <w:t>are included in search</w:t>
+      </w:r>
     </w:p>
     <w:p>
       <w:pPr>
@@ -3509,18 +2813,8 @@
           <w:color w:val="000000"/>
           <w:highlight w:val="yellow"/>
         </w:rPr>
-        <w:t xml:space="preserve">      I contacted this org to ask for any </w:t>
-      </w:r>
-      <w:proofErr w:type="gramStart"/>
-      <w:r>
-        <w:rPr>
-          <w:rFonts w:ascii="Calibri" w:eastAsia="Times New Roman" w:hAnsi="Calibri" w:cs="Calibri"/>
-          <w:color w:val="000000"/>
-          <w:highlight w:val="yellow"/>
-        </w:rPr>
-        <w:t>advice</w:t>
-      </w:r>
-      <w:proofErr w:type="gramEnd"/>
+        <w:t xml:space="preserve">      I contacted this org to ask for any advice</w:t>
+      </w:r>
     </w:p>
     <w:p>
       <w:pPr>
@@ -3679,21 +2973,7 @@
         <w:rPr>
           <w:rFonts w:ascii="Calibri" w:eastAsia="Times New Roman" w:hAnsi="Calibri" w:cs="Calibri"/>
         </w:rPr>
-        <w:t xml:space="preserve">It feels disrespectful, almost…but </w:t>
-      </w:r>
-      <w:proofErr w:type="gramStart"/>
-      <w:r>
-        <w:rPr>
-          <w:rFonts w:ascii="Calibri" w:eastAsia="Times New Roman" w:hAnsi="Calibri" w:cs="Calibri"/>
-        </w:rPr>
-        <w:t>that's</w:t>
-      </w:r>
-      <w:proofErr w:type="gramEnd"/>
-      <w:r>
-        <w:rPr>
-          <w:rFonts w:ascii="Calibri" w:eastAsia="Times New Roman" w:hAnsi="Calibri" w:cs="Calibri"/>
-        </w:rPr>
-        <w:t xml:space="preserve"> the way it is in software, I guess… I need to do something, after all…</w:t>
+        <w:t>It feels disrespectful, almost…but that's the way it is in software, I guess… I need to do something, after all…</w:t>
       </w:r>
     </w:p>
     <w:p>
@@ -3724,56 +3004,22 @@
           <w:color w:val="000000"/>
           <w:highlight w:val="yellow"/>
         </w:rPr>
-        <w:t xml:space="preserve">make it Local, make it personal, make it </w:t>
-      </w:r>
-      <w:proofErr w:type="gramStart"/>
-      <w:r>
-        <w:rPr>
-          <w:rFonts w:ascii="Calibri" w:eastAsia="Times New Roman" w:hAnsi="Calibri" w:cs="Calibri"/>
-          <w:color w:val="000000"/>
+        <w:t>make it Local, make it personal, make it welcoming!  Make it Madison!</w:t>
+      </w:r>
+    </w:p>
+    <w:p>
+      <w:pPr>
+        <w:spacing w:after="0" w:line="240" w:lineRule="auto"/>
+        <w:rPr>
+          <w:rFonts w:ascii="Calibri" w:eastAsia="Times New Roman" w:hAnsi="Calibri" w:cs="Calibri"/>
+        </w:rPr>
+      </w:pPr>
+      <w:r>
+        <w:rPr>
+          <w:rFonts w:ascii="Calibri" w:eastAsia="Times New Roman" w:hAnsi="Calibri" w:cs="Calibri"/>
           <w:highlight w:val="yellow"/>
         </w:rPr>
-        <w:t>welcoming</w:t>
-      </w:r>
-      <w:proofErr w:type="gramEnd"/>
-      <w:r>
-        <w:rPr>
-          <w:rFonts w:ascii="Calibri" w:eastAsia="Times New Roman" w:hAnsi="Calibri" w:cs="Calibri"/>
-          <w:color w:val="000000"/>
-          <w:highlight w:val="yellow"/>
-        </w:rPr>
-        <w:t>!  Make it Madison!</w:t>
-      </w:r>
-    </w:p>
-    <w:p>
-      <w:pPr>
-        <w:spacing w:after="0" w:line="240" w:lineRule="auto"/>
-        <w:rPr>
-          <w:rFonts w:ascii="Calibri" w:eastAsia="Times New Roman" w:hAnsi="Calibri" w:cs="Calibri"/>
-        </w:rPr>
-      </w:pPr>
-      <w:r>
-        <w:rPr>
-          <w:rFonts w:ascii="Calibri" w:eastAsia="Times New Roman" w:hAnsi="Calibri" w:cs="Calibri"/>
-          <w:highlight w:val="yellow"/>
-        </w:rPr>
-        <w:t>Try to reduce stigma</w:t>
-      </w:r>
-      <w:proofErr w:type="gramStart"/>
-      <w:r>
-        <w:rPr>
-          <w:rFonts w:ascii="Calibri" w:eastAsia="Times New Roman" w:hAnsi="Calibri" w:cs="Calibri"/>
-          <w:highlight w:val="yellow"/>
-        </w:rPr>
-        <w:t>…..?</w:t>
-      </w:r>
-      <w:proofErr w:type="gramEnd"/>
-      <w:r>
-        <w:rPr>
-          <w:rFonts w:ascii="Calibri" w:eastAsia="Times New Roman" w:hAnsi="Calibri" w:cs="Calibri"/>
-          <w:highlight w:val="yellow"/>
-        </w:rPr>
-        <w:t>how?</w:t>
+        <w:t>Try to reduce stigma…..?how?</w:t>
       </w:r>
     </w:p>
     <w:p>
@@ -3789,19 +3035,11 @@
           <w:rFonts w:ascii="Calibri" w:eastAsia="Times New Roman" w:hAnsi="Calibri" w:cs="Calibri"/>
         </w:rPr>
       </w:pPr>
-      <w:proofErr w:type="gramStart"/>
-      <w:r>
-        <w:rPr>
-          <w:rFonts w:ascii="Calibri" w:eastAsia="Times New Roman" w:hAnsi="Calibri" w:cs="Calibri"/>
-        </w:rPr>
-        <w:t>It's</w:t>
-      </w:r>
-      <w:proofErr w:type="gramEnd"/>
-      <w:r>
-        <w:rPr>
-          <w:rFonts w:ascii="Calibri" w:eastAsia="Times New Roman" w:hAnsi="Calibri" w:cs="Calibri"/>
-        </w:rPr>
-        <w:t xml:space="preserve"> not just a tool, it's an invitation to welcoming and helping hands and community, </w:t>
+      <w:r>
+        <w:rPr>
+          <w:rFonts w:ascii="Calibri" w:eastAsia="Times New Roman" w:hAnsi="Calibri" w:cs="Calibri"/>
+        </w:rPr>
+        <w:t xml:space="preserve">It's not just a tool, it's an invitation to welcoming and helping hands and community, </w:t>
       </w:r>
     </w:p>
     <w:p>
@@ -3842,21 +3080,7 @@
           <w:rFonts w:ascii="Calibri" w:eastAsia="Times New Roman" w:hAnsi="Calibri" w:cs="Calibri"/>
         </w:rPr>
         <w:lastRenderedPageBreak/>
-        <w:t xml:space="preserve">It reminds you that you are not alone!  Neighbors care, we </w:t>
-      </w:r>
-      <w:proofErr w:type="gramStart"/>
-      <w:r>
-        <w:rPr>
-          <w:rFonts w:ascii="Calibri" w:eastAsia="Times New Roman" w:hAnsi="Calibri" w:cs="Calibri"/>
-        </w:rPr>
-        <w:t>won't</w:t>
-      </w:r>
-      <w:proofErr w:type="gramEnd"/>
-      <w:r>
-        <w:rPr>
-          <w:rFonts w:ascii="Calibri" w:eastAsia="Times New Roman" w:hAnsi="Calibri" w:cs="Calibri"/>
-        </w:rPr>
-        <w:t xml:space="preserve"> let you go hungry.</w:t>
+        <w:t>It reminds you that you are not alone!  Neighbors care, we won't let you go hungry.</w:t>
       </w:r>
     </w:p>
     <w:p>
@@ -3872,19 +3096,11 @@
           <w:rFonts w:ascii="Calibri" w:eastAsia="Times New Roman" w:hAnsi="Calibri" w:cs="Calibri"/>
         </w:rPr>
       </w:pPr>
-      <w:proofErr w:type="gramStart"/>
-      <w:r>
-        <w:rPr>
-          <w:rFonts w:ascii="Calibri" w:eastAsia="Times New Roman" w:hAnsi="Calibri" w:cs="Calibri"/>
-        </w:rPr>
-        <w:t>It's</w:t>
-      </w:r>
-      <w:proofErr w:type="gramEnd"/>
-      <w:r>
-        <w:rPr>
-          <w:rFonts w:ascii="Calibri" w:eastAsia="Times New Roman" w:hAnsi="Calibri" w:cs="Calibri"/>
-        </w:rPr>
-        <w:t xml:space="preserve"> informative and forthcoming, offering the services of our area like a cornucopia….</w:t>
+      <w:r>
+        <w:rPr>
+          <w:rFonts w:ascii="Calibri" w:eastAsia="Times New Roman" w:hAnsi="Calibri" w:cs="Calibri"/>
+        </w:rPr>
+        <w:t>It's informative and forthcoming, offering the services of our area like a cornucopia….</w:t>
       </w:r>
     </w:p>
     <w:p>
@@ -3901,23 +3117,13 @@
           <w:color w:val="000000"/>
         </w:rPr>
       </w:pPr>
-      <w:proofErr w:type="gramStart"/>
       <w:r>
         <w:rPr>
           <w:rFonts w:ascii="Calibri" w:eastAsia="Times New Roman" w:hAnsi="Calibri" w:cs="Calibri"/>
           <w:color w:val="000000"/>
           <w:shd w:val="clear" w:color="auto" w:fill="E5B9B7"/>
         </w:rPr>
-        <w:t>It's</w:t>
-      </w:r>
-      <w:proofErr w:type="gramEnd"/>
-      <w:r>
-        <w:rPr>
-          <w:rFonts w:ascii="Calibri" w:eastAsia="Times New Roman" w:hAnsi="Calibri" w:cs="Calibri"/>
-          <w:color w:val="000000"/>
-          <w:shd w:val="clear" w:color="auto" w:fill="E5B9B7"/>
-        </w:rPr>
-        <w:t xml:space="preserve"> easy to read and accessible!!!  To seniors, language barriers, sight </w:t>
+        <w:t xml:space="preserve">It's easy to read and accessible!!!  To seniors, language barriers, sight </w:t>
       </w:r>
     </w:p>
     <w:p>
@@ -3938,17 +3144,8 @@
           <w:rFonts w:ascii="Calibri" w:eastAsia="Times New Roman" w:hAnsi="Calibri" w:cs="Calibri"/>
           <w:shd w:val="clear" w:color="auto" w:fill="E5B9B7"/>
         </w:rPr>
-        <w:t xml:space="preserve">Simple, easy to understand language and </w:t>
-      </w:r>
-      <w:proofErr w:type="gramStart"/>
-      <w:r>
-        <w:rPr>
-          <w:rFonts w:ascii="Calibri" w:eastAsia="Times New Roman" w:hAnsi="Calibri" w:cs="Calibri"/>
-          <w:shd w:val="clear" w:color="auto" w:fill="E5B9B7"/>
-        </w:rPr>
-        <w:t>navigation</w:t>
-      </w:r>
-      <w:proofErr w:type="gramEnd"/>
+        <w:t>Simple, easy to understand language and navigation</w:t>
+      </w:r>
     </w:p>
     <w:p/>
     <w:p>
@@ -3998,105 +3195,35 @@
         <w:rPr>
           <w:rFonts w:ascii="Calibri" w:eastAsia="Times New Roman" w:hAnsi="Calibri" w:cs="Calibri"/>
         </w:rPr>
-        <w:t xml:space="preserve">4.5 </w:t>
-      </w:r>
-      <w:proofErr w:type="spellStart"/>
-      <w:r>
-        <w:rPr>
-          <w:rFonts w:ascii="Calibri" w:eastAsia="Times New Roman" w:hAnsi="Calibri" w:cs="Calibri"/>
-        </w:rPr>
-        <w:t>hrs</w:t>
-      </w:r>
-      <w:proofErr w:type="spellEnd"/>
-      <w:r>
-        <w:rPr>
-          <w:rFonts w:ascii="Calibri" w:eastAsia="Times New Roman" w:hAnsi="Calibri" w:cs="Calibri"/>
-        </w:rPr>
-        <w:t xml:space="preserve">   class work; log4j, added to project, </w:t>
-      </w:r>
-    </w:p>
-    <w:p>
-      <w:pPr>
-        <w:spacing w:after="0" w:line="240" w:lineRule="auto"/>
-        <w:rPr>
-          <w:rFonts w:ascii="Calibri" w:eastAsia="Times New Roman" w:hAnsi="Calibri" w:cs="Calibri"/>
-        </w:rPr>
-      </w:pPr>
-      <w:r>
-        <w:rPr>
-          <w:rFonts w:ascii="Calibri" w:eastAsia="Times New Roman" w:hAnsi="Calibri" w:cs="Calibri"/>
-        </w:rPr>
-        <w:t xml:space="preserve">Sun: 4 </w:t>
-      </w:r>
-      <w:proofErr w:type="spellStart"/>
-      <w:r>
-        <w:rPr>
-          <w:rFonts w:ascii="Calibri" w:eastAsia="Times New Roman" w:hAnsi="Calibri" w:cs="Calibri"/>
-        </w:rPr>
-        <w:t>hrs</w:t>
-      </w:r>
-      <w:proofErr w:type="spellEnd"/>
-      <w:r>
-        <w:rPr>
-          <w:rFonts w:ascii="Calibri" w:eastAsia="Times New Roman" w:hAnsi="Calibri" w:cs="Calibri"/>
-        </w:rPr>
-        <w:t xml:space="preserve">, </w:t>
-      </w:r>
-      <w:proofErr w:type="gramStart"/>
-      <w:r>
-        <w:rPr>
-          <w:rFonts w:ascii="Calibri" w:eastAsia="Times New Roman" w:hAnsi="Calibri" w:cs="Calibri"/>
-        </w:rPr>
-        <w:t>class ,</w:t>
-      </w:r>
-      <w:proofErr w:type="gramEnd"/>
-      <w:r>
-        <w:rPr>
-          <w:rFonts w:ascii="Calibri" w:eastAsia="Times New Roman" w:hAnsi="Calibri" w:cs="Calibri"/>
-        </w:rPr>
-        <w:t xml:space="preserve"> </w:t>
-      </w:r>
-      <w:proofErr w:type="spellStart"/>
-      <w:r>
-        <w:rPr>
-          <w:rFonts w:ascii="Calibri" w:eastAsia="Times New Roman" w:hAnsi="Calibri" w:cs="Calibri"/>
-        </w:rPr>
-        <w:t>junit</w:t>
-      </w:r>
-      <w:proofErr w:type="spellEnd"/>
-      <w:r>
-        <w:rPr>
-          <w:rFonts w:ascii="Calibri" w:eastAsia="Times New Roman" w:hAnsi="Calibri" w:cs="Calibri"/>
-        </w:rPr>
-        <w:t>, very frustrating</w:t>
-      </w:r>
-    </w:p>
-    <w:p>
-      <w:pPr>
-        <w:spacing w:after="0" w:line="240" w:lineRule="auto"/>
-        <w:rPr>
-          <w:rFonts w:ascii="Calibri" w:eastAsia="Times New Roman" w:hAnsi="Calibri" w:cs="Calibri"/>
-        </w:rPr>
-      </w:pPr>
-      <w:r>
-        <w:rPr>
-          <w:rFonts w:ascii="Calibri" w:eastAsia="Times New Roman" w:hAnsi="Calibri" w:cs="Calibri"/>
-        </w:rPr>
-        <w:t xml:space="preserve">Mon: 4 </w:t>
-      </w:r>
-      <w:proofErr w:type="spellStart"/>
-      <w:r>
-        <w:rPr>
-          <w:rFonts w:ascii="Calibri" w:eastAsia="Times New Roman" w:hAnsi="Calibri" w:cs="Calibri"/>
-        </w:rPr>
-        <w:t>hrs</w:t>
-      </w:r>
-      <w:proofErr w:type="spellEnd"/>
-      <w:r>
-        <w:rPr>
-          <w:rFonts w:ascii="Calibri" w:eastAsia="Times New Roman" w:hAnsi="Calibri" w:cs="Calibri"/>
-        </w:rPr>
-        <w:t xml:space="preserve">, captcha exercise, </w:t>
+        <w:t xml:space="preserve">4.5 hrs   class work; log4j, added to project, </w:t>
+      </w:r>
+    </w:p>
+    <w:p>
+      <w:pPr>
+        <w:spacing w:after="0" w:line="240" w:lineRule="auto"/>
+        <w:rPr>
+          <w:rFonts w:ascii="Calibri" w:eastAsia="Times New Roman" w:hAnsi="Calibri" w:cs="Calibri"/>
+        </w:rPr>
+      </w:pPr>
+      <w:r>
+        <w:rPr>
+          <w:rFonts w:ascii="Calibri" w:eastAsia="Times New Roman" w:hAnsi="Calibri" w:cs="Calibri"/>
+        </w:rPr>
+        <w:t>Sun: 4 hrs, class , junit, very frustrating</w:t>
+      </w:r>
+    </w:p>
+    <w:p>
+      <w:pPr>
+        <w:spacing w:after="0" w:line="240" w:lineRule="auto"/>
+        <w:rPr>
+          <w:rFonts w:ascii="Calibri" w:eastAsia="Times New Roman" w:hAnsi="Calibri" w:cs="Calibri"/>
+        </w:rPr>
+      </w:pPr>
+      <w:r>
+        <w:rPr>
+          <w:rFonts w:ascii="Calibri" w:eastAsia="Times New Roman" w:hAnsi="Calibri" w:cs="Calibri"/>
+        </w:rPr>
+        <w:t xml:space="preserve">Mon: 4 hrs, captcha exercise, </w:t>
       </w:r>
     </w:p>
     <w:p>
@@ -4126,32 +3253,8 @@
         <w:rPr>
           <w:rFonts w:ascii="Calibri" w:eastAsia="Times New Roman" w:hAnsi="Calibri" w:cs="Calibri"/>
         </w:rPr>
-        <w:t xml:space="preserve">Created </w:t>
-      </w:r>
-      <w:proofErr w:type="spellStart"/>
-      <w:r>
-        <w:rPr>
-          <w:rFonts w:ascii="Calibri" w:eastAsia="Times New Roman" w:hAnsi="Calibri" w:cs="Calibri"/>
-        </w:rPr>
-        <w:t>dbERD</w:t>
-      </w:r>
-      <w:proofErr w:type="spellEnd"/>
-      <w:r>
-        <w:rPr>
-          <w:rFonts w:ascii="Calibri" w:eastAsia="Times New Roman" w:hAnsi="Calibri" w:cs="Calibri"/>
-        </w:rPr>
-        <w:t xml:space="preserve"> diagram in </w:t>
-      </w:r>
-      <w:proofErr w:type="spellStart"/>
-      <w:proofErr w:type="gramStart"/>
-      <w:r>
-        <w:rPr>
-          <w:rFonts w:ascii="Calibri" w:eastAsia="Times New Roman" w:hAnsi="Calibri" w:cs="Calibri"/>
-        </w:rPr>
-        <w:t>vertabello</w:t>
-      </w:r>
-      <w:proofErr w:type="spellEnd"/>
-      <w:proofErr w:type="gramEnd"/>
+        <w:t>Created dbERD diagram in vertabello</w:t>
+      </w:r>
     </w:p>
     <w:p>
       <w:pPr>
@@ -4165,16 +3268,8 @@
         <w:rPr>
           <w:rFonts w:ascii="Calibri" w:eastAsia="Times New Roman" w:hAnsi="Calibri" w:cs="Calibri"/>
         </w:rPr>
-        <w:t xml:space="preserve">Created application flow </w:t>
-      </w:r>
-      <w:proofErr w:type="gramStart"/>
-      <w:r>
-        <w:rPr>
-          <w:rFonts w:ascii="Calibri" w:eastAsia="Times New Roman" w:hAnsi="Calibri" w:cs="Calibri"/>
-        </w:rPr>
-        <w:t>md</w:t>
-      </w:r>
-      <w:proofErr w:type="gramEnd"/>
+        <w:t>Created application flow md</w:t>
+      </w:r>
     </w:p>
     <w:p>
       <w:pPr>
@@ -4188,16 +3283,8 @@
         <w:rPr>
           <w:rFonts w:ascii="Calibri" w:eastAsia="Times New Roman" w:hAnsi="Calibri" w:cs="Calibri"/>
         </w:rPr>
-        <w:t xml:space="preserve">Worked on </w:t>
-      </w:r>
-      <w:proofErr w:type="gramStart"/>
-      <w:r>
-        <w:rPr>
-          <w:rFonts w:ascii="Calibri" w:eastAsia="Times New Roman" w:hAnsi="Calibri" w:cs="Calibri"/>
-        </w:rPr>
-        <w:t>wireframes</w:t>
-      </w:r>
-      <w:proofErr w:type="gramEnd"/>
+        <w:t>Worked on wireframes</w:t>
+      </w:r>
     </w:p>
     <w:p>
       <w:pPr>
@@ -4327,6 +3414,36 @@
         <w:rPr>
           <w:rFonts w:ascii="Calibri" w:eastAsia="Times New Roman" w:hAnsi="Calibri" w:cs="Calibri"/>
         </w:rPr>
+        <w:t>Html/contrast checkers</w:t>
+      </w:r>
+    </w:p>
+    <w:p>
+      <w:pPr>
+        <w:spacing w:after="0" w:line="240" w:lineRule="auto"/>
+        <w:ind w:left="540"/>
+        <w:rPr>
+          <w:rFonts w:ascii="Calibri" w:eastAsia="Times New Roman" w:hAnsi="Calibri" w:cs="Calibri"/>
+        </w:rPr>
+      </w:pPr>
+      <w:r>
+        <w:rPr>
+          <w:rFonts w:ascii="Calibri" w:eastAsia="Times New Roman" w:hAnsi="Calibri" w:cs="Calibri"/>
+        </w:rPr>
+        <w:t>Java accessibility API!!!</w:t>
+      </w:r>
+    </w:p>
+    <w:p>
+      <w:pPr>
+        <w:spacing w:after="0" w:line="240" w:lineRule="auto"/>
+        <w:ind w:left="540"/>
+        <w:rPr>
+          <w:rFonts w:ascii="Calibri" w:eastAsia="Times New Roman" w:hAnsi="Calibri" w:cs="Calibri"/>
+        </w:rPr>
+      </w:pPr>
+      <w:r>
+        <w:rPr>
+          <w:rFonts w:ascii="Calibri" w:eastAsia="Times New Roman" w:hAnsi="Calibri" w:cs="Calibri"/>
+        </w:rPr>
         <w:t> </w:t>
       </w:r>
     </w:p>
@@ -4341,71 +3458,35 @@
         <w:rPr>
           <w:rFonts w:ascii="Calibri" w:eastAsia="Times New Roman" w:hAnsi="Calibri" w:cs="Calibri"/>
         </w:rPr>
-        <w:t xml:space="preserve">I need to look into how to make the language changing </w:t>
-      </w:r>
-      <w:proofErr w:type="gramStart"/>
-      <w:r>
-        <w:rPr>
-          <w:rFonts w:ascii="Calibri" w:eastAsia="Times New Roman" w:hAnsi="Calibri" w:cs="Calibri"/>
-        </w:rPr>
-        <w:t>button</w:t>
-      </w:r>
-      <w:proofErr w:type="gramEnd"/>
-    </w:p>
-    <w:p>
-      <w:pPr>
-        <w:spacing w:after="0" w:line="240" w:lineRule="auto"/>
-        <w:rPr>
-          <w:rFonts w:ascii="Calibri" w:eastAsia="Times New Roman" w:hAnsi="Calibri" w:cs="Calibri"/>
-        </w:rPr>
-      </w:pPr>
-      <w:r>
-        <w:rPr>
-          <w:rFonts w:ascii="Calibri" w:eastAsia="Times New Roman" w:hAnsi="Calibri" w:cs="Calibri"/>
-        </w:rPr>
-        <w:t xml:space="preserve">Do I need to have separate </w:t>
-      </w:r>
-      <w:proofErr w:type="spellStart"/>
-      <w:r>
-        <w:rPr>
-          <w:rFonts w:ascii="Calibri" w:eastAsia="Times New Roman" w:hAnsi="Calibri" w:cs="Calibri"/>
-        </w:rPr>
-        <w:t>jsps</w:t>
-      </w:r>
-      <w:proofErr w:type="spellEnd"/>
-      <w:r>
-        <w:rPr>
-          <w:rFonts w:ascii="Calibri" w:eastAsia="Times New Roman" w:hAnsi="Calibri" w:cs="Calibri"/>
-        </w:rPr>
-        <w:t xml:space="preserve"> for each entity view?</w:t>
-      </w:r>
-    </w:p>
-    <w:p>
-      <w:pPr>
-        <w:spacing w:after="0" w:line="240" w:lineRule="auto"/>
-        <w:rPr>
-          <w:rFonts w:ascii="Calibri" w:eastAsia="Times New Roman" w:hAnsi="Calibri" w:cs="Calibri"/>
-        </w:rPr>
-      </w:pPr>
-      <w:r>
-        <w:rPr>
-          <w:rFonts w:ascii="Calibri" w:eastAsia="Times New Roman" w:hAnsi="Calibri" w:cs="Calibri"/>
-        </w:rPr>
-        <w:t>Tuesday:  2/9/</w:t>
-      </w:r>
-      <w:proofErr w:type="gramStart"/>
-      <w:r>
-        <w:rPr>
-          <w:rFonts w:ascii="Calibri" w:eastAsia="Times New Roman" w:hAnsi="Calibri" w:cs="Calibri"/>
-        </w:rPr>
-        <w:t>21  2</w:t>
-      </w:r>
-      <w:proofErr w:type="gramEnd"/>
-      <w:r>
-        <w:rPr>
-          <w:rFonts w:ascii="Calibri" w:eastAsia="Times New Roman" w:hAnsi="Calibri" w:cs="Calibri"/>
-        </w:rPr>
-        <w:t xml:space="preserve"> hours</w:t>
+        <w:t>I need to look into how to make the language changing button</w:t>
+      </w:r>
+    </w:p>
+    <w:p>
+      <w:pPr>
+        <w:spacing w:after="0" w:line="240" w:lineRule="auto"/>
+        <w:rPr>
+          <w:rFonts w:ascii="Calibri" w:eastAsia="Times New Roman" w:hAnsi="Calibri" w:cs="Calibri"/>
+        </w:rPr>
+      </w:pPr>
+      <w:r>
+        <w:rPr>
+          <w:rFonts w:ascii="Calibri" w:eastAsia="Times New Roman" w:hAnsi="Calibri" w:cs="Calibri"/>
+        </w:rPr>
+        <w:t>Do I need to have separate jsps for each entity view?</w:t>
+      </w:r>
+    </w:p>
+    <w:p>
+      <w:pPr>
+        <w:spacing w:after="0" w:line="240" w:lineRule="auto"/>
+        <w:rPr>
+          <w:rFonts w:ascii="Calibri" w:eastAsia="Times New Roman" w:hAnsi="Calibri" w:cs="Calibri"/>
+        </w:rPr>
+      </w:pPr>
+      <w:r>
+        <w:rPr>
+          <w:rFonts w:ascii="Calibri" w:eastAsia="Times New Roman" w:hAnsi="Calibri" w:cs="Calibri"/>
+        </w:rPr>
+        <w:t>Tuesday:  2/9/21  2 hours</w:t>
       </w:r>
     </w:p>
     <w:p>
@@ -4449,21 +3530,7 @@
         <w:rPr>
           <w:rFonts w:ascii="Calibri" w:eastAsia="Times New Roman" w:hAnsi="Calibri" w:cs="Calibri"/>
         </w:rPr>
-        <w:t xml:space="preserve">Community groups, </w:t>
-      </w:r>
-      <w:proofErr w:type="gramStart"/>
-      <w:r>
-        <w:rPr>
-          <w:rFonts w:ascii="Calibri" w:eastAsia="Times New Roman" w:hAnsi="Calibri" w:cs="Calibri"/>
-        </w:rPr>
-        <w:t>I'm</w:t>
-      </w:r>
-      <w:proofErr w:type="gramEnd"/>
-      <w:r>
-        <w:rPr>
-          <w:rFonts w:ascii="Calibri" w:eastAsia="Times New Roman" w:hAnsi="Calibri" w:cs="Calibri"/>
-        </w:rPr>
-        <w:t xml:space="preserve"> hoping this will give me some good contacts and leads on.</w:t>
+        <w:t>Community groups, I'm hoping this will give me some good contacts and leads on.</w:t>
       </w:r>
     </w:p>
     <w:p>
@@ -4489,19 +3556,11 @@
           <w:rFonts w:ascii="Calibri" w:eastAsia="Times New Roman" w:hAnsi="Calibri" w:cs="Calibri"/>
         </w:rPr>
       </w:pPr>
-      <w:proofErr w:type="gramStart"/>
-      <w:r>
-        <w:rPr>
-          <w:rFonts w:ascii="Calibri" w:eastAsia="Times New Roman" w:hAnsi="Calibri" w:cs="Calibri"/>
-        </w:rPr>
-        <w:t>Lesser known</w:t>
-      </w:r>
-      <w:proofErr w:type="gramEnd"/>
-      <w:r>
-        <w:rPr>
-          <w:rFonts w:ascii="Calibri" w:eastAsia="Times New Roman" w:hAnsi="Calibri" w:cs="Calibri"/>
-        </w:rPr>
-        <w:t xml:space="preserve"> resources like the little pantries people have in their yards.</w:t>
+      <w:r>
+        <w:rPr>
+          <w:rFonts w:ascii="Calibri" w:eastAsia="Times New Roman" w:hAnsi="Calibri" w:cs="Calibri"/>
+        </w:rPr>
+        <w:t>Lesser known resources like the little pantries people have in their yards.</w:t>
       </w:r>
     </w:p>
     <w:p>
@@ -4546,30 +3605,8 @@
         <w:rPr>
           <w:rFonts w:ascii="Calibri" w:eastAsia="Times New Roman" w:hAnsi="Calibri" w:cs="Calibri"/>
         </w:rPr>
-        <w:t xml:space="preserve">Makes me wonder </w:t>
-      </w:r>
-      <w:proofErr w:type="spellStart"/>
-      <w:r>
-        <w:rPr>
-          <w:rFonts w:ascii="Calibri" w:eastAsia="Times New Roman" w:hAnsi="Calibri" w:cs="Calibri"/>
-        </w:rPr>
-        <w:t>abour</w:t>
-      </w:r>
-      <w:proofErr w:type="spellEnd"/>
-      <w:r>
-        <w:rPr>
-          <w:rFonts w:ascii="Calibri" w:eastAsia="Times New Roman" w:hAnsi="Calibri" w:cs="Calibri"/>
-        </w:rPr>
-        <w:t xml:space="preserve"> permissions and info sharing rules/</w:t>
-      </w:r>
-      <w:proofErr w:type="gramStart"/>
-      <w:r>
-        <w:rPr>
-          <w:rFonts w:ascii="Calibri" w:eastAsia="Times New Roman" w:hAnsi="Calibri" w:cs="Calibri"/>
-        </w:rPr>
-        <w:t>legality..</w:t>
-      </w:r>
-      <w:proofErr w:type="gramEnd"/>
+        <w:t>Makes me wonder abour permissions and info sharing rules/legality..</w:t>
+      </w:r>
     </w:p>
     <w:p>
       <w:pPr>
@@ -4594,19 +3631,11 @@
           <w:rFonts w:ascii="Calibri" w:eastAsia="Times New Roman" w:hAnsi="Calibri" w:cs="Calibri"/>
         </w:rPr>
       </w:pPr>
-      <w:proofErr w:type="gramStart"/>
-      <w:r>
-        <w:rPr>
-          <w:rFonts w:ascii="Calibri" w:eastAsia="Times New Roman" w:hAnsi="Calibri" w:cs="Calibri"/>
-        </w:rPr>
-        <w:t>What's</w:t>
-      </w:r>
-      <w:proofErr w:type="gramEnd"/>
-      <w:r>
-        <w:rPr>
-          <w:rFonts w:ascii="Calibri" w:eastAsia="Times New Roman" w:hAnsi="Calibri" w:cs="Calibri"/>
-        </w:rPr>
-        <w:t xml:space="preserve"> the general rule?</w:t>
+      <w:r>
+        <w:rPr>
+          <w:rFonts w:ascii="Calibri" w:eastAsia="Times New Roman" w:hAnsi="Calibri" w:cs="Calibri"/>
+        </w:rPr>
+        <w:t>What's the general rule?</w:t>
       </w:r>
     </w:p>
     <w:p>
@@ -4634,35 +3663,7 @@
         <w:rPr>
           <w:rFonts w:ascii="Calibri" w:eastAsia="Times New Roman" w:hAnsi="Calibri" w:cs="Calibri"/>
         </w:rPr>
-        <w:t xml:space="preserve">!!  </w:t>
-      </w:r>
-      <w:proofErr w:type="gramStart"/>
-      <w:r>
-        <w:rPr>
-          <w:rFonts w:ascii="Calibri" w:eastAsia="Times New Roman" w:hAnsi="Calibri" w:cs="Calibri"/>
-        </w:rPr>
-        <w:t>Don't</w:t>
-      </w:r>
-      <w:proofErr w:type="gramEnd"/>
-      <w:r>
-        <w:rPr>
-          <w:rFonts w:ascii="Calibri" w:eastAsia="Times New Roman" w:hAnsi="Calibri" w:cs="Calibri"/>
-        </w:rPr>
-        <w:t xml:space="preserve"> forget to add </w:t>
-      </w:r>
-      <w:proofErr w:type="spellStart"/>
-      <w:r>
-        <w:rPr>
-          <w:rFonts w:ascii="Calibri" w:eastAsia="Times New Roman" w:hAnsi="Calibri" w:cs="Calibri"/>
-        </w:rPr>
-        <w:t>boolean</w:t>
-      </w:r>
-      <w:proofErr w:type="spellEnd"/>
-      <w:r>
-        <w:rPr>
-          <w:rFonts w:ascii="Calibri" w:eastAsia="Times New Roman" w:hAnsi="Calibri" w:cs="Calibri"/>
-        </w:rPr>
-        <w:t xml:space="preserve"> Delivery in resources!!  I forgot that!!!</w:t>
+        <w:t>!!  Don't forget to add boolean Delivery in resources!!  I forgot that!!!</w:t>
       </w:r>
     </w:p>
     <w:p>
@@ -4763,6 +3764,7 @@
         <w:rPr>
           <w:rFonts w:ascii="Calibri" w:eastAsia="Times New Roman" w:hAnsi="Calibri" w:cs="Calibri"/>
         </w:rPr>
+        <w:lastRenderedPageBreak/>
         <w:t>I have no idea how much time this all will take!!!!</w:t>
       </w:r>
     </w:p>
@@ -4793,64 +3795,21 @@
         <w:rPr>
           <w:rFonts w:ascii="Calibri" w:eastAsia="Times New Roman" w:hAnsi="Calibri" w:cs="Calibri"/>
         </w:rPr>
-        <w:lastRenderedPageBreak/>
-        <w:t xml:space="preserve">With </w:t>
-      </w:r>
-      <w:proofErr w:type="gramStart"/>
-      <w:r>
-        <w:rPr>
-          <w:rFonts w:ascii="Calibri" w:eastAsia="Times New Roman" w:hAnsi="Calibri" w:cs="Calibri"/>
-        </w:rPr>
-        <w:t>state of the art</w:t>
-      </w:r>
-      <w:proofErr w:type="gramEnd"/>
-      <w:r>
-        <w:rPr>
-          <w:rFonts w:ascii="Calibri" w:eastAsia="Times New Roman" w:hAnsi="Calibri" w:cs="Calibri"/>
-        </w:rPr>
-        <w:t xml:space="preserve"> </w:t>
-      </w:r>
-      <w:proofErr w:type="spellStart"/>
-      <w:r>
-        <w:rPr>
-          <w:rFonts w:ascii="Calibri" w:eastAsia="Times New Roman" w:hAnsi="Calibri" w:cs="Calibri"/>
-        </w:rPr>
-        <w:t>accessibilty</w:t>
-      </w:r>
-      <w:proofErr w:type="spellEnd"/>
-      <w:r>
-        <w:rPr>
-          <w:rFonts w:ascii="Calibri" w:eastAsia="Times New Roman" w:hAnsi="Calibri" w:cs="Calibri"/>
-        </w:rPr>
-        <w:t xml:space="preserve"> for java!!!!!!</w:t>
-      </w:r>
-    </w:p>
-    <w:p>
-      <w:pPr>
-        <w:spacing w:after="0" w:line="240" w:lineRule="auto"/>
-        <w:rPr>
-          <w:rFonts w:ascii="Calibri" w:eastAsia="Times New Roman" w:hAnsi="Calibri" w:cs="Calibri"/>
-        </w:rPr>
-      </w:pPr>
-      <w:r>
-        <w:rPr>
-          <w:rFonts w:ascii="Calibri" w:eastAsia="Times New Roman" w:hAnsi="Calibri" w:cs="Calibri"/>
-        </w:rPr>
-        <w:t xml:space="preserve">Additional Resources I Need </w:t>
-      </w:r>
-      <w:proofErr w:type="gramStart"/>
-      <w:r>
-        <w:rPr>
-          <w:rFonts w:ascii="Calibri" w:eastAsia="Times New Roman" w:hAnsi="Calibri" w:cs="Calibri"/>
-        </w:rPr>
-        <w:t>To</w:t>
-      </w:r>
-      <w:proofErr w:type="gramEnd"/>
-      <w:r>
-        <w:rPr>
-          <w:rFonts w:ascii="Calibri" w:eastAsia="Times New Roman" w:hAnsi="Calibri" w:cs="Calibri"/>
-        </w:rPr>
-        <w:t xml:space="preserve"> Research!</w:t>
+        <w:t>With state of the art accessibilty for java!!!!!!</w:t>
+      </w:r>
+    </w:p>
+    <w:p>
+      <w:pPr>
+        <w:spacing w:after="0" w:line="240" w:lineRule="auto"/>
+        <w:rPr>
+          <w:rFonts w:ascii="Calibri" w:eastAsia="Times New Roman" w:hAnsi="Calibri" w:cs="Calibri"/>
+        </w:rPr>
+      </w:pPr>
+      <w:r>
+        <w:rPr>
+          <w:rFonts w:ascii="Calibri" w:eastAsia="Times New Roman" w:hAnsi="Calibri" w:cs="Calibri"/>
+        </w:rPr>
+        <w:t>Additional Resources I Need To Research!</w:t>
       </w:r>
     </w:p>
     <w:p>
@@ -4865,16 +3824,8 @@
         <w:rPr>
           <w:rFonts w:ascii="Calibri" w:eastAsia="Times New Roman" w:hAnsi="Calibri" w:cs="Calibri"/>
         </w:rPr>
-        <w:t xml:space="preserve">Using google maps in my </w:t>
-      </w:r>
-      <w:proofErr w:type="gramStart"/>
-      <w:r>
-        <w:rPr>
-          <w:rFonts w:ascii="Calibri" w:eastAsia="Times New Roman" w:hAnsi="Calibri" w:cs="Calibri"/>
-        </w:rPr>
-        <w:t>app</w:t>
-      </w:r>
-      <w:proofErr w:type="gramEnd"/>
+        <w:t>Using google maps in my app</w:t>
+      </w:r>
     </w:p>
     <w:p>
       <w:pPr>
@@ -5669,23 +4620,7 @@
   </w:num>
   <w:num w:numId="2">
     <w:abstractNumId w:val="4"/>
-    <w:lvlOverride w:ilvl="2">
-      <w:lvl w:ilvl="2">
-        <w:numFmt w:val="bullet"/>
-        <w:lvlText w:val=""/>
-        <w:lvlJc w:val="left"/>
-        <w:pPr>
-          <w:tabs>
-            <w:tab w:val="num" w:pos="2160"/>
-          </w:tabs>
-          <w:ind w:left="2160" w:hanging="360"/>
-        </w:pPr>
-        <w:rPr>
-          <w:rFonts w:ascii="Wingdings" w:hAnsi="Wingdings" w:hint="default"/>
-          <w:sz w:val="20"/>
-        </w:rPr>
-      </w:lvl>
-    </w:lvlOverride>
+    <w:lvlOverride w:ilvl="0"/>
   </w:num>
   <w:num w:numId="3">
     <w:abstractNumId w:val="0"/>

</xml_diff>

<commit_message>
Adding the first superclass, resource
</commit_message>
<xml_diff>
--- a/DesignDocs/Journal.md.docx
+++ b/DesignDocs/Journal.md.docx
@@ -31,8 +31,18 @@
           <w:i/>
           <w:iCs/>
         </w:rPr>
-        <w:t>Week 1: 7 hrs</w:t>
-      </w:r>
+        <w:t xml:space="preserve">Week 1: 7 </w:t>
+      </w:r>
+      <w:proofErr w:type="spellStart"/>
+      <w:r>
+        <w:rPr>
+          <w:rFonts w:ascii="Calibri" w:eastAsia="Times New Roman" w:hAnsi="Calibri" w:cs="Calibri"/>
+          <w:i/>
+          <w:iCs/>
+        </w:rPr>
+        <w:t>hrs</w:t>
+      </w:r>
+      <w:proofErr w:type="spellEnd"/>
     </w:p>
     <w:p>
       <w:pPr>
@@ -48,8 +58,28 @@
           <w:i/>
           <w:iCs/>
         </w:rPr>
-        <w:t>Week 2: 13  hrs</w:t>
-      </w:r>
+        <w:t xml:space="preserve">Week 2: </w:t>
+      </w:r>
+      <w:proofErr w:type="gramStart"/>
+      <w:r>
+        <w:rPr>
+          <w:rFonts w:ascii="Calibri" w:eastAsia="Times New Roman" w:hAnsi="Calibri" w:cs="Calibri"/>
+          <w:i/>
+          <w:iCs/>
+        </w:rPr>
+        <w:t xml:space="preserve">13  </w:t>
+      </w:r>
+      <w:proofErr w:type="spellStart"/>
+      <w:r>
+        <w:rPr>
+          <w:rFonts w:ascii="Calibri" w:eastAsia="Times New Roman" w:hAnsi="Calibri" w:cs="Calibri"/>
+          <w:i/>
+          <w:iCs/>
+        </w:rPr>
+        <w:t>hrs</w:t>
+      </w:r>
+      <w:proofErr w:type="spellEnd"/>
+      <w:proofErr w:type="gramEnd"/>
     </w:p>
     <w:p>
       <w:pPr>
@@ -63,8 +93,16 @@
         <w:rPr>
           <w:rFonts w:ascii="Calibri" w:eastAsia="Times New Roman" w:hAnsi="Calibri" w:cs="Calibri"/>
         </w:rPr>
-        <w:t>Week 3: 19 hrs</w:t>
-      </w:r>
+        <w:t xml:space="preserve">Week 3: 19 </w:t>
+      </w:r>
+      <w:proofErr w:type="spellStart"/>
+      <w:r>
+        <w:rPr>
+          <w:rFonts w:ascii="Calibri" w:eastAsia="Times New Roman" w:hAnsi="Calibri" w:cs="Calibri"/>
+        </w:rPr>
+        <w:t>hrs</w:t>
+      </w:r>
+      <w:proofErr w:type="spellEnd"/>
     </w:p>
     <w:p>
       <w:pPr>
@@ -206,8 +244,16 @@
               <w:rPr>
                 <w:rFonts w:ascii="Calibri" w:eastAsia="Times New Roman" w:hAnsi="Calibri" w:cs="Calibri"/>
               </w:rPr>
-              <w:t xml:space="preserve">  3hrs researching, reviewing, looking over docs for indie project, generating user stories</w:t>
+              <w:t xml:space="preserve">  3hrs researching, reviewing, looking over docs for indie project, generating user </w:t>
             </w:r>
+            <w:proofErr w:type="gramStart"/>
+            <w:r>
+              <w:rPr>
+                <w:rFonts w:ascii="Calibri" w:eastAsia="Times New Roman" w:hAnsi="Calibri" w:cs="Calibri"/>
+              </w:rPr>
+              <w:t>stories</w:t>
+            </w:r>
+            <w:proofErr w:type="gramEnd"/>
           </w:p>
           <w:p>
             <w:pPr>
@@ -220,7 +266,35 @@
               <w:rPr>
                 <w:rFonts w:ascii="Calibri" w:eastAsia="Times New Roman" w:hAnsi="Calibri" w:cs="Calibri"/>
               </w:rPr>
-              <w:t>Looked up how to add onenote file to git…didn't find what I wanted</w:t>
+              <w:t xml:space="preserve">Looked up how to add </w:t>
+            </w:r>
+            <w:proofErr w:type="spellStart"/>
+            <w:r>
+              <w:rPr>
+                <w:rFonts w:ascii="Calibri" w:eastAsia="Times New Roman" w:hAnsi="Calibri" w:cs="Calibri"/>
+              </w:rPr>
+              <w:t>onenote</w:t>
+            </w:r>
+            <w:proofErr w:type="spellEnd"/>
+            <w:r>
+              <w:rPr>
+                <w:rFonts w:ascii="Calibri" w:eastAsia="Times New Roman" w:hAnsi="Calibri" w:cs="Calibri"/>
+              </w:rPr>
+              <w:t xml:space="preserve"> file to git…</w:t>
+            </w:r>
+            <w:proofErr w:type="gramStart"/>
+            <w:r>
+              <w:rPr>
+                <w:rFonts w:ascii="Calibri" w:eastAsia="Times New Roman" w:hAnsi="Calibri" w:cs="Calibri"/>
+              </w:rPr>
+              <w:t>didn't</w:t>
+            </w:r>
+            <w:proofErr w:type="gramEnd"/>
+            <w:r>
+              <w:rPr>
+                <w:rFonts w:ascii="Calibri" w:eastAsia="Times New Roman" w:hAnsi="Calibri" w:cs="Calibri"/>
+              </w:rPr>
+              <w:t xml:space="preserve"> find what I wanted</w:t>
             </w:r>
           </w:p>
         </w:tc>
@@ -315,8 +389,18 @@
         <w:rPr>
           <w:rFonts w:ascii="Calibri" w:eastAsia="Times New Roman" w:hAnsi="Calibri" w:cs="Calibri"/>
         </w:rPr>
-        <w:t>Need to start drilling down features/mvp</w:t>
-      </w:r>
+        <w:t>Need to start drilling down features/</w:t>
+      </w:r>
+      <w:proofErr w:type="spellStart"/>
+      <w:proofErr w:type="gramStart"/>
+      <w:r>
+        <w:rPr>
+          <w:rFonts w:ascii="Calibri" w:eastAsia="Times New Roman" w:hAnsi="Calibri" w:cs="Calibri"/>
+        </w:rPr>
+        <w:t>mvp</w:t>
+      </w:r>
+      <w:proofErr w:type="spellEnd"/>
+      <w:proofErr w:type="gramEnd"/>
     </w:p>
     <w:p>
       <w:pPr>
@@ -335,7 +419,21 @@
         <w:rPr>
           <w:rFonts w:ascii="Calibri" w:eastAsia="Times New Roman" w:hAnsi="Calibri" w:cs="Calibri"/>
         </w:rPr>
-        <w:t>How many pages?  SPA? Or do I need a results servlet/jsp?</w:t>
+        <w:t>How many pages?  SPA? Or do I need a results servlet/</w:t>
+      </w:r>
+      <w:proofErr w:type="spellStart"/>
+      <w:r>
+        <w:rPr>
+          <w:rFonts w:ascii="Calibri" w:eastAsia="Times New Roman" w:hAnsi="Calibri" w:cs="Calibri"/>
+        </w:rPr>
+        <w:t>jsp</w:t>
+      </w:r>
+      <w:proofErr w:type="spellEnd"/>
+      <w:r>
+        <w:rPr>
+          <w:rFonts w:ascii="Calibri" w:eastAsia="Times New Roman" w:hAnsi="Calibri" w:cs="Calibri"/>
+        </w:rPr>
+        <w:t>?</w:t>
       </w:r>
     </w:p>
     <w:p>
@@ -355,8 +453,16 @@
         <w:rPr>
           <w:rFonts w:ascii="Calibri" w:eastAsia="Times New Roman" w:hAnsi="Calibri" w:cs="Calibri"/>
         </w:rPr>
-        <w:t>Welcome page with featured resources/new/events, sign in/sign up, search form</w:t>
-      </w:r>
+        <w:t xml:space="preserve">Welcome page with featured resources/new/events, sign in/sign up, search </w:t>
+      </w:r>
+      <w:proofErr w:type="gramStart"/>
+      <w:r>
+        <w:rPr>
+          <w:rFonts w:ascii="Calibri" w:eastAsia="Times New Roman" w:hAnsi="Calibri" w:cs="Calibri"/>
+        </w:rPr>
+        <w:t>form</w:t>
+      </w:r>
+      <w:proofErr w:type="gramEnd"/>
     </w:p>
     <w:p>
       <w:pPr>
@@ -543,7 +649,23 @@
           <w:rFonts w:ascii="Calibri" w:eastAsia="Times New Roman" w:hAnsi="Calibri" w:cs="Calibri"/>
           <w:color w:val="000000"/>
         </w:rPr>
-        <w:t xml:space="preserve"> ?Which software for wireframes? Figma?  </w:t>
+        <w:t> </w:t>
+      </w:r>
+      <w:proofErr w:type="gramStart"/>
+      <w:r>
+        <w:rPr>
+          <w:rFonts w:ascii="Calibri" w:eastAsia="Times New Roman" w:hAnsi="Calibri" w:cs="Calibri"/>
+          <w:color w:val="000000"/>
+        </w:rPr>
+        <w:t>?Which</w:t>
+      </w:r>
+      <w:proofErr w:type="gramEnd"/>
+      <w:r>
+        <w:rPr>
+          <w:rFonts w:ascii="Calibri" w:eastAsia="Times New Roman" w:hAnsi="Calibri" w:cs="Calibri"/>
+          <w:color w:val="000000"/>
+        </w:rPr>
+        <w:t xml:space="preserve"> software for wireframes? Figma?  </w:t>
       </w:r>
     </w:p>
     <w:p>
@@ -618,7 +740,23 @@
           <w:rFonts w:ascii="Calibri" w:eastAsia="Times New Roman" w:hAnsi="Calibri" w:cs="Calibri"/>
           <w:color w:val="000000"/>
         </w:rPr>
-        <w:t> Don't forget WHITE SPACE IS GOOD</w:t>
+        <w:t> </w:t>
+      </w:r>
+      <w:proofErr w:type="gramStart"/>
+      <w:r>
+        <w:rPr>
+          <w:rFonts w:ascii="Calibri" w:eastAsia="Times New Roman" w:hAnsi="Calibri" w:cs="Calibri"/>
+          <w:color w:val="000000"/>
+        </w:rPr>
+        <w:t>Don't</w:t>
+      </w:r>
+      <w:proofErr w:type="gramEnd"/>
+      <w:r>
+        <w:rPr>
+          <w:rFonts w:ascii="Calibri" w:eastAsia="Times New Roman" w:hAnsi="Calibri" w:cs="Calibri"/>
+          <w:color w:val="000000"/>
+        </w:rPr>
+        <w:t xml:space="preserve"> forget WHITE SPACE IS GOOD</w:t>
       </w:r>
     </w:p>
     <w:p>
@@ -658,8 +796,16 @@
         <w:rPr>
           <w:rFonts w:ascii="Calibri" w:eastAsia="Times New Roman" w:hAnsi="Calibri" w:cs="Calibri"/>
         </w:rPr>
-        <w:t>Use template, review</w:t>
-      </w:r>
+        <w:t xml:space="preserve">Use template, </w:t>
+      </w:r>
+      <w:proofErr w:type="gramStart"/>
+      <w:r>
+        <w:rPr>
+          <w:rFonts w:ascii="Calibri" w:eastAsia="Times New Roman" w:hAnsi="Calibri" w:cs="Calibri"/>
+        </w:rPr>
+        <w:t>review</w:t>
+      </w:r>
+      <w:proofErr w:type="gramEnd"/>
     </w:p>
     <w:p>
       <w:pPr>
@@ -693,8 +839,44 @@
         <w:rPr>
           <w:rFonts w:ascii="Calibri" w:eastAsia="Times New Roman" w:hAnsi="Calibri" w:cs="Calibri"/>
         </w:rPr>
-        <w:t>Think about how to do the search by location, zipcode functions, need google map API thing?  Need to separate by service locations, not corp address</w:t>
-      </w:r>
+        <w:t xml:space="preserve">Think about how to do the search by location, </w:t>
+      </w:r>
+      <w:proofErr w:type="spellStart"/>
+      <w:r>
+        <w:rPr>
+          <w:rFonts w:ascii="Calibri" w:eastAsia="Times New Roman" w:hAnsi="Calibri" w:cs="Calibri"/>
+        </w:rPr>
+        <w:t>zipcode</w:t>
+      </w:r>
+      <w:proofErr w:type="spellEnd"/>
+      <w:r>
+        <w:rPr>
+          <w:rFonts w:ascii="Calibri" w:eastAsia="Times New Roman" w:hAnsi="Calibri" w:cs="Calibri"/>
+        </w:rPr>
+        <w:t xml:space="preserve"> functions, need google map API thing?  Need to separate by service locations, not </w:t>
+      </w:r>
+      <w:proofErr w:type="spellStart"/>
+      <w:r>
+        <w:rPr>
+          <w:rFonts w:ascii="Calibri" w:eastAsia="Times New Roman" w:hAnsi="Calibri" w:cs="Calibri"/>
+        </w:rPr>
+        <w:t>corp</w:t>
+      </w:r>
+      <w:proofErr w:type="spellEnd"/>
+      <w:r>
+        <w:rPr>
+          <w:rFonts w:ascii="Calibri" w:eastAsia="Times New Roman" w:hAnsi="Calibri" w:cs="Calibri"/>
+        </w:rPr>
+        <w:t xml:space="preserve"> </w:t>
+      </w:r>
+      <w:proofErr w:type="gramStart"/>
+      <w:r>
+        <w:rPr>
+          <w:rFonts w:ascii="Calibri" w:eastAsia="Times New Roman" w:hAnsi="Calibri" w:cs="Calibri"/>
+        </w:rPr>
+        <w:t>address</w:t>
+      </w:r>
+      <w:proofErr w:type="gramEnd"/>
     </w:p>
     <w:p>
       <w:pPr>
@@ -768,8 +950,17 @@
           <w:rFonts w:ascii="Calibri" w:eastAsia="Times New Roman" w:hAnsi="Calibri" w:cs="Calibri"/>
           <w:color w:val="000000"/>
         </w:rPr>
-        <w:t> Pare down user stories</w:t>
-      </w:r>
+        <w:t xml:space="preserve"> Pare down user </w:t>
+      </w:r>
+      <w:proofErr w:type="gramStart"/>
+      <w:r>
+        <w:rPr>
+          <w:rFonts w:ascii="Calibri" w:eastAsia="Times New Roman" w:hAnsi="Calibri" w:cs="Calibri"/>
+          <w:color w:val="000000"/>
+        </w:rPr>
+        <w:t>stories</w:t>
+      </w:r>
+      <w:proofErr w:type="gramEnd"/>
     </w:p>
     <w:p>
       <w:pPr>
@@ -843,7 +1034,23 @@
           <w:rFonts w:ascii="Calibri" w:eastAsia="Times New Roman" w:hAnsi="Calibri" w:cs="Calibri"/>
           <w:color w:val="000000"/>
         </w:rPr>
-        <w:t> Which apis to use?</w:t>
+        <w:t xml:space="preserve"> Which </w:t>
+      </w:r>
+      <w:proofErr w:type="spellStart"/>
+      <w:r>
+        <w:rPr>
+          <w:rFonts w:ascii="Calibri" w:eastAsia="Times New Roman" w:hAnsi="Calibri" w:cs="Calibri"/>
+          <w:color w:val="000000"/>
+        </w:rPr>
+        <w:t>apis</w:t>
+      </w:r>
+      <w:proofErr w:type="spellEnd"/>
+      <w:r>
+        <w:rPr>
+          <w:rFonts w:ascii="Calibri" w:eastAsia="Times New Roman" w:hAnsi="Calibri" w:cs="Calibri"/>
+          <w:color w:val="000000"/>
+        </w:rPr>
+        <w:t xml:space="preserve"> to use?</w:t>
       </w:r>
     </w:p>
     <w:p>
@@ -918,8 +1125,17 @@
           <w:rFonts w:ascii="Calibri" w:eastAsia="Times New Roman" w:hAnsi="Calibri" w:cs="Calibri"/>
           <w:color w:val="000000"/>
         </w:rPr>
-        <w:t> Started thinking about entities and ERD</w:t>
-      </w:r>
+        <w:t xml:space="preserve"> Started thinking about entities and </w:t>
+      </w:r>
+      <w:proofErr w:type="gramStart"/>
+      <w:r>
+        <w:rPr>
+          <w:rFonts w:ascii="Calibri" w:eastAsia="Times New Roman" w:hAnsi="Calibri" w:cs="Calibri"/>
+          <w:color w:val="000000"/>
+        </w:rPr>
+        <w:t>ERD</w:t>
+      </w:r>
+      <w:proofErr w:type="gramEnd"/>
     </w:p>
     <w:p>
       <w:pPr>
@@ -993,7 +1209,25 @@
           <w:rFonts w:ascii="Calibri" w:eastAsia="Times New Roman" w:hAnsi="Calibri" w:cs="Calibri"/>
           <w:color w:val="000000"/>
         </w:rPr>
-        <w:t> What are my entities?? I need some many to many relationships, how do decide what they are?SuperClasses/subclasses, inheritance, INTERFACES?</w:t>
+        <w:t xml:space="preserve"> What are my entities?? I need some many to many relationships, how do decide what they </w:t>
+      </w:r>
+      <w:proofErr w:type="spellStart"/>
+      <w:proofErr w:type="gramStart"/>
+      <w:r>
+        <w:rPr>
+          <w:rFonts w:ascii="Calibri" w:eastAsia="Times New Roman" w:hAnsi="Calibri" w:cs="Calibri"/>
+          <w:color w:val="000000"/>
+        </w:rPr>
+        <w:t>are?SuperClasses</w:t>
+      </w:r>
+      <w:proofErr w:type="spellEnd"/>
+      <w:proofErr w:type="gramEnd"/>
+      <w:r>
+        <w:rPr>
+          <w:rFonts w:ascii="Calibri" w:eastAsia="Times New Roman" w:hAnsi="Calibri" w:cs="Calibri"/>
+          <w:color w:val="000000"/>
+        </w:rPr>
+        <w:t>/subclasses, inheritance, INTERFACES?</w:t>
       </w:r>
     </w:p>
     <w:p>
@@ -1121,7 +1355,23 @@
           <w:rFonts w:ascii="Calibri" w:eastAsia="Times New Roman" w:hAnsi="Calibri" w:cs="Calibri"/>
           <w:color w:val="000000"/>
         </w:rPr>
-        <w:t> What about api data?? How is that modeled/mapped?</w:t>
+        <w:t xml:space="preserve"> What about </w:t>
+      </w:r>
+      <w:proofErr w:type="spellStart"/>
+      <w:r>
+        <w:rPr>
+          <w:rFonts w:ascii="Calibri" w:eastAsia="Times New Roman" w:hAnsi="Calibri" w:cs="Calibri"/>
+          <w:color w:val="000000"/>
+        </w:rPr>
+        <w:t>api</w:t>
+      </w:r>
+      <w:proofErr w:type="spellEnd"/>
+      <w:r>
+        <w:rPr>
+          <w:rFonts w:ascii="Calibri" w:eastAsia="Times New Roman" w:hAnsi="Calibri" w:cs="Calibri"/>
+          <w:color w:val="000000"/>
+        </w:rPr>
+        <w:t xml:space="preserve"> data?? How is that modeled/mapped?</w:t>
       </w:r>
     </w:p>
     <w:p>
@@ -1347,8 +1597,16 @@
         <w:rPr>
           <w:rFonts w:ascii="Calibri" w:eastAsia="Times New Roman" w:hAnsi="Calibri" w:cs="Calibri"/>
         </w:rPr>
-        <w:t>Write prep code</w:t>
-      </w:r>
+        <w:t xml:space="preserve">Write prep </w:t>
+      </w:r>
+      <w:proofErr w:type="gramStart"/>
+      <w:r>
+        <w:rPr>
+          <w:rFonts w:ascii="Calibri" w:eastAsia="Times New Roman" w:hAnsi="Calibri" w:cs="Calibri"/>
+        </w:rPr>
+        <w:t>code</w:t>
+      </w:r>
+      <w:proofErr w:type="gramEnd"/>
     </w:p>
     <w:p>
       <w:pPr>
@@ -1387,8 +1645,16 @@
         <w:rPr>
           <w:rFonts w:ascii="Calibri" w:eastAsia="Times New Roman" w:hAnsi="Calibri" w:cs="Calibri"/>
         </w:rPr>
-        <w:t>Implement, test, debug</w:t>
-      </w:r>
+        <w:t xml:space="preserve">Implement, test, </w:t>
+      </w:r>
+      <w:proofErr w:type="gramStart"/>
+      <w:r>
+        <w:rPr>
+          <w:rFonts w:ascii="Calibri" w:eastAsia="Times New Roman" w:hAnsi="Calibri" w:cs="Calibri"/>
+        </w:rPr>
+        <w:t>debug</w:t>
+      </w:r>
+      <w:proofErr w:type="gramEnd"/>
     </w:p>
     <w:p>
       <w:pPr>
@@ -1432,7 +1698,21 @@
         <w:rPr>
           <w:rFonts w:ascii="Calibri" w:eastAsia="Times New Roman" w:hAnsi="Calibri" w:cs="Calibri"/>
         </w:rPr>
-        <w:t>Exploring Monday.com project mgt software, per Lisa on Slack, watched a couple of intro videos, but my cat just died, so I wasn't really into it.</w:t>
+        <w:t xml:space="preserve">Exploring Monday.com project mgt software, per Lisa on Slack, watched a couple of intro videos, but my cat just died, so I </w:t>
+      </w:r>
+      <w:proofErr w:type="gramStart"/>
+      <w:r>
+        <w:rPr>
+          <w:rFonts w:ascii="Calibri" w:eastAsia="Times New Roman" w:hAnsi="Calibri" w:cs="Calibri"/>
+        </w:rPr>
+        <w:t>wasn't</w:t>
+      </w:r>
+      <w:proofErr w:type="gramEnd"/>
+      <w:r>
+        <w:rPr>
+          <w:rFonts w:ascii="Calibri" w:eastAsia="Times New Roman" w:hAnsi="Calibri" w:cs="Calibri"/>
+        </w:rPr>
+        <w:t xml:space="preserve"> really into it.</w:t>
       </w:r>
     </w:p>
     <w:p>
@@ -1447,7 +1727,35 @@
         <w:rPr>
           <w:rFonts w:ascii="Calibri" w:eastAsia="Times New Roman" w:hAnsi="Calibri" w:cs="Calibri"/>
         </w:rPr>
-        <w:t>-seems like it's just for keeping track of tasks and goals, etc…limited scope for what I need, I want something that helps me figure out what to do LOL!</w:t>
+        <w:t xml:space="preserve">-seems like </w:t>
+      </w:r>
+      <w:proofErr w:type="gramStart"/>
+      <w:r>
+        <w:rPr>
+          <w:rFonts w:ascii="Calibri" w:eastAsia="Times New Roman" w:hAnsi="Calibri" w:cs="Calibri"/>
+        </w:rPr>
+        <w:t>it's</w:t>
+      </w:r>
+      <w:proofErr w:type="gramEnd"/>
+      <w:r>
+        <w:rPr>
+          <w:rFonts w:ascii="Calibri" w:eastAsia="Times New Roman" w:hAnsi="Calibri" w:cs="Calibri"/>
+        </w:rPr>
+        <w:t xml:space="preserve"> just for keeping track of tasks and goals, </w:t>
+      </w:r>
+      <w:proofErr w:type="spellStart"/>
+      <w:r>
+        <w:rPr>
+          <w:rFonts w:ascii="Calibri" w:eastAsia="Times New Roman" w:hAnsi="Calibri" w:cs="Calibri"/>
+        </w:rPr>
+        <w:t>etc</w:t>
+      </w:r>
+      <w:proofErr w:type="spellEnd"/>
+      <w:r>
+        <w:rPr>
+          <w:rFonts w:ascii="Calibri" w:eastAsia="Times New Roman" w:hAnsi="Calibri" w:cs="Calibri"/>
+        </w:rPr>
+        <w:t>…limited scope for what I need, I want something that helps me figure out what to do LOL!</w:t>
       </w:r>
     </w:p>
     <w:p>
@@ -1462,7 +1770,21 @@
         <w:rPr>
           <w:rFonts w:ascii="Calibri" w:eastAsia="Times New Roman" w:hAnsi="Calibri" w:cs="Calibri"/>
         </w:rPr>
-        <w:t>Okay, let's research Java planning then….SEE JAVA PLANNING SECTION</w:t>
+        <w:t>Okay, let's research Java planning then</w:t>
+      </w:r>
+      <w:proofErr w:type="gramStart"/>
+      <w:r>
+        <w:rPr>
+          <w:rFonts w:ascii="Calibri" w:eastAsia="Times New Roman" w:hAnsi="Calibri" w:cs="Calibri"/>
+        </w:rPr>
+        <w:t>….SEE</w:t>
+      </w:r>
+      <w:proofErr w:type="gramEnd"/>
+      <w:r>
+        <w:rPr>
+          <w:rFonts w:ascii="Calibri" w:eastAsia="Times New Roman" w:hAnsi="Calibri" w:cs="Calibri"/>
+        </w:rPr>
+        <w:t xml:space="preserve"> JAVA PLANNING SECTION</w:t>
       </w:r>
     </w:p>
     <w:p>
@@ -1477,8 +1799,16 @@
         <w:rPr>
           <w:rFonts w:ascii="Calibri" w:eastAsia="Times New Roman" w:hAnsi="Calibri" w:cs="Calibri"/>
         </w:rPr>
-        <w:t>!?  I really need to organize and plan how I am going to accomplish this</w:t>
-      </w:r>
+        <w:t xml:space="preserve">!?  I really need to organize and plan how I am going to accomplish </w:t>
+      </w:r>
+      <w:proofErr w:type="gramStart"/>
+      <w:r>
+        <w:rPr>
+          <w:rFonts w:ascii="Calibri" w:eastAsia="Times New Roman" w:hAnsi="Calibri" w:cs="Calibri"/>
+        </w:rPr>
+        <w:t>this</w:t>
+      </w:r>
+      <w:proofErr w:type="gramEnd"/>
     </w:p>
     <w:p>
       <w:pPr>
@@ -1547,8 +1877,17 @@
           <w:rFonts w:ascii="Calibri" w:eastAsia="Times New Roman" w:hAnsi="Calibri" w:cs="Calibri"/>
           <w:color w:val="000000"/>
         </w:rPr>
-        <w:t> Think about sociological aspects of my users and how I can incorporate into UXUI</w:t>
-      </w:r>
+        <w:t xml:space="preserve"> Think about sociological aspects of my users and how I can incorporate into </w:t>
+      </w:r>
+      <w:proofErr w:type="gramStart"/>
+      <w:r>
+        <w:rPr>
+          <w:rFonts w:ascii="Calibri" w:eastAsia="Times New Roman" w:hAnsi="Calibri" w:cs="Calibri"/>
+          <w:color w:val="000000"/>
+        </w:rPr>
+        <w:t>UXUI</w:t>
+      </w:r>
+      <w:proofErr w:type="gramEnd"/>
     </w:p>
     <w:p>
       <w:pPr>
@@ -1567,7 +1906,21 @@
         <w:rPr>
           <w:rFonts w:ascii="Calibri" w:eastAsia="Times New Roman" w:hAnsi="Calibri" w:cs="Calibri"/>
         </w:rPr>
-        <w:t>How is this important?/does it really matter?</w:t>
+        <w:t xml:space="preserve">How is this </w:t>
+      </w:r>
+      <w:proofErr w:type="gramStart"/>
+      <w:r>
+        <w:rPr>
+          <w:rFonts w:ascii="Calibri" w:eastAsia="Times New Roman" w:hAnsi="Calibri" w:cs="Calibri"/>
+        </w:rPr>
+        <w:t>important?/</w:t>
+      </w:r>
+      <w:proofErr w:type="gramEnd"/>
+      <w:r>
+        <w:rPr>
+          <w:rFonts w:ascii="Calibri" w:eastAsia="Times New Roman" w:hAnsi="Calibri" w:cs="Calibri"/>
+        </w:rPr>
+        <w:t>does it really matter?</w:t>
       </w:r>
     </w:p>
     <w:p>
@@ -1607,8 +1960,16 @@
         <w:rPr>
           <w:rFonts w:ascii="Calibri" w:eastAsia="Times New Roman" w:hAnsi="Calibri" w:cs="Calibri"/>
         </w:rPr>
-        <w:t>Immigrants/some not legally recognized, let them know if documentation is needed</w:t>
-      </w:r>
+        <w:t xml:space="preserve">Immigrants/some not legally recognized, let them know if documentation is </w:t>
+      </w:r>
+      <w:proofErr w:type="gramStart"/>
+      <w:r>
+        <w:rPr>
+          <w:rFonts w:ascii="Calibri" w:eastAsia="Times New Roman" w:hAnsi="Calibri" w:cs="Calibri"/>
+        </w:rPr>
+        <w:t>needed</w:t>
+      </w:r>
+      <w:proofErr w:type="gramEnd"/>
     </w:p>
     <w:p>
       <w:pPr>
@@ -1648,8 +2009,16 @@
         <w:rPr>
           <w:rFonts w:ascii="Calibri" w:eastAsia="Times New Roman" w:hAnsi="Calibri" w:cs="Calibri"/>
         </w:rPr>
-        <w:t>Sensitivity to situations, beware of judging, stereotyping</w:t>
-      </w:r>
+        <w:t xml:space="preserve">Sensitivity to situations, beware of judging, </w:t>
+      </w:r>
+      <w:proofErr w:type="gramStart"/>
+      <w:r>
+        <w:rPr>
+          <w:rFonts w:ascii="Calibri" w:eastAsia="Times New Roman" w:hAnsi="Calibri" w:cs="Calibri"/>
+        </w:rPr>
+        <w:t>stereotyping</w:t>
+      </w:r>
+      <w:proofErr w:type="gramEnd"/>
     </w:p>
     <w:p>
       <w:pPr>
@@ -1789,11 +2158,19 @@
           <w:rFonts w:ascii="Calibri" w:eastAsia="Times New Roman" w:hAnsi="Calibri" w:cs="Calibri"/>
         </w:rPr>
       </w:pPr>
-      <w:r>
-        <w:rPr>
-          <w:rFonts w:ascii="Calibri" w:eastAsia="Times New Roman" w:hAnsi="Calibri" w:cs="Calibri"/>
-        </w:rPr>
-        <w:t>What's up with threads??!!</w:t>
+      <w:proofErr w:type="gramStart"/>
+      <w:r>
+        <w:rPr>
+          <w:rFonts w:ascii="Calibri" w:eastAsia="Times New Roman" w:hAnsi="Calibri" w:cs="Calibri"/>
+        </w:rPr>
+        <w:t>What's</w:t>
+      </w:r>
+      <w:proofErr w:type="gramEnd"/>
+      <w:r>
+        <w:rPr>
+          <w:rFonts w:ascii="Calibri" w:eastAsia="Times New Roman" w:hAnsi="Calibri" w:cs="Calibri"/>
+        </w:rPr>
+        <w:t xml:space="preserve"> up with threads??!!</w:t>
       </w:r>
     </w:p>
     <w:p>
@@ -1816,8 +2193,18 @@
           <w:color w:val="4E4242"/>
           <w:shd w:val="clear" w:color="auto" w:fill="FFFFFF"/>
         </w:rPr>
-        <w:t>Ways to improve the design of your objects</w:t>
-      </w:r>
+        <w:t xml:space="preserve">Ways to improve the design of your </w:t>
+      </w:r>
+      <w:proofErr w:type="gramStart"/>
+      <w:r>
+        <w:rPr>
+          <w:rFonts w:ascii="museo-sans" w:eastAsia="Times New Roman" w:hAnsi="museo-sans" w:cs="Calibri"/>
+          <w:color w:val="4E4242"/>
+          <w:shd w:val="clear" w:color="auto" w:fill="FFFFFF"/>
+        </w:rPr>
+        <w:t>objects</w:t>
+      </w:r>
+      <w:proofErr w:type="gramEnd"/>
     </w:p>
     <w:p>
       <w:pPr>
@@ -1977,8 +2364,18 @@
           <w:color w:val="4E4242"/>
           <w:shd w:val="clear" w:color="auto" w:fill="FFFFFF"/>
         </w:rPr>
-        <w:t>The Model/Controller/View architecture used by the JFC classes</w:t>
-      </w:r>
+        <w:t xml:space="preserve">The Model/Controller/View architecture used by the JFC </w:t>
+      </w:r>
+      <w:proofErr w:type="gramStart"/>
+      <w:r>
+        <w:rPr>
+          <w:rFonts w:ascii="museo-sans" w:eastAsia="Times New Roman" w:hAnsi="museo-sans" w:cs="Calibri"/>
+          <w:color w:val="4E4242"/>
+          <w:shd w:val="clear" w:color="auto" w:fill="FFFFFF"/>
+        </w:rPr>
+        <w:t>classes</w:t>
+      </w:r>
+      <w:proofErr w:type="gramEnd"/>
     </w:p>
     <w:p>
       <w:pPr>
@@ -2135,7 +2532,23 @@
           <w:rFonts w:ascii="Calibri" w:eastAsia="Times New Roman" w:hAnsi="Calibri" w:cs="Calibri"/>
           <w:highlight w:val="yellow"/>
         </w:rPr>
-        <w:t>Getting feedback -- and making adjustments to your system design as a result of the feedback -- is an example of iteration in the process of software development.</w:t>
+        <w:t xml:space="preserve">Getting feedback -- and </w:t>
+      </w:r>
+      <w:proofErr w:type="gramStart"/>
+      <w:r>
+        <w:rPr>
+          <w:rFonts w:ascii="Calibri" w:eastAsia="Times New Roman" w:hAnsi="Calibri" w:cs="Calibri"/>
+          <w:highlight w:val="yellow"/>
+        </w:rPr>
+        <w:t>making adjustments to</w:t>
+      </w:r>
+      <w:proofErr w:type="gramEnd"/>
+      <w:r>
+        <w:rPr>
+          <w:rFonts w:ascii="Calibri" w:eastAsia="Times New Roman" w:hAnsi="Calibri" w:cs="Calibri"/>
+          <w:highlight w:val="yellow"/>
+        </w:rPr>
+        <w:t xml:space="preserve"> your system design as a result of the feedback -- is an example of iteration in the process of software development.</w:t>
       </w:r>
     </w:p>
     <w:p>
@@ -2209,8 +2622,16 @@
         <w:rPr>
           <w:rFonts w:ascii="Calibri" w:eastAsia="Times New Roman" w:hAnsi="Calibri" w:cs="Calibri"/>
         </w:rPr>
-        <w:t>Tuesday, 2/1/21, 3 hrs</w:t>
-      </w:r>
+        <w:t xml:space="preserve">Tuesday, 2/1/21, 3 </w:t>
+      </w:r>
+      <w:proofErr w:type="spellStart"/>
+      <w:r>
+        <w:rPr>
+          <w:rFonts w:ascii="Calibri" w:eastAsia="Times New Roman" w:hAnsi="Calibri" w:cs="Calibri"/>
+        </w:rPr>
+        <w:t>hrs</w:t>
+      </w:r>
+      <w:proofErr w:type="spellEnd"/>
     </w:p>
     <w:p>
       <w:pPr>
@@ -2254,7 +2675,21 @@
         <w:rPr>
           <w:rFonts w:ascii="Calibri" w:eastAsia="Times New Roman" w:hAnsi="Calibri" w:cs="Calibri"/>
         </w:rPr>
-        <w:t>-Adding figma project to start wireframing</w:t>
+        <w:t xml:space="preserve">-Adding </w:t>
+      </w:r>
+      <w:proofErr w:type="spellStart"/>
+      <w:r>
+        <w:rPr>
+          <w:rFonts w:ascii="Calibri" w:eastAsia="Times New Roman" w:hAnsi="Calibri" w:cs="Calibri"/>
+        </w:rPr>
+        <w:t>figma</w:t>
+      </w:r>
+      <w:proofErr w:type="spellEnd"/>
+      <w:r>
+        <w:rPr>
+          <w:rFonts w:ascii="Calibri" w:eastAsia="Times New Roman" w:hAnsi="Calibri" w:cs="Calibri"/>
+        </w:rPr>
+        <w:t xml:space="preserve"> project to start wireframing</w:t>
       </w:r>
     </w:p>
     <w:p>
@@ -2269,7 +2704,35 @@
         <w:rPr>
           <w:rFonts w:ascii="Calibri" w:eastAsia="Times New Roman" w:hAnsi="Calibri" w:cs="Calibri"/>
         </w:rPr>
-        <w:t>Programs are so boxy, though, aesthetically and mentally…  you have to choose from already made stuff instead of creating, which I should like, premade code being reused…</w:t>
+        <w:t xml:space="preserve">Programs are so boxy, though, </w:t>
+      </w:r>
+      <w:proofErr w:type="gramStart"/>
+      <w:r>
+        <w:rPr>
+          <w:rFonts w:ascii="Calibri" w:eastAsia="Times New Roman" w:hAnsi="Calibri" w:cs="Calibri"/>
+        </w:rPr>
+        <w:t>aesthetically</w:t>
+      </w:r>
+      <w:proofErr w:type="gramEnd"/>
+      <w:r>
+        <w:rPr>
+          <w:rFonts w:ascii="Calibri" w:eastAsia="Times New Roman" w:hAnsi="Calibri" w:cs="Calibri"/>
+        </w:rPr>
+        <w:t xml:space="preserve"> and mentally…  you </w:t>
+      </w:r>
+      <w:proofErr w:type="gramStart"/>
+      <w:r>
+        <w:rPr>
+          <w:rFonts w:ascii="Calibri" w:eastAsia="Times New Roman" w:hAnsi="Calibri" w:cs="Calibri"/>
+        </w:rPr>
+        <w:t>have to</w:t>
+      </w:r>
+      <w:proofErr w:type="gramEnd"/>
+      <w:r>
+        <w:rPr>
+          <w:rFonts w:ascii="Calibri" w:eastAsia="Times New Roman" w:hAnsi="Calibri" w:cs="Calibri"/>
+        </w:rPr>
+        <w:t xml:space="preserve"> choose from already made stuff instead of creating, which I should like, premade code being reused…</w:t>
       </w:r>
     </w:p>
     <w:p>
@@ -2289,7 +2752,21 @@
         <w:rPr>
           <w:rFonts w:ascii="Calibri" w:eastAsia="Times New Roman" w:hAnsi="Calibri" w:cs="Calibri"/>
         </w:rPr>
-        <w:t>I don't want it to be like everything else…  I suppose every dev says that, and I vaguely remember warnings about trying to reinvent the wheel in UIUX class…</w:t>
+        <w:t xml:space="preserve">I </w:t>
+      </w:r>
+      <w:proofErr w:type="gramStart"/>
+      <w:r>
+        <w:rPr>
+          <w:rFonts w:ascii="Calibri" w:eastAsia="Times New Roman" w:hAnsi="Calibri" w:cs="Calibri"/>
+        </w:rPr>
+        <w:t>don't</w:t>
+      </w:r>
+      <w:proofErr w:type="gramEnd"/>
+      <w:r>
+        <w:rPr>
+          <w:rFonts w:ascii="Calibri" w:eastAsia="Times New Roman" w:hAnsi="Calibri" w:cs="Calibri"/>
+        </w:rPr>
+        <w:t xml:space="preserve"> want it to be like everything else…  I suppose every dev says that, and I vaguely remember warnings about trying to reinvent the wheel in UIUX class…</w:t>
       </w:r>
     </w:p>
     <w:p>
@@ -2334,7 +2811,29 @@
         <w:rPr>
           <w:rFonts w:ascii="Calibri" w:eastAsia="Times New Roman" w:hAnsi="Calibri" w:cs="Calibri"/>
         </w:rPr>
-        <w:t xml:space="preserve">There is no need to see flowers any other way than the way they always have been seen…"  Cue chorus of children.."But there are so many colors in the rainbow, so many colors in the morning sun, there are so many colors in the flowers, and I see every one".  </w:t>
+        <w:t xml:space="preserve">There is no need to see flowers any other way than the way they always have been seen…"  Cue chorus of </w:t>
+      </w:r>
+      <w:proofErr w:type="spellStart"/>
+      <w:proofErr w:type="gramStart"/>
+      <w:r>
+        <w:rPr>
+          <w:rFonts w:ascii="Calibri" w:eastAsia="Times New Roman" w:hAnsi="Calibri" w:cs="Calibri"/>
+        </w:rPr>
+        <w:t>children..</w:t>
+      </w:r>
+      <w:proofErr w:type="gramEnd"/>
+      <w:r>
+        <w:rPr>
+          <w:rFonts w:ascii="Calibri" w:eastAsia="Times New Roman" w:hAnsi="Calibri" w:cs="Calibri"/>
+        </w:rPr>
+        <w:t>"But</w:t>
+      </w:r>
+      <w:proofErr w:type="spellEnd"/>
+      <w:r>
+        <w:rPr>
+          <w:rFonts w:ascii="Calibri" w:eastAsia="Times New Roman" w:hAnsi="Calibri" w:cs="Calibri"/>
+        </w:rPr>
+        <w:t xml:space="preserve"> there are so many colors in the rainbow, so many colors in the morning sun, there are so many colors in the flowers, and I see every one".  </w:t>
       </w:r>
     </w:p>
     <w:p>
@@ -2379,7 +2878,21 @@
         <w:rPr>
           <w:rFonts w:ascii="Calibri" w:eastAsia="Times New Roman" w:hAnsi="Calibri" w:cs="Calibri"/>
         </w:rPr>
-        <w:t>I want non boxes, wavy, soft lines and gradients…</w:t>
+        <w:t xml:space="preserve">I want non boxes, wavy, soft </w:t>
+      </w:r>
+      <w:proofErr w:type="gramStart"/>
+      <w:r>
+        <w:rPr>
+          <w:rFonts w:ascii="Calibri" w:eastAsia="Times New Roman" w:hAnsi="Calibri" w:cs="Calibri"/>
+        </w:rPr>
+        <w:t>lines</w:t>
+      </w:r>
+      <w:proofErr w:type="gramEnd"/>
+      <w:r>
+        <w:rPr>
+          <w:rFonts w:ascii="Calibri" w:eastAsia="Times New Roman" w:hAnsi="Calibri" w:cs="Calibri"/>
+        </w:rPr>
+        <w:t xml:space="preserve"> and gradients…</w:t>
       </w:r>
     </w:p>
     <w:p>
@@ -2415,7 +2928,25 @@
           <w:color w:val="000000"/>
           <w:shd w:val="clear" w:color="auto" w:fill="FFFF99"/>
         </w:rPr>
-        <w:t xml:space="preserve"> Evoke HEARTH…fire, warmth, shelter, community…sharing a pot of soup and bread,   you could go much further into this psychology if you wanted to really grow the community, it becomes a culture…the sharing of food creates community, universal, primal, </w:t>
+        <w:t xml:space="preserve"> Evoke HEARTH…fire, warmth, shelter, community…sharing a pot of soup and </w:t>
+      </w:r>
+      <w:proofErr w:type="gramStart"/>
+      <w:r>
+        <w:rPr>
+          <w:rFonts w:ascii="Calibri" w:eastAsia="Times New Roman" w:hAnsi="Calibri" w:cs="Calibri"/>
+          <w:color w:val="000000"/>
+          <w:shd w:val="clear" w:color="auto" w:fill="FFFF99"/>
+        </w:rPr>
+        <w:t xml:space="preserve">bread,   </w:t>
+      </w:r>
+      <w:proofErr w:type="gramEnd"/>
+      <w:r>
+        <w:rPr>
+          <w:rFonts w:ascii="Calibri" w:eastAsia="Times New Roman" w:hAnsi="Calibri" w:cs="Calibri"/>
+          <w:color w:val="000000"/>
+          <w:shd w:val="clear" w:color="auto" w:fill="FFFF99"/>
+        </w:rPr>
+        <w:t xml:space="preserve">you could go much further into this psychology if you wanted to really grow the community, it becomes a culture…the sharing of food creates community, universal, primal, </w:t>
       </w:r>
     </w:p>
     <w:p>
@@ -2450,8 +2981,17 @@
           <w:rFonts w:ascii="Calibri" w:eastAsia="Times New Roman" w:hAnsi="Calibri" w:cs="Calibri"/>
           <w:color w:val="000000"/>
         </w:rPr>
-        <w:t>Probably more for future development, but it would be nice to have photos, bios, of the orgs providing services, to build trust and community</w:t>
-      </w:r>
+        <w:t xml:space="preserve">Probably more for future development, but it would be nice to have photos, bios, of the orgs providing services, to build trust and </w:t>
+      </w:r>
+      <w:proofErr w:type="gramStart"/>
+      <w:r>
+        <w:rPr>
+          <w:rFonts w:ascii="Calibri" w:eastAsia="Times New Roman" w:hAnsi="Calibri" w:cs="Calibri"/>
+          <w:color w:val="000000"/>
+        </w:rPr>
+        <w:t>community</w:t>
+      </w:r>
+      <w:proofErr w:type="gramEnd"/>
     </w:p>
     <w:p>
       <w:pPr>
@@ -2465,8 +3005,16 @@
         <w:rPr>
           <w:rFonts w:ascii="Calibri" w:eastAsia="Times New Roman" w:hAnsi="Calibri" w:cs="Calibri"/>
         </w:rPr>
-        <w:t>Again, don't forget white space</w:t>
-      </w:r>
+        <w:t xml:space="preserve">Again, don't forget white </w:t>
+      </w:r>
+      <w:proofErr w:type="gramStart"/>
+      <w:r>
+        <w:rPr>
+          <w:rFonts w:ascii="Calibri" w:eastAsia="Times New Roman" w:hAnsi="Calibri" w:cs="Calibri"/>
+        </w:rPr>
+        <w:t>space</w:t>
+      </w:r>
+      <w:proofErr w:type="gramEnd"/>
     </w:p>
     <w:p>
       <w:pPr>
@@ -2531,8 +3079,9 @@
           <w:sz w:val="28"/>
           <w:szCs w:val="28"/>
         </w:rPr>
-        <w:t xml:space="preserve">Revelation, or not, but this is my favorite part of this whole Web Dev stuff.  I kinda knew it while taking UIUX class with Kari, but I figure everyone likes it because it's fun and creative, it's like the candy you get for doing the rest of the not so fun work…  I've gathered that it's really </w:t>
-      </w:r>
+        <w:t xml:space="preserve">Revelation, or not, but this is my favorite part of this whole Web Dev stuff.  I </w:t>
+      </w:r>
+      <w:proofErr w:type="spellStart"/>
       <w:r>
         <w:rPr>
           <w:rFonts w:ascii="Verdana" w:eastAsia="Times New Roman" w:hAnsi="Verdana" w:cs="Calibri"/>
@@ -2540,8 +3089,89 @@
           <w:sz w:val="28"/>
           <w:szCs w:val="28"/>
         </w:rPr>
+        <w:t>kinda</w:t>
+      </w:r>
+      <w:proofErr w:type="spellEnd"/>
+      <w:r>
+        <w:rPr>
+          <w:rFonts w:ascii="Verdana" w:eastAsia="Times New Roman" w:hAnsi="Verdana" w:cs="Calibri"/>
+          <w:color w:val="000000"/>
+          <w:sz w:val="28"/>
+          <w:szCs w:val="28"/>
+        </w:rPr>
+        <w:t xml:space="preserve"> knew it while taking UIUX class with Kari, but I figure everyone likes it because </w:t>
+      </w:r>
+      <w:proofErr w:type="gramStart"/>
+      <w:r>
+        <w:rPr>
+          <w:rFonts w:ascii="Verdana" w:eastAsia="Times New Roman" w:hAnsi="Verdana" w:cs="Calibri"/>
+          <w:color w:val="000000"/>
+          <w:sz w:val="28"/>
+          <w:szCs w:val="28"/>
+        </w:rPr>
+        <w:t>it's</w:t>
+      </w:r>
+      <w:proofErr w:type="gramEnd"/>
+      <w:r>
+        <w:rPr>
+          <w:rFonts w:ascii="Verdana" w:eastAsia="Times New Roman" w:hAnsi="Verdana" w:cs="Calibri"/>
+          <w:color w:val="000000"/>
+          <w:sz w:val="28"/>
+          <w:szCs w:val="28"/>
+        </w:rPr>
+        <w:t xml:space="preserve"> fun and creative, it's like the candy you get for doing the rest of the not so fun work…  </w:t>
+      </w:r>
+      <w:proofErr w:type="gramStart"/>
+      <w:r>
+        <w:rPr>
+          <w:rFonts w:ascii="Verdana" w:eastAsia="Times New Roman" w:hAnsi="Verdana" w:cs="Calibri"/>
+          <w:color w:val="000000"/>
+          <w:sz w:val="28"/>
+          <w:szCs w:val="28"/>
+        </w:rPr>
+        <w:t>I've</w:t>
+      </w:r>
+      <w:proofErr w:type="gramEnd"/>
+      <w:r>
+        <w:rPr>
+          <w:rFonts w:ascii="Verdana" w:eastAsia="Times New Roman" w:hAnsi="Verdana" w:cs="Calibri"/>
+          <w:color w:val="000000"/>
+          <w:sz w:val="28"/>
+          <w:szCs w:val="28"/>
+        </w:rPr>
+        <w:t xml:space="preserve"> gathered that it's really </w:t>
+      </w:r>
+      <w:r>
+        <w:rPr>
+          <w:rFonts w:ascii="Verdana" w:eastAsia="Times New Roman" w:hAnsi="Verdana" w:cs="Calibri"/>
+          <w:color w:val="000000"/>
+          <w:sz w:val="28"/>
+          <w:szCs w:val="28"/>
+        </w:rPr>
         <w:lastRenderedPageBreak/>
-        <w:t xml:space="preserve">hard to break into the UIUX field, and I don't have the graphic design background that most are looking for.  My favorite part is the sociology; delving into the problem that you are trying to solve, or the product and it's target market in commercial venues…and researching the social variables, configuring user research experiments and testing… </w:t>
+        <w:t xml:space="preserve">hard to break into the UIUX field, and I don't have the graphic design background that most are looking for.  My favorite part is the sociology; delving into the problem that you are trying to solve, or the product and </w:t>
+      </w:r>
+      <w:proofErr w:type="spellStart"/>
+      <w:proofErr w:type="gramStart"/>
+      <w:r>
+        <w:rPr>
+          <w:rFonts w:ascii="Verdana" w:eastAsia="Times New Roman" w:hAnsi="Verdana" w:cs="Calibri"/>
+          <w:color w:val="000000"/>
+          <w:sz w:val="28"/>
+          <w:szCs w:val="28"/>
+        </w:rPr>
+        <w:t>it's</w:t>
+      </w:r>
+      <w:proofErr w:type="spellEnd"/>
+      <w:proofErr w:type="gramEnd"/>
+      <w:r>
+        <w:rPr>
+          <w:rFonts w:ascii="Verdana" w:eastAsia="Times New Roman" w:hAnsi="Verdana" w:cs="Calibri"/>
+          <w:color w:val="000000"/>
+          <w:sz w:val="28"/>
+          <w:szCs w:val="28"/>
+        </w:rPr>
+        <w:t xml:space="preserve"> target market in commercial venues…and researching the social variables, configuring user research experiments and testing… </w:t>
       </w:r>
       <w:r>
         <w:rPr>
@@ -2566,6 +3196,7 @@
           <w:szCs w:val="28"/>
         </w:rPr>
       </w:pPr>
+      <w:proofErr w:type="gramStart"/>
       <w:r>
         <w:rPr>
           <w:rFonts w:ascii="Verdana" w:eastAsia="Times New Roman" w:hAnsi="Verdana" w:cs="Calibri"/>
@@ -2575,41 +3206,9 @@
           <w:sz w:val="28"/>
           <w:szCs w:val="28"/>
         </w:rPr>
-        <w:t>But, it's only a small part of this project, so I shouldn't become too consumed with that aspect.</w:t>
-      </w:r>
-    </w:p>
-    <w:p>
-      <w:pPr>
-        <w:spacing w:after="0" w:line="240" w:lineRule="auto"/>
-        <w:ind w:left="1080"/>
-        <w:rPr>
-          <w:rFonts w:ascii="Verdana" w:eastAsia="Times New Roman" w:hAnsi="Verdana" w:cs="Calibri"/>
-          <w:color w:val="000000"/>
-          <w:sz w:val="28"/>
-          <w:szCs w:val="28"/>
-        </w:rPr>
-      </w:pPr>
-      <w:r>
-        <w:rPr>
-          <w:rFonts w:ascii="Verdana" w:eastAsia="Times New Roman" w:hAnsi="Verdana" w:cs="Calibri"/>
-          <w:color w:val="000000"/>
-          <w:sz w:val="28"/>
-          <w:szCs w:val="28"/>
-        </w:rPr>
-        <w:t> </w:t>
-      </w:r>
-    </w:p>
-    <w:p>
-      <w:pPr>
-        <w:spacing w:after="0" w:line="240" w:lineRule="auto"/>
-        <w:ind w:left="1080"/>
-        <w:rPr>
-          <w:rFonts w:ascii="Verdana" w:eastAsia="Times New Roman" w:hAnsi="Verdana" w:cs="Calibri"/>
-          <w:color w:val="000000"/>
-          <w:sz w:val="28"/>
-          <w:szCs w:val="28"/>
-        </w:rPr>
-      </w:pPr>
+        <w:t>But,</w:t>
+      </w:r>
+      <w:proofErr w:type="gramEnd"/>
       <w:r>
         <w:rPr>
           <w:rFonts w:ascii="Verdana" w:eastAsia="Times New Roman" w:hAnsi="Verdana" w:cs="Calibri"/>
@@ -2619,7 +3218,64 @@
           <w:sz w:val="28"/>
           <w:szCs w:val="28"/>
         </w:rPr>
-        <w:t>Don't forget about accessibility!  How does that relate to java, besides making the html labeled and navigable?</w:t>
+        <w:t xml:space="preserve"> it's only a small part of this project, so I shouldn't become too consumed with that aspect.</w:t>
+      </w:r>
+    </w:p>
+    <w:p>
+      <w:pPr>
+        <w:spacing w:after="0" w:line="240" w:lineRule="auto"/>
+        <w:ind w:left="1080"/>
+        <w:rPr>
+          <w:rFonts w:ascii="Verdana" w:eastAsia="Times New Roman" w:hAnsi="Verdana" w:cs="Calibri"/>
+          <w:color w:val="000000"/>
+          <w:sz w:val="28"/>
+          <w:szCs w:val="28"/>
+        </w:rPr>
+      </w:pPr>
+      <w:r>
+        <w:rPr>
+          <w:rFonts w:ascii="Verdana" w:eastAsia="Times New Roman" w:hAnsi="Verdana" w:cs="Calibri"/>
+          <w:color w:val="000000"/>
+          <w:sz w:val="28"/>
+          <w:szCs w:val="28"/>
+        </w:rPr>
+        <w:t> </w:t>
+      </w:r>
+    </w:p>
+    <w:p>
+      <w:pPr>
+        <w:spacing w:after="0" w:line="240" w:lineRule="auto"/>
+        <w:ind w:left="1080"/>
+        <w:rPr>
+          <w:rFonts w:ascii="Verdana" w:eastAsia="Times New Roman" w:hAnsi="Verdana" w:cs="Calibri"/>
+          <w:color w:val="000000"/>
+          <w:sz w:val="28"/>
+          <w:szCs w:val="28"/>
+        </w:rPr>
+      </w:pPr>
+      <w:proofErr w:type="gramStart"/>
+      <w:r>
+        <w:rPr>
+          <w:rFonts w:ascii="Verdana" w:eastAsia="Times New Roman" w:hAnsi="Verdana" w:cs="Calibri"/>
+          <w:b/>
+          <w:bCs/>
+          <w:color w:val="000000"/>
+          <w:sz w:val="28"/>
+          <w:szCs w:val="28"/>
+        </w:rPr>
+        <w:t>Don't</w:t>
+      </w:r>
+      <w:proofErr w:type="gramEnd"/>
+      <w:r>
+        <w:rPr>
+          <w:rFonts w:ascii="Verdana" w:eastAsia="Times New Roman" w:hAnsi="Verdana" w:cs="Calibri"/>
+          <w:b/>
+          <w:bCs/>
+          <w:color w:val="000000"/>
+          <w:sz w:val="28"/>
+          <w:szCs w:val="28"/>
+        </w:rPr>
+        <w:t xml:space="preserve"> forget about accessibility!  How does that relate to java, besides making the html labeled and navigable?</w:t>
       </w:r>
     </w:p>
     <w:p>
@@ -2637,21 +3293,45 @@
           <w:sz w:val="36"/>
           <w:szCs w:val="36"/>
         </w:rPr>
-        <w:t>Wed:  research, 2 hours;</w:t>
-      </w:r>
-    </w:p>
-    <w:p>
-      <w:pPr>
-        <w:spacing w:after="0" w:line="240" w:lineRule="auto"/>
-        <w:rPr>
-          <w:rFonts w:ascii="Calibri" w:eastAsia="Times New Roman" w:hAnsi="Calibri" w:cs="Calibri"/>
-        </w:rPr>
-      </w:pPr>
-      <w:r>
-        <w:rPr>
-          <w:rFonts w:ascii="Calibri" w:eastAsia="Times New Roman" w:hAnsi="Calibri" w:cs="Calibri"/>
-        </w:rPr>
-        <w:t>*searched for photos to use,  trying to convey a welcoming hearth….downloaded some free food pictures,</w:t>
+        <w:t xml:space="preserve">Wed:  research, 2 </w:t>
+      </w:r>
+      <w:proofErr w:type="gramStart"/>
+      <w:r>
+        <w:rPr>
+          <w:rFonts w:ascii="Calibri" w:eastAsia="Times New Roman" w:hAnsi="Calibri" w:cs="Calibri"/>
+          <w:sz w:val="36"/>
+          <w:szCs w:val="36"/>
+        </w:rPr>
+        <w:t>hours;</w:t>
+      </w:r>
+      <w:proofErr w:type="gramEnd"/>
+    </w:p>
+    <w:p>
+      <w:pPr>
+        <w:spacing w:after="0" w:line="240" w:lineRule="auto"/>
+        <w:rPr>
+          <w:rFonts w:ascii="Calibri" w:eastAsia="Times New Roman" w:hAnsi="Calibri" w:cs="Calibri"/>
+        </w:rPr>
+      </w:pPr>
+      <w:r>
+        <w:rPr>
+          <w:rFonts w:ascii="Calibri" w:eastAsia="Times New Roman" w:hAnsi="Calibri" w:cs="Calibri"/>
+        </w:rPr>
+        <w:t xml:space="preserve">*searched for photos to </w:t>
+      </w:r>
+      <w:proofErr w:type="gramStart"/>
+      <w:r>
+        <w:rPr>
+          <w:rFonts w:ascii="Calibri" w:eastAsia="Times New Roman" w:hAnsi="Calibri" w:cs="Calibri"/>
+        </w:rPr>
+        <w:t>use,  trying</w:t>
+      </w:r>
+      <w:proofErr w:type="gramEnd"/>
+      <w:r>
+        <w:rPr>
+          <w:rFonts w:ascii="Calibri" w:eastAsia="Times New Roman" w:hAnsi="Calibri" w:cs="Calibri"/>
+        </w:rPr>
+        <w:t xml:space="preserve"> to convey a welcoming hearth….downloaded some free food pictures,</w:t>
       </w:r>
     </w:p>
     <w:p>
@@ -2695,8 +3375,16 @@
         <w:rPr>
           <w:rFonts w:ascii="Calibri" w:eastAsia="Times New Roman" w:hAnsi="Calibri" w:cs="Calibri"/>
         </w:rPr>
-        <w:t>*research existing services/sites that provide similar services</w:t>
-      </w:r>
+        <w:t xml:space="preserve">*research existing services/sites that provide similar </w:t>
+      </w:r>
+      <w:proofErr w:type="gramStart"/>
+      <w:r>
+        <w:rPr>
+          <w:rFonts w:ascii="Calibri" w:eastAsia="Times New Roman" w:hAnsi="Calibri" w:cs="Calibri"/>
+        </w:rPr>
+        <w:t>services</w:t>
+      </w:r>
+      <w:proofErr w:type="gramEnd"/>
     </w:p>
     <w:p>
       <w:pPr>
@@ -2735,8 +3423,16 @@
         <w:rPr>
           <w:rFonts w:ascii="Calibri" w:eastAsia="Times New Roman" w:hAnsi="Calibri" w:cs="Calibri"/>
         </w:rPr>
-        <w:t>are included in search</w:t>
-      </w:r>
+        <w:t xml:space="preserve">are included in </w:t>
+      </w:r>
+      <w:proofErr w:type="gramStart"/>
+      <w:r>
+        <w:rPr>
+          <w:rFonts w:ascii="Calibri" w:eastAsia="Times New Roman" w:hAnsi="Calibri" w:cs="Calibri"/>
+        </w:rPr>
+        <w:t>search</w:t>
+      </w:r>
+      <w:proofErr w:type="gramEnd"/>
     </w:p>
     <w:p>
       <w:pPr>
@@ -2813,8 +3509,18 @@
           <w:color w:val="000000"/>
           <w:highlight w:val="yellow"/>
         </w:rPr>
-        <w:t xml:space="preserve">      I contacted this org to ask for any advice</w:t>
-      </w:r>
+        <w:t xml:space="preserve">      I contacted this org to ask for any </w:t>
+      </w:r>
+      <w:proofErr w:type="gramStart"/>
+      <w:r>
+        <w:rPr>
+          <w:rFonts w:ascii="Calibri" w:eastAsia="Times New Roman" w:hAnsi="Calibri" w:cs="Calibri"/>
+          <w:color w:val="000000"/>
+          <w:highlight w:val="yellow"/>
+        </w:rPr>
+        <w:t>advice</w:t>
+      </w:r>
+      <w:proofErr w:type="gramEnd"/>
     </w:p>
     <w:p>
       <w:pPr>
@@ -2973,7 +3679,21 @@
         <w:rPr>
           <w:rFonts w:ascii="Calibri" w:eastAsia="Times New Roman" w:hAnsi="Calibri" w:cs="Calibri"/>
         </w:rPr>
-        <w:t>It feels disrespectful, almost…but that's the way it is in software, I guess… I need to do something, after all…</w:t>
+        <w:t xml:space="preserve">It feels disrespectful, almost…but </w:t>
+      </w:r>
+      <w:proofErr w:type="gramStart"/>
+      <w:r>
+        <w:rPr>
+          <w:rFonts w:ascii="Calibri" w:eastAsia="Times New Roman" w:hAnsi="Calibri" w:cs="Calibri"/>
+        </w:rPr>
+        <w:t>that's</w:t>
+      </w:r>
+      <w:proofErr w:type="gramEnd"/>
+      <w:r>
+        <w:rPr>
+          <w:rFonts w:ascii="Calibri" w:eastAsia="Times New Roman" w:hAnsi="Calibri" w:cs="Calibri"/>
+        </w:rPr>
+        <w:t xml:space="preserve"> the way it is in software, I guess… I need to do something, after all…</w:t>
       </w:r>
     </w:p>
     <w:p>
@@ -3004,22 +3724,56 @@
           <w:color w:val="000000"/>
           <w:highlight w:val="yellow"/>
         </w:rPr>
-        <w:t>make it Local, make it personal, make it welcoming!  Make it Madison!</w:t>
-      </w:r>
-    </w:p>
-    <w:p>
-      <w:pPr>
-        <w:spacing w:after="0" w:line="240" w:lineRule="auto"/>
-        <w:rPr>
-          <w:rFonts w:ascii="Calibri" w:eastAsia="Times New Roman" w:hAnsi="Calibri" w:cs="Calibri"/>
-        </w:rPr>
-      </w:pPr>
-      <w:r>
-        <w:rPr>
-          <w:rFonts w:ascii="Calibri" w:eastAsia="Times New Roman" w:hAnsi="Calibri" w:cs="Calibri"/>
+        <w:t xml:space="preserve">make it Local, make it personal, make it </w:t>
+      </w:r>
+      <w:proofErr w:type="gramStart"/>
+      <w:r>
+        <w:rPr>
+          <w:rFonts w:ascii="Calibri" w:eastAsia="Times New Roman" w:hAnsi="Calibri" w:cs="Calibri"/>
+          <w:color w:val="000000"/>
           <w:highlight w:val="yellow"/>
         </w:rPr>
-        <w:t>Try to reduce stigma…..?how?</w:t>
+        <w:t>welcoming</w:t>
+      </w:r>
+      <w:proofErr w:type="gramEnd"/>
+      <w:r>
+        <w:rPr>
+          <w:rFonts w:ascii="Calibri" w:eastAsia="Times New Roman" w:hAnsi="Calibri" w:cs="Calibri"/>
+          <w:color w:val="000000"/>
+          <w:highlight w:val="yellow"/>
+        </w:rPr>
+        <w:t>!  Make it Madison!</w:t>
+      </w:r>
+    </w:p>
+    <w:p>
+      <w:pPr>
+        <w:spacing w:after="0" w:line="240" w:lineRule="auto"/>
+        <w:rPr>
+          <w:rFonts w:ascii="Calibri" w:eastAsia="Times New Roman" w:hAnsi="Calibri" w:cs="Calibri"/>
+        </w:rPr>
+      </w:pPr>
+      <w:r>
+        <w:rPr>
+          <w:rFonts w:ascii="Calibri" w:eastAsia="Times New Roman" w:hAnsi="Calibri" w:cs="Calibri"/>
+          <w:highlight w:val="yellow"/>
+        </w:rPr>
+        <w:t>Try to reduce stigma</w:t>
+      </w:r>
+      <w:proofErr w:type="gramStart"/>
+      <w:r>
+        <w:rPr>
+          <w:rFonts w:ascii="Calibri" w:eastAsia="Times New Roman" w:hAnsi="Calibri" w:cs="Calibri"/>
+          <w:highlight w:val="yellow"/>
+        </w:rPr>
+        <w:t>…..?</w:t>
+      </w:r>
+      <w:proofErr w:type="gramEnd"/>
+      <w:r>
+        <w:rPr>
+          <w:rFonts w:ascii="Calibri" w:eastAsia="Times New Roman" w:hAnsi="Calibri" w:cs="Calibri"/>
+          <w:highlight w:val="yellow"/>
+        </w:rPr>
+        <w:t>how?</w:t>
       </w:r>
     </w:p>
     <w:p>
@@ -3035,11 +3789,19 @@
           <w:rFonts w:ascii="Calibri" w:eastAsia="Times New Roman" w:hAnsi="Calibri" w:cs="Calibri"/>
         </w:rPr>
       </w:pPr>
-      <w:r>
-        <w:rPr>
-          <w:rFonts w:ascii="Calibri" w:eastAsia="Times New Roman" w:hAnsi="Calibri" w:cs="Calibri"/>
-        </w:rPr>
-        <w:t xml:space="preserve">It's not just a tool, it's an invitation to welcoming and helping hands and community, </w:t>
+      <w:proofErr w:type="gramStart"/>
+      <w:r>
+        <w:rPr>
+          <w:rFonts w:ascii="Calibri" w:eastAsia="Times New Roman" w:hAnsi="Calibri" w:cs="Calibri"/>
+        </w:rPr>
+        <w:t>It's</w:t>
+      </w:r>
+      <w:proofErr w:type="gramEnd"/>
+      <w:r>
+        <w:rPr>
+          <w:rFonts w:ascii="Calibri" w:eastAsia="Times New Roman" w:hAnsi="Calibri" w:cs="Calibri"/>
+        </w:rPr>
+        <w:t xml:space="preserve"> not just a tool, it's an invitation to welcoming and helping hands and community, </w:t>
       </w:r>
     </w:p>
     <w:p>
@@ -3080,7 +3842,21 @@
           <w:rFonts w:ascii="Calibri" w:eastAsia="Times New Roman" w:hAnsi="Calibri" w:cs="Calibri"/>
         </w:rPr>
         <w:lastRenderedPageBreak/>
-        <w:t>It reminds you that you are not alone!  Neighbors care, we won't let you go hungry.</w:t>
+        <w:t xml:space="preserve">It reminds you that you are not alone!  Neighbors care, we </w:t>
+      </w:r>
+      <w:proofErr w:type="gramStart"/>
+      <w:r>
+        <w:rPr>
+          <w:rFonts w:ascii="Calibri" w:eastAsia="Times New Roman" w:hAnsi="Calibri" w:cs="Calibri"/>
+        </w:rPr>
+        <w:t>won't</w:t>
+      </w:r>
+      <w:proofErr w:type="gramEnd"/>
+      <w:r>
+        <w:rPr>
+          <w:rFonts w:ascii="Calibri" w:eastAsia="Times New Roman" w:hAnsi="Calibri" w:cs="Calibri"/>
+        </w:rPr>
+        <w:t xml:space="preserve"> let you go hungry.</w:t>
       </w:r>
     </w:p>
     <w:p>
@@ -3096,11 +3872,19 @@
           <w:rFonts w:ascii="Calibri" w:eastAsia="Times New Roman" w:hAnsi="Calibri" w:cs="Calibri"/>
         </w:rPr>
       </w:pPr>
-      <w:r>
-        <w:rPr>
-          <w:rFonts w:ascii="Calibri" w:eastAsia="Times New Roman" w:hAnsi="Calibri" w:cs="Calibri"/>
-        </w:rPr>
-        <w:t>It's informative and forthcoming, offering the services of our area like a cornucopia….</w:t>
+      <w:proofErr w:type="gramStart"/>
+      <w:r>
+        <w:rPr>
+          <w:rFonts w:ascii="Calibri" w:eastAsia="Times New Roman" w:hAnsi="Calibri" w:cs="Calibri"/>
+        </w:rPr>
+        <w:t>It's</w:t>
+      </w:r>
+      <w:proofErr w:type="gramEnd"/>
+      <w:r>
+        <w:rPr>
+          <w:rFonts w:ascii="Calibri" w:eastAsia="Times New Roman" w:hAnsi="Calibri" w:cs="Calibri"/>
+        </w:rPr>
+        <w:t xml:space="preserve"> informative and forthcoming, offering the services of our area like a cornucopia….</w:t>
       </w:r>
     </w:p>
     <w:p>
@@ -3117,13 +3901,23 @@
           <w:color w:val="000000"/>
         </w:rPr>
       </w:pPr>
+      <w:proofErr w:type="gramStart"/>
       <w:r>
         <w:rPr>
           <w:rFonts w:ascii="Calibri" w:eastAsia="Times New Roman" w:hAnsi="Calibri" w:cs="Calibri"/>
           <w:color w:val="000000"/>
           <w:shd w:val="clear" w:color="auto" w:fill="E5B9B7"/>
         </w:rPr>
-        <w:t xml:space="preserve">It's easy to read and accessible!!!  To seniors, language barriers, sight </w:t>
+        <w:t>It's</w:t>
+      </w:r>
+      <w:proofErr w:type="gramEnd"/>
+      <w:r>
+        <w:rPr>
+          <w:rFonts w:ascii="Calibri" w:eastAsia="Times New Roman" w:hAnsi="Calibri" w:cs="Calibri"/>
+          <w:color w:val="000000"/>
+          <w:shd w:val="clear" w:color="auto" w:fill="E5B9B7"/>
+        </w:rPr>
+        <w:t xml:space="preserve"> easy to read and accessible!!!  To seniors, language barriers, sight </w:t>
       </w:r>
     </w:p>
     <w:p>
@@ -3144,8 +3938,17 @@
           <w:rFonts w:ascii="Calibri" w:eastAsia="Times New Roman" w:hAnsi="Calibri" w:cs="Calibri"/>
           <w:shd w:val="clear" w:color="auto" w:fill="E5B9B7"/>
         </w:rPr>
-        <w:t>Simple, easy to understand language and navigation</w:t>
-      </w:r>
+        <w:t xml:space="preserve">Simple, easy to understand language and </w:t>
+      </w:r>
+      <w:proofErr w:type="gramStart"/>
+      <w:r>
+        <w:rPr>
+          <w:rFonts w:ascii="Calibri" w:eastAsia="Times New Roman" w:hAnsi="Calibri" w:cs="Calibri"/>
+          <w:shd w:val="clear" w:color="auto" w:fill="E5B9B7"/>
+        </w:rPr>
+        <w:t>navigation</w:t>
+      </w:r>
+      <w:proofErr w:type="gramEnd"/>
     </w:p>
     <w:p/>
     <w:p>
@@ -3195,35 +3998,105 @@
         <w:rPr>
           <w:rFonts w:ascii="Calibri" w:eastAsia="Times New Roman" w:hAnsi="Calibri" w:cs="Calibri"/>
         </w:rPr>
-        <w:t xml:space="preserve">4.5 hrs   class work; log4j, added to project, </w:t>
-      </w:r>
-    </w:p>
-    <w:p>
-      <w:pPr>
-        <w:spacing w:after="0" w:line="240" w:lineRule="auto"/>
-        <w:rPr>
-          <w:rFonts w:ascii="Calibri" w:eastAsia="Times New Roman" w:hAnsi="Calibri" w:cs="Calibri"/>
-        </w:rPr>
-      </w:pPr>
-      <w:r>
-        <w:rPr>
-          <w:rFonts w:ascii="Calibri" w:eastAsia="Times New Roman" w:hAnsi="Calibri" w:cs="Calibri"/>
-        </w:rPr>
-        <w:t>Sun: 4 hrs, class , junit, very frustrating</w:t>
-      </w:r>
-    </w:p>
-    <w:p>
-      <w:pPr>
-        <w:spacing w:after="0" w:line="240" w:lineRule="auto"/>
-        <w:rPr>
-          <w:rFonts w:ascii="Calibri" w:eastAsia="Times New Roman" w:hAnsi="Calibri" w:cs="Calibri"/>
-        </w:rPr>
-      </w:pPr>
-      <w:r>
-        <w:rPr>
-          <w:rFonts w:ascii="Calibri" w:eastAsia="Times New Roman" w:hAnsi="Calibri" w:cs="Calibri"/>
-        </w:rPr>
-        <w:t xml:space="preserve">Mon: 4 hrs, captcha exercise, </w:t>
+        <w:t xml:space="preserve">4.5 </w:t>
+      </w:r>
+      <w:proofErr w:type="spellStart"/>
+      <w:r>
+        <w:rPr>
+          <w:rFonts w:ascii="Calibri" w:eastAsia="Times New Roman" w:hAnsi="Calibri" w:cs="Calibri"/>
+        </w:rPr>
+        <w:t>hrs</w:t>
+      </w:r>
+      <w:proofErr w:type="spellEnd"/>
+      <w:r>
+        <w:rPr>
+          <w:rFonts w:ascii="Calibri" w:eastAsia="Times New Roman" w:hAnsi="Calibri" w:cs="Calibri"/>
+        </w:rPr>
+        <w:t xml:space="preserve">   class work; log4j, added to project, </w:t>
+      </w:r>
+    </w:p>
+    <w:p>
+      <w:pPr>
+        <w:spacing w:after="0" w:line="240" w:lineRule="auto"/>
+        <w:rPr>
+          <w:rFonts w:ascii="Calibri" w:eastAsia="Times New Roman" w:hAnsi="Calibri" w:cs="Calibri"/>
+        </w:rPr>
+      </w:pPr>
+      <w:r>
+        <w:rPr>
+          <w:rFonts w:ascii="Calibri" w:eastAsia="Times New Roman" w:hAnsi="Calibri" w:cs="Calibri"/>
+        </w:rPr>
+        <w:t xml:space="preserve">Sun: 4 </w:t>
+      </w:r>
+      <w:proofErr w:type="spellStart"/>
+      <w:r>
+        <w:rPr>
+          <w:rFonts w:ascii="Calibri" w:eastAsia="Times New Roman" w:hAnsi="Calibri" w:cs="Calibri"/>
+        </w:rPr>
+        <w:t>hrs</w:t>
+      </w:r>
+      <w:proofErr w:type="spellEnd"/>
+      <w:r>
+        <w:rPr>
+          <w:rFonts w:ascii="Calibri" w:eastAsia="Times New Roman" w:hAnsi="Calibri" w:cs="Calibri"/>
+        </w:rPr>
+        <w:t xml:space="preserve">, </w:t>
+      </w:r>
+      <w:proofErr w:type="gramStart"/>
+      <w:r>
+        <w:rPr>
+          <w:rFonts w:ascii="Calibri" w:eastAsia="Times New Roman" w:hAnsi="Calibri" w:cs="Calibri"/>
+        </w:rPr>
+        <w:t>class ,</w:t>
+      </w:r>
+      <w:proofErr w:type="gramEnd"/>
+      <w:r>
+        <w:rPr>
+          <w:rFonts w:ascii="Calibri" w:eastAsia="Times New Roman" w:hAnsi="Calibri" w:cs="Calibri"/>
+        </w:rPr>
+        <w:t xml:space="preserve"> </w:t>
+      </w:r>
+      <w:proofErr w:type="spellStart"/>
+      <w:r>
+        <w:rPr>
+          <w:rFonts w:ascii="Calibri" w:eastAsia="Times New Roman" w:hAnsi="Calibri" w:cs="Calibri"/>
+        </w:rPr>
+        <w:t>junit</w:t>
+      </w:r>
+      <w:proofErr w:type="spellEnd"/>
+      <w:r>
+        <w:rPr>
+          <w:rFonts w:ascii="Calibri" w:eastAsia="Times New Roman" w:hAnsi="Calibri" w:cs="Calibri"/>
+        </w:rPr>
+        <w:t>, very frustrating</w:t>
+      </w:r>
+    </w:p>
+    <w:p>
+      <w:pPr>
+        <w:spacing w:after="0" w:line="240" w:lineRule="auto"/>
+        <w:rPr>
+          <w:rFonts w:ascii="Calibri" w:eastAsia="Times New Roman" w:hAnsi="Calibri" w:cs="Calibri"/>
+        </w:rPr>
+      </w:pPr>
+      <w:r>
+        <w:rPr>
+          <w:rFonts w:ascii="Calibri" w:eastAsia="Times New Roman" w:hAnsi="Calibri" w:cs="Calibri"/>
+        </w:rPr>
+        <w:t xml:space="preserve">Mon: 4 </w:t>
+      </w:r>
+      <w:proofErr w:type="spellStart"/>
+      <w:r>
+        <w:rPr>
+          <w:rFonts w:ascii="Calibri" w:eastAsia="Times New Roman" w:hAnsi="Calibri" w:cs="Calibri"/>
+        </w:rPr>
+        <w:t>hrs</w:t>
+      </w:r>
+      <w:proofErr w:type="spellEnd"/>
+      <w:r>
+        <w:rPr>
+          <w:rFonts w:ascii="Calibri" w:eastAsia="Times New Roman" w:hAnsi="Calibri" w:cs="Calibri"/>
+        </w:rPr>
+        <w:t xml:space="preserve">, captcha exercise, </w:t>
       </w:r>
     </w:p>
     <w:p>
@@ -3253,8 +4126,32 @@
         <w:rPr>
           <w:rFonts w:ascii="Calibri" w:eastAsia="Times New Roman" w:hAnsi="Calibri" w:cs="Calibri"/>
         </w:rPr>
-        <w:t>Created dbERD diagram in vertabello</w:t>
-      </w:r>
+        <w:t xml:space="preserve">Created </w:t>
+      </w:r>
+      <w:proofErr w:type="spellStart"/>
+      <w:r>
+        <w:rPr>
+          <w:rFonts w:ascii="Calibri" w:eastAsia="Times New Roman" w:hAnsi="Calibri" w:cs="Calibri"/>
+        </w:rPr>
+        <w:t>dbERD</w:t>
+      </w:r>
+      <w:proofErr w:type="spellEnd"/>
+      <w:r>
+        <w:rPr>
+          <w:rFonts w:ascii="Calibri" w:eastAsia="Times New Roman" w:hAnsi="Calibri" w:cs="Calibri"/>
+        </w:rPr>
+        <w:t xml:space="preserve"> diagram in </w:t>
+      </w:r>
+      <w:proofErr w:type="spellStart"/>
+      <w:proofErr w:type="gramStart"/>
+      <w:r>
+        <w:rPr>
+          <w:rFonts w:ascii="Calibri" w:eastAsia="Times New Roman" w:hAnsi="Calibri" w:cs="Calibri"/>
+        </w:rPr>
+        <w:t>vertabello</w:t>
+      </w:r>
+      <w:proofErr w:type="spellEnd"/>
+      <w:proofErr w:type="gramEnd"/>
     </w:p>
     <w:p>
       <w:pPr>
@@ -3268,8 +4165,16 @@
         <w:rPr>
           <w:rFonts w:ascii="Calibri" w:eastAsia="Times New Roman" w:hAnsi="Calibri" w:cs="Calibri"/>
         </w:rPr>
-        <w:t>Created application flow md</w:t>
-      </w:r>
+        <w:t xml:space="preserve">Created application flow </w:t>
+      </w:r>
+      <w:proofErr w:type="gramStart"/>
+      <w:r>
+        <w:rPr>
+          <w:rFonts w:ascii="Calibri" w:eastAsia="Times New Roman" w:hAnsi="Calibri" w:cs="Calibri"/>
+        </w:rPr>
+        <w:t>md</w:t>
+      </w:r>
+      <w:proofErr w:type="gramEnd"/>
     </w:p>
     <w:p>
       <w:pPr>
@@ -3283,8 +4188,16 @@
         <w:rPr>
           <w:rFonts w:ascii="Calibri" w:eastAsia="Times New Roman" w:hAnsi="Calibri" w:cs="Calibri"/>
         </w:rPr>
-        <w:t>Worked on wireframes</w:t>
-      </w:r>
+        <w:t xml:space="preserve">Worked on </w:t>
+      </w:r>
+      <w:proofErr w:type="gramStart"/>
+      <w:r>
+        <w:rPr>
+          <w:rFonts w:ascii="Calibri" w:eastAsia="Times New Roman" w:hAnsi="Calibri" w:cs="Calibri"/>
+        </w:rPr>
+        <w:t>wireframes</w:t>
+      </w:r>
+      <w:proofErr w:type="gramEnd"/>
     </w:p>
     <w:p>
       <w:pPr>
@@ -3458,35 +4371,71 @@
         <w:rPr>
           <w:rFonts w:ascii="Calibri" w:eastAsia="Times New Roman" w:hAnsi="Calibri" w:cs="Calibri"/>
         </w:rPr>
-        <w:t>I need to look into how to make the language changing button</w:t>
-      </w:r>
-    </w:p>
-    <w:p>
-      <w:pPr>
-        <w:spacing w:after="0" w:line="240" w:lineRule="auto"/>
-        <w:rPr>
-          <w:rFonts w:ascii="Calibri" w:eastAsia="Times New Roman" w:hAnsi="Calibri" w:cs="Calibri"/>
-        </w:rPr>
-      </w:pPr>
-      <w:r>
-        <w:rPr>
-          <w:rFonts w:ascii="Calibri" w:eastAsia="Times New Roman" w:hAnsi="Calibri" w:cs="Calibri"/>
-        </w:rPr>
-        <w:t>Do I need to have separate jsps for each entity view?</w:t>
-      </w:r>
-    </w:p>
-    <w:p>
-      <w:pPr>
-        <w:spacing w:after="0" w:line="240" w:lineRule="auto"/>
-        <w:rPr>
-          <w:rFonts w:ascii="Calibri" w:eastAsia="Times New Roman" w:hAnsi="Calibri" w:cs="Calibri"/>
-        </w:rPr>
-      </w:pPr>
-      <w:r>
-        <w:rPr>
-          <w:rFonts w:ascii="Calibri" w:eastAsia="Times New Roman" w:hAnsi="Calibri" w:cs="Calibri"/>
-        </w:rPr>
-        <w:t>Tuesday:  2/9/21  2 hours</w:t>
+        <w:t xml:space="preserve">I need to look into how to make the language changing </w:t>
+      </w:r>
+      <w:proofErr w:type="gramStart"/>
+      <w:r>
+        <w:rPr>
+          <w:rFonts w:ascii="Calibri" w:eastAsia="Times New Roman" w:hAnsi="Calibri" w:cs="Calibri"/>
+        </w:rPr>
+        <w:t>button</w:t>
+      </w:r>
+      <w:proofErr w:type="gramEnd"/>
+    </w:p>
+    <w:p>
+      <w:pPr>
+        <w:spacing w:after="0" w:line="240" w:lineRule="auto"/>
+        <w:rPr>
+          <w:rFonts w:ascii="Calibri" w:eastAsia="Times New Roman" w:hAnsi="Calibri" w:cs="Calibri"/>
+        </w:rPr>
+      </w:pPr>
+      <w:r>
+        <w:rPr>
+          <w:rFonts w:ascii="Calibri" w:eastAsia="Times New Roman" w:hAnsi="Calibri" w:cs="Calibri"/>
+        </w:rPr>
+        <w:t xml:space="preserve">Do I need to have separate </w:t>
+      </w:r>
+      <w:proofErr w:type="spellStart"/>
+      <w:r>
+        <w:rPr>
+          <w:rFonts w:ascii="Calibri" w:eastAsia="Times New Roman" w:hAnsi="Calibri" w:cs="Calibri"/>
+        </w:rPr>
+        <w:t>jsps</w:t>
+      </w:r>
+      <w:proofErr w:type="spellEnd"/>
+      <w:r>
+        <w:rPr>
+          <w:rFonts w:ascii="Calibri" w:eastAsia="Times New Roman" w:hAnsi="Calibri" w:cs="Calibri"/>
+        </w:rPr>
+        <w:t xml:space="preserve"> for each entity view?</w:t>
+      </w:r>
+    </w:p>
+    <w:p>
+      <w:pPr>
+        <w:spacing w:after="0" w:line="240" w:lineRule="auto"/>
+        <w:rPr>
+          <w:rFonts w:ascii="Calibri" w:eastAsia="Times New Roman" w:hAnsi="Calibri" w:cs="Calibri"/>
+        </w:rPr>
+      </w:pPr>
+      <w:r>
+        <w:rPr>
+          <w:rFonts w:ascii="Calibri" w:eastAsia="Times New Roman" w:hAnsi="Calibri" w:cs="Calibri"/>
+        </w:rPr>
+        <w:t>Tuesday:  2/9/</w:t>
+      </w:r>
+      <w:proofErr w:type="gramStart"/>
+      <w:r>
+        <w:rPr>
+          <w:rFonts w:ascii="Calibri" w:eastAsia="Times New Roman" w:hAnsi="Calibri" w:cs="Calibri"/>
+        </w:rPr>
+        <w:t>21  2</w:t>
+      </w:r>
+      <w:proofErr w:type="gramEnd"/>
+      <w:r>
+        <w:rPr>
+          <w:rFonts w:ascii="Calibri" w:eastAsia="Times New Roman" w:hAnsi="Calibri" w:cs="Calibri"/>
+        </w:rPr>
+        <w:t xml:space="preserve"> hours</w:t>
       </w:r>
     </w:p>
     <w:p>
@@ -3530,7 +4479,21 @@
         <w:rPr>
           <w:rFonts w:ascii="Calibri" w:eastAsia="Times New Roman" w:hAnsi="Calibri" w:cs="Calibri"/>
         </w:rPr>
-        <w:t>Community groups, I'm hoping this will give me some good contacts and leads on.</w:t>
+        <w:t xml:space="preserve">Community groups, </w:t>
+      </w:r>
+      <w:proofErr w:type="gramStart"/>
+      <w:r>
+        <w:rPr>
+          <w:rFonts w:ascii="Calibri" w:eastAsia="Times New Roman" w:hAnsi="Calibri" w:cs="Calibri"/>
+        </w:rPr>
+        <w:t>I'm</w:t>
+      </w:r>
+      <w:proofErr w:type="gramEnd"/>
+      <w:r>
+        <w:rPr>
+          <w:rFonts w:ascii="Calibri" w:eastAsia="Times New Roman" w:hAnsi="Calibri" w:cs="Calibri"/>
+        </w:rPr>
+        <w:t xml:space="preserve"> hoping this will give me some good contacts and leads on.</w:t>
       </w:r>
     </w:p>
     <w:p>
@@ -3556,11 +4519,19 @@
           <w:rFonts w:ascii="Calibri" w:eastAsia="Times New Roman" w:hAnsi="Calibri" w:cs="Calibri"/>
         </w:rPr>
       </w:pPr>
-      <w:r>
-        <w:rPr>
-          <w:rFonts w:ascii="Calibri" w:eastAsia="Times New Roman" w:hAnsi="Calibri" w:cs="Calibri"/>
-        </w:rPr>
-        <w:t>Lesser known resources like the little pantries people have in their yards.</w:t>
+      <w:proofErr w:type="gramStart"/>
+      <w:r>
+        <w:rPr>
+          <w:rFonts w:ascii="Calibri" w:eastAsia="Times New Roman" w:hAnsi="Calibri" w:cs="Calibri"/>
+        </w:rPr>
+        <w:t>Lesser known</w:t>
+      </w:r>
+      <w:proofErr w:type="gramEnd"/>
+      <w:r>
+        <w:rPr>
+          <w:rFonts w:ascii="Calibri" w:eastAsia="Times New Roman" w:hAnsi="Calibri" w:cs="Calibri"/>
+        </w:rPr>
+        <w:t xml:space="preserve"> resources like the little pantries people have in their yards.</w:t>
       </w:r>
     </w:p>
     <w:p>
@@ -3605,8 +4576,30 @@
         <w:rPr>
           <w:rFonts w:ascii="Calibri" w:eastAsia="Times New Roman" w:hAnsi="Calibri" w:cs="Calibri"/>
         </w:rPr>
-        <w:t>Makes me wonder abour permissions and info sharing rules/legality..</w:t>
-      </w:r>
+        <w:t xml:space="preserve">Makes me wonder </w:t>
+      </w:r>
+      <w:proofErr w:type="spellStart"/>
+      <w:r>
+        <w:rPr>
+          <w:rFonts w:ascii="Calibri" w:eastAsia="Times New Roman" w:hAnsi="Calibri" w:cs="Calibri"/>
+        </w:rPr>
+        <w:t>abour</w:t>
+      </w:r>
+      <w:proofErr w:type="spellEnd"/>
+      <w:r>
+        <w:rPr>
+          <w:rFonts w:ascii="Calibri" w:eastAsia="Times New Roman" w:hAnsi="Calibri" w:cs="Calibri"/>
+        </w:rPr>
+        <w:t xml:space="preserve"> permissions and info sharing rules/</w:t>
+      </w:r>
+      <w:proofErr w:type="gramStart"/>
+      <w:r>
+        <w:rPr>
+          <w:rFonts w:ascii="Calibri" w:eastAsia="Times New Roman" w:hAnsi="Calibri" w:cs="Calibri"/>
+        </w:rPr>
+        <w:t>legality..</w:t>
+      </w:r>
+      <w:proofErr w:type="gramEnd"/>
     </w:p>
     <w:p>
       <w:pPr>
@@ -3631,11 +4624,19 @@
           <w:rFonts w:ascii="Calibri" w:eastAsia="Times New Roman" w:hAnsi="Calibri" w:cs="Calibri"/>
         </w:rPr>
       </w:pPr>
-      <w:r>
-        <w:rPr>
-          <w:rFonts w:ascii="Calibri" w:eastAsia="Times New Roman" w:hAnsi="Calibri" w:cs="Calibri"/>
-        </w:rPr>
-        <w:t>What's the general rule?</w:t>
+      <w:proofErr w:type="gramStart"/>
+      <w:r>
+        <w:rPr>
+          <w:rFonts w:ascii="Calibri" w:eastAsia="Times New Roman" w:hAnsi="Calibri" w:cs="Calibri"/>
+        </w:rPr>
+        <w:t>What's</w:t>
+      </w:r>
+      <w:proofErr w:type="gramEnd"/>
+      <w:r>
+        <w:rPr>
+          <w:rFonts w:ascii="Calibri" w:eastAsia="Times New Roman" w:hAnsi="Calibri" w:cs="Calibri"/>
+        </w:rPr>
+        <w:t xml:space="preserve"> the general rule?</w:t>
       </w:r>
     </w:p>
     <w:p>
@@ -3663,7 +4664,35 @@
         <w:rPr>
           <w:rFonts w:ascii="Calibri" w:eastAsia="Times New Roman" w:hAnsi="Calibri" w:cs="Calibri"/>
         </w:rPr>
-        <w:t>!!  Don't forget to add boolean Delivery in resources!!  I forgot that!!!</w:t>
+        <w:t xml:space="preserve">!!  </w:t>
+      </w:r>
+      <w:proofErr w:type="gramStart"/>
+      <w:r>
+        <w:rPr>
+          <w:rFonts w:ascii="Calibri" w:eastAsia="Times New Roman" w:hAnsi="Calibri" w:cs="Calibri"/>
+        </w:rPr>
+        <w:t>Don't</w:t>
+      </w:r>
+      <w:proofErr w:type="gramEnd"/>
+      <w:r>
+        <w:rPr>
+          <w:rFonts w:ascii="Calibri" w:eastAsia="Times New Roman" w:hAnsi="Calibri" w:cs="Calibri"/>
+        </w:rPr>
+        <w:t xml:space="preserve"> forget to add </w:t>
+      </w:r>
+      <w:proofErr w:type="spellStart"/>
+      <w:r>
+        <w:rPr>
+          <w:rFonts w:ascii="Calibri" w:eastAsia="Times New Roman" w:hAnsi="Calibri" w:cs="Calibri"/>
+        </w:rPr>
+        <w:t>boolean</w:t>
+      </w:r>
+      <w:proofErr w:type="spellEnd"/>
+      <w:r>
+        <w:rPr>
+          <w:rFonts w:ascii="Calibri" w:eastAsia="Times New Roman" w:hAnsi="Calibri" w:cs="Calibri"/>
+        </w:rPr>
+        <w:t xml:space="preserve"> Delivery in resources!!  I forgot that!!!</w:t>
       </w:r>
     </w:p>
     <w:p>
@@ -3795,21 +4824,63 @@
         <w:rPr>
           <w:rFonts w:ascii="Calibri" w:eastAsia="Times New Roman" w:hAnsi="Calibri" w:cs="Calibri"/>
         </w:rPr>
-        <w:t>With state of the art accessibilty for java!!!!!!</w:t>
-      </w:r>
-    </w:p>
-    <w:p>
-      <w:pPr>
-        <w:spacing w:after="0" w:line="240" w:lineRule="auto"/>
-        <w:rPr>
-          <w:rFonts w:ascii="Calibri" w:eastAsia="Times New Roman" w:hAnsi="Calibri" w:cs="Calibri"/>
-        </w:rPr>
-      </w:pPr>
-      <w:r>
-        <w:rPr>
-          <w:rFonts w:ascii="Calibri" w:eastAsia="Times New Roman" w:hAnsi="Calibri" w:cs="Calibri"/>
-        </w:rPr>
-        <w:t>Additional Resources I Need To Research!</w:t>
+        <w:t xml:space="preserve">With </w:t>
+      </w:r>
+      <w:proofErr w:type="gramStart"/>
+      <w:r>
+        <w:rPr>
+          <w:rFonts w:ascii="Calibri" w:eastAsia="Times New Roman" w:hAnsi="Calibri" w:cs="Calibri"/>
+        </w:rPr>
+        <w:t>state of the art</w:t>
+      </w:r>
+      <w:proofErr w:type="gramEnd"/>
+      <w:r>
+        <w:rPr>
+          <w:rFonts w:ascii="Calibri" w:eastAsia="Times New Roman" w:hAnsi="Calibri" w:cs="Calibri"/>
+        </w:rPr>
+        <w:t xml:space="preserve"> </w:t>
+      </w:r>
+      <w:proofErr w:type="spellStart"/>
+      <w:r>
+        <w:rPr>
+          <w:rFonts w:ascii="Calibri" w:eastAsia="Times New Roman" w:hAnsi="Calibri" w:cs="Calibri"/>
+        </w:rPr>
+        <w:t>accessibilty</w:t>
+      </w:r>
+      <w:proofErr w:type="spellEnd"/>
+      <w:r>
+        <w:rPr>
+          <w:rFonts w:ascii="Calibri" w:eastAsia="Times New Roman" w:hAnsi="Calibri" w:cs="Calibri"/>
+        </w:rPr>
+        <w:t xml:space="preserve"> for java!!!!!!</w:t>
+      </w:r>
+    </w:p>
+    <w:p>
+      <w:pPr>
+        <w:spacing w:after="0" w:line="240" w:lineRule="auto"/>
+        <w:rPr>
+          <w:rFonts w:ascii="Calibri" w:eastAsia="Times New Roman" w:hAnsi="Calibri" w:cs="Calibri"/>
+        </w:rPr>
+      </w:pPr>
+      <w:r>
+        <w:rPr>
+          <w:rFonts w:ascii="Calibri" w:eastAsia="Times New Roman" w:hAnsi="Calibri" w:cs="Calibri"/>
+        </w:rPr>
+        <w:t xml:space="preserve">Additional Resources I Need </w:t>
+      </w:r>
+      <w:proofErr w:type="gramStart"/>
+      <w:r>
+        <w:rPr>
+          <w:rFonts w:ascii="Calibri" w:eastAsia="Times New Roman" w:hAnsi="Calibri" w:cs="Calibri"/>
+        </w:rPr>
+        <w:t>To</w:t>
+      </w:r>
+      <w:proofErr w:type="gramEnd"/>
+      <w:r>
+        <w:rPr>
+          <w:rFonts w:ascii="Calibri" w:eastAsia="Times New Roman" w:hAnsi="Calibri" w:cs="Calibri"/>
+        </w:rPr>
+        <w:t xml:space="preserve"> Research!</w:t>
       </w:r>
     </w:p>
     <w:p>
@@ -3824,8 +4895,16 @@
         <w:rPr>
           <w:rFonts w:ascii="Calibri" w:eastAsia="Times New Roman" w:hAnsi="Calibri" w:cs="Calibri"/>
         </w:rPr>
-        <w:t>Using google maps in my app</w:t>
-      </w:r>
+        <w:t xml:space="preserve">Using google maps in my </w:t>
+      </w:r>
+      <w:proofErr w:type="gramStart"/>
+      <w:r>
+        <w:rPr>
+          <w:rFonts w:ascii="Calibri" w:eastAsia="Times New Roman" w:hAnsi="Calibri" w:cs="Calibri"/>
+        </w:rPr>
+        <w:t>app</w:t>
+      </w:r>
+      <w:proofErr w:type="gramEnd"/>
     </w:p>
     <w:p>
       <w:pPr>
@@ -3850,11 +4929,1169 @@
           <w:rFonts w:ascii="Calibri" w:eastAsia="Times New Roman" w:hAnsi="Calibri" w:cs="Calibri"/>
         </w:rPr>
       </w:pPr>
-      <w:r>
-        <w:rPr>
-          <w:rFonts w:ascii="Calibri" w:eastAsia="Times New Roman" w:hAnsi="Calibri" w:cs="Calibri"/>
-        </w:rPr>
-        <w:t> </w:t>
+    </w:p>
+    <w:p>
+      <w:pPr>
+        <w:spacing w:after="0" w:line="240" w:lineRule="auto"/>
+        <w:ind w:left="540"/>
+        <w:rPr>
+          <w:rFonts w:ascii="Calibri" w:eastAsia="Times New Roman" w:hAnsi="Calibri" w:cs="Calibri"/>
+        </w:rPr>
+      </w:pPr>
+    </w:p>
+    <w:p>
+      <w:pPr>
+        <w:spacing w:after="0" w:line="240" w:lineRule="auto"/>
+        <w:ind w:left="540"/>
+        <w:rPr>
+          <w:rFonts w:ascii="Calibri" w:eastAsia="Times New Roman" w:hAnsi="Calibri" w:cs="Calibri"/>
+        </w:rPr>
+      </w:pPr>
+    </w:p>
+    <w:p>
+      <w:pPr>
+        <w:spacing w:after="0" w:line="240" w:lineRule="auto"/>
+        <w:ind w:left="540"/>
+        <w:rPr>
+          <w:rFonts w:ascii="Calibri" w:eastAsia="Times New Roman" w:hAnsi="Calibri" w:cs="Calibri"/>
+        </w:rPr>
+      </w:pPr>
+      <w:r>
+        <w:rPr>
+          <w:rFonts w:ascii="Calibri" w:eastAsia="Times New Roman" w:hAnsi="Calibri" w:cs="Calibri"/>
+        </w:rPr>
+        <w:t xml:space="preserve">Thursday 2/11 </w:t>
+      </w:r>
+    </w:p>
+    <w:p>
+      <w:pPr>
+        <w:spacing w:after="0" w:line="240" w:lineRule="auto"/>
+        <w:ind w:left="540"/>
+        <w:rPr>
+          <w:rFonts w:ascii="Calibri" w:eastAsia="Times New Roman" w:hAnsi="Calibri" w:cs="Calibri"/>
+        </w:rPr>
+      </w:pPr>
+      <w:r>
+        <w:rPr>
+          <w:rFonts w:ascii="Calibri" w:eastAsia="Times New Roman" w:hAnsi="Calibri" w:cs="Calibri"/>
+        </w:rPr>
+        <w:tab/>
+        <w:t xml:space="preserve">Going through social media </w:t>
+      </w:r>
+      <w:proofErr w:type="gramStart"/>
+      <w:r>
+        <w:rPr>
+          <w:rFonts w:ascii="Calibri" w:eastAsia="Times New Roman" w:hAnsi="Calibri" w:cs="Calibri"/>
+        </w:rPr>
+        <w:t>responses;  I</w:t>
+      </w:r>
+      <w:proofErr w:type="gramEnd"/>
+      <w:r>
+        <w:rPr>
+          <w:rFonts w:ascii="Calibri" w:eastAsia="Times New Roman" w:hAnsi="Calibri" w:cs="Calibri"/>
+        </w:rPr>
+        <w:t xml:space="preserve"> got a very welcoming response, much encouragement, and great ideas for future releases!  People suggested more information to include about the resources, such as nearest bus stop, actual </w:t>
+      </w:r>
+      <w:proofErr w:type="gramStart"/>
+      <w:r>
+        <w:rPr>
+          <w:rFonts w:ascii="Calibri" w:eastAsia="Times New Roman" w:hAnsi="Calibri" w:cs="Calibri"/>
+        </w:rPr>
+        <w:t>address,  who</w:t>
+      </w:r>
+      <w:proofErr w:type="gramEnd"/>
+      <w:r>
+        <w:rPr>
+          <w:rFonts w:ascii="Calibri" w:eastAsia="Times New Roman" w:hAnsi="Calibri" w:cs="Calibri"/>
+        </w:rPr>
+        <w:t xml:space="preserve"> they serve, if proof of income, who qualifies/ paperwork needed(now included as something in the </w:t>
+      </w:r>
+      <w:proofErr w:type="spellStart"/>
+      <w:r>
+        <w:rPr>
+          <w:rFonts w:ascii="Calibri" w:eastAsia="Times New Roman" w:hAnsi="Calibri" w:cs="Calibri"/>
+        </w:rPr>
+        <w:t>db</w:t>
+      </w:r>
+      <w:proofErr w:type="spellEnd"/>
+      <w:r>
+        <w:rPr>
+          <w:rFonts w:ascii="Calibri" w:eastAsia="Times New Roman" w:hAnsi="Calibri" w:cs="Calibri"/>
+        </w:rPr>
+        <w:t>)  where delivery is served, schools with curbside pickup, whether they have pet food, whether they have non-food essentials.</w:t>
+      </w:r>
+    </w:p>
+    <w:p>
+      <w:pPr>
+        <w:spacing w:after="0" w:line="240" w:lineRule="auto"/>
+        <w:ind w:left="540"/>
+        <w:rPr>
+          <w:rFonts w:ascii="Calibri" w:eastAsia="Times New Roman" w:hAnsi="Calibri" w:cs="Calibri"/>
+        </w:rPr>
+      </w:pPr>
+      <w:r>
+        <w:rPr>
+          <w:rFonts w:ascii="Calibri" w:eastAsia="Times New Roman" w:hAnsi="Calibri" w:cs="Calibri"/>
+        </w:rPr>
+        <w:t xml:space="preserve">I received a lot of great info on resources.  Someone suggested having a rating system, commenting, or advice on pantries, which would def be a 2 -3 </w:t>
+      </w:r>
+      <w:proofErr w:type="spellStart"/>
+      <w:r>
+        <w:rPr>
+          <w:rFonts w:ascii="Calibri" w:eastAsia="Times New Roman" w:hAnsi="Calibri" w:cs="Calibri"/>
+        </w:rPr>
+        <w:t>rd</w:t>
+      </w:r>
+      <w:proofErr w:type="spellEnd"/>
+      <w:r>
+        <w:rPr>
+          <w:rFonts w:ascii="Calibri" w:eastAsia="Times New Roman" w:hAnsi="Calibri" w:cs="Calibri"/>
+        </w:rPr>
+        <w:t xml:space="preserve"> release.</w:t>
+      </w:r>
+    </w:p>
+    <w:p>
+      <w:pPr>
+        <w:spacing w:after="0" w:line="240" w:lineRule="auto"/>
+        <w:ind w:left="540"/>
+        <w:rPr>
+          <w:rFonts w:ascii="Calibri" w:eastAsia="Times New Roman" w:hAnsi="Calibri" w:cs="Calibri"/>
+        </w:rPr>
+      </w:pPr>
+      <w:r>
+        <w:rPr>
+          <w:rFonts w:ascii="Calibri" w:eastAsia="Times New Roman" w:hAnsi="Calibri" w:cs="Calibri"/>
+        </w:rPr>
+        <w:t>It seems like a heck of a lot of columns for 1 table, I would probably have to break it up somehow??</w:t>
+      </w:r>
+    </w:p>
+    <w:p>
+      <w:pPr>
+        <w:spacing w:after="0" w:line="240" w:lineRule="auto"/>
+        <w:ind w:left="540"/>
+        <w:rPr>
+          <w:rFonts w:ascii="Calibri" w:eastAsia="Times New Roman" w:hAnsi="Calibri" w:cs="Calibri"/>
+        </w:rPr>
+      </w:pPr>
+      <w:r>
+        <w:rPr>
+          <w:rFonts w:ascii="Calibri" w:eastAsia="Times New Roman" w:hAnsi="Calibri" w:cs="Calibri"/>
+        </w:rPr>
+        <w:t>!!!plan to add a fb or website as a resource! Think about how that data model will differ from super class</w:t>
+      </w:r>
+      <w:r>
+        <w:rPr>
+          <w:rFonts w:ascii="Calibri" w:eastAsia="Times New Roman" w:hAnsi="Calibri" w:cs="Calibri"/>
+        </w:rPr>
+        <w:t xml:space="preserve">.   </w:t>
+      </w:r>
+    </w:p>
+    <w:p>
+      <w:pPr>
+        <w:spacing w:after="0" w:line="240" w:lineRule="auto"/>
+        <w:ind w:left="540"/>
+        <w:rPr>
+          <w:rFonts w:ascii="Calibri" w:eastAsia="Times New Roman" w:hAnsi="Calibri" w:cs="Calibri"/>
+        </w:rPr>
+      </w:pPr>
+    </w:p>
+    <w:p>
+      <w:pPr>
+        <w:spacing w:after="0" w:line="240" w:lineRule="auto"/>
+        <w:ind w:left="540"/>
+        <w:rPr>
+          <w:rFonts w:ascii="Calibri" w:eastAsia="Times New Roman" w:hAnsi="Calibri" w:cs="Calibri"/>
+        </w:rPr>
+      </w:pPr>
+      <w:r>
+        <w:rPr>
+          <w:rFonts w:ascii="Calibri" w:eastAsia="Times New Roman" w:hAnsi="Calibri" w:cs="Calibri"/>
+        </w:rPr>
+        <w:t>!!</w:t>
+      </w:r>
+      <w:proofErr w:type="gramStart"/>
+      <w:r>
+        <w:rPr>
+          <w:rFonts w:ascii="Calibri" w:eastAsia="Times New Roman" w:hAnsi="Calibri" w:cs="Calibri"/>
+        </w:rPr>
+        <w:t>Don’t</w:t>
+      </w:r>
+      <w:proofErr w:type="gramEnd"/>
+      <w:r>
+        <w:rPr>
+          <w:rFonts w:ascii="Calibri" w:eastAsia="Times New Roman" w:hAnsi="Calibri" w:cs="Calibri"/>
+        </w:rPr>
+        <w:t xml:space="preserve"> forget </w:t>
+      </w:r>
+      <w:r>
+        <w:rPr>
+          <w:rFonts w:ascii="Calibri" w:eastAsia="Times New Roman" w:hAnsi="Calibri" w:cs="Calibri"/>
+          <w:highlight w:val="yellow"/>
+        </w:rPr>
+        <w:t>CRUD!!</w:t>
+      </w:r>
+      <w:r>
+        <w:rPr>
+          <w:rFonts w:ascii="Calibri" w:eastAsia="Times New Roman" w:hAnsi="Calibri" w:cs="Calibri"/>
+        </w:rPr>
+        <w:t xml:space="preserve">  You will need to create an admin form/view/</w:t>
+      </w:r>
+      <w:proofErr w:type="spellStart"/>
+      <w:r>
+        <w:rPr>
+          <w:rFonts w:ascii="Calibri" w:eastAsia="Times New Roman" w:hAnsi="Calibri" w:cs="Calibri"/>
+        </w:rPr>
+        <w:t>jsp</w:t>
+      </w:r>
+      <w:proofErr w:type="spellEnd"/>
+      <w:r>
+        <w:rPr>
+          <w:rFonts w:ascii="Calibri" w:eastAsia="Times New Roman" w:hAnsi="Calibri" w:cs="Calibri"/>
+        </w:rPr>
+        <w:t>!</w:t>
+      </w:r>
+    </w:p>
+    <w:p>
+      <w:pPr>
+        <w:spacing w:after="0" w:line="240" w:lineRule="auto"/>
+        <w:ind w:left="540"/>
+        <w:rPr>
+          <w:rFonts w:ascii="Calibri" w:eastAsia="Times New Roman" w:hAnsi="Calibri" w:cs="Calibri"/>
+        </w:rPr>
+      </w:pPr>
+    </w:p>
+    <w:p>
+      <w:pPr>
+        <w:spacing w:after="0" w:line="240" w:lineRule="auto"/>
+        <w:ind w:left="540"/>
+        <w:rPr>
+          <w:rFonts w:ascii="Calibri" w:eastAsia="Times New Roman" w:hAnsi="Calibri" w:cs="Calibri"/>
+        </w:rPr>
+      </w:pPr>
+    </w:p>
+    <w:p>
+      <w:pPr>
+        <w:spacing w:after="0" w:line="240" w:lineRule="auto"/>
+        <w:ind w:left="540"/>
+        <w:rPr>
+          <w:rFonts w:ascii="Calibri" w:eastAsia="Times New Roman" w:hAnsi="Calibri" w:cs="Calibri"/>
+        </w:rPr>
+      </w:pPr>
+      <w:r>
+        <w:rPr>
+          <w:rFonts w:ascii="Calibri" w:eastAsia="Times New Roman" w:hAnsi="Calibri" w:cs="Calibri"/>
+        </w:rPr>
+        <w:t>Going through feedback from checkpoint 1:</w:t>
+      </w:r>
+    </w:p>
+    <w:p>
+      <w:pPr>
+        <w:pStyle w:val="NormalWeb"/>
+        <w:shd w:val="clear" w:color="auto" w:fill="FFFFFF"/>
+        <w:spacing w:after="240" w:afterAutospacing="0"/>
+        <w:rPr>
+          <w:rFonts w:ascii="Segoe UI" w:hAnsi="Segoe UI" w:cs="Segoe UI"/>
+          <w:color w:val="24292E"/>
+          <w:sz w:val="21"/>
+          <w:szCs w:val="21"/>
+        </w:rPr>
+      </w:pPr>
+      <w:r>
+        <w:rPr>
+          <w:rFonts w:ascii="Calibri" w:hAnsi="Calibri" w:cs="Calibri"/>
+        </w:rPr>
+        <w:tab/>
+      </w:r>
+      <w:r>
+        <w:rPr>
+          <w:rFonts w:ascii="Calibri" w:hAnsi="Calibri" w:cs="Calibri"/>
+        </w:rPr>
+        <w:tab/>
+      </w:r>
+      <w:r>
+        <w:rPr>
+          <w:rFonts w:ascii="Calibri" w:hAnsi="Calibri" w:cs="Calibri"/>
+        </w:rPr>
+        <w:tab/>
+      </w:r>
+      <w:r>
+        <w:rPr>
+          <w:rFonts w:ascii="Segoe UI" w:hAnsi="Segoe UI" w:cs="Segoe UI"/>
+          <w:color w:val="24292E"/>
+          <w:sz w:val="21"/>
+          <w:szCs w:val="21"/>
+        </w:rPr>
+        <w:t>WOW!!!! I am impressed </w:t>
+      </w:r>
+      <w:hyperlink r:id="rId17" w:history="1">
+        <w:r>
+          <w:rPr>
+            <w:rStyle w:val="Hyperlink"/>
+            <w:rFonts w:ascii="Segoe UI" w:hAnsi="Segoe UI" w:cs="Segoe UI"/>
+            <w:b/>
+            <w:bCs/>
+            <w:sz w:val="21"/>
+            <w:szCs w:val="21"/>
+            <w:u w:val="none"/>
+          </w:rPr>
+          <w:t>@hmkurth</w:t>
+        </w:r>
+      </w:hyperlink>
+      <w:r>
+        <w:rPr>
+          <w:rFonts w:ascii="Segoe UI" w:hAnsi="Segoe UI" w:cs="Segoe UI"/>
+          <w:color w:val="24292E"/>
+          <w:sz w:val="21"/>
+          <w:szCs w:val="21"/>
+        </w:rPr>
+        <w:t xml:space="preserve">! Look how much </w:t>
+      </w:r>
+      <w:proofErr w:type="gramStart"/>
+      <w:r>
+        <w:rPr>
+          <w:rFonts w:ascii="Segoe UI" w:hAnsi="Segoe UI" w:cs="Segoe UI"/>
+          <w:color w:val="24292E"/>
+          <w:sz w:val="21"/>
+          <w:szCs w:val="21"/>
+        </w:rPr>
+        <w:t>you've</w:t>
+      </w:r>
+      <w:proofErr w:type="gramEnd"/>
+      <w:r>
+        <w:rPr>
+          <w:rFonts w:ascii="Segoe UI" w:hAnsi="Segoe UI" w:cs="Segoe UI"/>
+          <w:color w:val="24292E"/>
+          <w:sz w:val="21"/>
+          <w:szCs w:val="21"/>
+        </w:rPr>
+        <w:t xml:space="preserve"> done already! Reviewing your repository so far was liking drinking from that proverbial firehose! </w:t>
+      </w:r>
+      <w:proofErr w:type="gramStart"/>
+      <w:r>
+        <w:rPr>
+          <w:rFonts w:ascii="Segoe UI" w:hAnsi="Segoe UI" w:cs="Segoe UI"/>
+          <w:color w:val="24292E"/>
+          <w:sz w:val="21"/>
+          <w:szCs w:val="21"/>
+        </w:rPr>
+        <w:t>It's</w:t>
+      </w:r>
+      <w:proofErr w:type="gramEnd"/>
+      <w:r>
+        <w:rPr>
+          <w:rFonts w:ascii="Segoe UI" w:hAnsi="Segoe UI" w:cs="Segoe UI"/>
+          <w:color w:val="24292E"/>
+          <w:sz w:val="21"/>
+          <w:szCs w:val="21"/>
+        </w:rPr>
+        <w:t xml:space="preserve"> clear you put a lot of time and thought into this work.</w:t>
+      </w:r>
+    </w:p>
+    <w:p>
+      <w:pPr>
+        <w:pStyle w:val="NormalWeb"/>
+        <w:shd w:val="clear" w:color="auto" w:fill="FFFFFF"/>
+        <w:spacing w:before="0" w:beforeAutospacing="0" w:after="240" w:afterAutospacing="0"/>
+        <w:rPr>
+          <w:rFonts w:ascii="Segoe UI" w:hAnsi="Segoe UI" w:cs="Segoe UI"/>
+          <w:color w:val="24292E"/>
+          <w:sz w:val="21"/>
+          <w:szCs w:val="21"/>
+        </w:rPr>
+      </w:pPr>
+      <w:r>
+        <w:rPr>
+          <w:rFonts w:ascii="Segoe UI" w:hAnsi="Segoe UI" w:cs="Segoe UI"/>
+          <w:color w:val="24292E"/>
+          <w:sz w:val="21"/>
+          <w:szCs w:val="21"/>
+        </w:rPr>
+        <w:t xml:space="preserve">I think </w:t>
+      </w:r>
+      <w:proofErr w:type="gramStart"/>
+      <w:r>
+        <w:rPr>
+          <w:rFonts w:ascii="Segoe UI" w:hAnsi="Segoe UI" w:cs="Segoe UI"/>
+          <w:color w:val="24292E"/>
+          <w:sz w:val="21"/>
+          <w:szCs w:val="21"/>
+        </w:rPr>
+        <w:t>you've</w:t>
+      </w:r>
+      <w:proofErr w:type="gramEnd"/>
+      <w:r>
+        <w:rPr>
+          <w:rFonts w:ascii="Segoe UI" w:hAnsi="Segoe UI" w:cs="Segoe UI"/>
+          <w:color w:val="24292E"/>
+          <w:sz w:val="21"/>
+          <w:szCs w:val="21"/>
+        </w:rPr>
+        <w:t xml:space="preserve"> done a good job paring down to MVP. I do want you to know that it is ok if you do not hit </w:t>
+      </w:r>
+      <w:proofErr w:type="gramStart"/>
+      <w:r>
+        <w:rPr>
+          <w:rFonts w:ascii="Segoe UI" w:hAnsi="Segoe UI" w:cs="Segoe UI"/>
+          <w:color w:val="24292E"/>
+          <w:sz w:val="21"/>
+          <w:szCs w:val="21"/>
+        </w:rPr>
+        <w:t>every single thing</w:t>
+      </w:r>
+      <w:proofErr w:type="gramEnd"/>
+      <w:r>
+        <w:rPr>
+          <w:rFonts w:ascii="Segoe UI" w:hAnsi="Segoe UI" w:cs="Segoe UI"/>
+          <w:color w:val="24292E"/>
+          <w:sz w:val="21"/>
+          <w:szCs w:val="21"/>
+        </w:rPr>
+        <w:t xml:space="preserve"> on the MVP list (that sometimes stresses students out as we near the end of the semester). Hitting much of the MVP and the project requirements like full crud (create, read, update, date), authentication/authorization, </w:t>
+      </w:r>
+      <w:proofErr w:type="spellStart"/>
+      <w:r>
+        <w:rPr>
+          <w:rFonts w:ascii="Segoe UI" w:hAnsi="Segoe UI" w:cs="Segoe UI"/>
+          <w:color w:val="24292E"/>
+          <w:sz w:val="21"/>
+          <w:szCs w:val="21"/>
+        </w:rPr>
+        <w:t>etc</w:t>
+      </w:r>
+      <w:proofErr w:type="spellEnd"/>
+      <w:r>
+        <w:rPr>
+          <w:rFonts w:ascii="Segoe UI" w:hAnsi="Segoe UI" w:cs="Segoe UI"/>
+          <w:color w:val="24292E"/>
+          <w:sz w:val="21"/>
+          <w:szCs w:val="21"/>
+        </w:rPr>
+        <w:t>, is perfectly ok!</w:t>
+      </w:r>
+    </w:p>
+    <w:p>
+      <w:pPr>
+        <w:pStyle w:val="NormalWeb"/>
+        <w:shd w:val="clear" w:color="auto" w:fill="FFFFFF"/>
+        <w:spacing w:before="0" w:beforeAutospacing="0" w:after="240" w:afterAutospacing="0"/>
+        <w:rPr>
+          <w:rFonts w:ascii="Segoe UI" w:hAnsi="Segoe UI" w:cs="Segoe UI"/>
+          <w:color w:val="24292E"/>
+          <w:sz w:val="21"/>
+          <w:szCs w:val="21"/>
+        </w:rPr>
+      </w:pPr>
+      <w:r>
+        <w:rPr>
+          <w:rFonts w:ascii="Segoe UI" w:hAnsi="Segoe UI" w:cs="Segoe UI"/>
+          <w:color w:val="24292E"/>
+          <w:sz w:val="21"/>
+          <w:szCs w:val="21"/>
+        </w:rPr>
+        <w:t>My thoughts, observations, and questions:</w:t>
+      </w:r>
+    </w:p>
+    <w:p>
+      <w:pPr>
+        <w:pStyle w:val="task-list-item"/>
+        <w:numPr>
+          <w:ilvl w:val="0"/>
+          <w:numId w:val="7"/>
+        </w:numPr>
+        <w:shd w:val="clear" w:color="auto" w:fill="FFFFFF"/>
+        <w:ind w:left="495" w:right="-225"/>
+        <w:rPr>
+          <w:rFonts w:ascii="Segoe UI" w:hAnsi="Segoe UI" w:cs="Segoe UI"/>
+          <w:color w:val="24292E"/>
+          <w:sz w:val="21"/>
+          <w:szCs w:val="21"/>
+        </w:rPr>
+      </w:pPr>
+      <w:r>
+        <w:rPr>
+          <w:rFonts w:ascii="Segoe UI" w:hAnsi="Segoe UI" w:cs="Segoe UI"/>
+          <w:color w:val="24292E"/>
+          <w:sz w:val="21"/>
+          <w:szCs w:val="21"/>
+        </w:rPr>
+        <w:object w:dxaOrig="1440" w:dyaOrig="1440" w14:anchorId="4911638C">
+          <v:shapetype id="_x0000_t75" coordsize="21600,21600" o:spt="75" o:preferrelative="t" path="m@4@5l@4@11@9@11@9@5xe" filled="f" stroked="f">
+            <v:stroke joinstyle="miter"/>
+            <v:formulas>
+              <v:f eqn="if lineDrawn pixelLineWidth 0"/>
+              <v:f eqn="sum @0 1 0"/>
+              <v:f eqn="sum 0 0 @1"/>
+              <v:f eqn="prod @2 1 2"/>
+              <v:f eqn="prod @3 21600 pixelWidth"/>
+              <v:f eqn="prod @3 21600 pixelHeight"/>
+              <v:f eqn="sum @0 0 1"/>
+              <v:f eqn="prod @6 1 2"/>
+              <v:f eqn="prod @7 21600 pixelWidth"/>
+              <v:f eqn="sum @8 21600 0"/>
+              <v:f eqn="prod @7 21600 pixelHeight"/>
+              <v:f eqn="sum @10 21600 0"/>
+            </v:formulas>
+            <v:path o:extrusionok="f" gradientshapeok="t" o:connecttype="rect"/>
+            <o:lock v:ext="edit" aspectratio="t"/>
+          </v:shapetype>
+          <v:shape id="_x0000_i1035" type="#_x0000_t75" style="width:18pt;height:15.6pt" o:ole="">
+            <v:imagedata r:id="rId18" o:title=""/>
+          </v:shape>
+          <w:control r:id="rId19" w:name="DefaultOcxName" w:shapeid="_x0000_i1035"/>
+        </w:object>
+      </w:r>
+      <w:r>
+        <w:rPr>
+          <w:rFonts w:ascii="Segoe UI" w:hAnsi="Segoe UI" w:cs="Segoe UI"/>
+          <w:color w:val="24292E"/>
+          <w:sz w:val="21"/>
+          <w:szCs w:val="21"/>
+        </w:rPr>
+        <w:t xml:space="preserve"> Markdown may be new to you. If so, or even if it </w:t>
+      </w:r>
+      <w:proofErr w:type="gramStart"/>
+      <w:r>
+        <w:rPr>
+          <w:rFonts w:ascii="Segoe UI" w:hAnsi="Segoe UI" w:cs="Segoe UI"/>
+          <w:color w:val="24292E"/>
+          <w:sz w:val="21"/>
+          <w:szCs w:val="21"/>
+        </w:rPr>
+        <w:t>isn't</w:t>
+      </w:r>
+      <w:proofErr w:type="gramEnd"/>
+      <w:r>
+        <w:rPr>
+          <w:rFonts w:ascii="Segoe UI" w:hAnsi="Segoe UI" w:cs="Segoe UI"/>
+          <w:color w:val="24292E"/>
+          <w:sz w:val="21"/>
+          <w:szCs w:val="21"/>
+        </w:rPr>
+        <w:t>, this is a good resource to help understand how to format with GitHub markdown: </w:t>
+      </w:r>
+      <w:hyperlink r:id="rId20" w:history="1">
+        <w:r>
+          <w:rPr>
+            <w:rStyle w:val="Hyperlink"/>
+            <w:rFonts w:ascii="Segoe UI" w:hAnsi="Segoe UI" w:cs="Segoe UI"/>
+            <w:sz w:val="21"/>
+            <w:szCs w:val="21"/>
+            <w:u w:val="none"/>
+          </w:rPr>
+          <w:t>https://guides.github.com/features/mastering-</w:t>
+        </w:r>
+        <w:r>
+          <w:rPr>
+            <w:rStyle w:val="Hyperlink"/>
+            <w:rFonts w:ascii="Segoe UI" w:hAnsi="Segoe UI" w:cs="Segoe UI"/>
+            <w:sz w:val="21"/>
+            <w:szCs w:val="21"/>
+            <w:u w:val="none"/>
+          </w:rPr>
+          <w:lastRenderedPageBreak/>
+          <w:t>markdown/</w:t>
+        </w:r>
+      </w:hyperlink>
+      <w:r>
+        <w:rPr>
+          <w:rFonts w:ascii="Segoe UI" w:hAnsi="Segoe UI" w:cs="Segoe UI"/>
+          <w:color w:val="24292E"/>
+          <w:sz w:val="21"/>
+          <w:szCs w:val="21"/>
+        </w:rPr>
+        <w:t>. For example, I think feature list here could be better</w:t>
+      </w:r>
+      <w:r>
+        <w:rPr>
+          <w:rFonts w:ascii="Segoe UI" w:hAnsi="Segoe UI" w:cs="Segoe UI"/>
+          <w:color w:val="24292E"/>
+          <w:sz w:val="21"/>
+          <w:szCs w:val="21"/>
+        </w:rPr>
+        <w:br/>
+      </w:r>
+      <w:r>
+        <w:rPr>
+          <w:rFonts w:ascii="Segoe UI" w:hAnsi="Segoe UI" w:cs="Segoe UI"/>
+          <w:noProof/>
+          <w:color w:val="0000FF"/>
+          <w:sz w:val="21"/>
+          <w:szCs w:val="21"/>
+        </w:rPr>
+        <w:drawing>
+          <wp:inline distT="0" distB="0" distL="0" distR="0" wp14:anchorId="3B24BD76" wp14:editId="59C62D2B">
+            <wp:extent cx="5943600" cy="1525270"/>
+            <wp:effectExtent l="0" t="0" r="0" b="0"/>
+            <wp:docPr id="13" name="Picture 13" descr="Screen Shot 2021-02-10 at 2 01 33 PM">
+              <a:hlinkClick xmlns:a="http://schemas.openxmlformats.org/drawingml/2006/main" r:id="rId21" tgtFrame="&quot;_blank&quot;"/>
+            </wp:docPr>
+            <wp:cNvGraphicFramePr>
+              <a:graphicFrameLocks xmlns:a="http://schemas.openxmlformats.org/drawingml/2006/main" noChangeAspect="1"/>
+            </wp:cNvGraphicFramePr>
+            <a:graphic xmlns:a="http://schemas.openxmlformats.org/drawingml/2006/main">
+              <a:graphicData uri="http://schemas.openxmlformats.org/drawingml/2006/picture">
+                <pic:pic xmlns:pic="http://schemas.openxmlformats.org/drawingml/2006/picture">
+                  <pic:nvPicPr>
+                    <pic:cNvPr id="0" name="Picture 1" descr="Screen Shot 2021-02-10 at 2 01 33 PM">
+                      <a:hlinkClick r:id="rId21" tgtFrame="&quot;_blank&quot;"/>
+                    </pic:cNvPr>
+                    <pic:cNvPicPr>
+                      <a:picLocks noChangeAspect="1" noChangeArrowheads="1"/>
+                    </pic:cNvPicPr>
+                  </pic:nvPicPr>
+                  <pic:blipFill>
+                    <a:blip r:embed="rId22">
+                      <a:extLst>
+                        <a:ext uri="{28A0092B-C50C-407E-A947-70E740481C1C}">
+                          <a14:useLocalDpi xmlns:a14="http://schemas.microsoft.com/office/drawing/2010/main" val="0"/>
+                        </a:ext>
+                      </a:extLst>
+                    </a:blip>
+                    <a:srcRect/>
+                    <a:stretch>
+                      <a:fillRect/>
+                    </a:stretch>
+                  </pic:blipFill>
+                  <pic:spPr bwMode="auto">
+                    <a:xfrm>
+                      <a:off x="0" y="0"/>
+                      <a:ext cx="5943600" cy="1525270"/>
+                    </a:xfrm>
+                    <a:prstGeom prst="rect">
+                      <a:avLst/>
+                    </a:prstGeom>
+                    <a:noFill/>
+                    <a:ln>
+                      <a:noFill/>
+                    </a:ln>
+                  </pic:spPr>
+                </pic:pic>
+              </a:graphicData>
+            </a:graphic>
+          </wp:inline>
+        </w:drawing>
+      </w:r>
+    </w:p>
+    <w:p>
+      <w:pPr>
+        <w:pStyle w:val="task-list-item"/>
+        <w:numPr>
+          <w:ilvl w:val="0"/>
+          <w:numId w:val="7"/>
+        </w:numPr>
+        <w:shd w:val="clear" w:color="auto" w:fill="FFFFFF"/>
+        <w:spacing w:before="0" w:beforeAutospacing="0"/>
+        <w:ind w:left="495" w:right="-225"/>
+        <w:rPr>
+          <w:rFonts w:ascii="Segoe UI" w:hAnsi="Segoe UI" w:cs="Segoe UI"/>
+          <w:color w:val="24292E"/>
+          <w:sz w:val="21"/>
+          <w:szCs w:val="21"/>
+        </w:rPr>
+      </w:pPr>
+      <w:r>
+        <w:rPr>
+          <w:rFonts w:ascii="Segoe UI" w:hAnsi="Segoe UI" w:cs="Segoe UI"/>
+          <w:color w:val="24292E"/>
+          <w:sz w:val="21"/>
+          <w:szCs w:val="21"/>
+        </w:rPr>
+        <w:object w:dxaOrig="1440" w:dyaOrig="1440" w14:anchorId="0B853C46">
+          <v:shape id="_x0000_i1034" type="#_x0000_t75" style="width:18pt;height:15.6pt" o:ole="">
+            <v:imagedata r:id="rId23" o:title=""/>
+          </v:shape>
+          <w:control r:id="rId24" w:name="DefaultOcxName1" w:shapeid="_x0000_i1034"/>
+        </w:object>
+      </w:r>
+      <w:r>
+        <w:rPr>
+          <w:rFonts w:ascii="Segoe UI" w:hAnsi="Segoe UI" w:cs="Segoe UI"/>
+          <w:color w:val="24292E"/>
+          <w:sz w:val="21"/>
+          <w:szCs w:val="21"/>
+        </w:rPr>
+        <w:t> Just to clarify your comment about needing many-to-</w:t>
+      </w:r>
+      <w:proofErr w:type="spellStart"/>
+      <w:r>
+        <w:rPr>
+          <w:rFonts w:ascii="Segoe UI" w:hAnsi="Segoe UI" w:cs="Segoe UI"/>
+          <w:color w:val="24292E"/>
+          <w:sz w:val="21"/>
+          <w:szCs w:val="21"/>
+        </w:rPr>
+        <w:t>manys</w:t>
+      </w:r>
+      <w:proofErr w:type="spellEnd"/>
+      <w:r>
+        <w:rPr>
+          <w:rFonts w:ascii="Segoe UI" w:hAnsi="Segoe UI" w:cs="Segoe UI"/>
+          <w:color w:val="24292E"/>
+          <w:sz w:val="21"/>
+          <w:szCs w:val="21"/>
+        </w:rPr>
+        <w:t>. You do need more than one one-to-many relationship. Many-to-many relationships are </w:t>
+      </w:r>
+      <w:r>
+        <w:rPr>
+          <w:rStyle w:val="Strong"/>
+          <w:rFonts w:ascii="Segoe UI" w:hAnsi="Segoe UI" w:cs="Segoe UI"/>
+          <w:color w:val="24292E"/>
+          <w:sz w:val="21"/>
+          <w:szCs w:val="21"/>
+        </w:rPr>
+        <w:t>not</w:t>
+      </w:r>
+      <w:r>
+        <w:rPr>
+          <w:rFonts w:ascii="Segoe UI" w:hAnsi="Segoe UI" w:cs="Segoe UI"/>
+          <w:color w:val="24292E"/>
+          <w:sz w:val="21"/>
+          <w:szCs w:val="21"/>
+        </w:rPr>
+        <w:t> required.</w:t>
+      </w:r>
+    </w:p>
+    <w:p>
+      <w:pPr>
+        <w:pStyle w:val="task-list-item"/>
+        <w:numPr>
+          <w:ilvl w:val="0"/>
+          <w:numId w:val="7"/>
+        </w:numPr>
+        <w:shd w:val="clear" w:color="auto" w:fill="FFFFFF"/>
+        <w:spacing w:before="0" w:beforeAutospacing="0"/>
+        <w:ind w:left="495" w:right="-225"/>
+        <w:rPr>
+          <w:rFonts w:ascii="Segoe UI" w:hAnsi="Segoe UI" w:cs="Segoe UI"/>
+          <w:color w:val="24292E"/>
+          <w:sz w:val="21"/>
+          <w:szCs w:val="21"/>
+        </w:rPr>
+      </w:pPr>
+      <w:r>
+        <w:rPr>
+          <w:rFonts w:ascii="Segoe UI" w:hAnsi="Segoe UI" w:cs="Segoe UI"/>
+          <w:color w:val="24292E"/>
+          <w:sz w:val="21"/>
+          <w:szCs w:val="21"/>
+        </w:rPr>
+        <w:object w:dxaOrig="1440" w:dyaOrig="1440" w14:anchorId="11660C32">
+          <v:shape id="_x0000_i1033" type="#_x0000_t75" style="width:18pt;height:15.6pt" o:ole="">
+            <v:imagedata r:id="rId23" o:title=""/>
+          </v:shape>
+          <w:control r:id="rId25" w:name="DefaultOcxName2" w:shapeid="_x0000_i1033"/>
+        </w:object>
+      </w:r>
+      <w:r>
+        <w:rPr>
+          <w:rFonts w:ascii="Segoe UI" w:hAnsi="Segoe UI" w:cs="Segoe UI"/>
+          <w:color w:val="24292E"/>
+          <w:sz w:val="21"/>
+          <w:szCs w:val="21"/>
+        </w:rPr>
+        <w:t xml:space="preserve"> Representing resources types in the DB. What do you think about a simple table with the type on it? In the fat bike trail reports example, see the trail type, difficulty, or grooming type for examples. (Disclaimer: I am not a DB design pro, so if </w:t>
+      </w:r>
+      <w:proofErr w:type="gramStart"/>
+      <w:r>
+        <w:rPr>
+          <w:rFonts w:ascii="Segoe UI" w:hAnsi="Segoe UI" w:cs="Segoe UI"/>
+          <w:color w:val="24292E"/>
+          <w:sz w:val="21"/>
+          <w:szCs w:val="21"/>
+        </w:rPr>
+        <w:t>I'm</w:t>
+      </w:r>
+      <w:proofErr w:type="gramEnd"/>
+      <w:r>
+        <w:rPr>
+          <w:rFonts w:ascii="Segoe UI" w:hAnsi="Segoe UI" w:cs="Segoe UI"/>
+          <w:color w:val="24292E"/>
+          <w:sz w:val="21"/>
+          <w:szCs w:val="21"/>
+        </w:rPr>
+        <w:t xml:space="preserve"> guiding you differently from what you learned in class, let me know!)</w:t>
+      </w:r>
+    </w:p>
+    <w:p>
+      <w:pPr>
+        <w:pStyle w:val="NormalWeb"/>
+        <w:shd w:val="clear" w:color="auto" w:fill="FFFFFF"/>
+        <w:spacing w:before="0" w:beforeAutospacing="0" w:after="240" w:afterAutospacing="0"/>
+        <w:rPr>
+          <w:rFonts w:ascii="Segoe UI" w:hAnsi="Segoe UI" w:cs="Segoe UI"/>
+          <w:color w:val="24292E"/>
+          <w:sz w:val="21"/>
+          <w:szCs w:val="21"/>
+        </w:rPr>
+      </w:pPr>
+      <w:r>
+        <w:rPr>
+          <w:rFonts w:ascii="Segoe UI" w:hAnsi="Segoe UI" w:cs="Segoe UI"/>
+          <w:color w:val="24292E"/>
+          <w:sz w:val="21"/>
+          <w:szCs w:val="21"/>
+        </w:rPr>
+        <w:t>Journal responses:</w:t>
+      </w:r>
+    </w:p>
+    <w:p>
+      <w:pPr>
+        <w:numPr>
+          <w:ilvl w:val="0"/>
+          <w:numId w:val="8"/>
+        </w:numPr>
+        <w:shd w:val="clear" w:color="auto" w:fill="FFFFFF"/>
+        <w:spacing w:before="100" w:beforeAutospacing="1" w:after="100" w:afterAutospacing="1" w:line="240" w:lineRule="auto"/>
+        <w:rPr>
+          <w:rFonts w:ascii="Segoe UI" w:hAnsi="Segoe UI" w:cs="Segoe UI"/>
+          <w:color w:val="24292E"/>
+          <w:sz w:val="21"/>
+          <w:szCs w:val="21"/>
+        </w:rPr>
+      </w:pPr>
+      <w:proofErr w:type="gramStart"/>
+      <w:r>
+        <w:rPr>
+          <w:rFonts w:ascii="Segoe UI" w:hAnsi="Segoe UI" w:cs="Segoe UI"/>
+          <w:color w:val="24292E"/>
+          <w:sz w:val="21"/>
+          <w:szCs w:val="21"/>
+        </w:rPr>
+        <w:t>I'm</w:t>
+      </w:r>
+      <w:proofErr w:type="gramEnd"/>
+      <w:r>
+        <w:rPr>
+          <w:rFonts w:ascii="Segoe UI" w:hAnsi="Segoe UI" w:cs="Segoe UI"/>
+          <w:color w:val="24292E"/>
+          <w:sz w:val="21"/>
+          <w:szCs w:val="21"/>
+        </w:rPr>
+        <w:t xml:space="preserve"> very sorry to hear about your kitty :(</w:t>
+      </w:r>
+    </w:p>
+    <w:p>
+      <w:pPr>
+        <w:numPr>
+          <w:ilvl w:val="0"/>
+          <w:numId w:val="8"/>
+        </w:numPr>
+        <w:shd w:val="clear" w:color="auto" w:fill="FFFFFF"/>
+        <w:spacing w:before="60" w:after="100" w:afterAutospacing="1" w:line="240" w:lineRule="auto"/>
+        <w:rPr>
+          <w:rFonts w:ascii="Segoe UI" w:hAnsi="Segoe UI" w:cs="Segoe UI"/>
+          <w:color w:val="24292E"/>
+          <w:sz w:val="21"/>
+          <w:szCs w:val="21"/>
+        </w:rPr>
+      </w:pPr>
+      <w:r>
+        <w:rPr>
+          <w:rFonts w:ascii="Segoe UI" w:hAnsi="Segoe UI" w:cs="Segoe UI"/>
+          <w:color w:val="24292E"/>
+          <w:sz w:val="21"/>
+          <w:szCs w:val="21"/>
+        </w:rPr>
+        <w:t xml:space="preserve">SPA versus JSPs/Servlets. SPA is </w:t>
+      </w:r>
+      <w:proofErr w:type="spellStart"/>
+      <w:r>
+        <w:rPr>
+          <w:rFonts w:ascii="Segoe UI" w:hAnsi="Segoe UI" w:cs="Segoe UI"/>
+          <w:color w:val="24292E"/>
+          <w:sz w:val="21"/>
+          <w:szCs w:val="21"/>
+        </w:rPr>
+        <w:t>a-ok</w:t>
+      </w:r>
+      <w:proofErr w:type="spellEnd"/>
+      <w:r>
+        <w:rPr>
+          <w:rFonts w:ascii="Segoe UI" w:hAnsi="Segoe UI" w:cs="Segoe UI"/>
+          <w:color w:val="24292E"/>
+          <w:sz w:val="21"/>
+          <w:szCs w:val="21"/>
+        </w:rPr>
+        <w:t xml:space="preserve">, that may mean, though, </w:t>
+      </w:r>
+      <w:r>
+        <w:rPr>
+          <w:rFonts w:ascii="Segoe UI" w:hAnsi="Segoe UI" w:cs="Segoe UI"/>
+          <w:color w:val="24292E"/>
+          <w:sz w:val="21"/>
+          <w:szCs w:val="21"/>
+          <w:highlight w:val="yellow"/>
+        </w:rPr>
+        <w:t>that you will need create services</w:t>
+      </w:r>
+      <w:r>
+        <w:rPr>
+          <w:rFonts w:ascii="Segoe UI" w:hAnsi="Segoe UI" w:cs="Segoe UI"/>
+          <w:color w:val="24292E"/>
+          <w:sz w:val="21"/>
+          <w:szCs w:val="21"/>
+        </w:rPr>
+        <w:t xml:space="preserve"> for the various aspects of your application. Example: the current search we did with </w:t>
+      </w:r>
+      <w:proofErr w:type="spellStart"/>
+      <w:r>
+        <w:rPr>
+          <w:rFonts w:ascii="Segoe UI" w:hAnsi="Segoe UI" w:cs="Segoe UI"/>
+          <w:color w:val="24292E"/>
+          <w:sz w:val="21"/>
+          <w:szCs w:val="21"/>
+        </w:rPr>
+        <w:t>jsps</w:t>
+      </w:r>
+      <w:proofErr w:type="spellEnd"/>
+      <w:r>
+        <w:rPr>
+          <w:rFonts w:ascii="Segoe UI" w:hAnsi="Segoe UI" w:cs="Segoe UI"/>
+          <w:color w:val="24292E"/>
+          <w:sz w:val="21"/>
+          <w:szCs w:val="21"/>
+        </w:rPr>
+        <w:t xml:space="preserve">/servlets went something like </w:t>
+      </w:r>
+      <w:proofErr w:type="spellStart"/>
+      <w:r>
+        <w:rPr>
+          <w:rFonts w:ascii="Segoe UI" w:hAnsi="Segoe UI" w:cs="Segoe UI"/>
+          <w:color w:val="24292E"/>
+          <w:sz w:val="21"/>
+          <w:szCs w:val="21"/>
+        </w:rPr>
+        <w:t>jsp</w:t>
+      </w:r>
+      <w:proofErr w:type="spellEnd"/>
+      <w:r>
+        <w:rPr>
+          <w:rFonts w:ascii="Segoe UI" w:hAnsi="Segoe UI" w:cs="Segoe UI"/>
+          <w:color w:val="24292E"/>
+          <w:sz w:val="21"/>
+          <w:szCs w:val="21"/>
+        </w:rPr>
+        <w:t xml:space="preserve"> form =&gt; servlet =&gt; user data class, which created and returned a list of Users =&gt; servlet =&gt; JSP. With a SPA, a service would likely replace the servlet/</w:t>
+      </w:r>
+      <w:proofErr w:type="spellStart"/>
+      <w:r>
+        <w:rPr>
+          <w:rFonts w:ascii="Segoe UI" w:hAnsi="Segoe UI" w:cs="Segoe UI"/>
+          <w:color w:val="24292E"/>
+          <w:sz w:val="21"/>
+          <w:szCs w:val="21"/>
+        </w:rPr>
+        <w:t>userdata</w:t>
+      </w:r>
+      <w:proofErr w:type="spellEnd"/>
+      <w:r>
+        <w:rPr>
+          <w:rFonts w:ascii="Segoe UI" w:hAnsi="Segoe UI" w:cs="Segoe UI"/>
+          <w:color w:val="24292E"/>
+          <w:sz w:val="21"/>
+          <w:szCs w:val="21"/>
+        </w:rPr>
+        <w:t xml:space="preserve">/user/servlet piece. This is actually the exercise for Week 9, so you will definitely be learning this, however that might be a bit late to implement it </w:t>
+      </w:r>
+      <w:proofErr w:type="gramStart"/>
+      <w:r>
+        <w:rPr>
+          <w:rFonts w:ascii="Segoe UI" w:hAnsi="Segoe UI" w:cs="Segoe UI"/>
+          <w:color w:val="24292E"/>
+          <w:sz w:val="21"/>
+          <w:szCs w:val="21"/>
+        </w:rPr>
+        <w:t>fully?</w:t>
+      </w:r>
+      <w:proofErr w:type="gramEnd"/>
+      <w:r>
+        <w:rPr>
+          <w:rFonts w:ascii="Segoe UI" w:hAnsi="Segoe UI" w:cs="Segoe UI"/>
+          <w:color w:val="24292E"/>
+          <w:sz w:val="21"/>
+          <w:szCs w:val="21"/>
+        </w:rPr>
+        <w:t xml:space="preserve"> Consider learning this sooner than the scheduled? Know that many of the pieces that we are building in the next few weeks will still be the same if you "</w:t>
+      </w:r>
+      <w:proofErr w:type="spellStart"/>
+      <w:r>
+        <w:rPr>
+          <w:rFonts w:ascii="Segoe UI" w:hAnsi="Segoe UI" w:cs="Segoe UI"/>
+          <w:color w:val="24292E"/>
+          <w:sz w:val="21"/>
+          <w:szCs w:val="21"/>
+        </w:rPr>
+        <w:t>servicify</w:t>
+      </w:r>
+      <w:proofErr w:type="spellEnd"/>
+      <w:r>
+        <w:rPr>
+          <w:rFonts w:ascii="Segoe UI" w:hAnsi="Segoe UI" w:cs="Segoe UI"/>
+          <w:color w:val="24292E"/>
+          <w:sz w:val="21"/>
+          <w:szCs w:val="21"/>
+        </w:rPr>
+        <w:t>" - still need DAO, entities. What would go away are the servlets, which are replaced with services.</w:t>
+      </w:r>
+    </w:p>
+    <w:p>
+      <w:pPr>
+        <w:numPr>
+          <w:ilvl w:val="0"/>
+          <w:numId w:val="8"/>
+        </w:numPr>
+        <w:shd w:val="clear" w:color="auto" w:fill="FFFFFF"/>
+        <w:spacing w:before="60" w:after="100" w:afterAutospacing="1" w:line="240" w:lineRule="auto"/>
+        <w:rPr>
+          <w:rFonts w:ascii="Segoe UI" w:hAnsi="Segoe UI" w:cs="Segoe UI"/>
+          <w:color w:val="24292E"/>
+          <w:sz w:val="21"/>
+          <w:szCs w:val="21"/>
+        </w:rPr>
+      </w:pPr>
+      <w:hyperlink r:id="rId26" w:history="1">
+        <w:r>
+          <w:rPr>
+            <w:rStyle w:val="Hyperlink"/>
+            <w:rFonts w:ascii="Segoe UI" w:hAnsi="Segoe UI" w:cs="Segoe UI"/>
+            <w:sz w:val="21"/>
+            <w:szCs w:val="21"/>
+            <w:u w:val="none"/>
+          </w:rPr>
+          <w:t>https://www.zipcodeapi.com</w:t>
+        </w:r>
+      </w:hyperlink>
+      <w:r>
+        <w:rPr>
+          <w:rFonts w:ascii="Segoe UI" w:hAnsi="Segoe UI" w:cs="Segoe UI"/>
+          <w:color w:val="24292E"/>
+          <w:sz w:val="21"/>
+          <w:szCs w:val="21"/>
+        </w:rPr>
+        <w:t xml:space="preserve"> can be a good one for locating "things" in a radius. If handling location data is not in the MVP, another </w:t>
+      </w:r>
+      <w:proofErr w:type="spellStart"/>
+      <w:r>
+        <w:rPr>
+          <w:rFonts w:ascii="Segoe UI" w:hAnsi="Segoe UI" w:cs="Segoe UI"/>
+          <w:color w:val="24292E"/>
+          <w:sz w:val="21"/>
+          <w:szCs w:val="21"/>
+        </w:rPr>
+        <w:t>api</w:t>
+      </w:r>
+      <w:proofErr w:type="spellEnd"/>
+      <w:r>
+        <w:rPr>
+          <w:rFonts w:ascii="Segoe UI" w:hAnsi="Segoe UI" w:cs="Segoe UI"/>
+          <w:color w:val="24292E"/>
+          <w:sz w:val="21"/>
+          <w:szCs w:val="21"/>
+        </w:rPr>
+        <w:t xml:space="preserve"> that might add value to your project is java mail - which is a java library that allows emailing. Perhaps </w:t>
+      </w:r>
+      <w:proofErr w:type="gramStart"/>
+      <w:r>
+        <w:rPr>
+          <w:rFonts w:ascii="Segoe UI" w:hAnsi="Segoe UI" w:cs="Segoe UI"/>
+          <w:color w:val="24292E"/>
+          <w:sz w:val="21"/>
+          <w:szCs w:val="21"/>
+        </w:rPr>
+        <w:t>there's</w:t>
+      </w:r>
+      <w:proofErr w:type="gramEnd"/>
+      <w:r>
+        <w:rPr>
+          <w:rFonts w:ascii="Segoe UI" w:hAnsi="Segoe UI" w:cs="Segoe UI"/>
+          <w:color w:val="24292E"/>
+          <w:sz w:val="21"/>
+          <w:szCs w:val="21"/>
+        </w:rPr>
+        <w:t xml:space="preserve"> a need for functionality to email the admin if there is bad info somewhere?</w:t>
+      </w:r>
+    </w:p>
+    <w:p>
+      <w:pPr>
+        <w:pStyle w:val="NormalWeb"/>
+        <w:shd w:val="clear" w:color="auto" w:fill="FFFFFF"/>
+        <w:spacing w:before="0" w:beforeAutospacing="0"/>
+        <w:rPr>
+          <w:rFonts w:ascii="Segoe UI" w:hAnsi="Segoe UI" w:cs="Segoe UI"/>
+          <w:color w:val="24292E"/>
+          <w:sz w:val="21"/>
+          <w:szCs w:val="21"/>
+        </w:rPr>
+      </w:pPr>
+      <w:r>
+        <w:rPr>
+          <w:rFonts w:ascii="Segoe UI" w:hAnsi="Segoe UI" w:cs="Segoe UI"/>
+          <w:color w:val="24292E"/>
+          <w:sz w:val="21"/>
+          <w:szCs w:val="21"/>
+        </w:rPr>
+        <w:t>What else? Does this help??</w:t>
+      </w:r>
+    </w:p>
+    <w:p>
+      <w:pPr>
+        <w:spacing w:after="0" w:line="240" w:lineRule="auto"/>
+        <w:ind w:left="540"/>
+        <w:rPr>
+          <w:rFonts w:ascii="Calibri" w:eastAsia="Times New Roman" w:hAnsi="Calibri" w:cs="Calibri"/>
+        </w:rPr>
+      </w:pPr>
+    </w:p>
+    <w:p>
+      <w:pPr>
+        <w:spacing w:after="0" w:line="240" w:lineRule="auto"/>
+        <w:ind w:left="540"/>
+        <w:rPr>
+          <w:rFonts w:ascii="Calibri" w:eastAsia="Times New Roman" w:hAnsi="Calibri" w:cs="Calibri"/>
+        </w:rPr>
+      </w:pPr>
+    </w:p>
+    <w:p>
+      <w:pPr>
+        <w:spacing w:after="0" w:line="240" w:lineRule="auto"/>
+        <w:ind w:left="540"/>
+        <w:rPr>
+          <w:rFonts w:ascii="Calibri" w:eastAsia="Times New Roman" w:hAnsi="Calibri" w:cs="Calibri"/>
+        </w:rPr>
+      </w:pPr>
+    </w:p>
+    <w:p>
+      <w:pPr>
+        <w:spacing w:after="0" w:line="240" w:lineRule="auto"/>
+        <w:ind w:left="540"/>
+        <w:rPr>
+          <w:rFonts w:ascii="Calibri" w:eastAsia="Times New Roman" w:hAnsi="Calibri" w:cs="Calibri"/>
+        </w:rPr>
+      </w:pPr>
+      <w:r>
+        <w:rPr>
+          <w:rFonts w:ascii="Calibri" w:eastAsia="Times New Roman" w:hAnsi="Calibri" w:cs="Calibri"/>
+        </w:rPr>
+        <w:tab/>
+      </w:r>
+      <w:r>
+        <w:rPr>
+          <w:rFonts w:ascii="Calibri" w:eastAsia="Times New Roman" w:hAnsi="Calibri" w:cs="Calibri"/>
+        </w:rPr>
+        <w:tab/>
+      </w:r>
+      <w:r>
+        <w:rPr>
+          <w:rFonts w:ascii="Calibri" w:eastAsia="Times New Roman" w:hAnsi="Calibri" w:cs="Calibri"/>
+        </w:rPr>
+        <w:tab/>
+      </w:r>
+      <w:r>
+        <w:rPr>
+          <w:rFonts w:ascii="Calibri" w:eastAsia="Times New Roman" w:hAnsi="Calibri" w:cs="Calibri"/>
+        </w:rPr>
+        <w:tab/>
       </w:r>
     </w:p>
     <w:p/>
@@ -4169,6 +6406,268 @@
     </w:lvl>
   </w:abstractNum>
   <w:abstractNum w:abstractNumId="2" w15:restartNumberingAfterBreak="0">
+    <w:nsid w:val="4C576DA9"/>
+    <w:multiLevelType w:val="multilevel"/>
+    <w:tmpl w:val="7D325228"/>
+    <w:lvl w:ilvl="0">
+      <w:start w:val="1"/>
+      <w:numFmt w:val="decimal"/>
+      <w:lvlText w:val="%1."/>
+      <w:lvlJc w:val="left"/>
+      <w:pPr>
+        <w:tabs>
+          <w:tab w:val="num" w:pos="720"/>
+        </w:tabs>
+        <w:ind w:left="720" w:hanging="360"/>
+      </w:pPr>
+    </w:lvl>
+    <w:lvl w:ilvl="1" w:tentative="1">
+      <w:start w:val="1"/>
+      <w:numFmt w:val="decimal"/>
+      <w:lvlText w:val="%2."/>
+      <w:lvlJc w:val="left"/>
+      <w:pPr>
+        <w:tabs>
+          <w:tab w:val="num" w:pos="1440"/>
+        </w:tabs>
+        <w:ind w:left="1440" w:hanging="360"/>
+      </w:pPr>
+    </w:lvl>
+    <w:lvl w:ilvl="2" w:tentative="1">
+      <w:start w:val="1"/>
+      <w:numFmt w:val="decimal"/>
+      <w:lvlText w:val="%3."/>
+      <w:lvlJc w:val="left"/>
+      <w:pPr>
+        <w:tabs>
+          <w:tab w:val="num" w:pos="2160"/>
+        </w:tabs>
+        <w:ind w:left="2160" w:hanging="360"/>
+      </w:pPr>
+    </w:lvl>
+    <w:lvl w:ilvl="3" w:tentative="1">
+      <w:start w:val="1"/>
+      <w:numFmt w:val="decimal"/>
+      <w:lvlText w:val="%4."/>
+      <w:lvlJc w:val="left"/>
+      <w:pPr>
+        <w:tabs>
+          <w:tab w:val="num" w:pos="2880"/>
+        </w:tabs>
+        <w:ind w:left="2880" w:hanging="360"/>
+      </w:pPr>
+    </w:lvl>
+    <w:lvl w:ilvl="4" w:tentative="1">
+      <w:start w:val="1"/>
+      <w:numFmt w:val="decimal"/>
+      <w:lvlText w:val="%5."/>
+      <w:lvlJc w:val="left"/>
+      <w:pPr>
+        <w:tabs>
+          <w:tab w:val="num" w:pos="3600"/>
+        </w:tabs>
+        <w:ind w:left="3600" w:hanging="360"/>
+      </w:pPr>
+    </w:lvl>
+    <w:lvl w:ilvl="5" w:tentative="1">
+      <w:start w:val="1"/>
+      <w:numFmt w:val="decimal"/>
+      <w:lvlText w:val="%6."/>
+      <w:lvlJc w:val="left"/>
+      <w:pPr>
+        <w:tabs>
+          <w:tab w:val="num" w:pos="4320"/>
+        </w:tabs>
+        <w:ind w:left="4320" w:hanging="360"/>
+      </w:pPr>
+    </w:lvl>
+    <w:lvl w:ilvl="6" w:tentative="1">
+      <w:start w:val="1"/>
+      <w:numFmt w:val="decimal"/>
+      <w:lvlText w:val="%7."/>
+      <w:lvlJc w:val="left"/>
+      <w:pPr>
+        <w:tabs>
+          <w:tab w:val="num" w:pos="5040"/>
+        </w:tabs>
+        <w:ind w:left="5040" w:hanging="360"/>
+      </w:pPr>
+    </w:lvl>
+    <w:lvl w:ilvl="7" w:tentative="1">
+      <w:start w:val="1"/>
+      <w:numFmt w:val="decimal"/>
+      <w:lvlText w:val="%8."/>
+      <w:lvlJc w:val="left"/>
+      <w:pPr>
+        <w:tabs>
+          <w:tab w:val="num" w:pos="5760"/>
+        </w:tabs>
+        <w:ind w:left="5760" w:hanging="360"/>
+      </w:pPr>
+    </w:lvl>
+    <w:lvl w:ilvl="8" w:tentative="1">
+      <w:start w:val="1"/>
+      <w:numFmt w:val="decimal"/>
+      <w:lvlText w:val="%9."/>
+      <w:lvlJc w:val="left"/>
+      <w:pPr>
+        <w:tabs>
+          <w:tab w:val="num" w:pos="6480"/>
+        </w:tabs>
+        <w:ind w:left="6480" w:hanging="360"/>
+      </w:pPr>
+    </w:lvl>
+  </w:abstractNum>
+  <w:abstractNum w:abstractNumId="3" w15:restartNumberingAfterBreak="0">
+    <w:nsid w:val="4C786CD3"/>
+    <w:multiLevelType w:val="multilevel"/>
+    <w:tmpl w:val="623891B6"/>
+    <w:lvl w:ilvl="0">
+      <w:start w:val="1"/>
+      <w:numFmt w:val="bullet"/>
+      <w:lvlText w:val=""/>
+      <w:lvlJc w:val="left"/>
+      <w:pPr>
+        <w:tabs>
+          <w:tab w:val="num" w:pos="720"/>
+        </w:tabs>
+        <w:ind w:left="720" w:hanging="360"/>
+      </w:pPr>
+      <w:rPr>
+        <w:rFonts w:ascii="Symbol" w:hAnsi="Symbol" w:hint="default"/>
+        <w:sz w:val="20"/>
+      </w:rPr>
+    </w:lvl>
+    <w:lvl w:ilvl="1" w:tentative="1">
+      <w:start w:val="1"/>
+      <w:numFmt w:val="bullet"/>
+      <w:lvlText w:val="o"/>
+      <w:lvlJc w:val="left"/>
+      <w:pPr>
+        <w:tabs>
+          <w:tab w:val="num" w:pos="1440"/>
+        </w:tabs>
+        <w:ind w:left="1440" w:hanging="360"/>
+      </w:pPr>
+      <w:rPr>
+        <w:rFonts w:ascii="Courier New" w:hAnsi="Courier New" w:hint="default"/>
+        <w:sz w:val="20"/>
+      </w:rPr>
+    </w:lvl>
+    <w:lvl w:ilvl="2" w:tentative="1">
+      <w:start w:val="1"/>
+      <w:numFmt w:val="bullet"/>
+      <w:lvlText w:val=""/>
+      <w:lvlJc w:val="left"/>
+      <w:pPr>
+        <w:tabs>
+          <w:tab w:val="num" w:pos="2160"/>
+        </w:tabs>
+        <w:ind w:left="2160" w:hanging="360"/>
+      </w:pPr>
+      <w:rPr>
+        <w:rFonts w:ascii="Wingdings" w:hAnsi="Wingdings" w:hint="default"/>
+        <w:sz w:val="20"/>
+      </w:rPr>
+    </w:lvl>
+    <w:lvl w:ilvl="3" w:tentative="1">
+      <w:start w:val="1"/>
+      <w:numFmt w:val="bullet"/>
+      <w:lvlText w:val=""/>
+      <w:lvlJc w:val="left"/>
+      <w:pPr>
+        <w:tabs>
+          <w:tab w:val="num" w:pos="2880"/>
+        </w:tabs>
+        <w:ind w:left="2880" w:hanging="360"/>
+      </w:pPr>
+      <w:rPr>
+        <w:rFonts w:ascii="Wingdings" w:hAnsi="Wingdings" w:hint="default"/>
+        <w:sz w:val="20"/>
+      </w:rPr>
+    </w:lvl>
+    <w:lvl w:ilvl="4" w:tentative="1">
+      <w:start w:val="1"/>
+      <w:numFmt w:val="bullet"/>
+      <w:lvlText w:val=""/>
+      <w:lvlJc w:val="left"/>
+      <w:pPr>
+        <w:tabs>
+          <w:tab w:val="num" w:pos="3600"/>
+        </w:tabs>
+        <w:ind w:left="3600" w:hanging="360"/>
+      </w:pPr>
+      <w:rPr>
+        <w:rFonts w:ascii="Wingdings" w:hAnsi="Wingdings" w:hint="default"/>
+        <w:sz w:val="20"/>
+      </w:rPr>
+    </w:lvl>
+    <w:lvl w:ilvl="5" w:tentative="1">
+      <w:start w:val="1"/>
+      <w:numFmt w:val="bullet"/>
+      <w:lvlText w:val=""/>
+      <w:lvlJc w:val="left"/>
+      <w:pPr>
+        <w:tabs>
+          <w:tab w:val="num" w:pos="4320"/>
+        </w:tabs>
+        <w:ind w:left="4320" w:hanging="360"/>
+      </w:pPr>
+      <w:rPr>
+        <w:rFonts w:ascii="Wingdings" w:hAnsi="Wingdings" w:hint="default"/>
+        <w:sz w:val="20"/>
+      </w:rPr>
+    </w:lvl>
+    <w:lvl w:ilvl="6" w:tentative="1">
+      <w:start w:val="1"/>
+      <w:numFmt w:val="bullet"/>
+      <w:lvlText w:val=""/>
+      <w:lvlJc w:val="left"/>
+      <w:pPr>
+        <w:tabs>
+          <w:tab w:val="num" w:pos="5040"/>
+        </w:tabs>
+        <w:ind w:left="5040" w:hanging="360"/>
+      </w:pPr>
+      <w:rPr>
+        <w:rFonts w:ascii="Wingdings" w:hAnsi="Wingdings" w:hint="default"/>
+        <w:sz w:val="20"/>
+      </w:rPr>
+    </w:lvl>
+    <w:lvl w:ilvl="7" w:tentative="1">
+      <w:start w:val="1"/>
+      <w:numFmt w:val="bullet"/>
+      <w:lvlText w:val=""/>
+      <w:lvlJc w:val="left"/>
+      <w:pPr>
+        <w:tabs>
+          <w:tab w:val="num" w:pos="5760"/>
+        </w:tabs>
+        <w:ind w:left="5760" w:hanging="360"/>
+      </w:pPr>
+      <w:rPr>
+        <w:rFonts w:ascii="Wingdings" w:hAnsi="Wingdings" w:hint="default"/>
+        <w:sz w:val="20"/>
+      </w:rPr>
+    </w:lvl>
+    <w:lvl w:ilvl="8" w:tentative="1">
+      <w:start w:val="1"/>
+      <w:numFmt w:val="bullet"/>
+      <w:lvlText w:val=""/>
+      <w:lvlJc w:val="left"/>
+      <w:pPr>
+        <w:tabs>
+          <w:tab w:val="num" w:pos="6480"/>
+        </w:tabs>
+        <w:ind w:left="6480" w:hanging="360"/>
+      </w:pPr>
+      <w:rPr>
+        <w:rFonts w:ascii="Wingdings" w:hAnsi="Wingdings" w:hint="default"/>
+        <w:sz w:val="20"/>
+      </w:rPr>
+    </w:lvl>
+  </w:abstractNum>
+  <w:abstractNum w:abstractNumId="4" w15:restartNumberingAfterBreak="0">
     <w:nsid w:val="601A1D5C"/>
     <w:multiLevelType w:val="multilevel"/>
     <w:tmpl w:val="317CAFC8"/>
@@ -4317,7 +6816,7 @@
       </w:rPr>
     </w:lvl>
   </w:abstractNum>
-  <w:abstractNum w:abstractNumId="3" w15:restartNumberingAfterBreak="0">
+  <w:abstractNum w:abstractNumId="5" w15:restartNumberingAfterBreak="0">
     <w:nsid w:val="70402725"/>
     <w:multiLevelType w:val="multilevel"/>
     <w:tmpl w:val="EF8EC350"/>
@@ -4466,7 +6965,7 @@
       </w:rPr>
     </w:lvl>
   </w:abstractNum>
-  <w:abstractNum w:abstractNumId="4" w15:restartNumberingAfterBreak="0">
+  <w:abstractNum w:abstractNumId="6" w15:restartNumberingAfterBreak="0">
     <w:nsid w:val="74FB167D"/>
     <w:multiLevelType w:val="multilevel"/>
     <w:tmpl w:val="C396D3EE"/>
@@ -4616,23 +7115,28 @@
     </w:lvl>
   </w:abstractNum>
   <w:num w:numId="1">
-    <w:abstractNumId w:val="4"/>
+    <w:abstractNumId w:val="6"/>
   </w:num>
   <w:num w:numId="2">
-    <w:abstractNumId w:val="4"/>
-    <w:lvlOverride w:ilvl="0"/>
+    <w:abstractNumId w:val="6"/>
   </w:num>
   <w:num w:numId="3">
     <w:abstractNumId w:val="0"/>
   </w:num>
   <w:num w:numId="4">
-    <w:abstractNumId w:val="2"/>
+    <w:abstractNumId w:val="4"/>
   </w:num>
   <w:num w:numId="5">
-    <w:abstractNumId w:val="3"/>
+    <w:abstractNumId w:val="5"/>
   </w:num>
   <w:num w:numId="6">
     <w:abstractNumId w:val="1"/>
+  </w:num>
+  <w:num w:numId="7">
+    <w:abstractNumId w:val="3"/>
+  </w:num>
+  <w:num w:numId="8">
+    <w:abstractNumId w:val="2"/>
   </w:num>
 </w:numbering>
 </file>
@@ -5103,7 +7607,43 @@
       <w:u w:val="single"/>
     </w:rPr>
   </w:style>
+  <w:style w:type="paragraph" w:customStyle="1" w:styleId="task-list-item">
+    <w:name w:val="task-list-item"/>
+    <w:basedOn w:val="Normal"/>
+    <w:rsid w:val="00A41DEB"/>
+    <w:pPr>
+      <w:spacing w:before="100" w:beforeAutospacing="1" w:after="100" w:afterAutospacing="1" w:line="240" w:lineRule="auto"/>
+    </w:pPr>
+    <w:rPr>
+      <w:rFonts w:ascii="Times New Roman" w:eastAsia="Times New Roman" w:hAnsi="Times New Roman" w:cs="Times New Roman"/>
+      <w:sz w:val="24"/>
+      <w:szCs w:val="24"/>
+    </w:rPr>
+  </w:style>
+  <w:style w:type="character" w:styleId="Strong">
+    <w:name w:val="Strong"/>
+    <w:basedOn w:val="DefaultParagraphFont"/>
+    <w:uiPriority w:val="22"/>
+    <w:qFormat/>
+    <w:rsid w:val="00A41DEB"/>
+    <w:rPr>
+      <w:b/>
+      <w:bCs/>
+    </w:rPr>
+  </w:style>
 </w:styles>
+</file>
+
+<file path=word/activeX/activeX1.xml><?xml version="1.0" encoding="utf-8"?>
+<ax:ocx xmlns:ax="http://schemas.microsoft.com/office/2006/activeX" xmlns:r="http://schemas.openxmlformats.org/officeDocument/2006/relationships" ax:classid="{5512D116-5CC6-11CF-8D67-00AA00BDCE1D}" ax:persistence="persistStream" r:id="rId1"/>
+</file>
+
+<file path=word/activeX/activeX2.xml><?xml version="1.0" encoding="utf-8"?>
+<ax:ocx xmlns:ax="http://schemas.microsoft.com/office/2006/activeX" xmlns:r="http://schemas.openxmlformats.org/officeDocument/2006/relationships" ax:classid="{5512D116-5CC6-11CF-8D67-00AA00BDCE1D}" ax:persistence="persistStream" r:id="rId1"/>
+</file>
+
+<file path=word/activeX/activeX3.xml><?xml version="1.0" encoding="utf-8"?>
+<ax:ocx xmlns:ax="http://schemas.microsoft.com/office/2006/activeX" xmlns:r="http://schemas.openxmlformats.org/officeDocument/2006/relationships" ax:classid="{5512D116-5CC6-11CF-8D67-00AA00BDCE1D}" ax:persistence="persistStream" r:id="rId1"/>
 </file>
 
 <file path=word/theme/theme1.xml><?xml version="1.0" encoding="utf-8"?>

</xml_diff>

<commit_message>
adding hibernate dependencies to project
</commit_message>
<xml_diff>
--- a/DesignDocs/Journal.md.docx
+++ b/DesignDocs/Journal.md.docx
@@ -6033,6 +6033,627 @@
         </w:rPr>
         <w:t>What else? Does this help??</w:t>
       </w:r>
+    </w:p>
+    <w:p>
+      <w:pPr>
+        <w:pStyle w:val="NormalWeb"/>
+        <w:shd w:val="clear" w:color="auto" w:fill="FFFFFF"/>
+        <w:spacing w:before="0" w:beforeAutospacing="0"/>
+        <w:rPr>
+          <w:rFonts w:ascii="Segoe UI" w:hAnsi="Segoe UI" w:cs="Segoe UI"/>
+          <w:color w:val="24292E"/>
+          <w:sz w:val="21"/>
+          <w:szCs w:val="21"/>
+        </w:rPr>
+      </w:pPr>
+    </w:p>
+    <w:p>
+      <w:pPr>
+        <w:pStyle w:val="NormalWeb"/>
+        <w:shd w:val="clear" w:color="auto" w:fill="FFFFFF"/>
+        <w:spacing w:before="0" w:beforeAutospacing="0"/>
+        <w:rPr>
+          <w:rFonts w:ascii="Segoe UI" w:hAnsi="Segoe UI" w:cs="Segoe UI"/>
+          <w:color w:val="24292E"/>
+          <w:sz w:val="21"/>
+          <w:szCs w:val="21"/>
+        </w:rPr>
+      </w:pPr>
+    </w:p>
+    <w:p>
+      <w:pPr>
+        <w:pStyle w:val="NormalWeb"/>
+        <w:shd w:val="clear" w:color="auto" w:fill="FFFFFF"/>
+        <w:spacing w:before="0" w:beforeAutospacing="0"/>
+        <w:rPr>
+          <w:rFonts w:ascii="Segoe UI" w:hAnsi="Segoe UI" w:cs="Segoe UI"/>
+          <w:color w:val="24292E"/>
+          <w:sz w:val="21"/>
+          <w:szCs w:val="21"/>
+        </w:rPr>
+      </w:pPr>
+    </w:p>
+    <w:p>
+      <w:pPr>
+        <w:pStyle w:val="NormalWeb"/>
+        <w:shd w:val="clear" w:color="auto" w:fill="FFFFFF"/>
+        <w:spacing w:before="0" w:beforeAutospacing="0"/>
+        <w:rPr>
+          <w:rFonts w:ascii="Segoe UI" w:hAnsi="Segoe UI" w:cs="Segoe UI"/>
+          <w:color w:val="24292E"/>
+          <w:sz w:val="21"/>
+          <w:szCs w:val="21"/>
+        </w:rPr>
+      </w:pPr>
+    </w:p>
+    <w:p>
+      <w:pPr>
+        <w:pStyle w:val="NormalWeb"/>
+        <w:shd w:val="clear" w:color="auto" w:fill="FFFFFF"/>
+        <w:spacing w:before="0" w:beforeAutospacing="0"/>
+        <w:rPr>
+          <w:rFonts w:ascii="Segoe UI" w:hAnsi="Segoe UI" w:cs="Segoe UI"/>
+          <w:color w:val="24292E"/>
+          <w:sz w:val="21"/>
+          <w:szCs w:val="21"/>
+        </w:rPr>
+      </w:pPr>
+      <w:r>
+        <w:rPr>
+          <w:rFonts w:ascii="Segoe UI" w:hAnsi="Segoe UI" w:cs="Segoe UI"/>
+          <w:color w:val="24292E"/>
+          <w:sz w:val="21"/>
+          <w:szCs w:val="21"/>
+        </w:rPr>
+        <w:t>From the community:</w:t>
+      </w:r>
+    </w:p>
+    <w:p>
+      <w:pPr>
+        <w:shd w:val="clear" w:color="auto" w:fill="2B2B2B"/>
+        <w:tabs>
+          <w:tab w:val="left" w:pos="916"/>
+          <w:tab w:val="left" w:pos="1832"/>
+          <w:tab w:val="left" w:pos="2748"/>
+          <w:tab w:val="left" w:pos="3664"/>
+          <w:tab w:val="left" w:pos="4580"/>
+          <w:tab w:val="left" w:pos="5496"/>
+          <w:tab w:val="left" w:pos="6412"/>
+          <w:tab w:val="left" w:pos="7328"/>
+          <w:tab w:val="left" w:pos="8244"/>
+          <w:tab w:val="left" w:pos="9160"/>
+          <w:tab w:val="left" w:pos="10076"/>
+          <w:tab w:val="left" w:pos="10992"/>
+          <w:tab w:val="left" w:pos="11908"/>
+          <w:tab w:val="left" w:pos="12824"/>
+          <w:tab w:val="left" w:pos="13740"/>
+          <w:tab w:val="left" w:pos="14656"/>
+        </w:tabs>
+        <w:spacing w:after="0" w:line="240" w:lineRule="auto"/>
+        <w:rPr>
+          <w:rFonts w:ascii="Courier New" w:eastAsia="Times New Roman" w:hAnsi="Courier New" w:cs="Courier New"/>
+          <w:color w:val="A9B7C6"/>
+          <w:sz w:val="20"/>
+          <w:szCs w:val="20"/>
+        </w:rPr>
+      </w:pPr>
+      <w:r>
+        <w:rPr>
+          <w:rFonts w:ascii="Courier New" w:eastAsia="Times New Roman" w:hAnsi="Courier New" w:cs="Courier New"/>
+          <w:color w:val="A9B7C6"/>
+          <w:sz w:val="20"/>
+          <w:szCs w:val="20"/>
+        </w:rPr>
+        <w:lastRenderedPageBreak/>
+        <w:t>/**</w:t>
+      </w:r>
+      <w:r>
+        <w:rPr>
+          <w:rFonts w:ascii="Courier New" w:eastAsia="Times New Roman" w:hAnsi="Courier New" w:cs="Courier New"/>
+          <w:color w:val="A9B7C6"/>
+          <w:sz w:val="20"/>
+          <w:szCs w:val="20"/>
+        </w:rPr>
+        <w:br/>
+        <w:t xml:space="preserve">Eric </w:t>
+      </w:r>
+      <w:proofErr w:type="spellStart"/>
+      <w:r>
+        <w:rPr>
+          <w:rFonts w:ascii="Courier New" w:eastAsia="Times New Roman" w:hAnsi="Courier New" w:cs="Courier New"/>
+          <w:color w:val="A9B7C6"/>
+          <w:sz w:val="20"/>
+          <w:szCs w:val="20"/>
+        </w:rPr>
+        <w:t>Salzwedel</w:t>
+      </w:r>
+      <w:proofErr w:type="spellEnd"/>
+      <w:r>
+        <w:rPr>
+          <w:rFonts w:ascii="Courier New" w:eastAsia="Times New Roman" w:hAnsi="Courier New" w:cs="Courier New"/>
+          <w:color w:val="A9B7C6"/>
+          <w:sz w:val="20"/>
+          <w:szCs w:val="20"/>
+        </w:rPr>
+        <w:br/>
+      </w:r>
+      <w:proofErr w:type="spellStart"/>
+      <w:r>
+        <w:rPr>
+          <w:rFonts w:ascii="Courier New" w:eastAsia="Times New Roman" w:hAnsi="Courier New" w:cs="Courier New"/>
+          <w:color w:val="A9B7C6"/>
+          <w:sz w:val="20"/>
+          <w:szCs w:val="20"/>
+        </w:rPr>
+        <w:t>Salzwedel</w:t>
+      </w:r>
+      <w:proofErr w:type="spellEnd"/>
+      <w:r>
+        <w:rPr>
+          <w:rFonts w:ascii="Courier New" w:eastAsia="Times New Roman" w:hAnsi="Courier New" w:cs="Courier New"/>
+          <w:color w:val="A9B7C6"/>
+          <w:sz w:val="20"/>
+          <w:szCs w:val="20"/>
+        </w:rPr>
+        <w:t xml:space="preserve"> Community Little Free Pantry - Marshall 53559</w:t>
+      </w:r>
+      <w:r>
+        <w:rPr>
+          <w:rFonts w:ascii="Courier New" w:eastAsia="Times New Roman" w:hAnsi="Courier New" w:cs="Courier New"/>
+          <w:color w:val="A9B7C6"/>
+          <w:sz w:val="20"/>
+          <w:szCs w:val="20"/>
+        </w:rPr>
+        <w:br/>
+      </w:r>
+      <w:r>
+        <w:rPr>
+          <w:rFonts w:ascii="Courier New" w:eastAsia="Times New Roman" w:hAnsi="Courier New" w:cs="Courier New"/>
+          <w:color w:val="A9B7C6"/>
+          <w:sz w:val="20"/>
+          <w:szCs w:val="20"/>
+        </w:rPr>
+        <w:br/>
+      </w:r>
+      <w:proofErr w:type="spellStart"/>
+      <w:r>
+        <w:rPr>
+          <w:rFonts w:ascii="Courier New" w:eastAsia="Times New Roman" w:hAnsi="Courier New" w:cs="Courier New"/>
+          <w:color w:val="A9B7C6"/>
+          <w:sz w:val="20"/>
+          <w:szCs w:val="20"/>
+        </w:rPr>
+        <w:t>Makalah</w:t>
+      </w:r>
+      <w:proofErr w:type="spellEnd"/>
+      <w:r>
+        <w:rPr>
+          <w:rFonts w:ascii="Courier New" w:eastAsia="Times New Roman" w:hAnsi="Courier New" w:cs="Courier New"/>
+          <w:color w:val="A9B7C6"/>
+          <w:sz w:val="20"/>
+          <w:szCs w:val="20"/>
+        </w:rPr>
+        <w:t xml:space="preserve"> Wagner</w:t>
+      </w:r>
+      <w:r>
+        <w:rPr>
+          <w:rFonts w:ascii="Courier New" w:eastAsia="Times New Roman" w:hAnsi="Courier New" w:cs="Courier New"/>
+          <w:color w:val="A9B7C6"/>
+          <w:sz w:val="20"/>
+          <w:szCs w:val="20"/>
+        </w:rPr>
+        <w:br/>
+        <w:t>Start here for ones already mapped - https://m.facebook.com/groups/daneconeighbors/permalink/2305374192940507/</w:t>
+      </w:r>
+      <w:r>
+        <w:rPr>
+          <w:rFonts w:ascii="Courier New" w:eastAsia="Times New Roman" w:hAnsi="Courier New" w:cs="Courier New"/>
+          <w:color w:val="A9B7C6"/>
+          <w:sz w:val="20"/>
+          <w:szCs w:val="20"/>
+        </w:rPr>
+        <w:br/>
+        <w:t xml:space="preserve">Karen </w:t>
+      </w:r>
+      <w:proofErr w:type="spellStart"/>
+      <w:r>
+        <w:rPr>
+          <w:rFonts w:ascii="Courier New" w:eastAsia="Times New Roman" w:hAnsi="Courier New" w:cs="Courier New"/>
+          <w:color w:val="A9B7C6"/>
+          <w:sz w:val="20"/>
+          <w:szCs w:val="20"/>
+        </w:rPr>
+        <w:t>Andro</w:t>
+      </w:r>
+      <w:proofErr w:type="spellEnd"/>
+      <w:r>
+        <w:rPr>
+          <w:rFonts w:ascii="Courier New" w:eastAsia="Times New Roman" w:hAnsi="Courier New" w:cs="Courier New"/>
+          <w:color w:val="A9B7C6"/>
+          <w:sz w:val="20"/>
+          <w:szCs w:val="20"/>
+        </w:rPr>
+        <w:br/>
+        <w:t>https://www.cacscw.org/.../dane-county-food-pantry-network/</w:t>
+      </w:r>
+      <w:r>
+        <w:rPr>
+          <w:rFonts w:ascii="Courier New" w:eastAsia="Times New Roman" w:hAnsi="Courier New" w:cs="Courier New"/>
+          <w:color w:val="A9B7C6"/>
+          <w:sz w:val="20"/>
+          <w:szCs w:val="20"/>
+        </w:rPr>
+        <w:br/>
+      </w:r>
+      <w:r>
+        <w:rPr>
+          <w:rFonts w:ascii="Courier New" w:eastAsia="Times New Roman" w:hAnsi="Courier New" w:cs="Courier New"/>
+          <w:color w:val="A9B7C6"/>
+          <w:sz w:val="20"/>
+          <w:szCs w:val="20"/>
+        </w:rPr>
+        <w:br/>
+        <w:t xml:space="preserve">    Marlene </w:t>
+      </w:r>
+      <w:proofErr w:type="spellStart"/>
+      <w:r>
+        <w:rPr>
+          <w:rFonts w:ascii="Courier New" w:eastAsia="Times New Roman" w:hAnsi="Courier New" w:cs="Courier New"/>
+          <w:color w:val="A9B7C6"/>
+          <w:sz w:val="20"/>
+          <w:szCs w:val="20"/>
+        </w:rPr>
+        <w:t>Hardick</w:t>
+      </w:r>
+      <w:proofErr w:type="spellEnd"/>
+      <w:r>
+        <w:rPr>
+          <w:rFonts w:ascii="Courier New" w:eastAsia="Times New Roman" w:hAnsi="Courier New" w:cs="Courier New"/>
+          <w:color w:val="A9B7C6"/>
+          <w:sz w:val="20"/>
+          <w:szCs w:val="20"/>
+        </w:rPr>
+        <w:br/>
+        <w:t>badge icon</w:t>
+      </w:r>
+      <w:r>
+        <w:rPr>
+          <w:rFonts w:ascii="Courier New" w:eastAsia="Times New Roman" w:hAnsi="Courier New" w:cs="Courier New"/>
+          <w:color w:val="A9B7C6"/>
+          <w:sz w:val="20"/>
+          <w:szCs w:val="20"/>
+        </w:rPr>
+        <w:br/>
+        <w:t xml:space="preserve">Please. Include nearby bus stops and </w:t>
+      </w:r>
+      <w:proofErr w:type="gramStart"/>
+      <w:r>
+        <w:rPr>
+          <w:rFonts w:ascii="Courier New" w:eastAsia="Times New Roman" w:hAnsi="Courier New" w:cs="Courier New"/>
+          <w:color w:val="A9B7C6"/>
+          <w:sz w:val="20"/>
+          <w:szCs w:val="20"/>
+        </w:rPr>
+        <w:t>actually address</w:t>
+      </w:r>
+      <w:proofErr w:type="gramEnd"/>
+      <w:r>
+        <w:rPr>
+          <w:rFonts w:ascii="Courier New" w:eastAsia="Times New Roman" w:hAnsi="Courier New" w:cs="Courier New"/>
+          <w:color w:val="A9B7C6"/>
+          <w:sz w:val="20"/>
+          <w:szCs w:val="20"/>
+        </w:rPr>
+        <w:t>, phone #, actual days, hours open. Can clients shop for what they want or is it picking up a box at the curb.</w:t>
+      </w:r>
+      <w:r>
+        <w:rPr>
+          <w:rFonts w:ascii="Courier New" w:eastAsia="Times New Roman" w:hAnsi="Courier New" w:cs="Courier New"/>
+          <w:color w:val="A9B7C6"/>
+          <w:sz w:val="20"/>
+          <w:szCs w:val="20"/>
+        </w:rPr>
+        <w:br/>
+        <w:t xml:space="preserve">    Delivery? Where? Area served?</w:t>
+      </w:r>
+      <w:r>
+        <w:rPr>
+          <w:rFonts w:ascii="Courier New" w:eastAsia="Times New Roman" w:hAnsi="Courier New" w:cs="Courier New"/>
+          <w:color w:val="A9B7C6"/>
+          <w:sz w:val="20"/>
+          <w:szCs w:val="20"/>
+        </w:rPr>
+        <w:br/>
+        <w:t xml:space="preserve">    Registration needed? Proof of income needed?</w:t>
+      </w:r>
+      <w:r>
+        <w:rPr>
+          <w:rFonts w:ascii="Courier New" w:eastAsia="Times New Roman" w:hAnsi="Courier New" w:cs="Courier New"/>
+          <w:color w:val="A9B7C6"/>
+          <w:sz w:val="20"/>
+          <w:szCs w:val="20"/>
+        </w:rPr>
+        <w:br/>
+        <w:t xml:space="preserve">    Schools with curbside pickup? Who qualifies?</w:t>
+      </w:r>
+      <w:r>
+        <w:rPr>
+          <w:rFonts w:ascii="Courier New" w:eastAsia="Times New Roman" w:hAnsi="Courier New" w:cs="Courier New"/>
+          <w:color w:val="A9B7C6"/>
+          <w:sz w:val="20"/>
+          <w:szCs w:val="20"/>
+        </w:rPr>
+        <w:br/>
+      </w:r>
+      <w:r>
+        <w:rPr>
+          <w:rFonts w:ascii="Courier New" w:eastAsia="Times New Roman" w:hAnsi="Courier New" w:cs="Courier New"/>
+          <w:color w:val="A9B7C6"/>
+          <w:sz w:val="20"/>
+          <w:szCs w:val="20"/>
+        </w:rPr>
+        <w:br/>
+        <w:t xml:space="preserve">    Sara J. </w:t>
+      </w:r>
+      <w:proofErr w:type="spellStart"/>
+      <w:r>
+        <w:rPr>
+          <w:rFonts w:ascii="Courier New" w:eastAsia="Times New Roman" w:hAnsi="Courier New" w:cs="Courier New"/>
+          <w:color w:val="A9B7C6"/>
+          <w:sz w:val="20"/>
+          <w:szCs w:val="20"/>
+        </w:rPr>
+        <w:t>Ariss</w:t>
+      </w:r>
+      <w:proofErr w:type="spellEnd"/>
+      <w:r>
+        <w:rPr>
+          <w:rFonts w:ascii="Courier New" w:eastAsia="Times New Roman" w:hAnsi="Courier New" w:cs="Courier New"/>
+          <w:color w:val="A9B7C6"/>
+          <w:sz w:val="20"/>
+          <w:szCs w:val="20"/>
+        </w:rPr>
+        <w:t xml:space="preserve">: </w:t>
+      </w:r>
+      <w:proofErr w:type="spellStart"/>
+      <w:r>
+        <w:rPr>
+          <w:rFonts w:ascii="Courier New" w:eastAsia="Times New Roman" w:hAnsi="Courier New" w:cs="Courier New"/>
+          <w:color w:val="A9B7C6"/>
+          <w:sz w:val="20"/>
+          <w:szCs w:val="20"/>
+        </w:rPr>
+        <w:t>watertown</w:t>
+      </w:r>
+      <w:proofErr w:type="spellEnd"/>
+      <w:r>
+        <w:rPr>
+          <w:rFonts w:ascii="Courier New" w:eastAsia="Times New Roman" w:hAnsi="Courier New" w:cs="Courier New"/>
+          <w:color w:val="A9B7C6"/>
+          <w:sz w:val="20"/>
+          <w:szCs w:val="20"/>
+        </w:rPr>
+        <w:t xml:space="preserve"> comm pantry,</w:t>
+      </w:r>
+      <w:r>
+        <w:rPr>
+          <w:rFonts w:ascii="Courier New" w:eastAsia="Times New Roman" w:hAnsi="Courier New" w:cs="Courier New"/>
+          <w:color w:val="A9B7C6"/>
+          <w:sz w:val="20"/>
+          <w:szCs w:val="20"/>
+        </w:rPr>
+        <w:br/>
+        <w:t xml:space="preserve">    Ruby's Pantry</w:t>
+      </w:r>
+      <w:r>
+        <w:rPr>
+          <w:rFonts w:ascii="Courier New" w:eastAsia="Times New Roman" w:hAnsi="Courier New" w:cs="Courier New"/>
+          <w:color w:val="A9B7C6"/>
+          <w:sz w:val="20"/>
+          <w:szCs w:val="20"/>
+        </w:rPr>
+        <w:br/>
+        <w:t xml:space="preserve">    Genos Pantry</w:t>
+      </w:r>
+      <w:r>
+        <w:rPr>
+          <w:rFonts w:ascii="Courier New" w:eastAsia="Times New Roman" w:hAnsi="Courier New" w:cs="Courier New"/>
+          <w:color w:val="A9B7C6"/>
+          <w:sz w:val="20"/>
+          <w:szCs w:val="20"/>
+        </w:rPr>
+        <w:br/>
+      </w:r>
+      <w:proofErr w:type="spellStart"/>
+      <w:r>
+        <w:rPr>
+          <w:rFonts w:ascii="Courier New" w:eastAsia="Times New Roman" w:hAnsi="Courier New" w:cs="Courier New"/>
+          <w:color w:val="A9B7C6"/>
+          <w:sz w:val="20"/>
+          <w:szCs w:val="20"/>
+        </w:rPr>
+        <w:t>Immanual</w:t>
+      </w:r>
+      <w:proofErr w:type="spellEnd"/>
+      <w:r>
+        <w:rPr>
+          <w:rFonts w:ascii="Courier New" w:eastAsia="Times New Roman" w:hAnsi="Courier New" w:cs="Courier New"/>
+          <w:color w:val="A9B7C6"/>
+          <w:sz w:val="20"/>
+          <w:szCs w:val="20"/>
+        </w:rPr>
+        <w:t xml:space="preserve"> UMC </w:t>
+      </w:r>
+      <w:proofErr w:type="spellStart"/>
+      <w:r>
+        <w:rPr>
+          <w:rFonts w:ascii="Courier New" w:eastAsia="Times New Roman" w:hAnsi="Courier New" w:cs="Courier New"/>
+          <w:color w:val="A9B7C6"/>
+          <w:sz w:val="20"/>
+          <w:szCs w:val="20"/>
+        </w:rPr>
+        <w:t>jefferson</w:t>
+      </w:r>
+      <w:proofErr w:type="spellEnd"/>
+      <w:r>
+        <w:rPr>
+          <w:rFonts w:ascii="Courier New" w:eastAsia="Times New Roman" w:hAnsi="Courier New" w:cs="Courier New"/>
+          <w:color w:val="A9B7C6"/>
+          <w:sz w:val="20"/>
+          <w:szCs w:val="20"/>
+        </w:rPr>
+        <w:br/>
+      </w:r>
+      <w:r>
+        <w:rPr>
+          <w:rFonts w:ascii="Courier New" w:eastAsia="Times New Roman" w:hAnsi="Courier New" w:cs="Courier New"/>
+          <w:color w:val="A9B7C6"/>
+          <w:sz w:val="20"/>
+          <w:szCs w:val="20"/>
+        </w:rPr>
+        <w:br/>
+        <w:t>Community fridges:</w:t>
+      </w:r>
+      <w:r>
+        <w:rPr>
+          <w:rFonts w:ascii="Courier New" w:eastAsia="Times New Roman" w:hAnsi="Courier New" w:cs="Courier New"/>
+          <w:color w:val="A9B7C6"/>
+          <w:sz w:val="20"/>
+          <w:szCs w:val="20"/>
+        </w:rPr>
+        <w:br/>
+        <w:t>https://www.facebook.com/MadisonCommunityFridges/?__cft__[0]=AZV0tt5nCgAEy9gwA-7ouvm4IHLIqZgNbD5ah1UnIg9SVYGGLO7j9f5_J6fVC0T3rSammvDpwirmVaBKa2in8GosPwmuUkp7eh6b2kVxUortLAgdEWjKr8NPf6ZVDZCAHiU_akTrj5h_E0Lin0trirxo2HJPXu4JFzkCdTwMnyKevR0TxftPeKuxIA479dFFBFw&amp;__tn__=R]-R</w:t>
+      </w:r>
+      <w:r>
+        <w:rPr>
+          <w:rFonts w:ascii="Courier New" w:eastAsia="Times New Roman" w:hAnsi="Courier New" w:cs="Courier New"/>
+          <w:color w:val="A9B7C6"/>
+          <w:sz w:val="20"/>
+          <w:szCs w:val="20"/>
+        </w:rPr>
+        <w:br/>
+        <w:t>Prairie rod pantry</w:t>
+      </w:r>
+      <w:r>
+        <w:rPr>
+          <w:rFonts w:ascii="Courier New" w:eastAsia="Times New Roman" w:hAnsi="Courier New" w:cs="Courier New"/>
+          <w:color w:val="A9B7C6"/>
+          <w:sz w:val="20"/>
+          <w:szCs w:val="20"/>
+        </w:rPr>
+        <w:br/>
+      </w:r>
+      <w:r>
+        <w:rPr>
+          <w:rFonts w:ascii="Courier New" w:eastAsia="Times New Roman" w:hAnsi="Courier New" w:cs="Courier New"/>
+          <w:color w:val="A9B7C6"/>
+          <w:sz w:val="20"/>
+          <w:szCs w:val="20"/>
+        </w:rPr>
+        <w:br/>
+        <w:t>Sandburg Community Food pantry (although we are temporarily not active due to the cold weather) https://www.facebook.com/sandburgfoodpantry</w:t>
+      </w:r>
+      <w:r>
+        <w:rPr>
+          <w:rFonts w:ascii="Courier New" w:eastAsia="Times New Roman" w:hAnsi="Courier New" w:cs="Courier New"/>
+          <w:color w:val="A9B7C6"/>
+          <w:sz w:val="20"/>
+          <w:szCs w:val="20"/>
+        </w:rPr>
+        <w:br/>
+        <w:t xml:space="preserve">    https://publichealthmdc.com/.../2020-04-06_COVID-19_Food...</w:t>
+      </w:r>
+      <w:r>
+        <w:rPr>
+          <w:rFonts w:ascii="Courier New" w:eastAsia="Times New Roman" w:hAnsi="Courier New" w:cs="Courier New"/>
+          <w:color w:val="A9B7C6"/>
+          <w:sz w:val="20"/>
+          <w:szCs w:val="20"/>
+        </w:rPr>
+        <w:br/>
+        <w:t xml:space="preserve">        http://bit.ly/MadisonCOVID-Edit the food section might be a good start</w:t>
+      </w:r>
+      <w:r>
+        <w:rPr>
+          <w:rFonts w:ascii="Courier New" w:eastAsia="Times New Roman" w:hAnsi="Courier New" w:cs="Courier New"/>
+          <w:color w:val="A9B7C6"/>
+          <w:sz w:val="20"/>
+          <w:szCs w:val="20"/>
+        </w:rPr>
+        <w:br/>
+      </w:r>
+      <w:r>
+        <w:rPr>
+          <w:rFonts w:ascii="Courier New" w:eastAsia="Times New Roman" w:hAnsi="Courier New" w:cs="Courier New"/>
+          <w:color w:val="A9B7C6"/>
+          <w:sz w:val="20"/>
+          <w:szCs w:val="20"/>
+        </w:rPr>
+        <w:br/>
+      </w:r>
+      <w:r>
+        <w:rPr>
+          <w:rFonts w:ascii="Courier New" w:eastAsia="Times New Roman" w:hAnsi="Courier New" w:cs="Courier New"/>
+          <w:color w:val="A9B7C6"/>
+          <w:sz w:val="20"/>
+          <w:szCs w:val="20"/>
+        </w:rPr>
+        <w:br/>
+        <w:t xml:space="preserve">            May </w:t>
+      </w:r>
+      <w:proofErr w:type="spellStart"/>
+      <w:r>
+        <w:rPr>
+          <w:rFonts w:ascii="Courier New" w:eastAsia="Times New Roman" w:hAnsi="Courier New" w:cs="Courier New"/>
+          <w:color w:val="A9B7C6"/>
+          <w:sz w:val="20"/>
+          <w:szCs w:val="20"/>
+        </w:rPr>
+        <w:t>i</w:t>
+      </w:r>
+      <w:proofErr w:type="spellEnd"/>
+      <w:r>
+        <w:rPr>
+          <w:rFonts w:ascii="Courier New" w:eastAsia="Times New Roman" w:hAnsi="Courier New" w:cs="Courier New"/>
+          <w:color w:val="A9B7C6"/>
+          <w:sz w:val="20"/>
+          <w:szCs w:val="20"/>
+        </w:rPr>
+        <w:t xml:space="preserve"> recommend a place for folks to comment, give advice, rate the pantry?</w:t>
+      </w:r>
+      <w:r>
+        <w:rPr>
+          <w:rFonts w:ascii="Courier New" w:eastAsia="Times New Roman" w:hAnsi="Courier New" w:cs="Courier New"/>
+          <w:color w:val="A9B7C6"/>
+          <w:sz w:val="20"/>
+          <w:szCs w:val="20"/>
+        </w:rPr>
+        <w:br/>
+        <w:t xml:space="preserve">            </w:t>
+      </w:r>
+      <w:r>
+        <w:rPr>
+          <w:rFonts w:ascii="Courier New" w:eastAsia="Times New Roman" w:hAnsi="Courier New" w:cs="Courier New"/>
+          <w:color w:val="A9B7C6"/>
+          <w:sz w:val="20"/>
+          <w:szCs w:val="20"/>
+        </w:rPr>
+        <w:br/>
+        <w:t xml:space="preserve">            *//</w:t>
+      </w:r>
+    </w:p>
+    <w:p>
+      <w:pPr>
+        <w:pStyle w:val="NormalWeb"/>
+        <w:shd w:val="clear" w:color="auto" w:fill="FFFFFF"/>
+        <w:spacing w:before="0" w:beforeAutospacing="0"/>
+        <w:rPr>
+          <w:rFonts w:ascii="Segoe UI" w:hAnsi="Segoe UI" w:cs="Segoe UI"/>
+          <w:color w:val="24292E"/>
+          <w:sz w:val="21"/>
+          <w:szCs w:val="21"/>
+        </w:rPr>
+      </w:pPr>
     </w:p>
     <w:p>
       <w:pPr>
@@ -7631,6 +8252,54 @@
       <w:bCs/>
     </w:rPr>
   </w:style>
+  <w:style w:type="paragraph" w:styleId="HTMLPreformatted">
+    <w:name w:val="HTML Preformatted"/>
+    <w:basedOn w:val="Normal"/>
+    <w:link w:val="HTMLPreformattedChar"/>
+    <w:uiPriority w:val="99"/>
+    <w:semiHidden/>
+    <w:unhideWhenUsed/>
+    <w:rsid w:val="00C67D09"/>
+    <w:pPr>
+      <w:tabs>
+        <w:tab w:val="left" w:pos="916"/>
+        <w:tab w:val="left" w:pos="1832"/>
+        <w:tab w:val="left" w:pos="2748"/>
+        <w:tab w:val="left" w:pos="3664"/>
+        <w:tab w:val="left" w:pos="4580"/>
+        <w:tab w:val="left" w:pos="5496"/>
+        <w:tab w:val="left" w:pos="6412"/>
+        <w:tab w:val="left" w:pos="7328"/>
+        <w:tab w:val="left" w:pos="8244"/>
+        <w:tab w:val="left" w:pos="9160"/>
+        <w:tab w:val="left" w:pos="10076"/>
+        <w:tab w:val="left" w:pos="10992"/>
+        <w:tab w:val="left" w:pos="11908"/>
+        <w:tab w:val="left" w:pos="12824"/>
+        <w:tab w:val="left" w:pos="13740"/>
+        <w:tab w:val="left" w:pos="14656"/>
+      </w:tabs>
+      <w:spacing w:after="0" w:line="240" w:lineRule="auto"/>
+    </w:pPr>
+    <w:rPr>
+      <w:rFonts w:ascii="Courier New" w:eastAsia="Times New Roman" w:hAnsi="Courier New" w:cs="Courier New"/>
+      <w:sz w:val="20"/>
+      <w:szCs w:val="20"/>
+    </w:rPr>
+  </w:style>
+  <w:style w:type="character" w:customStyle="1" w:styleId="HTMLPreformattedChar">
+    <w:name w:val="HTML Preformatted Char"/>
+    <w:basedOn w:val="DefaultParagraphFont"/>
+    <w:link w:val="HTMLPreformatted"/>
+    <w:uiPriority w:val="99"/>
+    <w:semiHidden/>
+    <w:rsid w:val="00C67D09"/>
+    <w:rPr>
+      <w:rFonts w:ascii="Courier New" w:eastAsia="Times New Roman" w:hAnsi="Courier New" w:cs="Courier New"/>
+      <w:sz w:val="20"/>
+      <w:szCs w:val="20"/>
+    </w:rPr>
+  </w:style>
 </w:styles>
 </file>
 

</xml_diff>

<commit_message>
finally got dao and tests working!adding coverage img
</commit_message>
<xml_diff>
--- a/DesignDocs/Journal.md.docx
+++ b/DesignDocs/Journal.md.docx
@@ -31,18 +31,25 @@
           <w:i/>
           <w:iCs/>
         </w:rPr>
-        <w:t xml:space="preserve">Week 1: 7 </w:t>
-      </w:r>
-      <w:proofErr w:type="spellStart"/>
+        <w:t>Week 1: 7 hrs</w:t>
+      </w:r>
+    </w:p>
+    <w:p>
+      <w:pPr>
+        <w:spacing w:line="240" w:lineRule="auto"/>
+        <w:ind w:left="1007"/>
+        <w:rPr>
+          <w:rFonts w:ascii="Calibri" w:eastAsia="Times New Roman" w:hAnsi="Calibri" w:cs="Calibri"/>
+        </w:rPr>
+      </w:pPr>
       <w:r>
         <w:rPr>
           <w:rFonts w:ascii="Calibri" w:eastAsia="Times New Roman" w:hAnsi="Calibri" w:cs="Calibri"/>
           <w:i/>
           <w:iCs/>
         </w:rPr>
-        <w:t>hrs</w:t>
-      </w:r>
-      <w:proofErr w:type="spellEnd"/>
+        <w:t>Week 2: 13  hrs</w:t>
+      </w:r>
     </w:p>
     <w:p>
       <w:pPr>
@@ -55,54 +62,9 @@
       <w:r>
         <w:rPr>
           <w:rFonts w:ascii="Calibri" w:eastAsia="Times New Roman" w:hAnsi="Calibri" w:cs="Calibri"/>
-          <w:i/>
-          <w:iCs/>
-        </w:rPr>
-        <w:t xml:space="preserve">Week 2: </w:t>
-      </w:r>
-      <w:proofErr w:type="gramStart"/>
-      <w:r>
-        <w:rPr>
-          <w:rFonts w:ascii="Calibri" w:eastAsia="Times New Roman" w:hAnsi="Calibri" w:cs="Calibri"/>
-          <w:i/>
-          <w:iCs/>
-        </w:rPr>
-        <w:t xml:space="preserve">13  </w:t>
-      </w:r>
-      <w:proofErr w:type="spellStart"/>
-      <w:r>
-        <w:rPr>
-          <w:rFonts w:ascii="Calibri" w:eastAsia="Times New Roman" w:hAnsi="Calibri" w:cs="Calibri"/>
-          <w:i/>
-          <w:iCs/>
-        </w:rPr>
-        <w:t>hrs</w:t>
-      </w:r>
-      <w:proofErr w:type="spellEnd"/>
-      <w:proofErr w:type="gramEnd"/>
-    </w:p>
-    <w:p>
-      <w:pPr>
-        <w:spacing w:line="240" w:lineRule="auto"/>
-        <w:ind w:left="1007"/>
-        <w:rPr>
-          <w:rFonts w:ascii="Calibri" w:eastAsia="Times New Roman" w:hAnsi="Calibri" w:cs="Calibri"/>
-        </w:rPr>
-      </w:pPr>
-      <w:r>
-        <w:rPr>
-          <w:rFonts w:ascii="Calibri" w:eastAsia="Times New Roman" w:hAnsi="Calibri" w:cs="Calibri"/>
-        </w:rPr>
-        <w:t xml:space="preserve">Week 3: 19 </w:t>
-      </w:r>
-      <w:proofErr w:type="spellStart"/>
-      <w:r>
-        <w:rPr>
-          <w:rFonts w:ascii="Calibri" w:eastAsia="Times New Roman" w:hAnsi="Calibri" w:cs="Calibri"/>
-        </w:rPr>
-        <w:t>hrs</w:t>
-      </w:r>
-      <w:proofErr w:type="spellEnd"/>
+        </w:rPr>
+        <w:t>Week 3: 19 hrs</w:t>
+      </w:r>
     </w:p>
     <w:p>
       <w:pPr>
@@ -244,16 +206,8 @@
               <w:rPr>
                 <w:rFonts w:ascii="Calibri" w:eastAsia="Times New Roman" w:hAnsi="Calibri" w:cs="Calibri"/>
               </w:rPr>
-              <w:t xml:space="preserve">  3hrs researching, reviewing, looking over docs for indie project, generating user </w:t>
+              <w:t xml:space="preserve">  3hrs researching, reviewing, looking over docs for indie project, generating user stories</w:t>
             </w:r>
-            <w:proofErr w:type="gramStart"/>
-            <w:r>
-              <w:rPr>
-                <w:rFonts w:ascii="Calibri" w:eastAsia="Times New Roman" w:hAnsi="Calibri" w:cs="Calibri"/>
-              </w:rPr>
-              <w:t>stories</w:t>
-            </w:r>
-            <w:proofErr w:type="gramEnd"/>
           </w:p>
           <w:p>
             <w:pPr>
@@ -266,35 +220,7 @@
               <w:rPr>
                 <w:rFonts w:ascii="Calibri" w:eastAsia="Times New Roman" w:hAnsi="Calibri" w:cs="Calibri"/>
               </w:rPr>
-              <w:t xml:space="preserve">Looked up how to add </w:t>
-            </w:r>
-            <w:proofErr w:type="spellStart"/>
-            <w:r>
-              <w:rPr>
-                <w:rFonts w:ascii="Calibri" w:eastAsia="Times New Roman" w:hAnsi="Calibri" w:cs="Calibri"/>
-              </w:rPr>
-              <w:t>onenote</w:t>
-            </w:r>
-            <w:proofErr w:type="spellEnd"/>
-            <w:r>
-              <w:rPr>
-                <w:rFonts w:ascii="Calibri" w:eastAsia="Times New Roman" w:hAnsi="Calibri" w:cs="Calibri"/>
-              </w:rPr>
-              <w:t xml:space="preserve"> file to git…</w:t>
-            </w:r>
-            <w:proofErr w:type="gramStart"/>
-            <w:r>
-              <w:rPr>
-                <w:rFonts w:ascii="Calibri" w:eastAsia="Times New Roman" w:hAnsi="Calibri" w:cs="Calibri"/>
-              </w:rPr>
-              <w:t>didn't</w:t>
-            </w:r>
-            <w:proofErr w:type="gramEnd"/>
-            <w:r>
-              <w:rPr>
-                <w:rFonts w:ascii="Calibri" w:eastAsia="Times New Roman" w:hAnsi="Calibri" w:cs="Calibri"/>
-              </w:rPr>
-              <w:t xml:space="preserve"> find what I wanted</w:t>
+              <w:t>Looked up how to add onenote file to git…didn't find what I wanted</w:t>
             </w:r>
           </w:p>
         </w:tc>
@@ -389,18 +315,8 @@
         <w:rPr>
           <w:rFonts w:ascii="Calibri" w:eastAsia="Times New Roman" w:hAnsi="Calibri" w:cs="Calibri"/>
         </w:rPr>
-        <w:t>Need to start drilling down features/</w:t>
-      </w:r>
-      <w:proofErr w:type="spellStart"/>
-      <w:proofErr w:type="gramStart"/>
-      <w:r>
-        <w:rPr>
-          <w:rFonts w:ascii="Calibri" w:eastAsia="Times New Roman" w:hAnsi="Calibri" w:cs="Calibri"/>
-        </w:rPr>
-        <w:t>mvp</w:t>
-      </w:r>
-      <w:proofErr w:type="spellEnd"/>
-      <w:proofErr w:type="gramEnd"/>
+        <w:t>Need to start drilling down features/mvp</w:t>
+      </w:r>
     </w:p>
     <w:p>
       <w:pPr>
@@ -419,21 +335,7 @@
         <w:rPr>
           <w:rFonts w:ascii="Calibri" w:eastAsia="Times New Roman" w:hAnsi="Calibri" w:cs="Calibri"/>
         </w:rPr>
-        <w:t>How many pages?  SPA? Or do I need a results servlet/</w:t>
-      </w:r>
-      <w:proofErr w:type="spellStart"/>
-      <w:r>
-        <w:rPr>
-          <w:rFonts w:ascii="Calibri" w:eastAsia="Times New Roman" w:hAnsi="Calibri" w:cs="Calibri"/>
-        </w:rPr>
-        <w:t>jsp</w:t>
-      </w:r>
-      <w:proofErr w:type="spellEnd"/>
-      <w:r>
-        <w:rPr>
-          <w:rFonts w:ascii="Calibri" w:eastAsia="Times New Roman" w:hAnsi="Calibri" w:cs="Calibri"/>
-        </w:rPr>
-        <w:t>?</w:t>
+        <w:t>How many pages?  SPA? Or do I need a results servlet/jsp?</w:t>
       </w:r>
     </w:p>
     <w:p>
@@ -453,16 +355,8 @@
         <w:rPr>
           <w:rFonts w:ascii="Calibri" w:eastAsia="Times New Roman" w:hAnsi="Calibri" w:cs="Calibri"/>
         </w:rPr>
-        <w:t xml:space="preserve">Welcome page with featured resources/new/events, sign in/sign up, search </w:t>
-      </w:r>
-      <w:proofErr w:type="gramStart"/>
-      <w:r>
-        <w:rPr>
-          <w:rFonts w:ascii="Calibri" w:eastAsia="Times New Roman" w:hAnsi="Calibri" w:cs="Calibri"/>
-        </w:rPr>
-        <w:t>form</w:t>
-      </w:r>
-      <w:proofErr w:type="gramEnd"/>
+        <w:t>Welcome page with featured resources/new/events, sign in/sign up, search form</w:t>
+      </w:r>
     </w:p>
     <w:p>
       <w:pPr>
@@ -649,23 +543,7 @@
           <w:rFonts w:ascii="Calibri" w:eastAsia="Times New Roman" w:hAnsi="Calibri" w:cs="Calibri"/>
           <w:color w:val="000000"/>
         </w:rPr>
-        <w:t> </w:t>
-      </w:r>
-      <w:proofErr w:type="gramStart"/>
-      <w:r>
-        <w:rPr>
-          <w:rFonts w:ascii="Calibri" w:eastAsia="Times New Roman" w:hAnsi="Calibri" w:cs="Calibri"/>
-          <w:color w:val="000000"/>
-        </w:rPr>
-        <w:t>?Which</w:t>
-      </w:r>
-      <w:proofErr w:type="gramEnd"/>
-      <w:r>
-        <w:rPr>
-          <w:rFonts w:ascii="Calibri" w:eastAsia="Times New Roman" w:hAnsi="Calibri" w:cs="Calibri"/>
-          <w:color w:val="000000"/>
-        </w:rPr>
-        <w:t xml:space="preserve"> software for wireframes? Figma?  </w:t>
+        <w:t xml:space="preserve"> ?Which software for wireframes? Figma?  </w:t>
       </w:r>
     </w:p>
     <w:p>
@@ -740,23 +618,7 @@
           <w:rFonts w:ascii="Calibri" w:eastAsia="Times New Roman" w:hAnsi="Calibri" w:cs="Calibri"/>
           <w:color w:val="000000"/>
         </w:rPr>
-        <w:t> </w:t>
-      </w:r>
-      <w:proofErr w:type="gramStart"/>
-      <w:r>
-        <w:rPr>
-          <w:rFonts w:ascii="Calibri" w:eastAsia="Times New Roman" w:hAnsi="Calibri" w:cs="Calibri"/>
-          <w:color w:val="000000"/>
-        </w:rPr>
-        <w:t>Don't</w:t>
-      </w:r>
-      <w:proofErr w:type="gramEnd"/>
-      <w:r>
-        <w:rPr>
-          <w:rFonts w:ascii="Calibri" w:eastAsia="Times New Roman" w:hAnsi="Calibri" w:cs="Calibri"/>
-          <w:color w:val="000000"/>
-        </w:rPr>
-        <w:t xml:space="preserve"> forget WHITE SPACE IS GOOD</w:t>
+        <w:t> Don't forget WHITE SPACE IS GOOD</w:t>
       </w:r>
     </w:p>
     <w:p>
@@ -796,16 +658,8 @@
         <w:rPr>
           <w:rFonts w:ascii="Calibri" w:eastAsia="Times New Roman" w:hAnsi="Calibri" w:cs="Calibri"/>
         </w:rPr>
-        <w:t xml:space="preserve">Use template, </w:t>
-      </w:r>
-      <w:proofErr w:type="gramStart"/>
-      <w:r>
-        <w:rPr>
-          <w:rFonts w:ascii="Calibri" w:eastAsia="Times New Roman" w:hAnsi="Calibri" w:cs="Calibri"/>
-        </w:rPr>
-        <w:t>review</w:t>
-      </w:r>
-      <w:proofErr w:type="gramEnd"/>
+        <w:t>Use template, review</w:t>
+      </w:r>
     </w:p>
     <w:p>
       <w:pPr>
@@ -839,44 +693,8 @@
         <w:rPr>
           <w:rFonts w:ascii="Calibri" w:eastAsia="Times New Roman" w:hAnsi="Calibri" w:cs="Calibri"/>
         </w:rPr>
-        <w:t xml:space="preserve">Think about how to do the search by location, </w:t>
-      </w:r>
-      <w:proofErr w:type="spellStart"/>
-      <w:r>
-        <w:rPr>
-          <w:rFonts w:ascii="Calibri" w:eastAsia="Times New Roman" w:hAnsi="Calibri" w:cs="Calibri"/>
-        </w:rPr>
-        <w:t>zipcode</w:t>
-      </w:r>
-      <w:proofErr w:type="spellEnd"/>
-      <w:r>
-        <w:rPr>
-          <w:rFonts w:ascii="Calibri" w:eastAsia="Times New Roman" w:hAnsi="Calibri" w:cs="Calibri"/>
-        </w:rPr>
-        <w:t xml:space="preserve"> functions, need google map API thing?  Need to separate by service locations, not </w:t>
-      </w:r>
-      <w:proofErr w:type="spellStart"/>
-      <w:r>
-        <w:rPr>
-          <w:rFonts w:ascii="Calibri" w:eastAsia="Times New Roman" w:hAnsi="Calibri" w:cs="Calibri"/>
-        </w:rPr>
-        <w:t>corp</w:t>
-      </w:r>
-      <w:proofErr w:type="spellEnd"/>
-      <w:r>
-        <w:rPr>
-          <w:rFonts w:ascii="Calibri" w:eastAsia="Times New Roman" w:hAnsi="Calibri" w:cs="Calibri"/>
-        </w:rPr>
-        <w:t xml:space="preserve"> </w:t>
-      </w:r>
-      <w:proofErr w:type="gramStart"/>
-      <w:r>
-        <w:rPr>
-          <w:rFonts w:ascii="Calibri" w:eastAsia="Times New Roman" w:hAnsi="Calibri" w:cs="Calibri"/>
-        </w:rPr>
-        <w:t>address</w:t>
-      </w:r>
-      <w:proofErr w:type="gramEnd"/>
+        <w:t>Think about how to do the search by location, zipcode functions, need google map API thing?  Need to separate by service locations, not corp address</w:t>
+      </w:r>
     </w:p>
     <w:p>
       <w:pPr>
@@ -950,17 +768,8 @@
           <w:rFonts w:ascii="Calibri" w:eastAsia="Times New Roman" w:hAnsi="Calibri" w:cs="Calibri"/>
           <w:color w:val="000000"/>
         </w:rPr>
-        <w:t xml:space="preserve"> Pare down user </w:t>
-      </w:r>
-      <w:proofErr w:type="gramStart"/>
-      <w:r>
-        <w:rPr>
-          <w:rFonts w:ascii="Calibri" w:eastAsia="Times New Roman" w:hAnsi="Calibri" w:cs="Calibri"/>
-          <w:color w:val="000000"/>
-        </w:rPr>
-        <w:t>stories</w:t>
-      </w:r>
-      <w:proofErr w:type="gramEnd"/>
+        <w:t> Pare down user stories</w:t>
+      </w:r>
     </w:p>
     <w:p>
       <w:pPr>
@@ -1034,23 +843,7 @@
           <w:rFonts w:ascii="Calibri" w:eastAsia="Times New Roman" w:hAnsi="Calibri" w:cs="Calibri"/>
           <w:color w:val="000000"/>
         </w:rPr>
-        <w:t xml:space="preserve"> Which </w:t>
-      </w:r>
-      <w:proofErr w:type="spellStart"/>
-      <w:r>
-        <w:rPr>
-          <w:rFonts w:ascii="Calibri" w:eastAsia="Times New Roman" w:hAnsi="Calibri" w:cs="Calibri"/>
-          <w:color w:val="000000"/>
-        </w:rPr>
-        <w:t>apis</w:t>
-      </w:r>
-      <w:proofErr w:type="spellEnd"/>
-      <w:r>
-        <w:rPr>
-          <w:rFonts w:ascii="Calibri" w:eastAsia="Times New Roman" w:hAnsi="Calibri" w:cs="Calibri"/>
-          <w:color w:val="000000"/>
-        </w:rPr>
-        <w:t xml:space="preserve"> to use?</w:t>
+        <w:t> Which apis to use?</w:t>
       </w:r>
     </w:p>
     <w:p>
@@ -1125,17 +918,8 @@
           <w:rFonts w:ascii="Calibri" w:eastAsia="Times New Roman" w:hAnsi="Calibri" w:cs="Calibri"/>
           <w:color w:val="000000"/>
         </w:rPr>
-        <w:t xml:space="preserve"> Started thinking about entities and </w:t>
-      </w:r>
-      <w:proofErr w:type="gramStart"/>
-      <w:r>
-        <w:rPr>
-          <w:rFonts w:ascii="Calibri" w:eastAsia="Times New Roman" w:hAnsi="Calibri" w:cs="Calibri"/>
-          <w:color w:val="000000"/>
-        </w:rPr>
-        <w:t>ERD</w:t>
-      </w:r>
-      <w:proofErr w:type="gramEnd"/>
+        <w:t> Started thinking about entities and ERD</w:t>
+      </w:r>
     </w:p>
     <w:p>
       <w:pPr>
@@ -1209,25 +993,7 @@
           <w:rFonts w:ascii="Calibri" w:eastAsia="Times New Roman" w:hAnsi="Calibri" w:cs="Calibri"/>
           <w:color w:val="000000"/>
         </w:rPr>
-        <w:t xml:space="preserve"> What are my entities?? I need some many to many relationships, how do decide what they </w:t>
-      </w:r>
-      <w:proofErr w:type="spellStart"/>
-      <w:proofErr w:type="gramStart"/>
-      <w:r>
-        <w:rPr>
-          <w:rFonts w:ascii="Calibri" w:eastAsia="Times New Roman" w:hAnsi="Calibri" w:cs="Calibri"/>
-          <w:color w:val="000000"/>
-        </w:rPr>
-        <w:t>are?SuperClasses</w:t>
-      </w:r>
-      <w:proofErr w:type="spellEnd"/>
-      <w:proofErr w:type="gramEnd"/>
-      <w:r>
-        <w:rPr>
-          <w:rFonts w:ascii="Calibri" w:eastAsia="Times New Roman" w:hAnsi="Calibri" w:cs="Calibri"/>
-          <w:color w:val="000000"/>
-        </w:rPr>
-        <w:t>/subclasses, inheritance, INTERFACES?</w:t>
+        <w:t> What are my entities?? I need some many to many relationships, how do decide what they are?SuperClasses/subclasses, inheritance, INTERFACES?</w:t>
       </w:r>
     </w:p>
     <w:p>
@@ -1355,23 +1121,7 @@
           <w:rFonts w:ascii="Calibri" w:eastAsia="Times New Roman" w:hAnsi="Calibri" w:cs="Calibri"/>
           <w:color w:val="000000"/>
         </w:rPr>
-        <w:t xml:space="preserve"> What about </w:t>
-      </w:r>
-      <w:proofErr w:type="spellStart"/>
-      <w:r>
-        <w:rPr>
-          <w:rFonts w:ascii="Calibri" w:eastAsia="Times New Roman" w:hAnsi="Calibri" w:cs="Calibri"/>
-          <w:color w:val="000000"/>
-        </w:rPr>
-        <w:t>api</w:t>
-      </w:r>
-      <w:proofErr w:type="spellEnd"/>
-      <w:r>
-        <w:rPr>
-          <w:rFonts w:ascii="Calibri" w:eastAsia="Times New Roman" w:hAnsi="Calibri" w:cs="Calibri"/>
-          <w:color w:val="000000"/>
-        </w:rPr>
-        <w:t xml:space="preserve"> data?? How is that modeled/mapped?</w:t>
+        <w:t> What about api data?? How is that modeled/mapped?</w:t>
       </w:r>
     </w:p>
     <w:p>
@@ -1597,16 +1347,8 @@
         <w:rPr>
           <w:rFonts w:ascii="Calibri" w:eastAsia="Times New Roman" w:hAnsi="Calibri" w:cs="Calibri"/>
         </w:rPr>
-        <w:t xml:space="preserve">Write prep </w:t>
-      </w:r>
-      <w:proofErr w:type="gramStart"/>
-      <w:r>
-        <w:rPr>
-          <w:rFonts w:ascii="Calibri" w:eastAsia="Times New Roman" w:hAnsi="Calibri" w:cs="Calibri"/>
-        </w:rPr>
-        <w:t>code</w:t>
-      </w:r>
-      <w:proofErr w:type="gramEnd"/>
+        <w:t>Write prep code</w:t>
+      </w:r>
     </w:p>
     <w:p>
       <w:pPr>
@@ -1645,16 +1387,8 @@
         <w:rPr>
           <w:rFonts w:ascii="Calibri" w:eastAsia="Times New Roman" w:hAnsi="Calibri" w:cs="Calibri"/>
         </w:rPr>
-        <w:t xml:space="preserve">Implement, test, </w:t>
-      </w:r>
-      <w:proofErr w:type="gramStart"/>
-      <w:r>
-        <w:rPr>
-          <w:rFonts w:ascii="Calibri" w:eastAsia="Times New Roman" w:hAnsi="Calibri" w:cs="Calibri"/>
-        </w:rPr>
-        <w:t>debug</w:t>
-      </w:r>
-      <w:proofErr w:type="gramEnd"/>
+        <w:t>Implement, test, debug</w:t>
+      </w:r>
     </w:p>
     <w:p>
       <w:pPr>
@@ -1698,21 +1432,7 @@
         <w:rPr>
           <w:rFonts w:ascii="Calibri" w:eastAsia="Times New Roman" w:hAnsi="Calibri" w:cs="Calibri"/>
         </w:rPr>
-        <w:t xml:space="preserve">Exploring Monday.com project mgt software, per Lisa on Slack, watched a couple of intro videos, but my cat just died, so I </w:t>
-      </w:r>
-      <w:proofErr w:type="gramStart"/>
-      <w:r>
-        <w:rPr>
-          <w:rFonts w:ascii="Calibri" w:eastAsia="Times New Roman" w:hAnsi="Calibri" w:cs="Calibri"/>
-        </w:rPr>
-        <w:t>wasn't</w:t>
-      </w:r>
-      <w:proofErr w:type="gramEnd"/>
-      <w:r>
-        <w:rPr>
-          <w:rFonts w:ascii="Calibri" w:eastAsia="Times New Roman" w:hAnsi="Calibri" w:cs="Calibri"/>
-        </w:rPr>
-        <w:t xml:space="preserve"> really into it.</w:t>
+        <w:t>Exploring Monday.com project mgt software, per Lisa on Slack, watched a couple of intro videos, but my cat just died, so I wasn't really into it.</w:t>
       </w:r>
     </w:p>
     <w:p>
@@ -1727,35 +1447,7 @@
         <w:rPr>
           <w:rFonts w:ascii="Calibri" w:eastAsia="Times New Roman" w:hAnsi="Calibri" w:cs="Calibri"/>
         </w:rPr>
-        <w:t xml:space="preserve">-seems like </w:t>
-      </w:r>
-      <w:proofErr w:type="gramStart"/>
-      <w:r>
-        <w:rPr>
-          <w:rFonts w:ascii="Calibri" w:eastAsia="Times New Roman" w:hAnsi="Calibri" w:cs="Calibri"/>
-        </w:rPr>
-        <w:t>it's</w:t>
-      </w:r>
-      <w:proofErr w:type="gramEnd"/>
-      <w:r>
-        <w:rPr>
-          <w:rFonts w:ascii="Calibri" w:eastAsia="Times New Roman" w:hAnsi="Calibri" w:cs="Calibri"/>
-        </w:rPr>
-        <w:t xml:space="preserve"> just for keeping track of tasks and goals, </w:t>
-      </w:r>
-      <w:proofErr w:type="spellStart"/>
-      <w:r>
-        <w:rPr>
-          <w:rFonts w:ascii="Calibri" w:eastAsia="Times New Roman" w:hAnsi="Calibri" w:cs="Calibri"/>
-        </w:rPr>
-        <w:t>etc</w:t>
-      </w:r>
-      <w:proofErr w:type="spellEnd"/>
-      <w:r>
-        <w:rPr>
-          <w:rFonts w:ascii="Calibri" w:eastAsia="Times New Roman" w:hAnsi="Calibri" w:cs="Calibri"/>
-        </w:rPr>
-        <w:t>…limited scope for what I need, I want something that helps me figure out what to do LOL!</w:t>
+        <w:t>-seems like it's just for keeping track of tasks and goals, etc…limited scope for what I need, I want something that helps me figure out what to do LOL!</w:t>
       </w:r>
     </w:p>
     <w:p>
@@ -1770,21 +1462,7 @@
         <w:rPr>
           <w:rFonts w:ascii="Calibri" w:eastAsia="Times New Roman" w:hAnsi="Calibri" w:cs="Calibri"/>
         </w:rPr>
-        <w:t>Okay, let's research Java planning then</w:t>
-      </w:r>
-      <w:proofErr w:type="gramStart"/>
-      <w:r>
-        <w:rPr>
-          <w:rFonts w:ascii="Calibri" w:eastAsia="Times New Roman" w:hAnsi="Calibri" w:cs="Calibri"/>
-        </w:rPr>
-        <w:t>….SEE</w:t>
-      </w:r>
-      <w:proofErr w:type="gramEnd"/>
-      <w:r>
-        <w:rPr>
-          <w:rFonts w:ascii="Calibri" w:eastAsia="Times New Roman" w:hAnsi="Calibri" w:cs="Calibri"/>
-        </w:rPr>
-        <w:t xml:space="preserve"> JAVA PLANNING SECTION</w:t>
+        <w:t>Okay, let's research Java planning then….SEE JAVA PLANNING SECTION</w:t>
       </w:r>
     </w:p>
     <w:p>
@@ -1799,16 +1477,8 @@
         <w:rPr>
           <w:rFonts w:ascii="Calibri" w:eastAsia="Times New Roman" w:hAnsi="Calibri" w:cs="Calibri"/>
         </w:rPr>
-        <w:t xml:space="preserve">!?  I really need to organize and plan how I am going to accomplish </w:t>
-      </w:r>
-      <w:proofErr w:type="gramStart"/>
-      <w:r>
-        <w:rPr>
-          <w:rFonts w:ascii="Calibri" w:eastAsia="Times New Roman" w:hAnsi="Calibri" w:cs="Calibri"/>
-        </w:rPr>
-        <w:t>this</w:t>
-      </w:r>
-      <w:proofErr w:type="gramEnd"/>
+        <w:t>!?  I really need to organize and plan how I am going to accomplish this</w:t>
+      </w:r>
     </w:p>
     <w:p>
       <w:pPr>
@@ -1877,17 +1547,8 @@
           <w:rFonts w:ascii="Calibri" w:eastAsia="Times New Roman" w:hAnsi="Calibri" w:cs="Calibri"/>
           <w:color w:val="000000"/>
         </w:rPr>
-        <w:t xml:space="preserve"> Think about sociological aspects of my users and how I can incorporate into </w:t>
-      </w:r>
-      <w:proofErr w:type="gramStart"/>
-      <w:r>
-        <w:rPr>
-          <w:rFonts w:ascii="Calibri" w:eastAsia="Times New Roman" w:hAnsi="Calibri" w:cs="Calibri"/>
-          <w:color w:val="000000"/>
-        </w:rPr>
-        <w:t>UXUI</w:t>
-      </w:r>
-      <w:proofErr w:type="gramEnd"/>
+        <w:t> Think about sociological aspects of my users and how I can incorporate into UXUI</w:t>
+      </w:r>
     </w:p>
     <w:p>
       <w:pPr>
@@ -1906,21 +1567,7 @@
         <w:rPr>
           <w:rFonts w:ascii="Calibri" w:eastAsia="Times New Roman" w:hAnsi="Calibri" w:cs="Calibri"/>
         </w:rPr>
-        <w:t xml:space="preserve">How is this </w:t>
-      </w:r>
-      <w:proofErr w:type="gramStart"/>
-      <w:r>
-        <w:rPr>
-          <w:rFonts w:ascii="Calibri" w:eastAsia="Times New Roman" w:hAnsi="Calibri" w:cs="Calibri"/>
-        </w:rPr>
-        <w:t>important?/</w:t>
-      </w:r>
-      <w:proofErr w:type="gramEnd"/>
-      <w:r>
-        <w:rPr>
-          <w:rFonts w:ascii="Calibri" w:eastAsia="Times New Roman" w:hAnsi="Calibri" w:cs="Calibri"/>
-        </w:rPr>
-        <w:t>does it really matter?</w:t>
+        <w:t>How is this important?/does it really matter?</w:t>
       </w:r>
     </w:p>
     <w:p>
@@ -1960,16 +1607,8 @@
         <w:rPr>
           <w:rFonts w:ascii="Calibri" w:eastAsia="Times New Roman" w:hAnsi="Calibri" w:cs="Calibri"/>
         </w:rPr>
-        <w:t xml:space="preserve">Immigrants/some not legally recognized, let them know if documentation is </w:t>
-      </w:r>
-      <w:proofErr w:type="gramStart"/>
-      <w:r>
-        <w:rPr>
-          <w:rFonts w:ascii="Calibri" w:eastAsia="Times New Roman" w:hAnsi="Calibri" w:cs="Calibri"/>
-        </w:rPr>
-        <w:t>needed</w:t>
-      </w:r>
-      <w:proofErr w:type="gramEnd"/>
+        <w:t>Immigrants/some not legally recognized, let them know if documentation is needed</w:t>
+      </w:r>
     </w:p>
     <w:p>
       <w:pPr>
@@ -2009,16 +1648,8 @@
         <w:rPr>
           <w:rFonts w:ascii="Calibri" w:eastAsia="Times New Roman" w:hAnsi="Calibri" w:cs="Calibri"/>
         </w:rPr>
-        <w:t xml:space="preserve">Sensitivity to situations, beware of judging, </w:t>
-      </w:r>
-      <w:proofErr w:type="gramStart"/>
-      <w:r>
-        <w:rPr>
-          <w:rFonts w:ascii="Calibri" w:eastAsia="Times New Roman" w:hAnsi="Calibri" w:cs="Calibri"/>
-        </w:rPr>
-        <w:t>stereotyping</w:t>
-      </w:r>
-      <w:proofErr w:type="gramEnd"/>
+        <w:t>Sensitivity to situations, beware of judging, stereotyping</w:t>
+      </w:r>
     </w:p>
     <w:p>
       <w:pPr>
@@ -2158,19 +1789,11 @@
           <w:rFonts w:ascii="Calibri" w:eastAsia="Times New Roman" w:hAnsi="Calibri" w:cs="Calibri"/>
         </w:rPr>
       </w:pPr>
-      <w:proofErr w:type="gramStart"/>
-      <w:r>
-        <w:rPr>
-          <w:rFonts w:ascii="Calibri" w:eastAsia="Times New Roman" w:hAnsi="Calibri" w:cs="Calibri"/>
-        </w:rPr>
-        <w:t>What's</w:t>
-      </w:r>
-      <w:proofErr w:type="gramEnd"/>
-      <w:r>
-        <w:rPr>
-          <w:rFonts w:ascii="Calibri" w:eastAsia="Times New Roman" w:hAnsi="Calibri" w:cs="Calibri"/>
-        </w:rPr>
-        <w:t xml:space="preserve"> up with threads??!!</w:t>
+      <w:r>
+        <w:rPr>
+          <w:rFonts w:ascii="Calibri" w:eastAsia="Times New Roman" w:hAnsi="Calibri" w:cs="Calibri"/>
+        </w:rPr>
+        <w:t>What's up with threads??!!</w:t>
       </w:r>
     </w:p>
     <w:p>
@@ -2193,18 +1816,8 @@
           <w:color w:val="4E4242"/>
           <w:shd w:val="clear" w:color="auto" w:fill="FFFFFF"/>
         </w:rPr>
-        <w:t xml:space="preserve">Ways to improve the design of your </w:t>
-      </w:r>
-      <w:proofErr w:type="gramStart"/>
-      <w:r>
-        <w:rPr>
-          <w:rFonts w:ascii="museo-sans" w:eastAsia="Times New Roman" w:hAnsi="museo-sans" w:cs="Calibri"/>
-          <w:color w:val="4E4242"/>
-          <w:shd w:val="clear" w:color="auto" w:fill="FFFFFF"/>
-        </w:rPr>
-        <w:t>objects</w:t>
-      </w:r>
-      <w:proofErr w:type="gramEnd"/>
+        <w:t>Ways to improve the design of your objects</w:t>
+      </w:r>
     </w:p>
     <w:p>
       <w:pPr>
@@ -2364,18 +1977,8 @@
           <w:color w:val="4E4242"/>
           <w:shd w:val="clear" w:color="auto" w:fill="FFFFFF"/>
         </w:rPr>
-        <w:t xml:space="preserve">The Model/Controller/View architecture used by the JFC </w:t>
-      </w:r>
-      <w:proofErr w:type="gramStart"/>
-      <w:r>
-        <w:rPr>
-          <w:rFonts w:ascii="museo-sans" w:eastAsia="Times New Roman" w:hAnsi="museo-sans" w:cs="Calibri"/>
-          <w:color w:val="4E4242"/>
-          <w:shd w:val="clear" w:color="auto" w:fill="FFFFFF"/>
-        </w:rPr>
-        <w:t>classes</w:t>
-      </w:r>
-      <w:proofErr w:type="gramEnd"/>
+        <w:t>The Model/Controller/View architecture used by the JFC classes</w:t>
+      </w:r>
     </w:p>
     <w:p>
       <w:pPr>
@@ -2532,23 +2135,7 @@
           <w:rFonts w:ascii="Calibri" w:eastAsia="Times New Roman" w:hAnsi="Calibri" w:cs="Calibri"/>
           <w:highlight w:val="yellow"/>
         </w:rPr>
-        <w:t xml:space="preserve">Getting feedback -- and </w:t>
-      </w:r>
-      <w:proofErr w:type="gramStart"/>
-      <w:r>
-        <w:rPr>
-          <w:rFonts w:ascii="Calibri" w:eastAsia="Times New Roman" w:hAnsi="Calibri" w:cs="Calibri"/>
-          <w:highlight w:val="yellow"/>
-        </w:rPr>
-        <w:t>making adjustments to</w:t>
-      </w:r>
-      <w:proofErr w:type="gramEnd"/>
-      <w:r>
-        <w:rPr>
-          <w:rFonts w:ascii="Calibri" w:eastAsia="Times New Roman" w:hAnsi="Calibri" w:cs="Calibri"/>
-          <w:highlight w:val="yellow"/>
-        </w:rPr>
-        <w:t xml:space="preserve"> your system design as a result of the feedback -- is an example of iteration in the process of software development.</w:t>
+        <w:t>Getting feedback -- and making adjustments to your system design as a result of the feedback -- is an example of iteration in the process of software development.</w:t>
       </w:r>
     </w:p>
     <w:p>
@@ -2622,16 +2209,8 @@
         <w:rPr>
           <w:rFonts w:ascii="Calibri" w:eastAsia="Times New Roman" w:hAnsi="Calibri" w:cs="Calibri"/>
         </w:rPr>
-        <w:t xml:space="preserve">Tuesday, 2/1/21, 3 </w:t>
-      </w:r>
-      <w:proofErr w:type="spellStart"/>
-      <w:r>
-        <w:rPr>
-          <w:rFonts w:ascii="Calibri" w:eastAsia="Times New Roman" w:hAnsi="Calibri" w:cs="Calibri"/>
-        </w:rPr>
-        <w:t>hrs</w:t>
-      </w:r>
-      <w:proofErr w:type="spellEnd"/>
+        <w:t>Tuesday, 2/1/21, 3 hrs</w:t>
+      </w:r>
     </w:p>
     <w:p>
       <w:pPr>
@@ -2675,21 +2254,7 @@
         <w:rPr>
           <w:rFonts w:ascii="Calibri" w:eastAsia="Times New Roman" w:hAnsi="Calibri" w:cs="Calibri"/>
         </w:rPr>
-        <w:t xml:space="preserve">-Adding </w:t>
-      </w:r>
-      <w:proofErr w:type="spellStart"/>
-      <w:r>
-        <w:rPr>
-          <w:rFonts w:ascii="Calibri" w:eastAsia="Times New Roman" w:hAnsi="Calibri" w:cs="Calibri"/>
-        </w:rPr>
-        <w:t>figma</w:t>
-      </w:r>
-      <w:proofErr w:type="spellEnd"/>
-      <w:r>
-        <w:rPr>
-          <w:rFonts w:ascii="Calibri" w:eastAsia="Times New Roman" w:hAnsi="Calibri" w:cs="Calibri"/>
-        </w:rPr>
-        <w:t xml:space="preserve"> project to start wireframing</w:t>
+        <w:t>-Adding figma project to start wireframing</w:t>
       </w:r>
     </w:p>
     <w:p>
@@ -2704,35 +2269,7 @@
         <w:rPr>
           <w:rFonts w:ascii="Calibri" w:eastAsia="Times New Roman" w:hAnsi="Calibri" w:cs="Calibri"/>
         </w:rPr>
-        <w:t xml:space="preserve">Programs are so boxy, though, </w:t>
-      </w:r>
-      <w:proofErr w:type="gramStart"/>
-      <w:r>
-        <w:rPr>
-          <w:rFonts w:ascii="Calibri" w:eastAsia="Times New Roman" w:hAnsi="Calibri" w:cs="Calibri"/>
-        </w:rPr>
-        <w:t>aesthetically</w:t>
-      </w:r>
-      <w:proofErr w:type="gramEnd"/>
-      <w:r>
-        <w:rPr>
-          <w:rFonts w:ascii="Calibri" w:eastAsia="Times New Roman" w:hAnsi="Calibri" w:cs="Calibri"/>
-        </w:rPr>
-        <w:t xml:space="preserve"> and mentally…  you </w:t>
-      </w:r>
-      <w:proofErr w:type="gramStart"/>
-      <w:r>
-        <w:rPr>
-          <w:rFonts w:ascii="Calibri" w:eastAsia="Times New Roman" w:hAnsi="Calibri" w:cs="Calibri"/>
-        </w:rPr>
-        <w:t>have to</w:t>
-      </w:r>
-      <w:proofErr w:type="gramEnd"/>
-      <w:r>
-        <w:rPr>
-          <w:rFonts w:ascii="Calibri" w:eastAsia="Times New Roman" w:hAnsi="Calibri" w:cs="Calibri"/>
-        </w:rPr>
-        <w:t xml:space="preserve"> choose from already made stuff instead of creating, which I should like, premade code being reused…</w:t>
+        <w:t>Programs are so boxy, though, aesthetically and mentally…  you have to choose from already made stuff instead of creating, which I should like, premade code being reused…</w:t>
       </w:r>
     </w:p>
     <w:p>
@@ -2752,21 +2289,7 @@
         <w:rPr>
           <w:rFonts w:ascii="Calibri" w:eastAsia="Times New Roman" w:hAnsi="Calibri" w:cs="Calibri"/>
         </w:rPr>
-        <w:t xml:space="preserve">I </w:t>
-      </w:r>
-      <w:proofErr w:type="gramStart"/>
-      <w:r>
-        <w:rPr>
-          <w:rFonts w:ascii="Calibri" w:eastAsia="Times New Roman" w:hAnsi="Calibri" w:cs="Calibri"/>
-        </w:rPr>
-        <w:t>don't</w:t>
-      </w:r>
-      <w:proofErr w:type="gramEnd"/>
-      <w:r>
-        <w:rPr>
-          <w:rFonts w:ascii="Calibri" w:eastAsia="Times New Roman" w:hAnsi="Calibri" w:cs="Calibri"/>
-        </w:rPr>
-        <w:t xml:space="preserve"> want it to be like everything else…  I suppose every dev says that, and I vaguely remember warnings about trying to reinvent the wheel in UIUX class…</w:t>
+        <w:t>I don't want it to be like everything else…  I suppose every dev says that, and I vaguely remember warnings about trying to reinvent the wheel in UIUX class…</w:t>
       </w:r>
     </w:p>
     <w:p>
@@ -2811,29 +2334,7 @@
         <w:rPr>
           <w:rFonts w:ascii="Calibri" w:eastAsia="Times New Roman" w:hAnsi="Calibri" w:cs="Calibri"/>
         </w:rPr>
-        <w:t xml:space="preserve">There is no need to see flowers any other way than the way they always have been seen…"  Cue chorus of </w:t>
-      </w:r>
-      <w:proofErr w:type="spellStart"/>
-      <w:proofErr w:type="gramStart"/>
-      <w:r>
-        <w:rPr>
-          <w:rFonts w:ascii="Calibri" w:eastAsia="Times New Roman" w:hAnsi="Calibri" w:cs="Calibri"/>
-        </w:rPr>
-        <w:t>children..</w:t>
-      </w:r>
-      <w:proofErr w:type="gramEnd"/>
-      <w:r>
-        <w:rPr>
-          <w:rFonts w:ascii="Calibri" w:eastAsia="Times New Roman" w:hAnsi="Calibri" w:cs="Calibri"/>
-        </w:rPr>
-        <w:t>"But</w:t>
-      </w:r>
-      <w:proofErr w:type="spellEnd"/>
-      <w:r>
-        <w:rPr>
-          <w:rFonts w:ascii="Calibri" w:eastAsia="Times New Roman" w:hAnsi="Calibri" w:cs="Calibri"/>
-        </w:rPr>
-        <w:t xml:space="preserve"> there are so many colors in the rainbow, so many colors in the morning sun, there are so many colors in the flowers, and I see every one".  </w:t>
+        <w:t xml:space="preserve">There is no need to see flowers any other way than the way they always have been seen…"  Cue chorus of children.."But there are so many colors in the rainbow, so many colors in the morning sun, there are so many colors in the flowers, and I see every one".  </w:t>
       </w:r>
     </w:p>
     <w:p>
@@ -2878,21 +2379,7 @@
         <w:rPr>
           <w:rFonts w:ascii="Calibri" w:eastAsia="Times New Roman" w:hAnsi="Calibri" w:cs="Calibri"/>
         </w:rPr>
-        <w:t xml:space="preserve">I want non boxes, wavy, soft </w:t>
-      </w:r>
-      <w:proofErr w:type="gramStart"/>
-      <w:r>
-        <w:rPr>
-          <w:rFonts w:ascii="Calibri" w:eastAsia="Times New Roman" w:hAnsi="Calibri" w:cs="Calibri"/>
-        </w:rPr>
-        <w:t>lines</w:t>
-      </w:r>
-      <w:proofErr w:type="gramEnd"/>
-      <w:r>
-        <w:rPr>
-          <w:rFonts w:ascii="Calibri" w:eastAsia="Times New Roman" w:hAnsi="Calibri" w:cs="Calibri"/>
-        </w:rPr>
-        <w:t xml:space="preserve"> and gradients…</w:t>
+        <w:t>I want non boxes, wavy, soft lines and gradients…</w:t>
       </w:r>
     </w:p>
     <w:p>
@@ -2928,25 +2415,42 @@
           <w:color w:val="000000"/>
           <w:shd w:val="clear" w:color="auto" w:fill="FFFF99"/>
         </w:rPr>
-        <w:t xml:space="preserve"> Evoke HEARTH…fire, warmth, shelter, community…sharing a pot of soup and </w:t>
-      </w:r>
-      <w:proofErr w:type="gramStart"/>
+        <w:t xml:space="preserve"> Evoke HEARTH…fire, warmth, shelter, community…sharing a pot of soup and bread,   you could go much further into this psychology if you wanted to really grow the community, it becomes a culture…the sharing of food creates community, universal, primal, </w:t>
+      </w:r>
+    </w:p>
+    <w:p>
+      <w:pPr>
+        <w:spacing w:after="0" w:line="240" w:lineRule="auto"/>
+        <w:ind w:left="1080"/>
+        <w:rPr>
+          <w:rFonts w:ascii="Calibri" w:eastAsia="Times New Roman" w:hAnsi="Calibri" w:cs="Calibri"/>
+          <w:color w:val="000000"/>
+        </w:rPr>
+      </w:pPr>
       <w:r>
         <w:rPr>
           <w:rFonts w:ascii="Calibri" w:eastAsia="Times New Roman" w:hAnsi="Calibri" w:cs="Calibri"/>
           <w:color w:val="000000"/>
           <w:shd w:val="clear" w:color="auto" w:fill="FFFF99"/>
         </w:rPr>
-        <w:t xml:space="preserve">bread,   </w:t>
-      </w:r>
-      <w:proofErr w:type="gramEnd"/>
-      <w:r>
+        <w:t xml:space="preserve">PHOTOS of food, community, the people working for food security!  </w:t>
+      </w:r>
+    </w:p>
+    <w:p>
+      <w:pPr>
+        <w:spacing w:after="0" w:line="240" w:lineRule="auto"/>
+        <w:ind w:left="1080"/>
         <w:rPr>
           <w:rFonts w:ascii="Calibri" w:eastAsia="Times New Roman" w:hAnsi="Calibri" w:cs="Calibri"/>
           <w:color w:val="000000"/>
-          <w:shd w:val="clear" w:color="auto" w:fill="FFFF99"/>
-        </w:rPr>
-        <w:t xml:space="preserve">you could go much further into this psychology if you wanted to really grow the community, it becomes a culture…the sharing of food creates community, universal, primal, </w:t>
+        </w:rPr>
+      </w:pPr>
+      <w:r>
+        <w:rPr>
+          <w:rFonts w:ascii="Calibri" w:eastAsia="Times New Roman" w:hAnsi="Calibri" w:cs="Calibri"/>
+          <w:color w:val="000000"/>
+        </w:rPr>
+        <w:t>Probably more for future development, but it would be nice to have photos, bios, of the orgs providing services, to build trust and community</w:t>
       </w:r>
     </w:p>
     <w:p>
@@ -2955,66 +2459,14 @@
         <w:ind w:left="1080"/>
         <w:rPr>
           <w:rFonts w:ascii="Calibri" w:eastAsia="Times New Roman" w:hAnsi="Calibri" w:cs="Calibri"/>
-          <w:color w:val="000000"/>
-        </w:rPr>
-      </w:pPr>
-      <w:r>
-        <w:rPr>
-          <w:rFonts w:ascii="Calibri" w:eastAsia="Times New Roman" w:hAnsi="Calibri" w:cs="Calibri"/>
-          <w:color w:val="000000"/>
-          <w:shd w:val="clear" w:color="auto" w:fill="FFFF99"/>
-        </w:rPr>
-        <w:t xml:space="preserve">PHOTOS of food, community, the people working for food security!  </w:t>
-      </w:r>
-    </w:p>
-    <w:p>
-      <w:pPr>
-        <w:spacing w:after="0" w:line="240" w:lineRule="auto"/>
-        <w:ind w:left="1080"/>
-        <w:rPr>
-          <w:rFonts w:ascii="Calibri" w:eastAsia="Times New Roman" w:hAnsi="Calibri" w:cs="Calibri"/>
-          <w:color w:val="000000"/>
-        </w:rPr>
-      </w:pPr>
-      <w:r>
-        <w:rPr>
-          <w:rFonts w:ascii="Calibri" w:eastAsia="Times New Roman" w:hAnsi="Calibri" w:cs="Calibri"/>
-          <w:color w:val="000000"/>
-        </w:rPr>
-        <w:t xml:space="preserve">Probably more for future development, but it would be nice to have photos, bios, of the orgs providing services, to build trust and </w:t>
-      </w:r>
-      <w:proofErr w:type="gramStart"/>
-      <w:r>
-        <w:rPr>
-          <w:rFonts w:ascii="Calibri" w:eastAsia="Times New Roman" w:hAnsi="Calibri" w:cs="Calibri"/>
-          <w:color w:val="000000"/>
-        </w:rPr>
-        <w:t>community</w:t>
-      </w:r>
-      <w:proofErr w:type="gramEnd"/>
-    </w:p>
-    <w:p>
-      <w:pPr>
-        <w:spacing w:after="0" w:line="240" w:lineRule="auto"/>
-        <w:ind w:left="1080"/>
-        <w:rPr>
-          <w:rFonts w:ascii="Calibri" w:eastAsia="Times New Roman" w:hAnsi="Calibri" w:cs="Calibri"/>
-        </w:rPr>
-      </w:pPr>
-      <w:r>
-        <w:rPr>
-          <w:rFonts w:ascii="Calibri" w:eastAsia="Times New Roman" w:hAnsi="Calibri" w:cs="Calibri"/>
-        </w:rPr>
-        <w:t xml:space="preserve">Again, don't forget white </w:t>
-      </w:r>
-      <w:proofErr w:type="gramStart"/>
-      <w:r>
-        <w:rPr>
-          <w:rFonts w:ascii="Calibri" w:eastAsia="Times New Roman" w:hAnsi="Calibri" w:cs="Calibri"/>
-        </w:rPr>
-        <w:t>space</w:t>
-      </w:r>
-      <w:proofErr w:type="gramEnd"/>
+        </w:rPr>
+      </w:pPr>
+      <w:r>
+        <w:rPr>
+          <w:rFonts w:ascii="Calibri" w:eastAsia="Times New Roman" w:hAnsi="Calibri" w:cs="Calibri"/>
+        </w:rPr>
+        <w:t>Again, don't forget white space</w:t>
+      </w:r>
     </w:p>
     <w:p>
       <w:pPr>
@@ -3079,9 +2531,8 @@
           <w:sz w:val="28"/>
           <w:szCs w:val="28"/>
         </w:rPr>
-        <w:t xml:space="preserve">Revelation, or not, but this is my favorite part of this whole Web Dev stuff.  I </w:t>
-      </w:r>
-      <w:proofErr w:type="spellStart"/>
+        <w:t xml:space="preserve">Revelation, or not, but this is my favorite part of this whole Web Dev stuff.  I kinda knew it while taking UIUX class with Kari, but I figure everyone likes it because it's fun and creative, it's like the candy you get for doing the rest of the not so fun work…  I've gathered that it's really </w:t>
+      </w:r>
       <w:r>
         <w:rPr>
           <w:rFonts w:ascii="Verdana" w:eastAsia="Times New Roman" w:hAnsi="Verdana" w:cs="Calibri"/>
@@ -3089,89 +2540,8 @@
           <w:sz w:val="28"/>
           <w:szCs w:val="28"/>
         </w:rPr>
-        <w:t>kinda</w:t>
-      </w:r>
-      <w:proofErr w:type="spellEnd"/>
-      <w:r>
-        <w:rPr>
-          <w:rFonts w:ascii="Verdana" w:eastAsia="Times New Roman" w:hAnsi="Verdana" w:cs="Calibri"/>
-          <w:color w:val="000000"/>
-          <w:sz w:val="28"/>
-          <w:szCs w:val="28"/>
-        </w:rPr>
-        <w:t xml:space="preserve"> knew it while taking UIUX class with Kari, but I figure everyone likes it because </w:t>
-      </w:r>
-      <w:proofErr w:type="gramStart"/>
-      <w:r>
-        <w:rPr>
-          <w:rFonts w:ascii="Verdana" w:eastAsia="Times New Roman" w:hAnsi="Verdana" w:cs="Calibri"/>
-          <w:color w:val="000000"/>
-          <w:sz w:val="28"/>
-          <w:szCs w:val="28"/>
-        </w:rPr>
-        <w:t>it's</w:t>
-      </w:r>
-      <w:proofErr w:type="gramEnd"/>
-      <w:r>
-        <w:rPr>
-          <w:rFonts w:ascii="Verdana" w:eastAsia="Times New Roman" w:hAnsi="Verdana" w:cs="Calibri"/>
-          <w:color w:val="000000"/>
-          <w:sz w:val="28"/>
-          <w:szCs w:val="28"/>
-        </w:rPr>
-        <w:t xml:space="preserve"> fun and creative, it's like the candy you get for doing the rest of the not so fun work…  </w:t>
-      </w:r>
-      <w:proofErr w:type="gramStart"/>
-      <w:r>
-        <w:rPr>
-          <w:rFonts w:ascii="Verdana" w:eastAsia="Times New Roman" w:hAnsi="Verdana" w:cs="Calibri"/>
-          <w:color w:val="000000"/>
-          <w:sz w:val="28"/>
-          <w:szCs w:val="28"/>
-        </w:rPr>
-        <w:t>I've</w:t>
-      </w:r>
-      <w:proofErr w:type="gramEnd"/>
-      <w:r>
-        <w:rPr>
-          <w:rFonts w:ascii="Verdana" w:eastAsia="Times New Roman" w:hAnsi="Verdana" w:cs="Calibri"/>
-          <w:color w:val="000000"/>
-          <w:sz w:val="28"/>
-          <w:szCs w:val="28"/>
-        </w:rPr>
-        <w:t xml:space="preserve"> gathered that it's really </w:t>
-      </w:r>
-      <w:r>
-        <w:rPr>
-          <w:rFonts w:ascii="Verdana" w:eastAsia="Times New Roman" w:hAnsi="Verdana" w:cs="Calibri"/>
-          <w:color w:val="000000"/>
-          <w:sz w:val="28"/>
-          <w:szCs w:val="28"/>
-        </w:rPr>
         <w:lastRenderedPageBreak/>
-        <w:t xml:space="preserve">hard to break into the UIUX field, and I don't have the graphic design background that most are looking for.  My favorite part is the sociology; delving into the problem that you are trying to solve, or the product and </w:t>
-      </w:r>
-      <w:proofErr w:type="spellStart"/>
-      <w:proofErr w:type="gramStart"/>
-      <w:r>
-        <w:rPr>
-          <w:rFonts w:ascii="Verdana" w:eastAsia="Times New Roman" w:hAnsi="Verdana" w:cs="Calibri"/>
-          <w:color w:val="000000"/>
-          <w:sz w:val="28"/>
-          <w:szCs w:val="28"/>
-        </w:rPr>
-        <w:t>it's</w:t>
-      </w:r>
-      <w:proofErr w:type="spellEnd"/>
-      <w:proofErr w:type="gramEnd"/>
-      <w:r>
-        <w:rPr>
-          <w:rFonts w:ascii="Verdana" w:eastAsia="Times New Roman" w:hAnsi="Verdana" w:cs="Calibri"/>
-          <w:color w:val="000000"/>
-          <w:sz w:val="28"/>
-          <w:szCs w:val="28"/>
-        </w:rPr>
-        <w:t xml:space="preserve"> target market in commercial venues…and researching the social variables, configuring user research experiments and testing… </w:t>
+        <w:t xml:space="preserve">hard to break into the UIUX field, and I don't have the graphic design background that most are looking for.  My favorite part is the sociology; delving into the problem that you are trying to solve, or the product and it's target market in commercial venues…and researching the social variables, configuring user research experiments and testing… </w:t>
       </w:r>
       <w:r>
         <w:rPr>
@@ -3196,7 +2566,6 @@
           <w:szCs w:val="28"/>
         </w:rPr>
       </w:pPr>
-      <w:proofErr w:type="gramStart"/>
       <w:r>
         <w:rPr>
           <w:rFonts w:ascii="Verdana" w:eastAsia="Times New Roman" w:hAnsi="Verdana" w:cs="Calibri"/>
@@ -3206,9 +2575,41 @@
           <w:sz w:val="28"/>
           <w:szCs w:val="28"/>
         </w:rPr>
-        <w:t>But,</w:t>
-      </w:r>
-      <w:proofErr w:type="gramEnd"/>
+        <w:t>But, it's only a small part of this project, so I shouldn't become too consumed with that aspect.</w:t>
+      </w:r>
+    </w:p>
+    <w:p>
+      <w:pPr>
+        <w:spacing w:after="0" w:line="240" w:lineRule="auto"/>
+        <w:ind w:left="1080"/>
+        <w:rPr>
+          <w:rFonts w:ascii="Verdana" w:eastAsia="Times New Roman" w:hAnsi="Verdana" w:cs="Calibri"/>
+          <w:color w:val="000000"/>
+          <w:sz w:val="28"/>
+          <w:szCs w:val="28"/>
+        </w:rPr>
+      </w:pPr>
+      <w:r>
+        <w:rPr>
+          <w:rFonts w:ascii="Verdana" w:eastAsia="Times New Roman" w:hAnsi="Verdana" w:cs="Calibri"/>
+          <w:color w:val="000000"/>
+          <w:sz w:val="28"/>
+          <w:szCs w:val="28"/>
+        </w:rPr>
+        <w:t> </w:t>
+      </w:r>
+    </w:p>
+    <w:p>
+      <w:pPr>
+        <w:spacing w:after="0" w:line="240" w:lineRule="auto"/>
+        <w:ind w:left="1080"/>
+        <w:rPr>
+          <w:rFonts w:ascii="Verdana" w:eastAsia="Times New Roman" w:hAnsi="Verdana" w:cs="Calibri"/>
+          <w:color w:val="000000"/>
+          <w:sz w:val="28"/>
+          <w:szCs w:val="28"/>
+        </w:rPr>
+      </w:pPr>
       <w:r>
         <w:rPr>
           <w:rFonts w:ascii="Verdana" w:eastAsia="Times New Roman" w:hAnsi="Verdana" w:cs="Calibri"/>
@@ -3218,64 +2619,7 @@
           <w:sz w:val="28"/>
           <w:szCs w:val="28"/>
         </w:rPr>
-        <w:t xml:space="preserve"> it's only a small part of this project, so I shouldn't become too consumed with that aspect.</w:t>
-      </w:r>
-    </w:p>
-    <w:p>
-      <w:pPr>
-        <w:spacing w:after="0" w:line="240" w:lineRule="auto"/>
-        <w:ind w:left="1080"/>
-        <w:rPr>
-          <w:rFonts w:ascii="Verdana" w:eastAsia="Times New Roman" w:hAnsi="Verdana" w:cs="Calibri"/>
-          <w:color w:val="000000"/>
-          <w:sz w:val="28"/>
-          <w:szCs w:val="28"/>
-        </w:rPr>
-      </w:pPr>
-      <w:r>
-        <w:rPr>
-          <w:rFonts w:ascii="Verdana" w:eastAsia="Times New Roman" w:hAnsi="Verdana" w:cs="Calibri"/>
-          <w:color w:val="000000"/>
-          <w:sz w:val="28"/>
-          <w:szCs w:val="28"/>
-        </w:rPr>
-        <w:t> </w:t>
-      </w:r>
-    </w:p>
-    <w:p>
-      <w:pPr>
-        <w:spacing w:after="0" w:line="240" w:lineRule="auto"/>
-        <w:ind w:left="1080"/>
-        <w:rPr>
-          <w:rFonts w:ascii="Verdana" w:eastAsia="Times New Roman" w:hAnsi="Verdana" w:cs="Calibri"/>
-          <w:color w:val="000000"/>
-          <w:sz w:val="28"/>
-          <w:szCs w:val="28"/>
-        </w:rPr>
-      </w:pPr>
-      <w:proofErr w:type="gramStart"/>
-      <w:r>
-        <w:rPr>
-          <w:rFonts w:ascii="Verdana" w:eastAsia="Times New Roman" w:hAnsi="Verdana" w:cs="Calibri"/>
-          <w:b/>
-          <w:bCs/>
-          <w:color w:val="000000"/>
-          <w:sz w:val="28"/>
-          <w:szCs w:val="28"/>
-        </w:rPr>
-        <w:t>Don't</w:t>
-      </w:r>
-      <w:proofErr w:type="gramEnd"/>
-      <w:r>
-        <w:rPr>
-          <w:rFonts w:ascii="Verdana" w:eastAsia="Times New Roman" w:hAnsi="Verdana" w:cs="Calibri"/>
-          <w:b/>
-          <w:bCs/>
-          <w:color w:val="000000"/>
-          <w:sz w:val="28"/>
-          <w:szCs w:val="28"/>
-        </w:rPr>
-        <w:t xml:space="preserve"> forget about accessibility!  How does that relate to java, besides making the html labeled and navigable?</w:t>
+        <w:t>Don't forget about accessibility!  How does that relate to java, besides making the html labeled and navigable?</w:t>
       </w:r>
     </w:p>
     <w:p>
@@ -3293,45 +2637,21 @@
           <w:sz w:val="36"/>
           <w:szCs w:val="36"/>
         </w:rPr>
-        <w:t xml:space="preserve">Wed:  research, 2 </w:t>
-      </w:r>
-      <w:proofErr w:type="gramStart"/>
-      <w:r>
-        <w:rPr>
-          <w:rFonts w:ascii="Calibri" w:eastAsia="Times New Roman" w:hAnsi="Calibri" w:cs="Calibri"/>
-          <w:sz w:val="36"/>
-          <w:szCs w:val="36"/>
-        </w:rPr>
-        <w:t>hours;</w:t>
-      </w:r>
-      <w:proofErr w:type="gramEnd"/>
-    </w:p>
-    <w:p>
-      <w:pPr>
-        <w:spacing w:after="0" w:line="240" w:lineRule="auto"/>
-        <w:rPr>
-          <w:rFonts w:ascii="Calibri" w:eastAsia="Times New Roman" w:hAnsi="Calibri" w:cs="Calibri"/>
-        </w:rPr>
-      </w:pPr>
-      <w:r>
-        <w:rPr>
-          <w:rFonts w:ascii="Calibri" w:eastAsia="Times New Roman" w:hAnsi="Calibri" w:cs="Calibri"/>
-        </w:rPr>
-        <w:t xml:space="preserve">*searched for photos to </w:t>
-      </w:r>
-      <w:proofErr w:type="gramStart"/>
-      <w:r>
-        <w:rPr>
-          <w:rFonts w:ascii="Calibri" w:eastAsia="Times New Roman" w:hAnsi="Calibri" w:cs="Calibri"/>
-        </w:rPr>
-        <w:t>use,  trying</w:t>
-      </w:r>
-      <w:proofErr w:type="gramEnd"/>
-      <w:r>
-        <w:rPr>
-          <w:rFonts w:ascii="Calibri" w:eastAsia="Times New Roman" w:hAnsi="Calibri" w:cs="Calibri"/>
-        </w:rPr>
-        <w:t xml:space="preserve"> to convey a welcoming hearth….downloaded some free food pictures,</w:t>
+        <w:t>Wed:  research, 2 hours;</w:t>
+      </w:r>
+    </w:p>
+    <w:p>
+      <w:pPr>
+        <w:spacing w:after="0" w:line="240" w:lineRule="auto"/>
+        <w:rPr>
+          <w:rFonts w:ascii="Calibri" w:eastAsia="Times New Roman" w:hAnsi="Calibri" w:cs="Calibri"/>
+        </w:rPr>
+      </w:pPr>
+      <w:r>
+        <w:rPr>
+          <w:rFonts w:ascii="Calibri" w:eastAsia="Times New Roman" w:hAnsi="Calibri" w:cs="Calibri"/>
+        </w:rPr>
+        <w:t>*searched for photos to use,  trying to convey a welcoming hearth….downloaded some free food pictures,</w:t>
       </w:r>
     </w:p>
     <w:p>
@@ -3375,16 +2695,8 @@
         <w:rPr>
           <w:rFonts w:ascii="Calibri" w:eastAsia="Times New Roman" w:hAnsi="Calibri" w:cs="Calibri"/>
         </w:rPr>
-        <w:t xml:space="preserve">*research existing services/sites that provide similar </w:t>
-      </w:r>
-      <w:proofErr w:type="gramStart"/>
-      <w:r>
-        <w:rPr>
-          <w:rFonts w:ascii="Calibri" w:eastAsia="Times New Roman" w:hAnsi="Calibri" w:cs="Calibri"/>
-        </w:rPr>
-        <w:t>services</w:t>
-      </w:r>
-      <w:proofErr w:type="gramEnd"/>
+        <w:t>*research existing services/sites that provide similar services</w:t>
+      </w:r>
     </w:p>
     <w:p>
       <w:pPr>
@@ -3423,16 +2735,8 @@
         <w:rPr>
           <w:rFonts w:ascii="Calibri" w:eastAsia="Times New Roman" w:hAnsi="Calibri" w:cs="Calibri"/>
         </w:rPr>
-        <w:t xml:space="preserve">are included in </w:t>
-      </w:r>
-      <w:proofErr w:type="gramStart"/>
-      <w:r>
-        <w:rPr>
-          <w:rFonts w:ascii="Calibri" w:eastAsia="Times New Roman" w:hAnsi="Calibri" w:cs="Calibri"/>
-        </w:rPr>
-        <w:t>search</w:t>
-      </w:r>
-      <w:proofErr w:type="gramEnd"/>
+        <w:t>are included in search</w:t>
+      </w:r>
     </w:p>
     <w:p>
       <w:pPr>
@@ -3509,18 +2813,8 @@
           <w:color w:val="000000"/>
           <w:highlight w:val="yellow"/>
         </w:rPr>
-        <w:t xml:space="preserve">      I contacted this org to ask for any </w:t>
-      </w:r>
-      <w:proofErr w:type="gramStart"/>
-      <w:r>
-        <w:rPr>
-          <w:rFonts w:ascii="Calibri" w:eastAsia="Times New Roman" w:hAnsi="Calibri" w:cs="Calibri"/>
-          <w:color w:val="000000"/>
-          <w:highlight w:val="yellow"/>
-        </w:rPr>
-        <w:t>advice</w:t>
-      </w:r>
-      <w:proofErr w:type="gramEnd"/>
+        <w:t xml:space="preserve">      I contacted this org to ask for any advice</w:t>
+      </w:r>
     </w:p>
     <w:p>
       <w:pPr>
@@ -3679,21 +2973,7 @@
         <w:rPr>
           <w:rFonts w:ascii="Calibri" w:eastAsia="Times New Roman" w:hAnsi="Calibri" w:cs="Calibri"/>
         </w:rPr>
-        <w:t xml:space="preserve">It feels disrespectful, almost…but </w:t>
-      </w:r>
-      <w:proofErr w:type="gramStart"/>
-      <w:r>
-        <w:rPr>
-          <w:rFonts w:ascii="Calibri" w:eastAsia="Times New Roman" w:hAnsi="Calibri" w:cs="Calibri"/>
-        </w:rPr>
-        <w:t>that's</w:t>
-      </w:r>
-      <w:proofErr w:type="gramEnd"/>
-      <w:r>
-        <w:rPr>
-          <w:rFonts w:ascii="Calibri" w:eastAsia="Times New Roman" w:hAnsi="Calibri" w:cs="Calibri"/>
-        </w:rPr>
-        <w:t xml:space="preserve"> the way it is in software, I guess… I need to do something, after all…</w:t>
+        <w:t>It feels disrespectful, almost…but that's the way it is in software, I guess… I need to do something, after all…</w:t>
       </w:r>
     </w:p>
     <w:p>
@@ -3724,56 +3004,22 @@
           <w:color w:val="000000"/>
           <w:highlight w:val="yellow"/>
         </w:rPr>
-        <w:t xml:space="preserve">make it Local, make it personal, make it </w:t>
-      </w:r>
-      <w:proofErr w:type="gramStart"/>
-      <w:r>
-        <w:rPr>
-          <w:rFonts w:ascii="Calibri" w:eastAsia="Times New Roman" w:hAnsi="Calibri" w:cs="Calibri"/>
-          <w:color w:val="000000"/>
+        <w:t>make it Local, make it personal, make it welcoming!  Make it Madison!</w:t>
+      </w:r>
+    </w:p>
+    <w:p>
+      <w:pPr>
+        <w:spacing w:after="0" w:line="240" w:lineRule="auto"/>
+        <w:rPr>
+          <w:rFonts w:ascii="Calibri" w:eastAsia="Times New Roman" w:hAnsi="Calibri" w:cs="Calibri"/>
+        </w:rPr>
+      </w:pPr>
+      <w:r>
+        <w:rPr>
+          <w:rFonts w:ascii="Calibri" w:eastAsia="Times New Roman" w:hAnsi="Calibri" w:cs="Calibri"/>
           <w:highlight w:val="yellow"/>
         </w:rPr>
-        <w:t>welcoming</w:t>
-      </w:r>
-      <w:proofErr w:type="gramEnd"/>
-      <w:r>
-        <w:rPr>
-          <w:rFonts w:ascii="Calibri" w:eastAsia="Times New Roman" w:hAnsi="Calibri" w:cs="Calibri"/>
-          <w:color w:val="000000"/>
-          <w:highlight w:val="yellow"/>
-        </w:rPr>
-        <w:t>!  Make it Madison!</w:t>
-      </w:r>
-    </w:p>
-    <w:p>
-      <w:pPr>
-        <w:spacing w:after="0" w:line="240" w:lineRule="auto"/>
-        <w:rPr>
-          <w:rFonts w:ascii="Calibri" w:eastAsia="Times New Roman" w:hAnsi="Calibri" w:cs="Calibri"/>
-        </w:rPr>
-      </w:pPr>
-      <w:r>
-        <w:rPr>
-          <w:rFonts w:ascii="Calibri" w:eastAsia="Times New Roman" w:hAnsi="Calibri" w:cs="Calibri"/>
-          <w:highlight w:val="yellow"/>
-        </w:rPr>
-        <w:t>Try to reduce stigma</w:t>
-      </w:r>
-      <w:proofErr w:type="gramStart"/>
-      <w:r>
-        <w:rPr>
-          <w:rFonts w:ascii="Calibri" w:eastAsia="Times New Roman" w:hAnsi="Calibri" w:cs="Calibri"/>
-          <w:highlight w:val="yellow"/>
-        </w:rPr>
-        <w:t>…..?</w:t>
-      </w:r>
-      <w:proofErr w:type="gramEnd"/>
-      <w:r>
-        <w:rPr>
-          <w:rFonts w:ascii="Calibri" w:eastAsia="Times New Roman" w:hAnsi="Calibri" w:cs="Calibri"/>
-          <w:highlight w:val="yellow"/>
-        </w:rPr>
-        <w:t>how?</w:t>
+        <w:t>Try to reduce stigma…..?how?</w:t>
       </w:r>
     </w:p>
     <w:p>
@@ -3789,19 +3035,11 @@
           <w:rFonts w:ascii="Calibri" w:eastAsia="Times New Roman" w:hAnsi="Calibri" w:cs="Calibri"/>
         </w:rPr>
       </w:pPr>
-      <w:proofErr w:type="gramStart"/>
-      <w:r>
-        <w:rPr>
-          <w:rFonts w:ascii="Calibri" w:eastAsia="Times New Roman" w:hAnsi="Calibri" w:cs="Calibri"/>
-        </w:rPr>
-        <w:t>It's</w:t>
-      </w:r>
-      <w:proofErr w:type="gramEnd"/>
-      <w:r>
-        <w:rPr>
-          <w:rFonts w:ascii="Calibri" w:eastAsia="Times New Roman" w:hAnsi="Calibri" w:cs="Calibri"/>
-        </w:rPr>
-        <w:t xml:space="preserve"> not just a tool, it's an invitation to welcoming and helping hands and community, </w:t>
+      <w:r>
+        <w:rPr>
+          <w:rFonts w:ascii="Calibri" w:eastAsia="Times New Roman" w:hAnsi="Calibri" w:cs="Calibri"/>
+        </w:rPr>
+        <w:t xml:space="preserve">It's not just a tool, it's an invitation to welcoming and helping hands and community, </w:t>
       </w:r>
     </w:p>
     <w:p>
@@ -3842,21 +3080,7 @@
           <w:rFonts w:ascii="Calibri" w:eastAsia="Times New Roman" w:hAnsi="Calibri" w:cs="Calibri"/>
         </w:rPr>
         <w:lastRenderedPageBreak/>
-        <w:t xml:space="preserve">It reminds you that you are not alone!  Neighbors care, we </w:t>
-      </w:r>
-      <w:proofErr w:type="gramStart"/>
-      <w:r>
-        <w:rPr>
-          <w:rFonts w:ascii="Calibri" w:eastAsia="Times New Roman" w:hAnsi="Calibri" w:cs="Calibri"/>
-        </w:rPr>
-        <w:t>won't</w:t>
-      </w:r>
-      <w:proofErr w:type="gramEnd"/>
-      <w:r>
-        <w:rPr>
-          <w:rFonts w:ascii="Calibri" w:eastAsia="Times New Roman" w:hAnsi="Calibri" w:cs="Calibri"/>
-        </w:rPr>
-        <w:t xml:space="preserve"> let you go hungry.</w:t>
+        <w:t>It reminds you that you are not alone!  Neighbors care, we won't let you go hungry.</w:t>
       </w:r>
     </w:p>
     <w:p>
@@ -3872,19 +3096,11 @@
           <w:rFonts w:ascii="Calibri" w:eastAsia="Times New Roman" w:hAnsi="Calibri" w:cs="Calibri"/>
         </w:rPr>
       </w:pPr>
-      <w:proofErr w:type="gramStart"/>
-      <w:r>
-        <w:rPr>
-          <w:rFonts w:ascii="Calibri" w:eastAsia="Times New Roman" w:hAnsi="Calibri" w:cs="Calibri"/>
-        </w:rPr>
-        <w:t>It's</w:t>
-      </w:r>
-      <w:proofErr w:type="gramEnd"/>
-      <w:r>
-        <w:rPr>
-          <w:rFonts w:ascii="Calibri" w:eastAsia="Times New Roman" w:hAnsi="Calibri" w:cs="Calibri"/>
-        </w:rPr>
-        <w:t xml:space="preserve"> informative and forthcoming, offering the services of our area like a cornucopia….</w:t>
+      <w:r>
+        <w:rPr>
+          <w:rFonts w:ascii="Calibri" w:eastAsia="Times New Roman" w:hAnsi="Calibri" w:cs="Calibri"/>
+        </w:rPr>
+        <w:t>It's informative and forthcoming, offering the services of our area like a cornucopia….</w:t>
       </w:r>
     </w:p>
     <w:p>
@@ -3901,23 +3117,13 @@
           <w:color w:val="000000"/>
         </w:rPr>
       </w:pPr>
-      <w:proofErr w:type="gramStart"/>
       <w:r>
         <w:rPr>
           <w:rFonts w:ascii="Calibri" w:eastAsia="Times New Roman" w:hAnsi="Calibri" w:cs="Calibri"/>
           <w:color w:val="000000"/>
           <w:shd w:val="clear" w:color="auto" w:fill="E5B9B7"/>
         </w:rPr>
-        <w:t>It's</w:t>
-      </w:r>
-      <w:proofErr w:type="gramEnd"/>
-      <w:r>
-        <w:rPr>
-          <w:rFonts w:ascii="Calibri" w:eastAsia="Times New Roman" w:hAnsi="Calibri" w:cs="Calibri"/>
-          <w:color w:val="000000"/>
-          <w:shd w:val="clear" w:color="auto" w:fill="E5B9B7"/>
-        </w:rPr>
-        <w:t xml:space="preserve"> easy to read and accessible!!!  To seniors, language barriers, sight </w:t>
+        <w:t xml:space="preserve">It's easy to read and accessible!!!  To seniors, language barriers, sight </w:t>
       </w:r>
     </w:p>
     <w:p>
@@ -3938,17 +3144,8 @@
           <w:rFonts w:ascii="Calibri" w:eastAsia="Times New Roman" w:hAnsi="Calibri" w:cs="Calibri"/>
           <w:shd w:val="clear" w:color="auto" w:fill="E5B9B7"/>
         </w:rPr>
-        <w:t xml:space="preserve">Simple, easy to understand language and </w:t>
-      </w:r>
-      <w:proofErr w:type="gramStart"/>
-      <w:r>
-        <w:rPr>
-          <w:rFonts w:ascii="Calibri" w:eastAsia="Times New Roman" w:hAnsi="Calibri" w:cs="Calibri"/>
-          <w:shd w:val="clear" w:color="auto" w:fill="E5B9B7"/>
-        </w:rPr>
-        <w:t>navigation</w:t>
-      </w:r>
-      <w:proofErr w:type="gramEnd"/>
+        <w:t>Simple, easy to understand language and navigation</w:t>
+      </w:r>
     </w:p>
     <w:p/>
     <w:p>
@@ -3998,105 +3195,97 @@
         <w:rPr>
           <w:rFonts w:ascii="Calibri" w:eastAsia="Times New Roman" w:hAnsi="Calibri" w:cs="Calibri"/>
         </w:rPr>
-        <w:t xml:space="preserve">4.5 </w:t>
-      </w:r>
-      <w:proofErr w:type="spellStart"/>
-      <w:r>
-        <w:rPr>
-          <w:rFonts w:ascii="Calibri" w:eastAsia="Times New Roman" w:hAnsi="Calibri" w:cs="Calibri"/>
-        </w:rPr>
-        <w:t>hrs</w:t>
-      </w:r>
-      <w:proofErr w:type="spellEnd"/>
-      <w:r>
-        <w:rPr>
-          <w:rFonts w:ascii="Calibri" w:eastAsia="Times New Roman" w:hAnsi="Calibri" w:cs="Calibri"/>
-        </w:rPr>
-        <w:t xml:space="preserve">   class work; log4j, added to project, </w:t>
-      </w:r>
-    </w:p>
-    <w:p>
-      <w:pPr>
-        <w:spacing w:after="0" w:line="240" w:lineRule="auto"/>
-        <w:rPr>
-          <w:rFonts w:ascii="Calibri" w:eastAsia="Times New Roman" w:hAnsi="Calibri" w:cs="Calibri"/>
-        </w:rPr>
-      </w:pPr>
-      <w:r>
-        <w:rPr>
-          <w:rFonts w:ascii="Calibri" w:eastAsia="Times New Roman" w:hAnsi="Calibri" w:cs="Calibri"/>
-        </w:rPr>
-        <w:t xml:space="preserve">Sun: 4 </w:t>
-      </w:r>
-      <w:proofErr w:type="spellStart"/>
-      <w:r>
-        <w:rPr>
-          <w:rFonts w:ascii="Calibri" w:eastAsia="Times New Roman" w:hAnsi="Calibri" w:cs="Calibri"/>
-        </w:rPr>
-        <w:t>hrs</w:t>
-      </w:r>
-      <w:proofErr w:type="spellEnd"/>
-      <w:r>
-        <w:rPr>
-          <w:rFonts w:ascii="Calibri" w:eastAsia="Times New Roman" w:hAnsi="Calibri" w:cs="Calibri"/>
-        </w:rPr>
-        <w:t xml:space="preserve">, </w:t>
-      </w:r>
-      <w:proofErr w:type="gramStart"/>
-      <w:r>
-        <w:rPr>
-          <w:rFonts w:ascii="Calibri" w:eastAsia="Times New Roman" w:hAnsi="Calibri" w:cs="Calibri"/>
-        </w:rPr>
-        <w:t>class ,</w:t>
-      </w:r>
-      <w:proofErr w:type="gramEnd"/>
-      <w:r>
-        <w:rPr>
-          <w:rFonts w:ascii="Calibri" w:eastAsia="Times New Roman" w:hAnsi="Calibri" w:cs="Calibri"/>
-        </w:rPr>
-        <w:t xml:space="preserve"> </w:t>
-      </w:r>
-      <w:proofErr w:type="spellStart"/>
-      <w:r>
-        <w:rPr>
-          <w:rFonts w:ascii="Calibri" w:eastAsia="Times New Roman" w:hAnsi="Calibri" w:cs="Calibri"/>
-        </w:rPr>
-        <w:t>junit</w:t>
-      </w:r>
-      <w:proofErr w:type="spellEnd"/>
-      <w:r>
-        <w:rPr>
-          <w:rFonts w:ascii="Calibri" w:eastAsia="Times New Roman" w:hAnsi="Calibri" w:cs="Calibri"/>
-        </w:rPr>
-        <w:t>, very frustrating</w:t>
-      </w:r>
-    </w:p>
-    <w:p>
-      <w:pPr>
-        <w:spacing w:after="0" w:line="240" w:lineRule="auto"/>
-        <w:rPr>
-          <w:rFonts w:ascii="Calibri" w:eastAsia="Times New Roman" w:hAnsi="Calibri" w:cs="Calibri"/>
-        </w:rPr>
-      </w:pPr>
-      <w:r>
-        <w:rPr>
-          <w:rFonts w:ascii="Calibri" w:eastAsia="Times New Roman" w:hAnsi="Calibri" w:cs="Calibri"/>
-        </w:rPr>
-        <w:t xml:space="preserve">Mon: 4 </w:t>
-      </w:r>
-      <w:proofErr w:type="spellStart"/>
-      <w:r>
-        <w:rPr>
-          <w:rFonts w:ascii="Calibri" w:eastAsia="Times New Roman" w:hAnsi="Calibri" w:cs="Calibri"/>
-        </w:rPr>
-        <w:t>hrs</w:t>
-      </w:r>
-      <w:proofErr w:type="spellEnd"/>
-      <w:r>
-        <w:rPr>
-          <w:rFonts w:ascii="Calibri" w:eastAsia="Times New Roman" w:hAnsi="Calibri" w:cs="Calibri"/>
-        </w:rPr>
-        <w:t xml:space="preserve">, captcha exercise, </w:t>
+        <w:t xml:space="preserve">4.5 hrs   class work; log4j, added to project, </w:t>
+      </w:r>
+    </w:p>
+    <w:p>
+      <w:pPr>
+        <w:spacing w:after="0" w:line="240" w:lineRule="auto"/>
+        <w:rPr>
+          <w:rFonts w:ascii="Calibri" w:eastAsia="Times New Roman" w:hAnsi="Calibri" w:cs="Calibri"/>
+        </w:rPr>
+      </w:pPr>
+      <w:r>
+        <w:rPr>
+          <w:rFonts w:ascii="Calibri" w:eastAsia="Times New Roman" w:hAnsi="Calibri" w:cs="Calibri"/>
+        </w:rPr>
+        <w:t>Sun: 4 hrs, class , junit, very frustrating</w:t>
+      </w:r>
+    </w:p>
+    <w:p>
+      <w:pPr>
+        <w:spacing w:after="0" w:line="240" w:lineRule="auto"/>
+        <w:rPr>
+          <w:rFonts w:ascii="Calibri" w:eastAsia="Times New Roman" w:hAnsi="Calibri" w:cs="Calibri"/>
+        </w:rPr>
+      </w:pPr>
+    </w:p>
+    <w:p>
+      <w:pPr>
+        <w:spacing w:after="0" w:line="240" w:lineRule="auto"/>
+        <w:rPr>
+          <w:rFonts w:ascii="Calibri" w:eastAsia="Times New Roman" w:hAnsi="Calibri" w:cs="Calibri"/>
+          <w:b/>
+          <w:bCs/>
+          <w:sz w:val="32"/>
+          <w:szCs w:val="32"/>
+        </w:rPr>
+      </w:pPr>
+      <w:r>
+        <w:rPr>
+          <w:rFonts w:ascii="Calibri" w:eastAsia="Times New Roman" w:hAnsi="Calibri" w:cs="Calibri"/>
+          <w:b/>
+          <w:bCs/>
+          <w:sz w:val="32"/>
+          <w:szCs w:val="32"/>
+        </w:rPr>
+        <w:t>WEEK 4</w:t>
+      </w:r>
+      <w:r>
+        <w:rPr>
+          <w:rFonts w:ascii="Calibri" w:eastAsia="Times New Roman" w:hAnsi="Calibri" w:cs="Calibri"/>
+          <w:b/>
+          <w:bCs/>
+          <w:sz w:val="32"/>
+          <w:szCs w:val="32"/>
+        </w:rPr>
+        <w:t>;</w:t>
+      </w:r>
+      <w:r>
+        <w:rPr>
+          <w:rFonts w:ascii="Calibri" w:eastAsia="Times New Roman" w:hAnsi="Calibri" w:cs="Calibri"/>
+          <w:b/>
+          <w:bCs/>
+          <w:sz w:val="32"/>
+          <w:szCs w:val="32"/>
+        </w:rPr>
+        <w:t xml:space="preserve"> 15 hrs</w:t>
+      </w:r>
+    </w:p>
+    <w:p>
+      <w:pPr>
+        <w:spacing w:after="0" w:line="240" w:lineRule="auto"/>
+        <w:rPr>
+          <w:rFonts w:ascii="Calibri" w:eastAsia="Times New Roman" w:hAnsi="Calibri" w:cs="Calibri"/>
+        </w:rPr>
+      </w:pPr>
+    </w:p>
+    <w:p>
+      <w:pPr>
+        <w:spacing w:after="0" w:line="240" w:lineRule="auto"/>
+        <w:rPr>
+          <w:rFonts w:ascii="Calibri" w:eastAsia="Times New Roman" w:hAnsi="Calibri" w:cs="Calibri"/>
+          <w:b/>
+          <w:bCs/>
+        </w:rPr>
+      </w:pPr>
+      <w:r>
+        <w:rPr>
+          <w:rFonts w:ascii="Calibri" w:eastAsia="Times New Roman" w:hAnsi="Calibri" w:cs="Calibri"/>
+          <w:b/>
+          <w:bCs/>
+        </w:rPr>
+        <w:t xml:space="preserve">Mon: 4 hrs, captcha exercise, </w:t>
       </w:r>
     </w:p>
     <w:p>
@@ -4126,32 +3315,8 @@
         <w:rPr>
           <w:rFonts w:ascii="Calibri" w:eastAsia="Times New Roman" w:hAnsi="Calibri" w:cs="Calibri"/>
         </w:rPr>
-        <w:t xml:space="preserve">Created </w:t>
-      </w:r>
-      <w:proofErr w:type="spellStart"/>
-      <w:r>
-        <w:rPr>
-          <w:rFonts w:ascii="Calibri" w:eastAsia="Times New Roman" w:hAnsi="Calibri" w:cs="Calibri"/>
-        </w:rPr>
-        <w:t>dbERD</w:t>
-      </w:r>
-      <w:proofErr w:type="spellEnd"/>
-      <w:r>
-        <w:rPr>
-          <w:rFonts w:ascii="Calibri" w:eastAsia="Times New Roman" w:hAnsi="Calibri" w:cs="Calibri"/>
-        </w:rPr>
-        <w:t xml:space="preserve"> diagram in </w:t>
-      </w:r>
-      <w:proofErr w:type="spellStart"/>
-      <w:proofErr w:type="gramStart"/>
-      <w:r>
-        <w:rPr>
-          <w:rFonts w:ascii="Calibri" w:eastAsia="Times New Roman" w:hAnsi="Calibri" w:cs="Calibri"/>
-        </w:rPr>
-        <w:t>vertabello</w:t>
-      </w:r>
-      <w:proofErr w:type="spellEnd"/>
-      <w:proofErr w:type="gramEnd"/>
+        <w:t>Created dbERD diagram in vertabello</w:t>
+      </w:r>
     </w:p>
     <w:p>
       <w:pPr>
@@ -4165,16 +3330,8 @@
         <w:rPr>
           <w:rFonts w:ascii="Calibri" w:eastAsia="Times New Roman" w:hAnsi="Calibri" w:cs="Calibri"/>
         </w:rPr>
-        <w:t xml:space="preserve">Created application flow </w:t>
-      </w:r>
-      <w:proofErr w:type="gramStart"/>
-      <w:r>
-        <w:rPr>
-          <w:rFonts w:ascii="Calibri" w:eastAsia="Times New Roman" w:hAnsi="Calibri" w:cs="Calibri"/>
-        </w:rPr>
-        <w:t>md</w:t>
-      </w:r>
-      <w:proofErr w:type="gramEnd"/>
+        <w:t>Created application flow md</w:t>
+      </w:r>
     </w:p>
     <w:p>
       <w:pPr>
@@ -4188,16 +3345,8 @@
         <w:rPr>
           <w:rFonts w:ascii="Calibri" w:eastAsia="Times New Roman" w:hAnsi="Calibri" w:cs="Calibri"/>
         </w:rPr>
-        <w:t xml:space="preserve">Worked on </w:t>
-      </w:r>
-      <w:proofErr w:type="gramStart"/>
-      <w:r>
-        <w:rPr>
-          <w:rFonts w:ascii="Calibri" w:eastAsia="Times New Roman" w:hAnsi="Calibri" w:cs="Calibri"/>
-        </w:rPr>
-        <w:t>wireframes</w:t>
-      </w:r>
-      <w:proofErr w:type="gramEnd"/>
+        <w:t>Worked on wireframes</w:t>
+      </w:r>
     </w:p>
     <w:p>
       <w:pPr>
@@ -4371,71 +3520,71 @@
         <w:rPr>
           <w:rFonts w:ascii="Calibri" w:eastAsia="Times New Roman" w:hAnsi="Calibri" w:cs="Calibri"/>
         </w:rPr>
-        <w:t xml:space="preserve">I need to look into how to make the language changing </w:t>
-      </w:r>
-      <w:proofErr w:type="gramStart"/>
-      <w:r>
-        <w:rPr>
-          <w:rFonts w:ascii="Calibri" w:eastAsia="Times New Roman" w:hAnsi="Calibri" w:cs="Calibri"/>
-        </w:rPr>
-        <w:t>button</w:t>
-      </w:r>
-      <w:proofErr w:type="gramEnd"/>
-    </w:p>
-    <w:p>
-      <w:pPr>
-        <w:spacing w:after="0" w:line="240" w:lineRule="auto"/>
-        <w:rPr>
-          <w:rFonts w:ascii="Calibri" w:eastAsia="Times New Roman" w:hAnsi="Calibri" w:cs="Calibri"/>
-        </w:rPr>
-      </w:pPr>
-      <w:r>
-        <w:rPr>
-          <w:rFonts w:ascii="Calibri" w:eastAsia="Times New Roman" w:hAnsi="Calibri" w:cs="Calibri"/>
-        </w:rPr>
-        <w:t xml:space="preserve">Do I need to have separate </w:t>
-      </w:r>
-      <w:proofErr w:type="spellStart"/>
-      <w:r>
-        <w:rPr>
-          <w:rFonts w:ascii="Calibri" w:eastAsia="Times New Roman" w:hAnsi="Calibri" w:cs="Calibri"/>
-        </w:rPr>
-        <w:t>jsps</w:t>
-      </w:r>
-      <w:proofErr w:type="spellEnd"/>
-      <w:r>
-        <w:rPr>
-          <w:rFonts w:ascii="Calibri" w:eastAsia="Times New Roman" w:hAnsi="Calibri" w:cs="Calibri"/>
-        </w:rPr>
-        <w:t xml:space="preserve"> for each entity view?</w:t>
-      </w:r>
-    </w:p>
-    <w:p>
-      <w:pPr>
-        <w:spacing w:after="0" w:line="240" w:lineRule="auto"/>
-        <w:rPr>
-          <w:rFonts w:ascii="Calibri" w:eastAsia="Times New Roman" w:hAnsi="Calibri" w:cs="Calibri"/>
-        </w:rPr>
-      </w:pPr>
-      <w:r>
-        <w:rPr>
-          <w:rFonts w:ascii="Calibri" w:eastAsia="Times New Roman" w:hAnsi="Calibri" w:cs="Calibri"/>
-        </w:rPr>
-        <w:t>Tuesday:  2/9/</w:t>
-      </w:r>
-      <w:proofErr w:type="gramStart"/>
-      <w:r>
-        <w:rPr>
-          <w:rFonts w:ascii="Calibri" w:eastAsia="Times New Roman" w:hAnsi="Calibri" w:cs="Calibri"/>
-        </w:rPr>
-        <w:t>21  2</w:t>
-      </w:r>
-      <w:proofErr w:type="gramEnd"/>
-      <w:r>
-        <w:rPr>
-          <w:rFonts w:ascii="Calibri" w:eastAsia="Times New Roman" w:hAnsi="Calibri" w:cs="Calibri"/>
-        </w:rPr>
-        <w:t xml:space="preserve"> hours</w:t>
+        <w:t>I need to look into how to make the language changing button</w:t>
+      </w:r>
+    </w:p>
+    <w:p>
+      <w:pPr>
+        <w:spacing w:after="0" w:line="240" w:lineRule="auto"/>
+        <w:rPr>
+          <w:rFonts w:ascii="Calibri" w:eastAsia="Times New Roman" w:hAnsi="Calibri" w:cs="Calibri"/>
+        </w:rPr>
+      </w:pPr>
+      <w:r>
+        <w:rPr>
+          <w:rFonts w:ascii="Calibri" w:eastAsia="Times New Roman" w:hAnsi="Calibri" w:cs="Calibri"/>
+        </w:rPr>
+        <w:t>Do I need to have separate jsps for each entity view?</w:t>
+      </w:r>
+    </w:p>
+    <w:p>
+      <w:pPr>
+        <w:spacing w:after="0" w:line="240" w:lineRule="auto"/>
+        <w:rPr>
+          <w:rFonts w:ascii="Calibri" w:eastAsia="Times New Roman" w:hAnsi="Calibri" w:cs="Calibri"/>
+        </w:rPr>
+      </w:pPr>
+    </w:p>
+    <w:p>
+      <w:pPr>
+        <w:spacing w:after="0" w:line="240" w:lineRule="auto"/>
+        <w:rPr>
+          <w:rFonts w:ascii="Calibri" w:eastAsia="Times New Roman" w:hAnsi="Calibri" w:cs="Calibri"/>
+        </w:rPr>
+      </w:pPr>
+    </w:p>
+    <w:p>
+      <w:pPr>
+        <w:spacing w:after="0" w:line="240" w:lineRule="auto"/>
+        <w:rPr>
+          <w:rFonts w:ascii="Calibri" w:eastAsia="Times New Roman" w:hAnsi="Calibri" w:cs="Calibri"/>
+          <w:b/>
+          <w:bCs/>
+        </w:rPr>
+      </w:pPr>
+      <w:r>
+        <w:rPr>
+          <w:rFonts w:ascii="Calibri" w:eastAsia="Times New Roman" w:hAnsi="Calibri" w:cs="Calibri"/>
+          <w:b/>
+          <w:bCs/>
+        </w:rPr>
+        <w:t xml:space="preserve">Tuesday:  2/9/21  </w:t>
+      </w:r>
+      <w:r>
+        <w:rPr>
+          <w:rFonts w:ascii="Calibri" w:eastAsia="Times New Roman" w:hAnsi="Calibri" w:cs="Calibri"/>
+          <w:b/>
+          <w:bCs/>
+        </w:rPr>
+        <w:t xml:space="preserve">4 </w:t>
+      </w:r>
+      <w:r>
+        <w:rPr>
+          <w:rFonts w:ascii="Calibri" w:eastAsia="Times New Roman" w:hAnsi="Calibri" w:cs="Calibri"/>
+          <w:b/>
+          <w:bCs/>
+        </w:rPr>
+        <w:t>hours</w:t>
       </w:r>
     </w:p>
     <w:p>
@@ -4479,21 +3628,7 @@
         <w:rPr>
           <w:rFonts w:ascii="Calibri" w:eastAsia="Times New Roman" w:hAnsi="Calibri" w:cs="Calibri"/>
         </w:rPr>
-        <w:t xml:space="preserve">Community groups, </w:t>
-      </w:r>
-      <w:proofErr w:type="gramStart"/>
-      <w:r>
-        <w:rPr>
-          <w:rFonts w:ascii="Calibri" w:eastAsia="Times New Roman" w:hAnsi="Calibri" w:cs="Calibri"/>
-        </w:rPr>
-        <w:t>I'm</w:t>
-      </w:r>
-      <w:proofErr w:type="gramEnd"/>
-      <w:r>
-        <w:rPr>
-          <w:rFonts w:ascii="Calibri" w:eastAsia="Times New Roman" w:hAnsi="Calibri" w:cs="Calibri"/>
-        </w:rPr>
-        <w:t xml:space="preserve"> hoping this will give me some good contacts and leads on.</w:t>
+        <w:t>Community groups, I'm hoping this will give me some good contacts and leads on.</w:t>
       </w:r>
     </w:p>
     <w:p>
@@ -4519,19 +3654,11 @@
           <w:rFonts w:ascii="Calibri" w:eastAsia="Times New Roman" w:hAnsi="Calibri" w:cs="Calibri"/>
         </w:rPr>
       </w:pPr>
-      <w:proofErr w:type="gramStart"/>
-      <w:r>
-        <w:rPr>
-          <w:rFonts w:ascii="Calibri" w:eastAsia="Times New Roman" w:hAnsi="Calibri" w:cs="Calibri"/>
-        </w:rPr>
-        <w:t>Lesser known</w:t>
-      </w:r>
-      <w:proofErr w:type="gramEnd"/>
-      <w:r>
-        <w:rPr>
-          <w:rFonts w:ascii="Calibri" w:eastAsia="Times New Roman" w:hAnsi="Calibri" w:cs="Calibri"/>
-        </w:rPr>
-        <w:t xml:space="preserve"> resources like the little pantries people have in their yards.</w:t>
+      <w:r>
+        <w:rPr>
+          <w:rFonts w:ascii="Calibri" w:eastAsia="Times New Roman" w:hAnsi="Calibri" w:cs="Calibri"/>
+        </w:rPr>
+        <w:t>Lesser known resources like the little pantries people have in their yards.</w:t>
       </w:r>
     </w:p>
     <w:p>
@@ -4576,30 +3703,8 @@
         <w:rPr>
           <w:rFonts w:ascii="Calibri" w:eastAsia="Times New Roman" w:hAnsi="Calibri" w:cs="Calibri"/>
         </w:rPr>
-        <w:t xml:space="preserve">Makes me wonder </w:t>
-      </w:r>
-      <w:proofErr w:type="spellStart"/>
-      <w:r>
-        <w:rPr>
-          <w:rFonts w:ascii="Calibri" w:eastAsia="Times New Roman" w:hAnsi="Calibri" w:cs="Calibri"/>
-        </w:rPr>
-        <w:t>abour</w:t>
-      </w:r>
-      <w:proofErr w:type="spellEnd"/>
-      <w:r>
-        <w:rPr>
-          <w:rFonts w:ascii="Calibri" w:eastAsia="Times New Roman" w:hAnsi="Calibri" w:cs="Calibri"/>
-        </w:rPr>
-        <w:t xml:space="preserve"> permissions and info sharing rules/</w:t>
-      </w:r>
-      <w:proofErr w:type="gramStart"/>
-      <w:r>
-        <w:rPr>
-          <w:rFonts w:ascii="Calibri" w:eastAsia="Times New Roman" w:hAnsi="Calibri" w:cs="Calibri"/>
-        </w:rPr>
-        <w:t>legality..</w:t>
-      </w:r>
-      <w:proofErr w:type="gramEnd"/>
+        <w:t>Makes me wonder abour permissions and info sharing rules/legality..</w:t>
+      </w:r>
     </w:p>
     <w:p>
       <w:pPr>
@@ -4624,19 +3729,11 @@
           <w:rFonts w:ascii="Calibri" w:eastAsia="Times New Roman" w:hAnsi="Calibri" w:cs="Calibri"/>
         </w:rPr>
       </w:pPr>
-      <w:proofErr w:type="gramStart"/>
-      <w:r>
-        <w:rPr>
-          <w:rFonts w:ascii="Calibri" w:eastAsia="Times New Roman" w:hAnsi="Calibri" w:cs="Calibri"/>
-        </w:rPr>
-        <w:t>What's</w:t>
-      </w:r>
-      <w:proofErr w:type="gramEnd"/>
-      <w:r>
-        <w:rPr>
-          <w:rFonts w:ascii="Calibri" w:eastAsia="Times New Roman" w:hAnsi="Calibri" w:cs="Calibri"/>
-        </w:rPr>
-        <w:t xml:space="preserve"> the general rule?</w:t>
+      <w:r>
+        <w:rPr>
+          <w:rFonts w:ascii="Calibri" w:eastAsia="Times New Roman" w:hAnsi="Calibri" w:cs="Calibri"/>
+        </w:rPr>
+        <w:t>What's the general rule?</w:t>
       </w:r>
     </w:p>
     <w:p>
@@ -4664,48 +3761,35 @@
         <w:rPr>
           <w:rFonts w:ascii="Calibri" w:eastAsia="Times New Roman" w:hAnsi="Calibri" w:cs="Calibri"/>
         </w:rPr>
-        <w:t xml:space="preserve">!!  </w:t>
-      </w:r>
-      <w:proofErr w:type="gramStart"/>
-      <w:r>
-        <w:rPr>
-          <w:rFonts w:ascii="Calibri" w:eastAsia="Times New Roman" w:hAnsi="Calibri" w:cs="Calibri"/>
-        </w:rPr>
-        <w:t>Don't</w:t>
-      </w:r>
-      <w:proofErr w:type="gramEnd"/>
-      <w:r>
-        <w:rPr>
-          <w:rFonts w:ascii="Calibri" w:eastAsia="Times New Roman" w:hAnsi="Calibri" w:cs="Calibri"/>
-        </w:rPr>
-        <w:t xml:space="preserve"> forget to add </w:t>
-      </w:r>
-      <w:proofErr w:type="spellStart"/>
-      <w:r>
-        <w:rPr>
-          <w:rFonts w:ascii="Calibri" w:eastAsia="Times New Roman" w:hAnsi="Calibri" w:cs="Calibri"/>
-        </w:rPr>
-        <w:t>boolean</w:t>
-      </w:r>
-      <w:proofErr w:type="spellEnd"/>
-      <w:r>
-        <w:rPr>
-          <w:rFonts w:ascii="Calibri" w:eastAsia="Times New Roman" w:hAnsi="Calibri" w:cs="Calibri"/>
-        </w:rPr>
-        <w:t xml:space="preserve"> Delivery in resources!!  I forgot that!!!</w:t>
-      </w:r>
-    </w:p>
-    <w:p>
-      <w:pPr>
-        <w:spacing w:after="0" w:line="240" w:lineRule="auto"/>
-        <w:rPr>
-          <w:rFonts w:ascii="Calibri" w:eastAsia="Times New Roman" w:hAnsi="Calibri" w:cs="Calibri"/>
-        </w:rPr>
-      </w:pPr>
-      <w:r>
-        <w:rPr>
-          <w:rFonts w:ascii="Calibri" w:eastAsia="Times New Roman" w:hAnsi="Calibri" w:cs="Calibri"/>
-        </w:rPr>
+        <w:t>!!  Don't forget to add boolean Delivery in resources!!  I forgot that!!!</w:t>
+      </w:r>
+    </w:p>
+    <w:p>
+      <w:pPr>
+        <w:spacing w:after="0" w:line="240" w:lineRule="auto"/>
+        <w:rPr>
+          <w:rFonts w:ascii="Calibri" w:eastAsia="Times New Roman" w:hAnsi="Calibri" w:cs="Calibri"/>
+        </w:rPr>
+      </w:pPr>
+      <w:r>
+        <w:rPr>
+          <w:rFonts w:ascii="Calibri" w:eastAsia="Times New Roman" w:hAnsi="Calibri" w:cs="Calibri"/>
+        </w:rPr>
+        <w:t>AND open days/times</w:t>
+      </w:r>
+    </w:p>
+    <w:p>
+      <w:pPr>
+        <w:spacing w:after="0" w:line="240" w:lineRule="auto"/>
+        <w:rPr>
+          <w:rFonts w:ascii="Calibri" w:eastAsia="Times New Roman" w:hAnsi="Calibri" w:cs="Calibri"/>
+        </w:rPr>
+      </w:pPr>
+      <w:r>
+        <w:rPr>
+          <w:rFonts w:ascii="Calibri" w:eastAsia="Times New Roman" w:hAnsi="Calibri" w:cs="Calibri"/>
+        </w:rPr>
+        <w:lastRenderedPageBreak/>
         <w:t> </w:t>
       </w:r>
     </w:p>
@@ -4734,6 +3818,20 @@
         <w:rPr>
           <w:rFonts w:ascii="Calibri" w:eastAsia="Times New Roman" w:hAnsi="Calibri" w:cs="Calibri"/>
         </w:rPr>
+        <w:t>Additional resources</w:t>
+      </w:r>
+    </w:p>
+    <w:p>
+      <w:pPr>
+        <w:spacing w:after="0" w:line="240" w:lineRule="auto"/>
+        <w:rPr>
+          <w:rFonts w:ascii="Calibri" w:eastAsia="Times New Roman" w:hAnsi="Calibri" w:cs="Calibri"/>
+        </w:rPr>
+      </w:pPr>
+      <w:r>
+        <w:rPr>
+          <w:rFonts w:ascii="Calibri" w:eastAsia="Times New Roman" w:hAnsi="Calibri" w:cs="Calibri"/>
+        </w:rPr>
         <w:t> </w:t>
       </w:r>
     </w:p>
@@ -4793,7 +3891,6 @@
         <w:rPr>
           <w:rFonts w:ascii="Calibri" w:eastAsia="Times New Roman" w:hAnsi="Calibri" w:cs="Calibri"/>
         </w:rPr>
-        <w:lastRenderedPageBreak/>
         <w:t>I have no idea how much time this all will take!!!!</w:t>
       </w:r>
     </w:p>
@@ -4824,63 +3921,7 @@
         <w:rPr>
           <w:rFonts w:ascii="Calibri" w:eastAsia="Times New Roman" w:hAnsi="Calibri" w:cs="Calibri"/>
         </w:rPr>
-        <w:t xml:space="preserve">With </w:t>
-      </w:r>
-      <w:proofErr w:type="gramStart"/>
-      <w:r>
-        <w:rPr>
-          <w:rFonts w:ascii="Calibri" w:eastAsia="Times New Roman" w:hAnsi="Calibri" w:cs="Calibri"/>
-        </w:rPr>
-        <w:t>state of the art</w:t>
-      </w:r>
-      <w:proofErr w:type="gramEnd"/>
-      <w:r>
-        <w:rPr>
-          <w:rFonts w:ascii="Calibri" w:eastAsia="Times New Roman" w:hAnsi="Calibri" w:cs="Calibri"/>
-        </w:rPr>
-        <w:t xml:space="preserve"> </w:t>
-      </w:r>
-      <w:proofErr w:type="spellStart"/>
-      <w:r>
-        <w:rPr>
-          <w:rFonts w:ascii="Calibri" w:eastAsia="Times New Roman" w:hAnsi="Calibri" w:cs="Calibri"/>
-        </w:rPr>
-        <w:t>accessibilty</w:t>
-      </w:r>
-      <w:proofErr w:type="spellEnd"/>
-      <w:r>
-        <w:rPr>
-          <w:rFonts w:ascii="Calibri" w:eastAsia="Times New Roman" w:hAnsi="Calibri" w:cs="Calibri"/>
-        </w:rPr>
-        <w:t xml:space="preserve"> for java!!!!!!</w:t>
-      </w:r>
-    </w:p>
-    <w:p>
-      <w:pPr>
-        <w:spacing w:after="0" w:line="240" w:lineRule="auto"/>
-        <w:rPr>
-          <w:rFonts w:ascii="Calibri" w:eastAsia="Times New Roman" w:hAnsi="Calibri" w:cs="Calibri"/>
-        </w:rPr>
-      </w:pPr>
-      <w:r>
-        <w:rPr>
-          <w:rFonts w:ascii="Calibri" w:eastAsia="Times New Roman" w:hAnsi="Calibri" w:cs="Calibri"/>
-        </w:rPr>
-        <w:t xml:space="preserve">Additional Resources I Need </w:t>
-      </w:r>
-      <w:proofErr w:type="gramStart"/>
-      <w:r>
-        <w:rPr>
-          <w:rFonts w:ascii="Calibri" w:eastAsia="Times New Roman" w:hAnsi="Calibri" w:cs="Calibri"/>
-        </w:rPr>
-        <w:t>To</w:t>
-      </w:r>
-      <w:proofErr w:type="gramEnd"/>
-      <w:r>
-        <w:rPr>
-          <w:rFonts w:ascii="Calibri" w:eastAsia="Times New Roman" w:hAnsi="Calibri" w:cs="Calibri"/>
-        </w:rPr>
-        <w:t xml:space="preserve"> Research!</w:t>
+        <w:t>With state of the art accessibilty for java!!!!!!</w:t>
       </w:r>
     </w:p>
     <w:p>
@@ -4891,20 +3932,6 @@
           <w:rFonts w:ascii="Calibri" w:eastAsia="Times New Roman" w:hAnsi="Calibri" w:cs="Calibri"/>
         </w:rPr>
       </w:pPr>
-      <w:r>
-        <w:rPr>
-          <w:rFonts w:ascii="Calibri" w:eastAsia="Times New Roman" w:hAnsi="Calibri" w:cs="Calibri"/>
-        </w:rPr>
-        <w:t xml:space="preserve">Using google maps in my </w:t>
-      </w:r>
-      <w:proofErr w:type="gramStart"/>
-      <w:r>
-        <w:rPr>
-          <w:rFonts w:ascii="Calibri" w:eastAsia="Times New Roman" w:hAnsi="Calibri" w:cs="Calibri"/>
-        </w:rPr>
-        <w:t>app</w:t>
-      </w:r>
-      <w:proofErr w:type="gramEnd"/>
     </w:p>
     <w:p>
       <w:pPr>
@@ -4918,7 +3945,7 @@
         <w:rPr>
           <w:rFonts w:ascii="Calibri" w:eastAsia="Times New Roman" w:hAnsi="Calibri" w:cs="Calibri"/>
         </w:rPr>
-        <w:t>Accessibility!  What is the newest tech/best practice specific to Java?</w:t>
+        <w:t>How do classes and hierarchy affect my db design and implementation?</w:t>
       </w:r>
     </w:p>
     <w:p>
@@ -4929,6 +3956,12 @@
           <w:rFonts w:ascii="Calibri" w:eastAsia="Times New Roman" w:hAnsi="Calibri" w:cs="Calibri"/>
         </w:rPr>
       </w:pPr>
+      <w:r>
+        <w:rPr>
+          <w:rFonts w:ascii="Calibri" w:eastAsia="Times New Roman" w:hAnsi="Calibri" w:cs="Calibri"/>
+        </w:rPr>
+        <w:t>I only need certain info for each type, so putting them all in one resource table would seem like overkill, but I can make extra fields nullable, though that is probably not a good practice.</w:t>
+      </w:r>
     </w:p>
     <w:p>
       <w:pPr>
@@ -4938,6 +3971,12 @@
           <w:rFonts w:ascii="Calibri" w:eastAsia="Times New Roman" w:hAnsi="Calibri" w:cs="Calibri"/>
         </w:rPr>
       </w:pPr>
+      <w:r>
+        <w:rPr>
+          <w:rFonts w:ascii="Calibri" w:eastAsia="Times New Roman" w:hAnsi="Calibri" w:cs="Calibri"/>
+        </w:rPr>
+        <w:t>?are there going to be any methods in these classes besides get and set?  Is the resource class like the ‘directory class’ or do I need another controller class beside servlets  -yes, the db classes, daos</w:t>
+      </w:r>
     </w:p>
     <w:p>
       <w:pPr>
@@ -4960,8 +3999,149 @@
         <w:rPr>
           <w:rFonts w:ascii="Calibri" w:eastAsia="Times New Roman" w:hAnsi="Calibri" w:cs="Calibri"/>
         </w:rPr>
+        <w:t>Resource(abstract) =&gt; Food resource =&gt; each type of resource</w:t>
+      </w:r>
+    </w:p>
+    <w:p>
+      <w:pPr>
+        <w:spacing w:after="0" w:line="240" w:lineRule="auto"/>
+        <w:ind w:left="540"/>
+        <w:rPr>
+          <w:rFonts w:ascii="Calibri" w:eastAsia="Times New Roman" w:hAnsi="Calibri" w:cs="Calibri"/>
+        </w:rPr>
+      </w:pPr>
+    </w:p>
+    <w:p>
+      <w:pPr>
+        <w:spacing w:after="0" w:line="240" w:lineRule="auto"/>
+        <w:ind w:left="540"/>
+        <w:rPr>
+          <w:rFonts w:ascii="Calibri" w:eastAsia="Times New Roman" w:hAnsi="Calibri" w:cs="Calibri"/>
+        </w:rPr>
+      </w:pPr>
+      <w:r>
+        <w:rPr>
+          <w:rFonts w:ascii="Calibri" w:eastAsia="Times New Roman" w:hAnsi="Calibri" w:cs="Calibri"/>
+        </w:rPr>
+        <w:t>Started writing some class files..resources, users, ran into a source release problem that I had to do some research on and work out.</w:t>
+      </w:r>
+    </w:p>
+    <w:p>
+      <w:pPr>
+        <w:spacing w:after="0" w:line="240" w:lineRule="auto"/>
+        <w:ind w:left="540"/>
+        <w:rPr>
+          <w:rFonts w:ascii="Calibri" w:eastAsia="Times New Roman" w:hAnsi="Calibri" w:cs="Calibri"/>
+        </w:rPr>
+      </w:pPr>
+    </w:p>
+    <w:p>
+      <w:pPr>
+        <w:spacing w:after="0" w:line="240" w:lineRule="auto"/>
+        <w:ind w:left="540"/>
+        <w:rPr>
+          <w:rFonts w:ascii="Calibri" w:eastAsia="Times New Roman" w:hAnsi="Calibri" w:cs="Calibri"/>
+        </w:rPr>
+      </w:pPr>
+      <w:r>
+        <w:rPr>
+          <w:rFonts w:ascii="Calibri" w:eastAsia="Times New Roman" w:hAnsi="Calibri" w:cs="Calibri"/>
+        </w:rPr>
+        <w:t>-I should add an Event Class</w:t>
+      </w:r>
+    </w:p>
+    <w:p>
+      <w:pPr>
+        <w:spacing w:after="0" w:line="240" w:lineRule="auto"/>
+        <w:ind w:left="540"/>
+        <w:rPr>
+          <w:rFonts w:ascii="Calibri" w:eastAsia="Times New Roman" w:hAnsi="Calibri" w:cs="Calibri"/>
+        </w:rPr>
+      </w:pPr>
+      <w:r>
+        <w:rPr>
+          <w:rFonts w:ascii="Calibri" w:eastAsia="Times New Roman" w:hAnsi="Calibri" w:cs="Calibri"/>
+        </w:rPr>
+        <w:t>-service location; should it be an array of zipcodes?? Or would that be hard to figure out and obtain that data, or should it be a string</w:t>
+      </w:r>
+      <w:r>
+        <w:rPr>
+          <w:rFonts w:ascii="Calibri" w:eastAsia="Times New Roman" w:hAnsi="Calibri" w:cs="Calibri"/>
+        </w:rPr>
+        <w:t xml:space="preserve"> description?</w:t>
+      </w:r>
+    </w:p>
+    <w:p>
+      <w:pPr>
+        <w:spacing w:after="0" w:line="240" w:lineRule="auto"/>
+        <w:ind w:left="540"/>
+        <w:rPr>
+          <w:rFonts w:ascii="Calibri" w:eastAsia="Times New Roman" w:hAnsi="Calibri" w:cs="Calibri"/>
+        </w:rPr>
+      </w:pPr>
+    </w:p>
+    <w:p>
+      <w:pPr>
+        <w:spacing w:after="0" w:line="240" w:lineRule="auto"/>
+        <w:ind w:left="540"/>
+        <w:rPr>
+          <w:rFonts w:ascii="Calibri" w:eastAsia="Times New Roman" w:hAnsi="Calibri" w:cs="Calibri"/>
+        </w:rPr>
+      </w:pPr>
+    </w:p>
+    <w:p>
+      <w:pPr>
+        <w:spacing w:after="0" w:line="240" w:lineRule="auto"/>
+        <w:ind w:left="540"/>
+        <w:rPr>
+          <w:rFonts w:ascii="Calibri" w:eastAsia="Times New Roman" w:hAnsi="Calibri" w:cs="Calibri"/>
+        </w:rPr>
+      </w:pPr>
+    </w:p>
+    <w:p>
+      <w:pPr>
+        <w:spacing w:after="0" w:line="240" w:lineRule="auto"/>
+        <w:ind w:left="540"/>
+        <w:rPr>
+          <w:rFonts w:ascii="Calibri" w:eastAsia="Times New Roman" w:hAnsi="Calibri" w:cs="Calibri"/>
+        </w:rPr>
+      </w:pPr>
+    </w:p>
+    <w:p>
+      <w:pPr>
+        <w:spacing w:after="0" w:line="240" w:lineRule="auto"/>
+        <w:ind w:left="540"/>
+        <w:rPr>
+          <w:rFonts w:ascii="Calibri" w:eastAsia="Times New Roman" w:hAnsi="Calibri" w:cs="Calibri"/>
+        </w:rPr>
+      </w:pPr>
+    </w:p>
+    <w:p>
+      <w:pPr>
+        <w:spacing w:after="0" w:line="240" w:lineRule="auto"/>
+        <w:ind w:left="540"/>
+        <w:rPr>
+          <w:rFonts w:ascii="Calibri" w:eastAsia="Times New Roman" w:hAnsi="Calibri" w:cs="Calibri"/>
+          <w:b/>
+          <w:bCs/>
+        </w:rPr>
+      </w:pPr>
+      <w:r>
+        <w:rPr>
+          <w:rFonts w:ascii="Calibri" w:eastAsia="Times New Roman" w:hAnsi="Calibri" w:cs="Calibri"/>
+          <w:b/>
+          <w:bCs/>
+        </w:rPr>
         <w:t xml:space="preserve">Thursday 2/11 </w:t>
       </w:r>
+      <w:r>
+        <w:rPr>
+          <w:rFonts w:ascii="Calibri" w:eastAsia="Times New Roman" w:hAnsi="Calibri" w:cs="Calibri"/>
+          <w:b/>
+          <w:bCs/>
+        </w:rPr>
+        <w:t>5 hrs</w:t>
+      </w:r>
     </w:p>
     <w:p>
       <w:pPr>
@@ -4976,49 +4156,7 @@
           <w:rFonts w:ascii="Calibri" w:eastAsia="Times New Roman" w:hAnsi="Calibri" w:cs="Calibri"/>
         </w:rPr>
         <w:tab/>
-        <w:t xml:space="preserve">Going through social media </w:t>
-      </w:r>
-      <w:proofErr w:type="gramStart"/>
-      <w:r>
-        <w:rPr>
-          <w:rFonts w:ascii="Calibri" w:eastAsia="Times New Roman" w:hAnsi="Calibri" w:cs="Calibri"/>
-        </w:rPr>
-        <w:t>responses;  I</w:t>
-      </w:r>
-      <w:proofErr w:type="gramEnd"/>
-      <w:r>
-        <w:rPr>
-          <w:rFonts w:ascii="Calibri" w:eastAsia="Times New Roman" w:hAnsi="Calibri" w:cs="Calibri"/>
-        </w:rPr>
-        <w:t xml:space="preserve"> got a very welcoming response, much encouragement, and great ideas for future releases!  People suggested more information to include about the resources, such as nearest bus stop, actual </w:t>
-      </w:r>
-      <w:proofErr w:type="gramStart"/>
-      <w:r>
-        <w:rPr>
-          <w:rFonts w:ascii="Calibri" w:eastAsia="Times New Roman" w:hAnsi="Calibri" w:cs="Calibri"/>
-        </w:rPr>
-        <w:t>address,  who</w:t>
-      </w:r>
-      <w:proofErr w:type="gramEnd"/>
-      <w:r>
-        <w:rPr>
-          <w:rFonts w:ascii="Calibri" w:eastAsia="Times New Roman" w:hAnsi="Calibri" w:cs="Calibri"/>
-        </w:rPr>
-        <w:t xml:space="preserve"> they serve, if proof of income, who qualifies/ paperwork needed(now included as something in the </w:t>
-      </w:r>
-      <w:proofErr w:type="spellStart"/>
-      <w:r>
-        <w:rPr>
-          <w:rFonts w:ascii="Calibri" w:eastAsia="Times New Roman" w:hAnsi="Calibri" w:cs="Calibri"/>
-        </w:rPr>
-        <w:t>db</w:t>
-      </w:r>
-      <w:proofErr w:type="spellEnd"/>
-      <w:r>
-        <w:rPr>
-          <w:rFonts w:ascii="Calibri" w:eastAsia="Times New Roman" w:hAnsi="Calibri" w:cs="Calibri"/>
-        </w:rPr>
-        <w:t>)  where delivery is served, schools with curbside pickup, whether they have pet food, whether they have non-food essentials.</w:t>
+        <w:t>Going through social media responses;  I got a very welcoming response, much encouragement, and great ideas for future releases!  People suggested more information to include about the resources, such as nearest bus stop, actual address,  who they serve, if proof of income, who qualifies/ paperwork needed(now included as something in the db)  where delivery is served, schools with curbside pickup, whether they have pet food, whether they have non-food essentials.</w:t>
       </w:r>
     </w:p>
     <w:p>
@@ -5033,21 +4171,7 @@
         <w:rPr>
           <w:rFonts w:ascii="Calibri" w:eastAsia="Times New Roman" w:hAnsi="Calibri" w:cs="Calibri"/>
         </w:rPr>
-        <w:t xml:space="preserve">I received a lot of great info on resources.  Someone suggested having a rating system, commenting, or advice on pantries, which would def be a 2 -3 </w:t>
-      </w:r>
-      <w:proofErr w:type="spellStart"/>
-      <w:r>
-        <w:rPr>
-          <w:rFonts w:ascii="Calibri" w:eastAsia="Times New Roman" w:hAnsi="Calibri" w:cs="Calibri"/>
-        </w:rPr>
-        <w:t>rd</w:t>
-      </w:r>
-      <w:proofErr w:type="spellEnd"/>
-      <w:r>
-        <w:rPr>
-          <w:rFonts w:ascii="Calibri" w:eastAsia="Times New Roman" w:hAnsi="Calibri" w:cs="Calibri"/>
-        </w:rPr>
-        <w:t xml:space="preserve"> release.</w:t>
+        <w:t>I received a lot of great info on resources.  Someone suggested having a rating system, commenting, or advice on pantries, which would def be a 2 -3 rd release.</w:t>
       </w:r>
     </w:p>
     <w:p>
@@ -5107,21 +4231,7 @@
         <w:rPr>
           <w:rFonts w:ascii="Calibri" w:eastAsia="Times New Roman" w:hAnsi="Calibri" w:cs="Calibri"/>
         </w:rPr>
-        <w:t>!!</w:t>
-      </w:r>
-      <w:proofErr w:type="gramStart"/>
-      <w:r>
-        <w:rPr>
-          <w:rFonts w:ascii="Calibri" w:eastAsia="Times New Roman" w:hAnsi="Calibri" w:cs="Calibri"/>
-        </w:rPr>
-        <w:t>Don’t</w:t>
-      </w:r>
-      <w:proofErr w:type="gramEnd"/>
-      <w:r>
-        <w:rPr>
-          <w:rFonts w:ascii="Calibri" w:eastAsia="Times New Roman" w:hAnsi="Calibri" w:cs="Calibri"/>
-        </w:rPr>
-        <w:t xml:space="preserve"> forget </w:t>
+        <w:t xml:space="preserve">!!Don’t forget </w:t>
       </w:r>
       <w:r>
         <w:rPr>
@@ -5134,21 +4244,7 @@
         <w:rPr>
           <w:rFonts w:ascii="Calibri" w:eastAsia="Times New Roman" w:hAnsi="Calibri" w:cs="Calibri"/>
         </w:rPr>
-        <w:t xml:space="preserve">  You will need to create an admin form/view/</w:t>
-      </w:r>
-      <w:proofErr w:type="spellStart"/>
-      <w:r>
-        <w:rPr>
-          <w:rFonts w:ascii="Calibri" w:eastAsia="Times New Roman" w:hAnsi="Calibri" w:cs="Calibri"/>
-        </w:rPr>
-        <w:t>jsp</w:t>
-      </w:r>
-      <w:proofErr w:type="spellEnd"/>
-      <w:r>
-        <w:rPr>
-          <w:rFonts w:ascii="Calibri" w:eastAsia="Times New Roman" w:hAnsi="Calibri" w:cs="Calibri"/>
-        </w:rPr>
-        <w:t>!</w:t>
+        <w:t xml:space="preserve">  You will need to create an admin form/view/jsp!</w:t>
       </w:r>
     </w:p>
     <w:p>
@@ -5192,25 +4288,32 @@
         <w:rPr>
           <w:rFonts w:ascii="Segoe UI" w:hAnsi="Segoe UI" w:cs="Segoe UI"/>
           <w:color w:val="24292E"/>
-          <w:sz w:val="21"/>
-          <w:szCs w:val="21"/>
+          <w:sz w:val="16"/>
+          <w:szCs w:val="16"/>
         </w:rPr>
       </w:pPr>
       <w:r>
         <w:rPr>
           <w:rFonts w:ascii="Calibri" w:hAnsi="Calibri" w:cs="Calibri"/>
-        </w:rPr>
+          <w:sz w:val="16"/>
+          <w:szCs w:val="16"/>
+        </w:rPr>
+        <w:lastRenderedPageBreak/>
         <w:tab/>
       </w:r>
       <w:r>
         <w:rPr>
           <w:rFonts w:ascii="Calibri" w:hAnsi="Calibri" w:cs="Calibri"/>
+          <w:sz w:val="16"/>
+          <w:szCs w:val="16"/>
         </w:rPr>
         <w:tab/>
       </w:r>
       <w:r>
         <w:rPr>
           <w:rFonts w:ascii="Calibri" w:hAnsi="Calibri" w:cs="Calibri"/>
+          <w:sz w:val="16"/>
+          <w:szCs w:val="16"/>
         </w:rPr>
         <w:tab/>
       </w:r>
@@ -5218,8 +4321,8 @@
         <w:rPr>
           <w:rFonts w:ascii="Segoe UI" w:hAnsi="Segoe UI" w:cs="Segoe UI"/>
           <w:color w:val="24292E"/>
-          <w:sz w:val="21"/>
-          <w:szCs w:val="21"/>
+          <w:sz w:val="16"/>
+          <w:szCs w:val="16"/>
         </w:rPr>
         <w:t>WOW!!!! I am impressed </w:t>
       </w:r>
@@ -5230,8 +4333,8 @@
             <w:rFonts w:ascii="Segoe UI" w:hAnsi="Segoe UI" w:cs="Segoe UI"/>
             <w:b/>
             <w:bCs/>
-            <w:sz w:val="21"/>
-            <w:szCs w:val="21"/>
+            <w:sz w:val="16"/>
+            <w:szCs w:val="16"/>
             <w:u w:val="none"/>
           </w:rPr>
           <w:t>@hmkurth</w:t>
@@ -5241,50 +4344,10 @@
         <w:rPr>
           <w:rFonts w:ascii="Segoe UI" w:hAnsi="Segoe UI" w:cs="Segoe UI"/>
           <w:color w:val="24292E"/>
-          <w:sz w:val="21"/>
-          <w:szCs w:val="21"/>
-        </w:rPr>
-        <w:t xml:space="preserve">! Look how much </w:t>
-      </w:r>
-      <w:proofErr w:type="gramStart"/>
-      <w:r>
-        <w:rPr>
-          <w:rFonts w:ascii="Segoe UI" w:hAnsi="Segoe UI" w:cs="Segoe UI"/>
-          <w:color w:val="24292E"/>
-          <w:sz w:val="21"/>
-          <w:szCs w:val="21"/>
-        </w:rPr>
-        <w:t>you've</w:t>
-      </w:r>
-      <w:proofErr w:type="gramEnd"/>
-      <w:r>
-        <w:rPr>
-          <w:rFonts w:ascii="Segoe UI" w:hAnsi="Segoe UI" w:cs="Segoe UI"/>
-          <w:color w:val="24292E"/>
-          <w:sz w:val="21"/>
-          <w:szCs w:val="21"/>
-        </w:rPr>
-        <w:t xml:space="preserve"> done already! Reviewing your repository so far was liking drinking from that proverbial firehose! </w:t>
-      </w:r>
-      <w:proofErr w:type="gramStart"/>
-      <w:r>
-        <w:rPr>
-          <w:rFonts w:ascii="Segoe UI" w:hAnsi="Segoe UI" w:cs="Segoe UI"/>
-          <w:color w:val="24292E"/>
-          <w:sz w:val="21"/>
-          <w:szCs w:val="21"/>
-        </w:rPr>
-        <w:t>It's</w:t>
-      </w:r>
-      <w:proofErr w:type="gramEnd"/>
-      <w:r>
-        <w:rPr>
-          <w:rFonts w:ascii="Segoe UI" w:hAnsi="Segoe UI" w:cs="Segoe UI"/>
-          <w:color w:val="24292E"/>
-          <w:sz w:val="21"/>
-          <w:szCs w:val="21"/>
-        </w:rPr>
-        <w:t xml:space="preserve"> clear you put a lot of time and thought into this work.</w:t>
+          <w:sz w:val="16"/>
+          <w:szCs w:val="16"/>
+        </w:rPr>
+        <w:t>! Look how much you've done already! Reviewing your repository so far was liking drinking from that proverbial firehose! It's clear you put a lot of time and thought into this work.</w:t>
       </w:r>
     </w:p>
     <w:p>
@@ -5295,78 +4358,18 @@
         <w:rPr>
           <w:rFonts w:ascii="Segoe UI" w:hAnsi="Segoe UI" w:cs="Segoe UI"/>
           <w:color w:val="24292E"/>
-          <w:sz w:val="21"/>
-          <w:szCs w:val="21"/>
+          <w:sz w:val="16"/>
+          <w:szCs w:val="16"/>
         </w:rPr>
       </w:pPr>
       <w:r>
         <w:rPr>
           <w:rFonts w:ascii="Segoe UI" w:hAnsi="Segoe UI" w:cs="Segoe UI"/>
           <w:color w:val="24292E"/>
-          <w:sz w:val="21"/>
-          <w:szCs w:val="21"/>
-        </w:rPr>
-        <w:t xml:space="preserve">I think </w:t>
-      </w:r>
-      <w:proofErr w:type="gramStart"/>
-      <w:r>
-        <w:rPr>
-          <w:rFonts w:ascii="Segoe UI" w:hAnsi="Segoe UI" w:cs="Segoe UI"/>
-          <w:color w:val="24292E"/>
-          <w:sz w:val="21"/>
-          <w:szCs w:val="21"/>
-        </w:rPr>
-        <w:t>you've</w:t>
-      </w:r>
-      <w:proofErr w:type="gramEnd"/>
-      <w:r>
-        <w:rPr>
-          <w:rFonts w:ascii="Segoe UI" w:hAnsi="Segoe UI" w:cs="Segoe UI"/>
-          <w:color w:val="24292E"/>
-          <w:sz w:val="21"/>
-          <w:szCs w:val="21"/>
-        </w:rPr>
-        <w:t xml:space="preserve"> done a good job paring down to MVP. I do want you to know that it is ok if you do not hit </w:t>
-      </w:r>
-      <w:proofErr w:type="gramStart"/>
-      <w:r>
-        <w:rPr>
-          <w:rFonts w:ascii="Segoe UI" w:hAnsi="Segoe UI" w:cs="Segoe UI"/>
-          <w:color w:val="24292E"/>
-          <w:sz w:val="21"/>
-          <w:szCs w:val="21"/>
-        </w:rPr>
-        <w:t>every single thing</w:t>
-      </w:r>
-      <w:proofErr w:type="gramEnd"/>
-      <w:r>
-        <w:rPr>
-          <w:rFonts w:ascii="Segoe UI" w:hAnsi="Segoe UI" w:cs="Segoe UI"/>
-          <w:color w:val="24292E"/>
-          <w:sz w:val="21"/>
-          <w:szCs w:val="21"/>
-        </w:rPr>
-        <w:t xml:space="preserve"> on the MVP list (that sometimes stresses students out as we near the end of the semester). Hitting much of the MVP and the project requirements like full crud (create, read, update, date), authentication/authorization, </w:t>
-      </w:r>
-      <w:proofErr w:type="spellStart"/>
-      <w:r>
-        <w:rPr>
-          <w:rFonts w:ascii="Segoe UI" w:hAnsi="Segoe UI" w:cs="Segoe UI"/>
-          <w:color w:val="24292E"/>
-          <w:sz w:val="21"/>
-          <w:szCs w:val="21"/>
-        </w:rPr>
-        <w:t>etc</w:t>
-      </w:r>
-      <w:proofErr w:type="spellEnd"/>
-      <w:r>
-        <w:rPr>
-          <w:rFonts w:ascii="Segoe UI" w:hAnsi="Segoe UI" w:cs="Segoe UI"/>
-          <w:color w:val="24292E"/>
-          <w:sz w:val="21"/>
-          <w:szCs w:val="21"/>
-        </w:rPr>
-        <w:t>, is perfectly ok!</w:t>
+          <w:sz w:val="16"/>
+          <w:szCs w:val="16"/>
+        </w:rPr>
+        <w:t>I think you've done a good job paring down to MVP. I do want you to know that it is ok if you do not hit every single thing on the MVP list (that sometimes stresses students out as we near the end of the semester). Hitting much of the MVP and the project requirements like full crud (create, read, update, date), authentication/authorization, etc, is perfectly ok!</w:t>
       </w:r>
     </w:p>
     <w:p>
@@ -5377,16 +4380,16 @@
         <w:rPr>
           <w:rFonts w:ascii="Segoe UI" w:hAnsi="Segoe UI" w:cs="Segoe UI"/>
           <w:color w:val="24292E"/>
-          <w:sz w:val="21"/>
-          <w:szCs w:val="21"/>
+          <w:sz w:val="16"/>
+          <w:szCs w:val="16"/>
         </w:rPr>
       </w:pPr>
       <w:r>
         <w:rPr>
           <w:rFonts w:ascii="Segoe UI" w:hAnsi="Segoe UI" w:cs="Segoe UI"/>
           <w:color w:val="24292E"/>
-          <w:sz w:val="21"/>
-          <w:szCs w:val="21"/>
+          <w:sz w:val="16"/>
+          <w:szCs w:val="16"/>
         </w:rPr>
         <w:t>My thoughts, observations, and questions:</w:t>
       </w:r>
@@ -5403,18 +4406,18 @@
         <w:rPr>
           <w:rFonts w:ascii="Segoe UI" w:hAnsi="Segoe UI" w:cs="Segoe UI"/>
           <w:color w:val="24292E"/>
-          <w:sz w:val="21"/>
-          <w:szCs w:val="21"/>
+          <w:sz w:val="16"/>
+          <w:szCs w:val="16"/>
         </w:rPr>
       </w:pPr>
       <w:r>
         <w:rPr>
           <w:rFonts w:ascii="Segoe UI" w:hAnsi="Segoe UI" w:cs="Segoe UI"/>
           <w:color w:val="24292E"/>
-          <w:sz w:val="21"/>
-          <w:szCs w:val="21"/>
-        </w:rPr>
-        <w:object w:dxaOrig="1440" w:dyaOrig="1440" w14:anchorId="4911638C">
+          <w:sz w:val="16"/>
+          <w:szCs w:val="16"/>
+        </w:rPr>
+        <w:object w:dxaOrig="225" w:dyaOrig="225" w14:anchorId="4911638C">
           <v:shapetype id="_x0000_t75" coordsize="21600,21600" o:spt="75" o:preferrelative="t" path="m@4@5l@4@11@9@11@9@5xe" filled="f" stroked="f">
             <v:stroke joinstyle="miter"/>
             <v:formulas>
@@ -5434,70 +4437,39 @@
             <v:path o:extrusionok="f" gradientshapeok="t" o:connecttype="rect"/>
             <o:lock v:ext="edit" aspectratio="t"/>
           </v:shapetype>
-          <v:shape id="_x0000_i1035" type="#_x0000_t75" style="width:18pt;height:15.6pt" o:ole="">
+          <v:shape id="_x0000_i1032" type="#_x0000_t75" style="width:18pt;height:15.6pt" o:ole="">
             <v:imagedata r:id="rId18" o:title=""/>
           </v:shape>
-          <w:control r:id="rId19" w:name="DefaultOcxName" w:shapeid="_x0000_i1035"/>
+          <w:control r:id="rId19" w:name="DefaultOcxName" w:shapeid="_x0000_i1032"/>
         </w:object>
       </w:r>
       <w:r>
         <w:rPr>
           <w:rFonts w:ascii="Segoe UI" w:hAnsi="Segoe UI" w:cs="Segoe UI"/>
           <w:color w:val="24292E"/>
-          <w:sz w:val="21"/>
-          <w:szCs w:val="21"/>
-        </w:rPr>
-        <w:t xml:space="preserve"> Markdown may be new to you. If so, or even if it </w:t>
-      </w:r>
-      <w:proofErr w:type="gramStart"/>
-      <w:r>
-        <w:rPr>
-          <w:rFonts w:ascii="Segoe UI" w:hAnsi="Segoe UI" w:cs="Segoe UI"/>
-          <w:color w:val="24292E"/>
-          <w:sz w:val="21"/>
-          <w:szCs w:val="21"/>
-        </w:rPr>
-        <w:t>isn't</w:t>
-      </w:r>
-      <w:proofErr w:type="gramEnd"/>
-      <w:r>
-        <w:rPr>
-          <w:rFonts w:ascii="Segoe UI" w:hAnsi="Segoe UI" w:cs="Segoe UI"/>
-          <w:color w:val="24292E"/>
-          <w:sz w:val="21"/>
-          <w:szCs w:val="21"/>
-        </w:rPr>
-        <w:t>, this is a good resource to help understand how to format with GitHub markdown: </w:t>
+          <w:sz w:val="16"/>
+          <w:szCs w:val="16"/>
+        </w:rPr>
+        <w:t> Markdown may be new to you. If so, or even if it isn't, this is a good resource to help understand how to format with GitHub markdown: </w:t>
       </w:r>
       <w:hyperlink r:id="rId20" w:history="1">
         <w:r>
           <w:rPr>
             <w:rStyle w:val="Hyperlink"/>
             <w:rFonts w:ascii="Segoe UI" w:hAnsi="Segoe UI" w:cs="Segoe UI"/>
-            <w:sz w:val="21"/>
-            <w:szCs w:val="21"/>
+            <w:sz w:val="16"/>
+            <w:szCs w:val="16"/>
             <w:u w:val="none"/>
           </w:rPr>
-          <w:t>https://guides.github.com/features/mastering-</w:t>
-        </w:r>
-        <w:r>
-          <w:rPr>
-            <w:rStyle w:val="Hyperlink"/>
-            <w:rFonts w:ascii="Segoe UI" w:hAnsi="Segoe UI" w:cs="Segoe UI"/>
-            <w:sz w:val="21"/>
-            <w:szCs w:val="21"/>
-            <w:u w:val="none"/>
-          </w:rPr>
-          <w:lastRenderedPageBreak/>
-          <w:t>markdown/</w:t>
+          <w:t>https://guides.github.com/features/mastering-markdown/</w:t>
         </w:r>
       </w:hyperlink>
       <w:r>
         <w:rPr>
           <w:rFonts w:ascii="Segoe UI" w:hAnsi="Segoe UI" w:cs="Segoe UI"/>
           <w:color w:val="24292E"/>
-          <w:sz w:val="21"/>
-          <w:szCs w:val="21"/>
+          <w:sz w:val="16"/>
+          <w:szCs w:val="16"/>
         </w:rPr>
         <w:t>. For example, I think feature list here could be better</w:t>
       </w:r>
@@ -5505,8 +4477,8 @@
         <w:rPr>
           <w:rFonts w:ascii="Segoe UI" w:hAnsi="Segoe UI" w:cs="Segoe UI"/>
           <w:color w:val="24292E"/>
-          <w:sz w:val="21"/>
-          <w:szCs w:val="21"/>
+          <w:sz w:val="16"/>
+          <w:szCs w:val="16"/>
         </w:rPr>
         <w:br/>
       </w:r>
@@ -5515,8 +4487,8 @@
           <w:rFonts w:ascii="Segoe UI" w:hAnsi="Segoe UI" w:cs="Segoe UI"/>
           <w:noProof/>
           <w:color w:val="0000FF"/>
-          <w:sz w:val="21"/>
-          <w:szCs w:val="21"/>
+          <w:sz w:val="16"/>
+          <w:szCs w:val="16"/>
         </w:rPr>
         <w:drawing>
           <wp:inline distT="0" distB="0" distL="0" distR="0" wp14:anchorId="3B24BD76" wp14:editId="59C62D2B">
@@ -5585,60 +4557,40 @@
         <w:rPr>
           <w:rFonts w:ascii="Segoe UI" w:hAnsi="Segoe UI" w:cs="Segoe UI"/>
           <w:color w:val="24292E"/>
-          <w:sz w:val="21"/>
-          <w:szCs w:val="21"/>
+          <w:sz w:val="16"/>
+          <w:szCs w:val="16"/>
         </w:rPr>
       </w:pPr>
       <w:r>
         <w:rPr>
           <w:rFonts w:ascii="Segoe UI" w:hAnsi="Segoe UI" w:cs="Segoe UI"/>
           <w:color w:val="24292E"/>
-          <w:sz w:val="21"/>
-          <w:szCs w:val="21"/>
-        </w:rPr>
-        <w:object w:dxaOrig="1440" w:dyaOrig="1440" w14:anchorId="0B853C46">
-          <v:shape id="_x0000_i1034" type="#_x0000_t75" style="width:18pt;height:15.6pt" o:ole="">
+          <w:sz w:val="16"/>
+          <w:szCs w:val="16"/>
+        </w:rPr>
+        <w:object w:dxaOrig="225" w:dyaOrig="225" w14:anchorId="0B853C46">
+          <v:shape id="_x0000_i1035" type="#_x0000_t75" style="width:18pt;height:15.6pt" o:ole="">
             <v:imagedata r:id="rId23" o:title=""/>
           </v:shape>
-          <w:control r:id="rId24" w:name="DefaultOcxName1" w:shapeid="_x0000_i1034"/>
+          <w:control r:id="rId24" w:name="DefaultOcxName1" w:shapeid="_x0000_i1035"/>
         </w:object>
       </w:r>
       <w:r>
         <w:rPr>
           <w:rFonts w:ascii="Segoe UI" w:hAnsi="Segoe UI" w:cs="Segoe UI"/>
           <w:color w:val="24292E"/>
-          <w:sz w:val="21"/>
-          <w:szCs w:val="21"/>
-        </w:rPr>
-        <w:t> Just to clarify your comment about needing many-to-</w:t>
-      </w:r>
-      <w:proofErr w:type="spellStart"/>
-      <w:r>
-        <w:rPr>
-          <w:rFonts w:ascii="Segoe UI" w:hAnsi="Segoe UI" w:cs="Segoe UI"/>
-          <w:color w:val="24292E"/>
-          <w:sz w:val="21"/>
-          <w:szCs w:val="21"/>
-        </w:rPr>
-        <w:t>manys</w:t>
-      </w:r>
-      <w:proofErr w:type="spellEnd"/>
-      <w:r>
-        <w:rPr>
-          <w:rFonts w:ascii="Segoe UI" w:hAnsi="Segoe UI" w:cs="Segoe UI"/>
-          <w:color w:val="24292E"/>
-          <w:sz w:val="21"/>
-          <w:szCs w:val="21"/>
-        </w:rPr>
-        <w:t>. You do need more than one one-to-many relationship. Many-to-many relationships are </w:t>
+          <w:sz w:val="16"/>
+          <w:szCs w:val="16"/>
+        </w:rPr>
+        <w:t> Just to clarify your comment about needing many-to-manys. You do need more than one one-to-many relationship. Many-to-many relationships are </w:t>
       </w:r>
       <w:r>
         <w:rPr>
           <w:rStyle w:val="Strong"/>
           <w:rFonts w:ascii="Segoe UI" w:hAnsi="Segoe UI" w:cs="Segoe UI"/>
           <w:color w:val="24292E"/>
-          <w:sz w:val="21"/>
-          <w:szCs w:val="21"/>
+          <w:sz w:val="16"/>
+          <w:szCs w:val="16"/>
         </w:rPr>
         <w:t>not</w:t>
       </w:r>
@@ -5646,8 +4598,8 @@
         <w:rPr>
           <w:rFonts w:ascii="Segoe UI" w:hAnsi="Segoe UI" w:cs="Segoe UI"/>
           <w:color w:val="24292E"/>
-          <w:sz w:val="21"/>
-          <w:szCs w:val="21"/>
+          <w:sz w:val="16"/>
+          <w:szCs w:val="16"/>
         </w:rPr>
         <w:t> required.</w:t>
       </w:r>
@@ -5665,52 +4617,32 @@
         <w:rPr>
           <w:rFonts w:ascii="Segoe UI" w:hAnsi="Segoe UI" w:cs="Segoe UI"/>
           <w:color w:val="24292E"/>
-          <w:sz w:val="21"/>
-          <w:szCs w:val="21"/>
+          <w:sz w:val="16"/>
+          <w:szCs w:val="16"/>
         </w:rPr>
       </w:pPr>
       <w:r>
         <w:rPr>
           <w:rFonts w:ascii="Segoe UI" w:hAnsi="Segoe UI" w:cs="Segoe UI"/>
           <w:color w:val="24292E"/>
-          <w:sz w:val="21"/>
-          <w:szCs w:val="21"/>
-        </w:rPr>
-        <w:object w:dxaOrig="1440" w:dyaOrig="1440" w14:anchorId="11660C32">
-          <v:shape id="_x0000_i1033" type="#_x0000_t75" style="width:18pt;height:15.6pt" o:ole="">
+          <w:sz w:val="16"/>
+          <w:szCs w:val="16"/>
+        </w:rPr>
+        <w:object w:dxaOrig="225" w:dyaOrig="225" w14:anchorId="11660C32">
+          <v:shape id="_x0000_i1038" type="#_x0000_t75" style="width:18pt;height:15.6pt" o:ole="">
             <v:imagedata r:id="rId23" o:title=""/>
           </v:shape>
-          <w:control r:id="rId25" w:name="DefaultOcxName2" w:shapeid="_x0000_i1033"/>
+          <w:control r:id="rId25" w:name="DefaultOcxName2" w:shapeid="_x0000_i1038"/>
         </w:object>
       </w:r>
       <w:r>
         <w:rPr>
           <w:rFonts w:ascii="Segoe UI" w:hAnsi="Segoe UI" w:cs="Segoe UI"/>
           <w:color w:val="24292E"/>
-          <w:sz w:val="21"/>
-          <w:szCs w:val="21"/>
-        </w:rPr>
-        <w:t xml:space="preserve"> Representing resources types in the DB. What do you think about a simple table with the type on it? In the fat bike trail reports example, see the trail type, difficulty, or grooming type for examples. (Disclaimer: I am not a DB design pro, so if </w:t>
-      </w:r>
-      <w:proofErr w:type="gramStart"/>
-      <w:r>
-        <w:rPr>
-          <w:rFonts w:ascii="Segoe UI" w:hAnsi="Segoe UI" w:cs="Segoe UI"/>
-          <w:color w:val="24292E"/>
-          <w:sz w:val="21"/>
-          <w:szCs w:val="21"/>
-        </w:rPr>
-        <w:t>I'm</w:t>
-      </w:r>
-      <w:proofErr w:type="gramEnd"/>
-      <w:r>
-        <w:rPr>
-          <w:rFonts w:ascii="Segoe UI" w:hAnsi="Segoe UI" w:cs="Segoe UI"/>
-          <w:color w:val="24292E"/>
-          <w:sz w:val="21"/>
-          <w:szCs w:val="21"/>
-        </w:rPr>
-        <w:t xml:space="preserve"> guiding you differently from what you learned in class, let me know!)</w:t>
+          <w:sz w:val="16"/>
+          <w:szCs w:val="16"/>
+        </w:rPr>
+        <w:t> Representing resources types in the DB. What do you think about a simple table with the type on it? In the fat bike trail reports example, see the trail type, difficulty, or grooming type for examples. (Disclaimer: I am not a DB design pro, so if I'm guiding you differently from what you learned in class, let me know!)</w:t>
       </w:r>
     </w:p>
     <w:p>
@@ -5721,16 +4653,16 @@
         <w:rPr>
           <w:rFonts w:ascii="Segoe UI" w:hAnsi="Segoe UI" w:cs="Segoe UI"/>
           <w:color w:val="24292E"/>
-          <w:sz w:val="21"/>
-          <w:szCs w:val="21"/>
+          <w:sz w:val="16"/>
+          <w:szCs w:val="16"/>
         </w:rPr>
       </w:pPr>
       <w:r>
         <w:rPr>
           <w:rFonts w:ascii="Segoe UI" w:hAnsi="Segoe UI" w:cs="Segoe UI"/>
           <w:color w:val="24292E"/>
-          <w:sz w:val="21"/>
-          <w:szCs w:val="21"/>
+          <w:sz w:val="16"/>
+          <w:szCs w:val="16"/>
         </w:rPr>
         <w:t>Journal responses:</w:t>
       </w:r>
@@ -5746,29 +4678,18 @@
         <w:rPr>
           <w:rFonts w:ascii="Segoe UI" w:hAnsi="Segoe UI" w:cs="Segoe UI"/>
           <w:color w:val="24292E"/>
-          <w:sz w:val="21"/>
-          <w:szCs w:val="21"/>
-        </w:rPr>
-      </w:pPr>
-      <w:proofErr w:type="gramStart"/>
+          <w:sz w:val="16"/>
+          <w:szCs w:val="16"/>
+        </w:rPr>
+      </w:pPr>
       <w:r>
         <w:rPr>
           <w:rFonts w:ascii="Segoe UI" w:hAnsi="Segoe UI" w:cs="Segoe UI"/>
           <w:color w:val="24292E"/>
-          <w:sz w:val="21"/>
-          <w:szCs w:val="21"/>
-        </w:rPr>
-        <w:t>I'm</w:t>
-      </w:r>
-      <w:proofErr w:type="gramEnd"/>
-      <w:r>
-        <w:rPr>
-          <w:rFonts w:ascii="Segoe UI" w:hAnsi="Segoe UI" w:cs="Segoe UI"/>
-          <w:color w:val="24292E"/>
-          <w:sz w:val="21"/>
-          <w:szCs w:val="21"/>
-        </w:rPr>
-        <w:t xml:space="preserve"> very sorry to hear about your kitty :(</w:t>
+          <w:sz w:val="16"/>
+          <w:szCs w:val="16"/>
+        </w:rPr>
+        <w:t>I'm very sorry to hear about your kitty :(</w:t>
       </w:r>
     </w:p>
     <w:p>
@@ -5782,157 +4703,37 @@
         <w:rPr>
           <w:rFonts w:ascii="Segoe UI" w:hAnsi="Segoe UI" w:cs="Segoe UI"/>
           <w:color w:val="24292E"/>
-          <w:sz w:val="21"/>
-          <w:szCs w:val="21"/>
+          <w:sz w:val="16"/>
+          <w:szCs w:val="16"/>
         </w:rPr>
       </w:pPr>
       <w:r>
         <w:rPr>
           <w:rFonts w:ascii="Segoe UI" w:hAnsi="Segoe UI" w:cs="Segoe UI"/>
           <w:color w:val="24292E"/>
-          <w:sz w:val="21"/>
-          <w:szCs w:val="21"/>
-        </w:rPr>
-        <w:t xml:space="preserve">SPA versus JSPs/Servlets. SPA is </w:t>
-      </w:r>
-      <w:proofErr w:type="spellStart"/>
+          <w:sz w:val="16"/>
+          <w:szCs w:val="16"/>
+        </w:rPr>
+        <w:t xml:space="preserve">SPA versus JSPs/Servlets. SPA is a-ok, that may mean, though, </w:t>
+      </w:r>
       <w:r>
         <w:rPr>
           <w:rFonts w:ascii="Segoe UI" w:hAnsi="Segoe UI" w:cs="Segoe UI"/>
           <w:color w:val="24292E"/>
-          <w:sz w:val="21"/>
-          <w:szCs w:val="21"/>
-        </w:rPr>
-        <w:t>a-ok</w:t>
-      </w:r>
-      <w:proofErr w:type="spellEnd"/>
+          <w:sz w:val="16"/>
+          <w:szCs w:val="16"/>
+          <w:highlight w:val="yellow"/>
+        </w:rPr>
+        <w:t>that you will need create services</w:t>
+      </w:r>
       <w:r>
         <w:rPr>
           <w:rFonts w:ascii="Segoe UI" w:hAnsi="Segoe UI" w:cs="Segoe UI"/>
           <w:color w:val="24292E"/>
-          <w:sz w:val="21"/>
-          <w:szCs w:val="21"/>
-        </w:rPr>
-        <w:t xml:space="preserve">, that may mean, though, </w:t>
-      </w:r>
-      <w:r>
-        <w:rPr>
-          <w:rFonts w:ascii="Segoe UI" w:hAnsi="Segoe UI" w:cs="Segoe UI"/>
-          <w:color w:val="24292E"/>
-          <w:sz w:val="21"/>
-          <w:szCs w:val="21"/>
-          <w:highlight w:val="yellow"/>
-        </w:rPr>
-        <w:t>that you will need create services</w:t>
-      </w:r>
-      <w:r>
-        <w:rPr>
-          <w:rFonts w:ascii="Segoe UI" w:hAnsi="Segoe UI" w:cs="Segoe UI"/>
-          <w:color w:val="24292E"/>
-          <w:sz w:val="21"/>
-          <w:szCs w:val="21"/>
-        </w:rPr>
-        <w:t xml:space="preserve"> for the various aspects of your application. Example: the current search we did with </w:t>
-      </w:r>
-      <w:proofErr w:type="spellStart"/>
-      <w:r>
-        <w:rPr>
-          <w:rFonts w:ascii="Segoe UI" w:hAnsi="Segoe UI" w:cs="Segoe UI"/>
-          <w:color w:val="24292E"/>
-          <w:sz w:val="21"/>
-          <w:szCs w:val="21"/>
-        </w:rPr>
-        <w:t>jsps</w:t>
-      </w:r>
-      <w:proofErr w:type="spellEnd"/>
-      <w:r>
-        <w:rPr>
-          <w:rFonts w:ascii="Segoe UI" w:hAnsi="Segoe UI" w:cs="Segoe UI"/>
-          <w:color w:val="24292E"/>
-          <w:sz w:val="21"/>
-          <w:szCs w:val="21"/>
-        </w:rPr>
-        <w:t xml:space="preserve">/servlets went something like </w:t>
-      </w:r>
-      <w:proofErr w:type="spellStart"/>
-      <w:r>
-        <w:rPr>
-          <w:rFonts w:ascii="Segoe UI" w:hAnsi="Segoe UI" w:cs="Segoe UI"/>
-          <w:color w:val="24292E"/>
-          <w:sz w:val="21"/>
-          <w:szCs w:val="21"/>
-        </w:rPr>
-        <w:t>jsp</w:t>
-      </w:r>
-      <w:proofErr w:type="spellEnd"/>
-      <w:r>
-        <w:rPr>
-          <w:rFonts w:ascii="Segoe UI" w:hAnsi="Segoe UI" w:cs="Segoe UI"/>
-          <w:color w:val="24292E"/>
-          <w:sz w:val="21"/>
-          <w:szCs w:val="21"/>
-        </w:rPr>
-        <w:t xml:space="preserve"> form =&gt; servlet =&gt; user data class, which created and returned a list of Users =&gt; servlet =&gt; JSP. With a SPA, a service would likely replace the servlet/</w:t>
-      </w:r>
-      <w:proofErr w:type="spellStart"/>
-      <w:r>
-        <w:rPr>
-          <w:rFonts w:ascii="Segoe UI" w:hAnsi="Segoe UI" w:cs="Segoe UI"/>
-          <w:color w:val="24292E"/>
-          <w:sz w:val="21"/>
-          <w:szCs w:val="21"/>
-        </w:rPr>
-        <w:t>userdata</w:t>
-      </w:r>
-      <w:proofErr w:type="spellEnd"/>
-      <w:r>
-        <w:rPr>
-          <w:rFonts w:ascii="Segoe UI" w:hAnsi="Segoe UI" w:cs="Segoe UI"/>
-          <w:color w:val="24292E"/>
-          <w:sz w:val="21"/>
-          <w:szCs w:val="21"/>
-        </w:rPr>
-        <w:t xml:space="preserve">/user/servlet piece. This is actually the exercise for Week 9, so you will definitely be learning this, however that might be a bit late to implement it </w:t>
-      </w:r>
-      <w:proofErr w:type="gramStart"/>
-      <w:r>
-        <w:rPr>
-          <w:rFonts w:ascii="Segoe UI" w:hAnsi="Segoe UI" w:cs="Segoe UI"/>
-          <w:color w:val="24292E"/>
-          <w:sz w:val="21"/>
-          <w:szCs w:val="21"/>
-        </w:rPr>
-        <w:t>fully?</w:t>
-      </w:r>
-      <w:proofErr w:type="gramEnd"/>
-      <w:r>
-        <w:rPr>
-          <w:rFonts w:ascii="Segoe UI" w:hAnsi="Segoe UI" w:cs="Segoe UI"/>
-          <w:color w:val="24292E"/>
-          <w:sz w:val="21"/>
-          <w:szCs w:val="21"/>
-        </w:rPr>
-        <w:t xml:space="preserve"> Consider learning this sooner than the scheduled? Know that many of the pieces that we are building in the next few weeks will still be the same if you "</w:t>
-      </w:r>
-      <w:proofErr w:type="spellStart"/>
-      <w:r>
-        <w:rPr>
-          <w:rFonts w:ascii="Segoe UI" w:hAnsi="Segoe UI" w:cs="Segoe UI"/>
-          <w:color w:val="24292E"/>
-          <w:sz w:val="21"/>
-          <w:szCs w:val="21"/>
-        </w:rPr>
-        <w:t>servicify</w:t>
-      </w:r>
-      <w:proofErr w:type="spellEnd"/>
-      <w:r>
-        <w:rPr>
-          <w:rFonts w:ascii="Segoe UI" w:hAnsi="Segoe UI" w:cs="Segoe UI"/>
-          <w:color w:val="24292E"/>
-          <w:sz w:val="21"/>
-          <w:szCs w:val="21"/>
-        </w:rPr>
-        <w:t>" - still need DAO, entities. What would go away are the servlets, which are replaced with services.</w:t>
+          <w:sz w:val="16"/>
+          <w:szCs w:val="16"/>
+        </w:rPr>
+        <w:t xml:space="preserve"> for the various aspects of your application. Example: the current search we did with jsps/servlets went something like jsp form =&gt; servlet =&gt; user data class, which created and returned a list of Users =&gt; servlet =&gt; JSP. With a SPA, a service would likely replace the servlet/userdata/user/servlet piece. This is actually the exercise for Week 9, so you will definitely be learning this, however that might be a bit late to implement it fully? Consider learning this sooner than the scheduled? Know that many of the pieces that we are building in the next few weeks will still be the same if you "servicify" - still need DAO, entities. What would go away are the servlets, which are replaced with services.</w:t>
       </w:r>
     </w:p>
     <w:p>
@@ -5946,8 +4747,8 @@
         <w:rPr>
           <w:rFonts w:ascii="Segoe UI" w:hAnsi="Segoe UI" w:cs="Segoe UI"/>
           <w:color w:val="24292E"/>
-          <w:sz w:val="21"/>
-          <w:szCs w:val="21"/>
+          <w:sz w:val="16"/>
+          <w:szCs w:val="16"/>
         </w:rPr>
       </w:pPr>
       <w:hyperlink r:id="rId26" w:history="1">
@@ -5955,8 +4756,8 @@
           <w:rPr>
             <w:rStyle w:val="Hyperlink"/>
             <w:rFonts w:ascii="Segoe UI" w:hAnsi="Segoe UI" w:cs="Segoe UI"/>
-            <w:sz w:val="21"/>
-            <w:szCs w:val="21"/>
+            <w:sz w:val="16"/>
+            <w:szCs w:val="16"/>
             <w:u w:val="none"/>
           </w:rPr>
           <w:t>https://www.zipcodeapi.com</w:t>
@@ -5966,51 +4767,85 @@
         <w:rPr>
           <w:rFonts w:ascii="Segoe UI" w:hAnsi="Segoe UI" w:cs="Segoe UI"/>
           <w:color w:val="24292E"/>
-          <w:sz w:val="21"/>
-          <w:szCs w:val="21"/>
-        </w:rPr>
-        <w:t xml:space="preserve"> can be a good one for locating "things" in a radius. If handling location data is not in the MVP, another </w:t>
-      </w:r>
-      <w:proofErr w:type="spellStart"/>
-      <w:r>
+          <w:sz w:val="16"/>
+          <w:szCs w:val="16"/>
+        </w:rPr>
+        <w:t> can be a good one for locating "things" in a radius. If handling location data is not in the MVP, another api that might add value to your project is java mail - which is a java library that allows emailing. Perhaps there's a need for functionality to email the admin if there is bad info somewhere?</w:t>
+      </w:r>
+    </w:p>
+    <w:p>
+      <w:pPr>
+        <w:pStyle w:val="NormalWeb"/>
+        <w:shd w:val="clear" w:color="auto" w:fill="FFFFFF"/>
+        <w:spacing w:before="0" w:beforeAutospacing="0"/>
+        <w:rPr>
+          <w:rFonts w:ascii="Segoe UI" w:hAnsi="Segoe UI" w:cs="Segoe UI"/>
+          <w:color w:val="24292E"/>
+          <w:sz w:val="16"/>
+          <w:szCs w:val="16"/>
+        </w:rPr>
+      </w:pPr>
+      <w:r>
+        <w:rPr>
+          <w:rFonts w:ascii="Segoe UI" w:hAnsi="Segoe UI" w:cs="Segoe UI"/>
+          <w:color w:val="24292E"/>
+          <w:sz w:val="16"/>
+          <w:szCs w:val="16"/>
+        </w:rPr>
+        <w:t>What else? Does this help??</w:t>
+      </w:r>
+    </w:p>
+    <w:p>
+      <w:pPr>
+        <w:pStyle w:val="NormalWeb"/>
+        <w:shd w:val="clear" w:color="auto" w:fill="FFFFFF"/>
+        <w:spacing w:before="0" w:beforeAutospacing="0"/>
         <w:rPr>
           <w:rFonts w:ascii="Segoe UI" w:hAnsi="Segoe UI" w:cs="Segoe UI"/>
           <w:color w:val="24292E"/>
           <w:sz w:val="21"/>
           <w:szCs w:val="21"/>
         </w:rPr>
-        <w:t>api</w:t>
-      </w:r>
-      <w:proofErr w:type="spellEnd"/>
-      <w:r>
+      </w:pPr>
+    </w:p>
+    <w:p>
+      <w:pPr>
+        <w:pStyle w:val="NormalWeb"/>
+        <w:shd w:val="clear" w:color="auto" w:fill="FFFFFF"/>
+        <w:spacing w:before="0" w:beforeAutospacing="0"/>
         <w:rPr>
           <w:rFonts w:ascii="Segoe UI" w:hAnsi="Segoe UI" w:cs="Segoe UI"/>
           <w:color w:val="24292E"/>
           <w:sz w:val="21"/>
           <w:szCs w:val="21"/>
         </w:rPr>
-        <w:t xml:space="preserve"> that might add value to your project is java mail - which is a java library that allows emailing. Perhaps </w:t>
-      </w:r>
-      <w:proofErr w:type="gramStart"/>
-      <w:r>
+      </w:pPr>
+    </w:p>
+    <w:p>
+      <w:pPr>
+        <w:pStyle w:val="NormalWeb"/>
+        <w:shd w:val="clear" w:color="auto" w:fill="FFFFFF"/>
+        <w:spacing w:before="0" w:beforeAutospacing="0"/>
         <w:rPr>
           <w:rFonts w:ascii="Segoe UI" w:hAnsi="Segoe UI" w:cs="Segoe UI"/>
           <w:color w:val="24292E"/>
           <w:sz w:val="21"/>
           <w:szCs w:val="21"/>
         </w:rPr>
-        <w:t>there's</w:t>
-      </w:r>
-      <w:proofErr w:type="gramEnd"/>
-      <w:r>
+      </w:pPr>
+    </w:p>
+    <w:p>
+      <w:pPr>
+        <w:pStyle w:val="NormalWeb"/>
+        <w:shd w:val="clear" w:color="auto" w:fill="FFFFFF"/>
+        <w:spacing w:before="0" w:beforeAutospacing="0"/>
         <w:rPr>
           <w:rFonts w:ascii="Segoe UI" w:hAnsi="Segoe UI" w:cs="Segoe UI"/>
           <w:color w:val="24292E"/>
           <w:sz w:val="21"/>
           <w:szCs w:val="21"/>
         </w:rPr>
-        <w:t xml:space="preserve"> a need for functionality to email the admin if there is bad info somewhere?</w:t>
-      </w:r>
+      </w:pPr>
     </w:p>
     <w:p>
       <w:pPr>
@@ -6031,80 +4866,7 @@
           <w:sz w:val="21"/>
           <w:szCs w:val="21"/>
         </w:rPr>
-        <w:t>What else? Does this help??</w:t>
-      </w:r>
-    </w:p>
-    <w:p>
-      <w:pPr>
-        <w:pStyle w:val="NormalWeb"/>
-        <w:shd w:val="clear" w:color="auto" w:fill="FFFFFF"/>
-        <w:spacing w:before="0" w:beforeAutospacing="0"/>
-        <w:rPr>
-          <w:rFonts w:ascii="Segoe UI" w:hAnsi="Segoe UI" w:cs="Segoe UI"/>
-          <w:color w:val="24292E"/>
-          <w:sz w:val="21"/>
-          <w:szCs w:val="21"/>
-        </w:rPr>
-      </w:pPr>
-    </w:p>
-    <w:p>
-      <w:pPr>
-        <w:pStyle w:val="NormalWeb"/>
-        <w:shd w:val="clear" w:color="auto" w:fill="FFFFFF"/>
-        <w:spacing w:before="0" w:beforeAutospacing="0"/>
-        <w:rPr>
-          <w:rFonts w:ascii="Segoe UI" w:hAnsi="Segoe UI" w:cs="Segoe UI"/>
-          <w:color w:val="24292E"/>
-          <w:sz w:val="21"/>
-          <w:szCs w:val="21"/>
-        </w:rPr>
-      </w:pPr>
-    </w:p>
-    <w:p>
-      <w:pPr>
-        <w:pStyle w:val="NormalWeb"/>
-        <w:shd w:val="clear" w:color="auto" w:fill="FFFFFF"/>
-        <w:spacing w:before="0" w:beforeAutospacing="0"/>
-        <w:rPr>
-          <w:rFonts w:ascii="Segoe UI" w:hAnsi="Segoe UI" w:cs="Segoe UI"/>
-          <w:color w:val="24292E"/>
-          <w:sz w:val="21"/>
-          <w:szCs w:val="21"/>
-        </w:rPr>
-      </w:pPr>
-    </w:p>
-    <w:p>
-      <w:pPr>
-        <w:pStyle w:val="NormalWeb"/>
-        <w:shd w:val="clear" w:color="auto" w:fill="FFFFFF"/>
-        <w:spacing w:before="0" w:beforeAutospacing="0"/>
-        <w:rPr>
-          <w:rFonts w:ascii="Segoe UI" w:hAnsi="Segoe UI" w:cs="Segoe UI"/>
-          <w:color w:val="24292E"/>
-          <w:sz w:val="21"/>
-          <w:szCs w:val="21"/>
-        </w:rPr>
-      </w:pPr>
-    </w:p>
-    <w:p>
-      <w:pPr>
-        <w:pStyle w:val="NormalWeb"/>
-        <w:shd w:val="clear" w:color="auto" w:fill="FFFFFF"/>
-        <w:spacing w:before="0" w:beforeAutospacing="0"/>
-        <w:rPr>
-          <w:rFonts w:ascii="Segoe UI" w:hAnsi="Segoe UI" w:cs="Segoe UI"/>
-          <w:color w:val="24292E"/>
-          <w:sz w:val="21"/>
-          <w:szCs w:val="21"/>
-        </w:rPr>
-      </w:pPr>
-      <w:r>
-        <w:rPr>
-          <w:rFonts w:ascii="Segoe UI" w:hAnsi="Segoe UI" w:cs="Segoe UI"/>
-          <w:color w:val="24292E"/>
-          <w:sz w:val="21"/>
-          <w:szCs w:val="21"/>
-        </w:rPr>
+        <w:lastRenderedPageBreak/>
         <w:t>From the community:</w:t>
       </w:r>
     </w:p>
@@ -6144,7 +4906,6 @@
           <w:sz w:val="20"/>
           <w:szCs w:val="20"/>
         </w:rPr>
-        <w:lastRenderedPageBreak/>
         <w:t>/**</w:t>
       </w:r>
       <w:r>
@@ -6155,9 +4916,8 @@
           <w:szCs w:val="20"/>
         </w:rPr>
         <w:br/>
-        <w:t xml:space="preserve">Eric </w:t>
-      </w:r>
-      <w:proofErr w:type="spellStart"/>
+        <w:t>Eric Salzwedel</w:t>
+      </w:r>
       <w:r>
         <w:rPr>
           <w:rFonts w:ascii="Courier New" w:eastAsia="Times New Roman" w:hAnsi="Courier New" w:cs="Courier New"/>
@@ -6165,9 +4925,9 @@
           <w:sz w:val="20"/>
           <w:szCs w:val="20"/>
         </w:rPr>
-        <w:t>Salzwedel</w:t>
-      </w:r>
-      <w:proofErr w:type="spellEnd"/>
+        <w:br/>
+        <w:t>Salzwedel Community Little Free Pantry - Marshall 53559</w:t>
+      </w:r>
       <w:r>
         <w:rPr>
           <w:rFonts w:ascii="Courier New" w:eastAsia="Times New Roman" w:hAnsi="Courier New" w:cs="Courier New"/>
@@ -6177,7 +4937,6 @@
         </w:rPr>
         <w:br/>
       </w:r>
-      <w:proofErr w:type="spellStart"/>
       <w:r>
         <w:rPr>
           <w:rFonts w:ascii="Courier New" w:eastAsia="Times New Roman" w:hAnsi="Courier New" w:cs="Courier New"/>
@@ -6185,9 +4944,9 @@
           <w:sz w:val="20"/>
           <w:szCs w:val="20"/>
         </w:rPr>
-        <w:t>Salzwedel</w:t>
-      </w:r>
-      <w:proofErr w:type="spellEnd"/>
+        <w:br/>
+        <w:t>Makalah Wagner</w:t>
+      </w:r>
       <w:r>
         <w:rPr>
           <w:rFonts w:ascii="Courier New" w:eastAsia="Times New Roman" w:hAnsi="Courier New" w:cs="Courier New"/>
@@ -6195,7 +4954,8 @@
           <w:sz w:val="20"/>
           <w:szCs w:val="20"/>
         </w:rPr>
-        <w:t xml:space="preserve"> Community Little Free Pantry - Marshall 53559</w:t>
+        <w:br/>
+        <w:t>Start here for ones already mapped - https://m.facebook.com/groups/daneconeighbors/permalink/2305374192940507/</w:t>
       </w:r>
       <w:r>
         <w:rPr>
@@ -6205,6 +4965,7 @@
           <w:szCs w:val="20"/>
         </w:rPr>
         <w:br/>
+        <w:t>Karen Andro</w:t>
       </w:r>
       <w:r>
         <w:rPr>
@@ -6214,8 +4975,8 @@
           <w:szCs w:val="20"/>
         </w:rPr>
         <w:br/>
-      </w:r>
-      <w:proofErr w:type="spellStart"/>
+        <w:t>https://www.cacscw.org/.../dane-county-food-pantry-network/</w:t>
+      </w:r>
       <w:r>
         <w:rPr>
           <w:rFonts w:ascii="Courier New" w:eastAsia="Times New Roman" w:hAnsi="Courier New" w:cs="Courier New"/>
@@ -6223,9 +4984,8 @@
           <w:sz w:val="20"/>
           <w:szCs w:val="20"/>
         </w:rPr>
-        <w:t>Makalah</w:t>
-      </w:r>
-      <w:proofErr w:type="spellEnd"/>
+        <w:br/>
+      </w:r>
       <w:r>
         <w:rPr>
           <w:rFonts w:ascii="Courier New" w:eastAsia="Times New Roman" w:hAnsi="Courier New" w:cs="Courier New"/>
@@ -6233,7 +4993,8 @@
           <w:sz w:val="20"/>
           <w:szCs w:val="20"/>
         </w:rPr>
-        <w:t xml:space="preserve"> Wagner</w:t>
+        <w:br/>
+        <w:t xml:space="preserve">    Marlene Hardick</w:t>
       </w:r>
       <w:r>
         <w:rPr>
@@ -6243,7 +5004,7 @@
           <w:szCs w:val="20"/>
         </w:rPr>
         <w:br/>
-        <w:t>Start here for ones already mapped - https://m.facebook.com/groups/daneconeighbors/permalink/2305374192940507/</w:t>
+        <w:t>badge icon</w:t>
       </w:r>
       <w:r>
         <w:rPr>
@@ -6253,9 +5014,8 @@
           <w:szCs w:val="20"/>
         </w:rPr>
         <w:br/>
-        <w:t xml:space="preserve">Karen </w:t>
-      </w:r>
-      <w:proofErr w:type="spellStart"/>
+        <w:t>Please. Include nearby bus stops and actually address, phone #, actual days, hours open. Can clients shop for what they want or is it picking up a box at the curb.</w:t>
+      </w:r>
       <w:r>
         <w:rPr>
           <w:rFonts w:ascii="Courier New" w:eastAsia="Times New Roman" w:hAnsi="Courier New" w:cs="Courier New"/>
@@ -6263,9 +5023,9 @@
           <w:sz w:val="20"/>
           <w:szCs w:val="20"/>
         </w:rPr>
-        <w:t>Andro</w:t>
-      </w:r>
-      <w:proofErr w:type="spellEnd"/>
+        <w:br/>
+        <w:t xml:space="preserve">    Delivery? Where? Area served?</w:t>
+      </w:r>
       <w:r>
         <w:rPr>
           <w:rFonts w:ascii="Courier New" w:eastAsia="Times New Roman" w:hAnsi="Courier New" w:cs="Courier New"/>
@@ -6274,7 +5034,7 @@
           <w:szCs w:val="20"/>
         </w:rPr>
         <w:br/>
-        <w:t>https://www.cacscw.org/.../dane-county-food-pantry-network/</w:t>
+        <w:t xml:space="preserve">    Registration needed? Proof of income needed?</w:t>
       </w:r>
       <w:r>
         <w:rPr>
@@ -6284,6 +5044,7 @@
           <w:szCs w:val="20"/>
         </w:rPr>
         <w:br/>
+        <w:t xml:space="preserve">    Schools with curbside pickup? Who qualifies?</w:t>
       </w:r>
       <w:r>
         <w:rPr>
@@ -6293,9 +5054,7 @@
           <w:szCs w:val="20"/>
         </w:rPr>
         <w:br/>
-        <w:t xml:space="preserve">    Marlene </w:t>
-      </w:r>
-      <w:proofErr w:type="spellStart"/>
+      </w:r>
       <w:r>
         <w:rPr>
           <w:rFonts w:ascii="Courier New" w:eastAsia="Times New Roman" w:hAnsi="Courier New" w:cs="Courier New"/>
@@ -6303,9 +5062,9 @@
           <w:sz w:val="20"/>
           <w:szCs w:val="20"/>
         </w:rPr>
-        <w:t>Hardick</w:t>
-      </w:r>
-      <w:proofErr w:type="spellEnd"/>
+        <w:br/>
+        <w:t xml:space="preserve">    Sara J. Ariss: watertown comm pantry,</w:t>
+      </w:r>
       <w:r>
         <w:rPr>
           <w:rFonts w:ascii="Courier New" w:eastAsia="Times New Roman" w:hAnsi="Courier New" w:cs="Courier New"/>
@@ -6314,7 +5073,7 @@
           <w:szCs w:val="20"/>
         </w:rPr>
         <w:br/>
-        <w:t>badge icon</w:t>
+        <w:t xml:space="preserve">    Ruby's Pantry</w:t>
       </w:r>
       <w:r>
         <w:rPr>
@@ -6324,9 +5083,8 @@
           <w:szCs w:val="20"/>
         </w:rPr>
         <w:br/>
-        <w:t xml:space="preserve">Please. Include nearby bus stops and </w:t>
-      </w:r>
-      <w:proofErr w:type="gramStart"/>
+        <w:t xml:space="preserve">    Genos Pantry</w:t>
+      </w:r>
       <w:r>
         <w:rPr>
           <w:rFonts w:ascii="Courier New" w:eastAsia="Times New Roman" w:hAnsi="Courier New" w:cs="Courier New"/>
@@ -6334,9 +5092,9 @@
           <w:sz w:val="20"/>
           <w:szCs w:val="20"/>
         </w:rPr>
-        <w:t>actually address</w:t>
-      </w:r>
-      <w:proofErr w:type="gramEnd"/>
+        <w:br/>
+        <w:t>Immanual UMC jefferson</w:t>
+      </w:r>
       <w:r>
         <w:rPr>
           <w:rFonts w:ascii="Courier New" w:eastAsia="Times New Roman" w:hAnsi="Courier New" w:cs="Courier New"/>
@@ -6344,7 +5102,7 @@
           <w:sz w:val="20"/>
           <w:szCs w:val="20"/>
         </w:rPr>
-        <w:t>, phone #, actual days, hours open. Can clients shop for what they want or is it picking up a box at the curb.</w:t>
+        <w:br/>
       </w:r>
       <w:r>
         <w:rPr>
@@ -6354,7 +5112,7 @@
           <w:szCs w:val="20"/>
         </w:rPr>
         <w:br/>
-        <w:t xml:space="preserve">    Delivery? Where? Area served?</w:t>
+        <w:t>Community fridges:</w:t>
       </w:r>
       <w:r>
         <w:rPr>
@@ -6364,7 +5122,7 @@
           <w:szCs w:val="20"/>
         </w:rPr>
         <w:br/>
-        <w:t xml:space="preserve">    Registration needed? Proof of income needed?</w:t>
+        <w:t>https://www.facebook.com/MadisonCommunityFridges/?__cft__[0]=AZV0tt5nCgAEy9gwA-7ouvm4IHLIqZgNbD5ah1UnIg9SVYGGLO7j9f5_J6fVC0T3rSammvDpwirmVaBKa2in8GosPwmuUkp7eh6b2kVxUortLAgdEWjKr8NPf6ZVDZCAHiU_akTrj5h_E0Lin0trirxo2HJPXu4JFzkCdTwMnyKevR0TxftPeKuxIA479dFFBFw&amp;__tn__=R]-R</w:t>
       </w:r>
       <w:r>
         <w:rPr>
@@ -6374,7 +5132,7 @@
           <w:szCs w:val="20"/>
         </w:rPr>
         <w:br/>
-        <w:t xml:space="preserve">    Schools with curbside pickup? Who qualifies?</w:t>
+        <w:t>Prairie rod pantry</w:t>
       </w:r>
       <w:r>
         <w:rPr>
@@ -6393,9 +5151,8 @@
           <w:szCs w:val="20"/>
         </w:rPr>
         <w:br/>
-        <w:t xml:space="preserve">    Sara J. </w:t>
-      </w:r>
-      <w:proofErr w:type="spellStart"/>
+        <w:t>Sandburg Community Food pantry (although we are temporarily not active due to the cold weather) https://www.facebook.com/sandburgfoodpantry</w:t>
+      </w:r>
       <w:r>
         <w:rPr>
           <w:rFonts w:ascii="Courier New" w:eastAsia="Times New Roman" w:hAnsi="Courier New" w:cs="Courier New"/>
@@ -6403,9 +5160,9 @@
           <w:sz w:val="20"/>
           <w:szCs w:val="20"/>
         </w:rPr>
-        <w:t>Ariss</w:t>
-      </w:r>
-      <w:proofErr w:type="spellEnd"/>
+        <w:br/>
+        <w:t xml:space="preserve">    https://publichealthmdc.com/.../2020-04-06_COVID-19_Food...</w:t>
+      </w:r>
       <w:r>
         <w:rPr>
           <w:rFonts w:ascii="Courier New" w:eastAsia="Times New Roman" w:hAnsi="Courier New" w:cs="Courier New"/>
@@ -6413,9 +5170,9 @@
           <w:sz w:val="20"/>
           <w:szCs w:val="20"/>
         </w:rPr>
-        <w:t xml:space="preserve">: </w:t>
-      </w:r>
-      <w:proofErr w:type="spellStart"/>
+        <w:br/>
+        <w:t xml:space="preserve">        http://bit.ly/MadisonCOVID-Edit the food section might be a good start</w:t>
+      </w:r>
       <w:r>
         <w:rPr>
           <w:rFonts w:ascii="Courier New" w:eastAsia="Times New Roman" w:hAnsi="Courier New" w:cs="Courier New"/>
@@ -6423,9 +5180,8 @@
           <w:sz w:val="20"/>
           <w:szCs w:val="20"/>
         </w:rPr>
-        <w:t>watertown</w:t>
-      </w:r>
-      <w:proofErr w:type="spellEnd"/>
+        <w:br/>
+      </w:r>
       <w:r>
         <w:rPr>
           <w:rFonts w:ascii="Courier New" w:eastAsia="Times New Roman" w:hAnsi="Courier New" w:cs="Courier New"/>
@@ -6433,7 +5189,7 @@
           <w:sz w:val="20"/>
           <w:szCs w:val="20"/>
         </w:rPr>
-        <w:t xml:space="preserve"> comm pantry,</w:t>
+        <w:br/>
       </w:r>
       <w:r>
         <w:rPr>
@@ -6443,7 +5199,7 @@
           <w:szCs w:val="20"/>
         </w:rPr>
         <w:br/>
-        <w:t xml:space="preserve">    Ruby's Pantry</w:t>
+        <w:t xml:space="preserve">            May i recommend a place for folks to comment, give advice, rate the pantry?</w:t>
       </w:r>
       <w:r>
         <w:rPr>
@@ -6453,7 +5209,7 @@
           <w:szCs w:val="20"/>
         </w:rPr>
         <w:br/>
-        <w:t xml:space="preserve">    Genos Pantry</w:t>
+        <w:t xml:space="preserve">            </w:t>
       </w:r>
       <w:r>
         <w:rPr>
@@ -6463,182 +5219,6 @@
           <w:szCs w:val="20"/>
         </w:rPr>
         <w:br/>
-      </w:r>
-      <w:proofErr w:type="spellStart"/>
-      <w:r>
-        <w:rPr>
-          <w:rFonts w:ascii="Courier New" w:eastAsia="Times New Roman" w:hAnsi="Courier New" w:cs="Courier New"/>
-          <w:color w:val="A9B7C6"/>
-          <w:sz w:val="20"/>
-          <w:szCs w:val="20"/>
-        </w:rPr>
-        <w:t>Immanual</w:t>
-      </w:r>
-      <w:proofErr w:type="spellEnd"/>
-      <w:r>
-        <w:rPr>
-          <w:rFonts w:ascii="Courier New" w:eastAsia="Times New Roman" w:hAnsi="Courier New" w:cs="Courier New"/>
-          <w:color w:val="A9B7C6"/>
-          <w:sz w:val="20"/>
-          <w:szCs w:val="20"/>
-        </w:rPr>
-        <w:t xml:space="preserve"> UMC </w:t>
-      </w:r>
-      <w:proofErr w:type="spellStart"/>
-      <w:r>
-        <w:rPr>
-          <w:rFonts w:ascii="Courier New" w:eastAsia="Times New Roman" w:hAnsi="Courier New" w:cs="Courier New"/>
-          <w:color w:val="A9B7C6"/>
-          <w:sz w:val="20"/>
-          <w:szCs w:val="20"/>
-        </w:rPr>
-        <w:t>jefferson</w:t>
-      </w:r>
-      <w:proofErr w:type="spellEnd"/>
-      <w:r>
-        <w:rPr>
-          <w:rFonts w:ascii="Courier New" w:eastAsia="Times New Roman" w:hAnsi="Courier New" w:cs="Courier New"/>
-          <w:color w:val="A9B7C6"/>
-          <w:sz w:val="20"/>
-          <w:szCs w:val="20"/>
-        </w:rPr>
-        <w:br/>
-      </w:r>
-      <w:r>
-        <w:rPr>
-          <w:rFonts w:ascii="Courier New" w:eastAsia="Times New Roman" w:hAnsi="Courier New" w:cs="Courier New"/>
-          <w:color w:val="A9B7C6"/>
-          <w:sz w:val="20"/>
-          <w:szCs w:val="20"/>
-        </w:rPr>
-        <w:br/>
-        <w:t>Community fridges:</w:t>
-      </w:r>
-      <w:r>
-        <w:rPr>
-          <w:rFonts w:ascii="Courier New" w:eastAsia="Times New Roman" w:hAnsi="Courier New" w:cs="Courier New"/>
-          <w:color w:val="A9B7C6"/>
-          <w:sz w:val="20"/>
-          <w:szCs w:val="20"/>
-        </w:rPr>
-        <w:br/>
-        <w:t>https://www.facebook.com/MadisonCommunityFridges/?__cft__[0]=AZV0tt5nCgAEy9gwA-7ouvm4IHLIqZgNbD5ah1UnIg9SVYGGLO7j9f5_J6fVC0T3rSammvDpwirmVaBKa2in8GosPwmuUkp7eh6b2kVxUortLAgdEWjKr8NPf6ZVDZCAHiU_akTrj5h_E0Lin0trirxo2HJPXu4JFzkCdTwMnyKevR0TxftPeKuxIA479dFFBFw&amp;__tn__=R]-R</w:t>
-      </w:r>
-      <w:r>
-        <w:rPr>
-          <w:rFonts w:ascii="Courier New" w:eastAsia="Times New Roman" w:hAnsi="Courier New" w:cs="Courier New"/>
-          <w:color w:val="A9B7C6"/>
-          <w:sz w:val="20"/>
-          <w:szCs w:val="20"/>
-        </w:rPr>
-        <w:br/>
-        <w:t>Prairie rod pantry</w:t>
-      </w:r>
-      <w:r>
-        <w:rPr>
-          <w:rFonts w:ascii="Courier New" w:eastAsia="Times New Roman" w:hAnsi="Courier New" w:cs="Courier New"/>
-          <w:color w:val="A9B7C6"/>
-          <w:sz w:val="20"/>
-          <w:szCs w:val="20"/>
-        </w:rPr>
-        <w:br/>
-      </w:r>
-      <w:r>
-        <w:rPr>
-          <w:rFonts w:ascii="Courier New" w:eastAsia="Times New Roman" w:hAnsi="Courier New" w:cs="Courier New"/>
-          <w:color w:val="A9B7C6"/>
-          <w:sz w:val="20"/>
-          <w:szCs w:val="20"/>
-        </w:rPr>
-        <w:br/>
-        <w:t>Sandburg Community Food pantry (although we are temporarily not active due to the cold weather) https://www.facebook.com/sandburgfoodpantry</w:t>
-      </w:r>
-      <w:r>
-        <w:rPr>
-          <w:rFonts w:ascii="Courier New" w:eastAsia="Times New Roman" w:hAnsi="Courier New" w:cs="Courier New"/>
-          <w:color w:val="A9B7C6"/>
-          <w:sz w:val="20"/>
-          <w:szCs w:val="20"/>
-        </w:rPr>
-        <w:br/>
-        <w:t xml:space="preserve">    https://publichealthmdc.com/.../2020-04-06_COVID-19_Food...</w:t>
-      </w:r>
-      <w:r>
-        <w:rPr>
-          <w:rFonts w:ascii="Courier New" w:eastAsia="Times New Roman" w:hAnsi="Courier New" w:cs="Courier New"/>
-          <w:color w:val="A9B7C6"/>
-          <w:sz w:val="20"/>
-          <w:szCs w:val="20"/>
-        </w:rPr>
-        <w:br/>
-        <w:t xml:space="preserve">        http://bit.ly/MadisonCOVID-Edit the food section might be a good start</w:t>
-      </w:r>
-      <w:r>
-        <w:rPr>
-          <w:rFonts w:ascii="Courier New" w:eastAsia="Times New Roman" w:hAnsi="Courier New" w:cs="Courier New"/>
-          <w:color w:val="A9B7C6"/>
-          <w:sz w:val="20"/>
-          <w:szCs w:val="20"/>
-        </w:rPr>
-        <w:br/>
-      </w:r>
-      <w:r>
-        <w:rPr>
-          <w:rFonts w:ascii="Courier New" w:eastAsia="Times New Roman" w:hAnsi="Courier New" w:cs="Courier New"/>
-          <w:color w:val="A9B7C6"/>
-          <w:sz w:val="20"/>
-          <w:szCs w:val="20"/>
-        </w:rPr>
-        <w:br/>
-      </w:r>
-      <w:r>
-        <w:rPr>
-          <w:rFonts w:ascii="Courier New" w:eastAsia="Times New Roman" w:hAnsi="Courier New" w:cs="Courier New"/>
-          <w:color w:val="A9B7C6"/>
-          <w:sz w:val="20"/>
-          <w:szCs w:val="20"/>
-        </w:rPr>
-        <w:br/>
-        <w:t xml:space="preserve">            May </w:t>
-      </w:r>
-      <w:proofErr w:type="spellStart"/>
-      <w:r>
-        <w:rPr>
-          <w:rFonts w:ascii="Courier New" w:eastAsia="Times New Roman" w:hAnsi="Courier New" w:cs="Courier New"/>
-          <w:color w:val="A9B7C6"/>
-          <w:sz w:val="20"/>
-          <w:szCs w:val="20"/>
-        </w:rPr>
-        <w:t>i</w:t>
-      </w:r>
-      <w:proofErr w:type="spellEnd"/>
-      <w:r>
-        <w:rPr>
-          <w:rFonts w:ascii="Courier New" w:eastAsia="Times New Roman" w:hAnsi="Courier New" w:cs="Courier New"/>
-          <w:color w:val="A9B7C6"/>
-          <w:sz w:val="20"/>
-          <w:szCs w:val="20"/>
-        </w:rPr>
-        <w:t xml:space="preserve"> recommend a place for folks to comment, give advice, rate the pantry?</w:t>
-      </w:r>
-      <w:r>
-        <w:rPr>
-          <w:rFonts w:ascii="Courier New" w:eastAsia="Times New Roman" w:hAnsi="Courier New" w:cs="Courier New"/>
-          <w:color w:val="A9B7C6"/>
-          <w:sz w:val="20"/>
-          <w:szCs w:val="20"/>
-        </w:rPr>
-        <w:br/>
-        <w:t xml:space="preserve">            </w:t>
-      </w:r>
-      <w:r>
-        <w:rPr>
-          <w:rFonts w:ascii="Courier New" w:eastAsia="Times New Roman" w:hAnsi="Courier New" w:cs="Courier New"/>
-          <w:color w:val="A9B7C6"/>
-          <w:sz w:val="20"/>
-          <w:szCs w:val="20"/>
-        </w:rPr>
-        <w:br/>
         <w:t xml:space="preserve">            *//</w:t>
       </w:r>
     </w:p>
@@ -6713,6 +5293,167 @@
           <w:rFonts w:ascii="Calibri" w:eastAsia="Times New Roman" w:hAnsi="Calibri" w:cs="Calibri"/>
         </w:rPr>
         <w:tab/>
+      </w:r>
+    </w:p>
+    <w:p>
+      <w:pPr>
+        <w:spacing w:after="0" w:line="240" w:lineRule="auto"/>
+        <w:ind w:left="540"/>
+        <w:rPr>
+          <w:rFonts w:ascii="Calibri" w:eastAsia="Times New Roman" w:hAnsi="Calibri" w:cs="Calibri"/>
+          <w:b/>
+          <w:bCs/>
+        </w:rPr>
+      </w:pPr>
+      <w:r>
+        <w:rPr>
+          <w:rFonts w:ascii="Calibri" w:eastAsia="Times New Roman" w:hAnsi="Calibri" w:cs="Calibri"/>
+          <w:b/>
+          <w:bCs/>
+        </w:rPr>
+        <w:t>Sat 2/13</w:t>
+      </w:r>
+      <w:r>
+        <w:rPr>
+          <w:rFonts w:ascii="Calibri" w:eastAsia="Times New Roman" w:hAnsi="Calibri" w:cs="Calibri"/>
+          <w:b/>
+          <w:bCs/>
+        </w:rPr>
+        <w:t xml:space="preserve"> 2 hrs</w:t>
+      </w:r>
+    </w:p>
+    <w:p>
+      <w:pPr>
+        <w:spacing w:after="0" w:line="240" w:lineRule="auto"/>
+        <w:ind w:left="540"/>
+        <w:rPr>
+          <w:rFonts w:ascii="Calibri" w:eastAsia="Times New Roman" w:hAnsi="Calibri" w:cs="Calibri"/>
+        </w:rPr>
+      </w:pPr>
+      <w:r>
+        <w:rPr>
+          <w:rFonts w:ascii="Calibri" w:eastAsia="Times New Roman" w:hAnsi="Calibri" w:cs="Calibri"/>
+        </w:rPr>
+        <w:tab/>
+        <w:t>-going through the weeks readings, videos</w:t>
+      </w:r>
+    </w:p>
+    <w:p>
+      <w:pPr>
+        <w:spacing w:after="0" w:line="240" w:lineRule="auto"/>
+        <w:ind w:left="540"/>
+        <w:rPr>
+          <w:rFonts w:ascii="Calibri" w:eastAsia="Times New Roman" w:hAnsi="Calibri" w:cs="Calibri"/>
+        </w:rPr>
+      </w:pPr>
+    </w:p>
+    <w:p>
+      <w:pPr>
+        <w:spacing w:after="0" w:line="240" w:lineRule="auto"/>
+        <w:ind w:left="540"/>
+        <w:rPr>
+          <w:rFonts w:ascii="Calibri" w:eastAsia="Times New Roman" w:hAnsi="Calibri" w:cs="Calibri"/>
+        </w:rPr>
+      </w:pPr>
+    </w:p>
+    <w:p>
+      <w:pPr>
+        <w:spacing w:after="0" w:line="240" w:lineRule="auto"/>
+        <w:ind w:left="540"/>
+        <w:rPr>
+          <w:rFonts w:ascii="Calibri" w:eastAsia="Times New Roman" w:hAnsi="Calibri" w:cs="Calibri"/>
+        </w:rPr>
+      </w:pPr>
+    </w:p>
+    <w:p>
+      <w:pPr>
+        <w:spacing w:after="0" w:line="240" w:lineRule="auto"/>
+        <w:rPr>
+          <w:rFonts w:ascii="Calibri" w:eastAsia="Times New Roman" w:hAnsi="Calibri" w:cs="Calibri"/>
+        </w:rPr>
+      </w:pPr>
+      <w:r>
+        <w:rPr>
+          <w:rFonts w:ascii="Calibri" w:eastAsia="Times New Roman" w:hAnsi="Calibri" w:cs="Calibri"/>
+        </w:rPr>
+        <w:t>Additional Resources I Need To Research!</w:t>
+      </w:r>
+    </w:p>
+    <w:p>
+      <w:pPr>
+        <w:spacing w:after="0" w:line="240" w:lineRule="auto"/>
+        <w:ind w:left="540"/>
+        <w:rPr>
+          <w:rFonts w:ascii="Calibri" w:eastAsia="Times New Roman" w:hAnsi="Calibri" w:cs="Calibri"/>
+        </w:rPr>
+      </w:pPr>
+      <w:r>
+        <w:rPr>
+          <w:rFonts w:ascii="Calibri" w:eastAsia="Times New Roman" w:hAnsi="Calibri" w:cs="Calibri"/>
+        </w:rPr>
+        <w:t>Using google maps in my app</w:t>
+      </w:r>
+    </w:p>
+    <w:p>
+      <w:pPr>
+        <w:spacing w:after="0" w:line="240" w:lineRule="auto"/>
+        <w:ind w:left="540"/>
+        <w:rPr>
+          <w:rFonts w:ascii="Calibri" w:eastAsia="Times New Roman" w:hAnsi="Calibri" w:cs="Calibri"/>
+        </w:rPr>
+      </w:pPr>
+      <w:r>
+        <w:rPr>
+          <w:rFonts w:ascii="Calibri" w:eastAsia="Times New Roman" w:hAnsi="Calibri" w:cs="Calibri"/>
+        </w:rPr>
+        <w:t>Accessibility!  What is the newest tech/best practice specific to Java?</w:t>
+      </w:r>
+    </w:p>
+    <w:p>
+      <w:pPr>
+        <w:spacing w:after="0" w:line="240" w:lineRule="auto"/>
+        <w:ind w:left="540"/>
+        <w:rPr>
+          <w:rFonts w:ascii="Calibri" w:eastAsia="Times New Roman" w:hAnsi="Calibri" w:cs="Calibri"/>
+        </w:rPr>
+      </w:pPr>
+    </w:p>
+    <w:p/>
+    <w:p/>
+    <w:p>
+      <w:r>
+        <w:t>WEEK 5;</w:t>
+      </w:r>
+    </w:p>
+    <w:p>
+      <w:r>
+        <w:t>Mon 2/15 1 hour-</w:t>
+      </w:r>
+    </w:p>
+    <w:p>
+      <w:r>
+        <w:tab/>
+        <w:t>Prepping for TV interview!!  Channel 3 did a segment about my project, which was really heartening and exciting.  I have alot more pressure to do this well, now</w:t>
+      </w:r>
+      <w:r>
+        <w:t>.</w:t>
+      </w:r>
+    </w:p>
+    <w:p>
+      <w:r>
+        <w:t xml:space="preserve">Tues 2/16 </w:t>
+      </w:r>
+      <w:r>
+        <w:t>8</w:t>
+      </w:r>
+      <w:r>
+        <w:t xml:space="preserve"> hours</w:t>
+      </w:r>
+    </w:p>
+    <w:p>
+      <w:r>
+        <w:tab/>
+        <w:t>Working on adding hibernate to my project, having a few troubles after moving to a test db, now I keep getting a table not found error, I did some googling, but I haven’t figured it out yet..</w:t>
       </w:r>
     </w:p>
     <w:p/>

</xml_diff>

<commit_message>
adding userRole class and dao
</commit_message>
<xml_diff>
--- a/DesignDocs/Journal.md.docx
+++ b/DesignDocs/Journal.md.docx
@@ -31,8 +31,18 @@
           <w:i/>
           <w:iCs/>
         </w:rPr>
-        <w:t>Week 1: 7 hrs</w:t>
-      </w:r>
+        <w:t xml:space="preserve">Week 1: 7 </w:t>
+      </w:r>
+      <w:proofErr w:type="spellStart"/>
+      <w:r>
+        <w:rPr>
+          <w:rFonts w:ascii="Calibri" w:eastAsia="Times New Roman" w:hAnsi="Calibri" w:cs="Calibri"/>
+          <w:i/>
+          <w:iCs/>
+        </w:rPr>
+        <w:t>hrs</w:t>
+      </w:r>
+      <w:proofErr w:type="spellEnd"/>
     </w:p>
     <w:p>
       <w:pPr>
@@ -48,8 +58,28 @@
           <w:i/>
           <w:iCs/>
         </w:rPr>
-        <w:t>Week 2: 13  hrs</w:t>
-      </w:r>
+        <w:t xml:space="preserve">Week 2: </w:t>
+      </w:r>
+      <w:proofErr w:type="gramStart"/>
+      <w:r>
+        <w:rPr>
+          <w:rFonts w:ascii="Calibri" w:eastAsia="Times New Roman" w:hAnsi="Calibri" w:cs="Calibri"/>
+          <w:i/>
+          <w:iCs/>
+        </w:rPr>
+        <w:t xml:space="preserve">13  </w:t>
+      </w:r>
+      <w:proofErr w:type="spellStart"/>
+      <w:r>
+        <w:rPr>
+          <w:rFonts w:ascii="Calibri" w:eastAsia="Times New Roman" w:hAnsi="Calibri" w:cs="Calibri"/>
+          <w:i/>
+          <w:iCs/>
+        </w:rPr>
+        <w:t>hrs</w:t>
+      </w:r>
+      <w:proofErr w:type="spellEnd"/>
+      <w:proofErr w:type="gramEnd"/>
     </w:p>
     <w:p>
       <w:pPr>
@@ -63,8 +93,16 @@
         <w:rPr>
           <w:rFonts w:ascii="Calibri" w:eastAsia="Times New Roman" w:hAnsi="Calibri" w:cs="Calibri"/>
         </w:rPr>
-        <w:t>Week 3: 19 hrs</w:t>
-      </w:r>
+        <w:t xml:space="preserve">Week 3: 19 </w:t>
+      </w:r>
+      <w:proofErr w:type="spellStart"/>
+      <w:r>
+        <w:rPr>
+          <w:rFonts w:ascii="Calibri" w:eastAsia="Times New Roman" w:hAnsi="Calibri" w:cs="Calibri"/>
+        </w:rPr>
+        <w:t>hrs</w:t>
+      </w:r>
+      <w:proofErr w:type="spellEnd"/>
     </w:p>
     <w:p>
       <w:pPr>
@@ -206,8 +244,16 @@
               <w:rPr>
                 <w:rFonts w:ascii="Calibri" w:eastAsia="Times New Roman" w:hAnsi="Calibri" w:cs="Calibri"/>
               </w:rPr>
-              <w:t xml:space="preserve">  3hrs researching, reviewing, looking over docs for indie project, generating user stories</w:t>
+              <w:t xml:space="preserve">  3hrs researching, reviewing, looking over docs for indie project, generating user </w:t>
             </w:r>
+            <w:proofErr w:type="gramStart"/>
+            <w:r>
+              <w:rPr>
+                <w:rFonts w:ascii="Calibri" w:eastAsia="Times New Roman" w:hAnsi="Calibri" w:cs="Calibri"/>
+              </w:rPr>
+              <w:t>stories</w:t>
+            </w:r>
+            <w:proofErr w:type="gramEnd"/>
           </w:p>
           <w:p>
             <w:pPr>
@@ -220,7 +266,35 @@
               <w:rPr>
                 <w:rFonts w:ascii="Calibri" w:eastAsia="Times New Roman" w:hAnsi="Calibri" w:cs="Calibri"/>
               </w:rPr>
-              <w:t>Looked up how to add onenote file to git…didn't find what I wanted</w:t>
+              <w:t xml:space="preserve">Looked up how to add </w:t>
+            </w:r>
+            <w:proofErr w:type="spellStart"/>
+            <w:r>
+              <w:rPr>
+                <w:rFonts w:ascii="Calibri" w:eastAsia="Times New Roman" w:hAnsi="Calibri" w:cs="Calibri"/>
+              </w:rPr>
+              <w:t>onenote</w:t>
+            </w:r>
+            <w:proofErr w:type="spellEnd"/>
+            <w:r>
+              <w:rPr>
+                <w:rFonts w:ascii="Calibri" w:eastAsia="Times New Roman" w:hAnsi="Calibri" w:cs="Calibri"/>
+              </w:rPr>
+              <w:t xml:space="preserve"> file to git…</w:t>
+            </w:r>
+            <w:proofErr w:type="gramStart"/>
+            <w:r>
+              <w:rPr>
+                <w:rFonts w:ascii="Calibri" w:eastAsia="Times New Roman" w:hAnsi="Calibri" w:cs="Calibri"/>
+              </w:rPr>
+              <w:t>didn't</w:t>
+            </w:r>
+            <w:proofErr w:type="gramEnd"/>
+            <w:r>
+              <w:rPr>
+                <w:rFonts w:ascii="Calibri" w:eastAsia="Times New Roman" w:hAnsi="Calibri" w:cs="Calibri"/>
+              </w:rPr>
+              <w:t xml:space="preserve"> find what I wanted</w:t>
             </w:r>
           </w:p>
         </w:tc>
@@ -315,8 +389,18 @@
         <w:rPr>
           <w:rFonts w:ascii="Calibri" w:eastAsia="Times New Roman" w:hAnsi="Calibri" w:cs="Calibri"/>
         </w:rPr>
-        <w:t>Need to start drilling down features/mvp</w:t>
-      </w:r>
+        <w:t>Need to start drilling down features/</w:t>
+      </w:r>
+      <w:proofErr w:type="spellStart"/>
+      <w:proofErr w:type="gramStart"/>
+      <w:r>
+        <w:rPr>
+          <w:rFonts w:ascii="Calibri" w:eastAsia="Times New Roman" w:hAnsi="Calibri" w:cs="Calibri"/>
+        </w:rPr>
+        <w:t>mvp</w:t>
+      </w:r>
+      <w:proofErr w:type="spellEnd"/>
+      <w:proofErr w:type="gramEnd"/>
     </w:p>
     <w:p>
       <w:pPr>
@@ -335,7 +419,21 @@
         <w:rPr>
           <w:rFonts w:ascii="Calibri" w:eastAsia="Times New Roman" w:hAnsi="Calibri" w:cs="Calibri"/>
         </w:rPr>
-        <w:t>How many pages?  SPA? Or do I need a results servlet/jsp?</w:t>
+        <w:t>How many pages?  SPA? Or do I need a results servlet/</w:t>
+      </w:r>
+      <w:proofErr w:type="spellStart"/>
+      <w:r>
+        <w:rPr>
+          <w:rFonts w:ascii="Calibri" w:eastAsia="Times New Roman" w:hAnsi="Calibri" w:cs="Calibri"/>
+        </w:rPr>
+        <w:t>jsp</w:t>
+      </w:r>
+      <w:proofErr w:type="spellEnd"/>
+      <w:r>
+        <w:rPr>
+          <w:rFonts w:ascii="Calibri" w:eastAsia="Times New Roman" w:hAnsi="Calibri" w:cs="Calibri"/>
+        </w:rPr>
+        <w:t>?</w:t>
       </w:r>
     </w:p>
     <w:p>
@@ -355,8 +453,16 @@
         <w:rPr>
           <w:rFonts w:ascii="Calibri" w:eastAsia="Times New Roman" w:hAnsi="Calibri" w:cs="Calibri"/>
         </w:rPr>
-        <w:t>Welcome page with featured resources/new/events, sign in/sign up, search form</w:t>
-      </w:r>
+        <w:t xml:space="preserve">Welcome page with featured resources/new/events, sign in/sign up, search </w:t>
+      </w:r>
+      <w:proofErr w:type="gramStart"/>
+      <w:r>
+        <w:rPr>
+          <w:rFonts w:ascii="Calibri" w:eastAsia="Times New Roman" w:hAnsi="Calibri" w:cs="Calibri"/>
+        </w:rPr>
+        <w:t>form</w:t>
+      </w:r>
+      <w:proofErr w:type="gramEnd"/>
     </w:p>
     <w:p>
       <w:pPr>
@@ -543,7 +649,23 @@
           <w:rFonts w:ascii="Calibri" w:eastAsia="Times New Roman" w:hAnsi="Calibri" w:cs="Calibri"/>
           <w:color w:val="000000"/>
         </w:rPr>
-        <w:t xml:space="preserve"> ?Which software for wireframes? Figma?  </w:t>
+        <w:t> </w:t>
+      </w:r>
+      <w:proofErr w:type="gramStart"/>
+      <w:r>
+        <w:rPr>
+          <w:rFonts w:ascii="Calibri" w:eastAsia="Times New Roman" w:hAnsi="Calibri" w:cs="Calibri"/>
+          <w:color w:val="000000"/>
+        </w:rPr>
+        <w:t>?Which</w:t>
+      </w:r>
+      <w:proofErr w:type="gramEnd"/>
+      <w:r>
+        <w:rPr>
+          <w:rFonts w:ascii="Calibri" w:eastAsia="Times New Roman" w:hAnsi="Calibri" w:cs="Calibri"/>
+          <w:color w:val="000000"/>
+        </w:rPr>
+        <w:t xml:space="preserve"> software for wireframes? Figma?  </w:t>
       </w:r>
     </w:p>
     <w:p>
@@ -618,7 +740,23 @@
           <w:rFonts w:ascii="Calibri" w:eastAsia="Times New Roman" w:hAnsi="Calibri" w:cs="Calibri"/>
           <w:color w:val="000000"/>
         </w:rPr>
-        <w:t> Don't forget WHITE SPACE IS GOOD</w:t>
+        <w:t> </w:t>
+      </w:r>
+      <w:proofErr w:type="gramStart"/>
+      <w:r>
+        <w:rPr>
+          <w:rFonts w:ascii="Calibri" w:eastAsia="Times New Roman" w:hAnsi="Calibri" w:cs="Calibri"/>
+          <w:color w:val="000000"/>
+        </w:rPr>
+        <w:t>Don't</w:t>
+      </w:r>
+      <w:proofErr w:type="gramEnd"/>
+      <w:r>
+        <w:rPr>
+          <w:rFonts w:ascii="Calibri" w:eastAsia="Times New Roman" w:hAnsi="Calibri" w:cs="Calibri"/>
+          <w:color w:val="000000"/>
+        </w:rPr>
+        <w:t xml:space="preserve"> forget WHITE SPACE IS GOOD</w:t>
       </w:r>
     </w:p>
     <w:p>
@@ -658,8 +796,16 @@
         <w:rPr>
           <w:rFonts w:ascii="Calibri" w:eastAsia="Times New Roman" w:hAnsi="Calibri" w:cs="Calibri"/>
         </w:rPr>
-        <w:t>Use template, review</w:t>
-      </w:r>
+        <w:t xml:space="preserve">Use template, </w:t>
+      </w:r>
+      <w:proofErr w:type="gramStart"/>
+      <w:r>
+        <w:rPr>
+          <w:rFonts w:ascii="Calibri" w:eastAsia="Times New Roman" w:hAnsi="Calibri" w:cs="Calibri"/>
+        </w:rPr>
+        <w:t>review</w:t>
+      </w:r>
+      <w:proofErr w:type="gramEnd"/>
     </w:p>
     <w:p>
       <w:pPr>
@@ -693,8 +839,44 @@
         <w:rPr>
           <w:rFonts w:ascii="Calibri" w:eastAsia="Times New Roman" w:hAnsi="Calibri" w:cs="Calibri"/>
         </w:rPr>
-        <w:t>Think about how to do the search by location, zipcode functions, need google map API thing?  Need to separate by service locations, not corp address</w:t>
-      </w:r>
+        <w:t xml:space="preserve">Think about how to do the search by location, </w:t>
+      </w:r>
+      <w:proofErr w:type="spellStart"/>
+      <w:r>
+        <w:rPr>
+          <w:rFonts w:ascii="Calibri" w:eastAsia="Times New Roman" w:hAnsi="Calibri" w:cs="Calibri"/>
+        </w:rPr>
+        <w:t>zipcode</w:t>
+      </w:r>
+      <w:proofErr w:type="spellEnd"/>
+      <w:r>
+        <w:rPr>
+          <w:rFonts w:ascii="Calibri" w:eastAsia="Times New Roman" w:hAnsi="Calibri" w:cs="Calibri"/>
+        </w:rPr>
+        <w:t xml:space="preserve"> functions, need google map API thing?  Need to separate by service locations, not </w:t>
+      </w:r>
+      <w:proofErr w:type="spellStart"/>
+      <w:r>
+        <w:rPr>
+          <w:rFonts w:ascii="Calibri" w:eastAsia="Times New Roman" w:hAnsi="Calibri" w:cs="Calibri"/>
+        </w:rPr>
+        <w:t>corp</w:t>
+      </w:r>
+      <w:proofErr w:type="spellEnd"/>
+      <w:r>
+        <w:rPr>
+          <w:rFonts w:ascii="Calibri" w:eastAsia="Times New Roman" w:hAnsi="Calibri" w:cs="Calibri"/>
+        </w:rPr>
+        <w:t xml:space="preserve"> </w:t>
+      </w:r>
+      <w:proofErr w:type="gramStart"/>
+      <w:r>
+        <w:rPr>
+          <w:rFonts w:ascii="Calibri" w:eastAsia="Times New Roman" w:hAnsi="Calibri" w:cs="Calibri"/>
+        </w:rPr>
+        <w:t>address</w:t>
+      </w:r>
+      <w:proofErr w:type="gramEnd"/>
     </w:p>
     <w:p>
       <w:pPr>
@@ -768,8 +950,17 @@
           <w:rFonts w:ascii="Calibri" w:eastAsia="Times New Roman" w:hAnsi="Calibri" w:cs="Calibri"/>
           <w:color w:val="000000"/>
         </w:rPr>
-        <w:t> Pare down user stories</w:t>
-      </w:r>
+        <w:t xml:space="preserve"> Pare down user </w:t>
+      </w:r>
+      <w:proofErr w:type="gramStart"/>
+      <w:r>
+        <w:rPr>
+          <w:rFonts w:ascii="Calibri" w:eastAsia="Times New Roman" w:hAnsi="Calibri" w:cs="Calibri"/>
+          <w:color w:val="000000"/>
+        </w:rPr>
+        <w:t>stories</w:t>
+      </w:r>
+      <w:proofErr w:type="gramEnd"/>
     </w:p>
     <w:p>
       <w:pPr>
@@ -843,7 +1034,23 @@
           <w:rFonts w:ascii="Calibri" w:eastAsia="Times New Roman" w:hAnsi="Calibri" w:cs="Calibri"/>
           <w:color w:val="000000"/>
         </w:rPr>
-        <w:t> Which apis to use?</w:t>
+        <w:t xml:space="preserve"> Which </w:t>
+      </w:r>
+      <w:proofErr w:type="spellStart"/>
+      <w:r>
+        <w:rPr>
+          <w:rFonts w:ascii="Calibri" w:eastAsia="Times New Roman" w:hAnsi="Calibri" w:cs="Calibri"/>
+          <w:color w:val="000000"/>
+        </w:rPr>
+        <w:t>apis</w:t>
+      </w:r>
+      <w:proofErr w:type="spellEnd"/>
+      <w:r>
+        <w:rPr>
+          <w:rFonts w:ascii="Calibri" w:eastAsia="Times New Roman" w:hAnsi="Calibri" w:cs="Calibri"/>
+          <w:color w:val="000000"/>
+        </w:rPr>
+        <w:t xml:space="preserve"> to use?</w:t>
       </w:r>
     </w:p>
     <w:p>
@@ -918,8 +1125,17 @@
           <w:rFonts w:ascii="Calibri" w:eastAsia="Times New Roman" w:hAnsi="Calibri" w:cs="Calibri"/>
           <w:color w:val="000000"/>
         </w:rPr>
-        <w:t> Started thinking about entities and ERD</w:t>
-      </w:r>
+        <w:t xml:space="preserve"> Started thinking about entities and </w:t>
+      </w:r>
+      <w:proofErr w:type="gramStart"/>
+      <w:r>
+        <w:rPr>
+          <w:rFonts w:ascii="Calibri" w:eastAsia="Times New Roman" w:hAnsi="Calibri" w:cs="Calibri"/>
+          <w:color w:val="000000"/>
+        </w:rPr>
+        <w:t>ERD</w:t>
+      </w:r>
+      <w:proofErr w:type="gramEnd"/>
     </w:p>
     <w:p>
       <w:pPr>
@@ -993,7 +1209,25 @@
           <w:rFonts w:ascii="Calibri" w:eastAsia="Times New Roman" w:hAnsi="Calibri" w:cs="Calibri"/>
           <w:color w:val="000000"/>
         </w:rPr>
-        <w:t> What are my entities?? I need some many to many relationships, how do decide what they are?SuperClasses/subclasses, inheritance, INTERFACES?</w:t>
+        <w:t xml:space="preserve"> What are my entities?? I need some many to many relationships, how do decide what they </w:t>
+      </w:r>
+      <w:proofErr w:type="spellStart"/>
+      <w:proofErr w:type="gramStart"/>
+      <w:r>
+        <w:rPr>
+          <w:rFonts w:ascii="Calibri" w:eastAsia="Times New Roman" w:hAnsi="Calibri" w:cs="Calibri"/>
+          <w:color w:val="000000"/>
+        </w:rPr>
+        <w:t>are?SuperClasses</w:t>
+      </w:r>
+      <w:proofErr w:type="spellEnd"/>
+      <w:proofErr w:type="gramEnd"/>
+      <w:r>
+        <w:rPr>
+          <w:rFonts w:ascii="Calibri" w:eastAsia="Times New Roman" w:hAnsi="Calibri" w:cs="Calibri"/>
+          <w:color w:val="000000"/>
+        </w:rPr>
+        <w:t>/subclasses, inheritance, INTERFACES?</w:t>
       </w:r>
     </w:p>
     <w:p>
@@ -1121,7 +1355,23 @@
           <w:rFonts w:ascii="Calibri" w:eastAsia="Times New Roman" w:hAnsi="Calibri" w:cs="Calibri"/>
           <w:color w:val="000000"/>
         </w:rPr>
-        <w:t> What about api data?? How is that modeled/mapped?</w:t>
+        <w:t xml:space="preserve"> What about </w:t>
+      </w:r>
+      <w:proofErr w:type="spellStart"/>
+      <w:r>
+        <w:rPr>
+          <w:rFonts w:ascii="Calibri" w:eastAsia="Times New Roman" w:hAnsi="Calibri" w:cs="Calibri"/>
+          <w:color w:val="000000"/>
+        </w:rPr>
+        <w:t>api</w:t>
+      </w:r>
+      <w:proofErr w:type="spellEnd"/>
+      <w:r>
+        <w:rPr>
+          <w:rFonts w:ascii="Calibri" w:eastAsia="Times New Roman" w:hAnsi="Calibri" w:cs="Calibri"/>
+          <w:color w:val="000000"/>
+        </w:rPr>
+        <w:t xml:space="preserve"> data?? How is that modeled/mapped?</w:t>
       </w:r>
     </w:p>
     <w:p>
@@ -1347,8 +1597,16 @@
         <w:rPr>
           <w:rFonts w:ascii="Calibri" w:eastAsia="Times New Roman" w:hAnsi="Calibri" w:cs="Calibri"/>
         </w:rPr>
-        <w:t>Write prep code</w:t>
-      </w:r>
+        <w:t xml:space="preserve">Write prep </w:t>
+      </w:r>
+      <w:proofErr w:type="gramStart"/>
+      <w:r>
+        <w:rPr>
+          <w:rFonts w:ascii="Calibri" w:eastAsia="Times New Roman" w:hAnsi="Calibri" w:cs="Calibri"/>
+        </w:rPr>
+        <w:t>code</w:t>
+      </w:r>
+      <w:proofErr w:type="gramEnd"/>
     </w:p>
     <w:p>
       <w:pPr>
@@ -1387,8 +1645,16 @@
         <w:rPr>
           <w:rFonts w:ascii="Calibri" w:eastAsia="Times New Roman" w:hAnsi="Calibri" w:cs="Calibri"/>
         </w:rPr>
-        <w:t>Implement, test, debug</w:t>
-      </w:r>
+        <w:t xml:space="preserve">Implement, test, </w:t>
+      </w:r>
+      <w:proofErr w:type="gramStart"/>
+      <w:r>
+        <w:rPr>
+          <w:rFonts w:ascii="Calibri" w:eastAsia="Times New Roman" w:hAnsi="Calibri" w:cs="Calibri"/>
+        </w:rPr>
+        <w:t>debug</w:t>
+      </w:r>
+      <w:proofErr w:type="gramEnd"/>
     </w:p>
     <w:p>
       <w:pPr>
@@ -1432,7 +1698,21 @@
         <w:rPr>
           <w:rFonts w:ascii="Calibri" w:eastAsia="Times New Roman" w:hAnsi="Calibri" w:cs="Calibri"/>
         </w:rPr>
-        <w:t>Exploring Monday.com project mgt software, per Lisa on Slack, watched a couple of intro videos, but my cat just died, so I wasn't really into it.</w:t>
+        <w:t xml:space="preserve">Exploring Monday.com project mgt software, per Lisa on Slack, watched a couple of intro videos, but my cat just died, so I </w:t>
+      </w:r>
+      <w:proofErr w:type="gramStart"/>
+      <w:r>
+        <w:rPr>
+          <w:rFonts w:ascii="Calibri" w:eastAsia="Times New Roman" w:hAnsi="Calibri" w:cs="Calibri"/>
+        </w:rPr>
+        <w:t>wasn't</w:t>
+      </w:r>
+      <w:proofErr w:type="gramEnd"/>
+      <w:r>
+        <w:rPr>
+          <w:rFonts w:ascii="Calibri" w:eastAsia="Times New Roman" w:hAnsi="Calibri" w:cs="Calibri"/>
+        </w:rPr>
+        <w:t xml:space="preserve"> really into it.</w:t>
       </w:r>
     </w:p>
     <w:p>
@@ -1447,7 +1727,35 @@
         <w:rPr>
           <w:rFonts w:ascii="Calibri" w:eastAsia="Times New Roman" w:hAnsi="Calibri" w:cs="Calibri"/>
         </w:rPr>
-        <w:t>-seems like it's just for keeping track of tasks and goals, etc…limited scope for what I need, I want something that helps me figure out what to do LOL!</w:t>
+        <w:t xml:space="preserve">-seems like </w:t>
+      </w:r>
+      <w:proofErr w:type="gramStart"/>
+      <w:r>
+        <w:rPr>
+          <w:rFonts w:ascii="Calibri" w:eastAsia="Times New Roman" w:hAnsi="Calibri" w:cs="Calibri"/>
+        </w:rPr>
+        <w:t>it's</w:t>
+      </w:r>
+      <w:proofErr w:type="gramEnd"/>
+      <w:r>
+        <w:rPr>
+          <w:rFonts w:ascii="Calibri" w:eastAsia="Times New Roman" w:hAnsi="Calibri" w:cs="Calibri"/>
+        </w:rPr>
+        <w:t xml:space="preserve"> just for keeping track of tasks and goals, </w:t>
+      </w:r>
+      <w:proofErr w:type="spellStart"/>
+      <w:r>
+        <w:rPr>
+          <w:rFonts w:ascii="Calibri" w:eastAsia="Times New Roman" w:hAnsi="Calibri" w:cs="Calibri"/>
+        </w:rPr>
+        <w:t>etc</w:t>
+      </w:r>
+      <w:proofErr w:type="spellEnd"/>
+      <w:r>
+        <w:rPr>
+          <w:rFonts w:ascii="Calibri" w:eastAsia="Times New Roman" w:hAnsi="Calibri" w:cs="Calibri"/>
+        </w:rPr>
+        <w:t>…limited scope for what I need, I want something that helps me figure out what to do LOL!</w:t>
       </w:r>
     </w:p>
     <w:p>
@@ -1462,7 +1770,21 @@
         <w:rPr>
           <w:rFonts w:ascii="Calibri" w:eastAsia="Times New Roman" w:hAnsi="Calibri" w:cs="Calibri"/>
         </w:rPr>
-        <w:t>Okay, let's research Java planning then….SEE JAVA PLANNING SECTION</w:t>
+        <w:t>Okay, let's research Java planning then</w:t>
+      </w:r>
+      <w:proofErr w:type="gramStart"/>
+      <w:r>
+        <w:rPr>
+          <w:rFonts w:ascii="Calibri" w:eastAsia="Times New Roman" w:hAnsi="Calibri" w:cs="Calibri"/>
+        </w:rPr>
+        <w:t>….SEE</w:t>
+      </w:r>
+      <w:proofErr w:type="gramEnd"/>
+      <w:r>
+        <w:rPr>
+          <w:rFonts w:ascii="Calibri" w:eastAsia="Times New Roman" w:hAnsi="Calibri" w:cs="Calibri"/>
+        </w:rPr>
+        <w:t xml:space="preserve"> JAVA PLANNING SECTION</w:t>
       </w:r>
     </w:p>
     <w:p>
@@ -1477,8 +1799,16 @@
         <w:rPr>
           <w:rFonts w:ascii="Calibri" w:eastAsia="Times New Roman" w:hAnsi="Calibri" w:cs="Calibri"/>
         </w:rPr>
-        <w:t>!?  I really need to organize and plan how I am going to accomplish this</w:t>
-      </w:r>
+        <w:t xml:space="preserve">!?  I really need to organize and plan how I am going to accomplish </w:t>
+      </w:r>
+      <w:proofErr w:type="gramStart"/>
+      <w:r>
+        <w:rPr>
+          <w:rFonts w:ascii="Calibri" w:eastAsia="Times New Roman" w:hAnsi="Calibri" w:cs="Calibri"/>
+        </w:rPr>
+        <w:t>this</w:t>
+      </w:r>
+      <w:proofErr w:type="gramEnd"/>
     </w:p>
     <w:p>
       <w:pPr>
@@ -1547,8 +1877,17 @@
           <w:rFonts w:ascii="Calibri" w:eastAsia="Times New Roman" w:hAnsi="Calibri" w:cs="Calibri"/>
           <w:color w:val="000000"/>
         </w:rPr>
-        <w:t> Think about sociological aspects of my users and how I can incorporate into UXUI</w:t>
-      </w:r>
+        <w:t xml:space="preserve"> Think about sociological aspects of my users and how I can incorporate into </w:t>
+      </w:r>
+      <w:proofErr w:type="gramStart"/>
+      <w:r>
+        <w:rPr>
+          <w:rFonts w:ascii="Calibri" w:eastAsia="Times New Roman" w:hAnsi="Calibri" w:cs="Calibri"/>
+          <w:color w:val="000000"/>
+        </w:rPr>
+        <w:t>UXUI</w:t>
+      </w:r>
+      <w:proofErr w:type="gramEnd"/>
     </w:p>
     <w:p>
       <w:pPr>
@@ -1567,7 +1906,21 @@
         <w:rPr>
           <w:rFonts w:ascii="Calibri" w:eastAsia="Times New Roman" w:hAnsi="Calibri" w:cs="Calibri"/>
         </w:rPr>
-        <w:t>How is this important?/does it really matter?</w:t>
+        <w:t xml:space="preserve">How is this </w:t>
+      </w:r>
+      <w:proofErr w:type="gramStart"/>
+      <w:r>
+        <w:rPr>
+          <w:rFonts w:ascii="Calibri" w:eastAsia="Times New Roman" w:hAnsi="Calibri" w:cs="Calibri"/>
+        </w:rPr>
+        <w:t>important?/</w:t>
+      </w:r>
+      <w:proofErr w:type="gramEnd"/>
+      <w:r>
+        <w:rPr>
+          <w:rFonts w:ascii="Calibri" w:eastAsia="Times New Roman" w:hAnsi="Calibri" w:cs="Calibri"/>
+        </w:rPr>
+        <w:t>does it really matter?</w:t>
       </w:r>
     </w:p>
     <w:p>
@@ -1607,8 +1960,16 @@
         <w:rPr>
           <w:rFonts w:ascii="Calibri" w:eastAsia="Times New Roman" w:hAnsi="Calibri" w:cs="Calibri"/>
         </w:rPr>
-        <w:t>Immigrants/some not legally recognized, let them know if documentation is needed</w:t>
-      </w:r>
+        <w:t xml:space="preserve">Immigrants/some not legally recognized, let them know if documentation is </w:t>
+      </w:r>
+      <w:proofErr w:type="gramStart"/>
+      <w:r>
+        <w:rPr>
+          <w:rFonts w:ascii="Calibri" w:eastAsia="Times New Roman" w:hAnsi="Calibri" w:cs="Calibri"/>
+        </w:rPr>
+        <w:t>needed</w:t>
+      </w:r>
+      <w:proofErr w:type="gramEnd"/>
     </w:p>
     <w:p>
       <w:pPr>
@@ -1648,8 +2009,16 @@
         <w:rPr>
           <w:rFonts w:ascii="Calibri" w:eastAsia="Times New Roman" w:hAnsi="Calibri" w:cs="Calibri"/>
         </w:rPr>
-        <w:t>Sensitivity to situations, beware of judging, stereotyping</w:t>
-      </w:r>
+        <w:t xml:space="preserve">Sensitivity to situations, beware of judging, </w:t>
+      </w:r>
+      <w:proofErr w:type="gramStart"/>
+      <w:r>
+        <w:rPr>
+          <w:rFonts w:ascii="Calibri" w:eastAsia="Times New Roman" w:hAnsi="Calibri" w:cs="Calibri"/>
+        </w:rPr>
+        <w:t>stereotyping</w:t>
+      </w:r>
+      <w:proofErr w:type="gramEnd"/>
     </w:p>
     <w:p>
       <w:pPr>
@@ -1789,11 +2158,19 @@
           <w:rFonts w:ascii="Calibri" w:eastAsia="Times New Roman" w:hAnsi="Calibri" w:cs="Calibri"/>
         </w:rPr>
       </w:pPr>
-      <w:r>
-        <w:rPr>
-          <w:rFonts w:ascii="Calibri" w:eastAsia="Times New Roman" w:hAnsi="Calibri" w:cs="Calibri"/>
-        </w:rPr>
-        <w:t>What's up with threads??!!</w:t>
+      <w:proofErr w:type="gramStart"/>
+      <w:r>
+        <w:rPr>
+          <w:rFonts w:ascii="Calibri" w:eastAsia="Times New Roman" w:hAnsi="Calibri" w:cs="Calibri"/>
+        </w:rPr>
+        <w:t>What's</w:t>
+      </w:r>
+      <w:proofErr w:type="gramEnd"/>
+      <w:r>
+        <w:rPr>
+          <w:rFonts w:ascii="Calibri" w:eastAsia="Times New Roman" w:hAnsi="Calibri" w:cs="Calibri"/>
+        </w:rPr>
+        <w:t xml:space="preserve"> up with threads??!!</w:t>
       </w:r>
     </w:p>
     <w:p>
@@ -1816,8 +2193,18 @@
           <w:color w:val="4E4242"/>
           <w:shd w:val="clear" w:color="auto" w:fill="FFFFFF"/>
         </w:rPr>
-        <w:t>Ways to improve the design of your objects</w:t>
-      </w:r>
+        <w:t xml:space="preserve">Ways to improve the design of your </w:t>
+      </w:r>
+      <w:proofErr w:type="gramStart"/>
+      <w:r>
+        <w:rPr>
+          <w:rFonts w:ascii="museo-sans" w:eastAsia="Times New Roman" w:hAnsi="museo-sans" w:cs="Calibri"/>
+          <w:color w:val="4E4242"/>
+          <w:shd w:val="clear" w:color="auto" w:fill="FFFFFF"/>
+        </w:rPr>
+        <w:t>objects</w:t>
+      </w:r>
+      <w:proofErr w:type="gramEnd"/>
     </w:p>
     <w:p>
       <w:pPr>
@@ -1977,8 +2364,18 @@
           <w:color w:val="4E4242"/>
           <w:shd w:val="clear" w:color="auto" w:fill="FFFFFF"/>
         </w:rPr>
-        <w:t>The Model/Controller/View architecture used by the JFC classes</w:t>
-      </w:r>
+        <w:t xml:space="preserve">The Model/Controller/View architecture used by the JFC </w:t>
+      </w:r>
+      <w:proofErr w:type="gramStart"/>
+      <w:r>
+        <w:rPr>
+          <w:rFonts w:ascii="museo-sans" w:eastAsia="Times New Roman" w:hAnsi="museo-sans" w:cs="Calibri"/>
+          <w:color w:val="4E4242"/>
+          <w:shd w:val="clear" w:color="auto" w:fill="FFFFFF"/>
+        </w:rPr>
+        <w:t>classes</w:t>
+      </w:r>
+      <w:proofErr w:type="gramEnd"/>
     </w:p>
     <w:p>
       <w:pPr>
@@ -2135,7 +2532,23 @@
           <w:rFonts w:ascii="Calibri" w:eastAsia="Times New Roman" w:hAnsi="Calibri" w:cs="Calibri"/>
           <w:highlight w:val="yellow"/>
         </w:rPr>
-        <w:t>Getting feedback -- and making adjustments to your system design as a result of the feedback -- is an example of iteration in the process of software development.</w:t>
+        <w:t xml:space="preserve">Getting feedback -- and </w:t>
+      </w:r>
+      <w:proofErr w:type="gramStart"/>
+      <w:r>
+        <w:rPr>
+          <w:rFonts w:ascii="Calibri" w:eastAsia="Times New Roman" w:hAnsi="Calibri" w:cs="Calibri"/>
+          <w:highlight w:val="yellow"/>
+        </w:rPr>
+        <w:t>making adjustments to</w:t>
+      </w:r>
+      <w:proofErr w:type="gramEnd"/>
+      <w:r>
+        <w:rPr>
+          <w:rFonts w:ascii="Calibri" w:eastAsia="Times New Roman" w:hAnsi="Calibri" w:cs="Calibri"/>
+          <w:highlight w:val="yellow"/>
+        </w:rPr>
+        <w:t xml:space="preserve"> your system design as a result of the feedback -- is an example of iteration in the process of software development.</w:t>
       </w:r>
     </w:p>
     <w:p>
@@ -2209,8 +2622,16 @@
         <w:rPr>
           <w:rFonts w:ascii="Calibri" w:eastAsia="Times New Roman" w:hAnsi="Calibri" w:cs="Calibri"/>
         </w:rPr>
-        <w:t>Tuesday, 2/1/21, 3 hrs</w:t>
-      </w:r>
+        <w:t xml:space="preserve">Tuesday, 2/1/21, 3 </w:t>
+      </w:r>
+      <w:proofErr w:type="spellStart"/>
+      <w:r>
+        <w:rPr>
+          <w:rFonts w:ascii="Calibri" w:eastAsia="Times New Roman" w:hAnsi="Calibri" w:cs="Calibri"/>
+        </w:rPr>
+        <w:t>hrs</w:t>
+      </w:r>
+      <w:proofErr w:type="spellEnd"/>
     </w:p>
     <w:p>
       <w:pPr>
@@ -2254,7 +2675,21 @@
         <w:rPr>
           <w:rFonts w:ascii="Calibri" w:eastAsia="Times New Roman" w:hAnsi="Calibri" w:cs="Calibri"/>
         </w:rPr>
-        <w:t>-Adding figma project to start wireframing</w:t>
+        <w:t xml:space="preserve">-Adding </w:t>
+      </w:r>
+      <w:proofErr w:type="spellStart"/>
+      <w:r>
+        <w:rPr>
+          <w:rFonts w:ascii="Calibri" w:eastAsia="Times New Roman" w:hAnsi="Calibri" w:cs="Calibri"/>
+        </w:rPr>
+        <w:t>figma</w:t>
+      </w:r>
+      <w:proofErr w:type="spellEnd"/>
+      <w:r>
+        <w:rPr>
+          <w:rFonts w:ascii="Calibri" w:eastAsia="Times New Roman" w:hAnsi="Calibri" w:cs="Calibri"/>
+        </w:rPr>
+        <w:t xml:space="preserve"> project to start wireframing</w:t>
       </w:r>
     </w:p>
     <w:p>
@@ -2269,7 +2704,35 @@
         <w:rPr>
           <w:rFonts w:ascii="Calibri" w:eastAsia="Times New Roman" w:hAnsi="Calibri" w:cs="Calibri"/>
         </w:rPr>
-        <w:t>Programs are so boxy, though, aesthetically and mentally…  you have to choose from already made stuff instead of creating, which I should like, premade code being reused…</w:t>
+        <w:t xml:space="preserve">Programs are so boxy, though, </w:t>
+      </w:r>
+      <w:proofErr w:type="gramStart"/>
+      <w:r>
+        <w:rPr>
+          <w:rFonts w:ascii="Calibri" w:eastAsia="Times New Roman" w:hAnsi="Calibri" w:cs="Calibri"/>
+        </w:rPr>
+        <w:t>aesthetically</w:t>
+      </w:r>
+      <w:proofErr w:type="gramEnd"/>
+      <w:r>
+        <w:rPr>
+          <w:rFonts w:ascii="Calibri" w:eastAsia="Times New Roman" w:hAnsi="Calibri" w:cs="Calibri"/>
+        </w:rPr>
+        <w:t xml:space="preserve"> and mentally…  you </w:t>
+      </w:r>
+      <w:proofErr w:type="gramStart"/>
+      <w:r>
+        <w:rPr>
+          <w:rFonts w:ascii="Calibri" w:eastAsia="Times New Roman" w:hAnsi="Calibri" w:cs="Calibri"/>
+        </w:rPr>
+        <w:t>have to</w:t>
+      </w:r>
+      <w:proofErr w:type="gramEnd"/>
+      <w:r>
+        <w:rPr>
+          <w:rFonts w:ascii="Calibri" w:eastAsia="Times New Roman" w:hAnsi="Calibri" w:cs="Calibri"/>
+        </w:rPr>
+        <w:t xml:space="preserve"> choose from already made stuff instead of creating, which I should like, premade code being reused…</w:t>
       </w:r>
     </w:p>
     <w:p>
@@ -2289,7 +2752,21 @@
         <w:rPr>
           <w:rFonts w:ascii="Calibri" w:eastAsia="Times New Roman" w:hAnsi="Calibri" w:cs="Calibri"/>
         </w:rPr>
-        <w:t>I don't want it to be like everything else…  I suppose every dev says that, and I vaguely remember warnings about trying to reinvent the wheel in UIUX class…</w:t>
+        <w:t xml:space="preserve">I </w:t>
+      </w:r>
+      <w:proofErr w:type="gramStart"/>
+      <w:r>
+        <w:rPr>
+          <w:rFonts w:ascii="Calibri" w:eastAsia="Times New Roman" w:hAnsi="Calibri" w:cs="Calibri"/>
+        </w:rPr>
+        <w:t>don't</w:t>
+      </w:r>
+      <w:proofErr w:type="gramEnd"/>
+      <w:r>
+        <w:rPr>
+          <w:rFonts w:ascii="Calibri" w:eastAsia="Times New Roman" w:hAnsi="Calibri" w:cs="Calibri"/>
+        </w:rPr>
+        <w:t xml:space="preserve"> want it to be like everything else…  I suppose every dev says that, and I vaguely remember warnings about trying to reinvent the wheel in UIUX class…</w:t>
       </w:r>
     </w:p>
     <w:p>
@@ -2334,7 +2811,29 @@
         <w:rPr>
           <w:rFonts w:ascii="Calibri" w:eastAsia="Times New Roman" w:hAnsi="Calibri" w:cs="Calibri"/>
         </w:rPr>
-        <w:t xml:space="preserve">There is no need to see flowers any other way than the way they always have been seen…"  Cue chorus of children.."But there are so many colors in the rainbow, so many colors in the morning sun, there are so many colors in the flowers, and I see every one".  </w:t>
+        <w:t xml:space="preserve">There is no need to see flowers any other way than the way they always have been seen…"  Cue chorus of </w:t>
+      </w:r>
+      <w:proofErr w:type="spellStart"/>
+      <w:proofErr w:type="gramStart"/>
+      <w:r>
+        <w:rPr>
+          <w:rFonts w:ascii="Calibri" w:eastAsia="Times New Roman" w:hAnsi="Calibri" w:cs="Calibri"/>
+        </w:rPr>
+        <w:t>children..</w:t>
+      </w:r>
+      <w:proofErr w:type="gramEnd"/>
+      <w:r>
+        <w:rPr>
+          <w:rFonts w:ascii="Calibri" w:eastAsia="Times New Roman" w:hAnsi="Calibri" w:cs="Calibri"/>
+        </w:rPr>
+        <w:t>"But</w:t>
+      </w:r>
+      <w:proofErr w:type="spellEnd"/>
+      <w:r>
+        <w:rPr>
+          <w:rFonts w:ascii="Calibri" w:eastAsia="Times New Roman" w:hAnsi="Calibri" w:cs="Calibri"/>
+        </w:rPr>
+        <w:t xml:space="preserve"> there are so many colors in the rainbow, so many colors in the morning sun, there are so many colors in the flowers, and I see every one".  </w:t>
       </w:r>
     </w:p>
     <w:p>
@@ -2379,7 +2878,21 @@
         <w:rPr>
           <w:rFonts w:ascii="Calibri" w:eastAsia="Times New Roman" w:hAnsi="Calibri" w:cs="Calibri"/>
         </w:rPr>
-        <w:t>I want non boxes, wavy, soft lines and gradients…</w:t>
+        <w:t xml:space="preserve">I want non boxes, wavy, soft </w:t>
+      </w:r>
+      <w:proofErr w:type="gramStart"/>
+      <w:r>
+        <w:rPr>
+          <w:rFonts w:ascii="Calibri" w:eastAsia="Times New Roman" w:hAnsi="Calibri" w:cs="Calibri"/>
+        </w:rPr>
+        <w:t>lines</w:t>
+      </w:r>
+      <w:proofErr w:type="gramEnd"/>
+      <w:r>
+        <w:rPr>
+          <w:rFonts w:ascii="Calibri" w:eastAsia="Times New Roman" w:hAnsi="Calibri" w:cs="Calibri"/>
+        </w:rPr>
+        <w:t xml:space="preserve"> and gradients…</w:t>
       </w:r>
     </w:p>
     <w:p>
@@ -2415,24 +2928,42 @@
           <w:color w:val="000000"/>
           <w:shd w:val="clear" w:color="auto" w:fill="FFFF99"/>
         </w:rPr>
-        <w:t xml:space="preserve"> Evoke HEARTH…fire, warmth, shelter, community…sharing a pot of soup and bread,   you could go much further into this psychology if you wanted to really grow the community, it becomes a culture…the sharing of food creates community, universal, primal, </w:t>
-      </w:r>
-    </w:p>
-    <w:p>
-      <w:pPr>
-        <w:spacing w:after="0" w:line="240" w:lineRule="auto"/>
-        <w:ind w:left="1080"/>
-        <w:rPr>
-          <w:rFonts w:ascii="Calibri" w:eastAsia="Times New Roman" w:hAnsi="Calibri" w:cs="Calibri"/>
-          <w:color w:val="000000"/>
-        </w:rPr>
-      </w:pPr>
+        <w:t xml:space="preserve"> Evoke HEARTH…fire, warmth, shelter, community…sharing a pot of soup and </w:t>
+      </w:r>
+      <w:proofErr w:type="gramStart"/>
       <w:r>
         <w:rPr>
           <w:rFonts w:ascii="Calibri" w:eastAsia="Times New Roman" w:hAnsi="Calibri" w:cs="Calibri"/>
           <w:color w:val="000000"/>
           <w:shd w:val="clear" w:color="auto" w:fill="FFFF99"/>
         </w:rPr>
+        <w:t xml:space="preserve">bread,   </w:t>
+      </w:r>
+      <w:proofErr w:type="gramEnd"/>
+      <w:r>
+        <w:rPr>
+          <w:rFonts w:ascii="Calibri" w:eastAsia="Times New Roman" w:hAnsi="Calibri" w:cs="Calibri"/>
+          <w:color w:val="000000"/>
+          <w:shd w:val="clear" w:color="auto" w:fill="FFFF99"/>
+        </w:rPr>
+        <w:t xml:space="preserve">you could go much further into this psychology if you wanted to really grow the community, it becomes a culture…the sharing of food creates community, universal, primal, </w:t>
+      </w:r>
+    </w:p>
+    <w:p>
+      <w:pPr>
+        <w:spacing w:after="0" w:line="240" w:lineRule="auto"/>
+        <w:ind w:left="1080"/>
+        <w:rPr>
+          <w:rFonts w:ascii="Calibri" w:eastAsia="Times New Roman" w:hAnsi="Calibri" w:cs="Calibri"/>
+          <w:color w:val="000000"/>
+        </w:rPr>
+      </w:pPr>
+      <w:r>
+        <w:rPr>
+          <w:rFonts w:ascii="Calibri" w:eastAsia="Times New Roman" w:hAnsi="Calibri" w:cs="Calibri"/>
+          <w:color w:val="000000"/>
+          <w:shd w:val="clear" w:color="auto" w:fill="FFFF99"/>
+        </w:rPr>
         <w:t xml:space="preserve">PHOTOS of food, community, the people working for food security!  </w:t>
       </w:r>
     </w:p>
@@ -2450,8 +2981,17 @@
           <w:rFonts w:ascii="Calibri" w:eastAsia="Times New Roman" w:hAnsi="Calibri" w:cs="Calibri"/>
           <w:color w:val="000000"/>
         </w:rPr>
-        <w:t>Probably more for future development, but it would be nice to have photos, bios, of the orgs providing services, to build trust and community</w:t>
-      </w:r>
+        <w:t xml:space="preserve">Probably more for future development, but it would be nice to have photos, bios, of the orgs providing services, to build trust and </w:t>
+      </w:r>
+      <w:proofErr w:type="gramStart"/>
+      <w:r>
+        <w:rPr>
+          <w:rFonts w:ascii="Calibri" w:eastAsia="Times New Roman" w:hAnsi="Calibri" w:cs="Calibri"/>
+          <w:color w:val="000000"/>
+        </w:rPr>
+        <w:t>community</w:t>
+      </w:r>
+      <w:proofErr w:type="gramEnd"/>
     </w:p>
     <w:p>
       <w:pPr>
@@ -2465,8 +3005,16 @@
         <w:rPr>
           <w:rFonts w:ascii="Calibri" w:eastAsia="Times New Roman" w:hAnsi="Calibri" w:cs="Calibri"/>
         </w:rPr>
-        <w:t>Again, don't forget white space</w:t>
-      </w:r>
+        <w:t xml:space="preserve">Again, don't forget white </w:t>
+      </w:r>
+      <w:proofErr w:type="gramStart"/>
+      <w:r>
+        <w:rPr>
+          <w:rFonts w:ascii="Calibri" w:eastAsia="Times New Roman" w:hAnsi="Calibri" w:cs="Calibri"/>
+        </w:rPr>
+        <w:t>space</w:t>
+      </w:r>
+      <w:proofErr w:type="gramEnd"/>
     </w:p>
     <w:p>
       <w:pPr>
@@ -2531,8 +3079,9 @@
           <w:sz w:val="28"/>
           <w:szCs w:val="28"/>
         </w:rPr>
-        <w:t xml:space="preserve">Revelation, or not, but this is my favorite part of this whole Web Dev stuff.  I kinda knew it while taking UIUX class with Kari, but I figure everyone likes it because it's fun and creative, it's like the candy you get for doing the rest of the not so fun work…  I've gathered that it's really </w:t>
-      </w:r>
+        <w:t xml:space="preserve">Revelation, or not, but this is my favorite part of this whole Web Dev stuff.  I </w:t>
+      </w:r>
+      <w:proofErr w:type="spellStart"/>
       <w:r>
         <w:rPr>
           <w:rFonts w:ascii="Verdana" w:eastAsia="Times New Roman" w:hAnsi="Verdana" w:cs="Calibri"/>
@@ -2540,8 +3089,89 @@
           <w:sz w:val="28"/>
           <w:szCs w:val="28"/>
         </w:rPr>
+        <w:t>kinda</w:t>
+      </w:r>
+      <w:proofErr w:type="spellEnd"/>
+      <w:r>
+        <w:rPr>
+          <w:rFonts w:ascii="Verdana" w:eastAsia="Times New Roman" w:hAnsi="Verdana" w:cs="Calibri"/>
+          <w:color w:val="000000"/>
+          <w:sz w:val="28"/>
+          <w:szCs w:val="28"/>
+        </w:rPr>
+        <w:t xml:space="preserve"> knew it while taking UIUX class with Kari, but I figure everyone likes it because </w:t>
+      </w:r>
+      <w:proofErr w:type="gramStart"/>
+      <w:r>
+        <w:rPr>
+          <w:rFonts w:ascii="Verdana" w:eastAsia="Times New Roman" w:hAnsi="Verdana" w:cs="Calibri"/>
+          <w:color w:val="000000"/>
+          <w:sz w:val="28"/>
+          <w:szCs w:val="28"/>
+        </w:rPr>
+        <w:t>it's</w:t>
+      </w:r>
+      <w:proofErr w:type="gramEnd"/>
+      <w:r>
+        <w:rPr>
+          <w:rFonts w:ascii="Verdana" w:eastAsia="Times New Roman" w:hAnsi="Verdana" w:cs="Calibri"/>
+          <w:color w:val="000000"/>
+          <w:sz w:val="28"/>
+          <w:szCs w:val="28"/>
+        </w:rPr>
+        <w:t xml:space="preserve"> fun and creative, it's like the candy you get for doing the rest of the not so fun work…  </w:t>
+      </w:r>
+      <w:proofErr w:type="gramStart"/>
+      <w:r>
+        <w:rPr>
+          <w:rFonts w:ascii="Verdana" w:eastAsia="Times New Roman" w:hAnsi="Verdana" w:cs="Calibri"/>
+          <w:color w:val="000000"/>
+          <w:sz w:val="28"/>
+          <w:szCs w:val="28"/>
+        </w:rPr>
+        <w:t>I've</w:t>
+      </w:r>
+      <w:proofErr w:type="gramEnd"/>
+      <w:r>
+        <w:rPr>
+          <w:rFonts w:ascii="Verdana" w:eastAsia="Times New Roman" w:hAnsi="Verdana" w:cs="Calibri"/>
+          <w:color w:val="000000"/>
+          <w:sz w:val="28"/>
+          <w:szCs w:val="28"/>
+        </w:rPr>
+        <w:t xml:space="preserve"> gathered that it's really </w:t>
+      </w:r>
+      <w:r>
+        <w:rPr>
+          <w:rFonts w:ascii="Verdana" w:eastAsia="Times New Roman" w:hAnsi="Verdana" w:cs="Calibri"/>
+          <w:color w:val="000000"/>
+          <w:sz w:val="28"/>
+          <w:szCs w:val="28"/>
+        </w:rPr>
         <w:lastRenderedPageBreak/>
-        <w:t xml:space="preserve">hard to break into the UIUX field, and I don't have the graphic design background that most are looking for.  My favorite part is the sociology; delving into the problem that you are trying to solve, or the product and it's target market in commercial venues…and researching the social variables, configuring user research experiments and testing… </w:t>
+        <w:t xml:space="preserve">hard to break into the UIUX field, and I don't have the graphic design background that most are looking for.  My favorite part is the sociology; delving into the problem that you are trying to solve, or the product and </w:t>
+      </w:r>
+      <w:proofErr w:type="spellStart"/>
+      <w:proofErr w:type="gramStart"/>
+      <w:r>
+        <w:rPr>
+          <w:rFonts w:ascii="Verdana" w:eastAsia="Times New Roman" w:hAnsi="Verdana" w:cs="Calibri"/>
+          <w:color w:val="000000"/>
+          <w:sz w:val="28"/>
+          <w:szCs w:val="28"/>
+        </w:rPr>
+        <w:t>it's</w:t>
+      </w:r>
+      <w:proofErr w:type="spellEnd"/>
+      <w:proofErr w:type="gramEnd"/>
+      <w:r>
+        <w:rPr>
+          <w:rFonts w:ascii="Verdana" w:eastAsia="Times New Roman" w:hAnsi="Verdana" w:cs="Calibri"/>
+          <w:color w:val="000000"/>
+          <w:sz w:val="28"/>
+          <w:szCs w:val="28"/>
+        </w:rPr>
+        <w:t xml:space="preserve"> target market in commercial venues…and researching the social variables, configuring user research experiments and testing… </w:t>
       </w:r>
       <w:r>
         <w:rPr>
@@ -2566,6 +3196,7 @@
           <w:szCs w:val="28"/>
         </w:rPr>
       </w:pPr>
+      <w:proofErr w:type="gramStart"/>
       <w:r>
         <w:rPr>
           <w:rFonts w:ascii="Verdana" w:eastAsia="Times New Roman" w:hAnsi="Verdana" w:cs="Calibri"/>
@@ -2575,41 +3206,9 @@
           <w:sz w:val="28"/>
           <w:szCs w:val="28"/>
         </w:rPr>
-        <w:t>But, it's only a small part of this project, so I shouldn't become too consumed with that aspect.</w:t>
-      </w:r>
-    </w:p>
-    <w:p>
-      <w:pPr>
-        <w:spacing w:after="0" w:line="240" w:lineRule="auto"/>
-        <w:ind w:left="1080"/>
-        <w:rPr>
-          <w:rFonts w:ascii="Verdana" w:eastAsia="Times New Roman" w:hAnsi="Verdana" w:cs="Calibri"/>
-          <w:color w:val="000000"/>
-          <w:sz w:val="28"/>
-          <w:szCs w:val="28"/>
-        </w:rPr>
-      </w:pPr>
-      <w:r>
-        <w:rPr>
-          <w:rFonts w:ascii="Verdana" w:eastAsia="Times New Roman" w:hAnsi="Verdana" w:cs="Calibri"/>
-          <w:color w:val="000000"/>
-          <w:sz w:val="28"/>
-          <w:szCs w:val="28"/>
-        </w:rPr>
-        <w:t> </w:t>
-      </w:r>
-    </w:p>
-    <w:p>
-      <w:pPr>
-        <w:spacing w:after="0" w:line="240" w:lineRule="auto"/>
-        <w:ind w:left="1080"/>
-        <w:rPr>
-          <w:rFonts w:ascii="Verdana" w:eastAsia="Times New Roman" w:hAnsi="Verdana" w:cs="Calibri"/>
-          <w:color w:val="000000"/>
-          <w:sz w:val="28"/>
-          <w:szCs w:val="28"/>
-        </w:rPr>
-      </w:pPr>
+        <w:t>But,</w:t>
+      </w:r>
+      <w:proofErr w:type="gramEnd"/>
       <w:r>
         <w:rPr>
           <w:rFonts w:ascii="Verdana" w:eastAsia="Times New Roman" w:hAnsi="Verdana" w:cs="Calibri"/>
@@ -2619,7 +3218,64 @@
           <w:sz w:val="28"/>
           <w:szCs w:val="28"/>
         </w:rPr>
-        <w:t>Don't forget about accessibility!  How does that relate to java, besides making the html labeled and navigable?</w:t>
+        <w:t xml:space="preserve"> it's only a small part of this project, so I shouldn't become too consumed with that aspect.</w:t>
+      </w:r>
+    </w:p>
+    <w:p>
+      <w:pPr>
+        <w:spacing w:after="0" w:line="240" w:lineRule="auto"/>
+        <w:ind w:left="1080"/>
+        <w:rPr>
+          <w:rFonts w:ascii="Verdana" w:eastAsia="Times New Roman" w:hAnsi="Verdana" w:cs="Calibri"/>
+          <w:color w:val="000000"/>
+          <w:sz w:val="28"/>
+          <w:szCs w:val="28"/>
+        </w:rPr>
+      </w:pPr>
+      <w:r>
+        <w:rPr>
+          <w:rFonts w:ascii="Verdana" w:eastAsia="Times New Roman" w:hAnsi="Verdana" w:cs="Calibri"/>
+          <w:color w:val="000000"/>
+          <w:sz w:val="28"/>
+          <w:szCs w:val="28"/>
+        </w:rPr>
+        <w:t> </w:t>
+      </w:r>
+    </w:p>
+    <w:p>
+      <w:pPr>
+        <w:spacing w:after="0" w:line="240" w:lineRule="auto"/>
+        <w:ind w:left="1080"/>
+        <w:rPr>
+          <w:rFonts w:ascii="Verdana" w:eastAsia="Times New Roman" w:hAnsi="Verdana" w:cs="Calibri"/>
+          <w:color w:val="000000"/>
+          <w:sz w:val="28"/>
+          <w:szCs w:val="28"/>
+        </w:rPr>
+      </w:pPr>
+      <w:proofErr w:type="gramStart"/>
+      <w:r>
+        <w:rPr>
+          <w:rFonts w:ascii="Verdana" w:eastAsia="Times New Roman" w:hAnsi="Verdana" w:cs="Calibri"/>
+          <w:b/>
+          <w:bCs/>
+          <w:color w:val="000000"/>
+          <w:sz w:val="28"/>
+          <w:szCs w:val="28"/>
+        </w:rPr>
+        <w:t>Don't</w:t>
+      </w:r>
+      <w:proofErr w:type="gramEnd"/>
+      <w:r>
+        <w:rPr>
+          <w:rFonts w:ascii="Verdana" w:eastAsia="Times New Roman" w:hAnsi="Verdana" w:cs="Calibri"/>
+          <w:b/>
+          <w:bCs/>
+          <w:color w:val="000000"/>
+          <w:sz w:val="28"/>
+          <w:szCs w:val="28"/>
+        </w:rPr>
+        <w:t xml:space="preserve"> forget about accessibility!  How does that relate to java, besides making the html labeled and navigable?</w:t>
       </w:r>
     </w:p>
     <w:p>
@@ -2637,21 +3293,45 @@
           <w:sz w:val="36"/>
           <w:szCs w:val="36"/>
         </w:rPr>
-        <w:t>Wed:  research, 2 hours;</w:t>
-      </w:r>
-    </w:p>
-    <w:p>
-      <w:pPr>
-        <w:spacing w:after="0" w:line="240" w:lineRule="auto"/>
-        <w:rPr>
-          <w:rFonts w:ascii="Calibri" w:eastAsia="Times New Roman" w:hAnsi="Calibri" w:cs="Calibri"/>
-        </w:rPr>
-      </w:pPr>
-      <w:r>
-        <w:rPr>
-          <w:rFonts w:ascii="Calibri" w:eastAsia="Times New Roman" w:hAnsi="Calibri" w:cs="Calibri"/>
-        </w:rPr>
-        <w:t>*searched for photos to use,  trying to convey a welcoming hearth….downloaded some free food pictures,</w:t>
+        <w:t xml:space="preserve">Wed:  research, 2 </w:t>
+      </w:r>
+      <w:proofErr w:type="gramStart"/>
+      <w:r>
+        <w:rPr>
+          <w:rFonts w:ascii="Calibri" w:eastAsia="Times New Roman" w:hAnsi="Calibri" w:cs="Calibri"/>
+          <w:sz w:val="36"/>
+          <w:szCs w:val="36"/>
+        </w:rPr>
+        <w:t>hours;</w:t>
+      </w:r>
+      <w:proofErr w:type="gramEnd"/>
+    </w:p>
+    <w:p>
+      <w:pPr>
+        <w:spacing w:after="0" w:line="240" w:lineRule="auto"/>
+        <w:rPr>
+          <w:rFonts w:ascii="Calibri" w:eastAsia="Times New Roman" w:hAnsi="Calibri" w:cs="Calibri"/>
+        </w:rPr>
+      </w:pPr>
+      <w:r>
+        <w:rPr>
+          <w:rFonts w:ascii="Calibri" w:eastAsia="Times New Roman" w:hAnsi="Calibri" w:cs="Calibri"/>
+        </w:rPr>
+        <w:t xml:space="preserve">*searched for photos to </w:t>
+      </w:r>
+      <w:proofErr w:type="gramStart"/>
+      <w:r>
+        <w:rPr>
+          <w:rFonts w:ascii="Calibri" w:eastAsia="Times New Roman" w:hAnsi="Calibri" w:cs="Calibri"/>
+        </w:rPr>
+        <w:t>use,  trying</w:t>
+      </w:r>
+      <w:proofErr w:type="gramEnd"/>
+      <w:r>
+        <w:rPr>
+          <w:rFonts w:ascii="Calibri" w:eastAsia="Times New Roman" w:hAnsi="Calibri" w:cs="Calibri"/>
+        </w:rPr>
+        <w:t xml:space="preserve"> to convey a welcoming hearth….downloaded some free food pictures,</w:t>
       </w:r>
     </w:p>
     <w:p>
@@ -2695,8 +3375,16 @@
         <w:rPr>
           <w:rFonts w:ascii="Calibri" w:eastAsia="Times New Roman" w:hAnsi="Calibri" w:cs="Calibri"/>
         </w:rPr>
-        <w:t>*research existing services/sites that provide similar services</w:t>
-      </w:r>
+        <w:t xml:space="preserve">*research existing services/sites that provide similar </w:t>
+      </w:r>
+      <w:proofErr w:type="gramStart"/>
+      <w:r>
+        <w:rPr>
+          <w:rFonts w:ascii="Calibri" w:eastAsia="Times New Roman" w:hAnsi="Calibri" w:cs="Calibri"/>
+        </w:rPr>
+        <w:t>services</w:t>
+      </w:r>
+      <w:proofErr w:type="gramEnd"/>
     </w:p>
     <w:p>
       <w:pPr>
@@ -2735,8 +3423,16 @@
         <w:rPr>
           <w:rFonts w:ascii="Calibri" w:eastAsia="Times New Roman" w:hAnsi="Calibri" w:cs="Calibri"/>
         </w:rPr>
-        <w:t>are included in search</w:t>
-      </w:r>
+        <w:t xml:space="preserve">are included in </w:t>
+      </w:r>
+      <w:proofErr w:type="gramStart"/>
+      <w:r>
+        <w:rPr>
+          <w:rFonts w:ascii="Calibri" w:eastAsia="Times New Roman" w:hAnsi="Calibri" w:cs="Calibri"/>
+        </w:rPr>
+        <w:t>search</w:t>
+      </w:r>
+      <w:proofErr w:type="gramEnd"/>
     </w:p>
     <w:p>
       <w:pPr>
@@ -2813,8 +3509,18 @@
           <w:color w:val="000000"/>
           <w:highlight w:val="yellow"/>
         </w:rPr>
-        <w:t xml:space="preserve">      I contacted this org to ask for any advice</w:t>
-      </w:r>
+        <w:t xml:space="preserve">      I contacted this org to ask for any </w:t>
+      </w:r>
+      <w:proofErr w:type="gramStart"/>
+      <w:r>
+        <w:rPr>
+          <w:rFonts w:ascii="Calibri" w:eastAsia="Times New Roman" w:hAnsi="Calibri" w:cs="Calibri"/>
+          <w:color w:val="000000"/>
+          <w:highlight w:val="yellow"/>
+        </w:rPr>
+        <w:t>advice</w:t>
+      </w:r>
+      <w:proofErr w:type="gramEnd"/>
     </w:p>
     <w:p>
       <w:pPr>
@@ -2973,7 +3679,21 @@
         <w:rPr>
           <w:rFonts w:ascii="Calibri" w:eastAsia="Times New Roman" w:hAnsi="Calibri" w:cs="Calibri"/>
         </w:rPr>
-        <w:t>It feels disrespectful, almost…but that's the way it is in software, I guess… I need to do something, after all…</w:t>
+        <w:t xml:space="preserve">It feels disrespectful, almost…but </w:t>
+      </w:r>
+      <w:proofErr w:type="gramStart"/>
+      <w:r>
+        <w:rPr>
+          <w:rFonts w:ascii="Calibri" w:eastAsia="Times New Roman" w:hAnsi="Calibri" w:cs="Calibri"/>
+        </w:rPr>
+        <w:t>that's</w:t>
+      </w:r>
+      <w:proofErr w:type="gramEnd"/>
+      <w:r>
+        <w:rPr>
+          <w:rFonts w:ascii="Calibri" w:eastAsia="Times New Roman" w:hAnsi="Calibri" w:cs="Calibri"/>
+        </w:rPr>
+        <w:t xml:space="preserve"> the way it is in software, I guess… I need to do something, after all…</w:t>
       </w:r>
     </w:p>
     <w:p>
@@ -3004,22 +3724,56 @@
           <w:color w:val="000000"/>
           <w:highlight w:val="yellow"/>
         </w:rPr>
-        <w:t>make it Local, make it personal, make it welcoming!  Make it Madison!</w:t>
-      </w:r>
-    </w:p>
-    <w:p>
-      <w:pPr>
-        <w:spacing w:after="0" w:line="240" w:lineRule="auto"/>
-        <w:rPr>
-          <w:rFonts w:ascii="Calibri" w:eastAsia="Times New Roman" w:hAnsi="Calibri" w:cs="Calibri"/>
-        </w:rPr>
-      </w:pPr>
-      <w:r>
-        <w:rPr>
-          <w:rFonts w:ascii="Calibri" w:eastAsia="Times New Roman" w:hAnsi="Calibri" w:cs="Calibri"/>
+        <w:t xml:space="preserve">make it Local, make it personal, make it </w:t>
+      </w:r>
+      <w:proofErr w:type="gramStart"/>
+      <w:r>
+        <w:rPr>
+          <w:rFonts w:ascii="Calibri" w:eastAsia="Times New Roman" w:hAnsi="Calibri" w:cs="Calibri"/>
+          <w:color w:val="000000"/>
           <w:highlight w:val="yellow"/>
         </w:rPr>
-        <w:t>Try to reduce stigma…..?how?</w:t>
+        <w:t>welcoming</w:t>
+      </w:r>
+      <w:proofErr w:type="gramEnd"/>
+      <w:r>
+        <w:rPr>
+          <w:rFonts w:ascii="Calibri" w:eastAsia="Times New Roman" w:hAnsi="Calibri" w:cs="Calibri"/>
+          <w:color w:val="000000"/>
+          <w:highlight w:val="yellow"/>
+        </w:rPr>
+        <w:t>!  Make it Madison!</w:t>
+      </w:r>
+    </w:p>
+    <w:p>
+      <w:pPr>
+        <w:spacing w:after="0" w:line="240" w:lineRule="auto"/>
+        <w:rPr>
+          <w:rFonts w:ascii="Calibri" w:eastAsia="Times New Roman" w:hAnsi="Calibri" w:cs="Calibri"/>
+        </w:rPr>
+      </w:pPr>
+      <w:r>
+        <w:rPr>
+          <w:rFonts w:ascii="Calibri" w:eastAsia="Times New Roman" w:hAnsi="Calibri" w:cs="Calibri"/>
+          <w:highlight w:val="yellow"/>
+        </w:rPr>
+        <w:t>Try to reduce stigma</w:t>
+      </w:r>
+      <w:proofErr w:type="gramStart"/>
+      <w:r>
+        <w:rPr>
+          <w:rFonts w:ascii="Calibri" w:eastAsia="Times New Roman" w:hAnsi="Calibri" w:cs="Calibri"/>
+          <w:highlight w:val="yellow"/>
+        </w:rPr>
+        <w:t>…..?</w:t>
+      </w:r>
+      <w:proofErr w:type="gramEnd"/>
+      <w:r>
+        <w:rPr>
+          <w:rFonts w:ascii="Calibri" w:eastAsia="Times New Roman" w:hAnsi="Calibri" w:cs="Calibri"/>
+          <w:highlight w:val="yellow"/>
+        </w:rPr>
+        <w:t>how?</w:t>
       </w:r>
     </w:p>
     <w:p>
@@ -3035,11 +3789,19 @@
           <w:rFonts w:ascii="Calibri" w:eastAsia="Times New Roman" w:hAnsi="Calibri" w:cs="Calibri"/>
         </w:rPr>
       </w:pPr>
-      <w:r>
-        <w:rPr>
-          <w:rFonts w:ascii="Calibri" w:eastAsia="Times New Roman" w:hAnsi="Calibri" w:cs="Calibri"/>
-        </w:rPr>
-        <w:t xml:space="preserve">It's not just a tool, it's an invitation to welcoming and helping hands and community, </w:t>
+      <w:proofErr w:type="gramStart"/>
+      <w:r>
+        <w:rPr>
+          <w:rFonts w:ascii="Calibri" w:eastAsia="Times New Roman" w:hAnsi="Calibri" w:cs="Calibri"/>
+        </w:rPr>
+        <w:t>It's</w:t>
+      </w:r>
+      <w:proofErr w:type="gramEnd"/>
+      <w:r>
+        <w:rPr>
+          <w:rFonts w:ascii="Calibri" w:eastAsia="Times New Roman" w:hAnsi="Calibri" w:cs="Calibri"/>
+        </w:rPr>
+        <w:t xml:space="preserve"> not just a tool, it's an invitation to welcoming and helping hands and community, </w:t>
       </w:r>
     </w:p>
     <w:p>
@@ -3080,7 +3842,21 @@
           <w:rFonts w:ascii="Calibri" w:eastAsia="Times New Roman" w:hAnsi="Calibri" w:cs="Calibri"/>
         </w:rPr>
         <w:lastRenderedPageBreak/>
-        <w:t>It reminds you that you are not alone!  Neighbors care, we won't let you go hungry.</w:t>
+        <w:t xml:space="preserve">It reminds you that you are not alone!  Neighbors care, we </w:t>
+      </w:r>
+      <w:proofErr w:type="gramStart"/>
+      <w:r>
+        <w:rPr>
+          <w:rFonts w:ascii="Calibri" w:eastAsia="Times New Roman" w:hAnsi="Calibri" w:cs="Calibri"/>
+        </w:rPr>
+        <w:t>won't</w:t>
+      </w:r>
+      <w:proofErr w:type="gramEnd"/>
+      <w:r>
+        <w:rPr>
+          <w:rFonts w:ascii="Calibri" w:eastAsia="Times New Roman" w:hAnsi="Calibri" w:cs="Calibri"/>
+        </w:rPr>
+        <w:t xml:space="preserve"> let you go hungry.</w:t>
       </w:r>
     </w:p>
     <w:p>
@@ -3096,11 +3872,19 @@
           <w:rFonts w:ascii="Calibri" w:eastAsia="Times New Roman" w:hAnsi="Calibri" w:cs="Calibri"/>
         </w:rPr>
       </w:pPr>
-      <w:r>
-        <w:rPr>
-          <w:rFonts w:ascii="Calibri" w:eastAsia="Times New Roman" w:hAnsi="Calibri" w:cs="Calibri"/>
-        </w:rPr>
-        <w:t>It's informative and forthcoming, offering the services of our area like a cornucopia….</w:t>
+      <w:proofErr w:type="gramStart"/>
+      <w:r>
+        <w:rPr>
+          <w:rFonts w:ascii="Calibri" w:eastAsia="Times New Roman" w:hAnsi="Calibri" w:cs="Calibri"/>
+        </w:rPr>
+        <w:t>It's</w:t>
+      </w:r>
+      <w:proofErr w:type="gramEnd"/>
+      <w:r>
+        <w:rPr>
+          <w:rFonts w:ascii="Calibri" w:eastAsia="Times New Roman" w:hAnsi="Calibri" w:cs="Calibri"/>
+        </w:rPr>
+        <w:t xml:space="preserve"> informative and forthcoming, offering the services of our area like a cornucopia….</w:t>
       </w:r>
     </w:p>
     <w:p>
@@ -3117,13 +3901,23 @@
           <w:color w:val="000000"/>
         </w:rPr>
       </w:pPr>
+      <w:proofErr w:type="gramStart"/>
       <w:r>
         <w:rPr>
           <w:rFonts w:ascii="Calibri" w:eastAsia="Times New Roman" w:hAnsi="Calibri" w:cs="Calibri"/>
           <w:color w:val="000000"/>
           <w:shd w:val="clear" w:color="auto" w:fill="E5B9B7"/>
         </w:rPr>
-        <w:t xml:space="preserve">It's easy to read and accessible!!!  To seniors, language barriers, sight </w:t>
+        <w:t>It's</w:t>
+      </w:r>
+      <w:proofErr w:type="gramEnd"/>
+      <w:r>
+        <w:rPr>
+          <w:rFonts w:ascii="Calibri" w:eastAsia="Times New Roman" w:hAnsi="Calibri" w:cs="Calibri"/>
+          <w:color w:val="000000"/>
+          <w:shd w:val="clear" w:color="auto" w:fill="E5B9B7"/>
+        </w:rPr>
+        <w:t xml:space="preserve"> easy to read and accessible!!!  To seniors, language barriers, sight </w:t>
       </w:r>
     </w:p>
     <w:p>
@@ -3144,8 +3938,17 @@
           <w:rFonts w:ascii="Calibri" w:eastAsia="Times New Roman" w:hAnsi="Calibri" w:cs="Calibri"/>
           <w:shd w:val="clear" w:color="auto" w:fill="E5B9B7"/>
         </w:rPr>
-        <w:t>Simple, easy to understand language and navigation</w:t>
-      </w:r>
+        <w:t xml:space="preserve">Simple, easy to understand language and </w:t>
+      </w:r>
+      <w:proofErr w:type="gramStart"/>
+      <w:r>
+        <w:rPr>
+          <w:rFonts w:ascii="Calibri" w:eastAsia="Times New Roman" w:hAnsi="Calibri" w:cs="Calibri"/>
+          <w:shd w:val="clear" w:color="auto" w:fill="E5B9B7"/>
+        </w:rPr>
+        <w:t>navigation</w:t>
+      </w:r>
+      <w:proofErr w:type="gramEnd"/>
     </w:p>
     <w:p/>
     <w:p>
@@ -3195,21 +3998,77 @@
         <w:rPr>
           <w:rFonts w:ascii="Calibri" w:eastAsia="Times New Roman" w:hAnsi="Calibri" w:cs="Calibri"/>
         </w:rPr>
-        <w:t xml:space="preserve">4.5 hrs   class work; log4j, added to project, </w:t>
-      </w:r>
-    </w:p>
-    <w:p>
-      <w:pPr>
-        <w:spacing w:after="0" w:line="240" w:lineRule="auto"/>
-        <w:rPr>
-          <w:rFonts w:ascii="Calibri" w:eastAsia="Times New Roman" w:hAnsi="Calibri" w:cs="Calibri"/>
-        </w:rPr>
-      </w:pPr>
-      <w:r>
-        <w:rPr>
-          <w:rFonts w:ascii="Calibri" w:eastAsia="Times New Roman" w:hAnsi="Calibri" w:cs="Calibri"/>
-        </w:rPr>
-        <w:t>Sun: 4 hrs, class , junit, very frustrating</w:t>
+        <w:t xml:space="preserve">4.5 </w:t>
+      </w:r>
+      <w:proofErr w:type="spellStart"/>
+      <w:r>
+        <w:rPr>
+          <w:rFonts w:ascii="Calibri" w:eastAsia="Times New Roman" w:hAnsi="Calibri" w:cs="Calibri"/>
+        </w:rPr>
+        <w:t>hrs</w:t>
+      </w:r>
+      <w:proofErr w:type="spellEnd"/>
+      <w:r>
+        <w:rPr>
+          <w:rFonts w:ascii="Calibri" w:eastAsia="Times New Roman" w:hAnsi="Calibri" w:cs="Calibri"/>
+        </w:rPr>
+        <w:t xml:space="preserve">   class work; log4j, added to project, </w:t>
+      </w:r>
+    </w:p>
+    <w:p>
+      <w:pPr>
+        <w:spacing w:after="0" w:line="240" w:lineRule="auto"/>
+        <w:rPr>
+          <w:rFonts w:ascii="Calibri" w:eastAsia="Times New Roman" w:hAnsi="Calibri" w:cs="Calibri"/>
+        </w:rPr>
+      </w:pPr>
+      <w:r>
+        <w:rPr>
+          <w:rFonts w:ascii="Calibri" w:eastAsia="Times New Roman" w:hAnsi="Calibri" w:cs="Calibri"/>
+        </w:rPr>
+        <w:t xml:space="preserve">Sun: 4 </w:t>
+      </w:r>
+      <w:proofErr w:type="spellStart"/>
+      <w:r>
+        <w:rPr>
+          <w:rFonts w:ascii="Calibri" w:eastAsia="Times New Roman" w:hAnsi="Calibri" w:cs="Calibri"/>
+        </w:rPr>
+        <w:t>hrs</w:t>
+      </w:r>
+      <w:proofErr w:type="spellEnd"/>
+      <w:r>
+        <w:rPr>
+          <w:rFonts w:ascii="Calibri" w:eastAsia="Times New Roman" w:hAnsi="Calibri" w:cs="Calibri"/>
+        </w:rPr>
+        <w:t xml:space="preserve">, </w:t>
+      </w:r>
+      <w:proofErr w:type="gramStart"/>
+      <w:r>
+        <w:rPr>
+          <w:rFonts w:ascii="Calibri" w:eastAsia="Times New Roman" w:hAnsi="Calibri" w:cs="Calibri"/>
+        </w:rPr>
+        <w:t>class ,</w:t>
+      </w:r>
+      <w:proofErr w:type="gramEnd"/>
+      <w:r>
+        <w:rPr>
+          <w:rFonts w:ascii="Calibri" w:eastAsia="Times New Roman" w:hAnsi="Calibri" w:cs="Calibri"/>
+        </w:rPr>
+        <w:t xml:space="preserve"> </w:t>
+      </w:r>
+      <w:proofErr w:type="spellStart"/>
+      <w:r>
+        <w:rPr>
+          <w:rFonts w:ascii="Calibri" w:eastAsia="Times New Roman" w:hAnsi="Calibri" w:cs="Calibri"/>
+        </w:rPr>
+        <w:t>junit</w:t>
+      </w:r>
+      <w:proofErr w:type="spellEnd"/>
+      <w:r>
+        <w:rPr>
+          <w:rFonts w:ascii="Calibri" w:eastAsia="Times New Roman" w:hAnsi="Calibri" w:cs="Calibri"/>
+        </w:rPr>
+        <w:t>, very frustrating</w:t>
       </w:r>
     </w:p>
     <w:p>
@@ -3259,331 +4118,441 @@
           <w:sz w:val="32"/>
           <w:szCs w:val="32"/>
         </w:rPr>
-        <w:t xml:space="preserve"> 15 hrs</w:t>
-      </w:r>
-    </w:p>
-    <w:p>
-      <w:pPr>
-        <w:spacing w:after="0" w:line="240" w:lineRule="auto"/>
-        <w:rPr>
-          <w:rFonts w:ascii="Calibri" w:eastAsia="Times New Roman" w:hAnsi="Calibri" w:cs="Calibri"/>
-        </w:rPr>
-      </w:pPr>
-    </w:p>
-    <w:p>
-      <w:pPr>
-        <w:spacing w:after="0" w:line="240" w:lineRule="auto"/>
+        <w:t xml:space="preserve"> 15 </w:t>
+      </w:r>
+      <w:proofErr w:type="spellStart"/>
+      <w:r>
         <w:rPr>
           <w:rFonts w:ascii="Calibri" w:eastAsia="Times New Roman" w:hAnsi="Calibri" w:cs="Calibri"/>
           <w:b/>
           <w:bCs/>
-        </w:rPr>
-      </w:pPr>
-      <w:r>
+          <w:sz w:val="32"/>
+          <w:szCs w:val="32"/>
+        </w:rPr>
+        <w:t>hrs</w:t>
+      </w:r>
+      <w:proofErr w:type="spellEnd"/>
+    </w:p>
+    <w:p>
+      <w:pPr>
+        <w:spacing w:after="0" w:line="240" w:lineRule="auto"/>
+        <w:rPr>
+          <w:rFonts w:ascii="Calibri" w:eastAsia="Times New Roman" w:hAnsi="Calibri" w:cs="Calibri"/>
+        </w:rPr>
+      </w:pPr>
+    </w:p>
+    <w:p>
+      <w:pPr>
+        <w:spacing w:after="0" w:line="240" w:lineRule="auto"/>
         <w:rPr>
           <w:rFonts w:ascii="Calibri" w:eastAsia="Times New Roman" w:hAnsi="Calibri" w:cs="Calibri"/>
           <w:b/>
           <w:bCs/>
         </w:rPr>
-        <w:t xml:space="preserve">Mon: 4 hrs, captcha exercise, </w:t>
-      </w:r>
-    </w:p>
-    <w:p>
-      <w:pPr>
-        <w:spacing w:after="0" w:line="240" w:lineRule="auto"/>
-        <w:ind w:left="540"/>
-        <w:rPr>
-          <w:rFonts w:ascii="Calibri" w:eastAsia="Times New Roman" w:hAnsi="Calibri" w:cs="Calibri"/>
-        </w:rPr>
-      </w:pPr>
-      <w:r>
-        <w:rPr>
-          <w:rFonts w:ascii="Calibri" w:eastAsia="Times New Roman" w:hAnsi="Calibri" w:cs="Calibri"/>
-        </w:rPr>
-        <w:t>Review project docs</w:t>
-      </w:r>
-    </w:p>
-    <w:p>
-      <w:pPr>
-        <w:spacing w:after="0" w:line="240" w:lineRule="auto"/>
-        <w:ind w:left="540"/>
-        <w:rPr>
-          <w:rFonts w:ascii="Calibri" w:eastAsia="Times New Roman" w:hAnsi="Calibri" w:cs="Calibri"/>
-        </w:rPr>
-      </w:pPr>
-      <w:r>
-        <w:rPr>
-          <w:rFonts w:ascii="Calibri" w:eastAsia="Times New Roman" w:hAnsi="Calibri" w:cs="Calibri"/>
-        </w:rPr>
-        <w:t>Created dbERD diagram in vertabello</w:t>
-      </w:r>
-    </w:p>
-    <w:p>
-      <w:pPr>
-        <w:spacing w:after="0" w:line="240" w:lineRule="auto"/>
-        <w:ind w:left="540"/>
-        <w:rPr>
-          <w:rFonts w:ascii="Calibri" w:eastAsia="Times New Roman" w:hAnsi="Calibri" w:cs="Calibri"/>
-        </w:rPr>
-      </w:pPr>
-      <w:r>
-        <w:rPr>
-          <w:rFonts w:ascii="Calibri" w:eastAsia="Times New Roman" w:hAnsi="Calibri" w:cs="Calibri"/>
-        </w:rPr>
-        <w:t>Created application flow md</w:t>
-      </w:r>
-    </w:p>
-    <w:p>
-      <w:pPr>
-        <w:spacing w:after="0" w:line="240" w:lineRule="auto"/>
-        <w:ind w:left="540"/>
-        <w:rPr>
-          <w:rFonts w:ascii="Calibri" w:eastAsia="Times New Roman" w:hAnsi="Calibri" w:cs="Calibri"/>
-        </w:rPr>
-      </w:pPr>
-      <w:r>
-        <w:rPr>
-          <w:rFonts w:ascii="Calibri" w:eastAsia="Times New Roman" w:hAnsi="Calibri" w:cs="Calibri"/>
-        </w:rPr>
-        <w:t>Worked on wireframes</w:t>
-      </w:r>
-    </w:p>
-    <w:p>
-      <w:pPr>
-        <w:spacing w:after="0" w:line="240" w:lineRule="auto"/>
-        <w:rPr>
-          <w:rFonts w:ascii="Calibri" w:eastAsia="Times New Roman" w:hAnsi="Calibri" w:cs="Calibri"/>
-        </w:rPr>
-      </w:pPr>
-      <w:r>
-        <w:rPr>
-          <w:rFonts w:ascii="Calibri" w:eastAsia="Times New Roman" w:hAnsi="Calibri" w:cs="Calibri"/>
-        </w:rPr>
-        <w:t xml:space="preserve">The Entity Relationship diagram, Wireframes, </w:t>
-      </w:r>
-    </w:p>
-    <w:p>
-      <w:pPr>
-        <w:spacing w:after="0" w:line="240" w:lineRule="auto"/>
-        <w:rPr>
-          <w:rFonts w:ascii="Calibri" w:eastAsia="Times New Roman" w:hAnsi="Calibri" w:cs="Calibri"/>
-        </w:rPr>
-      </w:pPr>
-      <w:r>
-        <w:rPr>
-          <w:rFonts w:ascii="Calibri" w:eastAsia="Times New Roman" w:hAnsi="Calibri" w:cs="Calibri"/>
-        </w:rPr>
-        <w:t>I still have some fine tuning, need some feedback…</w:t>
-      </w:r>
-    </w:p>
-    <w:p>
-      <w:pPr>
-        <w:spacing w:after="0" w:line="240" w:lineRule="auto"/>
-        <w:rPr>
-          <w:rFonts w:ascii="Calibri" w:eastAsia="Times New Roman" w:hAnsi="Calibri" w:cs="Calibri"/>
-        </w:rPr>
-      </w:pPr>
-      <w:r>
-        <w:rPr>
-          <w:rFonts w:ascii="Calibri" w:eastAsia="Times New Roman" w:hAnsi="Calibri" w:cs="Calibri"/>
-        </w:rPr>
-        <w:t>Do I want/have time to do the add resource function?</w:t>
-      </w:r>
-    </w:p>
-    <w:p>
-      <w:pPr>
-        <w:spacing w:after="0" w:line="240" w:lineRule="auto"/>
-        <w:rPr>
-          <w:rFonts w:ascii="Calibri" w:eastAsia="Times New Roman" w:hAnsi="Calibri" w:cs="Calibri"/>
-        </w:rPr>
-      </w:pPr>
-      <w:r>
-        <w:rPr>
-          <w:rFonts w:ascii="Calibri" w:eastAsia="Times New Roman" w:hAnsi="Calibri" w:cs="Calibri"/>
-        </w:rPr>
-        <w:t>Need to save some time to CSS, accessibility concerns….</w:t>
-      </w:r>
-    </w:p>
-    <w:p>
-      <w:pPr>
-        <w:spacing w:after="0" w:line="240" w:lineRule="auto"/>
-        <w:ind w:left="540"/>
-        <w:rPr>
-          <w:rFonts w:ascii="Calibri" w:eastAsia="Times New Roman" w:hAnsi="Calibri" w:cs="Calibri"/>
-        </w:rPr>
-      </w:pPr>
-      <w:r>
-        <w:rPr>
-          <w:rFonts w:ascii="Calibri" w:eastAsia="Times New Roman" w:hAnsi="Calibri" w:cs="Calibri"/>
-        </w:rPr>
-        <w:t>Lots of icons</w:t>
-      </w:r>
-    </w:p>
-    <w:p>
-      <w:pPr>
-        <w:spacing w:after="0" w:line="240" w:lineRule="auto"/>
-        <w:ind w:left="540"/>
-        <w:rPr>
-          <w:rFonts w:ascii="Calibri" w:eastAsia="Times New Roman" w:hAnsi="Calibri" w:cs="Calibri"/>
-        </w:rPr>
-      </w:pPr>
-      <w:r>
-        <w:rPr>
-          <w:rFonts w:ascii="Calibri" w:eastAsia="Times New Roman" w:hAnsi="Calibri" w:cs="Calibri"/>
-        </w:rPr>
-        <w:t>Large, simple UI</w:t>
-      </w:r>
-    </w:p>
-    <w:p>
-      <w:pPr>
-        <w:spacing w:after="0" w:line="240" w:lineRule="auto"/>
-        <w:ind w:left="540"/>
-        <w:rPr>
-          <w:rFonts w:ascii="Calibri" w:eastAsia="Times New Roman" w:hAnsi="Calibri" w:cs="Calibri"/>
-        </w:rPr>
-      </w:pPr>
-      <w:r>
-        <w:rPr>
-          <w:rFonts w:ascii="Calibri" w:eastAsia="Times New Roman" w:hAnsi="Calibri" w:cs="Calibri"/>
-        </w:rPr>
-        <w:t>Other java accessibility stuff????</w:t>
-      </w:r>
-    </w:p>
-    <w:p>
-      <w:pPr>
-        <w:spacing w:after="0" w:line="240" w:lineRule="auto"/>
-        <w:ind w:left="540"/>
-        <w:rPr>
-          <w:rFonts w:ascii="Calibri" w:eastAsia="Times New Roman" w:hAnsi="Calibri" w:cs="Calibri"/>
-        </w:rPr>
-      </w:pPr>
-      <w:r>
-        <w:rPr>
-          <w:rFonts w:ascii="Calibri" w:eastAsia="Times New Roman" w:hAnsi="Calibri" w:cs="Calibri"/>
-        </w:rPr>
-        <w:t>Aria labels</w:t>
-      </w:r>
-    </w:p>
-    <w:p>
-      <w:pPr>
-        <w:spacing w:after="0" w:line="240" w:lineRule="auto"/>
-        <w:ind w:left="540"/>
-        <w:rPr>
-          <w:rFonts w:ascii="Calibri" w:eastAsia="Times New Roman" w:hAnsi="Calibri" w:cs="Calibri"/>
-        </w:rPr>
-      </w:pPr>
-      <w:r>
-        <w:rPr>
-          <w:rFonts w:ascii="Calibri" w:eastAsia="Times New Roman" w:hAnsi="Calibri" w:cs="Calibri"/>
-        </w:rPr>
-        <w:t>Html/contrast checkers</w:t>
-      </w:r>
-    </w:p>
-    <w:p>
-      <w:pPr>
-        <w:spacing w:after="0" w:line="240" w:lineRule="auto"/>
-        <w:ind w:left="540"/>
-        <w:rPr>
-          <w:rFonts w:ascii="Calibri" w:eastAsia="Times New Roman" w:hAnsi="Calibri" w:cs="Calibri"/>
-        </w:rPr>
-      </w:pPr>
-      <w:r>
-        <w:rPr>
-          <w:rFonts w:ascii="Calibri" w:eastAsia="Times New Roman" w:hAnsi="Calibri" w:cs="Calibri"/>
-        </w:rPr>
-        <w:t>Java accessibility API!!!</w:t>
-      </w:r>
-    </w:p>
-    <w:p>
-      <w:pPr>
-        <w:spacing w:after="0" w:line="240" w:lineRule="auto"/>
-        <w:ind w:left="540"/>
-        <w:rPr>
-          <w:rFonts w:ascii="Calibri" w:eastAsia="Times New Roman" w:hAnsi="Calibri" w:cs="Calibri"/>
-        </w:rPr>
-      </w:pPr>
-      <w:r>
-        <w:rPr>
-          <w:rFonts w:ascii="Calibri" w:eastAsia="Times New Roman" w:hAnsi="Calibri" w:cs="Calibri"/>
-        </w:rPr>
-        <w:t> </w:t>
-      </w:r>
-    </w:p>
-    <w:p>
-      <w:pPr>
-        <w:spacing w:after="0" w:line="240" w:lineRule="auto"/>
-        <w:rPr>
-          <w:rFonts w:ascii="Calibri" w:eastAsia="Times New Roman" w:hAnsi="Calibri" w:cs="Calibri"/>
-        </w:rPr>
-      </w:pPr>
-      <w:r>
-        <w:rPr>
-          <w:rFonts w:ascii="Calibri" w:eastAsia="Times New Roman" w:hAnsi="Calibri" w:cs="Calibri"/>
-        </w:rPr>
-        <w:t>I need to look into how to make the language changing button</w:t>
-      </w:r>
-    </w:p>
-    <w:p>
-      <w:pPr>
-        <w:spacing w:after="0" w:line="240" w:lineRule="auto"/>
-        <w:rPr>
-          <w:rFonts w:ascii="Calibri" w:eastAsia="Times New Roman" w:hAnsi="Calibri" w:cs="Calibri"/>
-        </w:rPr>
-      </w:pPr>
-      <w:r>
-        <w:rPr>
-          <w:rFonts w:ascii="Calibri" w:eastAsia="Times New Roman" w:hAnsi="Calibri" w:cs="Calibri"/>
-        </w:rPr>
-        <w:t>Do I need to have separate jsps for each entity view?</w:t>
-      </w:r>
-    </w:p>
-    <w:p>
-      <w:pPr>
-        <w:spacing w:after="0" w:line="240" w:lineRule="auto"/>
-        <w:rPr>
-          <w:rFonts w:ascii="Calibri" w:eastAsia="Times New Roman" w:hAnsi="Calibri" w:cs="Calibri"/>
-        </w:rPr>
-      </w:pPr>
-    </w:p>
-    <w:p>
-      <w:pPr>
-        <w:spacing w:after="0" w:line="240" w:lineRule="auto"/>
-        <w:rPr>
-          <w:rFonts w:ascii="Calibri" w:eastAsia="Times New Roman" w:hAnsi="Calibri" w:cs="Calibri"/>
-        </w:rPr>
-      </w:pPr>
-    </w:p>
-    <w:p>
-      <w:pPr>
-        <w:spacing w:after="0" w:line="240" w:lineRule="auto"/>
+      </w:pPr>
+      <w:r>
         <w:rPr>
           <w:rFonts w:ascii="Calibri" w:eastAsia="Times New Roman" w:hAnsi="Calibri" w:cs="Calibri"/>
           <w:b/>
           <w:bCs/>
         </w:rPr>
-      </w:pPr>
+        <w:t xml:space="preserve">Mon: 4 </w:t>
+      </w:r>
+      <w:proofErr w:type="spellStart"/>
       <w:r>
         <w:rPr>
           <w:rFonts w:ascii="Calibri" w:eastAsia="Times New Roman" w:hAnsi="Calibri" w:cs="Calibri"/>
           <w:b/>
           <w:bCs/>
         </w:rPr>
-        <w:t xml:space="preserve">Tuesday:  2/9/21  </w:t>
-      </w:r>
+        <w:t>hrs</w:t>
+      </w:r>
+      <w:proofErr w:type="spellEnd"/>
       <w:r>
         <w:rPr>
           <w:rFonts w:ascii="Calibri" w:eastAsia="Times New Roman" w:hAnsi="Calibri" w:cs="Calibri"/>
           <w:b/>
           <w:bCs/>
         </w:rPr>
-        <w:t xml:space="preserve">4 </w:t>
-      </w:r>
-      <w:r>
+        <w:t xml:space="preserve">, captcha exercise, </w:t>
+      </w:r>
+    </w:p>
+    <w:p>
+      <w:pPr>
+        <w:spacing w:after="0" w:line="240" w:lineRule="auto"/>
+        <w:ind w:left="540"/>
+        <w:rPr>
+          <w:rFonts w:ascii="Calibri" w:eastAsia="Times New Roman" w:hAnsi="Calibri" w:cs="Calibri"/>
+        </w:rPr>
+      </w:pPr>
+      <w:r>
+        <w:rPr>
+          <w:rFonts w:ascii="Calibri" w:eastAsia="Times New Roman" w:hAnsi="Calibri" w:cs="Calibri"/>
+        </w:rPr>
+        <w:t>Review project docs</w:t>
+      </w:r>
+    </w:p>
+    <w:p>
+      <w:pPr>
+        <w:spacing w:after="0" w:line="240" w:lineRule="auto"/>
+        <w:ind w:left="540"/>
+        <w:rPr>
+          <w:rFonts w:ascii="Calibri" w:eastAsia="Times New Roman" w:hAnsi="Calibri" w:cs="Calibri"/>
+        </w:rPr>
+      </w:pPr>
+      <w:r>
+        <w:rPr>
+          <w:rFonts w:ascii="Calibri" w:eastAsia="Times New Roman" w:hAnsi="Calibri" w:cs="Calibri"/>
+        </w:rPr>
+        <w:t xml:space="preserve">Created </w:t>
+      </w:r>
+      <w:proofErr w:type="spellStart"/>
+      <w:r>
+        <w:rPr>
+          <w:rFonts w:ascii="Calibri" w:eastAsia="Times New Roman" w:hAnsi="Calibri" w:cs="Calibri"/>
+        </w:rPr>
+        <w:t>dbERD</w:t>
+      </w:r>
+      <w:proofErr w:type="spellEnd"/>
+      <w:r>
+        <w:rPr>
+          <w:rFonts w:ascii="Calibri" w:eastAsia="Times New Roman" w:hAnsi="Calibri" w:cs="Calibri"/>
+        </w:rPr>
+        <w:t xml:space="preserve"> diagram in </w:t>
+      </w:r>
+      <w:proofErr w:type="spellStart"/>
+      <w:proofErr w:type="gramStart"/>
+      <w:r>
+        <w:rPr>
+          <w:rFonts w:ascii="Calibri" w:eastAsia="Times New Roman" w:hAnsi="Calibri" w:cs="Calibri"/>
+        </w:rPr>
+        <w:t>vertabello</w:t>
+      </w:r>
+      <w:proofErr w:type="spellEnd"/>
+      <w:proofErr w:type="gramEnd"/>
+    </w:p>
+    <w:p>
+      <w:pPr>
+        <w:spacing w:after="0" w:line="240" w:lineRule="auto"/>
+        <w:ind w:left="540"/>
+        <w:rPr>
+          <w:rFonts w:ascii="Calibri" w:eastAsia="Times New Roman" w:hAnsi="Calibri" w:cs="Calibri"/>
+        </w:rPr>
+      </w:pPr>
+      <w:r>
+        <w:rPr>
+          <w:rFonts w:ascii="Calibri" w:eastAsia="Times New Roman" w:hAnsi="Calibri" w:cs="Calibri"/>
+        </w:rPr>
+        <w:t xml:space="preserve">Created application flow </w:t>
+      </w:r>
+      <w:proofErr w:type="gramStart"/>
+      <w:r>
+        <w:rPr>
+          <w:rFonts w:ascii="Calibri" w:eastAsia="Times New Roman" w:hAnsi="Calibri" w:cs="Calibri"/>
+        </w:rPr>
+        <w:t>md</w:t>
+      </w:r>
+      <w:proofErr w:type="gramEnd"/>
+    </w:p>
+    <w:p>
+      <w:pPr>
+        <w:spacing w:after="0" w:line="240" w:lineRule="auto"/>
+        <w:ind w:left="540"/>
+        <w:rPr>
+          <w:rFonts w:ascii="Calibri" w:eastAsia="Times New Roman" w:hAnsi="Calibri" w:cs="Calibri"/>
+        </w:rPr>
+      </w:pPr>
+      <w:r>
+        <w:rPr>
+          <w:rFonts w:ascii="Calibri" w:eastAsia="Times New Roman" w:hAnsi="Calibri" w:cs="Calibri"/>
+        </w:rPr>
+        <w:t xml:space="preserve">Worked on </w:t>
+      </w:r>
+      <w:proofErr w:type="gramStart"/>
+      <w:r>
+        <w:rPr>
+          <w:rFonts w:ascii="Calibri" w:eastAsia="Times New Roman" w:hAnsi="Calibri" w:cs="Calibri"/>
+        </w:rPr>
+        <w:t>wireframes</w:t>
+      </w:r>
+      <w:proofErr w:type="gramEnd"/>
+    </w:p>
+    <w:p>
+      <w:pPr>
+        <w:spacing w:after="0" w:line="240" w:lineRule="auto"/>
+        <w:rPr>
+          <w:rFonts w:ascii="Calibri" w:eastAsia="Times New Roman" w:hAnsi="Calibri" w:cs="Calibri"/>
+        </w:rPr>
+      </w:pPr>
+      <w:r>
+        <w:rPr>
+          <w:rFonts w:ascii="Calibri" w:eastAsia="Times New Roman" w:hAnsi="Calibri" w:cs="Calibri"/>
+        </w:rPr>
+        <w:t xml:space="preserve">The Entity Relationship diagram, Wireframes, </w:t>
+      </w:r>
+    </w:p>
+    <w:p>
+      <w:pPr>
+        <w:spacing w:after="0" w:line="240" w:lineRule="auto"/>
+        <w:rPr>
+          <w:rFonts w:ascii="Calibri" w:eastAsia="Times New Roman" w:hAnsi="Calibri" w:cs="Calibri"/>
+        </w:rPr>
+      </w:pPr>
+      <w:r>
+        <w:rPr>
+          <w:rFonts w:ascii="Calibri" w:eastAsia="Times New Roman" w:hAnsi="Calibri" w:cs="Calibri"/>
+        </w:rPr>
+        <w:t>I still have some fine tuning, need some feedback…</w:t>
+      </w:r>
+    </w:p>
+    <w:p>
+      <w:pPr>
+        <w:spacing w:after="0" w:line="240" w:lineRule="auto"/>
+        <w:rPr>
+          <w:rFonts w:ascii="Calibri" w:eastAsia="Times New Roman" w:hAnsi="Calibri" w:cs="Calibri"/>
+        </w:rPr>
+      </w:pPr>
+      <w:r>
+        <w:rPr>
+          <w:rFonts w:ascii="Calibri" w:eastAsia="Times New Roman" w:hAnsi="Calibri" w:cs="Calibri"/>
+        </w:rPr>
+        <w:t>Do I want/have time to do the add resource function?</w:t>
+      </w:r>
+    </w:p>
+    <w:p>
+      <w:pPr>
+        <w:spacing w:after="0" w:line="240" w:lineRule="auto"/>
+        <w:rPr>
+          <w:rFonts w:ascii="Calibri" w:eastAsia="Times New Roman" w:hAnsi="Calibri" w:cs="Calibri"/>
+        </w:rPr>
+      </w:pPr>
+      <w:r>
+        <w:rPr>
+          <w:rFonts w:ascii="Calibri" w:eastAsia="Times New Roman" w:hAnsi="Calibri" w:cs="Calibri"/>
+        </w:rPr>
+        <w:t>Need to save some time to CSS, accessibility concerns….</w:t>
+      </w:r>
+    </w:p>
+    <w:p>
+      <w:pPr>
+        <w:spacing w:after="0" w:line="240" w:lineRule="auto"/>
+        <w:ind w:left="540"/>
+        <w:rPr>
+          <w:rFonts w:ascii="Calibri" w:eastAsia="Times New Roman" w:hAnsi="Calibri" w:cs="Calibri"/>
+        </w:rPr>
+      </w:pPr>
+      <w:r>
+        <w:rPr>
+          <w:rFonts w:ascii="Calibri" w:eastAsia="Times New Roman" w:hAnsi="Calibri" w:cs="Calibri"/>
+        </w:rPr>
+        <w:t>Lots of icons</w:t>
+      </w:r>
+    </w:p>
+    <w:p>
+      <w:pPr>
+        <w:spacing w:after="0" w:line="240" w:lineRule="auto"/>
+        <w:ind w:left="540"/>
+        <w:rPr>
+          <w:rFonts w:ascii="Calibri" w:eastAsia="Times New Roman" w:hAnsi="Calibri" w:cs="Calibri"/>
+        </w:rPr>
+      </w:pPr>
+      <w:r>
+        <w:rPr>
+          <w:rFonts w:ascii="Calibri" w:eastAsia="Times New Roman" w:hAnsi="Calibri" w:cs="Calibri"/>
+        </w:rPr>
+        <w:t>Large, simple UI</w:t>
+      </w:r>
+    </w:p>
+    <w:p>
+      <w:pPr>
+        <w:spacing w:after="0" w:line="240" w:lineRule="auto"/>
+        <w:ind w:left="540"/>
+        <w:rPr>
+          <w:rFonts w:ascii="Calibri" w:eastAsia="Times New Roman" w:hAnsi="Calibri" w:cs="Calibri"/>
+        </w:rPr>
+      </w:pPr>
+      <w:r>
+        <w:rPr>
+          <w:rFonts w:ascii="Calibri" w:eastAsia="Times New Roman" w:hAnsi="Calibri" w:cs="Calibri"/>
+        </w:rPr>
+        <w:t>Other java accessibility stuff????</w:t>
+      </w:r>
+    </w:p>
+    <w:p>
+      <w:pPr>
+        <w:spacing w:after="0" w:line="240" w:lineRule="auto"/>
+        <w:ind w:left="540"/>
+        <w:rPr>
+          <w:rFonts w:ascii="Calibri" w:eastAsia="Times New Roman" w:hAnsi="Calibri" w:cs="Calibri"/>
+        </w:rPr>
+      </w:pPr>
+      <w:r>
+        <w:rPr>
+          <w:rFonts w:ascii="Calibri" w:eastAsia="Times New Roman" w:hAnsi="Calibri" w:cs="Calibri"/>
+        </w:rPr>
+        <w:t>Aria labels</w:t>
+      </w:r>
+    </w:p>
+    <w:p>
+      <w:pPr>
+        <w:spacing w:after="0" w:line="240" w:lineRule="auto"/>
+        <w:ind w:left="540"/>
+        <w:rPr>
+          <w:rFonts w:ascii="Calibri" w:eastAsia="Times New Roman" w:hAnsi="Calibri" w:cs="Calibri"/>
+        </w:rPr>
+      </w:pPr>
+      <w:r>
+        <w:rPr>
+          <w:rFonts w:ascii="Calibri" w:eastAsia="Times New Roman" w:hAnsi="Calibri" w:cs="Calibri"/>
+        </w:rPr>
+        <w:t>Html/contrast checkers</w:t>
+      </w:r>
+    </w:p>
+    <w:p>
+      <w:pPr>
+        <w:spacing w:after="0" w:line="240" w:lineRule="auto"/>
+        <w:ind w:left="540"/>
+        <w:rPr>
+          <w:rFonts w:ascii="Calibri" w:eastAsia="Times New Roman" w:hAnsi="Calibri" w:cs="Calibri"/>
+        </w:rPr>
+      </w:pPr>
+      <w:r>
+        <w:rPr>
+          <w:rFonts w:ascii="Calibri" w:eastAsia="Times New Roman" w:hAnsi="Calibri" w:cs="Calibri"/>
+        </w:rPr>
+        <w:t>Java accessibility API!!!</w:t>
+      </w:r>
+    </w:p>
+    <w:p>
+      <w:pPr>
+        <w:spacing w:after="0" w:line="240" w:lineRule="auto"/>
+        <w:ind w:left="540"/>
+        <w:rPr>
+          <w:rFonts w:ascii="Calibri" w:eastAsia="Times New Roman" w:hAnsi="Calibri" w:cs="Calibri"/>
+        </w:rPr>
+      </w:pPr>
+      <w:r>
+        <w:rPr>
+          <w:rFonts w:ascii="Calibri" w:eastAsia="Times New Roman" w:hAnsi="Calibri" w:cs="Calibri"/>
+        </w:rPr>
+        <w:t> </w:t>
+      </w:r>
+    </w:p>
+    <w:p>
+      <w:pPr>
+        <w:spacing w:after="0" w:line="240" w:lineRule="auto"/>
+        <w:rPr>
+          <w:rFonts w:ascii="Calibri" w:eastAsia="Times New Roman" w:hAnsi="Calibri" w:cs="Calibri"/>
+        </w:rPr>
+      </w:pPr>
+      <w:r>
+        <w:rPr>
+          <w:rFonts w:ascii="Calibri" w:eastAsia="Times New Roman" w:hAnsi="Calibri" w:cs="Calibri"/>
+        </w:rPr>
+        <w:t xml:space="preserve">I need to look into how to make the language changing </w:t>
+      </w:r>
+      <w:proofErr w:type="gramStart"/>
+      <w:r>
+        <w:rPr>
+          <w:rFonts w:ascii="Calibri" w:eastAsia="Times New Roman" w:hAnsi="Calibri" w:cs="Calibri"/>
+        </w:rPr>
+        <w:t>button</w:t>
+      </w:r>
+      <w:proofErr w:type="gramEnd"/>
+    </w:p>
+    <w:p>
+      <w:pPr>
+        <w:spacing w:after="0" w:line="240" w:lineRule="auto"/>
+        <w:rPr>
+          <w:rFonts w:ascii="Calibri" w:eastAsia="Times New Roman" w:hAnsi="Calibri" w:cs="Calibri"/>
+        </w:rPr>
+      </w:pPr>
+      <w:r>
+        <w:rPr>
+          <w:rFonts w:ascii="Calibri" w:eastAsia="Times New Roman" w:hAnsi="Calibri" w:cs="Calibri"/>
+        </w:rPr>
+        <w:t xml:space="preserve">Do I need to have separate </w:t>
+      </w:r>
+      <w:proofErr w:type="spellStart"/>
+      <w:r>
+        <w:rPr>
+          <w:rFonts w:ascii="Calibri" w:eastAsia="Times New Roman" w:hAnsi="Calibri" w:cs="Calibri"/>
+        </w:rPr>
+        <w:t>jsps</w:t>
+      </w:r>
+      <w:proofErr w:type="spellEnd"/>
+      <w:r>
+        <w:rPr>
+          <w:rFonts w:ascii="Calibri" w:eastAsia="Times New Roman" w:hAnsi="Calibri" w:cs="Calibri"/>
+        </w:rPr>
+        <w:t xml:space="preserve"> for each entity view?</w:t>
+      </w:r>
+    </w:p>
+    <w:p>
+      <w:pPr>
+        <w:spacing w:after="0" w:line="240" w:lineRule="auto"/>
+        <w:rPr>
+          <w:rFonts w:ascii="Calibri" w:eastAsia="Times New Roman" w:hAnsi="Calibri" w:cs="Calibri"/>
+        </w:rPr>
+      </w:pPr>
+    </w:p>
+    <w:p>
+      <w:pPr>
+        <w:spacing w:after="0" w:line="240" w:lineRule="auto"/>
+        <w:rPr>
+          <w:rFonts w:ascii="Calibri" w:eastAsia="Times New Roman" w:hAnsi="Calibri" w:cs="Calibri"/>
+        </w:rPr>
+      </w:pPr>
+    </w:p>
+    <w:p>
+      <w:pPr>
+        <w:spacing w:after="0" w:line="240" w:lineRule="auto"/>
         <w:rPr>
           <w:rFonts w:ascii="Calibri" w:eastAsia="Times New Roman" w:hAnsi="Calibri" w:cs="Calibri"/>
           <w:b/>
           <w:bCs/>
         </w:rPr>
+      </w:pPr>
+      <w:r>
+        <w:rPr>
+          <w:rFonts w:ascii="Calibri" w:eastAsia="Times New Roman" w:hAnsi="Calibri" w:cs="Calibri"/>
+          <w:b/>
+          <w:bCs/>
+        </w:rPr>
+        <w:t>Tuesday:  2/9/</w:t>
+      </w:r>
+      <w:proofErr w:type="gramStart"/>
+      <w:r>
+        <w:rPr>
+          <w:rFonts w:ascii="Calibri" w:eastAsia="Times New Roman" w:hAnsi="Calibri" w:cs="Calibri"/>
+          <w:b/>
+          <w:bCs/>
+        </w:rPr>
+        <w:t xml:space="preserve">21  </w:t>
+      </w:r>
+      <w:r>
+        <w:rPr>
+          <w:rFonts w:ascii="Calibri" w:eastAsia="Times New Roman" w:hAnsi="Calibri" w:cs="Calibri"/>
+          <w:b/>
+          <w:bCs/>
+        </w:rPr>
+        <w:t>4</w:t>
+      </w:r>
+      <w:proofErr w:type="gramEnd"/>
+      <w:r>
+        <w:rPr>
+          <w:rFonts w:ascii="Calibri" w:eastAsia="Times New Roman" w:hAnsi="Calibri" w:cs="Calibri"/>
+          <w:b/>
+          <w:bCs/>
+        </w:rPr>
+        <w:t xml:space="preserve"> </w:t>
+      </w:r>
+      <w:r>
+        <w:rPr>
+          <w:rFonts w:ascii="Calibri" w:eastAsia="Times New Roman" w:hAnsi="Calibri" w:cs="Calibri"/>
+          <w:b/>
+          <w:bCs/>
+        </w:rPr>
         <w:t>hours</w:t>
       </w:r>
     </w:p>
@@ -3628,7 +4597,21 @@
         <w:rPr>
           <w:rFonts w:ascii="Calibri" w:eastAsia="Times New Roman" w:hAnsi="Calibri" w:cs="Calibri"/>
         </w:rPr>
-        <w:t>Community groups, I'm hoping this will give me some good contacts and leads on.</w:t>
+        <w:t xml:space="preserve">Community groups, </w:t>
+      </w:r>
+      <w:proofErr w:type="gramStart"/>
+      <w:r>
+        <w:rPr>
+          <w:rFonts w:ascii="Calibri" w:eastAsia="Times New Roman" w:hAnsi="Calibri" w:cs="Calibri"/>
+        </w:rPr>
+        <w:t>I'm</w:t>
+      </w:r>
+      <w:proofErr w:type="gramEnd"/>
+      <w:r>
+        <w:rPr>
+          <w:rFonts w:ascii="Calibri" w:eastAsia="Times New Roman" w:hAnsi="Calibri" w:cs="Calibri"/>
+        </w:rPr>
+        <w:t xml:space="preserve"> hoping this will give me some good contacts and leads on.</w:t>
       </w:r>
     </w:p>
     <w:p>
@@ -3654,11 +4637,19 @@
           <w:rFonts w:ascii="Calibri" w:eastAsia="Times New Roman" w:hAnsi="Calibri" w:cs="Calibri"/>
         </w:rPr>
       </w:pPr>
-      <w:r>
-        <w:rPr>
-          <w:rFonts w:ascii="Calibri" w:eastAsia="Times New Roman" w:hAnsi="Calibri" w:cs="Calibri"/>
-        </w:rPr>
-        <w:t>Lesser known resources like the little pantries people have in their yards.</w:t>
+      <w:proofErr w:type="gramStart"/>
+      <w:r>
+        <w:rPr>
+          <w:rFonts w:ascii="Calibri" w:eastAsia="Times New Roman" w:hAnsi="Calibri" w:cs="Calibri"/>
+        </w:rPr>
+        <w:t>Lesser known</w:t>
+      </w:r>
+      <w:proofErr w:type="gramEnd"/>
+      <w:r>
+        <w:rPr>
+          <w:rFonts w:ascii="Calibri" w:eastAsia="Times New Roman" w:hAnsi="Calibri" w:cs="Calibri"/>
+        </w:rPr>
+        <w:t xml:space="preserve"> resources like the little pantries people have in their yards.</w:t>
       </w:r>
     </w:p>
     <w:p>
@@ -3703,8 +4694,30 @@
         <w:rPr>
           <w:rFonts w:ascii="Calibri" w:eastAsia="Times New Roman" w:hAnsi="Calibri" w:cs="Calibri"/>
         </w:rPr>
-        <w:t>Makes me wonder abour permissions and info sharing rules/legality..</w:t>
-      </w:r>
+        <w:t xml:space="preserve">Makes me wonder </w:t>
+      </w:r>
+      <w:proofErr w:type="spellStart"/>
+      <w:r>
+        <w:rPr>
+          <w:rFonts w:ascii="Calibri" w:eastAsia="Times New Roman" w:hAnsi="Calibri" w:cs="Calibri"/>
+        </w:rPr>
+        <w:t>abour</w:t>
+      </w:r>
+      <w:proofErr w:type="spellEnd"/>
+      <w:r>
+        <w:rPr>
+          <w:rFonts w:ascii="Calibri" w:eastAsia="Times New Roman" w:hAnsi="Calibri" w:cs="Calibri"/>
+        </w:rPr>
+        <w:t xml:space="preserve"> permissions and info sharing rules/</w:t>
+      </w:r>
+      <w:proofErr w:type="gramStart"/>
+      <w:r>
+        <w:rPr>
+          <w:rFonts w:ascii="Calibri" w:eastAsia="Times New Roman" w:hAnsi="Calibri" w:cs="Calibri"/>
+        </w:rPr>
+        <w:t>legality..</w:t>
+      </w:r>
+      <w:proofErr w:type="gramEnd"/>
     </w:p>
     <w:p>
       <w:pPr>
@@ -3729,11 +4742,19 @@
           <w:rFonts w:ascii="Calibri" w:eastAsia="Times New Roman" w:hAnsi="Calibri" w:cs="Calibri"/>
         </w:rPr>
       </w:pPr>
-      <w:r>
-        <w:rPr>
-          <w:rFonts w:ascii="Calibri" w:eastAsia="Times New Roman" w:hAnsi="Calibri" w:cs="Calibri"/>
-        </w:rPr>
-        <w:t>What's the general rule?</w:t>
+      <w:proofErr w:type="gramStart"/>
+      <w:r>
+        <w:rPr>
+          <w:rFonts w:ascii="Calibri" w:eastAsia="Times New Roman" w:hAnsi="Calibri" w:cs="Calibri"/>
+        </w:rPr>
+        <w:t>What's</w:t>
+      </w:r>
+      <w:proofErr w:type="gramEnd"/>
+      <w:r>
+        <w:rPr>
+          <w:rFonts w:ascii="Calibri" w:eastAsia="Times New Roman" w:hAnsi="Calibri" w:cs="Calibri"/>
+        </w:rPr>
+        <w:t xml:space="preserve"> the general rule?</w:t>
       </w:r>
     </w:p>
     <w:p>
@@ -3761,7 +4782,35 @@
         <w:rPr>
           <w:rFonts w:ascii="Calibri" w:eastAsia="Times New Roman" w:hAnsi="Calibri" w:cs="Calibri"/>
         </w:rPr>
-        <w:t>!!  Don't forget to add boolean Delivery in resources!!  I forgot that!!!</w:t>
+        <w:t xml:space="preserve">!!  </w:t>
+      </w:r>
+      <w:proofErr w:type="gramStart"/>
+      <w:r>
+        <w:rPr>
+          <w:rFonts w:ascii="Calibri" w:eastAsia="Times New Roman" w:hAnsi="Calibri" w:cs="Calibri"/>
+        </w:rPr>
+        <w:t>Don't</w:t>
+      </w:r>
+      <w:proofErr w:type="gramEnd"/>
+      <w:r>
+        <w:rPr>
+          <w:rFonts w:ascii="Calibri" w:eastAsia="Times New Roman" w:hAnsi="Calibri" w:cs="Calibri"/>
+        </w:rPr>
+        <w:t xml:space="preserve"> forget to add </w:t>
+      </w:r>
+      <w:proofErr w:type="spellStart"/>
+      <w:r>
+        <w:rPr>
+          <w:rFonts w:ascii="Calibri" w:eastAsia="Times New Roman" w:hAnsi="Calibri" w:cs="Calibri"/>
+        </w:rPr>
+        <w:t>boolean</w:t>
+      </w:r>
+      <w:proofErr w:type="spellEnd"/>
+      <w:r>
+        <w:rPr>
+          <w:rFonts w:ascii="Calibri" w:eastAsia="Times New Roman" w:hAnsi="Calibri" w:cs="Calibri"/>
+        </w:rPr>
+        <w:t xml:space="preserve"> Delivery in resources!!  I forgot that!!!</w:t>
       </w:r>
     </w:p>
     <w:p>
@@ -3921,7 +4970,35 @@
         <w:rPr>
           <w:rFonts w:ascii="Calibri" w:eastAsia="Times New Roman" w:hAnsi="Calibri" w:cs="Calibri"/>
         </w:rPr>
-        <w:t>With state of the art accessibilty for java!!!!!!</w:t>
+        <w:t xml:space="preserve">With </w:t>
+      </w:r>
+      <w:proofErr w:type="gramStart"/>
+      <w:r>
+        <w:rPr>
+          <w:rFonts w:ascii="Calibri" w:eastAsia="Times New Roman" w:hAnsi="Calibri" w:cs="Calibri"/>
+        </w:rPr>
+        <w:t>state of the art</w:t>
+      </w:r>
+      <w:proofErr w:type="gramEnd"/>
+      <w:r>
+        <w:rPr>
+          <w:rFonts w:ascii="Calibri" w:eastAsia="Times New Roman" w:hAnsi="Calibri" w:cs="Calibri"/>
+        </w:rPr>
+        <w:t xml:space="preserve"> </w:t>
+      </w:r>
+      <w:proofErr w:type="spellStart"/>
+      <w:r>
+        <w:rPr>
+          <w:rFonts w:ascii="Calibri" w:eastAsia="Times New Roman" w:hAnsi="Calibri" w:cs="Calibri"/>
+        </w:rPr>
+        <w:t>accessibilty</w:t>
+      </w:r>
+      <w:proofErr w:type="spellEnd"/>
+      <w:r>
+        <w:rPr>
+          <w:rFonts w:ascii="Calibri" w:eastAsia="Times New Roman" w:hAnsi="Calibri" w:cs="Calibri"/>
+        </w:rPr>
+        <w:t xml:space="preserve"> for java!!!!!!</w:t>
       </w:r>
     </w:p>
     <w:p>
@@ -3945,7 +5022,21 @@
         <w:rPr>
           <w:rFonts w:ascii="Calibri" w:eastAsia="Times New Roman" w:hAnsi="Calibri" w:cs="Calibri"/>
         </w:rPr>
-        <w:t>How do classes and hierarchy affect my db design and implementation?</w:t>
+        <w:t xml:space="preserve">How do classes and hierarchy affect my </w:t>
+      </w:r>
+      <w:proofErr w:type="spellStart"/>
+      <w:r>
+        <w:rPr>
+          <w:rFonts w:ascii="Calibri" w:eastAsia="Times New Roman" w:hAnsi="Calibri" w:cs="Calibri"/>
+        </w:rPr>
+        <w:t>db</w:t>
+      </w:r>
+      <w:proofErr w:type="spellEnd"/>
+      <w:r>
+        <w:rPr>
+          <w:rFonts w:ascii="Calibri" w:eastAsia="Times New Roman" w:hAnsi="Calibri" w:cs="Calibri"/>
+        </w:rPr>
+        <w:t xml:space="preserve"> design and implementation?</w:t>
       </w:r>
     </w:p>
     <w:p>
@@ -3971,12 +5062,56 @@
           <w:rFonts w:ascii="Calibri" w:eastAsia="Times New Roman" w:hAnsi="Calibri" w:cs="Calibri"/>
         </w:rPr>
       </w:pPr>
-      <w:r>
-        <w:rPr>
-          <w:rFonts w:ascii="Calibri" w:eastAsia="Times New Roman" w:hAnsi="Calibri" w:cs="Calibri"/>
-        </w:rPr>
-        <w:t>?are there going to be any methods in these classes besides get and set?  Is the resource class like the ‘directory class’ or do I need another controller class beside servlets  -yes, the db classes, daos</w:t>
-      </w:r>
+      <w:proofErr w:type="gramStart"/>
+      <w:r>
+        <w:rPr>
+          <w:rFonts w:ascii="Calibri" w:eastAsia="Times New Roman" w:hAnsi="Calibri" w:cs="Calibri"/>
+        </w:rPr>
+        <w:t>?are</w:t>
+      </w:r>
+      <w:proofErr w:type="gramEnd"/>
+      <w:r>
+        <w:rPr>
+          <w:rFonts w:ascii="Calibri" w:eastAsia="Times New Roman" w:hAnsi="Calibri" w:cs="Calibri"/>
+        </w:rPr>
+        <w:t xml:space="preserve"> there going to be any methods in these classes besides get and set?  Is the resource class like the ‘directory class’ or do I need another controller class beside </w:t>
+      </w:r>
+      <w:proofErr w:type="gramStart"/>
+      <w:r>
+        <w:rPr>
+          <w:rFonts w:ascii="Calibri" w:eastAsia="Times New Roman" w:hAnsi="Calibri" w:cs="Calibri"/>
+        </w:rPr>
+        <w:t>servlets  -</w:t>
+      </w:r>
+      <w:proofErr w:type="gramEnd"/>
+      <w:r>
+        <w:rPr>
+          <w:rFonts w:ascii="Calibri" w:eastAsia="Times New Roman" w:hAnsi="Calibri" w:cs="Calibri"/>
+        </w:rPr>
+        <w:t xml:space="preserve">yes, the </w:t>
+      </w:r>
+      <w:proofErr w:type="spellStart"/>
+      <w:r>
+        <w:rPr>
+          <w:rFonts w:ascii="Calibri" w:eastAsia="Times New Roman" w:hAnsi="Calibri" w:cs="Calibri"/>
+        </w:rPr>
+        <w:t>db</w:t>
+      </w:r>
+      <w:proofErr w:type="spellEnd"/>
+      <w:r>
+        <w:rPr>
+          <w:rFonts w:ascii="Calibri" w:eastAsia="Times New Roman" w:hAnsi="Calibri" w:cs="Calibri"/>
+        </w:rPr>
+        <w:t xml:space="preserve"> classes, </w:t>
+      </w:r>
+      <w:proofErr w:type="spellStart"/>
+      <w:r>
+        <w:rPr>
+          <w:rFonts w:ascii="Calibri" w:eastAsia="Times New Roman" w:hAnsi="Calibri" w:cs="Calibri"/>
+        </w:rPr>
+        <w:t>daos</w:t>
+      </w:r>
+      <w:proofErr w:type="spellEnd"/>
     </w:p>
     <w:p>
       <w:pPr>
@@ -4023,7 +5158,29 @@
         <w:rPr>
           <w:rFonts w:ascii="Calibri" w:eastAsia="Times New Roman" w:hAnsi="Calibri" w:cs="Calibri"/>
         </w:rPr>
-        <w:t>Started writing some class files..resources, users, ran into a source release problem that I had to do some research on and work out.</w:t>
+        <w:t xml:space="preserve">Started writing some class </w:t>
+      </w:r>
+      <w:proofErr w:type="spellStart"/>
+      <w:proofErr w:type="gramStart"/>
+      <w:r>
+        <w:rPr>
+          <w:rFonts w:ascii="Calibri" w:eastAsia="Times New Roman" w:hAnsi="Calibri" w:cs="Calibri"/>
+        </w:rPr>
+        <w:t>files..</w:t>
+      </w:r>
+      <w:proofErr w:type="gramEnd"/>
+      <w:r>
+        <w:rPr>
+          <w:rFonts w:ascii="Calibri" w:eastAsia="Times New Roman" w:hAnsi="Calibri" w:cs="Calibri"/>
+        </w:rPr>
+        <w:t>resources</w:t>
+      </w:r>
+      <w:proofErr w:type="spellEnd"/>
+      <w:r>
+        <w:rPr>
+          <w:rFonts w:ascii="Calibri" w:eastAsia="Times New Roman" w:hAnsi="Calibri" w:cs="Calibri"/>
+        </w:rPr>
+        <w:t>, users, ran into a source release problem that I had to do some research on and work out.</w:t>
       </w:r>
     </w:p>
     <w:p>
@@ -4062,7 +5219,21 @@
         <w:rPr>
           <w:rFonts w:ascii="Calibri" w:eastAsia="Times New Roman" w:hAnsi="Calibri" w:cs="Calibri"/>
         </w:rPr>
-        <w:t>-service location; should it be an array of zipcodes?? Or would that be hard to figure out and obtain that data, or should it be a string</w:t>
+        <w:t xml:space="preserve">-service location; should it be an array of </w:t>
+      </w:r>
+      <w:proofErr w:type="spellStart"/>
+      <w:r>
+        <w:rPr>
+          <w:rFonts w:ascii="Calibri" w:eastAsia="Times New Roman" w:hAnsi="Calibri" w:cs="Calibri"/>
+        </w:rPr>
+        <w:t>zipcodes</w:t>
+      </w:r>
+      <w:proofErr w:type="spellEnd"/>
+      <w:r>
+        <w:rPr>
+          <w:rFonts w:ascii="Calibri" w:eastAsia="Times New Roman" w:hAnsi="Calibri" w:cs="Calibri"/>
+        </w:rPr>
+        <w:t>?? Or would that be hard to figure out and obtain that data, or should it be a string</w:t>
       </w:r>
       <w:r>
         <w:rPr>
@@ -4140,8 +5311,18 @@
           <w:b/>
           <w:bCs/>
         </w:rPr>
-        <w:t>5 hrs</w:t>
-      </w:r>
+        <w:t xml:space="preserve">5 </w:t>
+      </w:r>
+      <w:proofErr w:type="spellStart"/>
+      <w:r>
+        <w:rPr>
+          <w:rFonts w:ascii="Calibri" w:eastAsia="Times New Roman" w:hAnsi="Calibri" w:cs="Calibri"/>
+          <w:b/>
+          <w:bCs/>
+        </w:rPr>
+        <w:t>hrs</w:t>
+      </w:r>
+      <w:proofErr w:type="spellEnd"/>
     </w:p>
     <w:p>
       <w:pPr>
@@ -4156,7 +5337,49 @@
           <w:rFonts w:ascii="Calibri" w:eastAsia="Times New Roman" w:hAnsi="Calibri" w:cs="Calibri"/>
         </w:rPr>
         <w:tab/>
-        <w:t>Going through social media responses;  I got a very welcoming response, much encouragement, and great ideas for future releases!  People suggested more information to include about the resources, such as nearest bus stop, actual address,  who they serve, if proof of income, who qualifies/ paperwork needed(now included as something in the db)  where delivery is served, schools with curbside pickup, whether they have pet food, whether they have non-food essentials.</w:t>
+        <w:t xml:space="preserve">Going through social media </w:t>
+      </w:r>
+      <w:proofErr w:type="gramStart"/>
+      <w:r>
+        <w:rPr>
+          <w:rFonts w:ascii="Calibri" w:eastAsia="Times New Roman" w:hAnsi="Calibri" w:cs="Calibri"/>
+        </w:rPr>
+        <w:t>responses;  I</w:t>
+      </w:r>
+      <w:proofErr w:type="gramEnd"/>
+      <w:r>
+        <w:rPr>
+          <w:rFonts w:ascii="Calibri" w:eastAsia="Times New Roman" w:hAnsi="Calibri" w:cs="Calibri"/>
+        </w:rPr>
+        <w:t xml:space="preserve"> got a very welcoming response, much encouragement, and great ideas for future releases!  People suggested more information to include about the resources, such as nearest bus stop, actual </w:t>
+      </w:r>
+      <w:proofErr w:type="gramStart"/>
+      <w:r>
+        <w:rPr>
+          <w:rFonts w:ascii="Calibri" w:eastAsia="Times New Roman" w:hAnsi="Calibri" w:cs="Calibri"/>
+        </w:rPr>
+        <w:t>address,  who</w:t>
+      </w:r>
+      <w:proofErr w:type="gramEnd"/>
+      <w:r>
+        <w:rPr>
+          <w:rFonts w:ascii="Calibri" w:eastAsia="Times New Roman" w:hAnsi="Calibri" w:cs="Calibri"/>
+        </w:rPr>
+        <w:t xml:space="preserve"> they serve, if proof of income, who qualifies/ paperwork needed(now included as something in the </w:t>
+      </w:r>
+      <w:proofErr w:type="spellStart"/>
+      <w:r>
+        <w:rPr>
+          <w:rFonts w:ascii="Calibri" w:eastAsia="Times New Roman" w:hAnsi="Calibri" w:cs="Calibri"/>
+        </w:rPr>
+        <w:t>db</w:t>
+      </w:r>
+      <w:proofErr w:type="spellEnd"/>
+      <w:r>
+        <w:rPr>
+          <w:rFonts w:ascii="Calibri" w:eastAsia="Times New Roman" w:hAnsi="Calibri" w:cs="Calibri"/>
+        </w:rPr>
+        <w:t>)  where delivery is served, schools with curbside pickup, whether they have pet food, whether they have non-food essentials.</w:t>
       </w:r>
     </w:p>
     <w:p>
@@ -4171,7 +5394,21 @@
         <w:rPr>
           <w:rFonts w:ascii="Calibri" w:eastAsia="Times New Roman" w:hAnsi="Calibri" w:cs="Calibri"/>
         </w:rPr>
-        <w:t>I received a lot of great info on resources.  Someone suggested having a rating system, commenting, or advice on pantries, which would def be a 2 -3 rd release.</w:t>
+        <w:t xml:space="preserve">I received a lot of great info on resources.  Someone suggested having a rating system, commenting, or advice on pantries, which would def be a 2 -3 </w:t>
+      </w:r>
+      <w:proofErr w:type="spellStart"/>
+      <w:r>
+        <w:rPr>
+          <w:rFonts w:ascii="Calibri" w:eastAsia="Times New Roman" w:hAnsi="Calibri" w:cs="Calibri"/>
+        </w:rPr>
+        <w:t>rd</w:t>
+      </w:r>
+      <w:proofErr w:type="spellEnd"/>
+      <w:r>
+        <w:rPr>
+          <w:rFonts w:ascii="Calibri" w:eastAsia="Times New Roman" w:hAnsi="Calibri" w:cs="Calibri"/>
+        </w:rPr>
+        <w:t xml:space="preserve"> release.</w:t>
       </w:r>
     </w:p>
     <w:p>
@@ -4231,7 +5468,21 @@
         <w:rPr>
           <w:rFonts w:ascii="Calibri" w:eastAsia="Times New Roman" w:hAnsi="Calibri" w:cs="Calibri"/>
         </w:rPr>
-        <w:t xml:space="preserve">!!Don’t forget </w:t>
+        <w:t>!!</w:t>
+      </w:r>
+      <w:proofErr w:type="gramStart"/>
+      <w:r>
+        <w:rPr>
+          <w:rFonts w:ascii="Calibri" w:eastAsia="Times New Roman" w:hAnsi="Calibri" w:cs="Calibri"/>
+        </w:rPr>
+        <w:t>Don’t</w:t>
+      </w:r>
+      <w:proofErr w:type="gramEnd"/>
+      <w:r>
+        <w:rPr>
+          <w:rFonts w:ascii="Calibri" w:eastAsia="Times New Roman" w:hAnsi="Calibri" w:cs="Calibri"/>
+        </w:rPr>
+        <w:t xml:space="preserve"> forget </w:t>
       </w:r>
       <w:r>
         <w:rPr>
@@ -4244,7 +5495,21 @@
         <w:rPr>
           <w:rFonts w:ascii="Calibri" w:eastAsia="Times New Roman" w:hAnsi="Calibri" w:cs="Calibri"/>
         </w:rPr>
-        <w:t xml:space="preserve">  You will need to create an admin form/view/jsp!</w:t>
+        <w:t xml:space="preserve">  You will need to create an admin form/view/</w:t>
+      </w:r>
+      <w:proofErr w:type="spellStart"/>
+      <w:r>
+        <w:rPr>
+          <w:rFonts w:ascii="Calibri" w:eastAsia="Times New Roman" w:hAnsi="Calibri" w:cs="Calibri"/>
+        </w:rPr>
+        <w:t>jsp</w:t>
+      </w:r>
+      <w:proofErr w:type="spellEnd"/>
+      <w:r>
+        <w:rPr>
+          <w:rFonts w:ascii="Calibri" w:eastAsia="Times New Roman" w:hAnsi="Calibri" w:cs="Calibri"/>
+        </w:rPr>
+        <w:t>!</w:t>
       </w:r>
     </w:p>
     <w:p>
@@ -4347,21 +5612,19 @@
           <w:sz w:val="16"/>
           <w:szCs w:val="16"/>
         </w:rPr>
-        <w:t>! Look how much you've done already! Reviewing your repository so far was liking drinking from that proverbial firehose! It's clear you put a lot of time and thought into this work.</w:t>
-      </w:r>
-    </w:p>
-    <w:p>
-      <w:pPr>
-        <w:pStyle w:val="NormalWeb"/>
-        <w:shd w:val="clear" w:color="auto" w:fill="FFFFFF"/>
-        <w:spacing w:before="0" w:beforeAutospacing="0" w:after="240" w:afterAutospacing="0"/>
+        <w:t xml:space="preserve">! Look how much </w:t>
+      </w:r>
+      <w:proofErr w:type="gramStart"/>
+      <w:r>
         <w:rPr>
           <w:rFonts w:ascii="Segoe UI" w:hAnsi="Segoe UI" w:cs="Segoe UI"/>
           <w:color w:val="24292E"/>
           <w:sz w:val="16"/>
           <w:szCs w:val="16"/>
         </w:rPr>
-      </w:pPr>
+        <w:t>you've</w:t>
+      </w:r>
+      <w:proofErr w:type="gramEnd"/>
       <w:r>
         <w:rPr>
           <w:rFonts w:ascii="Segoe UI" w:hAnsi="Segoe UI" w:cs="Segoe UI"/>
@@ -4369,7 +5632,109 @@
           <w:sz w:val="16"/>
           <w:szCs w:val="16"/>
         </w:rPr>
-        <w:t>I think you've done a good job paring down to MVP. I do want you to know that it is ok if you do not hit every single thing on the MVP list (that sometimes stresses students out as we near the end of the semester). Hitting much of the MVP and the project requirements like full crud (create, read, update, date), authentication/authorization, etc, is perfectly ok!</w:t>
+        <w:t xml:space="preserve"> done already! Reviewing your repository so far was liking drinking from that proverbial firehose! </w:t>
+      </w:r>
+      <w:proofErr w:type="gramStart"/>
+      <w:r>
+        <w:rPr>
+          <w:rFonts w:ascii="Segoe UI" w:hAnsi="Segoe UI" w:cs="Segoe UI"/>
+          <w:color w:val="24292E"/>
+          <w:sz w:val="16"/>
+          <w:szCs w:val="16"/>
+        </w:rPr>
+        <w:t>It's</w:t>
+      </w:r>
+      <w:proofErr w:type="gramEnd"/>
+      <w:r>
+        <w:rPr>
+          <w:rFonts w:ascii="Segoe UI" w:hAnsi="Segoe UI" w:cs="Segoe UI"/>
+          <w:color w:val="24292E"/>
+          <w:sz w:val="16"/>
+          <w:szCs w:val="16"/>
+        </w:rPr>
+        <w:t xml:space="preserve"> clear you put a lot of time and thought into this work.</w:t>
+      </w:r>
+    </w:p>
+    <w:p>
+      <w:pPr>
+        <w:pStyle w:val="NormalWeb"/>
+        <w:shd w:val="clear" w:color="auto" w:fill="FFFFFF"/>
+        <w:spacing w:before="0" w:beforeAutospacing="0" w:after="240" w:afterAutospacing="0"/>
+        <w:rPr>
+          <w:rFonts w:ascii="Segoe UI" w:hAnsi="Segoe UI" w:cs="Segoe UI"/>
+          <w:color w:val="24292E"/>
+          <w:sz w:val="16"/>
+          <w:szCs w:val="16"/>
+        </w:rPr>
+      </w:pPr>
+      <w:r>
+        <w:rPr>
+          <w:rFonts w:ascii="Segoe UI" w:hAnsi="Segoe UI" w:cs="Segoe UI"/>
+          <w:color w:val="24292E"/>
+          <w:sz w:val="16"/>
+          <w:szCs w:val="16"/>
+        </w:rPr>
+        <w:t xml:space="preserve">I think </w:t>
+      </w:r>
+      <w:proofErr w:type="gramStart"/>
+      <w:r>
+        <w:rPr>
+          <w:rFonts w:ascii="Segoe UI" w:hAnsi="Segoe UI" w:cs="Segoe UI"/>
+          <w:color w:val="24292E"/>
+          <w:sz w:val="16"/>
+          <w:szCs w:val="16"/>
+        </w:rPr>
+        <w:t>you've</w:t>
+      </w:r>
+      <w:proofErr w:type="gramEnd"/>
+      <w:r>
+        <w:rPr>
+          <w:rFonts w:ascii="Segoe UI" w:hAnsi="Segoe UI" w:cs="Segoe UI"/>
+          <w:color w:val="24292E"/>
+          <w:sz w:val="16"/>
+          <w:szCs w:val="16"/>
+        </w:rPr>
+        <w:t xml:space="preserve"> done a good job paring down to MVP. I do want you to know that it is ok if you do not hit </w:t>
+      </w:r>
+      <w:proofErr w:type="gramStart"/>
+      <w:r>
+        <w:rPr>
+          <w:rFonts w:ascii="Segoe UI" w:hAnsi="Segoe UI" w:cs="Segoe UI"/>
+          <w:color w:val="24292E"/>
+          <w:sz w:val="16"/>
+          <w:szCs w:val="16"/>
+        </w:rPr>
+        <w:t>every single thing</w:t>
+      </w:r>
+      <w:proofErr w:type="gramEnd"/>
+      <w:r>
+        <w:rPr>
+          <w:rFonts w:ascii="Segoe UI" w:hAnsi="Segoe UI" w:cs="Segoe UI"/>
+          <w:color w:val="24292E"/>
+          <w:sz w:val="16"/>
+          <w:szCs w:val="16"/>
+        </w:rPr>
+        <w:t xml:space="preserve"> on the MVP list (that sometimes stresses students out as we near the end of the semester). Hitting much of the MVP and the project requirements like full crud (create, read, update, date), authentication/authorization, </w:t>
+      </w:r>
+      <w:proofErr w:type="spellStart"/>
+      <w:r>
+        <w:rPr>
+          <w:rFonts w:ascii="Segoe UI" w:hAnsi="Segoe UI" w:cs="Segoe UI"/>
+          <w:color w:val="24292E"/>
+          <w:sz w:val="16"/>
+          <w:szCs w:val="16"/>
+        </w:rPr>
+        <w:t>etc</w:t>
+      </w:r>
+      <w:proofErr w:type="spellEnd"/>
+      <w:r>
+        <w:rPr>
+          <w:rFonts w:ascii="Segoe UI" w:hAnsi="Segoe UI" w:cs="Segoe UI"/>
+          <w:color w:val="24292E"/>
+          <w:sz w:val="16"/>
+          <w:szCs w:val="16"/>
+        </w:rPr>
+        <w:t>, is perfectly ok!</w:t>
       </w:r>
     </w:p>
     <w:p>
@@ -4450,7 +5815,27 @@
           <w:sz w:val="16"/>
           <w:szCs w:val="16"/>
         </w:rPr>
-        <w:t> Markdown may be new to you. If so, or even if it isn't, this is a good resource to help understand how to format with GitHub markdown: </w:t>
+        <w:t xml:space="preserve"> Markdown may be new to you. If so, or even if it </w:t>
+      </w:r>
+      <w:proofErr w:type="gramStart"/>
+      <w:r>
+        <w:rPr>
+          <w:rFonts w:ascii="Segoe UI" w:hAnsi="Segoe UI" w:cs="Segoe UI"/>
+          <w:color w:val="24292E"/>
+          <w:sz w:val="16"/>
+          <w:szCs w:val="16"/>
+        </w:rPr>
+        <w:t>isn't</w:t>
+      </w:r>
+      <w:proofErr w:type="gramEnd"/>
+      <w:r>
+        <w:rPr>
+          <w:rFonts w:ascii="Segoe UI" w:hAnsi="Segoe UI" w:cs="Segoe UI"/>
+          <w:color w:val="24292E"/>
+          <w:sz w:val="16"/>
+          <w:szCs w:val="16"/>
+        </w:rPr>
+        <w:t>, this is a good resource to help understand how to format with GitHub markdown: </w:t>
       </w:r>
       <w:hyperlink r:id="rId20" w:history="1">
         <w:r>
@@ -4582,7 +5967,27 @@
           <w:sz w:val="16"/>
           <w:szCs w:val="16"/>
         </w:rPr>
-        <w:t> Just to clarify your comment about needing many-to-manys. You do need more than one one-to-many relationship. Many-to-many relationships are </w:t>
+        <w:t> Just to clarify your comment about needing many-to-</w:t>
+      </w:r>
+      <w:proofErr w:type="spellStart"/>
+      <w:r>
+        <w:rPr>
+          <w:rFonts w:ascii="Segoe UI" w:hAnsi="Segoe UI" w:cs="Segoe UI"/>
+          <w:color w:val="24292E"/>
+          <w:sz w:val="16"/>
+          <w:szCs w:val="16"/>
+        </w:rPr>
+        <w:t>manys</w:t>
+      </w:r>
+      <w:proofErr w:type="spellEnd"/>
+      <w:r>
+        <w:rPr>
+          <w:rFonts w:ascii="Segoe UI" w:hAnsi="Segoe UI" w:cs="Segoe UI"/>
+          <w:color w:val="24292E"/>
+          <w:sz w:val="16"/>
+          <w:szCs w:val="16"/>
+        </w:rPr>
+        <w:t>. You do need more than one one-to-many relationship. Many-to-many relationships are </w:t>
       </w:r>
       <w:r>
         <w:rPr>
@@ -4642,7 +6047,27 @@
           <w:sz w:val="16"/>
           <w:szCs w:val="16"/>
         </w:rPr>
-        <w:t> Representing resources types in the DB. What do you think about a simple table with the type on it? In the fat bike trail reports example, see the trail type, difficulty, or grooming type for examples. (Disclaimer: I am not a DB design pro, so if I'm guiding you differently from what you learned in class, let me know!)</w:t>
+        <w:t xml:space="preserve"> Representing resources types in the DB. What do you think about a simple table with the type on it? In the fat bike trail reports example, see the trail type, difficulty, or grooming type for examples. (Disclaimer: I am not a DB design pro, so if </w:t>
+      </w:r>
+      <w:proofErr w:type="gramStart"/>
+      <w:r>
+        <w:rPr>
+          <w:rFonts w:ascii="Segoe UI" w:hAnsi="Segoe UI" w:cs="Segoe UI"/>
+          <w:color w:val="24292E"/>
+          <w:sz w:val="16"/>
+          <w:szCs w:val="16"/>
+        </w:rPr>
+        <w:t>I'm</w:t>
+      </w:r>
+      <w:proofErr w:type="gramEnd"/>
+      <w:r>
+        <w:rPr>
+          <w:rFonts w:ascii="Segoe UI" w:hAnsi="Segoe UI" w:cs="Segoe UI"/>
+          <w:color w:val="24292E"/>
+          <w:sz w:val="16"/>
+          <w:szCs w:val="16"/>
+        </w:rPr>
+        <w:t xml:space="preserve"> guiding you differently from what you learned in class, let me know!)</w:t>
       </w:r>
     </w:p>
     <w:p>
@@ -4682,6 +6107,7 @@
           <w:szCs w:val="16"/>
         </w:rPr>
       </w:pPr>
+      <w:proofErr w:type="gramStart"/>
       <w:r>
         <w:rPr>
           <w:rFonts w:ascii="Segoe UI" w:hAnsi="Segoe UI" w:cs="Segoe UI"/>
@@ -4689,7 +6115,17 @@
           <w:sz w:val="16"/>
           <w:szCs w:val="16"/>
         </w:rPr>
-        <w:t>I'm very sorry to hear about your kitty :(</w:t>
+        <w:t>I'm</w:t>
+      </w:r>
+      <w:proofErr w:type="gramEnd"/>
+      <w:r>
+        <w:rPr>
+          <w:rFonts w:ascii="Segoe UI" w:hAnsi="Segoe UI" w:cs="Segoe UI"/>
+          <w:color w:val="24292E"/>
+          <w:sz w:val="16"/>
+          <w:szCs w:val="16"/>
+        </w:rPr>
+        <w:t xml:space="preserve"> very sorry to hear about your kitty :(</w:t>
       </w:r>
     </w:p>
     <w:p>
@@ -4714,7 +6150,27 @@
           <w:sz w:val="16"/>
           <w:szCs w:val="16"/>
         </w:rPr>
-        <w:t xml:space="preserve">SPA versus JSPs/Servlets. SPA is a-ok, that may mean, though, </w:t>
+        <w:t xml:space="preserve">SPA versus JSPs/Servlets. SPA is </w:t>
+      </w:r>
+      <w:proofErr w:type="spellStart"/>
+      <w:r>
+        <w:rPr>
+          <w:rFonts w:ascii="Segoe UI" w:hAnsi="Segoe UI" w:cs="Segoe UI"/>
+          <w:color w:val="24292E"/>
+          <w:sz w:val="16"/>
+          <w:szCs w:val="16"/>
+        </w:rPr>
+        <w:t>a-ok</w:t>
+      </w:r>
+      <w:proofErr w:type="spellEnd"/>
+      <w:r>
+        <w:rPr>
+          <w:rFonts w:ascii="Segoe UI" w:hAnsi="Segoe UI" w:cs="Segoe UI"/>
+          <w:color w:val="24292E"/>
+          <w:sz w:val="16"/>
+          <w:szCs w:val="16"/>
+        </w:rPr>
+        <w:t xml:space="preserve">, that may mean, though, </w:t>
       </w:r>
       <w:r>
         <w:rPr>
@@ -4733,7 +6189,107 @@
           <w:sz w:val="16"/>
           <w:szCs w:val="16"/>
         </w:rPr>
-        <w:t xml:space="preserve"> for the various aspects of your application. Example: the current search we did with jsps/servlets went something like jsp form =&gt; servlet =&gt; user data class, which created and returned a list of Users =&gt; servlet =&gt; JSP. With a SPA, a service would likely replace the servlet/userdata/user/servlet piece. This is actually the exercise for Week 9, so you will definitely be learning this, however that might be a bit late to implement it fully? Consider learning this sooner than the scheduled? Know that many of the pieces that we are building in the next few weeks will still be the same if you "servicify" - still need DAO, entities. What would go away are the servlets, which are replaced with services.</w:t>
+        <w:t xml:space="preserve"> for the various aspects of your application. Example: the current search we did with </w:t>
+      </w:r>
+      <w:proofErr w:type="spellStart"/>
+      <w:r>
+        <w:rPr>
+          <w:rFonts w:ascii="Segoe UI" w:hAnsi="Segoe UI" w:cs="Segoe UI"/>
+          <w:color w:val="24292E"/>
+          <w:sz w:val="16"/>
+          <w:szCs w:val="16"/>
+        </w:rPr>
+        <w:t>jsps</w:t>
+      </w:r>
+      <w:proofErr w:type="spellEnd"/>
+      <w:r>
+        <w:rPr>
+          <w:rFonts w:ascii="Segoe UI" w:hAnsi="Segoe UI" w:cs="Segoe UI"/>
+          <w:color w:val="24292E"/>
+          <w:sz w:val="16"/>
+          <w:szCs w:val="16"/>
+        </w:rPr>
+        <w:t xml:space="preserve">/servlets went something like </w:t>
+      </w:r>
+      <w:proofErr w:type="spellStart"/>
+      <w:r>
+        <w:rPr>
+          <w:rFonts w:ascii="Segoe UI" w:hAnsi="Segoe UI" w:cs="Segoe UI"/>
+          <w:color w:val="24292E"/>
+          <w:sz w:val="16"/>
+          <w:szCs w:val="16"/>
+        </w:rPr>
+        <w:t>jsp</w:t>
+      </w:r>
+      <w:proofErr w:type="spellEnd"/>
+      <w:r>
+        <w:rPr>
+          <w:rFonts w:ascii="Segoe UI" w:hAnsi="Segoe UI" w:cs="Segoe UI"/>
+          <w:color w:val="24292E"/>
+          <w:sz w:val="16"/>
+          <w:szCs w:val="16"/>
+        </w:rPr>
+        <w:t xml:space="preserve"> form =&gt; servlet =&gt; user data class, which created and returned a list of Users =&gt; servlet =&gt; JSP. With a SPA, a service would likely replace the servlet/</w:t>
+      </w:r>
+      <w:proofErr w:type="spellStart"/>
+      <w:r>
+        <w:rPr>
+          <w:rFonts w:ascii="Segoe UI" w:hAnsi="Segoe UI" w:cs="Segoe UI"/>
+          <w:color w:val="24292E"/>
+          <w:sz w:val="16"/>
+          <w:szCs w:val="16"/>
+        </w:rPr>
+        <w:t>userdata</w:t>
+      </w:r>
+      <w:proofErr w:type="spellEnd"/>
+      <w:r>
+        <w:rPr>
+          <w:rFonts w:ascii="Segoe UI" w:hAnsi="Segoe UI" w:cs="Segoe UI"/>
+          <w:color w:val="24292E"/>
+          <w:sz w:val="16"/>
+          <w:szCs w:val="16"/>
+        </w:rPr>
+        <w:t xml:space="preserve">/user/servlet piece. This is actually the exercise for Week 9, so you will definitely be learning this, however that might be a bit late to implement it </w:t>
+      </w:r>
+      <w:proofErr w:type="gramStart"/>
+      <w:r>
+        <w:rPr>
+          <w:rFonts w:ascii="Segoe UI" w:hAnsi="Segoe UI" w:cs="Segoe UI"/>
+          <w:color w:val="24292E"/>
+          <w:sz w:val="16"/>
+          <w:szCs w:val="16"/>
+        </w:rPr>
+        <w:t>fully?</w:t>
+      </w:r>
+      <w:proofErr w:type="gramEnd"/>
+      <w:r>
+        <w:rPr>
+          <w:rFonts w:ascii="Segoe UI" w:hAnsi="Segoe UI" w:cs="Segoe UI"/>
+          <w:color w:val="24292E"/>
+          <w:sz w:val="16"/>
+          <w:szCs w:val="16"/>
+        </w:rPr>
+        <w:t xml:space="preserve"> Consider learning this sooner than the scheduled? Know that many of the pieces that we are building in the next few weeks will still be the same if you "</w:t>
+      </w:r>
+      <w:proofErr w:type="spellStart"/>
+      <w:r>
+        <w:rPr>
+          <w:rFonts w:ascii="Segoe UI" w:hAnsi="Segoe UI" w:cs="Segoe UI"/>
+          <w:color w:val="24292E"/>
+          <w:sz w:val="16"/>
+          <w:szCs w:val="16"/>
+        </w:rPr>
+        <w:t>servicify</w:t>
+      </w:r>
+      <w:proofErr w:type="spellEnd"/>
+      <w:r>
+        <w:rPr>
+          <w:rFonts w:ascii="Segoe UI" w:hAnsi="Segoe UI" w:cs="Segoe UI"/>
+          <w:color w:val="24292E"/>
+          <w:sz w:val="16"/>
+          <w:szCs w:val="16"/>
+        </w:rPr>
+        <w:t>" - still need DAO, entities. What would go away are the servlets, which are replaced with services.</w:t>
       </w:r>
     </w:p>
     <w:p>
@@ -4770,7 +6326,47 @@
           <w:sz w:val="16"/>
           <w:szCs w:val="16"/>
         </w:rPr>
-        <w:t> can be a good one for locating "things" in a radius. If handling location data is not in the MVP, another api that might add value to your project is java mail - which is a java library that allows emailing. Perhaps there's a need for functionality to email the admin if there is bad info somewhere?</w:t>
+        <w:t xml:space="preserve"> can be a good one for locating "things" in a radius. If handling location data is not in the MVP, another </w:t>
+      </w:r>
+      <w:proofErr w:type="spellStart"/>
+      <w:r>
+        <w:rPr>
+          <w:rFonts w:ascii="Segoe UI" w:hAnsi="Segoe UI" w:cs="Segoe UI"/>
+          <w:color w:val="24292E"/>
+          <w:sz w:val="16"/>
+          <w:szCs w:val="16"/>
+        </w:rPr>
+        <w:t>api</w:t>
+      </w:r>
+      <w:proofErr w:type="spellEnd"/>
+      <w:r>
+        <w:rPr>
+          <w:rFonts w:ascii="Segoe UI" w:hAnsi="Segoe UI" w:cs="Segoe UI"/>
+          <w:color w:val="24292E"/>
+          <w:sz w:val="16"/>
+          <w:szCs w:val="16"/>
+        </w:rPr>
+        <w:t xml:space="preserve"> that might add value to your project is java mail - which is a java library that allows emailing. Perhaps </w:t>
+      </w:r>
+      <w:proofErr w:type="gramStart"/>
+      <w:r>
+        <w:rPr>
+          <w:rFonts w:ascii="Segoe UI" w:hAnsi="Segoe UI" w:cs="Segoe UI"/>
+          <w:color w:val="24292E"/>
+          <w:sz w:val="16"/>
+          <w:szCs w:val="16"/>
+        </w:rPr>
+        <w:t>there's</w:t>
+      </w:r>
+      <w:proofErr w:type="gramEnd"/>
+      <w:r>
+        <w:rPr>
+          <w:rFonts w:ascii="Segoe UI" w:hAnsi="Segoe UI" w:cs="Segoe UI"/>
+          <w:color w:val="24292E"/>
+          <w:sz w:val="16"/>
+          <w:szCs w:val="16"/>
+        </w:rPr>
+        <w:t xml:space="preserve"> a need for functionality to email the admin if there is bad info somewhere?</w:t>
       </w:r>
     </w:p>
     <w:p>
@@ -4916,8 +6512,9 @@
           <w:szCs w:val="20"/>
         </w:rPr>
         <w:br/>
-        <w:t>Eric Salzwedel</w:t>
-      </w:r>
+        <w:t xml:space="preserve">Eric </w:t>
+      </w:r>
+      <w:proofErr w:type="spellStart"/>
       <w:r>
         <w:rPr>
           <w:rFonts w:ascii="Courier New" w:eastAsia="Times New Roman" w:hAnsi="Courier New" w:cs="Courier New"/>
@@ -4925,9 +6522,9 @@
           <w:sz w:val="20"/>
           <w:szCs w:val="20"/>
         </w:rPr>
-        <w:br/>
-        <w:t>Salzwedel Community Little Free Pantry - Marshall 53559</w:t>
-      </w:r>
+        <w:t>Salzwedel</w:t>
+      </w:r>
+      <w:proofErr w:type="spellEnd"/>
       <w:r>
         <w:rPr>
           <w:rFonts w:ascii="Courier New" w:eastAsia="Times New Roman" w:hAnsi="Courier New" w:cs="Courier New"/>
@@ -4937,6 +6534,7 @@
         </w:rPr>
         <w:br/>
       </w:r>
+      <w:proofErr w:type="spellStart"/>
       <w:r>
         <w:rPr>
           <w:rFonts w:ascii="Courier New" w:eastAsia="Times New Roman" w:hAnsi="Courier New" w:cs="Courier New"/>
@@ -4944,9 +6542,9 @@
           <w:sz w:val="20"/>
           <w:szCs w:val="20"/>
         </w:rPr>
-        <w:br/>
-        <w:t>Makalah Wagner</w:t>
-      </w:r>
+        <w:t>Salzwedel</w:t>
+      </w:r>
+      <w:proofErr w:type="spellEnd"/>
       <w:r>
         <w:rPr>
           <w:rFonts w:ascii="Courier New" w:eastAsia="Times New Roman" w:hAnsi="Courier New" w:cs="Courier New"/>
@@ -4954,8 +6552,7 @@
           <w:sz w:val="20"/>
           <w:szCs w:val="20"/>
         </w:rPr>
-        <w:br/>
-        <w:t>Start here for ones already mapped - https://m.facebook.com/groups/daneconeighbors/permalink/2305374192940507/</w:t>
+        <w:t xml:space="preserve"> Community Little Free Pantry - Marshall 53559</w:t>
       </w:r>
       <w:r>
         <w:rPr>
@@ -4965,7 +6562,6 @@
           <w:szCs w:val="20"/>
         </w:rPr>
         <w:br/>
-        <w:t>Karen Andro</w:t>
       </w:r>
       <w:r>
         <w:rPr>
@@ -4975,8 +6571,8 @@
           <w:szCs w:val="20"/>
         </w:rPr>
         <w:br/>
-        <w:t>https://www.cacscw.org/.../dane-county-food-pantry-network/</w:t>
-      </w:r>
+      </w:r>
+      <w:proofErr w:type="spellStart"/>
       <w:r>
         <w:rPr>
           <w:rFonts w:ascii="Courier New" w:eastAsia="Times New Roman" w:hAnsi="Courier New" w:cs="Courier New"/>
@@ -4984,8 +6580,9 @@
           <w:sz w:val="20"/>
           <w:szCs w:val="20"/>
         </w:rPr>
-        <w:br/>
-      </w:r>
+        <w:t>Makalah</w:t>
+      </w:r>
+      <w:proofErr w:type="spellEnd"/>
       <w:r>
         <w:rPr>
           <w:rFonts w:ascii="Courier New" w:eastAsia="Times New Roman" w:hAnsi="Courier New" w:cs="Courier New"/>
@@ -4993,8 +6590,7 @@
           <w:sz w:val="20"/>
           <w:szCs w:val="20"/>
         </w:rPr>
-        <w:br/>
-        <w:t xml:space="preserve">    Marlene Hardick</w:t>
+        <w:t xml:space="preserve"> Wagner</w:t>
       </w:r>
       <w:r>
         <w:rPr>
@@ -5004,7 +6600,7 @@
           <w:szCs w:val="20"/>
         </w:rPr>
         <w:br/>
-        <w:t>badge icon</w:t>
+        <w:t>Start here for ones already mapped - https://m.facebook.com/groups/daneconeighbors/permalink/2305374192940507/</w:t>
       </w:r>
       <w:r>
         <w:rPr>
@@ -5014,8 +6610,9 @@
           <w:szCs w:val="20"/>
         </w:rPr>
         <w:br/>
-        <w:t>Please. Include nearby bus stops and actually address, phone #, actual days, hours open. Can clients shop for what they want or is it picking up a box at the curb.</w:t>
-      </w:r>
+        <w:t xml:space="preserve">Karen </w:t>
+      </w:r>
+      <w:proofErr w:type="spellStart"/>
       <w:r>
         <w:rPr>
           <w:rFonts w:ascii="Courier New" w:eastAsia="Times New Roman" w:hAnsi="Courier New" w:cs="Courier New"/>
@@ -5023,9 +6620,9 @@
           <w:sz w:val="20"/>
           <w:szCs w:val="20"/>
         </w:rPr>
-        <w:br/>
-        <w:t xml:space="preserve">    Delivery? Where? Area served?</w:t>
-      </w:r>
+        <w:t>Andro</w:t>
+      </w:r>
+      <w:proofErr w:type="spellEnd"/>
       <w:r>
         <w:rPr>
           <w:rFonts w:ascii="Courier New" w:eastAsia="Times New Roman" w:hAnsi="Courier New" w:cs="Courier New"/>
@@ -5034,7 +6631,7 @@
           <w:szCs w:val="20"/>
         </w:rPr>
         <w:br/>
-        <w:t xml:space="preserve">    Registration needed? Proof of income needed?</w:t>
+        <w:t>https://www.cacscw.org/.../dane-county-food-pantry-network/</w:t>
       </w:r>
       <w:r>
         <w:rPr>
@@ -5044,7 +6641,6 @@
           <w:szCs w:val="20"/>
         </w:rPr>
         <w:br/>
-        <w:t xml:space="preserve">    Schools with curbside pickup? Who qualifies?</w:t>
       </w:r>
       <w:r>
         <w:rPr>
@@ -5054,7 +6650,9 @@
           <w:szCs w:val="20"/>
         </w:rPr>
         <w:br/>
-      </w:r>
+        <w:t xml:space="preserve">    Marlene </w:t>
+      </w:r>
+      <w:proofErr w:type="spellStart"/>
       <w:r>
         <w:rPr>
           <w:rFonts w:ascii="Courier New" w:eastAsia="Times New Roman" w:hAnsi="Courier New" w:cs="Courier New"/>
@@ -5062,9 +6660,9 @@
           <w:sz w:val="20"/>
           <w:szCs w:val="20"/>
         </w:rPr>
-        <w:br/>
-        <w:t xml:space="preserve">    Sara J. Ariss: watertown comm pantry,</w:t>
-      </w:r>
+        <w:t>Hardick</w:t>
+      </w:r>
+      <w:proofErr w:type="spellEnd"/>
       <w:r>
         <w:rPr>
           <w:rFonts w:ascii="Courier New" w:eastAsia="Times New Roman" w:hAnsi="Courier New" w:cs="Courier New"/>
@@ -5073,7 +6671,7 @@
           <w:szCs w:val="20"/>
         </w:rPr>
         <w:br/>
-        <w:t xml:space="preserve">    Ruby's Pantry</w:t>
+        <w:t>badge icon</w:t>
       </w:r>
       <w:r>
         <w:rPr>
@@ -5083,8 +6681,9 @@
           <w:szCs w:val="20"/>
         </w:rPr>
         <w:br/>
-        <w:t xml:space="preserve">    Genos Pantry</w:t>
-      </w:r>
+        <w:t xml:space="preserve">Please. Include nearby bus stops and </w:t>
+      </w:r>
+      <w:proofErr w:type="gramStart"/>
       <w:r>
         <w:rPr>
           <w:rFonts w:ascii="Courier New" w:eastAsia="Times New Roman" w:hAnsi="Courier New" w:cs="Courier New"/>
@@ -5092,9 +6691,9 @@
           <w:sz w:val="20"/>
           <w:szCs w:val="20"/>
         </w:rPr>
-        <w:br/>
-        <w:t>Immanual UMC jefferson</w:t>
-      </w:r>
+        <w:t>actually address</w:t>
+      </w:r>
+      <w:proofErr w:type="gramEnd"/>
       <w:r>
         <w:rPr>
           <w:rFonts w:ascii="Courier New" w:eastAsia="Times New Roman" w:hAnsi="Courier New" w:cs="Courier New"/>
@@ -5102,7 +6701,7 @@
           <w:sz w:val="20"/>
           <w:szCs w:val="20"/>
         </w:rPr>
-        <w:br/>
+        <w:t>, phone #, actual days, hours open. Can clients shop for what they want or is it picking up a box at the curb.</w:t>
       </w:r>
       <w:r>
         <w:rPr>
@@ -5112,7 +6711,7 @@
           <w:szCs w:val="20"/>
         </w:rPr>
         <w:br/>
-        <w:t>Community fridges:</w:t>
+        <w:t xml:space="preserve">    Delivery? Where? Area served?</w:t>
       </w:r>
       <w:r>
         <w:rPr>
@@ -5122,7 +6721,7 @@
           <w:szCs w:val="20"/>
         </w:rPr>
         <w:br/>
-        <w:t>https://www.facebook.com/MadisonCommunityFridges/?__cft__[0]=AZV0tt5nCgAEy9gwA-7ouvm4IHLIqZgNbD5ah1UnIg9SVYGGLO7j9f5_J6fVC0T3rSammvDpwirmVaBKa2in8GosPwmuUkp7eh6b2kVxUortLAgdEWjKr8NPf6ZVDZCAHiU_akTrj5h_E0Lin0trirxo2HJPXu4JFzkCdTwMnyKevR0TxftPeKuxIA479dFFBFw&amp;__tn__=R]-R</w:t>
+        <w:t xml:space="preserve">    Registration needed? Proof of income needed?</w:t>
       </w:r>
       <w:r>
         <w:rPr>
@@ -5132,7 +6731,7 @@
           <w:szCs w:val="20"/>
         </w:rPr>
         <w:br/>
-        <w:t>Prairie rod pantry</w:t>
+        <w:t xml:space="preserve">    Schools with curbside pickup? Who qualifies?</w:t>
       </w:r>
       <w:r>
         <w:rPr>
@@ -5151,8 +6750,9 @@
           <w:szCs w:val="20"/>
         </w:rPr>
         <w:br/>
-        <w:t>Sandburg Community Food pantry (although we are temporarily not active due to the cold weather) https://www.facebook.com/sandburgfoodpantry</w:t>
-      </w:r>
+        <w:t xml:space="preserve">    Sara J. </w:t>
+      </w:r>
+      <w:proofErr w:type="spellStart"/>
       <w:r>
         <w:rPr>
           <w:rFonts w:ascii="Courier New" w:eastAsia="Times New Roman" w:hAnsi="Courier New" w:cs="Courier New"/>
@@ -5160,9 +6760,9 @@
           <w:sz w:val="20"/>
           <w:szCs w:val="20"/>
         </w:rPr>
-        <w:br/>
-        <w:t xml:space="preserve">    https://publichealthmdc.com/.../2020-04-06_COVID-19_Food...</w:t>
-      </w:r>
+        <w:t>Ariss</w:t>
+      </w:r>
+      <w:proofErr w:type="spellEnd"/>
       <w:r>
         <w:rPr>
           <w:rFonts w:ascii="Courier New" w:eastAsia="Times New Roman" w:hAnsi="Courier New" w:cs="Courier New"/>
@@ -5170,9 +6770,9 @@
           <w:sz w:val="20"/>
           <w:szCs w:val="20"/>
         </w:rPr>
-        <w:br/>
-        <w:t xml:space="preserve">        http://bit.ly/MadisonCOVID-Edit the food section might be a good start</w:t>
-      </w:r>
+        <w:t xml:space="preserve">: </w:t>
+      </w:r>
+      <w:proofErr w:type="spellStart"/>
       <w:r>
         <w:rPr>
           <w:rFonts w:ascii="Courier New" w:eastAsia="Times New Roman" w:hAnsi="Courier New" w:cs="Courier New"/>
@@ -5180,8 +6780,9 @@
           <w:sz w:val="20"/>
           <w:szCs w:val="20"/>
         </w:rPr>
-        <w:br/>
-      </w:r>
+        <w:t>watertown</w:t>
+      </w:r>
+      <w:proofErr w:type="spellEnd"/>
       <w:r>
         <w:rPr>
           <w:rFonts w:ascii="Courier New" w:eastAsia="Times New Roman" w:hAnsi="Courier New" w:cs="Courier New"/>
@@ -5189,7 +6790,7 @@
           <w:sz w:val="20"/>
           <w:szCs w:val="20"/>
         </w:rPr>
-        <w:br/>
+        <w:t xml:space="preserve"> comm pantry,</w:t>
       </w:r>
       <w:r>
         <w:rPr>
@@ -5199,7 +6800,7 @@
           <w:szCs w:val="20"/>
         </w:rPr>
         <w:br/>
-        <w:t xml:space="preserve">            May i recommend a place for folks to comment, give advice, rate the pantry?</w:t>
+        <w:t xml:space="preserve">    Ruby's Pantry</w:t>
       </w:r>
       <w:r>
         <w:rPr>
@@ -5209,7 +6810,7 @@
           <w:szCs w:val="20"/>
         </w:rPr>
         <w:br/>
-        <w:t xml:space="preserve">            </w:t>
+        <w:t xml:space="preserve">    Genos Pantry</w:t>
       </w:r>
       <w:r>
         <w:rPr>
@@ -5219,6 +6820,182 @@
           <w:szCs w:val="20"/>
         </w:rPr>
         <w:br/>
+      </w:r>
+      <w:proofErr w:type="spellStart"/>
+      <w:r>
+        <w:rPr>
+          <w:rFonts w:ascii="Courier New" w:eastAsia="Times New Roman" w:hAnsi="Courier New" w:cs="Courier New"/>
+          <w:color w:val="A9B7C6"/>
+          <w:sz w:val="20"/>
+          <w:szCs w:val="20"/>
+        </w:rPr>
+        <w:t>Immanual</w:t>
+      </w:r>
+      <w:proofErr w:type="spellEnd"/>
+      <w:r>
+        <w:rPr>
+          <w:rFonts w:ascii="Courier New" w:eastAsia="Times New Roman" w:hAnsi="Courier New" w:cs="Courier New"/>
+          <w:color w:val="A9B7C6"/>
+          <w:sz w:val="20"/>
+          <w:szCs w:val="20"/>
+        </w:rPr>
+        <w:t xml:space="preserve"> UMC </w:t>
+      </w:r>
+      <w:proofErr w:type="spellStart"/>
+      <w:r>
+        <w:rPr>
+          <w:rFonts w:ascii="Courier New" w:eastAsia="Times New Roman" w:hAnsi="Courier New" w:cs="Courier New"/>
+          <w:color w:val="A9B7C6"/>
+          <w:sz w:val="20"/>
+          <w:szCs w:val="20"/>
+        </w:rPr>
+        <w:t>jefferson</w:t>
+      </w:r>
+      <w:proofErr w:type="spellEnd"/>
+      <w:r>
+        <w:rPr>
+          <w:rFonts w:ascii="Courier New" w:eastAsia="Times New Roman" w:hAnsi="Courier New" w:cs="Courier New"/>
+          <w:color w:val="A9B7C6"/>
+          <w:sz w:val="20"/>
+          <w:szCs w:val="20"/>
+        </w:rPr>
+        <w:br/>
+      </w:r>
+      <w:r>
+        <w:rPr>
+          <w:rFonts w:ascii="Courier New" w:eastAsia="Times New Roman" w:hAnsi="Courier New" w:cs="Courier New"/>
+          <w:color w:val="A9B7C6"/>
+          <w:sz w:val="20"/>
+          <w:szCs w:val="20"/>
+        </w:rPr>
+        <w:br/>
+        <w:t>Community fridges:</w:t>
+      </w:r>
+      <w:r>
+        <w:rPr>
+          <w:rFonts w:ascii="Courier New" w:eastAsia="Times New Roman" w:hAnsi="Courier New" w:cs="Courier New"/>
+          <w:color w:val="A9B7C6"/>
+          <w:sz w:val="20"/>
+          <w:szCs w:val="20"/>
+        </w:rPr>
+        <w:br/>
+        <w:t>https://www.facebook.com/MadisonCommunityFridges/?__cft__[0]=AZV0tt5nCgAEy9gwA-7ouvm4IHLIqZgNbD5ah1UnIg9SVYGGLO7j9f5_J6fVC0T3rSammvDpwirmVaBKa2in8GosPwmuUkp7eh6b2kVxUortLAgdEWjKr8NPf6ZVDZCAHiU_akTrj5h_E0Lin0trirxo2HJPXu4JFzkCdTwMnyKevR0TxftPeKuxIA479dFFBFw&amp;__tn__=R]-R</w:t>
+      </w:r>
+      <w:r>
+        <w:rPr>
+          <w:rFonts w:ascii="Courier New" w:eastAsia="Times New Roman" w:hAnsi="Courier New" w:cs="Courier New"/>
+          <w:color w:val="A9B7C6"/>
+          <w:sz w:val="20"/>
+          <w:szCs w:val="20"/>
+        </w:rPr>
+        <w:br/>
+        <w:t>Prairie rod pantry</w:t>
+      </w:r>
+      <w:r>
+        <w:rPr>
+          <w:rFonts w:ascii="Courier New" w:eastAsia="Times New Roman" w:hAnsi="Courier New" w:cs="Courier New"/>
+          <w:color w:val="A9B7C6"/>
+          <w:sz w:val="20"/>
+          <w:szCs w:val="20"/>
+        </w:rPr>
+        <w:br/>
+      </w:r>
+      <w:r>
+        <w:rPr>
+          <w:rFonts w:ascii="Courier New" w:eastAsia="Times New Roman" w:hAnsi="Courier New" w:cs="Courier New"/>
+          <w:color w:val="A9B7C6"/>
+          <w:sz w:val="20"/>
+          <w:szCs w:val="20"/>
+        </w:rPr>
+        <w:br/>
+        <w:t>Sandburg Community Food pantry (although we are temporarily not active due to the cold weather) https://www.facebook.com/sandburgfoodpantry</w:t>
+      </w:r>
+      <w:r>
+        <w:rPr>
+          <w:rFonts w:ascii="Courier New" w:eastAsia="Times New Roman" w:hAnsi="Courier New" w:cs="Courier New"/>
+          <w:color w:val="A9B7C6"/>
+          <w:sz w:val="20"/>
+          <w:szCs w:val="20"/>
+        </w:rPr>
+        <w:br/>
+        <w:t xml:space="preserve">    https://publichealthmdc.com/.../2020-04-06_COVID-19_Food...</w:t>
+      </w:r>
+      <w:r>
+        <w:rPr>
+          <w:rFonts w:ascii="Courier New" w:eastAsia="Times New Roman" w:hAnsi="Courier New" w:cs="Courier New"/>
+          <w:color w:val="A9B7C6"/>
+          <w:sz w:val="20"/>
+          <w:szCs w:val="20"/>
+        </w:rPr>
+        <w:br/>
+        <w:t xml:space="preserve">        http://bit.ly/MadisonCOVID-Edit the food section might be a good start</w:t>
+      </w:r>
+      <w:r>
+        <w:rPr>
+          <w:rFonts w:ascii="Courier New" w:eastAsia="Times New Roman" w:hAnsi="Courier New" w:cs="Courier New"/>
+          <w:color w:val="A9B7C6"/>
+          <w:sz w:val="20"/>
+          <w:szCs w:val="20"/>
+        </w:rPr>
+        <w:br/>
+      </w:r>
+      <w:r>
+        <w:rPr>
+          <w:rFonts w:ascii="Courier New" w:eastAsia="Times New Roman" w:hAnsi="Courier New" w:cs="Courier New"/>
+          <w:color w:val="A9B7C6"/>
+          <w:sz w:val="20"/>
+          <w:szCs w:val="20"/>
+        </w:rPr>
+        <w:br/>
+      </w:r>
+      <w:r>
+        <w:rPr>
+          <w:rFonts w:ascii="Courier New" w:eastAsia="Times New Roman" w:hAnsi="Courier New" w:cs="Courier New"/>
+          <w:color w:val="A9B7C6"/>
+          <w:sz w:val="20"/>
+          <w:szCs w:val="20"/>
+        </w:rPr>
+        <w:br/>
+        <w:t xml:space="preserve">            May </w:t>
+      </w:r>
+      <w:proofErr w:type="spellStart"/>
+      <w:r>
+        <w:rPr>
+          <w:rFonts w:ascii="Courier New" w:eastAsia="Times New Roman" w:hAnsi="Courier New" w:cs="Courier New"/>
+          <w:color w:val="A9B7C6"/>
+          <w:sz w:val="20"/>
+          <w:szCs w:val="20"/>
+        </w:rPr>
+        <w:t>i</w:t>
+      </w:r>
+      <w:proofErr w:type="spellEnd"/>
+      <w:r>
+        <w:rPr>
+          <w:rFonts w:ascii="Courier New" w:eastAsia="Times New Roman" w:hAnsi="Courier New" w:cs="Courier New"/>
+          <w:color w:val="A9B7C6"/>
+          <w:sz w:val="20"/>
+          <w:szCs w:val="20"/>
+        </w:rPr>
+        <w:t xml:space="preserve"> recommend a place for folks to comment, give advice, rate the pantry?</w:t>
+      </w:r>
+      <w:r>
+        <w:rPr>
+          <w:rFonts w:ascii="Courier New" w:eastAsia="Times New Roman" w:hAnsi="Courier New" w:cs="Courier New"/>
+          <w:color w:val="A9B7C6"/>
+          <w:sz w:val="20"/>
+          <w:szCs w:val="20"/>
+        </w:rPr>
+        <w:br/>
+        <w:t xml:space="preserve">            </w:t>
+      </w:r>
+      <w:r>
+        <w:rPr>
+          <w:rFonts w:ascii="Courier New" w:eastAsia="Times New Roman" w:hAnsi="Courier New" w:cs="Courier New"/>
+          <w:color w:val="A9B7C6"/>
+          <w:sz w:val="20"/>
+          <w:szCs w:val="20"/>
+        </w:rPr>
+        <w:br/>
         <w:t xml:space="preserve">            *//</w:t>
       </w:r>
     </w:p>
@@ -5319,8 +7096,20 @@
           <w:b/>
           <w:bCs/>
         </w:rPr>
-        <w:t xml:space="preserve"> 2 hrs</w:t>
-      </w:r>
+        <w:t xml:space="preserve"> 2 </w:t>
+      </w:r>
+      <w:proofErr w:type="spellStart"/>
+      <w:proofErr w:type="gramStart"/>
+      <w:r>
+        <w:rPr>
+          <w:rFonts w:ascii="Calibri" w:eastAsia="Times New Roman" w:hAnsi="Calibri" w:cs="Calibri"/>
+          <w:b/>
+          <w:bCs/>
+        </w:rPr>
+        <w:t>hrs</w:t>
+      </w:r>
+      <w:proofErr w:type="spellEnd"/>
+      <w:proofErr w:type="gramEnd"/>
     </w:p>
     <w:p>
       <w:pPr>
@@ -5335,7 +7124,21 @@
           <w:rFonts w:ascii="Calibri" w:eastAsia="Times New Roman" w:hAnsi="Calibri" w:cs="Calibri"/>
         </w:rPr>
         <w:tab/>
-        <w:t>-going through the weeks readings, videos</w:t>
+        <w:t xml:space="preserve">-going through the </w:t>
+      </w:r>
+      <w:proofErr w:type="gramStart"/>
+      <w:r>
+        <w:rPr>
+          <w:rFonts w:ascii="Calibri" w:eastAsia="Times New Roman" w:hAnsi="Calibri" w:cs="Calibri"/>
+        </w:rPr>
+        <w:t>weeks</w:t>
+      </w:r>
+      <w:proofErr w:type="gramEnd"/>
+      <w:r>
+        <w:rPr>
+          <w:rFonts w:ascii="Calibri" w:eastAsia="Times New Roman" w:hAnsi="Calibri" w:cs="Calibri"/>
+        </w:rPr>
+        <w:t xml:space="preserve"> readings, videos</w:t>
       </w:r>
     </w:p>
     <w:p>
@@ -5376,7 +7179,21 @@
         <w:rPr>
           <w:rFonts w:ascii="Calibri" w:eastAsia="Times New Roman" w:hAnsi="Calibri" w:cs="Calibri"/>
         </w:rPr>
-        <w:t>Additional Resources I Need To Research!</w:t>
+        <w:t xml:space="preserve">Additional Resources I Need </w:t>
+      </w:r>
+      <w:proofErr w:type="gramStart"/>
+      <w:r>
+        <w:rPr>
+          <w:rFonts w:ascii="Calibri" w:eastAsia="Times New Roman" w:hAnsi="Calibri" w:cs="Calibri"/>
+        </w:rPr>
+        <w:t>To</w:t>
+      </w:r>
+      <w:proofErr w:type="gramEnd"/>
+      <w:r>
+        <w:rPr>
+          <w:rFonts w:ascii="Calibri" w:eastAsia="Times New Roman" w:hAnsi="Calibri" w:cs="Calibri"/>
+        </w:rPr>
+        <w:t xml:space="preserve"> Research!</w:t>
       </w:r>
     </w:p>
     <w:p>
@@ -5391,8 +7208,16 @@
         <w:rPr>
           <w:rFonts w:ascii="Calibri" w:eastAsia="Times New Roman" w:hAnsi="Calibri" w:cs="Calibri"/>
         </w:rPr>
-        <w:t>Using google maps in my app</w:t>
-      </w:r>
+        <w:t xml:space="preserve">Using google maps in my </w:t>
+      </w:r>
+      <w:proofErr w:type="gramStart"/>
+      <w:r>
+        <w:rPr>
+          <w:rFonts w:ascii="Calibri" w:eastAsia="Times New Roman" w:hAnsi="Calibri" w:cs="Calibri"/>
+        </w:rPr>
+        <w:t>app</w:t>
+      </w:r>
+      <w:proofErr w:type="gramEnd"/>
     </w:p>
     <w:p>
       <w:pPr>
@@ -5422,8 +7247,13 @@
     <w:p/>
     <w:p>
       <w:r>
-        <w:t>WEEK 5;</w:t>
-      </w:r>
+        <w:t xml:space="preserve">WEEK </w:t>
+      </w:r>
+      <w:proofErr w:type="gramStart"/>
+      <w:r>
+        <w:t>5;</w:t>
+      </w:r>
+      <w:proofErr w:type="gramEnd"/>
     </w:p>
     <w:p>
       <w:r>
@@ -5433,7 +7263,15 @@
     <w:p>
       <w:r>
         <w:tab/>
-        <w:t>Prepping for TV interview!!  Channel 3 did a segment about my project, which was really heartening and exciting.  I have alot more pressure to do this well, now</w:t>
+        <w:t xml:space="preserve">Prepping for TV interview!!  Channel 3 did a segment about my project, which was really heartening and exciting.  I have </w:t>
+      </w:r>
+      <w:proofErr w:type="spellStart"/>
+      <w:r>
+        <w:t>alot</w:t>
+      </w:r>
+      <w:proofErr w:type="spellEnd"/>
+      <w:r>
+        <w:t xml:space="preserve"> more pressure to do this well, now</w:t>
       </w:r>
       <w:r>
         <w:t>.</w:t>
@@ -5441,21 +7279,70 @@
     </w:p>
     <w:p>
       <w:r>
-        <w:t xml:space="preserve">Tues 2/16 </w:t>
+        <w:t xml:space="preserve">Wed </w:t>
+      </w:r>
+      <w:r>
+        <w:t xml:space="preserve">2/16 </w:t>
       </w:r>
       <w:r>
         <w:t>8</w:t>
       </w:r>
       <w:r>
-        <w:t xml:space="preserve"> hours</w:t>
-      </w:r>
+        <w:t xml:space="preserve"> </w:t>
+      </w:r>
+      <w:proofErr w:type="gramStart"/>
+      <w:r>
+        <w:t>hours</w:t>
+      </w:r>
+      <w:proofErr w:type="gramEnd"/>
     </w:p>
     <w:p>
       <w:r>
         <w:tab/>
-        <w:t>Working on adding hibernate to my project, having a few troubles after moving to a test db, now I keep getting a table not found error, I did some googling, but I haven’t figured it out yet..</w:t>
-      </w:r>
-    </w:p>
+        <w:t xml:space="preserve">Working on adding hibernate to my project, having a few troubles after moving to a test </w:t>
+      </w:r>
+      <w:proofErr w:type="spellStart"/>
+      <w:r>
+        <w:t>db</w:t>
+      </w:r>
+      <w:proofErr w:type="spellEnd"/>
+      <w:r>
+        <w:t xml:space="preserve">, now I keep getting a table not found error, I did some googling, but I haven’t figured it out </w:t>
+      </w:r>
+      <w:proofErr w:type="gramStart"/>
+      <w:r>
+        <w:t>yet..</w:t>
+      </w:r>
+      <w:proofErr w:type="gramEnd"/>
+    </w:p>
+    <w:p/>
+    <w:p>
+      <w:r>
+        <w:t xml:space="preserve">Thurs: </w:t>
+      </w:r>
+    </w:p>
+    <w:p>
+      <w:r>
+        <w:t xml:space="preserve">Working on getting the logging just right with hibernate </w:t>
+      </w:r>
+      <w:proofErr w:type="spellStart"/>
+      <w:r>
+        <w:t>filepaths</w:t>
+      </w:r>
+      <w:proofErr w:type="spellEnd"/>
+      <w:r>
+        <w:t xml:space="preserve">, </w:t>
+      </w:r>
+      <w:proofErr w:type="gramStart"/>
+      <w:r>
+        <w:t>I’ve</w:t>
+      </w:r>
+      <w:proofErr w:type="gramEnd"/>
+      <w:r>
+        <w:t xml:space="preserve"> been getting errors that the files can’t be renamed, so I tried renaming and moving, I fixed the error for now, but my hibernate logs aren’t I the right place with the right name…so…</w:t>
+      </w:r>
+    </w:p>
+    <w:p/>
     <w:p/>
     <w:sectPr>
       <w:pgSz w:w="12240" w:h="15840"/>

</xml_diff>

<commit_message>
working on database configuration
</commit_message>
<xml_diff>
--- a/DesignDocs/Journal.md.docx
+++ b/DesignDocs/Journal.md.docx
@@ -5529,6 +5529,11 @@
       </w:r>
       <w:r>
         <w:t>.  There are a lot of little details to get right with the hibernate Db setup, I’m dreading it a little.</w:t>
+      </w:r>
+    </w:p>
+    <w:p>
+      <w:r>
+        <w:t>Made the generic dao class and used it for testing with userRoleDao tests.</w:t>
       </w:r>
     </w:p>
     <w:p/>

</xml_diff>

<commit_message>
adding tables to test database, starting to seed data
</commit_message>
<xml_diff>
--- a/DesignDocs/Journal.md.docx
+++ b/DesignDocs/Journal.md.docx
@@ -31,8 +31,18 @@
           <w:i/>
           <w:iCs/>
         </w:rPr>
-        <w:t>Week 1: 7 hrs</w:t>
-      </w:r>
+        <w:t xml:space="preserve">Week 1: 7 </w:t>
+      </w:r>
+      <w:proofErr w:type="spellStart"/>
+      <w:r>
+        <w:rPr>
+          <w:rFonts w:ascii="Calibri" w:eastAsia="Times New Roman" w:hAnsi="Calibri" w:cs="Calibri"/>
+          <w:i/>
+          <w:iCs/>
+        </w:rPr>
+        <w:t>hrs</w:t>
+      </w:r>
+      <w:proofErr w:type="spellEnd"/>
     </w:p>
     <w:p>
       <w:pPr>
@@ -48,8 +58,28 @@
           <w:i/>
           <w:iCs/>
         </w:rPr>
-        <w:t>Week 2: 13  hrs</w:t>
-      </w:r>
+        <w:t xml:space="preserve">Week 2: </w:t>
+      </w:r>
+      <w:proofErr w:type="gramStart"/>
+      <w:r>
+        <w:rPr>
+          <w:rFonts w:ascii="Calibri" w:eastAsia="Times New Roman" w:hAnsi="Calibri" w:cs="Calibri"/>
+          <w:i/>
+          <w:iCs/>
+        </w:rPr>
+        <w:t xml:space="preserve">13  </w:t>
+      </w:r>
+      <w:proofErr w:type="spellStart"/>
+      <w:r>
+        <w:rPr>
+          <w:rFonts w:ascii="Calibri" w:eastAsia="Times New Roman" w:hAnsi="Calibri" w:cs="Calibri"/>
+          <w:i/>
+          <w:iCs/>
+        </w:rPr>
+        <w:t>hrs</w:t>
+      </w:r>
+      <w:proofErr w:type="spellEnd"/>
+      <w:proofErr w:type="gramEnd"/>
     </w:p>
     <w:p>
       <w:pPr>
@@ -63,8 +93,16 @@
         <w:rPr>
           <w:rFonts w:ascii="Calibri" w:eastAsia="Times New Roman" w:hAnsi="Calibri" w:cs="Calibri"/>
         </w:rPr>
-        <w:t>Week 3: 19 hrs</w:t>
-      </w:r>
+        <w:t xml:space="preserve">Week 3: 19 </w:t>
+      </w:r>
+      <w:proofErr w:type="spellStart"/>
+      <w:r>
+        <w:rPr>
+          <w:rFonts w:ascii="Calibri" w:eastAsia="Times New Roman" w:hAnsi="Calibri" w:cs="Calibri"/>
+        </w:rPr>
+        <w:t>hrs</w:t>
+      </w:r>
+      <w:proofErr w:type="spellEnd"/>
     </w:p>
     <w:p>
       <w:pPr>
@@ -206,8 +244,16 @@
               <w:rPr>
                 <w:rFonts w:ascii="Calibri" w:eastAsia="Times New Roman" w:hAnsi="Calibri" w:cs="Calibri"/>
               </w:rPr>
-              <w:t xml:space="preserve">  3hrs researching, reviewing, looking over docs for indie project, generating user stories</w:t>
+              <w:t xml:space="preserve">  3hrs researching, reviewing, looking over docs for indie project, generating user </w:t>
             </w:r>
+            <w:proofErr w:type="gramStart"/>
+            <w:r>
+              <w:rPr>
+                <w:rFonts w:ascii="Calibri" w:eastAsia="Times New Roman" w:hAnsi="Calibri" w:cs="Calibri"/>
+              </w:rPr>
+              <w:t>stories</w:t>
+            </w:r>
+            <w:proofErr w:type="gramEnd"/>
           </w:p>
           <w:p>
             <w:pPr>
@@ -220,7 +266,35 @@
               <w:rPr>
                 <w:rFonts w:ascii="Calibri" w:eastAsia="Times New Roman" w:hAnsi="Calibri" w:cs="Calibri"/>
               </w:rPr>
-              <w:t>Looked up how to add onenote file to git…didn't find what I wanted</w:t>
+              <w:t xml:space="preserve">Looked up how to add </w:t>
+            </w:r>
+            <w:proofErr w:type="spellStart"/>
+            <w:r>
+              <w:rPr>
+                <w:rFonts w:ascii="Calibri" w:eastAsia="Times New Roman" w:hAnsi="Calibri" w:cs="Calibri"/>
+              </w:rPr>
+              <w:t>onenote</w:t>
+            </w:r>
+            <w:proofErr w:type="spellEnd"/>
+            <w:r>
+              <w:rPr>
+                <w:rFonts w:ascii="Calibri" w:eastAsia="Times New Roman" w:hAnsi="Calibri" w:cs="Calibri"/>
+              </w:rPr>
+              <w:t xml:space="preserve"> file to git…</w:t>
+            </w:r>
+            <w:proofErr w:type="gramStart"/>
+            <w:r>
+              <w:rPr>
+                <w:rFonts w:ascii="Calibri" w:eastAsia="Times New Roman" w:hAnsi="Calibri" w:cs="Calibri"/>
+              </w:rPr>
+              <w:t>didn't</w:t>
+            </w:r>
+            <w:proofErr w:type="gramEnd"/>
+            <w:r>
+              <w:rPr>
+                <w:rFonts w:ascii="Calibri" w:eastAsia="Times New Roman" w:hAnsi="Calibri" w:cs="Calibri"/>
+              </w:rPr>
+              <w:t xml:space="preserve"> find what I wanted</w:t>
             </w:r>
           </w:p>
         </w:tc>
@@ -315,8 +389,18 @@
         <w:rPr>
           <w:rFonts w:ascii="Calibri" w:eastAsia="Times New Roman" w:hAnsi="Calibri" w:cs="Calibri"/>
         </w:rPr>
-        <w:t>Need to start drilling down features/mvp</w:t>
-      </w:r>
+        <w:t>Need to start drilling down features/</w:t>
+      </w:r>
+      <w:proofErr w:type="spellStart"/>
+      <w:proofErr w:type="gramStart"/>
+      <w:r>
+        <w:rPr>
+          <w:rFonts w:ascii="Calibri" w:eastAsia="Times New Roman" w:hAnsi="Calibri" w:cs="Calibri"/>
+        </w:rPr>
+        <w:t>mvp</w:t>
+      </w:r>
+      <w:proofErr w:type="spellEnd"/>
+      <w:proofErr w:type="gramEnd"/>
     </w:p>
     <w:p>
       <w:pPr>
@@ -335,7 +419,21 @@
         <w:rPr>
           <w:rFonts w:ascii="Calibri" w:eastAsia="Times New Roman" w:hAnsi="Calibri" w:cs="Calibri"/>
         </w:rPr>
-        <w:t>How many pages?  SPA? Or do I need a results servlet/jsp?</w:t>
+        <w:t>How many pages?  SPA? Or do I need a results servlet/</w:t>
+      </w:r>
+      <w:proofErr w:type="spellStart"/>
+      <w:r>
+        <w:rPr>
+          <w:rFonts w:ascii="Calibri" w:eastAsia="Times New Roman" w:hAnsi="Calibri" w:cs="Calibri"/>
+        </w:rPr>
+        <w:t>jsp</w:t>
+      </w:r>
+      <w:proofErr w:type="spellEnd"/>
+      <w:r>
+        <w:rPr>
+          <w:rFonts w:ascii="Calibri" w:eastAsia="Times New Roman" w:hAnsi="Calibri" w:cs="Calibri"/>
+        </w:rPr>
+        <w:t>?</w:t>
       </w:r>
     </w:p>
     <w:p>
@@ -355,8 +453,16 @@
         <w:rPr>
           <w:rFonts w:ascii="Calibri" w:eastAsia="Times New Roman" w:hAnsi="Calibri" w:cs="Calibri"/>
         </w:rPr>
-        <w:t>Welcome page with featured resources/new/events, sign in/sign up, search form</w:t>
-      </w:r>
+        <w:t xml:space="preserve">Welcome page with featured resources/new/events, sign in/sign up, search </w:t>
+      </w:r>
+      <w:proofErr w:type="gramStart"/>
+      <w:r>
+        <w:rPr>
+          <w:rFonts w:ascii="Calibri" w:eastAsia="Times New Roman" w:hAnsi="Calibri" w:cs="Calibri"/>
+        </w:rPr>
+        <w:t>form</w:t>
+      </w:r>
+      <w:proofErr w:type="gramEnd"/>
     </w:p>
     <w:p>
       <w:pPr>
@@ -543,7 +649,23 @@
           <w:rFonts w:ascii="Calibri" w:eastAsia="Times New Roman" w:hAnsi="Calibri" w:cs="Calibri"/>
           <w:color w:val="000000"/>
         </w:rPr>
-        <w:t xml:space="preserve"> ?Which software for wireframes? Figma?  </w:t>
+        <w:t> </w:t>
+      </w:r>
+      <w:proofErr w:type="gramStart"/>
+      <w:r>
+        <w:rPr>
+          <w:rFonts w:ascii="Calibri" w:eastAsia="Times New Roman" w:hAnsi="Calibri" w:cs="Calibri"/>
+          <w:color w:val="000000"/>
+        </w:rPr>
+        <w:t>?Which</w:t>
+      </w:r>
+      <w:proofErr w:type="gramEnd"/>
+      <w:r>
+        <w:rPr>
+          <w:rFonts w:ascii="Calibri" w:eastAsia="Times New Roman" w:hAnsi="Calibri" w:cs="Calibri"/>
+          <w:color w:val="000000"/>
+        </w:rPr>
+        <w:t xml:space="preserve"> software for wireframes? Figma?  </w:t>
       </w:r>
     </w:p>
     <w:p>
@@ -618,7 +740,23 @@
           <w:rFonts w:ascii="Calibri" w:eastAsia="Times New Roman" w:hAnsi="Calibri" w:cs="Calibri"/>
           <w:color w:val="000000"/>
         </w:rPr>
-        <w:t> Don't forget WHITE SPACE IS GOOD</w:t>
+        <w:t> </w:t>
+      </w:r>
+      <w:proofErr w:type="gramStart"/>
+      <w:r>
+        <w:rPr>
+          <w:rFonts w:ascii="Calibri" w:eastAsia="Times New Roman" w:hAnsi="Calibri" w:cs="Calibri"/>
+          <w:color w:val="000000"/>
+        </w:rPr>
+        <w:t>Don't</w:t>
+      </w:r>
+      <w:proofErr w:type="gramEnd"/>
+      <w:r>
+        <w:rPr>
+          <w:rFonts w:ascii="Calibri" w:eastAsia="Times New Roman" w:hAnsi="Calibri" w:cs="Calibri"/>
+          <w:color w:val="000000"/>
+        </w:rPr>
+        <w:t xml:space="preserve"> forget WHITE SPACE IS GOOD</w:t>
       </w:r>
     </w:p>
     <w:p>
@@ -658,8 +796,16 @@
         <w:rPr>
           <w:rFonts w:ascii="Calibri" w:eastAsia="Times New Roman" w:hAnsi="Calibri" w:cs="Calibri"/>
         </w:rPr>
-        <w:t>Use template, review</w:t>
-      </w:r>
+        <w:t xml:space="preserve">Use template, </w:t>
+      </w:r>
+      <w:proofErr w:type="gramStart"/>
+      <w:r>
+        <w:rPr>
+          <w:rFonts w:ascii="Calibri" w:eastAsia="Times New Roman" w:hAnsi="Calibri" w:cs="Calibri"/>
+        </w:rPr>
+        <w:t>review</w:t>
+      </w:r>
+      <w:proofErr w:type="gramEnd"/>
     </w:p>
     <w:p>
       <w:pPr>
@@ -693,8 +839,44 @@
         <w:rPr>
           <w:rFonts w:ascii="Calibri" w:eastAsia="Times New Roman" w:hAnsi="Calibri" w:cs="Calibri"/>
         </w:rPr>
-        <w:t>Think about how to do the search by location, zipcode functions, need google map API thing?  Need to separate by service locations, not corp address</w:t>
-      </w:r>
+        <w:t xml:space="preserve">Think about how to do the search by location, </w:t>
+      </w:r>
+      <w:proofErr w:type="spellStart"/>
+      <w:r>
+        <w:rPr>
+          <w:rFonts w:ascii="Calibri" w:eastAsia="Times New Roman" w:hAnsi="Calibri" w:cs="Calibri"/>
+        </w:rPr>
+        <w:t>zipcode</w:t>
+      </w:r>
+      <w:proofErr w:type="spellEnd"/>
+      <w:r>
+        <w:rPr>
+          <w:rFonts w:ascii="Calibri" w:eastAsia="Times New Roman" w:hAnsi="Calibri" w:cs="Calibri"/>
+        </w:rPr>
+        <w:t xml:space="preserve"> functions, need google map API thing?  Need to separate by service locations, not </w:t>
+      </w:r>
+      <w:proofErr w:type="spellStart"/>
+      <w:r>
+        <w:rPr>
+          <w:rFonts w:ascii="Calibri" w:eastAsia="Times New Roman" w:hAnsi="Calibri" w:cs="Calibri"/>
+        </w:rPr>
+        <w:t>corp</w:t>
+      </w:r>
+      <w:proofErr w:type="spellEnd"/>
+      <w:r>
+        <w:rPr>
+          <w:rFonts w:ascii="Calibri" w:eastAsia="Times New Roman" w:hAnsi="Calibri" w:cs="Calibri"/>
+        </w:rPr>
+        <w:t xml:space="preserve"> </w:t>
+      </w:r>
+      <w:proofErr w:type="gramStart"/>
+      <w:r>
+        <w:rPr>
+          <w:rFonts w:ascii="Calibri" w:eastAsia="Times New Roman" w:hAnsi="Calibri" w:cs="Calibri"/>
+        </w:rPr>
+        <w:t>address</w:t>
+      </w:r>
+      <w:proofErr w:type="gramEnd"/>
     </w:p>
     <w:p>
       <w:pPr>
@@ -768,8 +950,17 @@
           <w:rFonts w:ascii="Calibri" w:eastAsia="Times New Roman" w:hAnsi="Calibri" w:cs="Calibri"/>
           <w:color w:val="000000"/>
         </w:rPr>
-        <w:t> Pare down user stories</w:t>
-      </w:r>
+        <w:t xml:space="preserve"> Pare down user </w:t>
+      </w:r>
+      <w:proofErr w:type="gramStart"/>
+      <w:r>
+        <w:rPr>
+          <w:rFonts w:ascii="Calibri" w:eastAsia="Times New Roman" w:hAnsi="Calibri" w:cs="Calibri"/>
+          <w:color w:val="000000"/>
+        </w:rPr>
+        <w:t>stories</w:t>
+      </w:r>
+      <w:proofErr w:type="gramEnd"/>
     </w:p>
     <w:p>
       <w:pPr>
@@ -843,7 +1034,23 @@
           <w:rFonts w:ascii="Calibri" w:eastAsia="Times New Roman" w:hAnsi="Calibri" w:cs="Calibri"/>
           <w:color w:val="000000"/>
         </w:rPr>
-        <w:t> Which apis to use?</w:t>
+        <w:t xml:space="preserve"> Which </w:t>
+      </w:r>
+      <w:proofErr w:type="spellStart"/>
+      <w:r>
+        <w:rPr>
+          <w:rFonts w:ascii="Calibri" w:eastAsia="Times New Roman" w:hAnsi="Calibri" w:cs="Calibri"/>
+          <w:color w:val="000000"/>
+        </w:rPr>
+        <w:t>apis</w:t>
+      </w:r>
+      <w:proofErr w:type="spellEnd"/>
+      <w:r>
+        <w:rPr>
+          <w:rFonts w:ascii="Calibri" w:eastAsia="Times New Roman" w:hAnsi="Calibri" w:cs="Calibri"/>
+          <w:color w:val="000000"/>
+        </w:rPr>
+        <w:t xml:space="preserve"> to use?</w:t>
       </w:r>
     </w:p>
     <w:p>
@@ -918,8 +1125,17 @@
           <w:rFonts w:ascii="Calibri" w:eastAsia="Times New Roman" w:hAnsi="Calibri" w:cs="Calibri"/>
           <w:color w:val="000000"/>
         </w:rPr>
-        <w:t> Started thinking about entities and ERD</w:t>
-      </w:r>
+        <w:t xml:space="preserve"> Started thinking about entities and </w:t>
+      </w:r>
+      <w:proofErr w:type="gramStart"/>
+      <w:r>
+        <w:rPr>
+          <w:rFonts w:ascii="Calibri" w:eastAsia="Times New Roman" w:hAnsi="Calibri" w:cs="Calibri"/>
+          <w:color w:val="000000"/>
+        </w:rPr>
+        <w:t>ERD</w:t>
+      </w:r>
+      <w:proofErr w:type="gramEnd"/>
     </w:p>
     <w:p>
       <w:pPr>
@@ -993,7 +1209,25 @@
           <w:rFonts w:ascii="Calibri" w:eastAsia="Times New Roman" w:hAnsi="Calibri" w:cs="Calibri"/>
           <w:color w:val="000000"/>
         </w:rPr>
-        <w:t> What are my entities?? I need some many to many relationships, how do decide what they are?SuperClasses/subclasses, inheritance, INTERFACES?</w:t>
+        <w:t xml:space="preserve"> What are my entities?? I need some many to many relationships, how do decide what they </w:t>
+      </w:r>
+      <w:proofErr w:type="spellStart"/>
+      <w:proofErr w:type="gramStart"/>
+      <w:r>
+        <w:rPr>
+          <w:rFonts w:ascii="Calibri" w:eastAsia="Times New Roman" w:hAnsi="Calibri" w:cs="Calibri"/>
+          <w:color w:val="000000"/>
+        </w:rPr>
+        <w:t>are?SuperClasses</w:t>
+      </w:r>
+      <w:proofErr w:type="spellEnd"/>
+      <w:proofErr w:type="gramEnd"/>
+      <w:r>
+        <w:rPr>
+          <w:rFonts w:ascii="Calibri" w:eastAsia="Times New Roman" w:hAnsi="Calibri" w:cs="Calibri"/>
+          <w:color w:val="000000"/>
+        </w:rPr>
+        <w:t>/subclasses, inheritance, INTERFACES?</w:t>
       </w:r>
     </w:p>
     <w:p>
@@ -1121,7 +1355,23 @@
           <w:rFonts w:ascii="Calibri" w:eastAsia="Times New Roman" w:hAnsi="Calibri" w:cs="Calibri"/>
           <w:color w:val="000000"/>
         </w:rPr>
-        <w:t> What about api data?? How is that modeled/mapped?</w:t>
+        <w:t xml:space="preserve"> What about </w:t>
+      </w:r>
+      <w:proofErr w:type="spellStart"/>
+      <w:r>
+        <w:rPr>
+          <w:rFonts w:ascii="Calibri" w:eastAsia="Times New Roman" w:hAnsi="Calibri" w:cs="Calibri"/>
+          <w:color w:val="000000"/>
+        </w:rPr>
+        <w:t>api</w:t>
+      </w:r>
+      <w:proofErr w:type="spellEnd"/>
+      <w:r>
+        <w:rPr>
+          <w:rFonts w:ascii="Calibri" w:eastAsia="Times New Roman" w:hAnsi="Calibri" w:cs="Calibri"/>
+          <w:color w:val="000000"/>
+        </w:rPr>
+        <w:t xml:space="preserve"> data?? How is that modeled/mapped?</w:t>
       </w:r>
     </w:p>
     <w:p>
@@ -1347,8 +1597,16 @@
         <w:rPr>
           <w:rFonts w:ascii="Calibri" w:eastAsia="Times New Roman" w:hAnsi="Calibri" w:cs="Calibri"/>
         </w:rPr>
-        <w:t>Write prep code</w:t>
-      </w:r>
+        <w:t xml:space="preserve">Write prep </w:t>
+      </w:r>
+      <w:proofErr w:type="gramStart"/>
+      <w:r>
+        <w:rPr>
+          <w:rFonts w:ascii="Calibri" w:eastAsia="Times New Roman" w:hAnsi="Calibri" w:cs="Calibri"/>
+        </w:rPr>
+        <w:t>code</w:t>
+      </w:r>
+      <w:proofErr w:type="gramEnd"/>
     </w:p>
     <w:p>
       <w:pPr>
@@ -1387,8 +1645,16 @@
         <w:rPr>
           <w:rFonts w:ascii="Calibri" w:eastAsia="Times New Roman" w:hAnsi="Calibri" w:cs="Calibri"/>
         </w:rPr>
-        <w:t>Implement, test, debug</w:t>
-      </w:r>
+        <w:t xml:space="preserve">Implement, test, </w:t>
+      </w:r>
+      <w:proofErr w:type="gramStart"/>
+      <w:r>
+        <w:rPr>
+          <w:rFonts w:ascii="Calibri" w:eastAsia="Times New Roman" w:hAnsi="Calibri" w:cs="Calibri"/>
+        </w:rPr>
+        <w:t>debug</w:t>
+      </w:r>
+      <w:proofErr w:type="gramEnd"/>
     </w:p>
     <w:p>
       <w:pPr>
@@ -1432,7 +1698,21 @@
         <w:rPr>
           <w:rFonts w:ascii="Calibri" w:eastAsia="Times New Roman" w:hAnsi="Calibri" w:cs="Calibri"/>
         </w:rPr>
-        <w:t>Exploring Monday.com project mgt software, per Lisa on Slack, watched a couple of intro videos, but my cat just died, so I wasn't really into it.</w:t>
+        <w:t xml:space="preserve">Exploring Monday.com project mgt software, per Lisa on Slack, watched a couple of intro videos, but my cat just died, so I </w:t>
+      </w:r>
+      <w:proofErr w:type="gramStart"/>
+      <w:r>
+        <w:rPr>
+          <w:rFonts w:ascii="Calibri" w:eastAsia="Times New Roman" w:hAnsi="Calibri" w:cs="Calibri"/>
+        </w:rPr>
+        <w:t>wasn't</w:t>
+      </w:r>
+      <w:proofErr w:type="gramEnd"/>
+      <w:r>
+        <w:rPr>
+          <w:rFonts w:ascii="Calibri" w:eastAsia="Times New Roman" w:hAnsi="Calibri" w:cs="Calibri"/>
+        </w:rPr>
+        <w:t xml:space="preserve"> really into it.</w:t>
       </w:r>
     </w:p>
     <w:p>
@@ -1447,7 +1727,35 @@
         <w:rPr>
           <w:rFonts w:ascii="Calibri" w:eastAsia="Times New Roman" w:hAnsi="Calibri" w:cs="Calibri"/>
         </w:rPr>
-        <w:t>-seems like it's just for keeping track of tasks and goals, etc…limited scope for what I need, I want something that helps me figure out what to do LOL!</w:t>
+        <w:t xml:space="preserve">-seems like </w:t>
+      </w:r>
+      <w:proofErr w:type="gramStart"/>
+      <w:r>
+        <w:rPr>
+          <w:rFonts w:ascii="Calibri" w:eastAsia="Times New Roman" w:hAnsi="Calibri" w:cs="Calibri"/>
+        </w:rPr>
+        <w:t>it's</w:t>
+      </w:r>
+      <w:proofErr w:type="gramEnd"/>
+      <w:r>
+        <w:rPr>
+          <w:rFonts w:ascii="Calibri" w:eastAsia="Times New Roman" w:hAnsi="Calibri" w:cs="Calibri"/>
+        </w:rPr>
+        <w:t xml:space="preserve"> just for keeping track of tasks and goals, </w:t>
+      </w:r>
+      <w:proofErr w:type="spellStart"/>
+      <w:r>
+        <w:rPr>
+          <w:rFonts w:ascii="Calibri" w:eastAsia="Times New Roman" w:hAnsi="Calibri" w:cs="Calibri"/>
+        </w:rPr>
+        <w:t>etc</w:t>
+      </w:r>
+      <w:proofErr w:type="spellEnd"/>
+      <w:r>
+        <w:rPr>
+          <w:rFonts w:ascii="Calibri" w:eastAsia="Times New Roman" w:hAnsi="Calibri" w:cs="Calibri"/>
+        </w:rPr>
+        <w:t>…limited scope for what I need, I want something that helps me figure out what to do LOL!</w:t>
       </w:r>
     </w:p>
     <w:p>
@@ -1462,7 +1770,21 @@
         <w:rPr>
           <w:rFonts w:ascii="Calibri" w:eastAsia="Times New Roman" w:hAnsi="Calibri" w:cs="Calibri"/>
         </w:rPr>
-        <w:t>Okay, let's research Java planning then….SEE JAVA PLANNING SECTION</w:t>
+        <w:t>Okay, let's research Java planning then</w:t>
+      </w:r>
+      <w:proofErr w:type="gramStart"/>
+      <w:r>
+        <w:rPr>
+          <w:rFonts w:ascii="Calibri" w:eastAsia="Times New Roman" w:hAnsi="Calibri" w:cs="Calibri"/>
+        </w:rPr>
+        <w:t>….SEE</w:t>
+      </w:r>
+      <w:proofErr w:type="gramEnd"/>
+      <w:r>
+        <w:rPr>
+          <w:rFonts w:ascii="Calibri" w:eastAsia="Times New Roman" w:hAnsi="Calibri" w:cs="Calibri"/>
+        </w:rPr>
+        <w:t xml:space="preserve"> JAVA PLANNING SECTION</w:t>
       </w:r>
     </w:p>
     <w:p>
@@ -1477,8 +1799,16 @@
         <w:rPr>
           <w:rFonts w:ascii="Calibri" w:eastAsia="Times New Roman" w:hAnsi="Calibri" w:cs="Calibri"/>
         </w:rPr>
-        <w:t>!?  I really need to organize and plan how I am going to accomplish this</w:t>
-      </w:r>
+        <w:t xml:space="preserve">!?  I really need to organize and plan how I am going to accomplish </w:t>
+      </w:r>
+      <w:proofErr w:type="gramStart"/>
+      <w:r>
+        <w:rPr>
+          <w:rFonts w:ascii="Calibri" w:eastAsia="Times New Roman" w:hAnsi="Calibri" w:cs="Calibri"/>
+        </w:rPr>
+        <w:t>this</w:t>
+      </w:r>
+      <w:proofErr w:type="gramEnd"/>
     </w:p>
     <w:p>
       <w:pPr>
@@ -1547,8 +1877,17 @@
           <w:rFonts w:ascii="Calibri" w:eastAsia="Times New Roman" w:hAnsi="Calibri" w:cs="Calibri"/>
           <w:color w:val="000000"/>
         </w:rPr>
-        <w:t> Think about sociological aspects of my users and how I can incorporate into UXUI</w:t>
-      </w:r>
+        <w:t xml:space="preserve"> Think about sociological aspects of my users and how I can incorporate into </w:t>
+      </w:r>
+      <w:proofErr w:type="gramStart"/>
+      <w:r>
+        <w:rPr>
+          <w:rFonts w:ascii="Calibri" w:eastAsia="Times New Roman" w:hAnsi="Calibri" w:cs="Calibri"/>
+          <w:color w:val="000000"/>
+        </w:rPr>
+        <w:t>UXUI</w:t>
+      </w:r>
+      <w:proofErr w:type="gramEnd"/>
     </w:p>
     <w:p>
       <w:pPr>
@@ -1567,7 +1906,21 @@
         <w:rPr>
           <w:rFonts w:ascii="Calibri" w:eastAsia="Times New Roman" w:hAnsi="Calibri" w:cs="Calibri"/>
         </w:rPr>
-        <w:t>How is this important?/does it really matter?</w:t>
+        <w:t xml:space="preserve">How is this </w:t>
+      </w:r>
+      <w:proofErr w:type="gramStart"/>
+      <w:r>
+        <w:rPr>
+          <w:rFonts w:ascii="Calibri" w:eastAsia="Times New Roman" w:hAnsi="Calibri" w:cs="Calibri"/>
+        </w:rPr>
+        <w:t>important?/</w:t>
+      </w:r>
+      <w:proofErr w:type="gramEnd"/>
+      <w:r>
+        <w:rPr>
+          <w:rFonts w:ascii="Calibri" w:eastAsia="Times New Roman" w:hAnsi="Calibri" w:cs="Calibri"/>
+        </w:rPr>
+        <w:t>does it really matter?</w:t>
       </w:r>
     </w:p>
     <w:p>
@@ -1607,8 +1960,16 @@
         <w:rPr>
           <w:rFonts w:ascii="Calibri" w:eastAsia="Times New Roman" w:hAnsi="Calibri" w:cs="Calibri"/>
         </w:rPr>
-        <w:t>Immigrants/some not legally recognized, let them know if documentation is needed</w:t>
-      </w:r>
+        <w:t xml:space="preserve">Immigrants/some not legally recognized, let them know if documentation is </w:t>
+      </w:r>
+      <w:proofErr w:type="gramStart"/>
+      <w:r>
+        <w:rPr>
+          <w:rFonts w:ascii="Calibri" w:eastAsia="Times New Roman" w:hAnsi="Calibri" w:cs="Calibri"/>
+        </w:rPr>
+        <w:t>needed</w:t>
+      </w:r>
+      <w:proofErr w:type="gramEnd"/>
     </w:p>
     <w:p>
       <w:pPr>
@@ -1648,8 +2009,16 @@
         <w:rPr>
           <w:rFonts w:ascii="Calibri" w:eastAsia="Times New Roman" w:hAnsi="Calibri" w:cs="Calibri"/>
         </w:rPr>
-        <w:t>Sensitivity to situations, beware of judging, stereotyping</w:t>
-      </w:r>
+        <w:t xml:space="preserve">Sensitivity to situations, beware of judging, </w:t>
+      </w:r>
+      <w:proofErr w:type="gramStart"/>
+      <w:r>
+        <w:rPr>
+          <w:rFonts w:ascii="Calibri" w:eastAsia="Times New Roman" w:hAnsi="Calibri" w:cs="Calibri"/>
+        </w:rPr>
+        <w:t>stereotyping</w:t>
+      </w:r>
+      <w:proofErr w:type="gramEnd"/>
     </w:p>
     <w:p>
       <w:pPr>
@@ -1789,11 +2158,19 @@
           <w:rFonts w:ascii="Calibri" w:eastAsia="Times New Roman" w:hAnsi="Calibri" w:cs="Calibri"/>
         </w:rPr>
       </w:pPr>
-      <w:r>
-        <w:rPr>
-          <w:rFonts w:ascii="Calibri" w:eastAsia="Times New Roman" w:hAnsi="Calibri" w:cs="Calibri"/>
-        </w:rPr>
-        <w:t>What's up with threads??!!</w:t>
+      <w:proofErr w:type="gramStart"/>
+      <w:r>
+        <w:rPr>
+          <w:rFonts w:ascii="Calibri" w:eastAsia="Times New Roman" w:hAnsi="Calibri" w:cs="Calibri"/>
+        </w:rPr>
+        <w:t>What's</w:t>
+      </w:r>
+      <w:proofErr w:type="gramEnd"/>
+      <w:r>
+        <w:rPr>
+          <w:rFonts w:ascii="Calibri" w:eastAsia="Times New Roman" w:hAnsi="Calibri" w:cs="Calibri"/>
+        </w:rPr>
+        <w:t xml:space="preserve"> up with threads??!!</w:t>
       </w:r>
     </w:p>
     <w:p>
@@ -1816,8 +2193,18 @@
           <w:color w:val="4E4242"/>
           <w:shd w:val="clear" w:color="auto" w:fill="FFFFFF"/>
         </w:rPr>
-        <w:t>Ways to improve the design of your objects</w:t>
-      </w:r>
+        <w:t xml:space="preserve">Ways to improve the design of your </w:t>
+      </w:r>
+      <w:proofErr w:type="gramStart"/>
+      <w:r>
+        <w:rPr>
+          <w:rFonts w:ascii="museo-sans" w:eastAsia="Times New Roman" w:hAnsi="museo-sans" w:cs="Calibri"/>
+          <w:color w:val="4E4242"/>
+          <w:shd w:val="clear" w:color="auto" w:fill="FFFFFF"/>
+        </w:rPr>
+        <w:t>objects</w:t>
+      </w:r>
+      <w:proofErr w:type="gramEnd"/>
     </w:p>
     <w:p>
       <w:pPr>
@@ -1977,8 +2364,18 @@
           <w:color w:val="4E4242"/>
           <w:shd w:val="clear" w:color="auto" w:fill="FFFFFF"/>
         </w:rPr>
-        <w:t>The Model/Controller/View architecture used by the JFC classes</w:t>
-      </w:r>
+        <w:t xml:space="preserve">The Model/Controller/View architecture used by the JFC </w:t>
+      </w:r>
+      <w:proofErr w:type="gramStart"/>
+      <w:r>
+        <w:rPr>
+          <w:rFonts w:ascii="museo-sans" w:eastAsia="Times New Roman" w:hAnsi="museo-sans" w:cs="Calibri"/>
+          <w:color w:val="4E4242"/>
+          <w:shd w:val="clear" w:color="auto" w:fill="FFFFFF"/>
+        </w:rPr>
+        <w:t>classes</w:t>
+      </w:r>
+      <w:proofErr w:type="gramEnd"/>
     </w:p>
     <w:p>
       <w:pPr>
@@ -2135,7 +2532,23 @@
           <w:rFonts w:ascii="Calibri" w:eastAsia="Times New Roman" w:hAnsi="Calibri" w:cs="Calibri"/>
           <w:highlight w:val="yellow"/>
         </w:rPr>
-        <w:t>Getting feedback -- and making adjustments to your system design as a result of the feedback -- is an example of iteration in the process of software development.</w:t>
+        <w:t xml:space="preserve">Getting feedback -- and </w:t>
+      </w:r>
+      <w:proofErr w:type="gramStart"/>
+      <w:r>
+        <w:rPr>
+          <w:rFonts w:ascii="Calibri" w:eastAsia="Times New Roman" w:hAnsi="Calibri" w:cs="Calibri"/>
+          <w:highlight w:val="yellow"/>
+        </w:rPr>
+        <w:t>making adjustments to</w:t>
+      </w:r>
+      <w:proofErr w:type="gramEnd"/>
+      <w:r>
+        <w:rPr>
+          <w:rFonts w:ascii="Calibri" w:eastAsia="Times New Roman" w:hAnsi="Calibri" w:cs="Calibri"/>
+          <w:highlight w:val="yellow"/>
+        </w:rPr>
+        <w:t xml:space="preserve"> your system design as a result of the feedback -- is an example of iteration in the process of software development.</w:t>
       </w:r>
     </w:p>
     <w:p>
@@ -2209,8 +2622,16 @@
         <w:rPr>
           <w:rFonts w:ascii="Calibri" w:eastAsia="Times New Roman" w:hAnsi="Calibri" w:cs="Calibri"/>
         </w:rPr>
-        <w:t>Tuesday, 2/1/21, 3 hrs</w:t>
-      </w:r>
+        <w:t xml:space="preserve">Tuesday, 2/1/21, 3 </w:t>
+      </w:r>
+      <w:proofErr w:type="spellStart"/>
+      <w:r>
+        <w:rPr>
+          <w:rFonts w:ascii="Calibri" w:eastAsia="Times New Roman" w:hAnsi="Calibri" w:cs="Calibri"/>
+        </w:rPr>
+        <w:t>hrs</w:t>
+      </w:r>
+      <w:proofErr w:type="spellEnd"/>
     </w:p>
     <w:p>
       <w:pPr>
@@ -2254,7 +2675,21 @@
         <w:rPr>
           <w:rFonts w:ascii="Calibri" w:eastAsia="Times New Roman" w:hAnsi="Calibri" w:cs="Calibri"/>
         </w:rPr>
-        <w:t>-Adding figma project to start wireframing</w:t>
+        <w:t xml:space="preserve">-Adding </w:t>
+      </w:r>
+      <w:proofErr w:type="spellStart"/>
+      <w:r>
+        <w:rPr>
+          <w:rFonts w:ascii="Calibri" w:eastAsia="Times New Roman" w:hAnsi="Calibri" w:cs="Calibri"/>
+        </w:rPr>
+        <w:t>figma</w:t>
+      </w:r>
+      <w:proofErr w:type="spellEnd"/>
+      <w:r>
+        <w:rPr>
+          <w:rFonts w:ascii="Calibri" w:eastAsia="Times New Roman" w:hAnsi="Calibri" w:cs="Calibri"/>
+        </w:rPr>
+        <w:t xml:space="preserve"> project to start wireframing</w:t>
       </w:r>
     </w:p>
     <w:p>
@@ -2269,7 +2704,35 @@
         <w:rPr>
           <w:rFonts w:ascii="Calibri" w:eastAsia="Times New Roman" w:hAnsi="Calibri" w:cs="Calibri"/>
         </w:rPr>
-        <w:t>Programs are so boxy, though, aesthetically and mentally…  you have to choose from already made stuff instead of creating, which I should like, premade code being reused…</w:t>
+        <w:t xml:space="preserve">Programs are so boxy, though, </w:t>
+      </w:r>
+      <w:proofErr w:type="gramStart"/>
+      <w:r>
+        <w:rPr>
+          <w:rFonts w:ascii="Calibri" w:eastAsia="Times New Roman" w:hAnsi="Calibri" w:cs="Calibri"/>
+        </w:rPr>
+        <w:t>aesthetically</w:t>
+      </w:r>
+      <w:proofErr w:type="gramEnd"/>
+      <w:r>
+        <w:rPr>
+          <w:rFonts w:ascii="Calibri" w:eastAsia="Times New Roman" w:hAnsi="Calibri" w:cs="Calibri"/>
+        </w:rPr>
+        <w:t xml:space="preserve"> and mentally…  you </w:t>
+      </w:r>
+      <w:proofErr w:type="gramStart"/>
+      <w:r>
+        <w:rPr>
+          <w:rFonts w:ascii="Calibri" w:eastAsia="Times New Roman" w:hAnsi="Calibri" w:cs="Calibri"/>
+        </w:rPr>
+        <w:t>have to</w:t>
+      </w:r>
+      <w:proofErr w:type="gramEnd"/>
+      <w:r>
+        <w:rPr>
+          <w:rFonts w:ascii="Calibri" w:eastAsia="Times New Roman" w:hAnsi="Calibri" w:cs="Calibri"/>
+        </w:rPr>
+        <w:t xml:space="preserve"> choose from already made stuff instead of creating, which I should like, premade code being reused…</w:t>
       </w:r>
     </w:p>
     <w:p>
@@ -2289,7 +2752,21 @@
         <w:rPr>
           <w:rFonts w:ascii="Calibri" w:eastAsia="Times New Roman" w:hAnsi="Calibri" w:cs="Calibri"/>
         </w:rPr>
-        <w:t>I don't want it to be like everything else…  I suppose every dev says that, and I vaguely remember warnings about trying to reinvent the wheel in UIUX class…</w:t>
+        <w:t xml:space="preserve">I </w:t>
+      </w:r>
+      <w:proofErr w:type="gramStart"/>
+      <w:r>
+        <w:rPr>
+          <w:rFonts w:ascii="Calibri" w:eastAsia="Times New Roman" w:hAnsi="Calibri" w:cs="Calibri"/>
+        </w:rPr>
+        <w:t>don't</w:t>
+      </w:r>
+      <w:proofErr w:type="gramEnd"/>
+      <w:r>
+        <w:rPr>
+          <w:rFonts w:ascii="Calibri" w:eastAsia="Times New Roman" w:hAnsi="Calibri" w:cs="Calibri"/>
+        </w:rPr>
+        <w:t xml:space="preserve"> want it to be like everything else…  I suppose every dev says that, and I vaguely remember warnings about trying to reinvent the wheel in UIUX class…</w:t>
       </w:r>
     </w:p>
     <w:p>
@@ -2334,7 +2811,29 @@
         <w:rPr>
           <w:rFonts w:ascii="Calibri" w:eastAsia="Times New Roman" w:hAnsi="Calibri" w:cs="Calibri"/>
         </w:rPr>
-        <w:t xml:space="preserve">There is no need to see flowers any other way than the way they always have been seen…"  Cue chorus of children.."But there are so many colors in the rainbow, so many colors in the morning sun, there are so many colors in the flowers, and I see every one".  </w:t>
+        <w:t xml:space="preserve">There is no need to see flowers any other way than the way they always have been seen…"  Cue chorus of </w:t>
+      </w:r>
+      <w:proofErr w:type="spellStart"/>
+      <w:proofErr w:type="gramStart"/>
+      <w:r>
+        <w:rPr>
+          <w:rFonts w:ascii="Calibri" w:eastAsia="Times New Roman" w:hAnsi="Calibri" w:cs="Calibri"/>
+        </w:rPr>
+        <w:t>children..</w:t>
+      </w:r>
+      <w:proofErr w:type="gramEnd"/>
+      <w:r>
+        <w:rPr>
+          <w:rFonts w:ascii="Calibri" w:eastAsia="Times New Roman" w:hAnsi="Calibri" w:cs="Calibri"/>
+        </w:rPr>
+        <w:t>"But</w:t>
+      </w:r>
+      <w:proofErr w:type="spellEnd"/>
+      <w:r>
+        <w:rPr>
+          <w:rFonts w:ascii="Calibri" w:eastAsia="Times New Roman" w:hAnsi="Calibri" w:cs="Calibri"/>
+        </w:rPr>
+        <w:t xml:space="preserve"> there are so many colors in the rainbow, so many colors in the morning sun, there are so many colors in the flowers, and I see every one".  </w:t>
       </w:r>
     </w:p>
     <w:p>
@@ -2379,7 +2878,21 @@
         <w:rPr>
           <w:rFonts w:ascii="Calibri" w:eastAsia="Times New Roman" w:hAnsi="Calibri" w:cs="Calibri"/>
         </w:rPr>
-        <w:t>I want non boxes, wavy, soft lines and gradients…</w:t>
+        <w:t xml:space="preserve">I want non boxes, wavy, soft </w:t>
+      </w:r>
+      <w:proofErr w:type="gramStart"/>
+      <w:r>
+        <w:rPr>
+          <w:rFonts w:ascii="Calibri" w:eastAsia="Times New Roman" w:hAnsi="Calibri" w:cs="Calibri"/>
+        </w:rPr>
+        <w:t>lines</w:t>
+      </w:r>
+      <w:proofErr w:type="gramEnd"/>
+      <w:r>
+        <w:rPr>
+          <w:rFonts w:ascii="Calibri" w:eastAsia="Times New Roman" w:hAnsi="Calibri" w:cs="Calibri"/>
+        </w:rPr>
+        <w:t xml:space="preserve"> and gradients…</w:t>
       </w:r>
     </w:p>
     <w:p>
@@ -2415,24 +2928,42 @@
           <w:color w:val="000000"/>
           <w:shd w:val="clear" w:color="auto" w:fill="FFFF99"/>
         </w:rPr>
-        <w:t xml:space="preserve"> Evoke HEARTH…fire, warmth, shelter, community…sharing a pot of soup and bread,   you could go much further into this psychology if you wanted to really grow the community, it becomes a culture…the sharing of food creates community, universal, primal, </w:t>
-      </w:r>
-    </w:p>
-    <w:p>
-      <w:pPr>
-        <w:spacing w:after="0" w:line="240" w:lineRule="auto"/>
-        <w:ind w:left="1080"/>
-        <w:rPr>
-          <w:rFonts w:ascii="Calibri" w:eastAsia="Times New Roman" w:hAnsi="Calibri" w:cs="Calibri"/>
-          <w:color w:val="000000"/>
-        </w:rPr>
-      </w:pPr>
+        <w:t xml:space="preserve"> Evoke HEARTH…fire, warmth, shelter, community…sharing a pot of soup and </w:t>
+      </w:r>
+      <w:proofErr w:type="gramStart"/>
       <w:r>
         <w:rPr>
           <w:rFonts w:ascii="Calibri" w:eastAsia="Times New Roman" w:hAnsi="Calibri" w:cs="Calibri"/>
           <w:color w:val="000000"/>
           <w:shd w:val="clear" w:color="auto" w:fill="FFFF99"/>
         </w:rPr>
+        <w:t xml:space="preserve">bread,   </w:t>
+      </w:r>
+      <w:proofErr w:type="gramEnd"/>
+      <w:r>
+        <w:rPr>
+          <w:rFonts w:ascii="Calibri" w:eastAsia="Times New Roman" w:hAnsi="Calibri" w:cs="Calibri"/>
+          <w:color w:val="000000"/>
+          <w:shd w:val="clear" w:color="auto" w:fill="FFFF99"/>
+        </w:rPr>
+        <w:t xml:space="preserve">you could go much further into this psychology if you wanted to really grow the community, it becomes a culture…the sharing of food creates community, universal, primal, </w:t>
+      </w:r>
+    </w:p>
+    <w:p>
+      <w:pPr>
+        <w:spacing w:after="0" w:line="240" w:lineRule="auto"/>
+        <w:ind w:left="1080"/>
+        <w:rPr>
+          <w:rFonts w:ascii="Calibri" w:eastAsia="Times New Roman" w:hAnsi="Calibri" w:cs="Calibri"/>
+          <w:color w:val="000000"/>
+        </w:rPr>
+      </w:pPr>
+      <w:r>
+        <w:rPr>
+          <w:rFonts w:ascii="Calibri" w:eastAsia="Times New Roman" w:hAnsi="Calibri" w:cs="Calibri"/>
+          <w:color w:val="000000"/>
+          <w:shd w:val="clear" w:color="auto" w:fill="FFFF99"/>
+        </w:rPr>
         <w:t xml:space="preserve">PHOTOS of food, community, the people working for food security!  </w:t>
       </w:r>
     </w:p>
@@ -2450,8 +2981,17 @@
           <w:rFonts w:ascii="Calibri" w:eastAsia="Times New Roman" w:hAnsi="Calibri" w:cs="Calibri"/>
           <w:color w:val="000000"/>
         </w:rPr>
-        <w:t>Probably more for future development, but it would be nice to have photos, bios, of the orgs providing services, to build trust and community</w:t>
-      </w:r>
+        <w:t xml:space="preserve">Probably more for future development, but it would be nice to have photos, bios, of the orgs providing services, to build trust and </w:t>
+      </w:r>
+      <w:proofErr w:type="gramStart"/>
+      <w:r>
+        <w:rPr>
+          <w:rFonts w:ascii="Calibri" w:eastAsia="Times New Roman" w:hAnsi="Calibri" w:cs="Calibri"/>
+          <w:color w:val="000000"/>
+        </w:rPr>
+        <w:t>community</w:t>
+      </w:r>
+      <w:proofErr w:type="gramEnd"/>
     </w:p>
     <w:p>
       <w:pPr>
@@ -2465,8 +3005,16 @@
         <w:rPr>
           <w:rFonts w:ascii="Calibri" w:eastAsia="Times New Roman" w:hAnsi="Calibri" w:cs="Calibri"/>
         </w:rPr>
-        <w:t>Again, don't forget white space</w:t>
-      </w:r>
+        <w:t xml:space="preserve">Again, don't forget white </w:t>
+      </w:r>
+      <w:proofErr w:type="gramStart"/>
+      <w:r>
+        <w:rPr>
+          <w:rFonts w:ascii="Calibri" w:eastAsia="Times New Roman" w:hAnsi="Calibri" w:cs="Calibri"/>
+        </w:rPr>
+        <w:t>space</w:t>
+      </w:r>
+      <w:proofErr w:type="gramEnd"/>
     </w:p>
     <w:p>
       <w:pPr>
@@ -2531,8 +3079,9 @@
           <w:sz w:val="28"/>
           <w:szCs w:val="28"/>
         </w:rPr>
-        <w:t xml:space="preserve">Revelation, or not, but this is my favorite part of this whole Web Dev stuff.  I kinda knew it while taking UIUX class with Kari, but I figure everyone likes it because it's fun and creative, it's like the candy you get for doing the rest of the not so fun work…  I've gathered that it's really </w:t>
-      </w:r>
+        <w:t xml:space="preserve">Revelation, or not, but this is my favorite part of this whole Web Dev stuff.  I </w:t>
+      </w:r>
+      <w:proofErr w:type="spellStart"/>
       <w:r>
         <w:rPr>
           <w:rFonts w:ascii="Verdana" w:eastAsia="Times New Roman" w:hAnsi="Verdana" w:cs="Calibri"/>
@@ -2540,8 +3089,89 @@
           <w:sz w:val="28"/>
           <w:szCs w:val="28"/>
         </w:rPr>
+        <w:t>kinda</w:t>
+      </w:r>
+      <w:proofErr w:type="spellEnd"/>
+      <w:r>
+        <w:rPr>
+          <w:rFonts w:ascii="Verdana" w:eastAsia="Times New Roman" w:hAnsi="Verdana" w:cs="Calibri"/>
+          <w:color w:val="000000"/>
+          <w:sz w:val="28"/>
+          <w:szCs w:val="28"/>
+        </w:rPr>
+        <w:t xml:space="preserve"> knew it while taking UIUX class with Kari, but I figure everyone likes it because </w:t>
+      </w:r>
+      <w:proofErr w:type="gramStart"/>
+      <w:r>
+        <w:rPr>
+          <w:rFonts w:ascii="Verdana" w:eastAsia="Times New Roman" w:hAnsi="Verdana" w:cs="Calibri"/>
+          <w:color w:val="000000"/>
+          <w:sz w:val="28"/>
+          <w:szCs w:val="28"/>
+        </w:rPr>
+        <w:t>it's</w:t>
+      </w:r>
+      <w:proofErr w:type="gramEnd"/>
+      <w:r>
+        <w:rPr>
+          <w:rFonts w:ascii="Verdana" w:eastAsia="Times New Roman" w:hAnsi="Verdana" w:cs="Calibri"/>
+          <w:color w:val="000000"/>
+          <w:sz w:val="28"/>
+          <w:szCs w:val="28"/>
+        </w:rPr>
+        <w:t xml:space="preserve"> fun and creative, it's like the candy you get for doing the rest of the not so fun work…  </w:t>
+      </w:r>
+      <w:proofErr w:type="gramStart"/>
+      <w:r>
+        <w:rPr>
+          <w:rFonts w:ascii="Verdana" w:eastAsia="Times New Roman" w:hAnsi="Verdana" w:cs="Calibri"/>
+          <w:color w:val="000000"/>
+          <w:sz w:val="28"/>
+          <w:szCs w:val="28"/>
+        </w:rPr>
+        <w:t>I've</w:t>
+      </w:r>
+      <w:proofErr w:type="gramEnd"/>
+      <w:r>
+        <w:rPr>
+          <w:rFonts w:ascii="Verdana" w:eastAsia="Times New Roman" w:hAnsi="Verdana" w:cs="Calibri"/>
+          <w:color w:val="000000"/>
+          <w:sz w:val="28"/>
+          <w:szCs w:val="28"/>
+        </w:rPr>
+        <w:t xml:space="preserve"> gathered that it's really </w:t>
+      </w:r>
+      <w:r>
+        <w:rPr>
+          <w:rFonts w:ascii="Verdana" w:eastAsia="Times New Roman" w:hAnsi="Verdana" w:cs="Calibri"/>
+          <w:color w:val="000000"/>
+          <w:sz w:val="28"/>
+          <w:szCs w:val="28"/>
+        </w:rPr>
         <w:lastRenderedPageBreak/>
-        <w:t xml:space="preserve">hard to break into the UIUX field, and I don't have the graphic design background that most are looking for.  My favorite part is the sociology; delving into the problem that you are trying to solve, or the product and it's target market in commercial venues…and researching the social variables, configuring user research experiments and testing… </w:t>
+        <w:t xml:space="preserve">hard to break into the UIUX field, and I don't have the graphic design background that most are looking for.  My favorite part is the sociology; delving into the problem that you are trying to solve, or the product and </w:t>
+      </w:r>
+      <w:proofErr w:type="spellStart"/>
+      <w:proofErr w:type="gramStart"/>
+      <w:r>
+        <w:rPr>
+          <w:rFonts w:ascii="Verdana" w:eastAsia="Times New Roman" w:hAnsi="Verdana" w:cs="Calibri"/>
+          <w:color w:val="000000"/>
+          <w:sz w:val="28"/>
+          <w:szCs w:val="28"/>
+        </w:rPr>
+        <w:t>it's</w:t>
+      </w:r>
+      <w:proofErr w:type="spellEnd"/>
+      <w:proofErr w:type="gramEnd"/>
+      <w:r>
+        <w:rPr>
+          <w:rFonts w:ascii="Verdana" w:eastAsia="Times New Roman" w:hAnsi="Verdana" w:cs="Calibri"/>
+          <w:color w:val="000000"/>
+          <w:sz w:val="28"/>
+          <w:szCs w:val="28"/>
+        </w:rPr>
+        <w:t xml:space="preserve"> target market in commercial venues…and researching the social variables, configuring user research experiments and testing… </w:t>
       </w:r>
       <w:r>
         <w:rPr>
@@ -2566,6 +3196,7 @@
           <w:szCs w:val="28"/>
         </w:rPr>
       </w:pPr>
+      <w:proofErr w:type="gramStart"/>
       <w:r>
         <w:rPr>
           <w:rFonts w:ascii="Verdana" w:eastAsia="Times New Roman" w:hAnsi="Verdana" w:cs="Calibri"/>
@@ -2575,41 +3206,9 @@
           <w:sz w:val="28"/>
           <w:szCs w:val="28"/>
         </w:rPr>
-        <w:t>But, it's only a small part of this project, so I shouldn't become too consumed with that aspect.</w:t>
-      </w:r>
-    </w:p>
-    <w:p>
-      <w:pPr>
-        <w:spacing w:after="0" w:line="240" w:lineRule="auto"/>
-        <w:ind w:left="1080"/>
-        <w:rPr>
-          <w:rFonts w:ascii="Verdana" w:eastAsia="Times New Roman" w:hAnsi="Verdana" w:cs="Calibri"/>
-          <w:color w:val="000000"/>
-          <w:sz w:val="28"/>
-          <w:szCs w:val="28"/>
-        </w:rPr>
-      </w:pPr>
-      <w:r>
-        <w:rPr>
-          <w:rFonts w:ascii="Verdana" w:eastAsia="Times New Roman" w:hAnsi="Verdana" w:cs="Calibri"/>
-          <w:color w:val="000000"/>
-          <w:sz w:val="28"/>
-          <w:szCs w:val="28"/>
-        </w:rPr>
-        <w:t> </w:t>
-      </w:r>
-    </w:p>
-    <w:p>
-      <w:pPr>
-        <w:spacing w:after="0" w:line="240" w:lineRule="auto"/>
-        <w:ind w:left="1080"/>
-        <w:rPr>
-          <w:rFonts w:ascii="Verdana" w:eastAsia="Times New Roman" w:hAnsi="Verdana" w:cs="Calibri"/>
-          <w:color w:val="000000"/>
-          <w:sz w:val="28"/>
-          <w:szCs w:val="28"/>
-        </w:rPr>
-      </w:pPr>
+        <w:t>But,</w:t>
+      </w:r>
+      <w:proofErr w:type="gramEnd"/>
       <w:r>
         <w:rPr>
           <w:rFonts w:ascii="Verdana" w:eastAsia="Times New Roman" w:hAnsi="Verdana" w:cs="Calibri"/>
@@ -2619,7 +3218,64 @@
           <w:sz w:val="28"/>
           <w:szCs w:val="28"/>
         </w:rPr>
-        <w:t>Don't forget about accessibility!  How does that relate to java, besides making the html labeled and navigable?</w:t>
+        <w:t xml:space="preserve"> it's only a small part of this project, so I shouldn't become too consumed with that aspect.</w:t>
+      </w:r>
+    </w:p>
+    <w:p>
+      <w:pPr>
+        <w:spacing w:after="0" w:line="240" w:lineRule="auto"/>
+        <w:ind w:left="1080"/>
+        <w:rPr>
+          <w:rFonts w:ascii="Verdana" w:eastAsia="Times New Roman" w:hAnsi="Verdana" w:cs="Calibri"/>
+          <w:color w:val="000000"/>
+          <w:sz w:val="28"/>
+          <w:szCs w:val="28"/>
+        </w:rPr>
+      </w:pPr>
+      <w:r>
+        <w:rPr>
+          <w:rFonts w:ascii="Verdana" w:eastAsia="Times New Roman" w:hAnsi="Verdana" w:cs="Calibri"/>
+          <w:color w:val="000000"/>
+          <w:sz w:val="28"/>
+          <w:szCs w:val="28"/>
+        </w:rPr>
+        <w:t> </w:t>
+      </w:r>
+    </w:p>
+    <w:p>
+      <w:pPr>
+        <w:spacing w:after="0" w:line="240" w:lineRule="auto"/>
+        <w:ind w:left="1080"/>
+        <w:rPr>
+          <w:rFonts w:ascii="Verdana" w:eastAsia="Times New Roman" w:hAnsi="Verdana" w:cs="Calibri"/>
+          <w:color w:val="000000"/>
+          <w:sz w:val="28"/>
+          <w:szCs w:val="28"/>
+        </w:rPr>
+      </w:pPr>
+      <w:proofErr w:type="gramStart"/>
+      <w:r>
+        <w:rPr>
+          <w:rFonts w:ascii="Verdana" w:eastAsia="Times New Roman" w:hAnsi="Verdana" w:cs="Calibri"/>
+          <w:b/>
+          <w:bCs/>
+          <w:color w:val="000000"/>
+          <w:sz w:val="28"/>
+          <w:szCs w:val="28"/>
+        </w:rPr>
+        <w:t>Don't</w:t>
+      </w:r>
+      <w:proofErr w:type="gramEnd"/>
+      <w:r>
+        <w:rPr>
+          <w:rFonts w:ascii="Verdana" w:eastAsia="Times New Roman" w:hAnsi="Verdana" w:cs="Calibri"/>
+          <w:b/>
+          <w:bCs/>
+          <w:color w:val="000000"/>
+          <w:sz w:val="28"/>
+          <w:szCs w:val="28"/>
+        </w:rPr>
+        <w:t xml:space="preserve"> forget about accessibility!  How does that relate to java, besides making the html labeled and navigable?</w:t>
       </w:r>
     </w:p>
     <w:p>
@@ -2637,21 +3293,45 @@
           <w:sz w:val="36"/>
           <w:szCs w:val="36"/>
         </w:rPr>
-        <w:t>Wed:  research, 2 hours;</w:t>
-      </w:r>
-    </w:p>
-    <w:p>
-      <w:pPr>
-        <w:spacing w:after="0" w:line="240" w:lineRule="auto"/>
-        <w:rPr>
-          <w:rFonts w:ascii="Calibri" w:eastAsia="Times New Roman" w:hAnsi="Calibri" w:cs="Calibri"/>
-        </w:rPr>
-      </w:pPr>
-      <w:r>
-        <w:rPr>
-          <w:rFonts w:ascii="Calibri" w:eastAsia="Times New Roman" w:hAnsi="Calibri" w:cs="Calibri"/>
-        </w:rPr>
-        <w:t>*searched for photos to use,  trying to convey a welcoming hearth….downloaded some free food pictures,</w:t>
+        <w:t xml:space="preserve">Wed:  research, 2 </w:t>
+      </w:r>
+      <w:proofErr w:type="gramStart"/>
+      <w:r>
+        <w:rPr>
+          <w:rFonts w:ascii="Calibri" w:eastAsia="Times New Roman" w:hAnsi="Calibri" w:cs="Calibri"/>
+          <w:sz w:val="36"/>
+          <w:szCs w:val="36"/>
+        </w:rPr>
+        <w:t>hours;</w:t>
+      </w:r>
+      <w:proofErr w:type="gramEnd"/>
+    </w:p>
+    <w:p>
+      <w:pPr>
+        <w:spacing w:after="0" w:line="240" w:lineRule="auto"/>
+        <w:rPr>
+          <w:rFonts w:ascii="Calibri" w:eastAsia="Times New Roman" w:hAnsi="Calibri" w:cs="Calibri"/>
+        </w:rPr>
+      </w:pPr>
+      <w:r>
+        <w:rPr>
+          <w:rFonts w:ascii="Calibri" w:eastAsia="Times New Roman" w:hAnsi="Calibri" w:cs="Calibri"/>
+        </w:rPr>
+        <w:t xml:space="preserve">*searched for photos to </w:t>
+      </w:r>
+      <w:proofErr w:type="gramStart"/>
+      <w:r>
+        <w:rPr>
+          <w:rFonts w:ascii="Calibri" w:eastAsia="Times New Roman" w:hAnsi="Calibri" w:cs="Calibri"/>
+        </w:rPr>
+        <w:t>use,  trying</w:t>
+      </w:r>
+      <w:proofErr w:type="gramEnd"/>
+      <w:r>
+        <w:rPr>
+          <w:rFonts w:ascii="Calibri" w:eastAsia="Times New Roman" w:hAnsi="Calibri" w:cs="Calibri"/>
+        </w:rPr>
+        <w:t xml:space="preserve"> to convey a welcoming hearth….downloaded some free food pictures,</w:t>
       </w:r>
     </w:p>
     <w:p>
@@ -2695,8 +3375,16 @@
         <w:rPr>
           <w:rFonts w:ascii="Calibri" w:eastAsia="Times New Roman" w:hAnsi="Calibri" w:cs="Calibri"/>
         </w:rPr>
-        <w:t>*research existing services/sites that provide similar services</w:t>
-      </w:r>
+        <w:t xml:space="preserve">*research existing services/sites that provide similar </w:t>
+      </w:r>
+      <w:proofErr w:type="gramStart"/>
+      <w:r>
+        <w:rPr>
+          <w:rFonts w:ascii="Calibri" w:eastAsia="Times New Roman" w:hAnsi="Calibri" w:cs="Calibri"/>
+        </w:rPr>
+        <w:t>services</w:t>
+      </w:r>
+      <w:proofErr w:type="gramEnd"/>
     </w:p>
     <w:p>
       <w:pPr>
@@ -2735,8 +3423,16 @@
         <w:rPr>
           <w:rFonts w:ascii="Calibri" w:eastAsia="Times New Roman" w:hAnsi="Calibri" w:cs="Calibri"/>
         </w:rPr>
-        <w:t>are included in search</w:t>
-      </w:r>
+        <w:t xml:space="preserve">are included in </w:t>
+      </w:r>
+      <w:proofErr w:type="gramStart"/>
+      <w:r>
+        <w:rPr>
+          <w:rFonts w:ascii="Calibri" w:eastAsia="Times New Roman" w:hAnsi="Calibri" w:cs="Calibri"/>
+        </w:rPr>
+        <w:t>search</w:t>
+      </w:r>
+      <w:proofErr w:type="gramEnd"/>
     </w:p>
     <w:p>
       <w:pPr>
@@ -2813,8 +3509,18 @@
           <w:color w:val="000000"/>
           <w:highlight w:val="yellow"/>
         </w:rPr>
-        <w:t xml:space="preserve">      I contacted this org to ask for any advice</w:t>
-      </w:r>
+        <w:t xml:space="preserve">      I contacted this org to ask for any </w:t>
+      </w:r>
+      <w:proofErr w:type="gramStart"/>
+      <w:r>
+        <w:rPr>
+          <w:rFonts w:ascii="Calibri" w:eastAsia="Times New Roman" w:hAnsi="Calibri" w:cs="Calibri"/>
+          <w:color w:val="000000"/>
+          <w:highlight w:val="yellow"/>
+        </w:rPr>
+        <w:t>advice</w:t>
+      </w:r>
+      <w:proofErr w:type="gramEnd"/>
     </w:p>
     <w:p>
       <w:pPr>
@@ -2973,7 +3679,21 @@
         <w:rPr>
           <w:rFonts w:ascii="Calibri" w:eastAsia="Times New Roman" w:hAnsi="Calibri" w:cs="Calibri"/>
         </w:rPr>
-        <w:t>It feels disrespectful, almost…but that's the way it is in software, I guess… I need to do something, after all…</w:t>
+        <w:t xml:space="preserve">It feels disrespectful, almost…but </w:t>
+      </w:r>
+      <w:proofErr w:type="gramStart"/>
+      <w:r>
+        <w:rPr>
+          <w:rFonts w:ascii="Calibri" w:eastAsia="Times New Roman" w:hAnsi="Calibri" w:cs="Calibri"/>
+        </w:rPr>
+        <w:t>that's</w:t>
+      </w:r>
+      <w:proofErr w:type="gramEnd"/>
+      <w:r>
+        <w:rPr>
+          <w:rFonts w:ascii="Calibri" w:eastAsia="Times New Roman" w:hAnsi="Calibri" w:cs="Calibri"/>
+        </w:rPr>
+        <w:t xml:space="preserve"> the way it is in software, I guess… I need to do something, after all…</w:t>
       </w:r>
     </w:p>
     <w:p>
@@ -3004,22 +3724,56 @@
           <w:color w:val="000000"/>
           <w:highlight w:val="yellow"/>
         </w:rPr>
-        <w:t>make it Local, make it personal, make it welcoming!  Make it Madison!</w:t>
-      </w:r>
-    </w:p>
-    <w:p>
-      <w:pPr>
-        <w:spacing w:after="0" w:line="240" w:lineRule="auto"/>
-        <w:rPr>
-          <w:rFonts w:ascii="Calibri" w:eastAsia="Times New Roman" w:hAnsi="Calibri" w:cs="Calibri"/>
-        </w:rPr>
-      </w:pPr>
-      <w:r>
-        <w:rPr>
-          <w:rFonts w:ascii="Calibri" w:eastAsia="Times New Roman" w:hAnsi="Calibri" w:cs="Calibri"/>
+        <w:t xml:space="preserve">make it Local, make it personal, make it </w:t>
+      </w:r>
+      <w:proofErr w:type="gramStart"/>
+      <w:r>
+        <w:rPr>
+          <w:rFonts w:ascii="Calibri" w:eastAsia="Times New Roman" w:hAnsi="Calibri" w:cs="Calibri"/>
+          <w:color w:val="000000"/>
           <w:highlight w:val="yellow"/>
         </w:rPr>
-        <w:t>Try to reduce stigma…..?how?</w:t>
+        <w:t>welcoming</w:t>
+      </w:r>
+      <w:proofErr w:type="gramEnd"/>
+      <w:r>
+        <w:rPr>
+          <w:rFonts w:ascii="Calibri" w:eastAsia="Times New Roman" w:hAnsi="Calibri" w:cs="Calibri"/>
+          <w:color w:val="000000"/>
+          <w:highlight w:val="yellow"/>
+        </w:rPr>
+        <w:t>!  Make it Madison!</w:t>
+      </w:r>
+    </w:p>
+    <w:p>
+      <w:pPr>
+        <w:spacing w:after="0" w:line="240" w:lineRule="auto"/>
+        <w:rPr>
+          <w:rFonts w:ascii="Calibri" w:eastAsia="Times New Roman" w:hAnsi="Calibri" w:cs="Calibri"/>
+        </w:rPr>
+      </w:pPr>
+      <w:r>
+        <w:rPr>
+          <w:rFonts w:ascii="Calibri" w:eastAsia="Times New Roman" w:hAnsi="Calibri" w:cs="Calibri"/>
+          <w:highlight w:val="yellow"/>
+        </w:rPr>
+        <w:t>Try to reduce stigma</w:t>
+      </w:r>
+      <w:proofErr w:type="gramStart"/>
+      <w:r>
+        <w:rPr>
+          <w:rFonts w:ascii="Calibri" w:eastAsia="Times New Roman" w:hAnsi="Calibri" w:cs="Calibri"/>
+          <w:highlight w:val="yellow"/>
+        </w:rPr>
+        <w:t>…..?</w:t>
+      </w:r>
+      <w:proofErr w:type="gramEnd"/>
+      <w:r>
+        <w:rPr>
+          <w:rFonts w:ascii="Calibri" w:eastAsia="Times New Roman" w:hAnsi="Calibri" w:cs="Calibri"/>
+          <w:highlight w:val="yellow"/>
+        </w:rPr>
+        <w:t>how?</w:t>
       </w:r>
     </w:p>
     <w:p>
@@ -3035,11 +3789,19 @@
           <w:rFonts w:ascii="Calibri" w:eastAsia="Times New Roman" w:hAnsi="Calibri" w:cs="Calibri"/>
         </w:rPr>
       </w:pPr>
-      <w:r>
-        <w:rPr>
-          <w:rFonts w:ascii="Calibri" w:eastAsia="Times New Roman" w:hAnsi="Calibri" w:cs="Calibri"/>
-        </w:rPr>
-        <w:t xml:space="preserve">It's not just a tool, it's an invitation to welcoming and helping hands and community, </w:t>
+      <w:proofErr w:type="gramStart"/>
+      <w:r>
+        <w:rPr>
+          <w:rFonts w:ascii="Calibri" w:eastAsia="Times New Roman" w:hAnsi="Calibri" w:cs="Calibri"/>
+        </w:rPr>
+        <w:t>It's</w:t>
+      </w:r>
+      <w:proofErr w:type="gramEnd"/>
+      <w:r>
+        <w:rPr>
+          <w:rFonts w:ascii="Calibri" w:eastAsia="Times New Roman" w:hAnsi="Calibri" w:cs="Calibri"/>
+        </w:rPr>
+        <w:t xml:space="preserve"> not just a tool, it's an invitation to welcoming and helping hands and community, </w:t>
       </w:r>
     </w:p>
     <w:p>
@@ -3080,7 +3842,21 @@
           <w:rFonts w:ascii="Calibri" w:eastAsia="Times New Roman" w:hAnsi="Calibri" w:cs="Calibri"/>
         </w:rPr>
         <w:lastRenderedPageBreak/>
-        <w:t>It reminds you that you are not alone!  Neighbors care, we won't let you go hungry.</w:t>
+        <w:t xml:space="preserve">It reminds you that you are not alone!  Neighbors care, we </w:t>
+      </w:r>
+      <w:proofErr w:type="gramStart"/>
+      <w:r>
+        <w:rPr>
+          <w:rFonts w:ascii="Calibri" w:eastAsia="Times New Roman" w:hAnsi="Calibri" w:cs="Calibri"/>
+        </w:rPr>
+        <w:t>won't</w:t>
+      </w:r>
+      <w:proofErr w:type="gramEnd"/>
+      <w:r>
+        <w:rPr>
+          <w:rFonts w:ascii="Calibri" w:eastAsia="Times New Roman" w:hAnsi="Calibri" w:cs="Calibri"/>
+        </w:rPr>
+        <w:t xml:space="preserve"> let you go hungry.</w:t>
       </w:r>
     </w:p>
     <w:p>
@@ -3096,11 +3872,19 @@
           <w:rFonts w:ascii="Calibri" w:eastAsia="Times New Roman" w:hAnsi="Calibri" w:cs="Calibri"/>
         </w:rPr>
       </w:pPr>
-      <w:r>
-        <w:rPr>
-          <w:rFonts w:ascii="Calibri" w:eastAsia="Times New Roman" w:hAnsi="Calibri" w:cs="Calibri"/>
-        </w:rPr>
-        <w:t>It's informative and forthcoming, offering the services of our area like a cornucopia….</w:t>
+      <w:proofErr w:type="gramStart"/>
+      <w:r>
+        <w:rPr>
+          <w:rFonts w:ascii="Calibri" w:eastAsia="Times New Roman" w:hAnsi="Calibri" w:cs="Calibri"/>
+        </w:rPr>
+        <w:t>It's</w:t>
+      </w:r>
+      <w:proofErr w:type="gramEnd"/>
+      <w:r>
+        <w:rPr>
+          <w:rFonts w:ascii="Calibri" w:eastAsia="Times New Roman" w:hAnsi="Calibri" w:cs="Calibri"/>
+        </w:rPr>
+        <w:t xml:space="preserve"> informative and forthcoming, offering the services of our area like a cornucopia….</w:t>
       </w:r>
     </w:p>
     <w:p>
@@ -3117,13 +3901,23 @@
           <w:color w:val="000000"/>
         </w:rPr>
       </w:pPr>
+      <w:proofErr w:type="gramStart"/>
       <w:r>
         <w:rPr>
           <w:rFonts w:ascii="Calibri" w:eastAsia="Times New Roman" w:hAnsi="Calibri" w:cs="Calibri"/>
           <w:color w:val="000000"/>
           <w:shd w:val="clear" w:color="auto" w:fill="E5B9B7"/>
         </w:rPr>
-        <w:t xml:space="preserve">It's easy to read and accessible!!!  To seniors, language barriers, sight </w:t>
+        <w:t>It's</w:t>
+      </w:r>
+      <w:proofErr w:type="gramEnd"/>
+      <w:r>
+        <w:rPr>
+          <w:rFonts w:ascii="Calibri" w:eastAsia="Times New Roman" w:hAnsi="Calibri" w:cs="Calibri"/>
+          <w:color w:val="000000"/>
+          <w:shd w:val="clear" w:color="auto" w:fill="E5B9B7"/>
+        </w:rPr>
+        <w:t xml:space="preserve"> easy to read and accessible!!!  To seniors, language barriers, sight </w:t>
       </w:r>
     </w:p>
     <w:p>
@@ -3144,8 +3938,17 @@
           <w:rFonts w:ascii="Calibri" w:eastAsia="Times New Roman" w:hAnsi="Calibri" w:cs="Calibri"/>
           <w:shd w:val="clear" w:color="auto" w:fill="E5B9B7"/>
         </w:rPr>
-        <w:t>Simple, easy to understand language and navigation</w:t>
-      </w:r>
+        <w:t xml:space="preserve">Simple, easy to understand language and </w:t>
+      </w:r>
+      <w:proofErr w:type="gramStart"/>
+      <w:r>
+        <w:rPr>
+          <w:rFonts w:ascii="Calibri" w:eastAsia="Times New Roman" w:hAnsi="Calibri" w:cs="Calibri"/>
+          <w:shd w:val="clear" w:color="auto" w:fill="E5B9B7"/>
+        </w:rPr>
+        <w:t>navigation</w:t>
+      </w:r>
+      <w:proofErr w:type="gramEnd"/>
     </w:p>
     <w:p/>
     <w:p>
@@ -3195,21 +3998,77 @@
         <w:rPr>
           <w:rFonts w:ascii="Calibri" w:eastAsia="Times New Roman" w:hAnsi="Calibri" w:cs="Calibri"/>
         </w:rPr>
-        <w:t xml:space="preserve">4.5 hrs   class work; log4j, added to project, </w:t>
-      </w:r>
-    </w:p>
-    <w:p>
-      <w:pPr>
-        <w:spacing w:after="0" w:line="240" w:lineRule="auto"/>
-        <w:rPr>
-          <w:rFonts w:ascii="Calibri" w:eastAsia="Times New Roman" w:hAnsi="Calibri" w:cs="Calibri"/>
-        </w:rPr>
-      </w:pPr>
-      <w:r>
-        <w:rPr>
-          <w:rFonts w:ascii="Calibri" w:eastAsia="Times New Roman" w:hAnsi="Calibri" w:cs="Calibri"/>
-        </w:rPr>
-        <w:t>Sun: 4 hrs, class , junit, very frustrating</w:t>
+        <w:t xml:space="preserve">4.5 </w:t>
+      </w:r>
+      <w:proofErr w:type="spellStart"/>
+      <w:r>
+        <w:rPr>
+          <w:rFonts w:ascii="Calibri" w:eastAsia="Times New Roman" w:hAnsi="Calibri" w:cs="Calibri"/>
+        </w:rPr>
+        <w:t>hrs</w:t>
+      </w:r>
+      <w:proofErr w:type="spellEnd"/>
+      <w:r>
+        <w:rPr>
+          <w:rFonts w:ascii="Calibri" w:eastAsia="Times New Roman" w:hAnsi="Calibri" w:cs="Calibri"/>
+        </w:rPr>
+        <w:t xml:space="preserve">   class work; log4j, added to project, </w:t>
+      </w:r>
+    </w:p>
+    <w:p>
+      <w:pPr>
+        <w:spacing w:after="0" w:line="240" w:lineRule="auto"/>
+        <w:rPr>
+          <w:rFonts w:ascii="Calibri" w:eastAsia="Times New Roman" w:hAnsi="Calibri" w:cs="Calibri"/>
+        </w:rPr>
+      </w:pPr>
+      <w:r>
+        <w:rPr>
+          <w:rFonts w:ascii="Calibri" w:eastAsia="Times New Roman" w:hAnsi="Calibri" w:cs="Calibri"/>
+        </w:rPr>
+        <w:t xml:space="preserve">Sun: 4 </w:t>
+      </w:r>
+      <w:proofErr w:type="spellStart"/>
+      <w:r>
+        <w:rPr>
+          <w:rFonts w:ascii="Calibri" w:eastAsia="Times New Roman" w:hAnsi="Calibri" w:cs="Calibri"/>
+        </w:rPr>
+        <w:t>hrs</w:t>
+      </w:r>
+      <w:proofErr w:type="spellEnd"/>
+      <w:r>
+        <w:rPr>
+          <w:rFonts w:ascii="Calibri" w:eastAsia="Times New Roman" w:hAnsi="Calibri" w:cs="Calibri"/>
+        </w:rPr>
+        <w:t xml:space="preserve">, </w:t>
+      </w:r>
+      <w:proofErr w:type="gramStart"/>
+      <w:r>
+        <w:rPr>
+          <w:rFonts w:ascii="Calibri" w:eastAsia="Times New Roman" w:hAnsi="Calibri" w:cs="Calibri"/>
+        </w:rPr>
+        <w:t>class ,</w:t>
+      </w:r>
+      <w:proofErr w:type="gramEnd"/>
+      <w:r>
+        <w:rPr>
+          <w:rFonts w:ascii="Calibri" w:eastAsia="Times New Roman" w:hAnsi="Calibri" w:cs="Calibri"/>
+        </w:rPr>
+        <w:t xml:space="preserve"> </w:t>
+      </w:r>
+      <w:proofErr w:type="spellStart"/>
+      <w:r>
+        <w:rPr>
+          <w:rFonts w:ascii="Calibri" w:eastAsia="Times New Roman" w:hAnsi="Calibri" w:cs="Calibri"/>
+        </w:rPr>
+        <w:t>junit</w:t>
+      </w:r>
+      <w:proofErr w:type="spellEnd"/>
+      <w:r>
+        <w:rPr>
+          <w:rFonts w:ascii="Calibri" w:eastAsia="Times New Roman" w:hAnsi="Calibri" w:cs="Calibri"/>
+        </w:rPr>
+        <w:t>, very frustrating</w:t>
       </w:r>
     </w:p>
     <w:p>
@@ -3259,331 +4118,441 @@
           <w:sz w:val="32"/>
           <w:szCs w:val="32"/>
         </w:rPr>
-        <w:t xml:space="preserve"> 15 hrs</w:t>
-      </w:r>
-    </w:p>
-    <w:p>
-      <w:pPr>
-        <w:spacing w:after="0" w:line="240" w:lineRule="auto"/>
-        <w:rPr>
-          <w:rFonts w:ascii="Calibri" w:eastAsia="Times New Roman" w:hAnsi="Calibri" w:cs="Calibri"/>
-        </w:rPr>
-      </w:pPr>
-    </w:p>
-    <w:p>
-      <w:pPr>
-        <w:spacing w:after="0" w:line="240" w:lineRule="auto"/>
+        <w:t xml:space="preserve"> 15 </w:t>
+      </w:r>
+      <w:proofErr w:type="spellStart"/>
+      <w:r>
         <w:rPr>
           <w:rFonts w:ascii="Calibri" w:eastAsia="Times New Roman" w:hAnsi="Calibri" w:cs="Calibri"/>
           <w:b/>
           <w:bCs/>
-        </w:rPr>
-      </w:pPr>
-      <w:r>
+          <w:sz w:val="32"/>
+          <w:szCs w:val="32"/>
+        </w:rPr>
+        <w:t>hrs</w:t>
+      </w:r>
+      <w:proofErr w:type="spellEnd"/>
+    </w:p>
+    <w:p>
+      <w:pPr>
+        <w:spacing w:after="0" w:line="240" w:lineRule="auto"/>
+        <w:rPr>
+          <w:rFonts w:ascii="Calibri" w:eastAsia="Times New Roman" w:hAnsi="Calibri" w:cs="Calibri"/>
+        </w:rPr>
+      </w:pPr>
+    </w:p>
+    <w:p>
+      <w:pPr>
+        <w:spacing w:after="0" w:line="240" w:lineRule="auto"/>
         <w:rPr>
           <w:rFonts w:ascii="Calibri" w:eastAsia="Times New Roman" w:hAnsi="Calibri" w:cs="Calibri"/>
           <w:b/>
           <w:bCs/>
         </w:rPr>
-        <w:t xml:space="preserve">Mon: 4 hrs, captcha exercise, </w:t>
-      </w:r>
-    </w:p>
-    <w:p>
-      <w:pPr>
-        <w:spacing w:after="0" w:line="240" w:lineRule="auto"/>
-        <w:ind w:left="540"/>
-        <w:rPr>
-          <w:rFonts w:ascii="Calibri" w:eastAsia="Times New Roman" w:hAnsi="Calibri" w:cs="Calibri"/>
-        </w:rPr>
-      </w:pPr>
-      <w:r>
-        <w:rPr>
-          <w:rFonts w:ascii="Calibri" w:eastAsia="Times New Roman" w:hAnsi="Calibri" w:cs="Calibri"/>
-        </w:rPr>
-        <w:t>Review project docs</w:t>
-      </w:r>
-    </w:p>
-    <w:p>
-      <w:pPr>
-        <w:spacing w:after="0" w:line="240" w:lineRule="auto"/>
-        <w:ind w:left="540"/>
-        <w:rPr>
-          <w:rFonts w:ascii="Calibri" w:eastAsia="Times New Roman" w:hAnsi="Calibri" w:cs="Calibri"/>
-        </w:rPr>
-      </w:pPr>
-      <w:r>
-        <w:rPr>
-          <w:rFonts w:ascii="Calibri" w:eastAsia="Times New Roman" w:hAnsi="Calibri" w:cs="Calibri"/>
-        </w:rPr>
-        <w:t>Created dbERD diagram in vertabello</w:t>
-      </w:r>
-    </w:p>
-    <w:p>
-      <w:pPr>
-        <w:spacing w:after="0" w:line="240" w:lineRule="auto"/>
-        <w:ind w:left="540"/>
-        <w:rPr>
-          <w:rFonts w:ascii="Calibri" w:eastAsia="Times New Roman" w:hAnsi="Calibri" w:cs="Calibri"/>
-        </w:rPr>
-      </w:pPr>
-      <w:r>
-        <w:rPr>
-          <w:rFonts w:ascii="Calibri" w:eastAsia="Times New Roman" w:hAnsi="Calibri" w:cs="Calibri"/>
-        </w:rPr>
-        <w:t>Created application flow md</w:t>
-      </w:r>
-    </w:p>
-    <w:p>
-      <w:pPr>
-        <w:spacing w:after="0" w:line="240" w:lineRule="auto"/>
-        <w:ind w:left="540"/>
-        <w:rPr>
-          <w:rFonts w:ascii="Calibri" w:eastAsia="Times New Roman" w:hAnsi="Calibri" w:cs="Calibri"/>
-        </w:rPr>
-      </w:pPr>
-      <w:r>
-        <w:rPr>
-          <w:rFonts w:ascii="Calibri" w:eastAsia="Times New Roman" w:hAnsi="Calibri" w:cs="Calibri"/>
-        </w:rPr>
-        <w:t>Worked on wireframes</w:t>
-      </w:r>
-    </w:p>
-    <w:p>
-      <w:pPr>
-        <w:spacing w:after="0" w:line="240" w:lineRule="auto"/>
-        <w:rPr>
-          <w:rFonts w:ascii="Calibri" w:eastAsia="Times New Roman" w:hAnsi="Calibri" w:cs="Calibri"/>
-        </w:rPr>
-      </w:pPr>
-      <w:r>
-        <w:rPr>
-          <w:rFonts w:ascii="Calibri" w:eastAsia="Times New Roman" w:hAnsi="Calibri" w:cs="Calibri"/>
-        </w:rPr>
-        <w:t xml:space="preserve">The Entity Relationship diagram, Wireframes, </w:t>
-      </w:r>
-    </w:p>
-    <w:p>
-      <w:pPr>
-        <w:spacing w:after="0" w:line="240" w:lineRule="auto"/>
-        <w:rPr>
-          <w:rFonts w:ascii="Calibri" w:eastAsia="Times New Roman" w:hAnsi="Calibri" w:cs="Calibri"/>
-        </w:rPr>
-      </w:pPr>
-      <w:r>
-        <w:rPr>
-          <w:rFonts w:ascii="Calibri" w:eastAsia="Times New Roman" w:hAnsi="Calibri" w:cs="Calibri"/>
-        </w:rPr>
-        <w:t>I still have some fine tuning, need some feedback…</w:t>
-      </w:r>
-    </w:p>
-    <w:p>
-      <w:pPr>
-        <w:spacing w:after="0" w:line="240" w:lineRule="auto"/>
-        <w:rPr>
-          <w:rFonts w:ascii="Calibri" w:eastAsia="Times New Roman" w:hAnsi="Calibri" w:cs="Calibri"/>
-        </w:rPr>
-      </w:pPr>
-      <w:r>
-        <w:rPr>
-          <w:rFonts w:ascii="Calibri" w:eastAsia="Times New Roman" w:hAnsi="Calibri" w:cs="Calibri"/>
-        </w:rPr>
-        <w:t>Do I want/have time to do the add resource function?</w:t>
-      </w:r>
-    </w:p>
-    <w:p>
-      <w:pPr>
-        <w:spacing w:after="0" w:line="240" w:lineRule="auto"/>
-        <w:rPr>
-          <w:rFonts w:ascii="Calibri" w:eastAsia="Times New Roman" w:hAnsi="Calibri" w:cs="Calibri"/>
-        </w:rPr>
-      </w:pPr>
-      <w:r>
-        <w:rPr>
-          <w:rFonts w:ascii="Calibri" w:eastAsia="Times New Roman" w:hAnsi="Calibri" w:cs="Calibri"/>
-        </w:rPr>
-        <w:t>Need to save some time to CSS, accessibility concerns….</w:t>
-      </w:r>
-    </w:p>
-    <w:p>
-      <w:pPr>
-        <w:spacing w:after="0" w:line="240" w:lineRule="auto"/>
-        <w:ind w:left="540"/>
-        <w:rPr>
-          <w:rFonts w:ascii="Calibri" w:eastAsia="Times New Roman" w:hAnsi="Calibri" w:cs="Calibri"/>
-        </w:rPr>
-      </w:pPr>
-      <w:r>
-        <w:rPr>
-          <w:rFonts w:ascii="Calibri" w:eastAsia="Times New Roman" w:hAnsi="Calibri" w:cs="Calibri"/>
-        </w:rPr>
-        <w:t>Lots of icons</w:t>
-      </w:r>
-    </w:p>
-    <w:p>
-      <w:pPr>
-        <w:spacing w:after="0" w:line="240" w:lineRule="auto"/>
-        <w:ind w:left="540"/>
-        <w:rPr>
-          <w:rFonts w:ascii="Calibri" w:eastAsia="Times New Roman" w:hAnsi="Calibri" w:cs="Calibri"/>
-        </w:rPr>
-      </w:pPr>
-      <w:r>
-        <w:rPr>
-          <w:rFonts w:ascii="Calibri" w:eastAsia="Times New Roman" w:hAnsi="Calibri" w:cs="Calibri"/>
-        </w:rPr>
-        <w:t>Large, simple UI</w:t>
-      </w:r>
-    </w:p>
-    <w:p>
-      <w:pPr>
-        <w:spacing w:after="0" w:line="240" w:lineRule="auto"/>
-        <w:ind w:left="540"/>
-        <w:rPr>
-          <w:rFonts w:ascii="Calibri" w:eastAsia="Times New Roman" w:hAnsi="Calibri" w:cs="Calibri"/>
-        </w:rPr>
-      </w:pPr>
-      <w:r>
-        <w:rPr>
-          <w:rFonts w:ascii="Calibri" w:eastAsia="Times New Roman" w:hAnsi="Calibri" w:cs="Calibri"/>
-        </w:rPr>
-        <w:t>Other java accessibility stuff????</w:t>
-      </w:r>
-    </w:p>
-    <w:p>
-      <w:pPr>
-        <w:spacing w:after="0" w:line="240" w:lineRule="auto"/>
-        <w:ind w:left="540"/>
-        <w:rPr>
-          <w:rFonts w:ascii="Calibri" w:eastAsia="Times New Roman" w:hAnsi="Calibri" w:cs="Calibri"/>
-        </w:rPr>
-      </w:pPr>
-      <w:r>
-        <w:rPr>
-          <w:rFonts w:ascii="Calibri" w:eastAsia="Times New Roman" w:hAnsi="Calibri" w:cs="Calibri"/>
-        </w:rPr>
-        <w:t>Aria labels</w:t>
-      </w:r>
-    </w:p>
-    <w:p>
-      <w:pPr>
-        <w:spacing w:after="0" w:line="240" w:lineRule="auto"/>
-        <w:ind w:left="540"/>
-        <w:rPr>
-          <w:rFonts w:ascii="Calibri" w:eastAsia="Times New Roman" w:hAnsi="Calibri" w:cs="Calibri"/>
-        </w:rPr>
-      </w:pPr>
-      <w:r>
-        <w:rPr>
-          <w:rFonts w:ascii="Calibri" w:eastAsia="Times New Roman" w:hAnsi="Calibri" w:cs="Calibri"/>
-        </w:rPr>
-        <w:t>Html/contrast checkers</w:t>
-      </w:r>
-    </w:p>
-    <w:p>
-      <w:pPr>
-        <w:spacing w:after="0" w:line="240" w:lineRule="auto"/>
-        <w:ind w:left="540"/>
-        <w:rPr>
-          <w:rFonts w:ascii="Calibri" w:eastAsia="Times New Roman" w:hAnsi="Calibri" w:cs="Calibri"/>
-        </w:rPr>
-      </w:pPr>
-      <w:r>
-        <w:rPr>
-          <w:rFonts w:ascii="Calibri" w:eastAsia="Times New Roman" w:hAnsi="Calibri" w:cs="Calibri"/>
-        </w:rPr>
-        <w:t>Java accessibility API!!!</w:t>
-      </w:r>
-    </w:p>
-    <w:p>
-      <w:pPr>
-        <w:spacing w:after="0" w:line="240" w:lineRule="auto"/>
-        <w:ind w:left="540"/>
-        <w:rPr>
-          <w:rFonts w:ascii="Calibri" w:eastAsia="Times New Roman" w:hAnsi="Calibri" w:cs="Calibri"/>
-        </w:rPr>
-      </w:pPr>
-      <w:r>
-        <w:rPr>
-          <w:rFonts w:ascii="Calibri" w:eastAsia="Times New Roman" w:hAnsi="Calibri" w:cs="Calibri"/>
-        </w:rPr>
-        <w:t> </w:t>
-      </w:r>
-    </w:p>
-    <w:p>
-      <w:pPr>
-        <w:spacing w:after="0" w:line="240" w:lineRule="auto"/>
-        <w:rPr>
-          <w:rFonts w:ascii="Calibri" w:eastAsia="Times New Roman" w:hAnsi="Calibri" w:cs="Calibri"/>
-        </w:rPr>
-      </w:pPr>
-      <w:r>
-        <w:rPr>
-          <w:rFonts w:ascii="Calibri" w:eastAsia="Times New Roman" w:hAnsi="Calibri" w:cs="Calibri"/>
-        </w:rPr>
-        <w:t>I need to look into how to make the language changing button</w:t>
-      </w:r>
-    </w:p>
-    <w:p>
-      <w:pPr>
-        <w:spacing w:after="0" w:line="240" w:lineRule="auto"/>
-        <w:rPr>
-          <w:rFonts w:ascii="Calibri" w:eastAsia="Times New Roman" w:hAnsi="Calibri" w:cs="Calibri"/>
-        </w:rPr>
-      </w:pPr>
-      <w:r>
-        <w:rPr>
-          <w:rFonts w:ascii="Calibri" w:eastAsia="Times New Roman" w:hAnsi="Calibri" w:cs="Calibri"/>
-        </w:rPr>
-        <w:t>Do I need to have separate jsps for each entity view?</w:t>
-      </w:r>
-    </w:p>
-    <w:p>
-      <w:pPr>
-        <w:spacing w:after="0" w:line="240" w:lineRule="auto"/>
-        <w:rPr>
-          <w:rFonts w:ascii="Calibri" w:eastAsia="Times New Roman" w:hAnsi="Calibri" w:cs="Calibri"/>
-        </w:rPr>
-      </w:pPr>
-    </w:p>
-    <w:p>
-      <w:pPr>
-        <w:spacing w:after="0" w:line="240" w:lineRule="auto"/>
-        <w:rPr>
-          <w:rFonts w:ascii="Calibri" w:eastAsia="Times New Roman" w:hAnsi="Calibri" w:cs="Calibri"/>
-        </w:rPr>
-      </w:pPr>
-    </w:p>
-    <w:p>
-      <w:pPr>
-        <w:spacing w:after="0" w:line="240" w:lineRule="auto"/>
+      </w:pPr>
+      <w:r>
         <w:rPr>
           <w:rFonts w:ascii="Calibri" w:eastAsia="Times New Roman" w:hAnsi="Calibri" w:cs="Calibri"/>
           <w:b/>
           <w:bCs/>
         </w:rPr>
-      </w:pPr>
+        <w:t xml:space="preserve">Mon: 4 </w:t>
+      </w:r>
+      <w:proofErr w:type="spellStart"/>
       <w:r>
         <w:rPr>
           <w:rFonts w:ascii="Calibri" w:eastAsia="Times New Roman" w:hAnsi="Calibri" w:cs="Calibri"/>
           <w:b/>
           <w:bCs/>
         </w:rPr>
-        <w:t xml:space="preserve">Tuesday:  2/9/21  </w:t>
-      </w:r>
+        <w:t>hrs</w:t>
+      </w:r>
+      <w:proofErr w:type="spellEnd"/>
       <w:r>
         <w:rPr>
           <w:rFonts w:ascii="Calibri" w:eastAsia="Times New Roman" w:hAnsi="Calibri" w:cs="Calibri"/>
           <w:b/>
           <w:bCs/>
         </w:rPr>
-        <w:t xml:space="preserve">4 </w:t>
-      </w:r>
-      <w:r>
+        <w:t xml:space="preserve">, captcha exercise, </w:t>
+      </w:r>
+    </w:p>
+    <w:p>
+      <w:pPr>
+        <w:spacing w:after="0" w:line="240" w:lineRule="auto"/>
+        <w:ind w:left="540"/>
+        <w:rPr>
+          <w:rFonts w:ascii="Calibri" w:eastAsia="Times New Roman" w:hAnsi="Calibri" w:cs="Calibri"/>
+        </w:rPr>
+      </w:pPr>
+      <w:r>
+        <w:rPr>
+          <w:rFonts w:ascii="Calibri" w:eastAsia="Times New Roman" w:hAnsi="Calibri" w:cs="Calibri"/>
+        </w:rPr>
+        <w:t>Review project docs</w:t>
+      </w:r>
+    </w:p>
+    <w:p>
+      <w:pPr>
+        <w:spacing w:after="0" w:line="240" w:lineRule="auto"/>
+        <w:ind w:left="540"/>
+        <w:rPr>
+          <w:rFonts w:ascii="Calibri" w:eastAsia="Times New Roman" w:hAnsi="Calibri" w:cs="Calibri"/>
+        </w:rPr>
+      </w:pPr>
+      <w:r>
+        <w:rPr>
+          <w:rFonts w:ascii="Calibri" w:eastAsia="Times New Roman" w:hAnsi="Calibri" w:cs="Calibri"/>
+        </w:rPr>
+        <w:t xml:space="preserve">Created </w:t>
+      </w:r>
+      <w:proofErr w:type="spellStart"/>
+      <w:r>
+        <w:rPr>
+          <w:rFonts w:ascii="Calibri" w:eastAsia="Times New Roman" w:hAnsi="Calibri" w:cs="Calibri"/>
+        </w:rPr>
+        <w:t>dbERD</w:t>
+      </w:r>
+      <w:proofErr w:type="spellEnd"/>
+      <w:r>
+        <w:rPr>
+          <w:rFonts w:ascii="Calibri" w:eastAsia="Times New Roman" w:hAnsi="Calibri" w:cs="Calibri"/>
+        </w:rPr>
+        <w:t xml:space="preserve"> diagram in </w:t>
+      </w:r>
+      <w:proofErr w:type="spellStart"/>
+      <w:proofErr w:type="gramStart"/>
+      <w:r>
+        <w:rPr>
+          <w:rFonts w:ascii="Calibri" w:eastAsia="Times New Roman" w:hAnsi="Calibri" w:cs="Calibri"/>
+        </w:rPr>
+        <w:t>vertabello</w:t>
+      </w:r>
+      <w:proofErr w:type="spellEnd"/>
+      <w:proofErr w:type="gramEnd"/>
+    </w:p>
+    <w:p>
+      <w:pPr>
+        <w:spacing w:after="0" w:line="240" w:lineRule="auto"/>
+        <w:ind w:left="540"/>
+        <w:rPr>
+          <w:rFonts w:ascii="Calibri" w:eastAsia="Times New Roman" w:hAnsi="Calibri" w:cs="Calibri"/>
+        </w:rPr>
+      </w:pPr>
+      <w:r>
+        <w:rPr>
+          <w:rFonts w:ascii="Calibri" w:eastAsia="Times New Roman" w:hAnsi="Calibri" w:cs="Calibri"/>
+        </w:rPr>
+        <w:t xml:space="preserve">Created application flow </w:t>
+      </w:r>
+      <w:proofErr w:type="gramStart"/>
+      <w:r>
+        <w:rPr>
+          <w:rFonts w:ascii="Calibri" w:eastAsia="Times New Roman" w:hAnsi="Calibri" w:cs="Calibri"/>
+        </w:rPr>
+        <w:t>md</w:t>
+      </w:r>
+      <w:proofErr w:type="gramEnd"/>
+    </w:p>
+    <w:p>
+      <w:pPr>
+        <w:spacing w:after="0" w:line="240" w:lineRule="auto"/>
+        <w:ind w:left="540"/>
+        <w:rPr>
+          <w:rFonts w:ascii="Calibri" w:eastAsia="Times New Roman" w:hAnsi="Calibri" w:cs="Calibri"/>
+        </w:rPr>
+      </w:pPr>
+      <w:r>
+        <w:rPr>
+          <w:rFonts w:ascii="Calibri" w:eastAsia="Times New Roman" w:hAnsi="Calibri" w:cs="Calibri"/>
+        </w:rPr>
+        <w:t xml:space="preserve">Worked on </w:t>
+      </w:r>
+      <w:proofErr w:type="gramStart"/>
+      <w:r>
+        <w:rPr>
+          <w:rFonts w:ascii="Calibri" w:eastAsia="Times New Roman" w:hAnsi="Calibri" w:cs="Calibri"/>
+        </w:rPr>
+        <w:t>wireframes</w:t>
+      </w:r>
+      <w:proofErr w:type="gramEnd"/>
+    </w:p>
+    <w:p>
+      <w:pPr>
+        <w:spacing w:after="0" w:line="240" w:lineRule="auto"/>
+        <w:rPr>
+          <w:rFonts w:ascii="Calibri" w:eastAsia="Times New Roman" w:hAnsi="Calibri" w:cs="Calibri"/>
+        </w:rPr>
+      </w:pPr>
+      <w:r>
+        <w:rPr>
+          <w:rFonts w:ascii="Calibri" w:eastAsia="Times New Roman" w:hAnsi="Calibri" w:cs="Calibri"/>
+        </w:rPr>
+        <w:t xml:space="preserve">The Entity Relationship diagram, Wireframes, </w:t>
+      </w:r>
+    </w:p>
+    <w:p>
+      <w:pPr>
+        <w:spacing w:after="0" w:line="240" w:lineRule="auto"/>
+        <w:rPr>
+          <w:rFonts w:ascii="Calibri" w:eastAsia="Times New Roman" w:hAnsi="Calibri" w:cs="Calibri"/>
+        </w:rPr>
+      </w:pPr>
+      <w:r>
+        <w:rPr>
+          <w:rFonts w:ascii="Calibri" w:eastAsia="Times New Roman" w:hAnsi="Calibri" w:cs="Calibri"/>
+        </w:rPr>
+        <w:t>I still have some fine tuning, need some feedback…</w:t>
+      </w:r>
+    </w:p>
+    <w:p>
+      <w:pPr>
+        <w:spacing w:after="0" w:line="240" w:lineRule="auto"/>
+        <w:rPr>
+          <w:rFonts w:ascii="Calibri" w:eastAsia="Times New Roman" w:hAnsi="Calibri" w:cs="Calibri"/>
+        </w:rPr>
+      </w:pPr>
+      <w:r>
+        <w:rPr>
+          <w:rFonts w:ascii="Calibri" w:eastAsia="Times New Roman" w:hAnsi="Calibri" w:cs="Calibri"/>
+        </w:rPr>
+        <w:t>Do I want/have time to do the add resource function?</w:t>
+      </w:r>
+    </w:p>
+    <w:p>
+      <w:pPr>
+        <w:spacing w:after="0" w:line="240" w:lineRule="auto"/>
+        <w:rPr>
+          <w:rFonts w:ascii="Calibri" w:eastAsia="Times New Roman" w:hAnsi="Calibri" w:cs="Calibri"/>
+        </w:rPr>
+      </w:pPr>
+      <w:r>
+        <w:rPr>
+          <w:rFonts w:ascii="Calibri" w:eastAsia="Times New Roman" w:hAnsi="Calibri" w:cs="Calibri"/>
+        </w:rPr>
+        <w:t>Need to save some time to CSS, accessibility concerns….</w:t>
+      </w:r>
+    </w:p>
+    <w:p>
+      <w:pPr>
+        <w:spacing w:after="0" w:line="240" w:lineRule="auto"/>
+        <w:ind w:left="540"/>
+        <w:rPr>
+          <w:rFonts w:ascii="Calibri" w:eastAsia="Times New Roman" w:hAnsi="Calibri" w:cs="Calibri"/>
+        </w:rPr>
+      </w:pPr>
+      <w:r>
+        <w:rPr>
+          <w:rFonts w:ascii="Calibri" w:eastAsia="Times New Roman" w:hAnsi="Calibri" w:cs="Calibri"/>
+        </w:rPr>
+        <w:t>Lots of icons</w:t>
+      </w:r>
+    </w:p>
+    <w:p>
+      <w:pPr>
+        <w:spacing w:after="0" w:line="240" w:lineRule="auto"/>
+        <w:ind w:left="540"/>
+        <w:rPr>
+          <w:rFonts w:ascii="Calibri" w:eastAsia="Times New Roman" w:hAnsi="Calibri" w:cs="Calibri"/>
+        </w:rPr>
+      </w:pPr>
+      <w:r>
+        <w:rPr>
+          <w:rFonts w:ascii="Calibri" w:eastAsia="Times New Roman" w:hAnsi="Calibri" w:cs="Calibri"/>
+        </w:rPr>
+        <w:t>Large, simple UI</w:t>
+      </w:r>
+    </w:p>
+    <w:p>
+      <w:pPr>
+        <w:spacing w:after="0" w:line="240" w:lineRule="auto"/>
+        <w:ind w:left="540"/>
+        <w:rPr>
+          <w:rFonts w:ascii="Calibri" w:eastAsia="Times New Roman" w:hAnsi="Calibri" w:cs="Calibri"/>
+        </w:rPr>
+      </w:pPr>
+      <w:r>
+        <w:rPr>
+          <w:rFonts w:ascii="Calibri" w:eastAsia="Times New Roman" w:hAnsi="Calibri" w:cs="Calibri"/>
+        </w:rPr>
+        <w:t>Other java accessibility stuff????</w:t>
+      </w:r>
+    </w:p>
+    <w:p>
+      <w:pPr>
+        <w:spacing w:after="0" w:line="240" w:lineRule="auto"/>
+        <w:ind w:left="540"/>
+        <w:rPr>
+          <w:rFonts w:ascii="Calibri" w:eastAsia="Times New Roman" w:hAnsi="Calibri" w:cs="Calibri"/>
+        </w:rPr>
+      </w:pPr>
+      <w:r>
+        <w:rPr>
+          <w:rFonts w:ascii="Calibri" w:eastAsia="Times New Roman" w:hAnsi="Calibri" w:cs="Calibri"/>
+        </w:rPr>
+        <w:t>Aria labels</w:t>
+      </w:r>
+    </w:p>
+    <w:p>
+      <w:pPr>
+        <w:spacing w:after="0" w:line="240" w:lineRule="auto"/>
+        <w:ind w:left="540"/>
+        <w:rPr>
+          <w:rFonts w:ascii="Calibri" w:eastAsia="Times New Roman" w:hAnsi="Calibri" w:cs="Calibri"/>
+        </w:rPr>
+      </w:pPr>
+      <w:r>
+        <w:rPr>
+          <w:rFonts w:ascii="Calibri" w:eastAsia="Times New Roman" w:hAnsi="Calibri" w:cs="Calibri"/>
+        </w:rPr>
+        <w:t>Html/contrast checkers</w:t>
+      </w:r>
+    </w:p>
+    <w:p>
+      <w:pPr>
+        <w:spacing w:after="0" w:line="240" w:lineRule="auto"/>
+        <w:ind w:left="540"/>
+        <w:rPr>
+          <w:rFonts w:ascii="Calibri" w:eastAsia="Times New Roman" w:hAnsi="Calibri" w:cs="Calibri"/>
+        </w:rPr>
+      </w:pPr>
+      <w:r>
+        <w:rPr>
+          <w:rFonts w:ascii="Calibri" w:eastAsia="Times New Roman" w:hAnsi="Calibri" w:cs="Calibri"/>
+        </w:rPr>
+        <w:t>Java accessibility API!!!</w:t>
+      </w:r>
+    </w:p>
+    <w:p>
+      <w:pPr>
+        <w:spacing w:after="0" w:line="240" w:lineRule="auto"/>
+        <w:ind w:left="540"/>
+        <w:rPr>
+          <w:rFonts w:ascii="Calibri" w:eastAsia="Times New Roman" w:hAnsi="Calibri" w:cs="Calibri"/>
+        </w:rPr>
+      </w:pPr>
+      <w:r>
+        <w:rPr>
+          <w:rFonts w:ascii="Calibri" w:eastAsia="Times New Roman" w:hAnsi="Calibri" w:cs="Calibri"/>
+        </w:rPr>
+        <w:t> </w:t>
+      </w:r>
+    </w:p>
+    <w:p>
+      <w:pPr>
+        <w:spacing w:after="0" w:line="240" w:lineRule="auto"/>
+        <w:rPr>
+          <w:rFonts w:ascii="Calibri" w:eastAsia="Times New Roman" w:hAnsi="Calibri" w:cs="Calibri"/>
+        </w:rPr>
+      </w:pPr>
+      <w:r>
+        <w:rPr>
+          <w:rFonts w:ascii="Calibri" w:eastAsia="Times New Roman" w:hAnsi="Calibri" w:cs="Calibri"/>
+        </w:rPr>
+        <w:t xml:space="preserve">I need to look into how to make the language changing </w:t>
+      </w:r>
+      <w:proofErr w:type="gramStart"/>
+      <w:r>
+        <w:rPr>
+          <w:rFonts w:ascii="Calibri" w:eastAsia="Times New Roman" w:hAnsi="Calibri" w:cs="Calibri"/>
+        </w:rPr>
+        <w:t>button</w:t>
+      </w:r>
+      <w:proofErr w:type="gramEnd"/>
+    </w:p>
+    <w:p>
+      <w:pPr>
+        <w:spacing w:after="0" w:line="240" w:lineRule="auto"/>
+        <w:rPr>
+          <w:rFonts w:ascii="Calibri" w:eastAsia="Times New Roman" w:hAnsi="Calibri" w:cs="Calibri"/>
+        </w:rPr>
+      </w:pPr>
+      <w:r>
+        <w:rPr>
+          <w:rFonts w:ascii="Calibri" w:eastAsia="Times New Roman" w:hAnsi="Calibri" w:cs="Calibri"/>
+        </w:rPr>
+        <w:t xml:space="preserve">Do I need to have separate </w:t>
+      </w:r>
+      <w:proofErr w:type="spellStart"/>
+      <w:r>
+        <w:rPr>
+          <w:rFonts w:ascii="Calibri" w:eastAsia="Times New Roman" w:hAnsi="Calibri" w:cs="Calibri"/>
+        </w:rPr>
+        <w:t>jsps</w:t>
+      </w:r>
+      <w:proofErr w:type="spellEnd"/>
+      <w:r>
+        <w:rPr>
+          <w:rFonts w:ascii="Calibri" w:eastAsia="Times New Roman" w:hAnsi="Calibri" w:cs="Calibri"/>
+        </w:rPr>
+        <w:t xml:space="preserve"> for each entity view?</w:t>
+      </w:r>
+    </w:p>
+    <w:p>
+      <w:pPr>
+        <w:spacing w:after="0" w:line="240" w:lineRule="auto"/>
+        <w:rPr>
+          <w:rFonts w:ascii="Calibri" w:eastAsia="Times New Roman" w:hAnsi="Calibri" w:cs="Calibri"/>
+        </w:rPr>
+      </w:pPr>
+    </w:p>
+    <w:p>
+      <w:pPr>
+        <w:spacing w:after="0" w:line="240" w:lineRule="auto"/>
+        <w:rPr>
+          <w:rFonts w:ascii="Calibri" w:eastAsia="Times New Roman" w:hAnsi="Calibri" w:cs="Calibri"/>
+        </w:rPr>
+      </w:pPr>
+    </w:p>
+    <w:p>
+      <w:pPr>
+        <w:spacing w:after="0" w:line="240" w:lineRule="auto"/>
         <w:rPr>
           <w:rFonts w:ascii="Calibri" w:eastAsia="Times New Roman" w:hAnsi="Calibri" w:cs="Calibri"/>
           <w:b/>
           <w:bCs/>
         </w:rPr>
+      </w:pPr>
+      <w:r>
+        <w:rPr>
+          <w:rFonts w:ascii="Calibri" w:eastAsia="Times New Roman" w:hAnsi="Calibri" w:cs="Calibri"/>
+          <w:b/>
+          <w:bCs/>
+        </w:rPr>
+        <w:t>Tuesday:  2/9/</w:t>
+      </w:r>
+      <w:proofErr w:type="gramStart"/>
+      <w:r>
+        <w:rPr>
+          <w:rFonts w:ascii="Calibri" w:eastAsia="Times New Roman" w:hAnsi="Calibri" w:cs="Calibri"/>
+          <w:b/>
+          <w:bCs/>
+        </w:rPr>
+        <w:t xml:space="preserve">21  </w:t>
+      </w:r>
+      <w:r>
+        <w:rPr>
+          <w:rFonts w:ascii="Calibri" w:eastAsia="Times New Roman" w:hAnsi="Calibri" w:cs="Calibri"/>
+          <w:b/>
+          <w:bCs/>
+        </w:rPr>
+        <w:t>4</w:t>
+      </w:r>
+      <w:proofErr w:type="gramEnd"/>
+      <w:r>
+        <w:rPr>
+          <w:rFonts w:ascii="Calibri" w:eastAsia="Times New Roman" w:hAnsi="Calibri" w:cs="Calibri"/>
+          <w:b/>
+          <w:bCs/>
+        </w:rPr>
+        <w:t xml:space="preserve"> </w:t>
+      </w:r>
+      <w:r>
+        <w:rPr>
+          <w:rFonts w:ascii="Calibri" w:eastAsia="Times New Roman" w:hAnsi="Calibri" w:cs="Calibri"/>
+          <w:b/>
+          <w:bCs/>
+        </w:rPr>
         <w:t>hours</w:t>
       </w:r>
     </w:p>
@@ -3628,7 +4597,21 @@
         <w:rPr>
           <w:rFonts w:ascii="Calibri" w:eastAsia="Times New Roman" w:hAnsi="Calibri" w:cs="Calibri"/>
         </w:rPr>
-        <w:t>Community groups, I'm hoping this will give me some good contacts and leads on.</w:t>
+        <w:t xml:space="preserve">Community groups, </w:t>
+      </w:r>
+      <w:proofErr w:type="gramStart"/>
+      <w:r>
+        <w:rPr>
+          <w:rFonts w:ascii="Calibri" w:eastAsia="Times New Roman" w:hAnsi="Calibri" w:cs="Calibri"/>
+        </w:rPr>
+        <w:t>I'm</w:t>
+      </w:r>
+      <w:proofErr w:type="gramEnd"/>
+      <w:r>
+        <w:rPr>
+          <w:rFonts w:ascii="Calibri" w:eastAsia="Times New Roman" w:hAnsi="Calibri" w:cs="Calibri"/>
+        </w:rPr>
+        <w:t xml:space="preserve"> hoping this will give me some good contacts and leads on.</w:t>
       </w:r>
     </w:p>
     <w:p>
@@ -3654,11 +4637,19 @@
           <w:rFonts w:ascii="Calibri" w:eastAsia="Times New Roman" w:hAnsi="Calibri" w:cs="Calibri"/>
         </w:rPr>
       </w:pPr>
-      <w:r>
-        <w:rPr>
-          <w:rFonts w:ascii="Calibri" w:eastAsia="Times New Roman" w:hAnsi="Calibri" w:cs="Calibri"/>
-        </w:rPr>
-        <w:t>Lesser known resources like the little pantries people have in their yards.</w:t>
+      <w:proofErr w:type="gramStart"/>
+      <w:r>
+        <w:rPr>
+          <w:rFonts w:ascii="Calibri" w:eastAsia="Times New Roman" w:hAnsi="Calibri" w:cs="Calibri"/>
+        </w:rPr>
+        <w:t>Lesser known</w:t>
+      </w:r>
+      <w:proofErr w:type="gramEnd"/>
+      <w:r>
+        <w:rPr>
+          <w:rFonts w:ascii="Calibri" w:eastAsia="Times New Roman" w:hAnsi="Calibri" w:cs="Calibri"/>
+        </w:rPr>
+        <w:t xml:space="preserve"> resources like the little pantries people have in their yards.</w:t>
       </w:r>
     </w:p>
     <w:p>
@@ -3703,8 +4694,30 @@
         <w:rPr>
           <w:rFonts w:ascii="Calibri" w:eastAsia="Times New Roman" w:hAnsi="Calibri" w:cs="Calibri"/>
         </w:rPr>
-        <w:t>Makes me wonder abour permissions and info sharing rules/legality..</w:t>
-      </w:r>
+        <w:t xml:space="preserve">Makes me wonder </w:t>
+      </w:r>
+      <w:proofErr w:type="spellStart"/>
+      <w:r>
+        <w:rPr>
+          <w:rFonts w:ascii="Calibri" w:eastAsia="Times New Roman" w:hAnsi="Calibri" w:cs="Calibri"/>
+        </w:rPr>
+        <w:t>abour</w:t>
+      </w:r>
+      <w:proofErr w:type="spellEnd"/>
+      <w:r>
+        <w:rPr>
+          <w:rFonts w:ascii="Calibri" w:eastAsia="Times New Roman" w:hAnsi="Calibri" w:cs="Calibri"/>
+        </w:rPr>
+        <w:t xml:space="preserve"> permissions and info sharing rules/</w:t>
+      </w:r>
+      <w:proofErr w:type="gramStart"/>
+      <w:r>
+        <w:rPr>
+          <w:rFonts w:ascii="Calibri" w:eastAsia="Times New Roman" w:hAnsi="Calibri" w:cs="Calibri"/>
+        </w:rPr>
+        <w:t>legality..</w:t>
+      </w:r>
+      <w:proofErr w:type="gramEnd"/>
     </w:p>
     <w:p>
       <w:pPr>
@@ -3729,11 +4742,19 @@
           <w:rFonts w:ascii="Calibri" w:eastAsia="Times New Roman" w:hAnsi="Calibri" w:cs="Calibri"/>
         </w:rPr>
       </w:pPr>
-      <w:r>
-        <w:rPr>
-          <w:rFonts w:ascii="Calibri" w:eastAsia="Times New Roman" w:hAnsi="Calibri" w:cs="Calibri"/>
-        </w:rPr>
-        <w:t>What's the general rule?</w:t>
+      <w:proofErr w:type="gramStart"/>
+      <w:r>
+        <w:rPr>
+          <w:rFonts w:ascii="Calibri" w:eastAsia="Times New Roman" w:hAnsi="Calibri" w:cs="Calibri"/>
+        </w:rPr>
+        <w:t>What's</w:t>
+      </w:r>
+      <w:proofErr w:type="gramEnd"/>
+      <w:r>
+        <w:rPr>
+          <w:rFonts w:ascii="Calibri" w:eastAsia="Times New Roman" w:hAnsi="Calibri" w:cs="Calibri"/>
+        </w:rPr>
+        <w:t xml:space="preserve"> the general rule?</w:t>
       </w:r>
     </w:p>
     <w:p>
@@ -3761,7 +4782,35 @@
         <w:rPr>
           <w:rFonts w:ascii="Calibri" w:eastAsia="Times New Roman" w:hAnsi="Calibri" w:cs="Calibri"/>
         </w:rPr>
-        <w:t>!!  Don't forget to add boolean Delivery in resources!!  I forgot that!!!</w:t>
+        <w:t xml:space="preserve">!!  </w:t>
+      </w:r>
+      <w:proofErr w:type="gramStart"/>
+      <w:r>
+        <w:rPr>
+          <w:rFonts w:ascii="Calibri" w:eastAsia="Times New Roman" w:hAnsi="Calibri" w:cs="Calibri"/>
+        </w:rPr>
+        <w:t>Don't</w:t>
+      </w:r>
+      <w:proofErr w:type="gramEnd"/>
+      <w:r>
+        <w:rPr>
+          <w:rFonts w:ascii="Calibri" w:eastAsia="Times New Roman" w:hAnsi="Calibri" w:cs="Calibri"/>
+        </w:rPr>
+        <w:t xml:space="preserve"> forget to add </w:t>
+      </w:r>
+      <w:proofErr w:type="spellStart"/>
+      <w:r>
+        <w:rPr>
+          <w:rFonts w:ascii="Calibri" w:eastAsia="Times New Roman" w:hAnsi="Calibri" w:cs="Calibri"/>
+        </w:rPr>
+        <w:t>boolean</w:t>
+      </w:r>
+      <w:proofErr w:type="spellEnd"/>
+      <w:r>
+        <w:rPr>
+          <w:rFonts w:ascii="Calibri" w:eastAsia="Times New Roman" w:hAnsi="Calibri" w:cs="Calibri"/>
+        </w:rPr>
+        <w:t xml:space="preserve"> Delivery in resources!!  I forgot that!!!</w:t>
       </w:r>
     </w:p>
     <w:p>
@@ -3921,7 +4970,35 @@
         <w:rPr>
           <w:rFonts w:ascii="Calibri" w:eastAsia="Times New Roman" w:hAnsi="Calibri" w:cs="Calibri"/>
         </w:rPr>
-        <w:t>With state of the art accessibilty for java!!!!!!</w:t>
+        <w:t xml:space="preserve">With </w:t>
+      </w:r>
+      <w:proofErr w:type="gramStart"/>
+      <w:r>
+        <w:rPr>
+          <w:rFonts w:ascii="Calibri" w:eastAsia="Times New Roman" w:hAnsi="Calibri" w:cs="Calibri"/>
+        </w:rPr>
+        <w:t>state of the art</w:t>
+      </w:r>
+      <w:proofErr w:type="gramEnd"/>
+      <w:r>
+        <w:rPr>
+          <w:rFonts w:ascii="Calibri" w:eastAsia="Times New Roman" w:hAnsi="Calibri" w:cs="Calibri"/>
+        </w:rPr>
+        <w:t xml:space="preserve"> </w:t>
+      </w:r>
+      <w:proofErr w:type="spellStart"/>
+      <w:r>
+        <w:rPr>
+          <w:rFonts w:ascii="Calibri" w:eastAsia="Times New Roman" w:hAnsi="Calibri" w:cs="Calibri"/>
+        </w:rPr>
+        <w:t>accessibilty</w:t>
+      </w:r>
+      <w:proofErr w:type="spellEnd"/>
+      <w:r>
+        <w:rPr>
+          <w:rFonts w:ascii="Calibri" w:eastAsia="Times New Roman" w:hAnsi="Calibri" w:cs="Calibri"/>
+        </w:rPr>
+        <w:t xml:space="preserve"> for java!!!!!!</w:t>
       </w:r>
     </w:p>
     <w:p>
@@ -3945,7 +5022,21 @@
         <w:rPr>
           <w:rFonts w:ascii="Calibri" w:eastAsia="Times New Roman" w:hAnsi="Calibri" w:cs="Calibri"/>
         </w:rPr>
-        <w:t>How do classes and hierarchy affect my db design and implementation?</w:t>
+        <w:t xml:space="preserve">How do classes and hierarchy affect my </w:t>
+      </w:r>
+      <w:proofErr w:type="spellStart"/>
+      <w:r>
+        <w:rPr>
+          <w:rFonts w:ascii="Calibri" w:eastAsia="Times New Roman" w:hAnsi="Calibri" w:cs="Calibri"/>
+        </w:rPr>
+        <w:t>db</w:t>
+      </w:r>
+      <w:proofErr w:type="spellEnd"/>
+      <w:r>
+        <w:rPr>
+          <w:rFonts w:ascii="Calibri" w:eastAsia="Times New Roman" w:hAnsi="Calibri" w:cs="Calibri"/>
+        </w:rPr>
+        <w:t xml:space="preserve"> design and implementation?</w:t>
       </w:r>
     </w:p>
     <w:p>
@@ -3971,12 +5062,56 @@
           <w:rFonts w:ascii="Calibri" w:eastAsia="Times New Roman" w:hAnsi="Calibri" w:cs="Calibri"/>
         </w:rPr>
       </w:pPr>
-      <w:r>
-        <w:rPr>
-          <w:rFonts w:ascii="Calibri" w:eastAsia="Times New Roman" w:hAnsi="Calibri" w:cs="Calibri"/>
-        </w:rPr>
-        <w:t>?are there going to be any methods in these classes besides get and set?  Is the resource class like the ‘directory class’ or do I need another controller class beside servlets  -yes, the db classes, daos</w:t>
-      </w:r>
+      <w:proofErr w:type="gramStart"/>
+      <w:r>
+        <w:rPr>
+          <w:rFonts w:ascii="Calibri" w:eastAsia="Times New Roman" w:hAnsi="Calibri" w:cs="Calibri"/>
+        </w:rPr>
+        <w:t>?are</w:t>
+      </w:r>
+      <w:proofErr w:type="gramEnd"/>
+      <w:r>
+        <w:rPr>
+          <w:rFonts w:ascii="Calibri" w:eastAsia="Times New Roman" w:hAnsi="Calibri" w:cs="Calibri"/>
+        </w:rPr>
+        <w:t xml:space="preserve"> there going to be any methods in these classes besides get and set?  Is the resource class like the ‘directory class’ or do I need another controller class beside </w:t>
+      </w:r>
+      <w:proofErr w:type="gramStart"/>
+      <w:r>
+        <w:rPr>
+          <w:rFonts w:ascii="Calibri" w:eastAsia="Times New Roman" w:hAnsi="Calibri" w:cs="Calibri"/>
+        </w:rPr>
+        <w:t>servlets  -</w:t>
+      </w:r>
+      <w:proofErr w:type="gramEnd"/>
+      <w:r>
+        <w:rPr>
+          <w:rFonts w:ascii="Calibri" w:eastAsia="Times New Roman" w:hAnsi="Calibri" w:cs="Calibri"/>
+        </w:rPr>
+        <w:t xml:space="preserve">yes, the </w:t>
+      </w:r>
+      <w:proofErr w:type="spellStart"/>
+      <w:r>
+        <w:rPr>
+          <w:rFonts w:ascii="Calibri" w:eastAsia="Times New Roman" w:hAnsi="Calibri" w:cs="Calibri"/>
+        </w:rPr>
+        <w:t>db</w:t>
+      </w:r>
+      <w:proofErr w:type="spellEnd"/>
+      <w:r>
+        <w:rPr>
+          <w:rFonts w:ascii="Calibri" w:eastAsia="Times New Roman" w:hAnsi="Calibri" w:cs="Calibri"/>
+        </w:rPr>
+        <w:t xml:space="preserve"> classes, </w:t>
+      </w:r>
+      <w:proofErr w:type="spellStart"/>
+      <w:r>
+        <w:rPr>
+          <w:rFonts w:ascii="Calibri" w:eastAsia="Times New Roman" w:hAnsi="Calibri" w:cs="Calibri"/>
+        </w:rPr>
+        <w:t>daos</w:t>
+      </w:r>
+      <w:proofErr w:type="spellEnd"/>
     </w:p>
     <w:p>
       <w:pPr>
@@ -4023,7 +5158,29 @@
         <w:rPr>
           <w:rFonts w:ascii="Calibri" w:eastAsia="Times New Roman" w:hAnsi="Calibri" w:cs="Calibri"/>
         </w:rPr>
-        <w:t>Started writing some class files..resources, users, ran into a source release problem that I had to do some research on and work out.</w:t>
+        <w:t xml:space="preserve">Started writing some class </w:t>
+      </w:r>
+      <w:proofErr w:type="spellStart"/>
+      <w:proofErr w:type="gramStart"/>
+      <w:r>
+        <w:rPr>
+          <w:rFonts w:ascii="Calibri" w:eastAsia="Times New Roman" w:hAnsi="Calibri" w:cs="Calibri"/>
+        </w:rPr>
+        <w:t>files..</w:t>
+      </w:r>
+      <w:proofErr w:type="gramEnd"/>
+      <w:r>
+        <w:rPr>
+          <w:rFonts w:ascii="Calibri" w:eastAsia="Times New Roman" w:hAnsi="Calibri" w:cs="Calibri"/>
+        </w:rPr>
+        <w:t>resources</w:t>
+      </w:r>
+      <w:proofErr w:type="spellEnd"/>
+      <w:r>
+        <w:rPr>
+          <w:rFonts w:ascii="Calibri" w:eastAsia="Times New Roman" w:hAnsi="Calibri" w:cs="Calibri"/>
+        </w:rPr>
+        <w:t>, users, ran into a source release problem that I had to do some research on and work out.</w:t>
       </w:r>
     </w:p>
     <w:p>
@@ -4062,7 +5219,21 @@
         <w:rPr>
           <w:rFonts w:ascii="Calibri" w:eastAsia="Times New Roman" w:hAnsi="Calibri" w:cs="Calibri"/>
         </w:rPr>
-        <w:t>-service location; should it be an array of zipcodes?? Or would that be hard to figure out and obtain that data, or should it be a string</w:t>
+        <w:t xml:space="preserve">-service location; should it be an array of </w:t>
+      </w:r>
+      <w:proofErr w:type="spellStart"/>
+      <w:r>
+        <w:rPr>
+          <w:rFonts w:ascii="Calibri" w:eastAsia="Times New Roman" w:hAnsi="Calibri" w:cs="Calibri"/>
+        </w:rPr>
+        <w:t>zipcodes</w:t>
+      </w:r>
+      <w:proofErr w:type="spellEnd"/>
+      <w:r>
+        <w:rPr>
+          <w:rFonts w:ascii="Calibri" w:eastAsia="Times New Roman" w:hAnsi="Calibri" w:cs="Calibri"/>
+        </w:rPr>
+        <w:t>?? Or would that be hard to figure out and obtain that data, or should it be a string</w:t>
       </w:r>
       <w:r>
         <w:rPr>
@@ -4140,8 +5311,18 @@
           <w:b/>
           <w:bCs/>
         </w:rPr>
-        <w:t>5 hrs</w:t>
-      </w:r>
+        <w:t xml:space="preserve">5 </w:t>
+      </w:r>
+      <w:proofErr w:type="spellStart"/>
+      <w:r>
+        <w:rPr>
+          <w:rFonts w:ascii="Calibri" w:eastAsia="Times New Roman" w:hAnsi="Calibri" w:cs="Calibri"/>
+          <w:b/>
+          <w:bCs/>
+        </w:rPr>
+        <w:t>hrs</w:t>
+      </w:r>
+      <w:proofErr w:type="spellEnd"/>
     </w:p>
     <w:p>
       <w:pPr>
@@ -4156,7 +5337,49 @@
           <w:rFonts w:ascii="Calibri" w:eastAsia="Times New Roman" w:hAnsi="Calibri" w:cs="Calibri"/>
         </w:rPr>
         <w:tab/>
-        <w:t>Going through social media responses;  I got a very welcoming response, much encouragement, and great ideas for future releases!  People suggested more information to include about the resources, such as nearest bus stop, actual address,  who they serve, if proof of income, who qualifies/ paperwork needed(now included as something in the db)  where delivery is served, schools with curbside pickup, whether they have pet food, whether they have non-food essentials.</w:t>
+        <w:t xml:space="preserve">Going through social media </w:t>
+      </w:r>
+      <w:proofErr w:type="gramStart"/>
+      <w:r>
+        <w:rPr>
+          <w:rFonts w:ascii="Calibri" w:eastAsia="Times New Roman" w:hAnsi="Calibri" w:cs="Calibri"/>
+        </w:rPr>
+        <w:t>responses;  I</w:t>
+      </w:r>
+      <w:proofErr w:type="gramEnd"/>
+      <w:r>
+        <w:rPr>
+          <w:rFonts w:ascii="Calibri" w:eastAsia="Times New Roman" w:hAnsi="Calibri" w:cs="Calibri"/>
+        </w:rPr>
+        <w:t xml:space="preserve"> got a very welcoming response, much encouragement, and great ideas for future releases!  People suggested more information to include about the resources, such as nearest bus stop, actual </w:t>
+      </w:r>
+      <w:proofErr w:type="gramStart"/>
+      <w:r>
+        <w:rPr>
+          <w:rFonts w:ascii="Calibri" w:eastAsia="Times New Roman" w:hAnsi="Calibri" w:cs="Calibri"/>
+        </w:rPr>
+        <w:t>address,  who</w:t>
+      </w:r>
+      <w:proofErr w:type="gramEnd"/>
+      <w:r>
+        <w:rPr>
+          <w:rFonts w:ascii="Calibri" w:eastAsia="Times New Roman" w:hAnsi="Calibri" w:cs="Calibri"/>
+        </w:rPr>
+        <w:t xml:space="preserve"> they serve, if proof of income, who qualifies/ paperwork needed(now included as something in the </w:t>
+      </w:r>
+      <w:proofErr w:type="spellStart"/>
+      <w:r>
+        <w:rPr>
+          <w:rFonts w:ascii="Calibri" w:eastAsia="Times New Roman" w:hAnsi="Calibri" w:cs="Calibri"/>
+        </w:rPr>
+        <w:t>db</w:t>
+      </w:r>
+      <w:proofErr w:type="spellEnd"/>
+      <w:r>
+        <w:rPr>
+          <w:rFonts w:ascii="Calibri" w:eastAsia="Times New Roman" w:hAnsi="Calibri" w:cs="Calibri"/>
+        </w:rPr>
+        <w:t>)  where delivery is served, schools with curbside pickup, whether they have pet food, whether they have non-food essentials.</w:t>
       </w:r>
     </w:p>
     <w:p>
@@ -4171,7 +5394,21 @@
         <w:rPr>
           <w:rFonts w:ascii="Calibri" w:eastAsia="Times New Roman" w:hAnsi="Calibri" w:cs="Calibri"/>
         </w:rPr>
-        <w:t>I received a lot of great info on resources.  Someone suggested having a rating system, commenting, or advice on pantries, which would def be a 2 -3 rd release.</w:t>
+        <w:t xml:space="preserve">I received a lot of great info on resources.  Someone suggested having a rating system, commenting, or advice on pantries, which would def be a 2 -3 </w:t>
+      </w:r>
+      <w:proofErr w:type="spellStart"/>
+      <w:r>
+        <w:rPr>
+          <w:rFonts w:ascii="Calibri" w:eastAsia="Times New Roman" w:hAnsi="Calibri" w:cs="Calibri"/>
+        </w:rPr>
+        <w:t>rd</w:t>
+      </w:r>
+      <w:proofErr w:type="spellEnd"/>
+      <w:r>
+        <w:rPr>
+          <w:rFonts w:ascii="Calibri" w:eastAsia="Times New Roman" w:hAnsi="Calibri" w:cs="Calibri"/>
+        </w:rPr>
+        <w:t xml:space="preserve"> release.</w:t>
       </w:r>
     </w:p>
     <w:p>
@@ -4231,7 +5468,21 @@
         <w:rPr>
           <w:rFonts w:ascii="Calibri" w:eastAsia="Times New Roman" w:hAnsi="Calibri" w:cs="Calibri"/>
         </w:rPr>
-        <w:t xml:space="preserve">!!Don’t forget </w:t>
+        <w:t>!!</w:t>
+      </w:r>
+      <w:proofErr w:type="gramStart"/>
+      <w:r>
+        <w:rPr>
+          <w:rFonts w:ascii="Calibri" w:eastAsia="Times New Roman" w:hAnsi="Calibri" w:cs="Calibri"/>
+        </w:rPr>
+        <w:t>Don’t</w:t>
+      </w:r>
+      <w:proofErr w:type="gramEnd"/>
+      <w:r>
+        <w:rPr>
+          <w:rFonts w:ascii="Calibri" w:eastAsia="Times New Roman" w:hAnsi="Calibri" w:cs="Calibri"/>
+        </w:rPr>
+        <w:t xml:space="preserve"> forget </w:t>
       </w:r>
       <w:r>
         <w:rPr>
@@ -4244,7 +5495,21 @@
         <w:rPr>
           <w:rFonts w:ascii="Calibri" w:eastAsia="Times New Roman" w:hAnsi="Calibri" w:cs="Calibri"/>
         </w:rPr>
-        <w:t xml:space="preserve">  You will need to create an admin form/view/jsp!</w:t>
+        <w:t xml:space="preserve">  You will need to create an admin form/view/</w:t>
+      </w:r>
+      <w:proofErr w:type="spellStart"/>
+      <w:r>
+        <w:rPr>
+          <w:rFonts w:ascii="Calibri" w:eastAsia="Times New Roman" w:hAnsi="Calibri" w:cs="Calibri"/>
+        </w:rPr>
+        <w:t>jsp</w:t>
+      </w:r>
+      <w:proofErr w:type="spellEnd"/>
+      <w:r>
+        <w:rPr>
+          <w:rFonts w:ascii="Calibri" w:eastAsia="Times New Roman" w:hAnsi="Calibri" w:cs="Calibri"/>
+        </w:rPr>
+        <w:t>!</w:t>
       </w:r>
     </w:p>
     <w:p>
@@ -4347,21 +5612,19 @@
           <w:sz w:val="16"/>
           <w:szCs w:val="16"/>
         </w:rPr>
-        <w:t>! Look how much you've done already! Reviewing your repository so far was liking drinking from that proverbial firehose! It's clear you put a lot of time and thought into this work.</w:t>
-      </w:r>
-    </w:p>
-    <w:p>
-      <w:pPr>
-        <w:pStyle w:val="NormalWeb"/>
-        <w:shd w:val="clear" w:color="auto" w:fill="FFFFFF"/>
-        <w:spacing w:before="0" w:beforeAutospacing="0" w:after="240" w:afterAutospacing="0"/>
+        <w:t xml:space="preserve">! Look how much </w:t>
+      </w:r>
+      <w:proofErr w:type="gramStart"/>
+      <w:r>
         <w:rPr>
           <w:rFonts w:ascii="Segoe UI" w:hAnsi="Segoe UI" w:cs="Segoe UI"/>
           <w:color w:val="24292E"/>
           <w:sz w:val="16"/>
           <w:szCs w:val="16"/>
         </w:rPr>
-      </w:pPr>
+        <w:t>you've</w:t>
+      </w:r>
+      <w:proofErr w:type="gramEnd"/>
       <w:r>
         <w:rPr>
           <w:rFonts w:ascii="Segoe UI" w:hAnsi="Segoe UI" w:cs="Segoe UI"/>
@@ -4369,7 +5632,109 @@
           <w:sz w:val="16"/>
           <w:szCs w:val="16"/>
         </w:rPr>
-        <w:t>I think you've done a good job paring down to MVP. I do want you to know that it is ok if you do not hit every single thing on the MVP list (that sometimes stresses students out as we near the end of the semester). Hitting much of the MVP and the project requirements like full crud (create, read, update, date), authentication/authorization, etc, is perfectly ok!</w:t>
+        <w:t xml:space="preserve"> done already! Reviewing your repository so far was liking drinking from that proverbial firehose! </w:t>
+      </w:r>
+      <w:proofErr w:type="gramStart"/>
+      <w:r>
+        <w:rPr>
+          <w:rFonts w:ascii="Segoe UI" w:hAnsi="Segoe UI" w:cs="Segoe UI"/>
+          <w:color w:val="24292E"/>
+          <w:sz w:val="16"/>
+          <w:szCs w:val="16"/>
+        </w:rPr>
+        <w:t>It's</w:t>
+      </w:r>
+      <w:proofErr w:type="gramEnd"/>
+      <w:r>
+        <w:rPr>
+          <w:rFonts w:ascii="Segoe UI" w:hAnsi="Segoe UI" w:cs="Segoe UI"/>
+          <w:color w:val="24292E"/>
+          <w:sz w:val="16"/>
+          <w:szCs w:val="16"/>
+        </w:rPr>
+        <w:t xml:space="preserve"> clear you put a lot of time and thought into this work.</w:t>
+      </w:r>
+    </w:p>
+    <w:p>
+      <w:pPr>
+        <w:pStyle w:val="NormalWeb"/>
+        <w:shd w:val="clear" w:color="auto" w:fill="FFFFFF"/>
+        <w:spacing w:before="0" w:beforeAutospacing="0" w:after="240" w:afterAutospacing="0"/>
+        <w:rPr>
+          <w:rFonts w:ascii="Segoe UI" w:hAnsi="Segoe UI" w:cs="Segoe UI"/>
+          <w:color w:val="24292E"/>
+          <w:sz w:val="16"/>
+          <w:szCs w:val="16"/>
+        </w:rPr>
+      </w:pPr>
+      <w:r>
+        <w:rPr>
+          <w:rFonts w:ascii="Segoe UI" w:hAnsi="Segoe UI" w:cs="Segoe UI"/>
+          <w:color w:val="24292E"/>
+          <w:sz w:val="16"/>
+          <w:szCs w:val="16"/>
+        </w:rPr>
+        <w:t xml:space="preserve">I think </w:t>
+      </w:r>
+      <w:proofErr w:type="gramStart"/>
+      <w:r>
+        <w:rPr>
+          <w:rFonts w:ascii="Segoe UI" w:hAnsi="Segoe UI" w:cs="Segoe UI"/>
+          <w:color w:val="24292E"/>
+          <w:sz w:val="16"/>
+          <w:szCs w:val="16"/>
+        </w:rPr>
+        <w:t>you've</w:t>
+      </w:r>
+      <w:proofErr w:type="gramEnd"/>
+      <w:r>
+        <w:rPr>
+          <w:rFonts w:ascii="Segoe UI" w:hAnsi="Segoe UI" w:cs="Segoe UI"/>
+          <w:color w:val="24292E"/>
+          <w:sz w:val="16"/>
+          <w:szCs w:val="16"/>
+        </w:rPr>
+        <w:t xml:space="preserve"> done a good job paring down to MVP. I do want you to know that it is ok if you do not hit </w:t>
+      </w:r>
+      <w:proofErr w:type="gramStart"/>
+      <w:r>
+        <w:rPr>
+          <w:rFonts w:ascii="Segoe UI" w:hAnsi="Segoe UI" w:cs="Segoe UI"/>
+          <w:color w:val="24292E"/>
+          <w:sz w:val="16"/>
+          <w:szCs w:val="16"/>
+        </w:rPr>
+        <w:t>every single thing</w:t>
+      </w:r>
+      <w:proofErr w:type="gramEnd"/>
+      <w:r>
+        <w:rPr>
+          <w:rFonts w:ascii="Segoe UI" w:hAnsi="Segoe UI" w:cs="Segoe UI"/>
+          <w:color w:val="24292E"/>
+          <w:sz w:val="16"/>
+          <w:szCs w:val="16"/>
+        </w:rPr>
+        <w:t xml:space="preserve"> on the MVP list (that sometimes stresses students out as we near the end of the semester). Hitting much of the MVP and the project requirements like full crud (create, read, update, date), authentication/authorization, </w:t>
+      </w:r>
+      <w:proofErr w:type="spellStart"/>
+      <w:r>
+        <w:rPr>
+          <w:rFonts w:ascii="Segoe UI" w:hAnsi="Segoe UI" w:cs="Segoe UI"/>
+          <w:color w:val="24292E"/>
+          <w:sz w:val="16"/>
+          <w:szCs w:val="16"/>
+        </w:rPr>
+        <w:t>etc</w:t>
+      </w:r>
+      <w:proofErr w:type="spellEnd"/>
+      <w:r>
+        <w:rPr>
+          <w:rFonts w:ascii="Segoe UI" w:hAnsi="Segoe UI" w:cs="Segoe UI"/>
+          <w:color w:val="24292E"/>
+          <w:sz w:val="16"/>
+          <w:szCs w:val="16"/>
+        </w:rPr>
+        <w:t>, is perfectly ok!</w:t>
       </w:r>
     </w:p>
     <w:p>
@@ -4450,7 +5815,27 @@
           <w:sz w:val="16"/>
           <w:szCs w:val="16"/>
         </w:rPr>
-        <w:t> Markdown may be new to you. If so, or even if it isn't, this is a good resource to help understand how to format with GitHub markdown: </w:t>
+        <w:t xml:space="preserve"> Markdown may be new to you. If so, or even if it </w:t>
+      </w:r>
+      <w:proofErr w:type="gramStart"/>
+      <w:r>
+        <w:rPr>
+          <w:rFonts w:ascii="Segoe UI" w:hAnsi="Segoe UI" w:cs="Segoe UI"/>
+          <w:color w:val="24292E"/>
+          <w:sz w:val="16"/>
+          <w:szCs w:val="16"/>
+        </w:rPr>
+        <w:t>isn't</w:t>
+      </w:r>
+      <w:proofErr w:type="gramEnd"/>
+      <w:r>
+        <w:rPr>
+          <w:rFonts w:ascii="Segoe UI" w:hAnsi="Segoe UI" w:cs="Segoe UI"/>
+          <w:color w:val="24292E"/>
+          <w:sz w:val="16"/>
+          <w:szCs w:val="16"/>
+        </w:rPr>
+        <w:t>, this is a good resource to help understand how to format with GitHub markdown: </w:t>
       </w:r>
       <w:hyperlink r:id="rId20" w:history="1">
         <w:r>
@@ -4582,7 +5967,27 @@
           <w:sz w:val="16"/>
           <w:szCs w:val="16"/>
         </w:rPr>
-        <w:t> Just to clarify your comment about needing many-to-manys. You do need more than one one-to-many relationship. Many-to-many relationships are </w:t>
+        <w:t> Just to clarify your comment about needing many-to-</w:t>
+      </w:r>
+      <w:proofErr w:type="spellStart"/>
+      <w:r>
+        <w:rPr>
+          <w:rFonts w:ascii="Segoe UI" w:hAnsi="Segoe UI" w:cs="Segoe UI"/>
+          <w:color w:val="24292E"/>
+          <w:sz w:val="16"/>
+          <w:szCs w:val="16"/>
+        </w:rPr>
+        <w:t>manys</w:t>
+      </w:r>
+      <w:proofErr w:type="spellEnd"/>
+      <w:r>
+        <w:rPr>
+          <w:rFonts w:ascii="Segoe UI" w:hAnsi="Segoe UI" w:cs="Segoe UI"/>
+          <w:color w:val="24292E"/>
+          <w:sz w:val="16"/>
+          <w:szCs w:val="16"/>
+        </w:rPr>
+        <w:t>. You do need more than one one-to-many relationship. Many-to-many relationships are </w:t>
       </w:r>
       <w:r>
         <w:rPr>
@@ -4642,7 +6047,27 @@
           <w:sz w:val="16"/>
           <w:szCs w:val="16"/>
         </w:rPr>
-        <w:t> Representing resources types in the DB. What do you think about a simple table with the type on it? In the fat bike trail reports example, see the trail type, difficulty, or grooming type for examples. (Disclaimer: I am not a DB design pro, so if I'm guiding you differently from what you learned in class, let me know!)</w:t>
+        <w:t xml:space="preserve"> Representing resources types in the DB. What do you think about a simple table with the type on it? In the fat bike trail reports example, see the trail type, difficulty, or grooming type for examples. (Disclaimer: I am not a DB design pro, so if </w:t>
+      </w:r>
+      <w:proofErr w:type="gramStart"/>
+      <w:r>
+        <w:rPr>
+          <w:rFonts w:ascii="Segoe UI" w:hAnsi="Segoe UI" w:cs="Segoe UI"/>
+          <w:color w:val="24292E"/>
+          <w:sz w:val="16"/>
+          <w:szCs w:val="16"/>
+        </w:rPr>
+        <w:t>I'm</w:t>
+      </w:r>
+      <w:proofErr w:type="gramEnd"/>
+      <w:r>
+        <w:rPr>
+          <w:rFonts w:ascii="Segoe UI" w:hAnsi="Segoe UI" w:cs="Segoe UI"/>
+          <w:color w:val="24292E"/>
+          <w:sz w:val="16"/>
+          <w:szCs w:val="16"/>
+        </w:rPr>
+        <w:t xml:space="preserve"> guiding you differently from what you learned in class, let me know!)</w:t>
       </w:r>
     </w:p>
     <w:p>
@@ -4682,6 +6107,7 @@
           <w:szCs w:val="16"/>
         </w:rPr>
       </w:pPr>
+      <w:proofErr w:type="gramStart"/>
       <w:r>
         <w:rPr>
           <w:rFonts w:ascii="Segoe UI" w:hAnsi="Segoe UI" w:cs="Segoe UI"/>
@@ -4689,7 +6115,17 @@
           <w:sz w:val="16"/>
           <w:szCs w:val="16"/>
         </w:rPr>
-        <w:t>I'm very sorry to hear about your kitty :(</w:t>
+        <w:t>I'm</w:t>
+      </w:r>
+      <w:proofErr w:type="gramEnd"/>
+      <w:r>
+        <w:rPr>
+          <w:rFonts w:ascii="Segoe UI" w:hAnsi="Segoe UI" w:cs="Segoe UI"/>
+          <w:color w:val="24292E"/>
+          <w:sz w:val="16"/>
+          <w:szCs w:val="16"/>
+        </w:rPr>
+        <w:t xml:space="preserve"> very sorry to hear about your kitty :(</w:t>
       </w:r>
     </w:p>
     <w:p>
@@ -4714,7 +6150,27 @@
           <w:sz w:val="16"/>
           <w:szCs w:val="16"/>
         </w:rPr>
-        <w:t xml:space="preserve">SPA versus JSPs/Servlets. SPA is a-ok, that may mean, though, </w:t>
+        <w:t xml:space="preserve">SPA versus JSPs/Servlets. SPA is </w:t>
+      </w:r>
+      <w:proofErr w:type="spellStart"/>
+      <w:r>
+        <w:rPr>
+          <w:rFonts w:ascii="Segoe UI" w:hAnsi="Segoe UI" w:cs="Segoe UI"/>
+          <w:color w:val="24292E"/>
+          <w:sz w:val="16"/>
+          <w:szCs w:val="16"/>
+        </w:rPr>
+        <w:t>a-ok</w:t>
+      </w:r>
+      <w:proofErr w:type="spellEnd"/>
+      <w:r>
+        <w:rPr>
+          <w:rFonts w:ascii="Segoe UI" w:hAnsi="Segoe UI" w:cs="Segoe UI"/>
+          <w:color w:val="24292E"/>
+          <w:sz w:val="16"/>
+          <w:szCs w:val="16"/>
+        </w:rPr>
+        <w:t xml:space="preserve">, that may mean, though, </w:t>
       </w:r>
       <w:r>
         <w:rPr>
@@ -4733,7 +6189,107 @@
           <w:sz w:val="16"/>
           <w:szCs w:val="16"/>
         </w:rPr>
-        <w:t xml:space="preserve"> for the various aspects of your application. Example: the current search we did with jsps/servlets went something like jsp form =&gt; servlet =&gt; user data class, which created and returned a list of Users =&gt; servlet =&gt; JSP. With a SPA, a service would likely replace the servlet/userdata/user/servlet piece. This is actually the exercise for Week 9, so you will definitely be learning this, however that might be a bit late to implement it fully? Consider learning this sooner than the scheduled? Know that many of the pieces that we are building in the next few weeks will still be the same if you "servicify" - still need DAO, entities. What would go away are the servlets, which are replaced with services.</w:t>
+        <w:t xml:space="preserve"> for the various aspects of your application. Example: the current search we did with </w:t>
+      </w:r>
+      <w:proofErr w:type="spellStart"/>
+      <w:r>
+        <w:rPr>
+          <w:rFonts w:ascii="Segoe UI" w:hAnsi="Segoe UI" w:cs="Segoe UI"/>
+          <w:color w:val="24292E"/>
+          <w:sz w:val="16"/>
+          <w:szCs w:val="16"/>
+        </w:rPr>
+        <w:t>jsps</w:t>
+      </w:r>
+      <w:proofErr w:type="spellEnd"/>
+      <w:r>
+        <w:rPr>
+          <w:rFonts w:ascii="Segoe UI" w:hAnsi="Segoe UI" w:cs="Segoe UI"/>
+          <w:color w:val="24292E"/>
+          <w:sz w:val="16"/>
+          <w:szCs w:val="16"/>
+        </w:rPr>
+        <w:t xml:space="preserve">/servlets went something like </w:t>
+      </w:r>
+      <w:proofErr w:type="spellStart"/>
+      <w:r>
+        <w:rPr>
+          <w:rFonts w:ascii="Segoe UI" w:hAnsi="Segoe UI" w:cs="Segoe UI"/>
+          <w:color w:val="24292E"/>
+          <w:sz w:val="16"/>
+          <w:szCs w:val="16"/>
+        </w:rPr>
+        <w:t>jsp</w:t>
+      </w:r>
+      <w:proofErr w:type="spellEnd"/>
+      <w:r>
+        <w:rPr>
+          <w:rFonts w:ascii="Segoe UI" w:hAnsi="Segoe UI" w:cs="Segoe UI"/>
+          <w:color w:val="24292E"/>
+          <w:sz w:val="16"/>
+          <w:szCs w:val="16"/>
+        </w:rPr>
+        <w:t xml:space="preserve"> form =&gt; servlet =&gt; user data class, which created and returned a list of Users =&gt; servlet =&gt; JSP. With a SPA, a service would likely replace the servlet/</w:t>
+      </w:r>
+      <w:proofErr w:type="spellStart"/>
+      <w:r>
+        <w:rPr>
+          <w:rFonts w:ascii="Segoe UI" w:hAnsi="Segoe UI" w:cs="Segoe UI"/>
+          <w:color w:val="24292E"/>
+          <w:sz w:val="16"/>
+          <w:szCs w:val="16"/>
+        </w:rPr>
+        <w:t>userdata</w:t>
+      </w:r>
+      <w:proofErr w:type="spellEnd"/>
+      <w:r>
+        <w:rPr>
+          <w:rFonts w:ascii="Segoe UI" w:hAnsi="Segoe UI" w:cs="Segoe UI"/>
+          <w:color w:val="24292E"/>
+          <w:sz w:val="16"/>
+          <w:szCs w:val="16"/>
+        </w:rPr>
+        <w:t xml:space="preserve">/user/servlet piece. This is actually the exercise for Week 9, so you will definitely be learning this, however that might be a bit late to implement it </w:t>
+      </w:r>
+      <w:proofErr w:type="gramStart"/>
+      <w:r>
+        <w:rPr>
+          <w:rFonts w:ascii="Segoe UI" w:hAnsi="Segoe UI" w:cs="Segoe UI"/>
+          <w:color w:val="24292E"/>
+          <w:sz w:val="16"/>
+          <w:szCs w:val="16"/>
+        </w:rPr>
+        <w:t>fully?</w:t>
+      </w:r>
+      <w:proofErr w:type="gramEnd"/>
+      <w:r>
+        <w:rPr>
+          <w:rFonts w:ascii="Segoe UI" w:hAnsi="Segoe UI" w:cs="Segoe UI"/>
+          <w:color w:val="24292E"/>
+          <w:sz w:val="16"/>
+          <w:szCs w:val="16"/>
+        </w:rPr>
+        <w:t xml:space="preserve"> Consider learning this sooner than the scheduled? Know that many of the pieces that we are building in the next few weeks will still be the same if you "</w:t>
+      </w:r>
+      <w:proofErr w:type="spellStart"/>
+      <w:r>
+        <w:rPr>
+          <w:rFonts w:ascii="Segoe UI" w:hAnsi="Segoe UI" w:cs="Segoe UI"/>
+          <w:color w:val="24292E"/>
+          <w:sz w:val="16"/>
+          <w:szCs w:val="16"/>
+        </w:rPr>
+        <w:t>servicify</w:t>
+      </w:r>
+      <w:proofErr w:type="spellEnd"/>
+      <w:r>
+        <w:rPr>
+          <w:rFonts w:ascii="Segoe UI" w:hAnsi="Segoe UI" w:cs="Segoe UI"/>
+          <w:color w:val="24292E"/>
+          <w:sz w:val="16"/>
+          <w:szCs w:val="16"/>
+        </w:rPr>
+        <w:t>" - still need DAO, entities. What would go away are the servlets, which are replaced with services.</w:t>
       </w:r>
     </w:p>
     <w:p>
@@ -4770,7 +6326,47 @@
           <w:sz w:val="16"/>
           <w:szCs w:val="16"/>
         </w:rPr>
-        <w:t> can be a good one for locating "things" in a radius. If handling location data is not in the MVP, another api that might add value to your project is java mail - which is a java library that allows emailing. Perhaps there's a need for functionality to email the admin if there is bad info somewhere?</w:t>
+        <w:t xml:space="preserve"> can be a good one for locating "things" in a radius. If handling location data is not in the MVP, another </w:t>
+      </w:r>
+      <w:proofErr w:type="spellStart"/>
+      <w:r>
+        <w:rPr>
+          <w:rFonts w:ascii="Segoe UI" w:hAnsi="Segoe UI" w:cs="Segoe UI"/>
+          <w:color w:val="24292E"/>
+          <w:sz w:val="16"/>
+          <w:szCs w:val="16"/>
+        </w:rPr>
+        <w:t>api</w:t>
+      </w:r>
+      <w:proofErr w:type="spellEnd"/>
+      <w:r>
+        <w:rPr>
+          <w:rFonts w:ascii="Segoe UI" w:hAnsi="Segoe UI" w:cs="Segoe UI"/>
+          <w:color w:val="24292E"/>
+          <w:sz w:val="16"/>
+          <w:szCs w:val="16"/>
+        </w:rPr>
+        <w:t xml:space="preserve"> that might add value to your project is java mail - which is a java library that allows emailing. Perhaps </w:t>
+      </w:r>
+      <w:proofErr w:type="gramStart"/>
+      <w:r>
+        <w:rPr>
+          <w:rFonts w:ascii="Segoe UI" w:hAnsi="Segoe UI" w:cs="Segoe UI"/>
+          <w:color w:val="24292E"/>
+          <w:sz w:val="16"/>
+          <w:szCs w:val="16"/>
+        </w:rPr>
+        <w:t>there's</w:t>
+      </w:r>
+      <w:proofErr w:type="gramEnd"/>
+      <w:r>
+        <w:rPr>
+          <w:rFonts w:ascii="Segoe UI" w:hAnsi="Segoe UI" w:cs="Segoe UI"/>
+          <w:color w:val="24292E"/>
+          <w:sz w:val="16"/>
+          <w:szCs w:val="16"/>
+        </w:rPr>
+        <w:t xml:space="preserve"> a need for functionality to email the admin if there is bad info somewhere?</w:t>
       </w:r>
     </w:p>
     <w:p>
@@ -4916,8 +6512,9 @@
           <w:szCs w:val="20"/>
         </w:rPr>
         <w:br/>
-        <w:t>Eric Salzwedel</w:t>
-      </w:r>
+        <w:t xml:space="preserve">Eric </w:t>
+      </w:r>
+      <w:proofErr w:type="spellStart"/>
       <w:r>
         <w:rPr>
           <w:rFonts w:ascii="Courier New" w:eastAsia="Times New Roman" w:hAnsi="Courier New" w:cs="Courier New"/>
@@ -4925,9 +6522,9 @@
           <w:sz w:val="20"/>
           <w:szCs w:val="20"/>
         </w:rPr>
-        <w:br/>
-        <w:t>Salzwedel Community Little Free Pantry - Marshall 53559</w:t>
-      </w:r>
+        <w:t>Salzwedel</w:t>
+      </w:r>
+      <w:proofErr w:type="spellEnd"/>
       <w:r>
         <w:rPr>
           <w:rFonts w:ascii="Courier New" w:eastAsia="Times New Roman" w:hAnsi="Courier New" w:cs="Courier New"/>
@@ -4937,6 +6534,7 @@
         </w:rPr>
         <w:br/>
       </w:r>
+      <w:proofErr w:type="spellStart"/>
       <w:r>
         <w:rPr>
           <w:rFonts w:ascii="Courier New" w:eastAsia="Times New Roman" w:hAnsi="Courier New" w:cs="Courier New"/>
@@ -4944,9 +6542,9 @@
           <w:sz w:val="20"/>
           <w:szCs w:val="20"/>
         </w:rPr>
-        <w:br/>
-        <w:t>Makalah Wagner</w:t>
-      </w:r>
+        <w:t>Salzwedel</w:t>
+      </w:r>
+      <w:proofErr w:type="spellEnd"/>
       <w:r>
         <w:rPr>
           <w:rFonts w:ascii="Courier New" w:eastAsia="Times New Roman" w:hAnsi="Courier New" w:cs="Courier New"/>
@@ -4954,8 +6552,7 @@
           <w:sz w:val="20"/>
           <w:szCs w:val="20"/>
         </w:rPr>
-        <w:br/>
-        <w:t>Start here for ones already mapped - https://m.facebook.com/groups/daneconeighbors/permalink/2305374192940507/</w:t>
+        <w:t xml:space="preserve"> Community Little Free Pantry - Marshall 53559</w:t>
       </w:r>
       <w:r>
         <w:rPr>
@@ -4965,7 +6562,6 @@
           <w:szCs w:val="20"/>
         </w:rPr>
         <w:br/>
-        <w:t>Karen Andro</w:t>
       </w:r>
       <w:r>
         <w:rPr>
@@ -4975,8 +6571,8 @@
           <w:szCs w:val="20"/>
         </w:rPr>
         <w:br/>
-        <w:t>https://www.cacscw.org/.../dane-county-food-pantry-network/</w:t>
-      </w:r>
+      </w:r>
+      <w:proofErr w:type="spellStart"/>
       <w:r>
         <w:rPr>
           <w:rFonts w:ascii="Courier New" w:eastAsia="Times New Roman" w:hAnsi="Courier New" w:cs="Courier New"/>
@@ -4984,8 +6580,9 @@
           <w:sz w:val="20"/>
           <w:szCs w:val="20"/>
         </w:rPr>
-        <w:br/>
-      </w:r>
+        <w:t>Makalah</w:t>
+      </w:r>
+      <w:proofErr w:type="spellEnd"/>
       <w:r>
         <w:rPr>
           <w:rFonts w:ascii="Courier New" w:eastAsia="Times New Roman" w:hAnsi="Courier New" w:cs="Courier New"/>
@@ -4993,8 +6590,7 @@
           <w:sz w:val="20"/>
           <w:szCs w:val="20"/>
         </w:rPr>
-        <w:br/>
-        <w:t xml:space="preserve">    Marlene Hardick</w:t>
+        <w:t xml:space="preserve"> Wagner</w:t>
       </w:r>
       <w:r>
         <w:rPr>
@@ -5004,7 +6600,7 @@
           <w:szCs w:val="20"/>
         </w:rPr>
         <w:br/>
-        <w:t>badge icon</w:t>
+        <w:t>Start here for ones already mapped - https://m.facebook.com/groups/daneconeighbors/permalink/2305374192940507/</w:t>
       </w:r>
       <w:r>
         <w:rPr>
@@ -5014,8 +6610,9 @@
           <w:szCs w:val="20"/>
         </w:rPr>
         <w:br/>
-        <w:t>Please. Include nearby bus stops and actually address, phone #, actual days, hours open. Can clients shop for what they want or is it picking up a box at the curb.</w:t>
-      </w:r>
+        <w:t xml:space="preserve">Karen </w:t>
+      </w:r>
+      <w:proofErr w:type="spellStart"/>
       <w:r>
         <w:rPr>
           <w:rFonts w:ascii="Courier New" w:eastAsia="Times New Roman" w:hAnsi="Courier New" w:cs="Courier New"/>
@@ -5023,9 +6620,9 @@
           <w:sz w:val="20"/>
           <w:szCs w:val="20"/>
         </w:rPr>
-        <w:br/>
-        <w:t xml:space="preserve">    Delivery? Where? Area served?</w:t>
-      </w:r>
+        <w:t>Andro</w:t>
+      </w:r>
+      <w:proofErr w:type="spellEnd"/>
       <w:r>
         <w:rPr>
           <w:rFonts w:ascii="Courier New" w:eastAsia="Times New Roman" w:hAnsi="Courier New" w:cs="Courier New"/>
@@ -5034,7 +6631,7 @@
           <w:szCs w:val="20"/>
         </w:rPr>
         <w:br/>
-        <w:t xml:space="preserve">    Registration needed? Proof of income needed?</w:t>
+        <w:t>https://www.cacscw.org/.../dane-county-food-pantry-network/</w:t>
       </w:r>
       <w:r>
         <w:rPr>
@@ -5044,7 +6641,6 @@
           <w:szCs w:val="20"/>
         </w:rPr>
         <w:br/>
-        <w:t xml:space="preserve">    Schools with curbside pickup? Who qualifies?</w:t>
       </w:r>
       <w:r>
         <w:rPr>
@@ -5054,7 +6650,9 @@
           <w:szCs w:val="20"/>
         </w:rPr>
         <w:br/>
-      </w:r>
+        <w:t xml:space="preserve">    Marlene </w:t>
+      </w:r>
+      <w:proofErr w:type="spellStart"/>
       <w:r>
         <w:rPr>
           <w:rFonts w:ascii="Courier New" w:eastAsia="Times New Roman" w:hAnsi="Courier New" w:cs="Courier New"/>
@@ -5062,9 +6660,9 @@
           <w:sz w:val="20"/>
           <w:szCs w:val="20"/>
         </w:rPr>
-        <w:br/>
-        <w:t xml:space="preserve">    Sara J. Ariss: watertown comm pantry,</w:t>
-      </w:r>
+        <w:t>Hardick</w:t>
+      </w:r>
+      <w:proofErr w:type="spellEnd"/>
       <w:r>
         <w:rPr>
           <w:rFonts w:ascii="Courier New" w:eastAsia="Times New Roman" w:hAnsi="Courier New" w:cs="Courier New"/>
@@ -5073,7 +6671,7 @@
           <w:szCs w:val="20"/>
         </w:rPr>
         <w:br/>
-        <w:t xml:space="preserve">    Ruby's Pantry</w:t>
+        <w:t>badge icon</w:t>
       </w:r>
       <w:r>
         <w:rPr>
@@ -5083,8 +6681,9 @@
           <w:szCs w:val="20"/>
         </w:rPr>
         <w:br/>
-        <w:t xml:space="preserve">    Genos Pantry</w:t>
-      </w:r>
+        <w:t xml:space="preserve">Please. Include nearby bus stops and </w:t>
+      </w:r>
+      <w:proofErr w:type="gramStart"/>
       <w:r>
         <w:rPr>
           <w:rFonts w:ascii="Courier New" w:eastAsia="Times New Roman" w:hAnsi="Courier New" w:cs="Courier New"/>
@@ -5092,9 +6691,9 @@
           <w:sz w:val="20"/>
           <w:szCs w:val="20"/>
         </w:rPr>
-        <w:br/>
-        <w:t>Immanual UMC jefferson</w:t>
-      </w:r>
+        <w:t>actually address</w:t>
+      </w:r>
+      <w:proofErr w:type="gramEnd"/>
       <w:r>
         <w:rPr>
           <w:rFonts w:ascii="Courier New" w:eastAsia="Times New Roman" w:hAnsi="Courier New" w:cs="Courier New"/>
@@ -5102,7 +6701,7 @@
           <w:sz w:val="20"/>
           <w:szCs w:val="20"/>
         </w:rPr>
-        <w:br/>
+        <w:t>, phone #, actual days, hours open. Can clients shop for what they want or is it picking up a box at the curb.</w:t>
       </w:r>
       <w:r>
         <w:rPr>
@@ -5112,7 +6711,7 @@
           <w:szCs w:val="20"/>
         </w:rPr>
         <w:br/>
-        <w:t>Community fridges:</w:t>
+        <w:t xml:space="preserve">    Delivery? Where? Area served?</w:t>
       </w:r>
       <w:r>
         <w:rPr>
@@ -5122,7 +6721,7 @@
           <w:szCs w:val="20"/>
         </w:rPr>
         <w:br/>
-        <w:t>https://www.facebook.com/MadisonCommunityFridges/?__cft__[0]=AZV0tt5nCgAEy9gwA-7ouvm4IHLIqZgNbD5ah1UnIg9SVYGGLO7j9f5_J6fVC0T3rSammvDpwirmVaBKa2in8GosPwmuUkp7eh6b2kVxUortLAgdEWjKr8NPf6ZVDZCAHiU_akTrj5h_E0Lin0trirxo2HJPXu4JFzkCdTwMnyKevR0TxftPeKuxIA479dFFBFw&amp;__tn__=R]-R</w:t>
+        <w:t xml:space="preserve">    Registration needed? Proof of income needed?</w:t>
       </w:r>
       <w:r>
         <w:rPr>
@@ -5132,7 +6731,7 @@
           <w:szCs w:val="20"/>
         </w:rPr>
         <w:br/>
-        <w:t>Prairie rod pantry</w:t>
+        <w:t xml:space="preserve">    Schools with curbside pickup? Who qualifies?</w:t>
       </w:r>
       <w:r>
         <w:rPr>
@@ -5151,8 +6750,9 @@
           <w:szCs w:val="20"/>
         </w:rPr>
         <w:br/>
-        <w:t>Sandburg Community Food pantry (although we are temporarily not active due to the cold weather) https://www.facebook.com/sandburgfoodpantry</w:t>
-      </w:r>
+        <w:t xml:space="preserve">    Sara J. </w:t>
+      </w:r>
+      <w:proofErr w:type="spellStart"/>
       <w:r>
         <w:rPr>
           <w:rFonts w:ascii="Courier New" w:eastAsia="Times New Roman" w:hAnsi="Courier New" w:cs="Courier New"/>
@@ -5160,9 +6760,9 @@
           <w:sz w:val="20"/>
           <w:szCs w:val="20"/>
         </w:rPr>
-        <w:br/>
-        <w:t xml:space="preserve">    https://publichealthmdc.com/.../2020-04-06_COVID-19_Food...</w:t>
-      </w:r>
+        <w:t>Ariss</w:t>
+      </w:r>
+      <w:proofErr w:type="spellEnd"/>
       <w:r>
         <w:rPr>
           <w:rFonts w:ascii="Courier New" w:eastAsia="Times New Roman" w:hAnsi="Courier New" w:cs="Courier New"/>
@@ -5170,9 +6770,9 @@
           <w:sz w:val="20"/>
           <w:szCs w:val="20"/>
         </w:rPr>
-        <w:br/>
-        <w:t xml:space="preserve">        http://bit.ly/MadisonCOVID-Edit the food section might be a good start</w:t>
-      </w:r>
+        <w:t xml:space="preserve">: </w:t>
+      </w:r>
+      <w:proofErr w:type="spellStart"/>
       <w:r>
         <w:rPr>
           <w:rFonts w:ascii="Courier New" w:eastAsia="Times New Roman" w:hAnsi="Courier New" w:cs="Courier New"/>
@@ -5180,8 +6780,9 @@
           <w:sz w:val="20"/>
           <w:szCs w:val="20"/>
         </w:rPr>
-        <w:br/>
-      </w:r>
+        <w:t>watertown</w:t>
+      </w:r>
+      <w:proofErr w:type="spellEnd"/>
       <w:r>
         <w:rPr>
           <w:rFonts w:ascii="Courier New" w:eastAsia="Times New Roman" w:hAnsi="Courier New" w:cs="Courier New"/>
@@ -5189,7 +6790,7 @@
           <w:sz w:val="20"/>
           <w:szCs w:val="20"/>
         </w:rPr>
-        <w:br/>
+        <w:t xml:space="preserve"> comm pantry,</w:t>
       </w:r>
       <w:r>
         <w:rPr>
@@ -5199,7 +6800,7 @@
           <w:szCs w:val="20"/>
         </w:rPr>
         <w:br/>
-        <w:t xml:space="preserve">            May i recommend a place for folks to comment, give advice, rate the pantry?</w:t>
+        <w:t xml:space="preserve">    Ruby's Pantry</w:t>
       </w:r>
       <w:r>
         <w:rPr>
@@ -5209,7 +6810,7 @@
           <w:szCs w:val="20"/>
         </w:rPr>
         <w:br/>
-        <w:t xml:space="preserve">            </w:t>
+        <w:t xml:space="preserve">    Genos Pantry</w:t>
       </w:r>
       <w:r>
         <w:rPr>
@@ -5219,6 +6820,182 @@
           <w:szCs w:val="20"/>
         </w:rPr>
         <w:br/>
+      </w:r>
+      <w:proofErr w:type="spellStart"/>
+      <w:r>
+        <w:rPr>
+          <w:rFonts w:ascii="Courier New" w:eastAsia="Times New Roman" w:hAnsi="Courier New" w:cs="Courier New"/>
+          <w:color w:val="A9B7C6"/>
+          <w:sz w:val="20"/>
+          <w:szCs w:val="20"/>
+        </w:rPr>
+        <w:t>Immanual</w:t>
+      </w:r>
+      <w:proofErr w:type="spellEnd"/>
+      <w:r>
+        <w:rPr>
+          <w:rFonts w:ascii="Courier New" w:eastAsia="Times New Roman" w:hAnsi="Courier New" w:cs="Courier New"/>
+          <w:color w:val="A9B7C6"/>
+          <w:sz w:val="20"/>
+          <w:szCs w:val="20"/>
+        </w:rPr>
+        <w:t xml:space="preserve"> UMC </w:t>
+      </w:r>
+      <w:proofErr w:type="spellStart"/>
+      <w:r>
+        <w:rPr>
+          <w:rFonts w:ascii="Courier New" w:eastAsia="Times New Roman" w:hAnsi="Courier New" w:cs="Courier New"/>
+          <w:color w:val="A9B7C6"/>
+          <w:sz w:val="20"/>
+          <w:szCs w:val="20"/>
+        </w:rPr>
+        <w:t>jefferson</w:t>
+      </w:r>
+      <w:proofErr w:type="spellEnd"/>
+      <w:r>
+        <w:rPr>
+          <w:rFonts w:ascii="Courier New" w:eastAsia="Times New Roman" w:hAnsi="Courier New" w:cs="Courier New"/>
+          <w:color w:val="A9B7C6"/>
+          <w:sz w:val="20"/>
+          <w:szCs w:val="20"/>
+        </w:rPr>
+        <w:br/>
+      </w:r>
+      <w:r>
+        <w:rPr>
+          <w:rFonts w:ascii="Courier New" w:eastAsia="Times New Roman" w:hAnsi="Courier New" w:cs="Courier New"/>
+          <w:color w:val="A9B7C6"/>
+          <w:sz w:val="20"/>
+          <w:szCs w:val="20"/>
+        </w:rPr>
+        <w:br/>
+        <w:t>Community fridges:</w:t>
+      </w:r>
+      <w:r>
+        <w:rPr>
+          <w:rFonts w:ascii="Courier New" w:eastAsia="Times New Roman" w:hAnsi="Courier New" w:cs="Courier New"/>
+          <w:color w:val="A9B7C6"/>
+          <w:sz w:val="20"/>
+          <w:szCs w:val="20"/>
+        </w:rPr>
+        <w:br/>
+        <w:t>https://www.facebook.com/MadisonCommunityFridges/?__cft__[0]=AZV0tt5nCgAEy9gwA-7ouvm4IHLIqZgNbD5ah1UnIg9SVYGGLO7j9f5_J6fVC0T3rSammvDpwirmVaBKa2in8GosPwmuUkp7eh6b2kVxUortLAgdEWjKr8NPf6ZVDZCAHiU_akTrj5h_E0Lin0trirxo2HJPXu4JFzkCdTwMnyKevR0TxftPeKuxIA479dFFBFw&amp;__tn__=R]-R</w:t>
+      </w:r>
+      <w:r>
+        <w:rPr>
+          <w:rFonts w:ascii="Courier New" w:eastAsia="Times New Roman" w:hAnsi="Courier New" w:cs="Courier New"/>
+          <w:color w:val="A9B7C6"/>
+          <w:sz w:val="20"/>
+          <w:szCs w:val="20"/>
+        </w:rPr>
+        <w:br/>
+        <w:t>Prairie rod pantry</w:t>
+      </w:r>
+      <w:r>
+        <w:rPr>
+          <w:rFonts w:ascii="Courier New" w:eastAsia="Times New Roman" w:hAnsi="Courier New" w:cs="Courier New"/>
+          <w:color w:val="A9B7C6"/>
+          <w:sz w:val="20"/>
+          <w:szCs w:val="20"/>
+        </w:rPr>
+        <w:br/>
+      </w:r>
+      <w:r>
+        <w:rPr>
+          <w:rFonts w:ascii="Courier New" w:eastAsia="Times New Roman" w:hAnsi="Courier New" w:cs="Courier New"/>
+          <w:color w:val="A9B7C6"/>
+          <w:sz w:val="20"/>
+          <w:szCs w:val="20"/>
+        </w:rPr>
+        <w:br/>
+        <w:t>Sandburg Community Food pantry (although we are temporarily not active due to the cold weather) https://www.facebook.com/sandburgfoodpantry</w:t>
+      </w:r>
+      <w:r>
+        <w:rPr>
+          <w:rFonts w:ascii="Courier New" w:eastAsia="Times New Roman" w:hAnsi="Courier New" w:cs="Courier New"/>
+          <w:color w:val="A9B7C6"/>
+          <w:sz w:val="20"/>
+          <w:szCs w:val="20"/>
+        </w:rPr>
+        <w:br/>
+        <w:t xml:space="preserve">    https://publichealthmdc.com/.../2020-04-06_COVID-19_Food...</w:t>
+      </w:r>
+      <w:r>
+        <w:rPr>
+          <w:rFonts w:ascii="Courier New" w:eastAsia="Times New Roman" w:hAnsi="Courier New" w:cs="Courier New"/>
+          <w:color w:val="A9B7C6"/>
+          <w:sz w:val="20"/>
+          <w:szCs w:val="20"/>
+        </w:rPr>
+        <w:br/>
+        <w:t xml:space="preserve">        http://bit.ly/MadisonCOVID-Edit the food section might be a good start</w:t>
+      </w:r>
+      <w:r>
+        <w:rPr>
+          <w:rFonts w:ascii="Courier New" w:eastAsia="Times New Roman" w:hAnsi="Courier New" w:cs="Courier New"/>
+          <w:color w:val="A9B7C6"/>
+          <w:sz w:val="20"/>
+          <w:szCs w:val="20"/>
+        </w:rPr>
+        <w:br/>
+      </w:r>
+      <w:r>
+        <w:rPr>
+          <w:rFonts w:ascii="Courier New" w:eastAsia="Times New Roman" w:hAnsi="Courier New" w:cs="Courier New"/>
+          <w:color w:val="A9B7C6"/>
+          <w:sz w:val="20"/>
+          <w:szCs w:val="20"/>
+        </w:rPr>
+        <w:br/>
+      </w:r>
+      <w:r>
+        <w:rPr>
+          <w:rFonts w:ascii="Courier New" w:eastAsia="Times New Roman" w:hAnsi="Courier New" w:cs="Courier New"/>
+          <w:color w:val="A9B7C6"/>
+          <w:sz w:val="20"/>
+          <w:szCs w:val="20"/>
+        </w:rPr>
+        <w:br/>
+        <w:t xml:space="preserve">            May </w:t>
+      </w:r>
+      <w:proofErr w:type="spellStart"/>
+      <w:r>
+        <w:rPr>
+          <w:rFonts w:ascii="Courier New" w:eastAsia="Times New Roman" w:hAnsi="Courier New" w:cs="Courier New"/>
+          <w:color w:val="A9B7C6"/>
+          <w:sz w:val="20"/>
+          <w:szCs w:val="20"/>
+        </w:rPr>
+        <w:t>i</w:t>
+      </w:r>
+      <w:proofErr w:type="spellEnd"/>
+      <w:r>
+        <w:rPr>
+          <w:rFonts w:ascii="Courier New" w:eastAsia="Times New Roman" w:hAnsi="Courier New" w:cs="Courier New"/>
+          <w:color w:val="A9B7C6"/>
+          <w:sz w:val="20"/>
+          <w:szCs w:val="20"/>
+        </w:rPr>
+        <w:t xml:space="preserve"> recommend a place for folks to comment, give advice, rate the pantry?</w:t>
+      </w:r>
+      <w:r>
+        <w:rPr>
+          <w:rFonts w:ascii="Courier New" w:eastAsia="Times New Roman" w:hAnsi="Courier New" w:cs="Courier New"/>
+          <w:color w:val="A9B7C6"/>
+          <w:sz w:val="20"/>
+          <w:szCs w:val="20"/>
+        </w:rPr>
+        <w:br/>
+        <w:t xml:space="preserve">            </w:t>
+      </w:r>
+      <w:r>
+        <w:rPr>
+          <w:rFonts w:ascii="Courier New" w:eastAsia="Times New Roman" w:hAnsi="Courier New" w:cs="Courier New"/>
+          <w:color w:val="A9B7C6"/>
+          <w:sz w:val="20"/>
+          <w:szCs w:val="20"/>
+        </w:rPr>
+        <w:br/>
         <w:t xml:space="preserve">            *//</w:t>
       </w:r>
     </w:p>
@@ -5311,8 +7088,20 @@
           <w:b/>
           <w:bCs/>
         </w:rPr>
-        <w:t>Sat 2/13 2 hrs</w:t>
-      </w:r>
+        <w:t xml:space="preserve">Sat 2/13 2 </w:t>
+      </w:r>
+      <w:proofErr w:type="spellStart"/>
+      <w:proofErr w:type="gramStart"/>
+      <w:r>
+        <w:rPr>
+          <w:rFonts w:ascii="Calibri" w:eastAsia="Times New Roman" w:hAnsi="Calibri" w:cs="Calibri"/>
+          <w:b/>
+          <w:bCs/>
+        </w:rPr>
+        <w:t>hrs</w:t>
+      </w:r>
+      <w:proofErr w:type="spellEnd"/>
+      <w:proofErr w:type="gramEnd"/>
     </w:p>
     <w:p>
       <w:pPr>
@@ -5327,7 +7116,21 @@
           <w:rFonts w:ascii="Calibri" w:eastAsia="Times New Roman" w:hAnsi="Calibri" w:cs="Calibri"/>
         </w:rPr>
         <w:tab/>
-        <w:t>-going through the weeks readings, videos</w:t>
+        <w:t xml:space="preserve">-going through the </w:t>
+      </w:r>
+      <w:proofErr w:type="gramStart"/>
+      <w:r>
+        <w:rPr>
+          <w:rFonts w:ascii="Calibri" w:eastAsia="Times New Roman" w:hAnsi="Calibri" w:cs="Calibri"/>
+        </w:rPr>
+        <w:t>weeks</w:t>
+      </w:r>
+      <w:proofErr w:type="gramEnd"/>
+      <w:r>
+        <w:rPr>
+          <w:rFonts w:ascii="Calibri" w:eastAsia="Times New Roman" w:hAnsi="Calibri" w:cs="Calibri"/>
+        </w:rPr>
+        <w:t xml:space="preserve"> readings, videos</w:t>
       </w:r>
     </w:p>
     <w:p>
@@ -5368,7 +7171,21 @@
         <w:rPr>
           <w:rFonts w:ascii="Calibri" w:eastAsia="Times New Roman" w:hAnsi="Calibri" w:cs="Calibri"/>
         </w:rPr>
-        <w:t>Additional Resources I Need To Research!</w:t>
+        <w:t xml:space="preserve">Additional Resources I Need </w:t>
+      </w:r>
+      <w:proofErr w:type="gramStart"/>
+      <w:r>
+        <w:rPr>
+          <w:rFonts w:ascii="Calibri" w:eastAsia="Times New Roman" w:hAnsi="Calibri" w:cs="Calibri"/>
+        </w:rPr>
+        <w:t>To</w:t>
+      </w:r>
+      <w:proofErr w:type="gramEnd"/>
+      <w:r>
+        <w:rPr>
+          <w:rFonts w:ascii="Calibri" w:eastAsia="Times New Roman" w:hAnsi="Calibri" w:cs="Calibri"/>
+        </w:rPr>
+        <w:t xml:space="preserve"> Research!</w:t>
       </w:r>
     </w:p>
     <w:p>
@@ -5383,8 +7200,16 @@
         <w:rPr>
           <w:rFonts w:ascii="Calibri" w:eastAsia="Times New Roman" w:hAnsi="Calibri" w:cs="Calibri"/>
         </w:rPr>
-        <w:t>Using google maps in my app</w:t>
-      </w:r>
+        <w:t xml:space="preserve">Using google maps in my </w:t>
+      </w:r>
+      <w:proofErr w:type="gramStart"/>
+      <w:r>
+        <w:rPr>
+          <w:rFonts w:ascii="Calibri" w:eastAsia="Times New Roman" w:hAnsi="Calibri" w:cs="Calibri"/>
+        </w:rPr>
+        <w:t>app</w:t>
+      </w:r>
+      <w:proofErr w:type="gramEnd"/>
     </w:p>
     <w:p>
       <w:pPr>
@@ -5414,11 +7239,24 @@
     <w:p/>
     <w:p>
       <w:r>
-        <w:t>WEEK 5;</w:t>
-      </w:r>
-      <w:r>
-        <w:t xml:space="preserve">  17 hrs</w:t>
-      </w:r>
+        <w:t xml:space="preserve">WEEK </w:t>
+      </w:r>
+      <w:proofErr w:type="gramStart"/>
+      <w:r>
+        <w:t>5;</w:t>
+      </w:r>
+      <w:r>
+        <w:t xml:space="preserve">  17</w:t>
+      </w:r>
+      <w:proofErr w:type="gramEnd"/>
+      <w:r>
+        <w:t xml:space="preserve"> </w:t>
+      </w:r>
+      <w:proofErr w:type="spellStart"/>
+      <w:r>
+        <w:t>hrs</w:t>
+      </w:r>
+      <w:proofErr w:type="spellEnd"/>
     </w:p>
     <w:p>
       <w:r>
@@ -5428,7 +7266,15 @@
     <w:p>
       <w:r>
         <w:tab/>
-        <w:t>Prepping for TV interview!!  Channel 3 did a segment about my project, which was really heartening and exciting.  I have alot more pressure to do this well, now</w:t>
+        <w:t xml:space="preserve">Prepping for TV interview!!  Channel 3 did a segment about my project, which was really heartening and exciting.  I have </w:t>
+      </w:r>
+      <w:proofErr w:type="spellStart"/>
+      <w:r>
+        <w:t>alot</w:t>
+      </w:r>
+      <w:proofErr w:type="spellEnd"/>
+      <w:r>
+        <w:t xml:space="preserve"> more pressure to do this well, now</w:t>
       </w:r>
       <w:r>
         <w:t>.</w:t>
@@ -5445,14 +7291,32 @@
         <w:t>8</w:t>
       </w:r>
       <w:r>
-        <w:t xml:space="preserve"> hours</w:t>
-      </w:r>
+        <w:t xml:space="preserve"> </w:t>
+      </w:r>
+      <w:proofErr w:type="gramStart"/>
+      <w:r>
+        <w:t>hours</w:t>
+      </w:r>
+      <w:proofErr w:type="gramEnd"/>
     </w:p>
     <w:p>
       <w:r>
         <w:tab/>
-        <w:t>Working on adding hibernate to my project, having a few troubles after moving to a test db, now I keep getting a table not found error, I did some googling, but I haven’t figured it out yet..</w:t>
-      </w:r>
+        <w:t xml:space="preserve">Working on adding hibernate to my project, having a few troubles after moving to a test </w:t>
+      </w:r>
+      <w:proofErr w:type="spellStart"/>
+      <w:r>
+        <w:t>db</w:t>
+      </w:r>
+      <w:proofErr w:type="spellEnd"/>
+      <w:r>
+        <w:t xml:space="preserve">, now I keep getting a table not found error, I did some googling, but I haven’t figured it out </w:t>
+      </w:r>
+      <w:proofErr w:type="gramStart"/>
+      <w:r>
+        <w:t>yet..</w:t>
+      </w:r>
+      <w:proofErr w:type="gramEnd"/>
     </w:p>
     <w:p/>
     <w:p>
@@ -5460,38 +7324,133 @@
         <w:t xml:space="preserve">Thurs: </w:t>
       </w:r>
       <w:r>
-        <w:t>2 hrs</w:t>
-      </w:r>
-    </w:p>
-    <w:p>
-      <w:r>
-        <w:t>Working on getting the logging just right with hibernate filepaths, I’ve been getting errors that the files can’t be renamed, so I tried renaming and moving, I fixed the error for now, but my hibernate logs aren’t I the right place with the right name…so…</w:t>
-      </w:r>
-    </w:p>
-    <w:p>
-      <w:r>
-        <w:t>*I think I fixed it by removing a colon in the filename, but I very well may have screwed it up…will have to monitor logs</w:t>
-      </w:r>
+        <w:t xml:space="preserve">2 </w:t>
+      </w:r>
+      <w:proofErr w:type="spellStart"/>
+      <w:r>
+        <w:t>hrs</w:t>
+      </w:r>
+      <w:proofErr w:type="spellEnd"/>
+    </w:p>
+    <w:p>
+      <w:r>
+        <w:t xml:space="preserve">Working on getting the logging just right with hibernate </w:t>
+      </w:r>
+      <w:proofErr w:type="spellStart"/>
+      <w:r>
+        <w:t>filepaths</w:t>
+      </w:r>
+      <w:proofErr w:type="spellEnd"/>
+      <w:r>
+        <w:t xml:space="preserve">, </w:t>
+      </w:r>
+      <w:proofErr w:type="gramStart"/>
+      <w:r>
+        <w:t>I’ve</w:t>
+      </w:r>
+      <w:proofErr w:type="gramEnd"/>
+      <w:r>
+        <w:t xml:space="preserve"> been getting errors that the files can’t be renamed, so I tried renaming and moving, I fixed the error for now, but my hibernate logs aren’t I the right place with the right name…so…</w:t>
+      </w:r>
+    </w:p>
+    <w:p>
+      <w:r>
+        <w:t xml:space="preserve">*I think I fixed it by removing a colon in the filename, but I very well may have screwed it up…will have to monitor </w:t>
+      </w:r>
+      <w:proofErr w:type="gramStart"/>
+      <w:r>
+        <w:t>logs</w:t>
+      </w:r>
+      <w:proofErr w:type="gramEnd"/>
     </w:p>
     <w:p/>
     <w:p>
       <w:r>
-        <w:t>Sat 2/20 : 4 hrs</w:t>
-      </w:r>
-    </w:p>
-    <w:p>
-      <w:r>
-        <w:t>Working on the userRole dao and testing, after implementing the .equals method I have a lot of failing tests</w:t>
-      </w:r>
-    </w:p>
-    <w:p>
-      <w:r>
-        <w:t xml:space="preserve">Sunday 2 hrs:  </w:t>
-      </w:r>
-    </w:p>
-    <w:p>
-      <w:r>
-        <w:t xml:space="preserve">I went too far in implementing the .equals method, and did it for the userRole dao, too, which was what was leading to all the problems I was having.  I am still having a problem with inserting a role without a username, so for now I have made that column not null, so I will have to </w:t>
+        <w:t>Sat 2/</w:t>
+      </w:r>
+      <w:proofErr w:type="gramStart"/>
+      <w:r>
+        <w:t>20 :</w:t>
+      </w:r>
+      <w:proofErr w:type="gramEnd"/>
+      <w:r>
+        <w:t xml:space="preserve"> 4 </w:t>
+      </w:r>
+      <w:proofErr w:type="spellStart"/>
+      <w:r>
+        <w:t>hrs</w:t>
+      </w:r>
+      <w:proofErr w:type="spellEnd"/>
+    </w:p>
+    <w:p>
+      <w:r>
+        <w:t xml:space="preserve">Working on the </w:t>
+      </w:r>
+      <w:proofErr w:type="spellStart"/>
+      <w:r>
+        <w:t>userRole</w:t>
+      </w:r>
+      <w:proofErr w:type="spellEnd"/>
+      <w:r>
+        <w:t xml:space="preserve"> </w:t>
+      </w:r>
+      <w:proofErr w:type="spellStart"/>
+      <w:r>
+        <w:t>dao</w:t>
+      </w:r>
+      <w:proofErr w:type="spellEnd"/>
+      <w:r>
+        <w:t xml:space="preserve"> and testing, after implementing </w:t>
+      </w:r>
+      <w:proofErr w:type="gramStart"/>
+      <w:r>
+        <w:t>the .equals</w:t>
+      </w:r>
+      <w:proofErr w:type="gramEnd"/>
+      <w:r>
+        <w:t xml:space="preserve"> method I have a lot of failing tests</w:t>
+      </w:r>
+    </w:p>
+    <w:p>
+      <w:r>
+        <w:t xml:space="preserve">Sunday 2 </w:t>
+      </w:r>
+      <w:proofErr w:type="spellStart"/>
+      <w:r>
+        <w:t>hrs</w:t>
+      </w:r>
+      <w:proofErr w:type="spellEnd"/>
+      <w:r>
+        <w:t xml:space="preserve">:  </w:t>
+      </w:r>
+    </w:p>
+    <w:p>
+      <w:r>
+        <w:t xml:space="preserve">I went too far in implementing </w:t>
+      </w:r>
+      <w:proofErr w:type="gramStart"/>
+      <w:r>
+        <w:t>the .equals</w:t>
+      </w:r>
+      <w:proofErr w:type="gramEnd"/>
+      <w:r>
+        <w:t xml:space="preserve"> method, and did it for the </w:t>
+      </w:r>
+      <w:proofErr w:type="spellStart"/>
+      <w:r>
+        <w:t>userRole</w:t>
+      </w:r>
+      <w:proofErr w:type="spellEnd"/>
+      <w:r>
+        <w:t xml:space="preserve"> </w:t>
+      </w:r>
+      <w:proofErr w:type="spellStart"/>
+      <w:r>
+        <w:t>dao</w:t>
+      </w:r>
+      <w:proofErr w:type="spellEnd"/>
+      <w:r>
+        <w:t xml:space="preserve">, too, which was what was leading to all the problems I was having.  I am still having a problem with inserting a role without a username, so for now I have made that column not null, so I will have to </w:t>
       </w:r>
       <w:r>
         <w:t>monitor that</w:t>
@@ -5502,12 +7461,41 @@
     </w:p>
     <w:p>
       <w:r>
-        <w:t>I don’t think I ever got that student liscense from IntelliJ, so now my sessions are limited to 30 minutes..have to check on that…</w:t>
-      </w:r>
-    </w:p>
-    <w:p>
-      <w:r>
-        <w:t xml:space="preserve">I haven’t gotten as far as I wanted to on my project </w:t>
+        <w:t xml:space="preserve">I don’t think I ever got that student </w:t>
+      </w:r>
+      <w:proofErr w:type="spellStart"/>
+      <w:r>
+        <w:t>liscense</w:t>
+      </w:r>
+      <w:proofErr w:type="spellEnd"/>
+      <w:r>
+        <w:t xml:space="preserve"> from IntelliJ, so now my sessions are limited to 30 </w:t>
+      </w:r>
+      <w:proofErr w:type="spellStart"/>
+      <w:proofErr w:type="gramStart"/>
+      <w:r>
+        <w:t>minutes..</w:t>
+      </w:r>
+      <w:proofErr w:type="gramEnd"/>
+      <w:r>
+        <w:t>have</w:t>
+      </w:r>
+      <w:proofErr w:type="spellEnd"/>
+      <w:r>
+        <w:t xml:space="preserve"> to check on that…</w:t>
+      </w:r>
+    </w:p>
+    <w:p>
+      <w:r>
+        <w:t xml:space="preserve">I </w:t>
+      </w:r>
+      <w:proofErr w:type="gramStart"/>
+      <w:r>
+        <w:t>haven’t</w:t>
+      </w:r>
+      <w:proofErr w:type="gramEnd"/>
+      <w:r>
+        <w:t xml:space="preserve"> gotten as far as I wanted to on my project </w:t>
       </w:r>
       <w:r>
         <w:rPr>
@@ -5528,15 +7516,381 @@
         </mc:AlternateContent>
       </w:r>
       <w:r>
-        <w:t>.  There are a lot of little details to get right with the hibernate Db setup, I’m dreading it a little.</w:t>
-      </w:r>
-    </w:p>
-    <w:p>
-      <w:r>
-        <w:t>Made the generic dao class and used it for testing with userRoleDao tests.</w:t>
+        <w:t xml:space="preserve">.  There are a lot of little details to get right with the hibernate Db setup, </w:t>
+      </w:r>
+      <w:proofErr w:type="gramStart"/>
+      <w:r>
+        <w:t>I’m</w:t>
+      </w:r>
+      <w:proofErr w:type="gramEnd"/>
+      <w:r>
+        <w:t xml:space="preserve"> dreading it a little.</w:t>
+      </w:r>
+    </w:p>
+    <w:p>
+      <w:r>
+        <w:t xml:space="preserve">Made the generic </w:t>
+      </w:r>
+      <w:proofErr w:type="spellStart"/>
+      <w:r>
+        <w:t>dao</w:t>
+      </w:r>
+      <w:proofErr w:type="spellEnd"/>
+      <w:r>
+        <w:t xml:space="preserve"> class and used it for testing with </w:t>
+      </w:r>
+      <w:proofErr w:type="spellStart"/>
+      <w:r>
+        <w:t>userRoleDao</w:t>
+      </w:r>
+      <w:proofErr w:type="spellEnd"/>
+      <w:r>
+        <w:t xml:space="preserve"> tests.</w:t>
       </w:r>
     </w:p>
     <w:p/>
+    <w:p>
+      <w:r>
+        <w:t>Tues 2/23:</w:t>
+      </w:r>
+      <w:r>
+        <w:t xml:space="preserve"> 2 </w:t>
+      </w:r>
+      <w:proofErr w:type="spellStart"/>
+      <w:r>
+        <w:t>hrs</w:t>
+      </w:r>
+      <w:proofErr w:type="spellEnd"/>
+    </w:p>
+    <w:p>
+      <w:r>
+        <w:t>Working on the dreaded database.</w:t>
+      </w:r>
+      <w:r>
+        <w:t xml:space="preserve">  Well, more so dreading the testing than the actual implementation </w:t>
+      </w:r>
+      <w:r>
+        <w:rPr>
+          <mc:AlternateContent>
+            <mc:Choice Requires="w16se"/>
+            <mc:Fallback>
+              <w:rFonts w:ascii="Segoe UI Emoji" w:eastAsia="Segoe UI Emoji" w:hAnsi="Segoe UI Emoji" w:cs="Segoe UI Emoji"/>
+            </mc:Fallback>
+          </mc:AlternateContent>
+        </w:rPr>
+        <mc:AlternateContent>
+          <mc:Choice Requires="w16se">
+            <w16se:symEx w16se:font="Segoe UI Emoji" w16se:char="1F609"/>
+          </mc:Choice>
+          <mc:Fallback>
+            <w:t>😉</w:t>
+          </mc:Fallback>
+        </mc:AlternateContent>
+      </w:r>
+      <w:r>
+        <w:t>.</w:t>
+      </w:r>
+    </w:p>
+    <w:p>
+      <w:proofErr w:type="gramStart"/>
+      <w:r>
+        <w:t>I’m</w:t>
+      </w:r>
+      <w:proofErr w:type="gramEnd"/>
+      <w:r>
+        <w:t xml:space="preserve"> wondering if I have too many fields on my </w:t>
+      </w:r>
+      <w:proofErr w:type="spellStart"/>
+      <w:r>
+        <w:t>food_resource</w:t>
+      </w:r>
+      <w:proofErr w:type="spellEnd"/>
+      <w:r>
+        <w:t xml:space="preserve"> table…and still wondering about class hierarchy and subclasses…and how that all fits in…  </w:t>
+      </w:r>
+      <w:r>
+        <w:t xml:space="preserve">For </w:t>
+      </w:r>
+      <w:proofErr w:type="gramStart"/>
+      <w:r>
+        <w:t>now</w:t>
+      </w:r>
+      <w:proofErr w:type="gramEnd"/>
+      <w:r>
+        <w:t xml:space="preserve"> I’m unsure of how the type table really fits in.  I want to classify resources by type, I want to be able to show the types of services offered by each owner, and each resource by type.  I made a location and contact table to get rid of redundancy.  There is still some ambiguity in some of resource columns, though…room for error.  Like for delivery, maybe I should make that a Boolean and reference another table that has better delivery </w:t>
+      </w:r>
+      <w:proofErr w:type="gramStart"/>
+      <w:r>
+        <w:t>details(</w:t>
+      </w:r>
+      <w:proofErr w:type="gramEnd"/>
+      <w:r>
+        <w:t xml:space="preserve">more searchable)….  Then I would add 2 more columns, though, a delivery Boolean and if there is delivery offered a </w:t>
+      </w:r>
+      <w:proofErr w:type="spellStart"/>
+      <w:r>
+        <w:t>deliveryServiceId</w:t>
+      </w:r>
+      <w:proofErr w:type="spellEnd"/>
+      <w:r>
+        <w:t>…</w:t>
+      </w:r>
+      <w:r>
+        <w:t xml:space="preserve">  I could also have a meal details </w:t>
+      </w:r>
+      <w:proofErr w:type="spellStart"/>
+      <w:proofErr w:type="gramStart"/>
+      <w:r>
+        <w:t>table..</w:t>
+      </w:r>
+      <w:proofErr w:type="gramEnd"/>
+      <w:r>
+        <w:t>but</w:t>
+      </w:r>
+      <w:proofErr w:type="spellEnd"/>
+      <w:r>
+        <w:t xml:space="preserve"> I don’t think I will go there yet.</w:t>
+      </w:r>
+    </w:p>
+    <w:p/>
+    <w:p/>
+    <w:p>
+      <w:pPr>
+        <w:shd w:val="clear" w:color="auto" w:fill="FFFFFF"/>
+        <w:textAlignment w:val="baseline"/>
+      </w:pPr>
+      <w:proofErr w:type="gramStart"/>
+      <w:r>
+        <w:t>So</w:t>
+      </w:r>
+      <w:proofErr w:type="gramEnd"/>
+      <w:r>
+        <w:t xml:space="preserve"> this is cool:</w:t>
+      </w:r>
+    </w:p>
+    <w:p>
+      <w:pPr>
+        <w:shd w:val="clear" w:color="auto" w:fill="FFFFFF"/>
+        <w:textAlignment w:val="baseline"/>
+        <w:rPr>
+          <w:rFonts w:ascii="Calibri" w:eastAsia="Times New Roman" w:hAnsi="Calibri" w:cs="Calibri"/>
+          <w:color w:val="000000"/>
+          <w:sz w:val="24"/>
+          <w:szCs w:val="24"/>
+        </w:rPr>
+      </w:pPr>
+      <w:r>
+        <w:t xml:space="preserve"> </w:t>
+      </w:r>
+      <w:r>
+        <w:rPr>
+          <w:rFonts w:ascii="Calibri" w:eastAsia="Times New Roman" w:hAnsi="Calibri" w:cs="Calibri"/>
+          <w:color w:val="000000"/>
+          <w:sz w:val="24"/>
+          <w:szCs w:val="24"/>
+        </w:rPr>
+        <w:t>Hi Heather,</w:t>
+      </w:r>
+    </w:p>
+    <w:p>
+      <w:pPr>
+        <w:shd w:val="clear" w:color="auto" w:fill="FFFFFF"/>
+        <w:spacing w:after="0" w:line="240" w:lineRule="auto"/>
+        <w:textAlignment w:val="baseline"/>
+        <w:rPr>
+          <w:rFonts w:ascii="Calibri" w:eastAsia="Times New Roman" w:hAnsi="Calibri" w:cs="Calibri"/>
+          <w:color w:val="000000"/>
+          <w:sz w:val="16"/>
+          <w:szCs w:val="16"/>
+        </w:rPr>
+      </w:pPr>
+    </w:p>
+    <w:p>
+      <w:pPr>
+        <w:shd w:val="clear" w:color="auto" w:fill="FFFFFF"/>
+        <w:spacing w:after="0" w:line="240" w:lineRule="auto"/>
+        <w:textAlignment w:val="baseline"/>
+        <w:rPr>
+          <w:rFonts w:ascii="Calibri" w:eastAsia="Times New Roman" w:hAnsi="Calibri" w:cs="Calibri"/>
+          <w:color w:val="000000"/>
+          <w:sz w:val="16"/>
+          <w:szCs w:val="16"/>
+        </w:rPr>
+      </w:pPr>
+      <w:r>
+        <w:rPr>
+          <w:rFonts w:ascii="Calibri" w:eastAsia="Times New Roman" w:hAnsi="Calibri" w:cs="Calibri"/>
+          <w:color w:val="000000"/>
+          <w:sz w:val="16"/>
+          <w:szCs w:val="16"/>
+        </w:rPr>
+        <w:t xml:space="preserve">My name is Julie Eichhorn, and I am a researcher at UW working at the </w:t>
+      </w:r>
+      <w:proofErr w:type="spellStart"/>
+      <w:r>
+        <w:rPr>
+          <w:rFonts w:ascii="Calibri" w:eastAsia="Times New Roman" w:hAnsi="Calibri" w:cs="Calibri"/>
+          <w:color w:val="000000"/>
+          <w:sz w:val="16"/>
+          <w:szCs w:val="16"/>
+        </w:rPr>
+        <w:t>Waisman</w:t>
+      </w:r>
+      <w:proofErr w:type="spellEnd"/>
+      <w:r>
+        <w:rPr>
+          <w:rFonts w:ascii="Calibri" w:eastAsia="Times New Roman" w:hAnsi="Calibri" w:cs="Calibri"/>
+          <w:color w:val="000000"/>
+          <w:sz w:val="16"/>
+          <w:szCs w:val="16"/>
+        </w:rPr>
+        <w:t xml:space="preserve"> Center. I am also a student in the D2P program on campus. During this class we learn how to take an innovative product to market. Our team is interested in learning more about your class project and the impact on local food pantries.  </w:t>
+      </w:r>
+      <w:r>
+        <w:rPr>
+          <w:rFonts w:ascii="Calibri" w:eastAsia="Times New Roman" w:hAnsi="Calibri" w:cs="Calibri"/>
+          <w:color w:val="000000"/>
+          <w:sz w:val="16"/>
+          <w:szCs w:val="16"/>
+          <w:bdr w:val="none" w:sz="0" w:space="0" w:color="auto" w:frame="1"/>
+        </w:rPr>
+        <w:t>Additionally, we recently learned about gathering free marketing resources and wondered if you would share your experience and any resources with us.</w:t>
+      </w:r>
+    </w:p>
+    <w:p>
+      <w:pPr>
+        <w:shd w:val="clear" w:color="auto" w:fill="FFFFFF"/>
+        <w:spacing w:after="0" w:line="240" w:lineRule="auto"/>
+        <w:textAlignment w:val="baseline"/>
+        <w:rPr>
+          <w:rFonts w:ascii="Calibri" w:eastAsia="Times New Roman" w:hAnsi="Calibri" w:cs="Calibri"/>
+          <w:color w:val="000000"/>
+          <w:sz w:val="16"/>
+          <w:szCs w:val="16"/>
+        </w:rPr>
+      </w:pPr>
+      <w:r>
+        <w:rPr>
+          <w:rFonts w:ascii="Calibri" w:eastAsia="Times New Roman" w:hAnsi="Calibri" w:cs="Calibri"/>
+          <w:color w:val="000000"/>
+          <w:sz w:val="16"/>
+          <w:szCs w:val="16"/>
+          <w:bdr w:val="none" w:sz="0" w:space="0" w:color="auto" w:frame="1"/>
+        </w:rPr>
+        <w:br/>
+      </w:r>
+    </w:p>
+    <w:p>
+      <w:pPr>
+        <w:shd w:val="clear" w:color="auto" w:fill="FFFFFF"/>
+        <w:spacing w:after="0" w:line="240" w:lineRule="auto"/>
+        <w:textAlignment w:val="baseline"/>
+        <w:rPr>
+          <w:rFonts w:ascii="Calibri" w:eastAsia="Times New Roman" w:hAnsi="Calibri" w:cs="Calibri"/>
+          <w:color w:val="000000"/>
+          <w:sz w:val="16"/>
+          <w:szCs w:val="16"/>
+        </w:rPr>
+      </w:pPr>
+      <w:r>
+        <w:rPr>
+          <w:rFonts w:ascii="Calibri" w:eastAsia="Times New Roman" w:hAnsi="Calibri" w:cs="Calibri"/>
+          <w:color w:val="000000"/>
+          <w:sz w:val="16"/>
+          <w:szCs w:val="16"/>
+          <w:bdr w:val="none" w:sz="0" w:space="0" w:color="auto" w:frame="1"/>
+        </w:rPr>
+        <w:t>I can be reached at this email address or by my personal cell at 317-850-2996.</w:t>
+      </w:r>
+    </w:p>
+    <w:p>
+      <w:pPr>
+        <w:shd w:val="clear" w:color="auto" w:fill="FFFFFF"/>
+        <w:spacing w:after="0" w:line="240" w:lineRule="auto"/>
+        <w:textAlignment w:val="baseline"/>
+        <w:rPr>
+          <w:rFonts w:ascii="Calibri" w:eastAsia="Times New Roman" w:hAnsi="Calibri" w:cs="Calibri"/>
+          <w:color w:val="000000"/>
+          <w:sz w:val="16"/>
+          <w:szCs w:val="16"/>
+        </w:rPr>
+      </w:pPr>
+    </w:p>
+    <w:p>
+      <w:pPr>
+        <w:shd w:val="clear" w:color="auto" w:fill="FFFFFF"/>
+        <w:spacing w:after="0" w:line="240" w:lineRule="auto"/>
+        <w:textAlignment w:val="baseline"/>
+        <w:rPr>
+          <w:rFonts w:ascii="Calibri" w:eastAsia="Times New Roman" w:hAnsi="Calibri" w:cs="Calibri"/>
+          <w:color w:val="000000"/>
+          <w:sz w:val="16"/>
+          <w:szCs w:val="16"/>
+        </w:rPr>
+      </w:pPr>
+      <w:r>
+        <w:rPr>
+          <w:rFonts w:ascii="Calibri" w:eastAsia="Times New Roman" w:hAnsi="Calibri" w:cs="Calibri"/>
+          <w:color w:val="000000"/>
+          <w:sz w:val="16"/>
+          <w:szCs w:val="16"/>
+          <w:bdr w:val="none" w:sz="0" w:space="0" w:color="auto" w:frame="1"/>
+        </w:rPr>
+        <w:t>Thanks for considering my "cold" call email,</w:t>
+      </w:r>
+    </w:p>
+    <w:p>
+      <w:pPr>
+        <w:rPr>
+          <w:sz w:val="16"/>
+          <w:szCs w:val="16"/>
+        </w:rPr>
+      </w:pPr>
+    </w:p>
+    <w:p>
+      <w:proofErr w:type="gramStart"/>
+      <w:r>
+        <w:t>I’ve</w:t>
+      </w:r>
+      <w:proofErr w:type="gramEnd"/>
+      <w:r>
+        <w:t xml:space="preserve"> been thinking about what you said about the entrepreneur project thing, and I want to look into it, the only thing is, it’s not really a “business”.  But I suppose services are the largest growing businesses these days…</w:t>
+      </w:r>
+      <w:proofErr w:type="gramStart"/>
+      <w:r>
+        <w:rPr>
+          <mc:AlternateContent>
+            <mc:Choice Requires="w16se"/>
+            <mc:Fallback>
+              <w:rFonts w:ascii="Segoe UI Emoji" w:eastAsia="Segoe UI Emoji" w:hAnsi="Segoe UI Emoji" w:cs="Segoe UI Emoji"/>
+            </mc:Fallback>
+          </mc:AlternateContent>
+        </w:rPr>
+        <mc:AlternateContent>
+          <mc:Choice Requires="w16se">
+            <w16se:symEx w16se:font="Segoe UI Emoji" w16se:char="1F609"/>
+          </mc:Choice>
+          <mc:Fallback>
+            <w:t>😉</w:t>
+          </mc:Fallback>
+        </mc:AlternateContent>
+      </w:r>
+      <w:proofErr w:type="gramEnd"/>
+    </w:p>
+    <w:p/>
+    <w:p>
+      <w:r>
+        <w:t xml:space="preserve">Also updating resume for the career fair tomorrow, fingers crossed.  And I applied for that Atlassian job, that sounded </w:t>
+      </w:r>
+      <w:proofErr w:type="gramStart"/>
+      <w:r>
+        <w:t>really cool</w:t>
+      </w:r>
+      <w:proofErr w:type="gramEnd"/>
+      <w:r>
+        <w:t>.</w:t>
+      </w:r>
+    </w:p>
     <w:p/>
     <w:p/>
     <w:p/>

</xml_diff>

<commit_message>
starting to write and annotate classes
</commit_message>
<xml_diff>
--- a/DesignDocs/Journal.md.docx
+++ b/DesignDocs/Journal.md.docx
@@ -31,18 +31,35 @@
           <w:i/>
           <w:iCs/>
         </w:rPr>
-        <w:t xml:space="preserve">Week 1: 7 </w:t>
-      </w:r>
-      <w:proofErr w:type="spellStart"/>
+        <w:t>Week 1: 7 hrs</w:t>
+      </w:r>
+    </w:p>
+    <w:p>
+      <w:pPr>
+        <w:spacing w:line="240" w:lineRule="auto"/>
+        <w:ind w:left="1007"/>
+        <w:rPr>
+          <w:rFonts w:ascii="Calibri" w:eastAsia="Times New Roman" w:hAnsi="Calibri" w:cs="Calibri"/>
+        </w:rPr>
+      </w:pPr>
       <w:r>
         <w:rPr>
           <w:rFonts w:ascii="Calibri" w:eastAsia="Times New Roman" w:hAnsi="Calibri" w:cs="Calibri"/>
           <w:i/>
           <w:iCs/>
         </w:rPr>
-        <w:t>hrs</w:t>
-      </w:r>
-      <w:proofErr w:type="spellEnd"/>
+        <w:t xml:space="preserve">Week 2: </w:t>
+      </w:r>
+      <w:proofErr w:type="gramStart"/>
+      <w:r>
+        <w:rPr>
+          <w:rFonts w:ascii="Calibri" w:eastAsia="Times New Roman" w:hAnsi="Calibri" w:cs="Calibri"/>
+          <w:i/>
+          <w:iCs/>
+        </w:rPr>
+        <w:t>13  hrs</w:t>
+      </w:r>
+      <w:proofErr w:type="gramEnd"/>
     </w:p>
     <w:p>
       <w:pPr>
@@ -55,54 +72,9 @@
       <w:r>
         <w:rPr>
           <w:rFonts w:ascii="Calibri" w:eastAsia="Times New Roman" w:hAnsi="Calibri" w:cs="Calibri"/>
-          <w:i/>
-          <w:iCs/>
-        </w:rPr>
-        <w:t xml:space="preserve">Week 2: </w:t>
-      </w:r>
-      <w:proofErr w:type="gramStart"/>
-      <w:r>
-        <w:rPr>
-          <w:rFonts w:ascii="Calibri" w:eastAsia="Times New Roman" w:hAnsi="Calibri" w:cs="Calibri"/>
-          <w:i/>
-          <w:iCs/>
-        </w:rPr>
-        <w:t xml:space="preserve">13  </w:t>
-      </w:r>
-      <w:proofErr w:type="spellStart"/>
-      <w:r>
-        <w:rPr>
-          <w:rFonts w:ascii="Calibri" w:eastAsia="Times New Roman" w:hAnsi="Calibri" w:cs="Calibri"/>
-          <w:i/>
-          <w:iCs/>
-        </w:rPr>
-        <w:t>hrs</w:t>
-      </w:r>
-      <w:proofErr w:type="spellEnd"/>
-      <w:proofErr w:type="gramEnd"/>
-    </w:p>
-    <w:p>
-      <w:pPr>
-        <w:spacing w:line="240" w:lineRule="auto"/>
-        <w:ind w:left="1007"/>
-        <w:rPr>
-          <w:rFonts w:ascii="Calibri" w:eastAsia="Times New Roman" w:hAnsi="Calibri" w:cs="Calibri"/>
-        </w:rPr>
-      </w:pPr>
-      <w:r>
-        <w:rPr>
-          <w:rFonts w:ascii="Calibri" w:eastAsia="Times New Roman" w:hAnsi="Calibri" w:cs="Calibri"/>
-        </w:rPr>
-        <w:t xml:space="preserve">Week 3: 19 </w:t>
-      </w:r>
-      <w:proofErr w:type="spellStart"/>
-      <w:r>
-        <w:rPr>
-          <w:rFonts w:ascii="Calibri" w:eastAsia="Times New Roman" w:hAnsi="Calibri" w:cs="Calibri"/>
-        </w:rPr>
-        <w:t>hrs</w:t>
-      </w:r>
-      <w:proofErr w:type="spellEnd"/>
+        </w:rPr>
+        <w:t>Week 3: 19 hrs</w:t>
+      </w:r>
     </w:p>
     <w:p>
       <w:pPr>
@@ -266,21 +238,7 @@
               <w:rPr>
                 <w:rFonts w:ascii="Calibri" w:eastAsia="Times New Roman" w:hAnsi="Calibri" w:cs="Calibri"/>
               </w:rPr>
-              <w:t xml:space="preserve">Looked up how to add </w:t>
-            </w:r>
-            <w:proofErr w:type="spellStart"/>
-            <w:r>
-              <w:rPr>
-                <w:rFonts w:ascii="Calibri" w:eastAsia="Times New Roman" w:hAnsi="Calibri" w:cs="Calibri"/>
-              </w:rPr>
-              <w:t>onenote</w:t>
-            </w:r>
-            <w:proofErr w:type="spellEnd"/>
-            <w:r>
-              <w:rPr>
-                <w:rFonts w:ascii="Calibri" w:eastAsia="Times New Roman" w:hAnsi="Calibri" w:cs="Calibri"/>
-              </w:rPr>
-              <w:t xml:space="preserve"> file to git…</w:t>
+              <w:t>Looked up how to add onenote file to git…</w:t>
             </w:r>
             <w:proofErr w:type="gramStart"/>
             <w:r>
@@ -391,7 +349,6 @@
         </w:rPr>
         <w:t>Need to start drilling down features/</w:t>
       </w:r>
-      <w:proofErr w:type="spellStart"/>
       <w:proofErr w:type="gramStart"/>
       <w:r>
         <w:rPr>
@@ -399,7 +356,6 @@
         </w:rPr>
         <w:t>mvp</w:t>
       </w:r>
-      <w:proofErr w:type="spellEnd"/>
       <w:proofErr w:type="gramEnd"/>
     </w:p>
     <w:p>
@@ -419,21 +375,7 @@
         <w:rPr>
           <w:rFonts w:ascii="Calibri" w:eastAsia="Times New Roman" w:hAnsi="Calibri" w:cs="Calibri"/>
         </w:rPr>
-        <w:t>How many pages?  SPA? Or do I need a results servlet/</w:t>
-      </w:r>
-      <w:proofErr w:type="spellStart"/>
-      <w:r>
-        <w:rPr>
-          <w:rFonts w:ascii="Calibri" w:eastAsia="Times New Roman" w:hAnsi="Calibri" w:cs="Calibri"/>
-        </w:rPr>
-        <w:t>jsp</w:t>
-      </w:r>
-      <w:proofErr w:type="spellEnd"/>
-      <w:r>
-        <w:rPr>
-          <w:rFonts w:ascii="Calibri" w:eastAsia="Times New Roman" w:hAnsi="Calibri" w:cs="Calibri"/>
-        </w:rPr>
-        <w:t>?</w:t>
+        <w:t>How many pages?  SPA? Or do I need a results servlet/jsp?</w:t>
       </w:r>
     </w:p>
     <w:p>
@@ -839,35 +781,7 @@
         <w:rPr>
           <w:rFonts w:ascii="Calibri" w:eastAsia="Times New Roman" w:hAnsi="Calibri" w:cs="Calibri"/>
         </w:rPr>
-        <w:t xml:space="preserve">Think about how to do the search by location, </w:t>
-      </w:r>
-      <w:proofErr w:type="spellStart"/>
-      <w:r>
-        <w:rPr>
-          <w:rFonts w:ascii="Calibri" w:eastAsia="Times New Roman" w:hAnsi="Calibri" w:cs="Calibri"/>
-        </w:rPr>
-        <w:t>zipcode</w:t>
-      </w:r>
-      <w:proofErr w:type="spellEnd"/>
-      <w:r>
-        <w:rPr>
-          <w:rFonts w:ascii="Calibri" w:eastAsia="Times New Roman" w:hAnsi="Calibri" w:cs="Calibri"/>
-        </w:rPr>
-        <w:t xml:space="preserve"> functions, need google map API thing?  Need to separate by service locations, not </w:t>
-      </w:r>
-      <w:proofErr w:type="spellStart"/>
-      <w:r>
-        <w:rPr>
-          <w:rFonts w:ascii="Calibri" w:eastAsia="Times New Roman" w:hAnsi="Calibri" w:cs="Calibri"/>
-        </w:rPr>
-        <w:t>corp</w:t>
-      </w:r>
-      <w:proofErr w:type="spellEnd"/>
-      <w:r>
-        <w:rPr>
-          <w:rFonts w:ascii="Calibri" w:eastAsia="Times New Roman" w:hAnsi="Calibri" w:cs="Calibri"/>
-        </w:rPr>
-        <w:t xml:space="preserve"> </w:t>
+        <w:t xml:space="preserve">Think about how to do the search by location, zipcode functions, need google map API thing?  Need to separate by service locations, not corp </w:t>
       </w:r>
       <w:proofErr w:type="gramStart"/>
       <w:r>
@@ -1034,23 +948,7 @@
           <w:rFonts w:ascii="Calibri" w:eastAsia="Times New Roman" w:hAnsi="Calibri" w:cs="Calibri"/>
           <w:color w:val="000000"/>
         </w:rPr>
-        <w:t xml:space="preserve"> Which </w:t>
-      </w:r>
-      <w:proofErr w:type="spellStart"/>
-      <w:r>
-        <w:rPr>
-          <w:rFonts w:ascii="Calibri" w:eastAsia="Times New Roman" w:hAnsi="Calibri" w:cs="Calibri"/>
-          <w:color w:val="000000"/>
-        </w:rPr>
-        <w:t>apis</w:t>
-      </w:r>
-      <w:proofErr w:type="spellEnd"/>
-      <w:r>
-        <w:rPr>
-          <w:rFonts w:ascii="Calibri" w:eastAsia="Times New Roman" w:hAnsi="Calibri" w:cs="Calibri"/>
-          <w:color w:val="000000"/>
-        </w:rPr>
-        <w:t xml:space="preserve"> to use?</w:t>
+        <w:t> Which apis to use?</w:t>
       </w:r>
     </w:p>
     <w:p>
@@ -1211,7 +1109,6 @@
         </w:rPr>
         <w:t xml:space="preserve"> What are my entities?? I need some many to many relationships, how do decide what they </w:t>
       </w:r>
-      <w:proofErr w:type="spellStart"/>
       <w:proofErr w:type="gramStart"/>
       <w:r>
         <w:rPr>
@@ -1220,7 +1117,6 @@
         </w:rPr>
         <w:t>are?SuperClasses</w:t>
       </w:r>
-      <w:proofErr w:type="spellEnd"/>
       <w:proofErr w:type="gramEnd"/>
       <w:r>
         <w:rPr>
@@ -1355,23 +1251,7 @@
           <w:rFonts w:ascii="Calibri" w:eastAsia="Times New Roman" w:hAnsi="Calibri" w:cs="Calibri"/>
           <w:color w:val="000000"/>
         </w:rPr>
-        <w:t xml:space="preserve"> What about </w:t>
-      </w:r>
-      <w:proofErr w:type="spellStart"/>
-      <w:r>
-        <w:rPr>
-          <w:rFonts w:ascii="Calibri" w:eastAsia="Times New Roman" w:hAnsi="Calibri" w:cs="Calibri"/>
-          <w:color w:val="000000"/>
-        </w:rPr>
-        <w:t>api</w:t>
-      </w:r>
-      <w:proofErr w:type="spellEnd"/>
-      <w:r>
-        <w:rPr>
-          <w:rFonts w:ascii="Calibri" w:eastAsia="Times New Roman" w:hAnsi="Calibri" w:cs="Calibri"/>
-          <w:color w:val="000000"/>
-        </w:rPr>
-        <w:t xml:space="preserve"> data?? How is that modeled/mapped?</w:t>
+        <w:t> What about api data?? How is that modeled/mapped?</w:t>
       </w:r>
     </w:p>
     <w:p>
@@ -1741,21 +1621,7 @@
         <w:rPr>
           <w:rFonts w:ascii="Calibri" w:eastAsia="Times New Roman" w:hAnsi="Calibri" w:cs="Calibri"/>
         </w:rPr>
-        <w:t xml:space="preserve"> just for keeping track of tasks and goals, </w:t>
-      </w:r>
-      <w:proofErr w:type="spellStart"/>
-      <w:r>
-        <w:rPr>
-          <w:rFonts w:ascii="Calibri" w:eastAsia="Times New Roman" w:hAnsi="Calibri" w:cs="Calibri"/>
-        </w:rPr>
-        <w:t>etc</w:t>
-      </w:r>
-      <w:proofErr w:type="spellEnd"/>
-      <w:r>
-        <w:rPr>
-          <w:rFonts w:ascii="Calibri" w:eastAsia="Times New Roman" w:hAnsi="Calibri" w:cs="Calibri"/>
-        </w:rPr>
-        <w:t>…limited scope for what I need, I want something that helps me figure out what to do LOL!</w:t>
+        <w:t xml:space="preserve"> just for keeping track of tasks and goals, etc…limited scope for what I need, I want something that helps me figure out what to do LOL!</w:t>
       </w:r>
     </w:p>
     <w:p>
@@ -2622,16 +2488,8 @@
         <w:rPr>
           <w:rFonts w:ascii="Calibri" w:eastAsia="Times New Roman" w:hAnsi="Calibri" w:cs="Calibri"/>
         </w:rPr>
-        <w:t xml:space="preserve">Tuesday, 2/1/21, 3 </w:t>
-      </w:r>
-      <w:proofErr w:type="spellStart"/>
-      <w:r>
-        <w:rPr>
-          <w:rFonts w:ascii="Calibri" w:eastAsia="Times New Roman" w:hAnsi="Calibri" w:cs="Calibri"/>
-        </w:rPr>
-        <w:t>hrs</w:t>
-      </w:r>
-      <w:proofErr w:type="spellEnd"/>
+        <w:t>Tuesday, 2/1/21, 3 hrs</w:t>
+      </w:r>
     </w:p>
     <w:p>
       <w:pPr>
@@ -2675,21 +2533,7 @@
         <w:rPr>
           <w:rFonts w:ascii="Calibri" w:eastAsia="Times New Roman" w:hAnsi="Calibri" w:cs="Calibri"/>
         </w:rPr>
-        <w:t xml:space="preserve">-Adding </w:t>
-      </w:r>
-      <w:proofErr w:type="spellStart"/>
-      <w:r>
-        <w:rPr>
-          <w:rFonts w:ascii="Calibri" w:eastAsia="Times New Roman" w:hAnsi="Calibri" w:cs="Calibri"/>
-        </w:rPr>
-        <w:t>figma</w:t>
-      </w:r>
-      <w:proofErr w:type="spellEnd"/>
-      <w:r>
-        <w:rPr>
-          <w:rFonts w:ascii="Calibri" w:eastAsia="Times New Roman" w:hAnsi="Calibri" w:cs="Calibri"/>
-        </w:rPr>
-        <w:t xml:space="preserve"> project to start wireframing</w:t>
+        <w:t>-Adding figma project to start wireframing</w:t>
       </w:r>
     </w:p>
     <w:p>
@@ -2813,7 +2657,6 @@
         </w:rPr>
         <w:t xml:space="preserve">There is no need to see flowers any other way than the way they always have been seen…"  Cue chorus of </w:t>
       </w:r>
-      <w:proofErr w:type="spellStart"/>
       <w:proofErr w:type="gramStart"/>
       <w:r>
         <w:rPr>
@@ -2826,14 +2669,7 @@
         <w:rPr>
           <w:rFonts w:ascii="Calibri" w:eastAsia="Times New Roman" w:hAnsi="Calibri" w:cs="Calibri"/>
         </w:rPr>
-        <w:t>"But</w:t>
-      </w:r>
-      <w:proofErr w:type="spellEnd"/>
-      <w:r>
-        <w:rPr>
-          <w:rFonts w:ascii="Calibri" w:eastAsia="Times New Roman" w:hAnsi="Calibri" w:cs="Calibri"/>
-        </w:rPr>
-        <w:t xml:space="preserve"> there are so many colors in the rainbow, so many colors in the morning sun, there are so many colors in the flowers, and I see every one".  </w:t>
+        <w:t xml:space="preserve">"But there are so many colors in the rainbow, so many colors in the morning sun, there are so many colors in the flowers, and I see every one".  </w:t>
       </w:r>
     </w:p>
     <w:p>
@@ -3079,9 +2915,9 @@
           <w:sz w:val="28"/>
           <w:szCs w:val="28"/>
         </w:rPr>
-        <w:t xml:space="preserve">Revelation, or not, but this is my favorite part of this whole Web Dev stuff.  I </w:t>
-      </w:r>
-      <w:proofErr w:type="spellStart"/>
+        <w:t xml:space="preserve">Revelation, or not, but this is my favorite part of this whole Web Dev stuff.  I kinda knew it while taking UIUX class with Kari, but I figure everyone likes it because </w:t>
+      </w:r>
+      <w:proofErr w:type="gramStart"/>
       <w:r>
         <w:rPr>
           <w:rFonts w:ascii="Verdana" w:eastAsia="Times New Roman" w:hAnsi="Verdana" w:cs="Calibri"/>
@@ -3089,9 +2925,9 @@
           <w:sz w:val="28"/>
           <w:szCs w:val="28"/>
         </w:rPr>
-        <w:t>kinda</w:t>
-      </w:r>
-      <w:proofErr w:type="spellEnd"/>
+        <w:t>it's</w:t>
+      </w:r>
+      <w:proofErr w:type="gramEnd"/>
       <w:r>
         <w:rPr>
           <w:rFonts w:ascii="Verdana" w:eastAsia="Times New Roman" w:hAnsi="Verdana" w:cs="Calibri"/>
@@ -3099,7 +2935,7 @@
           <w:sz w:val="28"/>
           <w:szCs w:val="28"/>
         </w:rPr>
-        <w:t xml:space="preserve"> knew it while taking UIUX class with Kari, but I figure everyone likes it because </w:t>
+        <w:t xml:space="preserve"> fun and creative, it's like the candy you get for doing the rest of the not so fun work…  </w:t>
       </w:r>
       <w:proofErr w:type="gramStart"/>
       <w:r>
@@ -3109,7 +2945,7 @@
           <w:sz w:val="28"/>
           <w:szCs w:val="28"/>
         </w:rPr>
-        <w:t>it's</w:t>
+        <w:t>I've</w:t>
       </w:r>
       <w:proofErr w:type="gramEnd"/>
       <w:r>
@@ -3119,9 +2955,8 @@
           <w:sz w:val="28"/>
           <w:szCs w:val="28"/>
         </w:rPr>
-        <w:t xml:space="preserve"> fun and creative, it's like the candy you get for doing the rest of the not so fun work…  </w:t>
-      </w:r>
-      <w:proofErr w:type="gramStart"/>
+        <w:t xml:space="preserve"> gathered that it's really </w:t>
+      </w:r>
       <w:r>
         <w:rPr>
           <w:rFonts w:ascii="Verdana" w:eastAsia="Times New Roman" w:hAnsi="Verdana" w:cs="Calibri"/>
@@ -3129,9 +2964,10 @@
           <w:sz w:val="28"/>
           <w:szCs w:val="28"/>
         </w:rPr>
-        <w:t>I've</w:t>
-      </w:r>
-      <w:proofErr w:type="gramEnd"/>
+        <w:lastRenderedPageBreak/>
+        <w:t xml:space="preserve">hard to break into the UIUX field, and I don't have the graphic design background that most are looking for.  My favorite part is the sociology; delving into the problem that you are trying to solve, or the product and </w:t>
+      </w:r>
+      <w:proofErr w:type="gramStart"/>
       <w:r>
         <w:rPr>
           <w:rFonts w:ascii="Verdana" w:eastAsia="Times New Roman" w:hAnsi="Verdana" w:cs="Calibri"/>
@@ -3139,30 +2975,8 @@
           <w:sz w:val="28"/>
           <w:szCs w:val="28"/>
         </w:rPr>
-        <w:t xml:space="preserve"> gathered that it's really </w:t>
-      </w:r>
-      <w:r>
-        <w:rPr>
-          <w:rFonts w:ascii="Verdana" w:eastAsia="Times New Roman" w:hAnsi="Verdana" w:cs="Calibri"/>
-          <w:color w:val="000000"/>
-          <w:sz w:val="28"/>
-          <w:szCs w:val="28"/>
-        </w:rPr>
-        <w:lastRenderedPageBreak/>
-        <w:t xml:space="preserve">hard to break into the UIUX field, and I don't have the graphic design background that most are looking for.  My favorite part is the sociology; delving into the problem that you are trying to solve, or the product and </w:t>
-      </w:r>
-      <w:proofErr w:type="spellStart"/>
-      <w:proofErr w:type="gramStart"/>
-      <w:r>
-        <w:rPr>
-          <w:rFonts w:ascii="Verdana" w:eastAsia="Times New Roman" w:hAnsi="Verdana" w:cs="Calibri"/>
-          <w:color w:val="000000"/>
-          <w:sz w:val="28"/>
-          <w:szCs w:val="28"/>
-        </w:rPr>
         <w:t>it's</w:t>
       </w:r>
-      <w:proofErr w:type="spellEnd"/>
       <w:proofErr w:type="gramEnd"/>
       <w:r>
         <w:rPr>
@@ -3998,49 +3812,21 @@
         <w:rPr>
           <w:rFonts w:ascii="Calibri" w:eastAsia="Times New Roman" w:hAnsi="Calibri" w:cs="Calibri"/>
         </w:rPr>
-        <w:t xml:space="preserve">4.5 </w:t>
-      </w:r>
-      <w:proofErr w:type="spellStart"/>
-      <w:r>
-        <w:rPr>
-          <w:rFonts w:ascii="Calibri" w:eastAsia="Times New Roman" w:hAnsi="Calibri" w:cs="Calibri"/>
-        </w:rPr>
-        <w:t>hrs</w:t>
-      </w:r>
-      <w:proofErr w:type="spellEnd"/>
-      <w:r>
-        <w:rPr>
-          <w:rFonts w:ascii="Calibri" w:eastAsia="Times New Roman" w:hAnsi="Calibri" w:cs="Calibri"/>
-        </w:rPr>
-        <w:t xml:space="preserve">   class work; log4j, added to project, </w:t>
-      </w:r>
-    </w:p>
-    <w:p>
-      <w:pPr>
-        <w:spacing w:after="0" w:line="240" w:lineRule="auto"/>
-        <w:rPr>
-          <w:rFonts w:ascii="Calibri" w:eastAsia="Times New Roman" w:hAnsi="Calibri" w:cs="Calibri"/>
-        </w:rPr>
-      </w:pPr>
-      <w:r>
-        <w:rPr>
-          <w:rFonts w:ascii="Calibri" w:eastAsia="Times New Roman" w:hAnsi="Calibri" w:cs="Calibri"/>
-        </w:rPr>
-        <w:t xml:space="preserve">Sun: 4 </w:t>
-      </w:r>
-      <w:proofErr w:type="spellStart"/>
-      <w:r>
-        <w:rPr>
-          <w:rFonts w:ascii="Calibri" w:eastAsia="Times New Roman" w:hAnsi="Calibri" w:cs="Calibri"/>
-        </w:rPr>
-        <w:t>hrs</w:t>
-      </w:r>
-      <w:proofErr w:type="spellEnd"/>
-      <w:r>
-        <w:rPr>
-          <w:rFonts w:ascii="Calibri" w:eastAsia="Times New Roman" w:hAnsi="Calibri" w:cs="Calibri"/>
-        </w:rPr>
-        <w:t xml:space="preserve">, </w:t>
+        <w:t xml:space="preserve">4.5 hrs   class work; log4j, added to project, </w:t>
+      </w:r>
+    </w:p>
+    <w:p>
+      <w:pPr>
+        <w:spacing w:after="0" w:line="240" w:lineRule="auto"/>
+        <w:rPr>
+          <w:rFonts w:ascii="Calibri" w:eastAsia="Times New Roman" w:hAnsi="Calibri" w:cs="Calibri"/>
+        </w:rPr>
+      </w:pPr>
+      <w:r>
+        <w:rPr>
+          <w:rFonts w:ascii="Calibri" w:eastAsia="Times New Roman" w:hAnsi="Calibri" w:cs="Calibri"/>
+        </w:rPr>
+        <w:t xml:space="preserve">Sun: 4 hrs, </w:t>
       </w:r>
       <w:proofErr w:type="gramStart"/>
       <w:r>
@@ -4054,21 +3840,7 @@
         <w:rPr>
           <w:rFonts w:ascii="Calibri" w:eastAsia="Times New Roman" w:hAnsi="Calibri" w:cs="Calibri"/>
         </w:rPr>
-        <w:t xml:space="preserve"> </w:t>
-      </w:r>
-      <w:proofErr w:type="spellStart"/>
-      <w:r>
-        <w:rPr>
-          <w:rFonts w:ascii="Calibri" w:eastAsia="Times New Roman" w:hAnsi="Calibri" w:cs="Calibri"/>
-        </w:rPr>
-        <w:t>junit</w:t>
-      </w:r>
-      <w:proofErr w:type="spellEnd"/>
-      <w:r>
-        <w:rPr>
-          <w:rFonts w:ascii="Calibri" w:eastAsia="Times New Roman" w:hAnsi="Calibri" w:cs="Calibri"/>
-        </w:rPr>
-        <w:t>, very frustrating</w:t>
+        <w:t xml:space="preserve"> junit, very frustrating</w:t>
       </w:r>
     </w:p>
     <w:p>
@@ -4118,434 +3890,1032 @@
           <w:sz w:val="32"/>
           <w:szCs w:val="32"/>
         </w:rPr>
-        <w:t xml:space="preserve"> 15 </w:t>
-      </w:r>
-      <w:proofErr w:type="spellStart"/>
-      <w:r>
+        <w:t xml:space="preserve"> 15 hrs</w:t>
+      </w:r>
+    </w:p>
+    <w:p>
+      <w:pPr>
+        <w:spacing w:after="0" w:line="240" w:lineRule="auto"/>
+        <w:rPr>
+          <w:rFonts w:ascii="Calibri" w:eastAsia="Times New Roman" w:hAnsi="Calibri" w:cs="Calibri"/>
+        </w:rPr>
+      </w:pPr>
+    </w:p>
+    <w:p>
+      <w:pPr>
+        <w:spacing w:after="0" w:line="240" w:lineRule="auto"/>
         <w:rPr>
           <w:rFonts w:ascii="Calibri" w:eastAsia="Times New Roman" w:hAnsi="Calibri" w:cs="Calibri"/>
           <w:b/>
           <w:bCs/>
-          <w:sz w:val="32"/>
-          <w:szCs w:val="32"/>
-        </w:rPr>
-        <w:t>hrs</w:t>
-      </w:r>
-      <w:proofErr w:type="spellEnd"/>
-    </w:p>
-    <w:p>
-      <w:pPr>
-        <w:spacing w:after="0" w:line="240" w:lineRule="auto"/>
-        <w:rPr>
-          <w:rFonts w:ascii="Calibri" w:eastAsia="Times New Roman" w:hAnsi="Calibri" w:cs="Calibri"/>
-        </w:rPr>
-      </w:pPr>
-    </w:p>
-    <w:p>
-      <w:pPr>
-        <w:spacing w:after="0" w:line="240" w:lineRule="auto"/>
+        </w:rPr>
+      </w:pPr>
+      <w:r>
         <w:rPr>
           <w:rFonts w:ascii="Calibri" w:eastAsia="Times New Roman" w:hAnsi="Calibri" w:cs="Calibri"/>
           <w:b/>
           <w:bCs/>
         </w:rPr>
-      </w:pPr>
-      <w:r>
+        <w:t xml:space="preserve">Mon: 4 hrs, captcha exercise, </w:t>
+      </w:r>
+    </w:p>
+    <w:p>
+      <w:pPr>
+        <w:spacing w:after="0" w:line="240" w:lineRule="auto"/>
+        <w:ind w:left="540"/>
+        <w:rPr>
+          <w:rFonts w:ascii="Calibri" w:eastAsia="Times New Roman" w:hAnsi="Calibri" w:cs="Calibri"/>
+        </w:rPr>
+      </w:pPr>
+      <w:r>
+        <w:rPr>
+          <w:rFonts w:ascii="Calibri" w:eastAsia="Times New Roman" w:hAnsi="Calibri" w:cs="Calibri"/>
+        </w:rPr>
+        <w:t>Review project docs</w:t>
+      </w:r>
+    </w:p>
+    <w:p>
+      <w:pPr>
+        <w:spacing w:after="0" w:line="240" w:lineRule="auto"/>
+        <w:ind w:left="540"/>
+        <w:rPr>
+          <w:rFonts w:ascii="Calibri" w:eastAsia="Times New Roman" w:hAnsi="Calibri" w:cs="Calibri"/>
+        </w:rPr>
+      </w:pPr>
+      <w:r>
+        <w:rPr>
+          <w:rFonts w:ascii="Calibri" w:eastAsia="Times New Roman" w:hAnsi="Calibri" w:cs="Calibri"/>
+        </w:rPr>
+        <w:t xml:space="preserve">Created dbERD diagram in </w:t>
+      </w:r>
+      <w:proofErr w:type="gramStart"/>
+      <w:r>
+        <w:rPr>
+          <w:rFonts w:ascii="Calibri" w:eastAsia="Times New Roman" w:hAnsi="Calibri" w:cs="Calibri"/>
+        </w:rPr>
+        <w:t>vertabello</w:t>
+      </w:r>
+      <w:proofErr w:type="gramEnd"/>
+    </w:p>
+    <w:p>
+      <w:pPr>
+        <w:spacing w:after="0" w:line="240" w:lineRule="auto"/>
+        <w:ind w:left="540"/>
+        <w:rPr>
+          <w:rFonts w:ascii="Calibri" w:eastAsia="Times New Roman" w:hAnsi="Calibri" w:cs="Calibri"/>
+        </w:rPr>
+      </w:pPr>
+      <w:r>
+        <w:rPr>
+          <w:rFonts w:ascii="Calibri" w:eastAsia="Times New Roman" w:hAnsi="Calibri" w:cs="Calibri"/>
+        </w:rPr>
+        <w:t xml:space="preserve">Created application flow </w:t>
+      </w:r>
+      <w:proofErr w:type="gramStart"/>
+      <w:r>
+        <w:rPr>
+          <w:rFonts w:ascii="Calibri" w:eastAsia="Times New Roman" w:hAnsi="Calibri" w:cs="Calibri"/>
+        </w:rPr>
+        <w:t>md</w:t>
+      </w:r>
+      <w:proofErr w:type="gramEnd"/>
+    </w:p>
+    <w:p>
+      <w:pPr>
+        <w:spacing w:after="0" w:line="240" w:lineRule="auto"/>
+        <w:ind w:left="540"/>
+        <w:rPr>
+          <w:rFonts w:ascii="Calibri" w:eastAsia="Times New Roman" w:hAnsi="Calibri" w:cs="Calibri"/>
+        </w:rPr>
+      </w:pPr>
+      <w:r>
+        <w:rPr>
+          <w:rFonts w:ascii="Calibri" w:eastAsia="Times New Roman" w:hAnsi="Calibri" w:cs="Calibri"/>
+        </w:rPr>
+        <w:t xml:space="preserve">Worked on </w:t>
+      </w:r>
+      <w:proofErr w:type="gramStart"/>
+      <w:r>
+        <w:rPr>
+          <w:rFonts w:ascii="Calibri" w:eastAsia="Times New Roman" w:hAnsi="Calibri" w:cs="Calibri"/>
+        </w:rPr>
+        <w:t>wireframes</w:t>
+      </w:r>
+      <w:proofErr w:type="gramEnd"/>
+    </w:p>
+    <w:p>
+      <w:pPr>
+        <w:spacing w:after="0" w:line="240" w:lineRule="auto"/>
+        <w:rPr>
+          <w:rFonts w:ascii="Calibri" w:eastAsia="Times New Roman" w:hAnsi="Calibri" w:cs="Calibri"/>
+        </w:rPr>
+      </w:pPr>
+      <w:r>
+        <w:rPr>
+          <w:rFonts w:ascii="Calibri" w:eastAsia="Times New Roman" w:hAnsi="Calibri" w:cs="Calibri"/>
+        </w:rPr>
+        <w:t xml:space="preserve">The Entity Relationship diagram, Wireframes, </w:t>
+      </w:r>
+    </w:p>
+    <w:p>
+      <w:pPr>
+        <w:spacing w:after="0" w:line="240" w:lineRule="auto"/>
+        <w:rPr>
+          <w:rFonts w:ascii="Calibri" w:eastAsia="Times New Roman" w:hAnsi="Calibri" w:cs="Calibri"/>
+        </w:rPr>
+      </w:pPr>
+      <w:r>
+        <w:rPr>
+          <w:rFonts w:ascii="Calibri" w:eastAsia="Times New Roman" w:hAnsi="Calibri" w:cs="Calibri"/>
+        </w:rPr>
+        <w:t>I still have some fine tuning, need some feedback…</w:t>
+      </w:r>
+    </w:p>
+    <w:p>
+      <w:pPr>
+        <w:spacing w:after="0" w:line="240" w:lineRule="auto"/>
+        <w:rPr>
+          <w:rFonts w:ascii="Calibri" w:eastAsia="Times New Roman" w:hAnsi="Calibri" w:cs="Calibri"/>
+        </w:rPr>
+      </w:pPr>
+      <w:r>
+        <w:rPr>
+          <w:rFonts w:ascii="Calibri" w:eastAsia="Times New Roman" w:hAnsi="Calibri" w:cs="Calibri"/>
+        </w:rPr>
+        <w:t>Do I want/have time to do the add resource function?</w:t>
+      </w:r>
+    </w:p>
+    <w:p>
+      <w:pPr>
+        <w:spacing w:after="0" w:line="240" w:lineRule="auto"/>
+        <w:rPr>
+          <w:rFonts w:ascii="Calibri" w:eastAsia="Times New Roman" w:hAnsi="Calibri" w:cs="Calibri"/>
+        </w:rPr>
+      </w:pPr>
+      <w:r>
+        <w:rPr>
+          <w:rFonts w:ascii="Calibri" w:eastAsia="Times New Roman" w:hAnsi="Calibri" w:cs="Calibri"/>
+        </w:rPr>
+        <w:t>Need to save some time to CSS, accessibility concerns….</w:t>
+      </w:r>
+    </w:p>
+    <w:p>
+      <w:pPr>
+        <w:spacing w:after="0" w:line="240" w:lineRule="auto"/>
+        <w:ind w:left="540"/>
+        <w:rPr>
+          <w:rFonts w:ascii="Calibri" w:eastAsia="Times New Roman" w:hAnsi="Calibri" w:cs="Calibri"/>
+        </w:rPr>
+      </w:pPr>
+      <w:r>
+        <w:rPr>
+          <w:rFonts w:ascii="Calibri" w:eastAsia="Times New Roman" w:hAnsi="Calibri" w:cs="Calibri"/>
+        </w:rPr>
+        <w:t>Lots of icons</w:t>
+      </w:r>
+    </w:p>
+    <w:p>
+      <w:pPr>
+        <w:spacing w:after="0" w:line="240" w:lineRule="auto"/>
+        <w:ind w:left="540"/>
+        <w:rPr>
+          <w:rFonts w:ascii="Calibri" w:eastAsia="Times New Roman" w:hAnsi="Calibri" w:cs="Calibri"/>
+        </w:rPr>
+      </w:pPr>
+      <w:r>
+        <w:rPr>
+          <w:rFonts w:ascii="Calibri" w:eastAsia="Times New Roman" w:hAnsi="Calibri" w:cs="Calibri"/>
+        </w:rPr>
+        <w:t>Large, simple UI</w:t>
+      </w:r>
+    </w:p>
+    <w:p>
+      <w:pPr>
+        <w:spacing w:after="0" w:line="240" w:lineRule="auto"/>
+        <w:ind w:left="540"/>
+        <w:rPr>
+          <w:rFonts w:ascii="Calibri" w:eastAsia="Times New Roman" w:hAnsi="Calibri" w:cs="Calibri"/>
+        </w:rPr>
+      </w:pPr>
+      <w:r>
+        <w:rPr>
+          <w:rFonts w:ascii="Calibri" w:eastAsia="Times New Roman" w:hAnsi="Calibri" w:cs="Calibri"/>
+        </w:rPr>
+        <w:t>Other java accessibility stuff????</w:t>
+      </w:r>
+    </w:p>
+    <w:p>
+      <w:pPr>
+        <w:spacing w:after="0" w:line="240" w:lineRule="auto"/>
+        <w:ind w:left="540"/>
+        <w:rPr>
+          <w:rFonts w:ascii="Calibri" w:eastAsia="Times New Roman" w:hAnsi="Calibri" w:cs="Calibri"/>
+        </w:rPr>
+      </w:pPr>
+      <w:r>
+        <w:rPr>
+          <w:rFonts w:ascii="Calibri" w:eastAsia="Times New Roman" w:hAnsi="Calibri" w:cs="Calibri"/>
+        </w:rPr>
+        <w:t>Aria labels</w:t>
+      </w:r>
+    </w:p>
+    <w:p>
+      <w:pPr>
+        <w:spacing w:after="0" w:line="240" w:lineRule="auto"/>
+        <w:ind w:left="540"/>
+        <w:rPr>
+          <w:rFonts w:ascii="Calibri" w:eastAsia="Times New Roman" w:hAnsi="Calibri" w:cs="Calibri"/>
+        </w:rPr>
+      </w:pPr>
+      <w:r>
+        <w:rPr>
+          <w:rFonts w:ascii="Calibri" w:eastAsia="Times New Roman" w:hAnsi="Calibri" w:cs="Calibri"/>
+        </w:rPr>
+        <w:t>Html/contrast checkers</w:t>
+      </w:r>
+    </w:p>
+    <w:p>
+      <w:pPr>
+        <w:spacing w:after="0" w:line="240" w:lineRule="auto"/>
+        <w:ind w:left="540"/>
+        <w:rPr>
+          <w:rFonts w:ascii="Calibri" w:eastAsia="Times New Roman" w:hAnsi="Calibri" w:cs="Calibri"/>
+        </w:rPr>
+      </w:pPr>
+      <w:r>
+        <w:rPr>
+          <w:rFonts w:ascii="Calibri" w:eastAsia="Times New Roman" w:hAnsi="Calibri" w:cs="Calibri"/>
+        </w:rPr>
+        <w:t>Java accessibility API!!!</w:t>
+      </w:r>
+    </w:p>
+    <w:p>
+      <w:pPr>
+        <w:spacing w:after="0" w:line="240" w:lineRule="auto"/>
+        <w:ind w:left="540"/>
+        <w:rPr>
+          <w:rFonts w:ascii="Calibri" w:eastAsia="Times New Roman" w:hAnsi="Calibri" w:cs="Calibri"/>
+        </w:rPr>
+      </w:pPr>
+      <w:r>
+        <w:rPr>
+          <w:rFonts w:ascii="Calibri" w:eastAsia="Times New Roman" w:hAnsi="Calibri" w:cs="Calibri"/>
+        </w:rPr>
+        <w:t> </w:t>
+      </w:r>
+    </w:p>
+    <w:p>
+      <w:pPr>
+        <w:spacing w:after="0" w:line="240" w:lineRule="auto"/>
+        <w:rPr>
+          <w:rFonts w:ascii="Calibri" w:eastAsia="Times New Roman" w:hAnsi="Calibri" w:cs="Calibri"/>
+        </w:rPr>
+      </w:pPr>
+      <w:r>
+        <w:rPr>
+          <w:rFonts w:ascii="Calibri" w:eastAsia="Times New Roman" w:hAnsi="Calibri" w:cs="Calibri"/>
+        </w:rPr>
+        <w:t xml:space="preserve">I need to look into how to make the language changing </w:t>
+      </w:r>
+      <w:proofErr w:type="gramStart"/>
+      <w:r>
+        <w:rPr>
+          <w:rFonts w:ascii="Calibri" w:eastAsia="Times New Roman" w:hAnsi="Calibri" w:cs="Calibri"/>
+        </w:rPr>
+        <w:t>button</w:t>
+      </w:r>
+      <w:proofErr w:type="gramEnd"/>
+    </w:p>
+    <w:p>
+      <w:pPr>
+        <w:spacing w:after="0" w:line="240" w:lineRule="auto"/>
+        <w:rPr>
+          <w:rFonts w:ascii="Calibri" w:eastAsia="Times New Roman" w:hAnsi="Calibri" w:cs="Calibri"/>
+        </w:rPr>
+      </w:pPr>
+      <w:r>
+        <w:rPr>
+          <w:rFonts w:ascii="Calibri" w:eastAsia="Times New Roman" w:hAnsi="Calibri" w:cs="Calibri"/>
+        </w:rPr>
+        <w:t>Do I need to have separate jsps for each entity view?</w:t>
+      </w:r>
+    </w:p>
+    <w:p>
+      <w:pPr>
+        <w:spacing w:after="0" w:line="240" w:lineRule="auto"/>
+        <w:rPr>
+          <w:rFonts w:ascii="Calibri" w:eastAsia="Times New Roman" w:hAnsi="Calibri" w:cs="Calibri"/>
+        </w:rPr>
+      </w:pPr>
+    </w:p>
+    <w:p>
+      <w:pPr>
+        <w:spacing w:after="0" w:line="240" w:lineRule="auto"/>
+        <w:rPr>
+          <w:rFonts w:ascii="Calibri" w:eastAsia="Times New Roman" w:hAnsi="Calibri" w:cs="Calibri"/>
+        </w:rPr>
+      </w:pPr>
+    </w:p>
+    <w:p>
+      <w:pPr>
+        <w:spacing w:after="0" w:line="240" w:lineRule="auto"/>
         <w:rPr>
           <w:rFonts w:ascii="Calibri" w:eastAsia="Times New Roman" w:hAnsi="Calibri" w:cs="Calibri"/>
           <w:b/>
           <w:bCs/>
         </w:rPr>
-        <w:t xml:space="preserve">Mon: 4 </w:t>
-      </w:r>
-      <w:proofErr w:type="spellStart"/>
+      </w:pPr>
       <w:r>
         <w:rPr>
           <w:rFonts w:ascii="Calibri" w:eastAsia="Times New Roman" w:hAnsi="Calibri" w:cs="Calibri"/>
           <w:b/>
           <w:bCs/>
         </w:rPr>
-        <w:t>hrs</w:t>
-      </w:r>
-      <w:proofErr w:type="spellEnd"/>
+        <w:t>Tuesday:  2/9/</w:t>
+      </w:r>
+      <w:proofErr w:type="gramStart"/>
       <w:r>
         <w:rPr>
           <w:rFonts w:ascii="Calibri" w:eastAsia="Times New Roman" w:hAnsi="Calibri" w:cs="Calibri"/>
           <w:b/>
           <w:bCs/>
         </w:rPr>
-        <w:t xml:space="preserve">, captcha exercise, </w:t>
-      </w:r>
-    </w:p>
-    <w:p>
-      <w:pPr>
-        <w:spacing w:after="0" w:line="240" w:lineRule="auto"/>
-        <w:ind w:left="540"/>
-        <w:rPr>
-          <w:rFonts w:ascii="Calibri" w:eastAsia="Times New Roman" w:hAnsi="Calibri" w:cs="Calibri"/>
-        </w:rPr>
-      </w:pPr>
-      <w:r>
-        <w:rPr>
-          <w:rFonts w:ascii="Calibri" w:eastAsia="Times New Roman" w:hAnsi="Calibri" w:cs="Calibri"/>
-        </w:rPr>
-        <w:t>Review project docs</w:t>
-      </w:r>
-    </w:p>
-    <w:p>
-      <w:pPr>
-        <w:spacing w:after="0" w:line="240" w:lineRule="auto"/>
-        <w:ind w:left="540"/>
-        <w:rPr>
-          <w:rFonts w:ascii="Calibri" w:eastAsia="Times New Roman" w:hAnsi="Calibri" w:cs="Calibri"/>
-        </w:rPr>
-      </w:pPr>
-      <w:r>
-        <w:rPr>
-          <w:rFonts w:ascii="Calibri" w:eastAsia="Times New Roman" w:hAnsi="Calibri" w:cs="Calibri"/>
-        </w:rPr>
-        <w:t xml:space="preserve">Created </w:t>
-      </w:r>
-      <w:proofErr w:type="spellStart"/>
-      <w:r>
-        <w:rPr>
-          <w:rFonts w:ascii="Calibri" w:eastAsia="Times New Roman" w:hAnsi="Calibri" w:cs="Calibri"/>
-        </w:rPr>
-        <w:t>dbERD</w:t>
-      </w:r>
-      <w:proofErr w:type="spellEnd"/>
-      <w:r>
-        <w:rPr>
-          <w:rFonts w:ascii="Calibri" w:eastAsia="Times New Roman" w:hAnsi="Calibri" w:cs="Calibri"/>
-        </w:rPr>
-        <w:t xml:space="preserve"> diagram in </w:t>
-      </w:r>
-      <w:proofErr w:type="spellStart"/>
-      <w:proofErr w:type="gramStart"/>
-      <w:r>
-        <w:rPr>
-          <w:rFonts w:ascii="Calibri" w:eastAsia="Times New Roman" w:hAnsi="Calibri" w:cs="Calibri"/>
-        </w:rPr>
-        <w:t>vertabello</w:t>
-      </w:r>
-      <w:proofErr w:type="spellEnd"/>
-      <w:proofErr w:type="gramEnd"/>
-    </w:p>
-    <w:p>
-      <w:pPr>
-        <w:spacing w:after="0" w:line="240" w:lineRule="auto"/>
-        <w:ind w:left="540"/>
-        <w:rPr>
-          <w:rFonts w:ascii="Calibri" w:eastAsia="Times New Roman" w:hAnsi="Calibri" w:cs="Calibri"/>
-        </w:rPr>
-      </w:pPr>
-      <w:r>
-        <w:rPr>
-          <w:rFonts w:ascii="Calibri" w:eastAsia="Times New Roman" w:hAnsi="Calibri" w:cs="Calibri"/>
-        </w:rPr>
-        <w:t xml:space="preserve">Created application flow </w:t>
-      </w:r>
-      <w:proofErr w:type="gramStart"/>
-      <w:r>
-        <w:rPr>
-          <w:rFonts w:ascii="Calibri" w:eastAsia="Times New Roman" w:hAnsi="Calibri" w:cs="Calibri"/>
-        </w:rPr>
-        <w:t>md</w:t>
-      </w:r>
-      <w:proofErr w:type="gramEnd"/>
-    </w:p>
-    <w:p>
-      <w:pPr>
-        <w:spacing w:after="0" w:line="240" w:lineRule="auto"/>
-        <w:ind w:left="540"/>
-        <w:rPr>
-          <w:rFonts w:ascii="Calibri" w:eastAsia="Times New Roman" w:hAnsi="Calibri" w:cs="Calibri"/>
-        </w:rPr>
-      </w:pPr>
-      <w:r>
-        <w:rPr>
-          <w:rFonts w:ascii="Calibri" w:eastAsia="Times New Roman" w:hAnsi="Calibri" w:cs="Calibri"/>
-        </w:rPr>
-        <w:t xml:space="preserve">Worked on </w:t>
-      </w:r>
-      <w:proofErr w:type="gramStart"/>
-      <w:r>
-        <w:rPr>
-          <w:rFonts w:ascii="Calibri" w:eastAsia="Times New Roman" w:hAnsi="Calibri" w:cs="Calibri"/>
-        </w:rPr>
-        <w:t>wireframes</w:t>
-      </w:r>
-      <w:proofErr w:type="gramEnd"/>
-    </w:p>
-    <w:p>
-      <w:pPr>
-        <w:spacing w:after="0" w:line="240" w:lineRule="auto"/>
-        <w:rPr>
-          <w:rFonts w:ascii="Calibri" w:eastAsia="Times New Roman" w:hAnsi="Calibri" w:cs="Calibri"/>
-        </w:rPr>
-      </w:pPr>
-      <w:r>
-        <w:rPr>
-          <w:rFonts w:ascii="Calibri" w:eastAsia="Times New Roman" w:hAnsi="Calibri" w:cs="Calibri"/>
-        </w:rPr>
-        <w:t xml:space="preserve">The Entity Relationship diagram, Wireframes, </w:t>
-      </w:r>
-    </w:p>
-    <w:p>
-      <w:pPr>
-        <w:spacing w:after="0" w:line="240" w:lineRule="auto"/>
-        <w:rPr>
-          <w:rFonts w:ascii="Calibri" w:eastAsia="Times New Roman" w:hAnsi="Calibri" w:cs="Calibri"/>
-        </w:rPr>
-      </w:pPr>
-      <w:r>
-        <w:rPr>
-          <w:rFonts w:ascii="Calibri" w:eastAsia="Times New Roman" w:hAnsi="Calibri" w:cs="Calibri"/>
-        </w:rPr>
-        <w:t>I still have some fine tuning, need some feedback…</w:t>
-      </w:r>
-    </w:p>
-    <w:p>
-      <w:pPr>
-        <w:spacing w:after="0" w:line="240" w:lineRule="auto"/>
-        <w:rPr>
-          <w:rFonts w:ascii="Calibri" w:eastAsia="Times New Roman" w:hAnsi="Calibri" w:cs="Calibri"/>
-        </w:rPr>
-      </w:pPr>
-      <w:r>
-        <w:rPr>
-          <w:rFonts w:ascii="Calibri" w:eastAsia="Times New Roman" w:hAnsi="Calibri" w:cs="Calibri"/>
-        </w:rPr>
-        <w:t>Do I want/have time to do the add resource function?</w:t>
-      </w:r>
-    </w:p>
-    <w:p>
-      <w:pPr>
-        <w:spacing w:after="0" w:line="240" w:lineRule="auto"/>
-        <w:rPr>
-          <w:rFonts w:ascii="Calibri" w:eastAsia="Times New Roman" w:hAnsi="Calibri" w:cs="Calibri"/>
-        </w:rPr>
-      </w:pPr>
-      <w:r>
-        <w:rPr>
-          <w:rFonts w:ascii="Calibri" w:eastAsia="Times New Roman" w:hAnsi="Calibri" w:cs="Calibri"/>
-        </w:rPr>
-        <w:t>Need to save some time to CSS, accessibility concerns….</w:t>
-      </w:r>
-    </w:p>
-    <w:p>
-      <w:pPr>
-        <w:spacing w:after="0" w:line="240" w:lineRule="auto"/>
-        <w:ind w:left="540"/>
-        <w:rPr>
-          <w:rFonts w:ascii="Calibri" w:eastAsia="Times New Roman" w:hAnsi="Calibri" w:cs="Calibri"/>
-        </w:rPr>
-      </w:pPr>
-      <w:r>
-        <w:rPr>
-          <w:rFonts w:ascii="Calibri" w:eastAsia="Times New Roman" w:hAnsi="Calibri" w:cs="Calibri"/>
-        </w:rPr>
-        <w:t>Lots of icons</w:t>
-      </w:r>
-    </w:p>
-    <w:p>
-      <w:pPr>
-        <w:spacing w:after="0" w:line="240" w:lineRule="auto"/>
-        <w:ind w:left="540"/>
-        <w:rPr>
-          <w:rFonts w:ascii="Calibri" w:eastAsia="Times New Roman" w:hAnsi="Calibri" w:cs="Calibri"/>
-        </w:rPr>
-      </w:pPr>
-      <w:r>
-        <w:rPr>
-          <w:rFonts w:ascii="Calibri" w:eastAsia="Times New Roman" w:hAnsi="Calibri" w:cs="Calibri"/>
-        </w:rPr>
-        <w:t>Large, simple UI</w:t>
-      </w:r>
-    </w:p>
-    <w:p>
-      <w:pPr>
-        <w:spacing w:after="0" w:line="240" w:lineRule="auto"/>
-        <w:ind w:left="540"/>
-        <w:rPr>
-          <w:rFonts w:ascii="Calibri" w:eastAsia="Times New Roman" w:hAnsi="Calibri" w:cs="Calibri"/>
-        </w:rPr>
-      </w:pPr>
-      <w:r>
-        <w:rPr>
-          <w:rFonts w:ascii="Calibri" w:eastAsia="Times New Roman" w:hAnsi="Calibri" w:cs="Calibri"/>
-        </w:rPr>
-        <w:t>Other java accessibility stuff????</w:t>
-      </w:r>
-    </w:p>
-    <w:p>
-      <w:pPr>
-        <w:spacing w:after="0" w:line="240" w:lineRule="auto"/>
-        <w:ind w:left="540"/>
-        <w:rPr>
-          <w:rFonts w:ascii="Calibri" w:eastAsia="Times New Roman" w:hAnsi="Calibri" w:cs="Calibri"/>
-        </w:rPr>
-      </w:pPr>
-      <w:r>
-        <w:rPr>
-          <w:rFonts w:ascii="Calibri" w:eastAsia="Times New Roman" w:hAnsi="Calibri" w:cs="Calibri"/>
-        </w:rPr>
-        <w:t>Aria labels</w:t>
-      </w:r>
-    </w:p>
-    <w:p>
-      <w:pPr>
-        <w:spacing w:after="0" w:line="240" w:lineRule="auto"/>
-        <w:ind w:left="540"/>
-        <w:rPr>
-          <w:rFonts w:ascii="Calibri" w:eastAsia="Times New Roman" w:hAnsi="Calibri" w:cs="Calibri"/>
-        </w:rPr>
-      </w:pPr>
-      <w:r>
-        <w:rPr>
-          <w:rFonts w:ascii="Calibri" w:eastAsia="Times New Roman" w:hAnsi="Calibri" w:cs="Calibri"/>
-        </w:rPr>
-        <w:t>Html/contrast checkers</w:t>
-      </w:r>
-    </w:p>
-    <w:p>
-      <w:pPr>
-        <w:spacing w:after="0" w:line="240" w:lineRule="auto"/>
-        <w:ind w:left="540"/>
-        <w:rPr>
-          <w:rFonts w:ascii="Calibri" w:eastAsia="Times New Roman" w:hAnsi="Calibri" w:cs="Calibri"/>
-        </w:rPr>
-      </w:pPr>
-      <w:r>
-        <w:rPr>
-          <w:rFonts w:ascii="Calibri" w:eastAsia="Times New Roman" w:hAnsi="Calibri" w:cs="Calibri"/>
-        </w:rPr>
-        <w:t>Java accessibility API!!!</w:t>
-      </w:r>
-    </w:p>
-    <w:p>
-      <w:pPr>
-        <w:spacing w:after="0" w:line="240" w:lineRule="auto"/>
-        <w:ind w:left="540"/>
-        <w:rPr>
-          <w:rFonts w:ascii="Calibri" w:eastAsia="Times New Roman" w:hAnsi="Calibri" w:cs="Calibri"/>
-        </w:rPr>
-      </w:pPr>
-      <w:r>
-        <w:rPr>
-          <w:rFonts w:ascii="Calibri" w:eastAsia="Times New Roman" w:hAnsi="Calibri" w:cs="Calibri"/>
-        </w:rPr>
-        <w:t> </w:t>
-      </w:r>
-    </w:p>
-    <w:p>
-      <w:pPr>
-        <w:spacing w:after="0" w:line="240" w:lineRule="auto"/>
-        <w:rPr>
-          <w:rFonts w:ascii="Calibri" w:eastAsia="Times New Roman" w:hAnsi="Calibri" w:cs="Calibri"/>
-        </w:rPr>
-      </w:pPr>
-      <w:r>
-        <w:rPr>
-          <w:rFonts w:ascii="Calibri" w:eastAsia="Times New Roman" w:hAnsi="Calibri" w:cs="Calibri"/>
-        </w:rPr>
-        <w:t xml:space="preserve">I need to look into how to make the language changing </w:t>
-      </w:r>
-      <w:proofErr w:type="gramStart"/>
-      <w:r>
-        <w:rPr>
-          <w:rFonts w:ascii="Calibri" w:eastAsia="Times New Roman" w:hAnsi="Calibri" w:cs="Calibri"/>
-        </w:rPr>
-        <w:t>button</w:t>
-      </w:r>
-      <w:proofErr w:type="gramEnd"/>
-    </w:p>
-    <w:p>
-      <w:pPr>
-        <w:spacing w:after="0" w:line="240" w:lineRule="auto"/>
-        <w:rPr>
-          <w:rFonts w:ascii="Calibri" w:eastAsia="Times New Roman" w:hAnsi="Calibri" w:cs="Calibri"/>
-        </w:rPr>
-      </w:pPr>
-      <w:r>
-        <w:rPr>
-          <w:rFonts w:ascii="Calibri" w:eastAsia="Times New Roman" w:hAnsi="Calibri" w:cs="Calibri"/>
-        </w:rPr>
-        <w:t xml:space="preserve">Do I need to have separate </w:t>
-      </w:r>
-      <w:proofErr w:type="spellStart"/>
-      <w:r>
-        <w:rPr>
-          <w:rFonts w:ascii="Calibri" w:eastAsia="Times New Roman" w:hAnsi="Calibri" w:cs="Calibri"/>
-        </w:rPr>
-        <w:t>jsps</w:t>
-      </w:r>
-      <w:proofErr w:type="spellEnd"/>
-      <w:r>
-        <w:rPr>
-          <w:rFonts w:ascii="Calibri" w:eastAsia="Times New Roman" w:hAnsi="Calibri" w:cs="Calibri"/>
-        </w:rPr>
-        <w:t xml:space="preserve"> for each entity view?</w:t>
-      </w:r>
-    </w:p>
-    <w:p>
-      <w:pPr>
-        <w:spacing w:after="0" w:line="240" w:lineRule="auto"/>
-        <w:rPr>
-          <w:rFonts w:ascii="Calibri" w:eastAsia="Times New Roman" w:hAnsi="Calibri" w:cs="Calibri"/>
-        </w:rPr>
-      </w:pPr>
-    </w:p>
-    <w:p>
-      <w:pPr>
-        <w:spacing w:after="0" w:line="240" w:lineRule="auto"/>
-        <w:rPr>
-          <w:rFonts w:ascii="Calibri" w:eastAsia="Times New Roman" w:hAnsi="Calibri" w:cs="Calibri"/>
-        </w:rPr>
-      </w:pPr>
-    </w:p>
-    <w:p>
-      <w:pPr>
-        <w:spacing w:after="0" w:line="240" w:lineRule="auto"/>
+        <w:t xml:space="preserve">21  </w:t>
+      </w:r>
+      <w:r>
         <w:rPr>
           <w:rFonts w:ascii="Calibri" w:eastAsia="Times New Roman" w:hAnsi="Calibri" w:cs="Calibri"/>
           <w:b/>
           <w:bCs/>
         </w:rPr>
-      </w:pPr>
+        <w:t>4</w:t>
+      </w:r>
+      <w:proofErr w:type="gramEnd"/>
       <w:r>
         <w:rPr>
           <w:rFonts w:ascii="Calibri" w:eastAsia="Times New Roman" w:hAnsi="Calibri" w:cs="Calibri"/>
           <w:b/>
           <w:bCs/>
         </w:rPr>
-        <w:t>Tuesday:  2/9/</w:t>
-      </w:r>
-      <w:proofErr w:type="gramStart"/>
+        <w:t xml:space="preserve"> </w:t>
+      </w:r>
       <w:r>
         <w:rPr>
           <w:rFonts w:ascii="Calibri" w:eastAsia="Times New Roman" w:hAnsi="Calibri" w:cs="Calibri"/>
           <w:b/>
           <w:bCs/>
         </w:rPr>
-        <w:t xml:space="preserve">21  </w:t>
-      </w:r>
-      <w:r>
+        <w:t>hours</w:t>
+      </w:r>
+    </w:p>
+    <w:p>
+      <w:pPr>
+        <w:spacing w:after="0" w:line="240" w:lineRule="auto"/>
+        <w:rPr>
+          <w:rFonts w:ascii="Calibri" w:eastAsia="Times New Roman" w:hAnsi="Calibri" w:cs="Calibri"/>
+        </w:rPr>
+      </w:pPr>
+      <w:r>
+        <w:rPr>
+          <w:rFonts w:ascii="Calibri" w:eastAsia="Times New Roman" w:hAnsi="Calibri" w:cs="Calibri"/>
+        </w:rPr>
+        <w:t> </w:t>
+      </w:r>
+    </w:p>
+    <w:p>
+      <w:pPr>
+        <w:spacing w:after="0" w:line="240" w:lineRule="auto"/>
+        <w:ind w:left="540"/>
+        <w:rPr>
+          <w:rFonts w:ascii="Calibri" w:eastAsia="Times New Roman" w:hAnsi="Calibri" w:cs="Calibri"/>
+        </w:rPr>
+      </w:pPr>
+      <w:r>
+        <w:rPr>
+          <w:rFonts w:ascii="Calibri" w:eastAsia="Times New Roman" w:hAnsi="Calibri" w:cs="Calibri"/>
+        </w:rPr>
+        <w:t xml:space="preserve">Used my social media network to solicit food resources and information from </w:t>
+      </w:r>
+    </w:p>
+    <w:p>
+      <w:pPr>
+        <w:spacing w:after="0" w:line="240" w:lineRule="auto"/>
+        <w:ind w:left="540"/>
+        <w:rPr>
+          <w:rFonts w:ascii="Calibri" w:eastAsia="Times New Roman" w:hAnsi="Calibri" w:cs="Calibri"/>
+        </w:rPr>
+      </w:pPr>
+      <w:r>
+        <w:rPr>
+          <w:rFonts w:ascii="Calibri" w:eastAsia="Times New Roman" w:hAnsi="Calibri" w:cs="Calibri"/>
+        </w:rPr>
+        <w:t xml:space="preserve">Community groups, </w:t>
+      </w:r>
+      <w:proofErr w:type="gramStart"/>
+      <w:r>
+        <w:rPr>
+          <w:rFonts w:ascii="Calibri" w:eastAsia="Times New Roman" w:hAnsi="Calibri" w:cs="Calibri"/>
+        </w:rPr>
+        <w:t>I'm</w:t>
+      </w:r>
+      <w:proofErr w:type="gramEnd"/>
+      <w:r>
+        <w:rPr>
+          <w:rFonts w:ascii="Calibri" w:eastAsia="Times New Roman" w:hAnsi="Calibri" w:cs="Calibri"/>
+        </w:rPr>
+        <w:t xml:space="preserve"> hoping this will give me some good contacts and leads on.</w:t>
+      </w:r>
+    </w:p>
+    <w:p>
+      <w:pPr>
+        <w:spacing w:after="0" w:line="240" w:lineRule="auto"/>
+        <w:ind w:left="1080"/>
+        <w:rPr>
+          <w:rFonts w:ascii="Calibri" w:eastAsia="Times New Roman" w:hAnsi="Calibri" w:cs="Calibri"/>
+        </w:rPr>
+      </w:pPr>
+      <w:r>
+        <w:rPr>
+          <w:rFonts w:ascii="Calibri" w:eastAsia="Times New Roman" w:hAnsi="Calibri" w:cs="Calibri"/>
+        </w:rPr>
+        <w:t>Generating a lot of interest!</w:t>
+      </w:r>
+    </w:p>
+    <w:p>
+      <w:pPr>
+        <w:spacing w:after="0" w:line="240" w:lineRule="auto"/>
+        <w:ind w:left="540"/>
+        <w:rPr>
+          <w:rFonts w:ascii="Calibri" w:eastAsia="Times New Roman" w:hAnsi="Calibri" w:cs="Calibri"/>
+        </w:rPr>
+      </w:pPr>
+      <w:proofErr w:type="gramStart"/>
+      <w:r>
+        <w:rPr>
+          <w:rFonts w:ascii="Calibri" w:eastAsia="Times New Roman" w:hAnsi="Calibri" w:cs="Calibri"/>
+        </w:rPr>
+        <w:t>Lesser known</w:t>
+      </w:r>
+      <w:proofErr w:type="gramEnd"/>
+      <w:r>
+        <w:rPr>
+          <w:rFonts w:ascii="Calibri" w:eastAsia="Times New Roman" w:hAnsi="Calibri" w:cs="Calibri"/>
+        </w:rPr>
+        <w:t xml:space="preserve"> resources like the little pantries people have in their yards.</w:t>
+      </w:r>
+    </w:p>
+    <w:p>
+      <w:pPr>
+        <w:spacing w:after="0" w:line="240" w:lineRule="auto"/>
+        <w:ind w:left="540"/>
+        <w:rPr>
+          <w:rFonts w:ascii="Calibri" w:eastAsia="Times New Roman" w:hAnsi="Calibri" w:cs="Calibri"/>
+        </w:rPr>
+      </w:pPr>
+      <w:r>
+        <w:rPr>
+          <w:rFonts w:ascii="Calibri" w:eastAsia="Times New Roman" w:hAnsi="Calibri" w:cs="Calibri"/>
+        </w:rPr>
+        <w:t>Also asked for photos for the website</w:t>
+      </w:r>
+    </w:p>
+    <w:p>
+      <w:pPr>
+        <w:spacing w:after="0" w:line="240" w:lineRule="auto"/>
+        <w:ind w:left="540"/>
+        <w:rPr>
+          <w:rFonts w:ascii="Calibri" w:eastAsia="Times New Roman" w:hAnsi="Calibri" w:cs="Calibri"/>
+        </w:rPr>
+      </w:pPr>
+      <w:r>
+        <w:rPr>
+          <w:rFonts w:ascii="Calibri" w:eastAsia="Times New Roman" w:hAnsi="Calibri" w:cs="Calibri"/>
+        </w:rPr>
+        <w:t> </w:t>
+      </w:r>
+    </w:p>
+    <w:p>
+      <w:pPr>
+        <w:spacing w:after="0" w:line="240" w:lineRule="auto"/>
+        <w:ind w:left="540"/>
+        <w:rPr>
+          <w:rFonts w:ascii="Calibri" w:eastAsia="Times New Roman" w:hAnsi="Calibri" w:cs="Calibri"/>
+        </w:rPr>
+      </w:pPr>
+      <w:r>
+        <w:rPr>
+          <w:rFonts w:ascii="Calibri" w:eastAsia="Times New Roman" w:hAnsi="Calibri" w:cs="Calibri"/>
+        </w:rPr>
+        <w:t>Makes me wonder abour permissions and info sharing rules/</w:t>
+      </w:r>
+      <w:proofErr w:type="gramStart"/>
+      <w:r>
+        <w:rPr>
+          <w:rFonts w:ascii="Calibri" w:eastAsia="Times New Roman" w:hAnsi="Calibri" w:cs="Calibri"/>
+        </w:rPr>
+        <w:t>legality..</w:t>
+      </w:r>
+      <w:proofErr w:type="gramEnd"/>
+    </w:p>
+    <w:p>
+      <w:pPr>
+        <w:spacing w:after="0" w:line="240" w:lineRule="auto"/>
+        <w:ind w:left="540"/>
+        <w:rPr>
+          <w:rFonts w:ascii="Calibri" w:eastAsia="Times New Roman" w:hAnsi="Calibri" w:cs="Calibri"/>
+        </w:rPr>
+      </w:pPr>
+      <w:r>
+        <w:rPr>
+          <w:rFonts w:ascii="Calibri" w:eastAsia="Times New Roman" w:hAnsi="Calibri" w:cs="Calibri"/>
+        </w:rPr>
+        <w:t xml:space="preserve">Do I need their permission to share it?  </w:t>
+      </w:r>
+    </w:p>
+    <w:p>
+      <w:pPr>
+        <w:spacing w:after="0" w:line="240" w:lineRule="auto"/>
+        <w:ind w:left="540"/>
+        <w:rPr>
+          <w:rFonts w:ascii="Calibri" w:eastAsia="Times New Roman" w:hAnsi="Calibri" w:cs="Calibri"/>
+        </w:rPr>
+      </w:pPr>
+      <w:proofErr w:type="gramStart"/>
+      <w:r>
+        <w:rPr>
+          <w:rFonts w:ascii="Calibri" w:eastAsia="Times New Roman" w:hAnsi="Calibri" w:cs="Calibri"/>
+        </w:rPr>
+        <w:t>What's</w:t>
+      </w:r>
+      <w:proofErr w:type="gramEnd"/>
+      <w:r>
+        <w:rPr>
+          <w:rFonts w:ascii="Calibri" w:eastAsia="Times New Roman" w:hAnsi="Calibri" w:cs="Calibri"/>
+        </w:rPr>
+        <w:t xml:space="preserve"> the general rule?</w:t>
+      </w:r>
+    </w:p>
+    <w:p>
+      <w:pPr>
+        <w:spacing w:after="0" w:line="240" w:lineRule="auto"/>
+        <w:rPr>
+          <w:rFonts w:ascii="Calibri" w:eastAsia="Times New Roman" w:hAnsi="Calibri" w:cs="Calibri"/>
+        </w:rPr>
+      </w:pPr>
+      <w:r>
+        <w:rPr>
+          <w:rFonts w:ascii="Calibri" w:eastAsia="Times New Roman" w:hAnsi="Calibri" w:cs="Calibri"/>
+        </w:rPr>
+        <w:t>/</w:t>
+      </w:r>
+    </w:p>
+    <w:p>
+      <w:pPr>
+        <w:spacing w:after="0" w:line="240" w:lineRule="auto"/>
+        <w:rPr>
+          <w:rFonts w:ascii="Calibri" w:eastAsia="Times New Roman" w:hAnsi="Calibri" w:cs="Calibri"/>
+        </w:rPr>
+      </w:pPr>
+      <w:r>
+        <w:rPr>
+          <w:rFonts w:ascii="Calibri" w:eastAsia="Times New Roman" w:hAnsi="Calibri" w:cs="Calibri"/>
+        </w:rPr>
+        <w:t xml:space="preserve">!!  </w:t>
+      </w:r>
+      <w:proofErr w:type="gramStart"/>
+      <w:r>
+        <w:rPr>
+          <w:rFonts w:ascii="Calibri" w:eastAsia="Times New Roman" w:hAnsi="Calibri" w:cs="Calibri"/>
+        </w:rPr>
+        <w:t>Don't</w:t>
+      </w:r>
+      <w:proofErr w:type="gramEnd"/>
+      <w:r>
+        <w:rPr>
+          <w:rFonts w:ascii="Calibri" w:eastAsia="Times New Roman" w:hAnsi="Calibri" w:cs="Calibri"/>
+        </w:rPr>
+        <w:t xml:space="preserve"> forget to add boolean Delivery in resources!!  I forgot that!!!</w:t>
+      </w:r>
+    </w:p>
+    <w:p>
+      <w:pPr>
+        <w:spacing w:after="0" w:line="240" w:lineRule="auto"/>
+        <w:rPr>
+          <w:rFonts w:ascii="Calibri" w:eastAsia="Times New Roman" w:hAnsi="Calibri" w:cs="Calibri"/>
+        </w:rPr>
+      </w:pPr>
+      <w:r>
+        <w:rPr>
+          <w:rFonts w:ascii="Calibri" w:eastAsia="Times New Roman" w:hAnsi="Calibri" w:cs="Calibri"/>
+        </w:rPr>
+        <w:t>AND open days/times</w:t>
+      </w:r>
+    </w:p>
+    <w:p>
+      <w:pPr>
+        <w:spacing w:after="0" w:line="240" w:lineRule="auto"/>
+        <w:rPr>
+          <w:rFonts w:ascii="Calibri" w:eastAsia="Times New Roman" w:hAnsi="Calibri" w:cs="Calibri"/>
+        </w:rPr>
+      </w:pPr>
+      <w:r>
+        <w:rPr>
+          <w:rFonts w:ascii="Calibri" w:eastAsia="Times New Roman" w:hAnsi="Calibri" w:cs="Calibri"/>
+        </w:rPr>
+        <w:lastRenderedPageBreak/>
+        <w:t> </w:t>
+      </w:r>
+    </w:p>
+    <w:p>
+      <w:pPr>
+        <w:spacing w:after="0" w:line="240" w:lineRule="auto"/>
+        <w:rPr>
+          <w:rFonts w:ascii="Calibri" w:eastAsia="Times New Roman" w:hAnsi="Calibri" w:cs="Calibri"/>
+        </w:rPr>
+      </w:pPr>
+      <w:r>
+        <w:rPr>
+          <w:rFonts w:ascii="Calibri" w:eastAsia="Times New Roman" w:hAnsi="Calibri" w:cs="Calibri"/>
+        </w:rPr>
+        <w:t>Thinking about what the expansion of this app would look like…out of Dane county…????????</w:t>
+      </w:r>
+    </w:p>
+    <w:p>
+      <w:pPr>
+        <w:spacing w:after="0" w:line="240" w:lineRule="auto"/>
+        <w:rPr>
+          <w:rFonts w:ascii="Calibri" w:eastAsia="Times New Roman" w:hAnsi="Calibri" w:cs="Calibri"/>
+        </w:rPr>
+      </w:pPr>
+      <w:r>
+        <w:rPr>
+          <w:rFonts w:ascii="Calibri" w:eastAsia="Times New Roman" w:hAnsi="Calibri" w:cs="Calibri"/>
+        </w:rPr>
+        <w:t>Additional resources</w:t>
+      </w:r>
+    </w:p>
+    <w:p>
+      <w:pPr>
+        <w:spacing w:after="0" w:line="240" w:lineRule="auto"/>
+        <w:rPr>
+          <w:rFonts w:ascii="Calibri" w:eastAsia="Times New Roman" w:hAnsi="Calibri" w:cs="Calibri"/>
+        </w:rPr>
+      </w:pPr>
+      <w:r>
+        <w:rPr>
+          <w:rFonts w:ascii="Calibri" w:eastAsia="Times New Roman" w:hAnsi="Calibri" w:cs="Calibri"/>
+        </w:rPr>
+        <w:t> </w:t>
+      </w:r>
+    </w:p>
+    <w:p>
+      <w:pPr>
+        <w:spacing w:after="0" w:line="240" w:lineRule="auto"/>
+        <w:rPr>
+          <w:rFonts w:ascii="Calibri" w:eastAsia="Times New Roman" w:hAnsi="Calibri" w:cs="Calibri"/>
+        </w:rPr>
+      </w:pPr>
+      <w:r>
+        <w:rPr>
+          <w:rFonts w:ascii="Calibri" w:eastAsia="Times New Roman" w:hAnsi="Calibri" w:cs="Calibri"/>
+        </w:rPr>
+        <w:t>Working on paring down user stories into the minimum viable product…</w:t>
+      </w:r>
+    </w:p>
+    <w:p>
+      <w:pPr>
+        <w:spacing w:after="0" w:line="240" w:lineRule="auto"/>
+        <w:ind w:left="540"/>
+        <w:rPr>
+          <w:rFonts w:ascii="Calibri" w:eastAsia="Times New Roman" w:hAnsi="Calibri" w:cs="Calibri"/>
+        </w:rPr>
+      </w:pPr>
+      <w:r>
+        <w:rPr>
+          <w:rFonts w:ascii="Calibri" w:eastAsia="Times New Roman" w:hAnsi="Calibri" w:cs="Calibri"/>
+        </w:rPr>
+        <w:t>Do I want to add the capability for users to add their own resource??</w:t>
+      </w:r>
+    </w:p>
+    <w:p>
+      <w:pPr>
+        <w:spacing w:after="0" w:line="240" w:lineRule="auto"/>
+        <w:ind w:left="540"/>
+        <w:rPr>
+          <w:rFonts w:ascii="Calibri" w:eastAsia="Times New Roman" w:hAnsi="Calibri" w:cs="Calibri"/>
+        </w:rPr>
+      </w:pPr>
+      <w:r>
+        <w:rPr>
+          <w:rFonts w:ascii="Calibri" w:eastAsia="Times New Roman" w:hAnsi="Calibri" w:cs="Calibri"/>
+        </w:rPr>
+        <w:t>Do I have the time???</w:t>
+      </w:r>
+    </w:p>
+    <w:p>
+      <w:pPr>
+        <w:spacing w:after="0" w:line="240" w:lineRule="auto"/>
+        <w:ind w:left="540"/>
+        <w:rPr>
+          <w:rFonts w:ascii="Calibri" w:eastAsia="Times New Roman" w:hAnsi="Calibri" w:cs="Calibri"/>
+        </w:rPr>
+      </w:pPr>
+      <w:r>
+        <w:rPr>
+          <w:rFonts w:ascii="Calibri" w:eastAsia="Times New Roman" w:hAnsi="Calibri" w:cs="Calibri"/>
+        </w:rPr>
+        <w:t>I have no idea how much time this all will take!!!!</w:t>
+      </w:r>
+    </w:p>
+    <w:p>
+      <w:pPr>
+        <w:spacing w:after="0" w:line="240" w:lineRule="auto"/>
+        <w:ind w:left="540"/>
+        <w:rPr>
+          <w:rFonts w:ascii="Calibri" w:eastAsia="Times New Roman" w:hAnsi="Calibri" w:cs="Calibri"/>
+        </w:rPr>
+      </w:pPr>
+      <w:r>
+        <w:rPr>
+          <w:rFonts w:ascii="Calibri" w:eastAsia="Times New Roman" w:hAnsi="Calibri" w:cs="Calibri"/>
+        </w:rPr>
+        <w:t>I want to have time to create a great UI/UX!!!!!!!!!!!!!!!!!</w:t>
+      </w:r>
+    </w:p>
+    <w:p>
+      <w:pPr>
+        <w:spacing w:after="0" w:line="240" w:lineRule="auto"/>
+        <w:ind w:left="540"/>
+        <w:rPr>
+          <w:rFonts w:ascii="Calibri" w:eastAsia="Times New Roman" w:hAnsi="Calibri" w:cs="Calibri"/>
+        </w:rPr>
+      </w:pPr>
+      <w:r>
+        <w:rPr>
+          <w:rFonts w:ascii="Calibri" w:eastAsia="Times New Roman" w:hAnsi="Calibri" w:cs="Calibri"/>
+        </w:rPr>
+        <w:t xml:space="preserve">With </w:t>
+      </w:r>
+      <w:proofErr w:type="gramStart"/>
+      <w:r>
+        <w:rPr>
+          <w:rFonts w:ascii="Calibri" w:eastAsia="Times New Roman" w:hAnsi="Calibri" w:cs="Calibri"/>
+        </w:rPr>
+        <w:t>state of the art</w:t>
+      </w:r>
+      <w:proofErr w:type="gramEnd"/>
+      <w:r>
+        <w:rPr>
+          <w:rFonts w:ascii="Calibri" w:eastAsia="Times New Roman" w:hAnsi="Calibri" w:cs="Calibri"/>
+        </w:rPr>
+        <w:t xml:space="preserve"> accessibilty for java!!!!!!</w:t>
+      </w:r>
+    </w:p>
+    <w:p>
+      <w:pPr>
+        <w:spacing w:after="0" w:line="240" w:lineRule="auto"/>
+        <w:ind w:left="540"/>
+        <w:rPr>
+          <w:rFonts w:ascii="Calibri" w:eastAsia="Times New Roman" w:hAnsi="Calibri" w:cs="Calibri"/>
+        </w:rPr>
+      </w:pPr>
+    </w:p>
+    <w:p>
+      <w:pPr>
+        <w:spacing w:after="0" w:line="240" w:lineRule="auto"/>
+        <w:ind w:left="540"/>
+        <w:rPr>
+          <w:rFonts w:ascii="Calibri" w:eastAsia="Times New Roman" w:hAnsi="Calibri" w:cs="Calibri"/>
+        </w:rPr>
+      </w:pPr>
+      <w:r>
+        <w:rPr>
+          <w:rFonts w:ascii="Calibri" w:eastAsia="Times New Roman" w:hAnsi="Calibri" w:cs="Calibri"/>
+        </w:rPr>
+        <w:t>How do classes and hierarchy affect my db design and implementation?</w:t>
+      </w:r>
+    </w:p>
+    <w:p>
+      <w:pPr>
+        <w:spacing w:after="0" w:line="240" w:lineRule="auto"/>
+        <w:ind w:left="540"/>
+        <w:rPr>
+          <w:rFonts w:ascii="Calibri" w:eastAsia="Times New Roman" w:hAnsi="Calibri" w:cs="Calibri"/>
+        </w:rPr>
+      </w:pPr>
+      <w:r>
+        <w:rPr>
+          <w:rFonts w:ascii="Calibri" w:eastAsia="Times New Roman" w:hAnsi="Calibri" w:cs="Calibri"/>
+        </w:rPr>
+        <w:t>I only need certain info for each type, so putting them all in one resource table would seem like overkill, but I can make extra fields nullable, though that is probably not a good practice.</w:t>
+      </w:r>
+    </w:p>
+    <w:p>
+      <w:pPr>
+        <w:spacing w:after="0" w:line="240" w:lineRule="auto"/>
+        <w:ind w:left="540"/>
+        <w:rPr>
+          <w:rFonts w:ascii="Calibri" w:eastAsia="Times New Roman" w:hAnsi="Calibri" w:cs="Calibri"/>
+        </w:rPr>
+      </w:pPr>
+      <w:proofErr w:type="gramStart"/>
+      <w:r>
+        <w:rPr>
+          <w:rFonts w:ascii="Calibri" w:eastAsia="Times New Roman" w:hAnsi="Calibri" w:cs="Calibri"/>
+        </w:rPr>
+        <w:t>?are</w:t>
+      </w:r>
+      <w:proofErr w:type="gramEnd"/>
+      <w:r>
+        <w:rPr>
+          <w:rFonts w:ascii="Calibri" w:eastAsia="Times New Roman" w:hAnsi="Calibri" w:cs="Calibri"/>
+        </w:rPr>
+        <w:t xml:space="preserve"> there going to be any methods in these classes besides get and set?  Is the resource class like the ‘directory class’ or do I need another controller class beside </w:t>
+      </w:r>
+      <w:proofErr w:type="gramStart"/>
+      <w:r>
+        <w:rPr>
+          <w:rFonts w:ascii="Calibri" w:eastAsia="Times New Roman" w:hAnsi="Calibri" w:cs="Calibri"/>
+        </w:rPr>
+        <w:t>servlets  -</w:t>
+      </w:r>
+      <w:proofErr w:type="gramEnd"/>
+      <w:r>
+        <w:rPr>
+          <w:rFonts w:ascii="Calibri" w:eastAsia="Times New Roman" w:hAnsi="Calibri" w:cs="Calibri"/>
+        </w:rPr>
+        <w:t>yes, the db classes, daos</w:t>
+      </w:r>
+    </w:p>
+    <w:p>
+      <w:pPr>
+        <w:spacing w:after="0" w:line="240" w:lineRule="auto"/>
+        <w:ind w:left="540"/>
+        <w:rPr>
+          <w:rFonts w:ascii="Calibri" w:eastAsia="Times New Roman" w:hAnsi="Calibri" w:cs="Calibri"/>
+        </w:rPr>
+      </w:pPr>
+    </w:p>
+    <w:p>
+      <w:pPr>
+        <w:spacing w:after="0" w:line="240" w:lineRule="auto"/>
+        <w:ind w:left="540"/>
+        <w:rPr>
+          <w:rFonts w:ascii="Calibri" w:eastAsia="Times New Roman" w:hAnsi="Calibri" w:cs="Calibri"/>
+        </w:rPr>
+      </w:pPr>
+      <w:r>
+        <w:rPr>
+          <w:rFonts w:ascii="Calibri" w:eastAsia="Times New Roman" w:hAnsi="Calibri" w:cs="Calibri"/>
+        </w:rPr>
+        <w:t>Resource(abstract) =&gt; Food resource =&gt; each type of resource</w:t>
+      </w:r>
+    </w:p>
+    <w:p>
+      <w:pPr>
+        <w:spacing w:after="0" w:line="240" w:lineRule="auto"/>
+        <w:ind w:left="540"/>
+        <w:rPr>
+          <w:rFonts w:ascii="Calibri" w:eastAsia="Times New Roman" w:hAnsi="Calibri" w:cs="Calibri"/>
+        </w:rPr>
+      </w:pPr>
+    </w:p>
+    <w:p>
+      <w:pPr>
+        <w:spacing w:after="0" w:line="240" w:lineRule="auto"/>
+        <w:ind w:left="540"/>
+        <w:rPr>
+          <w:rFonts w:ascii="Calibri" w:eastAsia="Times New Roman" w:hAnsi="Calibri" w:cs="Calibri"/>
+        </w:rPr>
+      </w:pPr>
+      <w:r>
+        <w:rPr>
+          <w:rFonts w:ascii="Calibri" w:eastAsia="Times New Roman" w:hAnsi="Calibri" w:cs="Calibri"/>
+        </w:rPr>
+        <w:t xml:space="preserve">Started writing some class </w:t>
+      </w:r>
+      <w:proofErr w:type="gramStart"/>
+      <w:r>
+        <w:rPr>
+          <w:rFonts w:ascii="Calibri" w:eastAsia="Times New Roman" w:hAnsi="Calibri" w:cs="Calibri"/>
+        </w:rPr>
+        <w:t>files..</w:t>
+      </w:r>
+      <w:proofErr w:type="gramEnd"/>
+      <w:r>
+        <w:rPr>
+          <w:rFonts w:ascii="Calibri" w:eastAsia="Times New Roman" w:hAnsi="Calibri" w:cs="Calibri"/>
+        </w:rPr>
+        <w:t>resources, users, ran into a source release problem that I had to do some research on and work out.</w:t>
+      </w:r>
+    </w:p>
+    <w:p>
+      <w:pPr>
+        <w:spacing w:after="0" w:line="240" w:lineRule="auto"/>
+        <w:ind w:left="540"/>
+        <w:rPr>
+          <w:rFonts w:ascii="Calibri" w:eastAsia="Times New Roman" w:hAnsi="Calibri" w:cs="Calibri"/>
+        </w:rPr>
+      </w:pPr>
+    </w:p>
+    <w:p>
+      <w:pPr>
+        <w:spacing w:after="0" w:line="240" w:lineRule="auto"/>
+        <w:ind w:left="540"/>
+        <w:rPr>
+          <w:rFonts w:ascii="Calibri" w:eastAsia="Times New Roman" w:hAnsi="Calibri" w:cs="Calibri"/>
+        </w:rPr>
+      </w:pPr>
+      <w:r>
+        <w:rPr>
+          <w:rFonts w:ascii="Calibri" w:eastAsia="Times New Roman" w:hAnsi="Calibri" w:cs="Calibri"/>
+        </w:rPr>
+        <w:t>-I should add an Event Class</w:t>
+      </w:r>
+    </w:p>
+    <w:p>
+      <w:pPr>
+        <w:spacing w:after="0" w:line="240" w:lineRule="auto"/>
+        <w:ind w:left="540"/>
+        <w:rPr>
+          <w:rFonts w:ascii="Calibri" w:eastAsia="Times New Roman" w:hAnsi="Calibri" w:cs="Calibri"/>
+        </w:rPr>
+      </w:pPr>
+      <w:r>
+        <w:rPr>
+          <w:rFonts w:ascii="Calibri" w:eastAsia="Times New Roman" w:hAnsi="Calibri" w:cs="Calibri"/>
+        </w:rPr>
+        <w:t>-service location; should it be an array of zipcodes?? Or would that be hard to figure out and obtain that data, or should it be a string</w:t>
+      </w:r>
+      <w:r>
+        <w:rPr>
+          <w:rFonts w:ascii="Calibri" w:eastAsia="Times New Roman" w:hAnsi="Calibri" w:cs="Calibri"/>
+        </w:rPr>
+        <w:t xml:space="preserve"> description?</w:t>
+      </w:r>
+    </w:p>
+    <w:p>
+      <w:pPr>
+        <w:spacing w:after="0" w:line="240" w:lineRule="auto"/>
+        <w:ind w:left="540"/>
+        <w:rPr>
+          <w:rFonts w:ascii="Calibri" w:eastAsia="Times New Roman" w:hAnsi="Calibri" w:cs="Calibri"/>
+        </w:rPr>
+      </w:pPr>
+    </w:p>
+    <w:p>
+      <w:pPr>
+        <w:spacing w:after="0" w:line="240" w:lineRule="auto"/>
+        <w:ind w:left="540"/>
+        <w:rPr>
+          <w:rFonts w:ascii="Calibri" w:eastAsia="Times New Roman" w:hAnsi="Calibri" w:cs="Calibri"/>
+        </w:rPr>
+      </w:pPr>
+    </w:p>
+    <w:p>
+      <w:pPr>
+        <w:spacing w:after="0" w:line="240" w:lineRule="auto"/>
+        <w:ind w:left="540"/>
+        <w:rPr>
+          <w:rFonts w:ascii="Calibri" w:eastAsia="Times New Roman" w:hAnsi="Calibri" w:cs="Calibri"/>
+        </w:rPr>
+      </w:pPr>
+    </w:p>
+    <w:p>
+      <w:pPr>
+        <w:spacing w:after="0" w:line="240" w:lineRule="auto"/>
+        <w:ind w:left="540"/>
+        <w:rPr>
+          <w:rFonts w:ascii="Calibri" w:eastAsia="Times New Roman" w:hAnsi="Calibri" w:cs="Calibri"/>
+        </w:rPr>
+      </w:pPr>
+    </w:p>
+    <w:p>
+      <w:pPr>
+        <w:spacing w:after="0" w:line="240" w:lineRule="auto"/>
+        <w:ind w:left="540"/>
+        <w:rPr>
+          <w:rFonts w:ascii="Calibri" w:eastAsia="Times New Roman" w:hAnsi="Calibri" w:cs="Calibri"/>
+        </w:rPr>
+      </w:pPr>
+    </w:p>
+    <w:p>
+      <w:pPr>
+        <w:spacing w:after="0" w:line="240" w:lineRule="auto"/>
+        <w:ind w:left="540"/>
         <w:rPr>
           <w:rFonts w:ascii="Calibri" w:eastAsia="Times New Roman" w:hAnsi="Calibri" w:cs="Calibri"/>
           <w:b/>
           <w:bCs/>
         </w:rPr>
-        <w:t>4</w:t>
-      </w:r>
-      <w:proofErr w:type="gramEnd"/>
+      </w:pPr>
       <w:r>
         <w:rPr>
           <w:rFonts w:ascii="Calibri" w:eastAsia="Times New Roman" w:hAnsi="Calibri" w:cs="Calibri"/>
           <w:b/>
           <w:bCs/>
         </w:rPr>
-        <w:t xml:space="preserve"> </w:t>
+        <w:t xml:space="preserve">Thursday 2/11 </w:t>
       </w:r>
       <w:r>
         <w:rPr>
@@ -4553,776 +4923,8 @@
           <w:b/>
           <w:bCs/>
         </w:rPr>
-        <w:t>hours</w:t>
-      </w:r>
-    </w:p>
-    <w:p>
-      <w:pPr>
-        <w:spacing w:after="0" w:line="240" w:lineRule="auto"/>
-        <w:rPr>
-          <w:rFonts w:ascii="Calibri" w:eastAsia="Times New Roman" w:hAnsi="Calibri" w:cs="Calibri"/>
-        </w:rPr>
-      </w:pPr>
-      <w:r>
-        <w:rPr>
-          <w:rFonts w:ascii="Calibri" w:eastAsia="Times New Roman" w:hAnsi="Calibri" w:cs="Calibri"/>
-        </w:rPr>
-        <w:t> </w:t>
-      </w:r>
-    </w:p>
-    <w:p>
-      <w:pPr>
-        <w:spacing w:after="0" w:line="240" w:lineRule="auto"/>
-        <w:ind w:left="540"/>
-        <w:rPr>
-          <w:rFonts w:ascii="Calibri" w:eastAsia="Times New Roman" w:hAnsi="Calibri" w:cs="Calibri"/>
-        </w:rPr>
-      </w:pPr>
-      <w:r>
-        <w:rPr>
-          <w:rFonts w:ascii="Calibri" w:eastAsia="Times New Roman" w:hAnsi="Calibri" w:cs="Calibri"/>
-        </w:rPr>
-        <w:t xml:space="preserve">Used my social media network to solicit food resources and information from </w:t>
-      </w:r>
-    </w:p>
-    <w:p>
-      <w:pPr>
-        <w:spacing w:after="0" w:line="240" w:lineRule="auto"/>
-        <w:ind w:left="540"/>
-        <w:rPr>
-          <w:rFonts w:ascii="Calibri" w:eastAsia="Times New Roman" w:hAnsi="Calibri" w:cs="Calibri"/>
-        </w:rPr>
-      </w:pPr>
-      <w:r>
-        <w:rPr>
-          <w:rFonts w:ascii="Calibri" w:eastAsia="Times New Roman" w:hAnsi="Calibri" w:cs="Calibri"/>
-        </w:rPr>
-        <w:t xml:space="preserve">Community groups, </w:t>
-      </w:r>
-      <w:proofErr w:type="gramStart"/>
-      <w:r>
-        <w:rPr>
-          <w:rFonts w:ascii="Calibri" w:eastAsia="Times New Roman" w:hAnsi="Calibri" w:cs="Calibri"/>
-        </w:rPr>
-        <w:t>I'm</w:t>
-      </w:r>
-      <w:proofErr w:type="gramEnd"/>
-      <w:r>
-        <w:rPr>
-          <w:rFonts w:ascii="Calibri" w:eastAsia="Times New Roman" w:hAnsi="Calibri" w:cs="Calibri"/>
-        </w:rPr>
-        <w:t xml:space="preserve"> hoping this will give me some good contacts and leads on.</w:t>
-      </w:r>
-    </w:p>
-    <w:p>
-      <w:pPr>
-        <w:spacing w:after="0" w:line="240" w:lineRule="auto"/>
-        <w:ind w:left="1080"/>
-        <w:rPr>
-          <w:rFonts w:ascii="Calibri" w:eastAsia="Times New Roman" w:hAnsi="Calibri" w:cs="Calibri"/>
-        </w:rPr>
-      </w:pPr>
-      <w:r>
-        <w:rPr>
-          <w:rFonts w:ascii="Calibri" w:eastAsia="Times New Roman" w:hAnsi="Calibri" w:cs="Calibri"/>
-        </w:rPr>
-        <w:t>Generating a lot of interest!</w:t>
-      </w:r>
-    </w:p>
-    <w:p>
-      <w:pPr>
-        <w:spacing w:after="0" w:line="240" w:lineRule="auto"/>
-        <w:ind w:left="540"/>
-        <w:rPr>
-          <w:rFonts w:ascii="Calibri" w:eastAsia="Times New Roman" w:hAnsi="Calibri" w:cs="Calibri"/>
-        </w:rPr>
-      </w:pPr>
-      <w:proofErr w:type="gramStart"/>
-      <w:r>
-        <w:rPr>
-          <w:rFonts w:ascii="Calibri" w:eastAsia="Times New Roman" w:hAnsi="Calibri" w:cs="Calibri"/>
-        </w:rPr>
-        <w:t>Lesser known</w:t>
-      </w:r>
-      <w:proofErr w:type="gramEnd"/>
-      <w:r>
-        <w:rPr>
-          <w:rFonts w:ascii="Calibri" w:eastAsia="Times New Roman" w:hAnsi="Calibri" w:cs="Calibri"/>
-        </w:rPr>
-        <w:t xml:space="preserve"> resources like the little pantries people have in their yards.</w:t>
-      </w:r>
-    </w:p>
-    <w:p>
-      <w:pPr>
-        <w:spacing w:after="0" w:line="240" w:lineRule="auto"/>
-        <w:ind w:left="540"/>
-        <w:rPr>
-          <w:rFonts w:ascii="Calibri" w:eastAsia="Times New Roman" w:hAnsi="Calibri" w:cs="Calibri"/>
-        </w:rPr>
-      </w:pPr>
-      <w:r>
-        <w:rPr>
-          <w:rFonts w:ascii="Calibri" w:eastAsia="Times New Roman" w:hAnsi="Calibri" w:cs="Calibri"/>
-        </w:rPr>
-        <w:t>Also asked for photos for the website</w:t>
-      </w:r>
-    </w:p>
-    <w:p>
-      <w:pPr>
-        <w:spacing w:after="0" w:line="240" w:lineRule="auto"/>
-        <w:ind w:left="540"/>
-        <w:rPr>
-          <w:rFonts w:ascii="Calibri" w:eastAsia="Times New Roman" w:hAnsi="Calibri" w:cs="Calibri"/>
-        </w:rPr>
-      </w:pPr>
-      <w:r>
-        <w:rPr>
-          <w:rFonts w:ascii="Calibri" w:eastAsia="Times New Roman" w:hAnsi="Calibri" w:cs="Calibri"/>
-        </w:rPr>
-        <w:t> </w:t>
-      </w:r>
-    </w:p>
-    <w:p>
-      <w:pPr>
-        <w:spacing w:after="0" w:line="240" w:lineRule="auto"/>
-        <w:ind w:left="540"/>
-        <w:rPr>
-          <w:rFonts w:ascii="Calibri" w:eastAsia="Times New Roman" w:hAnsi="Calibri" w:cs="Calibri"/>
-        </w:rPr>
-      </w:pPr>
-      <w:r>
-        <w:rPr>
-          <w:rFonts w:ascii="Calibri" w:eastAsia="Times New Roman" w:hAnsi="Calibri" w:cs="Calibri"/>
-        </w:rPr>
-        <w:t xml:space="preserve">Makes me wonder </w:t>
-      </w:r>
-      <w:proofErr w:type="spellStart"/>
-      <w:r>
-        <w:rPr>
-          <w:rFonts w:ascii="Calibri" w:eastAsia="Times New Roman" w:hAnsi="Calibri" w:cs="Calibri"/>
-        </w:rPr>
-        <w:t>abour</w:t>
-      </w:r>
-      <w:proofErr w:type="spellEnd"/>
-      <w:r>
-        <w:rPr>
-          <w:rFonts w:ascii="Calibri" w:eastAsia="Times New Roman" w:hAnsi="Calibri" w:cs="Calibri"/>
-        </w:rPr>
-        <w:t xml:space="preserve"> permissions and info sharing rules/</w:t>
-      </w:r>
-      <w:proofErr w:type="gramStart"/>
-      <w:r>
-        <w:rPr>
-          <w:rFonts w:ascii="Calibri" w:eastAsia="Times New Roman" w:hAnsi="Calibri" w:cs="Calibri"/>
-        </w:rPr>
-        <w:t>legality..</w:t>
-      </w:r>
-      <w:proofErr w:type="gramEnd"/>
-    </w:p>
-    <w:p>
-      <w:pPr>
-        <w:spacing w:after="0" w:line="240" w:lineRule="auto"/>
-        <w:ind w:left="540"/>
-        <w:rPr>
-          <w:rFonts w:ascii="Calibri" w:eastAsia="Times New Roman" w:hAnsi="Calibri" w:cs="Calibri"/>
-        </w:rPr>
-      </w:pPr>
-      <w:r>
-        <w:rPr>
-          <w:rFonts w:ascii="Calibri" w:eastAsia="Times New Roman" w:hAnsi="Calibri" w:cs="Calibri"/>
-        </w:rPr>
-        <w:t xml:space="preserve">Do I need their permission to share it?  </w:t>
-      </w:r>
-    </w:p>
-    <w:p>
-      <w:pPr>
-        <w:spacing w:after="0" w:line="240" w:lineRule="auto"/>
-        <w:ind w:left="540"/>
-        <w:rPr>
-          <w:rFonts w:ascii="Calibri" w:eastAsia="Times New Roman" w:hAnsi="Calibri" w:cs="Calibri"/>
-        </w:rPr>
-      </w:pPr>
-      <w:proofErr w:type="gramStart"/>
-      <w:r>
-        <w:rPr>
-          <w:rFonts w:ascii="Calibri" w:eastAsia="Times New Roman" w:hAnsi="Calibri" w:cs="Calibri"/>
-        </w:rPr>
-        <w:t>What's</w:t>
-      </w:r>
-      <w:proofErr w:type="gramEnd"/>
-      <w:r>
-        <w:rPr>
-          <w:rFonts w:ascii="Calibri" w:eastAsia="Times New Roman" w:hAnsi="Calibri" w:cs="Calibri"/>
-        </w:rPr>
-        <w:t xml:space="preserve"> the general rule?</w:t>
-      </w:r>
-    </w:p>
-    <w:p>
-      <w:pPr>
-        <w:spacing w:after="0" w:line="240" w:lineRule="auto"/>
-        <w:rPr>
-          <w:rFonts w:ascii="Calibri" w:eastAsia="Times New Roman" w:hAnsi="Calibri" w:cs="Calibri"/>
-        </w:rPr>
-      </w:pPr>
-      <w:r>
-        <w:rPr>
-          <w:rFonts w:ascii="Calibri" w:eastAsia="Times New Roman" w:hAnsi="Calibri" w:cs="Calibri"/>
-        </w:rPr>
-        <w:t>/</w:t>
-      </w:r>
-    </w:p>
-    <w:p>
-      <w:pPr>
-        <w:spacing w:after="0" w:line="240" w:lineRule="auto"/>
-        <w:rPr>
-          <w:rFonts w:ascii="Calibri" w:eastAsia="Times New Roman" w:hAnsi="Calibri" w:cs="Calibri"/>
-        </w:rPr>
-      </w:pPr>
-      <w:r>
-        <w:rPr>
-          <w:rFonts w:ascii="Calibri" w:eastAsia="Times New Roman" w:hAnsi="Calibri" w:cs="Calibri"/>
-        </w:rPr>
-        <w:t xml:space="preserve">!!  </w:t>
-      </w:r>
-      <w:proofErr w:type="gramStart"/>
-      <w:r>
-        <w:rPr>
-          <w:rFonts w:ascii="Calibri" w:eastAsia="Times New Roman" w:hAnsi="Calibri" w:cs="Calibri"/>
-        </w:rPr>
-        <w:t>Don't</w:t>
-      </w:r>
-      <w:proofErr w:type="gramEnd"/>
-      <w:r>
-        <w:rPr>
-          <w:rFonts w:ascii="Calibri" w:eastAsia="Times New Roman" w:hAnsi="Calibri" w:cs="Calibri"/>
-        </w:rPr>
-        <w:t xml:space="preserve"> forget to add </w:t>
-      </w:r>
-      <w:proofErr w:type="spellStart"/>
-      <w:r>
-        <w:rPr>
-          <w:rFonts w:ascii="Calibri" w:eastAsia="Times New Roman" w:hAnsi="Calibri" w:cs="Calibri"/>
-        </w:rPr>
-        <w:t>boolean</w:t>
-      </w:r>
-      <w:proofErr w:type="spellEnd"/>
-      <w:r>
-        <w:rPr>
-          <w:rFonts w:ascii="Calibri" w:eastAsia="Times New Roman" w:hAnsi="Calibri" w:cs="Calibri"/>
-        </w:rPr>
-        <w:t xml:space="preserve"> Delivery in resources!!  I forgot that!!!</w:t>
-      </w:r>
-    </w:p>
-    <w:p>
-      <w:pPr>
-        <w:spacing w:after="0" w:line="240" w:lineRule="auto"/>
-        <w:rPr>
-          <w:rFonts w:ascii="Calibri" w:eastAsia="Times New Roman" w:hAnsi="Calibri" w:cs="Calibri"/>
-        </w:rPr>
-      </w:pPr>
-      <w:r>
-        <w:rPr>
-          <w:rFonts w:ascii="Calibri" w:eastAsia="Times New Roman" w:hAnsi="Calibri" w:cs="Calibri"/>
-        </w:rPr>
-        <w:t>AND open days/times</w:t>
-      </w:r>
-    </w:p>
-    <w:p>
-      <w:pPr>
-        <w:spacing w:after="0" w:line="240" w:lineRule="auto"/>
-        <w:rPr>
-          <w:rFonts w:ascii="Calibri" w:eastAsia="Times New Roman" w:hAnsi="Calibri" w:cs="Calibri"/>
-        </w:rPr>
-      </w:pPr>
-      <w:r>
-        <w:rPr>
-          <w:rFonts w:ascii="Calibri" w:eastAsia="Times New Roman" w:hAnsi="Calibri" w:cs="Calibri"/>
-        </w:rPr>
-        <w:lastRenderedPageBreak/>
-        <w:t> </w:t>
-      </w:r>
-    </w:p>
-    <w:p>
-      <w:pPr>
-        <w:spacing w:after="0" w:line="240" w:lineRule="auto"/>
-        <w:rPr>
-          <w:rFonts w:ascii="Calibri" w:eastAsia="Times New Roman" w:hAnsi="Calibri" w:cs="Calibri"/>
-        </w:rPr>
-      </w:pPr>
-      <w:r>
-        <w:rPr>
-          <w:rFonts w:ascii="Calibri" w:eastAsia="Times New Roman" w:hAnsi="Calibri" w:cs="Calibri"/>
-        </w:rPr>
-        <w:t>Thinking about what the expansion of this app would look like…out of Dane county…????????</w:t>
-      </w:r>
-    </w:p>
-    <w:p>
-      <w:pPr>
-        <w:spacing w:after="0" w:line="240" w:lineRule="auto"/>
-        <w:rPr>
-          <w:rFonts w:ascii="Calibri" w:eastAsia="Times New Roman" w:hAnsi="Calibri" w:cs="Calibri"/>
-        </w:rPr>
-      </w:pPr>
-      <w:r>
-        <w:rPr>
-          <w:rFonts w:ascii="Calibri" w:eastAsia="Times New Roman" w:hAnsi="Calibri" w:cs="Calibri"/>
-        </w:rPr>
-        <w:t>Additional resources</w:t>
-      </w:r>
-    </w:p>
-    <w:p>
-      <w:pPr>
-        <w:spacing w:after="0" w:line="240" w:lineRule="auto"/>
-        <w:rPr>
-          <w:rFonts w:ascii="Calibri" w:eastAsia="Times New Roman" w:hAnsi="Calibri" w:cs="Calibri"/>
-        </w:rPr>
-      </w:pPr>
-      <w:r>
-        <w:rPr>
-          <w:rFonts w:ascii="Calibri" w:eastAsia="Times New Roman" w:hAnsi="Calibri" w:cs="Calibri"/>
-        </w:rPr>
-        <w:t> </w:t>
-      </w:r>
-    </w:p>
-    <w:p>
-      <w:pPr>
-        <w:spacing w:after="0" w:line="240" w:lineRule="auto"/>
-        <w:rPr>
-          <w:rFonts w:ascii="Calibri" w:eastAsia="Times New Roman" w:hAnsi="Calibri" w:cs="Calibri"/>
-        </w:rPr>
-      </w:pPr>
-      <w:r>
-        <w:rPr>
-          <w:rFonts w:ascii="Calibri" w:eastAsia="Times New Roman" w:hAnsi="Calibri" w:cs="Calibri"/>
-        </w:rPr>
-        <w:t>Working on paring down user stories into the minimum viable product…</w:t>
-      </w:r>
-    </w:p>
-    <w:p>
-      <w:pPr>
-        <w:spacing w:after="0" w:line="240" w:lineRule="auto"/>
-        <w:ind w:left="540"/>
-        <w:rPr>
-          <w:rFonts w:ascii="Calibri" w:eastAsia="Times New Roman" w:hAnsi="Calibri" w:cs="Calibri"/>
-        </w:rPr>
-      </w:pPr>
-      <w:r>
-        <w:rPr>
-          <w:rFonts w:ascii="Calibri" w:eastAsia="Times New Roman" w:hAnsi="Calibri" w:cs="Calibri"/>
-        </w:rPr>
-        <w:t>Do I want to add the capability for users to add their own resource??</w:t>
-      </w:r>
-    </w:p>
-    <w:p>
-      <w:pPr>
-        <w:spacing w:after="0" w:line="240" w:lineRule="auto"/>
-        <w:ind w:left="540"/>
-        <w:rPr>
-          <w:rFonts w:ascii="Calibri" w:eastAsia="Times New Roman" w:hAnsi="Calibri" w:cs="Calibri"/>
-        </w:rPr>
-      </w:pPr>
-      <w:r>
-        <w:rPr>
-          <w:rFonts w:ascii="Calibri" w:eastAsia="Times New Roman" w:hAnsi="Calibri" w:cs="Calibri"/>
-        </w:rPr>
-        <w:t>Do I have the time???</w:t>
-      </w:r>
-    </w:p>
-    <w:p>
-      <w:pPr>
-        <w:spacing w:after="0" w:line="240" w:lineRule="auto"/>
-        <w:ind w:left="540"/>
-        <w:rPr>
-          <w:rFonts w:ascii="Calibri" w:eastAsia="Times New Roman" w:hAnsi="Calibri" w:cs="Calibri"/>
-        </w:rPr>
-      </w:pPr>
-      <w:r>
-        <w:rPr>
-          <w:rFonts w:ascii="Calibri" w:eastAsia="Times New Roman" w:hAnsi="Calibri" w:cs="Calibri"/>
-        </w:rPr>
-        <w:t>I have no idea how much time this all will take!!!!</w:t>
-      </w:r>
-    </w:p>
-    <w:p>
-      <w:pPr>
-        <w:spacing w:after="0" w:line="240" w:lineRule="auto"/>
-        <w:ind w:left="540"/>
-        <w:rPr>
-          <w:rFonts w:ascii="Calibri" w:eastAsia="Times New Roman" w:hAnsi="Calibri" w:cs="Calibri"/>
-        </w:rPr>
-      </w:pPr>
-      <w:r>
-        <w:rPr>
-          <w:rFonts w:ascii="Calibri" w:eastAsia="Times New Roman" w:hAnsi="Calibri" w:cs="Calibri"/>
-        </w:rPr>
-        <w:t>I want to have time to create a great UI/UX!!!!!!!!!!!!!!!!!</w:t>
-      </w:r>
-    </w:p>
-    <w:p>
-      <w:pPr>
-        <w:spacing w:after="0" w:line="240" w:lineRule="auto"/>
-        <w:ind w:left="540"/>
-        <w:rPr>
-          <w:rFonts w:ascii="Calibri" w:eastAsia="Times New Roman" w:hAnsi="Calibri" w:cs="Calibri"/>
-        </w:rPr>
-      </w:pPr>
-      <w:r>
-        <w:rPr>
-          <w:rFonts w:ascii="Calibri" w:eastAsia="Times New Roman" w:hAnsi="Calibri" w:cs="Calibri"/>
-        </w:rPr>
-        <w:t xml:space="preserve">With </w:t>
-      </w:r>
-      <w:proofErr w:type="gramStart"/>
-      <w:r>
-        <w:rPr>
-          <w:rFonts w:ascii="Calibri" w:eastAsia="Times New Roman" w:hAnsi="Calibri" w:cs="Calibri"/>
-        </w:rPr>
-        <w:t>state of the art</w:t>
-      </w:r>
-      <w:proofErr w:type="gramEnd"/>
-      <w:r>
-        <w:rPr>
-          <w:rFonts w:ascii="Calibri" w:eastAsia="Times New Roman" w:hAnsi="Calibri" w:cs="Calibri"/>
-        </w:rPr>
-        <w:t xml:space="preserve"> </w:t>
-      </w:r>
-      <w:proofErr w:type="spellStart"/>
-      <w:r>
-        <w:rPr>
-          <w:rFonts w:ascii="Calibri" w:eastAsia="Times New Roman" w:hAnsi="Calibri" w:cs="Calibri"/>
-        </w:rPr>
-        <w:t>accessibilty</w:t>
-      </w:r>
-      <w:proofErr w:type="spellEnd"/>
-      <w:r>
-        <w:rPr>
-          <w:rFonts w:ascii="Calibri" w:eastAsia="Times New Roman" w:hAnsi="Calibri" w:cs="Calibri"/>
-        </w:rPr>
-        <w:t xml:space="preserve"> for java!!!!!!</w:t>
-      </w:r>
-    </w:p>
-    <w:p>
-      <w:pPr>
-        <w:spacing w:after="0" w:line="240" w:lineRule="auto"/>
-        <w:ind w:left="540"/>
-        <w:rPr>
-          <w:rFonts w:ascii="Calibri" w:eastAsia="Times New Roman" w:hAnsi="Calibri" w:cs="Calibri"/>
-        </w:rPr>
-      </w:pPr>
-    </w:p>
-    <w:p>
-      <w:pPr>
-        <w:spacing w:after="0" w:line="240" w:lineRule="auto"/>
-        <w:ind w:left="540"/>
-        <w:rPr>
-          <w:rFonts w:ascii="Calibri" w:eastAsia="Times New Roman" w:hAnsi="Calibri" w:cs="Calibri"/>
-        </w:rPr>
-      </w:pPr>
-      <w:r>
-        <w:rPr>
-          <w:rFonts w:ascii="Calibri" w:eastAsia="Times New Roman" w:hAnsi="Calibri" w:cs="Calibri"/>
-        </w:rPr>
-        <w:t xml:space="preserve">How do classes and hierarchy affect my </w:t>
-      </w:r>
-      <w:proofErr w:type="spellStart"/>
-      <w:r>
-        <w:rPr>
-          <w:rFonts w:ascii="Calibri" w:eastAsia="Times New Roman" w:hAnsi="Calibri" w:cs="Calibri"/>
-        </w:rPr>
-        <w:t>db</w:t>
-      </w:r>
-      <w:proofErr w:type="spellEnd"/>
-      <w:r>
-        <w:rPr>
-          <w:rFonts w:ascii="Calibri" w:eastAsia="Times New Roman" w:hAnsi="Calibri" w:cs="Calibri"/>
-        </w:rPr>
-        <w:t xml:space="preserve"> design and implementation?</w:t>
-      </w:r>
-    </w:p>
-    <w:p>
-      <w:pPr>
-        <w:spacing w:after="0" w:line="240" w:lineRule="auto"/>
-        <w:ind w:left="540"/>
-        <w:rPr>
-          <w:rFonts w:ascii="Calibri" w:eastAsia="Times New Roman" w:hAnsi="Calibri" w:cs="Calibri"/>
-        </w:rPr>
-      </w:pPr>
-      <w:r>
-        <w:rPr>
-          <w:rFonts w:ascii="Calibri" w:eastAsia="Times New Roman" w:hAnsi="Calibri" w:cs="Calibri"/>
-        </w:rPr>
-        <w:t>I only need certain info for each type, so putting them all in one resource table would seem like overkill, but I can make extra fields nullable, though that is probably not a good practice.</w:t>
-      </w:r>
-    </w:p>
-    <w:p>
-      <w:pPr>
-        <w:spacing w:after="0" w:line="240" w:lineRule="auto"/>
-        <w:ind w:left="540"/>
-        <w:rPr>
-          <w:rFonts w:ascii="Calibri" w:eastAsia="Times New Roman" w:hAnsi="Calibri" w:cs="Calibri"/>
-        </w:rPr>
-      </w:pPr>
-      <w:proofErr w:type="gramStart"/>
-      <w:r>
-        <w:rPr>
-          <w:rFonts w:ascii="Calibri" w:eastAsia="Times New Roman" w:hAnsi="Calibri" w:cs="Calibri"/>
-        </w:rPr>
-        <w:t>?are</w:t>
-      </w:r>
-      <w:proofErr w:type="gramEnd"/>
-      <w:r>
-        <w:rPr>
-          <w:rFonts w:ascii="Calibri" w:eastAsia="Times New Roman" w:hAnsi="Calibri" w:cs="Calibri"/>
-        </w:rPr>
-        <w:t xml:space="preserve"> there going to be any methods in these classes besides get and set?  Is the resource class like the ‘directory class’ or do I need another controller class beside </w:t>
-      </w:r>
-      <w:proofErr w:type="gramStart"/>
-      <w:r>
-        <w:rPr>
-          <w:rFonts w:ascii="Calibri" w:eastAsia="Times New Roman" w:hAnsi="Calibri" w:cs="Calibri"/>
-        </w:rPr>
-        <w:t>servlets  -</w:t>
-      </w:r>
-      <w:proofErr w:type="gramEnd"/>
-      <w:r>
-        <w:rPr>
-          <w:rFonts w:ascii="Calibri" w:eastAsia="Times New Roman" w:hAnsi="Calibri" w:cs="Calibri"/>
-        </w:rPr>
-        <w:t xml:space="preserve">yes, the </w:t>
-      </w:r>
-      <w:proofErr w:type="spellStart"/>
-      <w:r>
-        <w:rPr>
-          <w:rFonts w:ascii="Calibri" w:eastAsia="Times New Roman" w:hAnsi="Calibri" w:cs="Calibri"/>
-        </w:rPr>
-        <w:t>db</w:t>
-      </w:r>
-      <w:proofErr w:type="spellEnd"/>
-      <w:r>
-        <w:rPr>
-          <w:rFonts w:ascii="Calibri" w:eastAsia="Times New Roman" w:hAnsi="Calibri" w:cs="Calibri"/>
-        </w:rPr>
-        <w:t xml:space="preserve"> classes, </w:t>
-      </w:r>
-      <w:proofErr w:type="spellStart"/>
-      <w:r>
-        <w:rPr>
-          <w:rFonts w:ascii="Calibri" w:eastAsia="Times New Roman" w:hAnsi="Calibri" w:cs="Calibri"/>
-        </w:rPr>
-        <w:t>daos</w:t>
-      </w:r>
-      <w:proofErr w:type="spellEnd"/>
-    </w:p>
-    <w:p>
-      <w:pPr>
-        <w:spacing w:after="0" w:line="240" w:lineRule="auto"/>
-        <w:ind w:left="540"/>
-        <w:rPr>
-          <w:rFonts w:ascii="Calibri" w:eastAsia="Times New Roman" w:hAnsi="Calibri" w:cs="Calibri"/>
-        </w:rPr>
-      </w:pPr>
-    </w:p>
-    <w:p>
-      <w:pPr>
-        <w:spacing w:after="0" w:line="240" w:lineRule="auto"/>
-        <w:ind w:left="540"/>
-        <w:rPr>
-          <w:rFonts w:ascii="Calibri" w:eastAsia="Times New Roman" w:hAnsi="Calibri" w:cs="Calibri"/>
-        </w:rPr>
-      </w:pPr>
-      <w:r>
-        <w:rPr>
-          <w:rFonts w:ascii="Calibri" w:eastAsia="Times New Roman" w:hAnsi="Calibri" w:cs="Calibri"/>
-        </w:rPr>
-        <w:t>Resource(abstract) =&gt; Food resource =&gt; each type of resource</w:t>
-      </w:r>
-    </w:p>
-    <w:p>
-      <w:pPr>
-        <w:spacing w:after="0" w:line="240" w:lineRule="auto"/>
-        <w:ind w:left="540"/>
-        <w:rPr>
-          <w:rFonts w:ascii="Calibri" w:eastAsia="Times New Roman" w:hAnsi="Calibri" w:cs="Calibri"/>
-        </w:rPr>
-      </w:pPr>
-    </w:p>
-    <w:p>
-      <w:pPr>
-        <w:spacing w:after="0" w:line="240" w:lineRule="auto"/>
-        <w:ind w:left="540"/>
-        <w:rPr>
-          <w:rFonts w:ascii="Calibri" w:eastAsia="Times New Roman" w:hAnsi="Calibri" w:cs="Calibri"/>
-        </w:rPr>
-      </w:pPr>
-      <w:r>
-        <w:rPr>
-          <w:rFonts w:ascii="Calibri" w:eastAsia="Times New Roman" w:hAnsi="Calibri" w:cs="Calibri"/>
-        </w:rPr>
-        <w:t xml:space="preserve">Started writing some class </w:t>
-      </w:r>
-      <w:proofErr w:type="spellStart"/>
-      <w:proofErr w:type="gramStart"/>
-      <w:r>
-        <w:rPr>
-          <w:rFonts w:ascii="Calibri" w:eastAsia="Times New Roman" w:hAnsi="Calibri" w:cs="Calibri"/>
-        </w:rPr>
-        <w:t>files..</w:t>
-      </w:r>
-      <w:proofErr w:type="gramEnd"/>
-      <w:r>
-        <w:rPr>
-          <w:rFonts w:ascii="Calibri" w:eastAsia="Times New Roman" w:hAnsi="Calibri" w:cs="Calibri"/>
-        </w:rPr>
-        <w:t>resources</w:t>
-      </w:r>
-      <w:proofErr w:type="spellEnd"/>
-      <w:r>
-        <w:rPr>
-          <w:rFonts w:ascii="Calibri" w:eastAsia="Times New Roman" w:hAnsi="Calibri" w:cs="Calibri"/>
-        </w:rPr>
-        <w:t>, users, ran into a source release problem that I had to do some research on and work out.</w:t>
-      </w:r>
-    </w:p>
-    <w:p>
-      <w:pPr>
-        <w:spacing w:after="0" w:line="240" w:lineRule="auto"/>
-        <w:ind w:left="540"/>
-        <w:rPr>
-          <w:rFonts w:ascii="Calibri" w:eastAsia="Times New Roman" w:hAnsi="Calibri" w:cs="Calibri"/>
-        </w:rPr>
-      </w:pPr>
-    </w:p>
-    <w:p>
-      <w:pPr>
-        <w:spacing w:after="0" w:line="240" w:lineRule="auto"/>
-        <w:ind w:left="540"/>
-        <w:rPr>
-          <w:rFonts w:ascii="Calibri" w:eastAsia="Times New Roman" w:hAnsi="Calibri" w:cs="Calibri"/>
-        </w:rPr>
-      </w:pPr>
-      <w:r>
-        <w:rPr>
-          <w:rFonts w:ascii="Calibri" w:eastAsia="Times New Roman" w:hAnsi="Calibri" w:cs="Calibri"/>
-        </w:rPr>
-        <w:t>-I should add an Event Class</w:t>
-      </w:r>
-    </w:p>
-    <w:p>
-      <w:pPr>
-        <w:spacing w:after="0" w:line="240" w:lineRule="auto"/>
-        <w:ind w:left="540"/>
-        <w:rPr>
-          <w:rFonts w:ascii="Calibri" w:eastAsia="Times New Roman" w:hAnsi="Calibri" w:cs="Calibri"/>
-        </w:rPr>
-      </w:pPr>
-      <w:r>
-        <w:rPr>
-          <w:rFonts w:ascii="Calibri" w:eastAsia="Times New Roman" w:hAnsi="Calibri" w:cs="Calibri"/>
-        </w:rPr>
-        <w:t xml:space="preserve">-service location; should it be an array of </w:t>
-      </w:r>
-      <w:proofErr w:type="spellStart"/>
-      <w:r>
-        <w:rPr>
-          <w:rFonts w:ascii="Calibri" w:eastAsia="Times New Roman" w:hAnsi="Calibri" w:cs="Calibri"/>
-        </w:rPr>
-        <w:t>zipcodes</w:t>
-      </w:r>
-      <w:proofErr w:type="spellEnd"/>
-      <w:r>
-        <w:rPr>
-          <w:rFonts w:ascii="Calibri" w:eastAsia="Times New Roman" w:hAnsi="Calibri" w:cs="Calibri"/>
-        </w:rPr>
-        <w:t>?? Or would that be hard to figure out and obtain that data, or should it be a string</w:t>
-      </w:r>
-      <w:r>
-        <w:rPr>
-          <w:rFonts w:ascii="Calibri" w:eastAsia="Times New Roman" w:hAnsi="Calibri" w:cs="Calibri"/>
-        </w:rPr>
-        <w:t xml:space="preserve"> description?</w:t>
-      </w:r>
-    </w:p>
-    <w:p>
-      <w:pPr>
-        <w:spacing w:after="0" w:line="240" w:lineRule="auto"/>
-        <w:ind w:left="540"/>
-        <w:rPr>
-          <w:rFonts w:ascii="Calibri" w:eastAsia="Times New Roman" w:hAnsi="Calibri" w:cs="Calibri"/>
-        </w:rPr>
-      </w:pPr>
-    </w:p>
-    <w:p>
-      <w:pPr>
-        <w:spacing w:after="0" w:line="240" w:lineRule="auto"/>
-        <w:ind w:left="540"/>
-        <w:rPr>
-          <w:rFonts w:ascii="Calibri" w:eastAsia="Times New Roman" w:hAnsi="Calibri" w:cs="Calibri"/>
-        </w:rPr>
-      </w:pPr>
-    </w:p>
-    <w:p>
-      <w:pPr>
-        <w:spacing w:after="0" w:line="240" w:lineRule="auto"/>
-        <w:ind w:left="540"/>
-        <w:rPr>
-          <w:rFonts w:ascii="Calibri" w:eastAsia="Times New Roman" w:hAnsi="Calibri" w:cs="Calibri"/>
-        </w:rPr>
-      </w:pPr>
-    </w:p>
-    <w:p>
-      <w:pPr>
-        <w:spacing w:after="0" w:line="240" w:lineRule="auto"/>
-        <w:ind w:left="540"/>
-        <w:rPr>
-          <w:rFonts w:ascii="Calibri" w:eastAsia="Times New Roman" w:hAnsi="Calibri" w:cs="Calibri"/>
-        </w:rPr>
-      </w:pPr>
-    </w:p>
-    <w:p>
-      <w:pPr>
-        <w:spacing w:after="0" w:line="240" w:lineRule="auto"/>
-        <w:ind w:left="540"/>
-        <w:rPr>
-          <w:rFonts w:ascii="Calibri" w:eastAsia="Times New Roman" w:hAnsi="Calibri" w:cs="Calibri"/>
-        </w:rPr>
-      </w:pPr>
-    </w:p>
-    <w:p>
-      <w:pPr>
-        <w:spacing w:after="0" w:line="240" w:lineRule="auto"/>
-        <w:ind w:left="540"/>
-        <w:rPr>
-          <w:rFonts w:ascii="Calibri" w:eastAsia="Times New Roman" w:hAnsi="Calibri" w:cs="Calibri"/>
-          <w:b/>
-          <w:bCs/>
-        </w:rPr>
-      </w:pPr>
-      <w:r>
-        <w:rPr>
-          <w:rFonts w:ascii="Calibri" w:eastAsia="Times New Roman" w:hAnsi="Calibri" w:cs="Calibri"/>
-          <w:b/>
-          <w:bCs/>
-        </w:rPr>
-        <w:t xml:space="preserve">Thursday 2/11 </w:t>
-      </w:r>
-      <w:r>
-        <w:rPr>
-          <w:rFonts w:ascii="Calibri" w:eastAsia="Times New Roman" w:hAnsi="Calibri" w:cs="Calibri"/>
-          <w:b/>
-          <w:bCs/>
-        </w:rPr>
-        <w:t xml:space="preserve">5 </w:t>
-      </w:r>
-      <w:proofErr w:type="spellStart"/>
-      <w:r>
-        <w:rPr>
-          <w:rFonts w:ascii="Calibri" w:eastAsia="Times New Roman" w:hAnsi="Calibri" w:cs="Calibri"/>
-          <w:b/>
-          <w:bCs/>
-        </w:rPr>
-        <w:t>hrs</w:t>
-      </w:r>
-      <w:proofErr w:type="spellEnd"/>
+        <w:t>5 hrs</w:t>
+      </w:r>
     </w:p>
     <w:p>
       <w:pPr>
@@ -5365,21 +4967,7 @@
         <w:rPr>
           <w:rFonts w:ascii="Calibri" w:eastAsia="Times New Roman" w:hAnsi="Calibri" w:cs="Calibri"/>
         </w:rPr>
-        <w:t xml:space="preserve"> they serve, if proof of income, who qualifies/ paperwork needed(now included as something in the </w:t>
-      </w:r>
-      <w:proofErr w:type="spellStart"/>
-      <w:r>
-        <w:rPr>
-          <w:rFonts w:ascii="Calibri" w:eastAsia="Times New Roman" w:hAnsi="Calibri" w:cs="Calibri"/>
-        </w:rPr>
-        <w:t>db</w:t>
-      </w:r>
-      <w:proofErr w:type="spellEnd"/>
-      <w:r>
-        <w:rPr>
-          <w:rFonts w:ascii="Calibri" w:eastAsia="Times New Roman" w:hAnsi="Calibri" w:cs="Calibri"/>
-        </w:rPr>
-        <w:t>)  where delivery is served, schools with curbside pickup, whether they have pet food, whether they have non-food essentials.</w:t>
+        <w:t xml:space="preserve"> they serve, if proof of income, who qualifies/ paperwork needed(now included as something in the db)  where delivery is served, schools with curbside pickup, whether they have pet food, whether they have non-food essentials.</w:t>
       </w:r>
     </w:p>
     <w:p>
@@ -5394,21 +4982,7 @@
         <w:rPr>
           <w:rFonts w:ascii="Calibri" w:eastAsia="Times New Roman" w:hAnsi="Calibri" w:cs="Calibri"/>
         </w:rPr>
-        <w:t xml:space="preserve">I received a lot of great info on resources.  Someone suggested having a rating system, commenting, or advice on pantries, which would def be a 2 -3 </w:t>
-      </w:r>
-      <w:proofErr w:type="spellStart"/>
-      <w:r>
-        <w:rPr>
-          <w:rFonts w:ascii="Calibri" w:eastAsia="Times New Roman" w:hAnsi="Calibri" w:cs="Calibri"/>
-        </w:rPr>
-        <w:t>rd</w:t>
-      </w:r>
-      <w:proofErr w:type="spellEnd"/>
-      <w:r>
-        <w:rPr>
-          <w:rFonts w:ascii="Calibri" w:eastAsia="Times New Roman" w:hAnsi="Calibri" w:cs="Calibri"/>
-        </w:rPr>
-        <w:t xml:space="preserve"> release.</w:t>
+        <w:t>I received a lot of great info on resources.  Someone suggested having a rating system, commenting, or advice on pantries, which would def be a 2 -3 rd release.</w:t>
       </w:r>
     </w:p>
     <w:p>
@@ -5495,21 +5069,7 @@
         <w:rPr>
           <w:rFonts w:ascii="Calibri" w:eastAsia="Times New Roman" w:hAnsi="Calibri" w:cs="Calibri"/>
         </w:rPr>
-        <w:t xml:space="preserve">  You will need to create an admin form/view/</w:t>
-      </w:r>
-      <w:proofErr w:type="spellStart"/>
-      <w:r>
-        <w:rPr>
-          <w:rFonts w:ascii="Calibri" w:eastAsia="Times New Roman" w:hAnsi="Calibri" w:cs="Calibri"/>
-        </w:rPr>
-        <w:t>jsp</w:t>
-      </w:r>
-      <w:proofErr w:type="spellEnd"/>
-      <w:r>
-        <w:rPr>
-          <w:rFonts w:ascii="Calibri" w:eastAsia="Times New Roman" w:hAnsi="Calibri" w:cs="Calibri"/>
-        </w:rPr>
-        <w:t>!</w:t>
+        <w:t xml:space="preserve">  You will need to create an admin form/view/jsp!</w:t>
       </w:r>
     </w:p>
     <w:p>
@@ -5714,27 +5274,7 @@
           <w:sz w:val="16"/>
           <w:szCs w:val="16"/>
         </w:rPr>
-        <w:t xml:space="preserve"> on the MVP list (that sometimes stresses students out as we near the end of the semester). Hitting much of the MVP and the project requirements like full crud (create, read, update, date), authentication/authorization, </w:t>
-      </w:r>
-      <w:proofErr w:type="spellStart"/>
-      <w:r>
-        <w:rPr>
-          <w:rFonts w:ascii="Segoe UI" w:hAnsi="Segoe UI" w:cs="Segoe UI"/>
-          <w:color w:val="24292E"/>
-          <w:sz w:val="16"/>
-          <w:szCs w:val="16"/>
-        </w:rPr>
-        <w:t>etc</w:t>
-      </w:r>
-      <w:proofErr w:type="spellEnd"/>
-      <w:r>
-        <w:rPr>
-          <w:rFonts w:ascii="Segoe UI" w:hAnsi="Segoe UI" w:cs="Segoe UI"/>
-          <w:color w:val="24292E"/>
-          <w:sz w:val="16"/>
-          <w:szCs w:val="16"/>
-        </w:rPr>
-        <w:t>, is perfectly ok!</w:t>
+        <w:t xml:space="preserve"> on the MVP list (that sometimes stresses students out as we near the end of the semester). Hitting much of the MVP and the project requirements like full crud (create, read, update, date), authentication/authorization, etc, is perfectly ok!</w:t>
       </w:r>
     </w:p>
     <w:p>
@@ -5967,27 +5507,7 @@
           <w:sz w:val="16"/>
           <w:szCs w:val="16"/>
         </w:rPr>
-        <w:t> Just to clarify your comment about needing many-to-</w:t>
-      </w:r>
-      <w:proofErr w:type="spellStart"/>
-      <w:r>
-        <w:rPr>
-          <w:rFonts w:ascii="Segoe UI" w:hAnsi="Segoe UI" w:cs="Segoe UI"/>
-          <w:color w:val="24292E"/>
-          <w:sz w:val="16"/>
-          <w:szCs w:val="16"/>
-        </w:rPr>
-        <w:t>manys</w:t>
-      </w:r>
-      <w:proofErr w:type="spellEnd"/>
-      <w:r>
-        <w:rPr>
-          <w:rFonts w:ascii="Segoe UI" w:hAnsi="Segoe UI" w:cs="Segoe UI"/>
-          <w:color w:val="24292E"/>
-          <w:sz w:val="16"/>
-          <w:szCs w:val="16"/>
-        </w:rPr>
-        <w:t>. You do need more than one one-to-many relationship. Many-to-many relationships are </w:t>
+        <w:t> Just to clarify your comment about needing many-to-manys. You do need more than one one-to-many relationship. Many-to-many relationships are </w:t>
       </w:r>
       <w:r>
         <w:rPr>
@@ -6150,27 +5670,7 @@
           <w:sz w:val="16"/>
           <w:szCs w:val="16"/>
         </w:rPr>
-        <w:t xml:space="preserve">SPA versus JSPs/Servlets. SPA is </w:t>
-      </w:r>
-      <w:proofErr w:type="spellStart"/>
-      <w:r>
-        <w:rPr>
-          <w:rFonts w:ascii="Segoe UI" w:hAnsi="Segoe UI" w:cs="Segoe UI"/>
-          <w:color w:val="24292E"/>
-          <w:sz w:val="16"/>
-          <w:szCs w:val="16"/>
-        </w:rPr>
-        <w:t>a-ok</w:t>
-      </w:r>
-      <w:proofErr w:type="spellEnd"/>
-      <w:r>
-        <w:rPr>
-          <w:rFonts w:ascii="Segoe UI" w:hAnsi="Segoe UI" w:cs="Segoe UI"/>
-          <w:color w:val="24292E"/>
-          <w:sz w:val="16"/>
-          <w:szCs w:val="16"/>
-        </w:rPr>
-        <w:t xml:space="preserve">, that may mean, though, </w:t>
+        <w:t xml:space="preserve">SPA versus JSPs/Servlets. SPA is a-ok, that may mean, though, </w:t>
       </w:r>
       <w:r>
         <w:rPr>
@@ -6189,9 +5689,9 @@
           <w:sz w:val="16"/>
           <w:szCs w:val="16"/>
         </w:rPr>
-        <w:t xml:space="preserve"> for the various aspects of your application. Example: the current search we did with </w:t>
-      </w:r>
-      <w:proofErr w:type="spellStart"/>
+        <w:t xml:space="preserve"> for the various aspects of your application. Example: the current search we did with jsps/servlets went something like jsp form =&gt; servlet =&gt; user data class, which created and returned a list of Users =&gt; servlet =&gt; JSP. With a SPA, a service would likely replace the servlet/userdata/user/servlet piece. This is actually the exercise for Week 9, so you will definitely be learning this, however that might be a bit late to implement it </w:t>
+      </w:r>
+      <w:proofErr w:type="gramStart"/>
       <w:r>
         <w:rPr>
           <w:rFonts w:ascii="Segoe UI" w:hAnsi="Segoe UI" w:cs="Segoe UI"/>
@@ -6199,9 +5699,9 @@
           <w:sz w:val="16"/>
           <w:szCs w:val="16"/>
         </w:rPr>
-        <w:t>jsps</w:t>
-      </w:r>
-      <w:proofErr w:type="spellEnd"/>
+        <w:t>fully?</w:t>
+      </w:r>
+      <w:proofErr w:type="gramEnd"/>
       <w:r>
         <w:rPr>
           <w:rFonts w:ascii="Segoe UI" w:hAnsi="Segoe UI" w:cs="Segoe UI"/>
@@ -6209,87 +5709,7 @@
           <w:sz w:val="16"/>
           <w:szCs w:val="16"/>
         </w:rPr>
-        <w:t xml:space="preserve">/servlets went something like </w:t>
-      </w:r>
-      <w:proofErr w:type="spellStart"/>
-      <w:r>
-        <w:rPr>
-          <w:rFonts w:ascii="Segoe UI" w:hAnsi="Segoe UI" w:cs="Segoe UI"/>
-          <w:color w:val="24292E"/>
-          <w:sz w:val="16"/>
-          <w:szCs w:val="16"/>
-        </w:rPr>
-        <w:t>jsp</w:t>
-      </w:r>
-      <w:proofErr w:type="spellEnd"/>
-      <w:r>
-        <w:rPr>
-          <w:rFonts w:ascii="Segoe UI" w:hAnsi="Segoe UI" w:cs="Segoe UI"/>
-          <w:color w:val="24292E"/>
-          <w:sz w:val="16"/>
-          <w:szCs w:val="16"/>
-        </w:rPr>
-        <w:t xml:space="preserve"> form =&gt; servlet =&gt; user data class, which created and returned a list of Users =&gt; servlet =&gt; JSP. With a SPA, a service would likely replace the servlet/</w:t>
-      </w:r>
-      <w:proofErr w:type="spellStart"/>
-      <w:r>
-        <w:rPr>
-          <w:rFonts w:ascii="Segoe UI" w:hAnsi="Segoe UI" w:cs="Segoe UI"/>
-          <w:color w:val="24292E"/>
-          <w:sz w:val="16"/>
-          <w:szCs w:val="16"/>
-        </w:rPr>
-        <w:t>userdata</w:t>
-      </w:r>
-      <w:proofErr w:type="spellEnd"/>
-      <w:r>
-        <w:rPr>
-          <w:rFonts w:ascii="Segoe UI" w:hAnsi="Segoe UI" w:cs="Segoe UI"/>
-          <w:color w:val="24292E"/>
-          <w:sz w:val="16"/>
-          <w:szCs w:val="16"/>
-        </w:rPr>
-        <w:t xml:space="preserve">/user/servlet piece. This is actually the exercise for Week 9, so you will definitely be learning this, however that might be a bit late to implement it </w:t>
-      </w:r>
-      <w:proofErr w:type="gramStart"/>
-      <w:r>
-        <w:rPr>
-          <w:rFonts w:ascii="Segoe UI" w:hAnsi="Segoe UI" w:cs="Segoe UI"/>
-          <w:color w:val="24292E"/>
-          <w:sz w:val="16"/>
-          <w:szCs w:val="16"/>
-        </w:rPr>
-        <w:t>fully?</w:t>
-      </w:r>
-      <w:proofErr w:type="gramEnd"/>
-      <w:r>
-        <w:rPr>
-          <w:rFonts w:ascii="Segoe UI" w:hAnsi="Segoe UI" w:cs="Segoe UI"/>
-          <w:color w:val="24292E"/>
-          <w:sz w:val="16"/>
-          <w:szCs w:val="16"/>
-        </w:rPr>
-        <w:t xml:space="preserve"> Consider learning this sooner than the scheduled? Know that many of the pieces that we are building in the next few weeks will still be the same if you "</w:t>
-      </w:r>
-      <w:proofErr w:type="spellStart"/>
-      <w:r>
-        <w:rPr>
-          <w:rFonts w:ascii="Segoe UI" w:hAnsi="Segoe UI" w:cs="Segoe UI"/>
-          <w:color w:val="24292E"/>
-          <w:sz w:val="16"/>
-          <w:szCs w:val="16"/>
-        </w:rPr>
-        <w:t>servicify</w:t>
-      </w:r>
-      <w:proofErr w:type="spellEnd"/>
-      <w:r>
-        <w:rPr>
-          <w:rFonts w:ascii="Segoe UI" w:hAnsi="Segoe UI" w:cs="Segoe UI"/>
-          <w:color w:val="24292E"/>
-          <w:sz w:val="16"/>
-          <w:szCs w:val="16"/>
-        </w:rPr>
-        <w:t>" - still need DAO, entities. What would go away are the servlets, which are replaced with services.</w:t>
+        <w:t xml:space="preserve"> Consider learning this sooner than the scheduled? Know that many of the pieces that we are building in the next few weeks will still be the same if you "servicify" - still need DAO, entities. What would go away are the servlets, which are replaced with services.</w:t>
       </w:r>
     </w:p>
     <w:p>
@@ -6326,27 +5746,7 @@
           <w:sz w:val="16"/>
           <w:szCs w:val="16"/>
         </w:rPr>
-        <w:t xml:space="preserve"> can be a good one for locating "things" in a radius. If handling location data is not in the MVP, another </w:t>
-      </w:r>
-      <w:proofErr w:type="spellStart"/>
-      <w:r>
-        <w:rPr>
-          <w:rFonts w:ascii="Segoe UI" w:hAnsi="Segoe UI" w:cs="Segoe UI"/>
-          <w:color w:val="24292E"/>
-          <w:sz w:val="16"/>
-          <w:szCs w:val="16"/>
-        </w:rPr>
-        <w:t>api</w:t>
-      </w:r>
-      <w:proofErr w:type="spellEnd"/>
-      <w:r>
-        <w:rPr>
-          <w:rFonts w:ascii="Segoe UI" w:hAnsi="Segoe UI" w:cs="Segoe UI"/>
-          <w:color w:val="24292E"/>
-          <w:sz w:val="16"/>
-          <w:szCs w:val="16"/>
-        </w:rPr>
-        <w:t xml:space="preserve"> that might add value to your project is java mail - which is a java library that allows emailing. Perhaps </w:t>
+        <w:t xml:space="preserve"> can be a good one for locating "things" in a radius. If handling location data is not in the MVP, another api that might add value to your project is java mail - which is a java library that allows emailing. Perhaps </w:t>
       </w:r>
       <w:proofErr w:type="gramStart"/>
       <w:r>
@@ -6512,9 +5912,8 @@
           <w:szCs w:val="20"/>
         </w:rPr>
         <w:br/>
-        <w:t xml:space="preserve">Eric </w:t>
-      </w:r>
-      <w:proofErr w:type="spellStart"/>
+        <w:t>Eric Salzwedel</w:t>
+      </w:r>
       <w:r>
         <w:rPr>
           <w:rFonts w:ascii="Courier New" w:eastAsia="Times New Roman" w:hAnsi="Courier New" w:cs="Courier New"/>
@@ -6522,9 +5921,9 @@
           <w:sz w:val="20"/>
           <w:szCs w:val="20"/>
         </w:rPr>
-        <w:t>Salzwedel</w:t>
-      </w:r>
-      <w:proofErr w:type="spellEnd"/>
+        <w:br/>
+        <w:t>Salzwedel Community Little Free Pantry - Marshall 53559</w:t>
+      </w:r>
       <w:r>
         <w:rPr>
           <w:rFonts w:ascii="Courier New" w:eastAsia="Times New Roman" w:hAnsi="Courier New" w:cs="Courier New"/>
@@ -6534,7 +5933,6 @@
         </w:rPr>
         <w:br/>
       </w:r>
-      <w:proofErr w:type="spellStart"/>
       <w:r>
         <w:rPr>
           <w:rFonts w:ascii="Courier New" w:eastAsia="Times New Roman" w:hAnsi="Courier New" w:cs="Courier New"/>
@@ -6542,9 +5940,9 @@
           <w:sz w:val="20"/>
           <w:szCs w:val="20"/>
         </w:rPr>
-        <w:t>Salzwedel</w:t>
-      </w:r>
-      <w:proofErr w:type="spellEnd"/>
+        <w:br/>
+        <w:t>Makalah Wagner</w:t>
+      </w:r>
       <w:r>
         <w:rPr>
           <w:rFonts w:ascii="Courier New" w:eastAsia="Times New Roman" w:hAnsi="Courier New" w:cs="Courier New"/>
@@ -6552,7 +5950,8 @@
           <w:sz w:val="20"/>
           <w:szCs w:val="20"/>
         </w:rPr>
-        <w:t xml:space="preserve"> Community Little Free Pantry - Marshall 53559</w:t>
+        <w:br/>
+        <w:t>Start here for ones already mapped - https://m.facebook.com/groups/daneconeighbors/permalink/2305374192940507/</w:t>
       </w:r>
       <w:r>
         <w:rPr>
@@ -6562,6 +5961,7 @@
           <w:szCs w:val="20"/>
         </w:rPr>
         <w:br/>
+        <w:t>Karen Andro</w:t>
       </w:r>
       <w:r>
         <w:rPr>
@@ -6571,8 +5971,8 @@
           <w:szCs w:val="20"/>
         </w:rPr>
         <w:br/>
-      </w:r>
-      <w:proofErr w:type="spellStart"/>
+        <w:t>https://www.cacscw.org/.../dane-county-food-pantry-network/</w:t>
+      </w:r>
       <w:r>
         <w:rPr>
           <w:rFonts w:ascii="Courier New" w:eastAsia="Times New Roman" w:hAnsi="Courier New" w:cs="Courier New"/>
@@ -6580,9 +5980,8 @@
           <w:sz w:val="20"/>
           <w:szCs w:val="20"/>
         </w:rPr>
-        <w:t>Makalah</w:t>
-      </w:r>
-      <w:proofErr w:type="spellEnd"/>
+        <w:br/>
+      </w:r>
       <w:r>
         <w:rPr>
           <w:rFonts w:ascii="Courier New" w:eastAsia="Times New Roman" w:hAnsi="Courier New" w:cs="Courier New"/>
@@ -6590,7 +5989,8 @@
           <w:sz w:val="20"/>
           <w:szCs w:val="20"/>
         </w:rPr>
-        <w:t xml:space="preserve"> Wagner</w:t>
+        <w:br/>
+        <w:t xml:space="preserve">    Marlene Hardick</w:t>
       </w:r>
       <w:r>
         <w:rPr>
@@ -6600,7 +6000,7 @@
           <w:szCs w:val="20"/>
         </w:rPr>
         <w:br/>
-        <w:t>Start here for ones already mapped - https://m.facebook.com/groups/daneconeighbors/permalink/2305374192940507/</w:t>
+        <w:t>badge icon</w:t>
       </w:r>
       <w:r>
         <w:rPr>
@@ -6610,9 +6010,9 @@
           <w:szCs w:val="20"/>
         </w:rPr>
         <w:br/>
-        <w:t xml:space="preserve">Karen </w:t>
-      </w:r>
-      <w:proofErr w:type="spellStart"/>
+        <w:t xml:space="preserve">Please. Include nearby bus stops and </w:t>
+      </w:r>
+      <w:proofErr w:type="gramStart"/>
       <w:r>
         <w:rPr>
           <w:rFonts w:ascii="Courier New" w:eastAsia="Times New Roman" w:hAnsi="Courier New" w:cs="Courier New"/>
@@ -6620,9 +6020,9 @@
           <w:sz w:val="20"/>
           <w:szCs w:val="20"/>
         </w:rPr>
-        <w:t>Andro</w:t>
-      </w:r>
-      <w:proofErr w:type="spellEnd"/>
+        <w:t>actually address</w:t>
+      </w:r>
+      <w:proofErr w:type="gramEnd"/>
       <w:r>
         <w:rPr>
           <w:rFonts w:ascii="Courier New" w:eastAsia="Times New Roman" w:hAnsi="Courier New" w:cs="Courier New"/>
@@ -6630,8 +6030,7 @@
           <w:sz w:val="20"/>
           <w:szCs w:val="20"/>
         </w:rPr>
-        <w:br/>
-        <w:t>https://www.cacscw.org/.../dane-county-food-pantry-network/</w:t>
+        <w:t>, phone #, actual days, hours open. Can clients shop for what they want or is it picking up a box at the curb.</w:t>
       </w:r>
       <w:r>
         <w:rPr>
@@ -6641,6 +6040,7 @@
           <w:szCs w:val="20"/>
         </w:rPr>
         <w:br/>
+        <w:t xml:space="preserve">    Delivery? Where? Area served?</w:t>
       </w:r>
       <w:r>
         <w:rPr>
@@ -6650,9 +6050,8 @@
           <w:szCs w:val="20"/>
         </w:rPr>
         <w:br/>
-        <w:t xml:space="preserve">    Marlene </w:t>
-      </w:r>
-      <w:proofErr w:type="spellStart"/>
+        <w:t xml:space="preserve">    Registration needed? Proof of income needed?</w:t>
+      </w:r>
       <w:r>
         <w:rPr>
           <w:rFonts w:ascii="Courier New" w:eastAsia="Times New Roman" w:hAnsi="Courier New" w:cs="Courier New"/>
@@ -6660,9 +6059,9 @@
           <w:sz w:val="20"/>
           <w:szCs w:val="20"/>
         </w:rPr>
-        <w:t>Hardick</w:t>
-      </w:r>
-      <w:proofErr w:type="spellEnd"/>
+        <w:br/>
+        <w:t xml:space="preserve">    Schools with curbside pickup? Who qualifies?</w:t>
+      </w:r>
       <w:r>
         <w:rPr>
           <w:rFonts w:ascii="Courier New" w:eastAsia="Times New Roman" w:hAnsi="Courier New" w:cs="Courier New"/>
@@ -6671,7 +6070,6 @@
           <w:szCs w:val="20"/>
         </w:rPr>
         <w:br/>
-        <w:t>badge icon</w:t>
       </w:r>
       <w:r>
         <w:rPr>
@@ -6681,9 +6079,8 @@
           <w:szCs w:val="20"/>
         </w:rPr>
         <w:br/>
-        <w:t xml:space="preserve">Please. Include nearby bus stops and </w:t>
-      </w:r>
-      <w:proofErr w:type="gramStart"/>
+        <w:t xml:space="preserve">    Sara J. Ariss: watertown comm pantry,</w:t>
+      </w:r>
       <w:r>
         <w:rPr>
           <w:rFonts w:ascii="Courier New" w:eastAsia="Times New Roman" w:hAnsi="Courier New" w:cs="Courier New"/>
@@ -6691,9 +6088,9 @@
           <w:sz w:val="20"/>
           <w:szCs w:val="20"/>
         </w:rPr>
-        <w:t>actually address</w:t>
-      </w:r>
-      <w:proofErr w:type="gramEnd"/>
+        <w:br/>
+        <w:t xml:space="preserve">    Ruby's Pantry</w:t>
+      </w:r>
       <w:r>
         <w:rPr>
           <w:rFonts w:ascii="Courier New" w:eastAsia="Times New Roman" w:hAnsi="Courier New" w:cs="Courier New"/>
@@ -6701,7 +6098,8 @@
           <w:sz w:val="20"/>
           <w:szCs w:val="20"/>
         </w:rPr>
-        <w:t>, phone #, actual days, hours open. Can clients shop for what they want or is it picking up a box at the curb.</w:t>
+        <w:br/>
+        <w:t xml:space="preserve">    Genos Pantry</w:t>
       </w:r>
       <w:r>
         <w:rPr>
@@ -6711,7 +6109,7 @@
           <w:szCs w:val="20"/>
         </w:rPr>
         <w:br/>
-        <w:t xml:space="preserve">    Delivery? Where? Area served?</w:t>
+        <w:t>Immanual UMC jefferson</w:t>
       </w:r>
       <w:r>
         <w:rPr>
@@ -6721,7 +6119,6 @@
           <w:szCs w:val="20"/>
         </w:rPr>
         <w:br/>
-        <w:t xml:space="preserve">    Registration needed? Proof of income needed?</w:t>
       </w:r>
       <w:r>
         <w:rPr>
@@ -6731,7 +6128,7 @@
           <w:szCs w:val="20"/>
         </w:rPr>
         <w:br/>
-        <w:t xml:space="preserve">    Schools with curbside pickup? Who qualifies?</w:t>
+        <w:t>Community fridges:</w:t>
       </w:r>
       <w:r>
         <w:rPr>
@@ -6741,6 +6138,7 @@
           <w:szCs w:val="20"/>
         </w:rPr>
         <w:br/>
+        <w:t>https://www.facebook.com/MadisonCommunityFridges/?__cft__[0]=AZV0tt5nCgAEy9gwA-7ouvm4IHLIqZgNbD5ah1UnIg9SVYGGLO7j9f5_J6fVC0T3rSammvDpwirmVaBKa2in8GosPwmuUkp7eh6b2kVxUortLAgdEWjKr8NPf6ZVDZCAHiU_akTrj5h_E0Lin0trirxo2HJPXu4JFzkCdTwMnyKevR0TxftPeKuxIA479dFFBFw&amp;__tn__=R]-R</w:t>
       </w:r>
       <w:r>
         <w:rPr>
@@ -6750,9 +6148,8 @@
           <w:szCs w:val="20"/>
         </w:rPr>
         <w:br/>
-        <w:t xml:space="preserve">    Sara J. </w:t>
-      </w:r>
-      <w:proofErr w:type="spellStart"/>
+        <w:t>Prairie rod pantry</w:t>
+      </w:r>
       <w:r>
         <w:rPr>
           <w:rFonts w:ascii="Courier New" w:eastAsia="Times New Roman" w:hAnsi="Courier New" w:cs="Courier New"/>
@@ -6760,9 +6157,8 @@
           <w:sz w:val="20"/>
           <w:szCs w:val="20"/>
         </w:rPr>
-        <w:t>Ariss</w:t>
-      </w:r>
-      <w:proofErr w:type="spellEnd"/>
+        <w:br/>
+      </w:r>
       <w:r>
         <w:rPr>
           <w:rFonts w:ascii="Courier New" w:eastAsia="Times New Roman" w:hAnsi="Courier New" w:cs="Courier New"/>
@@ -6770,9 +6166,9 @@
           <w:sz w:val="20"/>
           <w:szCs w:val="20"/>
         </w:rPr>
-        <w:t xml:space="preserve">: </w:t>
-      </w:r>
-      <w:proofErr w:type="spellStart"/>
+        <w:br/>
+        <w:t>Sandburg Community Food pantry (although we are temporarily not active due to the cold weather) https://www.facebook.com/sandburgfoodpantry</w:t>
+      </w:r>
       <w:r>
         <w:rPr>
           <w:rFonts w:ascii="Courier New" w:eastAsia="Times New Roman" w:hAnsi="Courier New" w:cs="Courier New"/>
@@ -6780,9 +6176,9 @@
           <w:sz w:val="20"/>
           <w:szCs w:val="20"/>
         </w:rPr>
-        <w:t>watertown</w:t>
-      </w:r>
-      <w:proofErr w:type="spellEnd"/>
+        <w:br/>
+        <w:t xml:space="preserve">    https://publichealthmdc.com/.../2020-04-06_COVID-19_Food...</w:t>
+      </w:r>
       <w:r>
         <w:rPr>
           <w:rFonts w:ascii="Courier New" w:eastAsia="Times New Roman" w:hAnsi="Courier New" w:cs="Courier New"/>
@@ -6790,7 +6186,8 @@
           <w:sz w:val="20"/>
           <w:szCs w:val="20"/>
         </w:rPr>
-        <w:t xml:space="preserve"> comm pantry,</w:t>
+        <w:br/>
+        <w:t xml:space="preserve">        http://bit.ly/MadisonCOVID-Edit the food section might be a good start</w:t>
       </w:r>
       <w:r>
         <w:rPr>
@@ -6800,7 +6197,6 @@
           <w:szCs w:val="20"/>
         </w:rPr>
         <w:br/>
-        <w:t xml:space="preserve">    Ruby's Pantry</w:t>
       </w:r>
       <w:r>
         <w:rPr>
@@ -6810,7 +6206,6 @@
           <w:szCs w:val="20"/>
         </w:rPr>
         <w:br/>
-        <w:t xml:space="preserve">    Genos Pantry</w:t>
       </w:r>
       <w:r>
         <w:rPr>
@@ -6820,8 +6215,8 @@
           <w:szCs w:val="20"/>
         </w:rPr>
         <w:br/>
-      </w:r>
-      <w:proofErr w:type="spellStart"/>
+        <w:t xml:space="preserve">            May i recommend a place for folks to comment, give advice, rate the pantry?</w:t>
+      </w:r>
       <w:r>
         <w:rPr>
           <w:rFonts w:ascii="Courier New" w:eastAsia="Times New Roman" w:hAnsi="Courier New" w:cs="Courier New"/>
@@ -6829,9 +6224,9 @@
           <w:sz w:val="20"/>
           <w:szCs w:val="20"/>
         </w:rPr>
-        <w:t>Immanual</w:t>
-      </w:r>
-      <w:proofErr w:type="spellEnd"/>
+        <w:br/>
+        <w:t xml:space="preserve">            </w:t>
+      </w:r>
       <w:r>
         <w:rPr>
           <w:rFonts w:ascii="Courier New" w:eastAsia="Times New Roman" w:hAnsi="Courier New" w:cs="Courier New"/>
@@ -6839,162 +6234,6 @@
           <w:sz w:val="20"/>
           <w:szCs w:val="20"/>
         </w:rPr>
-        <w:t xml:space="preserve"> UMC </w:t>
-      </w:r>
-      <w:proofErr w:type="spellStart"/>
-      <w:r>
-        <w:rPr>
-          <w:rFonts w:ascii="Courier New" w:eastAsia="Times New Roman" w:hAnsi="Courier New" w:cs="Courier New"/>
-          <w:color w:val="A9B7C6"/>
-          <w:sz w:val="20"/>
-          <w:szCs w:val="20"/>
-        </w:rPr>
-        <w:t>jefferson</w:t>
-      </w:r>
-      <w:proofErr w:type="spellEnd"/>
-      <w:r>
-        <w:rPr>
-          <w:rFonts w:ascii="Courier New" w:eastAsia="Times New Roman" w:hAnsi="Courier New" w:cs="Courier New"/>
-          <w:color w:val="A9B7C6"/>
-          <w:sz w:val="20"/>
-          <w:szCs w:val="20"/>
-        </w:rPr>
-        <w:br/>
-      </w:r>
-      <w:r>
-        <w:rPr>
-          <w:rFonts w:ascii="Courier New" w:eastAsia="Times New Roman" w:hAnsi="Courier New" w:cs="Courier New"/>
-          <w:color w:val="A9B7C6"/>
-          <w:sz w:val="20"/>
-          <w:szCs w:val="20"/>
-        </w:rPr>
-        <w:br/>
-        <w:t>Community fridges:</w:t>
-      </w:r>
-      <w:r>
-        <w:rPr>
-          <w:rFonts w:ascii="Courier New" w:eastAsia="Times New Roman" w:hAnsi="Courier New" w:cs="Courier New"/>
-          <w:color w:val="A9B7C6"/>
-          <w:sz w:val="20"/>
-          <w:szCs w:val="20"/>
-        </w:rPr>
-        <w:br/>
-        <w:t>https://www.facebook.com/MadisonCommunityFridges/?__cft__[0]=AZV0tt5nCgAEy9gwA-7ouvm4IHLIqZgNbD5ah1UnIg9SVYGGLO7j9f5_J6fVC0T3rSammvDpwirmVaBKa2in8GosPwmuUkp7eh6b2kVxUortLAgdEWjKr8NPf6ZVDZCAHiU_akTrj5h_E0Lin0trirxo2HJPXu4JFzkCdTwMnyKevR0TxftPeKuxIA479dFFBFw&amp;__tn__=R]-R</w:t>
-      </w:r>
-      <w:r>
-        <w:rPr>
-          <w:rFonts w:ascii="Courier New" w:eastAsia="Times New Roman" w:hAnsi="Courier New" w:cs="Courier New"/>
-          <w:color w:val="A9B7C6"/>
-          <w:sz w:val="20"/>
-          <w:szCs w:val="20"/>
-        </w:rPr>
-        <w:br/>
-        <w:t>Prairie rod pantry</w:t>
-      </w:r>
-      <w:r>
-        <w:rPr>
-          <w:rFonts w:ascii="Courier New" w:eastAsia="Times New Roman" w:hAnsi="Courier New" w:cs="Courier New"/>
-          <w:color w:val="A9B7C6"/>
-          <w:sz w:val="20"/>
-          <w:szCs w:val="20"/>
-        </w:rPr>
-        <w:br/>
-      </w:r>
-      <w:r>
-        <w:rPr>
-          <w:rFonts w:ascii="Courier New" w:eastAsia="Times New Roman" w:hAnsi="Courier New" w:cs="Courier New"/>
-          <w:color w:val="A9B7C6"/>
-          <w:sz w:val="20"/>
-          <w:szCs w:val="20"/>
-        </w:rPr>
-        <w:br/>
-        <w:t>Sandburg Community Food pantry (although we are temporarily not active due to the cold weather) https://www.facebook.com/sandburgfoodpantry</w:t>
-      </w:r>
-      <w:r>
-        <w:rPr>
-          <w:rFonts w:ascii="Courier New" w:eastAsia="Times New Roman" w:hAnsi="Courier New" w:cs="Courier New"/>
-          <w:color w:val="A9B7C6"/>
-          <w:sz w:val="20"/>
-          <w:szCs w:val="20"/>
-        </w:rPr>
-        <w:br/>
-        <w:t xml:space="preserve">    https://publichealthmdc.com/.../2020-04-06_COVID-19_Food...</w:t>
-      </w:r>
-      <w:r>
-        <w:rPr>
-          <w:rFonts w:ascii="Courier New" w:eastAsia="Times New Roman" w:hAnsi="Courier New" w:cs="Courier New"/>
-          <w:color w:val="A9B7C6"/>
-          <w:sz w:val="20"/>
-          <w:szCs w:val="20"/>
-        </w:rPr>
-        <w:br/>
-        <w:t xml:space="preserve">        http://bit.ly/MadisonCOVID-Edit the food section might be a good start</w:t>
-      </w:r>
-      <w:r>
-        <w:rPr>
-          <w:rFonts w:ascii="Courier New" w:eastAsia="Times New Roman" w:hAnsi="Courier New" w:cs="Courier New"/>
-          <w:color w:val="A9B7C6"/>
-          <w:sz w:val="20"/>
-          <w:szCs w:val="20"/>
-        </w:rPr>
-        <w:br/>
-      </w:r>
-      <w:r>
-        <w:rPr>
-          <w:rFonts w:ascii="Courier New" w:eastAsia="Times New Roman" w:hAnsi="Courier New" w:cs="Courier New"/>
-          <w:color w:val="A9B7C6"/>
-          <w:sz w:val="20"/>
-          <w:szCs w:val="20"/>
-        </w:rPr>
-        <w:br/>
-      </w:r>
-      <w:r>
-        <w:rPr>
-          <w:rFonts w:ascii="Courier New" w:eastAsia="Times New Roman" w:hAnsi="Courier New" w:cs="Courier New"/>
-          <w:color w:val="A9B7C6"/>
-          <w:sz w:val="20"/>
-          <w:szCs w:val="20"/>
-        </w:rPr>
-        <w:br/>
-        <w:t xml:space="preserve">            May </w:t>
-      </w:r>
-      <w:proofErr w:type="spellStart"/>
-      <w:r>
-        <w:rPr>
-          <w:rFonts w:ascii="Courier New" w:eastAsia="Times New Roman" w:hAnsi="Courier New" w:cs="Courier New"/>
-          <w:color w:val="A9B7C6"/>
-          <w:sz w:val="20"/>
-          <w:szCs w:val="20"/>
-        </w:rPr>
-        <w:t>i</w:t>
-      </w:r>
-      <w:proofErr w:type="spellEnd"/>
-      <w:r>
-        <w:rPr>
-          <w:rFonts w:ascii="Courier New" w:eastAsia="Times New Roman" w:hAnsi="Courier New" w:cs="Courier New"/>
-          <w:color w:val="A9B7C6"/>
-          <w:sz w:val="20"/>
-          <w:szCs w:val="20"/>
-        </w:rPr>
-        <w:t xml:space="preserve"> recommend a place for folks to comment, give advice, rate the pantry?</w:t>
-      </w:r>
-      <w:r>
-        <w:rPr>
-          <w:rFonts w:ascii="Courier New" w:eastAsia="Times New Roman" w:hAnsi="Courier New" w:cs="Courier New"/>
-          <w:color w:val="A9B7C6"/>
-          <w:sz w:val="20"/>
-          <w:szCs w:val="20"/>
-        </w:rPr>
-        <w:br/>
-        <w:t xml:space="preserve">            </w:t>
-      </w:r>
-      <w:r>
-        <w:rPr>
-          <w:rFonts w:ascii="Courier New" w:eastAsia="Times New Roman" w:hAnsi="Courier New" w:cs="Courier New"/>
-          <w:color w:val="A9B7C6"/>
-          <w:sz w:val="20"/>
-          <w:szCs w:val="20"/>
-        </w:rPr>
         <w:br/>
         <w:t xml:space="preserve">            *//</w:t>
       </w:r>
@@ -7090,7 +6329,6 @@
         </w:rPr>
         <w:t xml:space="preserve">Sat 2/13 2 </w:t>
       </w:r>
-      <w:proofErr w:type="spellStart"/>
       <w:proofErr w:type="gramStart"/>
       <w:r>
         <w:rPr>
@@ -7100,7 +6338,6 @@
         </w:rPr>
         <w:t>hrs</w:t>
       </w:r>
-      <w:proofErr w:type="spellEnd"/>
       <w:proofErr w:type="gramEnd"/>
     </w:p>
     <w:p>
@@ -7250,67 +6487,46 @@
       </w:r>
       <w:proofErr w:type="gramEnd"/>
       <w:r>
+        <w:t xml:space="preserve"> hrs</w:t>
+      </w:r>
+    </w:p>
+    <w:p>
+      <w:r>
+        <w:t>Mon 2/15 1 hour-</w:t>
+      </w:r>
+    </w:p>
+    <w:p>
+      <w:r>
+        <w:tab/>
+        <w:t>Prepping for TV interview!!  Channel 3 did a segment about my project, which was really heartening and exciting.  I have alot more pressure to do this well, now</w:t>
+      </w:r>
+      <w:r>
+        <w:t>.</w:t>
+      </w:r>
+    </w:p>
+    <w:p>
+      <w:r>
+        <w:t xml:space="preserve">Wed </w:t>
+      </w:r>
+      <w:r>
+        <w:t xml:space="preserve">2/16 </w:t>
+      </w:r>
+      <w:r>
+        <w:t>8</w:t>
+      </w:r>
+      <w:r>
         <w:t xml:space="preserve"> </w:t>
       </w:r>
-      <w:proofErr w:type="spellStart"/>
-      <w:r>
-        <w:t>hrs</w:t>
-      </w:r>
-      <w:proofErr w:type="spellEnd"/>
-    </w:p>
-    <w:p>
-      <w:r>
-        <w:t>Mon 2/15 1 hour-</w:t>
-      </w:r>
+      <w:proofErr w:type="gramStart"/>
+      <w:r>
+        <w:t>hours</w:t>
+      </w:r>
+      <w:proofErr w:type="gramEnd"/>
     </w:p>
     <w:p>
       <w:r>
         <w:tab/>
-        <w:t xml:space="preserve">Prepping for TV interview!!  Channel 3 did a segment about my project, which was really heartening and exciting.  I have </w:t>
-      </w:r>
-      <w:proofErr w:type="spellStart"/>
-      <w:r>
-        <w:t>alot</w:t>
-      </w:r>
-      <w:proofErr w:type="spellEnd"/>
-      <w:r>
-        <w:t xml:space="preserve"> more pressure to do this well, now</w:t>
-      </w:r>
-      <w:r>
-        <w:t>.</w:t>
-      </w:r>
-    </w:p>
-    <w:p>
-      <w:r>
-        <w:t xml:space="preserve">Wed </w:t>
-      </w:r>
-      <w:r>
-        <w:t xml:space="preserve">2/16 </w:t>
-      </w:r>
-      <w:r>
-        <w:t>8</w:t>
-      </w:r>
-      <w:r>
-        <w:t xml:space="preserve"> </w:t>
-      </w:r>
-      <w:proofErr w:type="gramStart"/>
-      <w:r>
-        <w:t>hours</w:t>
-      </w:r>
-      <w:proofErr w:type="gramEnd"/>
-    </w:p>
-    <w:p>
-      <w:r>
-        <w:tab/>
-        <w:t xml:space="preserve">Working on adding hibernate to my project, having a few troubles after moving to a test </w:t>
-      </w:r>
-      <w:proofErr w:type="spellStart"/>
-      <w:r>
-        <w:t>db</w:t>
-      </w:r>
-      <w:proofErr w:type="spellEnd"/>
-      <w:r>
-        <w:t xml:space="preserve">, now I keep getting a table not found error, I did some googling, but I haven’t figured it out </w:t>
+        <w:t xml:space="preserve">Working on adding hibernate to my project, having a few troubles after moving to a test db, now I keep getting a table not found error, I did some googling, but I haven’t figured it out </w:t>
       </w:r>
       <w:proofErr w:type="gramStart"/>
       <w:r>
@@ -7324,25 +6540,12 @@
         <w:t xml:space="preserve">Thurs: </w:t>
       </w:r>
       <w:r>
-        <w:t xml:space="preserve">2 </w:t>
-      </w:r>
-      <w:proofErr w:type="spellStart"/>
-      <w:r>
-        <w:t>hrs</w:t>
-      </w:r>
-      <w:proofErr w:type="spellEnd"/>
-    </w:p>
-    <w:p>
-      <w:r>
-        <w:t xml:space="preserve">Working on getting the logging just right with hibernate </w:t>
-      </w:r>
-      <w:proofErr w:type="spellStart"/>
-      <w:r>
-        <w:t>filepaths</w:t>
-      </w:r>
-      <w:proofErr w:type="spellEnd"/>
-      <w:r>
-        <w:t xml:space="preserve">, </w:t>
+        <w:t>2 hrs</w:t>
+      </w:r>
+    </w:p>
+    <w:p>
+      <w:r>
+        <w:t xml:space="preserve">Working on getting the logging just right with hibernate filepaths, </w:t>
       </w:r>
       <w:proofErr w:type="gramStart"/>
       <w:r>
@@ -7374,33 +6577,12 @@
       </w:r>
       <w:proofErr w:type="gramEnd"/>
       <w:r>
-        <w:t xml:space="preserve"> 4 </w:t>
-      </w:r>
-      <w:proofErr w:type="spellStart"/>
-      <w:r>
-        <w:t>hrs</w:t>
-      </w:r>
-      <w:proofErr w:type="spellEnd"/>
-    </w:p>
-    <w:p>
-      <w:r>
-        <w:t xml:space="preserve">Working on the </w:t>
-      </w:r>
-      <w:proofErr w:type="spellStart"/>
-      <w:r>
-        <w:t>userRole</w:t>
-      </w:r>
-      <w:proofErr w:type="spellEnd"/>
-      <w:r>
-        <w:t xml:space="preserve"> </w:t>
-      </w:r>
-      <w:proofErr w:type="spellStart"/>
-      <w:r>
-        <w:t>dao</w:t>
-      </w:r>
-      <w:proofErr w:type="spellEnd"/>
-      <w:r>
-        <w:t xml:space="preserve"> and testing, after implementing </w:t>
+        <w:t xml:space="preserve"> 4 hrs</w:t>
+      </w:r>
+    </w:p>
+    <w:p>
+      <w:r>
+        <w:t xml:space="preserve">Working on the userRole dao and testing, after implementing </w:t>
       </w:r>
       <w:proofErr w:type="gramStart"/>
       <w:r>
@@ -7413,15 +6595,7 @@
     </w:p>
     <w:p>
       <w:r>
-        <w:t xml:space="preserve">Sunday 2 </w:t>
-      </w:r>
-      <w:proofErr w:type="spellStart"/>
-      <w:r>
-        <w:t>hrs</w:t>
-      </w:r>
-      <w:proofErr w:type="spellEnd"/>
-      <w:r>
-        <w:t xml:space="preserve">:  </w:t>
+        <w:t xml:space="preserve">Sunday 2 hrs:  </w:t>
       </w:r>
     </w:p>
     <w:p>
@@ -7434,23 +6608,7 @@
       </w:r>
       <w:proofErr w:type="gramEnd"/>
       <w:r>
-        <w:t xml:space="preserve"> method, and did it for the </w:t>
-      </w:r>
-      <w:proofErr w:type="spellStart"/>
-      <w:r>
-        <w:t>userRole</w:t>
-      </w:r>
-      <w:proofErr w:type="spellEnd"/>
-      <w:r>
-        <w:t xml:space="preserve"> </w:t>
-      </w:r>
-      <w:proofErr w:type="spellStart"/>
-      <w:r>
-        <w:t>dao</w:t>
-      </w:r>
-      <w:proofErr w:type="spellEnd"/>
-      <w:r>
-        <w:t xml:space="preserve">, too, which was what was leading to all the problems I was having.  I am still having a problem with inserting a role without a username, so for now I have made that column not null, so I will have to </w:t>
+        <w:t xml:space="preserve"> method, and did it for the userRole dao, too, which was what was leading to all the problems I was having.  I am still having a problem with inserting a role without a username, so for now I have made that column not null, so I will have to </w:t>
       </w:r>
       <w:r>
         <w:t>monitor that</w:t>
@@ -7461,28 +6619,15 @@
     </w:p>
     <w:p>
       <w:r>
-        <w:t xml:space="preserve">I don’t think I ever got that student </w:t>
-      </w:r>
-      <w:proofErr w:type="spellStart"/>
-      <w:r>
-        <w:t>liscense</w:t>
-      </w:r>
-      <w:proofErr w:type="spellEnd"/>
-      <w:r>
-        <w:t xml:space="preserve"> from IntelliJ, so now my sessions are limited to 30 </w:t>
-      </w:r>
-      <w:proofErr w:type="spellStart"/>
+        <w:t xml:space="preserve">I don’t think I ever got that student liscense from IntelliJ, so now my sessions are limited to 30 </w:t>
+      </w:r>
       <w:proofErr w:type="gramStart"/>
       <w:r>
         <w:t>minutes..</w:t>
       </w:r>
       <w:proofErr w:type="gramEnd"/>
       <w:r>
-        <w:t>have</w:t>
-      </w:r>
-      <w:proofErr w:type="spellEnd"/>
-      <w:r>
-        <w:t xml:space="preserve"> to check on that…</w:t>
+        <w:t>have to check on that…</w:t>
       </w:r>
     </w:p>
     <w:p>
@@ -7529,23 +6674,7 @@
     </w:p>
     <w:p>
       <w:r>
-        <w:t xml:space="preserve">Made the generic </w:t>
-      </w:r>
-      <w:proofErr w:type="spellStart"/>
-      <w:r>
-        <w:t>dao</w:t>
-      </w:r>
-      <w:proofErr w:type="spellEnd"/>
-      <w:r>
-        <w:t xml:space="preserve"> class and used it for testing with </w:t>
-      </w:r>
-      <w:proofErr w:type="spellStart"/>
-      <w:r>
-        <w:t>userRoleDao</w:t>
-      </w:r>
-      <w:proofErr w:type="spellEnd"/>
-      <w:r>
-        <w:t xml:space="preserve"> tests.</w:t>
+        <w:t>Made the generic dao class and used it for testing with userRoleDao tests.</w:t>
       </w:r>
     </w:p>
     <w:p/>
@@ -7554,13 +6683,8 @@
         <w:t>Tues 2/23:</w:t>
       </w:r>
       <w:r>
-        <w:t xml:space="preserve"> 2 </w:t>
-      </w:r>
-      <w:proofErr w:type="spellStart"/>
-      <w:r>
-        <w:t>hrs</w:t>
-      </w:r>
-      <w:proofErr w:type="spellEnd"/>
+        <w:t xml:space="preserve"> 2 hrs</w:t>
+      </w:r>
     </w:p>
     <w:p>
       <w:r>
@@ -7598,15 +6722,7 @@
       </w:r>
       <w:proofErr w:type="gramEnd"/>
       <w:r>
-        <w:t xml:space="preserve"> wondering if I have too many fields on my </w:t>
-      </w:r>
-      <w:proofErr w:type="spellStart"/>
-      <w:r>
-        <w:t>food_resource</w:t>
-      </w:r>
-      <w:proofErr w:type="spellEnd"/>
-      <w:r>
-        <w:t xml:space="preserve"> table…and still wondering about class hierarchy and subclasses…and how that all fits in…  </w:t>
+        <w:t xml:space="preserve"> wondering if I have too many fields on my food_resource table…and still wondering about class hierarchy and subclasses…and how that all fits in…  </w:t>
       </w:r>
       <w:r>
         <w:t xml:space="preserve">For </w:t>
@@ -7625,31 +6741,37 @@
       </w:r>
       <w:proofErr w:type="gramEnd"/>
       <w:r>
-        <w:t xml:space="preserve">more searchable)….  Then I would add 2 more columns, though, a delivery Boolean and if there is delivery offered a </w:t>
-      </w:r>
-      <w:proofErr w:type="spellStart"/>
-      <w:r>
-        <w:t>deliveryServiceId</w:t>
-      </w:r>
-      <w:proofErr w:type="spellEnd"/>
-      <w:r>
-        <w:t>…</w:t>
+        <w:t>more searchable)….  Then I would add 2 more columns, though, a delivery Boolean and if there is delivery offered a deliveryServiceId…</w:t>
       </w:r>
       <w:r>
         <w:t xml:space="preserve">  I could also have a meal details </w:t>
       </w:r>
-      <w:proofErr w:type="spellStart"/>
       <w:proofErr w:type="gramStart"/>
       <w:r>
         <w:t>table..</w:t>
       </w:r>
       <w:proofErr w:type="gramEnd"/>
       <w:r>
-        <w:t>but</w:t>
-      </w:r>
-      <w:proofErr w:type="spellEnd"/>
-      <w:r>
-        <w:t xml:space="preserve"> I don’t think I will go there yet.</w:t>
+        <w:t>but I don’t think I will go there yet.</w:t>
+      </w:r>
+    </w:p>
+    <w:p>
+      <w:r>
+        <w:t>Having trouble figuring out the location relation, resource owners can have locations, so can resources, so does that mean location can have a set of resources associated with it? Yes?</w:t>
+      </w:r>
+      <w:r>
+        <w:t xml:space="preserve">  And then since it can be a location to two entities, an owner and a resource, do I need to have 2 </w:t>
+      </w:r>
+      <w:proofErr w:type="gramStart"/>
+      <w:r>
+        <w:t>sets?&lt;</w:t>
+      </w:r>
+      <w:proofErr w:type="gramEnd"/>
+      <w:r>
+        <w:t>&gt;</w:t>
+      </w:r>
+      <w:r>
+        <w:t xml:space="preserve">  No, I think only services will have locations, I don’t need to include location details for owners if it is in their services…</w:t>
       </w:r>
     </w:p>
     <w:p/>
@@ -7724,27 +6846,7 @@
           <w:sz w:val="16"/>
           <w:szCs w:val="16"/>
         </w:rPr>
-        <w:t xml:space="preserve">My name is Julie Eichhorn, and I am a researcher at UW working at the </w:t>
-      </w:r>
-      <w:proofErr w:type="spellStart"/>
-      <w:r>
-        <w:rPr>
-          <w:rFonts w:ascii="Calibri" w:eastAsia="Times New Roman" w:hAnsi="Calibri" w:cs="Calibri"/>
-          <w:color w:val="000000"/>
-          <w:sz w:val="16"/>
-          <w:szCs w:val="16"/>
-        </w:rPr>
-        <w:t>Waisman</w:t>
-      </w:r>
-      <w:proofErr w:type="spellEnd"/>
-      <w:r>
-        <w:rPr>
-          <w:rFonts w:ascii="Calibri" w:eastAsia="Times New Roman" w:hAnsi="Calibri" w:cs="Calibri"/>
-          <w:color w:val="000000"/>
-          <w:sz w:val="16"/>
-          <w:szCs w:val="16"/>
-        </w:rPr>
-        <w:t xml:space="preserve"> Center. I am also a student in the D2P program on campus. During this class we learn how to take an innovative product to market. Our team is interested in learning more about your class project and the impact on local food pantries.  </w:t>
+        <w:t>My name is Julie Eichhorn, and I am a researcher at UW working at the Waisman Center. I am also a student in the D2P program on campus. During this class we learn how to take an innovative product to market. Our team is interested in learning more about your class project and the impact on local food pantries.  </w:t>
       </w:r>
       <w:r>
         <w:rPr>

</xml_diff>

<commit_message>
updating files for checkpoint 2
</commit_message>
<xml_diff>
--- a/DesignDocs/Journal.md.docx
+++ b/DesignDocs/Journal.md.docx
@@ -31,8 +31,18 @@
           <w:i/>
           <w:iCs/>
         </w:rPr>
-        <w:t>Week 1: 7 hrs</w:t>
-      </w:r>
+        <w:t xml:space="preserve">Week 1: 7 </w:t>
+      </w:r>
+      <w:proofErr w:type="spellStart"/>
+      <w:r>
+        <w:rPr>
+          <w:rFonts w:ascii="Calibri" w:eastAsia="Times New Roman" w:hAnsi="Calibri" w:cs="Calibri"/>
+          <w:i/>
+          <w:iCs/>
+        </w:rPr>
+        <w:t>hrs</w:t>
+      </w:r>
+      <w:proofErr w:type="spellEnd"/>
     </w:p>
     <w:p>
       <w:pPr>
@@ -48,8 +58,18 @@
           <w:i/>
           <w:iCs/>
         </w:rPr>
-        <w:t>Week 2: 13  hrs</w:t>
-      </w:r>
+        <w:t xml:space="preserve">Week 2: 13  </w:t>
+      </w:r>
+      <w:proofErr w:type="spellStart"/>
+      <w:r>
+        <w:rPr>
+          <w:rFonts w:ascii="Calibri" w:eastAsia="Times New Roman" w:hAnsi="Calibri" w:cs="Calibri"/>
+          <w:i/>
+          <w:iCs/>
+        </w:rPr>
+        <w:t>hrs</w:t>
+      </w:r>
+      <w:proofErr w:type="spellEnd"/>
     </w:p>
     <w:p>
       <w:pPr>
@@ -63,8 +83,16 @@
         <w:rPr>
           <w:rFonts w:ascii="Calibri" w:eastAsia="Times New Roman" w:hAnsi="Calibri" w:cs="Calibri"/>
         </w:rPr>
-        <w:t>Week 3: 19 hrs</w:t>
-      </w:r>
+        <w:t xml:space="preserve">Week 3: 19 </w:t>
+      </w:r>
+      <w:proofErr w:type="spellStart"/>
+      <w:r>
+        <w:rPr>
+          <w:rFonts w:ascii="Calibri" w:eastAsia="Times New Roman" w:hAnsi="Calibri" w:cs="Calibri"/>
+        </w:rPr>
+        <w:t>hrs</w:t>
+      </w:r>
+      <w:proofErr w:type="spellEnd"/>
     </w:p>
     <w:p>
       <w:pPr>
@@ -220,7 +248,21 @@
               <w:rPr>
                 <w:rFonts w:ascii="Calibri" w:eastAsia="Times New Roman" w:hAnsi="Calibri" w:cs="Calibri"/>
               </w:rPr>
-              <w:t>Looked up how to add onenote file to git…didn't find what I wanted</w:t>
+              <w:t xml:space="preserve">Looked up how to add </w:t>
+            </w:r>
+            <w:proofErr w:type="spellStart"/>
+            <w:r>
+              <w:rPr>
+                <w:rFonts w:ascii="Calibri" w:eastAsia="Times New Roman" w:hAnsi="Calibri" w:cs="Calibri"/>
+              </w:rPr>
+              <w:t>onenote</w:t>
+            </w:r>
+            <w:proofErr w:type="spellEnd"/>
+            <w:r>
+              <w:rPr>
+                <w:rFonts w:ascii="Calibri" w:eastAsia="Times New Roman" w:hAnsi="Calibri" w:cs="Calibri"/>
+              </w:rPr>
+              <w:t xml:space="preserve"> file to git…didn't find what I wanted</w:t>
             </w:r>
           </w:p>
         </w:tc>
@@ -315,8 +357,16 @@
         <w:rPr>
           <w:rFonts w:ascii="Calibri" w:eastAsia="Times New Roman" w:hAnsi="Calibri" w:cs="Calibri"/>
         </w:rPr>
-        <w:t>Need to start drilling down features/mvp</w:t>
-      </w:r>
+        <w:t>Need to start drilling down features/</w:t>
+      </w:r>
+      <w:proofErr w:type="spellStart"/>
+      <w:r>
+        <w:rPr>
+          <w:rFonts w:ascii="Calibri" w:eastAsia="Times New Roman" w:hAnsi="Calibri" w:cs="Calibri"/>
+        </w:rPr>
+        <w:t>mvp</w:t>
+      </w:r>
+      <w:proofErr w:type="spellEnd"/>
     </w:p>
     <w:p>
       <w:pPr>
@@ -335,7 +385,21 @@
         <w:rPr>
           <w:rFonts w:ascii="Calibri" w:eastAsia="Times New Roman" w:hAnsi="Calibri" w:cs="Calibri"/>
         </w:rPr>
-        <w:t>How many pages?  SPA? Or do I need a results servlet/jsp?</w:t>
+        <w:t>How many pages?  SPA? Or do I need a results servlet/</w:t>
+      </w:r>
+      <w:proofErr w:type="spellStart"/>
+      <w:r>
+        <w:rPr>
+          <w:rFonts w:ascii="Calibri" w:eastAsia="Times New Roman" w:hAnsi="Calibri" w:cs="Calibri"/>
+        </w:rPr>
+        <w:t>jsp</w:t>
+      </w:r>
+      <w:proofErr w:type="spellEnd"/>
+      <w:r>
+        <w:rPr>
+          <w:rFonts w:ascii="Calibri" w:eastAsia="Times New Roman" w:hAnsi="Calibri" w:cs="Calibri"/>
+        </w:rPr>
+        <w:t>?</w:t>
       </w:r>
     </w:p>
     <w:p>
@@ -693,7 +757,35 @@
         <w:rPr>
           <w:rFonts w:ascii="Calibri" w:eastAsia="Times New Roman" w:hAnsi="Calibri" w:cs="Calibri"/>
         </w:rPr>
-        <w:t>Think about how to do the search by location, zipcode functions, need google map API thing?  Need to separate by service locations, not corp address</w:t>
+        <w:t xml:space="preserve">Think about how to do the search by location, </w:t>
+      </w:r>
+      <w:proofErr w:type="spellStart"/>
+      <w:r>
+        <w:rPr>
+          <w:rFonts w:ascii="Calibri" w:eastAsia="Times New Roman" w:hAnsi="Calibri" w:cs="Calibri"/>
+        </w:rPr>
+        <w:t>zipcode</w:t>
+      </w:r>
+      <w:proofErr w:type="spellEnd"/>
+      <w:r>
+        <w:rPr>
+          <w:rFonts w:ascii="Calibri" w:eastAsia="Times New Roman" w:hAnsi="Calibri" w:cs="Calibri"/>
+        </w:rPr>
+        <w:t xml:space="preserve"> functions, need google map API thing?  Need to separate by service locations, not </w:t>
+      </w:r>
+      <w:proofErr w:type="spellStart"/>
+      <w:r>
+        <w:rPr>
+          <w:rFonts w:ascii="Calibri" w:eastAsia="Times New Roman" w:hAnsi="Calibri" w:cs="Calibri"/>
+        </w:rPr>
+        <w:t>corp</w:t>
+      </w:r>
+      <w:proofErr w:type="spellEnd"/>
+      <w:r>
+        <w:rPr>
+          <w:rFonts w:ascii="Calibri" w:eastAsia="Times New Roman" w:hAnsi="Calibri" w:cs="Calibri"/>
+        </w:rPr>
+        <w:t xml:space="preserve"> address</w:t>
       </w:r>
     </w:p>
     <w:p>
@@ -843,7 +935,23 @@
           <w:rFonts w:ascii="Calibri" w:eastAsia="Times New Roman" w:hAnsi="Calibri" w:cs="Calibri"/>
           <w:color w:val="000000"/>
         </w:rPr>
-        <w:t> Which apis to use?</w:t>
+        <w:t xml:space="preserve"> Which </w:t>
+      </w:r>
+      <w:proofErr w:type="spellStart"/>
+      <w:r>
+        <w:rPr>
+          <w:rFonts w:ascii="Calibri" w:eastAsia="Times New Roman" w:hAnsi="Calibri" w:cs="Calibri"/>
+          <w:color w:val="000000"/>
+        </w:rPr>
+        <w:t>apis</w:t>
+      </w:r>
+      <w:proofErr w:type="spellEnd"/>
+      <w:r>
+        <w:rPr>
+          <w:rFonts w:ascii="Calibri" w:eastAsia="Times New Roman" w:hAnsi="Calibri" w:cs="Calibri"/>
+          <w:color w:val="000000"/>
+        </w:rPr>
+        <w:t xml:space="preserve"> to use?</w:t>
       </w:r>
     </w:p>
     <w:p>
@@ -993,7 +1101,23 @@
           <w:rFonts w:ascii="Calibri" w:eastAsia="Times New Roman" w:hAnsi="Calibri" w:cs="Calibri"/>
           <w:color w:val="000000"/>
         </w:rPr>
-        <w:t> What are my entities?? I need some many to many relationships, how do decide what they are?SuperClasses/subclasses, inheritance, INTERFACES?</w:t>
+        <w:t xml:space="preserve"> What are my entities?? I need some many to many relationships, how do decide what they </w:t>
+      </w:r>
+      <w:proofErr w:type="spellStart"/>
+      <w:r>
+        <w:rPr>
+          <w:rFonts w:ascii="Calibri" w:eastAsia="Times New Roman" w:hAnsi="Calibri" w:cs="Calibri"/>
+          <w:color w:val="000000"/>
+        </w:rPr>
+        <w:t>are?SuperClasses</w:t>
+      </w:r>
+      <w:proofErr w:type="spellEnd"/>
+      <w:r>
+        <w:rPr>
+          <w:rFonts w:ascii="Calibri" w:eastAsia="Times New Roman" w:hAnsi="Calibri" w:cs="Calibri"/>
+          <w:color w:val="000000"/>
+        </w:rPr>
+        <w:t>/subclasses, inheritance, INTERFACES?</w:t>
       </w:r>
     </w:p>
     <w:p>
@@ -1121,7 +1245,23 @@
           <w:rFonts w:ascii="Calibri" w:eastAsia="Times New Roman" w:hAnsi="Calibri" w:cs="Calibri"/>
           <w:color w:val="000000"/>
         </w:rPr>
-        <w:t> What about api data?? How is that modeled/mapped?</w:t>
+        <w:t xml:space="preserve"> What about </w:t>
+      </w:r>
+      <w:proofErr w:type="spellStart"/>
+      <w:r>
+        <w:rPr>
+          <w:rFonts w:ascii="Calibri" w:eastAsia="Times New Roman" w:hAnsi="Calibri" w:cs="Calibri"/>
+          <w:color w:val="000000"/>
+        </w:rPr>
+        <w:t>api</w:t>
+      </w:r>
+      <w:proofErr w:type="spellEnd"/>
+      <w:r>
+        <w:rPr>
+          <w:rFonts w:ascii="Calibri" w:eastAsia="Times New Roman" w:hAnsi="Calibri" w:cs="Calibri"/>
+          <w:color w:val="000000"/>
+        </w:rPr>
+        <w:t xml:space="preserve"> data?? How is that modeled/mapped?</w:t>
       </w:r>
     </w:p>
     <w:p>
@@ -1447,7 +1587,21 @@
         <w:rPr>
           <w:rFonts w:ascii="Calibri" w:eastAsia="Times New Roman" w:hAnsi="Calibri" w:cs="Calibri"/>
         </w:rPr>
-        <w:t>-seems like it's just for keeping track of tasks and goals, etc…limited scope for what I need, I want something that helps me figure out what to do LOL!</w:t>
+        <w:t xml:space="preserve">-seems like it's just for keeping track of tasks and goals, </w:t>
+      </w:r>
+      <w:proofErr w:type="spellStart"/>
+      <w:r>
+        <w:rPr>
+          <w:rFonts w:ascii="Calibri" w:eastAsia="Times New Roman" w:hAnsi="Calibri" w:cs="Calibri"/>
+        </w:rPr>
+        <w:t>etc</w:t>
+      </w:r>
+      <w:proofErr w:type="spellEnd"/>
+      <w:r>
+        <w:rPr>
+          <w:rFonts w:ascii="Calibri" w:eastAsia="Times New Roman" w:hAnsi="Calibri" w:cs="Calibri"/>
+        </w:rPr>
+        <w:t>…limited scope for what I need, I want something that helps me figure out what to do LOL!</w:t>
       </w:r>
     </w:p>
     <w:p>
@@ -2209,8 +2363,16 @@
         <w:rPr>
           <w:rFonts w:ascii="Calibri" w:eastAsia="Times New Roman" w:hAnsi="Calibri" w:cs="Calibri"/>
         </w:rPr>
-        <w:t>Tuesday, 2/1/21, 3 hrs</w:t>
-      </w:r>
+        <w:t xml:space="preserve">Tuesday, 2/1/21, 3 </w:t>
+      </w:r>
+      <w:proofErr w:type="spellStart"/>
+      <w:r>
+        <w:rPr>
+          <w:rFonts w:ascii="Calibri" w:eastAsia="Times New Roman" w:hAnsi="Calibri" w:cs="Calibri"/>
+        </w:rPr>
+        <w:t>hrs</w:t>
+      </w:r>
+      <w:proofErr w:type="spellEnd"/>
     </w:p>
     <w:p>
       <w:pPr>
@@ -2254,7 +2416,21 @@
         <w:rPr>
           <w:rFonts w:ascii="Calibri" w:eastAsia="Times New Roman" w:hAnsi="Calibri" w:cs="Calibri"/>
         </w:rPr>
-        <w:t>-Adding figma project to start wireframing</w:t>
+        <w:t xml:space="preserve">-Adding </w:t>
+      </w:r>
+      <w:proofErr w:type="spellStart"/>
+      <w:r>
+        <w:rPr>
+          <w:rFonts w:ascii="Calibri" w:eastAsia="Times New Roman" w:hAnsi="Calibri" w:cs="Calibri"/>
+        </w:rPr>
+        <w:t>figma</w:t>
+      </w:r>
+      <w:proofErr w:type="spellEnd"/>
+      <w:r>
+        <w:rPr>
+          <w:rFonts w:ascii="Calibri" w:eastAsia="Times New Roman" w:hAnsi="Calibri" w:cs="Calibri"/>
+        </w:rPr>
+        <w:t xml:space="preserve"> project to start wireframing</w:t>
       </w:r>
     </w:p>
     <w:p>
@@ -2334,7 +2510,21 @@
         <w:rPr>
           <w:rFonts w:ascii="Calibri" w:eastAsia="Times New Roman" w:hAnsi="Calibri" w:cs="Calibri"/>
         </w:rPr>
-        <w:t xml:space="preserve">There is no need to see flowers any other way than the way they always have been seen…"  Cue chorus of children.."But there are so many colors in the rainbow, so many colors in the morning sun, there are so many colors in the flowers, and I see every one".  </w:t>
+        <w:t xml:space="preserve">There is no need to see flowers any other way than the way they always have been seen…"  Cue chorus of </w:t>
+      </w:r>
+      <w:proofErr w:type="spellStart"/>
+      <w:r>
+        <w:rPr>
+          <w:rFonts w:ascii="Calibri" w:eastAsia="Times New Roman" w:hAnsi="Calibri" w:cs="Calibri"/>
+        </w:rPr>
+        <w:t>children.."But</w:t>
+      </w:r>
+      <w:proofErr w:type="spellEnd"/>
+      <w:r>
+        <w:rPr>
+          <w:rFonts w:ascii="Calibri" w:eastAsia="Times New Roman" w:hAnsi="Calibri" w:cs="Calibri"/>
+        </w:rPr>
+        <w:t xml:space="preserve"> there are so many colors in the rainbow, so many colors in the morning sun, there are so many colors in the flowers, and I see every one".  </w:t>
       </w:r>
     </w:p>
     <w:p>
@@ -2531,8 +2721,9 @@
           <w:sz w:val="28"/>
           <w:szCs w:val="28"/>
         </w:rPr>
-        <w:t xml:space="preserve">Revelation, or not, but this is my favorite part of this whole Web Dev stuff.  I kinda knew it while taking UIUX class with Kari, but I figure everyone likes it because it's fun and creative, it's like the candy you get for doing the rest of the not so fun work…  I've gathered that it's really </w:t>
-      </w:r>
+        <w:t xml:space="preserve">Revelation, or not, but this is my favorite part of this whole Web Dev stuff.  I </w:t>
+      </w:r>
+      <w:proofErr w:type="spellStart"/>
       <w:r>
         <w:rPr>
           <w:rFonts w:ascii="Verdana" w:eastAsia="Times New Roman" w:hAnsi="Verdana" w:cs="Calibri"/>
@@ -2540,8 +2731,47 @@
           <w:sz w:val="28"/>
           <w:szCs w:val="28"/>
         </w:rPr>
+        <w:t>kinda</w:t>
+      </w:r>
+      <w:proofErr w:type="spellEnd"/>
+      <w:r>
+        <w:rPr>
+          <w:rFonts w:ascii="Verdana" w:eastAsia="Times New Roman" w:hAnsi="Verdana" w:cs="Calibri"/>
+          <w:color w:val="000000"/>
+          <w:sz w:val="28"/>
+          <w:szCs w:val="28"/>
+        </w:rPr>
+        <w:t xml:space="preserve"> knew it while taking UIUX class with Kari, but I figure everyone likes it because it's fun and creative, it's like the candy you get for doing the rest of the not so fun work…  I've gathered that it's really </w:t>
+      </w:r>
+      <w:r>
+        <w:rPr>
+          <w:rFonts w:ascii="Verdana" w:eastAsia="Times New Roman" w:hAnsi="Verdana" w:cs="Calibri"/>
+          <w:color w:val="000000"/>
+          <w:sz w:val="28"/>
+          <w:szCs w:val="28"/>
+        </w:rPr>
         <w:lastRenderedPageBreak/>
-        <w:t xml:space="preserve">hard to break into the UIUX field, and I don't have the graphic design background that most are looking for.  My favorite part is the sociology; delving into the problem that you are trying to solve, or the product and it's target market in commercial venues…and researching the social variables, configuring user research experiments and testing… </w:t>
+        <w:t xml:space="preserve">hard to break into the UIUX field, and I don't have the graphic design background that most are looking for.  My favorite part is the sociology; delving into the problem that you are trying to solve, or the product and </w:t>
+      </w:r>
+      <w:proofErr w:type="spellStart"/>
+      <w:r>
+        <w:rPr>
+          <w:rFonts w:ascii="Verdana" w:eastAsia="Times New Roman" w:hAnsi="Verdana" w:cs="Calibri"/>
+          <w:color w:val="000000"/>
+          <w:sz w:val="28"/>
+          <w:szCs w:val="28"/>
+        </w:rPr>
+        <w:t>it's</w:t>
+      </w:r>
+      <w:proofErr w:type="spellEnd"/>
+      <w:r>
+        <w:rPr>
+          <w:rFonts w:ascii="Verdana" w:eastAsia="Times New Roman" w:hAnsi="Verdana" w:cs="Calibri"/>
+          <w:color w:val="000000"/>
+          <w:sz w:val="28"/>
+          <w:szCs w:val="28"/>
+        </w:rPr>
+        <w:t xml:space="preserve"> target market in commercial venues…and researching the social variables, configuring user research experiments and testing… </w:t>
       </w:r>
       <w:r>
         <w:rPr>
@@ -3195,21 +3425,63 @@
         <w:rPr>
           <w:rFonts w:ascii="Calibri" w:eastAsia="Times New Roman" w:hAnsi="Calibri" w:cs="Calibri"/>
         </w:rPr>
-        <w:t xml:space="preserve">4.5 hrs   class work; log4j, added to project, </w:t>
-      </w:r>
-    </w:p>
-    <w:p>
-      <w:pPr>
-        <w:spacing w:after="0" w:line="240" w:lineRule="auto"/>
-        <w:rPr>
-          <w:rFonts w:ascii="Calibri" w:eastAsia="Times New Roman" w:hAnsi="Calibri" w:cs="Calibri"/>
-        </w:rPr>
-      </w:pPr>
-      <w:r>
-        <w:rPr>
-          <w:rFonts w:ascii="Calibri" w:eastAsia="Times New Roman" w:hAnsi="Calibri" w:cs="Calibri"/>
-        </w:rPr>
-        <w:t>Sun: 4 hrs, class , junit, very frustrating</w:t>
+        <w:t xml:space="preserve">4.5 </w:t>
+      </w:r>
+      <w:proofErr w:type="spellStart"/>
+      <w:r>
+        <w:rPr>
+          <w:rFonts w:ascii="Calibri" w:eastAsia="Times New Roman" w:hAnsi="Calibri" w:cs="Calibri"/>
+        </w:rPr>
+        <w:t>hrs</w:t>
+      </w:r>
+      <w:proofErr w:type="spellEnd"/>
+      <w:r>
+        <w:rPr>
+          <w:rFonts w:ascii="Calibri" w:eastAsia="Times New Roman" w:hAnsi="Calibri" w:cs="Calibri"/>
+        </w:rPr>
+        <w:t xml:space="preserve">   class work; log4j, added to project, </w:t>
+      </w:r>
+    </w:p>
+    <w:p>
+      <w:pPr>
+        <w:spacing w:after="0" w:line="240" w:lineRule="auto"/>
+        <w:rPr>
+          <w:rFonts w:ascii="Calibri" w:eastAsia="Times New Roman" w:hAnsi="Calibri" w:cs="Calibri"/>
+        </w:rPr>
+      </w:pPr>
+      <w:r>
+        <w:rPr>
+          <w:rFonts w:ascii="Calibri" w:eastAsia="Times New Roman" w:hAnsi="Calibri" w:cs="Calibri"/>
+        </w:rPr>
+        <w:t xml:space="preserve">Sun: 4 </w:t>
+      </w:r>
+      <w:proofErr w:type="spellStart"/>
+      <w:r>
+        <w:rPr>
+          <w:rFonts w:ascii="Calibri" w:eastAsia="Times New Roman" w:hAnsi="Calibri" w:cs="Calibri"/>
+        </w:rPr>
+        <w:t>hrs</w:t>
+      </w:r>
+      <w:proofErr w:type="spellEnd"/>
+      <w:r>
+        <w:rPr>
+          <w:rFonts w:ascii="Calibri" w:eastAsia="Times New Roman" w:hAnsi="Calibri" w:cs="Calibri"/>
+        </w:rPr>
+        <w:t xml:space="preserve">, class , </w:t>
+      </w:r>
+      <w:proofErr w:type="spellStart"/>
+      <w:r>
+        <w:rPr>
+          <w:rFonts w:ascii="Calibri" w:eastAsia="Times New Roman" w:hAnsi="Calibri" w:cs="Calibri"/>
+        </w:rPr>
+        <w:t>junit</w:t>
+      </w:r>
+      <w:proofErr w:type="spellEnd"/>
+      <w:r>
+        <w:rPr>
+          <w:rFonts w:ascii="Calibri" w:eastAsia="Times New Roman" w:hAnsi="Calibri" w:cs="Calibri"/>
+        </w:rPr>
+        <w:t>, very frustrating</w:t>
       </w:r>
     </w:p>
     <w:p>
@@ -3259,331 +3531,397 @@
           <w:sz w:val="32"/>
           <w:szCs w:val="32"/>
         </w:rPr>
-        <w:t xml:space="preserve"> 15 hrs</w:t>
-      </w:r>
-    </w:p>
-    <w:p>
-      <w:pPr>
-        <w:spacing w:after="0" w:line="240" w:lineRule="auto"/>
-        <w:rPr>
-          <w:rFonts w:ascii="Calibri" w:eastAsia="Times New Roman" w:hAnsi="Calibri" w:cs="Calibri"/>
-        </w:rPr>
-      </w:pPr>
-    </w:p>
-    <w:p>
-      <w:pPr>
-        <w:spacing w:after="0" w:line="240" w:lineRule="auto"/>
+        <w:t xml:space="preserve"> 15 </w:t>
+      </w:r>
+      <w:proofErr w:type="spellStart"/>
+      <w:r>
         <w:rPr>
           <w:rFonts w:ascii="Calibri" w:eastAsia="Times New Roman" w:hAnsi="Calibri" w:cs="Calibri"/>
           <w:b/>
           <w:bCs/>
-        </w:rPr>
-      </w:pPr>
-      <w:r>
+          <w:sz w:val="32"/>
+          <w:szCs w:val="32"/>
+        </w:rPr>
+        <w:t>hrs</w:t>
+      </w:r>
+      <w:proofErr w:type="spellEnd"/>
+    </w:p>
+    <w:p>
+      <w:pPr>
+        <w:spacing w:after="0" w:line="240" w:lineRule="auto"/>
+        <w:rPr>
+          <w:rFonts w:ascii="Calibri" w:eastAsia="Times New Roman" w:hAnsi="Calibri" w:cs="Calibri"/>
+        </w:rPr>
+      </w:pPr>
+    </w:p>
+    <w:p>
+      <w:pPr>
+        <w:spacing w:after="0" w:line="240" w:lineRule="auto"/>
         <w:rPr>
           <w:rFonts w:ascii="Calibri" w:eastAsia="Times New Roman" w:hAnsi="Calibri" w:cs="Calibri"/>
           <w:b/>
           <w:bCs/>
         </w:rPr>
-        <w:t xml:space="preserve">Mon: 4 hrs, captcha exercise, </w:t>
-      </w:r>
-    </w:p>
-    <w:p>
-      <w:pPr>
-        <w:spacing w:after="0" w:line="240" w:lineRule="auto"/>
-        <w:ind w:left="540"/>
-        <w:rPr>
-          <w:rFonts w:ascii="Calibri" w:eastAsia="Times New Roman" w:hAnsi="Calibri" w:cs="Calibri"/>
-        </w:rPr>
-      </w:pPr>
-      <w:r>
-        <w:rPr>
-          <w:rFonts w:ascii="Calibri" w:eastAsia="Times New Roman" w:hAnsi="Calibri" w:cs="Calibri"/>
-        </w:rPr>
-        <w:t>Review project docs</w:t>
-      </w:r>
-    </w:p>
-    <w:p>
-      <w:pPr>
-        <w:spacing w:after="0" w:line="240" w:lineRule="auto"/>
-        <w:ind w:left="540"/>
-        <w:rPr>
-          <w:rFonts w:ascii="Calibri" w:eastAsia="Times New Roman" w:hAnsi="Calibri" w:cs="Calibri"/>
-        </w:rPr>
-      </w:pPr>
-      <w:r>
-        <w:rPr>
-          <w:rFonts w:ascii="Calibri" w:eastAsia="Times New Roman" w:hAnsi="Calibri" w:cs="Calibri"/>
-        </w:rPr>
-        <w:t>Created dbERD diagram in vertabello</w:t>
-      </w:r>
-    </w:p>
-    <w:p>
-      <w:pPr>
-        <w:spacing w:after="0" w:line="240" w:lineRule="auto"/>
-        <w:ind w:left="540"/>
-        <w:rPr>
-          <w:rFonts w:ascii="Calibri" w:eastAsia="Times New Roman" w:hAnsi="Calibri" w:cs="Calibri"/>
-        </w:rPr>
-      </w:pPr>
-      <w:r>
-        <w:rPr>
-          <w:rFonts w:ascii="Calibri" w:eastAsia="Times New Roman" w:hAnsi="Calibri" w:cs="Calibri"/>
-        </w:rPr>
-        <w:t>Created application flow md</w:t>
-      </w:r>
-    </w:p>
-    <w:p>
-      <w:pPr>
-        <w:spacing w:after="0" w:line="240" w:lineRule="auto"/>
-        <w:ind w:left="540"/>
-        <w:rPr>
-          <w:rFonts w:ascii="Calibri" w:eastAsia="Times New Roman" w:hAnsi="Calibri" w:cs="Calibri"/>
-        </w:rPr>
-      </w:pPr>
-      <w:r>
-        <w:rPr>
-          <w:rFonts w:ascii="Calibri" w:eastAsia="Times New Roman" w:hAnsi="Calibri" w:cs="Calibri"/>
-        </w:rPr>
-        <w:t>Worked on wireframes</w:t>
-      </w:r>
-    </w:p>
-    <w:p>
-      <w:pPr>
-        <w:spacing w:after="0" w:line="240" w:lineRule="auto"/>
-        <w:rPr>
-          <w:rFonts w:ascii="Calibri" w:eastAsia="Times New Roman" w:hAnsi="Calibri" w:cs="Calibri"/>
-        </w:rPr>
-      </w:pPr>
-      <w:r>
-        <w:rPr>
-          <w:rFonts w:ascii="Calibri" w:eastAsia="Times New Roman" w:hAnsi="Calibri" w:cs="Calibri"/>
-        </w:rPr>
-        <w:t xml:space="preserve">The Entity Relationship diagram, Wireframes, </w:t>
-      </w:r>
-    </w:p>
-    <w:p>
-      <w:pPr>
-        <w:spacing w:after="0" w:line="240" w:lineRule="auto"/>
-        <w:rPr>
-          <w:rFonts w:ascii="Calibri" w:eastAsia="Times New Roman" w:hAnsi="Calibri" w:cs="Calibri"/>
-        </w:rPr>
-      </w:pPr>
-      <w:r>
-        <w:rPr>
-          <w:rFonts w:ascii="Calibri" w:eastAsia="Times New Roman" w:hAnsi="Calibri" w:cs="Calibri"/>
-        </w:rPr>
-        <w:t>I still have some fine tuning, need some feedback…</w:t>
-      </w:r>
-    </w:p>
-    <w:p>
-      <w:pPr>
-        <w:spacing w:after="0" w:line="240" w:lineRule="auto"/>
-        <w:rPr>
-          <w:rFonts w:ascii="Calibri" w:eastAsia="Times New Roman" w:hAnsi="Calibri" w:cs="Calibri"/>
-        </w:rPr>
-      </w:pPr>
-      <w:r>
-        <w:rPr>
-          <w:rFonts w:ascii="Calibri" w:eastAsia="Times New Roman" w:hAnsi="Calibri" w:cs="Calibri"/>
-        </w:rPr>
-        <w:t>Do I want/have time to do the add resource function?</w:t>
-      </w:r>
-    </w:p>
-    <w:p>
-      <w:pPr>
-        <w:spacing w:after="0" w:line="240" w:lineRule="auto"/>
-        <w:rPr>
-          <w:rFonts w:ascii="Calibri" w:eastAsia="Times New Roman" w:hAnsi="Calibri" w:cs="Calibri"/>
-        </w:rPr>
-      </w:pPr>
-      <w:r>
-        <w:rPr>
-          <w:rFonts w:ascii="Calibri" w:eastAsia="Times New Roman" w:hAnsi="Calibri" w:cs="Calibri"/>
-        </w:rPr>
-        <w:t>Need to save some time to CSS, accessibility concerns….</w:t>
-      </w:r>
-    </w:p>
-    <w:p>
-      <w:pPr>
-        <w:spacing w:after="0" w:line="240" w:lineRule="auto"/>
-        <w:ind w:left="540"/>
-        <w:rPr>
-          <w:rFonts w:ascii="Calibri" w:eastAsia="Times New Roman" w:hAnsi="Calibri" w:cs="Calibri"/>
-        </w:rPr>
-      </w:pPr>
-      <w:r>
-        <w:rPr>
-          <w:rFonts w:ascii="Calibri" w:eastAsia="Times New Roman" w:hAnsi="Calibri" w:cs="Calibri"/>
-        </w:rPr>
-        <w:t>Lots of icons</w:t>
-      </w:r>
-    </w:p>
-    <w:p>
-      <w:pPr>
-        <w:spacing w:after="0" w:line="240" w:lineRule="auto"/>
-        <w:ind w:left="540"/>
-        <w:rPr>
-          <w:rFonts w:ascii="Calibri" w:eastAsia="Times New Roman" w:hAnsi="Calibri" w:cs="Calibri"/>
-        </w:rPr>
-      </w:pPr>
-      <w:r>
-        <w:rPr>
-          <w:rFonts w:ascii="Calibri" w:eastAsia="Times New Roman" w:hAnsi="Calibri" w:cs="Calibri"/>
-        </w:rPr>
-        <w:t>Large, simple UI</w:t>
-      </w:r>
-    </w:p>
-    <w:p>
-      <w:pPr>
-        <w:spacing w:after="0" w:line="240" w:lineRule="auto"/>
-        <w:ind w:left="540"/>
-        <w:rPr>
-          <w:rFonts w:ascii="Calibri" w:eastAsia="Times New Roman" w:hAnsi="Calibri" w:cs="Calibri"/>
-        </w:rPr>
-      </w:pPr>
-      <w:r>
-        <w:rPr>
-          <w:rFonts w:ascii="Calibri" w:eastAsia="Times New Roman" w:hAnsi="Calibri" w:cs="Calibri"/>
-        </w:rPr>
-        <w:t>Other java accessibility stuff????</w:t>
-      </w:r>
-    </w:p>
-    <w:p>
-      <w:pPr>
-        <w:spacing w:after="0" w:line="240" w:lineRule="auto"/>
-        <w:ind w:left="540"/>
-        <w:rPr>
-          <w:rFonts w:ascii="Calibri" w:eastAsia="Times New Roman" w:hAnsi="Calibri" w:cs="Calibri"/>
-        </w:rPr>
-      </w:pPr>
-      <w:r>
-        <w:rPr>
-          <w:rFonts w:ascii="Calibri" w:eastAsia="Times New Roman" w:hAnsi="Calibri" w:cs="Calibri"/>
-        </w:rPr>
-        <w:t>Aria labels</w:t>
-      </w:r>
-    </w:p>
-    <w:p>
-      <w:pPr>
-        <w:spacing w:after="0" w:line="240" w:lineRule="auto"/>
-        <w:ind w:left="540"/>
-        <w:rPr>
-          <w:rFonts w:ascii="Calibri" w:eastAsia="Times New Roman" w:hAnsi="Calibri" w:cs="Calibri"/>
-        </w:rPr>
-      </w:pPr>
-      <w:r>
-        <w:rPr>
-          <w:rFonts w:ascii="Calibri" w:eastAsia="Times New Roman" w:hAnsi="Calibri" w:cs="Calibri"/>
-        </w:rPr>
-        <w:t>Html/contrast checkers</w:t>
-      </w:r>
-    </w:p>
-    <w:p>
-      <w:pPr>
-        <w:spacing w:after="0" w:line="240" w:lineRule="auto"/>
-        <w:ind w:left="540"/>
-        <w:rPr>
-          <w:rFonts w:ascii="Calibri" w:eastAsia="Times New Roman" w:hAnsi="Calibri" w:cs="Calibri"/>
-        </w:rPr>
-      </w:pPr>
-      <w:r>
-        <w:rPr>
-          <w:rFonts w:ascii="Calibri" w:eastAsia="Times New Roman" w:hAnsi="Calibri" w:cs="Calibri"/>
-        </w:rPr>
-        <w:t>Java accessibility API!!!</w:t>
-      </w:r>
-    </w:p>
-    <w:p>
-      <w:pPr>
-        <w:spacing w:after="0" w:line="240" w:lineRule="auto"/>
-        <w:ind w:left="540"/>
-        <w:rPr>
-          <w:rFonts w:ascii="Calibri" w:eastAsia="Times New Roman" w:hAnsi="Calibri" w:cs="Calibri"/>
-        </w:rPr>
-      </w:pPr>
-      <w:r>
-        <w:rPr>
-          <w:rFonts w:ascii="Calibri" w:eastAsia="Times New Roman" w:hAnsi="Calibri" w:cs="Calibri"/>
-        </w:rPr>
-        <w:t> </w:t>
-      </w:r>
-    </w:p>
-    <w:p>
-      <w:pPr>
-        <w:spacing w:after="0" w:line="240" w:lineRule="auto"/>
-        <w:rPr>
-          <w:rFonts w:ascii="Calibri" w:eastAsia="Times New Roman" w:hAnsi="Calibri" w:cs="Calibri"/>
-        </w:rPr>
-      </w:pPr>
-      <w:r>
-        <w:rPr>
-          <w:rFonts w:ascii="Calibri" w:eastAsia="Times New Roman" w:hAnsi="Calibri" w:cs="Calibri"/>
-        </w:rPr>
-        <w:t>I need to look into how to make the language changing button</w:t>
-      </w:r>
-    </w:p>
-    <w:p>
-      <w:pPr>
-        <w:spacing w:after="0" w:line="240" w:lineRule="auto"/>
-        <w:rPr>
-          <w:rFonts w:ascii="Calibri" w:eastAsia="Times New Roman" w:hAnsi="Calibri" w:cs="Calibri"/>
-        </w:rPr>
-      </w:pPr>
-      <w:r>
-        <w:rPr>
-          <w:rFonts w:ascii="Calibri" w:eastAsia="Times New Roman" w:hAnsi="Calibri" w:cs="Calibri"/>
-        </w:rPr>
-        <w:t>Do I need to have separate jsps for each entity view?</w:t>
-      </w:r>
-    </w:p>
-    <w:p>
-      <w:pPr>
-        <w:spacing w:after="0" w:line="240" w:lineRule="auto"/>
-        <w:rPr>
-          <w:rFonts w:ascii="Calibri" w:eastAsia="Times New Roman" w:hAnsi="Calibri" w:cs="Calibri"/>
-        </w:rPr>
-      </w:pPr>
-    </w:p>
-    <w:p>
-      <w:pPr>
-        <w:spacing w:after="0" w:line="240" w:lineRule="auto"/>
-        <w:rPr>
-          <w:rFonts w:ascii="Calibri" w:eastAsia="Times New Roman" w:hAnsi="Calibri" w:cs="Calibri"/>
-        </w:rPr>
-      </w:pPr>
-    </w:p>
-    <w:p>
-      <w:pPr>
-        <w:spacing w:after="0" w:line="240" w:lineRule="auto"/>
+      </w:pPr>
+      <w:r>
         <w:rPr>
           <w:rFonts w:ascii="Calibri" w:eastAsia="Times New Roman" w:hAnsi="Calibri" w:cs="Calibri"/>
           <w:b/>
           <w:bCs/>
         </w:rPr>
-      </w:pPr>
+        <w:t xml:space="preserve">Mon: 4 </w:t>
+      </w:r>
+      <w:proofErr w:type="spellStart"/>
       <w:r>
         <w:rPr>
           <w:rFonts w:ascii="Calibri" w:eastAsia="Times New Roman" w:hAnsi="Calibri" w:cs="Calibri"/>
           <w:b/>
           <w:bCs/>
         </w:rPr>
-        <w:t xml:space="preserve">Tuesday:  2/9/21  </w:t>
-      </w:r>
+        <w:t>hrs</w:t>
+      </w:r>
+      <w:proofErr w:type="spellEnd"/>
       <w:r>
         <w:rPr>
           <w:rFonts w:ascii="Calibri" w:eastAsia="Times New Roman" w:hAnsi="Calibri" w:cs="Calibri"/>
           <w:b/>
           <w:bCs/>
         </w:rPr>
-        <w:t xml:space="preserve">4 </w:t>
-      </w:r>
-      <w:r>
+        <w:t xml:space="preserve">, captcha exercise, </w:t>
+      </w:r>
+    </w:p>
+    <w:p>
+      <w:pPr>
+        <w:spacing w:after="0" w:line="240" w:lineRule="auto"/>
+        <w:ind w:left="540"/>
+        <w:rPr>
+          <w:rFonts w:ascii="Calibri" w:eastAsia="Times New Roman" w:hAnsi="Calibri" w:cs="Calibri"/>
+        </w:rPr>
+      </w:pPr>
+      <w:r>
+        <w:rPr>
+          <w:rFonts w:ascii="Calibri" w:eastAsia="Times New Roman" w:hAnsi="Calibri" w:cs="Calibri"/>
+        </w:rPr>
+        <w:t>Review project docs</w:t>
+      </w:r>
+    </w:p>
+    <w:p>
+      <w:pPr>
+        <w:spacing w:after="0" w:line="240" w:lineRule="auto"/>
+        <w:ind w:left="540"/>
+        <w:rPr>
+          <w:rFonts w:ascii="Calibri" w:eastAsia="Times New Roman" w:hAnsi="Calibri" w:cs="Calibri"/>
+        </w:rPr>
+      </w:pPr>
+      <w:r>
+        <w:rPr>
+          <w:rFonts w:ascii="Calibri" w:eastAsia="Times New Roman" w:hAnsi="Calibri" w:cs="Calibri"/>
+        </w:rPr>
+        <w:t xml:space="preserve">Created </w:t>
+      </w:r>
+      <w:proofErr w:type="spellStart"/>
+      <w:r>
+        <w:rPr>
+          <w:rFonts w:ascii="Calibri" w:eastAsia="Times New Roman" w:hAnsi="Calibri" w:cs="Calibri"/>
+        </w:rPr>
+        <w:t>dbERD</w:t>
+      </w:r>
+      <w:proofErr w:type="spellEnd"/>
+      <w:r>
+        <w:rPr>
+          <w:rFonts w:ascii="Calibri" w:eastAsia="Times New Roman" w:hAnsi="Calibri" w:cs="Calibri"/>
+        </w:rPr>
+        <w:t xml:space="preserve"> diagram in </w:t>
+      </w:r>
+      <w:proofErr w:type="spellStart"/>
+      <w:r>
+        <w:rPr>
+          <w:rFonts w:ascii="Calibri" w:eastAsia="Times New Roman" w:hAnsi="Calibri" w:cs="Calibri"/>
+        </w:rPr>
+        <w:t>vertabello</w:t>
+      </w:r>
+      <w:proofErr w:type="spellEnd"/>
+    </w:p>
+    <w:p>
+      <w:pPr>
+        <w:spacing w:after="0" w:line="240" w:lineRule="auto"/>
+        <w:ind w:left="540"/>
+        <w:rPr>
+          <w:rFonts w:ascii="Calibri" w:eastAsia="Times New Roman" w:hAnsi="Calibri" w:cs="Calibri"/>
+        </w:rPr>
+      </w:pPr>
+      <w:r>
+        <w:rPr>
+          <w:rFonts w:ascii="Calibri" w:eastAsia="Times New Roman" w:hAnsi="Calibri" w:cs="Calibri"/>
+        </w:rPr>
+        <w:t>Created application flow md</w:t>
+      </w:r>
+    </w:p>
+    <w:p>
+      <w:pPr>
+        <w:spacing w:after="0" w:line="240" w:lineRule="auto"/>
+        <w:ind w:left="540"/>
+        <w:rPr>
+          <w:rFonts w:ascii="Calibri" w:eastAsia="Times New Roman" w:hAnsi="Calibri" w:cs="Calibri"/>
+        </w:rPr>
+      </w:pPr>
+      <w:r>
+        <w:rPr>
+          <w:rFonts w:ascii="Calibri" w:eastAsia="Times New Roman" w:hAnsi="Calibri" w:cs="Calibri"/>
+        </w:rPr>
+        <w:t>Worked on wireframes</w:t>
+      </w:r>
+    </w:p>
+    <w:p>
+      <w:pPr>
+        <w:spacing w:after="0" w:line="240" w:lineRule="auto"/>
+        <w:rPr>
+          <w:rFonts w:ascii="Calibri" w:eastAsia="Times New Roman" w:hAnsi="Calibri" w:cs="Calibri"/>
+        </w:rPr>
+      </w:pPr>
+      <w:r>
+        <w:rPr>
+          <w:rFonts w:ascii="Calibri" w:eastAsia="Times New Roman" w:hAnsi="Calibri" w:cs="Calibri"/>
+        </w:rPr>
+        <w:t xml:space="preserve">The Entity Relationship diagram, Wireframes, </w:t>
+      </w:r>
+    </w:p>
+    <w:p>
+      <w:pPr>
+        <w:spacing w:after="0" w:line="240" w:lineRule="auto"/>
+        <w:rPr>
+          <w:rFonts w:ascii="Calibri" w:eastAsia="Times New Roman" w:hAnsi="Calibri" w:cs="Calibri"/>
+        </w:rPr>
+      </w:pPr>
+      <w:r>
+        <w:rPr>
+          <w:rFonts w:ascii="Calibri" w:eastAsia="Times New Roman" w:hAnsi="Calibri" w:cs="Calibri"/>
+        </w:rPr>
+        <w:t>I still have some fine tuning, need some feedback…</w:t>
+      </w:r>
+    </w:p>
+    <w:p>
+      <w:pPr>
+        <w:spacing w:after="0" w:line="240" w:lineRule="auto"/>
+        <w:rPr>
+          <w:rFonts w:ascii="Calibri" w:eastAsia="Times New Roman" w:hAnsi="Calibri" w:cs="Calibri"/>
+        </w:rPr>
+      </w:pPr>
+      <w:r>
+        <w:rPr>
+          <w:rFonts w:ascii="Calibri" w:eastAsia="Times New Roman" w:hAnsi="Calibri" w:cs="Calibri"/>
+        </w:rPr>
+        <w:t>Do I want/have time to do the add resource function?</w:t>
+      </w:r>
+    </w:p>
+    <w:p>
+      <w:pPr>
+        <w:spacing w:after="0" w:line="240" w:lineRule="auto"/>
+        <w:rPr>
+          <w:rFonts w:ascii="Calibri" w:eastAsia="Times New Roman" w:hAnsi="Calibri" w:cs="Calibri"/>
+        </w:rPr>
+      </w:pPr>
+      <w:r>
+        <w:rPr>
+          <w:rFonts w:ascii="Calibri" w:eastAsia="Times New Roman" w:hAnsi="Calibri" w:cs="Calibri"/>
+        </w:rPr>
+        <w:t>Need to save some time to CSS, accessibility concerns….</w:t>
+      </w:r>
+    </w:p>
+    <w:p>
+      <w:pPr>
+        <w:spacing w:after="0" w:line="240" w:lineRule="auto"/>
+        <w:ind w:left="540"/>
+        <w:rPr>
+          <w:rFonts w:ascii="Calibri" w:eastAsia="Times New Roman" w:hAnsi="Calibri" w:cs="Calibri"/>
+        </w:rPr>
+      </w:pPr>
+      <w:r>
+        <w:rPr>
+          <w:rFonts w:ascii="Calibri" w:eastAsia="Times New Roman" w:hAnsi="Calibri" w:cs="Calibri"/>
+        </w:rPr>
+        <w:t>Lots of icons</w:t>
+      </w:r>
+    </w:p>
+    <w:p>
+      <w:pPr>
+        <w:spacing w:after="0" w:line="240" w:lineRule="auto"/>
+        <w:ind w:left="540"/>
+        <w:rPr>
+          <w:rFonts w:ascii="Calibri" w:eastAsia="Times New Roman" w:hAnsi="Calibri" w:cs="Calibri"/>
+        </w:rPr>
+      </w:pPr>
+      <w:r>
+        <w:rPr>
+          <w:rFonts w:ascii="Calibri" w:eastAsia="Times New Roman" w:hAnsi="Calibri" w:cs="Calibri"/>
+        </w:rPr>
+        <w:t>Large, simple UI</w:t>
+      </w:r>
+    </w:p>
+    <w:p>
+      <w:pPr>
+        <w:spacing w:after="0" w:line="240" w:lineRule="auto"/>
+        <w:ind w:left="540"/>
+        <w:rPr>
+          <w:rFonts w:ascii="Calibri" w:eastAsia="Times New Roman" w:hAnsi="Calibri" w:cs="Calibri"/>
+        </w:rPr>
+      </w:pPr>
+      <w:r>
+        <w:rPr>
+          <w:rFonts w:ascii="Calibri" w:eastAsia="Times New Roman" w:hAnsi="Calibri" w:cs="Calibri"/>
+        </w:rPr>
+        <w:t>Other java accessibility stuff????</w:t>
+      </w:r>
+    </w:p>
+    <w:p>
+      <w:pPr>
+        <w:spacing w:after="0" w:line="240" w:lineRule="auto"/>
+        <w:ind w:left="540"/>
+        <w:rPr>
+          <w:rFonts w:ascii="Calibri" w:eastAsia="Times New Roman" w:hAnsi="Calibri" w:cs="Calibri"/>
+        </w:rPr>
+      </w:pPr>
+      <w:r>
+        <w:rPr>
+          <w:rFonts w:ascii="Calibri" w:eastAsia="Times New Roman" w:hAnsi="Calibri" w:cs="Calibri"/>
+        </w:rPr>
+        <w:t>Aria labels</w:t>
+      </w:r>
+    </w:p>
+    <w:p>
+      <w:pPr>
+        <w:spacing w:after="0" w:line="240" w:lineRule="auto"/>
+        <w:ind w:left="540"/>
+        <w:rPr>
+          <w:rFonts w:ascii="Calibri" w:eastAsia="Times New Roman" w:hAnsi="Calibri" w:cs="Calibri"/>
+        </w:rPr>
+      </w:pPr>
+      <w:r>
+        <w:rPr>
+          <w:rFonts w:ascii="Calibri" w:eastAsia="Times New Roman" w:hAnsi="Calibri" w:cs="Calibri"/>
+        </w:rPr>
+        <w:t>Html/contrast checkers</w:t>
+      </w:r>
+    </w:p>
+    <w:p>
+      <w:pPr>
+        <w:spacing w:after="0" w:line="240" w:lineRule="auto"/>
+        <w:ind w:left="540"/>
+        <w:rPr>
+          <w:rFonts w:ascii="Calibri" w:eastAsia="Times New Roman" w:hAnsi="Calibri" w:cs="Calibri"/>
+        </w:rPr>
+      </w:pPr>
+      <w:r>
+        <w:rPr>
+          <w:rFonts w:ascii="Calibri" w:eastAsia="Times New Roman" w:hAnsi="Calibri" w:cs="Calibri"/>
+        </w:rPr>
+        <w:t>Java accessibility API!!!</w:t>
+      </w:r>
+    </w:p>
+    <w:p>
+      <w:pPr>
+        <w:spacing w:after="0" w:line="240" w:lineRule="auto"/>
+        <w:ind w:left="540"/>
+        <w:rPr>
+          <w:rFonts w:ascii="Calibri" w:eastAsia="Times New Roman" w:hAnsi="Calibri" w:cs="Calibri"/>
+        </w:rPr>
+      </w:pPr>
+      <w:r>
+        <w:rPr>
+          <w:rFonts w:ascii="Calibri" w:eastAsia="Times New Roman" w:hAnsi="Calibri" w:cs="Calibri"/>
+        </w:rPr>
+        <w:t> </w:t>
+      </w:r>
+    </w:p>
+    <w:p>
+      <w:pPr>
+        <w:spacing w:after="0" w:line="240" w:lineRule="auto"/>
+        <w:rPr>
+          <w:rFonts w:ascii="Calibri" w:eastAsia="Times New Roman" w:hAnsi="Calibri" w:cs="Calibri"/>
+        </w:rPr>
+      </w:pPr>
+      <w:r>
+        <w:rPr>
+          <w:rFonts w:ascii="Calibri" w:eastAsia="Times New Roman" w:hAnsi="Calibri" w:cs="Calibri"/>
+        </w:rPr>
+        <w:t>I need to look into how to make the language changing button</w:t>
+      </w:r>
+    </w:p>
+    <w:p>
+      <w:pPr>
+        <w:spacing w:after="0" w:line="240" w:lineRule="auto"/>
+        <w:rPr>
+          <w:rFonts w:ascii="Calibri" w:eastAsia="Times New Roman" w:hAnsi="Calibri" w:cs="Calibri"/>
+        </w:rPr>
+      </w:pPr>
+      <w:r>
+        <w:rPr>
+          <w:rFonts w:ascii="Calibri" w:eastAsia="Times New Roman" w:hAnsi="Calibri" w:cs="Calibri"/>
+        </w:rPr>
+        <w:t xml:space="preserve">Do I need to have separate </w:t>
+      </w:r>
+      <w:proofErr w:type="spellStart"/>
+      <w:r>
+        <w:rPr>
+          <w:rFonts w:ascii="Calibri" w:eastAsia="Times New Roman" w:hAnsi="Calibri" w:cs="Calibri"/>
+        </w:rPr>
+        <w:t>jsps</w:t>
+      </w:r>
+      <w:proofErr w:type="spellEnd"/>
+      <w:r>
+        <w:rPr>
+          <w:rFonts w:ascii="Calibri" w:eastAsia="Times New Roman" w:hAnsi="Calibri" w:cs="Calibri"/>
+        </w:rPr>
+        <w:t xml:space="preserve"> for each entity view?</w:t>
+      </w:r>
+    </w:p>
+    <w:p>
+      <w:pPr>
+        <w:spacing w:after="0" w:line="240" w:lineRule="auto"/>
+        <w:rPr>
+          <w:rFonts w:ascii="Calibri" w:eastAsia="Times New Roman" w:hAnsi="Calibri" w:cs="Calibri"/>
+        </w:rPr>
+      </w:pPr>
+    </w:p>
+    <w:p>
+      <w:pPr>
+        <w:spacing w:after="0" w:line="240" w:lineRule="auto"/>
+        <w:rPr>
+          <w:rFonts w:ascii="Calibri" w:eastAsia="Times New Roman" w:hAnsi="Calibri" w:cs="Calibri"/>
+        </w:rPr>
+      </w:pPr>
+    </w:p>
+    <w:p>
+      <w:pPr>
+        <w:spacing w:after="0" w:line="240" w:lineRule="auto"/>
         <w:rPr>
           <w:rFonts w:ascii="Calibri" w:eastAsia="Times New Roman" w:hAnsi="Calibri" w:cs="Calibri"/>
           <w:b/>
           <w:bCs/>
         </w:rPr>
+      </w:pPr>
+      <w:r>
+        <w:rPr>
+          <w:rFonts w:ascii="Calibri" w:eastAsia="Times New Roman" w:hAnsi="Calibri" w:cs="Calibri"/>
+          <w:b/>
+          <w:bCs/>
+        </w:rPr>
+        <w:t xml:space="preserve">Tuesday:  2/9/21  </w:t>
+      </w:r>
+      <w:r>
+        <w:rPr>
+          <w:rFonts w:ascii="Calibri" w:eastAsia="Times New Roman" w:hAnsi="Calibri" w:cs="Calibri"/>
+          <w:b/>
+          <w:bCs/>
+        </w:rPr>
+        <w:t xml:space="preserve">4 </w:t>
+      </w:r>
+      <w:r>
+        <w:rPr>
+          <w:rFonts w:ascii="Calibri" w:eastAsia="Times New Roman" w:hAnsi="Calibri" w:cs="Calibri"/>
+          <w:b/>
+          <w:bCs/>
+        </w:rPr>
         <w:t>hours</w:t>
       </w:r>
     </w:p>
@@ -3703,7 +4041,21 @@
         <w:rPr>
           <w:rFonts w:ascii="Calibri" w:eastAsia="Times New Roman" w:hAnsi="Calibri" w:cs="Calibri"/>
         </w:rPr>
-        <w:t>Makes me wonder abour permissions and info sharing rules/legality..</w:t>
+        <w:t xml:space="preserve">Makes me wonder </w:t>
+      </w:r>
+      <w:proofErr w:type="spellStart"/>
+      <w:r>
+        <w:rPr>
+          <w:rFonts w:ascii="Calibri" w:eastAsia="Times New Roman" w:hAnsi="Calibri" w:cs="Calibri"/>
+        </w:rPr>
+        <w:t>abour</w:t>
+      </w:r>
+      <w:proofErr w:type="spellEnd"/>
+      <w:r>
+        <w:rPr>
+          <w:rFonts w:ascii="Calibri" w:eastAsia="Times New Roman" w:hAnsi="Calibri" w:cs="Calibri"/>
+        </w:rPr>
+        <w:t xml:space="preserve"> permissions and info sharing rules/legality..</w:t>
       </w:r>
     </w:p>
     <w:p>
@@ -3761,7 +4113,21 @@
         <w:rPr>
           <w:rFonts w:ascii="Calibri" w:eastAsia="Times New Roman" w:hAnsi="Calibri" w:cs="Calibri"/>
         </w:rPr>
-        <w:t>!!  Don't forget to add boolean Delivery in resources!!  I forgot that!!!</w:t>
+        <w:t xml:space="preserve">!!  Don't forget to add </w:t>
+      </w:r>
+      <w:proofErr w:type="spellStart"/>
+      <w:r>
+        <w:rPr>
+          <w:rFonts w:ascii="Calibri" w:eastAsia="Times New Roman" w:hAnsi="Calibri" w:cs="Calibri"/>
+        </w:rPr>
+        <w:t>boolean</w:t>
+      </w:r>
+      <w:proofErr w:type="spellEnd"/>
+      <w:r>
+        <w:rPr>
+          <w:rFonts w:ascii="Calibri" w:eastAsia="Times New Roman" w:hAnsi="Calibri" w:cs="Calibri"/>
+        </w:rPr>
+        <w:t xml:space="preserve"> Delivery in resources!!  I forgot that!!!</w:t>
       </w:r>
     </w:p>
     <w:p>
@@ -3921,7 +4287,21 @@
         <w:rPr>
           <w:rFonts w:ascii="Calibri" w:eastAsia="Times New Roman" w:hAnsi="Calibri" w:cs="Calibri"/>
         </w:rPr>
-        <w:t>With state of the art accessibilty for java!!!!!!</w:t>
+        <w:t xml:space="preserve">With state of the art </w:t>
+      </w:r>
+      <w:proofErr w:type="spellStart"/>
+      <w:r>
+        <w:rPr>
+          <w:rFonts w:ascii="Calibri" w:eastAsia="Times New Roman" w:hAnsi="Calibri" w:cs="Calibri"/>
+        </w:rPr>
+        <w:t>accessibilty</w:t>
+      </w:r>
+      <w:proofErr w:type="spellEnd"/>
+      <w:r>
+        <w:rPr>
+          <w:rFonts w:ascii="Calibri" w:eastAsia="Times New Roman" w:hAnsi="Calibri" w:cs="Calibri"/>
+        </w:rPr>
+        <w:t xml:space="preserve"> for java!!!!!!</w:t>
       </w:r>
     </w:p>
     <w:p>
@@ -3945,7 +4325,21 @@
         <w:rPr>
           <w:rFonts w:ascii="Calibri" w:eastAsia="Times New Roman" w:hAnsi="Calibri" w:cs="Calibri"/>
         </w:rPr>
-        <w:t>How do classes and hierarchy affect my db design and implementation?</w:t>
+        <w:t xml:space="preserve">How do classes and hierarchy affect my </w:t>
+      </w:r>
+      <w:proofErr w:type="spellStart"/>
+      <w:r>
+        <w:rPr>
+          <w:rFonts w:ascii="Calibri" w:eastAsia="Times New Roman" w:hAnsi="Calibri" w:cs="Calibri"/>
+        </w:rPr>
+        <w:t>db</w:t>
+      </w:r>
+      <w:proofErr w:type="spellEnd"/>
+      <w:r>
+        <w:rPr>
+          <w:rFonts w:ascii="Calibri" w:eastAsia="Times New Roman" w:hAnsi="Calibri" w:cs="Calibri"/>
+        </w:rPr>
+        <w:t xml:space="preserve"> design and implementation?</w:t>
       </w:r>
     </w:p>
     <w:p>
@@ -3975,8 +4369,30 @@
         <w:rPr>
           <w:rFonts w:ascii="Calibri" w:eastAsia="Times New Roman" w:hAnsi="Calibri" w:cs="Calibri"/>
         </w:rPr>
-        <w:t>?are there going to be any methods in these classes besides get and set?  Is the resource class like the ‘directory class’ or do I need another controller class beside servlets  -yes, the db classes, daos</w:t>
-      </w:r>
+        <w:t xml:space="preserve">?are there going to be any methods in these classes besides get and set?  Is the resource class like the ‘directory class’ or do I need another controller class beside servlets  -yes, the </w:t>
+      </w:r>
+      <w:proofErr w:type="spellStart"/>
+      <w:r>
+        <w:rPr>
+          <w:rFonts w:ascii="Calibri" w:eastAsia="Times New Roman" w:hAnsi="Calibri" w:cs="Calibri"/>
+        </w:rPr>
+        <w:t>db</w:t>
+      </w:r>
+      <w:proofErr w:type="spellEnd"/>
+      <w:r>
+        <w:rPr>
+          <w:rFonts w:ascii="Calibri" w:eastAsia="Times New Roman" w:hAnsi="Calibri" w:cs="Calibri"/>
+        </w:rPr>
+        <w:t xml:space="preserve"> classes, </w:t>
+      </w:r>
+      <w:proofErr w:type="spellStart"/>
+      <w:r>
+        <w:rPr>
+          <w:rFonts w:ascii="Calibri" w:eastAsia="Times New Roman" w:hAnsi="Calibri" w:cs="Calibri"/>
+        </w:rPr>
+        <w:t>daos</w:t>
+      </w:r>
+      <w:proofErr w:type="spellEnd"/>
     </w:p>
     <w:p>
       <w:pPr>
@@ -4023,7 +4439,21 @@
         <w:rPr>
           <w:rFonts w:ascii="Calibri" w:eastAsia="Times New Roman" w:hAnsi="Calibri" w:cs="Calibri"/>
         </w:rPr>
-        <w:t>Started writing some class files..resources, users, ran into a source release problem that I had to do some research on and work out.</w:t>
+        <w:t xml:space="preserve">Started writing some class </w:t>
+      </w:r>
+      <w:proofErr w:type="spellStart"/>
+      <w:r>
+        <w:rPr>
+          <w:rFonts w:ascii="Calibri" w:eastAsia="Times New Roman" w:hAnsi="Calibri" w:cs="Calibri"/>
+        </w:rPr>
+        <w:t>files..resources</w:t>
+      </w:r>
+      <w:proofErr w:type="spellEnd"/>
+      <w:r>
+        <w:rPr>
+          <w:rFonts w:ascii="Calibri" w:eastAsia="Times New Roman" w:hAnsi="Calibri" w:cs="Calibri"/>
+        </w:rPr>
+        <w:t>, users, ran into a source release problem that I had to do some research on and work out.</w:t>
       </w:r>
     </w:p>
     <w:p>
@@ -4062,7 +4492,21 @@
         <w:rPr>
           <w:rFonts w:ascii="Calibri" w:eastAsia="Times New Roman" w:hAnsi="Calibri" w:cs="Calibri"/>
         </w:rPr>
-        <w:t>-service location; should it be an array of zipcodes?? Or would that be hard to figure out and obtain that data, or should it be a string</w:t>
+        <w:t xml:space="preserve">-service location; should it be an array of </w:t>
+      </w:r>
+      <w:proofErr w:type="spellStart"/>
+      <w:r>
+        <w:rPr>
+          <w:rFonts w:ascii="Calibri" w:eastAsia="Times New Roman" w:hAnsi="Calibri" w:cs="Calibri"/>
+        </w:rPr>
+        <w:t>zipcodes</w:t>
+      </w:r>
+      <w:proofErr w:type="spellEnd"/>
+      <w:r>
+        <w:rPr>
+          <w:rFonts w:ascii="Calibri" w:eastAsia="Times New Roman" w:hAnsi="Calibri" w:cs="Calibri"/>
+        </w:rPr>
+        <w:t>?? Or would that be hard to figure out and obtain that data, or should it be a string</w:t>
       </w:r>
       <w:r>
         <w:rPr>
@@ -4140,8 +4584,18 @@
           <w:b/>
           <w:bCs/>
         </w:rPr>
-        <w:t>5 hrs</w:t>
-      </w:r>
+        <w:t xml:space="preserve">5 </w:t>
+      </w:r>
+      <w:proofErr w:type="spellStart"/>
+      <w:r>
+        <w:rPr>
+          <w:rFonts w:ascii="Calibri" w:eastAsia="Times New Roman" w:hAnsi="Calibri" w:cs="Calibri"/>
+          <w:b/>
+          <w:bCs/>
+        </w:rPr>
+        <w:t>hrs</w:t>
+      </w:r>
+      <w:proofErr w:type="spellEnd"/>
     </w:p>
     <w:p>
       <w:pPr>
@@ -4156,7 +4610,21 @@
           <w:rFonts w:ascii="Calibri" w:eastAsia="Times New Roman" w:hAnsi="Calibri" w:cs="Calibri"/>
         </w:rPr>
         <w:tab/>
-        <w:t>Going through social media responses;  I got a very welcoming response, much encouragement, and great ideas for future releases!  People suggested more information to include about the resources, such as nearest bus stop, actual address,  who they serve, if proof of income, who qualifies/ paperwork needed(now included as something in the db)  where delivery is served, schools with curbside pickup, whether they have pet food, whether they have non-food essentials.</w:t>
+        <w:t xml:space="preserve">Going through social media responses;  I got a very welcoming response, much encouragement, and great ideas for future releases!  People suggested more information to include about the resources, such as nearest bus stop, actual address,  who they serve, if proof of income, who qualifies/ paperwork needed(now included as something in the </w:t>
+      </w:r>
+      <w:proofErr w:type="spellStart"/>
+      <w:r>
+        <w:rPr>
+          <w:rFonts w:ascii="Calibri" w:eastAsia="Times New Roman" w:hAnsi="Calibri" w:cs="Calibri"/>
+        </w:rPr>
+        <w:t>db</w:t>
+      </w:r>
+      <w:proofErr w:type="spellEnd"/>
+      <w:r>
+        <w:rPr>
+          <w:rFonts w:ascii="Calibri" w:eastAsia="Times New Roman" w:hAnsi="Calibri" w:cs="Calibri"/>
+        </w:rPr>
+        <w:t>)  where delivery is served, schools with curbside pickup, whether they have pet food, whether they have non-food essentials.</w:t>
       </w:r>
     </w:p>
     <w:p>
@@ -4171,7 +4639,21 @@
         <w:rPr>
           <w:rFonts w:ascii="Calibri" w:eastAsia="Times New Roman" w:hAnsi="Calibri" w:cs="Calibri"/>
         </w:rPr>
-        <w:t>I received a lot of great info on resources.  Someone suggested having a rating system, commenting, or advice on pantries, which would def be a 2 -3 rd release.</w:t>
+        <w:t xml:space="preserve">I received a lot of great info on resources.  Someone suggested having a rating system, commenting, or advice on pantries, which would def be a 2 -3 </w:t>
+      </w:r>
+      <w:proofErr w:type="spellStart"/>
+      <w:r>
+        <w:rPr>
+          <w:rFonts w:ascii="Calibri" w:eastAsia="Times New Roman" w:hAnsi="Calibri" w:cs="Calibri"/>
+        </w:rPr>
+        <w:t>rd</w:t>
+      </w:r>
+      <w:proofErr w:type="spellEnd"/>
+      <w:r>
+        <w:rPr>
+          <w:rFonts w:ascii="Calibri" w:eastAsia="Times New Roman" w:hAnsi="Calibri" w:cs="Calibri"/>
+        </w:rPr>
+        <w:t xml:space="preserve"> release.</w:t>
       </w:r>
     </w:p>
     <w:p>
@@ -4244,7 +4726,21 @@
         <w:rPr>
           <w:rFonts w:ascii="Calibri" w:eastAsia="Times New Roman" w:hAnsi="Calibri" w:cs="Calibri"/>
         </w:rPr>
-        <w:t xml:space="preserve">  You will need to create an admin form/view/jsp!</w:t>
+        <w:t xml:space="preserve">  You will need to create an admin form/view/</w:t>
+      </w:r>
+      <w:proofErr w:type="spellStart"/>
+      <w:r>
+        <w:rPr>
+          <w:rFonts w:ascii="Calibri" w:eastAsia="Times New Roman" w:hAnsi="Calibri" w:cs="Calibri"/>
+        </w:rPr>
+        <w:t>jsp</w:t>
+      </w:r>
+      <w:proofErr w:type="spellEnd"/>
+      <w:r>
+        <w:rPr>
+          <w:rFonts w:ascii="Calibri" w:eastAsia="Times New Roman" w:hAnsi="Calibri" w:cs="Calibri"/>
+        </w:rPr>
+        <w:t>!</w:t>
       </w:r>
     </w:p>
     <w:p>
@@ -4369,7 +4865,27 @@
           <w:sz w:val="16"/>
           <w:szCs w:val="16"/>
         </w:rPr>
-        <w:t>I think you've done a good job paring down to MVP. I do want you to know that it is ok if you do not hit every single thing on the MVP list (that sometimes stresses students out as we near the end of the semester). Hitting much of the MVP and the project requirements like full crud (create, read, update, date), authentication/authorization, etc, is perfectly ok!</w:t>
+        <w:t xml:space="preserve">I think you've done a good job paring down to MVP. I do want you to know that it is ok if you do not hit every single thing on the MVP list (that sometimes stresses students out as we near the end of the semester). Hitting much of the MVP and the project requirements like full crud (create, read, update, date), authentication/authorization, </w:t>
+      </w:r>
+      <w:proofErr w:type="spellStart"/>
+      <w:r>
+        <w:rPr>
+          <w:rFonts w:ascii="Segoe UI" w:hAnsi="Segoe UI" w:cs="Segoe UI"/>
+          <w:color w:val="24292E"/>
+          <w:sz w:val="16"/>
+          <w:szCs w:val="16"/>
+        </w:rPr>
+        <w:t>etc</w:t>
+      </w:r>
+      <w:proofErr w:type="spellEnd"/>
+      <w:r>
+        <w:rPr>
+          <w:rFonts w:ascii="Segoe UI" w:hAnsi="Segoe UI" w:cs="Segoe UI"/>
+          <w:color w:val="24292E"/>
+          <w:sz w:val="16"/>
+          <w:szCs w:val="16"/>
+        </w:rPr>
+        <w:t>, is perfectly ok!</w:t>
       </w:r>
     </w:p>
     <w:p>
@@ -4582,7 +5098,27 @@
           <w:sz w:val="16"/>
           <w:szCs w:val="16"/>
         </w:rPr>
-        <w:t> Just to clarify your comment about needing many-to-manys. You do need more than one one-to-many relationship. Many-to-many relationships are </w:t>
+        <w:t> Just to clarify your comment about needing many-to-</w:t>
+      </w:r>
+      <w:proofErr w:type="spellStart"/>
+      <w:r>
+        <w:rPr>
+          <w:rFonts w:ascii="Segoe UI" w:hAnsi="Segoe UI" w:cs="Segoe UI"/>
+          <w:color w:val="24292E"/>
+          <w:sz w:val="16"/>
+          <w:szCs w:val="16"/>
+        </w:rPr>
+        <w:t>manys</w:t>
+      </w:r>
+      <w:proofErr w:type="spellEnd"/>
+      <w:r>
+        <w:rPr>
+          <w:rFonts w:ascii="Segoe UI" w:hAnsi="Segoe UI" w:cs="Segoe UI"/>
+          <w:color w:val="24292E"/>
+          <w:sz w:val="16"/>
+          <w:szCs w:val="16"/>
+        </w:rPr>
+        <w:t>. You do need more than one one-to-many relationship. Many-to-many relationships are </w:t>
       </w:r>
       <w:r>
         <w:rPr>
@@ -4714,7 +5250,27 @@
           <w:sz w:val="16"/>
           <w:szCs w:val="16"/>
         </w:rPr>
-        <w:t xml:space="preserve">SPA versus JSPs/Servlets. SPA is a-ok, that may mean, though, </w:t>
+        <w:t xml:space="preserve">SPA versus JSPs/Servlets. SPA is </w:t>
+      </w:r>
+      <w:proofErr w:type="spellStart"/>
+      <w:r>
+        <w:rPr>
+          <w:rFonts w:ascii="Segoe UI" w:hAnsi="Segoe UI" w:cs="Segoe UI"/>
+          <w:color w:val="24292E"/>
+          <w:sz w:val="16"/>
+          <w:szCs w:val="16"/>
+        </w:rPr>
+        <w:t>a-ok</w:t>
+      </w:r>
+      <w:proofErr w:type="spellEnd"/>
+      <w:r>
+        <w:rPr>
+          <w:rFonts w:ascii="Segoe UI" w:hAnsi="Segoe UI" w:cs="Segoe UI"/>
+          <w:color w:val="24292E"/>
+          <w:sz w:val="16"/>
+          <w:szCs w:val="16"/>
+        </w:rPr>
+        <w:t xml:space="preserve">, that may mean, though, </w:t>
       </w:r>
       <w:r>
         <w:rPr>
@@ -4733,7 +5289,87 @@
           <w:sz w:val="16"/>
           <w:szCs w:val="16"/>
         </w:rPr>
-        <w:t xml:space="preserve"> for the various aspects of your application. Example: the current search we did with jsps/servlets went something like jsp form =&gt; servlet =&gt; user data class, which created and returned a list of Users =&gt; servlet =&gt; JSP. With a SPA, a service would likely replace the servlet/userdata/user/servlet piece. This is actually the exercise for Week 9, so you will definitely be learning this, however that might be a bit late to implement it fully? Consider learning this sooner than the scheduled? Know that many of the pieces that we are building in the next few weeks will still be the same if you "servicify" - still need DAO, entities. What would go away are the servlets, which are replaced with services.</w:t>
+        <w:t xml:space="preserve"> for the various aspects of your application. Example: the current search we did with </w:t>
+      </w:r>
+      <w:proofErr w:type="spellStart"/>
+      <w:r>
+        <w:rPr>
+          <w:rFonts w:ascii="Segoe UI" w:hAnsi="Segoe UI" w:cs="Segoe UI"/>
+          <w:color w:val="24292E"/>
+          <w:sz w:val="16"/>
+          <w:szCs w:val="16"/>
+        </w:rPr>
+        <w:t>jsps</w:t>
+      </w:r>
+      <w:proofErr w:type="spellEnd"/>
+      <w:r>
+        <w:rPr>
+          <w:rFonts w:ascii="Segoe UI" w:hAnsi="Segoe UI" w:cs="Segoe UI"/>
+          <w:color w:val="24292E"/>
+          <w:sz w:val="16"/>
+          <w:szCs w:val="16"/>
+        </w:rPr>
+        <w:t xml:space="preserve">/servlets went something like </w:t>
+      </w:r>
+      <w:proofErr w:type="spellStart"/>
+      <w:r>
+        <w:rPr>
+          <w:rFonts w:ascii="Segoe UI" w:hAnsi="Segoe UI" w:cs="Segoe UI"/>
+          <w:color w:val="24292E"/>
+          <w:sz w:val="16"/>
+          <w:szCs w:val="16"/>
+        </w:rPr>
+        <w:t>jsp</w:t>
+      </w:r>
+      <w:proofErr w:type="spellEnd"/>
+      <w:r>
+        <w:rPr>
+          <w:rFonts w:ascii="Segoe UI" w:hAnsi="Segoe UI" w:cs="Segoe UI"/>
+          <w:color w:val="24292E"/>
+          <w:sz w:val="16"/>
+          <w:szCs w:val="16"/>
+        </w:rPr>
+        <w:t xml:space="preserve"> form =&gt; servlet =&gt; user data class, which created and returned a list of Users =&gt; servlet =&gt; JSP. With a SPA, a service would likely replace the servlet/</w:t>
+      </w:r>
+      <w:proofErr w:type="spellStart"/>
+      <w:r>
+        <w:rPr>
+          <w:rFonts w:ascii="Segoe UI" w:hAnsi="Segoe UI" w:cs="Segoe UI"/>
+          <w:color w:val="24292E"/>
+          <w:sz w:val="16"/>
+          <w:szCs w:val="16"/>
+        </w:rPr>
+        <w:t>userdata</w:t>
+      </w:r>
+      <w:proofErr w:type="spellEnd"/>
+      <w:r>
+        <w:rPr>
+          <w:rFonts w:ascii="Segoe UI" w:hAnsi="Segoe UI" w:cs="Segoe UI"/>
+          <w:color w:val="24292E"/>
+          <w:sz w:val="16"/>
+          <w:szCs w:val="16"/>
+        </w:rPr>
+        <w:t>/user/servlet piece. This is actually the exercise for Week 9, so you will definitely be learning this, however that might be a bit late to implement it fully? Consider learning this sooner than the scheduled? Know that many of the pieces that we are building in the next few weeks will still be the same if you "</w:t>
+      </w:r>
+      <w:proofErr w:type="spellStart"/>
+      <w:r>
+        <w:rPr>
+          <w:rFonts w:ascii="Segoe UI" w:hAnsi="Segoe UI" w:cs="Segoe UI"/>
+          <w:color w:val="24292E"/>
+          <w:sz w:val="16"/>
+          <w:szCs w:val="16"/>
+        </w:rPr>
+        <w:t>servicify</w:t>
+      </w:r>
+      <w:proofErr w:type="spellEnd"/>
+      <w:r>
+        <w:rPr>
+          <w:rFonts w:ascii="Segoe UI" w:hAnsi="Segoe UI" w:cs="Segoe UI"/>
+          <w:color w:val="24292E"/>
+          <w:sz w:val="16"/>
+          <w:szCs w:val="16"/>
+        </w:rPr>
+        <w:t>" - still need DAO, entities. What would go away are the servlets, which are replaced with services.</w:t>
       </w:r>
     </w:p>
     <w:p>
@@ -4770,7 +5406,27 @@
           <w:sz w:val="16"/>
           <w:szCs w:val="16"/>
         </w:rPr>
-        <w:t> can be a good one for locating "things" in a radius. If handling location data is not in the MVP, another api that might add value to your project is java mail - which is a java library that allows emailing. Perhaps there's a need for functionality to email the admin if there is bad info somewhere?</w:t>
+        <w:t xml:space="preserve"> can be a good one for locating "things" in a radius. If handling location data is not in the MVP, another </w:t>
+      </w:r>
+      <w:proofErr w:type="spellStart"/>
+      <w:r>
+        <w:rPr>
+          <w:rFonts w:ascii="Segoe UI" w:hAnsi="Segoe UI" w:cs="Segoe UI"/>
+          <w:color w:val="24292E"/>
+          <w:sz w:val="16"/>
+          <w:szCs w:val="16"/>
+        </w:rPr>
+        <w:t>api</w:t>
+      </w:r>
+      <w:proofErr w:type="spellEnd"/>
+      <w:r>
+        <w:rPr>
+          <w:rFonts w:ascii="Segoe UI" w:hAnsi="Segoe UI" w:cs="Segoe UI"/>
+          <w:color w:val="24292E"/>
+          <w:sz w:val="16"/>
+          <w:szCs w:val="16"/>
+        </w:rPr>
+        <w:t xml:space="preserve"> that might add value to your project is java mail - which is a java library that allows emailing. Perhaps there's a need for functionality to email the admin if there is bad info somewhere?</w:t>
       </w:r>
     </w:p>
     <w:p>
@@ -4916,8 +5572,9 @@
           <w:szCs w:val="20"/>
         </w:rPr>
         <w:br/>
-        <w:t>Eric Salzwedel</w:t>
-      </w:r>
+        <w:t xml:space="preserve">Eric </w:t>
+      </w:r>
+      <w:proofErr w:type="spellStart"/>
       <w:r>
         <w:rPr>
           <w:rFonts w:ascii="Courier New" w:eastAsia="Times New Roman" w:hAnsi="Courier New" w:cs="Courier New"/>
@@ -4925,9 +5582,9 @@
           <w:sz w:val="20"/>
           <w:szCs w:val="20"/>
         </w:rPr>
-        <w:br/>
-        <w:t>Salzwedel Community Little Free Pantry - Marshall 53559</w:t>
-      </w:r>
+        <w:t>Salzwedel</w:t>
+      </w:r>
+      <w:proofErr w:type="spellEnd"/>
       <w:r>
         <w:rPr>
           <w:rFonts w:ascii="Courier New" w:eastAsia="Times New Roman" w:hAnsi="Courier New" w:cs="Courier New"/>
@@ -4937,6 +5594,7 @@
         </w:rPr>
         <w:br/>
       </w:r>
+      <w:proofErr w:type="spellStart"/>
       <w:r>
         <w:rPr>
           <w:rFonts w:ascii="Courier New" w:eastAsia="Times New Roman" w:hAnsi="Courier New" w:cs="Courier New"/>
@@ -4944,9 +5602,9 @@
           <w:sz w:val="20"/>
           <w:szCs w:val="20"/>
         </w:rPr>
-        <w:br/>
-        <w:t>Makalah Wagner</w:t>
-      </w:r>
+        <w:t>Salzwedel</w:t>
+      </w:r>
+      <w:proofErr w:type="spellEnd"/>
       <w:r>
         <w:rPr>
           <w:rFonts w:ascii="Courier New" w:eastAsia="Times New Roman" w:hAnsi="Courier New" w:cs="Courier New"/>
@@ -4954,8 +5612,7 @@
           <w:sz w:val="20"/>
           <w:szCs w:val="20"/>
         </w:rPr>
-        <w:br/>
-        <w:t>Start here for ones already mapped - https://m.facebook.com/groups/daneconeighbors/permalink/2305374192940507/</w:t>
+        <w:t xml:space="preserve"> Community Little Free Pantry - Marshall 53559</w:t>
       </w:r>
       <w:r>
         <w:rPr>
@@ -4965,7 +5622,6 @@
           <w:szCs w:val="20"/>
         </w:rPr>
         <w:br/>
-        <w:t>Karen Andro</w:t>
       </w:r>
       <w:r>
         <w:rPr>
@@ -4975,8 +5631,8 @@
           <w:szCs w:val="20"/>
         </w:rPr>
         <w:br/>
-        <w:t>https://www.cacscw.org/.../dane-county-food-pantry-network/</w:t>
-      </w:r>
+      </w:r>
+      <w:proofErr w:type="spellStart"/>
       <w:r>
         <w:rPr>
           <w:rFonts w:ascii="Courier New" w:eastAsia="Times New Roman" w:hAnsi="Courier New" w:cs="Courier New"/>
@@ -4984,8 +5640,9 @@
           <w:sz w:val="20"/>
           <w:szCs w:val="20"/>
         </w:rPr>
-        <w:br/>
-      </w:r>
+        <w:t>Makalah</w:t>
+      </w:r>
+      <w:proofErr w:type="spellEnd"/>
       <w:r>
         <w:rPr>
           <w:rFonts w:ascii="Courier New" w:eastAsia="Times New Roman" w:hAnsi="Courier New" w:cs="Courier New"/>
@@ -4993,8 +5650,7 @@
           <w:sz w:val="20"/>
           <w:szCs w:val="20"/>
         </w:rPr>
-        <w:br/>
-        <w:t xml:space="preserve">    Marlene Hardick</w:t>
+        <w:t xml:space="preserve"> Wagner</w:t>
       </w:r>
       <w:r>
         <w:rPr>
@@ -5004,7 +5660,7 @@
           <w:szCs w:val="20"/>
         </w:rPr>
         <w:br/>
-        <w:t>badge icon</w:t>
+        <w:t>Start here for ones already mapped - https://m.facebook.com/groups/daneconeighbors/permalink/2305374192940507/</w:t>
       </w:r>
       <w:r>
         <w:rPr>
@@ -5014,8 +5670,9 @@
           <w:szCs w:val="20"/>
         </w:rPr>
         <w:br/>
-        <w:t>Please. Include nearby bus stops and actually address, phone #, actual days, hours open. Can clients shop for what they want or is it picking up a box at the curb.</w:t>
-      </w:r>
+        <w:t xml:space="preserve">Karen </w:t>
+      </w:r>
+      <w:proofErr w:type="spellStart"/>
       <w:r>
         <w:rPr>
           <w:rFonts w:ascii="Courier New" w:eastAsia="Times New Roman" w:hAnsi="Courier New" w:cs="Courier New"/>
@@ -5023,9 +5680,9 @@
           <w:sz w:val="20"/>
           <w:szCs w:val="20"/>
         </w:rPr>
-        <w:br/>
-        <w:t xml:space="preserve">    Delivery? Where? Area served?</w:t>
-      </w:r>
+        <w:t>Andro</w:t>
+      </w:r>
+      <w:proofErr w:type="spellEnd"/>
       <w:r>
         <w:rPr>
           <w:rFonts w:ascii="Courier New" w:eastAsia="Times New Roman" w:hAnsi="Courier New" w:cs="Courier New"/>
@@ -5034,7 +5691,7 @@
           <w:szCs w:val="20"/>
         </w:rPr>
         <w:br/>
-        <w:t xml:space="preserve">    Registration needed? Proof of income needed?</w:t>
+        <w:t>https://www.cacscw.org/.../dane-county-food-pantry-network/</w:t>
       </w:r>
       <w:r>
         <w:rPr>
@@ -5044,7 +5701,6 @@
           <w:szCs w:val="20"/>
         </w:rPr>
         <w:br/>
-        <w:t xml:space="preserve">    Schools with curbside pickup? Who qualifies?</w:t>
       </w:r>
       <w:r>
         <w:rPr>
@@ -5054,7 +5710,9 @@
           <w:szCs w:val="20"/>
         </w:rPr>
         <w:br/>
-      </w:r>
+        <w:t xml:space="preserve">    Marlene </w:t>
+      </w:r>
+      <w:proofErr w:type="spellStart"/>
       <w:r>
         <w:rPr>
           <w:rFonts w:ascii="Courier New" w:eastAsia="Times New Roman" w:hAnsi="Courier New" w:cs="Courier New"/>
@@ -5062,9 +5720,9 @@
           <w:sz w:val="20"/>
           <w:szCs w:val="20"/>
         </w:rPr>
-        <w:br/>
-        <w:t xml:space="preserve">    Sara J. Ariss: watertown comm pantry,</w:t>
-      </w:r>
+        <w:t>Hardick</w:t>
+      </w:r>
+      <w:proofErr w:type="spellEnd"/>
       <w:r>
         <w:rPr>
           <w:rFonts w:ascii="Courier New" w:eastAsia="Times New Roman" w:hAnsi="Courier New" w:cs="Courier New"/>
@@ -5073,7 +5731,7 @@
           <w:szCs w:val="20"/>
         </w:rPr>
         <w:br/>
-        <w:t xml:space="preserve">    Ruby's Pantry</w:t>
+        <w:t>badge icon</w:t>
       </w:r>
       <w:r>
         <w:rPr>
@@ -5083,7 +5741,7 @@
           <w:szCs w:val="20"/>
         </w:rPr>
         <w:br/>
-        <w:t xml:space="preserve">    Genos Pantry</w:t>
+        <w:t>Please. Include nearby bus stops and actually address, phone #, actual days, hours open. Can clients shop for what they want or is it picking up a box at the curb.</w:t>
       </w:r>
       <w:r>
         <w:rPr>
@@ -5093,7 +5751,7 @@
           <w:szCs w:val="20"/>
         </w:rPr>
         <w:br/>
-        <w:t>Immanual UMC jefferson</w:t>
+        <w:t xml:space="preserve">    Delivery? Where? Area served?</w:t>
       </w:r>
       <w:r>
         <w:rPr>
@@ -5103,6 +5761,7 @@
           <w:szCs w:val="20"/>
         </w:rPr>
         <w:br/>
+        <w:t xml:space="preserve">    Registration needed? Proof of income needed?</w:t>
       </w:r>
       <w:r>
         <w:rPr>
@@ -5112,7 +5771,7 @@
           <w:szCs w:val="20"/>
         </w:rPr>
         <w:br/>
-        <w:t>Community fridges:</w:t>
+        <w:t xml:space="preserve">    Schools with curbside pickup? Who qualifies?</w:t>
       </w:r>
       <w:r>
         <w:rPr>
@@ -5122,7 +5781,6 @@
           <w:szCs w:val="20"/>
         </w:rPr>
         <w:br/>
-        <w:t>https://www.facebook.com/MadisonCommunityFridges/?__cft__[0]=AZV0tt5nCgAEy9gwA-7ouvm4IHLIqZgNbD5ah1UnIg9SVYGGLO7j9f5_J6fVC0T3rSammvDpwirmVaBKa2in8GosPwmuUkp7eh6b2kVxUortLAgdEWjKr8NPf6ZVDZCAHiU_akTrj5h_E0Lin0trirxo2HJPXu4JFzkCdTwMnyKevR0TxftPeKuxIA479dFFBFw&amp;__tn__=R]-R</w:t>
       </w:r>
       <w:r>
         <w:rPr>
@@ -5132,8 +5790,9 @@
           <w:szCs w:val="20"/>
         </w:rPr>
         <w:br/>
-        <w:t>Prairie rod pantry</w:t>
-      </w:r>
+        <w:t xml:space="preserve">    Sara J. </w:t>
+      </w:r>
+      <w:proofErr w:type="spellStart"/>
       <w:r>
         <w:rPr>
           <w:rFonts w:ascii="Courier New" w:eastAsia="Times New Roman" w:hAnsi="Courier New" w:cs="Courier New"/>
@@ -5141,8 +5800,9 @@
           <w:sz w:val="20"/>
           <w:szCs w:val="20"/>
         </w:rPr>
-        <w:br/>
-      </w:r>
+        <w:t>Ariss</w:t>
+      </w:r>
+      <w:proofErr w:type="spellEnd"/>
       <w:r>
         <w:rPr>
           <w:rFonts w:ascii="Courier New" w:eastAsia="Times New Roman" w:hAnsi="Courier New" w:cs="Courier New"/>
@@ -5150,9 +5810,9 @@
           <w:sz w:val="20"/>
           <w:szCs w:val="20"/>
         </w:rPr>
-        <w:br/>
-        <w:t>Sandburg Community Food pantry (although we are temporarily not active due to the cold weather) https://www.facebook.com/sandburgfoodpantry</w:t>
-      </w:r>
+        <w:t xml:space="preserve">: </w:t>
+      </w:r>
+      <w:proofErr w:type="spellStart"/>
       <w:r>
         <w:rPr>
           <w:rFonts w:ascii="Courier New" w:eastAsia="Times New Roman" w:hAnsi="Courier New" w:cs="Courier New"/>
@@ -5160,9 +5820,9 @@
           <w:sz w:val="20"/>
           <w:szCs w:val="20"/>
         </w:rPr>
-        <w:br/>
-        <w:t xml:space="preserve">    https://publichealthmdc.com/.../2020-04-06_COVID-19_Food...</w:t>
-      </w:r>
+        <w:t>watertown</w:t>
+      </w:r>
+      <w:proofErr w:type="spellEnd"/>
       <w:r>
         <w:rPr>
           <w:rFonts w:ascii="Courier New" w:eastAsia="Times New Roman" w:hAnsi="Courier New" w:cs="Courier New"/>
@@ -5170,8 +5830,7 @@
           <w:sz w:val="20"/>
           <w:szCs w:val="20"/>
         </w:rPr>
-        <w:br/>
-        <w:t xml:space="preserve">        http://bit.ly/MadisonCOVID-Edit the food section might be a good start</w:t>
+        <w:t xml:space="preserve"> comm pantry,</w:t>
       </w:r>
       <w:r>
         <w:rPr>
@@ -5181,6 +5840,7 @@
           <w:szCs w:val="20"/>
         </w:rPr>
         <w:br/>
+        <w:t xml:space="preserve">    Ruby's Pantry</w:t>
       </w:r>
       <w:r>
         <w:rPr>
@@ -5190,6 +5850,7 @@
           <w:szCs w:val="20"/>
         </w:rPr>
         <w:br/>
+        <w:t xml:space="preserve">    Genos Pantry</w:t>
       </w:r>
       <w:r>
         <w:rPr>
@@ -5199,8 +5860,8 @@
           <w:szCs w:val="20"/>
         </w:rPr>
         <w:br/>
-        <w:t xml:space="preserve">            May i recommend a place for folks to comment, give advice, rate the pantry?</w:t>
-      </w:r>
+      </w:r>
+      <w:proofErr w:type="spellStart"/>
       <w:r>
         <w:rPr>
           <w:rFonts w:ascii="Courier New" w:eastAsia="Times New Roman" w:hAnsi="Courier New" w:cs="Courier New"/>
@@ -5208,9 +5869,9 @@
           <w:sz w:val="20"/>
           <w:szCs w:val="20"/>
         </w:rPr>
-        <w:br/>
-        <w:t xml:space="preserve">            </w:t>
-      </w:r>
+        <w:t>Immanual</w:t>
+      </w:r>
+      <w:proofErr w:type="spellEnd"/>
       <w:r>
         <w:rPr>
           <w:rFonts w:ascii="Courier New" w:eastAsia="Times New Roman" w:hAnsi="Courier New" w:cs="Courier New"/>
@@ -5218,6 +5879,162 @@
           <w:sz w:val="20"/>
           <w:szCs w:val="20"/>
         </w:rPr>
+        <w:t xml:space="preserve"> UMC </w:t>
+      </w:r>
+      <w:proofErr w:type="spellStart"/>
+      <w:r>
+        <w:rPr>
+          <w:rFonts w:ascii="Courier New" w:eastAsia="Times New Roman" w:hAnsi="Courier New" w:cs="Courier New"/>
+          <w:color w:val="A9B7C6"/>
+          <w:sz w:val="20"/>
+          <w:szCs w:val="20"/>
+        </w:rPr>
+        <w:t>jefferson</w:t>
+      </w:r>
+      <w:proofErr w:type="spellEnd"/>
+      <w:r>
+        <w:rPr>
+          <w:rFonts w:ascii="Courier New" w:eastAsia="Times New Roman" w:hAnsi="Courier New" w:cs="Courier New"/>
+          <w:color w:val="A9B7C6"/>
+          <w:sz w:val="20"/>
+          <w:szCs w:val="20"/>
+        </w:rPr>
+        <w:br/>
+      </w:r>
+      <w:r>
+        <w:rPr>
+          <w:rFonts w:ascii="Courier New" w:eastAsia="Times New Roman" w:hAnsi="Courier New" w:cs="Courier New"/>
+          <w:color w:val="A9B7C6"/>
+          <w:sz w:val="20"/>
+          <w:szCs w:val="20"/>
+        </w:rPr>
+        <w:br/>
+        <w:t>Community fridges:</w:t>
+      </w:r>
+      <w:r>
+        <w:rPr>
+          <w:rFonts w:ascii="Courier New" w:eastAsia="Times New Roman" w:hAnsi="Courier New" w:cs="Courier New"/>
+          <w:color w:val="A9B7C6"/>
+          <w:sz w:val="20"/>
+          <w:szCs w:val="20"/>
+        </w:rPr>
+        <w:br/>
+        <w:t>https://www.facebook.com/MadisonCommunityFridges/?__cft__[0]=AZV0tt5nCgAEy9gwA-7ouvm4IHLIqZgNbD5ah1UnIg9SVYGGLO7j9f5_J6fVC0T3rSammvDpwirmVaBKa2in8GosPwmuUkp7eh6b2kVxUortLAgdEWjKr8NPf6ZVDZCAHiU_akTrj5h_E0Lin0trirxo2HJPXu4JFzkCdTwMnyKevR0TxftPeKuxIA479dFFBFw&amp;__tn__=R]-R</w:t>
+      </w:r>
+      <w:r>
+        <w:rPr>
+          <w:rFonts w:ascii="Courier New" w:eastAsia="Times New Roman" w:hAnsi="Courier New" w:cs="Courier New"/>
+          <w:color w:val="A9B7C6"/>
+          <w:sz w:val="20"/>
+          <w:szCs w:val="20"/>
+        </w:rPr>
+        <w:br/>
+        <w:t>Prairie rod pantry</w:t>
+      </w:r>
+      <w:r>
+        <w:rPr>
+          <w:rFonts w:ascii="Courier New" w:eastAsia="Times New Roman" w:hAnsi="Courier New" w:cs="Courier New"/>
+          <w:color w:val="A9B7C6"/>
+          <w:sz w:val="20"/>
+          <w:szCs w:val="20"/>
+        </w:rPr>
+        <w:br/>
+      </w:r>
+      <w:r>
+        <w:rPr>
+          <w:rFonts w:ascii="Courier New" w:eastAsia="Times New Roman" w:hAnsi="Courier New" w:cs="Courier New"/>
+          <w:color w:val="A9B7C6"/>
+          <w:sz w:val="20"/>
+          <w:szCs w:val="20"/>
+        </w:rPr>
+        <w:br/>
+        <w:t>Sandburg Community Food pantry (although we are temporarily not active due to the cold weather) https://www.facebook.com/sandburgfoodpantry</w:t>
+      </w:r>
+      <w:r>
+        <w:rPr>
+          <w:rFonts w:ascii="Courier New" w:eastAsia="Times New Roman" w:hAnsi="Courier New" w:cs="Courier New"/>
+          <w:color w:val="A9B7C6"/>
+          <w:sz w:val="20"/>
+          <w:szCs w:val="20"/>
+        </w:rPr>
+        <w:br/>
+        <w:t xml:space="preserve">    https://publichealthmdc.com/.../2020-04-06_COVID-19_Food...</w:t>
+      </w:r>
+      <w:r>
+        <w:rPr>
+          <w:rFonts w:ascii="Courier New" w:eastAsia="Times New Roman" w:hAnsi="Courier New" w:cs="Courier New"/>
+          <w:color w:val="A9B7C6"/>
+          <w:sz w:val="20"/>
+          <w:szCs w:val="20"/>
+        </w:rPr>
+        <w:br/>
+        <w:t xml:space="preserve">        http://bit.ly/MadisonCOVID-Edit the food section might be a good start</w:t>
+      </w:r>
+      <w:r>
+        <w:rPr>
+          <w:rFonts w:ascii="Courier New" w:eastAsia="Times New Roman" w:hAnsi="Courier New" w:cs="Courier New"/>
+          <w:color w:val="A9B7C6"/>
+          <w:sz w:val="20"/>
+          <w:szCs w:val="20"/>
+        </w:rPr>
+        <w:br/>
+      </w:r>
+      <w:r>
+        <w:rPr>
+          <w:rFonts w:ascii="Courier New" w:eastAsia="Times New Roman" w:hAnsi="Courier New" w:cs="Courier New"/>
+          <w:color w:val="A9B7C6"/>
+          <w:sz w:val="20"/>
+          <w:szCs w:val="20"/>
+        </w:rPr>
+        <w:br/>
+      </w:r>
+      <w:r>
+        <w:rPr>
+          <w:rFonts w:ascii="Courier New" w:eastAsia="Times New Roman" w:hAnsi="Courier New" w:cs="Courier New"/>
+          <w:color w:val="A9B7C6"/>
+          <w:sz w:val="20"/>
+          <w:szCs w:val="20"/>
+        </w:rPr>
+        <w:br/>
+        <w:t xml:space="preserve">            May </w:t>
+      </w:r>
+      <w:proofErr w:type="spellStart"/>
+      <w:r>
+        <w:rPr>
+          <w:rFonts w:ascii="Courier New" w:eastAsia="Times New Roman" w:hAnsi="Courier New" w:cs="Courier New"/>
+          <w:color w:val="A9B7C6"/>
+          <w:sz w:val="20"/>
+          <w:szCs w:val="20"/>
+        </w:rPr>
+        <w:t>i</w:t>
+      </w:r>
+      <w:proofErr w:type="spellEnd"/>
+      <w:r>
+        <w:rPr>
+          <w:rFonts w:ascii="Courier New" w:eastAsia="Times New Roman" w:hAnsi="Courier New" w:cs="Courier New"/>
+          <w:color w:val="A9B7C6"/>
+          <w:sz w:val="20"/>
+          <w:szCs w:val="20"/>
+        </w:rPr>
+        <w:t xml:space="preserve"> recommend a place for folks to comment, give advice, rate the pantry?</w:t>
+      </w:r>
+      <w:r>
+        <w:rPr>
+          <w:rFonts w:ascii="Courier New" w:eastAsia="Times New Roman" w:hAnsi="Courier New" w:cs="Courier New"/>
+          <w:color w:val="A9B7C6"/>
+          <w:sz w:val="20"/>
+          <w:szCs w:val="20"/>
+        </w:rPr>
+        <w:br/>
+        <w:t xml:space="preserve">            </w:t>
+      </w:r>
+      <w:r>
+        <w:rPr>
+          <w:rFonts w:ascii="Courier New" w:eastAsia="Times New Roman" w:hAnsi="Courier New" w:cs="Courier New"/>
+          <w:color w:val="A9B7C6"/>
+          <w:sz w:val="20"/>
+          <w:szCs w:val="20"/>
+        </w:rPr>
         <w:br/>
         <w:t xml:space="preserve">            *//</w:t>
       </w:r>
@@ -5311,8 +6128,18 @@
           <w:b/>
           <w:bCs/>
         </w:rPr>
-        <w:t>Sat 2/13 2 hrs</w:t>
-      </w:r>
+        <w:t xml:space="preserve">Sat 2/13 2 </w:t>
+      </w:r>
+      <w:proofErr w:type="spellStart"/>
+      <w:r>
+        <w:rPr>
+          <w:rFonts w:ascii="Calibri" w:eastAsia="Times New Roman" w:hAnsi="Calibri" w:cs="Calibri"/>
+          <w:b/>
+          <w:bCs/>
+        </w:rPr>
+        <w:t>hrs</w:t>
+      </w:r>
+      <w:proofErr w:type="spellEnd"/>
     </w:p>
     <w:p>
       <w:pPr>
@@ -5417,8 +6244,13 @@
         <w:t>WEEK 5;</w:t>
       </w:r>
       <w:r>
-        <w:t xml:space="preserve">  17 hrs</w:t>
-      </w:r>
+        <w:t xml:space="preserve">  17 </w:t>
+      </w:r>
+      <w:proofErr w:type="spellStart"/>
+      <w:r>
+        <w:t>hrs</w:t>
+      </w:r>
+      <w:proofErr w:type="spellEnd"/>
     </w:p>
     <w:p>
       <w:r>
@@ -5428,7 +6260,15 @@
     <w:p>
       <w:r>
         <w:tab/>
-        <w:t>Prepping for TV interview!!  Channel 3 did a segment about my project, which was really heartening and exciting.  I have alot more pressure to do this well, now</w:t>
+        <w:t xml:space="preserve">Prepping for TV interview!!  Channel 3 did a segment about my project, which was really heartening and exciting.  I have </w:t>
+      </w:r>
+      <w:proofErr w:type="spellStart"/>
+      <w:r>
+        <w:t>alot</w:t>
+      </w:r>
+      <w:proofErr w:type="spellEnd"/>
+      <w:r>
+        <w:t xml:space="preserve"> more pressure to do this well, now</w:t>
       </w:r>
       <w:r>
         <w:t>.</w:t>
@@ -5451,7 +6291,15 @@
     <w:p>
       <w:r>
         <w:tab/>
-        <w:t>Working on adding hibernate to my project, having a few troubles after moving to a test db, now I keep getting a table not found error, I did some googling, but I haven’t figured it out yet..</w:t>
+        <w:t xml:space="preserve">Working on adding hibernate to my project, having a few troubles after moving to a test </w:t>
+      </w:r>
+      <w:proofErr w:type="spellStart"/>
+      <w:r>
+        <w:t>db</w:t>
+      </w:r>
+      <w:proofErr w:type="spellEnd"/>
+      <w:r>
+        <w:t>, now I keep getting a table not found error, I did some googling, but I haven’t figured it out yet..</w:t>
       </w:r>
     </w:p>
     <w:p/>
@@ -5460,12 +6308,25 @@
         <w:t xml:space="preserve">Thurs: </w:t>
       </w:r>
       <w:r>
-        <w:t>2 hrs</w:t>
-      </w:r>
-    </w:p>
-    <w:p>
-      <w:r>
-        <w:t>Working on getting the logging just right with hibernate filepaths, I’ve been getting errors that the files can’t be renamed, so I tried renaming and moving, I fixed the error for now, but my hibernate logs aren’t I the right place with the right name…so…</w:t>
+        <w:t xml:space="preserve">2 </w:t>
+      </w:r>
+      <w:proofErr w:type="spellStart"/>
+      <w:r>
+        <w:t>hrs</w:t>
+      </w:r>
+      <w:proofErr w:type="spellEnd"/>
+    </w:p>
+    <w:p>
+      <w:r>
+        <w:t xml:space="preserve">Working on getting the logging just right with hibernate </w:t>
+      </w:r>
+      <w:proofErr w:type="spellStart"/>
+      <w:r>
+        <w:t>filepaths</w:t>
+      </w:r>
+      <w:proofErr w:type="spellEnd"/>
+      <w:r>
+        <w:t>, I’ve been getting errors that the files can’t be renamed, so I tried renaming and moving, I fixed the error for now, but my hibernate logs aren’t I the right place with the right name…so…</w:t>
       </w:r>
     </w:p>
     <w:p>
@@ -5476,33 +6337,88 @@
     <w:p/>
     <w:p>
       <w:r>
-        <w:t>Sat 2/20 : 4 hrs</w:t>
-      </w:r>
-    </w:p>
-    <w:p>
-      <w:r>
-        <w:t>Working on the userRole dao and testing, after implementing the .equals method I have a lot of failing tests</w:t>
-      </w:r>
-    </w:p>
-    <w:p>
-      <w:r>
-        <w:t xml:space="preserve">Sunday 2 hrs:  </w:t>
-      </w:r>
-    </w:p>
-    <w:p>
-      <w:r>
-        <w:t xml:space="preserve">I went too far in implementing the .equals method, and did it for the userRole dao, too, which was what was leading to all the problems I was having.  I am still having a problem with inserting a role without a username, so for now I have made that column not null, so I will have to </w:t>
-      </w:r>
-      <w:r>
-        <w:t>monitor that</w:t>
-      </w:r>
-      <w:r>
-        <w:t xml:space="preserve"> as well.  </w:t>
-      </w:r>
-    </w:p>
-    <w:p>
-      <w:r>
-        <w:t>I don’t think I ever got that student liscense from IntelliJ, so now my sessions are limited to 30 minutes..have to check on that…</w:t>
+        <w:t xml:space="preserve">Sat 2/20 : 4 </w:t>
+      </w:r>
+      <w:proofErr w:type="spellStart"/>
+      <w:r>
+        <w:t>hrs</w:t>
+      </w:r>
+      <w:proofErr w:type="spellEnd"/>
+    </w:p>
+    <w:p>
+      <w:r>
+        <w:t xml:space="preserve">Working on the </w:t>
+      </w:r>
+      <w:proofErr w:type="spellStart"/>
+      <w:r>
+        <w:t>userRole</w:t>
+      </w:r>
+      <w:proofErr w:type="spellEnd"/>
+      <w:r>
+        <w:t xml:space="preserve"> </w:t>
+      </w:r>
+      <w:proofErr w:type="spellStart"/>
+      <w:r>
+        <w:t>dao</w:t>
+      </w:r>
+      <w:proofErr w:type="spellEnd"/>
+      <w:r>
+        <w:t xml:space="preserve"> and testing, after implementing the .equals method I have a lot of failing tests</w:t>
+      </w:r>
+    </w:p>
+    <w:p>
+      <w:r>
+        <w:t xml:space="preserve">Sunday 2 </w:t>
+      </w:r>
+      <w:proofErr w:type="spellStart"/>
+      <w:r>
+        <w:t>hrs</w:t>
+      </w:r>
+      <w:proofErr w:type="spellEnd"/>
+      <w:r>
+        <w:t xml:space="preserve">:  </w:t>
+      </w:r>
+    </w:p>
+    <w:p>
+      <w:r>
+        <w:t xml:space="preserve">I went too far in implementing the .equals method, and did it for the </w:t>
+      </w:r>
+      <w:proofErr w:type="spellStart"/>
+      <w:r>
+        <w:t>userRole</w:t>
+      </w:r>
+      <w:proofErr w:type="spellEnd"/>
+      <w:r>
+        <w:t xml:space="preserve"> </w:t>
+      </w:r>
+      <w:proofErr w:type="spellStart"/>
+      <w:r>
+        <w:t>dao</w:t>
+      </w:r>
+      <w:proofErr w:type="spellEnd"/>
+      <w:r>
+        <w:t xml:space="preserve">, too, which was what was leading to all the problems I was having.  I am still having a problem with inserting a role without a username, so for now I have made that column not null, so I will have to monitor that as well.  </w:t>
+      </w:r>
+    </w:p>
+    <w:p>
+      <w:r>
+        <w:t xml:space="preserve">I don’t think I ever got that student </w:t>
+      </w:r>
+      <w:proofErr w:type="spellStart"/>
+      <w:r>
+        <w:t>liscense</w:t>
+      </w:r>
+      <w:proofErr w:type="spellEnd"/>
+      <w:r>
+        <w:t xml:space="preserve"> from IntelliJ, so now my sessions are limited to 30 </w:t>
+      </w:r>
+      <w:proofErr w:type="spellStart"/>
+      <w:r>
+        <w:t>minutes..have</w:t>
+      </w:r>
+      <w:proofErr w:type="spellEnd"/>
+      <w:r>
+        <w:t xml:space="preserve"> to check on that…</w:t>
       </w:r>
     </w:p>
     <w:p>
@@ -5533,7 +6449,23 @@
     </w:p>
     <w:p>
       <w:r>
-        <w:t>Made the generic dao class and used it for testing with userRoleDao tests.</w:t>
+        <w:t xml:space="preserve">Made the generic </w:t>
+      </w:r>
+      <w:proofErr w:type="spellStart"/>
+      <w:r>
+        <w:t>dao</w:t>
+      </w:r>
+      <w:proofErr w:type="spellEnd"/>
+      <w:r>
+        <w:t xml:space="preserve"> class and used it for testing with </w:t>
+      </w:r>
+      <w:proofErr w:type="spellStart"/>
+      <w:r>
+        <w:t>userRoleDao</w:t>
+      </w:r>
+      <w:proofErr w:type="spellEnd"/>
+      <w:r>
+        <w:t xml:space="preserve"> tests.</w:t>
       </w:r>
     </w:p>
     <w:p/>
@@ -5542,8 +6474,13 @@
         <w:t>Tues 2/23:</w:t>
       </w:r>
       <w:r>
-        <w:t xml:space="preserve"> 2 hrs</w:t>
-      </w:r>
+        <w:t xml:space="preserve"> 2 </w:t>
+      </w:r>
+      <w:proofErr w:type="spellStart"/>
+      <w:r>
+        <w:t>hrs</w:t>
+      </w:r>
+      <w:proofErr w:type="spellEnd"/>
     </w:p>
     <w:p>
       <w:r>
@@ -5576,13 +6513,37 @@
     </w:p>
     <w:p>
       <w:r>
-        <w:t xml:space="preserve">I’m wondering if I have too many fields on my food_resource table…and still wondering about class hierarchy and subclasses…and how that all fits in…  </w:t>
-      </w:r>
-      <w:r>
-        <w:t>For now I’m unsure of how the type table really fits in.  I want to classify resources by type, I want to be able to show the types of services offered by each owner, and each resource by type.  I made a location and contact table to get rid of redundancy.  There is still some ambiguity in some of resource columns, though…room for error.  Like for delivery, maybe I should make that a Boolean and reference another table that has better delivery details(more searchable)….  Then I would add 2 more columns, though, a delivery Boolean and if there is delivery offered a deliveryServiceId…</w:t>
-      </w:r>
-      <w:r>
-        <w:t xml:space="preserve">  I could also have a meal details table..but I don’t think I will go there yet.</w:t>
+        <w:t xml:space="preserve">I’m wondering if I have too many fields on my </w:t>
+      </w:r>
+      <w:proofErr w:type="spellStart"/>
+      <w:r>
+        <w:t>food_resource</w:t>
+      </w:r>
+      <w:proofErr w:type="spellEnd"/>
+      <w:r>
+        <w:t xml:space="preserve"> table…and still wondering about class hierarchy and subclasses…and how that all fits in…  </w:t>
+      </w:r>
+      <w:r>
+        <w:t xml:space="preserve">For now I’m unsure of how the type table really fits in.  I want to classify resources by type, I want to be able to show the types of services offered by each owner, and each resource by type.  I made a location and contact table to get rid of redundancy.  There is still some ambiguity in some of resource columns, though…room for error.  Like for delivery, maybe I should make that a Boolean and reference another table that has better delivery details(more searchable)….  Then I would add 2 more columns, though, a delivery Boolean and if there is delivery offered a </w:t>
+      </w:r>
+      <w:proofErr w:type="spellStart"/>
+      <w:r>
+        <w:t>deliveryServiceId</w:t>
+      </w:r>
+      <w:proofErr w:type="spellEnd"/>
+      <w:r>
+        <w:t>…</w:t>
+      </w:r>
+      <w:r>
+        <w:t xml:space="preserve">  I could also have a meal details </w:t>
+      </w:r>
+      <w:proofErr w:type="spellStart"/>
+      <w:r>
+        <w:t>table..but</w:t>
+      </w:r>
+      <w:proofErr w:type="spellEnd"/>
+      <w:r>
+        <w:t xml:space="preserve"> I don’t think I will go there yet.</w:t>
       </w:r>
     </w:p>
     <w:p>
@@ -5668,7 +6629,27 @@
           <w:sz w:val="16"/>
           <w:szCs w:val="16"/>
         </w:rPr>
-        <w:t>My name is Julie Eichhorn, and I am a researcher at UW working at the Waisman Center. I am also a student in the D2P program on campus. During this class we learn how to take an innovative product to market. Our team is interested in learning more about your class project and the impact on local food pantries.  </w:t>
+        <w:t xml:space="preserve">My name is Julie Eichhorn, and I am a researcher at UW working at the </w:t>
+      </w:r>
+      <w:proofErr w:type="spellStart"/>
+      <w:r>
+        <w:rPr>
+          <w:rFonts w:ascii="Calibri" w:eastAsia="Times New Roman" w:hAnsi="Calibri" w:cs="Calibri"/>
+          <w:color w:val="000000"/>
+          <w:sz w:val="16"/>
+          <w:szCs w:val="16"/>
+        </w:rPr>
+        <w:t>Waisman</w:t>
+      </w:r>
+      <w:proofErr w:type="spellEnd"/>
+      <w:r>
+        <w:rPr>
+          <w:rFonts w:ascii="Calibri" w:eastAsia="Times New Roman" w:hAnsi="Calibri" w:cs="Calibri"/>
+          <w:color w:val="000000"/>
+          <w:sz w:val="16"/>
+          <w:szCs w:val="16"/>
+        </w:rPr>
+        <w:t xml:space="preserve"> Center. I am also a student in the D2P program on campus. During this class we learn how to take an innovative product to market. Our team is interested in learning more about your class project and the impact on local food pantries.  </w:t>
       </w:r>
       <w:r>
         <w:rPr>
@@ -5801,6 +6782,615 @@
       </w:r>
     </w:p>
     <w:p/>
+    <w:p>
+      <w:r>
+        <w:lastRenderedPageBreak/>
+        <w:t xml:space="preserve">Sun 2/29  10 </w:t>
+      </w:r>
+      <w:proofErr w:type="spellStart"/>
+      <w:r>
+        <w:t>hrs</w:t>
+      </w:r>
+      <w:proofErr w:type="spellEnd"/>
+    </w:p>
+    <w:p>
+      <w:pPr>
+        <w:pStyle w:val="ListParagraph"/>
+        <w:numPr>
+          <w:ilvl w:val="0"/>
+          <w:numId w:val="9"/>
+        </w:numPr>
+      </w:pPr>
+      <w:r>
+        <w:t>Working on reviewing Jordyn’s project.</w:t>
+      </w:r>
+    </w:p>
+    <w:p>
+      <w:pPr>
+        <w:pStyle w:val="ListParagraph"/>
+        <w:numPr>
+          <w:ilvl w:val="0"/>
+          <w:numId w:val="9"/>
+        </w:numPr>
+      </w:pPr>
+      <w:r>
+        <w:t>Clean Code talks</w:t>
+      </w:r>
+    </w:p>
+    <w:p>
+      <w:pPr>
+        <w:pStyle w:val="ListParagraph"/>
+        <w:numPr>
+          <w:ilvl w:val="0"/>
+          <w:numId w:val="9"/>
+        </w:numPr>
+      </w:pPr>
+      <w:r>
+        <w:t xml:space="preserve">AWS deploy: oh boy, this was going well until the last step, where it all seemed to fall apart.  I had putty working. I just can’t get the data on the AWS deployment, so I spent a </w:t>
+      </w:r>
+      <w:proofErr w:type="spellStart"/>
+      <w:r>
+        <w:t>loooong</w:t>
+      </w:r>
+      <w:proofErr w:type="spellEnd"/>
+      <w:r>
+        <w:t xml:space="preserve"> time trying to create different WAR files in IntelliJ, editing the run configurations, and redeploying on the tomcat manager.  It’s still not working.</w:t>
+      </w:r>
+    </w:p>
+    <w:p>
+      <w:r>
+        <w:t>Tues 3/2 9;30-2;30</w:t>
+      </w:r>
+    </w:p>
+    <w:p>
+      <w:pPr>
+        <w:pStyle w:val="ListParagraph"/>
+        <w:numPr>
+          <w:ilvl w:val="0"/>
+          <w:numId w:val="10"/>
+        </w:numPr>
+      </w:pPr>
+      <w:r>
+        <w:t xml:space="preserve">Still trying to deploy on AWS, now putty is having a connection time out issue, so I tried the windows </w:t>
+      </w:r>
+      <w:proofErr w:type="spellStart"/>
+      <w:r>
+        <w:t>ssh</w:t>
+      </w:r>
+      <w:proofErr w:type="spellEnd"/>
+      <w:r>
+        <w:t>, and I get a connection timeout, too.</w:t>
+      </w:r>
+    </w:p>
+    <w:p>
+      <w:pPr>
+        <w:pStyle w:val="NormalWeb"/>
+        <w:numPr>
+          <w:ilvl w:val="0"/>
+          <w:numId w:val="11"/>
+        </w:numPr>
+        <w:shd w:val="clear" w:color="auto" w:fill="FFFFFF"/>
+        <w:spacing w:before="240" w:beforeAutospacing="0" w:after="240" w:afterAutospacing="0"/>
+        <w:ind w:left="495" w:right="-225"/>
+        <w:rPr>
+          <w:rFonts w:ascii="Segoe UI" w:hAnsi="Segoe UI" w:cs="Segoe UI"/>
+          <w:color w:val="24292E"/>
+          <w:sz w:val="21"/>
+          <w:szCs w:val="21"/>
+        </w:rPr>
+      </w:pPr>
+      <w:r>
+        <w:t xml:space="preserve">I’m getting really overwhelmed and feel behind and hopeless. There is </w:t>
+      </w:r>
+      <w:proofErr w:type="spellStart"/>
+      <w:r>
+        <w:t>soooooo</w:t>
+      </w:r>
+      <w:proofErr w:type="spellEnd"/>
+      <w:r>
+        <w:t xml:space="preserve"> much to get my head around.   But I need to get ready for checkpoint 2.  So I need to just focus and try to go back and fix all the things that are wrong so far.  I need to get more organized, and go over all the feedback I have received.</w:t>
+      </w:r>
+    </w:p>
+    <w:p>
+      <w:pPr>
+        <w:pStyle w:val="NormalWeb"/>
+        <w:numPr>
+          <w:ilvl w:val="0"/>
+          <w:numId w:val="11"/>
+        </w:numPr>
+        <w:shd w:val="clear" w:color="auto" w:fill="FFFFFF"/>
+        <w:spacing w:before="240" w:beforeAutospacing="0" w:after="240" w:afterAutospacing="0"/>
+        <w:ind w:left="495" w:right="-225"/>
+        <w:rPr>
+          <w:rFonts w:ascii="Segoe UI" w:hAnsi="Segoe UI" w:cs="Segoe UI"/>
+          <w:color w:val="24292E"/>
+          <w:sz w:val="16"/>
+          <w:szCs w:val="16"/>
+        </w:rPr>
+      </w:pPr>
+      <w:r>
+        <w:rPr>
+          <w:sz w:val="16"/>
+          <w:szCs w:val="16"/>
+        </w:rPr>
+        <w:t xml:space="preserve">  </w:t>
+      </w:r>
+      <w:r>
+        <w:rPr>
+          <w:rFonts w:ascii="Segoe UI" w:hAnsi="Segoe UI" w:cs="Segoe UI"/>
+          <w:color w:val="24292E"/>
+          <w:sz w:val="16"/>
+          <w:szCs w:val="16"/>
+        </w:rPr>
+        <w:t xml:space="preserve">I am not sure if this is causing issues with your equals and </w:t>
+      </w:r>
+      <w:proofErr w:type="spellStart"/>
+      <w:r>
+        <w:rPr>
+          <w:rFonts w:ascii="Segoe UI" w:hAnsi="Segoe UI" w:cs="Segoe UI"/>
+          <w:color w:val="24292E"/>
+          <w:sz w:val="16"/>
+          <w:szCs w:val="16"/>
+        </w:rPr>
+        <w:t>toString</w:t>
+      </w:r>
+      <w:proofErr w:type="spellEnd"/>
+      <w:r>
+        <w:rPr>
+          <w:rFonts w:ascii="Segoe UI" w:hAnsi="Segoe UI" w:cs="Segoe UI"/>
+          <w:color w:val="24292E"/>
+          <w:sz w:val="16"/>
+          <w:szCs w:val="16"/>
+        </w:rPr>
+        <w:t xml:space="preserve"> methods, but we have to be careful with methods like </w:t>
+      </w:r>
+      <w:proofErr w:type="spellStart"/>
+      <w:r>
+        <w:rPr>
+          <w:rFonts w:ascii="Segoe UI" w:hAnsi="Segoe UI" w:cs="Segoe UI"/>
+          <w:color w:val="24292E"/>
+          <w:sz w:val="16"/>
+          <w:szCs w:val="16"/>
+        </w:rPr>
+        <w:t>toString</w:t>
+      </w:r>
+      <w:proofErr w:type="spellEnd"/>
+      <w:r>
+        <w:rPr>
+          <w:rFonts w:ascii="Segoe UI" w:hAnsi="Segoe UI" w:cs="Segoe UI"/>
+          <w:color w:val="24292E"/>
+          <w:sz w:val="16"/>
+          <w:szCs w:val="16"/>
+        </w:rPr>
+        <w:t xml:space="preserve"> with one-to-many relationships. Example: if </w:t>
+      </w:r>
+      <w:proofErr w:type="spellStart"/>
+      <w:r>
+        <w:rPr>
+          <w:rFonts w:ascii="Segoe UI" w:hAnsi="Segoe UI" w:cs="Segoe UI"/>
+          <w:color w:val="24292E"/>
+          <w:sz w:val="16"/>
+          <w:szCs w:val="16"/>
+        </w:rPr>
+        <w:t>User.toString</w:t>
+      </w:r>
+      <w:proofErr w:type="spellEnd"/>
+      <w:r>
+        <w:rPr>
+          <w:rFonts w:ascii="Segoe UI" w:hAnsi="Segoe UI" w:cs="Segoe UI"/>
+          <w:color w:val="24292E"/>
+          <w:sz w:val="16"/>
+          <w:szCs w:val="16"/>
+        </w:rPr>
+        <w:t xml:space="preserve"> writes out all the variables on user including roles, this will automatically call the </w:t>
+      </w:r>
+      <w:proofErr w:type="spellStart"/>
+      <w:r>
+        <w:rPr>
+          <w:rFonts w:ascii="Segoe UI" w:hAnsi="Segoe UI" w:cs="Segoe UI"/>
+          <w:color w:val="24292E"/>
+          <w:sz w:val="16"/>
+          <w:szCs w:val="16"/>
+        </w:rPr>
+        <w:t>Role.toString</w:t>
+      </w:r>
+      <w:proofErr w:type="spellEnd"/>
+      <w:r>
+        <w:rPr>
+          <w:rFonts w:ascii="Segoe UI" w:hAnsi="Segoe UI" w:cs="Segoe UI"/>
+          <w:color w:val="24292E"/>
+          <w:sz w:val="16"/>
+          <w:szCs w:val="16"/>
+        </w:rPr>
+        <w:t xml:space="preserve">(). If the </w:t>
+      </w:r>
+      <w:proofErr w:type="spellStart"/>
+      <w:r>
+        <w:rPr>
+          <w:rFonts w:ascii="Segoe UI" w:hAnsi="Segoe UI" w:cs="Segoe UI"/>
+          <w:color w:val="24292E"/>
+          <w:sz w:val="16"/>
+          <w:szCs w:val="16"/>
+        </w:rPr>
+        <w:t>Role.toString</w:t>
+      </w:r>
+      <w:proofErr w:type="spellEnd"/>
+      <w:r>
+        <w:rPr>
+          <w:rFonts w:ascii="Segoe UI" w:hAnsi="Segoe UI" w:cs="Segoe UI"/>
+          <w:color w:val="24292E"/>
+          <w:sz w:val="16"/>
+          <w:szCs w:val="16"/>
+        </w:rPr>
+        <w:t xml:space="preserve">() tries to display the User, then the </w:t>
+      </w:r>
+      <w:proofErr w:type="spellStart"/>
+      <w:r>
+        <w:rPr>
+          <w:rFonts w:ascii="Segoe UI" w:hAnsi="Segoe UI" w:cs="Segoe UI"/>
+          <w:color w:val="24292E"/>
+          <w:sz w:val="16"/>
+          <w:szCs w:val="16"/>
+        </w:rPr>
+        <w:t>User.toString</w:t>
+      </w:r>
+      <w:proofErr w:type="spellEnd"/>
+      <w:r>
+        <w:rPr>
+          <w:rFonts w:ascii="Segoe UI" w:hAnsi="Segoe UI" w:cs="Segoe UI"/>
+          <w:color w:val="24292E"/>
+          <w:sz w:val="16"/>
+          <w:szCs w:val="16"/>
+        </w:rPr>
+        <w:t xml:space="preserve">() tries to display Roles, and we end up in an endless loop resulting in a </w:t>
+      </w:r>
+      <w:proofErr w:type="spellStart"/>
+      <w:r>
+        <w:rPr>
+          <w:rFonts w:ascii="Segoe UI" w:hAnsi="Segoe UI" w:cs="Segoe UI"/>
+          <w:color w:val="24292E"/>
+          <w:sz w:val="16"/>
+          <w:szCs w:val="16"/>
+        </w:rPr>
+        <w:t>StackOverflowError</w:t>
+      </w:r>
+      <w:proofErr w:type="spellEnd"/>
+      <w:r>
+        <w:rPr>
+          <w:rFonts w:ascii="Segoe UI" w:hAnsi="Segoe UI" w:cs="Segoe UI"/>
+          <w:color w:val="24292E"/>
+          <w:sz w:val="16"/>
+          <w:szCs w:val="16"/>
+        </w:rPr>
+        <w:t xml:space="preserve">. At some point, you have to break the cycle - that might mean </w:t>
+      </w:r>
+      <w:proofErr w:type="spellStart"/>
+      <w:r>
+        <w:rPr>
+          <w:rFonts w:ascii="Segoe UI" w:hAnsi="Segoe UI" w:cs="Segoe UI"/>
+          <w:color w:val="24292E"/>
+          <w:sz w:val="16"/>
+          <w:szCs w:val="16"/>
+        </w:rPr>
+        <w:t>User.toString</w:t>
+      </w:r>
+      <w:proofErr w:type="spellEnd"/>
+      <w:r>
+        <w:rPr>
+          <w:rFonts w:ascii="Segoe UI" w:hAnsi="Segoe UI" w:cs="Segoe UI"/>
+          <w:color w:val="24292E"/>
+          <w:sz w:val="16"/>
+          <w:szCs w:val="16"/>
+        </w:rPr>
+        <w:t xml:space="preserve"> displays Roles, but </w:t>
+      </w:r>
+      <w:proofErr w:type="spellStart"/>
+      <w:r>
+        <w:rPr>
+          <w:rFonts w:ascii="Segoe UI" w:hAnsi="Segoe UI" w:cs="Segoe UI"/>
+          <w:color w:val="24292E"/>
+          <w:sz w:val="16"/>
+          <w:szCs w:val="16"/>
+        </w:rPr>
+        <w:t>Role.toString</w:t>
+      </w:r>
+      <w:proofErr w:type="spellEnd"/>
+      <w:r>
+        <w:rPr>
+          <w:rFonts w:ascii="Segoe UI" w:hAnsi="Segoe UI" w:cs="Segoe UI"/>
+          <w:color w:val="24292E"/>
+          <w:sz w:val="16"/>
+          <w:szCs w:val="16"/>
+        </w:rPr>
+        <w:t>() does not display User. Does that make sense?</w:t>
+      </w:r>
+    </w:p>
+    <w:p>
+      <w:pPr>
+        <w:pStyle w:val="NormalWeb"/>
+        <w:numPr>
+          <w:ilvl w:val="0"/>
+          <w:numId w:val="11"/>
+        </w:numPr>
+        <w:shd w:val="clear" w:color="auto" w:fill="FFFFFF"/>
+        <w:spacing w:before="240" w:beforeAutospacing="0" w:after="240" w:afterAutospacing="0"/>
+        <w:ind w:left="495" w:right="-225"/>
+        <w:rPr>
+          <w:rFonts w:ascii="Segoe UI" w:hAnsi="Segoe UI" w:cs="Segoe UI"/>
+          <w:color w:val="24292E"/>
+          <w:sz w:val="16"/>
+          <w:szCs w:val="16"/>
+        </w:rPr>
+      </w:pPr>
+      <w:r>
+        <w:rPr>
+          <w:rFonts w:ascii="Segoe UI" w:hAnsi="Segoe UI" w:cs="Segoe UI"/>
+          <w:color w:val="24292E"/>
+          <w:sz w:val="16"/>
+          <w:szCs w:val="16"/>
+        </w:rPr>
+        <w:object w:dxaOrig="225" w:dyaOrig="225" w14:anchorId="35FA2BAD">
+          <v:shape id="_x0000_i1045" type="#_x0000_t75" style="width:18pt;height:15.6pt" o:ole="">
+            <v:imagedata r:id="rId23" o:title=""/>
+          </v:shape>
+          <w:control r:id="rId27" w:name="DefaultOcxName3" w:shapeid="_x0000_i1045"/>
+        </w:object>
+      </w:r>
+      <w:r>
+        <w:rPr>
+          <w:rFonts w:ascii="Segoe UI" w:hAnsi="Segoe UI" w:cs="Segoe UI"/>
+          <w:color w:val="24292E"/>
+          <w:sz w:val="16"/>
+          <w:szCs w:val="16"/>
+        </w:rPr>
+        <w:t xml:space="preserve"> It looks you have a start at implementing the </w:t>
+      </w:r>
+      <w:proofErr w:type="spellStart"/>
+      <w:r>
+        <w:rPr>
+          <w:rFonts w:ascii="Segoe UI" w:hAnsi="Segoe UI" w:cs="Segoe UI"/>
+          <w:color w:val="24292E"/>
+          <w:sz w:val="16"/>
+          <w:szCs w:val="16"/>
+        </w:rPr>
+        <w:t>genericDao</w:t>
+      </w:r>
+      <w:proofErr w:type="spellEnd"/>
+      <w:r>
+        <w:rPr>
+          <w:rFonts w:ascii="Segoe UI" w:hAnsi="Segoe UI" w:cs="Segoe UI"/>
+          <w:color w:val="24292E"/>
+          <w:sz w:val="16"/>
+          <w:szCs w:val="16"/>
+        </w:rPr>
+        <w:t xml:space="preserve">! Once you have it fully implemented, you should be able to remove </w:t>
+      </w:r>
+      <w:proofErr w:type="spellStart"/>
+      <w:r>
+        <w:rPr>
+          <w:rFonts w:ascii="Segoe UI" w:hAnsi="Segoe UI" w:cs="Segoe UI"/>
+          <w:color w:val="24292E"/>
+          <w:sz w:val="16"/>
+          <w:szCs w:val="16"/>
+        </w:rPr>
+        <w:t>UserDao</w:t>
+      </w:r>
+      <w:proofErr w:type="spellEnd"/>
+      <w:r>
+        <w:rPr>
+          <w:rFonts w:ascii="Segoe UI" w:hAnsi="Segoe UI" w:cs="Segoe UI"/>
+          <w:color w:val="24292E"/>
+          <w:sz w:val="16"/>
+          <w:szCs w:val="16"/>
+        </w:rPr>
+        <w:t xml:space="preserve"> and </w:t>
+      </w:r>
+      <w:proofErr w:type="spellStart"/>
+      <w:r>
+        <w:rPr>
+          <w:rFonts w:ascii="Segoe UI" w:hAnsi="Segoe UI" w:cs="Segoe UI"/>
+          <w:color w:val="24292E"/>
+          <w:sz w:val="16"/>
+          <w:szCs w:val="16"/>
+        </w:rPr>
+        <w:t>RoleDao</w:t>
+      </w:r>
+      <w:proofErr w:type="spellEnd"/>
+      <w:r>
+        <w:rPr>
+          <w:rFonts w:ascii="Segoe UI" w:hAnsi="Segoe UI" w:cs="Segoe UI"/>
+          <w:color w:val="24292E"/>
+          <w:sz w:val="16"/>
+          <w:szCs w:val="16"/>
+        </w:rPr>
+        <w:t xml:space="preserve">, leaving you with a single </w:t>
+      </w:r>
+      <w:proofErr w:type="spellStart"/>
+      <w:r>
+        <w:rPr>
+          <w:rFonts w:ascii="Segoe UI" w:hAnsi="Segoe UI" w:cs="Segoe UI"/>
+          <w:color w:val="24292E"/>
+          <w:sz w:val="16"/>
+          <w:szCs w:val="16"/>
+        </w:rPr>
+        <w:t>dao</w:t>
+      </w:r>
+      <w:proofErr w:type="spellEnd"/>
+      <w:r>
+        <w:rPr>
+          <w:rFonts w:ascii="Segoe UI" w:hAnsi="Segoe UI" w:cs="Segoe UI"/>
+          <w:color w:val="24292E"/>
+          <w:sz w:val="16"/>
+          <w:szCs w:val="16"/>
+        </w:rPr>
+        <w:t xml:space="preserve"> and hopefully full code coverage!</w:t>
+      </w:r>
+    </w:p>
+    <w:p>
+      <w:pPr>
+        <w:pStyle w:val="NormalWeb"/>
+        <w:numPr>
+          <w:ilvl w:val="0"/>
+          <w:numId w:val="11"/>
+        </w:numPr>
+        <w:shd w:val="clear" w:color="auto" w:fill="FFFFFF"/>
+        <w:spacing w:before="240" w:beforeAutospacing="0" w:after="240" w:afterAutospacing="0"/>
+        <w:ind w:left="495" w:right="-225"/>
+        <w:rPr>
+          <w:rFonts w:ascii="Segoe UI" w:hAnsi="Segoe UI" w:cs="Segoe UI"/>
+          <w:color w:val="24292E"/>
+          <w:sz w:val="16"/>
+          <w:szCs w:val="16"/>
+        </w:rPr>
+      </w:pPr>
+      <w:r>
+        <w:rPr>
+          <w:rFonts w:ascii="Segoe UI" w:hAnsi="Segoe UI" w:cs="Segoe UI"/>
+          <w:color w:val="24292E"/>
+          <w:sz w:val="16"/>
+          <w:szCs w:val="16"/>
+        </w:rPr>
+        <w:object w:dxaOrig="225" w:dyaOrig="225" w14:anchorId="596A5DBE">
+          <v:shape id="_x0000_i1044" type="#_x0000_t75" style="width:18pt;height:15.6pt" o:ole="">
+            <v:imagedata r:id="rId18" o:title=""/>
+          </v:shape>
+          <w:control r:id="rId28" w:name="DefaultOcxName11" w:shapeid="_x0000_i1044"/>
+        </w:object>
+      </w:r>
+      <w:r>
+        <w:rPr>
+          <w:rFonts w:ascii="Segoe UI" w:hAnsi="Segoe UI" w:cs="Segoe UI"/>
+          <w:color w:val="24292E"/>
+          <w:sz w:val="16"/>
+          <w:szCs w:val="16"/>
+        </w:rPr>
+        <w:t> Think about testing the delete scenarios in one-to-many relationships more fully. For example, if a user is deleted, what should happen to that user's roles? What if a role is deleted? Write tests to make sure whatever </w:t>
+      </w:r>
+      <w:r>
+        <w:rPr>
+          <w:rStyle w:val="Emphasis"/>
+          <w:rFonts w:ascii="Segoe UI" w:hAnsi="Segoe UI" w:cs="Segoe UI"/>
+          <w:color w:val="24292E"/>
+          <w:sz w:val="16"/>
+          <w:szCs w:val="16"/>
+        </w:rPr>
+        <w:t>should</w:t>
+      </w:r>
+      <w:r>
+        <w:rPr>
+          <w:rFonts w:ascii="Segoe UI" w:hAnsi="Segoe UI" w:cs="Segoe UI"/>
+          <w:color w:val="24292E"/>
+          <w:sz w:val="16"/>
+          <w:szCs w:val="16"/>
+        </w:rPr>
+        <w:t> happen, </w:t>
+      </w:r>
+      <w:r>
+        <w:rPr>
+          <w:rStyle w:val="Emphasis"/>
+          <w:rFonts w:ascii="Segoe UI" w:hAnsi="Segoe UI" w:cs="Segoe UI"/>
+          <w:color w:val="24292E"/>
+          <w:sz w:val="16"/>
+          <w:szCs w:val="16"/>
+        </w:rPr>
+        <w:t>does</w:t>
+      </w:r>
+      <w:r>
+        <w:rPr>
+          <w:rFonts w:ascii="Segoe UI" w:hAnsi="Segoe UI" w:cs="Segoe UI"/>
+          <w:color w:val="24292E"/>
+          <w:sz w:val="16"/>
+          <w:szCs w:val="16"/>
+        </w:rPr>
+        <w:t> happen.</w:t>
+      </w:r>
+    </w:p>
+    <w:p>
+      <w:pPr>
+        <w:pStyle w:val="NormalWeb"/>
+        <w:shd w:val="clear" w:color="auto" w:fill="FFFFFF"/>
+        <w:spacing w:before="240" w:beforeAutospacing="0" w:after="240" w:afterAutospacing="0"/>
+        <w:ind w:right="-225"/>
+        <w:rPr>
+          <w:rFonts w:ascii="Segoe UI" w:hAnsi="Segoe UI" w:cs="Segoe UI"/>
+          <w:color w:val="24292E"/>
+          <w:sz w:val="20"/>
+          <w:szCs w:val="20"/>
+        </w:rPr>
+      </w:pPr>
+      <w:r>
+        <w:rPr>
+          <w:rFonts w:ascii="Segoe UI" w:hAnsi="Segoe UI" w:cs="Segoe UI"/>
+          <w:color w:val="24292E"/>
+          <w:sz w:val="20"/>
+          <w:szCs w:val="20"/>
+        </w:rPr>
+        <w:t xml:space="preserve">Fixed logging, I think,  but I still can’t get the user and </w:t>
+      </w:r>
+      <w:proofErr w:type="spellStart"/>
+      <w:r>
+        <w:rPr>
+          <w:rFonts w:ascii="Segoe UI" w:hAnsi="Segoe UI" w:cs="Segoe UI"/>
+          <w:color w:val="24292E"/>
+          <w:sz w:val="20"/>
+          <w:szCs w:val="20"/>
+        </w:rPr>
+        <w:t>userrole</w:t>
+      </w:r>
+      <w:proofErr w:type="spellEnd"/>
+      <w:r>
+        <w:rPr>
+          <w:rFonts w:ascii="Segoe UI" w:hAnsi="Segoe UI" w:cs="Segoe UI"/>
+          <w:color w:val="24292E"/>
+          <w:sz w:val="20"/>
+          <w:szCs w:val="20"/>
+        </w:rPr>
+        <w:t xml:space="preserve"> </w:t>
+      </w:r>
+      <w:proofErr w:type="spellStart"/>
+      <w:r>
+        <w:rPr>
+          <w:rFonts w:ascii="Segoe UI" w:hAnsi="Segoe UI" w:cs="Segoe UI"/>
+          <w:color w:val="24292E"/>
+          <w:sz w:val="20"/>
+          <w:szCs w:val="20"/>
+        </w:rPr>
+        <w:t>dao</w:t>
+      </w:r>
+      <w:proofErr w:type="spellEnd"/>
+      <w:r>
+        <w:rPr>
+          <w:rFonts w:ascii="Segoe UI" w:hAnsi="Segoe UI" w:cs="Segoe UI"/>
+          <w:color w:val="24292E"/>
+          <w:sz w:val="20"/>
+          <w:szCs w:val="20"/>
+        </w:rPr>
+        <w:t xml:space="preserve"> tests complete.</w:t>
+      </w:r>
+    </w:p>
+    <w:p>
+      <w:pPr>
+        <w:pStyle w:val="NormalWeb"/>
+        <w:shd w:val="clear" w:color="auto" w:fill="FFFFFF"/>
+        <w:spacing w:before="240" w:beforeAutospacing="0" w:after="240" w:afterAutospacing="0"/>
+        <w:ind w:right="-225"/>
+        <w:rPr>
+          <w:rFonts w:ascii="Segoe UI" w:hAnsi="Segoe UI" w:cs="Segoe UI"/>
+          <w:color w:val="24292E"/>
+          <w:sz w:val="20"/>
+          <w:szCs w:val="20"/>
+        </w:rPr>
+      </w:pPr>
+      <w:r>
+        <w:rPr>
+          <w:rFonts w:ascii="Segoe UI" w:hAnsi="Segoe UI" w:cs="Segoe UI"/>
+          <w:color w:val="24292E"/>
+          <w:sz w:val="20"/>
+          <w:szCs w:val="20"/>
+        </w:rPr>
+        <w:t>Still can’t connect to AWS deployed data.</w:t>
+      </w:r>
+    </w:p>
     <w:p/>
     <w:p/>
     <w:p/>
@@ -6676,6 +8266,119 @@
     </w:lvl>
   </w:abstractNum>
   <w:abstractNum w:abstractNumId="6" w15:restartNumberingAfterBreak="0">
+    <w:nsid w:val="74467D5A"/>
+    <w:multiLevelType w:val="hybridMultilevel"/>
+    <w:tmpl w:val="8DCAFF84"/>
+    <w:lvl w:ilvl="0" w:tplc="04090001">
+      <w:start w:val="1"/>
+      <w:numFmt w:val="bullet"/>
+      <w:lvlText w:val=""/>
+      <w:lvlJc w:val="left"/>
+      <w:pPr>
+        <w:ind w:left="1440" w:hanging="360"/>
+      </w:pPr>
+      <w:rPr>
+        <w:rFonts w:ascii="Symbol" w:hAnsi="Symbol" w:hint="default"/>
+      </w:rPr>
+    </w:lvl>
+    <w:lvl w:ilvl="1" w:tplc="04090003" w:tentative="1">
+      <w:start w:val="1"/>
+      <w:numFmt w:val="bullet"/>
+      <w:lvlText w:val="o"/>
+      <w:lvlJc w:val="left"/>
+      <w:pPr>
+        <w:ind w:left="2160" w:hanging="360"/>
+      </w:pPr>
+      <w:rPr>
+        <w:rFonts w:ascii="Courier New" w:hAnsi="Courier New" w:cs="Courier New" w:hint="default"/>
+      </w:rPr>
+    </w:lvl>
+    <w:lvl w:ilvl="2" w:tplc="04090005" w:tentative="1">
+      <w:start w:val="1"/>
+      <w:numFmt w:val="bullet"/>
+      <w:lvlText w:val=""/>
+      <w:lvlJc w:val="left"/>
+      <w:pPr>
+        <w:ind w:left="2880" w:hanging="360"/>
+      </w:pPr>
+      <w:rPr>
+        <w:rFonts w:ascii="Wingdings" w:hAnsi="Wingdings" w:hint="default"/>
+      </w:rPr>
+    </w:lvl>
+    <w:lvl w:ilvl="3" w:tplc="04090001" w:tentative="1">
+      <w:start w:val="1"/>
+      <w:numFmt w:val="bullet"/>
+      <w:lvlText w:val=""/>
+      <w:lvlJc w:val="left"/>
+      <w:pPr>
+        <w:ind w:left="3600" w:hanging="360"/>
+      </w:pPr>
+      <w:rPr>
+        <w:rFonts w:ascii="Symbol" w:hAnsi="Symbol" w:hint="default"/>
+      </w:rPr>
+    </w:lvl>
+    <w:lvl w:ilvl="4" w:tplc="04090003" w:tentative="1">
+      <w:start w:val="1"/>
+      <w:numFmt w:val="bullet"/>
+      <w:lvlText w:val="o"/>
+      <w:lvlJc w:val="left"/>
+      <w:pPr>
+        <w:ind w:left="4320" w:hanging="360"/>
+      </w:pPr>
+      <w:rPr>
+        <w:rFonts w:ascii="Courier New" w:hAnsi="Courier New" w:cs="Courier New" w:hint="default"/>
+      </w:rPr>
+    </w:lvl>
+    <w:lvl w:ilvl="5" w:tplc="04090005" w:tentative="1">
+      <w:start w:val="1"/>
+      <w:numFmt w:val="bullet"/>
+      <w:lvlText w:val=""/>
+      <w:lvlJc w:val="left"/>
+      <w:pPr>
+        <w:ind w:left="5040" w:hanging="360"/>
+      </w:pPr>
+      <w:rPr>
+        <w:rFonts w:ascii="Wingdings" w:hAnsi="Wingdings" w:hint="default"/>
+      </w:rPr>
+    </w:lvl>
+    <w:lvl w:ilvl="6" w:tplc="04090001" w:tentative="1">
+      <w:start w:val="1"/>
+      <w:numFmt w:val="bullet"/>
+      <w:lvlText w:val=""/>
+      <w:lvlJc w:val="left"/>
+      <w:pPr>
+        <w:ind w:left="5760" w:hanging="360"/>
+      </w:pPr>
+      <w:rPr>
+        <w:rFonts w:ascii="Symbol" w:hAnsi="Symbol" w:hint="default"/>
+      </w:rPr>
+    </w:lvl>
+    <w:lvl w:ilvl="7" w:tplc="04090003" w:tentative="1">
+      <w:start w:val="1"/>
+      <w:numFmt w:val="bullet"/>
+      <w:lvlText w:val="o"/>
+      <w:lvlJc w:val="left"/>
+      <w:pPr>
+        <w:ind w:left="6480" w:hanging="360"/>
+      </w:pPr>
+      <w:rPr>
+        <w:rFonts w:ascii="Courier New" w:hAnsi="Courier New" w:cs="Courier New" w:hint="default"/>
+      </w:rPr>
+    </w:lvl>
+    <w:lvl w:ilvl="8" w:tplc="04090005" w:tentative="1">
+      <w:start w:val="1"/>
+      <w:numFmt w:val="bullet"/>
+      <w:lvlText w:val=""/>
+      <w:lvlJc w:val="left"/>
+      <w:pPr>
+        <w:ind w:left="7200" w:hanging="360"/>
+      </w:pPr>
+      <w:rPr>
+        <w:rFonts w:ascii="Wingdings" w:hAnsi="Wingdings" w:hint="default"/>
+      </w:rPr>
+    </w:lvl>
+  </w:abstractNum>
+  <w:abstractNum w:abstractNumId="7" w15:restartNumberingAfterBreak="0">
     <w:nsid w:val="74FB167D"/>
     <w:multiLevelType w:val="multilevel"/>
     <w:tmpl w:val="C396D3EE"/>
@@ -6824,11 +8527,273 @@
       </w:rPr>
     </w:lvl>
   </w:abstractNum>
+  <w:abstractNum w:abstractNumId="8" w15:restartNumberingAfterBreak="0">
+    <w:nsid w:val="764D48AE"/>
+    <w:multiLevelType w:val="multilevel"/>
+    <w:tmpl w:val="FFC4AE9A"/>
+    <w:lvl w:ilvl="0">
+      <w:start w:val="1"/>
+      <w:numFmt w:val="bullet"/>
+      <w:lvlText w:val=""/>
+      <w:lvlJc w:val="left"/>
+      <w:pPr>
+        <w:tabs>
+          <w:tab w:val="num" w:pos="720"/>
+        </w:tabs>
+        <w:ind w:left="720" w:hanging="360"/>
+      </w:pPr>
+      <w:rPr>
+        <w:rFonts w:ascii="Symbol" w:hAnsi="Symbol" w:hint="default"/>
+        <w:sz w:val="20"/>
+      </w:rPr>
+    </w:lvl>
+    <w:lvl w:ilvl="1" w:tentative="1">
+      <w:start w:val="1"/>
+      <w:numFmt w:val="bullet"/>
+      <w:lvlText w:val="o"/>
+      <w:lvlJc w:val="left"/>
+      <w:pPr>
+        <w:tabs>
+          <w:tab w:val="num" w:pos="1440"/>
+        </w:tabs>
+        <w:ind w:left="1440" w:hanging="360"/>
+      </w:pPr>
+      <w:rPr>
+        <w:rFonts w:ascii="Courier New" w:hAnsi="Courier New" w:hint="default"/>
+        <w:sz w:val="20"/>
+      </w:rPr>
+    </w:lvl>
+    <w:lvl w:ilvl="2" w:tentative="1">
+      <w:start w:val="1"/>
+      <w:numFmt w:val="bullet"/>
+      <w:lvlText w:val=""/>
+      <w:lvlJc w:val="left"/>
+      <w:pPr>
+        <w:tabs>
+          <w:tab w:val="num" w:pos="2160"/>
+        </w:tabs>
+        <w:ind w:left="2160" w:hanging="360"/>
+      </w:pPr>
+      <w:rPr>
+        <w:rFonts w:ascii="Wingdings" w:hAnsi="Wingdings" w:hint="default"/>
+        <w:sz w:val="20"/>
+      </w:rPr>
+    </w:lvl>
+    <w:lvl w:ilvl="3" w:tentative="1">
+      <w:start w:val="1"/>
+      <w:numFmt w:val="bullet"/>
+      <w:lvlText w:val=""/>
+      <w:lvlJc w:val="left"/>
+      <w:pPr>
+        <w:tabs>
+          <w:tab w:val="num" w:pos="2880"/>
+        </w:tabs>
+        <w:ind w:left="2880" w:hanging="360"/>
+      </w:pPr>
+      <w:rPr>
+        <w:rFonts w:ascii="Wingdings" w:hAnsi="Wingdings" w:hint="default"/>
+        <w:sz w:val="20"/>
+      </w:rPr>
+    </w:lvl>
+    <w:lvl w:ilvl="4" w:tentative="1">
+      <w:start w:val="1"/>
+      <w:numFmt w:val="bullet"/>
+      <w:lvlText w:val=""/>
+      <w:lvlJc w:val="left"/>
+      <w:pPr>
+        <w:tabs>
+          <w:tab w:val="num" w:pos="3600"/>
+        </w:tabs>
+        <w:ind w:left="3600" w:hanging="360"/>
+      </w:pPr>
+      <w:rPr>
+        <w:rFonts w:ascii="Wingdings" w:hAnsi="Wingdings" w:hint="default"/>
+        <w:sz w:val="20"/>
+      </w:rPr>
+    </w:lvl>
+    <w:lvl w:ilvl="5" w:tentative="1">
+      <w:start w:val="1"/>
+      <w:numFmt w:val="bullet"/>
+      <w:lvlText w:val=""/>
+      <w:lvlJc w:val="left"/>
+      <w:pPr>
+        <w:tabs>
+          <w:tab w:val="num" w:pos="4320"/>
+        </w:tabs>
+        <w:ind w:left="4320" w:hanging="360"/>
+      </w:pPr>
+      <w:rPr>
+        <w:rFonts w:ascii="Wingdings" w:hAnsi="Wingdings" w:hint="default"/>
+        <w:sz w:val="20"/>
+      </w:rPr>
+    </w:lvl>
+    <w:lvl w:ilvl="6" w:tentative="1">
+      <w:start w:val="1"/>
+      <w:numFmt w:val="bullet"/>
+      <w:lvlText w:val=""/>
+      <w:lvlJc w:val="left"/>
+      <w:pPr>
+        <w:tabs>
+          <w:tab w:val="num" w:pos="5040"/>
+        </w:tabs>
+        <w:ind w:left="5040" w:hanging="360"/>
+      </w:pPr>
+      <w:rPr>
+        <w:rFonts w:ascii="Wingdings" w:hAnsi="Wingdings" w:hint="default"/>
+        <w:sz w:val="20"/>
+      </w:rPr>
+    </w:lvl>
+    <w:lvl w:ilvl="7" w:tentative="1">
+      <w:start w:val="1"/>
+      <w:numFmt w:val="bullet"/>
+      <w:lvlText w:val=""/>
+      <w:lvlJc w:val="left"/>
+      <w:pPr>
+        <w:tabs>
+          <w:tab w:val="num" w:pos="5760"/>
+        </w:tabs>
+        <w:ind w:left="5760" w:hanging="360"/>
+      </w:pPr>
+      <w:rPr>
+        <w:rFonts w:ascii="Wingdings" w:hAnsi="Wingdings" w:hint="default"/>
+        <w:sz w:val="20"/>
+      </w:rPr>
+    </w:lvl>
+    <w:lvl w:ilvl="8" w:tentative="1">
+      <w:start w:val="1"/>
+      <w:numFmt w:val="bullet"/>
+      <w:lvlText w:val=""/>
+      <w:lvlJc w:val="left"/>
+      <w:pPr>
+        <w:tabs>
+          <w:tab w:val="num" w:pos="6480"/>
+        </w:tabs>
+        <w:ind w:left="6480" w:hanging="360"/>
+      </w:pPr>
+      <w:rPr>
+        <w:rFonts w:ascii="Wingdings" w:hAnsi="Wingdings" w:hint="default"/>
+        <w:sz w:val="20"/>
+      </w:rPr>
+    </w:lvl>
+  </w:abstractNum>
+  <w:abstractNum w:abstractNumId="9" w15:restartNumberingAfterBreak="0">
+    <w:nsid w:val="7A6556C9"/>
+    <w:multiLevelType w:val="hybridMultilevel"/>
+    <w:tmpl w:val="451EEE40"/>
+    <w:lvl w:ilvl="0" w:tplc="04090001">
+      <w:start w:val="1"/>
+      <w:numFmt w:val="bullet"/>
+      <w:lvlText w:val=""/>
+      <w:lvlJc w:val="left"/>
+      <w:pPr>
+        <w:ind w:left="1440" w:hanging="360"/>
+      </w:pPr>
+      <w:rPr>
+        <w:rFonts w:ascii="Symbol" w:hAnsi="Symbol" w:hint="default"/>
+      </w:rPr>
+    </w:lvl>
+    <w:lvl w:ilvl="1" w:tplc="04090003" w:tentative="1">
+      <w:start w:val="1"/>
+      <w:numFmt w:val="bullet"/>
+      <w:lvlText w:val="o"/>
+      <w:lvlJc w:val="left"/>
+      <w:pPr>
+        <w:ind w:left="2160" w:hanging="360"/>
+      </w:pPr>
+      <w:rPr>
+        <w:rFonts w:ascii="Courier New" w:hAnsi="Courier New" w:cs="Courier New" w:hint="default"/>
+      </w:rPr>
+    </w:lvl>
+    <w:lvl w:ilvl="2" w:tplc="04090005" w:tentative="1">
+      <w:start w:val="1"/>
+      <w:numFmt w:val="bullet"/>
+      <w:lvlText w:val=""/>
+      <w:lvlJc w:val="left"/>
+      <w:pPr>
+        <w:ind w:left="2880" w:hanging="360"/>
+      </w:pPr>
+      <w:rPr>
+        <w:rFonts w:ascii="Wingdings" w:hAnsi="Wingdings" w:hint="default"/>
+      </w:rPr>
+    </w:lvl>
+    <w:lvl w:ilvl="3" w:tplc="04090001" w:tentative="1">
+      <w:start w:val="1"/>
+      <w:numFmt w:val="bullet"/>
+      <w:lvlText w:val=""/>
+      <w:lvlJc w:val="left"/>
+      <w:pPr>
+        <w:ind w:left="3600" w:hanging="360"/>
+      </w:pPr>
+      <w:rPr>
+        <w:rFonts w:ascii="Symbol" w:hAnsi="Symbol" w:hint="default"/>
+      </w:rPr>
+    </w:lvl>
+    <w:lvl w:ilvl="4" w:tplc="04090003" w:tentative="1">
+      <w:start w:val="1"/>
+      <w:numFmt w:val="bullet"/>
+      <w:lvlText w:val="o"/>
+      <w:lvlJc w:val="left"/>
+      <w:pPr>
+        <w:ind w:left="4320" w:hanging="360"/>
+      </w:pPr>
+      <w:rPr>
+        <w:rFonts w:ascii="Courier New" w:hAnsi="Courier New" w:cs="Courier New" w:hint="default"/>
+      </w:rPr>
+    </w:lvl>
+    <w:lvl w:ilvl="5" w:tplc="04090005" w:tentative="1">
+      <w:start w:val="1"/>
+      <w:numFmt w:val="bullet"/>
+      <w:lvlText w:val=""/>
+      <w:lvlJc w:val="left"/>
+      <w:pPr>
+        <w:ind w:left="5040" w:hanging="360"/>
+      </w:pPr>
+      <w:rPr>
+        <w:rFonts w:ascii="Wingdings" w:hAnsi="Wingdings" w:hint="default"/>
+      </w:rPr>
+    </w:lvl>
+    <w:lvl w:ilvl="6" w:tplc="04090001" w:tentative="1">
+      <w:start w:val="1"/>
+      <w:numFmt w:val="bullet"/>
+      <w:lvlText w:val=""/>
+      <w:lvlJc w:val="left"/>
+      <w:pPr>
+        <w:ind w:left="5760" w:hanging="360"/>
+      </w:pPr>
+      <w:rPr>
+        <w:rFonts w:ascii="Symbol" w:hAnsi="Symbol" w:hint="default"/>
+      </w:rPr>
+    </w:lvl>
+    <w:lvl w:ilvl="7" w:tplc="04090003" w:tentative="1">
+      <w:start w:val="1"/>
+      <w:numFmt w:val="bullet"/>
+      <w:lvlText w:val="o"/>
+      <w:lvlJc w:val="left"/>
+      <w:pPr>
+        <w:ind w:left="6480" w:hanging="360"/>
+      </w:pPr>
+      <w:rPr>
+        <w:rFonts w:ascii="Courier New" w:hAnsi="Courier New" w:cs="Courier New" w:hint="default"/>
+      </w:rPr>
+    </w:lvl>
+    <w:lvl w:ilvl="8" w:tplc="04090005" w:tentative="1">
+      <w:start w:val="1"/>
+      <w:numFmt w:val="bullet"/>
+      <w:lvlText w:val=""/>
+      <w:lvlJc w:val="left"/>
+      <w:pPr>
+        <w:ind w:left="7200" w:hanging="360"/>
+      </w:pPr>
+      <w:rPr>
+        <w:rFonts w:ascii="Wingdings" w:hAnsi="Wingdings" w:hint="default"/>
+      </w:rPr>
+    </w:lvl>
+  </w:abstractNum>
   <w:num w:numId="1">
-    <w:abstractNumId w:val="6"/>
+    <w:abstractNumId w:val="7"/>
   </w:num>
   <w:num w:numId="2">
-    <w:abstractNumId w:val="6"/>
+    <w:abstractNumId w:val="7"/>
   </w:num>
   <w:num w:numId="3">
     <w:abstractNumId w:val="0"/>
@@ -6847,6 +8812,15 @@
   </w:num>
   <w:num w:numId="8">
     <w:abstractNumId w:val="2"/>
+  </w:num>
+  <w:num w:numId="9">
+    <w:abstractNumId w:val="6"/>
+  </w:num>
+  <w:num w:numId="10">
+    <w:abstractNumId w:val="9"/>
+  </w:num>
+  <w:num w:numId="11">
+    <w:abstractNumId w:val="8"/>
   </w:num>
 </w:numbering>
 </file>
@@ -7389,6 +9363,28 @@
       <w:szCs w:val="20"/>
     </w:rPr>
   </w:style>
+  <w:style w:type="paragraph" w:styleId="ListParagraph">
+    <w:name w:val="List Paragraph"/>
+    <w:basedOn w:val="Normal"/>
+    <w:uiPriority w:val="34"/>
+    <w:qFormat/>
+    <w:rsid w:val="00CA7131"/>
+    <w:pPr>
+      <w:ind w:left="720"/>
+      <w:contextualSpacing/>
+    </w:pPr>
+  </w:style>
+  <w:style w:type="character" w:styleId="Emphasis">
+    <w:name w:val="Emphasis"/>
+    <w:basedOn w:val="DefaultParagraphFont"/>
+    <w:uiPriority w:val="20"/>
+    <w:qFormat/>
+    <w:rsid w:val="00CA7131"/>
+    <w:rPr>
+      <w:i/>
+      <w:iCs/>
+    </w:rPr>
+  </w:style>
 </w:styles>
 </file>
 
@@ -7401,6 +9397,14 @@
 </file>
 
 <file path=word/activeX/activeX3.xml><?xml version="1.0" encoding="utf-8"?>
+<ax:ocx xmlns:ax="http://schemas.microsoft.com/office/2006/activeX" xmlns:r="http://schemas.openxmlformats.org/officeDocument/2006/relationships" ax:classid="{5512D116-5CC6-11CF-8D67-00AA00BDCE1D}" ax:persistence="persistStream" r:id="rId1"/>
+</file>
+
+<file path=word/activeX/activeX4.xml><?xml version="1.0" encoding="utf-8"?>
+<ax:ocx xmlns:ax="http://schemas.microsoft.com/office/2006/activeX" xmlns:r="http://schemas.openxmlformats.org/officeDocument/2006/relationships" ax:classid="{5512D116-5CC6-11CF-8D67-00AA00BDCE1D}" ax:persistence="persistStream" r:id="rId1"/>
+</file>
+
+<file path=word/activeX/activeX5.xml><?xml version="1.0" encoding="utf-8"?>
 <ax:ocx xmlns:ax="http://schemas.microsoft.com/office/2006/activeX" xmlns:r="http://schemas.openxmlformats.org/officeDocument/2006/relationships" ax:classid="{5512D116-5CC6-11CF-8D67-00AA00BDCE1D}" ax:persistence="persistStream" r:id="rId1"/>
 </file>
 

</xml_diff>

<commit_message>
attempting authentication, have updated all settings, xmls...
</commit_message>
<xml_diff>
--- a/DesignDocs/Journal.md.docx
+++ b/DesignDocs/Journal.md.docx
@@ -31,18 +31,25 @@
           <w:i/>
           <w:iCs/>
         </w:rPr>
-        <w:t xml:space="preserve">Week 1: 7 </w:t>
-      </w:r>
-      <w:proofErr w:type="spellStart"/>
+        <w:t>Week 1: 7 hrs</w:t>
+      </w:r>
+    </w:p>
+    <w:p>
+      <w:pPr>
+        <w:spacing w:line="240" w:lineRule="auto"/>
+        <w:ind w:left="1007"/>
+        <w:rPr>
+          <w:rFonts w:ascii="Calibri" w:eastAsia="Times New Roman" w:hAnsi="Calibri" w:cs="Calibri"/>
+        </w:rPr>
+      </w:pPr>
       <w:r>
         <w:rPr>
           <w:rFonts w:ascii="Calibri" w:eastAsia="Times New Roman" w:hAnsi="Calibri" w:cs="Calibri"/>
           <w:i/>
           <w:iCs/>
         </w:rPr>
-        <w:t>hrs</w:t>
-      </w:r>
-      <w:proofErr w:type="spellEnd"/>
+        <w:t>Week 2: 13  hrs</w:t>
+      </w:r>
     </w:p>
     <w:p>
       <w:pPr>
@@ -55,44 +62,9 @@
       <w:r>
         <w:rPr>
           <w:rFonts w:ascii="Calibri" w:eastAsia="Times New Roman" w:hAnsi="Calibri" w:cs="Calibri"/>
-          <w:i/>
-          <w:iCs/>
-        </w:rPr>
-        <w:t xml:space="preserve">Week 2: 13  </w:t>
-      </w:r>
-      <w:proofErr w:type="spellStart"/>
-      <w:r>
-        <w:rPr>
-          <w:rFonts w:ascii="Calibri" w:eastAsia="Times New Roman" w:hAnsi="Calibri" w:cs="Calibri"/>
-          <w:i/>
-          <w:iCs/>
-        </w:rPr>
-        <w:t>hrs</w:t>
-      </w:r>
-      <w:proofErr w:type="spellEnd"/>
-    </w:p>
-    <w:p>
-      <w:pPr>
-        <w:spacing w:line="240" w:lineRule="auto"/>
-        <w:ind w:left="1007"/>
-        <w:rPr>
-          <w:rFonts w:ascii="Calibri" w:eastAsia="Times New Roman" w:hAnsi="Calibri" w:cs="Calibri"/>
-        </w:rPr>
-      </w:pPr>
-      <w:r>
-        <w:rPr>
-          <w:rFonts w:ascii="Calibri" w:eastAsia="Times New Roman" w:hAnsi="Calibri" w:cs="Calibri"/>
-        </w:rPr>
-        <w:t xml:space="preserve">Week 3: 19 </w:t>
-      </w:r>
-      <w:proofErr w:type="spellStart"/>
-      <w:r>
-        <w:rPr>
-          <w:rFonts w:ascii="Calibri" w:eastAsia="Times New Roman" w:hAnsi="Calibri" w:cs="Calibri"/>
-        </w:rPr>
-        <w:t>hrs</w:t>
-      </w:r>
-      <w:proofErr w:type="spellEnd"/>
+        </w:rPr>
+        <w:t>Week 3: 19 hrs</w:t>
+      </w:r>
     </w:p>
     <w:p>
       <w:pPr>
@@ -248,21 +220,7 @@
               <w:rPr>
                 <w:rFonts w:ascii="Calibri" w:eastAsia="Times New Roman" w:hAnsi="Calibri" w:cs="Calibri"/>
               </w:rPr>
-              <w:t xml:space="preserve">Looked up how to add </w:t>
-            </w:r>
-            <w:proofErr w:type="spellStart"/>
-            <w:r>
-              <w:rPr>
-                <w:rFonts w:ascii="Calibri" w:eastAsia="Times New Roman" w:hAnsi="Calibri" w:cs="Calibri"/>
-              </w:rPr>
-              <w:t>onenote</w:t>
-            </w:r>
-            <w:proofErr w:type="spellEnd"/>
-            <w:r>
-              <w:rPr>
-                <w:rFonts w:ascii="Calibri" w:eastAsia="Times New Roman" w:hAnsi="Calibri" w:cs="Calibri"/>
-              </w:rPr>
-              <w:t xml:space="preserve"> file to git…didn't find what I wanted</w:t>
+              <w:t>Looked up how to add onenote file to git…didn't find what I wanted</w:t>
             </w:r>
           </w:p>
         </w:tc>
@@ -357,16 +315,8 @@
         <w:rPr>
           <w:rFonts w:ascii="Calibri" w:eastAsia="Times New Roman" w:hAnsi="Calibri" w:cs="Calibri"/>
         </w:rPr>
-        <w:t>Need to start drilling down features/</w:t>
-      </w:r>
-      <w:proofErr w:type="spellStart"/>
-      <w:r>
-        <w:rPr>
-          <w:rFonts w:ascii="Calibri" w:eastAsia="Times New Roman" w:hAnsi="Calibri" w:cs="Calibri"/>
-        </w:rPr>
-        <w:t>mvp</w:t>
-      </w:r>
-      <w:proofErr w:type="spellEnd"/>
+        <w:t>Need to start drilling down features/mvp</w:t>
+      </w:r>
     </w:p>
     <w:p>
       <w:pPr>
@@ -385,21 +335,7 @@
         <w:rPr>
           <w:rFonts w:ascii="Calibri" w:eastAsia="Times New Roman" w:hAnsi="Calibri" w:cs="Calibri"/>
         </w:rPr>
-        <w:t>How many pages?  SPA? Or do I need a results servlet/</w:t>
-      </w:r>
-      <w:proofErr w:type="spellStart"/>
-      <w:r>
-        <w:rPr>
-          <w:rFonts w:ascii="Calibri" w:eastAsia="Times New Roman" w:hAnsi="Calibri" w:cs="Calibri"/>
-        </w:rPr>
-        <w:t>jsp</w:t>
-      </w:r>
-      <w:proofErr w:type="spellEnd"/>
-      <w:r>
-        <w:rPr>
-          <w:rFonts w:ascii="Calibri" w:eastAsia="Times New Roman" w:hAnsi="Calibri" w:cs="Calibri"/>
-        </w:rPr>
-        <w:t>?</w:t>
+        <w:t>How many pages?  SPA? Or do I need a results servlet/jsp?</w:t>
       </w:r>
     </w:p>
     <w:p>
@@ -757,35 +693,7 @@
         <w:rPr>
           <w:rFonts w:ascii="Calibri" w:eastAsia="Times New Roman" w:hAnsi="Calibri" w:cs="Calibri"/>
         </w:rPr>
-        <w:t xml:space="preserve">Think about how to do the search by location, </w:t>
-      </w:r>
-      <w:proofErr w:type="spellStart"/>
-      <w:r>
-        <w:rPr>
-          <w:rFonts w:ascii="Calibri" w:eastAsia="Times New Roman" w:hAnsi="Calibri" w:cs="Calibri"/>
-        </w:rPr>
-        <w:t>zipcode</w:t>
-      </w:r>
-      <w:proofErr w:type="spellEnd"/>
-      <w:r>
-        <w:rPr>
-          <w:rFonts w:ascii="Calibri" w:eastAsia="Times New Roman" w:hAnsi="Calibri" w:cs="Calibri"/>
-        </w:rPr>
-        <w:t xml:space="preserve"> functions, need google map API thing?  Need to separate by service locations, not </w:t>
-      </w:r>
-      <w:proofErr w:type="spellStart"/>
-      <w:r>
-        <w:rPr>
-          <w:rFonts w:ascii="Calibri" w:eastAsia="Times New Roman" w:hAnsi="Calibri" w:cs="Calibri"/>
-        </w:rPr>
-        <w:t>corp</w:t>
-      </w:r>
-      <w:proofErr w:type="spellEnd"/>
-      <w:r>
-        <w:rPr>
-          <w:rFonts w:ascii="Calibri" w:eastAsia="Times New Roman" w:hAnsi="Calibri" w:cs="Calibri"/>
-        </w:rPr>
-        <w:t xml:space="preserve"> address</w:t>
+        <w:t>Think about how to do the search by location, zipcode functions, need google map API thing?  Need to separate by service locations, not corp address</w:t>
       </w:r>
     </w:p>
     <w:p>
@@ -935,23 +843,7 @@
           <w:rFonts w:ascii="Calibri" w:eastAsia="Times New Roman" w:hAnsi="Calibri" w:cs="Calibri"/>
           <w:color w:val="000000"/>
         </w:rPr>
-        <w:t xml:space="preserve"> Which </w:t>
-      </w:r>
-      <w:proofErr w:type="spellStart"/>
-      <w:r>
-        <w:rPr>
-          <w:rFonts w:ascii="Calibri" w:eastAsia="Times New Roman" w:hAnsi="Calibri" w:cs="Calibri"/>
-          <w:color w:val="000000"/>
-        </w:rPr>
-        <w:t>apis</w:t>
-      </w:r>
-      <w:proofErr w:type="spellEnd"/>
-      <w:r>
-        <w:rPr>
-          <w:rFonts w:ascii="Calibri" w:eastAsia="Times New Roman" w:hAnsi="Calibri" w:cs="Calibri"/>
-          <w:color w:val="000000"/>
-        </w:rPr>
-        <w:t xml:space="preserve"> to use?</w:t>
+        <w:t> Which apis to use?</w:t>
       </w:r>
     </w:p>
     <w:p>
@@ -1101,23 +993,7 @@
           <w:rFonts w:ascii="Calibri" w:eastAsia="Times New Roman" w:hAnsi="Calibri" w:cs="Calibri"/>
           <w:color w:val="000000"/>
         </w:rPr>
-        <w:t xml:space="preserve"> What are my entities?? I need some many to many relationships, how do decide what they </w:t>
-      </w:r>
-      <w:proofErr w:type="spellStart"/>
-      <w:r>
-        <w:rPr>
-          <w:rFonts w:ascii="Calibri" w:eastAsia="Times New Roman" w:hAnsi="Calibri" w:cs="Calibri"/>
-          <w:color w:val="000000"/>
-        </w:rPr>
-        <w:t>are?SuperClasses</w:t>
-      </w:r>
-      <w:proofErr w:type="spellEnd"/>
-      <w:r>
-        <w:rPr>
-          <w:rFonts w:ascii="Calibri" w:eastAsia="Times New Roman" w:hAnsi="Calibri" w:cs="Calibri"/>
-          <w:color w:val="000000"/>
-        </w:rPr>
-        <w:t>/subclasses, inheritance, INTERFACES?</w:t>
+        <w:t> What are my entities?? I need some many to many relationships, how do decide what they are?SuperClasses/subclasses, inheritance, INTERFACES?</w:t>
       </w:r>
     </w:p>
     <w:p>
@@ -1245,23 +1121,7 @@
           <w:rFonts w:ascii="Calibri" w:eastAsia="Times New Roman" w:hAnsi="Calibri" w:cs="Calibri"/>
           <w:color w:val="000000"/>
         </w:rPr>
-        <w:t xml:space="preserve"> What about </w:t>
-      </w:r>
-      <w:proofErr w:type="spellStart"/>
-      <w:r>
-        <w:rPr>
-          <w:rFonts w:ascii="Calibri" w:eastAsia="Times New Roman" w:hAnsi="Calibri" w:cs="Calibri"/>
-          <w:color w:val="000000"/>
-        </w:rPr>
-        <w:t>api</w:t>
-      </w:r>
-      <w:proofErr w:type="spellEnd"/>
-      <w:r>
-        <w:rPr>
-          <w:rFonts w:ascii="Calibri" w:eastAsia="Times New Roman" w:hAnsi="Calibri" w:cs="Calibri"/>
-          <w:color w:val="000000"/>
-        </w:rPr>
-        <w:t xml:space="preserve"> data?? How is that modeled/mapped?</w:t>
+        <w:t> What about api data?? How is that modeled/mapped?</w:t>
       </w:r>
     </w:p>
     <w:p>
@@ -1587,21 +1447,7 @@
         <w:rPr>
           <w:rFonts w:ascii="Calibri" w:eastAsia="Times New Roman" w:hAnsi="Calibri" w:cs="Calibri"/>
         </w:rPr>
-        <w:t xml:space="preserve">-seems like it's just for keeping track of tasks and goals, </w:t>
-      </w:r>
-      <w:proofErr w:type="spellStart"/>
-      <w:r>
-        <w:rPr>
-          <w:rFonts w:ascii="Calibri" w:eastAsia="Times New Roman" w:hAnsi="Calibri" w:cs="Calibri"/>
-        </w:rPr>
-        <w:t>etc</w:t>
-      </w:r>
-      <w:proofErr w:type="spellEnd"/>
-      <w:r>
-        <w:rPr>
-          <w:rFonts w:ascii="Calibri" w:eastAsia="Times New Roman" w:hAnsi="Calibri" w:cs="Calibri"/>
-        </w:rPr>
-        <w:t>…limited scope for what I need, I want something that helps me figure out what to do LOL!</w:t>
+        <w:t>-seems like it's just for keeping track of tasks and goals, etc…limited scope for what I need, I want something that helps me figure out what to do LOL!</w:t>
       </w:r>
     </w:p>
     <w:p>
@@ -2363,16 +2209,8 @@
         <w:rPr>
           <w:rFonts w:ascii="Calibri" w:eastAsia="Times New Roman" w:hAnsi="Calibri" w:cs="Calibri"/>
         </w:rPr>
-        <w:t xml:space="preserve">Tuesday, 2/1/21, 3 </w:t>
-      </w:r>
-      <w:proofErr w:type="spellStart"/>
-      <w:r>
-        <w:rPr>
-          <w:rFonts w:ascii="Calibri" w:eastAsia="Times New Roman" w:hAnsi="Calibri" w:cs="Calibri"/>
-        </w:rPr>
-        <w:t>hrs</w:t>
-      </w:r>
-      <w:proofErr w:type="spellEnd"/>
+        <w:t>Tuesday, 2/1/21, 3 hrs</w:t>
+      </w:r>
     </w:p>
     <w:p>
       <w:pPr>
@@ -2416,21 +2254,7 @@
         <w:rPr>
           <w:rFonts w:ascii="Calibri" w:eastAsia="Times New Roman" w:hAnsi="Calibri" w:cs="Calibri"/>
         </w:rPr>
-        <w:t xml:space="preserve">-Adding </w:t>
-      </w:r>
-      <w:proofErr w:type="spellStart"/>
-      <w:r>
-        <w:rPr>
-          <w:rFonts w:ascii="Calibri" w:eastAsia="Times New Roman" w:hAnsi="Calibri" w:cs="Calibri"/>
-        </w:rPr>
-        <w:t>figma</w:t>
-      </w:r>
-      <w:proofErr w:type="spellEnd"/>
-      <w:r>
-        <w:rPr>
-          <w:rFonts w:ascii="Calibri" w:eastAsia="Times New Roman" w:hAnsi="Calibri" w:cs="Calibri"/>
-        </w:rPr>
-        <w:t xml:space="preserve"> project to start wireframing</w:t>
+        <w:t>-Adding figma project to start wireframing</w:t>
       </w:r>
     </w:p>
     <w:p>
@@ -2510,21 +2334,7 @@
         <w:rPr>
           <w:rFonts w:ascii="Calibri" w:eastAsia="Times New Roman" w:hAnsi="Calibri" w:cs="Calibri"/>
         </w:rPr>
-        <w:t xml:space="preserve">There is no need to see flowers any other way than the way they always have been seen…"  Cue chorus of </w:t>
-      </w:r>
-      <w:proofErr w:type="spellStart"/>
-      <w:r>
-        <w:rPr>
-          <w:rFonts w:ascii="Calibri" w:eastAsia="Times New Roman" w:hAnsi="Calibri" w:cs="Calibri"/>
-        </w:rPr>
-        <w:t>children.."But</w:t>
-      </w:r>
-      <w:proofErr w:type="spellEnd"/>
-      <w:r>
-        <w:rPr>
-          <w:rFonts w:ascii="Calibri" w:eastAsia="Times New Roman" w:hAnsi="Calibri" w:cs="Calibri"/>
-        </w:rPr>
-        <w:t xml:space="preserve"> there are so many colors in the rainbow, so many colors in the morning sun, there are so many colors in the flowers, and I see every one".  </w:t>
+        <w:t xml:space="preserve">There is no need to see flowers any other way than the way they always have been seen…"  Cue chorus of children.."But there are so many colors in the rainbow, so many colors in the morning sun, there are so many colors in the flowers, and I see every one".  </w:t>
       </w:r>
     </w:p>
     <w:p>
@@ -2721,9 +2531,8 @@
           <w:sz w:val="28"/>
           <w:szCs w:val="28"/>
         </w:rPr>
-        <w:t xml:space="preserve">Revelation, or not, but this is my favorite part of this whole Web Dev stuff.  I </w:t>
-      </w:r>
-      <w:proofErr w:type="spellStart"/>
+        <w:t xml:space="preserve">Revelation, or not, but this is my favorite part of this whole Web Dev stuff.  I kinda knew it while taking UIUX class with Kari, but I figure everyone likes it because it's fun and creative, it's like the candy you get for doing the rest of the not so fun work…  I've gathered that it's really </w:t>
+      </w:r>
       <w:r>
         <w:rPr>
           <w:rFonts w:ascii="Verdana" w:eastAsia="Times New Roman" w:hAnsi="Verdana" w:cs="Calibri"/>
@@ -2731,47 +2540,8 @@
           <w:sz w:val="28"/>
           <w:szCs w:val="28"/>
         </w:rPr>
-        <w:t>kinda</w:t>
-      </w:r>
-      <w:proofErr w:type="spellEnd"/>
-      <w:r>
-        <w:rPr>
-          <w:rFonts w:ascii="Verdana" w:eastAsia="Times New Roman" w:hAnsi="Verdana" w:cs="Calibri"/>
-          <w:color w:val="000000"/>
-          <w:sz w:val="28"/>
-          <w:szCs w:val="28"/>
-        </w:rPr>
-        <w:t xml:space="preserve"> knew it while taking UIUX class with Kari, but I figure everyone likes it because it's fun and creative, it's like the candy you get for doing the rest of the not so fun work…  I've gathered that it's really </w:t>
-      </w:r>
-      <w:r>
-        <w:rPr>
-          <w:rFonts w:ascii="Verdana" w:eastAsia="Times New Roman" w:hAnsi="Verdana" w:cs="Calibri"/>
-          <w:color w:val="000000"/>
-          <w:sz w:val="28"/>
-          <w:szCs w:val="28"/>
-        </w:rPr>
         <w:lastRenderedPageBreak/>
-        <w:t xml:space="preserve">hard to break into the UIUX field, and I don't have the graphic design background that most are looking for.  My favorite part is the sociology; delving into the problem that you are trying to solve, or the product and </w:t>
-      </w:r>
-      <w:proofErr w:type="spellStart"/>
-      <w:r>
-        <w:rPr>
-          <w:rFonts w:ascii="Verdana" w:eastAsia="Times New Roman" w:hAnsi="Verdana" w:cs="Calibri"/>
-          <w:color w:val="000000"/>
-          <w:sz w:val="28"/>
-          <w:szCs w:val="28"/>
-        </w:rPr>
-        <w:t>it's</w:t>
-      </w:r>
-      <w:proofErr w:type="spellEnd"/>
-      <w:r>
-        <w:rPr>
-          <w:rFonts w:ascii="Verdana" w:eastAsia="Times New Roman" w:hAnsi="Verdana" w:cs="Calibri"/>
-          <w:color w:val="000000"/>
-          <w:sz w:val="28"/>
-          <w:szCs w:val="28"/>
-        </w:rPr>
-        <w:t xml:space="preserve"> target market in commercial venues…and researching the social variables, configuring user research experiments and testing… </w:t>
+        <w:t xml:space="preserve">hard to break into the UIUX field, and I don't have the graphic design background that most are looking for.  My favorite part is the sociology; delving into the problem that you are trying to solve, or the product and it's target market in commercial venues…and researching the social variables, configuring user research experiments and testing… </w:t>
       </w:r>
       <w:r>
         <w:rPr>
@@ -3425,63 +3195,21 @@
         <w:rPr>
           <w:rFonts w:ascii="Calibri" w:eastAsia="Times New Roman" w:hAnsi="Calibri" w:cs="Calibri"/>
         </w:rPr>
-        <w:t xml:space="preserve">4.5 </w:t>
-      </w:r>
-      <w:proofErr w:type="spellStart"/>
-      <w:r>
-        <w:rPr>
-          <w:rFonts w:ascii="Calibri" w:eastAsia="Times New Roman" w:hAnsi="Calibri" w:cs="Calibri"/>
-        </w:rPr>
-        <w:t>hrs</w:t>
-      </w:r>
-      <w:proofErr w:type="spellEnd"/>
-      <w:r>
-        <w:rPr>
-          <w:rFonts w:ascii="Calibri" w:eastAsia="Times New Roman" w:hAnsi="Calibri" w:cs="Calibri"/>
-        </w:rPr>
-        <w:t xml:space="preserve">   class work; log4j, added to project, </w:t>
-      </w:r>
-    </w:p>
-    <w:p>
-      <w:pPr>
-        <w:spacing w:after="0" w:line="240" w:lineRule="auto"/>
-        <w:rPr>
-          <w:rFonts w:ascii="Calibri" w:eastAsia="Times New Roman" w:hAnsi="Calibri" w:cs="Calibri"/>
-        </w:rPr>
-      </w:pPr>
-      <w:r>
-        <w:rPr>
-          <w:rFonts w:ascii="Calibri" w:eastAsia="Times New Roman" w:hAnsi="Calibri" w:cs="Calibri"/>
-        </w:rPr>
-        <w:t xml:space="preserve">Sun: 4 </w:t>
-      </w:r>
-      <w:proofErr w:type="spellStart"/>
-      <w:r>
-        <w:rPr>
-          <w:rFonts w:ascii="Calibri" w:eastAsia="Times New Roman" w:hAnsi="Calibri" w:cs="Calibri"/>
-        </w:rPr>
-        <w:t>hrs</w:t>
-      </w:r>
-      <w:proofErr w:type="spellEnd"/>
-      <w:r>
-        <w:rPr>
-          <w:rFonts w:ascii="Calibri" w:eastAsia="Times New Roman" w:hAnsi="Calibri" w:cs="Calibri"/>
-        </w:rPr>
-        <w:t xml:space="preserve">, class , </w:t>
-      </w:r>
-      <w:proofErr w:type="spellStart"/>
-      <w:r>
-        <w:rPr>
-          <w:rFonts w:ascii="Calibri" w:eastAsia="Times New Roman" w:hAnsi="Calibri" w:cs="Calibri"/>
-        </w:rPr>
-        <w:t>junit</w:t>
-      </w:r>
-      <w:proofErr w:type="spellEnd"/>
-      <w:r>
-        <w:rPr>
-          <w:rFonts w:ascii="Calibri" w:eastAsia="Times New Roman" w:hAnsi="Calibri" w:cs="Calibri"/>
-        </w:rPr>
-        <w:t>, very frustrating</w:t>
+        <w:t xml:space="preserve">4.5 hrs   class work; log4j, added to project, </w:t>
+      </w:r>
+    </w:p>
+    <w:p>
+      <w:pPr>
+        <w:spacing w:after="0" w:line="240" w:lineRule="auto"/>
+        <w:rPr>
+          <w:rFonts w:ascii="Calibri" w:eastAsia="Times New Roman" w:hAnsi="Calibri" w:cs="Calibri"/>
+        </w:rPr>
+      </w:pPr>
+      <w:r>
+        <w:rPr>
+          <w:rFonts w:ascii="Calibri" w:eastAsia="Times New Roman" w:hAnsi="Calibri" w:cs="Calibri"/>
+        </w:rPr>
+        <w:t>Sun: 4 hrs, class , junit, very frustrating</w:t>
       </w:r>
     </w:p>
     <w:p>
@@ -3531,390 +3259,880 @@
           <w:sz w:val="32"/>
           <w:szCs w:val="32"/>
         </w:rPr>
-        <w:t xml:space="preserve"> 15 </w:t>
-      </w:r>
-      <w:proofErr w:type="spellStart"/>
-      <w:r>
+        <w:t xml:space="preserve"> 15 hrs</w:t>
+      </w:r>
+    </w:p>
+    <w:p>
+      <w:pPr>
+        <w:spacing w:after="0" w:line="240" w:lineRule="auto"/>
+        <w:rPr>
+          <w:rFonts w:ascii="Calibri" w:eastAsia="Times New Roman" w:hAnsi="Calibri" w:cs="Calibri"/>
+        </w:rPr>
+      </w:pPr>
+    </w:p>
+    <w:p>
+      <w:pPr>
+        <w:spacing w:after="0" w:line="240" w:lineRule="auto"/>
         <w:rPr>
           <w:rFonts w:ascii="Calibri" w:eastAsia="Times New Roman" w:hAnsi="Calibri" w:cs="Calibri"/>
           <w:b/>
           <w:bCs/>
-          <w:sz w:val="32"/>
-          <w:szCs w:val="32"/>
-        </w:rPr>
-        <w:t>hrs</w:t>
-      </w:r>
-      <w:proofErr w:type="spellEnd"/>
-    </w:p>
-    <w:p>
-      <w:pPr>
-        <w:spacing w:after="0" w:line="240" w:lineRule="auto"/>
-        <w:rPr>
-          <w:rFonts w:ascii="Calibri" w:eastAsia="Times New Roman" w:hAnsi="Calibri" w:cs="Calibri"/>
-        </w:rPr>
-      </w:pPr>
-    </w:p>
-    <w:p>
-      <w:pPr>
-        <w:spacing w:after="0" w:line="240" w:lineRule="auto"/>
+        </w:rPr>
+      </w:pPr>
+      <w:r>
         <w:rPr>
           <w:rFonts w:ascii="Calibri" w:eastAsia="Times New Roman" w:hAnsi="Calibri" w:cs="Calibri"/>
           <w:b/>
           <w:bCs/>
         </w:rPr>
-      </w:pPr>
-      <w:r>
+        <w:t xml:space="preserve">Mon: 4 hrs, captcha exercise, </w:t>
+      </w:r>
+    </w:p>
+    <w:p>
+      <w:pPr>
+        <w:spacing w:after="0" w:line="240" w:lineRule="auto"/>
+        <w:ind w:left="540"/>
+        <w:rPr>
+          <w:rFonts w:ascii="Calibri" w:eastAsia="Times New Roman" w:hAnsi="Calibri" w:cs="Calibri"/>
+        </w:rPr>
+      </w:pPr>
+      <w:r>
+        <w:rPr>
+          <w:rFonts w:ascii="Calibri" w:eastAsia="Times New Roman" w:hAnsi="Calibri" w:cs="Calibri"/>
+        </w:rPr>
+        <w:t>Review project docs</w:t>
+      </w:r>
+    </w:p>
+    <w:p>
+      <w:pPr>
+        <w:spacing w:after="0" w:line="240" w:lineRule="auto"/>
+        <w:ind w:left="540"/>
+        <w:rPr>
+          <w:rFonts w:ascii="Calibri" w:eastAsia="Times New Roman" w:hAnsi="Calibri" w:cs="Calibri"/>
+        </w:rPr>
+      </w:pPr>
+      <w:r>
+        <w:rPr>
+          <w:rFonts w:ascii="Calibri" w:eastAsia="Times New Roman" w:hAnsi="Calibri" w:cs="Calibri"/>
+        </w:rPr>
+        <w:t>Created dbERD diagram in vertabello</w:t>
+      </w:r>
+    </w:p>
+    <w:p>
+      <w:pPr>
+        <w:spacing w:after="0" w:line="240" w:lineRule="auto"/>
+        <w:ind w:left="540"/>
+        <w:rPr>
+          <w:rFonts w:ascii="Calibri" w:eastAsia="Times New Roman" w:hAnsi="Calibri" w:cs="Calibri"/>
+        </w:rPr>
+      </w:pPr>
+      <w:r>
+        <w:rPr>
+          <w:rFonts w:ascii="Calibri" w:eastAsia="Times New Roman" w:hAnsi="Calibri" w:cs="Calibri"/>
+        </w:rPr>
+        <w:t>Created application flow md</w:t>
+      </w:r>
+    </w:p>
+    <w:p>
+      <w:pPr>
+        <w:spacing w:after="0" w:line="240" w:lineRule="auto"/>
+        <w:ind w:left="540"/>
+        <w:rPr>
+          <w:rFonts w:ascii="Calibri" w:eastAsia="Times New Roman" w:hAnsi="Calibri" w:cs="Calibri"/>
+        </w:rPr>
+      </w:pPr>
+      <w:r>
+        <w:rPr>
+          <w:rFonts w:ascii="Calibri" w:eastAsia="Times New Roman" w:hAnsi="Calibri" w:cs="Calibri"/>
+        </w:rPr>
+        <w:t>Worked on wireframes</w:t>
+      </w:r>
+    </w:p>
+    <w:p>
+      <w:pPr>
+        <w:spacing w:after="0" w:line="240" w:lineRule="auto"/>
+        <w:rPr>
+          <w:rFonts w:ascii="Calibri" w:eastAsia="Times New Roman" w:hAnsi="Calibri" w:cs="Calibri"/>
+        </w:rPr>
+      </w:pPr>
+      <w:r>
+        <w:rPr>
+          <w:rFonts w:ascii="Calibri" w:eastAsia="Times New Roman" w:hAnsi="Calibri" w:cs="Calibri"/>
+        </w:rPr>
+        <w:t xml:space="preserve">The Entity Relationship diagram, Wireframes, </w:t>
+      </w:r>
+    </w:p>
+    <w:p>
+      <w:pPr>
+        <w:spacing w:after="0" w:line="240" w:lineRule="auto"/>
+        <w:rPr>
+          <w:rFonts w:ascii="Calibri" w:eastAsia="Times New Roman" w:hAnsi="Calibri" w:cs="Calibri"/>
+        </w:rPr>
+      </w:pPr>
+      <w:r>
+        <w:rPr>
+          <w:rFonts w:ascii="Calibri" w:eastAsia="Times New Roman" w:hAnsi="Calibri" w:cs="Calibri"/>
+        </w:rPr>
+        <w:t>I still have some fine tuning, need some feedback…</w:t>
+      </w:r>
+    </w:p>
+    <w:p>
+      <w:pPr>
+        <w:spacing w:after="0" w:line="240" w:lineRule="auto"/>
+        <w:rPr>
+          <w:rFonts w:ascii="Calibri" w:eastAsia="Times New Roman" w:hAnsi="Calibri" w:cs="Calibri"/>
+        </w:rPr>
+      </w:pPr>
+      <w:r>
+        <w:rPr>
+          <w:rFonts w:ascii="Calibri" w:eastAsia="Times New Roman" w:hAnsi="Calibri" w:cs="Calibri"/>
+        </w:rPr>
+        <w:t>Do I want/have time to do the add resource function?</w:t>
+      </w:r>
+    </w:p>
+    <w:p>
+      <w:pPr>
+        <w:spacing w:after="0" w:line="240" w:lineRule="auto"/>
+        <w:rPr>
+          <w:rFonts w:ascii="Calibri" w:eastAsia="Times New Roman" w:hAnsi="Calibri" w:cs="Calibri"/>
+        </w:rPr>
+      </w:pPr>
+      <w:r>
+        <w:rPr>
+          <w:rFonts w:ascii="Calibri" w:eastAsia="Times New Roman" w:hAnsi="Calibri" w:cs="Calibri"/>
+        </w:rPr>
+        <w:t>Need to save some time to CSS, accessibility concerns….</w:t>
+      </w:r>
+    </w:p>
+    <w:p>
+      <w:pPr>
+        <w:spacing w:after="0" w:line="240" w:lineRule="auto"/>
+        <w:ind w:left="540"/>
+        <w:rPr>
+          <w:rFonts w:ascii="Calibri" w:eastAsia="Times New Roman" w:hAnsi="Calibri" w:cs="Calibri"/>
+        </w:rPr>
+      </w:pPr>
+      <w:r>
+        <w:rPr>
+          <w:rFonts w:ascii="Calibri" w:eastAsia="Times New Roman" w:hAnsi="Calibri" w:cs="Calibri"/>
+        </w:rPr>
+        <w:t>Lots of icons</w:t>
+      </w:r>
+    </w:p>
+    <w:p>
+      <w:pPr>
+        <w:spacing w:after="0" w:line="240" w:lineRule="auto"/>
+        <w:ind w:left="540"/>
+        <w:rPr>
+          <w:rFonts w:ascii="Calibri" w:eastAsia="Times New Roman" w:hAnsi="Calibri" w:cs="Calibri"/>
+        </w:rPr>
+      </w:pPr>
+      <w:r>
+        <w:rPr>
+          <w:rFonts w:ascii="Calibri" w:eastAsia="Times New Roman" w:hAnsi="Calibri" w:cs="Calibri"/>
+        </w:rPr>
+        <w:t>Large, simple UI</w:t>
+      </w:r>
+    </w:p>
+    <w:p>
+      <w:pPr>
+        <w:spacing w:after="0" w:line="240" w:lineRule="auto"/>
+        <w:ind w:left="540"/>
+        <w:rPr>
+          <w:rFonts w:ascii="Calibri" w:eastAsia="Times New Roman" w:hAnsi="Calibri" w:cs="Calibri"/>
+        </w:rPr>
+      </w:pPr>
+      <w:r>
+        <w:rPr>
+          <w:rFonts w:ascii="Calibri" w:eastAsia="Times New Roman" w:hAnsi="Calibri" w:cs="Calibri"/>
+        </w:rPr>
+        <w:t>Other java accessibility stuff????</w:t>
+      </w:r>
+    </w:p>
+    <w:p>
+      <w:pPr>
+        <w:spacing w:after="0" w:line="240" w:lineRule="auto"/>
+        <w:ind w:left="540"/>
+        <w:rPr>
+          <w:rFonts w:ascii="Calibri" w:eastAsia="Times New Roman" w:hAnsi="Calibri" w:cs="Calibri"/>
+        </w:rPr>
+      </w:pPr>
+      <w:r>
+        <w:rPr>
+          <w:rFonts w:ascii="Calibri" w:eastAsia="Times New Roman" w:hAnsi="Calibri" w:cs="Calibri"/>
+        </w:rPr>
+        <w:t>Aria labels</w:t>
+      </w:r>
+    </w:p>
+    <w:p>
+      <w:pPr>
+        <w:spacing w:after="0" w:line="240" w:lineRule="auto"/>
+        <w:ind w:left="540"/>
+        <w:rPr>
+          <w:rFonts w:ascii="Calibri" w:eastAsia="Times New Roman" w:hAnsi="Calibri" w:cs="Calibri"/>
+        </w:rPr>
+      </w:pPr>
+      <w:r>
+        <w:rPr>
+          <w:rFonts w:ascii="Calibri" w:eastAsia="Times New Roman" w:hAnsi="Calibri" w:cs="Calibri"/>
+        </w:rPr>
+        <w:t>Html/contrast checkers</w:t>
+      </w:r>
+    </w:p>
+    <w:p>
+      <w:pPr>
+        <w:spacing w:after="0" w:line="240" w:lineRule="auto"/>
+        <w:ind w:left="540"/>
+        <w:rPr>
+          <w:rFonts w:ascii="Calibri" w:eastAsia="Times New Roman" w:hAnsi="Calibri" w:cs="Calibri"/>
+        </w:rPr>
+      </w:pPr>
+      <w:r>
+        <w:rPr>
+          <w:rFonts w:ascii="Calibri" w:eastAsia="Times New Roman" w:hAnsi="Calibri" w:cs="Calibri"/>
+        </w:rPr>
+        <w:t>Java accessibility API!!!</w:t>
+      </w:r>
+    </w:p>
+    <w:p>
+      <w:pPr>
+        <w:spacing w:after="0" w:line="240" w:lineRule="auto"/>
+        <w:ind w:left="540"/>
+        <w:rPr>
+          <w:rFonts w:ascii="Calibri" w:eastAsia="Times New Roman" w:hAnsi="Calibri" w:cs="Calibri"/>
+        </w:rPr>
+      </w:pPr>
+      <w:r>
+        <w:rPr>
+          <w:rFonts w:ascii="Calibri" w:eastAsia="Times New Roman" w:hAnsi="Calibri" w:cs="Calibri"/>
+        </w:rPr>
+        <w:t> </w:t>
+      </w:r>
+    </w:p>
+    <w:p>
+      <w:pPr>
+        <w:spacing w:after="0" w:line="240" w:lineRule="auto"/>
+        <w:rPr>
+          <w:rFonts w:ascii="Calibri" w:eastAsia="Times New Roman" w:hAnsi="Calibri" w:cs="Calibri"/>
+        </w:rPr>
+      </w:pPr>
+      <w:r>
+        <w:rPr>
+          <w:rFonts w:ascii="Calibri" w:eastAsia="Times New Roman" w:hAnsi="Calibri" w:cs="Calibri"/>
+        </w:rPr>
+        <w:t>I need to look into how to make the language changing button</w:t>
+      </w:r>
+    </w:p>
+    <w:p>
+      <w:pPr>
+        <w:spacing w:after="0" w:line="240" w:lineRule="auto"/>
+        <w:rPr>
+          <w:rFonts w:ascii="Calibri" w:eastAsia="Times New Roman" w:hAnsi="Calibri" w:cs="Calibri"/>
+        </w:rPr>
+      </w:pPr>
+      <w:r>
+        <w:rPr>
+          <w:rFonts w:ascii="Calibri" w:eastAsia="Times New Roman" w:hAnsi="Calibri" w:cs="Calibri"/>
+        </w:rPr>
+        <w:t>Do I need to have separate jsps for each entity view?</w:t>
+      </w:r>
+    </w:p>
+    <w:p>
+      <w:pPr>
+        <w:spacing w:after="0" w:line="240" w:lineRule="auto"/>
+        <w:rPr>
+          <w:rFonts w:ascii="Calibri" w:eastAsia="Times New Roman" w:hAnsi="Calibri" w:cs="Calibri"/>
+        </w:rPr>
+      </w:pPr>
+    </w:p>
+    <w:p>
+      <w:pPr>
+        <w:spacing w:after="0" w:line="240" w:lineRule="auto"/>
+        <w:rPr>
+          <w:rFonts w:ascii="Calibri" w:eastAsia="Times New Roman" w:hAnsi="Calibri" w:cs="Calibri"/>
+        </w:rPr>
+      </w:pPr>
+    </w:p>
+    <w:p>
+      <w:pPr>
+        <w:spacing w:after="0" w:line="240" w:lineRule="auto"/>
         <w:rPr>
           <w:rFonts w:ascii="Calibri" w:eastAsia="Times New Roman" w:hAnsi="Calibri" w:cs="Calibri"/>
           <w:b/>
           <w:bCs/>
         </w:rPr>
-        <w:t xml:space="preserve">Mon: 4 </w:t>
-      </w:r>
-      <w:proofErr w:type="spellStart"/>
+      </w:pPr>
       <w:r>
         <w:rPr>
           <w:rFonts w:ascii="Calibri" w:eastAsia="Times New Roman" w:hAnsi="Calibri" w:cs="Calibri"/>
           <w:b/>
           <w:bCs/>
         </w:rPr>
-        <w:t>hrs</w:t>
-      </w:r>
-      <w:proofErr w:type="spellEnd"/>
+        <w:t xml:space="preserve">Tuesday:  2/9/21  </w:t>
+      </w:r>
       <w:r>
         <w:rPr>
           <w:rFonts w:ascii="Calibri" w:eastAsia="Times New Roman" w:hAnsi="Calibri" w:cs="Calibri"/>
           <w:b/>
           <w:bCs/>
         </w:rPr>
-        <w:t xml:space="preserve">, captcha exercise, </w:t>
-      </w:r>
-    </w:p>
-    <w:p>
-      <w:pPr>
-        <w:spacing w:after="0" w:line="240" w:lineRule="auto"/>
-        <w:ind w:left="540"/>
-        <w:rPr>
-          <w:rFonts w:ascii="Calibri" w:eastAsia="Times New Roman" w:hAnsi="Calibri" w:cs="Calibri"/>
-        </w:rPr>
-      </w:pPr>
-      <w:r>
-        <w:rPr>
-          <w:rFonts w:ascii="Calibri" w:eastAsia="Times New Roman" w:hAnsi="Calibri" w:cs="Calibri"/>
-        </w:rPr>
-        <w:t>Review project docs</w:t>
-      </w:r>
-    </w:p>
-    <w:p>
-      <w:pPr>
-        <w:spacing w:after="0" w:line="240" w:lineRule="auto"/>
-        <w:ind w:left="540"/>
-        <w:rPr>
-          <w:rFonts w:ascii="Calibri" w:eastAsia="Times New Roman" w:hAnsi="Calibri" w:cs="Calibri"/>
-        </w:rPr>
-      </w:pPr>
-      <w:r>
-        <w:rPr>
-          <w:rFonts w:ascii="Calibri" w:eastAsia="Times New Roman" w:hAnsi="Calibri" w:cs="Calibri"/>
-        </w:rPr>
-        <w:t xml:space="preserve">Created </w:t>
-      </w:r>
-      <w:proofErr w:type="spellStart"/>
-      <w:r>
-        <w:rPr>
-          <w:rFonts w:ascii="Calibri" w:eastAsia="Times New Roman" w:hAnsi="Calibri" w:cs="Calibri"/>
-        </w:rPr>
-        <w:t>dbERD</w:t>
-      </w:r>
-      <w:proofErr w:type="spellEnd"/>
-      <w:r>
-        <w:rPr>
-          <w:rFonts w:ascii="Calibri" w:eastAsia="Times New Roman" w:hAnsi="Calibri" w:cs="Calibri"/>
-        </w:rPr>
-        <w:t xml:space="preserve"> diagram in </w:t>
-      </w:r>
-      <w:proofErr w:type="spellStart"/>
-      <w:r>
-        <w:rPr>
-          <w:rFonts w:ascii="Calibri" w:eastAsia="Times New Roman" w:hAnsi="Calibri" w:cs="Calibri"/>
-        </w:rPr>
-        <w:t>vertabello</w:t>
-      </w:r>
-      <w:proofErr w:type="spellEnd"/>
-    </w:p>
-    <w:p>
-      <w:pPr>
-        <w:spacing w:after="0" w:line="240" w:lineRule="auto"/>
-        <w:ind w:left="540"/>
-        <w:rPr>
-          <w:rFonts w:ascii="Calibri" w:eastAsia="Times New Roman" w:hAnsi="Calibri" w:cs="Calibri"/>
-        </w:rPr>
-      </w:pPr>
-      <w:r>
-        <w:rPr>
-          <w:rFonts w:ascii="Calibri" w:eastAsia="Times New Roman" w:hAnsi="Calibri" w:cs="Calibri"/>
-        </w:rPr>
-        <w:t>Created application flow md</w:t>
-      </w:r>
-    </w:p>
-    <w:p>
-      <w:pPr>
-        <w:spacing w:after="0" w:line="240" w:lineRule="auto"/>
-        <w:ind w:left="540"/>
-        <w:rPr>
-          <w:rFonts w:ascii="Calibri" w:eastAsia="Times New Roman" w:hAnsi="Calibri" w:cs="Calibri"/>
-        </w:rPr>
-      </w:pPr>
-      <w:r>
-        <w:rPr>
-          <w:rFonts w:ascii="Calibri" w:eastAsia="Times New Roman" w:hAnsi="Calibri" w:cs="Calibri"/>
-        </w:rPr>
-        <w:t>Worked on wireframes</w:t>
-      </w:r>
-    </w:p>
-    <w:p>
-      <w:pPr>
-        <w:spacing w:after="0" w:line="240" w:lineRule="auto"/>
-        <w:rPr>
-          <w:rFonts w:ascii="Calibri" w:eastAsia="Times New Roman" w:hAnsi="Calibri" w:cs="Calibri"/>
-        </w:rPr>
-      </w:pPr>
-      <w:r>
-        <w:rPr>
-          <w:rFonts w:ascii="Calibri" w:eastAsia="Times New Roman" w:hAnsi="Calibri" w:cs="Calibri"/>
-        </w:rPr>
-        <w:t xml:space="preserve">The Entity Relationship diagram, Wireframes, </w:t>
-      </w:r>
-    </w:p>
-    <w:p>
-      <w:pPr>
-        <w:spacing w:after="0" w:line="240" w:lineRule="auto"/>
-        <w:rPr>
-          <w:rFonts w:ascii="Calibri" w:eastAsia="Times New Roman" w:hAnsi="Calibri" w:cs="Calibri"/>
-        </w:rPr>
-      </w:pPr>
-      <w:r>
-        <w:rPr>
-          <w:rFonts w:ascii="Calibri" w:eastAsia="Times New Roman" w:hAnsi="Calibri" w:cs="Calibri"/>
-        </w:rPr>
-        <w:t>I still have some fine tuning, need some feedback…</w:t>
-      </w:r>
-    </w:p>
-    <w:p>
-      <w:pPr>
-        <w:spacing w:after="0" w:line="240" w:lineRule="auto"/>
-        <w:rPr>
-          <w:rFonts w:ascii="Calibri" w:eastAsia="Times New Roman" w:hAnsi="Calibri" w:cs="Calibri"/>
-        </w:rPr>
-      </w:pPr>
-      <w:r>
-        <w:rPr>
-          <w:rFonts w:ascii="Calibri" w:eastAsia="Times New Roman" w:hAnsi="Calibri" w:cs="Calibri"/>
-        </w:rPr>
-        <w:t>Do I want/have time to do the add resource function?</w:t>
-      </w:r>
-    </w:p>
-    <w:p>
-      <w:pPr>
-        <w:spacing w:after="0" w:line="240" w:lineRule="auto"/>
-        <w:rPr>
-          <w:rFonts w:ascii="Calibri" w:eastAsia="Times New Roman" w:hAnsi="Calibri" w:cs="Calibri"/>
-        </w:rPr>
-      </w:pPr>
-      <w:r>
-        <w:rPr>
-          <w:rFonts w:ascii="Calibri" w:eastAsia="Times New Roman" w:hAnsi="Calibri" w:cs="Calibri"/>
-        </w:rPr>
-        <w:t>Need to save some time to CSS, accessibility concerns….</w:t>
-      </w:r>
-    </w:p>
-    <w:p>
-      <w:pPr>
-        <w:spacing w:after="0" w:line="240" w:lineRule="auto"/>
-        <w:ind w:left="540"/>
-        <w:rPr>
-          <w:rFonts w:ascii="Calibri" w:eastAsia="Times New Roman" w:hAnsi="Calibri" w:cs="Calibri"/>
-        </w:rPr>
-      </w:pPr>
-      <w:r>
-        <w:rPr>
-          <w:rFonts w:ascii="Calibri" w:eastAsia="Times New Roman" w:hAnsi="Calibri" w:cs="Calibri"/>
-        </w:rPr>
-        <w:t>Lots of icons</w:t>
-      </w:r>
-    </w:p>
-    <w:p>
-      <w:pPr>
-        <w:spacing w:after="0" w:line="240" w:lineRule="auto"/>
-        <w:ind w:left="540"/>
-        <w:rPr>
-          <w:rFonts w:ascii="Calibri" w:eastAsia="Times New Roman" w:hAnsi="Calibri" w:cs="Calibri"/>
-        </w:rPr>
-      </w:pPr>
-      <w:r>
-        <w:rPr>
-          <w:rFonts w:ascii="Calibri" w:eastAsia="Times New Roman" w:hAnsi="Calibri" w:cs="Calibri"/>
-        </w:rPr>
-        <w:t>Large, simple UI</w:t>
-      </w:r>
-    </w:p>
-    <w:p>
-      <w:pPr>
-        <w:spacing w:after="0" w:line="240" w:lineRule="auto"/>
-        <w:ind w:left="540"/>
-        <w:rPr>
-          <w:rFonts w:ascii="Calibri" w:eastAsia="Times New Roman" w:hAnsi="Calibri" w:cs="Calibri"/>
-        </w:rPr>
-      </w:pPr>
-      <w:r>
-        <w:rPr>
-          <w:rFonts w:ascii="Calibri" w:eastAsia="Times New Roman" w:hAnsi="Calibri" w:cs="Calibri"/>
-        </w:rPr>
-        <w:t>Other java accessibility stuff????</w:t>
-      </w:r>
-    </w:p>
-    <w:p>
-      <w:pPr>
-        <w:spacing w:after="0" w:line="240" w:lineRule="auto"/>
-        <w:ind w:left="540"/>
-        <w:rPr>
-          <w:rFonts w:ascii="Calibri" w:eastAsia="Times New Roman" w:hAnsi="Calibri" w:cs="Calibri"/>
-        </w:rPr>
-      </w:pPr>
-      <w:r>
-        <w:rPr>
-          <w:rFonts w:ascii="Calibri" w:eastAsia="Times New Roman" w:hAnsi="Calibri" w:cs="Calibri"/>
-        </w:rPr>
-        <w:t>Aria labels</w:t>
-      </w:r>
-    </w:p>
-    <w:p>
-      <w:pPr>
-        <w:spacing w:after="0" w:line="240" w:lineRule="auto"/>
-        <w:ind w:left="540"/>
-        <w:rPr>
-          <w:rFonts w:ascii="Calibri" w:eastAsia="Times New Roman" w:hAnsi="Calibri" w:cs="Calibri"/>
-        </w:rPr>
-      </w:pPr>
-      <w:r>
-        <w:rPr>
-          <w:rFonts w:ascii="Calibri" w:eastAsia="Times New Roman" w:hAnsi="Calibri" w:cs="Calibri"/>
-        </w:rPr>
-        <w:t>Html/contrast checkers</w:t>
-      </w:r>
-    </w:p>
-    <w:p>
-      <w:pPr>
-        <w:spacing w:after="0" w:line="240" w:lineRule="auto"/>
-        <w:ind w:left="540"/>
-        <w:rPr>
-          <w:rFonts w:ascii="Calibri" w:eastAsia="Times New Roman" w:hAnsi="Calibri" w:cs="Calibri"/>
-        </w:rPr>
-      </w:pPr>
-      <w:r>
-        <w:rPr>
-          <w:rFonts w:ascii="Calibri" w:eastAsia="Times New Roman" w:hAnsi="Calibri" w:cs="Calibri"/>
-        </w:rPr>
-        <w:t>Java accessibility API!!!</w:t>
-      </w:r>
-    </w:p>
-    <w:p>
-      <w:pPr>
-        <w:spacing w:after="0" w:line="240" w:lineRule="auto"/>
-        <w:ind w:left="540"/>
-        <w:rPr>
-          <w:rFonts w:ascii="Calibri" w:eastAsia="Times New Roman" w:hAnsi="Calibri" w:cs="Calibri"/>
-        </w:rPr>
-      </w:pPr>
-      <w:r>
-        <w:rPr>
-          <w:rFonts w:ascii="Calibri" w:eastAsia="Times New Roman" w:hAnsi="Calibri" w:cs="Calibri"/>
-        </w:rPr>
-        <w:t> </w:t>
-      </w:r>
-    </w:p>
-    <w:p>
-      <w:pPr>
-        <w:spacing w:after="0" w:line="240" w:lineRule="auto"/>
-        <w:rPr>
-          <w:rFonts w:ascii="Calibri" w:eastAsia="Times New Roman" w:hAnsi="Calibri" w:cs="Calibri"/>
-        </w:rPr>
-      </w:pPr>
-      <w:r>
-        <w:rPr>
-          <w:rFonts w:ascii="Calibri" w:eastAsia="Times New Roman" w:hAnsi="Calibri" w:cs="Calibri"/>
-        </w:rPr>
-        <w:t>I need to look into how to make the language changing button</w:t>
-      </w:r>
-    </w:p>
-    <w:p>
-      <w:pPr>
-        <w:spacing w:after="0" w:line="240" w:lineRule="auto"/>
-        <w:rPr>
-          <w:rFonts w:ascii="Calibri" w:eastAsia="Times New Roman" w:hAnsi="Calibri" w:cs="Calibri"/>
-        </w:rPr>
-      </w:pPr>
-      <w:r>
-        <w:rPr>
-          <w:rFonts w:ascii="Calibri" w:eastAsia="Times New Roman" w:hAnsi="Calibri" w:cs="Calibri"/>
-        </w:rPr>
-        <w:t xml:space="preserve">Do I need to have separate </w:t>
-      </w:r>
-      <w:proofErr w:type="spellStart"/>
-      <w:r>
-        <w:rPr>
-          <w:rFonts w:ascii="Calibri" w:eastAsia="Times New Roman" w:hAnsi="Calibri" w:cs="Calibri"/>
-        </w:rPr>
-        <w:t>jsps</w:t>
-      </w:r>
-      <w:proofErr w:type="spellEnd"/>
-      <w:r>
-        <w:rPr>
-          <w:rFonts w:ascii="Calibri" w:eastAsia="Times New Roman" w:hAnsi="Calibri" w:cs="Calibri"/>
-        </w:rPr>
-        <w:t xml:space="preserve"> for each entity view?</w:t>
-      </w:r>
-    </w:p>
-    <w:p>
-      <w:pPr>
-        <w:spacing w:after="0" w:line="240" w:lineRule="auto"/>
-        <w:rPr>
-          <w:rFonts w:ascii="Calibri" w:eastAsia="Times New Roman" w:hAnsi="Calibri" w:cs="Calibri"/>
-        </w:rPr>
-      </w:pPr>
-    </w:p>
-    <w:p>
-      <w:pPr>
-        <w:spacing w:after="0" w:line="240" w:lineRule="auto"/>
-        <w:rPr>
-          <w:rFonts w:ascii="Calibri" w:eastAsia="Times New Roman" w:hAnsi="Calibri" w:cs="Calibri"/>
-        </w:rPr>
-      </w:pPr>
-    </w:p>
-    <w:p>
-      <w:pPr>
-        <w:spacing w:after="0" w:line="240" w:lineRule="auto"/>
+        <w:t xml:space="preserve">4 </w:t>
+      </w:r>
+      <w:r>
         <w:rPr>
           <w:rFonts w:ascii="Calibri" w:eastAsia="Times New Roman" w:hAnsi="Calibri" w:cs="Calibri"/>
           <w:b/>
           <w:bCs/>
         </w:rPr>
-      </w:pPr>
-      <w:r>
+        <w:t>hours</w:t>
+      </w:r>
+    </w:p>
+    <w:p>
+      <w:pPr>
+        <w:spacing w:after="0" w:line="240" w:lineRule="auto"/>
+        <w:rPr>
+          <w:rFonts w:ascii="Calibri" w:eastAsia="Times New Roman" w:hAnsi="Calibri" w:cs="Calibri"/>
+        </w:rPr>
+      </w:pPr>
+      <w:r>
+        <w:rPr>
+          <w:rFonts w:ascii="Calibri" w:eastAsia="Times New Roman" w:hAnsi="Calibri" w:cs="Calibri"/>
+        </w:rPr>
+        <w:t> </w:t>
+      </w:r>
+    </w:p>
+    <w:p>
+      <w:pPr>
+        <w:spacing w:after="0" w:line="240" w:lineRule="auto"/>
+        <w:ind w:left="540"/>
+        <w:rPr>
+          <w:rFonts w:ascii="Calibri" w:eastAsia="Times New Roman" w:hAnsi="Calibri" w:cs="Calibri"/>
+        </w:rPr>
+      </w:pPr>
+      <w:r>
+        <w:rPr>
+          <w:rFonts w:ascii="Calibri" w:eastAsia="Times New Roman" w:hAnsi="Calibri" w:cs="Calibri"/>
+        </w:rPr>
+        <w:t xml:space="preserve">Used my social media network to solicit food resources and information from </w:t>
+      </w:r>
+    </w:p>
+    <w:p>
+      <w:pPr>
+        <w:spacing w:after="0" w:line="240" w:lineRule="auto"/>
+        <w:ind w:left="540"/>
+        <w:rPr>
+          <w:rFonts w:ascii="Calibri" w:eastAsia="Times New Roman" w:hAnsi="Calibri" w:cs="Calibri"/>
+        </w:rPr>
+      </w:pPr>
+      <w:r>
+        <w:rPr>
+          <w:rFonts w:ascii="Calibri" w:eastAsia="Times New Roman" w:hAnsi="Calibri" w:cs="Calibri"/>
+        </w:rPr>
+        <w:t>Community groups, I'm hoping this will give me some good contacts and leads on.</w:t>
+      </w:r>
+    </w:p>
+    <w:p>
+      <w:pPr>
+        <w:spacing w:after="0" w:line="240" w:lineRule="auto"/>
+        <w:ind w:left="1080"/>
+        <w:rPr>
+          <w:rFonts w:ascii="Calibri" w:eastAsia="Times New Roman" w:hAnsi="Calibri" w:cs="Calibri"/>
+        </w:rPr>
+      </w:pPr>
+      <w:r>
+        <w:rPr>
+          <w:rFonts w:ascii="Calibri" w:eastAsia="Times New Roman" w:hAnsi="Calibri" w:cs="Calibri"/>
+        </w:rPr>
+        <w:t>Generating a lot of interest!</w:t>
+      </w:r>
+    </w:p>
+    <w:p>
+      <w:pPr>
+        <w:spacing w:after="0" w:line="240" w:lineRule="auto"/>
+        <w:ind w:left="540"/>
+        <w:rPr>
+          <w:rFonts w:ascii="Calibri" w:eastAsia="Times New Roman" w:hAnsi="Calibri" w:cs="Calibri"/>
+        </w:rPr>
+      </w:pPr>
+      <w:r>
+        <w:rPr>
+          <w:rFonts w:ascii="Calibri" w:eastAsia="Times New Roman" w:hAnsi="Calibri" w:cs="Calibri"/>
+        </w:rPr>
+        <w:t>Lesser known resources like the little pantries people have in their yards.</w:t>
+      </w:r>
+    </w:p>
+    <w:p>
+      <w:pPr>
+        <w:spacing w:after="0" w:line="240" w:lineRule="auto"/>
+        <w:ind w:left="540"/>
+        <w:rPr>
+          <w:rFonts w:ascii="Calibri" w:eastAsia="Times New Roman" w:hAnsi="Calibri" w:cs="Calibri"/>
+        </w:rPr>
+      </w:pPr>
+      <w:r>
+        <w:rPr>
+          <w:rFonts w:ascii="Calibri" w:eastAsia="Times New Roman" w:hAnsi="Calibri" w:cs="Calibri"/>
+        </w:rPr>
+        <w:t>Also asked for photos for the website</w:t>
+      </w:r>
+    </w:p>
+    <w:p>
+      <w:pPr>
+        <w:spacing w:after="0" w:line="240" w:lineRule="auto"/>
+        <w:ind w:left="540"/>
+        <w:rPr>
+          <w:rFonts w:ascii="Calibri" w:eastAsia="Times New Roman" w:hAnsi="Calibri" w:cs="Calibri"/>
+        </w:rPr>
+      </w:pPr>
+      <w:r>
+        <w:rPr>
+          <w:rFonts w:ascii="Calibri" w:eastAsia="Times New Roman" w:hAnsi="Calibri" w:cs="Calibri"/>
+        </w:rPr>
+        <w:t> </w:t>
+      </w:r>
+    </w:p>
+    <w:p>
+      <w:pPr>
+        <w:spacing w:after="0" w:line="240" w:lineRule="auto"/>
+        <w:ind w:left="540"/>
+        <w:rPr>
+          <w:rFonts w:ascii="Calibri" w:eastAsia="Times New Roman" w:hAnsi="Calibri" w:cs="Calibri"/>
+        </w:rPr>
+      </w:pPr>
+      <w:r>
+        <w:rPr>
+          <w:rFonts w:ascii="Calibri" w:eastAsia="Times New Roman" w:hAnsi="Calibri" w:cs="Calibri"/>
+        </w:rPr>
+        <w:t>Makes me wonder abour permissions and info sharing rules/legality..</w:t>
+      </w:r>
+    </w:p>
+    <w:p>
+      <w:pPr>
+        <w:spacing w:after="0" w:line="240" w:lineRule="auto"/>
+        <w:ind w:left="540"/>
+        <w:rPr>
+          <w:rFonts w:ascii="Calibri" w:eastAsia="Times New Roman" w:hAnsi="Calibri" w:cs="Calibri"/>
+        </w:rPr>
+      </w:pPr>
+      <w:r>
+        <w:rPr>
+          <w:rFonts w:ascii="Calibri" w:eastAsia="Times New Roman" w:hAnsi="Calibri" w:cs="Calibri"/>
+        </w:rPr>
+        <w:t xml:space="preserve">Do I need their permission to share it?  </w:t>
+      </w:r>
+    </w:p>
+    <w:p>
+      <w:pPr>
+        <w:spacing w:after="0" w:line="240" w:lineRule="auto"/>
+        <w:ind w:left="540"/>
+        <w:rPr>
+          <w:rFonts w:ascii="Calibri" w:eastAsia="Times New Roman" w:hAnsi="Calibri" w:cs="Calibri"/>
+        </w:rPr>
+      </w:pPr>
+      <w:r>
+        <w:rPr>
+          <w:rFonts w:ascii="Calibri" w:eastAsia="Times New Roman" w:hAnsi="Calibri" w:cs="Calibri"/>
+        </w:rPr>
+        <w:t>What's the general rule?</w:t>
+      </w:r>
+    </w:p>
+    <w:p>
+      <w:pPr>
+        <w:spacing w:after="0" w:line="240" w:lineRule="auto"/>
+        <w:rPr>
+          <w:rFonts w:ascii="Calibri" w:eastAsia="Times New Roman" w:hAnsi="Calibri" w:cs="Calibri"/>
+        </w:rPr>
+      </w:pPr>
+      <w:r>
+        <w:rPr>
+          <w:rFonts w:ascii="Calibri" w:eastAsia="Times New Roman" w:hAnsi="Calibri" w:cs="Calibri"/>
+        </w:rPr>
+        <w:t>/</w:t>
+      </w:r>
+    </w:p>
+    <w:p>
+      <w:pPr>
+        <w:spacing w:after="0" w:line="240" w:lineRule="auto"/>
+        <w:rPr>
+          <w:rFonts w:ascii="Calibri" w:eastAsia="Times New Roman" w:hAnsi="Calibri" w:cs="Calibri"/>
+        </w:rPr>
+      </w:pPr>
+      <w:r>
+        <w:rPr>
+          <w:rFonts w:ascii="Calibri" w:eastAsia="Times New Roman" w:hAnsi="Calibri" w:cs="Calibri"/>
+        </w:rPr>
+        <w:t>!!  Don't forget to add boolean Delivery in resources!!  I forgot that!!!</w:t>
+      </w:r>
+    </w:p>
+    <w:p>
+      <w:pPr>
+        <w:spacing w:after="0" w:line="240" w:lineRule="auto"/>
+        <w:rPr>
+          <w:rFonts w:ascii="Calibri" w:eastAsia="Times New Roman" w:hAnsi="Calibri" w:cs="Calibri"/>
+        </w:rPr>
+      </w:pPr>
+      <w:r>
+        <w:rPr>
+          <w:rFonts w:ascii="Calibri" w:eastAsia="Times New Roman" w:hAnsi="Calibri" w:cs="Calibri"/>
+        </w:rPr>
+        <w:t>AND open days/times</w:t>
+      </w:r>
+    </w:p>
+    <w:p>
+      <w:pPr>
+        <w:spacing w:after="0" w:line="240" w:lineRule="auto"/>
+        <w:rPr>
+          <w:rFonts w:ascii="Calibri" w:eastAsia="Times New Roman" w:hAnsi="Calibri" w:cs="Calibri"/>
+        </w:rPr>
+      </w:pPr>
+      <w:r>
+        <w:rPr>
+          <w:rFonts w:ascii="Calibri" w:eastAsia="Times New Roman" w:hAnsi="Calibri" w:cs="Calibri"/>
+        </w:rPr>
+        <w:lastRenderedPageBreak/>
+        <w:t> </w:t>
+      </w:r>
+    </w:p>
+    <w:p>
+      <w:pPr>
+        <w:spacing w:after="0" w:line="240" w:lineRule="auto"/>
+        <w:rPr>
+          <w:rFonts w:ascii="Calibri" w:eastAsia="Times New Roman" w:hAnsi="Calibri" w:cs="Calibri"/>
+        </w:rPr>
+      </w:pPr>
+      <w:r>
+        <w:rPr>
+          <w:rFonts w:ascii="Calibri" w:eastAsia="Times New Roman" w:hAnsi="Calibri" w:cs="Calibri"/>
+        </w:rPr>
+        <w:t>Thinking about what the expansion of this app would look like…out of Dane county…????????</w:t>
+      </w:r>
+    </w:p>
+    <w:p>
+      <w:pPr>
+        <w:spacing w:after="0" w:line="240" w:lineRule="auto"/>
+        <w:rPr>
+          <w:rFonts w:ascii="Calibri" w:eastAsia="Times New Roman" w:hAnsi="Calibri" w:cs="Calibri"/>
+        </w:rPr>
+      </w:pPr>
+      <w:r>
+        <w:rPr>
+          <w:rFonts w:ascii="Calibri" w:eastAsia="Times New Roman" w:hAnsi="Calibri" w:cs="Calibri"/>
+        </w:rPr>
+        <w:t>Additional resources</w:t>
+      </w:r>
+    </w:p>
+    <w:p>
+      <w:pPr>
+        <w:spacing w:after="0" w:line="240" w:lineRule="auto"/>
+        <w:rPr>
+          <w:rFonts w:ascii="Calibri" w:eastAsia="Times New Roman" w:hAnsi="Calibri" w:cs="Calibri"/>
+        </w:rPr>
+      </w:pPr>
+      <w:r>
+        <w:rPr>
+          <w:rFonts w:ascii="Calibri" w:eastAsia="Times New Roman" w:hAnsi="Calibri" w:cs="Calibri"/>
+        </w:rPr>
+        <w:t> </w:t>
+      </w:r>
+    </w:p>
+    <w:p>
+      <w:pPr>
+        <w:spacing w:after="0" w:line="240" w:lineRule="auto"/>
+        <w:rPr>
+          <w:rFonts w:ascii="Calibri" w:eastAsia="Times New Roman" w:hAnsi="Calibri" w:cs="Calibri"/>
+        </w:rPr>
+      </w:pPr>
+      <w:r>
+        <w:rPr>
+          <w:rFonts w:ascii="Calibri" w:eastAsia="Times New Roman" w:hAnsi="Calibri" w:cs="Calibri"/>
+        </w:rPr>
+        <w:t>Working on paring down user stories into the minimum viable product…</w:t>
+      </w:r>
+    </w:p>
+    <w:p>
+      <w:pPr>
+        <w:spacing w:after="0" w:line="240" w:lineRule="auto"/>
+        <w:ind w:left="540"/>
+        <w:rPr>
+          <w:rFonts w:ascii="Calibri" w:eastAsia="Times New Roman" w:hAnsi="Calibri" w:cs="Calibri"/>
+        </w:rPr>
+      </w:pPr>
+      <w:r>
+        <w:rPr>
+          <w:rFonts w:ascii="Calibri" w:eastAsia="Times New Roman" w:hAnsi="Calibri" w:cs="Calibri"/>
+        </w:rPr>
+        <w:t>Do I want to add the capability for users to add their own resource??</w:t>
+      </w:r>
+    </w:p>
+    <w:p>
+      <w:pPr>
+        <w:spacing w:after="0" w:line="240" w:lineRule="auto"/>
+        <w:ind w:left="540"/>
+        <w:rPr>
+          <w:rFonts w:ascii="Calibri" w:eastAsia="Times New Roman" w:hAnsi="Calibri" w:cs="Calibri"/>
+        </w:rPr>
+      </w:pPr>
+      <w:r>
+        <w:rPr>
+          <w:rFonts w:ascii="Calibri" w:eastAsia="Times New Roman" w:hAnsi="Calibri" w:cs="Calibri"/>
+        </w:rPr>
+        <w:t>Do I have the time???</w:t>
+      </w:r>
+    </w:p>
+    <w:p>
+      <w:pPr>
+        <w:spacing w:after="0" w:line="240" w:lineRule="auto"/>
+        <w:ind w:left="540"/>
+        <w:rPr>
+          <w:rFonts w:ascii="Calibri" w:eastAsia="Times New Roman" w:hAnsi="Calibri" w:cs="Calibri"/>
+        </w:rPr>
+      </w:pPr>
+      <w:r>
+        <w:rPr>
+          <w:rFonts w:ascii="Calibri" w:eastAsia="Times New Roman" w:hAnsi="Calibri" w:cs="Calibri"/>
+        </w:rPr>
+        <w:t>I have no idea how much time this all will take!!!!</w:t>
+      </w:r>
+    </w:p>
+    <w:p>
+      <w:pPr>
+        <w:spacing w:after="0" w:line="240" w:lineRule="auto"/>
+        <w:ind w:left="540"/>
+        <w:rPr>
+          <w:rFonts w:ascii="Calibri" w:eastAsia="Times New Roman" w:hAnsi="Calibri" w:cs="Calibri"/>
+        </w:rPr>
+      </w:pPr>
+      <w:r>
+        <w:rPr>
+          <w:rFonts w:ascii="Calibri" w:eastAsia="Times New Roman" w:hAnsi="Calibri" w:cs="Calibri"/>
+        </w:rPr>
+        <w:t>I want to have time to create a great UI/UX!!!!!!!!!!!!!!!!!</w:t>
+      </w:r>
+    </w:p>
+    <w:p>
+      <w:pPr>
+        <w:spacing w:after="0" w:line="240" w:lineRule="auto"/>
+        <w:ind w:left="540"/>
+        <w:rPr>
+          <w:rFonts w:ascii="Calibri" w:eastAsia="Times New Roman" w:hAnsi="Calibri" w:cs="Calibri"/>
+        </w:rPr>
+      </w:pPr>
+      <w:r>
+        <w:rPr>
+          <w:rFonts w:ascii="Calibri" w:eastAsia="Times New Roman" w:hAnsi="Calibri" w:cs="Calibri"/>
+        </w:rPr>
+        <w:t>With state of the art accessibilty for java!!!!!!</w:t>
+      </w:r>
+    </w:p>
+    <w:p>
+      <w:pPr>
+        <w:spacing w:after="0" w:line="240" w:lineRule="auto"/>
+        <w:ind w:left="540"/>
+        <w:rPr>
+          <w:rFonts w:ascii="Calibri" w:eastAsia="Times New Roman" w:hAnsi="Calibri" w:cs="Calibri"/>
+        </w:rPr>
+      </w:pPr>
+    </w:p>
+    <w:p>
+      <w:pPr>
+        <w:spacing w:after="0" w:line="240" w:lineRule="auto"/>
+        <w:ind w:left="540"/>
+        <w:rPr>
+          <w:rFonts w:ascii="Calibri" w:eastAsia="Times New Roman" w:hAnsi="Calibri" w:cs="Calibri"/>
+        </w:rPr>
+      </w:pPr>
+      <w:r>
+        <w:rPr>
+          <w:rFonts w:ascii="Calibri" w:eastAsia="Times New Roman" w:hAnsi="Calibri" w:cs="Calibri"/>
+        </w:rPr>
+        <w:t>How do classes and hierarchy affect my db design and implementation?</w:t>
+      </w:r>
+    </w:p>
+    <w:p>
+      <w:pPr>
+        <w:spacing w:after="0" w:line="240" w:lineRule="auto"/>
+        <w:ind w:left="540"/>
+        <w:rPr>
+          <w:rFonts w:ascii="Calibri" w:eastAsia="Times New Roman" w:hAnsi="Calibri" w:cs="Calibri"/>
+        </w:rPr>
+      </w:pPr>
+      <w:r>
+        <w:rPr>
+          <w:rFonts w:ascii="Calibri" w:eastAsia="Times New Roman" w:hAnsi="Calibri" w:cs="Calibri"/>
+        </w:rPr>
+        <w:t>I only need certain info for each type, so putting them all in one resource table would seem like overkill, but I can make extra fields nullable, though that is probably not a good practice.</w:t>
+      </w:r>
+    </w:p>
+    <w:p>
+      <w:pPr>
+        <w:spacing w:after="0" w:line="240" w:lineRule="auto"/>
+        <w:ind w:left="540"/>
+        <w:rPr>
+          <w:rFonts w:ascii="Calibri" w:eastAsia="Times New Roman" w:hAnsi="Calibri" w:cs="Calibri"/>
+        </w:rPr>
+      </w:pPr>
+      <w:r>
+        <w:rPr>
+          <w:rFonts w:ascii="Calibri" w:eastAsia="Times New Roman" w:hAnsi="Calibri" w:cs="Calibri"/>
+        </w:rPr>
+        <w:t>?are there going to be any methods in these classes besides get and set?  Is the resource class like the ‘directory class’ or do I need another controller class beside servlets  -yes, the db classes, daos</w:t>
+      </w:r>
+    </w:p>
+    <w:p>
+      <w:pPr>
+        <w:spacing w:after="0" w:line="240" w:lineRule="auto"/>
+        <w:ind w:left="540"/>
+        <w:rPr>
+          <w:rFonts w:ascii="Calibri" w:eastAsia="Times New Roman" w:hAnsi="Calibri" w:cs="Calibri"/>
+        </w:rPr>
+      </w:pPr>
+    </w:p>
+    <w:p>
+      <w:pPr>
+        <w:spacing w:after="0" w:line="240" w:lineRule="auto"/>
+        <w:ind w:left="540"/>
+        <w:rPr>
+          <w:rFonts w:ascii="Calibri" w:eastAsia="Times New Roman" w:hAnsi="Calibri" w:cs="Calibri"/>
+        </w:rPr>
+      </w:pPr>
+      <w:r>
+        <w:rPr>
+          <w:rFonts w:ascii="Calibri" w:eastAsia="Times New Roman" w:hAnsi="Calibri" w:cs="Calibri"/>
+        </w:rPr>
+        <w:t>Resource(abstract) =&gt; Food resource =&gt; each type of resource</w:t>
+      </w:r>
+    </w:p>
+    <w:p>
+      <w:pPr>
+        <w:spacing w:after="0" w:line="240" w:lineRule="auto"/>
+        <w:ind w:left="540"/>
+        <w:rPr>
+          <w:rFonts w:ascii="Calibri" w:eastAsia="Times New Roman" w:hAnsi="Calibri" w:cs="Calibri"/>
+        </w:rPr>
+      </w:pPr>
+    </w:p>
+    <w:p>
+      <w:pPr>
+        <w:spacing w:after="0" w:line="240" w:lineRule="auto"/>
+        <w:ind w:left="540"/>
+        <w:rPr>
+          <w:rFonts w:ascii="Calibri" w:eastAsia="Times New Roman" w:hAnsi="Calibri" w:cs="Calibri"/>
+        </w:rPr>
+      </w:pPr>
+      <w:r>
+        <w:rPr>
+          <w:rFonts w:ascii="Calibri" w:eastAsia="Times New Roman" w:hAnsi="Calibri" w:cs="Calibri"/>
+        </w:rPr>
+        <w:t>Started writing some class files..resources, users, ran into a source release problem that I had to do some research on and work out.</w:t>
+      </w:r>
+    </w:p>
+    <w:p>
+      <w:pPr>
+        <w:spacing w:after="0" w:line="240" w:lineRule="auto"/>
+        <w:ind w:left="540"/>
+        <w:rPr>
+          <w:rFonts w:ascii="Calibri" w:eastAsia="Times New Roman" w:hAnsi="Calibri" w:cs="Calibri"/>
+        </w:rPr>
+      </w:pPr>
+    </w:p>
+    <w:p>
+      <w:pPr>
+        <w:spacing w:after="0" w:line="240" w:lineRule="auto"/>
+        <w:ind w:left="540"/>
+        <w:rPr>
+          <w:rFonts w:ascii="Calibri" w:eastAsia="Times New Roman" w:hAnsi="Calibri" w:cs="Calibri"/>
+        </w:rPr>
+      </w:pPr>
+      <w:r>
+        <w:rPr>
+          <w:rFonts w:ascii="Calibri" w:eastAsia="Times New Roman" w:hAnsi="Calibri" w:cs="Calibri"/>
+        </w:rPr>
+        <w:t>-I should add an Event Class</w:t>
+      </w:r>
+    </w:p>
+    <w:p>
+      <w:pPr>
+        <w:spacing w:after="0" w:line="240" w:lineRule="auto"/>
+        <w:ind w:left="540"/>
+        <w:rPr>
+          <w:rFonts w:ascii="Calibri" w:eastAsia="Times New Roman" w:hAnsi="Calibri" w:cs="Calibri"/>
+        </w:rPr>
+      </w:pPr>
+      <w:r>
+        <w:rPr>
+          <w:rFonts w:ascii="Calibri" w:eastAsia="Times New Roman" w:hAnsi="Calibri" w:cs="Calibri"/>
+        </w:rPr>
+        <w:t>-service location; should it be an array of zipcodes?? Or would that be hard to figure out and obtain that data, or should it be a string</w:t>
+      </w:r>
+      <w:r>
+        <w:rPr>
+          <w:rFonts w:ascii="Calibri" w:eastAsia="Times New Roman" w:hAnsi="Calibri" w:cs="Calibri"/>
+        </w:rPr>
+        <w:t xml:space="preserve"> description?</w:t>
+      </w:r>
+    </w:p>
+    <w:p>
+      <w:pPr>
+        <w:spacing w:after="0" w:line="240" w:lineRule="auto"/>
+        <w:ind w:left="540"/>
+        <w:rPr>
+          <w:rFonts w:ascii="Calibri" w:eastAsia="Times New Roman" w:hAnsi="Calibri" w:cs="Calibri"/>
+        </w:rPr>
+      </w:pPr>
+    </w:p>
+    <w:p>
+      <w:pPr>
+        <w:spacing w:after="0" w:line="240" w:lineRule="auto"/>
+        <w:ind w:left="540"/>
+        <w:rPr>
+          <w:rFonts w:ascii="Calibri" w:eastAsia="Times New Roman" w:hAnsi="Calibri" w:cs="Calibri"/>
+        </w:rPr>
+      </w:pPr>
+    </w:p>
+    <w:p>
+      <w:pPr>
+        <w:spacing w:after="0" w:line="240" w:lineRule="auto"/>
+        <w:ind w:left="540"/>
+        <w:rPr>
+          <w:rFonts w:ascii="Calibri" w:eastAsia="Times New Roman" w:hAnsi="Calibri" w:cs="Calibri"/>
+        </w:rPr>
+      </w:pPr>
+    </w:p>
+    <w:p>
+      <w:pPr>
+        <w:spacing w:after="0" w:line="240" w:lineRule="auto"/>
+        <w:ind w:left="540"/>
+        <w:rPr>
+          <w:rFonts w:ascii="Calibri" w:eastAsia="Times New Roman" w:hAnsi="Calibri" w:cs="Calibri"/>
+        </w:rPr>
+      </w:pPr>
+    </w:p>
+    <w:p>
+      <w:pPr>
+        <w:spacing w:after="0" w:line="240" w:lineRule="auto"/>
+        <w:ind w:left="540"/>
+        <w:rPr>
+          <w:rFonts w:ascii="Calibri" w:eastAsia="Times New Roman" w:hAnsi="Calibri" w:cs="Calibri"/>
+        </w:rPr>
+      </w:pPr>
+    </w:p>
+    <w:p>
+      <w:pPr>
+        <w:spacing w:after="0" w:line="240" w:lineRule="auto"/>
+        <w:ind w:left="540"/>
         <w:rPr>
           <w:rFonts w:ascii="Calibri" w:eastAsia="Times New Roman" w:hAnsi="Calibri" w:cs="Calibri"/>
           <w:b/>
           <w:bCs/>
         </w:rPr>
-        <w:t xml:space="preserve">Tuesday:  2/9/21  </w:t>
-      </w:r>
+      </w:pPr>
       <w:r>
         <w:rPr>
           <w:rFonts w:ascii="Calibri" w:eastAsia="Times New Roman" w:hAnsi="Calibri" w:cs="Calibri"/>
           <w:b/>
           <w:bCs/>
         </w:rPr>
-        <w:t xml:space="preserve">4 </w:t>
+        <w:t xml:space="preserve">Thursday 2/11 </w:t>
       </w:r>
       <w:r>
         <w:rPr>
@@ -3922,21 +4140,7 @@
           <w:b/>
           <w:bCs/>
         </w:rPr>
-        <w:t>hours</w:t>
-      </w:r>
-    </w:p>
-    <w:p>
-      <w:pPr>
-        <w:spacing w:after="0" w:line="240" w:lineRule="auto"/>
-        <w:rPr>
-          <w:rFonts w:ascii="Calibri" w:eastAsia="Times New Roman" w:hAnsi="Calibri" w:cs="Calibri"/>
-        </w:rPr>
-      </w:pPr>
-      <w:r>
-        <w:rPr>
-          <w:rFonts w:ascii="Calibri" w:eastAsia="Times New Roman" w:hAnsi="Calibri" w:cs="Calibri"/>
-        </w:rPr>
-        <w:t> </w:t>
+        <w:t>5 hrs</w:t>
       </w:r>
     </w:p>
     <w:p>
@@ -3951,7 +4155,8 @@
         <w:rPr>
           <w:rFonts w:ascii="Calibri" w:eastAsia="Times New Roman" w:hAnsi="Calibri" w:cs="Calibri"/>
         </w:rPr>
-        <w:t xml:space="preserve">Used my social media network to solicit food resources and information from </w:t>
+        <w:tab/>
+        <w:t>Going through social media responses;  I got a very welcoming response, much encouragement, and great ideas for future releases!  People suggested more information to include about the resources, such as nearest bus stop, actual address,  who they serve, if proof of income, who qualifies/ paperwork needed(now included as something in the db)  where delivery is served, schools with curbside pickup, whether they have pet food, whether they have non-food essentials.</w:t>
       </w:r>
     </w:p>
     <w:p>
@@ -3966,22 +4171,7 @@
         <w:rPr>
           <w:rFonts w:ascii="Calibri" w:eastAsia="Times New Roman" w:hAnsi="Calibri" w:cs="Calibri"/>
         </w:rPr>
-        <w:t>Community groups, I'm hoping this will give me some good contacts and leads on.</w:t>
-      </w:r>
-    </w:p>
-    <w:p>
-      <w:pPr>
-        <w:spacing w:after="0" w:line="240" w:lineRule="auto"/>
-        <w:ind w:left="1080"/>
-        <w:rPr>
-          <w:rFonts w:ascii="Calibri" w:eastAsia="Times New Roman" w:hAnsi="Calibri" w:cs="Calibri"/>
-        </w:rPr>
-      </w:pPr>
-      <w:r>
-        <w:rPr>
-          <w:rFonts w:ascii="Calibri" w:eastAsia="Times New Roman" w:hAnsi="Calibri" w:cs="Calibri"/>
-        </w:rPr>
-        <w:t>Generating a lot of interest!</w:t>
+        <w:t>I received a lot of great info on resources.  Someone suggested having a rating system, commenting, or advice on pantries, which would def be a 2 -3 rd release.</w:t>
       </w:r>
     </w:p>
     <w:p>
@@ -3996,7 +4186,7 @@
         <w:rPr>
           <w:rFonts w:ascii="Calibri" w:eastAsia="Times New Roman" w:hAnsi="Calibri" w:cs="Calibri"/>
         </w:rPr>
-        <w:t>Lesser known resources like the little pantries people have in their yards.</w:t>
+        <w:t>It seems like a heck of a lot of columns for 1 table, I would probably have to break it up somehow??</w:t>
       </w:r>
     </w:p>
     <w:p>
@@ -4011,7 +4201,13 @@
         <w:rPr>
           <w:rFonts w:ascii="Calibri" w:eastAsia="Times New Roman" w:hAnsi="Calibri" w:cs="Calibri"/>
         </w:rPr>
-        <w:t>Also asked for photos for the website</w:t>
+        <w:t>!!!plan to add a fb or website as a resource! Think about how that data model will differ from super class</w:t>
+      </w:r>
+      <w:r>
+        <w:rPr>
+          <w:rFonts w:ascii="Calibri" w:eastAsia="Times New Roman" w:hAnsi="Calibri" w:cs="Calibri"/>
+        </w:rPr>
+        <w:t xml:space="preserve">.   </w:t>
       </w:r>
     </w:p>
     <w:p>
@@ -4022,12 +4218,6 @@
           <w:rFonts w:ascii="Calibri" w:eastAsia="Times New Roman" w:hAnsi="Calibri" w:cs="Calibri"/>
         </w:rPr>
       </w:pPr>
-      <w:r>
-        <w:rPr>
-          <w:rFonts w:ascii="Calibri" w:eastAsia="Times New Roman" w:hAnsi="Calibri" w:cs="Calibri"/>
-        </w:rPr>
-        <w:t> </w:t>
-      </w:r>
     </w:p>
     <w:p>
       <w:pPr>
@@ -4041,678 +4231,6 @@
         <w:rPr>
           <w:rFonts w:ascii="Calibri" w:eastAsia="Times New Roman" w:hAnsi="Calibri" w:cs="Calibri"/>
         </w:rPr>
-        <w:t xml:space="preserve">Makes me wonder </w:t>
-      </w:r>
-      <w:proofErr w:type="spellStart"/>
-      <w:r>
-        <w:rPr>
-          <w:rFonts w:ascii="Calibri" w:eastAsia="Times New Roman" w:hAnsi="Calibri" w:cs="Calibri"/>
-        </w:rPr>
-        <w:t>abour</w:t>
-      </w:r>
-      <w:proofErr w:type="spellEnd"/>
-      <w:r>
-        <w:rPr>
-          <w:rFonts w:ascii="Calibri" w:eastAsia="Times New Roman" w:hAnsi="Calibri" w:cs="Calibri"/>
-        </w:rPr>
-        <w:t xml:space="preserve"> permissions and info sharing rules/legality..</w:t>
-      </w:r>
-    </w:p>
-    <w:p>
-      <w:pPr>
-        <w:spacing w:after="0" w:line="240" w:lineRule="auto"/>
-        <w:ind w:left="540"/>
-        <w:rPr>
-          <w:rFonts w:ascii="Calibri" w:eastAsia="Times New Roman" w:hAnsi="Calibri" w:cs="Calibri"/>
-        </w:rPr>
-      </w:pPr>
-      <w:r>
-        <w:rPr>
-          <w:rFonts w:ascii="Calibri" w:eastAsia="Times New Roman" w:hAnsi="Calibri" w:cs="Calibri"/>
-        </w:rPr>
-        <w:t xml:space="preserve">Do I need their permission to share it?  </w:t>
-      </w:r>
-    </w:p>
-    <w:p>
-      <w:pPr>
-        <w:spacing w:after="0" w:line="240" w:lineRule="auto"/>
-        <w:ind w:left="540"/>
-        <w:rPr>
-          <w:rFonts w:ascii="Calibri" w:eastAsia="Times New Roman" w:hAnsi="Calibri" w:cs="Calibri"/>
-        </w:rPr>
-      </w:pPr>
-      <w:r>
-        <w:rPr>
-          <w:rFonts w:ascii="Calibri" w:eastAsia="Times New Roman" w:hAnsi="Calibri" w:cs="Calibri"/>
-        </w:rPr>
-        <w:t>What's the general rule?</w:t>
-      </w:r>
-    </w:p>
-    <w:p>
-      <w:pPr>
-        <w:spacing w:after="0" w:line="240" w:lineRule="auto"/>
-        <w:rPr>
-          <w:rFonts w:ascii="Calibri" w:eastAsia="Times New Roman" w:hAnsi="Calibri" w:cs="Calibri"/>
-        </w:rPr>
-      </w:pPr>
-      <w:r>
-        <w:rPr>
-          <w:rFonts w:ascii="Calibri" w:eastAsia="Times New Roman" w:hAnsi="Calibri" w:cs="Calibri"/>
-        </w:rPr>
-        <w:t>/</w:t>
-      </w:r>
-    </w:p>
-    <w:p>
-      <w:pPr>
-        <w:spacing w:after="0" w:line="240" w:lineRule="auto"/>
-        <w:rPr>
-          <w:rFonts w:ascii="Calibri" w:eastAsia="Times New Roman" w:hAnsi="Calibri" w:cs="Calibri"/>
-        </w:rPr>
-      </w:pPr>
-      <w:r>
-        <w:rPr>
-          <w:rFonts w:ascii="Calibri" w:eastAsia="Times New Roman" w:hAnsi="Calibri" w:cs="Calibri"/>
-        </w:rPr>
-        <w:t xml:space="preserve">!!  Don't forget to add </w:t>
-      </w:r>
-      <w:proofErr w:type="spellStart"/>
-      <w:r>
-        <w:rPr>
-          <w:rFonts w:ascii="Calibri" w:eastAsia="Times New Roman" w:hAnsi="Calibri" w:cs="Calibri"/>
-        </w:rPr>
-        <w:t>boolean</w:t>
-      </w:r>
-      <w:proofErr w:type="spellEnd"/>
-      <w:r>
-        <w:rPr>
-          <w:rFonts w:ascii="Calibri" w:eastAsia="Times New Roman" w:hAnsi="Calibri" w:cs="Calibri"/>
-        </w:rPr>
-        <w:t xml:space="preserve"> Delivery in resources!!  I forgot that!!!</w:t>
-      </w:r>
-    </w:p>
-    <w:p>
-      <w:pPr>
-        <w:spacing w:after="0" w:line="240" w:lineRule="auto"/>
-        <w:rPr>
-          <w:rFonts w:ascii="Calibri" w:eastAsia="Times New Roman" w:hAnsi="Calibri" w:cs="Calibri"/>
-        </w:rPr>
-      </w:pPr>
-      <w:r>
-        <w:rPr>
-          <w:rFonts w:ascii="Calibri" w:eastAsia="Times New Roman" w:hAnsi="Calibri" w:cs="Calibri"/>
-        </w:rPr>
-        <w:t>AND open days/times</w:t>
-      </w:r>
-    </w:p>
-    <w:p>
-      <w:pPr>
-        <w:spacing w:after="0" w:line="240" w:lineRule="auto"/>
-        <w:rPr>
-          <w:rFonts w:ascii="Calibri" w:eastAsia="Times New Roman" w:hAnsi="Calibri" w:cs="Calibri"/>
-        </w:rPr>
-      </w:pPr>
-      <w:r>
-        <w:rPr>
-          <w:rFonts w:ascii="Calibri" w:eastAsia="Times New Roman" w:hAnsi="Calibri" w:cs="Calibri"/>
-        </w:rPr>
-        <w:lastRenderedPageBreak/>
-        <w:t> </w:t>
-      </w:r>
-    </w:p>
-    <w:p>
-      <w:pPr>
-        <w:spacing w:after="0" w:line="240" w:lineRule="auto"/>
-        <w:rPr>
-          <w:rFonts w:ascii="Calibri" w:eastAsia="Times New Roman" w:hAnsi="Calibri" w:cs="Calibri"/>
-        </w:rPr>
-      </w:pPr>
-      <w:r>
-        <w:rPr>
-          <w:rFonts w:ascii="Calibri" w:eastAsia="Times New Roman" w:hAnsi="Calibri" w:cs="Calibri"/>
-        </w:rPr>
-        <w:t>Thinking about what the expansion of this app would look like…out of Dane county…????????</w:t>
-      </w:r>
-    </w:p>
-    <w:p>
-      <w:pPr>
-        <w:spacing w:after="0" w:line="240" w:lineRule="auto"/>
-        <w:rPr>
-          <w:rFonts w:ascii="Calibri" w:eastAsia="Times New Roman" w:hAnsi="Calibri" w:cs="Calibri"/>
-        </w:rPr>
-      </w:pPr>
-      <w:r>
-        <w:rPr>
-          <w:rFonts w:ascii="Calibri" w:eastAsia="Times New Roman" w:hAnsi="Calibri" w:cs="Calibri"/>
-        </w:rPr>
-        <w:t>Additional resources</w:t>
-      </w:r>
-    </w:p>
-    <w:p>
-      <w:pPr>
-        <w:spacing w:after="0" w:line="240" w:lineRule="auto"/>
-        <w:rPr>
-          <w:rFonts w:ascii="Calibri" w:eastAsia="Times New Roman" w:hAnsi="Calibri" w:cs="Calibri"/>
-        </w:rPr>
-      </w:pPr>
-      <w:r>
-        <w:rPr>
-          <w:rFonts w:ascii="Calibri" w:eastAsia="Times New Roman" w:hAnsi="Calibri" w:cs="Calibri"/>
-        </w:rPr>
-        <w:t> </w:t>
-      </w:r>
-    </w:p>
-    <w:p>
-      <w:pPr>
-        <w:spacing w:after="0" w:line="240" w:lineRule="auto"/>
-        <w:rPr>
-          <w:rFonts w:ascii="Calibri" w:eastAsia="Times New Roman" w:hAnsi="Calibri" w:cs="Calibri"/>
-        </w:rPr>
-      </w:pPr>
-      <w:r>
-        <w:rPr>
-          <w:rFonts w:ascii="Calibri" w:eastAsia="Times New Roman" w:hAnsi="Calibri" w:cs="Calibri"/>
-        </w:rPr>
-        <w:t>Working on paring down user stories into the minimum viable product…</w:t>
-      </w:r>
-    </w:p>
-    <w:p>
-      <w:pPr>
-        <w:spacing w:after="0" w:line="240" w:lineRule="auto"/>
-        <w:ind w:left="540"/>
-        <w:rPr>
-          <w:rFonts w:ascii="Calibri" w:eastAsia="Times New Roman" w:hAnsi="Calibri" w:cs="Calibri"/>
-        </w:rPr>
-      </w:pPr>
-      <w:r>
-        <w:rPr>
-          <w:rFonts w:ascii="Calibri" w:eastAsia="Times New Roman" w:hAnsi="Calibri" w:cs="Calibri"/>
-        </w:rPr>
-        <w:t>Do I want to add the capability for users to add their own resource??</w:t>
-      </w:r>
-    </w:p>
-    <w:p>
-      <w:pPr>
-        <w:spacing w:after="0" w:line="240" w:lineRule="auto"/>
-        <w:ind w:left="540"/>
-        <w:rPr>
-          <w:rFonts w:ascii="Calibri" w:eastAsia="Times New Roman" w:hAnsi="Calibri" w:cs="Calibri"/>
-        </w:rPr>
-      </w:pPr>
-      <w:r>
-        <w:rPr>
-          <w:rFonts w:ascii="Calibri" w:eastAsia="Times New Roman" w:hAnsi="Calibri" w:cs="Calibri"/>
-        </w:rPr>
-        <w:t>Do I have the time???</w:t>
-      </w:r>
-    </w:p>
-    <w:p>
-      <w:pPr>
-        <w:spacing w:after="0" w:line="240" w:lineRule="auto"/>
-        <w:ind w:left="540"/>
-        <w:rPr>
-          <w:rFonts w:ascii="Calibri" w:eastAsia="Times New Roman" w:hAnsi="Calibri" w:cs="Calibri"/>
-        </w:rPr>
-      </w:pPr>
-      <w:r>
-        <w:rPr>
-          <w:rFonts w:ascii="Calibri" w:eastAsia="Times New Roman" w:hAnsi="Calibri" w:cs="Calibri"/>
-        </w:rPr>
-        <w:t>I have no idea how much time this all will take!!!!</w:t>
-      </w:r>
-    </w:p>
-    <w:p>
-      <w:pPr>
-        <w:spacing w:after="0" w:line="240" w:lineRule="auto"/>
-        <w:ind w:left="540"/>
-        <w:rPr>
-          <w:rFonts w:ascii="Calibri" w:eastAsia="Times New Roman" w:hAnsi="Calibri" w:cs="Calibri"/>
-        </w:rPr>
-      </w:pPr>
-      <w:r>
-        <w:rPr>
-          <w:rFonts w:ascii="Calibri" w:eastAsia="Times New Roman" w:hAnsi="Calibri" w:cs="Calibri"/>
-        </w:rPr>
-        <w:t>I want to have time to create a great UI/UX!!!!!!!!!!!!!!!!!</w:t>
-      </w:r>
-    </w:p>
-    <w:p>
-      <w:pPr>
-        <w:spacing w:after="0" w:line="240" w:lineRule="auto"/>
-        <w:ind w:left="540"/>
-        <w:rPr>
-          <w:rFonts w:ascii="Calibri" w:eastAsia="Times New Roman" w:hAnsi="Calibri" w:cs="Calibri"/>
-        </w:rPr>
-      </w:pPr>
-      <w:r>
-        <w:rPr>
-          <w:rFonts w:ascii="Calibri" w:eastAsia="Times New Roman" w:hAnsi="Calibri" w:cs="Calibri"/>
-        </w:rPr>
-        <w:t xml:space="preserve">With state of the art </w:t>
-      </w:r>
-      <w:proofErr w:type="spellStart"/>
-      <w:r>
-        <w:rPr>
-          <w:rFonts w:ascii="Calibri" w:eastAsia="Times New Roman" w:hAnsi="Calibri" w:cs="Calibri"/>
-        </w:rPr>
-        <w:t>accessibilty</w:t>
-      </w:r>
-      <w:proofErr w:type="spellEnd"/>
-      <w:r>
-        <w:rPr>
-          <w:rFonts w:ascii="Calibri" w:eastAsia="Times New Roman" w:hAnsi="Calibri" w:cs="Calibri"/>
-        </w:rPr>
-        <w:t xml:space="preserve"> for java!!!!!!</w:t>
-      </w:r>
-    </w:p>
-    <w:p>
-      <w:pPr>
-        <w:spacing w:after="0" w:line="240" w:lineRule="auto"/>
-        <w:ind w:left="540"/>
-        <w:rPr>
-          <w:rFonts w:ascii="Calibri" w:eastAsia="Times New Roman" w:hAnsi="Calibri" w:cs="Calibri"/>
-        </w:rPr>
-      </w:pPr>
-    </w:p>
-    <w:p>
-      <w:pPr>
-        <w:spacing w:after="0" w:line="240" w:lineRule="auto"/>
-        <w:ind w:left="540"/>
-        <w:rPr>
-          <w:rFonts w:ascii="Calibri" w:eastAsia="Times New Roman" w:hAnsi="Calibri" w:cs="Calibri"/>
-        </w:rPr>
-      </w:pPr>
-      <w:r>
-        <w:rPr>
-          <w:rFonts w:ascii="Calibri" w:eastAsia="Times New Roman" w:hAnsi="Calibri" w:cs="Calibri"/>
-        </w:rPr>
-        <w:t xml:space="preserve">How do classes and hierarchy affect my </w:t>
-      </w:r>
-      <w:proofErr w:type="spellStart"/>
-      <w:r>
-        <w:rPr>
-          <w:rFonts w:ascii="Calibri" w:eastAsia="Times New Roman" w:hAnsi="Calibri" w:cs="Calibri"/>
-        </w:rPr>
-        <w:t>db</w:t>
-      </w:r>
-      <w:proofErr w:type="spellEnd"/>
-      <w:r>
-        <w:rPr>
-          <w:rFonts w:ascii="Calibri" w:eastAsia="Times New Roman" w:hAnsi="Calibri" w:cs="Calibri"/>
-        </w:rPr>
-        <w:t xml:space="preserve"> design and implementation?</w:t>
-      </w:r>
-    </w:p>
-    <w:p>
-      <w:pPr>
-        <w:spacing w:after="0" w:line="240" w:lineRule="auto"/>
-        <w:ind w:left="540"/>
-        <w:rPr>
-          <w:rFonts w:ascii="Calibri" w:eastAsia="Times New Roman" w:hAnsi="Calibri" w:cs="Calibri"/>
-        </w:rPr>
-      </w:pPr>
-      <w:r>
-        <w:rPr>
-          <w:rFonts w:ascii="Calibri" w:eastAsia="Times New Roman" w:hAnsi="Calibri" w:cs="Calibri"/>
-        </w:rPr>
-        <w:t>I only need certain info for each type, so putting them all in one resource table would seem like overkill, but I can make extra fields nullable, though that is probably not a good practice.</w:t>
-      </w:r>
-    </w:p>
-    <w:p>
-      <w:pPr>
-        <w:spacing w:after="0" w:line="240" w:lineRule="auto"/>
-        <w:ind w:left="540"/>
-        <w:rPr>
-          <w:rFonts w:ascii="Calibri" w:eastAsia="Times New Roman" w:hAnsi="Calibri" w:cs="Calibri"/>
-        </w:rPr>
-      </w:pPr>
-      <w:r>
-        <w:rPr>
-          <w:rFonts w:ascii="Calibri" w:eastAsia="Times New Roman" w:hAnsi="Calibri" w:cs="Calibri"/>
-        </w:rPr>
-        <w:t xml:space="preserve">?are there going to be any methods in these classes besides get and set?  Is the resource class like the ‘directory class’ or do I need another controller class beside servlets  -yes, the </w:t>
-      </w:r>
-      <w:proofErr w:type="spellStart"/>
-      <w:r>
-        <w:rPr>
-          <w:rFonts w:ascii="Calibri" w:eastAsia="Times New Roman" w:hAnsi="Calibri" w:cs="Calibri"/>
-        </w:rPr>
-        <w:t>db</w:t>
-      </w:r>
-      <w:proofErr w:type="spellEnd"/>
-      <w:r>
-        <w:rPr>
-          <w:rFonts w:ascii="Calibri" w:eastAsia="Times New Roman" w:hAnsi="Calibri" w:cs="Calibri"/>
-        </w:rPr>
-        <w:t xml:space="preserve"> classes, </w:t>
-      </w:r>
-      <w:proofErr w:type="spellStart"/>
-      <w:r>
-        <w:rPr>
-          <w:rFonts w:ascii="Calibri" w:eastAsia="Times New Roman" w:hAnsi="Calibri" w:cs="Calibri"/>
-        </w:rPr>
-        <w:t>daos</w:t>
-      </w:r>
-      <w:proofErr w:type="spellEnd"/>
-    </w:p>
-    <w:p>
-      <w:pPr>
-        <w:spacing w:after="0" w:line="240" w:lineRule="auto"/>
-        <w:ind w:left="540"/>
-        <w:rPr>
-          <w:rFonts w:ascii="Calibri" w:eastAsia="Times New Roman" w:hAnsi="Calibri" w:cs="Calibri"/>
-        </w:rPr>
-      </w:pPr>
-    </w:p>
-    <w:p>
-      <w:pPr>
-        <w:spacing w:after="0" w:line="240" w:lineRule="auto"/>
-        <w:ind w:left="540"/>
-        <w:rPr>
-          <w:rFonts w:ascii="Calibri" w:eastAsia="Times New Roman" w:hAnsi="Calibri" w:cs="Calibri"/>
-        </w:rPr>
-      </w:pPr>
-      <w:r>
-        <w:rPr>
-          <w:rFonts w:ascii="Calibri" w:eastAsia="Times New Roman" w:hAnsi="Calibri" w:cs="Calibri"/>
-        </w:rPr>
-        <w:t>Resource(abstract) =&gt; Food resource =&gt; each type of resource</w:t>
-      </w:r>
-    </w:p>
-    <w:p>
-      <w:pPr>
-        <w:spacing w:after="0" w:line="240" w:lineRule="auto"/>
-        <w:ind w:left="540"/>
-        <w:rPr>
-          <w:rFonts w:ascii="Calibri" w:eastAsia="Times New Roman" w:hAnsi="Calibri" w:cs="Calibri"/>
-        </w:rPr>
-      </w:pPr>
-    </w:p>
-    <w:p>
-      <w:pPr>
-        <w:spacing w:after="0" w:line="240" w:lineRule="auto"/>
-        <w:ind w:left="540"/>
-        <w:rPr>
-          <w:rFonts w:ascii="Calibri" w:eastAsia="Times New Roman" w:hAnsi="Calibri" w:cs="Calibri"/>
-        </w:rPr>
-      </w:pPr>
-      <w:r>
-        <w:rPr>
-          <w:rFonts w:ascii="Calibri" w:eastAsia="Times New Roman" w:hAnsi="Calibri" w:cs="Calibri"/>
-        </w:rPr>
-        <w:t xml:space="preserve">Started writing some class </w:t>
-      </w:r>
-      <w:proofErr w:type="spellStart"/>
-      <w:r>
-        <w:rPr>
-          <w:rFonts w:ascii="Calibri" w:eastAsia="Times New Roman" w:hAnsi="Calibri" w:cs="Calibri"/>
-        </w:rPr>
-        <w:t>files..resources</w:t>
-      </w:r>
-      <w:proofErr w:type="spellEnd"/>
-      <w:r>
-        <w:rPr>
-          <w:rFonts w:ascii="Calibri" w:eastAsia="Times New Roman" w:hAnsi="Calibri" w:cs="Calibri"/>
-        </w:rPr>
-        <w:t>, users, ran into a source release problem that I had to do some research on and work out.</w:t>
-      </w:r>
-    </w:p>
-    <w:p>
-      <w:pPr>
-        <w:spacing w:after="0" w:line="240" w:lineRule="auto"/>
-        <w:ind w:left="540"/>
-        <w:rPr>
-          <w:rFonts w:ascii="Calibri" w:eastAsia="Times New Roman" w:hAnsi="Calibri" w:cs="Calibri"/>
-        </w:rPr>
-      </w:pPr>
-    </w:p>
-    <w:p>
-      <w:pPr>
-        <w:spacing w:after="0" w:line="240" w:lineRule="auto"/>
-        <w:ind w:left="540"/>
-        <w:rPr>
-          <w:rFonts w:ascii="Calibri" w:eastAsia="Times New Roman" w:hAnsi="Calibri" w:cs="Calibri"/>
-        </w:rPr>
-      </w:pPr>
-      <w:r>
-        <w:rPr>
-          <w:rFonts w:ascii="Calibri" w:eastAsia="Times New Roman" w:hAnsi="Calibri" w:cs="Calibri"/>
-        </w:rPr>
-        <w:t>-I should add an Event Class</w:t>
-      </w:r>
-    </w:p>
-    <w:p>
-      <w:pPr>
-        <w:spacing w:after="0" w:line="240" w:lineRule="auto"/>
-        <w:ind w:left="540"/>
-        <w:rPr>
-          <w:rFonts w:ascii="Calibri" w:eastAsia="Times New Roman" w:hAnsi="Calibri" w:cs="Calibri"/>
-        </w:rPr>
-      </w:pPr>
-      <w:r>
-        <w:rPr>
-          <w:rFonts w:ascii="Calibri" w:eastAsia="Times New Roman" w:hAnsi="Calibri" w:cs="Calibri"/>
-        </w:rPr>
-        <w:t xml:space="preserve">-service location; should it be an array of </w:t>
-      </w:r>
-      <w:proofErr w:type="spellStart"/>
-      <w:r>
-        <w:rPr>
-          <w:rFonts w:ascii="Calibri" w:eastAsia="Times New Roman" w:hAnsi="Calibri" w:cs="Calibri"/>
-        </w:rPr>
-        <w:t>zipcodes</w:t>
-      </w:r>
-      <w:proofErr w:type="spellEnd"/>
-      <w:r>
-        <w:rPr>
-          <w:rFonts w:ascii="Calibri" w:eastAsia="Times New Roman" w:hAnsi="Calibri" w:cs="Calibri"/>
-        </w:rPr>
-        <w:t>?? Or would that be hard to figure out and obtain that data, or should it be a string</w:t>
-      </w:r>
-      <w:r>
-        <w:rPr>
-          <w:rFonts w:ascii="Calibri" w:eastAsia="Times New Roman" w:hAnsi="Calibri" w:cs="Calibri"/>
-        </w:rPr>
-        <w:t xml:space="preserve"> description?</w:t>
-      </w:r>
-    </w:p>
-    <w:p>
-      <w:pPr>
-        <w:spacing w:after="0" w:line="240" w:lineRule="auto"/>
-        <w:ind w:left="540"/>
-        <w:rPr>
-          <w:rFonts w:ascii="Calibri" w:eastAsia="Times New Roman" w:hAnsi="Calibri" w:cs="Calibri"/>
-        </w:rPr>
-      </w:pPr>
-    </w:p>
-    <w:p>
-      <w:pPr>
-        <w:spacing w:after="0" w:line="240" w:lineRule="auto"/>
-        <w:ind w:left="540"/>
-        <w:rPr>
-          <w:rFonts w:ascii="Calibri" w:eastAsia="Times New Roman" w:hAnsi="Calibri" w:cs="Calibri"/>
-        </w:rPr>
-      </w:pPr>
-    </w:p>
-    <w:p>
-      <w:pPr>
-        <w:spacing w:after="0" w:line="240" w:lineRule="auto"/>
-        <w:ind w:left="540"/>
-        <w:rPr>
-          <w:rFonts w:ascii="Calibri" w:eastAsia="Times New Roman" w:hAnsi="Calibri" w:cs="Calibri"/>
-        </w:rPr>
-      </w:pPr>
-    </w:p>
-    <w:p>
-      <w:pPr>
-        <w:spacing w:after="0" w:line="240" w:lineRule="auto"/>
-        <w:ind w:left="540"/>
-        <w:rPr>
-          <w:rFonts w:ascii="Calibri" w:eastAsia="Times New Roman" w:hAnsi="Calibri" w:cs="Calibri"/>
-        </w:rPr>
-      </w:pPr>
-    </w:p>
-    <w:p>
-      <w:pPr>
-        <w:spacing w:after="0" w:line="240" w:lineRule="auto"/>
-        <w:ind w:left="540"/>
-        <w:rPr>
-          <w:rFonts w:ascii="Calibri" w:eastAsia="Times New Roman" w:hAnsi="Calibri" w:cs="Calibri"/>
-        </w:rPr>
-      </w:pPr>
-    </w:p>
-    <w:p>
-      <w:pPr>
-        <w:spacing w:after="0" w:line="240" w:lineRule="auto"/>
-        <w:ind w:left="540"/>
-        <w:rPr>
-          <w:rFonts w:ascii="Calibri" w:eastAsia="Times New Roman" w:hAnsi="Calibri" w:cs="Calibri"/>
-          <w:b/>
-          <w:bCs/>
-        </w:rPr>
-      </w:pPr>
-      <w:r>
-        <w:rPr>
-          <w:rFonts w:ascii="Calibri" w:eastAsia="Times New Roman" w:hAnsi="Calibri" w:cs="Calibri"/>
-          <w:b/>
-          <w:bCs/>
-        </w:rPr>
-        <w:t xml:space="preserve">Thursday 2/11 </w:t>
-      </w:r>
-      <w:r>
-        <w:rPr>
-          <w:rFonts w:ascii="Calibri" w:eastAsia="Times New Roman" w:hAnsi="Calibri" w:cs="Calibri"/>
-          <w:b/>
-          <w:bCs/>
-        </w:rPr>
-        <w:t xml:space="preserve">5 </w:t>
-      </w:r>
-      <w:proofErr w:type="spellStart"/>
-      <w:r>
-        <w:rPr>
-          <w:rFonts w:ascii="Calibri" w:eastAsia="Times New Roman" w:hAnsi="Calibri" w:cs="Calibri"/>
-          <w:b/>
-          <w:bCs/>
-        </w:rPr>
-        <w:t>hrs</w:t>
-      </w:r>
-      <w:proofErr w:type="spellEnd"/>
-    </w:p>
-    <w:p>
-      <w:pPr>
-        <w:spacing w:after="0" w:line="240" w:lineRule="auto"/>
-        <w:ind w:left="540"/>
-        <w:rPr>
-          <w:rFonts w:ascii="Calibri" w:eastAsia="Times New Roman" w:hAnsi="Calibri" w:cs="Calibri"/>
-        </w:rPr>
-      </w:pPr>
-      <w:r>
-        <w:rPr>
-          <w:rFonts w:ascii="Calibri" w:eastAsia="Times New Roman" w:hAnsi="Calibri" w:cs="Calibri"/>
-        </w:rPr>
-        <w:tab/>
-        <w:t xml:space="preserve">Going through social media responses;  I got a very welcoming response, much encouragement, and great ideas for future releases!  People suggested more information to include about the resources, such as nearest bus stop, actual address,  who they serve, if proof of income, who qualifies/ paperwork needed(now included as something in the </w:t>
-      </w:r>
-      <w:proofErr w:type="spellStart"/>
-      <w:r>
-        <w:rPr>
-          <w:rFonts w:ascii="Calibri" w:eastAsia="Times New Roman" w:hAnsi="Calibri" w:cs="Calibri"/>
-        </w:rPr>
-        <w:t>db</w:t>
-      </w:r>
-      <w:proofErr w:type="spellEnd"/>
-      <w:r>
-        <w:rPr>
-          <w:rFonts w:ascii="Calibri" w:eastAsia="Times New Roman" w:hAnsi="Calibri" w:cs="Calibri"/>
-        </w:rPr>
-        <w:t>)  where delivery is served, schools with curbside pickup, whether they have pet food, whether they have non-food essentials.</w:t>
-      </w:r>
-    </w:p>
-    <w:p>
-      <w:pPr>
-        <w:spacing w:after="0" w:line="240" w:lineRule="auto"/>
-        <w:ind w:left="540"/>
-        <w:rPr>
-          <w:rFonts w:ascii="Calibri" w:eastAsia="Times New Roman" w:hAnsi="Calibri" w:cs="Calibri"/>
-        </w:rPr>
-      </w:pPr>
-      <w:r>
-        <w:rPr>
-          <w:rFonts w:ascii="Calibri" w:eastAsia="Times New Roman" w:hAnsi="Calibri" w:cs="Calibri"/>
-        </w:rPr>
-        <w:t xml:space="preserve">I received a lot of great info on resources.  Someone suggested having a rating system, commenting, or advice on pantries, which would def be a 2 -3 </w:t>
-      </w:r>
-      <w:proofErr w:type="spellStart"/>
-      <w:r>
-        <w:rPr>
-          <w:rFonts w:ascii="Calibri" w:eastAsia="Times New Roman" w:hAnsi="Calibri" w:cs="Calibri"/>
-        </w:rPr>
-        <w:t>rd</w:t>
-      </w:r>
-      <w:proofErr w:type="spellEnd"/>
-      <w:r>
-        <w:rPr>
-          <w:rFonts w:ascii="Calibri" w:eastAsia="Times New Roman" w:hAnsi="Calibri" w:cs="Calibri"/>
-        </w:rPr>
-        <w:t xml:space="preserve"> release.</w:t>
-      </w:r>
-    </w:p>
-    <w:p>
-      <w:pPr>
-        <w:spacing w:after="0" w:line="240" w:lineRule="auto"/>
-        <w:ind w:left="540"/>
-        <w:rPr>
-          <w:rFonts w:ascii="Calibri" w:eastAsia="Times New Roman" w:hAnsi="Calibri" w:cs="Calibri"/>
-        </w:rPr>
-      </w:pPr>
-      <w:r>
-        <w:rPr>
-          <w:rFonts w:ascii="Calibri" w:eastAsia="Times New Roman" w:hAnsi="Calibri" w:cs="Calibri"/>
-        </w:rPr>
-        <w:t>It seems like a heck of a lot of columns for 1 table, I would probably have to break it up somehow??</w:t>
-      </w:r>
-    </w:p>
-    <w:p>
-      <w:pPr>
-        <w:spacing w:after="0" w:line="240" w:lineRule="auto"/>
-        <w:ind w:left="540"/>
-        <w:rPr>
-          <w:rFonts w:ascii="Calibri" w:eastAsia="Times New Roman" w:hAnsi="Calibri" w:cs="Calibri"/>
-        </w:rPr>
-      </w:pPr>
-      <w:r>
-        <w:rPr>
-          <w:rFonts w:ascii="Calibri" w:eastAsia="Times New Roman" w:hAnsi="Calibri" w:cs="Calibri"/>
-        </w:rPr>
-        <w:t>!!!plan to add a fb or website as a resource! Think about how that data model will differ from super class</w:t>
-      </w:r>
-      <w:r>
-        <w:rPr>
-          <w:rFonts w:ascii="Calibri" w:eastAsia="Times New Roman" w:hAnsi="Calibri" w:cs="Calibri"/>
-        </w:rPr>
-        <w:t xml:space="preserve">.   </w:t>
-      </w:r>
-    </w:p>
-    <w:p>
-      <w:pPr>
-        <w:spacing w:after="0" w:line="240" w:lineRule="auto"/>
-        <w:ind w:left="540"/>
-        <w:rPr>
-          <w:rFonts w:ascii="Calibri" w:eastAsia="Times New Roman" w:hAnsi="Calibri" w:cs="Calibri"/>
-        </w:rPr>
-      </w:pPr>
-    </w:p>
-    <w:p>
-      <w:pPr>
-        <w:spacing w:after="0" w:line="240" w:lineRule="auto"/>
-        <w:ind w:left="540"/>
-        <w:rPr>
-          <w:rFonts w:ascii="Calibri" w:eastAsia="Times New Roman" w:hAnsi="Calibri" w:cs="Calibri"/>
-        </w:rPr>
-      </w:pPr>
-      <w:r>
-        <w:rPr>
-          <w:rFonts w:ascii="Calibri" w:eastAsia="Times New Roman" w:hAnsi="Calibri" w:cs="Calibri"/>
-        </w:rPr>
         <w:t xml:space="preserve">!!Don’t forget </w:t>
       </w:r>
       <w:r>
@@ -4726,21 +4244,7 @@
         <w:rPr>
           <w:rFonts w:ascii="Calibri" w:eastAsia="Times New Roman" w:hAnsi="Calibri" w:cs="Calibri"/>
         </w:rPr>
-        <w:t xml:space="preserve">  You will need to create an admin form/view/</w:t>
-      </w:r>
-      <w:proofErr w:type="spellStart"/>
-      <w:r>
-        <w:rPr>
-          <w:rFonts w:ascii="Calibri" w:eastAsia="Times New Roman" w:hAnsi="Calibri" w:cs="Calibri"/>
-        </w:rPr>
-        <w:t>jsp</w:t>
-      </w:r>
-      <w:proofErr w:type="spellEnd"/>
-      <w:r>
-        <w:rPr>
-          <w:rFonts w:ascii="Calibri" w:eastAsia="Times New Roman" w:hAnsi="Calibri" w:cs="Calibri"/>
-        </w:rPr>
-        <w:t>!</w:t>
+        <w:t xml:space="preserve">  You will need to create an admin form/view/jsp!</w:t>
       </w:r>
     </w:p>
     <w:p>
@@ -4865,27 +4369,7 @@
           <w:sz w:val="16"/>
           <w:szCs w:val="16"/>
         </w:rPr>
-        <w:t xml:space="preserve">I think you've done a good job paring down to MVP. I do want you to know that it is ok if you do not hit every single thing on the MVP list (that sometimes stresses students out as we near the end of the semester). Hitting much of the MVP and the project requirements like full crud (create, read, update, date), authentication/authorization, </w:t>
-      </w:r>
-      <w:proofErr w:type="spellStart"/>
-      <w:r>
-        <w:rPr>
-          <w:rFonts w:ascii="Segoe UI" w:hAnsi="Segoe UI" w:cs="Segoe UI"/>
-          <w:color w:val="24292E"/>
-          <w:sz w:val="16"/>
-          <w:szCs w:val="16"/>
-        </w:rPr>
-        <w:t>etc</w:t>
-      </w:r>
-      <w:proofErr w:type="spellEnd"/>
-      <w:r>
-        <w:rPr>
-          <w:rFonts w:ascii="Segoe UI" w:hAnsi="Segoe UI" w:cs="Segoe UI"/>
-          <w:color w:val="24292E"/>
-          <w:sz w:val="16"/>
-          <w:szCs w:val="16"/>
-        </w:rPr>
-        <w:t>, is perfectly ok!</w:t>
+        <w:t>I think you've done a good job paring down to MVP. I do want you to know that it is ok if you do not hit every single thing on the MVP list (that sometimes stresses students out as we near the end of the semester). Hitting much of the MVP and the project requirements like full crud (create, read, update, date), authentication/authorization, etc, is perfectly ok!</w:t>
       </w:r>
     </w:p>
     <w:p>
@@ -4953,10 +4437,10 @@
             <v:path o:extrusionok="f" gradientshapeok="t" o:connecttype="rect"/>
             <o:lock v:ext="edit" aspectratio="t"/>
           </v:shapetype>
-          <v:shape id="_x0000_i1032" type="#_x0000_t75" style="width:18pt;height:15.6pt" o:ole="">
+          <v:shape id="_x0000_i1036" type="#_x0000_t75" style="width:18pt;height:15.6pt" o:ole="">
             <v:imagedata r:id="rId18" o:title=""/>
           </v:shape>
-          <w:control r:id="rId19" w:name="DefaultOcxName" w:shapeid="_x0000_i1032"/>
+          <w:control r:id="rId19" w:name="DefaultOcxName" w:shapeid="_x0000_i1036"/>
         </w:object>
       </w:r>
       <w:r>
@@ -5085,10 +4569,10 @@
           <w:szCs w:val="16"/>
         </w:rPr>
         <w:object w:dxaOrig="225" w:dyaOrig="225" w14:anchorId="0B853C46">
-          <v:shape id="_x0000_i1035" type="#_x0000_t75" style="width:18pt;height:15.6pt" o:ole="">
+          <v:shape id="_x0000_i1039" type="#_x0000_t75" style="width:18pt;height:15.6pt" o:ole="">
             <v:imagedata r:id="rId23" o:title=""/>
           </v:shape>
-          <w:control r:id="rId24" w:name="DefaultOcxName1" w:shapeid="_x0000_i1035"/>
+          <w:control r:id="rId24" w:name="DefaultOcxName1" w:shapeid="_x0000_i1039"/>
         </w:object>
       </w:r>
       <w:r>
@@ -5098,27 +4582,7 @@
           <w:sz w:val="16"/>
           <w:szCs w:val="16"/>
         </w:rPr>
-        <w:t> Just to clarify your comment about needing many-to-</w:t>
-      </w:r>
-      <w:proofErr w:type="spellStart"/>
-      <w:r>
-        <w:rPr>
-          <w:rFonts w:ascii="Segoe UI" w:hAnsi="Segoe UI" w:cs="Segoe UI"/>
-          <w:color w:val="24292E"/>
-          <w:sz w:val="16"/>
-          <w:szCs w:val="16"/>
-        </w:rPr>
-        <w:t>manys</w:t>
-      </w:r>
-      <w:proofErr w:type="spellEnd"/>
-      <w:r>
-        <w:rPr>
-          <w:rFonts w:ascii="Segoe UI" w:hAnsi="Segoe UI" w:cs="Segoe UI"/>
-          <w:color w:val="24292E"/>
-          <w:sz w:val="16"/>
-          <w:szCs w:val="16"/>
-        </w:rPr>
-        <w:t>. You do need more than one one-to-many relationship. Many-to-many relationships are </w:t>
+        <w:t> Just to clarify your comment about needing many-to-manys. You do need more than one one-to-many relationship. Many-to-many relationships are </w:t>
       </w:r>
       <w:r>
         <w:rPr>
@@ -5165,10 +4629,10 @@
           <w:szCs w:val="16"/>
         </w:rPr>
         <w:object w:dxaOrig="225" w:dyaOrig="225" w14:anchorId="11660C32">
-          <v:shape id="_x0000_i1038" type="#_x0000_t75" style="width:18pt;height:15.6pt" o:ole="">
+          <v:shape id="_x0000_i1042" type="#_x0000_t75" style="width:18pt;height:15.6pt" o:ole="">
             <v:imagedata r:id="rId23" o:title=""/>
           </v:shape>
-          <w:control r:id="rId25" w:name="DefaultOcxName2" w:shapeid="_x0000_i1038"/>
+          <w:control r:id="rId25" w:name="DefaultOcxName2" w:shapeid="_x0000_i1042"/>
         </w:object>
       </w:r>
       <w:r>
@@ -5250,27 +4714,7 @@
           <w:sz w:val="16"/>
           <w:szCs w:val="16"/>
         </w:rPr>
-        <w:t xml:space="preserve">SPA versus JSPs/Servlets. SPA is </w:t>
-      </w:r>
-      <w:proofErr w:type="spellStart"/>
-      <w:r>
-        <w:rPr>
-          <w:rFonts w:ascii="Segoe UI" w:hAnsi="Segoe UI" w:cs="Segoe UI"/>
-          <w:color w:val="24292E"/>
-          <w:sz w:val="16"/>
-          <w:szCs w:val="16"/>
-        </w:rPr>
-        <w:t>a-ok</w:t>
-      </w:r>
-      <w:proofErr w:type="spellEnd"/>
-      <w:r>
-        <w:rPr>
-          <w:rFonts w:ascii="Segoe UI" w:hAnsi="Segoe UI" w:cs="Segoe UI"/>
-          <w:color w:val="24292E"/>
-          <w:sz w:val="16"/>
-          <w:szCs w:val="16"/>
-        </w:rPr>
-        <w:t xml:space="preserve">, that may mean, though, </w:t>
+        <w:t xml:space="preserve">SPA versus JSPs/Servlets. SPA is a-ok, that may mean, though, </w:t>
       </w:r>
       <w:r>
         <w:rPr>
@@ -5289,87 +4733,7 @@
           <w:sz w:val="16"/>
           <w:szCs w:val="16"/>
         </w:rPr>
-        <w:t xml:space="preserve"> for the various aspects of your application. Example: the current search we did with </w:t>
-      </w:r>
-      <w:proofErr w:type="spellStart"/>
-      <w:r>
-        <w:rPr>
-          <w:rFonts w:ascii="Segoe UI" w:hAnsi="Segoe UI" w:cs="Segoe UI"/>
-          <w:color w:val="24292E"/>
-          <w:sz w:val="16"/>
-          <w:szCs w:val="16"/>
-        </w:rPr>
-        <w:t>jsps</w:t>
-      </w:r>
-      <w:proofErr w:type="spellEnd"/>
-      <w:r>
-        <w:rPr>
-          <w:rFonts w:ascii="Segoe UI" w:hAnsi="Segoe UI" w:cs="Segoe UI"/>
-          <w:color w:val="24292E"/>
-          <w:sz w:val="16"/>
-          <w:szCs w:val="16"/>
-        </w:rPr>
-        <w:t xml:space="preserve">/servlets went something like </w:t>
-      </w:r>
-      <w:proofErr w:type="spellStart"/>
-      <w:r>
-        <w:rPr>
-          <w:rFonts w:ascii="Segoe UI" w:hAnsi="Segoe UI" w:cs="Segoe UI"/>
-          <w:color w:val="24292E"/>
-          <w:sz w:val="16"/>
-          <w:szCs w:val="16"/>
-        </w:rPr>
-        <w:t>jsp</w:t>
-      </w:r>
-      <w:proofErr w:type="spellEnd"/>
-      <w:r>
-        <w:rPr>
-          <w:rFonts w:ascii="Segoe UI" w:hAnsi="Segoe UI" w:cs="Segoe UI"/>
-          <w:color w:val="24292E"/>
-          <w:sz w:val="16"/>
-          <w:szCs w:val="16"/>
-        </w:rPr>
-        <w:t xml:space="preserve"> form =&gt; servlet =&gt; user data class, which created and returned a list of Users =&gt; servlet =&gt; JSP. With a SPA, a service would likely replace the servlet/</w:t>
-      </w:r>
-      <w:proofErr w:type="spellStart"/>
-      <w:r>
-        <w:rPr>
-          <w:rFonts w:ascii="Segoe UI" w:hAnsi="Segoe UI" w:cs="Segoe UI"/>
-          <w:color w:val="24292E"/>
-          <w:sz w:val="16"/>
-          <w:szCs w:val="16"/>
-        </w:rPr>
-        <w:t>userdata</w:t>
-      </w:r>
-      <w:proofErr w:type="spellEnd"/>
-      <w:r>
-        <w:rPr>
-          <w:rFonts w:ascii="Segoe UI" w:hAnsi="Segoe UI" w:cs="Segoe UI"/>
-          <w:color w:val="24292E"/>
-          <w:sz w:val="16"/>
-          <w:szCs w:val="16"/>
-        </w:rPr>
-        <w:t>/user/servlet piece. This is actually the exercise for Week 9, so you will definitely be learning this, however that might be a bit late to implement it fully? Consider learning this sooner than the scheduled? Know that many of the pieces that we are building in the next few weeks will still be the same if you "</w:t>
-      </w:r>
-      <w:proofErr w:type="spellStart"/>
-      <w:r>
-        <w:rPr>
-          <w:rFonts w:ascii="Segoe UI" w:hAnsi="Segoe UI" w:cs="Segoe UI"/>
-          <w:color w:val="24292E"/>
-          <w:sz w:val="16"/>
-          <w:szCs w:val="16"/>
-        </w:rPr>
-        <w:t>servicify</w:t>
-      </w:r>
-      <w:proofErr w:type="spellEnd"/>
-      <w:r>
-        <w:rPr>
-          <w:rFonts w:ascii="Segoe UI" w:hAnsi="Segoe UI" w:cs="Segoe UI"/>
-          <w:color w:val="24292E"/>
-          <w:sz w:val="16"/>
-          <w:szCs w:val="16"/>
-        </w:rPr>
-        <w:t>" - still need DAO, entities. What would go away are the servlets, which are replaced with services.</w:t>
+        <w:t xml:space="preserve"> for the various aspects of your application. Example: the current search we did with jsps/servlets went something like jsp form =&gt; servlet =&gt; user data class, which created and returned a list of Users =&gt; servlet =&gt; JSP. With a SPA, a service would likely replace the servlet/userdata/user/servlet piece. This is actually the exercise for Week 9, so you will definitely be learning this, however that might be a bit late to implement it fully? Consider learning this sooner than the scheduled? Know that many of the pieces that we are building in the next few weeks will still be the same if you "servicify" - still need DAO, entities. What would go away are the servlets, which are replaced with services.</w:t>
       </w:r>
     </w:p>
     <w:p>
@@ -5406,27 +4770,7 @@
           <w:sz w:val="16"/>
           <w:szCs w:val="16"/>
         </w:rPr>
-        <w:t xml:space="preserve"> can be a good one for locating "things" in a radius. If handling location data is not in the MVP, another </w:t>
-      </w:r>
-      <w:proofErr w:type="spellStart"/>
-      <w:r>
-        <w:rPr>
-          <w:rFonts w:ascii="Segoe UI" w:hAnsi="Segoe UI" w:cs="Segoe UI"/>
-          <w:color w:val="24292E"/>
-          <w:sz w:val="16"/>
-          <w:szCs w:val="16"/>
-        </w:rPr>
-        <w:t>api</w:t>
-      </w:r>
-      <w:proofErr w:type="spellEnd"/>
-      <w:r>
-        <w:rPr>
-          <w:rFonts w:ascii="Segoe UI" w:hAnsi="Segoe UI" w:cs="Segoe UI"/>
-          <w:color w:val="24292E"/>
-          <w:sz w:val="16"/>
-          <w:szCs w:val="16"/>
-        </w:rPr>
-        <w:t xml:space="preserve"> that might add value to your project is java mail - which is a java library that allows emailing. Perhaps there's a need for functionality to email the admin if there is bad info somewhere?</w:t>
+        <w:t> can be a good one for locating "things" in a radius. If handling location data is not in the MVP, another api that might add value to your project is java mail - which is a java library that allows emailing. Perhaps there's a need for functionality to email the admin if there is bad info somewhere?</w:t>
       </w:r>
     </w:p>
     <w:p>
@@ -5572,9 +4916,8 @@
           <w:szCs w:val="20"/>
         </w:rPr>
         <w:br/>
-        <w:t xml:space="preserve">Eric </w:t>
-      </w:r>
-      <w:proofErr w:type="spellStart"/>
+        <w:t>Eric Salzwedel</w:t>
+      </w:r>
       <w:r>
         <w:rPr>
           <w:rFonts w:ascii="Courier New" w:eastAsia="Times New Roman" w:hAnsi="Courier New" w:cs="Courier New"/>
@@ -5582,9 +4925,9 @@
           <w:sz w:val="20"/>
           <w:szCs w:val="20"/>
         </w:rPr>
-        <w:t>Salzwedel</w:t>
-      </w:r>
-      <w:proofErr w:type="spellEnd"/>
+        <w:br/>
+        <w:t>Salzwedel Community Little Free Pantry - Marshall 53559</w:t>
+      </w:r>
       <w:r>
         <w:rPr>
           <w:rFonts w:ascii="Courier New" w:eastAsia="Times New Roman" w:hAnsi="Courier New" w:cs="Courier New"/>
@@ -5594,7 +4937,6 @@
         </w:rPr>
         <w:br/>
       </w:r>
-      <w:proofErr w:type="spellStart"/>
       <w:r>
         <w:rPr>
           <w:rFonts w:ascii="Courier New" w:eastAsia="Times New Roman" w:hAnsi="Courier New" w:cs="Courier New"/>
@@ -5602,9 +4944,9 @@
           <w:sz w:val="20"/>
           <w:szCs w:val="20"/>
         </w:rPr>
-        <w:t>Salzwedel</w:t>
-      </w:r>
-      <w:proofErr w:type="spellEnd"/>
+        <w:br/>
+        <w:t>Makalah Wagner</w:t>
+      </w:r>
       <w:r>
         <w:rPr>
           <w:rFonts w:ascii="Courier New" w:eastAsia="Times New Roman" w:hAnsi="Courier New" w:cs="Courier New"/>
@@ -5612,7 +4954,8 @@
           <w:sz w:val="20"/>
           <w:szCs w:val="20"/>
         </w:rPr>
-        <w:t xml:space="preserve"> Community Little Free Pantry - Marshall 53559</w:t>
+        <w:br/>
+        <w:t>Start here for ones already mapped - https://m.facebook.com/groups/daneconeighbors/permalink/2305374192940507/</w:t>
       </w:r>
       <w:r>
         <w:rPr>
@@ -5622,6 +4965,7 @@
           <w:szCs w:val="20"/>
         </w:rPr>
         <w:br/>
+        <w:t>Karen Andro</w:t>
       </w:r>
       <w:r>
         <w:rPr>
@@ -5631,8 +4975,8 @@
           <w:szCs w:val="20"/>
         </w:rPr>
         <w:br/>
-      </w:r>
-      <w:proofErr w:type="spellStart"/>
+        <w:t>https://www.cacscw.org/.../dane-county-food-pantry-network/</w:t>
+      </w:r>
       <w:r>
         <w:rPr>
           <w:rFonts w:ascii="Courier New" w:eastAsia="Times New Roman" w:hAnsi="Courier New" w:cs="Courier New"/>
@@ -5640,9 +4984,8 @@
           <w:sz w:val="20"/>
           <w:szCs w:val="20"/>
         </w:rPr>
-        <w:t>Makalah</w:t>
-      </w:r>
-      <w:proofErr w:type="spellEnd"/>
+        <w:br/>
+      </w:r>
       <w:r>
         <w:rPr>
           <w:rFonts w:ascii="Courier New" w:eastAsia="Times New Roman" w:hAnsi="Courier New" w:cs="Courier New"/>
@@ -5650,7 +4993,8 @@
           <w:sz w:val="20"/>
           <w:szCs w:val="20"/>
         </w:rPr>
-        <w:t xml:space="preserve"> Wagner</w:t>
+        <w:br/>
+        <w:t xml:space="preserve">    Marlene Hardick</w:t>
       </w:r>
       <w:r>
         <w:rPr>
@@ -5660,7 +5004,7 @@
           <w:szCs w:val="20"/>
         </w:rPr>
         <w:br/>
-        <w:t>Start here for ones already mapped - https://m.facebook.com/groups/daneconeighbors/permalink/2305374192940507/</w:t>
+        <w:t>badge icon</w:t>
       </w:r>
       <w:r>
         <w:rPr>
@@ -5670,9 +5014,8 @@
           <w:szCs w:val="20"/>
         </w:rPr>
         <w:br/>
-        <w:t xml:space="preserve">Karen </w:t>
-      </w:r>
-      <w:proofErr w:type="spellStart"/>
+        <w:t>Please. Include nearby bus stops and actually address, phone #, actual days, hours open. Can clients shop for what they want or is it picking up a box at the curb.</w:t>
+      </w:r>
       <w:r>
         <w:rPr>
           <w:rFonts w:ascii="Courier New" w:eastAsia="Times New Roman" w:hAnsi="Courier New" w:cs="Courier New"/>
@@ -5680,9 +5023,9 @@
           <w:sz w:val="20"/>
           <w:szCs w:val="20"/>
         </w:rPr>
-        <w:t>Andro</w:t>
-      </w:r>
-      <w:proofErr w:type="spellEnd"/>
+        <w:br/>
+        <w:t xml:space="preserve">    Delivery? Where? Area served?</w:t>
+      </w:r>
       <w:r>
         <w:rPr>
           <w:rFonts w:ascii="Courier New" w:eastAsia="Times New Roman" w:hAnsi="Courier New" w:cs="Courier New"/>
@@ -5691,7 +5034,7 @@
           <w:szCs w:val="20"/>
         </w:rPr>
         <w:br/>
-        <w:t>https://www.cacscw.org/.../dane-county-food-pantry-network/</w:t>
+        <w:t xml:space="preserve">    Registration needed? Proof of income needed?</w:t>
       </w:r>
       <w:r>
         <w:rPr>
@@ -5701,6 +5044,7 @@
           <w:szCs w:val="20"/>
         </w:rPr>
         <w:br/>
+        <w:t xml:space="preserve">    Schools with curbside pickup? Who qualifies?</w:t>
       </w:r>
       <w:r>
         <w:rPr>
@@ -5710,9 +5054,7 @@
           <w:szCs w:val="20"/>
         </w:rPr>
         <w:br/>
-        <w:t xml:space="preserve">    Marlene </w:t>
-      </w:r>
-      <w:proofErr w:type="spellStart"/>
+      </w:r>
       <w:r>
         <w:rPr>
           <w:rFonts w:ascii="Courier New" w:eastAsia="Times New Roman" w:hAnsi="Courier New" w:cs="Courier New"/>
@@ -5720,9 +5062,9 @@
           <w:sz w:val="20"/>
           <w:szCs w:val="20"/>
         </w:rPr>
-        <w:t>Hardick</w:t>
-      </w:r>
-      <w:proofErr w:type="spellEnd"/>
+        <w:br/>
+        <w:t xml:space="preserve">    Sara J. Ariss: watertown comm pantry,</w:t>
+      </w:r>
       <w:r>
         <w:rPr>
           <w:rFonts w:ascii="Courier New" w:eastAsia="Times New Roman" w:hAnsi="Courier New" w:cs="Courier New"/>
@@ -5731,7 +5073,7 @@
           <w:szCs w:val="20"/>
         </w:rPr>
         <w:br/>
-        <w:t>badge icon</w:t>
+        <w:t xml:space="preserve">    Ruby's Pantry</w:t>
       </w:r>
       <w:r>
         <w:rPr>
@@ -5741,7 +5083,7 @@
           <w:szCs w:val="20"/>
         </w:rPr>
         <w:br/>
-        <w:t>Please. Include nearby bus stops and actually address, phone #, actual days, hours open. Can clients shop for what they want or is it picking up a box at the curb.</w:t>
+        <w:t xml:space="preserve">    Genos Pantry</w:t>
       </w:r>
       <w:r>
         <w:rPr>
@@ -5751,7 +5093,7 @@
           <w:szCs w:val="20"/>
         </w:rPr>
         <w:br/>
-        <w:t xml:space="preserve">    Delivery? Where? Area served?</w:t>
+        <w:t>Immanual UMC jefferson</w:t>
       </w:r>
       <w:r>
         <w:rPr>
@@ -5761,7 +5103,6 @@
           <w:szCs w:val="20"/>
         </w:rPr>
         <w:br/>
-        <w:t xml:space="preserve">    Registration needed? Proof of income needed?</w:t>
       </w:r>
       <w:r>
         <w:rPr>
@@ -5771,7 +5112,7 @@
           <w:szCs w:val="20"/>
         </w:rPr>
         <w:br/>
-        <w:t xml:space="preserve">    Schools with curbside pickup? Who qualifies?</w:t>
+        <w:t>Community fridges:</w:t>
       </w:r>
       <w:r>
         <w:rPr>
@@ -5781,6 +5122,7 @@
           <w:szCs w:val="20"/>
         </w:rPr>
         <w:br/>
+        <w:t>https://www.facebook.com/MadisonCommunityFridges/?__cft__[0]=AZV0tt5nCgAEy9gwA-7ouvm4IHLIqZgNbD5ah1UnIg9SVYGGLO7j9f5_J6fVC0T3rSammvDpwirmVaBKa2in8GosPwmuUkp7eh6b2kVxUortLAgdEWjKr8NPf6ZVDZCAHiU_akTrj5h_E0Lin0trirxo2HJPXu4JFzkCdTwMnyKevR0TxftPeKuxIA479dFFBFw&amp;__tn__=R]-R</w:t>
       </w:r>
       <w:r>
         <w:rPr>
@@ -5790,9 +5132,8 @@
           <w:szCs w:val="20"/>
         </w:rPr>
         <w:br/>
-        <w:t xml:space="preserve">    Sara J. </w:t>
-      </w:r>
-      <w:proofErr w:type="spellStart"/>
+        <w:t>Prairie rod pantry</w:t>
+      </w:r>
       <w:r>
         <w:rPr>
           <w:rFonts w:ascii="Courier New" w:eastAsia="Times New Roman" w:hAnsi="Courier New" w:cs="Courier New"/>
@@ -5800,9 +5141,8 @@
           <w:sz w:val="20"/>
           <w:szCs w:val="20"/>
         </w:rPr>
-        <w:t>Ariss</w:t>
-      </w:r>
-      <w:proofErr w:type="spellEnd"/>
+        <w:br/>
+      </w:r>
       <w:r>
         <w:rPr>
           <w:rFonts w:ascii="Courier New" w:eastAsia="Times New Roman" w:hAnsi="Courier New" w:cs="Courier New"/>
@@ -5810,9 +5150,9 @@
           <w:sz w:val="20"/>
           <w:szCs w:val="20"/>
         </w:rPr>
-        <w:t xml:space="preserve">: </w:t>
-      </w:r>
-      <w:proofErr w:type="spellStart"/>
+        <w:br/>
+        <w:t>Sandburg Community Food pantry (although we are temporarily not active due to the cold weather) https://www.facebook.com/sandburgfoodpantry</w:t>
+      </w:r>
       <w:r>
         <w:rPr>
           <w:rFonts w:ascii="Courier New" w:eastAsia="Times New Roman" w:hAnsi="Courier New" w:cs="Courier New"/>
@@ -5820,9 +5160,9 @@
           <w:sz w:val="20"/>
           <w:szCs w:val="20"/>
         </w:rPr>
-        <w:t>watertown</w:t>
-      </w:r>
-      <w:proofErr w:type="spellEnd"/>
+        <w:br/>
+        <w:t xml:space="preserve">    https://publichealthmdc.com/.../2020-04-06_COVID-19_Food...</w:t>
+      </w:r>
       <w:r>
         <w:rPr>
           <w:rFonts w:ascii="Courier New" w:eastAsia="Times New Roman" w:hAnsi="Courier New" w:cs="Courier New"/>
@@ -5830,7 +5170,8 @@
           <w:sz w:val="20"/>
           <w:szCs w:val="20"/>
         </w:rPr>
-        <w:t xml:space="preserve"> comm pantry,</w:t>
+        <w:br/>
+        <w:t xml:space="preserve">        http://bit.ly/MadisonCOVID-Edit the food section might be a good start</w:t>
       </w:r>
       <w:r>
         <w:rPr>
@@ -5840,7 +5181,6 @@
           <w:szCs w:val="20"/>
         </w:rPr>
         <w:br/>
-        <w:t xml:space="preserve">    Ruby's Pantry</w:t>
       </w:r>
       <w:r>
         <w:rPr>
@@ -5850,7 +5190,6 @@
           <w:szCs w:val="20"/>
         </w:rPr>
         <w:br/>
-        <w:t xml:space="preserve">    Genos Pantry</w:t>
       </w:r>
       <w:r>
         <w:rPr>
@@ -5860,8 +5199,8 @@
           <w:szCs w:val="20"/>
         </w:rPr>
         <w:br/>
-      </w:r>
-      <w:proofErr w:type="spellStart"/>
+        <w:t xml:space="preserve">            May i recommend a place for folks to comment, give advice, rate the pantry?</w:t>
+      </w:r>
       <w:r>
         <w:rPr>
           <w:rFonts w:ascii="Courier New" w:eastAsia="Times New Roman" w:hAnsi="Courier New" w:cs="Courier New"/>
@@ -5869,9 +5208,9 @@
           <w:sz w:val="20"/>
           <w:szCs w:val="20"/>
         </w:rPr>
-        <w:t>Immanual</w:t>
-      </w:r>
-      <w:proofErr w:type="spellEnd"/>
+        <w:br/>
+        <w:t xml:space="preserve">            </w:t>
+      </w:r>
       <w:r>
         <w:rPr>
           <w:rFonts w:ascii="Courier New" w:eastAsia="Times New Roman" w:hAnsi="Courier New" w:cs="Courier New"/>
@@ -5879,162 +5218,6 @@
           <w:sz w:val="20"/>
           <w:szCs w:val="20"/>
         </w:rPr>
-        <w:t xml:space="preserve"> UMC </w:t>
-      </w:r>
-      <w:proofErr w:type="spellStart"/>
-      <w:r>
-        <w:rPr>
-          <w:rFonts w:ascii="Courier New" w:eastAsia="Times New Roman" w:hAnsi="Courier New" w:cs="Courier New"/>
-          <w:color w:val="A9B7C6"/>
-          <w:sz w:val="20"/>
-          <w:szCs w:val="20"/>
-        </w:rPr>
-        <w:t>jefferson</w:t>
-      </w:r>
-      <w:proofErr w:type="spellEnd"/>
-      <w:r>
-        <w:rPr>
-          <w:rFonts w:ascii="Courier New" w:eastAsia="Times New Roman" w:hAnsi="Courier New" w:cs="Courier New"/>
-          <w:color w:val="A9B7C6"/>
-          <w:sz w:val="20"/>
-          <w:szCs w:val="20"/>
-        </w:rPr>
-        <w:br/>
-      </w:r>
-      <w:r>
-        <w:rPr>
-          <w:rFonts w:ascii="Courier New" w:eastAsia="Times New Roman" w:hAnsi="Courier New" w:cs="Courier New"/>
-          <w:color w:val="A9B7C6"/>
-          <w:sz w:val="20"/>
-          <w:szCs w:val="20"/>
-        </w:rPr>
-        <w:br/>
-        <w:t>Community fridges:</w:t>
-      </w:r>
-      <w:r>
-        <w:rPr>
-          <w:rFonts w:ascii="Courier New" w:eastAsia="Times New Roman" w:hAnsi="Courier New" w:cs="Courier New"/>
-          <w:color w:val="A9B7C6"/>
-          <w:sz w:val="20"/>
-          <w:szCs w:val="20"/>
-        </w:rPr>
-        <w:br/>
-        <w:t>https://www.facebook.com/MadisonCommunityFridges/?__cft__[0]=AZV0tt5nCgAEy9gwA-7ouvm4IHLIqZgNbD5ah1UnIg9SVYGGLO7j9f5_J6fVC0T3rSammvDpwirmVaBKa2in8GosPwmuUkp7eh6b2kVxUortLAgdEWjKr8NPf6ZVDZCAHiU_akTrj5h_E0Lin0trirxo2HJPXu4JFzkCdTwMnyKevR0TxftPeKuxIA479dFFBFw&amp;__tn__=R]-R</w:t>
-      </w:r>
-      <w:r>
-        <w:rPr>
-          <w:rFonts w:ascii="Courier New" w:eastAsia="Times New Roman" w:hAnsi="Courier New" w:cs="Courier New"/>
-          <w:color w:val="A9B7C6"/>
-          <w:sz w:val="20"/>
-          <w:szCs w:val="20"/>
-        </w:rPr>
-        <w:br/>
-        <w:t>Prairie rod pantry</w:t>
-      </w:r>
-      <w:r>
-        <w:rPr>
-          <w:rFonts w:ascii="Courier New" w:eastAsia="Times New Roman" w:hAnsi="Courier New" w:cs="Courier New"/>
-          <w:color w:val="A9B7C6"/>
-          <w:sz w:val="20"/>
-          <w:szCs w:val="20"/>
-        </w:rPr>
-        <w:br/>
-      </w:r>
-      <w:r>
-        <w:rPr>
-          <w:rFonts w:ascii="Courier New" w:eastAsia="Times New Roman" w:hAnsi="Courier New" w:cs="Courier New"/>
-          <w:color w:val="A9B7C6"/>
-          <w:sz w:val="20"/>
-          <w:szCs w:val="20"/>
-        </w:rPr>
-        <w:br/>
-        <w:t>Sandburg Community Food pantry (although we are temporarily not active due to the cold weather) https://www.facebook.com/sandburgfoodpantry</w:t>
-      </w:r>
-      <w:r>
-        <w:rPr>
-          <w:rFonts w:ascii="Courier New" w:eastAsia="Times New Roman" w:hAnsi="Courier New" w:cs="Courier New"/>
-          <w:color w:val="A9B7C6"/>
-          <w:sz w:val="20"/>
-          <w:szCs w:val="20"/>
-        </w:rPr>
-        <w:br/>
-        <w:t xml:space="preserve">    https://publichealthmdc.com/.../2020-04-06_COVID-19_Food...</w:t>
-      </w:r>
-      <w:r>
-        <w:rPr>
-          <w:rFonts w:ascii="Courier New" w:eastAsia="Times New Roman" w:hAnsi="Courier New" w:cs="Courier New"/>
-          <w:color w:val="A9B7C6"/>
-          <w:sz w:val="20"/>
-          <w:szCs w:val="20"/>
-        </w:rPr>
-        <w:br/>
-        <w:t xml:space="preserve">        http://bit.ly/MadisonCOVID-Edit the food section might be a good start</w:t>
-      </w:r>
-      <w:r>
-        <w:rPr>
-          <w:rFonts w:ascii="Courier New" w:eastAsia="Times New Roman" w:hAnsi="Courier New" w:cs="Courier New"/>
-          <w:color w:val="A9B7C6"/>
-          <w:sz w:val="20"/>
-          <w:szCs w:val="20"/>
-        </w:rPr>
-        <w:br/>
-      </w:r>
-      <w:r>
-        <w:rPr>
-          <w:rFonts w:ascii="Courier New" w:eastAsia="Times New Roman" w:hAnsi="Courier New" w:cs="Courier New"/>
-          <w:color w:val="A9B7C6"/>
-          <w:sz w:val="20"/>
-          <w:szCs w:val="20"/>
-        </w:rPr>
-        <w:br/>
-      </w:r>
-      <w:r>
-        <w:rPr>
-          <w:rFonts w:ascii="Courier New" w:eastAsia="Times New Roman" w:hAnsi="Courier New" w:cs="Courier New"/>
-          <w:color w:val="A9B7C6"/>
-          <w:sz w:val="20"/>
-          <w:szCs w:val="20"/>
-        </w:rPr>
-        <w:br/>
-        <w:t xml:space="preserve">            May </w:t>
-      </w:r>
-      <w:proofErr w:type="spellStart"/>
-      <w:r>
-        <w:rPr>
-          <w:rFonts w:ascii="Courier New" w:eastAsia="Times New Roman" w:hAnsi="Courier New" w:cs="Courier New"/>
-          <w:color w:val="A9B7C6"/>
-          <w:sz w:val="20"/>
-          <w:szCs w:val="20"/>
-        </w:rPr>
-        <w:t>i</w:t>
-      </w:r>
-      <w:proofErr w:type="spellEnd"/>
-      <w:r>
-        <w:rPr>
-          <w:rFonts w:ascii="Courier New" w:eastAsia="Times New Roman" w:hAnsi="Courier New" w:cs="Courier New"/>
-          <w:color w:val="A9B7C6"/>
-          <w:sz w:val="20"/>
-          <w:szCs w:val="20"/>
-        </w:rPr>
-        <w:t xml:space="preserve"> recommend a place for folks to comment, give advice, rate the pantry?</w:t>
-      </w:r>
-      <w:r>
-        <w:rPr>
-          <w:rFonts w:ascii="Courier New" w:eastAsia="Times New Roman" w:hAnsi="Courier New" w:cs="Courier New"/>
-          <w:color w:val="A9B7C6"/>
-          <w:sz w:val="20"/>
-          <w:szCs w:val="20"/>
-        </w:rPr>
-        <w:br/>
-        <w:t xml:space="preserve">            </w:t>
-      </w:r>
-      <w:r>
-        <w:rPr>
-          <w:rFonts w:ascii="Courier New" w:eastAsia="Times New Roman" w:hAnsi="Courier New" w:cs="Courier New"/>
-          <w:color w:val="A9B7C6"/>
-          <w:sz w:val="20"/>
-          <w:szCs w:val="20"/>
-        </w:rPr>
         <w:br/>
         <w:t xml:space="preserve">            *//</w:t>
       </w:r>
@@ -6128,18 +5311,8 @@
           <w:b/>
           <w:bCs/>
         </w:rPr>
-        <w:t xml:space="preserve">Sat 2/13 2 </w:t>
-      </w:r>
-      <w:proofErr w:type="spellStart"/>
-      <w:r>
-        <w:rPr>
-          <w:rFonts w:ascii="Calibri" w:eastAsia="Times New Roman" w:hAnsi="Calibri" w:cs="Calibri"/>
-          <w:b/>
-          <w:bCs/>
-        </w:rPr>
-        <w:t>hrs</w:t>
-      </w:r>
-      <w:proofErr w:type="spellEnd"/>
+        <w:t>Sat 2/13 2 hrs</w:t>
+      </w:r>
     </w:p>
     <w:p>
       <w:pPr>
@@ -6244,13 +5417,8 @@
         <w:t>WEEK 5;</w:t>
       </w:r>
       <w:r>
-        <w:t xml:space="preserve">  17 </w:t>
-      </w:r>
-      <w:proofErr w:type="spellStart"/>
-      <w:r>
-        <w:t>hrs</w:t>
-      </w:r>
-      <w:proofErr w:type="spellEnd"/>
+        <w:t xml:space="preserve">  17 hrs</w:t>
+      </w:r>
     </w:p>
     <w:p>
       <w:r>
@@ -6260,15 +5428,7 @@
     <w:p>
       <w:r>
         <w:tab/>
-        <w:t xml:space="preserve">Prepping for TV interview!!  Channel 3 did a segment about my project, which was really heartening and exciting.  I have </w:t>
-      </w:r>
-      <w:proofErr w:type="spellStart"/>
-      <w:r>
-        <w:t>alot</w:t>
-      </w:r>
-      <w:proofErr w:type="spellEnd"/>
-      <w:r>
-        <w:t xml:space="preserve"> more pressure to do this well, now</w:t>
+        <w:t>Prepping for TV interview!!  Channel 3 did a segment about my project, which was really heartening and exciting.  I have alot more pressure to do this well, now</w:t>
       </w:r>
       <w:r>
         <w:t>.</w:t>
@@ -6291,15 +5451,7 @@
     <w:p>
       <w:r>
         <w:tab/>
-        <w:t xml:space="preserve">Working on adding hibernate to my project, having a few troubles after moving to a test </w:t>
-      </w:r>
-      <w:proofErr w:type="spellStart"/>
-      <w:r>
-        <w:t>db</w:t>
-      </w:r>
-      <w:proofErr w:type="spellEnd"/>
-      <w:r>
-        <w:t>, now I keep getting a table not found error, I did some googling, but I haven’t figured it out yet..</w:t>
+        <w:t>Working on adding hibernate to my project, having a few troubles after moving to a test db, now I keep getting a table not found error, I did some googling, but I haven’t figured it out yet..</w:t>
       </w:r>
     </w:p>
     <w:p/>
@@ -6308,25 +5460,12 @@
         <w:t xml:space="preserve">Thurs: </w:t>
       </w:r>
       <w:r>
-        <w:t xml:space="preserve">2 </w:t>
-      </w:r>
-      <w:proofErr w:type="spellStart"/>
-      <w:r>
-        <w:t>hrs</w:t>
-      </w:r>
-      <w:proofErr w:type="spellEnd"/>
-    </w:p>
-    <w:p>
-      <w:r>
-        <w:t xml:space="preserve">Working on getting the logging just right with hibernate </w:t>
-      </w:r>
-      <w:proofErr w:type="spellStart"/>
-      <w:r>
-        <w:t>filepaths</w:t>
-      </w:r>
-      <w:proofErr w:type="spellEnd"/>
-      <w:r>
-        <w:t>, I’ve been getting errors that the files can’t be renamed, so I tried renaming and moving, I fixed the error for now, but my hibernate logs aren’t I the right place with the right name…so…</w:t>
+        <w:t>2 hrs</w:t>
+      </w:r>
+    </w:p>
+    <w:p>
+      <w:r>
+        <w:t>Working on getting the logging just right with hibernate filepaths, I’ve been getting errors that the files can’t be renamed, so I tried renaming and moving, I fixed the error for now, but my hibernate logs aren’t I the right place with the right name…so…</w:t>
       </w:r>
     </w:p>
     <w:p>
@@ -6337,88 +5476,27 @@
     <w:p/>
     <w:p>
       <w:r>
-        <w:t xml:space="preserve">Sat 2/20 : 4 </w:t>
-      </w:r>
-      <w:proofErr w:type="spellStart"/>
-      <w:r>
-        <w:t>hrs</w:t>
-      </w:r>
-      <w:proofErr w:type="spellEnd"/>
-    </w:p>
-    <w:p>
-      <w:r>
-        <w:t xml:space="preserve">Working on the </w:t>
-      </w:r>
-      <w:proofErr w:type="spellStart"/>
-      <w:r>
-        <w:t>userRole</w:t>
-      </w:r>
-      <w:proofErr w:type="spellEnd"/>
-      <w:r>
-        <w:t xml:space="preserve"> </w:t>
-      </w:r>
-      <w:proofErr w:type="spellStart"/>
-      <w:r>
-        <w:t>dao</w:t>
-      </w:r>
-      <w:proofErr w:type="spellEnd"/>
-      <w:r>
-        <w:t xml:space="preserve"> and testing, after implementing the .equals method I have a lot of failing tests</w:t>
-      </w:r>
-    </w:p>
-    <w:p>
-      <w:r>
-        <w:t xml:space="preserve">Sunday 2 </w:t>
-      </w:r>
-      <w:proofErr w:type="spellStart"/>
-      <w:r>
-        <w:t>hrs</w:t>
-      </w:r>
-      <w:proofErr w:type="spellEnd"/>
-      <w:r>
-        <w:t xml:space="preserve">:  </w:t>
-      </w:r>
-    </w:p>
-    <w:p>
-      <w:r>
-        <w:t xml:space="preserve">I went too far in implementing the .equals method, and did it for the </w:t>
-      </w:r>
-      <w:proofErr w:type="spellStart"/>
-      <w:r>
-        <w:t>userRole</w:t>
-      </w:r>
-      <w:proofErr w:type="spellEnd"/>
-      <w:r>
-        <w:t xml:space="preserve"> </w:t>
-      </w:r>
-      <w:proofErr w:type="spellStart"/>
-      <w:r>
-        <w:t>dao</w:t>
-      </w:r>
-      <w:proofErr w:type="spellEnd"/>
-      <w:r>
-        <w:t xml:space="preserve">, too, which was what was leading to all the problems I was having.  I am still having a problem with inserting a role without a username, so for now I have made that column not null, so I will have to monitor that as well.  </w:t>
-      </w:r>
-    </w:p>
-    <w:p>
-      <w:r>
-        <w:t xml:space="preserve">I don’t think I ever got that student </w:t>
-      </w:r>
-      <w:proofErr w:type="spellStart"/>
-      <w:r>
-        <w:t>liscense</w:t>
-      </w:r>
-      <w:proofErr w:type="spellEnd"/>
-      <w:r>
-        <w:t xml:space="preserve"> from IntelliJ, so now my sessions are limited to 30 </w:t>
-      </w:r>
-      <w:proofErr w:type="spellStart"/>
-      <w:r>
-        <w:t>minutes..have</w:t>
-      </w:r>
-      <w:proofErr w:type="spellEnd"/>
-      <w:r>
-        <w:t xml:space="preserve"> to check on that…</w:t>
+        <w:t>Sat 2/20 : 4 hrs</w:t>
+      </w:r>
+    </w:p>
+    <w:p>
+      <w:r>
+        <w:t>Working on the userRole dao and testing, after implementing the .equals method I have a lot of failing tests</w:t>
+      </w:r>
+    </w:p>
+    <w:p>
+      <w:r>
+        <w:t xml:space="preserve">Sunday 2 hrs:  </w:t>
+      </w:r>
+    </w:p>
+    <w:p>
+      <w:r>
+        <w:t xml:space="preserve">I went too far in implementing the .equals method, and did it for the userRole dao, too, which was what was leading to all the problems I was having.  I am still having a problem with inserting a role without a username, so for now I have made that column not null, so I will have to monitor that as well.  </w:t>
+      </w:r>
+    </w:p>
+    <w:p>
+      <w:r>
+        <w:t>I don’t think I ever got that student liscense from IntelliJ, so now my sessions are limited to 30 minutes..have to check on that…</w:t>
       </w:r>
     </w:p>
     <w:p>
@@ -6449,23 +5527,7 @@
     </w:p>
     <w:p>
       <w:r>
-        <w:t xml:space="preserve">Made the generic </w:t>
-      </w:r>
-      <w:proofErr w:type="spellStart"/>
-      <w:r>
-        <w:t>dao</w:t>
-      </w:r>
-      <w:proofErr w:type="spellEnd"/>
-      <w:r>
-        <w:t xml:space="preserve"> class and used it for testing with </w:t>
-      </w:r>
-      <w:proofErr w:type="spellStart"/>
-      <w:r>
-        <w:t>userRoleDao</w:t>
-      </w:r>
-      <w:proofErr w:type="spellEnd"/>
-      <w:r>
-        <w:t xml:space="preserve"> tests.</w:t>
+        <w:t>Made the generic dao class and used it for testing with userRoleDao tests.</w:t>
       </w:r>
     </w:p>
     <w:p/>
@@ -6474,13 +5536,8 @@
         <w:t>Tues 2/23:</w:t>
       </w:r>
       <w:r>
-        <w:t xml:space="preserve"> 2 </w:t>
-      </w:r>
-      <w:proofErr w:type="spellStart"/>
-      <w:r>
-        <w:t>hrs</w:t>
-      </w:r>
-      <w:proofErr w:type="spellEnd"/>
+        <w:t xml:space="preserve"> 2 hrs</w:t>
+      </w:r>
     </w:p>
     <w:p>
       <w:r>
@@ -6513,37 +5570,13 @@
     </w:p>
     <w:p>
       <w:r>
-        <w:t xml:space="preserve">I’m wondering if I have too many fields on my </w:t>
-      </w:r>
-      <w:proofErr w:type="spellStart"/>
-      <w:r>
-        <w:t>food_resource</w:t>
-      </w:r>
-      <w:proofErr w:type="spellEnd"/>
-      <w:r>
-        <w:t xml:space="preserve"> table…and still wondering about class hierarchy and subclasses…and how that all fits in…  </w:t>
-      </w:r>
-      <w:r>
-        <w:t xml:space="preserve">For now I’m unsure of how the type table really fits in.  I want to classify resources by type, I want to be able to show the types of services offered by each owner, and each resource by type.  I made a location and contact table to get rid of redundancy.  There is still some ambiguity in some of resource columns, though…room for error.  Like for delivery, maybe I should make that a Boolean and reference another table that has better delivery details(more searchable)….  Then I would add 2 more columns, though, a delivery Boolean and if there is delivery offered a </w:t>
-      </w:r>
-      <w:proofErr w:type="spellStart"/>
-      <w:r>
-        <w:t>deliveryServiceId</w:t>
-      </w:r>
-      <w:proofErr w:type="spellEnd"/>
-      <w:r>
-        <w:t>…</w:t>
-      </w:r>
-      <w:r>
-        <w:t xml:space="preserve">  I could also have a meal details </w:t>
-      </w:r>
-      <w:proofErr w:type="spellStart"/>
-      <w:r>
-        <w:t>table..but</w:t>
-      </w:r>
-      <w:proofErr w:type="spellEnd"/>
-      <w:r>
-        <w:t xml:space="preserve"> I don’t think I will go there yet.</w:t>
+        <w:t xml:space="preserve">I’m wondering if I have too many fields on my food_resource table…and still wondering about class hierarchy and subclasses…and how that all fits in…  </w:t>
+      </w:r>
+      <w:r>
+        <w:t>For now I’m unsure of how the type table really fits in.  I want to classify resources by type, I want to be able to show the types of services offered by each owner, and each resource by type.  I made a location and contact table to get rid of redundancy.  There is still some ambiguity in some of resource columns, though…room for error.  Like for delivery, maybe I should make that a Boolean and reference another table that has better delivery details(more searchable)….  Then I would add 2 more columns, though, a delivery Boolean and if there is delivery offered a deliveryServiceId…</w:t>
+      </w:r>
+      <w:r>
+        <w:t xml:space="preserve">  I could also have a meal details table..but I don’t think I will go there yet.</w:t>
       </w:r>
     </w:p>
     <w:p>
@@ -6629,27 +5662,7 @@
           <w:sz w:val="16"/>
           <w:szCs w:val="16"/>
         </w:rPr>
-        <w:t xml:space="preserve">My name is Julie Eichhorn, and I am a researcher at UW working at the </w:t>
-      </w:r>
-      <w:proofErr w:type="spellStart"/>
-      <w:r>
-        <w:rPr>
-          <w:rFonts w:ascii="Calibri" w:eastAsia="Times New Roman" w:hAnsi="Calibri" w:cs="Calibri"/>
-          <w:color w:val="000000"/>
-          <w:sz w:val="16"/>
-          <w:szCs w:val="16"/>
-        </w:rPr>
-        <w:t>Waisman</w:t>
-      </w:r>
-      <w:proofErr w:type="spellEnd"/>
-      <w:r>
-        <w:rPr>
-          <w:rFonts w:ascii="Calibri" w:eastAsia="Times New Roman" w:hAnsi="Calibri" w:cs="Calibri"/>
-          <w:color w:val="000000"/>
-          <w:sz w:val="16"/>
-          <w:szCs w:val="16"/>
-        </w:rPr>
-        <w:t xml:space="preserve"> Center. I am also a student in the D2P program on campus. During this class we learn how to take an innovative product to market. Our team is interested in learning more about your class project and the impact on local food pantries.  </w:t>
+        <w:t>My name is Julie Eichhorn, and I am a researcher at UW working at the Waisman Center. I am also a student in the D2P program on campus. During this class we learn how to take an innovative product to market. Our team is interested in learning more about your class project and the impact on local food pantries.  </w:t>
       </w:r>
       <w:r>
         <w:rPr>
@@ -6785,13 +5798,8 @@
     <w:p>
       <w:r>
         <w:lastRenderedPageBreak/>
-        <w:t xml:space="preserve">Sun 2/29  10 </w:t>
-      </w:r>
-      <w:proofErr w:type="spellStart"/>
-      <w:r>
-        <w:t>hrs</w:t>
-      </w:r>
-      <w:proofErr w:type="spellEnd"/>
+        <w:t>Sun 2/29  10 hrs</w:t>
+      </w:r>
     </w:p>
     <w:p>
       <w:pPr>
@@ -6826,15 +5834,7 @@
         </w:numPr>
       </w:pPr>
       <w:r>
-        <w:t xml:space="preserve">AWS deploy: oh boy, this was going well until the last step, where it all seemed to fall apart.  I had putty working. I just can’t get the data on the AWS deployment, so I spent a </w:t>
-      </w:r>
-      <w:proofErr w:type="spellStart"/>
-      <w:r>
-        <w:t>loooong</w:t>
-      </w:r>
-      <w:proofErr w:type="spellEnd"/>
-      <w:r>
-        <w:t xml:space="preserve"> time trying to create different WAR files in IntelliJ, editing the run configurations, and redeploying on the tomcat manager.  It’s still not working.</w:t>
+        <w:t>AWS deploy: oh boy, this was going well until the last step, where it all seemed to fall apart.  I had putty working. I just can’t get the data on the AWS deployment, so I spent a loooong time trying to create different WAR files in IntelliJ, editing the run configurations, and redeploying on the tomcat manager.  It’s still not working.</w:t>
       </w:r>
     </w:p>
     <w:p>
@@ -6851,15 +5851,7 @@
         </w:numPr>
       </w:pPr>
       <w:r>
-        <w:t xml:space="preserve">Still trying to deploy on AWS, now putty is having a connection time out issue, so I tried the windows </w:t>
-      </w:r>
-      <w:proofErr w:type="spellStart"/>
-      <w:r>
-        <w:t>ssh</w:t>
-      </w:r>
-      <w:proofErr w:type="spellEnd"/>
-      <w:r>
-        <w:t>, and I get a connection timeout, too.</w:t>
+        <w:t>Still trying to deploy on AWS, now putty is having a connection time out issue, so I tried the windows ssh, and I get a connection timeout, too.</w:t>
       </w:r>
     </w:p>
     <w:p>
@@ -6880,15 +5872,7 @@
         </w:rPr>
       </w:pPr>
       <w:r>
-        <w:t xml:space="preserve">I’m getting really overwhelmed and feel behind and hopeless. There is </w:t>
-      </w:r>
-      <w:proofErr w:type="spellStart"/>
-      <w:r>
-        <w:t>soooooo</w:t>
-      </w:r>
-      <w:proofErr w:type="spellEnd"/>
-      <w:r>
-        <w:t xml:space="preserve"> much to get my head around.   But I need to get ready for checkpoint 2.  So I need to just focus and try to go back and fix all the things that are wrong so far.  I need to get more organized, and go over all the feedback I have received.</w:t>
+        <w:t>I’m getting really overwhelmed and feel behind and hopeless. There is soooooo much to get my head around.   But I need to get ready for checkpoint 2.  So I need to just focus and try to go back and fix all the things that are wrong so far.  I need to get more organized, and go over all the feedback I have received.</w:t>
       </w:r>
     </w:p>
     <w:p>
@@ -6922,187 +5906,7 @@
           <w:sz w:val="16"/>
           <w:szCs w:val="16"/>
         </w:rPr>
-        <w:t xml:space="preserve">I am not sure if this is causing issues with your equals and </w:t>
-      </w:r>
-      <w:proofErr w:type="spellStart"/>
-      <w:r>
-        <w:rPr>
-          <w:rFonts w:ascii="Segoe UI" w:hAnsi="Segoe UI" w:cs="Segoe UI"/>
-          <w:color w:val="24292E"/>
-          <w:sz w:val="16"/>
-          <w:szCs w:val="16"/>
-        </w:rPr>
-        <w:t>toString</w:t>
-      </w:r>
-      <w:proofErr w:type="spellEnd"/>
-      <w:r>
-        <w:rPr>
-          <w:rFonts w:ascii="Segoe UI" w:hAnsi="Segoe UI" w:cs="Segoe UI"/>
-          <w:color w:val="24292E"/>
-          <w:sz w:val="16"/>
-          <w:szCs w:val="16"/>
-        </w:rPr>
-        <w:t xml:space="preserve"> methods, but we have to be careful with methods like </w:t>
-      </w:r>
-      <w:proofErr w:type="spellStart"/>
-      <w:r>
-        <w:rPr>
-          <w:rFonts w:ascii="Segoe UI" w:hAnsi="Segoe UI" w:cs="Segoe UI"/>
-          <w:color w:val="24292E"/>
-          <w:sz w:val="16"/>
-          <w:szCs w:val="16"/>
-        </w:rPr>
-        <w:t>toString</w:t>
-      </w:r>
-      <w:proofErr w:type="spellEnd"/>
-      <w:r>
-        <w:rPr>
-          <w:rFonts w:ascii="Segoe UI" w:hAnsi="Segoe UI" w:cs="Segoe UI"/>
-          <w:color w:val="24292E"/>
-          <w:sz w:val="16"/>
-          <w:szCs w:val="16"/>
-        </w:rPr>
-        <w:t xml:space="preserve"> with one-to-many relationships. Example: if </w:t>
-      </w:r>
-      <w:proofErr w:type="spellStart"/>
-      <w:r>
-        <w:rPr>
-          <w:rFonts w:ascii="Segoe UI" w:hAnsi="Segoe UI" w:cs="Segoe UI"/>
-          <w:color w:val="24292E"/>
-          <w:sz w:val="16"/>
-          <w:szCs w:val="16"/>
-        </w:rPr>
-        <w:t>User.toString</w:t>
-      </w:r>
-      <w:proofErr w:type="spellEnd"/>
-      <w:r>
-        <w:rPr>
-          <w:rFonts w:ascii="Segoe UI" w:hAnsi="Segoe UI" w:cs="Segoe UI"/>
-          <w:color w:val="24292E"/>
-          <w:sz w:val="16"/>
-          <w:szCs w:val="16"/>
-        </w:rPr>
-        <w:t xml:space="preserve"> writes out all the variables on user including roles, this will automatically call the </w:t>
-      </w:r>
-      <w:proofErr w:type="spellStart"/>
-      <w:r>
-        <w:rPr>
-          <w:rFonts w:ascii="Segoe UI" w:hAnsi="Segoe UI" w:cs="Segoe UI"/>
-          <w:color w:val="24292E"/>
-          <w:sz w:val="16"/>
-          <w:szCs w:val="16"/>
-        </w:rPr>
-        <w:t>Role.toString</w:t>
-      </w:r>
-      <w:proofErr w:type="spellEnd"/>
-      <w:r>
-        <w:rPr>
-          <w:rFonts w:ascii="Segoe UI" w:hAnsi="Segoe UI" w:cs="Segoe UI"/>
-          <w:color w:val="24292E"/>
-          <w:sz w:val="16"/>
-          <w:szCs w:val="16"/>
-        </w:rPr>
-        <w:t xml:space="preserve">(). If the </w:t>
-      </w:r>
-      <w:proofErr w:type="spellStart"/>
-      <w:r>
-        <w:rPr>
-          <w:rFonts w:ascii="Segoe UI" w:hAnsi="Segoe UI" w:cs="Segoe UI"/>
-          <w:color w:val="24292E"/>
-          <w:sz w:val="16"/>
-          <w:szCs w:val="16"/>
-        </w:rPr>
-        <w:t>Role.toString</w:t>
-      </w:r>
-      <w:proofErr w:type="spellEnd"/>
-      <w:r>
-        <w:rPr>
-          <w:rFonts w:ascii="Segoe UI" w:hAnsi="Segoe UI" w:cs="Segoe UI"/>
-          <w:color w:val="24292E"/>
-          <w:sz w:val="16"/>
-          <w:szCs w:val="16"/>
-        </w:rPr>
-        <w:t xml:space="preserve">() tries to display the User, then the </w:t>
-      </w:r>
-      <w:proofErr w:type="spellStart"/>
-      <w:r>
-        <w:rPr>
-          <w:rFonts w:ascii="Segoe UI" w:hAnsi="Segoe UI" w:cs="Segoe UI"/>
-          <w:color w:val="24292E"/>
-          <w:sz w:val="16"/>
-          <w:szCs w:val="16"/>
-        </w:rPr>
-        <w:t>User.toString</w:t>
-      </w:r>
-      <w:proofErr w:type="spellEnd"/>
-      <w:r>
-        <w:rPr>
-          <w:rFonts w:ascii="Segoe UI" w:hAnsi="Segoe UI" w:cs="Segoe UI"/>
-          <w:color w:val="24292E"/>
-          <w:sz w:val="16"/>
-          <w:szCs w:val="16"/>
-        </w:rPr>
-        <w:t xml:space="preserve">() tries to display Roles, and we end up in an endless loop resulting in a </w:t>
-      </w:r>
-      <w:proofErr w:type="spellStart"/>
-      <w:r>
-        <w:rPr>
-          <w:rFonts w:ascii="Segoe UI" w:hAnsi="Segoe UI" w:cs="Segoe UI"/>
-          <w:color w:val="24292E"/>
-          <w:sz w:val="16"/>
-          <w:szCs w:val="16"/>
-        </w:rPr>
-        <w:t>StackOverflowError</w:t>
-      </w:r>
-      <w:proofErr w:type="spellEnd"/>
-      <w:r>
-        <w:rPr>
-          <w:rFonts w:ascii="Segoe UI" w:hAnsi="Segoe UI" w:cs="Segoe UI"/>
-          <w:color w:val="24292E"/>
-          <w:sz w:val="16"/>
-          <w:szCs w:val="16"/>
-        </w:rPr>
-        <w:t xml:space="preserve">. At some point, you have to break the cycle - that might mean </w:t>
-      </w:r>
-      <w:proofErr w:type="spellStart"/>
-      <w:r>
-        <w:rPr>
-          <w:rFonts w:ascii="Segoe UI" w:hAnsi="Segoe UI" w:cs="Segoe UI"/>
-          <w:color w:val="24292E"/>
-          <w:sz w:val="16"/>
-          <w:szCs w:val="16"/>
-        </w:rPr>
-        <w:t>User.toString</w:t>
-      </w:r>
-      <w:proofErr w:type="spellEnd"/>
-      <w:r>
-        <w:rPr>
-          <w:rFonts w:ascii="Segoe UI" w:hAnsi="Segoe UI" w:cs="Segoe UI"/>
-          <w:color w:val="24292E"/>
-          <w:sz w:val="16"/>
-          <w:szCs w:val="16"/>
-        </w:rPr>
-        <w:t xml:space="preserve"> displays Roles, but </w:t>
-      </w:r>
-      <w:proofErr w:type="spellStart"/>
-      <w:r>
-        <w:rPr>
-          <w:rFonts w:ascii="Segoe UI" w:hAnsi="Segoe UI" w:cs="Segoe UI"/>
-          <w:color w:val="24292E"/>
-          <w:sz w:val="16"/>
-          <w:szCs w:val="16"/>
-        </w:rPr>
-        <w:t>Role.toString</w:t>
-      </w:r>
-      <w:proofErr w:type="spellEnd"/>
-      <w:r>
-        <w:rPr>
-          <w:rFonts w:ascii="Segoe UI" w:hAnsi="Segoe UI" w:cs="Segoe UI"/>
-          <w:color w:val="24292E"/>
-          <w:sz w:val="16"/>
-          <w:szCs w:val="16"/>
-        </w:rPr>
-        <w:t>() does not display User. Does that make sense?</w:t>
+        <w:t>I am not sure if this is causing issues with your equals and toString methods, but we have to be careful with methods like toString with one-to-many relationships. Example: if User.toString writes out all the variables on user including roles, this will automatically call the Role.toString(). If the Role.toString() tries to display the User, then the User.toString() tries to display Roles, and we end up in an endless loop resulting in a StackOverflowError. At some point, you have to break the cycle - that might mean User.toString displays Roles, but Role.toString() does not display User. Does that make sense?</w:t>
       </w:r>
     </w:p>
     <w:p>
@@ -7143,87 +5947,7 @@
           <w:sz w:val="16"/>
           <w:szCs w:val="16"/>
         </w:rPr>
-        <w:t xml:space="preserve"> It looks you have a start at implementing the </w:t>
-      </w:r>
-      <w:proofErr w:type="spellStart"/>
-      <w:r>
-        <w:rPr>
-          <w:rFonts w:ascii="Segoe UI" w:hAnsi="Segoe UI" w:cs="Segoe UI"/>
-          <w:color w:val="24292E"/>
-          <w:sz w:val="16"/>
-          <w:szCs w:val="16"/>
-        </w:rPr>
-        <w:t>genericDao</w:t>
-      </w:r>
-      <w:proofErr w:type="spellEnd"/>
-      <w:r>
-        <w:rPr>
-          <w:rFonts w:ascii="Segoe UI" w:hAnsi="Segoe UI" w:cs="Segoe UI"/>
-          <w:color w:val="24292E"/>
-          <w:sz w:val="16"/>
-          <w:szCs w:val="16"/>
-        </w:rPr>
-        <w:t xml:space="preserve">! Once you have it fully implemented, you should be able to remove </w:t>
-      </w:r>
-      <w:proofErr w:type="spellStart"/>
-      <w:r>
-        <w:rPr>
-          <w:rFonts w:ascii="Segoe UI" w:hAnsi="Segoe UI" w:cs="Segoe UI"/>
-          <w:color w:val="24292E"/>
-          <w:sz w:val="16"/>
-          <w:szCs w:val="16"/>
-        </w:rPr>
-        <w:t>UserDao</w:t>
-      </w:r>
-      <w:proofErr w:type="spellEnd"/>
-      <w:r>
-        <w:rPr>
-          <w:rFonts w:ascii="Segoe UI" w:hAnsi="Segoe UI" w:cs="Segoe UI"/>
-          <w:color w:val="24292E"/>
-          <w:sz w:val="16"/>
-          <w:szCs w:val="16"/>
-        </w:rPr>
-        <w:t xml:space="preserve"> and </w:t>
-      </w:r>
-      <w:proofErr w:type="spellStart"/>
-      <w:r>
-        <w:rPr>
-          <w:rFonts w:ascii="Segoe UI" w:hAnsi="Segoe UI" w:cs="Segoe UI"/>
-          <w:color w:val="24292E"/>
-          <w:sz w:val="16"/>
-          <w:szCs w:val="16"/>
-        </w:rPr>
-        <w:t>RoleDao</w:t>
-      </w:r>
-      <w:proofErr w:type="spellEnd"/>
-      <w:r>
-        <w:rPr>
-          <w:rFonts w:ascii="Segoe UI" w:hAnsi="Segoe UI" w:cs="Segoe UI"/>
-          <w:color w:val="24292E"/>
-          <w:sz w:val="16"/>
-          <w:szCs w:val="16"/>
-        </w:rPr>
-        <w:t xml:space="preserve">, leaving you with a single </w:t>
-      </w:r>
-      <w:proofErr w:type="spellStart"/>
-      <w:r>
-        <w:rPr>
-          <w:rFonts w:ascii="Segoe UI" w:hAnsi="Segoe UI" w:cs="Segoe UI"/>
-          <w:color w:val="24292E"/>
-          <w:sz w:val="16"/>
-          <w:szCs w:val="16"/>
-        </w:rPr>
-        <w:t>dao</w:t>
-      </w:r>
-      <w:proofErr w:type="spellEnd"/>
-      <w:r>
-        <w:rPr>
-          <w:rFonts w:ascii="Segoe UI" w:hAnsi="Segoe UI" w:cs="Segoe UI"/>
-          <w:color w:val="24292E"/>
-          <w:sz w:val="16"/>
-          <w:szCs w:val="16"/>
-        </w:rPr>
-        <w:t xml:space="preserve"> and hopefully full code coverage!</w:t>
+        <w:t> It looks you have a start at implementing the genericDao! Once you have it fully implemented, you should be able to remove UserDao and RoleDao, leaving you with a single dao and hopefully full code coverage!</w:t>
       </w:r>
     </w:p>
     <w:p>
@@ -7251,10 +5975,10 @@
           <w:szCs w:val="16"/>
         </w:rPr>
         <w:object w:dxaOrig="225" w:dyaOrig="225" w14:anchorId="596A5DBE">
-          <v:shape id="_x0000_i1044" type="#_x0000_t75" style="width:18pt;height:15.6pt" o:ole="">
+          <v:shape id="_x0000_i1048" type="#_x0000_t75" style="width:18pt;height:15.6pt" o:ole="">
             <v:imagedata r:id="rId18" o:title=""/>
           </v:shape>
-          <w:control r:id="rId28" w:name="DefaultOcxName11" w:shapeid="_x0000_i1044"/>
+          <w:control r:id="rId28" w:name="DefaultOcxName11" w:shapeid="_x0000_i1048"/>
         </w:object>
       </w:r>
       <w:r>
@@ -7314,20 +6038,229 @@
         <w:rPr>
           <w:rFonts w:ascii="Segoe UI" w:hAnsi="Segoe UI" w:cs="Segoe UI"/>
           <w:color w:val="24292E"/>
-          <w:sz w:val="20"/>
-          <w:szCs w:val="20"/>
-        </w:rPr>
-      </w:pPr>
-      <w:r>
+          <w:sz w:val="16"/>
+          <w:szCs w:val="16"/>
+        </w:rPr>
+      </w:pPr>
+    </w:p>
+    <w:p>
+      <w:pPr>
+        <w:pStyle w:val="NormalWeb"/>
+        <w:shd w:val="clear" w:color="auto" w:fill="FFFFFF"/>
+        <w:spacing w:before="240" w:beforeAutospacing="0" w:after="240" w:afterAutospacing="0"/>
+        <w:ind w:right="-225"/>
+        <w:rPr>
+          <w:rFonts w:ascii="Segoe UI" w:hAnsi="Segoe UI" w:cs="Segoe UI"/>
+          <w:color w:val="24292E"/>
+          <w:sz w:val="16"/>
+          <w:szCs w:val="16"/>
+        </w:rPr>
+      </w:pPr>
+      <w:r>
+        <w:rPr>
+          <w:rFonts w:ascii="Segoe UI" w:hAnsi="Segoe UI" w:cs="Segoe UI"/>
+          <w:color w:val="24292E"/>
+          <w:sz w:val="16"/>
+          <w:szCs w:val="16"/>
+        </w:rPr>
+        <w:t xml:space="preserve">Feedback from Peer Review: </w:t>
+      </w:r>
+    </w:p>
+    <w:p>
+      <w:pPr>
+        <w:pStyle w:val="NormalWeb"/>
+        <w:shd w:val="clear" w:color="auto" w:fill="FFFFFF"/>
+        <w:spacing w:before="240" w:beforeAutospacing="0" w:after="240" w:afterAutospacing="0"/>
+        <w:ind w:right="-225"/>
+        <w:rPr>
+          <w:rFonts w:ascii="Segoe UI" w:hAnsi="Segoe UI" w:cs="Segoe UI"/>
+          <w:color w:val="24292E"/>
+          <w:sz w:val="16"/>
+          <w:szCs w:val="16"/>
+        </w:rPr>
+      </w:pPr>
+      <w:r>
+        <w:rPr>
+          <w:rFonts w:ascii="Segoe UI" w:hAnsi="Segoe UI" w:cs="Segoe UI"/>
+          <w:color w:val="24292E"/>
+          <w:sz w:val="16"/>
+          <w:szCs w:val="16"/>
+        </w:rPr>
+        <w:tab/>
+        <w:t>Y</w:t>
+      </w:r>
+      <w:r>
+        <w:rPr>
+          <w:rFonts w:ascii="Segoe UI" w:hAnsi="Segoe UI" w:cs="Segoe UI"/>
+          <w:color w:val="24292E"/>
+          <w:sz w:val="16"/>
+          <w:szCs w:val="16"/>
+          <w:shd w:val="clear" w:color="auto" w:fill="F6F8FA"/>
+        </w:rPr>
+        <w:t>ou covered a lot of info in your database! You have at least two one to many relationships and everything covered in your problem statements is present. I like how you split out the different info for your tables. I used to work in a non-profit and we worked with organizations who had overhead organizations, multiple locations, specific contacts, and different owners who didn't want to be bothered. To me your design accurately reflects the structure of this world and shows you're very familiar with the industry and how it works! Your database design is a good start, but there are a few changes you might want to consider:</w:t>
+      </w:r>
+      <w:r>
+        <w:rPr>
+          <w:rFonts w:ascii="Segoe UI" w:hAnsi="Segoe UI" w:cs="Segoe UI"/>
+          <w:color w:val="24292E"/>
+          <w:sz w:val="16"/>
+          <w:szCs w:val="16"/>
+        </w:rPr>
+        <w:br/>
+      </w:r>
+      <w:r>
+        <w:rPr>
+          <w:rFonts w:ascii="Segoe UI" w:hAnsi="Segoe UI" w:cs="Segoe UI"/>
+          <w:color w:val="24292E"/>
+          <w:sz w:val="16"/>
+          <w:szCs w:val="16"/>
+          <w:shd w:val="clear" w:color="auto" w:fill="F6F8FA"/>
+        </w:rPr>
+        <w:t>* Is the website column in food_resources and resource_owners referring to the same website? If so, you might not need it in both columns.</w:t>
+      </w:r>
+      <w:r>
+        <w:rPr>
+          <w:rFonts w:ascii="Segoe UI" w:hAnsi="Segoe UI" w:cs="Segoe UI"/>
+          <w:color w:val="24292E"/>
+          <w:sz w:val="16"/>
+          <w:szCs w:val="16"/>
+        </w:rPr>
+        <w:br/>
+      </w:r>
+      <w:r>
+        <w:rPr>
+          <w:rFonts w:ascii="Segoe UI" w:hAnsi="Segoe UI" w:cs="Segoe UI"/>
+          <w:color w:val="24292E"/>
+          <w:sz w:val="16"/>
+          <w:szCs w:val="16"/>
+          <w:shd w:val="clear" w:color="auto" w:fill="F6F8FA"/>
+        </w:rPr>
+        <w:t>* Some of your columns might be bigger than necessary for the data you're storing which can slow down your application (for example - service_area at 1000)</w:t>
+      </w:r>
+      <w:r>
+        <w:rPr>
+          <w:rFonts w:ascii="Segoe UI" w:hAnsi="Segoe UI" w:cs="Segoe UI"/>
+          <w:color w:val="24292E"/>
+          <w:sz w:val="16"/>
+          <w:szCs w:val="16"/>
+        </w:rPr>
+        <w:br/>
+      </w:r>
+      <w:r>
+        <w:rPr>
+          <w:rFonts w:ascii="Segoe UI" w:hAnsi="Segoe UI" w:cs="Segoe UI"/>
+          <w:color w:val="24292E"/>
+          <w:sz w:val="16"/>
+          <w:szCs w:val="16"/>
+          <w:shd w:val="clear" w:color="auto" w:fill="F6F8FA"/>
+        </w:rPr>
+        <w:t>* There is a description field in resource_types and food_resources, but if resource_types is meant to categorize different types of resources you likely don't need the description column there because it will be covered in the individual resource descriptions. Another option would be to shorten it to 50-100 character with a brief description of that type of resource, if that data will be present somewhere in your app.</w:t>
+      </w:r>
+      <w:r>
+        <w:rPr>
+          <w:rFonts w:ascii="Segoe UI" w:hAnsi="Segoe UI" w:cs="Segoe UI"/>
+          <w:color w:val="24292E"/>
+          <w:sz w:val="16"/>
+          <w:szCs w:val="16"/>
+        </w:rPr>
+        <w:br/>
+      </w:r>
+      <w:r>
+        <w:rPr>
+          <w:rFonts w:ascii="Segoe UI" w:hAnsi="Segoe UI" w:cs="Segoe UI"/>
+          <w:color w:val="24292E"/>
+          <w:sz w:val="16"/>
+          <w:szCs w:val="16"/>
+          <w:shd w:val="clear" w:color="auto" w:fill="F6F8FA"/>
+        </w:rPr>
+        <w:t xml:space="preserve">* It looks like you have an id column for food_resources in the resource_types tables. I'd actually recommend doing the opposite, since you want to have each food resource categorized by a specific type from the resource_types table. The way it's laid out right now you will only be able to identify one food resource of each type, when I think your intention was to have all resources be one of the types listed. You do have a column for resource types in the food_resources table but it's not linked to the resource_types table. I'd recommend removing the resource_type column from the food_resources table and replace it with a resource_types_id foreign key column that corresponds to one of the types in the resource_types table, and then removing the food_resource_id column from </w:t>
+      </w:r>
+      <w:r>
+        <w:rPr>
+          <w:rFonts w:ascii="Segoe UI" w:hAnsi="Segoe UI" w:cs="Segoe UI"/>
+          <w:color w:val="24292E"/>
+          <w:sz w:val="16"/>
+          <w:szCs w:val="16"/>
+          <w:shd w:val="clear" w:color="auto" w:fill="F6F8FA"/>
+        </w:rPr>
+        <w:lastRenderedPageBreak/>
+        <w:t>resource_types so that multiple food resources can be associated with a type.</w:t>
+      </w:r>
+      <w:r>
+        <w:rPr>
+          <w:rFonts w:ascii="Segoe UI" w:hAnsi="Segoe UI" w:cs="Segoe UI"/>
+          <w:color w:val="24292E"/>
+          <w:sz w:val="16"/>
+          <w:szCs w:val="16"/>
+        </w:rPr>
+        <w:br/>
+      </w:r>
+      <w:r>
+        <w:rPr>
+          <w:rFonts w:ascii="Segoe UI" w:hAnsi="Segoe UI" w:cs="Segoe UI"/>
+          <w:color w:val="24292E"/>
+          <w:sz w:val="16"/>
+          <w:szCs w:val="16"/>
+          <w:shd w:val="clear" w:color="auto" w:fill="F6F8FA"/>
+        </w:rPr>
+        <w:t>* In the resource_owners table you have types_offered which is plural. Assuming a resource owner will offer more than one type of resource, you might consider breaking that out into a new table where resource_owners are mapped to resource_types by id of each (i think this would be many to many) so that you don't have duplicative info in the resource_owners table if a resource owner offers multiple types (this is only relevant if a resource owner will provide multiple types).</w:t>
+      </w:r>
+    </w:p>
+    <w:p>
+      <w:pPr>
+        <w:pStyle w:val="NormalWeb"/>
+        <w:shd w:val="clear" w:color="auto" w:fill="FFFFFF"/>
+        <w:spacing w:before="240" w:beforeAutospacing="0" w:after="240" w:afterAutospacing="0"/>
+        <w:ind w:right="-225"/>
+        <w:rPr>
+          <w:rFonts w:ascii="Segoe UI" w:hAnsi="Segoe UI" w:cs="Segoe UI"/>
+          <w:color w:val="24292E"/>
+          <w:sz w:val="16"/>
+          <w:szCs w:val="16"/>
+        </w:rPr>
+      </w:pPr>
+    </w:p>
+    <w:p>
+      <w:pPr>
+        <w:pStyle w:val="NormalWeb"/>
+        <w:shd w:val="clear" w:color="auto" w:fill="FFFFFF"/>
+        <w:spacing w:before="240" w:beforeAutospacing="0" w:after="240" w:afterAutospacing="0"/>
+        <w:ind w:right="-225"/>
+        <w:rPr>
+          <w:rFonts w:ascii="Segoe UI" w:hAnsi="Segoe UI" w:cs="Segoe UI"/>
+          <w:color w:val="24292E"/>
+          <w:sz w:val="16"/>
+          <w:szCs w:val="16"/>
+        </w:rPr>
+      </w:pPr>
+    </w:p>
+    <w:p>
+      <w:pPr>
+        <w:pStyle w:val="NormalWeb"/>
+        <w:shd w:val="clear" w:color="auto" w:fill="FFFFFF"/>
+        <w:spacing w:before="240" w:beforeAutospacing="0" w:after="240" w:afterAutospacing="0"/>
+        <w:ind w:right="-225"/>
+        <w:rPr>
+          <w:rFonts w:ascii="Segoe UI" w:hAnsi="Segoe UI" w:cs="Segoe UI"/>
+          <w:color w:val="24292E"/>
+          <w:sz w:val="16"/>
+          <w:szCs w:val="16"/>
+        </w:rPr>
+      </w:pPr>
+    </w:p>
+    <w:p>
+      <w:pPr>
+        <w:pStyle w:val="NormalWeb"/>
+        <w:shd w:val="clear" w:color="auto" w:fill="FFFFFF"/>
+        <w:spacing w:before="240" w:beforeAutospacing="0" w:after="240" w:afterAutospacing="0"/>
+        <w:ind w:right="-225"/>
         <w:rPr>
           <w:rFonts w:ascii="Segoe UI" w:hAnsi="Segoe UI" w:cs="Segoe UI"/>
           <w:color w:val="24292E"/>
           <w:sz w:val="20"/>
           <w:szCs w:val="20"/>
         </w:rPr>
-        <w:t xml:space="preserve">Fixed logging, I think,  but I still can’t get the user and </w:t>
-      </w:r>
-      <w:proofErr w:type="spellStart"/>
+      </w:pPr>
       <w:r>
         <w:rPr>
           <w:rFonts w:ascii="Segoe UI" w:hAnsi="Segoe UI" w:cs="Segoe UI"/>
@@ -7335,19 +6268,22 @@
           <w:sz w:val="20"/>
           <w:szCs w:val="20"/>
         </w:rPr>
-        <w:t>userrole</w:t>
-      </w:r>
-      <w:proofErr w:type="spellEnd"/>
-      <w:r>
+        <w:t>Fixed logging, I think,  but I still can’t get the user and userrole dao tests complete.</w:t>
+      </w:r>
+    </w:p>
+    <w:p>
+      <w:pPr>
+        <w:pStyle w:val="NormalWeb"/>
+        <w:shd w:val="clear" w:color="auto" w:fill="FFFFFF"/>
+        <w:spacing w:before="240" w:beforeAutospacing="0" w:after="240" w:afterAutospacing="0"/>
+        <w:ind w:right="-225"/>
         <w:rPr>
           <w:rFonts w:ascii="Segoe UI" w:hAnsi="Segoe UI" w:cs="Segoe UI"/>
           <w:color w:val="24292E"/>
           <w:sz w:val="20"/>
           <w:szCs w:val="20"/>
         </w:rPr>
-        <w:t xml:space="preserve"> </w:t>
-      </w:r>
-      <w:proofErr w:type="spellStart"/>
+      </w:pPr>
       <w:r>
         <w:rPr>
           <w:rFonts w:ascii="Segoe UI" w:hAnsi="Segoe UI" w:cs="Segoe UI"/>
@@ -7355,18 +6291,22 @@
           <w:sz w:val="20"/>
           <w:szCs w:val="20"/>
         </w:rPr>
-        <w:t>dao</w:t>
-      </w:r>
-      <w:proofErr w:type="spellEnd"/>
-      <w:r>
+        <w:t>Still can’t connect to AWS deployed data.</w:t>
+      </w:r>
+    </w:p>
+    <w:p>
+      <w:pPr>
+        <w:pStyle w:val="NormalWeb"/>
+        <w:shd w:val="clear" w:color="auto" w:fill="FFFFFF"/>
+        <w:spacing w:before="240" w:beforeAutospacing="0" w:after="240" w:afterAutospacing="0"/>
+        <w:ind w:right="-225"/>
         <w:rPr>
           <w:rFonts w:ascii="Segoe UI" w:hAnsi="Segoe UI" w:cs="Segoe UI"/>
           <w:color w:val="24292E"/>
           <w:sz w:val="20"/>
           <w:szCs w:val="20"/>
         </w:rPr>
-        <w:t xml:space="preserve"> tests complete.</w:t>
-      </w:r>
+      </w:pPr>
     </w:p>
     <w:p>
       <w:pPr>
@@ -7388,7 +6328,31 @@
           <w:sz w:val="20"/>
           <w:szCs w:val="20"/>
         </w:rPr>
-        <w:t>Still can’t connect to AWS deployed data.</w:t>
+        <w:t>Wed 3/3  930-1130</w:t>
+      </w:r>
+    </w:p>
+    <w:p>
+      <w:pPr>
+        <w:pStyle w:val="NormalWeb"/>
+        <w:shd w:val="clear" w:color="auto" w:fill="FFFFFF"/>
+        <w:spacing w:before="240" w:beforeAutospacing="0" w:after="240" w:afterAutospacing="0"/>
+        <w:ind w:right="-225"/>
+        <w:rPr>
+          <w:rFonts w:ascii="Segoe UI" w:hAnsi="Segoe UI" w:cs="Segoe UI"/>
+          <w:color w:val="24292E"/>
+          <w:sz w:val="20"/>
+          <w:szCs w:val="20"/>
+        </w:rPr>
+      </w:pPr>
+      <w:r>
+        <w:rPr>
+          <w:rFonts w:ascii="Segoe UI" w:hAnsi="Segoe UI" w:cs="Segoe UI"/>
+          <w:color w:val="24292E"/>
+          <w:sz w:val="20"/>
+          <w:szCs w:val="20"/>
+        </w:rPr>
+        <w:tab/>
+        <w:t>Still working on AWS deploy, I had trouble navigating between the datasets for different apps, so I had to rework some of the user display exercise to work with the datatables that took from the user/userRole tables from my project.  I think I am finally making progress, though, as now I at least know where I am going wrong.</w:t>
       </w:r>
     </w:p>
     <w:p/>

</xml_diff>

<commit_message>
updating weekly stuff, auth is finally working
</commit_message>
<xml_diff>
--- a/DesignDocs/Journal.md.docx
+++ b/DesignDocs/Journal.md.docx
@@ -4417,7 +4417,7 @@
           <w:sz w:val="16"/>
           <w:szCs w:val="16"/>
         </w:rPr>
-        <w:object w:dxaOrig="225" w:dyaOrig="225" w14:anchorId="4911638C">
+        <w:object w:dxaOrig="1440" w:dyaOrig="1440" w14:anchorId="4911638C">
           <v:shapetype id="_x0000_t75" coordsize="21600,21600" o:spt="75" o:preferrelative="t" path="m@4@5l@4@11@9@11@9@5xe" filled="f" stroked="f">
             <v:stroke joinstyle="miter"/>
             <v:formulas>
@@ -4568,7 +4568,7 @@
           <w:sz w:val="16"/>
           <w:szCs w:val="16"/>
         </w:rPr>
-        <w:object w:dxaOrig="225" w:dyaOrig="225" w14:anchorId="0B853C46">
+        <w:object w:dxaOrig="1440" w:dyaOrig="1440" w14:anchorId="0B853C46">
           <v:shape id="_x0000_i1039" type="#_x0000_t75" style="width:18pt;height:15.6pt" o:ole="">
             <v:imagedata r:id="rId23" o:title=""/>
           </v:shape>
@@ -4628,7 +4628,7 @@
           <w:sz w:val="16"/>
           <w:szCs w:val="16"/>
         </w:rPr>
-        <w:object w:dxaOrig="225" w:dyaOrig="225" w14:anchorId="11660C32">
+        <w:object w:dxaOrig="1440" w:dyaOrig="1440" w14:anchorId="11660C32">
           <v:shape id="_x0000_i1042" type="#_x0000_t75" style="width:18pt;height:15.6pt" o:ole="">
             <v:imagedata r:id="rId23" o:title=""/>
           </v:shape>
@@ -5933,7 +5933,7 @@
           <w:sz w:val="16"/>
           <w:szCs w:val="16"/>
         </w:rPr>
-        <w:object w:dxaOrig="225" w:dyaOrig="225" w14:anchorId="35FA2BAD">
+        <w:object w:dxaOrig="1440" w:dyaOrig="1440" w14:anchorId="35FA2BAD">
           <v:shape id="_x0000_i1045" type="#_x0000_t75" style="width:18pt;height:15.6pt" o:ole="">
             <v:imagedata r:id="rId23" o:title=""/>
           </v:shape>
@@ -5974,7 +5974,7 @@
           <w:sz w:val="16"/>
           <w:szCs w:val="16"/>
         </w:rPr>
-        <w:object w:dxaOrig="225" w:dyaOrig="225" w14:anchorId="596A5DBE">
+        <w:object w:dxaOrig="1440" w:dyaOrig="1440" w14:anchorId="596A5DBE">
           <v:shape id="_x0000_i1048" type="#_x0000_t75" style="width:18pt;height:15.6pt" o:ole="">
             <v:imagedata r:id="rId18" o:title=""/>
           </v:shape>
@@ -6355,10 +6355,341 @@
         <w:t>Still working on AWS deploy, I had trouble navigating between the datasets for different apps, so I had to rework some of the user display exercise to work with the datatables that took from the user/userRole tables from my project.  I think I am finally making progress, though, as now I at least know where I am going wrong.</w:t>
       </w:r>
     </w:p>
+    <w:p>
+      <w:pPr>
+        <w:pStyle w:val="NormalWeb"/>
+        <w:shd w:val="clear" w:color="auto" w:fill="FFFFFF"/>
+        <w:spacing w:before="240" w:beforeAutospacing="0" w:after="240" w:afterAutospacing="0"/>
+        <w:ind w:right="-225"/>
+        <w:rPr>
+          <w:rFonts w:ascii="Segoe UI" w:hAnsi="Segoe UI" w:cs="Segoe UI"/>
+          <w:color w:val="24292E"/>
+          <w:sz w:val="20"/>
+          <w:szCs w:val="20"/>
+        </w:rPr>
+      </w:pPr>
+      <w:r>
+        <w:rPr>
+          <w:rFonts w:ascii="Segoe UI" w:hAnsi="Segoe UI" w:cs="Segoe UI"/>
+          <w:color w:val="24292E"/>
+          <w:sz w:val="20"/>
+          <w:szCs w:val="20"/>
+        </w:rPr>
+        <w:t>Thurs 3/4 11-2</w:t>
+      </w:r>
+    </w:p>
+    <w:p>
+      <w:pPr>
+        <w:pStyle w:val="NormalWeb"/>
+        <w:shd w:val="clear" w:color="auto" w:fill="FFFFFF"/>
+        <w:spacing w:before="240" w:beforeAutospacing="0" w:after="240" w:afterAutospacing="0"/>
+        <w:ind w:right="-225"/>
+        <w:rPr>
+          <w:rFonts w:ascii="Segoe UI" w:hAnsi="Segoe UI" w:cs="Segoe UI"/>
+          <w:color w:val="24292E"/>
+          <w:sz w:val="20"/>
+          <w:szCs w:val="20"/>
+        </w:rPr>
+      </w:pPr>
+      <w:r>
+        <w:rPr>
+          <w:rFonts w:ascii="Segoe UI" w:hAnsi="Segoe UI" w:cs="Segoe UI"/>
+          <w:color w:val="24292E"/>
+          <w:sz w:val="20"/>
+          <w:szCs w:val="20"/>
+        </w:rPr>
+        <w:tab/>
+        <w:t>Working on security reading and videos.</w:t>
+      </w:r>
+    </w:p>
+    <w:p>
+      <w:pPr>
+        <w:pStyle w:val="NormalWeb"/>
+        <w:shd w:val="clear" w:color="auto" w:fill="FFFFFF"/>
+        <w:spacing w:before="240" w:beforeAutospacing="0" w:after="240" w:afterAutospacing="0"/>
+        <w:ind w:right="-225"/>
+        <w:rPr>
+          <w:rFonts w:ascii="Segoe UI" w:hAnsi="Segoe UI" w:cs="Segoe UI"/>
+          <w:color w:val="24292E"/>
+          <w:sz w:val="20"/>
+          <w:szCs w:val="20"/>
+        </w:rPr>
+      </w:pPr>
+      <w:r>
+        <w:rPr>
+          <w:rFonts w:ascii="Segoe UI" w:hAnsi="Segoe UI" w:cs="Segoe UI"/>
+          <w:color w:val="24292E"/>
+          <w:sz w:val="20"/>
+          <w:szCs w:val="20"/>
+        </w:rPr>
+        <w:tab/>
+        <w:t>TODO:  define servlets in my app, business classes, define business rules.</w:t>
+      </w:r>
+    </w:p>
+    <w:p>
+      <w:pPr>
+        <w:pStyle w:val="NormalWeb"/>
+        <w:shd w:val="clear" w:color="auto" w:fill="FFFFFF"/>
+        <w:spacing w:before="240" w:beforeAutospacing="0" w:after="240" w:afterAutospacing="0"/>
+        <w:ind w:right="-225"/>
+        <w:rPr>
+          <w:rFonts w:ascii="Segoe UI" w:hAnsi="Segoe UI" w:cs="Segoe UI"/>
+          <w:color w:val="24292E"/>
+          <w:sz w:val="20"/>
+          <w:szCs w:val="20"/>
+        </w:rPr>
+      </w:pPr>
+      <w:r>
+        <w:rPr>
+          <w:rFonts w:ascii="Segoe UI" w:hAnsi="Segoe UI" w:cs="Segoe UI"/>
+          <w:color w:val="24292E"/>
+          <w:sz w:val="20"/>
+          <w:szCs w:val="20"/>
+        </w:rPr>
+        <w:t>Fri 3/5 9-12</w:t>
+      </w:r>
+    </w:p>
+    <w:p>
+      <w:pPr>
+        <w:pStyle w:val="NormalWeb"/>
+        <w:shd w:val="clear" w:color="auto" w:fill="FFFFFF"/>
+        <w:spacing w:before="240" w:beforeAutospacing="0" w:after="240" w:afterAutospacing="0"/>
+        <w:ind w:right="-225"/>
+        <w:rPr>
+          <w:rFonts w:ascii="Segoe UI" w:hAnsi="Segoe UI" w:cs="Segoe UI"/>
+          <w:color w:val="24292E"/>
+          <w:sz w:val="20"/>
+          <w:szCs w:val="20"/>
+        </w:rPr>
+      </w:pPr>
+      <w:r>
+        <w:rPr>
+          <w:rFonts w:ascii="Segoe UI" w:hAnsi="Segoe UI" w:cs="Segoe UI"/>
+          <w:color w:val="24292E"/>
+          <w:sz w:val="20"/>
+          <w:szCs w:val="20"/>
+        </w:rPr>
+        <w:t>Still trying to deploy to aws.  The cleanDB seems to not be working properly, so my tests don’t pass, and until the tests pass, I can’t even try to deploy my app.  Might be a problem with foreign keys…</w:t>
+      </w:r>
+    </w:p>
+    <w:p>
+      <w:pPr>
+        <w:pStyle w:val="NormalWeb"/>
+        <w:shd w:val="clear" w:color="auto" w:fill="FFFFFF"/>
+        <w:spacing w:before="240" w:beforeAutospacing="0" w:after="240" w:afterAutospacing="0"/>
+        <w:ind w:right="-225"/>
+        <w:rPr>
+          <w:rFonts w:ascii="Segoe UI" w:hAnsi="Segoe UI" w:cs="Segoe UI"/>
+          <w:color w:val="24292E"/>
+          <w:sz w:val="20"/>
+          <w:szCs w:val="20"/>
+        </w:rPr>
+      </w:pPr>
+      <w:r>
+        <w:rPr>
+          <w:rFonts w:ascii="Segoe UI" w:hAnsi="Segoe UI" w:cs="Segoe UI"/>
+          <w:color w:val="24292E"/>
+          <w:sz w:val="20"/>
+          <w:szCs w:val="20"/>
+        </w:rPr>
+        <w:t>I got the production db configured for TC authorization, but my app context is a _war file, and that isn’t the same as the demo.</w:t>
+      </w:r>
+    </w:p>
+    <w:p>
+      <w:pPr>
+        <w:pStyle w:val="NormalWeb"/>
+        <w:shd w:val="clear" w:color="auto" w:fill="FFFFFF"/>
+        <w:spacing w:before="240" w:beforeAutospacing="0" w:after="240" w:afterAutospacing="0"/>
+        <w:ind w:right="-225"/>
+        <w:rPr>
+          <w:rFonts w:ascii="Segoe UI" w:hAnsi="Segoe UI" w:cs="Segoe UI"/>
+          <w:color w:val="24292E"/>
+          <w:sz w:val="20"/>
+          <w:szCs w:val="20"/>
+        </w:rPr>
+      </w:pPr>
+      <w:r>
+        <w:rPr>
+          <w:rFonts w:ascii="Segoe UI" w:hAnsi="Segoe UI" w:cs="Segoe UI"/>
+          <w:color w:val="24292E"/>
+          <w:sz w:val="20"/>
+          <w:szCs w:val="20"/>
+        </w:rPr>
+        <w:t>Sun 3/7 9:30- 2, 5-9</w:t>
+      </w:r>
+    </w:p>
+    <w:p>
+      <w:pPr>
+        <w:pStyle w:val="NormalWeb"/>
+        <w:shd w:val="clear" w:color="auto" w:fill="FFFFFF"/>
+        <w:spacing w:before="240" w:beforeAutospacing="0" w:after="240" w:afterAutospacing="0"/>
+        <w:ind w:right="-225"/>
+        <w:rPr>
+          <w:rFonts w:ascii="Segoe UI" w:hAnsi="Segoe UI" w:cs="Segoe UI"/>
+          <w:color w:val="24292E"/>
+          <w:sz w:val="20"/>
+          <w:szCs w:val="20"/>
+        </w:rPr>
+      </w:pPr>
+      <w:r>
+        <w:rPr>
+          <w:rFonts w:ascii="Segoe UI" w:hAnsi="Segoe UI" w:cs="Segoe UI"/>
+          <w:color w:val="24292E"/>
+          <w:sz w:val="20"/>
+          <w:szCs w:val="20"/>
+        </w:rPr>
+        <w:t>STILL trying to get my users into the authorized pages…it’s very very frustrating.  I eventually just commented out tests because they weren’t working just so I could deploy.  I am extremely worried about the future of this app with all the different information and dependencies that I have.  This is extremely slow going and frustrating.  I eventually found an error in the context xml, and was able to deploy.</w:t>
+      </w:r>
+    </w:p>
+    <w:p>
+      <w:pPr>
+        <w:pStyle w:val="NormalWeb"/>
+        <w:shd w:val="clear" w:color="auto" w:fill="FFFFFF"/>
+        <w:spacing w:before="240" w:beforeAutospacing="0" w:after="240" w:afterAutospacing="0"/>
+        <w:ind w:right="-225"/>
+        <w:rPr>
+          <w:rFonts w:ascii="Segoe UI" w:hAnsi="Segoe UI" w:cs="Segoe UI"/>
+          <w:color w:val="24292E"/>
+          <w:sz w:val="20"/>
+          <w:szCs w:val="20"/>
+        </w:rPr>
+      </w:pPr>
+      <w:r>
+        <w:rPr>
+          <w:rFonts w:ascii="Segoe UI" w:hAnsi="Segoe UI" w:cs="Segoe UI"/>
+          <w:color w:val="24292E"/>
+          <w:sz w:val="20"/>
+          <w:szCs w:val="20"/>
+        </w:rPr>
+        <w:t>Mon 3/8 9:30 -1, 2-3, 5-6</w:t>
+      </w:r>
+    </w:p>
+    <w:p>
+      <w:pPr>
+        <w:pStyle w:val="NormalWeb"/>
+        <w:shd w:val="clear" w:color="auto" w:fill="FFFFFF"/>
+        <w:spacing w:before="240" w:beforeAutospacing="0" w:after="240" w:afterAutospacing="0"/>
+        <w:ind w:right="-225"/>
+        <w:rPr>
+          <w:rFonts w:ascii="Segoe UI" w:hAnsi="Segoe UI" w:cs="Segoe UI"/>
+          <w:color w:val="24292E"/>
+          <w:sz w:val="20"/>
+          <w:szCs w:val="20"/>
+        </w:rPr>
+      </w:pPr>
+      <w:r>
+        <w:rPr>
+          <w:rFonts w:ascii="Segoe UI" w:hAnsi="Segoe UI" w:cs="Segoe UI"/>
+          <w:color w:val="24292E"/>
+          <w:sz w:val="20"/>
+          <w:szCs w:val="20"/>
+        </w:rPr>
+        <w:t>Still trying to debug my app with tomcat authentication.</w:t>
+      </w:r>
+    </w:p>
+    <w:p>
+      <w:pPr>
+        <w:pStyle w:val="NormalWeb"/>
+        <w:shd w:val="clear" w:color="auto" w:fill="FFFFFF"/>
+        <w:spacing w:before="240" w:beforeAutospacing="0" w:after="240" w:afterAutospacing="0"/>
+        <w:ind w:right="-225"/>
+        <w:rPr>
+          <w:rFonts w:ascii="Segoe UI" w:hAnsi="Segoe UI" w:cs="Segoe UI"/>
+          <w:color w:val="24292E"/>
+          <w:sz w:val="20"/>
+          <w:szCs w:val="20"/>
+        </w:rPr>
+      </w:pPr>
+      <w:r>
+        <w:rPr>
+          <w:rFonts w:ascii="Segoe UI" w:hAnsi="Segoe UI" w:cs="Segoe UI"/>
+          <w:color w:val="24292E"/>
+          <w:sz w:val="20"/>
+          <w:szCs w:val="20"/>
+        </w:rPr>
+        <w:lastRenderedPageBreak/>
+        <w:t>Also made my security presentation.  After getting help from you and slack I finally figured out that my problems have something to do with flushing privileges in the right place, and I finally got the app deployed and a user was able to get in to the search area, but I then got a 404 error.</w:t>
+      </w:r>
+    </w:p>
+    <w:p>
+      <w:pPr>
+        <w:pStyle w:val="NormalWeb"/>
+        <w:shd w:val="clear" w:color="auto" w:fill="FFFFFF"/>
+        <w:spacing w:before="240" w:beforeAutospacing="0" w:after="240" w:afterAutospacing="0"/>
+        <w:ind w:right="-225"/>
+        <w:rPr>
+          <w:rFonts w:ascii="Segoe UI" w:hAnsi="Segoe UI" w:cs="Segoe UI"/>
+          <w:color w:val="24292E"/>
+          <w:sz w:val="20"/>
+          <w:szCs w:val="20"/>
+        </w:rPr>
+      </w:pPr>
+    </w:p>
+    <w:p>
+      <w:pPr>
+        <w:pStyle w:val="NormalWeb"/>
+        <w:shd w:val="clear" w:color="auto" w:fill="FFFFFF"/>
+        <w:spacing w:before="240" w:beforeAutospacing="0" w:after="240" w:afterAutospacing="0"/>
+        <w:ind w:right="-225"/>
+        <w:rPr>
+          <w:rFonts w:ascii="Segoe UI" w:hAnsi="Segoe UI" w:cs="Segoe UI"/>
+          <w:color w:val="24292E"/>
+          <w:sz w:val="20"/>
+          <w:szCs w:val="20"/>
+        </w:rPr>
+      </w:pPr>
+      <w:r>
+        <w:rPr>
+          <w:rFonts w:ascii="Segoe UI" w:hAnsi="Segoe UI" w:cs="Segoe UI"/>
+          <w:color w:val="24292E"/>
+          <w:sz w:val="20"/>
+          <w:szCs w:val="20"/>
+        </w:rPr>
+        <w:t>Thurs 4:30 -7:30</w:t>
+      </w:r>
+    </w:p>
+    <w:p>
+      <w:pPr>
+        <w:pStyle w:val="NormalWeb"/>
+        <w:shd w:val="clear" w:color="auto" w:fill="FFFFFF"/>
+        <w:spacing w:before="240" w:beforeAutospacing="0" w:after="240" w:afterAutospacing="0"/>
+        <w:ind w:right="-225"/>
+        <w:rPr>
+          <w:rFonts w:ascii="Segoe UI" w:hAnsi="Segoe UI" w:cs="Segoe UI"/>
+          <w:color w:val="24292E"/>
+          <w:sz w:val="20"/>
+          <w:szCs w:val="20"/>
+        </w:rPr>
+      </w:pPr>
+      <w:r>
+        <w:rPr>
+          <w:rFonts w:ascii="Segoe UI" w:hAnsi="Segoe UI" w:cs="Segoe UI"/>
+          <w:color w:val="24292E"/>
+          <w:sz w:val="20"/>
+          <w:szCs w:val="20"/>
+        </w:rPr>
+        <w:t xml:space="preserve">Finally worked out the bugs in my deployment, after spending alooooooot of time on stack overflow, triple checking stuff in my app, I had a forward slash in front of my action in the form.  I’m not sure why I had it there. </w:t>
+      </w:r>
+    </w:p>
     <w:p/>
     <w:p/>
     <w:p/>
-    <w:p/>
+    <w:p>
+      <w:r>
+        <w:t>END /of week update:</w:t>
+      </w:r>
+      <w:r>
+        <w:t xml:space="preserve"> (from thurs 4/4 to 3/11) hours: 21</w:t>
+      </w:r>
+    </w:p>
+    <w:p>
+      <w:r>
+        <w:t>This was the toughest week, nothing, and I mean nothing, went well.  Everything took 5 times as long as it should have, and I’m now I’m more behind than ever.  I haven’t had the courage to even check my grade lately, and I’m hoping there will be a pass/fail option if things keep going the way they are for me.  On top of that, job prospects look dim, internships even more so.  Out of 15 applications all I got was 2 no thankyou emails.   I’m feeling pretty hopeless at this point.  I don’t even thing my indie project is going to work out very well i</w:t>
+      </w:r>
+      <w:r>
+        <w:t>f I can’t get on top of all this entity, SQL stuff…  There are just soo many details, and so many things to go wrong.</w:t>
+      </w:r>
+    </w:p>
     <w:sectPr>
       <w:pgSz w:w="12240" w:h="15840"/>
       <w:pgMar w:top="1440" w:right="1440" w:bottom="1440" w:left="1440" w:header="720" w:footer="720" w:gutter="0"/>

</xml_diff>

<commit_message>
added the accessible template and started parsing jsps into templates
</commit_message>
<xml_diff>
--- a/DesignDocs/Journal.md.docx
+++ b/DesignDocs/Journal.md.docx
@@ -31,8 +31,18 @@
           <w:i/>
           <w:iCs/>
         </w:rPr>
-        <w:t>Week 1: 7 hrs</w:t>
-      </w:r>
+        <w:t xml:space="preserve">Week 1: 7 </w:t>
+      </w:r>
+      <w:proofErr w:type="spellStart"/>
+      <w:r>
+        <w:rPr>
+          <w:rFonts w:ascii="Calibri" w:eastAsia="Times New Roman" w:hAnsi="Calibri" w:cs="Calibri"/>
+          <w:i/>
+          <w:iCs/>
+        </w:rPr>
+        <w:t>hrs</w:t>
+      </w:r>
+      <w:proofErr w:type="spellEnd"/>
     </w:p>
     <w:p>
       <w:pPr>
@@ -48,8 +58,18 @@
           <w:i/>
           <w:iCs/>
         </w:rPr>
-        <w:t>Week 2: 13  hrs</w:t>
-      </w:r>
+        <w:t xml:space="preserve">Week 2: 13  </w:t>
+      </w:r>
+      <w:proofErr w:type="spellStart"/>
+      <w:r>
+        <w:rPr>
+          <w:rFonts w:ascii="Calibri" w:eastAsia="Times New Roman" w:hAnsi="Calibri" w:cs="Calibri"/>
+          <w:i/>
+          <w:iCs/>
+        </w:rPr>
+        <w:t>hrs</w:t>
+      </w:r>
+      <w:proofErr w:type="spellEnd"/>
     </w:p>
     <w:p>
       <w:pPr>
@@ -63,8 +83,16 @@
         <w:rPr>
           <w:rFonts w:ascii="Calibri" w:eastAsia="Times New Roman" w:hAnsi="Calibri" w:cs="Calibri"/>
         </w:rPr>
-        <w:t>Week 3: 19 hrs</w:t>
-      </w:r>
+        <w:t xml:space="preserve">Week 3: 19 </w:t>
+      </w:r>
+      <w:proofErr w:type="spellStart"/>
+      <w:r>
+        <w:rPr>
+          <w:rFonts w:ascii="Calibri" w:eastAsia="Times New Roman" w:hAnsi="Calibri" w:cs="Calibri"/>
+        </w:rPr>
+        <w:t>hrs</w:t>
+      </w:r>
+      <w:proofErr w:type="spellEnd"/>
     </w:p>
     <w:p>
       <w:pPr>
@@ -220,7 +248,21 @@
               <w:rPr>
                 <w:rFonts w:ascii="Calibri" w:eastAsia="Times New Roman" w:hAnsi="Calibri" w:cs="Calibri"/>
               </w:rPr>
-              <w:t>Looked up how to add onenote file to git…didn't find what I wanted</w:t>
+              <w:t xml:space="preserve">Looked up how to add </w:t>
+            </w:r>
+            <w:proofErr w:type="spellStart"/>
+            <w:r>
+              <w:rPr>
+                <w:rFonts w:ascii="Calibri" w:eastAsia="Times New Roman" w:hAnsi="Calibri" w:cs="Calibri"/>
+              </w:rPr>
+              <w:t>onenote</w:t>
+            </w:r>
+            <w:proofErr w:type="spellEnd"/>
+            <w:r>
+              <w:rPr>
+                <w:rFonts w:ascii="Calibri" w:eastAsia="Times New Roman" w:hAnsi="Calibri" w:cs="Calibri"/>
+              </w:rPr>
+              <w:t xml:space="preserve"> file to git…didn't find what I wanted</w:t>
             </w:r>
           </w:p>
         </w:tc>
@@ -315,8 +357,16 @@
         <w:rPr>
           <w:rFonts w:ascii="Calibri" w:eastAsia="Times New Roman" w:hAnsi="Calibri" w:cs="Calibri"/>
         </w:rPr>
-        <w:t>Need to start drilling down features/mvp</w:t>
-      </w:r>
+        <w:t>Need to start drilling down features/</w:t>
+      </w:r>
+      <w:proofErr w:type="spellStart"/>
+      <w:r>
+        <w:rPr>
+          <w:rFonts w:ascii="Calibri" w:eastAsia="Times New Roman" w:hAnsi="Calibri" w:cs="Calibri"/>
+        </w:rPr>
+        <w:t>mvp</w:t>
+      </w:r>
+      <w:proofErr w:type="spellEnd"/>
     </w:p>
     <w:p>
       <w:pPr>
@@ -335,7 +385,21 @@
         <w:rPr>
           <w:rFonts w:ascii="Calibri" w:eastAsia="Times New Roman" w:hAnsi="Calibri" w:cs="Calibri"/>
         </w:rPr>
-        <w:t>How many pages?  SPA? Or do I need a results servlet/jsp?</w:t>
+        <w:t>How many pages?  SPA? Or do I need a results servlet/</w:t>
+      </w:r>
+      <w:proofErr w:type="spellStart"/>
+      <w:r>
+        <w:rPr>
+          <w:rFonts w:ascii="Calibri" w:eastAsia="Times New Roman" w:hAnsi="Calibri" w:cs="Calibri"/>
+        </w:rPr>
+        <w:t>jsp</w:t>
+      </w:r>
+      <w:proofErr w:type="spellEnd"/>
+      <w:r>
+        <w:rPr>
+          <w:rFonts w:ascii="Calibri" w:eastAsia="Times New Roman" w:hAnsi="Calibri" w:cs="Calibri"/>
+        </w:rPr>
+        <w:t>?</w:t>
       </w:r>
     </w:p>
     <w:p>
@@ -693,7 +757,35 @@
         <w:rPr>
           <w:rFonts w:ascii="Calibri" w:eastAsia="Times New Roman" w:hAnsi="Calibri" w:cs="Calibri"/>
         </w:rPr>
-        <w:t>Think about how to do the search by location, zipcode functions, need google map API thing?  Need to separate by service locations, not corp address</w:t>
+        <w:t xml:space="preserve">Think about how to do the search by location, </w:t>
+      </w:r>
+      <w:proofErr w:type="spellStart"/>
+      <w:r>
+        <w:rPr>
+          <w:rFonts w:ascii="Calibri" w:eastAsia="Times New Roman" w:hAnsi="Calibri" w:cs="Calibri"/>
+        </w:rPr>
+        <w:t>zipcode</w:t>
+      </w:r>
+      <w:proofErr w:type="spellEnd"/>
+      <w:r>
+        <w:rPr>
+          <w:rFonts w:ascii="Calibri" w:eastAsia="Times New Roman" w:hAnsi="Calibri" w:cs="Calibri"/>
+        </w:rPr>
+        <w:t xml:space="preserve"> functions, need google map API thing?  Need to separate by service locations, not </w:t>
+      </w:r>
+      <w:proofErr w:type="spellStart"/>
+      <w:r>
+        <w:rPr>
+          <w:rFonts w:ascii="Calibri" w:eastAsia="Times New Roman" w:hAnsi="Calibri" w:cs="Calibri"/>
+        </w:rPr>
+        <w:t>corp</w:t>
+      </w:r>
+      <w:proofErr w:type="spellEnd"/>
+      <w:r>
+        <w:rPr>
+          <w:rFonts w:ascii="Calibri" w:eastAsia="Times New Roman" w:hAnsi="Calibri" w:cs="Calibri"/>
+        </w:rPr>
+        <w:t xml:space="preserve"> address</w:t>
       </w:r>
     </w:p>
     <w:p>
@@ -843,7 +935,23 @@
           <w:rFonts w:ascii="Calibri" w:eastAsia="Times New Roman" w:hAnsi="Calibri" w:cs="Calibri"/>
           <w:color w:val="000000"/>
         </w:rPr>
-        <w:t> Which apis to use?</w:t>
+        <w:t xml:space="preserve"> Which </w:t>
+      </w:r>
+      <w:proofErr w:type="spellStart"/>
+      <w:r>
+        <w:rPr>
+          <w:rFonts w:ascii="Calibri" w:eastAsia="Times New Roman" w:hAnsi="Calibri" w:cs="Calibri"/>
+          <w:color w:val="000000"/>
+        </w:rPr>
+        <w:t>apis</w:t>
+      </w:r>
+      <w:proofErr w:type="spellEnd"/>
+      <w:r>
+        <w:rPr>
+          <w:rFonts w:ascii="Calibri" w:eastAsia="Times New Roman" w:hAnsi="Calibri" w:cs="Calibri"/>
+          <w:color w:val="000000"/>
+        </w:rPr>
+        <w:t xml:space="preserve"> to use?</w:t>
       </w:r>
     </w:p>
     <w:p>
@@ -993,7 +1101,23 @@
           <w:rFonts w:ascii="Calibri" w:eastAsia="Times New Roman" w:hAnsi="Calibri" w:cs="Calibri"/>
           <w:color w:val="000000"/>
         </w:rPr>
-        <w:t> What are my entities?? I need some many to many relationships, how do decide what they are?SuperClasses/subclasses, inheritance, INTERFACES?</w:t>
+        <w:t xml:space="preserve"> What are my entities?? I need some many to many relationships, how do decide what they </w:t>
+      </w:r>
+      <w:proofErr w:type="spellStart"/>
+      <w:r>
+        <w:rPr>
+          <w:rFonts w:ascii="Calibri" w:eastAsia="Times New Roman" w:hAnsi="Calibri" w:cs="Calibri"/>
+          <w:color w:val="000000"/>
+        </w:rPr>
+        <w:t>are?SuperClasses</w:t>
+      </w:r>
+      <w:proofErr w:type="spellEnd"/>
+      <w:r>
+        <w:rPr>
+          <w:rFonts w:ascii="Calibri" w:eastAsia="Times New Roman" w:hAnsi="Calibri" w:cs="Calibri"/>
+          <w:color w:val="000000"/>
+        </w:rPr>
+        <w:t>/subclasses, inheritance, INTERFACES?</w:t>
       </w:r>
     </w:p>
     <w:p>
@@ -1121,7 +1245,23 @@
           <w:rFonts w:ascii="Calibri" w:eastAsia="Times New Roman" w:hAnsi="Calibri" w:cs="Calibri"/>
           <w:color w:val="000000"/>
         </w:rPr>
-        <w:t> What about api data?? How is that modeled/mapped?</w:t>
+        <w:t xml:space="preserve"> What about </w:t>
+      </w:r>
+      <w:proofErr w:type="spellStart"/>
+      <w:r>
+        <w:rPr>
+          <w:rFonts w:ascii="Calibri" w:eastAsia="Times New Roman" w:hAnsi="Calibri" w:cs="Calibri"/>
+          <w:color w:val="000000"/>
+        </w:rPr>
+        <w:t>api</w:t>
+      </w:r>
+      <w:proofErr w:type="spellEnd"/>
+      <w:r>
+        <w:rPr>
+          <w:rFonts w:ascii="Calibri" w:eastAsia="Times New Roman" w:hAnsi="Calibri" w:cs="Calibri"/>
+          <w:color w:val="000000"/>
+        </w:rPr>
+        <w:t xml:space="preserve"> data?? How is that modeled/mapped?</w:t>
       </w:r>
     </w:p>
     <w:p>
@@ -1447,7 +1587,21 @@
         <w:rPr>
           <w:rFonts w:ascii="Calibri" w:eastAsia="Times New Roman" w:hAnsi="Calibri" w:cs="Calibri"/>
         </w:rPr>
-        <w:t>-seems like it's just for keeping track of tasks and goals, etc…limited scope for what I need, I want something that helps me figure out what to do LOL!</w:t>
+        <w:t xml:space="preserve">-seems like it's just for keeping track of tasks and goals, </w:t>
+      </w:r>
+      <w:proofErr w:type="spellStart"/>
+      <w:r>
+        <w:rPr>
+          <w:rFonts w:ascii="Calibri" w:eastAsia="Times New Roman" w:hAnsi="Calibri" w:cs="Calibri"/>
+        </w:rPr>
+        <w:t>etc</w:t>
+      </w:r>
+      <w:proofErr w:type="spellEnd"/>
+      <w:r>
+        <w:rPr>
+          <w:rFonts w:ascii="Calibri" w:eastAsia="Times New Roman" w:hAnsi="Calibri" w:cs="Calibri"/>
+        </w:rPr>
+        <w:t>…limited scope for what I need, I want something that helps me figure out what to do LOL!</w:t>
       </w:r>
     </w:p>
     <w:p>
@@ -2209,8 +2363,16 @@
         <w:rPr>
           <w:rFonts w:ascii="Calibri" w:eastAsia="Times New Roman" w:hAnsi="Calibri" w:cs="Calibri"/>
         </w:rPr>
-        <w:t>Tuesday, 2/1/21, 3 hrs</w:t>
-      </w:r>
+        <w:t xml:space="preserve">Tuesday, 2/1/21, 3 </w:t>
+      </w:r>
+      <w:proofErr w:type="spellStart"/>
+      <w:r>
+        <w:rPr>
+          <w:rFonts w:ascii="Calibri" w:eastAsia="Times New Roman" w:hAnsi="Calibri" w:cs="Calibri"/>
+        </w:rPr>
+        <w:t>hrs</w:t>
+      </w:r>
+      <w:proofErr w:type="spellEnd"/>
     </w:p>
     <w:p>
       <w:pPr>
@@ -2254,7 +2416,21 @@
         <w:rPr>
           <w:rFonts w:ascii="Calibri" w:eastAsia="Times New Roman" w:hAnsi="Calibri" w:cs="Calibri"/>
         </w:rPr>
-        <w:t>-Adding figma project to start wireframing</w:t>
+        <w:t xml:space="preserve">-Adding </w:t>
+      </w:r>
+      <w:proofErr w:type="spellStart"/>
+      <w:r>
+        <w:rPr>
+          <w:rFonts w:ascii="Calibri" w:eastAsia="Times New Roman" w:hAnsi="Calibri" w:cs="Calibri"/>
+        </w:rPr>
+        <w:t>figma</w:t>
+      </w:r>
+      <w:proofErr w:type="spellEnd"/>
+      <w:r>
+        <w:rPr>
+          <w:rFonts w:ascii="Calibri" w:eastAsia="Times New Roman" w:hAnsi="Calibri" w:cs="Calibri"/>
+        </w:rPr>
+        <w:t xml:space="preserve"> project to start wireframing</w:t>
       </w:r>
     </w:p>
     <w:p>
@@ -2334,7 +2510,21 @@
         <w:rPr>
           <w:rFonts w:ascii="Calibri" w:eastAsia="Times New Roman" w:hAnsi="Calibri" w:cs="Calibri"/>
         </w:rPr>
-        <w:t xml:space="preserve">There is no need to see flowers any other way than the way they always have been seen…"  Cue chorus of children.."But there are so many colors in the rainbow, so many colors in the morning sun, there are so many colors in the flowers, and I see every one".  </w:t>
+        <w:t xml:space="preserve">There is no need to see flowers any other way than the way they always have been seen…"  Cue chorus of </w:t>
+      </w:r>
+      <w:proofErr w:type="spellStart"/>
+      <w:r>
+        <w:rPr>
+          <w:rFonts w:ascii="Calibri" w:eastAsia="Times New Roman" w:hAnsi="Calibri" w:cs="Calibri"/>
+        </w:rPr>
+        <w:t>children.."But</w:t>
+      </w:r>
+      <w:proofErr w:type="spellEnd"/>
+      <w:r>
+        <w:rPr>
+          <w:rFonts w:ascii="Calibri" w:eastAsia="Times New Roman" w:hAnsi="Calibri" w:cs="Calibri"/>
+        </w:rPr>
+        <w:t xml:space="preserve"> there are so many colors in the rainbow, so many colors in the morning sun, there are so many colors in the flowers, and I see every one".  </w:t>
       </w:r>
     </w:p>
     <w:p>
@@ -2531,8 +2721,9 @@
           <w:sz w:val="28"/>
           <w:szCs w:val="28"/>
         </w:rPr>
-        <w:t xml:space="preserve">Revelation, or not, but this is my favorite part of this whole Web Dev stuff.  I kinda knew it while taking UIUX class with Kari, but I figure everyone likes it because it's fun and creative, it's like the candy you get for doing the rest of the not so fun work…  I've gathered that it's really </w:t>
-      </w:r>
+        <w:t xml:space="preserve">Revelation, or not, but this is my favorite part of this whole Web Dev stuff.  I </w:t>
+      </w:r>
+      <w:proofErr w:type="spellStart"/>
       <w:r>
         <w:rPr>
           <w:rFonts w:ascii="Verdana" w:eastAsia="Times New Roman" w:hAnsi="Verdana" w:cs="Calibri"/>
@@ -2540,8 +2731,47 @@
           <w:sz w:val="28"/>
           <w:szCs w:val="28"/>
         </w:rPr>
+        <w:t>kinda</w:t>
+      </w:r>
+      <w:proofErr w:type="spellEnd"/>
+      <w:r>
+        <w:rPr>
+          <w:rFonts w:ascii="Verdana" w:eastAsia="Times New Roman" w:hAnsi="Verdana" w:cs="Calibri"/>
+          <w:color w:val="000000"/>
+          <w:sz w:val="28"/>
+          <w:szCs w:val="28"/>
+        </w:rPr>
+        <w:t xml:space="preserve"> knew it while taking UIUX class with Kari, but I figure everyone likes it because it's fun and creative, it's like the candy you get for doing the rest of the not so fun work…  I've gathered that it's really </w:t>
+      </w:r>
+      <w:r>
+        <w:rPr>
+          <w:rFonts w:ascii="Verdana" w:eastAsia="Times New Roman" w:hAnsi="Verdana" w:cs="Calibri"/>
+          <w:color w:val="000000"/>
+          <w:sz w:val="28"/>
+          <w:szCs w:val="28"/>
+        </w:rPr>
         <w:lastRenderedPageBreak/>
-        <w:t xml:space="preserve">hard to break into the UIUX field, and I don't have the graphic design background that most are looking for.  My favorite part is the sociology; delving into the problem that you are trying to solve, or the product and it's target market in commercial venues…and researching the social variables, configuring user research experiments and testing… </w:t>
+        <w:t xml:space="preserve">hard to break into the UIUX field, and I don't have the graphic design background that most are looking for.  My favorite part is the sociology; delving into the problem that you are trying to solve, or the product and </w:t>
+      </w:r>
+      <w:proofErr w:type="spellStart"/>
+      <w:r>
+        <w:rPr>
+          <w:rFonts w:ascii="Verdana" w:eastAsia="Times New Roman" w:hAnsi="Verdana" w:cs="Calibri"/>
+          <w:color w:val="000000"/>
+          <w:sz w:val="28"/>
+          <w:szCs w:val="28"/>
+        </w:rPr>
+        <w:t>it's</w:t>
+      </w:r>
+      <w:proofErr w:type="spellEnd"/>
+      <w:r>
+        <w:rPr>
+          <w:rFonts w:ascii="Verdana" w:eastAsia="Times New Roman" w:hAnsi="Verdana" w:cs="Calibri"/>
+          <w:color w:val="000000"/>
+          <w:sz w:val="28"/>
+          <w:szCs w:val="28"/>
+        </w:rPr>
+        <w:t xml:space="preserve"> target market in commercial venues…and researching the social variables, configuring user research experiments and testing… </w:t>
       </w:r>
       <w:r>
         <w:rPr>
@@ -3195,21 +3425,63 @@
         <w:rPr>
           <w:rFonts w:ascii="Calibri" w:eastAsia="Times New Roman" w:hAnsi="Calibri" w:cs="Calibri"/>
         </w:rPr>
-        <w:t xml:space="preserve">4.5 hrs   class work; log4j, added to project, </w:t>
-      </w:r>
-    </w:p>
-    <w:p>
-      <w:pPr>
-        <w:spacing w:after="0" w:line="240" w:lineRule="auto"/>
-        <w:rPr>
-          <w:rFonts w:ascii="Calibri" w:eastAsia="Times New Roman" w:hAnsi="Calibri" w:cs="Calibri"/>
-        </w:rPr>
-      </w:pPr>
-      <w:r>
-        <w:rPr>
-          <w:rFonts w:ascii="Calibri" w:eastAsia="Times New Roman" w:hAnsi="Calibri" w:cs="Calibri"/>
-        </w:rPr>
-        <w:t>Sun: 4 hrs, class , junit, very frustrating</w:t>
+        <w:t xml:space="preserve">4.5 </w:t>
+      </w:r>
+      <w:proofErr w:type="spellStart"/>
+      <w:r>
+        <w:rPr>
+          <w:rFonts w:ascii="Calibri" w:eastAsia="Times New Roman" w:hAnsi="Calibri" w:cs="Calibri"/>
+        </w:rPr>
+        <w:t>hrs</w:t>
+      </w:r>
+      <w:proofErr w:type="spellEnd"/>
+      <w:r>
+        <w:rPr>
+          <w:rFonts w:ascii="Calibri" w:eastAsia="Times New Roman" w:hAnsi="Calibri" w:cs="Calibri"/>
+        </w:rPr>
+        <w:t xml:space="preserve">   class work; log4j, added to project, </w:t>
+      </w:r>
+    </w:p>
+    <w:p>
+      <w:pPr>
+        <w:spacing w:after="0" w:line="240" w:lineRule="auto"/>
+        <w:rPr>
+          <w:rFonts w:ascii="Calibri" w:eastAsia="Times New Roman" w:hAnsi="Calibri" w:cs="Calibri"/>
+        </w:rPr>
+      </w:pPr>
+      <w:r>
+        <w:rPr>
+          <w:rFonts w:ascii="Calibri" w:eastAsia="Times New Roman" w:hAnsi="Calibri" w:cs="Calibri"/>
+        </w:rPr>
+        <w:t xml:space="preserve">Sun: 4 </w:t>
+      </w:r>
+      <w:proofErr w:type="spellStart"/>
+      <w:r>
+        <w:rPr>
+          <w:rFonts w:ascii="Calibri" w:eastAsia="Times New Roman" w:hAnsi="Calibri" w:cs="Calibri"/>
+        </w:rPr>
+        <w:t>hrs</w:t>
+      </w:r>
+      <w:proofErr w:type="spellEnd"/>
+      <w:r>
+        <w:rPr>
+          <w:rFonts w:ascii="Calibri" w:eastAsia="Times New Roman" w:hAnsi="Calibri" w:cs="Calibri"/>
+        </w:rPr>
+        <w:t xml:space="preserve">, class , </w:t>
+      </w:r>
+      <w:proofErr w:type="spellStart"/>
+      <w:r>
+        <w:rPr>
+          <w:rFonts w:ascii="Calibri" w:eastAsia="Times New Roman" w:hAnsi="Calibri" w:cs="Calibri"/>
+        </w:rPr>
+        <w:t>junit</w:t>
+      </w:r>
+      <w:proofErr w:type="spellEnd"/>
+      <w:r>
+        <w:rPr>
+          <w:rFonts w:ascii="Calibri" w:eastAsia="Times New Roman" w:hAnsi="Calibri" w:cs="Calibri"/>
+        </w:rPr>
+        <w:t>, very frustrating</w:t>
       </w:r>
     </w:p>
     <w:p>
@@ -3259,331 +3531,397 @@
           <w:sz w:val="32"/>
           <w:szCs w:val="32"/>
         </w:rPr>
-        <w:t xml:space="preserve"> 15 hrs</w:t>
-      </w:r>
-    </w:p>
-    <w:p>
-      <w:pPr>
-        <w:spacing w:after="0" w:line="240" w:lineRule="auto"/>
-        <w:rPr>
-          <w:rFonts w:ascii="Calibri" w:eastAsia="Times New Roman" w:hAnsi="Calibri" w:cs="Calibri"/>
-        </w:rPr>
-      </w:pPr>
-    </w:p>
-    <w:p>
-      <w:pPr>
-        <w:spacing w:after="0" w:line="240" w:lineRule="auto"/>
+        <w:t xml:space="preserve"> 15 </w:t>
+      </w:r>
+      <w:proofErr w:type="spellStart"/>
+      <w:r>
         <w:rPr>
           <w:rFonts w:ascii="Calibri" w:eastAsia="Times New Roman" w:hAnsi="Calibri" w:cs="Calibri"/>
           <w:b/>
           <w:bCs/>
-        </w:rPr>
-      </w:pPr>
-      <w:r>
+          <w:sz w:val="32"/>
+          <w:szCs w:val="32"/>
+        </w:rPr>
+        <w:t>hrs</w:t>
+      </w:r>
+      <w:proofErr w:type="spellEnd"/>
+    </w:p>
+    <w:p>
+      <w:pPr>
+        <w:spacing w:after="0" w:line="240" w:lineRule="auto"/>
+        <w:rPr>
+          <w:rFonts w:ascii="Calibri" w:eastAsia="Times New Roman" w:hAnsi="Calibri" w:cs="Calibri"/>
+        </w:rPr>
+      </w:pPr>
+    </w:p>
+    <w:p>
+      <w:pPr>
+        <w:spacing w:after="0" w:line="240" w:lineRule="auto"/>
         <w:rPr>
           <w:rFonts w:ascii="Calibri" w:eastAsia="Times New Roman" w:hAnsi="Calibri" w:cs="Calibri"/>
           <w:b/>
           <w:bCs/>
         </w:rPr>
-        <w:t xml:space="preserve">Mon: 4 hrs, captcha exercise, </w:t>
-      </w:r>
-    </w:p>
-    <w:p>
-      <w:pPr>
-        <w:spacing w:after="0" w:line="240" w:lineRule="auto"/>
-        <w:ind w:left="540"/>
-        <w:rPr>
-          <w:rFonts w:ascii="Calibri" w:eastAsia="Times New Roman" w:hAnsi="Calibri" w:cs="Calibri"/>
-        </w:rPr>
-      </w:pPr>
-      <w:r>
-        <w:rPr>
-          <w:rFonts w:ascii="Calibri" w:eastAsia="Times New Roman" w:hAnsi="Calibri" w:cs="Calibri"/>
-        </w:rPr>
-        <w:t>Review project docs</w:t>
-      </w:r>
-    </w:p>
-    <w:p>
-      <w:pPr>
-        <w:spacing w:after="0" w:line="240" w:lineRule="auto"/>
-        <w:ind w:left="540"/>
-        <w:rPr>
-          <w:rFonts w:ascii="Calibri" w:eastAsia="Times New Roman" w:hAnsi="Calibri" w:cs="Calibri"/>
-        </w:rPr>
-      </w:pPr>
-      <w:r>
-        <w:rPr>
-          <w:rFonts w:ascii="Calibri" w:eastAsia="Times New Roman" w:hAnsi="Calibri" w:cs="Calibri"/>
-        </w:rPr>
-        <w:t>Created dbERD diagram in vertabello</w:t>
-      </w:r>
-    </w:p>
-    <w:p>
-      <w:pPr>
-        <w:spacing w:after="0" w:line="240" w:lineRule="auto"/>
-        <w:ind w:left="540"/>
-        <w:rPr>
-          <w:rFonts w:ascii="Calibri" w:eastAsia="Times New Roman" w:hAnsi="Calibri" w:cs="Calibri"/>
-        </w:rPr>
-      </w:pPr>
-      <w:r>
-        <w:rPr>
-          <w:rFonts w:ascii="Calibri" w:eastAsia="Times New Roman" w:hAnsi="Calibri" w:cs="Calibri"/>
-        </w:rPr>
-        <w:t>Created application flow md</w:t>
-      </w:r>
-    </w:p>
-    <w:p>
-      <w:pPr>
-        <w:spacing w:after="0" w:line="240" w:lineRule="auto"/>
-        <w:ind w:left="540"/>
-        <w:rPr>
-          <w:rFonts w:ascii="Calibri" w:eastAsia="Times New Roman" w:hAnsi="Calibri" w:cs="Calibri"/>
-        </w:rPr>
-      </w:pPr>
-      <w:r>
-        <w:rPr>
-          <w:rFonts w:ascii="Calibri" w:eastAsia="Times New Roman" w:hAnsi="Calibri" w:cs="Calibri"/>
-        </w:rPr>
-        <w:t>Worked on wireframes</w:t>
-      </w:r>
-    </w:p>
-    <w:p>
-      <w:pPr>
-        <w:spacing w:after="0" w:line="240" w:lineRule="auto"/>
-        <w:rPr>
-          <w:rFonts w:ascii="Calibri" w:eastAsia="Times New Roman" w:hAnsi="Calibri" w:cs="Calibri"/>
-        </w:rPr>
-      </w:pPr>
-      <w:r>
-        <w:rPr>
-          <w:rFonts w:ascii="Calibri" w:eastAsia="Times New Roman" w:hAnsi="Calibri" w:cs="Calibri"/>
-        </w:rPr>
-        <w:t xml:space="preserve">The Entity Relationship diagram, Wireframes, </w:t>
-      </w:r>
-    </w:p>
-    <w:p>
-      <w:pPr>
-        <w:spacing w:after="0" w:line="240" w:lineRule="auto"/>
-        <w:rPr>
-          <w:rFonts w:ascii="Calibri" w:eastAsia="Times New Roman" w:hAnsi="Calibri" w:cs="Calibri"/>
-        </w:rPr>
-      </w:pPr>
-      <w:r>
-        <w:rPr>
-          <w:rFonts w:ascii="Calibri" w:eastAsia="Times New Roman" w:hAnsi="Calibri" w:cs="Calibri"/>
-        </w:rPr>
-        <w:t>I still have some fine tuning, need some feedback…</w:t>
-      </w:r>
-    </w:p>
-    <w:p>
-      <w:pPr>
-        <w:spacing w:after="0" w:line="240" w:lineRule="auto"/>
-        <w:rPr>
-          <w:rFonts w:ascii="Calibri" w:eastAsia="Times New Roman" w:hAnsi="Calibri" w:cs="Calibri"/>
-        </w:rPr>
-      </w:pPr>
-      <w:r>
-        <w:rPr>
-          <w:rFonts w:ascii="Calibri" w:eastAsia="Times New Roman" w:hAnsi="Calibri" w:cs="Calibri"/>
-        </w:rPr>
-        <w:t>Do I want/have time to do the add resource function?</w:t>
-      </w:r>
-    </w:p>
-    <w:p>
-      <w:pPr>
-        <w:spacing w:after="0" w:line="240" w:lineRule="auto"/>
-        <w:rPr>
-          <w:rFonts w:ascii="Calibri" w:eastAsia="Times New Roman" w:hAnsi="Calibri" w:cs="Calibri"/>
-        </w:rPr>
-      </w:pPr>
-      <w:r>
-        <w:rPr>
-          <w:rFonts w:ascii="Calibri" w:eastAsia="Times New Roman" w:hAnsi="Calibri" w:cs="Calibri"/>
-        </w:rPr>
-        <w:t>Need to save some time to CSS, accessibility concerns….</w:t>
-      </w:r>
-    </w:p>
-    <w:p>
-      <w:pPr>
-        <w:spacing w:after="0" w:line="240" w:lineRule="auto"/>
-        <w:ind w:left="540"/>
-        <w:rPr>
-          <w:rFonts w:ascii="Calibri" w:eastAsia="Times New Roman" w:hAnsi="Calibri" w:cs="Calibri"/>
-        </w:rPr>
-      </w:pPr>
-      <w:r>
-        <w:rPr>
-          <w:rFonts w:ascii="Calibri" w:eastAsia="Times New Roman" w:hAnsi="Calibri" w:cs="Calibri"/>
-        </w:rPr>
-        <w:t>Lots of icons</w:t>
-      </w:r>
-    </w:p>
-    <w:p>
-      <w:pPr>
-        <w:spacing w:after="0" w:line="240" w:lineRule="auto"/>
-        <w:ind w:left="540"/>
-        <w:rPr>
-          <w:rFonts w:ascii="Calibri" w:eastAsia="Times New Roman" w:hAnsi="Calibri" w:cs="Calibri"/>
-        </w:rPr>
-      </w:pPr>
-      <w:r>
-        <w:rPr>
-          <w:rFonts w:ascii="Calibri" w:eastAsia="Times New Roman" w:hAnsi="Calibri" w:cs="Calibri"/>
-        </w:rPr>
-        <w:t>Large, simple UI</w:t>
-      </w:r>
-    </w:p>
-    <w:p>
-      <w:pPr>
-        <w:spacing w:after="0" w:line="240" w:lineRule="auto"/>
-        <w:ind w:left="540"/>
-        <w:rPr>
-          <w:rFonts w:ascii="Calibri" w:eastAsia="Times New Roman" w:hAnsi="Calibri" w:cs="Calibri"/>
-        </w:rPr>
-      </w:pPr>
-      <w:r>
-        <w:rPr>
-          <w:rFonts w:ascii="Calibri" w:eastAsia="Times New Roman" w:hAnsi="Calibri" w:cs="Calibri"/>
-        </w:rPr>
-        <w:t>Other java accessibility stuff????</w:t>
-      </w:r>
-    </w:p>
-    <w:p>
-      <w:pPr>
-        <w:spacing w:after="0" w:line="240" w:lineRule="auto"/>
-        <w:ind w:left="540"/>
-        <w:rPr>
-          <w:rFonts w:ascii="Calibri" w:eastAsia="Times New Roman" w:hAnsi="Calibri" w:cs="Calibri"/>
-        </w:rPr>
-      </w:pPr>
-      <w:r>
-        <w:rPr>
-          <w:rFonts w:ascii="Calibri" w:eastAsia="Times New Roman" w:hAnsi="Calibri" w:cs="Calibri"/>
-        </w:rPr>
-        <w:t>Aria labels</w:t>
-      </w:r>
-    </w:p>
-    <w:p>
-      <w:pPr>
-        <w:spacing w:after="0" w:line="240" w:lineRule="auto"/>
-        <w:ind w:left="540"/>
-        <w:rPr>
-          <w:rFonts w:ascii="Calibri" w:eastAsia="Times New Roman" w:hAnsi="Calibri" w:cs="Calibri"/>
-        </w:rPr>
-      </w:pPr>
-      <w:r>
-        <w:rPr>
-          <w:rFonts w:ascii="Calibri" w:eastAsia="Times New Roman" w:hAnsi="Calibri" w:cs="Calibri"/>
-        </w:rPr>
-        <w:t>Html/contrast checkers</w:t>
-      </w:r>
-    </w:p>
-    <w:p>
-      <w:pPr>
-        <w:spacing w:after="0" w:line="240" w:lineRule="auto"/>
-        <w:ind w:left="540"/>
-        <w:rPr>
-          <w:rFonts w:ascii="Calibri" w:eastAsia="Times New Roman" w:hAnsi="Calibri" w:cs="Calibri"/>
-        </w:rPr>
-      </w:pPr>
-      <w:r>
-        <w:rPr>
-          <w:rFonts w:ascii="Calibri" w:eastAsia="Times New Roman" w:hAnsi="Calibri" w:cs="Calibri"/>
-        </w:rPr>
-        <w:t>Java accessibility API!!!</w:t>
-      </w:r>
-    </w:p>
-    <w:p>
-      <w:pPr>
-        <w:spacing w:after="0" w:line="240" w:lineRule="auto"/>
-        <w:ind w:left="540"/>
-        <w:rPr>
-          <w:rFonts w:ascii="Calibri" w:eastAsia="Times New Roman" w:hAnsi="Calibri" w:cs="Calibri"/>
-        </w:rPr>
-      </w:pPr>
-      <w:r>
-        <w:rPr>
-          <w:rFonts w:ascii="Calibri" w:eastAsia="Times New Roman" w:hAnsi="Calibri" w:cs="Calibri"/>
-        </w:rPr>
-        <w:t> </w:t>
-      </w:r>
-    </w:p>
-    <w:p>
-      <w:pPr>
-        <w:spacing w:after="0" w:line="240" w:lineRule="auto"/>
-        <w:rPr>
-          <w:rFonts w:ascii="Calibri" w:eastAsia="Times New Roman" w:hAnsi="Calibri" w:cs="Calibri"/>
-        </w:rPr>
-      </w:pPr>
-      <w:r>
-        <w:rPr>
-          <w:rFonts w:ascii="Calibri" w:eastAsia="Times New Roman" w:hAnsi="Calibri" w:cs="Calibri"/>
-        </w:rPr>
-        <w:t>I need to look into how to make the language changing button</w:t>
-      </w:r>
-    </w:p>
-    <w:p>
-      <w:pPr>
-        <w:spacing w:after="0" w:line="240" w:lineRule="auto"/>
-        <w:rPr>
-          <w:rFonts w:ascii="Calibri" w:eastAsia="Times New Roman" w:hAnsi="Calibri" w:cs="Calibri"/>
-        </w:rPr>
-      </w:pPr>
-      <w:r>
-        <w:rPr>
-          <w:rFonts w:ascii="Calibri" w:eastAsia="Times New Roman" w:hAnsi="Calibri" w:cs="Calibri"/>
-        </w:rPr>
-        <w:t>Do I need to have separate jsps for each entity view?</w:t>
-      </w:r>
-    </w:p>
-    <w:p>
-      <w:pPr>
-        <w:spacing w:after="0" w:line="240" w:lineRule="auto"/>
-        <w:rPr>
-          <w:rFonts w:ascii="Calibri" w:eastAsia="Times New Roman" w:hAnsi="Calibri" w:cs="Calibri"/>
-        </w:rPr>
-      </w:pPr>
-    </w:p>
-    <w:p>
-      <w:pPr>
-        <w:spacing w:after="0" w:line="240" w:lineRule="auto"/>
-        <w:rPr>
-          <w:rFonts w:ascii="Calibri" w:eastAsia="Times New Roman" w:hAnsi="Calibri" w:cs="Calibri"/>
-        </w:rPr>
-      </w:pPr>
-    </w:p>
-    <w:p>
-      <w:pPr>
-        <w:spacing w:after="0" w:line="240" w:lineRule="auto"/>
+      </w:pPr>
+      <w:r>
         <w:rPr>
           <w:rFonts w:ascii="Calibri" w:eastAsia="Times New Roman" w:hAnsi="Calibri" w:cs="Calibri"/>
           <w:b/>
           <w:bCs/>
         </w:rPr>
-      </w:pPr>
+        <w:t xml:space="preserve">Mon: 4 </w:t>
+      </w:r>
+      <w:proofErr w:type="spellStart"/>
       <w:r>
         <w:rPr>
           <w:rFonts w:ascii="Calibri" w:eastAsia="Times New Roman" w:hAnsi="Calibri" w:cs="Calibri"/>
           <w:b/>
           <w:bCs/>
         </w:rPr>
-        <w:t xml:space="preserve">Tuesday:  2/9/21  </w:t>
-      </w:r>
+        <w:t>hrs</w:t>
+      </w:r>
+      <w:proofErr w:type="spellEnd"/>
       <w:r>
         <w:rPr>
           <w:rFonts w:ascii="Calibri" w:eastAsia="Times New Roman" w:hAnsi="Calibri" w:cs="Calibri"/>
           <w:b/>
           <w:bCs/>
         </w:rPr>
-        <w:t xml:space="preserve">4 </w:t>
-      </w:r>
-      <w:r>
+        <w:t xml:space="preserve">, captcha exercise, </w:t>
+      </w:r>
+    </w:p>
+    <w:p>
+      <w:pPr>
+        <w:spacing w:after="0" w:line="240" w:lineRule="auto"/>
+        <w:ind w:left="540"/>
+        <w:rPr>
+          <w:rFonts w:ascii="Calibri" w:eastAsia="Times New Roman" w:hAnsi="Calibri" w:cs="Calibri"/>
+        </w:rPr>
+      </w:pPr>
+      <w:r>
+        <w:rPr>
+          <w:rFonts w:ascii="Calibri" w:eastAsia="Times New Roman" w:hAnsi="Calibri" w:cs="Calibri"/>
+        </w:rPr>
+        <w:t>Review project docs</w:t>
+      </w:r>
+    </w:p>
+    <w:p>
+      <w:pPr>
+        <w:spacing w:after="0" w:line="240" w:lineRule="auto"/>
+        <w:ind w:left="540"/>
+        <w:rPr>
+          <w:rFonts w:ascii="Calibri" w:eastAsia="Times New Roman" w:hAnsi="Calibri" w:cs="Calibri"/>
+        </w:rPr>
+      </w:pPr>
+      <w:r>
+        <w:rPr>
+          <w:rFonts w:ascii="Calibri" w:eastAsia="Times New Roman" w:hAnsi="Calibri" w:cs="Calibri"/>
+        </w:rPr>
+        <w:t xml:space="preserve">Created </w:t>
+      </w:r>
+      <w:proofErr w:type="spellStart"/>
+      <w:r>
+        <w:rPr>
+          <w:rFonts w:ascii="Calibri" w:eastAsia="Times New Roman" w:hAnsi="Calibri" w:cs="Calibri"/>
+        </w:rPr>
+        <w:t>dbERD</w:t>
+      </w:r>
+      <w:proofErr w:type="spellEnd"/>
+      <w:r>
+        <w:rPr>
+          <w:rFonts w:ascii="Calibri" w:eastAsia="Times New Roman" w:hAnsi="Calibri" w:cs="Calibri"/>
+        </w:rPr>
+        <w:t xml:space="preserve"> diagram in </w:t>
+      </w:r>
+      <w:proofErr w:type="spellStart"/>
+      <w:r>
+        <w:rPr>
+          <w:rFonts w:ascii="Calibri" w:eastAsia="Times New Roman" w:hAnsi="Calibri" w:cs="Calibri"/>
+        </w:rPr>
+        <w:t>vertabello</w:t>
+      </w:r>
+      <w:proofErr w:type="spellEnd"/>
+    </w:p>
+    <w:p>
+      <w:pPr>
+        <w:spacing w:after="0" w:line="240" w:lineRule="auto"/>
+        <w:ind w:left="540"/>
+        <w:rPr>
+          <w:rFonts w:ascii="Calibri" w:eastAsia="Times New Roman" w:hAnsi="Calibri" w:cs="Calibri"/>
+        </w:rPr>
+      </w:pPr>
+      <w:r>
+        <w:rPr>
+          <w:rFonts w:ascii="Calibri" w:eastAsia="Times New Roman" w:hAnsi="Calibri" w:cs="Calibri"/>
+        </w:rPr>
+        <w:t>Created application flow md</w:t>
+      </w:r>
+    </w:p>
+    <w:p>
+      <w:pPr>
+        <w:spacing w:after="0" w:line="240" w:lineRule="auto"/>
+        <w:ind w:left="540"/>
+        <w:rPr>
+          <w:rFonts w:ascii="Calibri" w:eastAsia="Times New Roman" w:hAnsi="Calibri" w:cs="Calibri"/>
+        </w:rPr>
+      </w:pPr>
+      <w:r>
+        <w:rPr>
+          <w:rFonts w:ascii="Calibri" w:eastAsia="Times New Roman" w:hAnsi="Calibri" w:cs="Calibri"/>
+        </w:rPr>
+        <w:t>Worked on wireframes</w:t>
+      </w:r>
+    </w:p>
+    <w:p>
+      <w:pPr>
+        <w:spacing w:after="0" w:line="240" w:lineRule="auto"/>
+        <w:rPr>
+          <w:rFonts w:ascii="Calibri" w:eastAsia="Times New Roman" w:hAnsi="Calibri" w:cs="Calibri"/>
+        </w:rPr>
+      </w:pPr>
+      <w:r>
+        <w:rPr>
+          <w:rFonts w:ascii="Calibri" w:eastAsia="Times New Roman" w:hAnsi="Calibri" w:cs="Calibri"/>
+        </w:rPr>
+        <w:t xml:space="preserve">The Entity Relationship diagram, Wireframes, </w:t>
+      </w:r>
+    </w:p>
+    <w:p>
+      <w:pPr>
+        <w:spacing w:after="0" w:line="240" w:lineRule="auto"/>
+        <w:rPr>
+          <w:rFonts w:ascii="Calibri" w:eastAsia="Times New Roman" w:hAnsi="Calibri" w:cs="Calibri"/>
+        </w:rPr>
+      </w:pPr>
+      <w:r>
+        <w:rPr>
+          <w:rFonts w:ascii="Calibri" w:eastAsia="Times New Roman" w:hAnsi="Calibri" w:cs="Calibri"/>
+        </w:rPr>
+        <w:t>I still have some fine tuning, need some feedback…</w:t>
+      </w:r>
+    </w:p>
+    <w:p>
+      <w:pPr>
+        <w:spacing w:after="0" w:line="240" w:lineRule="auto"/>
+        <w:rPr>
+          <w:rFonts w:ascii="Calibri" w:eastAsia="Times New Roman" w:hAnsi="Calibri" w:cs="Calibri"/>
+        </w:rPr>
+      </w:pPr>
+      <w:r>
+        <w:rPr>
+          <w:rFonts w:ascii="Calibri" w:eastAsia="Times New Roman" w:hAnsi="Calibri" w:cs="Calibri"/>
+        </w:rPr>
+        <w:t>Do I want/have time to do the add resource function?</w:t>
+      </w:r>
+    </w:p>
+    <w:p>
+      <w:pPr>
+        <w:spacing w:after="0" w:line="240" w:lineRule="auto"/>
+        <w:rPr>
+          <w:rFonts w:ascii="Calibri" w:eastAsia="Times New Roman" w:hAnsi="Calibri" w:cs="Calibri"/>
+        </w:rPr>
+      </w:pPr>
+      <w:r>
+        <w:rPr>
+          <w:rFonts w:ascii="Calibri" w:eastAsia="Times New Roman" w:hAnsi="Calibri" w:cs="Calibri"/>
+        </w:rPr>
+        <w:t>Need to save some time to CSS, accessibility concerns….</w:t>
+      </w:r>
+    </w:p>
+    <w:p>
+      <w:pPr>
+        <w:spacing w:after="0" w:line="240" w:lineRule="auto"/>
+        <w:ind w:left="540"/>
+        <w:rPr>
+          <w:rFonts w:ascii="Calibri" w:eastAsia="Times New Roman" w:hAnsi="Calibri" w:cs="Calibri"/>
+        </w:rPr>
+      </w:pPr>
+      <w:r>
+        <w:rPr>
+          <w:rFonts w:ascii="Calibri" w:eastAsia="Times New Roman" w:hAnsi="Calibri" w:cs="Calibri"/>
+        </w:rPr>
+        <w:t>Lots of icons</w:t>
+      </w:r>
+    </w:p>
+    <w:p>
+      <w:pPr>
+        <w:spacing w:after="0" w:line="240" w:lineRule="auto"/>
+        <w:ind w:left="540"/>
+        <w:rPr>
+          <w:rFonts w:ascii="Calibri" w:eastAsia="Times New Roman" w:hAnsi="Calibri" w:cs="Calibri"/>
+        </w:rPr>
+      </w:pPr>
+      <w:r>
+        <w:rPr>
+          <w:rFonts w:ascii="Calibri" w:eastAsia="Times New Roman" w:hAnsi="Calibri" w:cs="Calibri"/>
+        </w:rPr>
+        <w:t>Large, simple UI</w:t>
+      </w:r>
+    </w:p>
+    <w:p>
+      <w:pPr>
+        <w:spacing w:after="0" w:line="240" w:lineRule="auto"/>
+        <w:ind w:left="540"/>
+        <w:rPr>
+          <w:rFonts w:ascii="Calibri" w:eastAsia="Times New Roman" w:hAnsi="Calibri" w:cs="Calibri"/>
+        </w:rPr>
+      </w:pPr>
+      <w:r>
+        <w:rPr>
+          <w:rFonts w:ascii="Calibri" w:eastAsia="Times New Roman" w:hAnsi="Calibri" w:cs="Calibri"/>
+        </w:rPr>
+        <w:t>Other java accessibility stuff????</w:t>
+      </w:r>
+    </w:p>
+    <w:p>
+      <w:pPr>
+        <w:spacing w:after="0" w:line="240" w:lineRule="auto"/>
+        <w:ind w:left="540"/>
+        <w:rPr>
+          <w:rFonts w:ascii="Calibri" w:eastAsia="Times New Roman" w:hAnsi="Calibri" w:cs="Calibri"/>
+        </w:rPr>
+      </w:pPr>
+      <w:r>
+        <w:rPr>
+          <w:rFonts w:ascii="Calibri" w:eastAsia="Times New Roman" w:hAnsi="Calibri" w:cs="Calibri"/>
+        </w:rPr>
+        <w:t>Aria labels</w:t>
+      </w:r>
+    </w:p>
+    <w:p>
+      <w:pPr>
+        <w:spacing w:after="0" w:line="240" w:lineRule="auto"/>
+        <w:ind w:left="540"/>
+        <w:rPr>
+          <w:rFonts w:ascii="Calibri" w:eastAsia="Times New Roman" w:hAnsi="Calibri" w:cs="Calibri"/>
+        </w:rPr>
+      </w:pPr>
+      <w:r>
+        <w:rPr>
+          <w:rFonts w:ascii="Calibri" w:eastAsia="Times New Roman" w:hAnsi="Calibri" w:cs="Calibri"/>
+        </w:rPr>
+        <w:t>Html/contrast checkers</w:t>
+      </w:r>
+    </w:p>
+    <w:p>
+      <w:pPr>
+        <w:spacing w:after="0" w:line="240" w:lineRule="auto"/>
+        <w:ind w:left="540"/>
+        <w:rPr>
+          <w:rFonts w:ascii="Calibri" w:eastAsia="Times New Roman" w:hAnsi="Calibri" w:cs="Calibri"/>
+        </w:rPr>
+      </w:pPr>
+      <w:r>
+        <w:rPr>
+          <w:rFonts w:ascii="Calibri" w:eastAsia="Times New Roman" w:hAnsi="Calibri" w:cs="Calibri"/>
+        </w:rPr>
+        <w:t>Java accessibility API!!!</w:t>
+      </w:r>
+    </w:p>
+    <w:p>
+      <w:pPr>
+        <w:spacing w:after="0" w:line="240" w:lineRule="auto"/>
+        <w:ind w:left="540"/>
+        <w:rPr>
+          <w:rFonts w:ascii="Calibri" w:eastAsia="Times New Roman" w:hAnsi="Calibri" w:cs="Calibri"/>
+        </w:rPr>
+      </w:pPr>
+      <w:r>
+        <w:rPr>
+          <w:rFonts w:ascii="Calibri" w:eastAsia="Times New Roman" w:hAnsi="Calibri" w:cs="Calibri"/>
+        </w:rPr>
+        <w:t> </w:t>
+      </w:r>
+    </w:p>
+    <w:p>
+      <w:pPr>
+        <w:spacing w:after="0" w:line="240" w:lineRule="auto"/>
+        <w:rPr>
+          <w:rFonts w:ascii="Calibri" w:eastAsia="Times New Roman" w:hAnsi="Calibri" w:cs="Calibri"/>
+        </w:rPr>
+      </w:pPr>
+      <w:r>
+        <w:rPr>
+          <w:rFonts w:ascii="Calibri" w:eastAsia="Times New Roman" w:hAnsi="Calibri" w:cs="Calibri"/>
+        </w:rPr>
+        <w:t>I need to look into how to make the language changing button</w:t>
+      </w:r>
+    </w:p>
+    <w:p>
+      <w:pPr>
+        <w:spacing w:after="0" w:line="240" w:lineRule="auto"/>
+        <w:rPr>
+          <w:rFonts w:ascii="Calibri" w:eastAsia="Times New Roman" w:hAnsi="Calibri" w:cs="Calibri"/>
+        </w:rPr>
+      </w:pPr>
+      <w:r>
+        <w:rPr>
+          <w:rFonts w:ascii="Calibri" w:eastAsia="Times New Roman" w:hAnsi="Calibri" w:cs="Calibri"/>
+        </w:rPr>
+        <w:t xml:space="preserve">Do I need to have separate </w:t>
+      </w:r>
+      <w:proofErr w:type="spellStart"/>
+      <w:r>
+        <w:rPr>
+          <w:rFonts w:ascii="Calibri" w:eastAsia="Times New Roman" w:hAnsi="Calibri" w:cs="Calibri"/>
+        </w:rPr>
+        <w:t>jsps</w:t>
+      </w:r>
+      <w:proofErr w:type="spellEnd"/>
+      <w:r>
+        <w:rPr>
+          <w:rFonts w:ascii="Calibri" w:eastAsia="Times New Roman" w:hAnsi="Calibri" w:cs="Calibri"/>
+        </w:rPr>
+        <w:t xml:space="preserve"> for each entity view?</w:t>
+      </w:r>
+    </w:p>
+    <w:p>
+      <w:pPr>
+        <w:spacing w:after="0" w:line="240" w:lineRule="auto"/>
+        <w:rPr>
+          <w:rFonts w:ascii="Calibri" w:eastAsia="Times New Roman" w:hAnsi="Calibri" w:cs="Calibri"/>
+        </w:rPr>
+      </w:pPr>
+    </w:p>
+    <w:p>
+      <w:pPr>
+        <w:spacing w:after="0" w:line="240" w:lineRule="auto"/>
+        <w:rPr>
+          <w:rFonts w:ascii="Calibri" w:eastAsia="Times New Roman" w:hAnsi="Calibri" w:cs="Calibri"/>
+        </w:rPr>
+      </w:pPr>
+    </w:p>
+    <w:p>
+      <w:pPr>
+        <w:spacing w:after="0" w:line="240" w:lineRule="auto"/>
         <w:rPr>
           <w:rFonts w:ascii="Calibri" w:eastAsia="Times New Roman" w:hAnsi="Calibri" w:cs="Calibri"/>
           <w:b/>
           <w:bCs/>
         </w:rPr>
+      </w:pPr>
+      <w:r>
+        <w:rPr>
+          <w:rFonts w:ascii="Calibri" w:eastAsia="Times New Roman" w:hAnsi="Calibri" w:cs="Calibri"/>
+          <w:b/>
+          <w:bCs/>
+        </w:rPr>
+        <w:t xml:space="preserve">Tuesday:  2/9/21  </w:t>
+      </w:r>
+      <w:r>
+        <w:rPr>
+          <w:rFonts w:ascii="Calibri" w:eastAsia="Times New Roman" w:hAnsi="Calibri" w:cs="Calibri"/>
+          <w:b/>
+          <w:bCs/>
+        </w:rPr>
+        <w:t xml:space="preserve">4 </w:t>
+      </w:r>
+      <w:r>
+        <w:rPr>
+          <w:rFonts w:ascii="Calibri" w:eastAsia="Times New Roman" w:hAnsi="Calibri" w:cs="Calibri"/>
+          <w:b/>
+          <w:bCs/>
+        </w:rPr>
         <w:t>hours</w:t>
       </w:r>
     </w:p>
@@ -3703,7 +4041,21 @@
         <w:rPr>
           <w:rFonts w:ascii="Calibri" w:eastAsia="Times New Roman" w:hAnsi="Calibri" w:cs="Calibri"/>
         </w:rPr>
-        <w:t>Makes me wonder abour permissions and info sharing rules/legality..</w:t>
+        <w:t xml:space="preserve">Makes me wonder </w:t>
+      </w:r>
+      <w:proofErr w:type="spellStart"/>
+      <w:r>
+        <w:rPr>
+          <w:rFonts w:ascii="Calibri" w:eastAsia="Times New Roman" w:hAnsi="Calibri" w:cs="Calibri"/>
+        </w:rPr>
+        <w:t>abour</w:t>
+      </w:r>
+      <w:proofErr w:type="spellEnd"/>
+      <w:r>
+        <w:rPr>
+          <w:rFonts w:ascii="Calibri" w:eastAsia="Times New Roman" w:hAnsi="Calibri" w:cs="Calibri"/>
+        </w:rPr>
+        <w:t xml:space="preserve"> permissions and info sharing rules/legality..</w:t>
       </w:r>
     </w:p>
     <w:p>
@@ -3761,7 +4113,21 @@
         <w:rPr>
           <w:rFonts w:ascii="Calibri" w:eastAsia="Times New Roman" w:hAnsi="Calibri" w:cs="Calibri"/>
         </w:rPr>
-        <w:t>!!  Don't forget to add boolean Delivery in resources!!  I forgot that!!!</w:t>
+        <w:t xml:space="preserve">!!  Don't forget to add </w:t>
+      </w:r>
+      <w:proofErr w:type="spellStart"/>
+      <w:r>
+        <w:rPr>
+          <w:rFonts w:ascii="Calibri" w:eastAsia="Times New Roman" w:hAnsi="Calibri" w:cs="Calibri"/>
+        </w:rPr>
+        <w:t>boolean</w:t>
+      </w:r>
+      <w:proofErr w:type="spellEnd"/>
+      <w:r>
+        <w:rPr>
+          <w:rFonts w:ascii="Calibri" w:eastAsia="Times New Roman" w:hAnsi="Calibri" w:cs="Calibri"/>
+        </w:rPr>
+        <w:t xml:space="preserve"> Delivery in resources!!  I forgot that!!!</w:t>
       </w:r>
     </w:p>
     <w:p>
@@ -3921,7 +4287,21 @@
         <w:rPr>
           <w:rFonts w:ascii="Calibri" w:eastAsia="Times New Roman" w:hAnsi="Calibri" w:cs="Calibri"/>
         </w:rPr>
-        <w:t>With state of the art accessibilty for java!!!!!!</w:t>
+        <w:t xml:space="preserve">With state of the art </w:t>
+      </w:r>
+      <w:proofErr w:type="spellStart"/>
+      <w:r>
+        <w:rPr>
+          <w:rFonts w:ascii="Calibri" w:eastAsia="Times New Roman" w:hAnsi="Calibri" w:cs="Calibri"/>
+        </w:rPr>
+        <w:t>accessibilty</w:t>
+      </w:r>
+      <w:proofErr w:type="spellEnd"/>
+      <w:r>
+        <w:rPr>
+          <w:rFonts w:ascii="Calibri" w:eastAsia="Times New Roman" w:hAnsi="Calibri" w:cs="Calibri"/>
+        </w:rPr>
+        <w:t xml:space="preserve"> for java!!!!!!</w:t>
       </w:r>
     </w:p>
     <w:p>
@@ -3945,7 +4325,21 @@
         <w:rPr>
           <w:rFonts w:ascii="Calibri" w:eastAsia="Times New Roman" w:hAnsi="Calibri" w:cs="Calibri"/>
         </w:rPr>
-        <w:t>How do classes and hierarchy affect my db design and implementation?</w:t>
+        <w:t xml:space="preserve">How do classes and hierarchy affect my </w:t>
+      </w:r>
+      <w:proofErr w:type="spellStart"/>
+      <w:r>
+        <w:rPr>
+          <w:rFonts w:ascii="Calibri" w:eastAsia="Times New Roman" w:hAnsi="Calibri" w:cs="Calibri"/>
+        </w:rPr>
+        <w:t>db</w:t>
+      </w:r>
+      <w:proofErr w:type="spellEnd"/>
+      <w:r>
+        <w:rPr>
+          <w:rFonts w:ascii="Calibri" w:eastAsia="Times New Roman" w:hAnsi="Calibri" w:cs="Calibri"/>
+        </w:rPr>
+        <w:t xml:space="preserve"> design and implementation?</w:t>
       </w:r>
     </w:p>
     <w:p>
@@ -3975,8 +4369,30 @@
         <w:rPr>
           <w:rFonts w:ascii="Calibri" w:eastAsia="Times New Roman" w:hAnsi="Calibri" w:cs="Calibri"/>
         </w:rPr>
-        <w:t>?are there going to be any methods in these classes besides get and set?  Is the resource class like the ‘directory class’ or do I need another controller class beside servlets  -yes, the db classes, daos</w:t>
-      </w:r>
+        <w:t xml:space="preserve">?are there going to be any methods in these classes besides get and set?  Is the resource class like the ‘directory class’ or do I need another controller class beside servlets  -yes, the </w:t>
+      </w:r>
+      <w:proofErr w:type="spellStart"/>
+      <w:r>
+        <w:rPr>
+          <w:rFonts w:ascii="Calibri" w:eastAsia="Times New Roman" w:hAnsi="Calibri" w:cs="Calibri"/>
+        </w:rPr>
+        <w:t>db</w:t>
+      </w:r>
+      <w:proofErr w:type="spellEnd"/>
+      <w:r>
+        <w:rPr>
+          <w:rFonts w:ascii="Calibri" w:eastAsia="Times New Roman" w:hAnsi="Calibri" w:cs="Calibri"/>
+        </w:rPr>
+        <w:t xml:space="preserve"> classes, </w:t>
+      </w:r>
+      <w:proofErr w:type="spellStart"/>
+      <w:r>
+        <w:rPr>
+          <w:rFonts w:ascii="Calibri" w:eastAsia="Times New Roman" w:hAnsi="Calibri" w:cs="Calibri"/>
+        </w:rPr>
+        <w:t>daos</w:t>
+      </w:r>
+      <w:proofErr w:type="spellEnd"/>
     </w:p>
     <w:p>
       <w:pPr>
@@ -4023,7 +4439,21 @@
         <w:rPr>
           <w:rFonts w:ascii="Calibri" w:eastAsia="Times New Roman" w:hAnsi="Calibri" w:cs="Calibri"/>
         </w:rPr>
-        <w:t>Started writing some class files..resources, users, ran into a source release problem that I had to do some research on and work out.</w:t>
+        <w:t xml:space="preserve">Started writing some class </w:t>
+      </w:r>
+      <w:proofErr w:type="spellStart"/>
+      <w:r>
+        <w:rPr>
+          <w:rFonts w:ascii="Calibri" w:eastAsia="Times New Roman" w:hAnsi="Calibri" w:cs="Calibri"/>
+        </w:rPr>
+        <w:t>files..resources</w:t>
+      </w:r>
+      <w:proofErr w:type="spellEnd"/>
+      <w:r>
+        <w:rPr>
+          <w:rFonts w:ascii="Calibri" w:eastAsia="Times New Roman" w:hAnsi="Calibri" w:cs="Calibri"/>
+        </w:rPr>
+        <w:t>, users, ran into a source release problem that I had to do some research on and work out.</w:t>
       </w:r>
     </w:p>
     <w:p>
@@ -4062,7 +4492,21 @@
         <w:rPr>
           <w:rFonts w:ascii="Calibri" w:eastAsia="Times New Roman" w:hAnsi="Calibri" w:cs="Calibri"/>
         </w:rPr>
-        <w:t>-service location; should it be an array of zipcodes?? Or would that be hard to figure out and obtain that data, or should it be a string</w:t>
+        <w:t xml:space="preserve">-service location; should it be an array of </w:t>
+      </w:r>
+      <w:proofErr w:type="spellStart"/>
+      <w:r>
+        <w:rPr>
+          <w:rFonts w:ascii="Calibri" w:eastAsia="Times New Roman" w:hAnsi="Calibri" w:cs="Calibri"/>
+        </w:rPr>
+        <w:t>zipcodes</w:t>
+      </w:r>
+      <w:proofErr w:type="spellEnd"/>
+      <w:r>
+        <w:rPr>
+          <w:rFonts w:ascii="Calibri" w:eastAsia="Times New Roman" w:hAnsi="Calibri" w:cs="Calibri"/>
+        </w:rPr>
+        <w:t>?? Or would that be hard to figure out and obtain that data, or should it be a string</w:t>
       </w:r>
       <w:r>
         <w:rPr>
@@ -4140,8 +4584,18 @@
           <w:b/>
           <w:bCs/>
         </w:rPr>
-        <w:t>5 hrs</w:t>
-      </w:r>
+        <w:t xml:space="preserve">5 </w:t>
+      </w:r>
+      <w:proofErr w:type="spellStart"/>
+      <w:r>
+        <w:rPr>
+          <w:rFonts w:ascii="Calibri" w:eastAsia="Times New Roman" w:hAnsi="Calibri" w:cs="Calibri"/>
+          <w:b/>
+          <w:bCs/>
+        </w:rPr>
+        <w:t>hrs</w:t>
+      </w:r>
+      <w:proofErr w:type="spellEnd"/>
     </w:p>
     <w:p>
       <w:pPr>
@@ -4156,7 +4610,21 @@
           <w:rFonts w:ascii="Calibri" w:eastAsia="Times New Roman" w:hAnsi="Calibri" w:cs="Calibri"/>
         </w:rPr>
         <w:tab/>
-        <w:t>Going through social media responses;  I got a very welcoming response, much encouragement, and great ideas for future releases!  People suggested more information to include about the resources, such as nearest bus stop, actual address,  who they serve, if proof of income, who qualifies/ paperwork needed(now included as something in the db)  where delivery is served, schools with curbside pickup, whether they have pet food, whether they have non-food essentials.</w:t>
+        <w:t xml:space="preserve">Going through social media responses;  I got a very welcoming response, much encouragement, and great ideas for future releases!  People suggested more information to include about the resources, such as nearest bus stop, actual address,  who they serve, if proof of income, who qualifies/ paperwork needed(now included as something in the </w:t>
+      </w:r>
+      <w:proofErr w:type="spellStart"/>
+      <w:r>
+        <w:rPr>
+          <w:rFonts w:ascii="Calibri" w:eastAsia="Times New Roman" w:hAnsi="Calibri" w:cs="Calibri"/>
+        </w:rPr>
+        <w:t>db</w:t>
+      </w:r>
+      <w:proofErr w:type="spellEnd"/>
+      <w:r>
+        <w:rPr>
+          <w:rFonts w:ascii="Calibri" w:eastAsia="Times New Roman" w:hAnsi="Calibri" w:cs="Calibri"/>
+        </w:rPr>
+        <w:t>)  where delivery is served, schools with curbside pickup, whether they have pet food, whether they have non-food essentials.</w:t>
       </w:r>
     </w:p>
     <w:p>
@@ -4171,7 +4639,21 @@
         <w:rPr>
           <w:rFonts w:ascii="Calibri" w:eastAsia="Times New Roman" w:hAnsi="Calibri" w:cs="Calibri"/>
         </w:rPr>
-        <w:t>I received a lot of great info on resources.  Someone suggested having a rating system, commenting, or advice on pantries, which would def be a 2 -3 rd release.</w:t>
+        <w:t xml:space="preserve">I received a lot of great info on resources.  Someone suggested having a rating system, commenting, or advice on pantries, which would def be a 2 -3 </w:t>
+      </w:r>
+      <w:proofErr w:type="spellStart"/>
+      <w:r>
+        <w:rPr>
+          <w:rFonts w:ascii="Calibri" w:eastAsia="Times New Roman" w:hAnsi="Calibri" w:cs="Calibri"/>
+        </w:rPr>
+        <w:t>rd</w:t>
+      </w:r>
+      <w:proofErr w:type="spellEnd"/>
+      <w:r>
+        <w:rPr>
+          <w:rFonts w:ascii="Calibri" w:eastAsia="Times New Roman" w:hAnsi="Calibri" w:cs="Calibri"/>
+        </w:rPr>
+        <w:t xml:space="preserve"> release.</w:t>
       </w:r>
     </w:p>
     <w:p>
@@ -4244,7 +4726,21 @@
         <w:rPr>
           <w:rFonts w:ascii="Calibri" w:eastAsia="Times New Roman" w:hAnsi="Calibri" w:cs="Calibri"/>
         </w:rPr>
-        <w:t xml:space="preserve">  You will need to create an admin form/view/jsp!</w:t>
+        <w:t xml:space="preserve">  You will need to create an admin form/view/</w:t>
+      </w:r>
+      <w:proofErr w:type="spellStart"/>
+      <w:r>
+        <w:rPr>
+          <w:rFonts w:ascii="Calibri" w:eastAsia="Times New Roman" w:hAnsi="Calibri" w:cs="Calibri"/>
+        </w:rPr>
+        <w:t>jsp</w:t>
+      </w:r>
+      <w:proofErr w:type="spellEnd"/>
+      <w:r>
+        <w:rPr>
+          <w:rFonts w:ascii="Calibri" w:eastAsia="Times New Roman" w:hAnsi="Calibri" w:cs="Calibri"/>
+        </w:rPr>
+        <w:t>!</w:t>
       </w:r>
     </w:p>
     <w:p>
@@ -4369,7 +4865,27 @@
           <w:sz w:val="16"/>
           <w:szCs w:val="16"/>
         </w:rPr>
-        <w:t>I think you've done a good job paring down to MVP. I do want you to know that it is ok if you do not hit every single thing on the MVP list (that sometimes stresses students out as we near the end of the semester). Hitting much of the MVP and the project requirements like full crud (create, read, update, date), authentication/authorization, etc, is perfectly ok!</w:t>
+        <w:t xml:space="preserve">I think you've done a good job paring down to MVP. I do want you to know that it is ok if you do not hit every single thing on the MVP list (that sometimes stresses students out as we near the end of the semester). Hitting much of the MVP and the project requirements like full crud (create, read, update, date), authentication/authorization, </w:t>
+      </w:r>
+      <w:proofErr w:type="spellStart"/>
+      <w:r>
+        <w:rPr>
+          <w:rFonts w:ascii="Segoe UI" w:hAnsi="Segoe UI" w:cs="Segoe UI"/>
+          <w:color w:val="24292E"/>
+          <w:sz w:val="16"/>
+          <w:szCs w:val="16"/>
+        </w:rPr>
+        <w:t>etc</w:t>
+      </w:r>
+      <w:proofErr w:type="spellEnd"/>
+      <w:r>
+        <w:rPr>
+          <w:rFonts w:ascii="Segoe UI" w:hAnsi="Segoe UI" w:cs="Segoe UI"/>
+          <w:color w:val="24292E"/>
+          <w:sz w:val="16"/>
+          <w:szCs w:val="16"/>
+        </w:rPr>
+        <w:t>, is perfectly ok!</w:t>
       </w:r>
     </w:p>
     <w:p>
@@ -4417,7 +4933,7 @@
           <w:sz w:val="16"/>
           <w:szCs w:val="16"/>
         </w:rPr>
-        <w:object w:dxaOrig="1440" w:dyaOrig="1440" w14:anchorId="4911638C">
+        <w:object w:dxaOrig="225" w:dyaOrig="225" w14:anchorId="4911638C">
           <v:shapetype id="_x0000_t75" coordsize="21600,21600" o:spt="75" o:preferrelative="t" path="m@4@5l@4@11@9@11@9@5xe" filled="f" stroked="f">
             <v:stroke joinstyle="miter"/>
             <v:formulas>
@@ -4568,7 +5084,7 @@
           <w:sz w:val="16"/>
           <w:szCs w:val="16"/>
         </w:rPr>
-        <w:object w:dxaOrig="1440" w:dyaOrig="1440" w14:anchorId="0B853C46">
+        <w:object w:dxaOrig="225" w:dyaOrig="225" w14:anchorId="0B853C46">
           <v:shape id="_x0000_i1039" type="#_x0000_t75" style="width:18pt;height:15.6pt" o:ole="">
             <v:imagedata r:id="rId23" o:title=""/>
           </v:shape>
@@ -4582,7 +5098,27 @@
           <w:sz w:val="16"/>
           <w:szCs w:val="16"/>
         </w:rPr>
-        <w:t> Just to clarify your comment about needing many-to-manys. You do need more than one one-to-many relationship. Many-to-many relationships are </w:t>
+        <w:t> Just to clarify your comment about needing many-to-</w:t>
+      </w:r>
+      <w:proofErr w:type="spellStart"/>
+      <w:r>
+        <w:rPr>
+          <w:rFonts w:ascii="Segoe UI" w:hAnsi="Segoe UI" w:cs="Segoe UI"/>
+          <w:color w:val="24292E"/>
+          <w:sz w:val="16"/>
+          <w:szCs w:val="16"/>
+        </w:rPr>
+        <w:t>manys</w:t>
+      </w:r>
+      <w:proofErr w:type="spellEnd"/>
+      <w:r>
+        <w:rPr>
+          <w:rFonts w:ascii="Segoe UI" w:hAnsi="Segoe UI" w:cs="Segoe UI"/>
+          <w:color w:val="24292E"/>
+          <w:sz w:val="16"/>
+          <w:szCs w:val="16"/>
+        </w:rPr>
+        <w:t>. You do need more than one one-to-many relationship. Many-to-many relationships are </w:t>
       </w:r>
       <w:r>
         <w:rPr>
@@ -4628,7 +5164,7 @@
           <w:sz w:val="16"/>
           <w:szCs w:val="16"/>
         </w:rPr>
-        <w:object w:dxaOrig="1440" w:dyaOrig="1440" w14:anchorId="11660C32">
+        <w:object w:dxaOrig="225" w:dyaOrig="225" w14:anchorId="11660C32">
           <v:shape id="_x0000_i1042" type="#_x0000_t75" style="width:18pt;height:15.6pt" o:ole="">
             <v:imagedata r:id="rId23" o:title=""/>
           </v:shape>
@@ -4714,7 +5250,27 @@
           <w:sz w:val="16"/>
           <w:szCs w:val="16"/>
         </w:rPr>
-        <w:t xml:space="preserve">SPA versus JSPs/Servlets. SPA is a-ok, that may mean, though, </w:t>
+        <w:t xml:space="preserve">SPA versus JSPs/Servlets. SPA is </w:t>
+      </w:r>
+      <w:proofErr w:type="spellStart"/>
+      <w:r>
+        <w:rPr>
+          <w:rFonts w:ascii="Segoe UI" w:hAnsi="Segoe UI" w:cs="Segoe UI"/>
+          <w:color w:val="24292E"/>
+          <w:sz w:val="16"/>
+          <w:szCs w:val="16"/>
+        </w:rPr>
+        <w:t>a-ok</w:t>
+      </w:r>
+      <w:proofErr w:type="spellEnd"/>
+      <w:r>
+        <w:rPr>
+          <w:rFonts w:ascii="Segoe UI" w:hAnsi="Segoe UI" w:cs="Segoe UI"/>
+          <w:color w:val="24292E"/>
+          <w:sz w:val="16"/>
+          <w:szCs w:val="16"/>
+        </w:rPr>
+        <w:t xml:space="preserve">, that may mean, though, </w:t>
       </w:r>
       <w:r>
         <w:rPr>
@@ -4733,7 +5289,87 @@
           <w:sz w:val="16"/>
           <w:szCs w:val="16"/>
         </w:rPr>
-        <w:t xml:space="preserve"> for the various aspects of your application. Example: the current search we did with jsps/servlets went something like jsp form =&gt; servlet =&gt; user data class, which created and returned a list of Users =&gt; servlet =&gt; JSP. With a SPA, a service would likely replace the servlet/userdata/user/servlet piece. This is actually the exercise for Week 9, so you will definitely be learning this, however that might be a bit late to implement it fully? Consider learning this sooner than the scheduled? Know that many of the pieces that we are building in the next few weeks will still be the same if you "servicify" - still need DAO, entities. What would go away are the servlets, which are replaced with services.</w:t>
+        <w:t xml:space="preserve"> for the various aspects of your application. Example: the current search we did with </w:t>
+      </w:r>
+      <w:proofErr w:type="spellStart"/>
+      <w:r>
+        <w:rPr>
+          <w:rFonts w:ascii="Segoe UI" w:hAnsi="Segoe UI" w:cs="Segoe UI"/>
+          <w:color w:val="24292E"/>
+          <w:sz w:val="16"/>
+          <w:szCs w:val="16"/>
+        </w:rPr>
+        <w:t>jsps</w:t>
+      </w:r>
+      <w:proofErr w:type="spellEnd"/>
+      <w:r>
+        <w:rPr>
+          <w:rFonts w:ascii="Segoe UI" w:hAnsi="Segoe UI" w:cs="Segoe UI"/>
+          <w:color w:val="24292E"/>
+          <w:sz w:val="16"/>
+          <w:szCs w:val="16"/>
+        </w:rPr>
+        <w:t xml:space="preserve">/servlets went something like </w:t>
+      </w:r>
+      <w:proofErr w:type="spellStart"/>
+      <w:r>
+        <w:rPr>
+          <w:rFonts w:ascii="Segoe UI" w:hAnsi="Segoe UI" w:cs="Segoe UI"/>
+          <w:color w:val="24292E"/>
+          <w:sz w:val="16"/>
+          <w:szCs w:val="16"/>
+        </w:rPr>
+        <w:t>jsp</w:t>
+      </w:r>
+      <w:proofErr w:type="spellEnd"/>
+      <w:r>
+        <w:rPr>
+          <w:rFonts w:ascii="Segoe UI" w:hAnsi="Segoe UI" w:cs="Segoe UI"/>
+          <w:color w:val="24292E"/>
+          <w:sz w:val="16"/>
+          <w:szCs w:val="16"/>
+        </w:rPr>
+        <w:t xml:space="preserve"> form =&gt; servlet =&gt; user data class, which created and returned a list of Users =&gt; servlet =&gt; JSP. With a SPA, a service would likely replace the servlet/</w:t>
+      </w:r>
+      <w:proofErr w:type="spellStart"/>
+      <w:r>
+        <w:rPr>
+          <w:rFonts w:ascii="Segoe UI" w:hAnsi="Segoe UI" w:cs="Segoe UI"/>
+          <w:color w:val="24292E"/>
+          <w:sz w:val="16"/>
+          <w:szCs w:val="16"/>
+        </w:rPr>
+        <w:t>userdata</w:t>
+      </w:r>
+      <w:proofErr w:type="spellEnd"/>
+      <w:r>
+        <w:rPr>
+          <w:rFonts w:ascii="Segoe UI" w:hAnsi="Segoe UI" w:cs="Segoe UI"/>
+          <w:color w:val="24292E"/>
+          <w:sz w:val="16"/>
+          <w:szCs w:val="16"/>
+        </w:rPr>
+        <w:t>/user/servlet piece. This is actually the exercise for Week 9, so you will definitely be learning this, however that might be a bit late to implement it fully? Consider learning this sooner than the scheduled? Know that many of the pieces that we are building in the next few weeks will still be the same if you "</w:t>
+      </w:r>
+      <w:proofErr w:type="spellStart"/>
+      <w:r>
+        <w:rPr>
+          <w:rFonts w:ascii="Segoe UI" w:hAnsi="Segoe UI" w:cs="Segoe UI"/>
+          <w:color w:val="24292E"/>
+          <w:sz w:val="16"/>
+          <w:szCs w:val="16"/>
+        </w:rPr>
+        <w:t>servicify</w:t>
+      </w:r>
+      <w:proofErr w:type="spellEnd"/>
+      <w:r>
+        <w:rPr>
+          <w:rFonts w:ascii="Segoe UI" w:hAnsi="Segoe UI" w:cs="Segoe UI"/>
+          <w:color w:val="24292E"/>
+          <w:sz w:val="16"/>
+          <w:szCs w:val="16"/>
+        </w:rPr>
+        <w:t>" - still need DAO, entities. What would go away are the servlets, which are replaced with services.</w:t>
       </w:r>
     </w:p>
     <w:p>
@@ -4770,7 +5406,27 @@
           <w:sz w:val="16"/>
           <w:szCs w:val="16"/>
         </w:rPr>
-        <w:t> can be a good one for locating "things" in a radius. If handling location data is not in the MVP, another api that might add value to your project is java mail - which is a java library that allows emailing. Perhaps there's a need for functionality to email the admin if there is bad info somewhere?</w:t>
+        <w:t xml:space="preserve"> can be a good one for locating "things" in a radius. If handling location data is not in the MVP, another </w:t>
+      </w:r>
+      <w:proofErr w:type="spellStart"/>
+      <w:r>
+        <w:rPr>
+          <w:rFonts w:ascii="Segoe UI" w:hAnsi="Segoe UI" w:cs="Segoe UI"/>
+          <w:color w:val="24292E"/>
+          <w:sz w:val="16"/>
+          <w:szCs w:val="16"/>
+        </w:rPr>
+        <w:t>api</w:t>
+      </w:r>
+      <w:proofErr w:type="spellEnd"/>
+      <w:r>
+        <w:rPr>
+          <w:rFonts w:ascii="Segoe UI" w:hAnsi="Segoe UI" w:cs="Segoe UI"/>
+          <w:color w:val="24292E"/>
+          <w:sz w:val="16"/>
+          <w:szCs w:val="16"/>
+        </w:rPr>
+        <w:t xml:space="preserve"> that might add value to your project is java mail - which is a java library that allows emailing. Perhaps there's a need for functionality to email the admin if there is bad info somewhere?</w:t>
       </w:r>
     </w:p>
     <w:p>
@@ -4916,8 +5572,9 @@
           <w:szCs w:val="20"/>
         </w:rPr>
         <w:br/>
-        <w:t>Eric Salzwedel</w:t>
-      </w:r>
+        <w:t xml:space="preserve">Eric </w:t>
+      </w:r>
+      <w:proofErr w:type="spellStart"/>
       <w:r>
         <w:rPr>
           <w:rFonts w:ascii="Courier New" w:eastAsia="Times New Roman" w:hAnsi="Courier New" w:cs="Courier New"/>
@@ -4925,9 +5582,9 @@
           <w:sz w:val="20"/>
           <w:szCs w:val="20"/>
         </w:rPr>
-        <w:br/>
-        <w:t>Salzwedel Community Little Free Pantry - Marshall 53559</w:t>
-      </w:r>
+        <w:t>Salzwedel</w:t>
+      </w:r>
+      <w:proofErr w:type="spellEnd"/>
       <w:r>
         <w:rPr>
           <w:rFonts w:ascii="Courier New" w:eastAsia="Times New Roman" w:hAnsi="Courier New" w:cs="Courier New"/>
@@ -4937,6 +5594,7 @@
         </w:rPr>
         <w:br/>
       </w:r>
+      <w:proofErr w:type="spellStart"/>
       <w:r>
         <w:rPr>
           <w:rFonts w:ascii="Courier New" w:eastAsia="Times New Roman" w:hAnsi="Courier New" w:cs="Courier New"/>
@@ -4944,9 +5602,9 @@
           <w:sz w:val="20"/>
           <w:szCs w:val="20"/>
         </w:rPr>
-        <w:br/>
-        <w:t>Makalah Wagner</w:t>
-      </w:r>
+        <w:t>Salzwedel</w:t>
+      </w:r>
+      <w:proofErr w:type="spellEnd"/>
       <w:r>
         <w:rPr>
           <w:rFonts w:ascii="Courier New" w:eastAsia="Times New Roman" w:hAnsi="Courier New" w:cs="Courier New"/>
@@ -4954,8 +5612,7 @@
           <w:sz w:val="20"/>
           <w:szCs w:val="20"/>
         </w:rPr>
-        <w:br/>
-        <w:t>Start here for ones already mapped - https://m.facebook.com/groups/daneconeighbors/permalink/2305374192940507/</w:t>
+        <w:t xml:space="preserve"> Community Little Free Pantry - Marshall 53559</w:t>
       </w:r>
       <w:r>
         <w:rPr>
@@ -4965,7 +5622,6 @@
           <w:szCs w:val="20"/>
         </w:rPr>
         <w:br/>
-        <w:t>Karen Andro</w:t>
       </w:r>
       <w:r>
         <w:rPr>
@@ -4975,8 +5631,8 @@
           <w:szCs w:val="20"/>
         </w:rPr>
         <w:br/>
-        <w:t>https://www.cacscw.org/.../dane-county-food-pantry-network/</w:t>
-      </w:r>
+      </w:r>
+      <w:proofErr w:type="spellStart"/>
       <w:r>
         <w:rPr>
           <w:rFonts w:ascii="Courier New" w:eastAsia="Times New Roman" w:hAnsi="Courier New" w:cs="Courier New"/>
@@ -4984,8 +5640,9 @@
           <w:sz w:val="20"/>
           <w:szCs w:val="20"/>
         </w:rPr>
-        <w:br/>
-      </w:r>
+        <w:t>Makalah</w:t>
+      </w:r>
+      <w:proofErr w:type="spellEnd"/>
       <w:r>
         <w:rPr>
           <w:rFonts w:ascii="Courier New" w:eastAsia="Times New Roman" w:hAnsi="Courier New" w:cs="Courier New"/>
@@ -4993,8 +5650,7 @@
           <w:sz w:val="20"/>
           <w:szCs w:val="20"/>
         </w:rPr>
-        <w:br/>
-        <w:t xml:space="preserve">    Marlene Hardick</w:t>
+        <w:t xml:space="preserve"> Wagner</w:t>
       </w:r>
       <w:r>
         <w:rPr>
@@ -5004,7 +5660,7 @@
           <w:szCs w:val="20"/>
         </w:rPr>
         <w:br/>
-        <w:t>badge icon</w:t>
+        <w:t>Start here for ones already mapped - https://m.facebook.com/groups/daneconeighbors/permalink/2305374192940507/</w:t>
       </w:r>
       <w:r>
         <w:rPr>
@@ -5014,8 +5670,9 @@
           <w:szCs w:val="20"/>
         </w:rPr>
         <w:br/>
-        <w:t>Please. Include nearby bus stops and actually address, phone #, actual days, hours open. Can clients shop for what they want or is it picking up a box at the curb.</w:t>
-      </w:r>
+        <w:t xml:space="preserve">Karen </w:t>
+      </w:r>
+      <w:proofErr w:type="spellStart"/>
       <w:r>
         <w:rPr>
           <w:rFonts w:ascii="Courier New" w:eastAsia="Times New Roman" w:hAnsi="Courier New" w:cs="Courier New"/>
@@ -5023,9 +5680,9 @@
           <w:sz w:val="20"/>
           <w:szCs w:val="20"/>
         </w:rPr>
-        <w:br/>
-        <w:t xml:space="preserve">    Delivery? Where? Area served?</w:t>
-      </w:r>
+        <w:t>Andro</w:t>
+      </w:r>
+      <w:proofErr w:type="spellEnd"/>
       <w:r>
         <w:rPr>
           <w:rFonts w:ascii="Courier New" w:eastAsia="Times New Roman" w:hAnsi="Courier New" w:cs="Courier New"/>
@@ -5034,7 +5691,7 @@
           <w:szCs w:val="20"/>
         </w:rPr>
         <w:br/>
-        <w:t xml:space="preserve">    Registration needed? Proof of income needed?</w:t>
+        <w:t>https://www.cacscw.org/.../dane-county-food-pantry-network/</w:t>
       </w:r>
       <w:r>
         <w:rPr>
@@ -5044,7 +5701,6 @@
           <w:szCs w:val="20"/>
         </w:rPr>
         <w:br/>
-        <w:t xml:space="preserve">    Schools with curbside pickup? Who qualifies?</w:t>
       </w:r>
       <w:r>
         <w:rPr>
@@ -5054,7 +5710,9 @@
           <w:szCs w:val="20"/>
         </w:rPr>
         <w:br/>
-      </w:r>
+        <w:t xml:space="preserve">    Marlene </w:t>
+      </w:r>
+      <w:proofErr w:type="spellStart"/>
       <w:r>
         <w:rPr>
           <w:rFonts w:ascii="Courier New" w:eastAsia="Times New Roman" w:hAnsi="Courier New" w:cs="Courier New"/>
@@ -5062,9 +5720,9 @@
           <w:sz w:val="20"/>
           <w:szCs w:val="20"/>
         </w:rPr>
-        <w:br/>
-        <w:t xml:space="preserve">    Sara J. Ariss: watertown comm pantry,</w:t>
-      </w:r>
+        <w:t>Hardick</w:t>
+      </w:r>
+      <w:proofErr w:type="spellEnd"/>
       <w:r>
         <w:rPr>
           <w:rFonts w:ascii="Courier New" w:eastAsia="Times New Roman" w:hAnsi="Courier New" w:cs="Courier New"/>
@@ -5073,7 +5731,7 @@
           <w:szCs w:val="20"/>
         </w:rPr>
         <w:br/>
-        <w:t xml:space="preserve">    Ruby's Pantry</w:t>
+        <w:t>badge icon</w:t>
       </w:r>
       <w:r>
         <w:rPr>
@@ -5083,7 +5741,7 @@
           <w:szCs w:val="20"/>
         </w:rPr>
         <w:br/>
-        <w:t xml:space="preserve">    Genos Pantry</w:t>
+        <w:t>Please. Include nearby bus stops and actually address, phone #, actual days, hours open. Can clients shop for what they want or is it picking up a box at the curb.</w:t>
       </w:r>
       <w:r>
         <w:rPr>
@@ -5093,7 +5751,7 @@
           <w:szCs w:val="20"/>
         </w:rPr>
         <w:br/>
-        <w:t>Immanual UMC jefferson</w:t>
+        <w:t xml:space="preserve">    Delivery? Where? Area served?</w:t>
       </w:r>
       <w:r>
         <w:rPr>
@@ -5103,6 +5761,7 @@
           <w:szCs w:val="20"/>
         </w:rPr>
         <w:br/>
+        <w:t xml:space="preserve">    Registration needed? Proof of income needed?</w:t>
       </w:r>
       <w:r>
         <w:rPr>
@@ -5112,7 +5771,7 @@
           <w:szCs w:val="20"/>
         </w:rPr>
         <w:br/>
-        <w:t>Community fridges:</w:t>
+        <w:t xml:space="preserve">    Schools with curbside pickup? Who qualifies?</w:t>
       </w:r>
       <w:r>
         <w:rPr>
@@ -5122,7 +5781,6 @@
           <w:szCs w:val="20"/>
         </w:rPr>
         <w:br/>
-        <w:t>https://www.facebook.com/MadisonCommunityFridges/?__cft__[0]=AZV0tt5nCgAEy9gwA-7ouvm4IHLIqZgNbD5ah1UnIg9SVYGGLO7j9f5_J6fVC0T3rSammvDpwirmVaBKa2in8GosPwmuUkp7eh6b2kVxUortLAgdEWjKr8NPf6ZVDZCAHiU_akTrj5h_E0Lin0trirxo2HJPXu4JFzkCdTwMnyKevR0TxftPeKuxIA479dFFBFw&amp;__tn__=R]-R</w:t>
       </w:r>
       <w:r>
         <w:rPr>
@@ -5132,8 +5790,9 @@
           <w:szCs w:val="20"/>
         </w:rPr>
         <w:br/>
-        <w:t>Prairie rod pantry</w:t>
-      </w:r>
+        <w:t xml:space="preserve">    Sara J. </w:t>
+      </w:r>
+      <w:proofErr w:type="spellStart"/>
       <w:r>
         <w:rPr>
           <w:rFonts w:ascii="Courier New" w:eastAsia="Times New Roman" w:hAnsi="Courier New" w:cs="Courier New"/>
@@ -5141,8 +5800,9 @@
           <w:sz w:val="20"/>
           <w:szCs w:val="20"/>
         </w:rPr>
-        <w:br/>
-      </w:r>
+        <w:t>Ariss</w:t>
+      </w:r>
+      <w:proofErr w:type="spellEnd"/>
       <w:r>
         <w:rPr>
           <w:rFonts w:ascii="Courier New" w:eastAsia="Times New Roman" w:hAnsi="Courier New" w:cs="Courier New"/>
@@ -5150,9 +5810,9 @@
           <w:sz w:val="20"/>
           <w:szCs w:val="20"/>
         </w:rPr>
-        <w:br/>
-        <w:t>Sandburg Community Food pantry (although we are temporarily not active due to the cold weather) https://www.facebook.com/sandburgfoodpantry</w:t>
-      </w:r>
+        <w:t xml:space="preserve">: </w:t>
+      </w:r>
+      <w:proofErr w:type="spellStart"/>
       <w:r>
         <w:rPr>
           <w:rFonts w:ascii="Courier New" w:eastAsia="Times New Roman" w:hAnsi="Courier New" w:cs="Courier New"/>
@@ -5160,9 +5820,9 @@
           <w:sz w:val="20"/>
           <w:szCs w:val="20"/>
         </w:rPr>
-        <w:br/>
-        <w:t xml:space="preserve">    https://publichealthmdc.com/.../2020-04-06_COVID-19_Food...</w:t>
-      </w:r>
+        <w:t>watertown</w:t>
+      </w:r>
+      <w:proofErr w:type="spellEnd"/>
       <w:r>
         <w:rPr>
           <w:rFonts w:ascii="Courier New" w:eastAsia="Times New Roman" w:hAnsi="Courier New" w:cs="Courier New"/>
@@ -5170,8 +5830,7 @@
           <w:sz w:val="20"/>
           <w:szCs w:val="20"/>
         </w:rPr>
-        <w:br/>
-        <w:t xml:space="preserve">        http://bit.ly/MadisonCOVID-Edit the food section might be a good start</w:t>
+        <w:t xml:space="preserve"> comm pantry,</w:t>
       </w:r>
       <w:r>
         <w:rPr>
@@ -5181,6 +5840,7 @@
           <w:szCs w:val="20"/>
         </w:rPr>
         <w:br/>
+        <w:t xml:space="preserve">    Ruby's Pantry</w:t>
       </w:r>
       <w:r>
         <w:rPr>
@@ -5190,6 +5850,7 @@
           <w:szCs w:val="20"/>
         </w:rPr>
         <w:br/>
+        <w:t xml:space="preserve">    Genos Pantry</w:t>
       </w:r>
       <w:r>
         <w:rPr>
@@ -5199,8 +5860,8 @@
           <w:szCs w:val="20"/>
         </w:rPr>
         <w:br/>
-        <w:t xml:space="preserve">            May i recommend a place for folks to comment, give advice, rate the pantry?</w:t>
-      </w:r>
+      </w:r>
+      <w:proofErr w:type="spellStart"/>
       <w:r>
         <w:rPr>
           <w:rFonts w:ascii="Courier New" w:eastAsia="Times New Roman" w:hAnsi="Courier New" w:cs="Courier New"/>
@@ -5208,9 +5869,9 @@
           <w:sz w:val="20"/>
           <w:szCs w:val="20"/>
         </w:rPr>
-        <w:br/>
-        <w:t xml:space="preserve">            </w:t>
-      </w:r>
+        <w:t>Immanual</w:t>
+      </w:r>
+      <w:proofErr w:type="spellEnd"/>
       <w:r>
         <w:rPr>
           <w:rFonts w:ascii="Courier New" w:eastAsia="Times New Roman" w:hAnsi="Courier New" w:cs="Courier New"/>
@@ -5218,6 +5879,162 @@
           <w:sz w:val="20"/>
           <w:szCs w:val="20"/>
         </w:rPr>
+        <w:t xml:space="preserve"> UMC </w:t>
+      </w:r>
+      <w:proofErr w:type="spellStart"/>
+      <w:r>
+        <w:rPr>
+          <w:rFonts w:ascii="Courier New" w:eastAsia="Times New Roman" w:hAnsi="Courier New" w:cs="Courier New"/>
+          <w:color w:val="A9B7C6"/>
+          <w:sz w:val="20"/>
+          <w:szCs w:val="20"/>
+        </w:rPr>
+        <w:t>jefferson</w:t>
+      </w:r>
+      <w:proofErr w:type="spellEnd"/>
+      <w:r>
+        <w:rPr>
+          <w:rFonts w:ascii="Courier New" w:eastAsia="Times New Roman" w:hAnsi="Courier New" w:cs="Courier New"/>
+          <w:color w:val="A9B7C6"/>
+          <w:sz w:val="20"/>
+          <w:szCs w:val="20"/>
+        </w:rPr>
+        <w:br/>
+      </w:r>
+      <w:r>
+        <w:rPr>
+          <w:rFonts w:ascii="Courier New" w:eastAsia="Times New Roman" w:hAnsi="Courier New" w:cs="Courier New"/>
+          <w:color w:val="A9B7C6"/>
+          <w:sz w:val="20"/>
+          <w:szCs w:val="20"/>
+        </w:rPr>
+        <w:br/>
+        <w:t>Community fridges:</w:t>
+      </w:r>
+      <w:r>
+        <w:rPr>
+          <w:rFonts w:ascii="Courier New" w:eastAsia="Times New Roman" w:hAnsi="Courier New" w:cs="Courier New"/>
+          <w:color w:val="A9B7C6"/>
+          <w:sz w:val="20"/>
+          <w:szCs w:val="20"/>
+        </w:rPr>
+        <w:br/>
+        <w:t>https://www.facebook.com/MadisonCommunityFridges/?__cft__[0]=AZV0tt5nCgAEy9gwA-7ouvm4IHLIqZgNbD5ah1UnIg9SVYGGLO7j9f5_J6fVC0T3rSammvDpwirmVaBKa2in8GosPwmuUkp7eh6b2kVxUortLAgdEWjKr8NPf6ZVDZCAHiU_akTrj5h_E0Lin0trirxo2HJPXu4JFzkCdTwMnyKevR0TxftPeKuxIA479dFFBFw&amp;__tn__=R]-R</w:t>
+      </w:r>
+      <w:r>
+        <w:rPr>
+          <w:rFonts w:ascii="Courier New" w:eastAsia="Times New Roman" w:hAnsi="Courier New" w:cs="Courier New"/>
+          <w:color w:val="A9B7C6"/>
+          <w:sz w:val="20"/>
+          <w:szCs w:val="20"/>
+        </w:rPr>
+        <w:br/>
+        <w:t>Prairie rod pantry</w:t>
+      </w:r>
+      <w:r>
+        <w:rPr>
+          <w:rFonts w:ascii="Courier New" w:eastAsia="Times New Roman" w:hAnsi="Courier New" w:cs="Courier New"/>
+          <w:color w:val="A9B7C6"/>
+          <w:sz w:val="20"/>
+          <w:szCs w:val="20"/>
+        </w:rPr>
+        <w:br/>
+      </w:r>
+      <w:r>
+        <w:rPr>
+          <w:rFonts w:ascii="Courier New" w:eastAsia="Times New Roman" w:hAnsi="Courier New" w:cs="Courier New"/>
+          <w:color w:val="A9B7C6"/>
+          <w:sz w:val="20"/>
+          <w:szCs w:val="20"/>
+        </w:rPr>
+        <w:br/>
+        <w:t>Sandburg Community Food pantry (although we are temporarily not active due to the cold weather) https://www.facebook.com/sandburgfoodpantry</w:t>
+      </w:r>
+      <w:r>
+        <w:rPr>
+          <w:rFonts w:ascii="Courier New" w:eastAsia="Times New Roman" w:hAnsi="Courier New" w:cs="Courier New"/>
+          <w:color w:val="A9B7C6"/>
+          <w:sz w:val="20"/>
+          <w:szCs w:val="20"/>
+        </w:rPr>
+        <w:br/>
+        <w:t xml:space="preserve">    https://publichealthmdc.com/.../2020-04-06_COVID-19_Food...</w:t>
+      </w:r>
+      <w:r>
+        <w:rPr>
+          <w:rFonts w:ascii="Courier New" w:eastAsia="Times New Roman" w:hAnsi="Courier New" w:cs="Courier New"/>
+          <w:color w:val="A9B7C6"/>
+          <w:sz w:val="20"/>
+          <w:szCs w:val="20"/>
+        </w:rPr>
+        <w:br/>
+        <w:t xml:space="preserve">        http://bit.ly/MadisonCOVID-Edit the food section might be a good start</w:t>
+      </w:r>
+      <w:r>
+        <w:rPr>
+          <w:rFonts w:ascii="Courier New" w:eastAsia="Times New Roman" w:hAnsi="Courier New" w:cs="Courier New"/>
+          <w:color w:val="A9B7C6"/>
+          <w:sz w:val="20"/>
+          <w:szCs w:val="20"/>
+        </w:rPr>
+        <w:br/>
+      </w:r>
+      <w:r>
+        <w:rPr>
+          <w:rFonts w:ascii="Courier New" w:eastAsia="Times New Roman" w:hAnsi="Courier New" w:cs="Courier New"/>
+          <w:color w:val="A9B7C6"/>
+          <w:sz w:val="20"/>
+          <w:szCs w:val="20"/>
+        </w:rPr>
+        <w:br/>
+      </w:r>
+      <w:r>
+        <w:rPr>
+          <w:rFonts w:ascii="Courier New" w:eastAsia="Times New Roman" w:hAnsi="Courier New" w:cs="Courier New"/>
+          <w:color w:val="A9B7C6"/>
+          <w:sz w:val="20"/>
+          <w:szCs w:val="20"/>
+        </w:rPr>
+        <w:br/>
+        <w:t xml:space="preserve">            May </w:t>
+      </w:r>
+      <w:proofErr w:type="spellStart"/>
+      <w:r>
+        <w:rPr>
+          <w:rFonts w:ascii="Courier New" w:eastAsia="Times New Roman" w:hAnsi="Courier New" w:cs="Courier New"/>
+          <w:color w:val="A9B7C6"/>
+          <w:sz w:val="20"/>
+          <w:szCs w:val="20"/>
+        </w:rPr>
+        <w:t>i</w:t>
+      </w:r>
+      <w:proofErr w:type="spellEnd"/>
+      <w:r>
+        <w:rPr>
+          <w:rFonts w:ascii="Courier New" w:eastAsia="Times New Roman" w:hAnsi="Courier New" w:cs="Courier New"/>
+          <w:color w:val="A9B7C6"/>
+          <w:sz w:val="20"/>
+          <w:szCs w:val="20"/>
+        </w:rPr>
+        <w:t xml:space="preserve"> recommend a place for folks to comment, give advice, rate the pantry?</w:t>
+      </w:r>
+      <w:r>
+        <w:rPr>
+          <w:rFonts w:ascii="Courier New" w:eastAsia="Times New Roman" w:hAnsi="Courier New" w:cs="Courier New"/>
+          <w:color w:val="A9B7C6"/>
+          <w:sz w:val="20"/>
+          <w:szCs w:val="20"/>
+        </w:rPr>
+        <w:br/>
+        <w:t xml:space="preserve">            </w:t>
+      </w:r>
+      <w:r>
+        <w:rPr>
+          <w:rFonts w:ascii="Courier New" w:eastAsia="Times New Roman" w:hAnsi="Courier New" w:cs="Courier New"/>
+          <w:color w:val="A9B7C6"/>
+          <w:sz w:val="20"/>
+          <w:szCs w:val="20"/>
+        </w:rPr>
         <w:br/>
         <w:t xml:space="preserve">            *//</w:t>
       </w:r>
@@ -5311,8 +6128,18 @@
           <w:b/>
           <w:bCs/>
         </w:rPr>
-        <w:t>Sat 2/13 2 hrs</w:t>
-      </w:r>
+        <w:t xml:space="preserve">Sat 2/13 2 </w:t>
+      </w:r>
+      <w:proofErr w:type="spellStart"/>
+      <w:r>
+        <w:rPr>
+          <w:rFonts w:ascii="Calibri" w:eastAsia="Times New Roman" w:hAnsi="Calibri" w:cs="Calibri"/>
+          <w:b/>
+          <w:bCs/>
+        </w:rPr>
+        <w:t>hrs</w:t>
+      </w:r>
+      <w:proofErr w:type="spellEnd"/>
     </w:p>
     <w:p>
       <w:pPr>
@@ -5417,8 +6244,13 @@
         <w:t>WEEK 5;</w:t>
       </w:r>
       <w:r>
-        <w:t xml:space="preserve">  17 hrs</w:t>
-      </w:r>
+        <w:t xml:space="preserve">  17 </w:t>
+      </w:r>
+      <w:proofErr w:type="spellStart"/>
+      <w:r>
+        <w:t>hrs</w:t>
+      </w:r>
+      <w:proofErr w:type="spellEnd"/>
     </w:p>
     <w:p>
       <w:r>
@@ -5428,7 +6260,15 @@
     <w:p>
       <w:r>
         <w:tab/>
-        <w:t>Prepping for TV interview!!  Channel 3 did a segment about my project, which was really heartening and exciting.  I have alot more pressure to do this well, now</w:t>
+        <w:t xml:space="preserve">Prepping for TV interview!!  Channel 3 did a segment about my project, which was really heartening and exciting.  I have </w:t>
+      </w:r>
+      <w:proofErr w:type="spellStart"/>
+      <w:r>
+        <w:t>alot</w:t>
+      </w:r>
+      <w:proofErr w:type="spellEnd"/>
+      <w:r>
+        <w:t xml:space="preserve"> more pressure to do this well, now</w:t>
       </w:r>
       <w:r>
         <w:t>.</w:t>
@@ -5451,7 +6291,15 @@
     <w:p>
       <w:r>
         <w:tab/>
-        <w:t>Working on adding hibernate to my project, having a few troubles after moving to a test db, now I keep getting a table not found error, I did some googling, but I haven’t figured it out yet..</w:t>
+        <w:t xml:space="preserve">Working on adding hibernate to my project, having a few troubles after moving to a test </w:t>
+      </w:r>
+      <w:proofErr w:type="spellStart"/>
+      <w:r>
+        <w:t>db</w:t>
+      </w:r>
+      <w:proofErr w:type="spellEnd"/>
+      <w:r>
+        <w:t>, now I keep getting a table not found error, I did some googling, but I haven’t figured it out yet..</w:t>
       </w:r>
     </w:p>
     <w:p/>
@@ -5460,12 +6308,25 @@
         <w:t xml:space="preserve">Thurs: </w:t>
       </w:r>
       <w:r>
-        <w:t>2 hrs</w:t>
-      </w:r>
-    </w:p>
-    <w:p>
-      <w:r>
-        <w:t>Working on getting the logging just right with hibernate filepaths, I’ve been getting errors that the files can’t be renamed, so I tried renaming and moving, I fixed the error for now, but my hibernate logs aren’t I the right place with the right name…so…</w:t>
+        <w:t xml:space="preserve">2 </w:t>
+      </w:r>
+      <w:proofErr w:type="spellStart"/>
+      <w:r>
+        <w:t>hrs</w:t>
+      </w:r>
+      <w:proofErr w:type="spellEnd"/>
+    </w:p>
+    <w:p>
+      <w:r>
+        <w:t xml:space="preserve">Working on getting the logging just right with hibernate </w:t>
+      </w:r>
+      <w:proofErr w:type="spellStart"/>
+      <w:r>
+        <w:t>filepaths</w:t>
+      </w:r>
+      <w:proofErr w:type="spellEnd"/>
+      <w:r>
+        <w:t>, I’ve been getting errors that the files can’t be renamed, so I tried renaming and moving, I fixed the error for now, but my hibernate logs aren’t I the right place with the right name…so…</w:t>
       </w:r>
     </w:p>
     <w:p>
@@ -5476,27 +6337,88 @@
     <w:p/>
     <w:p>
       <w:r>
-        <w:t>Sat 2/20 : 4 hrs</w:t>
-      </w:r>
-    </w:p>
-    <w:p>
-      <w:r>
-        <w:t>Working on the userRole dao and testing, after implementing the .equals method I have a lot of failing tests</w:t>
-      </w:r>
-    </w:p>
-    <w:p>
-      <w:r>
-        <w:t xml:space="preserve">Sunday 2 hrs:  </w:t>
-      </w:r>
-    </w:p>
-    <w:p>
-      <w:r>
-        <w:t xml:space="preserve">I went too far in implementing the .equals method, and did it for the userRole dao, too, which was what was leading to all the problems I was having.  I am still having a problem with inserting a role without a username, so for now I have made that column not null, so I will have to monitor that as well.  </w:t>
-      </w:r>
-    </w:p>
-    <w:p>
-      <w:r>
-        <w:t>I don’t think I ever got that student liscense from IntelliJ, so now my sessions are limited to 30 minutes..have to check on that…</w:t>
+        <w:t xml:space="preserve">Sat 2/20 : 4 </w:t>
+      </w:r>
+      <w:proofErr w:type="spellStart"/>
+      <w:r>
+        <w:t>hrs</w:t>
+      </w:r>
+      <w:proofErr w:type="spellEnd"/>
+    </w:p>
+    <w:p>
+      <w:r>
+        <w:t xml:space="preserve">Working on the </w:t>
+      </w:r>
+      <w:proofErr w:type="spellStart"/>
+      <w:r>
+        <w:t>userRole</w:t>
+      </w:r>
+      <w:proofErr w:type="spellEnd"/>
+      <w:r>
+        <w:t xml:space="preserve"> </w:t>
+      </w:r>
+      <w:proofErr w:type="spellStart"/>
+      <w:r>
+        <w:t>dao</w:t>
+      </w:r>
+      <w:proofErr w:type="spellEnd"/>
+      <w:r>
+        <w:t xml:space="preserve"> and testing, after implementing the .equals method I have a lot of failing tests</w:t>
+      </w:r>
+    </w:p>
+    <w:p>
+      <w:r>
+        <w:t xml:space="preserve">Sunday 2 </w:t>
+      </w:r>
+      <w:proofErr w:type="spellStart"/>
+      <w:r>
+        <w:t>hrs</w:t>
+      </w:r>
+      <w:proofErr w:type="spellEnd"/>
+      <w:r>
+        <w:t xml:space="preserve">:  </w:t>
+      </w:r>
+    </w:p>
+    <w:p>
+      <w:r>
+        <w:t xml:space="preserve">I went too far in implementing the .equals method, and did it for the </w:t>
+      </w:r>
+      <w:proofErr w:type="spellStart"/>
+      <w:r>
+        <w:t>userRole</w:t>
+      </w:r>
+      <w:proofErr w:type="spellEnd"/>
+      <w:r>
+        <w:t xml:space="preserve"> </w:t>
+      </w:r>
+      <w:proofErr w:type="spellStart"/>
+      <w:r>
+        <w:t>dao</w:t>
+      </w:r>
+      <w:proofErr w:type="spellEnd"/>
+      <w:r>
+        <w:t xml:space="preserve">, too, which was what was leading to all the problems I was having.  I am still having a problem with inserting a role without a username, so for now I have made that column not null, so I will have to monitor that as well.  </w:t>
+      </w:r>
+    </w:p>
+    <w:p>
+      <w:r>
+        <w:t xml:space="preserve">I don’t think I ever got that student </w:t>
+      </w:r>
+      <w:proofErr w:type="spellStart"/>
+      <w:r>
+        <w:t>liscense</w:t>
+      </w:r>
+      <w:proofErr w:type="spellEnd"/>
+      <w:r>
+        <w:t xml:space="preserve"> from IntelliJ, so now my sessions are limited to 30 </w:t>
+      </w:r>
+      <w:proofErr w:type="spellStart"/>
+      <w:r>
+        <w:t>minutes..have</w:t>
+      </w:r>
+      <w:proofErr w:type="spellEnd"/>
+      <w:r>
+        <w:t xml:space="preserve"> to check on that…</w:t>
       </w:r>
     </w:p>
     <w:p>
@@ -5527,7 +6449,23 @@
     </w:p>
     <w:p>
       <w:r>
-        <w:t>Made the generic dao class and used it for testing with userRoleDao tests.</w:t>
+        <w:t xml:space="preserve">Made the generic </w:t>
+      </w:r>
+      <w:proofErr w:type="spellStart"/>
+      <w:r>
+        <w:t>dao</w:t>
+      </w:r>
+      <w:proofErr w:type="spellEnd"/>
+      <w:r>
+        <w:t xml:space="preserve"> class and used it for testing with </w:t>
+      </w:r>
+      <w:proofErr w:type="spellStart"/>
+      <w:r>
+        <w:t>userRoleDao</w:t>
+      </w:r>
+      <w:proofErr w:type="spellEnd"/>
+      <w:r>
+        <w:t xml:space="preserve"> tests.</w:t>
       </w:r>
     </w:p>
     <w:p/>
@@ -5536,8 +6474,13 @@
         <w:t>Tues 2/23:</w:t>
       </w:r>
       <w:r>
-        <w:t xml:space="preserve"> 2 hrs</w:t>
-      </w:r>
+        <w:t xml:space="preserve"> 2 </w:t>
+      </w:r>
+      <w:proofErr w:type="spellStart"/>
+      <w:r>
+        <w:t>hrs</w:t>
+      </w:r>
+      <w:proofErr w:type="spellEnd"/>
     </w:p>
     <w:p>
       <w:r>
@@ -5570,13 +6513,37 @@
     </w:p>
     <w:p>
       <w:r>
-        <w:t xml:space="preserve">I’m wondering if I have too many fields on my food_resource table…and still wondering about class hierarchy and subclasses…and how that all fits in…  </w:t>
-      </w:r>
-      <w:r>
-        <w:t>For now I’m unsure of how the type table really fits in.  I want to classify resources by type, I want to be able to show the types of services offered by each owner, and each resource by type.  I made a location and contact table to get rid of redundancy.  There is still some ambiguity in some of resource columns, though…room for error.  Like for delivery, maybe I should make that a Boolean and reference another table that has better delivery details(more searchable)….  Then I would add 2 more columns, though, a delivery Boolean and if there is delivery offered a deliveryServiceId…</w:t>
-      </w:r>
-      <w:r>
-        <w:t xml:space="preserve">  I could also have a meal details table..but I don’t think I will go there yet.</w:t>
+        <w:t xml:space="preserve">I’m wondering if I have too many fields on my </w:t>
+      </w:r>
+      <w:proofErr w:type="spellStart"/>
+      <w:r>
+        <w:t>food_resource</w:t>
+      </w:r>
+      <w:proofErr w:type="spellEnd"/>
+      <w:r>
+        <w:t xml:space="preserve"> table…and still wondering about class hierarchy and subclasses…and how that all fits in…  </w:t>
+      </w:r>
+      <w:r>
+        <w:t xml:space="preserve">For now I’m unsure of how the type table really fits in.  I want to classify resources by type, I want to be able to show the types of services offered by each owner, and each resource by type.  I made a location and contact table to get rid of redundancy.  There is still some ambiguity in some of resource columns, though…room for error.  Like for delivery, maybe I should make that a Boolean and reference another table that has better delivery details(more searchable)….  Then I would add 2 more columns, though, a delivery Boolean and if there is delivery offered a </w:t>
+      </w:r>
+      <w:proofErr w:type="spellStart"/>
+      <w:r>
+        <w:t>deliveryServiceId</w:t>
+      </w:r>
+      <w:proofErr w:type="spellEnd"/>
+      <w:r>
+        <w:t>…</w:t>
+      </w:r>
+      <w:r>
+        <w:t xml:space="preserve">  I could also have a meal details </w:t>
+      </w:r>
+      <w:proofErr w:type="spellStart"/>
+      <w:r>
+        <w:t>table..but</w:t>
+      </w:r>
+      <w:proofErr w:type="spellEnd"/>
+      <w:r>
+        <w:t xml:space="preserve"> I don’t think I will go there yet.</w:t>
       </w:r>
     </w:p>
     <w:p>
@@ -5662,7 +6629,27 @@
           <w:sz w:val="16"/>
           <w:szCs w:val="16"/>
         </w:rPr>
-        <w:t>My name is Julie Eichhorn, and I am a researcher at UW working at the Waisman Center. I am also a student in the D2P program on campus. During this class we learn how to take an innovative product to market. Our team is interested in learning more about your class project and the impact on local food pantries.  </w:t>
+        <w:t xml:space="preserve">My name is Julie Eichhorn, and I am a researcher at UW working at the </w:t>
+      </w:r>
+      <w:proofErr w:type="spellStart"/>
+      <w:r>
+        <w:rPr>
+          <w:rFonts w:ascii="Calibri" w:eastAsia="Times New Roman" w:hAnsi="Calibri" w:cs="Calibri"/>
+          <w:color w:val="000000"/>
+          <w:sz w:val="16"/>
+          <w:szCs w:val="16"/>
+        </w:rPr>
+        <w:t>Waisman</w:t>
+      </w:r>
+      <w:proofErr w:type="spellEnd"/>
+      <w:r>
+        <w:rPr>
+          <w:rFonts w:ascii="Calibri" w:eastAsia="Times New Roman" w:hAnsi="Calibri" w:cs="Calibri"/>
+          <w:color w:val="000000"/>
+          <w:sz w:val="16"/>
+          <w:szCs w:val="16"/>
+        </w:rPr>
+        <w:t xml:space="preserve"> Center. I am also a student in the D2P program on campus. During this class we learn how to take an innovative product to market. Our team is interested in learning more about your class project and the impact on local food pantries.  </w:t>
       </w:r>
       <w:r>
         <w:rPr>
@@ -5798,8 +6785,13 @@
     <w:p>
       <w:r>
         <w:lastRenderedPageBreak/>
-        <w:t>Sun 2/29  10 hrs</w:t>
-      </w:r>
+        <w:t xml:space="preserve">Sun 2/29  10 </w:t>
+      </w:r>
+      <w:proofErr w:type="spellStart"/>
+      <w:r>
+        <w:t>hrs</w:t>
+      </w:r>
+      <w:proofErr w:type="spellEnd"/>
     </w:p>
     <w:p>
       <w:pPr>
@@ -5834,7 +6826,15 @@
         </w:numPr>
       </w:pPr>
       <w:r>
-        <w:t>AWS deploy: oh boy, this was going well until the last step, where it all seemed to fall apart.  I had putty working. I just can’t get the data on the AWS deployment, so I spent a loooong time trying to create different WAR files in IntelliJ, editing the run configurations, and redeploying on the tomcat manager.  It’s still not working.</w:t>
+        <w:t xml:space="preserve">AWS deploy: oh boy, this was going well until the last step, where it all seemed to fall apart.  I had putty working. I just can’t get the data on the AWS deployment, so I spent a </w:t>
+      </w:r>
+      <w:proofErr w:type="spellStart"/>
+      <w:r>
+        <w:t>loooong</w:t>
+      </w:r>
+      <w:proofErr w:type="spellEnd"/>
+      <w:r>
+        <w:t xml:space="preserve"> time trying to create different WAR files in IntelliJ, editing the run configurations, and redeploying on the tomcat manager.  It’s still not working.</w:t>
       </w:r>
     </w:p>
     <w:p>
@@ -5851,7 +6851,15 @@
         </w:numPr>
       </w:pPr>
       <w:r>
-        <w:t>Still trying to deploy on AWS, now putty is having a connection time out issue, so I tried the windows ssh, and I get a connection timeout, too.</w:t>
+        <w:t xml:space="preserve">Still trying to deploy on AWS, now putty is having a connection time out issue, so I tried the windows </w:t>
+      </w:r>
+      <w:proofErr w:type="spellStart"/>
+      <w:r>
+        <w:t>ssh</w:t>
+      </w:r>
+      <w:proofErr w:type="spellEnd"/>
+      <w:r>
+        <w:t>, and I get a connection timeout, too.</w:t>
       </w:r>
     </w:p>
     <w:p>
@@ -5872,7 +6880,15 @@
         </w:rPr>
       </w:pPr>
       <w:r>
-        <w:t>I’m getting really overwhelmed and feel behind and hopeless. There is soooooo much to get my head around.   But I need to get ready for checkpoint 2.  So I need to just focus and try to go back and fix all the things that are wrong so far.  I need to get more organized, and go over all the feedback I have received.</w:t>
+        <w:t xml:space="preserve">I’m getting really overwhelmed and feel behind and hopeless. There is </w:t>
+      </w:r>
+      <w:proofErr w:type="spellStart"/>
+      <w:r>
+        <w:t>soooooo</w:t>
+      </w:r>
+      <w:proofErr w:type="spellEnd"/>
+      <w:r>
+        <w:t xml:space="preserve"> much to get my head around.   But I need to get ready for checkpoint 2.  So I need to just focus and try to go back and fix all the things that are wrong so far.  I need to get more organized, and go over all the feedback I have received.</w:t>
       </w:r>
     </w:p>
     <w:p>
@@ -5906,7 +6922,187 @@
           <w:sz w:val="16"/>
           <w:szCs w:val="16"/>
         </w:rPr>
-        <w:t>I am not sure if this is causing issues with your equals and toString methods, but we have to be careful with methods like toString with one-to-many relationships. Example: if User.toString writes out all the variables on user including roles, this will automatically call the Role.toString(). If the Role.toString() tries to display the User, then the User.toString() tries to display Roles, and we end up in an endless loop resulting in a StackOverflowError. At some point, you have to break the cycle - that might mean User.toString displays Roles, but Role.toString() does not display User. Does that make sense?</w:t>
+        <w:t xml:space="preserve">I am not sure if this is causing issues with your equals and </w:t>
+      </w:r>
+      <w:proofErr w:type="spellStart"/>
+      <w:r>
+        <w:rPr>
+          <w:rFonts w:ascii="Segoe UI" w:hAnsi="Segoe UI" w:cs="Segoe UI"/>
+          <w:color w:val="24292E"/>
+          <w:sz w:val="16"/>
+          <w:szCs w:val="16"/>
+        </w:rPr>
+        <w:t>toString</w:t>
+      </w:r>
+      <w:proofErr w:type="spellEnd"/>
+      <w:r>
+        <w:rPr>
+          <w:rFonts w:ascii="Segoe UI" w:hAnsi="Segoe UI" w:cs="Segoe UI"/>
+          <w:color w:val="24292E"/>
+          <w:sz w:val="16"/>
+          <w:szCs w:val="16"/>
+        </w:rPr>
+        <w:t xml:space="preserve"> methods, but we have to be careful with methods like </w:t>
+      </w:r>
+      <w:proofErr w:type="spellStart"/>
+      <w:r>
+        <w:rPr>
+          <w:rFonts w:ascii="Segoe UI" w:hAnsi="Segoe UI" w:cs="Segoe UI"/>
+          <w:color w:val="24292E"/>
+          <w:sz w:val="16"/>
+          <w:szCs w:val="16"/>
+        </w:rPr>
+        <w:t>toString</w:t>
+      </w:r>
+      <w:proofErr w:type="spellEnd"/>
+      <w:r>
+        <w:rPr>
+          <w:rFonts w:ascii="Segoe UI" w:hAnsi="Segoe UI" w:cs="Segoe UI"/>
+          <w:color w:val="24292E"/>
+          <w:sz w:val="16"/>
+          <w:szCs w:val="16"/>
+        </w:rPr>
+        <w:t xml:space="preserve"> with one-to-many relationships. Example: if </w:t>
+      </w:r>
+      <w:proofErr w:type="spellStart"/>
+      <w:r>
+        <w:rPr>
+          <w:rFonts w:ascii="Segoe UI" w:hAnsi="Segoe UI" w:cs="Segoe UI"/>
+          <w:color w:val="24292E"/>
+          <w:sz w:val="16"/>
+          <w:szCs w:val="16"/>
+        </w:rPr>
+        <w:t>User.toString</w:t>
+      </w:r>
+      <w:proofErr w:type="spellEnd"/>
+      <w:r>
+        <w:rPr>
+          <w:rFonts w:ascii="Segoe UI" w:hAnsi="Segoe UI" w:cs="Segoe UI"/>
+          <w:color w:val="24292E"/>
+          <w:sz w:val="16"/>
+          <w:szCs w:val="16"/>
+        </w:rPr>
+        <w:t xml:space="preserve"> writes out all the variables on user including roles, this will automatically call the </w:t>
+      </w:r>
+      <w:proofErr w:type="spellStart"/>
+      <w:r>
+        <w:rPr>
+          <w:rFonts w:ascii="Segoe UI" w:hAnsi="Segoe UI" w:cs="Segoe UI"/>
+          <w:color w:val="24292E"/>
+          <w:sz w:val="16"/>
+          <w:szCs w:val="16"/>
+        </w:rPr>
+        <w:t>Role.toString</w:t>
+      </w:r>
+      <w:proofErr w:type="spellEnd"/>
+      <w:r>
+        <w:rPr>
+          <w:rFonts w:ascii="Segoe UI" w:hAnsi="Segoe UI" w:cs="Segoe UI"/>
+          <w:color w:val="24292E"/>
+          <w:sz w:val="16"/>
+          <w:szCs w:val="16"/>
+        </w:rPr>
+        <w:t xml:space="preserve">(). If the </w:t>
+      </w:r>
+      <w:proofErr w:type="spellStart"/>
+      <w:r>
+        <w:rPr>
+          <w:rFonts w:ascii="Segoe UI" w:hAnsi="Segoe UI" w:cs="Segoe UI"/>
+          <w:color w:val="24292E"/>
+          <w:sz w:val="16"/>
+          <w:szCs w:val="16"/>
+        </w:rPr>
+        <w:t>Role.toString</w:t>
+      </w:r>
+      <w:proofErr w:type="spellEnd"/>
+      <w:r>
+        <w:rPr>
+          <w:rFonts w:ascii="Segoe UI" w:hAnsi="Segoe UI" w:cs="Segoe UI"/>
+          <w:color w:val="24292E"/>
+          <w:sz w:val="16"/>
+          <w:szCs w:val="16"/>
+        </w:rPr>
+        <w:t xml:space="preserve">() tries to display the User, then the </w:t>
+      </w:r>
+      <w:proofErr w:type="spellStart"/>
+      <w:r>
+        <w:rPr>
+          <w:rFonts w:ascii="Segoe UI" w:hAnsi="Segoe UI" w:cs="Segoe UI"/>
+          <w:color w:val="24292E"/>
+          <w:sz w:val="16"/>
+          <w:szCs w:val="16"/>
+        </w:rPr>
+        <w:t>User.toString</w:t>
+      </w:r>
+      <w:proofErr w:type="spellEnd"/>
+      <w:r>
+        <w:rPr>
+          <w:rFonts w:ascii="Segoe UI" w:hAnsi="Segoe UI" w:cs="Segoe UI"/>
+          <w:color w:val="24292E"/>
+          <w:sz w:val="16"/>
+          <w:szCs w:val="16"/>
+        </w:rPr>
+        <w:t xml:space="preserve">() tries to display Roles, and we end up in an endless loop resulting in a </w:t>
+      </w:r>
+      <w:proofErr w:type="spellStart"/>
+      <w:r>
+        <w:rPr>
+          <w:rFonts w:ascii="Segoe UI" w:hAnsi="Segoe UI" w:cs="Segoe UI"/>
+          <w:color w:val="24292E"/>
+          <w:sz w:val="16"/>
+          <w:szCs w:val="16"/>
+        </w:rPr>
+        <w:t>StackOverflowError</w:t>
+      </w:r>
+      <w:proofErr w:type="spellEnd"/>
+      <w:r>
+        <w:rPr>
+          <w:rFonts w:ascii="Segoe UI" w:hAnsi="Segoe UI" w:cs="Segoe UI"/>
+          <w:color w:val="24292E"/>
+          <w:sz w:val="16"/>
+          <w:szCs w:val="16"/>
+        </w:rPr>
+        <w:t xml:space="preserve">. At some point, you have to break the cycle - that might mean </w:t>
+      </w:r>
+      <w:proofErr w:type="spellStart"/>
+      <w:r>
+        <w:rPr>
+          <w:rFonts w:ascii="Segoe UI" w:hAnsi="Segoe UI" w:cs="Segoe UI"/>
+          <w:color w:val="24292E"/>
+          <w:sz w:val="16"/>
+          <w:szCs w:val="16"/>
+        </w:rPr>
+        <w:t>User.toString</w:t>
+      </w:r>
+      <w:proofErr w:type="spellEnd"/>
+      <w:r>
+        <w:rPr>
+          <w:rFonts w:ascii="Segoe UI" w:hAnsi="Segoe UI" w:cs="Segoe UI"/>
+          <w:color w:val="24292E"/>
+          <w:sz w:val="16"/>
+          <w:szCs w:val="16"/>
+        </w:rPr>
+        <w:t xml:space="preserve"> displays Roles, but </w:t>
+      </w:r>
+      <w:proofErr w:type="spellStart"/>
+      <w:r>
+        <w:rPr>
+          <w:rFonts w:ascii="Segoe UI" w:hAnsi="Segoe UI" w:cs="Segoe UI"/>
+          <w:color w:val="24292E"/>
+          <w:sz w:val="16"/>
+          <w:szCs w:val="16"/>
+        </w:rPr>
+        <w:t>Role.toString</w:t>
+      </w:r>
+      <w:proofErr w:type="spellEnd"/>
+      <w:r>
+        <w:rPr>
+          <w:rFonts w:ascii="Segoe UI" w:hAnsi="Segoe UI" w:cs="Segoe UI"/>
+          <w:color w:val="24292E"/>
+          <w:sz w:val="16"/>
+          <w:szCs w:val="16"/>
+        </w:rPr>
+        <w:t>() does not display User. Does that make sense?</w:t>
       </w:r>
     </w:p>
     <w:p>
@@ -5933,7 +7129,7 @@
           <w:sz w:val="16"/>
           <w:szCs w:val="16"/>
         </w:rPr>
-        <w:object w:dxaOrig="1440" w:dyaOrig="1440" w14:anchorId="35FA2BAD">
+        <w:object w:dxaOrig="225" w:dyaOrig="225" w14:anchorId="35FA2BAD">
           <v:shape id="_x0000_i1045" type="#_x0000_t75" style="width:18pt;height:15.6pt" o:ole="">
             <v:imagedata r:id="rId23" o:title=""/>
           </v:shape>
@@ -5947,7 +7143,87 @@
           <w:sz w:val="16"/>
           <w:szCs w:val="16"/>
         </w:rPr>
-        <w:t> It looks you have a start at implementing the genericDao! Once you have it fully implemented, you should be able to remove UserDao and RoleDao, leaving you with a single dao and hopefully full code coverage!</w:t>
+        <w:t xml:space="preserve"> It looks you have a start at implementing the </w:t>
+      </w:r>
+      <w:proofErr w:type="spellStart"/>
+      <w:r>
+        <w:rPr>
+          <w:rFonts w:ascii="Segoe UI" w:hAnsi="Segoe UI" w:cs="Segoe UI"/>
+          <w:color w:val="24292E"/>
+          <w:sz w:val="16"/>
+          <w:szCs w:val="16"/>
+        </w:rPr>
+        <w:t>genericDao</w:t>
+      </w:r>
+      <w:proofErr w:type="spellEnd"/>
+      <w:r>
+        <w:rPr>
+          <w:rFonts w:ascii="Segoe UI" w:hAnsi="Segoe UI" w:cs="Segoe UI"/>
+          <w:color w:val="24292E"/>
+          <w:sz w:val="16"/>
+          <w:szCs w:val="16"/>
+        </w:rPr>
+        <w:t xml:space="preserve">! Once you have it fully implemented, you should be able to remove </w:t>
+      </w:r>
+      <w:proofErr w:type="spellStart"/>
+      <w:r>
+        <w:rPr>
+          <w:rFonts w:ascii="Segoe UI" w:hAnsi="Segoe UI" w:cs="Segoe UI"/>
+          <w:color w:val="24292E"/>
+          <w:sz w:val="16"/>
+          <w:szCs w:val="16"/>
+        </w:rPr>
+        <w:t>UserDao</w:t>
+      </w:r>
+      <w:proofErr w:type="spellEnd"/>
+      <w:r>
+        <w:rPr>
+          <w:rFonts w:ascii="Segoe UI" w:hAnsi="Segoe UI" w:cs="Segoe UI"/>
+          <w:color w:val="24292E"/>
+          <w:sz w:val="16"/>
+          <w:szCs w:val="16"/>
+        </w:rPr>
+        <w:t xml:space="preserve"> and </w:t>
+      </w:r>
+      <w:proofErr w:type="spellStart"/>
+      <w:r>
+        <w:rPr>
+          <w:rFonts w:ascii="Segoe UI" w:hAnsi="Segoe UI" w:cs="Segoe UI"/>
+          <w:color w:val="24292E"/>
+          <w:sz w:val="16"/>
+          <w:szCs w:val="16"/>
+        </w:rPr>
+        <w:t>RoleDao</w:t>
+      </w:r>
+      <w:proofErr w:type="spellEnd"/>
+      <w:r>
+        <w:rPr>
+          <w:rFonts w:ascii="Segoe UI" w:hAnsi="Segoe UI" w:cs="Segoe UI"/>
+          <w:color w:val="24292E"/>
+          <w:sz w:val="16"/>
+          <w:szCs w:val="16"/>
+        </w:rPr>
+        <w:t xml:space="preserve">, leaving you with a single </w:t>
+      </w:r>
+      <w:proofErr w:type="spellStart"/>
+      <w:r>
+        <w:rPr>
+          <w:rFonts w:ascii="Segoe UI" w:hAnsi="Segoe UI" w:cs="Segoe UI"/>
+          <w:color w:val="24292E"/>
+          <w:sz w:val="16"/>
+          <w:szCs w:val="16"/>
+        </w:rPr>
+        <w:t>dao</w:t>
+      </w:r>
+      <w:proofErr w:type="spellEnd"/>
+      <w:r>
+        <w:rPr>
+          <w:rFonts w:ascii="Segoe UI" w:hAnsi="Segoe UI" w:cs="Segoe UI"/>
+          <w:color w:val="24292E"/>
+          <w:sz w:val="16"/>
+          <w:szCs w:val="16"/>
+        </w:rPr>
+        <w:t xml:space="preserve"> and hopefully full code coverage!</w:t>
       </w:r>
     </w:p>
     <w:p>
@@ -5974,7 +7250,7 @@
           <w:sz w:val="16"/>
           <w:szCs w:val="16"/>
         </w:rPr>
-        <w:object w:dxaOrig="1440" w:dyaOrig="1440" w14:anchorId="596A5DBE">
+        <w:object w:dxaOrig="225" w:dyaOrig="225" w14:anchorId="596A5DBE">
           <v:shape id="_x0000_i1048" type="#_x0000_t75" style="width:18pt;height:15.6pt" o:ole="">
             <v:imagedata r:id="rId18" o:title=""/>
           </v:shape>
@@ -6116,7 +7392,51 @@
           <w:szCs w:val="16"/>
           <w:shd w:val="clear" w:color="auto" w:fill="F6F8FA"/>
         </w:rPr>
-        <w:t>* Is the website column in food_resources and resource_owners referring to the same website? If so, you might not need it in both columns.</w:t>
+        <w:t xml:space="preserve">* Is the website column in </w:t>
+      </w:r>
+      <w:proofErr w:type="spellStart"/>
+      <w:r>
+        <w:rPr>
+          <w:rFonts w:ascii="Segoe UI" w:hAnsi="Segoe UI" w:cs="Segoe UI"/>
+          <w:color w:val="24292E"/>
+          <w:sz w:val="16"/>
+          <w:szCs w:val="16"/>
+          <w:shd w:val="clear" w:color="auto" w:fill="F6F8FA"/>
+        </w:rPr>
+        <w:t>food_resources</w:t>
+      </w:r>
+      <w:proofErr w:type="spellEnd"/>
+      <w:r>
+        <w:rPr>
+          <w:rFonts w:ascii="Segoe UI" w:hAnsi="Segoe UI" w:cs="Segoe UI"/>
+          <w:color w:val="24292E"/>
+          <w:sz w:val="16"/>
+          <w:szCs w:val="16"/>
+          <w:shd w:val="clear" w:color="auto" w:fill="F6F8FA"/>
+        </w:rPr>
+        <w:t xml:space="preserve"> and </w:t>
+      </w:r>
+      <w:proofErr w:type="spellStart"/>
+      <w:r>
+        <w:rPr>
+          <w:rFonts w:ascii="Segoe UI" w:hAnsi="Segoe UI" w:cs="Segoe UI"/>
+          <w:color w:val="24292E"/>
+          <w:sz w:val="16"/>
+          <w:szCs w:val="16"/>
+          <w:shd w:val="clear" w:color="auto" w:fill="F6F8FA"/>
+        </w:rPr>
+        <w:t>resource_owners</w:t>
+      </w:r>
+      <w:proofErr w:type="spellEnd"/>
+      <w:r>
+        <w:rPr>
+          <w:rFonts w:ascii="Segoe UI" w:hAnsi="Segoe UI" w:cs="Segoe UI"/>
+          <w:color w:val="24292E"/>
+          <w:sz w:val="16"/>
+          <w:szCs w:val="16"/>
+          <w:shd w:val="clear" w:color="auto" w:fill="F6F8FA"/>
+        </w:rPr>
+        <w:t xml:space="preserve"> referring to the same website? If so, you might not need it in both columns.</w:t>
       </w:r>
       <w:r>
         <w:rPr>
@@ -6135,7 +7455,29 @@
           <w:szCs w:val="16"/>
           <w:shd w:val="clear" w:color="auto" w:fill="F6F8FA"/>
         </w:rPr>
-        <w:t>* Some of your columns might be bigger than necessary for the data you're storing which can slow down your application (for example - service_area at 1000)</w:t>
+        <w:t xml:space="preserve">* Some of your columns might be bigger than necessary for the data you're storing which can slow down your application (for example - </w:t>
+      </w:r>
+      <w:proofErr w:type="spellStart"/>
+      <w:r>
+        <w:rPr>
+          <w:rFonts w:ascii="Segoe UI" w:hAnsi="Segoe UI" w:cs="Segoe UI"/>
+          <w:color w:val="24292E"/>
+          <w:sz w:val="16"/>
+          <w:szCs w:val="16"/>
+          <w:shd w:val="clear" w:color="auto" w:fill="F6F8FA"/>
+        </w:rPr>
+        <w:t>service_area</w:t>
+      </w:r>
+      <w:proofErr w:type="spellEnd"/>
+      <w:r>
+        <w:rPr>
+          <w:rFonts w:ascii="Segoe UI" w:hAnsi="Segoe UI" w:cs="Segoe UI"/>
+          <w:color w:val="24292E"/>
+          <w:sz w:val="16"/>
+          <w:szCs w:val="16"/>
+          <w:shd w:val="clear" w:color="auto" w:fill="F6F8FA"/>
+        </w:rPr>
+        <w:t xml:space="preserve"> at 1000)</w:t>
       </w:r>
       <w:r>
         <w:rPr>
@@ -6154,7 +7496,73 @@
           <w:szCs w:val="16"/>
           <w:shd w:val="clear" w:color="auto" w:fill="F6F8FA"/>
         </w:rPr>
-        <w:t>* There is a description field in resource_types and food_resources, but if resource_types is meant to categorize different types of resources you likely don't need the description column there because it will be covered in the individual resource descriptions. Another option would be to shorten it to 50-100 character with a brief description of that type of resource, if that data will be present somewhere in your app.</w:t>
+        <w:t xml:space="preserve">* There is a description field in </w:t>
+      </w:r>
+      <w:proofErr w:type="spellStart"/>
+      <w:r>
+        <w:rPr>
+          <w:rFonts w:ascii="Segoe UI" w:hAnsi="Segoe UI" w:cs="Segoe UI"/>
+          <w:color w:val="24292E"/>
+          <w:sz w:val="16"/>
+          <w:szCs w:val="16"/>
+          <w:shd w:val="clear" w:color="auto" w:fill="F6F8FA"/>
+        </w:rPr>
+        <w:t>resource_types</w:t>
+      </w:r>
+      <w:proofErr w:type="spellEnd"/>
+      <w:r>
+        <w:rPr>
+          <w:rFonts w:ascii="Segoe UI" w:hAnsi="Segoe UI" w:cs="Segoe UI"/>
+          <w:color w:val="24292E"/>
+          <w:sz w:val="16"/>
+          <w:szCs w:val="16"/>
+          <w:shd w:val="clear" w:color="auto" w:fill="F6F8FA"/>
+        </w:rPr>
+        <w:t xml:space="preserve"> and </w:t>
+      </w:r>
+      <w:proofErr w:type="spellStart"/>
+      <w:r>
+        <w:rPr>
+          <w:rFonts w:ascii="Segoe UI" w:hAnsi="Segoe UI" w:cs="Segoe UI"/>
+          <w:color w:val="24292E"/>
+          <w:sz w:val="16"/>
+          <w:szCs w:val="16"/>
+          <w:shd w:val="clear" w:color="auto" w:fill="F6F8FA"/>
+        </w:rPr>
+        <w:t>food_resources</w:t>
+      </w:r>
+      <w:proofErr w:type="spellEnd"/>
+      <w:r>
+        <w:rPr>
+          <w:rFonts w:ascii="Segoe UI" w:hAnsi="Segoe UI" w:cs="Segoe UI"/>
+          <w:color w:val="24292E"/>
+          <w:sz w:val="16"/>
+          <w:szCs w:val="16"/>
+          <w:shd w:val="clear" w:color="auto" w:fill="F6F8FA"/>
+        </w:rPr>
+        <w:t xml:space="preserve">, but if </w:t>
+      </w:r>
+      <w:proofErr w:type="spellStart"/>
+      <w:r>
+        <w:rPr>
+          <w:rFonts w:ascii="Segoe UI" w:hAnsi="Segoe UI" w:cs="Segoe UI"/>
+          <w:color w:val="24292E"/>
+          <w:sz w:val="16"/>
+          <w:szCs w:val="16"/>
+          <w:shd w:val="clear" w:color="auto" w:fill="F6F8FA"/>
+        </w:rPr>
+        <w:t>resource_types</w:t>
+      </w:r>
+      <w:proofErr w:type="spellEnd"/>
+      <w:r>
+        <w:rPr>
+          <w:rFonts w:ascii="Segoe UI" w:hAnsi="Segoe UI" w:cs="Segoe UI"/>
+          <w:color w:val="24292E"/>
+          <w:sz w:val="16"/>
+          <w:szCs w:val="16"/>
+          <w:shd w:val="clear" w:color="auto" w:fill="F6F8FA"/>
+        </w:rPr>
+        <w:t xml:space="preserve"> is meant to categorize different types of resources you likely don't need the description column there because it will be covered in the individual resource descriptions. Another option would be to shorten it to 50-100 character with a brief description of that type of resource, if that data will be present somewhere in your app.</w:t>
       </w:r>
       <w:r>
         <w:rPr>
@@ -6173,8 +7581,9 @@
           <w:szCs w:val="16"/>
           <w:shd w:val="clear" w:color="auto" w:fill="F6F8FA"/>
         </w:rPr>
-        <w:t xml:space="preserve">* It looks like you have an id column for food_resources in the resource_types tables. I'd actually recommend doing the opposite, since you want to have each food resource categorized by a specific type from the resource_types table. The way it's laid out right now you will only be able to identify one food resource of each type, when I think your intention was to have all resources be one of the types listed. You do have a column for resource types in the food_resources table but it's not linked to the resource_types table. I'd recommend removing the resource_type column from the food_resources table and replace it with a resource_types_id foreign key column that corresponds to one of the types in the resource_types table, and then removing the food_resource_id column from </w:t>
-      </w:r>
+        <w:t xml:space="preserve">* It looks like you have an id column for </w:t>
+      </w:r>
+      <w:proofErr w:type="spellStart"/>
       <w:r>
         <w:rPr>
           <w:rFonts w:ascii="Segoe UI" w:hAnsi="Segoe UI" w:cs="Segoe UI"/>
@@ -6183,8 +7592,239 @@
           <w:szCs w:val="16"/>
           <w:shd w:val="clear" w:color="auto" w:fill="F6F8FA"/>
         </w:rPr>
+        <w:t>food_resources</w:t>
+      </w:r>
+      <w:proofErr w:type="spellEnd"/>
+      <w:r>
+        <w:rPr>
+          <w:rFonts w:ascii="Segoe UI" w:hAnsi="Segoe UI" w:cs="Segoe UI"/>
+          <w:color w:val="24292E"/>
+          <w:sz w:val="16"/>
+          <w:szCs w:val="16"/>
+          <w:shd w:val="clear" w:color="auto" w:fill="F6F8FA"/>
+        </w:rPr>
+        <w:t xml:space="preserve"> in the </w:t>
+      </w:r>
+      <w:proofErr w:type="spellStart"/>
+      <w:r>
+        <w:rPr>
+          <w:rFonts w:ascii="Segoe UI" w:hAnsi="Segoe UI" w:cs="Segoe UI"/>
+          <w:color w:val="24292E"/>
+          <w:sz w:val="16"/>
+          <w:szCs w:val="16"/>
+          <w:shd w:val="clear" w:color="auto" w:fill="F6F8FA"/>
+        </w:rPr>
+        <w:t>resource_types</w:t>
+      </w:r>
+      <w:proofErr w:type="spellEnd"/>
+      <w:r>
+        <w:rPr>
+          <w:rFonts w:ascii="Segoe UI" w:hAnsi="Segoe UI" w:cs="Segoe UI"/>
+          <w:color w:val="24292E"/>
+          <w:sz w:val="16"/>
+          <w:szCs w:val="16"/>
+          <w:shd w:val="clear" w:color="auto" w:fill="F6F8FA"/>
+        </w:rPr>
+        <w:t xml:space="preserve"> tables. I'd actually recommend doing the opposite, since you want to have each food resource categorized by a specific type from the </w:t>
+      </w:r>
+      <w:proofErr w:type="spellStart"/>
+      <w:r>
+        <w:rPr>
+          <w:rFonts w:ascii="Segoe UI" w:hAnsi="Segoe UI" w:cs="Segoe UI"/>
+          <w:color w:val="24292E"/>
+          <w:sz w:val="16"/>
+          <w:szCs w:val="16"/>
+          <w:shd w:val="clear" w:color="auto" w:fill="F6F8FA"/>
+        </w:rPr>
+        <w:t>resource_types</w:t>
+      </w:r>
+      <w:proofErr w:type="spellEnd"/>
+      <w:r>
+        <w:rPr>
+          <w:rFonts w:ascii="Segoe UI" w:hAnsi="Segoe UI" w:cs="Segoe UI"/>
+          <w:color w:val="24292E"/>
+          <w:sz w:val="16"/>
+          <w:szCs w:val="16"/>
+          <w:shd w:val="clear" w:color="auto" w:fill="F6F8FA"/>
+        </w:rPr>
+        <w:t xml:space="preserve"> table. The way it's laid out right now you will only be able to identify one food resource of each type, when I think your intention was to have all resources be one of the types listed. You do have a column for resource types in the </w:t>
+      </w:r>
+      <w:proofErr w:type="spellStart"/>
+      <w:r>
+        <w:rPr>
+          <w:rFonts w:ascii="Segoe UI" w:hAnsi="Segoe UI" w:cs="Segoe UI"/>
+          <w:color w:val="24292E"/>
+          <w:sz w:val="16"/>
+          <w:szCs w:val="16"/>
+          <w:shd w:val="clear" w:color="auto" w:fill="F6F8FA"/>
+        </w:rPr>
+        <w:t>food_resources</w:t>
+      </w:r>
+      <w:proofErr w:type="spellEnd"/>
+      <w:r>
+        <w:rPr>
+          <w:rFonts w:ascii="Segoe UI" w:hAnsi="Segoe UI" w:cs="Segoe UI"/>
+          <w:color w:val="24292E"/>
+          <w:sz w:val="16"/>
+          <w:szCs w:val="16"/>
+          <w:shd w:val="clear" w:color="auto" w:fill="F6F8FA"/>
+        </w:rPr>
+        <w:t xml:space="preserve"> table but it's not linked to the </w:t>
+      </w:r>
+      <w:proofErr w:type="spellStart"/>
+      <w:r>
+        <w:rPr>
+          <w:rFonts w:ascii="Segoe UI" w:hAnsi="Segoe UI" w:cs="Segoe UI"/>
+          <w:color w:val="24292E"/>
+          <w:sz w:val="16"/>
+          <w:szCs w:val="16"/>
+          <w:shd w:val="clear" w:color="auto" w:fill="F6F8FA"/>
+        </w:rPr>
+        <w:t>resource_types</w:t>
+      </w:r>
+      <w:proofErr w:type="spellEnd"/>
+      <w:r>
+        <w:rPr>
+          <w:rFonts w:ascii="Segoe UI" w:hAnsi="Segoe UI" w:cs="Segoe UI"/>
+          <w:color w:val="24292E"/>
+          <w:sz w:val="16"/>
+          <w:szCs w:val="16"/>
+          <w:shd w:val="clear" w:color="auto" w:fill="F6F8FA"/>
+        </w:rPr>
+        <w:t xml:space="preserve"> table. I'd recommend removing the </w:t>
+      </w:r>
+      <w:proofErr w:type="spellStart"/>
+      <w:r>
+        <w:rPr>
+          <w:rFonts w:ascii="Segoe UI" w:hAnsi="Segoe UI" w:cs="Segoe UI"/>
+          <w:color w:val="24292E"/>
+          <w:sz w:val="16"/>
+          <w:szCs w:val="16"/>
+          <w:shd w:val="clear" w:color="auto" w:fill="F6F8FA"/>
+        </w:rPr>
+        <w:t>resource_type</w:t>
+      </w:r>
+      <w:proofErr w:type="spellEnd"/>
+      <w:r>
+        <w:rPr>
+          <w:rFonts w:ascii="Segoe UI" w:hAnsi="Segoe UI" w:cs="Segoe UI"/>
+          <w:color w:val="24292E"/>
+          <w:sz w:val="16"/>
+          <w:szCs w:val="16"/>
+          <w:shd w:val="clear" w:color="auto" w:fill="F6F8FA"/>
+        </w:rPr>
+        <w:t xml:space="preserve"> column from the </w:t>
+      </w:r>
+      <w:proofErr w:type="spellStart"/>
+      <w:r>
+        <w:rPr>
+          <w:rFonts w:ascii="Segoe UI" w:hAnsi="Segoe UI" w:cs="Segoe UI"/>
+          <w:color w:val="24292E"/>
+          <w:sz w:val="16"/>
+          <w:szCs w:val="16"/>
+          <w:shd w:val="clear" w:color="auto" w:fill="F6F8FA"/>
+        </w:rPr>
+        <w:t>food_resources</w:t>
+      </w:r>
+      <w:proofErr w:type="spellEnd"/>
+      <w:r>
+        <w:rPr>
+          <w:rFonts w:ascii="Segoe UI" w:hAnsi="Segoe UI" w:cs="Segoe UI"/>
+          <w:color w:val="24292E"/>
+          <w:sz w:val="16"/>
+          <w:szCs w:val="16"/>
+          <w:shd w:val="clear" w:color="auto" w:fill="F6F8FA"/>
+        </w:rPr>
+        <w:t xml:space="preserve"> table and replace it with a </w:t>
+      </w:r>
+      <w:proofErr w:type="spellStart"/>
+      <w:r>
+        <w:rPr>
+          <w:rFonts w:ascii="Segoe UI" w:hAnsi="Segoe UI" w:cs="Segoe UI"/>
+          <w:color w:val="24292E"/>
+          <w:sz w:val="16"/>
+          <w:szCs w:val="16"/>
+          <w:shd w:val="clear" w:color="auto" w:fill="F6F8FA"/>
+        </w:rPr>
+        <w:t>resource_types_id</w:t>
+      </w:r>
+      <w:proofErr w:type="spellEnd"/>
+      <w:r>
+        <w:rPr>
+          <w:rFonts w:ascii="Segoe UI" w:hAnsi="Segoe UI" w:cs="Segoe UI"/>
+          <w:color w:val="24292E"/>
+          <w:sz w:val="16"/>
+          <w:szCs w:val="16"/>
+          <w:shd w:val="clear" w:color="auto" w:fill="F6F8FA"/>
+        </w:rPr>
+        <w:t xml:space="preserve"> foreign key column that corresponds to one of the types in the </w:t>
+      </w:r>
+      <w:proofErr w:type="spellStart"/>
+      <w:r>
+        <w:rPr>
+          <w:rFonts w:ascii="Segoe UI" w:hAnsi="Segoe UI" w:cs="Segoe UI"/>
+          <w:color w:val="24292E"/>
+          <w:sz w:val="16"/>
+          <w:szCs w:val="16"/>
+          <w:shd w:val="clear" w:color="auto" w:fill="F6F8FA"/>
+        </w:rPr>
+        <w:t>resource_types</w:t>
+      </w:r>
+      <w:proofErr w:type="spellEnd"/>
+      <w:r>
+        <w:rPr>
+          <w:rFonts w:ascii="Segoe UI" w:hAnsi="Segoe UI" w:cs="Segoe UI"/>
+          <w:color w:val="24292E"/>
+          <w:sz w:val="16"/>
+          <w:szCs w:val="16"/>
+          <w:shd w:val="clear" w:color="auto" w:fill="F6F8FA"/>
+        </w:rPr>
+        <w:t xml:space="preserve"> table, and then removing the </w:t>
+      </w:r>
+      <w:proofErr w:type="spellStart"/>
+      <w:r>
+        <w:rPr>
+          <w:rFonts w:ascii="Segoe UI" w:hAnsi="Segoe UI" w:cs="Segoe UI"/>
+          <w:color w:val="24292E"/>
+          <w:sz w:val="16"/>
+          <w:szCs w:val="16"/>
+          <w:shd w:val="clear" w:color="auto" w:fill="F6F8FA"/>
+        </w:rPr>
+        <w:t>food_resource_id</w:t>
+      </w:r>
+      <w:proofErr w:type="spellEnd"/>
+      <w:r>
+        <w:rPr>
+          <w:rFonts w:ascii="Segoe UI" w:hAnsi="Segoe UI" w:cs="Segoe UI"/>
+          <w:color w:val="24292E"/>
+          <w:sz w:val="16"/>
+          <w:szCs w:val="16"/>
+          <w:shd w:val="clear" w:color="auto" w:fill="F6F8FA"/>
+        </w:rPr>
+        <w:t xml:space="preserve"> column from </w:t>
+      </w:r>
+      <w:proofErr w:type="spellStart"/>
+      <w:r>
+        <w:rPr>
+          <w:rFonts w:ascii="Segoe UI" w:hAnsi="Segoe UI" w:cs="Segoe UI"/>
+          <w:color w:val="24292E"/>
+          <w:sz w:val="16"/>
+          <w:szCs w:val="16"/>
+          <w:shd w:val="clear" w:color="auto" w:fill="F6F8FA"/>
+        </w:rPr>
         <w:lastRenderedPageBreak/>
-        <w:t>resource_types so that multiple food resources can be associated with a type.</w:t>
+        <w:t>resource_types</w:t>
+      </w:r>
+      <w:proofErr w:type="spellEnd"/>
+      <w:r>
+        <w:rPr>
+          <w:rFonts w:ascii="Segoe UI" w:hAnsi="Segoe UI" w:cs="Segoe UI"/>
+          <w:color w:val="24292E"/>
+          <w:sz w:val="16"/>
+          <w:szCs w:val="16"/>
+          <w:shd w:val="clear" w:color="auto" w:fill="F6F8FA"/>
+        </w:rPr>
+        <w:t xml:space="preserve"> so that multiple food resources can be associated with a type.</w:t>
       </w:r>
       <w:r>
         <w:rPr>
@@ -6203,7 +7843,139 @@
           <w:szCs w:val="16"/>
           <w:shd w:val="clear" w:color="auto" w:fill="F6F8FA"/>
         </w:rPr>
-        <w:t>* In the resource_owners table you have types_offered which is plural. Assuming a resource owner will offer more than one type of resource, you might consider breaking that out into a new table where resource_owners are mapped to resource_types by id of each (i think this would be many to many) so that you don't have duplicative info in the resource_owners table if a resource owner offers multiple types (this is only relevant if a resource owner will provide multiple types).</w:t>
+        <w:t xml:space="preserve">* In the </w:t>
+      </w:r>
+      <w:proofErr w:type="spellStart"/>
+      <w:r>
+        <w:rPr>
+          <w:rFonts w:ascii="Segoe UI" w:hAnsi="Segoe UI" w:cs="Segoe UI"/>
+          <w:color w:val="24292E"/>
+          <w:sz w:val="16"/>
+          <w:szCs w:val="16"/>
+          <w:shd w:val="clear" w:color="auto" w:fill="F6F8FA"/>
+        </w:rPr>
+        <w:t>resource_owners</w:t>
+      </w:r>
+      <w:proofErr w:type="spellEnd"/>
+      <w:r>
+        <w:rPr>
+          <w:rFonts w:ascii="Segoe UI" w:hAnsi="Segoe UI" w:cs="Segoe UI"/>
+          <w:color w:val="24292E"/>
+          <w:sz w:val="16"/>
+          <w:szCs w:val="16"/>
+          <w:shd w:val="clear" w:color="auto" w:fill="F6F8FA"/>
+        </w:rPr>
+        <w:t xml:space="preserve"> table you have </w:t>
+      </w:r>
+      <w:proofErr w:type="spellStart"/>
+      <w:r>
+        <w:rPr>
+          <w:rFonts w:ascii="Segoe UI" w:hAnsi="Segoe UI" w:cs="Segoe UI"/>
+          <w:color w:val="24292E"/>
+          <w:sz w:val="16"/>
+          <w:szCs w:val="16"/>
+          <w:shd w:val="clear" w:color="auto" w:fill="F6F8FA"/>
+        </w:rPr>
+        <w:t>types_offered</w:t>
+      </w:r>
+      <w:proofErr w:type="spellEnd"/>
+      <w:r>
+        <w:rPr>
+          <w:rFonts w:ascii="Segoe UI" w:hAnsi="Segoe UI" w:cs="Segoe UI"/>
+          <w:color w:val="24292E"/>
+          <w:sz w:val="16"/>
+          <w:szCs w:val="16"/>
+          <w:shd w:val="clear" w:color="auto" w:fill="F6F8FA"/>
+        </w:rPr>
+        <w:t xml:space="preserve"> which is plural. Assuming a resource owner will offer more than one type of resource, you might consider breaking that out into a new table where </w:t>
+      </w:r>
+      <w:proofErr w:type="spellStart"/>
+      <w:r>
+        <w:rPr>
+          <w:rFonts w:ascii="Segoe UI" w:hAnsi="Segoe UI" w:cs="Segoe UI"/>
+          <w:color w:val="24292E"/>
+          <w:sz w:val="16"/>
+          <w:szCs w:val="16"/>
+          <w:shd w:val="clear" w:color="auto" w:fill="F6F8FA"/>
+        </w:rPr>
+        <w:t>resource_owners</w:t>
+      </w:r>
+      <w:proofErr w:type="spellEnd"/>
+      <w:r>
+        <w:rPr>
+          <w:rFonts w:ascii="Segoe UI" w:hAnsi="Segoe UI" w:cs="Segoe UI"/>
+          <w:color w:val="24292E"/>
+          <w:sz w:val="16"/>
+          <w:szCs w:val="16"/>
+          <w:shd w:val="clear" w:color="auto" w:fill="F6F8FA"/>
+        </w:rPr>
+        <w:t xml:space="preserve"> are mapped to </w:t>
+      </w:r>
+      <w:proofErr w:type="spellStart"/>
+      <w:r>
+        <w:rPr>
+          <w:rFonts w:ascii="Segoe UI" w:hAnsi="Segoe UI" w:cs="Segoe UI"/>
+          <w:color w:val="24292E"/>
+          <w:sz w:val="16"/>
+          <w:szCs w:val="16"/>
+          <w:shd w:val="clear" w:color="auto" w:fill="F6F8FA"/>
+        </w:rPr>
+        <w:t>resource_types</w:t>
+      </w:r>
+      <w:proofErr w:type="spellEnd"/>
+      <w:r>
+        <w:rPr>
+          <w:rFonts w:ascii="Segoe UI" w:hAnsi="Segoe UI" w:cs="Segoe UI"/>
+          <w:color w:val="24292E"/>
+          <w:sz w:val="16"/>
+          <w:szCs w:val="16"/>
+          <w:shd w:val="clear" w:color="auto" w:fill="F6F8FA"/>
+        </w:rPr>
+        <w:t xml:space="preserve"> by id of each (</w:t>
+      </w:r>
+      <w:proofErr w:type="spellStart"/>
+      <w:r>
+        <w:rPr>
+          <w:rFonts w:ascii="Segoe UI" w:hAnsi="Segoe UI" w:cs="Segoe UI"/>
+          <w:color w:val="24292E"/>
+          <w:sz w:val="16"/>
+          <w:szCs w:val="16"/>
+          <w:shd w:val="clear" w:color="auto" w:fill="F6F8FA"/>
+        </w:rPr>
+        <w:t>i</w:t>
+      </w:r>
+      <w:proofErr w:type="spellEnd"/>
+      <w:r>
+        <w:rPr>
+          <w:rFonts w:ascii="Segoe UI" w:hAnsi="Segoe UI" w:cs="Segoe UI"/>
+          <w:color w:val="24292E"/>
+          <w:sz w:val="16"/>
+          <w:szCs w:val="16"/>
+          <w:shd w:val="clear" w:color="auto" w:fill="F6F8FA"/>
+        </w:rPr>
+        <w:t xml:space="preserve"> think this would be many to many) so that you don't have duplicative info in the </w:t>
+      </w:r>
+      <w:proofErr w:type="spellStart"/>
+      <w:r>
+        <w:rPr>
+          <w:rFonts w:ascii="Segoe UI" w:hAnsi="Segoe UI" w:cs="Segoe UI"/>
+          <w:color w:val="24292E"/>
+          <w:sz w:val="16"/>
+          <w:szCs w:val="16"/>
+          <w:shd w:val="clear" w:color="auto" w:fill="F6F8FA"/>
+        </w:rPr>
+        <w:t>resource_owners</w:t>
+      </w:r>
+      <w:proofErr w:type="spellEnd"/>
+      <w:r>
+        <w:rPr>
+          <w:rFonts w:ascii="Segoe UI" w:hAnsi="Segoe UI" w:cs="Segoe UI"/>
+          <w:color w:val="24292E"/>
+          <w:sz w:val="16"/>
+          <w:szCs w:val="16"/>
+          <w:shd w:val="clear" w:color="auto" w:fill="F6F8FA"/>
+        </w:rPr>
+        <w:t xml:space="preserve"> table if a resource owner offers multiple types (this is only relevant if a resource owner will provide multiple types).</w:t>
       </w:r>
     </w:p>
     <w:p>
@@ -6268,7 +8040,47 @@
           <w:sz w:val="20"/>
           <w:szCs w:val="20"/>
         </w:rPr>
-        <w:t>Fixed logging, I think,  but I still can’t get the user and userrole dao tests complete.</w:t>
+        <w:t xml:space="preserve">Fixed logging, I think,  but I still can’t get the user and </w:t>
+      </w:r>
+      <w:proofErr w:type="spellStart"/>
+      <w:r>
+        <w:rPr>
+          <w:rFonts w:ascii="Segoe UI" w:hAnsi="Segoe UI" w:cs="Segoe UI"/>
+          <w:color w:val="24292E"/>
+          <w:sz w:val="20"/>
+          <w:szCs w:val="20"/>
+        </w:rPr>
+        <w:t>userrole</w:t>
+      </w:r>
+      <w:proofErr w:type="spellEnd"/>
+      <w:r>
+        <w:rPr>
+          <w:rFonts w:ascii="Segoe UI" w:hAnsi="Segoe UI" w:cs="Segoe UI"/>
+          <w:color w:val="24292E"/>
+          <w:sz w:val="20"/>
+          <w:szCs w:val="20"/>
+        </w:rPr>
+        <w:t xml:space="preserve"> </w:t>
+      </w:r>
+      <w:proofErr w:type="spellStart"/>
+      <w:r>
+        <w:rPr>
+          <w:rFonts w:ascii="Segoe UI" w:hAnsi="Segoe UI" w:cs="Segoe UI"/>
+          <w:color w:val="24292E"/>
+          <w:sz w:val="20"/>
+          <w:szCs w:val="20"/>
+        </w:rPr>
+        <w:t>dao</w:t>
+      </w:r>
+      <w:proofErr w:type="spellEnd"/>
+      <w:r>
+        <w:rPr>
+          <w:rFonts w:ascii="Segoe UI" w:hAnsi="Segoe UI" w:cs="Segoe UI"/>
+          <w:color w:val="24292E"/>
+          <w:sz w:val="20"/>
+          <w:szCs w:val="20"/>
+        </w:rPr>
+        <w:t xml:space="preserve"> tests complete.</w:t>
       </w:r>
     </w:p>
     <w:p>
@@ -6352,7 +8164,47 @@
           <w:szCs w:val="20"/>
         </w:rPr>
         <w:tab/>
-        <w:t>Still working on AWS deploy, I had trouble navigating between the datasets for different apps, so I had to rework some of the user display exercise to work with the datatables that took from the user/userRole tables from my project.  I think I am finally making progress, though, as now I at least know where I am going wrong.</w:t>
+        <w:t xml:space="preserve">Still working on AWS deploy, I had trouble navigating between the datasets for different apps, so I had to rework some of the user display exercise to work with the </w:t>
+      </w:r>
+      <w:proofErr w:type="spellStart"/>
+      <w:r>
+        <w:rPr>
+          <w:rFonts w:ascii="Segoe UI" w:hAnsi="Segoe UI" w:cs="Segoe UI"/>
+          <w:color w:val="24292E"/>
+          <w:sz w:val="20"/>
+          <w:szCs w:val="20"/>
+        </w:rPr>
+        <w:t>datatables</w:t>
+      </w:r>
+      <w:proofErr w:type="spellEnd"/>
+      <w:r>
+        <w:rPr>
+          <w:rFonts w:ascii="Segoe UI" w:hAnsi="Segoe UI" w:cs="Segoe UI"/>
+          <w:color w:val="24292E"/>
+          <w:sz w:val="20"/>
+          <w:szCs w:val="20"/>
+        </w:rPr>
+        <w:t xml:space="preserve"> that took from the user/</w:t>
+      </w:r>
+      <w:proofErr w:type="spellStart"/>
+      <w:r>
+        <w:rPr>
+          <w:rFonts w:ascii="Segoe UI" w:hAnsi="Segoe UI" w:cs="Segoe UI"/>
+          <w:color w:val="24292E"/>
+          <w:sz w:val="20"/>
+          <w:szCs w:val="20"/>
+        </w:rPr>
+        <w:t>userRole</w:t>
+      </w:r>
+      <w:proofErr w:type="spellEnd"/>
+      <w:r>
+        <w:rPr>
+          <w:rFonts w:ascii="Segoe UI" w:hAnsi="Segoe UI" w:cs="Segoe UI"/>
+          <w:color w:val="24292E"/>
+          <w:sz w:val="20"/>
+          <w:szCs w:val="20"/>
+        </w:rPr>
+        <w:t xml:space="preserve"> tables from my project.  I think I am finally making progress, though, as now I at least know where I am going wrong.</w:t>
       </w:r>
     </w:p>
     <w:p>
@@ -6469,7 +8321,47 @@
           <w:sz w:val="20"/>
           <w:szCs w:val="20"/>
         </w:rPr>
-        <w:t>Still trying to deploy to aws.  The cleanDB seems to not be working properly, so my tests don’t pass, and until the tests pass, I can’t even try to deploy my app.  Might be a problem with foreign keys…</w:t>
+        <w:t xml:space="preserve">Still trying to deploy to </w:t>
+      </w:r>
+      <w:proofErr w:type="spellStart"/>
+      <w:r>
+        <w:rPr>
+          <w:rFonts w:ascii="Segoe UI" w:hAnsi="Segoe UI" w:cs="Segoe UI"/>
+          <w:color w:val="24292E"/>
+          <w:sz w:val="20"/>
+          <w:szCs w:val="20"/>
+        </w:rPr>
+        <w:t>aws</w:t>
+      </w:r>
+      <w:proofErr w:type="spellEnd"/>
+      <w:r>
+        <w:rPr>
+          <w:rFonts w:ascii="Segoe UI" w:hAnsi="Segoe UI" w:cs="Segoe UI"/>
+          <w:color w:val="24292E"/>
+          <w:sz w:val="20"/>
+          <w:szCs w:val="20"/>
+        </w:rPr>
+        <w:t xml:space="preserve">.  The </w:t>
+      </w:r>
+      <w:proofErr w:type="spellStart"/>
+      <w:r>
+        <w:rPr>
+          <w:rFonts w:ascii="Segoe UI" w:hAnsi="Segoe UI" w:cs="Segoe UI"/>
+          <w:color w:val="24292E"/>
+          <w:sz w:val="20"/>
+          <w:szCs w:val="20"/>
+        </w:rPr>
+        <w:t>cleanDB</w:t>
+      </w:r>
+      <w:proofErr w:type="spellEnd"/>
+      <w:r>
+        <w:rPr>
+          <w:rFonts w:ascii="Segoe UI" w:hAnsi="Segoe UI" w:cs="Segoe UI"/>
+          <w:color w:val="24292E"/>
+          <w:sz w:val="20"/>
+          <w:szCs w:val="20"/>
+        </w:rPr>
+        <w:t xml:space="preserve"> seems to not be working properly, so my tests don’t pass, and until the tests pass, I can’t even try to deploy my app.  Might be a problem with foreign keys…</w:t>
       </w:r>
     </w:p>
     <w:p>
@@ -6492,7 +8384,27 @@
           <w:sz w:val="20"/>
           <w:szCs w:val="20"/>
         </w:rPr>
-        <w:t>I got the production db configured for TC authorization, but my app context is a _war file, and that isn’t the same as the demo.</w:t>
+        <w:t xml:space="preserve">I got the production </w:t>
+      </w:r>
+      <w:proofErr w:type="spellStart"/>
+      <w:r>
+        <w:rPr>
+          <w:rFonts w:ascii="Segoe UI" w:hAnsi="Segoe UI" w:cs="Segoe UI"/>
+          <w:color w:val="24292E"/>
+          <w:sz w:val="20"/>
+          <w:szCs w:val="20"/>
+        </w:rPr>
+        <w:t>db</w:t>
+      </w:r>
+      <w:proofErr w:type="spellEnd"/>
+      <w:r>
+        <w:rPr>
+          <w:rFonts w:ascii="Segoe UI" w:hAnsi="Segoe UI" w:cs="Segoe UI"/>
+          <w:color w:val="24292E"/>
+          <w:sz w:val="20"/>
+          <w:szCs w:val="20"/>
+        </w:rPr>
+        <w:t xml:space="preserve"> configured for TC authorization, but my app context is a _war file, and that isn’t the same as the demo.</w:t>
       </w:r>
     </w:p>
     <w:p>
@@ -6538,7 +8450,27 @@
           <w:sz w:val="20"/>
           <w:szCs w:val="20"/>
         </w:rPr>
-        <w:t>STILL trying to get my users into the authorized pages…it’s very very frustrating.  I eventually just commented out tests because they weren’t working just so I could deploy.  I am extremely worried about the future of this app with all the different information and dependencies that I have.  This is extremely slow going and frustrating.  I eventually found an error in the context xml, and was able to deploy.</w:t>
+        <w:t xml:space="preserve">STILL trying to get my users into the authorized pages…it’s very </w:t>
+      </w:r>
+      <w:proofErr w:type="spellStart"/>
+      <w:r>
+        <w:rPr>
+          <w:rFonts w:ascii="Segoe UI" w:hAnsi="Segoe UI" w:cs="Segoe UI"/>
+          <w:color w:val="24292E"/>
+          <w:sz w:val="20"/>
+          <w:szCs w:val="20"/>
+        </w:rPr>
+        <w:t>very</w:t>
+      </w:r>
+      <w:proofErr w:type="spellEnd"/>
+      <w:r>
+        <w:rPr>
+          <w:rFonts w:ascii="Segoe UI" w:hAnsi="Segoe UI" w:cs="Segoe UI"/>
+          <w:color w:val="24292E"/>
+          <w:sz w:val="20"/>
+          <w:szCs w:val="20"/>
+        </w:rPr>
+        <w:t xml:space="preserve"> frustrating.  I eventually just commented out tests because they weren’t working just so I could deploy.  I am extremely worried about the future of this app with all the different information and dependencies that I have.  This is extremely slow going and frustrating.  I eventually found an error in the context xml, and was able to deploy.</w:t>
       </w:r>
     </w:p>
     <w:p>
@@ -6668,7 +8600,27 @@
           <w:sz w:val="20"/>
           <w:szCs w:val="20"/>
         </w:rPr>
-        <w:t xml:space="preserve">Finally worked out the bugs in my deployment, after spending alooooooot of time on stack overflow, triple checking stuff in my app, I had a forward slash in front of my action in the form.  I’m not sure why I had it there. </w:t>
+        <w:t xml:space="preserve">Finally worked out the bugs in my deployment, after spending </w:t>
+      </w:r>
+      <w:proofErr w:type="spellStart"/>
+      <w:r>
+        <w:rPr>
+          <w:rFonts w:ascii="Segoe UI" w:hAnsi="Segoe UI" w:cs="Segoe UI"/>
+          <w:color w:val="24292E"/>
+          <w:sz w:val="20"/>
+          <w:szCs w:val="20"/>
+        </w:rPr>
+        <w:t>alooooooot</w:t>
+      </w:r>
+      <w:proofErr w:type="spellEnd"/>
+      <w:r>
+        <w:rPr>
+          <w:rFonts w:ascii="Segoe UI" w:hAnsi="Segoe UI" w:cs="Segoe UI"/>
+          <w:color w:val="24292E"/>
+          <w:sz w:val="20"/>
+          <w:szCs w:val="20"/>
+        </w:rPr>
+        <w:t xml:space="preserve"> of time on stack overflow, triple checking stuff in my app, I had a forward slash in front of my action in the form.  I’m not sure why I had it there. </w:t>
       </w:r>
     </w:p>
     <w:p/>
@@ -6679,7 +8631,15 @@
         <w:t>END /of week update:</w:t>
       </w:r>
       <w:r>
-        <w:t xml:space="preserve"> (from thurs 4/4 to 3/11) hours: 21</w:t>
+        <w:t xml:space="preserve"> (from </w:t>
+      </w:r>
+      <w:proofErr w:type="spellStart"/>
+      <w:r>
+        <w:t>thurs</w:t>
+      </w:r>
+      <w:proofErr w:type="spellEnd"/>
+      <w:r>
+        <w:t xml:space="preserve"> 4/4 to 3/11) hours: 21</w:t>
       </w:r>
     </w:p>
     <w:p>
@@ -6687,7 +8647,376 @@
         <w:t>This was the toughest week, nothing, and I mean nothing, went well.  Everything took 5 times as long as it should have, and I’m now I’m more behind than ever.  I haven’t had the courage to even check my grade lately, and I’m hoping there will be a pass/fail option if things keep going the way they are for me.  On top of that, job prospects look dim, internships even more so.  Out of 15 applications all I got was 2 no thankyou emails.   I’m feeling pretty hopeless at this point.  I don’t even thing my indie project is going to work out very well i</w:t>
       </w:r>
       <w:r>
-        <w:t>f I can’t get on top of all this entity, SQL stuff…  There are just soo many details, and so many things to go wrong.</w:t>
+        <w:t xml:space="preserve">f I can’t get on top of all this entity, SQL stuff…  There are just </w:t>
+      </w:r>
+      <w:proofErr w:type="spellStart"/>
+      <w:r>
+        <w:t>soo</w:t>
+      </w:r>
+      <w:proofErr w:type="spellEnd"/>
+      <w:r>
+        <w:t xml:space="preserve"> many details, and so many things to go wrong.</w:t>
+      </w:r>
+    </w:p>
+    <w:p/>
+    <w:p/>
+    <w:p>
+      <w:r>
+        <w:t>INSERT NOTES HERE FROM NOTEBOOK</w:t>
+      </w:r>
+    </w:p>
+    <w:p/>
+    <w:p>
+      <w:r>
+        <w:t>CSS</w:t>
+      </w:r>
+    </w:p>
+    <w:p>
+      <w:r>
+        <w:tab/>
+        <w:t xml:space="preserve">Looking at accessible templates available on the web.  I noticed right away that bootstrap wasn’t very accessible, with it’s heavy reliance on non-semantic </w:t>
+      </w:r>
+      <w:proofErr w:type="spellStart"/>
+      <w:r>
+        <w:t>divs</w:t>
+      </w:r>
+      <w:proofErr w:type="spellEnd"/>
+      <w:r>
+        <w:t xml:space="preserve"> for everything, so I wasn’t sure if I could really use much of it in my site template.  Hopefully I can find something that isn’t $$ that helps wrap bs to be more accessible</w:t>
+      </w:r>
+      <w:r>
+        <w:t>.  So I found one for $18 that looks pretty cool, I think it’s going to make things much easier for me to implement accessibility.</w:t>
+      </w:r>
+    </w:p>
+    <w:p>
+      <w:r>
+        <w:t xml:space="preserve">-starting to implement this template, I need to break down the content into the </w:t>
+      </w:r>
+      <w:proofErr w:type="spellStart"/>
+      <w:r>
+        <w:t>jsp</w:t>
+      </w:r>
+      <w:proofErr w:type="spellEnd"/>
+      <w:r>
+        <w:t xml:space="preserve"> pieces like we did in our last semester project.</w:t>
+      </w:r>
+    </w:p>
+    <w:p>
+      <w:r>
+        <w:t xml:space="preserve">-trying out some of the new html, a few pathing issues to navigate, but I got those worked out, I think.  I’m not sure if the </w:t>
+      </w:r>
+      <w:proofErr w:type="spellStart"/>
+      <w:r>
+        <w:t>the</w:t>
+      </w:r>
+      <w:proofErr w:type="spellEnd"/>
+      <w:r>
+        <w:t xml:space="preserve"> font resizing feature/button is supposed to work out of the box with font awesome and </w:t>
+      </w:r>
+      <w:proofErr w:type="spellStart"/>
+      <w:r>
+        <w:t>jquery</w:t>
+      </w:r>
+      <w:proofErr w:type="spellEnd"/>
+      <w:r>
+        <w:t xml:space="preserve">, or if I need to make an action for the button and manually resize the text through a method, but that seems like something that would be accomplished through the provided libraries. </w:t>
+      </w:r>
+      <w:r>
+        <w:lastRenderedPageBreak/>
+        <w:t xml:space="preserve">This led me down the path of looking for </w:t>
+      </w:r>
+      <w:proofErr w:type="spellStart"/>
+      <w:r>
+        <w:t>css.min.map</w:t>
+      </w:r>
+      <w:proofErr w:type="spellEnd"/>
+      <w:r>
+        <w:t>, which the error console said I was missing, after looking into it, it appears that this is an annoying thing that pops up because of an axe extension, so may not be the source of why this function isn’t working.  This feature would help with WCAG compliance, so I will need to figure it out.</w:t>
+      </w:r>
+      <w:r>
+        <w:t xml:space="preserve">  </w:t>
+      </w:r>
+    </w:p>
+    <w:p>
+      <w:r>
+        <w:t xml:space="preserve">-also need to research language manipulation, the template provided the language </w:t>
+      </w:r>
+      <w:proofErr w:type="spellStart"/>
+      <w:r>
+        <w:t>dropdrown</w:t>
+      </w:r>
+      <w:proofErr w:type="spellEnd"/>
+      <w:r>
+        <w:t>, but I need to link to the resources….</w:t>
+      </w:r>
+    </w:p>
+    <w:p>
+      <w:r>
+        <w:t>-I love doing the accessible stuff, but it’s a whole discipline in and of itself…  This project is starting to seem more long term…I can start using some stuff, but it’s going to take me a long while to make it all work together in a symphony…  At this point I might just be happy to see a simple, somewhat functional website with all the techs implemented in 2 month</w:t>
+      </w:r>
+      <w:r>
+        <w:t>s, but I should be set up nicely to continue to working on it through the summer to improve it.</w:t>
+      </w:r>
+    </w:p>
+    <w:p>
+      <w:r>
+        <w:t>-what is Swing, I have started seeing it in accessibility?  Do I need Swing to implement the access API?  How will that interact with the template I just installed??</w:t>
+      </w:r>
+    </w:p>
+    <w:p>
+      <w:pPr>
+        <w:rPr>
+          <w:rFonts w:ascii="Arial" w:hAnsi="Arial" w:cs="Arial"/>
+          <w:color w:val="202124"/>
+          <w:shd w:val="clear" w:color="auto" w:fill="FFFFFF"/>
+        </w:rPr>
+      </w:pPr>
+      <w:r>
+        <w:rPr>
+          <w:rFonts w:ascii="Arial" w:hAnsi="Arial" w:cs="Arial"/>
+          <w:b/>
+          <w:bCs/>
+          <w:color w:val="202124"/>
+          <w:shd w:val="clear" w:color="auto" w:fill="FFFFFF"/>
+        </w:rPr>
+        <w:t xml:space="preserve"> </w:t>
+      </w:r>
+      <w:r>
+        <w:rPr>
+          <w:rFonts w:ascii="Arial" w:hAnsi="Arial" w:cs="Arial"/>
+          <w:b/>
+          <w:bCs/>
+          <w:color w:val="202124"/>
+          <w:shd w:val="clear" w:color="auto" w:fill="FFFFFF"/>
+        </w:rPr>
+        <w:t>Swing</w:t>
+      </w:r>
+      <w:r>
+        <w:rPr>
+          <w:rFonts w:ascii="Arial" w:hAnsi="Arial" w:cs="Arial"/>
+          <w:color w:val="202124"/>
+          <w:shd w:val="clear" w:color="auto" w:fill="FFFFFF"/>
+        </w:rPr>
+        <w:t> in </w:t>
+      </w:r>
+      <w:r>
+        <w:rPr>
+          <w:rFonts w:ascii="Arial" w:hAnsi="Arial" w:cs="Arial"/>
+          <w:b/>
+          <w:bCs/>
+          <w:color w:val="202124"/>
+          <w:shd w:val="clear" w:color="auto" w:fill="FFFFFF"/>
+        </w:rPr>
+        <w:t>java</w:t>
+      </w:r>
+      <w:r>
+        <w:rPr>
+          <w:rFonts w:ascii="Arial" w:hAnsi="Arial" w:cs="Arial"/>
+          <w:color w:val="202124"/>
+          <w:shd w:val="clear" w:color="auto" w:fill="FFFFFF"/>
+        </w:rPr>
+        <w:t> is part of </w:t>
+      </w:r>
+      <w:r>
+        <w:rPr>
+          <w:rFonts w:ascii="Arial" w:hAnsi="Arial" w:cs="Arial"/>
+          <w:b/>
+          <w:bCs/>
+          <w:color w:val="202124"/>
+          <w:shd w:val="clear" w:color="auto" w:fill="FFFFFF"/>
+        </w:rPr>
+        <w:t>Java</w:t>
+      </w:r>
+      <w:r>
+        <w:rPr>
+          <w:rFonts w:ascii="Arial" w:hAnsi="Arial" w:cs="Arial"/>
+          <w:color w:val="202124"/>
+          <w:shd w:val="clear" w:color="auto" w:fill="FFFFFF"/>
+        </w:rPr>
+        <w:t> foundation class which is lightweight and platform independent. It is </w:t>
+      </w:r>
+      <w:r>
+        <w:rPr>
+          <w:rFonts w:ascii="Arial" w:hAnsi="Arial" w:cs="Arial"/>
+          <w:b/>
+          <w:bCs/>
+          <w:color w:val="202124"/>
+          <w:shd w:val="clear" w:color="auto" w:fill="FFFFFF"/>
+        </w:rPr>
+        <w:t>used</w:t>
+      </w:r>
+      <w:r>
+        <w:rPr>
+          <w:rFonts w:ascii="Arial" w:hAnsi="Arial" w:cs="Arial"/>
+          <w:color w:val="202124"/>
+          <w:shd w:val="clear" w:color="auto" w:fill="FFFFFF"/>
+        </w:rPr>
+        <w:t> for creating window based applications. It includes components like button, scroll bar, text field etc. Putting together all these components makes a graphical user interface.</w:t>
+      </w:r>
+    </w:p>
+    <w:p>
+      <w:r>
+        <w:rPr>
+          <w:noProof/>
+        </w:rPr>
+        <w:t xml:space="preserve"> </w:t>
+      </w:r>
+      <w:r>
+        <w:rPr>
+          <w:rFonts w:ascii="Arial" w:hAnsi="Arial" w:cs="Arial"/>
+          <w:b/>
+          <w:bCs/>
+          <w:color w:val="202124"/>
+          <w:shd w:val="clear" w:color="auto" w:fill="FFFFFF"/>
+        </w:rPr>
+        <w:t>Swing</w:t>
+      </w:r>
+      <w:r>
+        <w:rPr>
+          <w:rFonts w:ascii="Arial" w:hAnsi="Arial" w:cs="Arial"/>
+          <w:color w:val="202124"/>
+          <w:shd w:val="clear" w:color="auto" w:fill="FFFFFF"/>
+        </w:rPr>
+        <w:t> is a platform-independent, "model–view–controller" GUI </w:t>
+      </w:r>
+      <w:r>
+        <w:rPr>
+          <w:rFonts w:ascii="Arial" w:hAnsi="Arial" w:cs="Arial"/>
+          <w:b/>
+          <w:bCs/>
+          <w:color w:val="202124"/>
+          <w:shd w:val="clear" w:color="auto" w:fill="FFFFFF"/>
+        </w:rPr>
+        <w:t>framework</w:t>
+      </w:r>
+      <w:r>
+        <w:rPr>
+          <w:rFonts w:ascii="Arial" w:hAnsi="Arial" w:cs="Arial"/>
+          <w:color w:val="202124"/>
+          <w:shd w:val="clear" w:color="auto" w:fill="FFFFFF"/>
+        </w:rPr>
+        <w:t> for </w:t>
+      </w:r>
+      <w:r>
+        <w:rPr>
+          <w:rFonts w:ascii="Arial" w:hAnsi="Arial" w:cs="Arial"/>
+          <w:b/>
+          <w:bCs/>
+          <w:color w:val="202124"/>
+          <w:shd w:val="clear" w:color="auto" w:fill="FFFFFF"/>
+        </w:rPr>
+        <w:t>Java</w:t>
+      </w:r>
+      <w:r>
+        <w:rPr>
+          <w:rFonts w:ascii="Arial" w:hAnsi="Arial" w:cs="Arial"/>
+          <w:color w:val="202124"/>
+          <w:shd w:val="clear" w:color="auto" w:fill="FFFFFF"/>
+        </w:rPr>
+        <w:t>, which follows a single-threaded programming model. Additionally, this </w:t>
+      </w:r>
+      <w:r>
+        <w:rPr>
+          <w:rFonts w:ascii="Arial" w:hAnsi="Arial" w:cs="Arial"/>
+          <w:b/>
+          <w:bCs/>
+          <w:color w:val="202124"/>
+          <w:shd w:val="clear" w:color="auto" w:fill="FFFFFF"/>
+        </w:rPr>
+        <w:t>framework</w:t>
+      </w:r>
+      <w:r>
+        <w:rPr>
+          <w:rFonts w:ascii="Arial" w:hAnsi="Arial" w:cs="Arial"/>
+          <w:color w:val="202124"/>
+          <w:shd w:val="clear" w:color="auto" w:fill="FFFFFF"/>
+        </w:rPr>
+        <w:t xml:space="preserve"> provides a layer of </w:t>
+      </w:r>
+      <w:r>
+        <w:rPr>
+          <w:rFonts w:ascii="Arial" w:hAnsi="Arial" w:cs="Arial"/>
+          <w:color w:val="202124"/>
+          <w:shd w:val="clear" w:color="auto" w:fill="FFFFFF"/>
+        </w:rPr>
+        <w:lastRenderedPageBreak/>
+        <w:t>abstraction between the code structure and graphic presentation of a </w:t>
+      </w:r>
+      <w:r>
+        <w:rPr>
+          <w:rFonts w:ascii="Arial" w:hAnsi="Arial" w:cs="Arial"/>
+          <w:b/>
+          <w:bCs/>
+          <w:color w:val="202124"/>
+          <w:shd w:val="clear" w:color="auto" w:fill="FFFFFF"/>
+        </w:rPr>
+        <w:t>Swing</w:t>
+      </w:r>
+      <w:r>
+        <w:rPr>
+          <w:rFonts w:ascii="Arial" w:hAnsi="Arial" w:cs="Arial"/>
+          <w:color w:val="202124"/>
+          <w:shd w:val="clear" w:color="auto" w:fill="FFFFFF"/>
+        </w:rPr>
+        <w:t>-based GUI.</w:t>
+      </w:r>
+      <w:r>
+        <w:rPr>
+          <w:noProof/>
+        </w:rPr>
+        <w:drawing>
+          <wp:inline distT="0" distB="0" distL="0" distR="0" wp14:anchorId="35A05B8D" wp14:editId="6BF057D9">
+            <wp:extent cx="5943600" cy="4799180"/>
+            <wp:effectExtent l="0" t="0" r="0" b="1905"/>
+            <wp:docPr id="14" name="Picture 14" descr="hierarchy of javax swing"/>
+            <wp:cNvGraphicFramePr>
+              <a:graphicFrameLocks xmlns:a="http://schemas.openxmlformats.org/drawingml/2006/main" noChangeAspect="1"/>
+            </wp:cNvGraphicFramePr>
+            <a:graphic xmlns:a="http://schemas.openxmlformats.org/drawingml/2006/main">
+              <a:graphicData uri="http://schemas.openxmlformats.org/drawingml/2006/picture">
+                <pic:pic xmlns:pic="http://schemas.openxmlformats.org/drawingml/2006/picture">
+                  <pic:nvPicPr>
+                    <pic:cNvPr id="0" name="Picture 2" descr="hierarchy of javax swing"/>
+                    <pic:cNvPicPr>
+                      <a:picLocks noChangeAspect="1" noChangeArrowheads="1"/>
+                    </pic:cNvPicPr>
+                  </pic:nvPicPr>
+                  <pic:blipFill>
+                    <a:blip r:embed="rId29">
+                      <a:extLst>
+                        <a:ext uri="{28A0092B-C50C-407E-A947-70E740481C1C}">
+                          <a14:useLocalDpi xmlns:a14="http://schemas.microsoft.com/office/drawing/2010/main" val="0"/>
+                        </a:ext>
+                      </a:extLst>
+                    </a:blip>
+                    <a:srcRect/>
+                    <a:stretch>
+                      <a:fillRect/>
+                    </a:stretch>
+                  </pic:blipFill>
+                  <pic:spPr bwMode="auto">
+                    <a:xfrm>
+                      <a:off x="0" y="0"/>
+                      <a:ext cx="5943600" cy="4799180"/>
+                    </a:xfrm>
+                    <a:prstGeom prst="rect">
+                      <a:avLst/>
+                    </a:prstGeom>
+                    <a:noFill/>
+                    <a:ln>
+                      <a:noFill/>
+                    </a:ln>
+                  </pic:spPr>
+                </pic:pic>
+              </a:graphicData>
+            </a:graphic>
+          </wp:inline>
+        </w:drawing>
+      </w:r>
+    </w:p>
+    <w:p>
+      <w:r>
+        <w:t>Swing vs AWT…is it outdated?</w:t>
       </w:r>
     </w:p>
     <w:sectPr>

</xml_diff>

<commit_message>
updating journal and timelog
</commit_message>
<xml_diff>
--- a/DesignDocs/Journal.md.docx
+++ b/DesignDocs/Journal.md.docx
@@ -31,18 +31,25 @@
           <w:i/>
           <w:iCs/>
         </w:rPr>
-        <w:t xml:space="preserve">Week 1: 7 </w:t>
-      </w:r>
-      <w:proofErr w:type="spellStart"/>
+        <w:t>Week 1: 7 hrs</w:t>
+      </w:r>
+    </w:p>
+    <w:p>
+      <w:pPr>
+        <w:spacing w:line="240" w:lineRule="auto"/>
+        <w:ind w:left="1007"/>
+        <w:rPr>
+          <w:rFonts w:ascii="Calibri" w:eastAsia="Times New Roman" w:hAnsi="Calibri" w:cs="Calibri"/>
+        </w:rPr>
+      </w:pPr>
       <w:r>
         <w:rPr>
           <w:rFonts w:ascii="Calibri" w:eastAsia="Times New Roman" w:hAnsi="Calibri" w:cs="Calibri"/>
           <w:i/>
           <w:iCs/>
         </w:rPr>
-        <w:t>hrs</w:t>
-      </w:r>
-      <w:proofErr w:type="spellEnd"/>
+        <w:t>Week 2: 13  hrs</w:t>
+      </w:r>
     </w:p>
     <w:p>
       <w:pPr>
@@ -55,44 +62,9 @@
       <w:r>
         <w:rPr>
           <w:rFonts w:ascii="Calibri" w:eastAsia="Times New Roman" w:hAnsi="Calibri" w:cs="Calibri"/>
-          <w:i/>
-          <w:iCs/>
-        </w:rPr>
-        <w:t xml:space="preserve">Week 2: 13  </w:t>
-      </w:r>
-      <w:proofErr w:type="spellStart"/>
-      <w:r>
-        <w:rPr>
-          <w:rFonts w:ascii="Calibri" w:eastAsia="Times New Roman" w:hAnsi="Calibri" w:cs="Calibri"/>
-          <w:i/>
-          <w:iCs/>
-        </w:rPr>
-        <w:t>hrs</w:t>
-      </w:r>
-      <w:proofErr w:type="spellEnd"/>
-    </w:p>
-    <w:p>
-      <w:pPr>
-        <w:spacing w:line="240" w:lineRule="auto"/>
-        <w:ind w:left="1007"/>
-        <w:rPr>
-          <w:rFonts w:ascii="Calibri" w:eastAsia="Times New Roman" w:hAnsi="Calibri" w:cs="Calibri"/>
-        </w:rPr>
-      </w:pPr>
-      <w:r>
-        <w:rPr>
-          <w:rFonts w:ascii="Calibri" w:eastAsia="Times New Roman" w:hAnsi="Calibri" w:cs="Calibri"/>
-        </w:rPr>
-        <w:t xml:space="preserve">Week 3: 19 </w:t>
-      </w:r>
-      <w:proofErr w:type="spellStart"/>
-      <w:r>
-        <w:rPr>
-          <w:rFonts w:ascii="Calibri" w:eastAsia="Times New Roman" w:hAnsi="Calibri" w:cs="Calibri"/>
-        </w:rPr>
-        <w:t>hrs</w:t>
-      </w:r>
-      <w:proofErr w:type="spellEnd"/>
+        </w:rPr>
+        <w:t>Week 3: 19 hrs</w:t>
+      </w:r>
     </w:p>
     <w:p>
       <w:pPr>
@@ -248,21 +220,7 @@
               <w:rPr>
                 <w:rFonts w:ascii="Calibri" w:eastAsia="Times New Roman" w:hAnsi="Calibri" w:cs="Calibri"/>
               </w:rPr>
-              <w:t xml:space="preserve">Looked up how to add </w:t>
-            </w:r>
-            <w:proofErr w:type="spellStart"/>
-            <w:r>
-              <w:rPr>
-                <w:rFonts w:ascii="Calibri" w:eastAsia="Times New Roman" w:hAnsi="Calibri" w:cs="Calibri"/>
-              </w:rPr>
-              <w:t>onenote</w:t>
-            </w:r>
-            <w:proofErr w:type="spellEnd"/>
-            <w:r>
-              <w:rPr>
-                <w:rFonts w:ascii="Calibri" w:eastAsia="Times New Roman" w:hAnsi="Calibri" w:cs="Calibri"/>
-              </w:rPr>
-              <w:t xml:space="preserve"> file to git…didn't find what I wanted</w:t>
+              <w:t>Looked up how to add onenote file to git…didn't find what I wanted</w:t>
             </w:r>
           </w:p>
         </w:tc>
@@ -357,16 +315,8 @@
         <w:rPr>
           <w:rFonts w:ascii="Calibri" w:eastAsia="Times New Roman" w:hAnsi="Calibri" w:cs="Calibri"/>
         </w:rPr>
-        <w:t>Need to start drilling down features/</w:t>
-      </w:r>
-      <w:proofErr w:type="spellStart"/>
-      <w:r>
-        <w:rPr>
-          <w:rFonts w:ascii="Calibri" w:eastAsia="Times New Roman" w:hAnsi="Calibri" w:cs="Calibri"/>
-        </w:rPr>
-        <w:t>mvp</w:t>
-      </w:r>
-      <w:proofErr w:type="spellEnd"/>
+        <w:t>Need to start drilling down features/mvp</w:t>
+      </w:r>
     </w:p>
     <w:p>
       <w:pPr>
@@ -385,21 +335,7 @@
         <w:rPr>
           <w:rFonts w:ascii="Calibri" w:eastAsia="Times New Roman" w:hAnsi="Calibri" w:cs="Calibri"/>
         </w:rPr>
-        <w:t>How many pages?  SPA? Or do I need a results servlet/</w:t>
-      </w:r>
-      <w:proofErr w:type="spellStart"/>
-      <w:r>
-        <w:rPr>
-          <w:rFonts w:ascii="Calibri" w:eastAsia="Times New Roman" w:hAnsi="Calibri" w:cs="Calibri"/>
-        </w:rPr>
-        <w:t>jsp</w:t>
-      </w:r>
-      <w:proofErr w:type="spellEnd"/>
-      <w:r>
-        <w:rPr>
-          <w:rFonts w:ascii="Calibri" w:eastAsia="Times New Roman" w:hAnsi="Calibri" w:cs="Calibri"/>
-        </w:rPr>
-        <w:t>?</w:t>
+        <w:t>How many pages?  SPA? Or do I need a results servlet/jsp?</w:t>
       </w:r>
     </w:p>
     <w:p>
@@ -757,35 +693,7 @@
         <w:rPr>
           <w:rFonts w:ascii="Calibri" w:eastAsia="Times New Roman" w:hAnsi="Calibri" w:cs="Calibri"/>
         </w:rPr>
-        <w:t xml:space="preserve">Think about how to do the search by location, </w:t>
-      </w:r>
-      <w:proofErr w:type="spellStart"/>
-      <w:r>
-        <w:rPr>
-          <w:rFonts w:ascii="Calibri" w:eastAsia="Times New Roman" w:hAnsi="Calibri" w:cs="Calibri"/>
-        </w:rPr>
-        <w:t>zipcode</w:t>
-      </w:r>
-      <w:proofErr w:type="spellEnd"/>
-      <w:r>
-        <w:rPr>
-          <w:rFonts w:ascii="Calibri" w:eastAsia="Times New Roman" w:hAnsi="Calibri" w:cs="Calibri"/>
-        </w:rPr>
-        <w:t xml:space="preserve"> functions, need google map API thing?  Need to separate by service locations, not </w:t>
-      </w:r>
-      <w:proofErr w:type="spellStart"/>
-      <w:r>
-        <w:rPr>
-          <w:rFonts w:ascii="Calibri" w:eastAsia="Times New Roman" w:hAnsi="Calibri" w:cs="Calibri"/>
-        </w:rPr>
-        <w:t>corp</w:t>
-      </w:r>
-      <w:proofErr w:type="spellEnd"/>
-      <w:r>
-        <w:rPr>
-          <w:rFonts w:ascii="Calibri" w:eastAsia="Times New Roman" w:hAnsi="Calibri" w:cs="Calibri"/>
-        </w:rPr>
-        <w:t xml:space="preserve"> address</w:t>
+        <w:t>Think about how to do the search by location, zipcode functions, need google map API thing?  Need to separate by service locations, not corp address</w:t>
       </w:r>
     </w:p>
     <w:p>
@@ -935,23 +843,7 @@
           <w:rFonts w:ascii="Calibri" w:eastAsia="Times New Roman" w:hAnsi="Calibri" w:cs="Calibri"/>
           <w:color w:val="000000"/>
         </w:rPr>
-        <w:t xml:space="preserve"> Which </w:t>
-      </w:r>
-      <w:proofErr w:type="spellStart"/>
-      <w:r>
-        <w:rPr>
-          <w:rFonts w:ascii="Calibri" w:eastAsia="Times New Roman" w:hAnsi="Calibri" w:cs="Calibri"/>
-          <w:color w:val="000000"/>
-        </w:rPr>
-        <w:t>apis</w:t>
-      </w:r>
-      <w:proofErr w:type="spellEnd"/>
-      <w:r>
-        <w:rPr>
-          <w:rFonts w:ascii="Calibri" w:eastAsia="Times New Roman" w:hAnsi="Calibri" w:cs="Calibri"/>
-          <w:color w:val="000000"/>
-        </w:rPr>
-        <w:t xml:space="preserve"> to use?</w:t>
+        <w:t> Which apis to use?</w:t>
       </w:r>
     </w:p>
     <w:p>
@@ -1101,23 +993,7 @@
           <w:rFonts w:ascii="Calibri" w:eastAsia="Times New Roman" w:hAnsi="Calibri" w:cs="Calibri"/>
           <w:color w:val="000000"/>
         </w:rPr>
-        <w:t xml:space="preserve"> What are my entities?? I need some many to many relationships, how do decide what they </w:t>
-      </w:r>
-      <w:proofErr w:type="spellStart"/>
-      <w:r>
-        <w:rPr>
-          <w:rFonts w:ascii="Calibri" w:eastAsia="Times New Roman" w:hAnsi="Calibri" w:cs="Calibri"/>
-          <w:color w:val="000000"/>
-        </w:rPr>
-        <w:t>are?SuperClasses</w:t>
-      </w:r>
-      <w:proofErr w:type="spellEnd"/>
-      <w:r>
-        <w:rPr>
-          <w:rFonts w:ascii="Calibri" w:eastAsia="Times New Roman" w:hAnsi="Calibri" w:cs="Calibri"/>
-          <w:color w:val="000000"/>
-        </w:rPr>
-        <w:t>/subclasses, inheritance, INTERFACES?</w:t>
+        <w:t> What are my entities?? I need some many to many relationships, how do decide what they are?SuperClasses/subclasses, inheritance, INTERFACES?</w:t>
       </w:r>
     </w:p>
     <w:p>
@@ -1245,23 +1121,7 @@
           <w:rFonts w:ascii="Calibri" w:eastAsia="Times New Roman" w:hAnsi="Calibri" w:cs="Calibri"/>
           <w:color w:val="000000"/>
         </w:rPr>
-        <w:t xml:space="preserve"> What about </w:t>
-      </w:r>
-      <w:proofErr w:type="spellStart"/>
-      <w:r>
-        <w:rPr>
-          <w:rFonts w:ascii="Calibri" w:eastAsia="Times New Roman" w:hAnsi="Calibri" w:cs="Calibri"/>
-          <w:color w:val="000000"/>
-        </w:rPr>
-        <w:t>api</w:t>
-      </w:r>
-      <w:proofErr w:type="spellEnd"/>
-      <w:r>
-        <w:rPr>
-          <w:rFonts w:ascii="Calibri" w:eastAsia="Times New Roman" w:hAnsi="Calibri" w:cs="Calibri"/>
-          <w:color w:val="000000"/>
-        </w:rPr>
-        <w:t xml:space="preserve"> data?? How is that modeled/mapped?</w:t>
+        <w:t> What about api data?? How is that modeled/mapped?</w:t>
       </w:r>
     </w:p>
     <w:p>
@@ -1587,21 +1447,7 @@
         <w:rPr>
           <w:rFonts w:ascii="Calibri" w:eastAsia="Times New Roman" w:hAnsi="Calibri" w:cs="Calibri"/>
         </w:rPr>
-        <w:t xml:space="preserve">-seems like it's just for keeping track of tasks and goals, </w:t>
-      </w:r>
-      <w:proofErr w:type="spellStart"/>
-      <w:r>
-        <w:rPr>
-          <w:rFonts w:ascii="Calibri" w:eastAsia="Times New Roman" w:hAnsi="Calibri" w:cs="Calibri"/>
-        </w:rPr>
-        <w:t>etc</w:t>
-      </w:r>
-      <w:proofErr w:type="spellEnd"/>
-      <w:r>
-        <w:rPr>
-          <w:rFonts w:ascii="Calibri" w:eastAsia="Times New Roman" w:hAnsi="Calibri" w:cs="Calibri"/>
-        </w:rPr>
-        <w:t>…limited scope for what I need, I want something that helps me figure out what to do LOL!</w:t>
+        <w:t>-seems like it's just for keeping track of tasks and goals, etc…limited scope for what I need, I want something that helps me figure out what to do LOL!</w:t>
       </w:r>
     </w:p>
     <w:p>
@@ -2363,16 +2209,8 @@
         <w:rPr>
           <w:rFonts w:ascii="Calibri" w:eastAsia="Times New Roman" w:hAnsi="Calibri" w:cs="Calibri"/>
         </w:rPr>
-        <w:t xml:space="preserve">Tuesday, 2/1/21, 3 </w:t>
-      </w:r>
-      <w:proofErr w:type="spellStart"/>
-      <w:r>
-        <w:rPr>
-          <w:rFonts w:ascii="Calibri" w:eastAsia="Times New Roman" w:hAnsi="Calibri" w:cs="Calibri"/>
-        </w:rPr>
-        <w:t>hrs</w:t>
-      </w:r>
-      <w:proofErr w:type="spellEnd"/>
+        <w:t>Tuesday, 2/1/21, 3 hrs</w:t>
+      </w:r>
     </w:p>
     <w:p>
       <w:pPr>
@@ -2416,21 +2254,7 @@
         <w:rPr>
           <w:rFonts w:ascii="Calibri" w:eastAsia="Times New Roman" w:hAnsi="Calibri" w:cs="Calibri"/>
         </w:rPr>
-        <w:t xml:space="preserve">-Adding </w:t>
-      </w:r>
-      <w:proofErr w:type="spellStart"/>
-      <w:r>
-        <w:rPr>
-          <w:rFonts w:ascii="Calibri" w:eastAsia="Times New Roman" w:hAnsi="Calibri" w:cs="Calibri"/>
-        </w:rPr>
-        <w:t>figma</w:t>
-      </w:r>
-      <w:proofErr w:type="spellEnd"/>
-      <w:r>
-        <w:rPr>
-          <w:rFonts w:ascii="Calibri" w:eastAsia="Times New Roman" w:hAnsi="Calibri" w:cs="Calibri"/>
-        </w:rPr>
-        <w:t xml:space="preserve"> project to start wireframing</w:t>
+        <w:t>-Adding figma project to start wireframing</w:t>
       </w:r>
     </w:p>
     <w:p>
@@ -2510,21 +2334,7 @@
         <w:rPr>
           <w:rFonts w:ascii="Calibri" w:eastAsia="Times New Roman" w:hAnsi="Calibri" w:cs="Calibri"/>
         </w:rPr>
-        <w:t xml:space="preserve">There is no need to see flowers any other way than the way they always have been seen…"  Cue chorus of </w:t>
-      </w:r>
-      <w:proofErr w:type="spellStart"/>
-      <w:r>
-        <w:rPr>
-          <w:rFonts w:ascii="Calibri" w:eastAsia="Times New Roman" w:hAnsi="Calibri" w:cs="Calibri"/>
-        </w:rPr>
-        <w:t>children.."But</w:t>
-      </w:r>
-      <w:proofErr w:type="spellEnd"/>
-      <w:r>
-        <w:rPr>
-          <w:rFonts w:ascii="Calibri" w:eastAsia="Times New Roman" w:hAnsi="Calibri" w:cs="Calibri"/>
-        </w:rPr>
-        <w:t xml:space="preserve"> there are so many colors in the rainbow, so many colors in the morning sun, there are so many colors in the flowers, and I see every one".  </w:t>
+        <w:t xml:space="preserve">There is no need to see flowers any other way than the way they always have been seen…"  Cue chorus of children.."But there are so many colors in the rainbow, so many colors in the morning sun, there are so many colors in the flowers, and I see every one".  </w:t>
       </w:r>
     </w:p>
     <w:p>
@@ -2721,9 +2531,8 @@
           <w:sz w:val="28"/>
           <w:szCs w:val="28"/>
         </w:rPr>
-        <w:t xml:space="preserve">Revelation, or not, but this is my favorite part of this whole Web Dev stuff.  I </w:t>
-      </w:r>
-      <w:proofErr w:type="spellStart"/>
+        <w:t xml:space="preserve">Revelation, or not, but this is my favorite part of this whole Web Dev stuff.  I kinda knew it while taking UIUX class with Kari, but I figure everyone likes it because it's fun and creative, it's like the candy you get for doing the rest of the not so fun work…  I've gathered that it's really </w:t>
+      </w:r>
       <w:r>
         <w:rPr>
           <w:rFonts w:ascii="Verdana" w:eastAsia="Times New Roman" w:hAnsi="Verdana" w:cs="Calibri"/>
@@ -2731,47 +2540,8 @@
           <w:sz w:val="28"/>
           <w:szCs w:val="28"/>
         </w:rPr>
-        <w:t>kinda</w:t>
-      </w:r>
-      <w:proofErr w:type="spellEnd"/>
-      <w:r>
-        <w:rPr>
-          <w:rFonts w:ascii="Verdana" w:eastAsia="Times New Roman" w:hAnsi="Verdana" w:cs="Calibri"/>
-          <w:color w:val="000000"/>
-          <w:sz w:val="28"/>
-          <w:szCs w:val="28"/>
-        </w:rPr>
-        <w:t xml:space="preserve"> knew it while taking UIUX class with Kari, but I figure everyone likes it because it's fun and creative, it's like the candy you get for doing the rest of the not so fun work…  I've gathered that it's really </w:t>
-      </w:r>
-      <w:r>
-        <w:rPr>
-          <w:rFonts w:ascii="Verdana" w:eastAsia="Times New Roman" w:hAnsi="Verdana" w:cs="Calibri"/>
-          <w:color w:val="000000"/>
-          <w:sz w:val="28"/>
-          <w:szCs w:val="28"/>
-        </w:rPr>
         <w:lastRenderedPageBreak/>
-        <w:t xml:space="preserve">hard to break into the UIUX field, and I don't have the graphic design background that most are looking for.  My favorite part is the sociology; delving into the problem that you are trying to solve, or the product and </w:t>
-      </w:r>
-      <w:proofErr w:type="spellStart"/>
-      <w:r>
-        <w:rPr>
-          <w:rFonts w:ascii="Verdana" w:eastAsia="Times New Roman" w:hAnsi="Verdana" w:cs="Calibri"/>
-          <w:color w:val="000000"/>
-          <w:sz w:val="28"/>
-          <w:szCs w:val="28"/>
-        </w:rPr>
-        <w:t>it's</w:t>
-      </w:r>
-      <w:proofErr w:type="spellEnd"/>
-      <w:r>
-        <w:rPr>
-          <w:rFonts w:ascii="Verdana" w:eastAsia="Times New Roman" w:hAnsi="Verdana" w:cs="Calibri"/>
-          <w:color w:val="000000"/>
-          <w:sz w:val="28"/>
-          <w:szCs w:val="28"/>
-        </w:rPr>
-        <w:t xml:space="preserve"> target market in commercial venues…and researching the social variables, configuring user research experiments and testing… </w:t>
+        <w:t xml:space="preserve">hard to break into the UIUX field, and I don't have the graphic design background that most are looking for.  My favorite part is the sociology; delving into the problem that you are trying to solve, or the product and it's target market in commercial venues…and researching the social variables, configuring user research experiments and testing… </w:t>
       </w:r>
       <w:r>
         <w:rPr>
@@ -3425,63 +3195,21 @@
         <w:rPr>
           <w:rFonts w:ascii="Calibri" w:eastAsia="Times New Roman" w:hAnsi="Calibri" w:cs="Calibri"/>
         </w:rPr>
-        <w:t xml:space="preserve">4.5 </w:t>
-      </w:r>
-      <w:proofErr w:type="spellStart"/>
-      <w:r>
-        <w:rPr>
-          <w:rFonts w:ascii="Calibri" w:eastAsia="Times New Roman" w:hAnsi="Calibri" w:cs="Calibri"/>
-        </w:rPr>
-        <w:t>hrs</w:t>
-      </w:r>
-      <w:proofErr w:type="spellEnd"/>
-      <w:r>
-        <w:rPr>
-          <w:rFonts w:ascii="Calibri" w:eastAsia="Times New Roman" w:hAnsi="Calibri" w:cs="Calibri"/>
-        </w:rPr>
-        <w:t xml:space="preserve">   class work; log4j, added to project, </w:t>
-      </w:r>
-    </w:p>
-    <w:p>
-      <w:pPr>
-        <w:spacing w:after="0" w:line="240" w:lineRule="auto"/>
-        <w:rPr>
-          <w:rFonts w:ascii="Calibri" w:eastAsia="Times New Roman" w:hAnsi="Calibri" w:cs="Calibri"/>
-        </w:rPr>
-      </w:pPr>
-      <w:r>
-        <w:rPr>
-          <w:rFonts w:ascii="Calibri" w:eastAsia="Times New Roman" w:hAnsi="Calibri" w:cs="Calibri"/>
-        </w:rPr>
-        <w:t xml:space="preserve">Sun: 4 </w:t>
-      </w:r>
-      <w:proofErr w:type="spellStart"/>
-      <w:r>
-        <w:rPr>
-          <w:rFonts w:ascii="Calibri" w:eastAsia="Times New Roman" w:hAnsi="Calibri" w:cs="Calibri"/>
-        </w:rPr>
-        <w:t>hrs</w:t>
-      </w:r>
-      <w:proofErr w:type="spellEnd"/>
-      <w:r>
-        <w:rPr>
-          <w:rFonts w:ascii="Calibri" w:eastAsia="Times New Roman" w:hAnsi="Calibri" w:cs="Calibri"/>
-        </w:rPr>
-        <w:t xml:space="preserve">, class , </w:t>
-      </w:r>
-      <w:proofErr w:type="spellStart"/>
-      <w:r>
-        <w:rPr>
-          <w:rFonts w:ascii="Calibri" w:eastAsia="Times New Roman" w:hAnsi="Calibri" w:cs="Calibri"/>
-        </w:rPr>
-        <w:t>junit</w:t>
-      </w:r>
-      <w:proofErr w:type="spellEnd"/>
-      <w:r>
-        <w:rPr>
-          <w:rFonts w:ascii="Calibri" w:eastAsia="Times New Roman" w:hAnsi="Calibri" w:cs="Calibri"/>
-        </w:rPr>
-        <w:t>, very frustrating</w:t>
+        <w:t xml:space="preserve">4.5 hrs   class work; log4j, added to project, </w:t>
+      </w:r>
+    </w:p>
+    <w:p>
+      <w:pPr>
+        <w:spacing w:after="0" w:line="240" w:lineRule="auto"/>
+        <w:rPr>
+          <w:rFonts w:ascii="Calibri" w:eastAsia="Times New Roman" w:hAnsi="Calibri" w:cs="Calibri"/>
+        </w:rPr>
+      </w:pPr>
+      <w:r>
+        <w:rPr>
+          <w:rFonts w:ascii="Calibri" w:eastAsia="Times New Roman" w:hAnsi="Calibri" w:cs="Calibri"/>
+        </w:rPr>
+        <w:t>Sun: 4 hrs, class , junit, very frustrating</w:t>
       </w:r>
     </w:p>
     <w:p>
@@ -3531,390 +3259,880 @@
           <w:sz w:val="32"/>
           <w:szCs w:val="32"/>
         </w:rPr>
-        <w:t xml:space="preserve"> 15 </w:t>
-      </w:r>
-      <w:proofErr w:type="spellStart"/>
-      <w:r>
+        <w:t xml:space="preserve"> 15 hrs</w:t>
+      </w:r>
+    </w:p>
+    <w:p>
+      <w:pPr>
+        <w:spacing w:after="0" w:line="240" w:lineRule="auto"/>
+        <w:rPr>
+          <w:rFonts w:ascii="Calibri" w:eastAsia="Times New Roman" w:hAnsi="Calibri" w:cs="Calibri"/>
+        </w:rPr>
+      </w:pPr>
+    </w:p>
+    <w:p>
+      <w:pPr>
+        <w:spacing w:after="0" w:line="240" w:lineRule="auto"/>
         <w:rPr>
           <w:rFonts w:ascii="Calibri" w:eastAsia="Times New Roman" w:hAnsi="Calibri" w:cs="Calibri"/>
           <w:b/>
           <w:bCs/>
-          <w:sz w:val="32"/>
-          <w:szCs w:val="32"/>
-        </w:rPr>
-        <w:t>hrs</w:t>
-      </w:r>
-      <w:proofErr w:type="spellEnd"/>
-    </w:p>
-    <w:p>
-      <w:pPr>
-        <w:spacing w:after="0" w:line="240" w:lineRule="auto"/>
-        <w:rPr>
-          <w:rFonts w:ascii="Calibri" w:eastAsia="Times New Roman" w:hAnsi="Calibri" w:cs="Calibri"/>
-        </w:rPr>
-      </w:pPr>
-    </w:p>
-    <w:p>
-      <w:pPr>
-        <w:spacing w:after="0" w:line="240" w:lineRule="auto"/>
+        </w:rPr>
+      </w:pPr>
+      <w:r>
         <w:rPr>
           <w:rFonts w:ascii="Calibri" w:eastAsia="Times New Roman" w:hAnsi="Calibri" w:cs="Calibri"/>
           <w:b/>
           <w:bCs/>
         </w:rPr>
-      </w:pPr>
-      <w:r>
+        <w:t xml:space="preserve">Mon: 4 hrs, captcha exercise, </w:t>
+      </w:r>
+    </w:p>
+    <w:p>
+      <w:pPr>
+        <w:spacing w:after="0" w:line="240" w:lineRule="auto"/>
+        <w:ind w:left="540"/>
+        <w:rPr>
+          <w:rFonts w:ascii="Calibri" w:eastAsia="Times New Roman" w:hAnsi="Calibri" w:cs="Calibri"/>
+        </w:rPr>
+      </w:pPr>
+      <w:r>
+        <w:rPr>
+          <w:rFonts w:ascii="Calibri" w:eastAsia="Times New Roman" w:hAnsi="Calibri" w:cs="Calibri"/>
+        </w:rPr>
+        <w:t>Review project docs</w:t>
+      </w:r>
+    </w:p>
+    <w:p>
+      <w:pPr>
+        <w:spacing w:after="0" w:line="240" w:lineRule="auto"/>
+        <w:ind w:left="540"/>
+        <w:rPr>
+          <w:rFonts w:ascii="Calibri" w:eastAsia="Times New Roman" w:hAnsi="Calibri" w:cs="Calibri"/>
+        </w:rPr>
+      </w:pPr>
+      <w:r>
+        <w:rPr>
+          <w:rFonts w:ascii="Calibri" w:eastAsia="Times New Roman" w:hAnsi="Calibri" w:cs="Calibri"/>
+        </w:rPr>
+        <w:t>Created dbERD diagram in vertabello</w:t>
+      </w:r>
+    </w:p>
+    <w:p>
+      <w:pPr>
+        <w:spacing w:after="0" w:line="240" w:lineRule="auto"/>
+        <w:ind w:left="540"/>
+        <w:rPr>
+          <w:rFonts w:ascii="Calibri" w:eastAsia="Times New Roman" w:hAnsi="Calibri" w:cs="Calibri"/>
+        </w:rPr>
+      </w:pPr>
+      <w:r>
+        <w:rPr>
+          <w:rFonts w:ascii="Calibri" w:eastAsia="Times New Roman" w:hAnsi="Calibri" w:cs="Calibri"/>
+        </w:rPr>
+        <w:t>Created application flow md</w:t>
+      </w:r>
+    </w:p>
+    <w:p>
+      <w:pPr>
+        <w:spacing w:after="0" w:line="240" w:lineRule="auto"/>
+        <w:ind w:left="540"/>
+        <w:rPr>
+          <w:rFonts w:ascii="Calibri" w:eastAsia="Times New Roman" w:hAnsi="Calibri" w:cs="Calibri"/>
+        </w:rPr>
+      </w:pPr>
+      <w:r>
+        <w:rPr>
+          <w:rFonts w:ascii="Calibri" w:eastAsia="Times New Roman" w:hAnsi="Calibri" w:cs="Calibri"/>
+        </w:rPr>
+        <w:t>Worked on wireframes</w:t>
+      </w:r>
+    </w:p>
+    <w:p>
+      <w:pPr>
+        <w:spacing w:after="0" w:line="240" w:lineRule="auto"/>
+        <w:rPr>
+          <w:rFonts w:ascii="Calibri" w:eastAsia="Times New Roman" w:hAnsi="Calibri" w:cs="Calibri"/>
+        </w:rPr>
+      </w:pPr>
+      <w:r>
+        <w:rPr>
+          <w:rFonts w:ascii="Calibri" w:eastAsia="Times New Roman" w:hAnsi="Calibri" w:cs="Calibri"/>
+        </w:rPr>
+        <w:t xml:space="preserve">The Entity Relationship diagram, Wireframes, </w:t>
+      </w:r>
+    </w:p>
+    <w:p>
+      <w:pPr>
+        <w:spacing w:after="0" w:line="240" w:lineRule="auto"/>
+        <w:rPr>
+          <w:rFonts w:ascii="Calibri" w:eastAsia="Times New Roman" w:hAnsi="Calibri" w:cs="Calibri"/>
+        </w:rPr>
+      </w:pPr>
+      <w:r>
+        <w:rPr>
+          <w:rFonts w:ascii="Calibri" w:eastAsia="Times New Roman" w:hAnsi="Calibri" w:cs="Calibri"/>
+        </w:rPr>
+        <w:t>I still have some fine tuning, need some feedback…</w:t>
+      </w:r>
+    </w:p>
+    <w:p>
+      <w:pPr>
+        <w:spacing w:after="0" w:line="240" w:lineRule="auto"/>
+        <w:rPr>
+          <w:rFonts w:ascii="Calibri" w:eastAsia="Times New Roman" w:hAnsi="Calibri" w:cs="Calibri"/>
+        </w:rPr>
+      </w:pPr>
+      <w:r>
+        <w:rPr>
+          <w:rFonts w:ascii="Calibri" w:eastAsia="Times New Roman" w:hAnsi="Calibri" w:cs="Calibri"/>
+        </w:rPr>
+        <w:t>Do I want/have time to do the add resource function?</w:t>
+      </w:r>
+    </w:p>
+    <w:p>
+      <w:pPr>
+        <w:spacing w:after="0" w:line="240" w:lineRule="auto"/>
+        <w:rPr>
+          <w:rFonts w:ascii="Calibri" w:eastAsia="Times New Roman" w:hAnsi="Calibri" w:cs="Calibri"/>
+        </w:rPr>
+      </w:pPr>
+      <w:r>
+        <w:rPr>
+          <w:rFonts w:ascii="Calibri" w:eastAsia="Times New Roman" w:hAnsi="Calibri" w:cs="Calibri"/>
+        </w:rPr>
+        <w:t>Need to save some time to CSS, accessibility concerns….</w:t>
+      </w:r>
+    </w:p>
+    <w:p>
+      <w:pPr>
+        <w:spacing w:after="0" w:line="240" w:lineRule="auto"/>
+        <w:ind w:left="540"/>
+        <w:rPr>
+          <w:rFonts w:ascii="Calibri" w:eastAsia="Times New Roman" w:hAnsi="Calibri" w:cs="Calibri"/>
+        </w:rPr>
+      </w:pPr>
+      <w:r>
+        <w:rPr>
+          <w:rFonts w:ascii="Calibri" w:eastAsia="Times New Roman" w:hAnsi="Calibri" w:cs="Calibri"/>
+        </w:rPr>
+        <w:t>Lots of icons</w:t>
+      </w:r>
+    </w:p>
+    <w:p>
+      <w:pPr>
+        <w:spacing w:after="0" w:line="240" w:lineRule="auto"/>
+        <w:ind w:left="540"/>
+        <w:rPr>
+          <w:rFonts w:ascii="Calibri" w:eastAsia="Times New Roman" w:hAnsi="Calibri" w:cs="Calibri"/>
+        </w:rPr>
+      </w:pPr>
+      <w:r>
+        <w:rPr>
+          <w:rFonts w:ascii="Calibri" w:eastAsia="Times New Roman" w:hAnsi="Calibri" w:cs="Calibri"/>
+        </w:rPr>
+        <w:t>Large, simple UI</w:t>
+      </w:r>
+    </w:p>
+    <w:p>
+      <w:pPr>
+        <w:spacing w:after="0" w:line="240" w:lineRule="auto"/>
+        <w:ind w:left="540"/>
+        <w:rPr>
+          <w:rFonts w:ascii="Calibri" w:eastAsia="Times New Roman" w:hAnsi="Calibri" w:cs="Calibri"/>
+        </w:rPr>
+      </w:pPr>
+      <w:r>
+        <w:rPr>
+          <w:rFonts w:ascii="Calibri" w:eastAsia="Times New Roman" w:hAnsi="Calibri" w:cs="Calibri"/>
+        </w:rPr>
+        <w:t>Other java accessibility stuff????</w:t>
+      </w:r>
+    </w:p>
+    <w:p>
+      <w:pPr>
+        <w:spacing w:after="0" w:line="240" w:lineRule="auto"/>
+        <w:ind w:left="540"/>
+        <w:rPr>
+          <w:rFonts w:ascii="Calibri" w:eastAsia="Times New Roman" w:hAnsi="Calibri" w:cs="Calibri"/>
+        </w:rPr>
+      </w:pPr>
+      <w:r>
+        <w:rPr>
+          <w:rFonts w:ascii="Calibri" w:eastAsia="Times New Roman" w:hAnsi="Calibri" w:cs="Calibri"/>
+        </w:rPr>
+        <w:t>Aria labels</w:t>
+      </w:r>
+    </w:p>
+    <w:p>
+      <w:pPr>
+        <w:spacing w:after="0" w:line="240" w:lineRule="auto"/>
+        <w:ind w:left="540"/>
+        <w:rPr>
+          <w:rFonts w:ascii="Calibri" w:eastAsia="Times New Roman" w:hAnsi="Calibri" w:cs="Calibri"/>
+        </w:rPr>
+      </w:pPr>
+      <w:r>
+        <w:rPr>
+          <w:rFonts w:ascii="Calibri" w:eastAsia="Times New Roman" w:hAnsi="Calibri" w:cs="Calibri"/>
+        </w:rPr>
+        <w:t>Html/contrast checkers</w:t>
+      </w:r>
+    </w:p>
+    <w:p>
+      <w:pPr>
+        <w:spacing w:after="0" w:line="240" w:lineRule="auto"/>
+        <w:ind w:left="540"/>
+        <w:rPr>
+          <w:rFonts w:ascii="Calibri" w:eastAsia="Times New Roman" w:hAnsi="Calibri" w:cs="Calibri"/>
+        </w:rPr>
+      </w:pPr>
+      <w:r>
+        <w:rPr>
+          <w:rFonts w:ascii="Calibri" w:eastAsia="Times New Roman" w:hAnsi="Calibri" w:cs="Calibri"/>
+        </w:rPr>
+        <w:t>Java accessibility API!!!</w:t>
+      </w:r>
+    </w:p>
+    <w:p>
+      <w:pPr>
+        <w:spacing w:after="0" w:line="240" w:lineRule="auto"/>
+        <w:ind w:left="540"/>
+        <w:rPr>
+          <w:rFonts w:ascii="Calibri" w:eastAsia="Times New Roman" w:hAnsi="Calibri" w:cs="Calibri"/>
+        </w:rPr>
+      </w:pPr>
+      <w:r>
+        <w:rPr>
+          <w:rFonts w:ascii="Calibri" w:eastAsia="Times New Roman" w:hAnsi="Calibri" w:cs="Calibri"/>
+        </w:rPr>
+        <w:t> </w:t>
+      </w:r>
+    </w:p>
+    <w:p>
+      <w:pPr>
+        <w:spacing w:after="0" w:line="240" w:lineRule="auto"/>
+        <w:rPr>
+          <w:rFonts w:ascii="Calibri" w:eastAsia="Times New Roman" w:hAnsi="Calibri" w:cs="Calibri"/>
+        </w:rPr>
+      </w:pPr>
+      <w:r>
+        <w:rPr>
+          <w:rFonts w:ascii="Calibri" w:eastAsia="Times New Roman" w:hAnsi="Calibri" w:cs="Calibri"/>
+        </w:rPr>
+        <w:t>I need to look into how to make the language changing button</w:t>
+      </w:r>
+    </w:p>
+    <w:p>
+      <w:pPr>
+        <w:spacing w:after="0" w:line="240" w:lineRule="auto"/>
+        <w:rPr>
+          <w:rFonts w:ascii="Calibri" w:eastAsia="Times New Roman" w:hAnsi="Calibri" w:cs="Calibri"/>
+        </w:rPr>
+      </w:pPr>
+      <w:r>
+        <w:rPr>
+          <w:rFonts w:ascii="Calibri" w:eastAsia="Times New Roman" w:hAnsi="Calibri" w:cs="Calibri"/>
+        </w:rPr>
+        <w:t>Do I need to have separate jsps for each entity view?</w:t>
+      </w:r>
+    </w:p>
+    <w:p>
+      <w:pPr>
+        <w:spacing w:after="0" w:line="240" w:lineRule="auto"/>
+        <w:rPr>
+          <w:rFonts w:ascii="Calibri" w:eastAsia="Times New Roman" w:hAnsi="Calibri" w:cs="Calibri"/>
+        </w:rPr>
+      </w:pPr>
+    </w:p>
+    <w:p>
+      <w:pPr>
+        <w:spacing w:after="0" w:line="240" w:lineRule="auto"/>
+        <w:rPr>
+          <w:rFonts w:ascii="Calibri" w:eastAsia="Times New Roman" w:hAnsi="Calibri" w:cs="Calibri"/>
+        </w:rPr>
+      </w:pPr>
+    </w:p>
+    <w:p>
+      <w:pPr>
+        <w:spacing w:after="0" w:line="240" w:lineRule="auto"/>
         <w:rPr>
           <w:rFonts w:ascii="Calibri" w:eastAsia="Times New Roman" w:hAnsi="Calibri" w:cs="Calibri"/>
           <w:b/>
           <w:bCs/>
         </w:rPr>
-        <w:t xml:space="preserve">Mon: 4 </w:t>
-      </w:r>
-      <w:proofErr w:type="spellStart"/>
+      </w:pPr>
       <w:r>
         <w:rPr>
           <w:rFonts w:ascii="Calibri" w:eastAsia="Times New Roman" w:hAnsi="Calibri" w:cs="Calibri"/>
           <w:b/>
           <w:bCs/>
         </w:rPr>
-        <w:t>hrs</w:t>
-      </w:r>
-      <w:proofErr w:type="spellEnd"/>
+        <w:t xml:space="preserve">Tuesday:  2/9/21  </w:t>
+      </w:r>
       <w:r>
         <w:rPr>
           <w:rFonts w:ascii="Calibri" w:eastAsia="Times New Roman" w:hAnsi="Calibri" w:cs="Calibri"/>
           <w:b/>
           <w:bCs/>
         </w:rPr>
-        <w:t xml:space="preserve">, captcha exercise, </w:t>
-      </w:r>
-    </w:p>
-    <w:p>
-      <w:pPr>
-        <w:spacing w:after="0" w:line="240" w:lineRule="auto"/>
-        <w:ind w:left="540"/>
-        <w:rPr>
-          <w:rFonts w:ascii="Calibri" w:eastAsia="Times New Roman" w:hAnsi="Calibri" w:cs="Calibri"/>
-        </w:rPr>
-      </w:pPr>
-      <w:r>
-        <w:rPr>
-          <w:rFonts w:ascii="Calibri" w:eastAsia="Times New Roman" w:hAnsi="Calibri" w:cs="Calibri"/>
-        </w:rPr>
-        <w:t>Review project docs</w:t>
-      </w:r>
-    </w:p>
-    <w:p>
-      <w:pPr>
-        <w:spacing w:after="0" w:line="240" w:lineRule="auto"/>
-        <w:ind w:left="540"/>
-        <w:rPr>
-          <w:rFonts w:ascii="Calibri" w:eastAsia="Times New Roman" w:hAnsi="Calibri" w:cs="Calibri"/>
-        </w:rPr>
-      </w:pPr>
-      <w:r>
-        <w:rPr>
-          <w:rFonts w:ascii="Calibri" w:eastAsia="Times New Roman" w:hAnsi="Calibri" w:cs="Calibri"/>
-        </w:rPr>
-        <w:t xml:space="preserve">Created </w:t>
-      </w:r>
-      <w:proofErr w:type="spellStart"/>
-      <w:r>
-        <w:rPr>
-          <w:rFonts w:ascii="Calibri" w:eastAsia="Times New Roman" w:hAnsi="Calibri" w:cs="Calibri"/>
-        </w:rPr>
-        <w:t>dbERD</w:t>
-      </w:r>
-      <w:proofErr w:type="spellEnd"/>
-      <w:r>
-        <w:rPr>
-          <w:rFonts w:ascii="Calibri" w:eastAsia="Times New Roman" w:hAnsi="Calibri" w:cs="Calibri"/>
-        </w:rPr>
-        <w:t xml:space="preserve"> diagram in </w:t>
-      </w:r>
-      <w:proofErr w:type="spellStart"/>
-      <w:r>
-        <w:rPr>
-          <w:rFonts w:ascii="Calibri" w:eastAsia="Times New Roman" w:hAnsi="Calibri" w:cs="Calibri"/>
-        </w:rPr>
-        <w:t>vertabello</w:t>
-      </w:r>
-      <w:proofErr w:type="spellEnd"/>
-    </w:p>
-    <w:p>
-      <w:pPr>
-        <w:spacing w:after="0" w:line="240" w:lineRule="auto"/>
-        <w:ind w:left="540"/>
-        <w:rPr>
-          <w:rFonts w:ascii="Calibri" w:eastAsia="Times New Roman" w:hAnsi="Calibri" w:cs="Calibri"/>
-        </w:rPr>
-      </w:pPr>
-      <w:r>
-        <w:rPr>
-          <w:rFonts w:ascii="Calibri" w:eastAsia="Times New Roman" w:hAnsi="Calibri" w:cs="Calibri"/>
-        </w:rPr>
-        <w:t>Created application flow md</w:t>
-      </w:r>
-    </w:p>
-    <w:p>
-      <w:pPr>
-        <w:spacing w:after="0" w:line="240" w:lineRule="auto"/>
-        <w:ind w:left="540"/>
-        <w:rPr>
-          <w:rFonts w:ascii="Calibri" w:eastAsia="Times New Roman" w:hAnsi="Calibri" w:cs="Calibri"/>
-        </w:rPr>
-      </w:pPr>
-      <w:r>
-        <w:rPr>
-          <w:rFonts w:ascii="Calibri" w:eastAsia="Times New Roman" w:hAnsi="Calibri" w:cs="Calibri"/>
-        </w:rPr>
-        <w:t>Worked on wireframes</w:t>
-      </w:r>
-    </w:p>
-    <w:p>
-      <w:pPr>
-        <w:spacing w:after="0" w:line="240" w:lineRule="auto"/>
-        <w:rPr>
-          <w:rFonts w:ascii="Calibri" w:eastAsia="Times New Roman" w:hAnsi="Calibri" w:cs="Calibri"/>
-        </w:rPr>
-      </w:pPr>
-      <w:r>
-        <w:rPr>
-          <w:rFonts w:ascii="Calibri" w:eastAsia="Times New Roman" w:hAnsi="Calibri" w:cs="Calibri"/>
-        </w:rPr>
-        <w:t xml:space="preserve">The Entity Relationship diagram, Wireframes, </w:t>
-      </w:r>
-    </w:p>
-    <w:p>
-      <w:pPr>
-        <w:spacing w:after="0" w:line="240" w:lineRule="auto"/>
-        <w:rPr>
-          <w:rFonts w:ascii="Calibri" w:eastAsia="Times New Roman" w:hAnsi="Calibri" w:cs="Calibri"/>
-        </w:rPr>
-      </w:pPr>
-      <w:r>
-        <w:rPr>
-          <w:rFonts w:ascii="Calibri" w:eastAsia="Times New Roman" w:hAnsi="Calibri" w:cs="Calibri"/>
-        </w:rPr>
-        <w:t>I still have some fine tuning, need some feedback…</w:t>
-      </w:r>
-    </w:p>
-    <w:p>
-      <w:pPr>
-        <w:spacing w:after="0" w:line="240" w:lineRule="auto"/>
-        <w:rPr>
-          <w:rFonts w:ascii="Calibri" w:eastAsia="Times New Roman" w:hAnsi="Calibri" w:cs="Calibri"/>
-        </w:rPr>
-      </w:pPr>
-      <w:r>
-        <w:rPr>
-          <w:rFonts w:ascii="Calibri" w:eastAsia="Times New Roman" w:hAnsi="Calibri" w:cs="Calibri"/>
-        </w:rPr>
-        <w:t>Do I want/have time to do the add resource function?</w:t>
-      </w:r>
-    </w:p>
-    <w:p>
-      <w:pPr>
-        <w:spacing w:after="0" w:line="240" w:lineRule="auto"/>
-        <w:rPr>
-          <w:rFonts w:ascii="Calibri" w:eastAsia="Times New Roman" w:hAnsi="Calibri" w:cs="Calibri"/>
-        </w:rPr>
-      </w:pPr>
-      <w:r>
-        <w:rPr>
-          <w:rFonts w:ascii="Calibri" w:eastAsia="Times New Roman" w:hAnsi="Calibri" w:cs="Calibri"/>
-        </w:rPr>
-        <w:t>Need to save some time to CSS, accessibility concerns….</w:t>
-      </w:r>
-    </w:p>
-    <w:p>
-      <w:pPr>
-        <w:spacing w:after="0" w:line="240" w:lineRule="auto"/>
-        <w:ind w:left="540"/>
-        <w:rPr>
-          <w:rFonts w:ascii="Calibri" w:eastAsia="Times New Roman" w:hAnsi="Calibri" w:cs="Calibri"/>
-        </w:rPr>
-      </w:pPr>
-      <w:r>
-        <w:rPr>
-          <w:rFonts w:ascii="Calibri" w:eastAsia="Times New Roman" w:hAnsi="Calibri" w:cs="Calibri"/>
-        </w:rPr>
-        <w:t>Lots of icons</w:t>
-      </w:r>
-    </w:p>
-    <w:p>
-      <w:pPr>
-        <w:spacing w:after="0" w:line="240" w:lineRule="auto"/>
-        <w:ind w:left="540"/>
-        <w:rPr>
-          <w:rFonts w:ascii="Calibri" w:eastAsia="Times New Roman" w:hAnsi="Calibri" w:cs="Calibri"/>
-        </w:rPr>
-      </w:pPr>
-      <w:r>
-        <w:rPr>
-          <w:rFonts w:ascii="Calibri" w:eastAsia="Times New Roman" w:hAnsi="Calibri" w:cs="Calibri"/>
-        </w:rPr>
-        <w:t>Large, simple UI</w:t>
-      </w:r>
-    </w:p>
-    <w:p>
-      <w:pPr>
-        <w:spacing w:after="0" w:line="240" w:lineRule="auto"/>
-        <w:ind w:left="540"/>
-        <w:rPr>
-          <w:rFonts w:ascii="Calibri" w:eastAsia="Times New Roman" w:hAnsi="Calibri" w:cs="Calibri"/>
-        </w:rPr>
-      </w:pPr>
-      <w:r>
-        <w:rPr>
-          <w:rFonts w:ascii="Calibri" w:eastAsia="Times New Roman" w:hAnsi="Calibri" w:cs="Calibri"/>
-        </w:rPr>
-        <w:t>Other java accessibility stuff????</w:t>
-      </w:r>
-    </w:p>
-    <w:p>
-      <w:pPr>
-        <w:spacing w:after="0" w:line="240" w:lineRule="auto"/>
-        <w:ind w:left="540"/>
-        <w:rPr>
-          <w:rFonts w:ascii="Calibri" w:eastAsia="Times New Roman" w:hAnsi="Calibri" w:cs="Calibri"/>
-        </w:rPr>
-      </w:pPr>
-      <w:r>
-        <w:rPr>
-          <w:rFonts w:ascii="Calibri" w:eastAsia="Times New Roman" w:hAnsi="Calibri" w:cs="Calibri"/>
-        </w:rPr>
-        <w:t>Aria labels</w:t>
-      </w:r>
-    </w:p>
-    <w:p>
-      <w:pPr>
-        <w:spacing w:after="0" w:line="240" w:lineRule="auto"/>
-        <w:ind w:left="540"/>
-        <w:rPr>
-          <w:rFonts w:ascii="Calibri" w:eastAsia="Times New Roman" w:hAnsi="Calibri" w:cs="Calibri"/>
-        </w:rPr>
-      </w:pPr>
-      <w:r>
-        <w:rPr>
-          <w:rFonts w:ascii="Calibri" w:eastAsia="Times New Roman" w:hAnsi="Calibri" w:cs="Calibri"/>
-        </w:rPr>
-        <w:t>Html/contrast checkers</w:t>
-      </w:r>
-    </w:p>
-    <w:p>
-      <w:pPr>
-        <w:spacing w:after="0" w:line="240" w:lineRule="auto"/>
-        <w:ind w:left="540"/>
-        <w:rPr>
-          <w:rFonts w:ascii="Calibri" w:eastAsia="Times New Roman" w:hAnsi="Calibri" w:cs="Calibri"/>
-        </w:rPr>
-      </w:pPr>
-      <w:r>
-        <w:rPr>
-          <w:rFonts w:ascii="Calibri" w:eastAsia="Times New Roman" w:hAnsi="Calibri" w:cs="Calibri"/>
-        </w:rPr>
-        <w:t>Java accessibility API!!!</w:t>
-      </w:r>
-    </w:p>
-    <w:p>
-      <w:pPr>
-        <w:spacing w:after="0" w:line="240" w:lineRule="auto"/>
-        <w:ind w:left="540"/>
-        <w:rPr>
-          <w:rFonts w:ascii="Calibri" w:eastAsia="Times New Roman" w:hAnsi="Calibri" w:cs="Calibri"/>
-        </w:rPr>
-      </w:pPr>
-      <w:r>
-        <w:rPr>
-          <w:rFonts w:ascii="Calibri" w:eastAsia="Times New Roman" w:hAnsi="Calibri" w:cs="Calibri"/>
-        </w:rPr>
-        <w:t> </w:t>
-      </w:r>
-    </w:p>
-    <w:p>
-      <w:pPr>
-        <w:spacing w:after="0" w:line="240" w:lineRule="auto"/>
-        <w:rPr>
-          <w:rFonts w:ascii="Calibri" w:eastAsia="Times New Roman" w:hAnsi="Calibri" w:cs="Calibri"/>
-        </w:rPr>
-      </w:pPr>
-      <w:r>
-        <w:rPr>
-          <w:rFonts w:ascii="Calibri" w:eastAsia="Times New Roman" w:hAnsi="Calibri" w:cs="Calibri"/>
-        </w:rPr>
-        <w:t>I need to look into how to make the language changing button</w:t>
-      </w:r>
-    </w:p>
-    <w:p>
-      <w:pPr>
-        <w:spacing w:after="0" w:line="240" w:lineRule="auto"/>
-        <w:rPr>
-          <w:rFonts w:ascii="Calibri" w:eastAsia="Times New Roman" w:hAnsi="Calibri" w:cs="Calibri"/>
-        </w:rPr>
-      </w:pPr>
-      <w:r>
-        <w:rPr>
-          <w:rFonts w:ascii="Calibri" w:eastAsia="Times New Roman" w:hAnsi="Calibri" w:cs="Calibri"/>
-        </w:rPr>
-        <w:t xml:space="preserve">Do I need to have separate </w:t>
-      </w:r>
-      <w:proofErr w:type="spellStart"/>
-      <w:r>
-        <w:rPr>
-          <w:rFonts w:ascii="Calibri" w:eastAsia="Times New Roman" w:hAnsi="Calibri" w:cs="Calibri"/>
-        </w:rPr>
-        <w:t>jsps</w:t>
-      </w:r>
-      <w:proofErr w:type="spellEnd"/>
-      <w:r>
-        <w:rPr>
-          <w:rFonts w:ascii="Calibri" w:eastAsia="Times New Roman" w:hAnsi="Calibri" w:cs="Calibri"/>
-        </w:rPr>
-        <w:t xml:space="preserve"> for each entity view?</w:t>
-      </w:r>
-    </w:p>
-    <w:p>
-      <w:pPr>
-        <w:spacing w:after="0" w:line="240" w:lineRule="auto"/>
-        <w:rPr>
-          <w:rFonts w:ascii="Calibri" w:eastAsia="Times New Roman" w:hAnsi="Calibri" w:cs="Calibri"/>
-        </w:rPr>
-      </w:pPr>
-    </w:p>
-    <w:p>
-      <w:pPr>
-        <w:spacing w:after="0" w:line="240" w:lineRule="auto"/>
-        <w:rPr>
-          <w:rFonts w:ascii="Calibri" w:eastAsia="Times New Roman" w:hAnsi="Calibri" w:cs="Calibri"/>
-        </w:rPr>
-      </w:pPr>
-    </w:p>
-    <w:p>
-      <w:pPr>
-        <w:spacing w:after="0" w:line="240" w:lineRule="auto"/>
+        <w:t xml:space="preserve">4 </w:t>
+      </w:r>
+      <w:r>
         <w:rPr>
           <w:rFonts w:ascii="Calibri" w:eastAsia="Times New Roman" w:hAnsi="Calibri" w:cs="Calibri"/>
           <w:b/>
           <w:bCs/>
         </w:rPr>
-      </w:pPr>
-      <w:r>
+        <w:t>hours</w:t>
+      </w:r>
+    </w:p>
+    <w:p>
+      <w:pPr>
+        <w:spacing w:after="0" w:line="240" w:lineRule="auto"/>
+        <w:rPr>
+          <w:rFonts w:ascii="Calibri" w:eastAsia="Times New Roman" w:hAnsi="Calibri" w:cs="Calibri"/>
+        </w:rPr>
+      </w:pPr>
+      <w:r>
+        <w:rPr>
+          <w:rFonts w:ascii="Calibri" w:eastAsia="Times New Roman" w:hAnsi="Calibri" w:cs="Calibri"/>
+        </w:rPr>
+        <w:t> </w:t>
+      </w:r>
+    </w:p>
+    <w:p>
+      <w:pPr>
+        <w:spacing w:after="0" w:line="240" w:lineRule="auto"/>
+        <w:ind w:left="540"/>
+        <w:rPr>
+          <w:rFonts w:ascii="Calibri" w:eastAsia="Times New Roman" w:hAnsi="Calibri" w:cs="Calibri"/>
+        </w:rPr>
+      </w:pPr>
+      <w:r>
+        <w:rPr>
+          <w:rFonts w:ascii="Calibri" w:eastAsia="Times New Roman" w:hAnsi="Calibri" w:cs="Calibri"/>
+        </w:rPr>
+        <w:t xml:space="preserve">Used my social media network to solicit food resources and information from </w:t>
+      </w:r>
+    </w:p>
+    <w:p>
+      <w:pPr>
+        <w:spacing w:after="0" w:line="240" w:lineRule="auto"/>
+        <w:ind w:left="540"/>
+        <w:rPr>
+          <w:rFonts w:ascii="Calibri" w:eastAsia="Times New Roman" w:hAnsi="Calibri" w:cs="Calibri"/>
+        </w:rPr>
+      </w:pPr>
+      <w:r>
+        <w:rPr>
+          <w:rFonts w:ascii="Calibri" w:eastAsia="Times New Roman" w:hAnsi="Calibri" w:cs="Calibri"/>
+        </w:rPr>
+        <w:t>Community groups, I'm hoping this will give me some good contacts and leads on.</w:t>
+      </w:r>
+    </w:p>
+    <w:p>
+      <w:pPr>
+        <w:spacing w:after="0" w:line="240" w:lineRule="auto"/>
+        <w:ind w:left="1080"/>
+        <w:rPr>
+          <w:rFonts w:ascii="Calibri" w:eastAsia="Times New Roman" w:hAnsi="Calibri" w:cs="Calibri"/>
+        </w:rPr>
+      </w:pPr>
+      <w:r>
+        <w:rPr>
+          <w:rFonts w:ascii="Calibri" w:eastAsia="Times New Roman" w:hAnsi="Calibri" w:cs="Calibri"/>
+        </w:rPr>
+        <w:t>Generating a lot of interest!</w:t>
+      </w:r>
+    </w:p>
+    <w:p>
+      <w:pPr>
+        <w:spacing w:after="0" w:line="240" w:lineRule="auto"/>
+        <w:ind w:left="540"/>
+        <w:rPr>
+          <w:rFonts w:ascii="Calibri" w:eastAsia="Times New Roman" w:hAnsi="Calibri" w:cs="Calibri"/>
+        </w:rPr>
+      </w:pPr>
+      <w:r>
+        <w:rPr>
+          <w:rFonts w:ascii="Calibri" w:eastAsia="Times New Roman" w:hAnsi="Calibri" w:cs="Calibri"/>
+        </w:rPr>
+        <w:t>Lesser known resources like the little pantries people have in their yards.</w:t>
+      </w:r>
+    </w:p>
+    <w:p>
+      <w:pPr>
+        <w:spacing w:after="0" w:line="240" w:lineRule="auto"/>
+        <w:ind w:left="540"/>
+        <w:rPr>
+          <w:rFonts w:ascii="Calibri" w:eastAsia="Times New Roman" w:hAnsi="Calibri" w:cs="Calibri"/>
+        </w:rPr>
+      </w:pPr>
+      <w:r>
+        <w:rPr>
+          <w:rFonts w:ascii="Calibri" w:eastAsia="Times New Roman" w:hAnsi="Calibri" w:cs="Calibri"/>
+        </w:rPr>
+        <w:t>Also asked for photos for the website</w:t>
+      </w:r>
+    </w:p>
+    <w:p>
+      <w:pPr>
+        <w:spacing w:after="0" w:line="240" w:lineRule="auto"/>
+        <w:ind w:left="540"/>
+        <w:rPr>
+          <w:rFonts w:ascii="Calibri" w:eastAsia="Times New Roman" w:hAnsi="Calibri" w:cs="Calibri"/>
+        </w:rPr>
+      </w:pPr>
+      <w:r>
+        <w:rPr>
+          <w:rFonts w:ascii="Calibri" w:eastAsia="Times New Roman" w:hAnsi="Calibri" w:cs="Calibri"/>
+        </w:rPr>
+        <w:t> </w:t>
+      </w:r>
+    </w:p>
+    <w:p>
+      <w:pPr>
+        <w:spacing w:after="0" w:line="240" w:lineRule="auto"/>
+        <w:ind w:left="540"/>
+        <w:rPr>
+          <w:rFonts w:ascii="Calibri" w:eastAsia="Times New Roman" w:hAnsi="Calibri" w:cs="Calibri"/>
+        </w:rPr>
+      </w:pPr>
+      <w:r>
+        <w:rPr>
+          <w:rFonts w:ascii="Calibri" w:eastAsia="Times New Roman" w:hAnsi="Calibri" w:cs="Calibri"/>
+        </w:rPr>
+        <w:t>Makes me wonder abour permissions and info sharing rules/legality..</w:t>
+      </w:r>
+    </w:p>
+    <w:p>
+      <w:pPr>
+        <w:spacing w:after="0" w:line="240" w:lineRule="auto"/>
+        <w:ind w:left="540"/>
+        <w:rPr>
+          <w:rFonts w:ascii="Calibri" w:eastAsia="Times New Roman" w:hAnsi="Calibri" w:cs="Calibri"/>
+        </w:rPr>
+      </w:pPr>
+      <w:r>
+        <w:rPr>
+          <w:rFonts w:ascii="Calibri" w:eastAsia="Times New Roman" w:hAnsi="Calibri" w:cs="Calibri"/>
+        </w:rPr>
+        <w:t xml:space="preserve">Do I need their permission to share it?  </w:t>
+      </w:r>
+    </w:p>
+    <w:p>
+      <w:pPr>
+        <w:spacing w:after="0" w:line="240" w:lineRule="auto"/>
+        <w:ind w:left="540"/>
+        <w:rPr>
+          <w:rFonts w:ascii="Calibri" w:eastAsia="Times New Roman" w:hAnsi="Calibri" w:cs="Calibri"/>
+        </w:rPr>
+      </w:pPr>
+      <w:r>
+        <w:rPr>
+          <w:rFonts w:ascii="Calibri" w:eastAsia="Times New Roman" w:hAnsi="Calibri" w:cs="Calibri"/>
+        </w:rPr>
+        <w:t>What's the general rule?</w:t>
+      </w:r>
+    </w:p>
+    <w:p>
+      <w:pPr>
+        <w:spacing w:after="0" w:line="240" w:lineRule="auto"/>
+        <w:rPr>
+          <w:rFonts w:ascii="Calibri" w:eastAsia="Times New Roman" w:hAnsi="Calibri" w:cs="Calibri"/>
+        </w:rPr>
+      </w:pPr>
+      <w:r>
+        <w:rPr>
+          <w:rFonts w:ascii="Calibri" w:eastAsia="Times New Roman" w:hAnsi="Calibri" w:cs="Calibri"/>
+        </w:rPr>
+        <w:t>/</w:t>
+      </w:r>
+    </w:p>
+    <w:p>
+      <w:pPr>
+        <w:spacing w:after="0" w:line="240" w:lineRule="auto"/>
+        <w:rPr>
+          <w:rFonts w:ascii="Calibri" w:eastAsia="Times New Roman" w:hAnsi="Calibri" w:cs="Calibri"/>
+        </w:rPr>
+      </w:pPr>
+      <w:r>
+        <w:rPr>
+          <w:rFonts w:ascii="Calibri" w:eastAsia="Times New Roman" w:hAnsi="Calibri" w:cs="Calibri"/>
+        </w:rPr>
+        <w:t>!!  Don't forget to add boolean Delivery in resources!!  I forgot that!!!</w:t>
+      </w:r>
+    </w:p>
+    <w:p>
+      <w:pPr>
+        <w:spacing w:after="0" w:line="240" w:lineRule="auto"/>
+        <w:rPr>
+          <w:rFonts w:ascii="Calibri" w:eastAsia="Times New Roman" w:hAnsi="Calibri" w:cs="Calibri"/>
+        </w:rPr>
+      </w:pPr>
+      <w:r>
+        <w:rPr>
+          <w:rFonts w:ascii="Calibri" w:eastAsia="Times New Roman" w:hAnsi="Calibri" w:cs="Calibri"/>
+        </w:rPr>
+        <w:t>AND open days/times</w:t>
+      </w:r>
+    </w:p>
+    <w:p>
+      <w:pPr>
+        <w:spacing w:after="0" w:line="240" w:lineRule="auto"/>
+        <w:rPr>
+          <w:rFonts w:ascii="Calibri" w:eastAsia="Times New Roman" w:hAnsi="Calibri" w:cs="Calibri"/>
+        </w:rPr>
+      </w:pPr>
+      <w:r>
+        <w:rPr>
+          <w:rFonts w:ascii="Calibri" w:eastAsia="Times New Roman" w:hAnsi="Calibri" w:cs="Calibri"/>
+        </w:rPr>
+        <w:lastRenderedPageBreak/>
+        <w:t> </w:t>
+      </w:r>
+    </w:p>
+    <w:p>
+      <w:pPr>
+        <w:spacing w:after="0" w:line="240" w:lineRule="auto"/>
+        <w:rPr>
+          <w:rFonts w:ascii="Calibri" w:eastAsia="Times New Roman" w:hAnsi="Calibri" w:cs="Calibri"/>
+        </w:rPr>
+      </w:pPr>
+      <w:r>
+        <w:rPr>
+          <w:rFonts w:ascii="Calibri" w:eastAsia="Times New Roman" w:hAnsi="Calibri" w:cs="Calibri"/>
+        </w:rPr>
+        <w:t>Thinking about what the expansion of this app would look like…out of Dane county…????????</w:t>
+      </w:r>
+    </w:p>
+    <w:p>
+      <w:pPr>
+        <w:spacing w:after="0" w:line="240" w:lineRule="auto"/>
+        <w:rPr>
+          <w:rFonts w:ascii="Calibri" w:eastAsia="Times New Roman" w:hAnsi="Calibri" w:cs="Calibri"/>
+        </w:rPr>
+      </w:pPr>
+      <w:r>
+        <w:rPr>
+          <w:rFonts w:ascii="Calibri" w:eastAsia="Times New Roman" w:hAnsi="Calibri" w:cs="Calibri"/>
+        </w:rPr>
+        <w:t>Additional resources</w:t>
+      </w:r>
+    </w:p>
+    <w:p>
+      <w:pPr>
+        <w:spacing w:after="0" w:line="240" w:lineRule="auto"/>
+        <w:rPr>
+          <w:rFonts w:ascii="Calibri" w:eastAsia="Times New Roman" w:hAnsi="Calibri" w:cs="Calibri"/>
+        </w:rPr>
+      </w:pPr>
+      <w:r>
+        <w:rPr>
+          <w:rFonts w:ascii="Calibri" w:eastAsia="Times New Roman" w:hAnsi="Calibri" w:cs="Calibri"/>
+        </w:rPr>
+        <w:t> </w:t>
+      </w:r>
+    </w:p>
+    <w:p>
+      <w:pPr>
+        <w:spacing w:after="0" w:line="240" w:lineRule="auto"/>
+        <w:rPr>
+          <w:rFonts w:ascii="Calibri" w:eastAsia="Times New Roman" w:hAnsi="Calibri" w:cs="Calibri"/>
+        </w:rPr>
+      </w:pPr>
+      <w:r>
+        <w:rPr>
+          <w:rFonts w:ascii="Calibri" w:eastAsia="Times New Roman" w:hAnsi="Calibri" w:cs="Calibri"/>
+        </w:rPr>
+        <w:t>Working on paring down user stories into the minimum viable product…</w:t>
+      </w:r>
+    </w:p>
+    <w:p>
+      <w:pPr>
+        <w:spacing w:after="0" w:line="240" w:lineRule="auto"/>
+        <w:ind w:left="540"/>
+        <w:rPr>
+          <w:rFonts w:ascii="Calibri" w:eastAsia="Times New Roman" w:hAnsi="Calibri" w:cs="Calibri"/>
+        </w:rPr>
+      </w:pPr>
+      <w:r>
+        <w:rPr>
+          <w:rFonts w:ascii="Calibri" w:eastAsia="Times New Roman" w:hAnsi="Calibri" w:cs="Calibri"/>
+        </w:rPr>
+        <w:t>Do I want to add the capability for users to add their own resource??</w:t>
+      </w:r>
+    </w:p>
+    <w:p>
+      <w:pPr>
+        <w:spacing w:after="0" w:line="240" w:lineRule="auto"/>
+        <w:ind w:left="540"/>
+        <w:rPr>
+          <w:rFonts w:ascii="Calibri" w:eastAsia="Times New Roman" w:hAnsi="Calibri" w:cs="Calibri"/>
+        </w:rPr>
+      </w:pPr>
+      <w:r>
+        <w:rPr>
+          <w:rFonts w:ascii="Calibri" w:eastAsia="Times New Roman" w:hAnsi="Calibri" w:cs="Calibri"/>
+        </w:rPr>
+        <w:t>Do I have the time???</w:t>
+      </w:r>
+    </w:p>
+    <w:p>
+      <w:pPr>
+        <w:spacing w:after="0" w:line="240" w:lineRule="auto"/>
+        <w:ind w:left="540"/>
+        <w:rPr>
+          <w:rFonts w:ascii="Calibri" w:eastAsia="Times New Roman" w:hAnsi="Calibri" w:cs="Calibri"/>
+        </w:rPr>
+      </w:pPr>
+      <w:r>
+        <w:rPr>
+          <w:rFonts w:ascii="Calibri" w:eastAsia="Times New Roman" w:hAnsi="Calibri" w:cs="Calibri"/>
+        </w:rPr>
+        <w:t>I have no idea how much time this all will take!!!!</w:t>
+      </w:r>
+    </w:p>
+    <w:p>
+      <w:pPr>
+        <w:spacing w:after="0" w:line="240" w:lineRule="auto"/>
+        <w:ind w:left="540"/>
+        <w:rPr>
+          <w:rFonts w:ascii="Calibri" w:eastAsia="Times New Roman" w:hAnsi="Calibri" w:cs="Calibri"/>
+        </w:rPr>
+      </w:pPr>
+      <w:r>
+        <w:rPr>
+          <w:rFonts w:ascii="Calibri" w:eastAsia="Times New Roman" w:hAnsi="Calibri" w:cs="Calibri"/>
+        </w:rPr>
+        <w:t>I want to have time to create a great UI/UX!!!!!!!!!!!!!!!!!</w:t>
+      </w:r>
+    </w:p>
+    <w:p>
+      <w:pPr>
+        <w:spacing w:after="0" w:line="240" w:lineRule="auto"/>
+        <w:ind w:left="540"/>
+        <w:rPr>
+          <w:rFonts w:ascii="Calibri" w:eastAsia="Times New Roman" w:hAnsi="Calibri" w:cs="Calibri"/>
+        </w:rPr>
+      </w:pPr>
+      <w:r>
+        <w:rPr>
+          <w:rFonts w:ascii="Calibri" w:eastAsia="Times New Roman" w:hAnsi="Calibri" w:cs="Calibri"/>
+        </w:rPr>
+        <w:t>With state of the art accessibilty for java!!!!!!</w:t>
+      </w:r>
+    </w:p>
+    <w:p>
+      <w:pPr>
+        <w:spacing w:after="0" w:line="240" w:lineRule="auto"/>
+        <w:ind w:left="540"/>
+        <w:rPr>
+          <w:rFonts w:ascii="Calibri" w:eastAsia="Times New Roman" w:hAnsi="Calibri" w:cs="Calibri"/>
+        </w:rPr>
+      </w:pPr>
+    </w:p>
+    <w:p>
+      <w:pPr>
+        <w:spacing w:after="0" w:line="240" w:lineRule="auto"/>
+        <w:ind w:left="540"/>
+        <w:rPr>
+          <w:rFonts w:ascii="Calibri" w:eastAsia="Times New Roman" w:hAnsi="Calibri" w:cs="Calibri"/>
+        </w:rPr>
+      </w:pPr>
+      <w:r>
+        <w:rPr>
+          <w:rFonts w:ascii="Calibri" w:eastAsia="Times New Roman" w:hAnsi="Calibri" w:cs="Calibri"/>
+        </w:rPr>
+        <w:t>How do classes and hierarchy affect my db design and implementation?</w:t>
+      </w:r>
+    </w:p>
+    <w:p>
+      <w:pPr>
+        <w:spacing w:after="0" w:line="240" w:lineRule="auto"/>
+        <w:ind w:left="540"/>
+        <w:rPr>
+          <w:rFonts w:ascii="Calibri" w:eastAsia="Times New Roman" w:hAnsi="Calibri" w:cs="Calibri"/>
+        </w:rPr>
+      </w:pPr>
+      <w:r>
+        <w:rPr>
+          <w:rFonts w:ascii="Calibri" w:eastAsia="Times New Roman" w:hAnsi="Calibri" w:cs="Calibri"/>
+        </w:rPr>
+        <w:t>I only need certain info for each type, so putting them all in one resource table would seem like overkill, but I can make extra fields nullable, though that is probably not a good practice.</w:t>
+      </w:r>
+    </w:p>
+    <w:p>
+      <w:pPr>
+        <w:spacing w:after="0" w:line="240" w:lineRule="auto"/>
+        <w:ind w:left="540"/>
+        <w:rPr>
+          <w:rFonts w:ascii="Calibri" w:eastAsia="Times New Roman" w:hAnsi="Calibri" w:cs="Calibri"/>
+        </w:rPr>
+      </w:pPr>
+      <w:r>
+        <w:rPr>
+          <w:rFonts w:ascii="Calibri" w:eastAsia="Times New Roman" w:hAnsi="Calibri" w:cs="Calibri"/>
+        </w:rPr>
+        <w:t>?are there going to be any methods in these classes besides get and set?  Is the resource class like the ‘directory class’ or do I need another controller class beside servlets  -yes, the db classes, daos</w:t>
+      </w:r>
+    </w:p>
+    <w:p>
+      <w:pPr>
+        <w:spacing w:after="0" w:line="240" w:lineRule="auto"/>
+        <w:ind w:left="540"/>
+        <w:rPr>
+          <w:rFonts w:ascii="Calibri" w:eastAsia="Times New Roman" w:hAnsi="Calibri" w:cs="Calibri"/>
+        </w:rPr>
+      </w:pPr>
+    </w:p>
+    <w:p>
+      <w:pPr>
+        <w:spacing w:after="0" w:line="240" w:lineRule="auto"/>
+        <w:ind w:left="540"/>
+        <w:rPr>
+          <w:rFonts w:ascii="Calibri" w:eastAsia="Times New Roman" w:hAnsi="Calibri" w:cs="Calibri"/>
+        </w:rPr>
+      </w:pPr>
+      <w:r>
+        <w:rPr>
+          <w:rFonts w:ascii="Calibri" w:eastAsia="Times New Roman" w:hAnsi="Calibri" w:cs="Calibri"/>
+        </w:rPr>
+        <w:t>Resource(abstract) =&gt; Food resource =&gt; each type of resource</w:t>
+      </w:r>
+    </w:p>
+    <w:p>
+      <w:pPr>
+        <w:spacing w:after="0" w:line="240" w:lineRule="auto"/>
+        <w:ind w:left="540"/>
+        <w:rPr>
+          <w:rFonts w:ascii="Calibri" w:eastAsia="Times New Roman" w:hAnsi="Calibri" w:cs="Calibri"/>
+        </w:rPr>
+      </w:pPr>
+    </w:p>
+    <w:p>
+      <w:pPr>
+        <w:spacing w:after="0" w:line="240" w:lineRule="auto"/>
+        <w:ind w:left="540"/>
+        <w:rPr>
+          <w:rFonts w:ascii="Calibri" w:eastAsia="Times New Roman" w:hAnsi="Calibri" w:cs="Calibri"/>
+        </w:rPr>
+      </w:pPr>
+      <w:r>
+        <w:rPr>
+          <w:rFonts w:ascii="Calibri" w:eastAsia="Times New Roman" w:hAnsi="Calibri" w:cs="Calibri"/>
+        </w:rPr>
+        <w:t>Started writing some class files..resources, users, ran into a source release problem that I had to do some research on and work out.</w:t>
+      </w:r>
+    </w:p>
+    <w:p>
+      <w:pPr>
+        <w:spacing w:after="0" w:line="240" w:lineRule="auto"/>
+        <w:ind w:left="540"/>
+        <w:rPr>
+          <w:rFonts w:ascii="Calibri" w:eastAsia="Times New Roman" w:hAnsi="Calibri" w:cs="Calibri"/>
+        </w:rPr>
+      </w:pPr>
+    </w:p>
+    <w:p>
+      <w:pPr>
+        <w:spacing w:after="0" w:line="240" w:lineRule="auto"/>
+        <w:ind w:left="540"/>
+        <w:rPr>
+          <w:rFonts w:ascii="Calibri" w:eastAsia="Times New Roman" w:hAnsi="Calibri" w:cs="Calibri"/>
+        </w:rPr>
+      </w:pPr>
+      <w:r>
+        <w:rPr>
+          <w:rFonts w:ascii="Calibri" w:eastAsia="Times New Roman" w:hAnsi="Calibri" w:cs="Calibri"/>
+        </w:rPr>
+        <w:t>-I should add an Event Class</w:t>
+      </w:r>
+    </w:p>
+    <w:p>
+      <w:pPr>
+        <w:spacing w:after="0" w:line="240" w:lineRule="auto"/>
+        <w:ind w:left="540"/>
+        <w:rPr>
+          <w:rFonts w:ascii="Calibri" w:eastAsia="Times New Roman" w:hAnsi="Calibri" w:cs="Calibri"/>
+        </w:rPr>
+      </w:pPr>
+      <w:r>
+        <w:rPr>
+          <w:rFonts w:ascii="Calibri" w:eastAsia="Times New Roman" w:hAnsi="Calibri" w:cs="Calibri"/>
+        </w:rPr>
+        <w:t>-service location; should it be an array of zipcodes?? Or would that be hard to figure out and obtain that data, or should it be a string</w:t>
+      </w:r>
+      <w:r>
+        <w:rPr>
+          <w:rFonts w:ascii="Calibri" w:eastAsia="Times New Roman" w:hAnsi="Calibri" w:cs="Calibri"/>
+        </w:rPr>
+        <w:t xml:space="preserve"> description?</w:t>
+      </w:r>
+    </w:p>
+    <w:p>
+      <w:pPr>
+        <w:spacing w:after="0" w:line="240" w:lineRule="auto"/>
+        <w:ind w:left="540"/>
+        <w:rPr>
+          <w:rFonts w:ascii="Calibri" w:eastAsia="Times New Roman" w:hAnsi="Calibri" w:cs="Calibri"/>
+        </w:rPr>
+      </w:pPr>
+    </w:p>
+    <w:p>
+      <w:pPr>
+        <w:spacing w:after="0" w:line="240" w:lineRule="auto"/>
+        <w:ind w:left="540"/>
+        <w:rPr>
+          <w:rFonts w:ascii="Calibri" w:eastAsia="Times New Roman" w:hAnsi="Calibri" w:cs="Calibri"/>
+        </w:rPr>
+      </w:pPr>
+    </w:p>
+    <w:p>
+      <w:pPr>
+        <w:spacing w:after="0" w:line="240" w:lineRule="auto"/>
+        <w:ind w:left="540"/>
+        <w:rPr>
+          <w:rFonts w:ascii="Calibri" w:eastAsia="Times New Roman" w:hAnsi="Calibri" w:cs="Calibri"/>
+        </w:rPr>
+      </w:pPr>
+    </w:p>
+    <w:p>
+      <w:pPr>
+        <w:spacing w:after="0" w:line="240" w:lineRule="auto"/>
+        <w:ind w:left="540"/>
+        <w:rPr>
+          <w:rFonts w:ascii="Calibri" w:eastAsia="Times New Roman" w:hAnsi="Calibri" w:cs="Calibri"/>
+        </w:rPr>
+      </w:pPr>
+    </w:p>
+    <w:p>
+      <w:pPr>
+        <w:spacing w:after="0" w:line="240" w:lineRule="auto"/>
+        <w:ind w:left="540"/>
+        <w:rPr>
+          <w:rFonts w:ascii="Calibri" w:eastAsia="Times New Roman" w:hAnsi="Calibri" w:cs="Calibri"/>
+        </w:rPr>
+      </w:pPr>
+    </w:p>
+    <w:p>
+      <w:pPr>
+        <w:spacing w:after="0" w:line="240" w:lineRule="auto"/>
+        <w:ind w:left="540"/>
         <w:rPr>
           <w:rFonts w:ascii="Calibri" w:eastAsia="Times New Roman" w:hAnsi="Calibri" w:cs="Calibri"/>
           <w:b/>
           <w:bCs/>
         </w:rPr>
-        <w:t xml:space="preserve">Tuesday:  2/9/21  </w:t>
-      </w:r>
+      </w:pPr>
       <w:r>
         <w:rPr>
           <w:rFonts w:ascii="Calibri" w:eastAsia="Times New Roman" w:hAnsi="Calibri" w:cs="Calibri"/>
           <w:b/>
           <w:bCs/>
         </w:rPr>
-        <w:t xml:space="preserve">4 </w:t>
+        <w:t xml:space="preserve">Thursday 2/11 </w:t>
       </w:r>
       <w:r>
         <w:rPr>
@@ -3922,21 +4140,7 @@
           <w:b/>
           <w:bCs/>
         </w:rPr>
-        <w:t>hours</w:t>
-      </w:r>
-    </w:p>
-    <w:p>
-      <w:pPr>
-        <w:spacing w:after="0" w:line="240" w:lineRule="auto"/>
-        <w:rPr>
-          <w:rFonts w:ascii="Calibri" w:eastAsia="Times New Roman" w:hAnsi="Calibri" w:cs="Calibri"/>
-        </w:rPr>
-      </w:pPr>
-      <w:r>
-        <w:rPr>
-          <w:rFonts w:ascii="Calibri" w:eastAsia="Times New Roman" w:hAnsi="Calibri" w:cs="Calibri"/>
-        </w:rPr>
-        <w:t> </w:t>
+        <w:t>5 hrs</w:t>
       </w:r>
     </w:p>
     <w:p>
@@ -3951,7 +4155,8 @@
         <w:rPr>
           <w:rFonts w:ascii="Calibri" w:eastAsia="Times New Roman" w:hAnsi="Calibri" w:cs="Calibri"/>
         </w:rPr>
-        <w:t xml:space="preserve">Used my social media network to solicit food resources and information from </w:t>
+        <w:tab/>
+        <w:t>Going through social media responses;  I got a very welcoming response, much encouragement, and great ideas for future releases!  People suggested more information to include about the resources, such as nearest bus stop, actual address,  who they serve, if proof of income, who qualifies/ paperwork needed(now included as something in the db)  where delivery is served, schools with curbside pickup, whether they have pet food, whether they have non-food essentials.</w:t>
       </w:r>
     </w:p>
     <w:p>
@@ -3966,22 +4171,7 @@
         <w:rPr>
           <w:rFonts w:ascii="Calibri" w:eastAsia="Times New Roman" w:hAnsi="Calibri" w:cs="Calibri"/>
         </w:rPr>
-        <w:t>Community groups, I'm hoping this will give me some good contacts and leads on.</w:t>
-      </w:r>
-    </w:p>
-    <w:p>
-      <w:pPr>
-        <w:spacing w:after="0" w:line="240" w:lineRule="auto"/>
-        <w:ind w:left="1080"/>
-        <w:rPr>
-          <w:rFonts w:ascii="Calibri" w:eastAsia="Times New Roman" w:hAnsi="Calibri" w:cs="Calibri"/>
-        </w:rPr>
-      </w:pPr>
-      <w:r>
-        <w:rPr>
-          <w:rFonts w:ascii="Calibri" w:eastAsia="Times New Roman" w:hAnsi="Calibri" w:cs="Calibri"/>
-        </w:rPr>
-        <w:t>Generating a lot of interest!</w:t>
+        <w:t>I received a lot of great info on resources.  Someone suggested having a rating system, commenting, or advice on pantries, which would def be a 2 -3 rd release.</w:t>
       </w:r>
     </w:p>
     <w:p>
@@ -3996,7 +4186,7 @@
         <w:rPr>
           <w:rFonts w:ascii="Calibri" w:eastAsia="Times New Roman" w:hAnsi="Calibri" w:cs="Calibri"/>
         </w:rPr>
-        <w:t>Lesser known resources like the little pantries people have in their yards.</w:t>
+        <w:t>It seems like a heck of a lot of columns for 1 table, I would probably have to break it up somehow??</w:t>
       </w:r>
     </w:p>
     <w:p>
@@ -4011,7 +4201,13 @@
         <w:rPr>
           <w:rFonts w:ascii="Calibri" w:eastAsia="Times New Roman" w:hAnsi="Calibri" w:cs="Calibri"/>
         </w:rPr>
-        <w:t>Also asked for photos for the website</w:t>
+        <w:t>!!!plan to add a fb or website as a resource! Think about how that data model will differ from super class</w:t>
+      </w:r>
+      <w:r>
+        <w:rPr>
+          <w:rFonts w:ascii="Calibri" w:eastAsia="Times New Roman" w:hAnsi="Calibri" w:cs="Calibri"/>
+        </w:rPr>
+        <w:t xml:space="preserve">.   </w:t>
       </w:r>
     </w:p>
     <w:p>
@@ -4022,12 +4218,6 @@
           <w:rFonts w:ascii="Calibri" w:eastAsia="Times New Roman" w:hAnsi="Calibri" w:cs="Calibri"/>
         </w:rPr>
       </w:pPr>
-      <w:r>
-        <w:rPr>
-          <w:rFonts w:ascii="Calibri" w:eastAsia="Times New Roman" w:hAnsi="Calibri" w:cs="Calibri"/>
-        </w:rPr>
-        <w:t> </w:t>
-      </w:r>
     </w:p>
     <w:p>
       <w:pPr>
@@ -4041,678 +4231,6 @@
         <w:rPr>
           <w:rFonts w:ascii="Calibri" w:eastAsia="Times New Roman" w:hAnsi="Calibri" w:cs="Calibri"/>
         </w:rPr>
-        <w:t xml:space="preserve">Makes me wonder </w:t>
-      </w:r>
-      <w:proofErr w:type="spellStart"/>
-      <w:r>
-        <w:rPr>
-          <w:rFonts w:ascii="Calibri" w:eastAsia="Times New Roman" w:hAnsi="Calibri" w:cs="Calibri"/>
-        </w:rPr>
-        <w:t>abour</w:t>
-      </w:r>
-      <w:proofErr w:type="spellEnd"/>
-      <w:r>
-        <w:rPr>
-          <w:rFonts w:ascii="Calibri" w:eastAsia="Times New Roman" w:hAnsi="Calibri" w:cs="Calibri"/>
-        </w:rPr>
-        <w:t xml:space="preserve"> permissions and info sharing rules/legality..</w:t>
-      </w:r>
-    </w:p>
-    <w:p>
-      <w:pPr>
-        <w:spacing w:after="0" w:line="240" w:lineRule="auto"/>
-        <w:ind w:left="540"/>
-        <w:rPr>
-          <w:rFonts w:ascii="Calibri" w:eastAsia="Times New Roman" w:hAnsi="Calibri" w:cs="Calibri"/>
-        </w:rPr>
-      </w:pPr>
-      <w:r>
-        <w:rPr>
-          <w:rFonts w:ascii="Calibri" w:eastAsia="Times New Roman" w:hAnsi="Calibri" w:cs="Calibri"/>
-        </w:rPr>
-        <w:t xml:space="preserve">Do I need their permission to share it?  </w:t>
-      </w:r>
-    </w:p>
-    <w:p>
-      <w:pPr>
-        <w:spacing w:after="0" w:line="240" w:lineRule="auto"/>
-        <w:ind w:left="540"/>
-        <w:rPr>
-          <w:rFonts w:ascii="Calibri" w:eastAsia="Times New Roman" w:hAnsi="Calibri" w:cs="Calibri"/>
-        </w:rPr>
-      </w:pPr>
-      <w:r>
-        <w:rPr>
-          <w:rFonts w:ascii="Calibri" w:eastAsia="Times New Roman" w:hAnsi="Calibri" w:cs="Calibri"/>
-        </w:rPr>
-        <w:t>What's the general rule?</w:t>
-      </w:r>
-    </w:p>
-    <w:p>
-      <w:pPr>
-        <w:spacing w:after="0" w:line="240" w:lineRule="auto"/>
-        <w:rPr>
-          <w:rFonts w:ascii="Calibri" w:eastAsia="Times New Roman" w:hAnsi="Calibri" w:cs="Calibri"/>
-        </w:rPr>
-      </w:pPr>
-      <w:r>
-        <w:rPr>
-          <w:rFonts w:ascii="Calibri" w:eastAsia="Times New Roman" w:hAnsi="Calibri" w:cs="Calibri"/>
-        </w:rPr>
-        <w:t>/</w:t>
-      </w:r>
-    </w:p>
-    <w:p>
-      <w:pPr>
-        <w:spacing w:after="0" w:line="240" w:lineRule="auto"/>
-        <w:rPr>
-          <w:rFonts w:ascii="Calibri" w:eastAsia="Times New Roman" w:hAnsi="Calibri" w:cs="Calibri"/>
-        </w:rPr>
-      </w:pPr>
-      <w:r>
-        <w:rPr>
-          <w:rFonts w:ascii="Calibri" w:eastAsia="Times New Roman" w:hAnsi="Calibri" w:cs="Calibri"/>
-        </w:rPr>
-        <w:t xml:space="preserve">!!  Don't forget to add </w:t>
-      </w:r>
-      <w:proofErr w:type="spellStart"/>
-      <w:r>
-        <w:rPr>
-          <w:rFonts w:ascii="Calibri" w:eastAsia="Times New Roman" w:hAnsi="Calibri" w:cs="Calibri"/>
-        </w:rPr>
-        <w:t>boolean</w:t>
-      </w:r>
-      <w:proofErr w:type="spellEnd"/>
-      <w:r>
-        <w:rPr>
-          <w:rFonts w:ascii="Calibri" w:eastAsia="Times New Roman" w:hAnsi="Calibri" w:cs="Calibri"/>
-        </w:rPr>
-        <w:t xml:space="preserve"> Delivery in resources!!  I forgot that!!!</w:t>
-      </w:r>
-    </w:p>
-    <w:p>
-      <w:pPr>
-        <w:spacing w:after="0" w:line="240" w:lineRule="auto"/>
-        <w:rPr>
-          <w:rFonts w:ascii="Calibri" w:eastAsia="Times New Roman" w:hAnsi="Calibri" w:cs="Calibri"/>
-        </w:rPr>
-      </w:pPr>
-      <w:r>
-        <w:rPr>
-          <w:rFonts w:ascii="Calibri" w:eastAsia="Times New Roman" w:hAnsi="Calibri" w:cs="Calibri"/>
-        </w:rPr>
-        <w:t>AND open days/times</w:t>
-      </w:r>
-    </w:p>
-    <w:p>
-      <w:pPr>
-        <w:spacing w:after="0" w:line="240" w:lineRule="auto"/>
-        <w:rPr>
-          <w:rFonts w:ascii="Calibri" w:eastAsia="Times New Roman" w:hAnsi="Calibri" w:cs="Calibri"/>
-        </w:rPr>
-      </w:pPr>
-      <w:r>
-        <w:rPr>
-          <w:rFonts w:ascii="Calibri" w:eastAsia="Times New Roman" w:hAnsi="Calibri" w:cs="Calibri"/>
-        </w:rPr>
-        <w:lastRenderedPageBreak/>
-        <w:t> </w:t>
-      </w:r>
-    </w:p>
-    <w:p>
-      <w:pPr>
-        <w:spacing w:after="0" w:line="240" w:lineRule="auto"/>
-        <w:rPr>
-          <w:rFonts w:ascii="Calibri" w:eastAsia="Times New Roman" w:hAnsi="Calibri" w:cs="Calibri"/>
-        </w:rPr>
-      </w:pPr>
-      <w:r>
-        <w:rPr>
-          <w:rFonts w:ascii="Calibri" w:eastAsia="Times New Roman" w:hAnsi="Calibri" w:cs="Calibri"/>
-        </w:rPr>
-        <w:t>Thinking about what the expansion of this app would look like…out of Dane county…????????</w:t>
-      </w:r>
-    </w:p>
-    <w:p>
-      <w:pPr>
-        <w:spacing w:after="0" w:line="240" w:lineRule="auto"/>
-        <w:rPr>
-          <w:rFonts w:ascii="Calibri" w:eastAsia="Times New Roman" w:hAnsi="Calibri" w:cs="Calibri"/>
-        </w:rPr>
-      </w:pPr>
-      <w:r>
-        <w:rPr>
-          <w:rFonts w:ascii="Calibri" w:eastAsia="Times New Roman" w:hAnsi="Calibri" w:cs="Calibri"/>
-        </w:rPr>
-        <w:t>Additional resources</w:t>
-      </w:r>
-    </w:p>
-    <w:p>
-      <w:pPr>
-        <w:spacing w:after="0" w:line="240" w:lineRule="auto"/>
-        <w:rPr>
-          <w:rFonts w:ascii="Calibri" w:eastAsia="Times New Roman" w:hAnsi="Calibri" w:cs="Calibri"/>
-        </w:rPr>
-      </w:pPr>
-      <w:r>
-        <w:rPr>
-          <w:rFonts w:ascii="Calibri" w:eastAsia="Times New Roman" w:hAnsi="Calibri" w:cs="Calibri"/>
-        </w:rPr>
-        <w:t> </w:t>
-      </w:r>
-    </w:p>
-    <w:p>
-      <w:pPr>
-        <w:spacing w:after="0" w:line="240" w:lineRule="auto"/>
-        <w:rPr>
-          <w:rFonts w:ascii="Calibri" w:eastAsia="Times New Roman" w:hAnsi="Calibri" w:cs="Calibri"/>
-        </w:rPr>
-      </w:pPr>
-      <w:r>
-        <w:rPr>
-          <w:rFonts w:ascii="Calibri" w:eastAsia="Times New Roman" w:hAnsi="Calibri" w:cs="Calibri"/>
-        </w:rPr>
-        <w:t>Working on paring down user stories into the minimum viable product…</w:t>
-      </w:r>
-    </w:p>
-    <w:p>
-      <w:pPr>
-        <w:spacing w:after="0" w:line="240" w:lineRule="auto"/>
-        <w:ind w:left="540"/>
-        <w:rPr>
-          <w:rFonts w:ascii="Calibri" w:eastAsia="Times New Roman" w:hAnsi="Calibri" w:cs="Calibri"/>
-        </w:rPr>
-      </w:pPr>
-      <w:r>
-        <w:rPr>
-          <w:rFonts w:ascii="Calibri" w:eastAsia="Times New Roman" w:hAnsi="Calibri" w:cs="Calibri"/>
-        </w:rPr>
-        <w:t>Do I want to add the capability for users to add their own resource??</w:t>
-      </w:r>
-    </w:p>
-    <w:p>
-      <w:pPr>
-        <w:spacing w:after="0" w:line="240" w:lineRule="auto"/>
-        <w:ind w:left="540"/>
-        <w:rPr>
-          <w:rFonts w:ascii="Calibri" w:eastAsia="Times New Roman" w:hAnsi="Calibri" w:cs="Calibri"/>
-        </w:rPr>
-      </w:pPr>
-      <w:r>
-        <w:rPr>
-          <w:rFonts w:ascii="Calibri" w:eastAsia="Times New Roman" w:hAnsi="Calibri" w:cs="Calibri"/>
-        </w:rPr>
-        <w:t>Do I have the time???</w:t>
-      </w:r>
-    </w:p>
-    <w:p>
-      <w:pPr>
-        <w:spacing w:after="0" w:line="240" w:lineRule="auto"/>
-        <w:ind w:left="540"/>
-        <w:rPr>
-          <w:rFonts w:ascii="Calibri" w:eastAsia="Times New Roman" w:hAnsi="Calibri" w:cs="Calibri"/>
-        </w:rPr>
-      </w:pPr>
-      <w:r>
-        <w:rPr>
-          <w:rFonts w:ascii="Calibri" w:eastAsia="Times New Roman" w:hAnsi="Calibri" w:cs="Calibri"/>
-        </w:rPr>
-        <w:t>I have no idea how much time this all will take!!!!</w:t>
-      </w:r>
-    </w:p>
-    <w:p>
-      <w:pPr>
-        <w:spacing w:after="0" w:line="240" w:lineRule="auto"/>
-        <w:ind w:left="540"/>
-        <w:rPr>
-          <w:rFonts w:ascii="Calibri" w:eastAsia="Times New Roman" w:hAnsi="Calibri" w:cs="Calibri"/>
-        </w:rPr>
-      </w:pPr>
-      <w:r>
-        <w:rPr>
-          <w:rFonts w:ascii="Calibri" w:eastAsia="Times New Roman" w:hAnsi="Calibri" w:cs="Calibri"/>
-        </w:rPr>
-        <w:t>I want to have time to create a great UI/UX!!!!!!!!!!!!!!!!!</w:t>
-      </w:r>
-    </w:p>
-    <w:p>
-      <w:pPr>
-        <w:spacing w:after="0" w:line="240" w:lineRule="auto"/>
-        <w:ind w:left="540"/>
-        <w:rPr>
-          <w:rFonts w:ascii="Calibri" w:eastAsia="Times New Roman" w:hAnsi="Calibri" w:cs="Calibri"/>
-        </w:rPr>
-      </w:pPr>
-      <w:r>
-        <w:rPr>
-          <w:rFonts w:ascii="Calibri" w:eastAsia="Times New Roman" w:hAnsi="Calibri" w:cs="Calibri"/>
-        </w:rPr>
-        <w:t xml:space="preserve">With state of the art </w:t>
-      </w:r>
-      <w:proofErr w:type="spellStart"/>
-      <w:r>
-        <w:rPr>
-          <w:rFonts w:ascii="Calibri" w:eastAsia="Times New Roman" w:hAnsi="Calibri" w:cs="Calibri"/>
-        </w:rPr>
-        <w:t>accessibilty</w:t>
-      </w:r>
-      <w:proofErr w:type="spellEnd"/>
-      <w:r>
-        <w:rPr>
-          <w:rFonts w:ascii="Calibri" w:eastAsia="Times New Roman" w:hAnsi="Calibri" w:cs="Calibri"/>
-        </w:rPr>
-        <w:t xml:space="preserve"> for java!!!!!!</w:t>
-      </w:r>
-    </w:p>
-    <w:p>
-      <w:pPr>
-        <w:spacing w:after="0" w:line="240" w:lineRule="auto"/>
-        <w:ind w:left="540"/>
-        <w:rPr>
-          <w:rFonts w:ascii="Calibri" w:eastAsia="Times New Roman" w:hAnsi="Calibri" w:cs="Calibri"/>
-        </w:rPr>
-      </w:pPr>
-    </w:p>
-    <w:p>
-      <w:pPr>
-        <w:spacing w:after="0" w:line="240" w:lineRule="auto"/>
-        <w:ind w:left="540"/>
-        <w:rPr>
-          <w:rFonts w:ascii="Calibri" w:eastAsia="Times New Roman" w:hAnsi="Calibri" w:cs="Calibri"/>
-        </w:rPr>
-      </w:pPr>
-      <w:r>
-        <w:rPr>
-          <w:rFonts w:ascii="Calibri" w:eastAsia="Times New Roman" w:hAnsi="Calibri" w:cs="Calibri"/>
-        </w:rPr>
-        <w:t xml:space="preserve">How do classes and hierarchy affect my </w:t>
-      </w:r>
-      <w:proofErr w:type="spellStart"/>
-      <w:r>
-        <w:rPr>
-          <w:rFonts w:ascii="Calibri" w:eastAsia="Times New Roman" w:hAnsi="Calibri" w:cs="Calibri"/>
-        </w:rPr>
-        <w:t>db</w:t>
-      </w:r>
-      <w:proofErr w:type="spellEnd"/>
-      <w:r>
-        <w:rPr>
-          <w:rFonts w:ascii="Calibri" w:eastAsia="Times New Roman" w:hAnsi="Calibri" w:cs="Calibri"/>
-        </w:rPr>
-        <w:t xml:space="preserve"> design and implementation?</w:t>
-      </w:r>
-    </w:p>
-    <w:p>
-      <w:pPr>
-        <w:spacing w:after="0" w:line="240" w:lineRule="auto"/>
-        <w:ind w:left="540"/>
-        <w:rPr>
-          <w:rFonts w:ascii="Calibri" w:eastAsia="Times New Roman" w:hAnsi="Calibri" w:cs="Calibri"/>
-        </w:rPr>
-      </w:pPr>
-      <w:r>
-        <w:rPr>
-          <w:rFonts w:ascii="Calibri" w:eastAsia="Times New Roman" w:hAnsi="Calibri" w:cs="Calibri"/>
-        </w:rPr>
-        <w:t>I only need certain info for each type, so putting them all in one resource table would seem like overkill, but I can make extra fields nullable, though that is probably not a good practice.</w:t>
-      </w:r>
-    </w:p>
-    <w:p>
-      <w:pPr>
-        <w:spacing w:after="0" w:line="240" w:lineRule="auto"/>
-        <w:ind w:left="540"/>
-        <w:rPr>
-          <w:rFonts w:ascii="Calibri" w:eastAsia="Times New Roman" w:hAnsi="Calibri" w:cs="Calibri"/>
-        </w:rPr>
-      </w:pPr>
-      <w:r>
-        <w:rPr>
-          <w:rFonts w:ascii="Calibri" w:eastAsia="Times New Roman" w:hAnsi="Calibri" w:cs="Calibri"/>
-        </w:rPr>
-        <w:t xml:space="preserve">?are there going to be any methods in these classes besides get and set?  Is the resource class like the ‘directory class’ or do I need another controller class beside servlets  -yes, the </w:t>
-      </w:r>
-      <w:proofErr w:type="spellStart"/>
-      <w:r>
-        <w:rPr>
-          <w:rFonts w:ascii="Calibri" w:eastAsia="Times New Roman" w:hAnsi="Calibri" w:cs="Calibri"/>
-        </w:rPr>
-        <w:t>db</w:t>
-      </w:r>
-      <w:proofErr w:type="spellEnd"/>
-      <w:r>
-        <w:rPr>
-          <w:rFonts w:ascii="Calibri" w:eastAsia="Times New Roman" w:hAnsi="Calibri" w:cs="Calibri"/>
-        </w:rPr>
-        <w:t xml:space="preserve"> classes, </w:t>
-      </w:r>
-      <w:proofErr w:type="spellStart"/>
-      <w:r>
-        <w:rPr>
-          <w:rFonts w:ascii="Calibri" w:eastAsia="Times New Roman" w:hAnsi="Calibri" w:cs="Calibri"/>
-        </w:rPr>
-        <w:t>daos</w:t>
-      </w:r>
-      <w:proofErr w:type="spellEnd"/>
-    </w:p>
-    <w:p>
-      <w:pPr>
-        <w:spacing w:after="0" w:line="240" w:lineRule="auto"/>
-        <w:ind w:left="540"/>
-        <w:rPr>
-          <w:rFonts w:ascii="Calibri" w:eastAsia="Times New Roman" w:hAnsi="Calibri" w:cs="Calibri"/>
-        </w:rPr>
-      </w:pPr>
-    </w:p>
-    <w:p>
-      <w:pPr>
-        <w:spacing w:after="0" w:line="240" w:lineRule="auto"/>
-        <w:ind w:left="540"/>
-        <w:rPr>
-          <w:rFonts w:ascii="Calibri" w:eastAsia="Times New Roman" w:hAnsi="Calibri" w:cs="Calibri"/>
-        </w:rPr>
-      </w:pPr>
-      <w:r>
-        <w:rPr>
-          <w:rFonts w:ascii="Calibri" w:eastAsia="Times New Roman" w:hAnsi="Calibri" w:cs="Calibri"/>
-        </w:rPr>
-        <w:t>Resource(abstract) =&gt; Food resource =&gt; each type of resource</w:t>
-      </w:r>
-    </w:p>
-    <w:p>
-      <w:pPr>
-        <w:spacing w:after="0" w:line="240" w:lineRule="auto"/>
-        <w:ind w:left="540"/>
-        <w:rPr>
-          <w:rFonts w:ascii="Calibri" w:eastAsia="Times New Roman" w:hAnsi="Calibri" w:cs="Calibri"/>
-        </w:rPr>
-      </w:pPr>
-    </w:p>
-    <w:p>
-      <w:pPr>
-        <w:spacing w:after="0" w:line="240" w:lineRule="auto"/>
-        <w:ind w:left="540"/>
-        <w:rPr>
-          <w:rFonts w:ascii="Calibri" w:eastAsia="Times New Roman" w:hAnsi="Calibri" w:cs="Calibri"/>
-        </w:rPr>
-      </w:pPr>
-      <w:r>
-        <w:rPr>
-          <w:rFonts w:ascii="Calibri" w:eastAsia="Times New Roman" w:hAnsi="Calibri" w:cs="Calibri"/>
-        </w:rPr>
-        <w:t xml:space="preserve">Started writing some class </w:t>
-      </w:r>
-      <w:proofErr w:type="spellStart"/>
-      <w:r>
-        <w:rPr>
-          <w:rFonts w:ascii="Calibri" w:eastAsia="Times New Roman" w:hAnsi="Calibri" w:cs="Calibri"/>
-        </w:rPr>
-        <w:t>files..resources</w:t>
-      </w:r>
-      <w:proofErr w:type="spellEnd"/>
-      <w:r>
-        <w:rPr>
-          <w:rFonts w:ascii="Calibri" w:eastAsia="Times New Roman" w:hAnsi="Calibri" w:cs="Calibri"/>
-        </w:rPr>
-        <w:t>, users, ran into a source release problem that I had to do some research on and work out.</w:t>
-      </w:r>
-    </w:p>
-    <w:p>
-      <w:pPr>
-        <w:spacing w:after="0" w:line="240" w:lineRule="auto"/>
-        <w:ind w:left="540"/>
-        <w:rPr>
-          <w:rFonts w:ascii="Calibri" w:eastAsia="Times New Roman" w:hAnsi="Calibri" w:cs="Calibri"/>
-        </w:rPr>
-      </w:pPr>
-    </w:p>
-    <w:p>
-      <w:pPr>
-        <w:spacing w:after="0" w:line="240" w:lineRule="auto"/>
-        <w:ind w:left="540"/>
-        <w:rPr>
-          <w:rFonts w:ascii="Calibri" w:eastAsia="Times New Roman" w:hAnsi="Calibri" w:cs="Calibri"/>
-        </w:rPr>
-      </w:pPr>
-      <w:r>
-        <w:rPr>
-          <w:rFonts w:ascii="Calibri" w:eastAsia="Times New Roman" w:hAnsi="Calibri" w:cs="Calibri"/>
-        </w:rPr>
-        <w:t>-I should add an Event Class</w:t>
-      </w:r>
-    </w:p>
-    <w:p>
-      <w:pPr>
-        <w:spacing w:after="0" w:line="240" w:lineRule="auto"/>
-        <w:ind w:left="540"/>
-        <w:rPr>
-          <w:rFonts w:ascii="Calibri" w:eastAsia="Times New Roman" w:hAnsi="Calibri" w:cs="Calibri"/>
-        </w:rPr>
-      </w:pPr>
-      <w:r>
-        <w:rPr>
-          <w:rFonts w:ascii="Calibri" w:eastAsia="Times New Roman" w:hAnsi="Calibri" w:cs="Calibri"/>
-        </w:rPr>
-        <w:t xml:space="preserve">-service location; should it be an array of </w:t>
-      </w:r>
-      <w:proofErr w:type="spellStart"/>
-      <w:r>
-        <w:rPr>
-          <w:rFonts w:ascii="Calibri" w:eastAsia="Times New Roman" w:hAnsi="Calibri" w:cs="Calibri"/>
-        </w:rPr>
-        <w:t>zipcodes</w:t>
-      </w:r>
-      <w:proofErr w:type="spellEnd"/>
-      <w:r>
-        <w:rPr>
-          <w:rFonts w:ascii="Calibri" w:eastAsia="Times New Roman" w:hAnsi="Calibri" w:cs="Calibri"/>
-        </w:rPr>
-        <w:t>?? Or would that be hard to figure out and obtain that data, or should it be a string</w:t>
-      </w:r>
-      <w:r>
-        <w:rPr>
-          <w:rFonts w:ascii="Calibri" w:eastAsia="Times New Roman" w:hAnsi="Calibri" w:cs="Calibri"/>
-        </w:rPr>
-        <w:t xml:space="preserve"> description?</w:t>
-      </w:r>
-    </w:p>
-    <w:p>
-      <w:pPr>
-        <w:spacing w:after="0" w:line="240" w:lineRule="auto"/>
-        <w:ind w:left="540"/>
-        <w:rPr>
-          <w:rFonts w:ascii="Calibri" w:eastAsia="Times New Roman" w:hAnsi="Calibri" w:cs="Calibri"/>
-        </w:rPr>
-      </w:pPr>
-    </w:p>
-    <w:p>
-      <w:pPr>
-        <w:spacing w:after="0" w:line="240" w:lineRule="auto"/>
-        <w:ind w:left="540"/>
-        <w:rPr>
-          <w:rFonts w:ascii="Calibri" w:eastAsia="Times New Roman" w:hAnsi="Calibri" w:cs="Calibri"/>
-        </w:rPr>
-      </w:pPr>
-    </w:p>
-    <w:p>
-      <w:pPr>
-        <w:spacing w:after="0" w:line="240" w:lineRule="auto"/>
-        <w:ind w:left="540"/>
-        <w:rPr>
-          <w:rFonts w:ascii="Calibri" w:eastAsia="Times New Roman" w:hAnsi="Calibri" w:cs="Calibri"/>
-        </w:rPr>
-      </w:pPr>
-    </w:p>
-    <w:p>
-      <w:pPr>
-        <w:spacing w:after="0" w:line="240" w:lineRule="auto"/>
-        <w:ind w:left="540"/>
-        <w:rPr>
-          <w:rFonts w:ascii="Calibri" w:eastAsia="Times New Roman" w:hAnsi="Calibri" w:cs="Calibri"/>
-        </w:rPr>
-      </w:pPr>
-    </w:p>
-    <w:p>
-      <w:pPr>
-        <w:spacing w:after="0" w:line="240" w:lineRule="auto"/>
-        <w:ind w:left="540"/>
-        <w:rPr>
-          <w:rFonts w:ascii="Calibri" w:eastAsia="Times New Roman" w:hAnsi="Calibri" w:cs="Calibri"/>
-        </w:rPr>
-      </w:pPr>
-    </w:p>
-    <w:p>
-      <w:pPr>
-        <w:spacing w:after="0" w:line="240" w:lineRule="auto"/>
-        <w:ind w:left="540"/>
-        <w:rPr>
-          <w:rFonts w:ascii="Calibri" w:eastAsia="Times New Roman" w:hAnsi="Calibri" w:cs="Calibri"/>
-          <w:b/>
-          <w:bCs/>
-        </w:rPr>
-      </w:pPr>
-      <w:r>
-        <w:rPr>
-          <w:rFonts w:ascii="Calibri" w:eastAsia="Times New Roman" w:hAnsi="Calibri" w:cs="Calibri"/>
-          <w:b/>
-          <w:bCs/>
-        </w:rPr>
-        <w:t xml:space="preserve">Thursday 2/11 </w:t>
-      </w:r>
-      <w:r>
-        <w:rPr>
-          <w:rFonts w:ascii="Calibri" w:eastAsia="Times New Roman" w:hAnsi="Calibri" w:cs="Calibri"/>
-          <w:b/>
-          <w:bCs/>
-        </w:rPr>
-        <w:t xml:space="preserve">5 </w:t>
-      </w:r>
-      <w:proofErr w:type="spellStart"/>
-      <w:r>
-        <w:rPr>
-          <w:rFonts w:ascii="Calibri" w:eastAsia="Times New Roman" w:hAnsi="Calibri" w:cs="Calibri"/>
-          <w:b/>
-          <w:bCs/>
-        </w:rPr>
-        <w:t>hrs</w:t>
-      </w:r>
-      <w:proofErr w:type="spellEnd"/>
-    </w:p>
-    <w:p>
-      <w:pPr>
-        <w:spacing w:after="0" w:line="240" w:lineRule="auto"/>
-        <w:ind w:left="540"/>
-        <w:rPr>
-          <w:rFonts w:ascii="Calibri" w:eastAsia="Times New Roman" w:hAnsi="Calibri" w:cs="Calibri"/>
-        </w:rPr>
-      </w:pPr>
-      <w:r>
-        <w:rPr>
-          <w:rFonts w:ascii="Calibri" w:eastAsia="Times New Roman" w:hAnsi="Calibri" w:cs="Calibri"/>
-        </w:rPr>
-        <w:tab/>
-        <w:t xml:space="preserve">Going through social media responses;  I got a very welcoming response, much encouragement, and great ideas for future releases!  People suggested more information to include about the resources, such as nearest bus stop, actual address,  who they serve, if proof of income, who qualifies/ paperwork needed(now included as something in the </w:t>
-      </w:r>
-      <w:proofErr w:type="spellStart"/>
-      <w:r>
-        <w:rPr>
-          <w:rFonts w:ascii="Calibri" w:eastAsia="Times New Roman" w:hAnsi="Calibri" w:cs="Calibri"/>
-        </w:rPr>
-        <w:t>db</w:t>
-      </w:r>
-      <w:proofErr w:type="spellEnd"/>
-      <w:r>
-        <w:rPr>
-          <w:rFonts w:ascii="Calibri" w:eastAsia="Times New Roman" w:hAnsi="Calibri" w:cs="Calibri"/>
-        </w:rPr>
-        <w:t>)  where delivery is served, schools with curbside pickup, whether they have pet food, whether they have non-food essentials.</w:t>
-      </w:r>
-    </w:p>
-    <w:p>
-      <w:pPr>
-        <w:spacing w:after="0" w:line="240" w:lineRule="auto"/>
-        <w:ind w:left="540"/>
-        <w:rPr>
-          <w:rFonts w:ascii="Calibri" w:eastAsia="Times New Roman" w:hAnsi="Calibri" w:cs="Calibri"/>
-        </w:rPr>
-      </w:pPr>
-      <w:r>
-        <w:rPr>
-          <w:rFonts w:ascii="Calibri" w:eastAsia="Times New Roman" w:hAnsi="Calibri" w:cs="Calibri"/>
-        </w:rPr>
-        <w:t xml:space="preserve">I received a lot of great info on resources.  Someone suggested having a rating system, commenting, or advice on pantries, which would def be a 2 -3 </w:t>
-      </w:r>
-      <w:proofErr w:type="spellStart"/>
-      <w:r>
-        <w:rPr>
-          <w:rFonts w:ascii="Calibri" w:eastAsia="Times New Roman" w:hAnsi="Calibri" w:cs="Calibri"/>
-        </w:rPr>
-        <w:t>rd</w:t>
-      </w:r>
-      <w:proofErr w:type="spellEnd"/>
-      <w:r>
-        <w:rPr>
-          <w:rFonts w:ascii="Calibri" w:eastAsia="Times New Roman" w:hAnsi="Calibri" w:cs="Calibri"/>
-        </w:rPr>
-        <w:t xml:space="preserve"> release.</w:t>
-      </w:r>
-    </w:p>
-    <w:p>
-      <w:pPr>
-        <w:spacing w:after="0" w:line="240" w:lineRule="auto"/>
-        <w:ind w:left="540"/>
-        <w:rPr>
-          <w:rFonts w:ascii="Calibri" w:eastAsia="Times New Roman" w:hAnsi="Calibri" w:cs="Calibri"/>
-        </w:rPr>
-      </w:pPr>
-      <w:r>
-        <w:rPr>
-          <w:rFonts w:ascii="Calibri" w:eastAsia="Times New Roman" w:hAnsi="Calibri" w:cs="Calibri"/>
-        </w:rPr>
-        <w:t>It seems like a heck of a lot of columns for 1 table, I would probably have to break it up somehow??</w:t>
-      </w:r>
-    </w:p>
-    <w:p>
-      <w:pPr>
-        <w:spacing w:after="0" w:line="240" w:lineRule="auto"/>
-        <w:ind w:left="540"/>
-        <w:rPr>
-          <w:rFonts w:ascii="Calibri" w:eastAsia="Times New Roman" w:hAnsi="Calibri" w:cs="Calibri"/>
-        </w:rPr>
-      </w:pPr>
-      <w:r>
-        <w:rPr>
-          <w:rFonts w:ascii="Calibri" w:eastAsia="Times New Roman" w:hAnsi="Calibri" w:cs="Calibri"/>
-        </w:rPr>
-        <w:t>!!!plan to add a fb or website as a resource! Think about how that data model will differ from super class</w:t>
-      </w:r>
-      <w:r>
-        <w:rPr>
-          <w:rFonts w:ascii="Calibri" w:eastAsia="Times New Roman" w:hAnsi="Calibri" w:cs="Calibri"/>
-        </w:rPr>
-        <w:t xml:space="preserve">.   </w:t>
-      </w:r>
-    </w:p>
-    <w:p>
-      <w:pPr>
-        <w:spacing w:after="0" w:line="240" w:lineRule="auto"/>
-        <w:ind w:left="540"/>
-        <w:rPr>
-          <w:rFonts w:ascii="Calibri" w:eastAsia="Times New Roman" w:hAnsi="Calibri" w:cs="Calibri"/>
-        </w:rPr>
-      </w:pPr>
-    </w:p>
-    <w:p>
-      <w:pPr>
-        <w:spacing w:after="0" w:line="240" w:lineRule="auto"/>
-        <w:ind w:left="540"/>
-        <w:rPr>
-          <w:rFonts w:ascii="Calibri" w:eastAsia="Times New Roman" w:hAnsi="Calibri" w:cs="Calibri"/>
-        </w:rPr>
-      </w:pPr>
-      <w:r>
-        <w:rPr>
-          <w:rFonts w:ascii="Calibri" w:eastAsia="Times New Roman" w:hAnsi="Calibri" w:cs="Calibri"/>
-        </w:rPr>
         <w:t xml:space="preserve">!!Don’t forget </w:t>
       </w:r>
       <w:r>
@@ -4726,21 +4244,7 @@
         <w:rPr>
           <w:rFonts w:ascii="Calibri" w:eastAsia="Times New Roman" w:hAnsi="Calibri" w:cs="Calibri"/>
         </w:rPr>
-        <w:t xml:space="preserve">  You will need to create an admin form/view/</w:t>
-      </w:r>
-      <w:proofErr w:type="spellStart"/>
-      <w:r>
-        <w:rPr>
-          <w:rFonts w:ascii="Calibri" w:eastAsia="Times New Roman" w:hAnsi="Calibri" w:cs="Calibri"/>
-        </w:rPr>
-        <w:t>jsp</w:t>
-      </w:r>
-      <w:proofErr w:type="spellEnd"/>
-      <w:r>
-        <w:rPr>
-          <w:rFonts w:ascii="Calibri" w:eastAsia="Times New Roman" w:hAnsi="Calibri" w:cs="Calibri"/>
-        </w:rPr>
-        <w:t>!</w:t>
+        <w:t xml:space="preserve">  You will need to create an admin form/view/jsp!</w:t>
       </w:r>
     </w:p>
     <w:p>
@@ -4865,27 +4369,7 @@
           <w:sz w:val="16"/>
           <w:szCs w:val="16"/>
         </w:rPr>
-        <w:t xml:space="preserve">I think you've done a good job paring down to MVP. I do want you to know that it is ok if you do not hit every single thing on the MVP list (that sometimes stresses students out as we near the end of the semester). Hitting much of the MVP and the project requirements like full crud (create, read, update, date), authentication/authorization, </w:t>
-      </w:r>
-      <w:proofErr w:type="spellStart"/>
-      <w:r>
-        <w:rPr>
-          <w:rFonts w:ascii="Segoe UI" w:hAnsi="Segoe UI" w:cs="Segoe UI"/>
-          <w:color w:val="24292E"/>
-          <w:sz w:val="16"/>
-          <w:szCs w:val="16"/>
-        </w:rPr>
-        <w:t>etc</w:t>
-      </w:r>
-      <w:proofErr w:type="spellEnd"/>
-      <w:r>
-        <w:rPr>
-          <w:rFonts w:ascii="Segoe UI" w:hAnsi="Segoe UI" w:cs="Segoe UI"/>
-          <w:color w:val="24292E"/>
-          <w:sz w:val="16"/>
-          <w:szCs w:val="16"/>
-        </w:rPr>
-        <w:t>, is perfectly ok!</w:t>
+        <w:t>I think you've done a good job paring down to MVP. I do want you to know that it is ok if you do not hit every single thing on the MVP list (that sometimes stresses students out as we near the end of the semester). Hitting much of the MVP and the project requirements like full crud (create, read, update, date), authentication/authorization, etc, is perfectly ok!</w:t>
       </w:r>
     </w:p>
     <w:p>
@@ -5098,27 +4582,7 @@
           <w:sz w:val="16"/>
           <w:szCs w:val="16"/>
         </w:rPr>
-        <w:t> Just to clarify your comment about needing many-to-</w:t>
-      </w:r>
-      <w:proofErr w:type="spellStart"/>
-      <w:r>
-        <w:rPr>
-          <w:rFonts w:ascii="Segoe UI" w:hAnsi="Segoe UI" w:cs="Segoe UI"/>
-          <w:color w:val="24292E"/>
-          <w:sz w:val="16"/>
-          <w:szCs w:val="16"/>
-        </w:rPr>
-        <w:t>manys</w:t>
-      </w:r>
-      <w:proofErr w:type="spellEnd"/>
-      <w:r>
-        <w:rPr>
-          <w:rFonts w:ascii="Segoe UI" w:hAnsi="Segoe UI" w:cs="Segoe UI"/>
-          <w:color w:val="24292E"/>
-          <w:sz w:val="16"/>
-          <w:szCs w:val="16"/>
-        </w:rPr>
-        <w:t>. You do need more than one one-to-many relationship. Many-to-many relationships are </w:t>
+        <w:t> Just to clarify your comment about needing many-to-manys. You do need more than one one-to-many relationship. Many-to-many relationships are </w:t>
       </w:r>
       <w:r>
         <w:rPr>
@@ -5250,27 +4714,7 @@
           <w:sz w:val="16"/>
           <w:szCs w:val="16"/>
         </w:rPr>
-        <w:t xml:space="preserve">SPA versus JSPs/Servlets. SPA is </w:t>
-      </w:r>
-      <w:proofErr w:type="spellStart"/>
-      <w:r>
-        <w:rPr>
-          <w:rFonts w:ascii="Segoe UI" w:hAnsi="Segoe UI" w:cs="Segoe UI"/>
-          <w:color w:val="24292E"/>
-          <w:sz w:val="16"/>
-          <w:szCs w:val="16"/>
-        </w:rPr>
-        <w:t>a-ok</w:t>
-      </w:r>
-      <w:proofErr w:type="spellEnd"/>
-      <w:r>
-        <w:rPr>
-          <w:rFonts w:ascii="Segoe UI" w:hAnsi="Segoe UI" w:cs="Segoe UI"/>
-          <w:color w:val="24292E"/>
-          <w:sz w:val="16"/>
-          <w:szCs w:val="16"/>
-        </w:rPr>
-        <w:t xml:space="preserve">, that may mean, though, </w:t>
+        <w:t xml:space="preserve">SPA versus JSPs/Servlets. SPA is a-ok, that may mean, though, </w:t>
       </w:r>
       <w:r>
         <w:rPr>
@@ -5289,87 +4733,7 @@
           <w:sz w:val="16"/>
           <w:szCs w:val="16"/>
         </w:rPr>
-        <w:t xml:space="preserve"> for the various aspects of your application. Example: the current search we did with </w:t>
-      </w:r>
-      <w:proofErr w:type="spellStart"/>
-      <w:r>
-        <w:rPr>
-          <w:rFonts w:ascii="Segoe UI" w:hAnsi="Segoe UI" w:cs="Segoe UI"/>
-          <w:color w:val="24292E"/>
-          <w:sz w:val="16"/>
-          <w:szCs w:val="16"/>
-        </w:rPr>
-        <w:t>jsps</w:t>
-      </w:r>
-      <w:proofErr w:type="spellEnd"/>
-      <w:r>
-        <w:rPr>
-          <w:rFonts w:ascii="Segoe UI" w:hAnsi="Segoe UI" w:cs="Segoe UI"/>
-          <w:color w:val="24292E"/>
-          <w:sz w:val="16"/>
-          <w:szCs w:val="16"/>
-        </w:rPr>
-        <w:t xml:space="preserve">/servlets went something like </w:t>
-      </w:r>
-      <w:proofErr w:type="spellStart"/>
-      <w:r>
-        <w:rPr>
-          <w:rFonts w:ascii="Segoe UI" w:hAnsi="Segoe UI" w:cs="Segoe UI"/>
-          <w:color w:val="24292E"/>
-          <w:sz w:val="16"/>
-          <w:szCs w:val="16"/>
-        </w:rPr>
-        <w:t>jsp</w:t>
-      </w:r>
-      <w:proofErr w:type="spellEnd"/>
-      <w:r>
-        <w:rPr>
-          <w:rFonts w:ascii="Segoe UI" w:hAnsi="Segoe UI" w:cs="Segoe UI"/>
-          <w:color w:val="24292E"/>
-          <w:sz w:val="16"/>
-          <w:szCs w:val="16"/>
-        </w:rPr>
-        <w:t xml:space="preserve"> form =&gt; servlet =&gt; user data class, which created and returned a list of Users =&gt; servlet =&gt; JSP. With a SPA, a service would likely replace the servlet/</w:t>
-      </w:r>
-      <w:proofErr w:type="spellStart"/>
-      <w:r>
-        <w:rPr>
-          <w:rFonts w:ascii="Segoe UI" w:hAnsi="Segoe UI" w:cs="Segoe UI"/>
-          <w:color w:val="24292E"/>
-          <w:sz w:val="16"/>
-          <w:szCs w:val="16"/>
-        </w:rPr>
-        <w:t>userdata</w:t>
-      </w:r>
-      <w:proofErr w:type="spellEnd"/>
-      <w:r>
-        <w:rPr>
-          <w:rFonts w:ascii="Segoe UI" w:hAnsi="Segoe UI" w:cs="Segoe UI"/>
-          <w:color w:val="24292E"/>
-          <w:sz w:val="16"/>
-          <w:szCs w:val="16"/>
-        </w:rPr>
-        <w:t>/user/servlet piece. This is actually the exercise for Week 9, so you will definitely be learning this, however that might be a bit late to implement it fully? Consider learning this sooner than the scheduled? Know that many of the pieces that we are building in the next few weeks will still be the same if you "</w:t>
-      </w:r>
-      <w:proofErr w:type="spellStart"/>
-      <w:r>
-        <w:rPr>
-          <w:rFonts w:ascii="Segoe UI" w:hAnsi="Segoe UI" w:cs="Segoe UI"/>
-          <w:color w:val="24292E"/>
-          <w:sz w:val="16"/>
-          <w:szCs w:val="16"/>
-        </w:rPr>
-        <w:t>servicify</w:t>
-      </w:r>
-      <w:proofErr w:type="spellEnd"/>
-      <w:r>
-        <w:rPr>
-          <w:rFonts w:ascii="Segoe UI" w:hAnsi="Segoe UI" w:cs="Segoe UI"/>
-          <w:color w:val="24292E"/>
-          <w:sz w:val="16"/>
-          <w:szCs w:val="16"/>
-        </w:rPr>
-        <w:t>" - still need DAO, entities. What would go away are the servlets, which are replaced with services.</w:t>
+        <w:t xml:space="preserve"> for the various aspects of your application. Example: the current search we did with jsps/servlets went something like jsp form =&gt; servlet =&gt; user data class, which created and returned a list of Users =&gt; servlet =&gt; JSP. With a SPA, a service would likely replace the servlet/userdata/user/servlet piece. This is actually the exercise for Week 9, so you will definitely be learning this, however that might be a bit late to implement it fully? Consider learning this sooner than the scheduled? Know that many of the pieces that we are building in the next few weeks will still be the same if you "servicify" - still need DAO, entities. What would go away are the servlets, which are replaced with services.</w:t>
       </w:r>
     </w:p>
     <w:p>
@@ -5406,27 +4770,7 @@
           <w:sz w:val="16"/>
           <w:szCs w:val="16"/>
         </w:rPr>
-        <w:t xml:space="preserve"> can be a good one for locating "things" in a radius. If handling location data is not in the MVP, another </w:t>
-      </w:r>
-      <w:proofErr w:type="spellStart"/>
-      <w:r>
-        <w:rPr>
-          <w:rFonts w:ascii="Segoe UI" w:hAnsi="Segoe UI" w:cs="Segoe UI"/>
-          <w:color w:val="24292E"/>
-          <w:sz w:val="16"/>
-          <w:szCs w:val="16"/>
-        </w:rPr>
-        <w:t>api</w:t>
-      </w:r>
-      <w:proofErr w:type="spellEnd"/>
-      <w:r>
-        <w:rPr>
-          <w:rFonts w:ascii="Segoe UI" w:hAnsi="Segoe UI" w:cs="Segoe UI"/>
-          <w:color w:val="24292E"/>
-          <w:sz w:val="16"/>
-          <w:szCs w:val="16"/>
-        </w:rPr>
-        <w:t xml:space="preserve"> that might add value to your project is java mail - which is a java library that allows emailing. Perhaps there's a need for functionality to email the admin if there is bad info somewhere?</w:t>
+        <w:t> can be a good one for locating "things" in a radius. If handling location data is not in the MVP, another api that might add value to your project is java mail - which is a java library that allows emailing. Perhaps there's a need for functionality to email the admin if there is bad info somewhere?</w:t>
       </w:r>
     </w:p>
     <w:p>
@@ -5572,9 +4916,8 @@
           <w:szCs w:val="20"/>
         </w:rPr>
         <w:br/>
-        <w:t xml:space="preserve">Eric </w:t>
-      </w:r>
-      <w:proofErr w:type="spellStart"/>
+        <w:t>Eric Salzwedel</w:t>
+      </w:r>
       <w:r>
         <w:rPr>
           <w:rFonts w:ascii="Courier New" w:eastAsia="Times New Roman" w:hAnsi="Courier New" w:cs="Courier New"/>
@@ -5582,9 +4925,9 @@
           <w:sz w:val="20"/>
           <w:szCs w:val="20"/>
         </w:rPr>
-        <w:t>Salzwedel</w:t>
-      </w:r>
-      <w:proofErr w:type="spellEnd"/>
+        <w:br/>
+        <w:t>Salzwedel Community Little Free Pantry - Marshall 53559</w:t>
+      </w:r>
       <w:r>
         <w:rPr>
           <w:rFonts w:ascii="Courier New" w:eastAsia="Times New Roman" w:hAnsi="Courier New" w:cs="Courier New"/>
@@ -5594,7 +4937,6 @@
         </w:rPr>
         <w:br/>
       </w:r>
-      <w:proofErr w:type="spellStart"/>
       <w:r>
         <w:rPr>
           <w:rFonts w:ascii="Courier New" w:eastAsia="Times New Roman" w:hAnsi="Courier New" w:cs="Courier New"/>
@@ -5602,9 +4944,9 @@
           <w:sz w:val="20"/>
           <w:szCs w:val="20"/>
         </w:rPr>
-        <w:t>Salzwedel</w:t>
-      </w:r>
-      <w:proofErr w:type="spellEnd"/>
+        <w:br/>
+        <w:t>Makalah Wagner</w:t>
+      </w:r>
       <w:r>
         <w:rPr>
           <w:rFonts w:ascii="Courier New" w:eastAsia="Times New Roman" w:hAnsi="Courier New" w:cs="Courier New"/>
@@ -5612,7 +4954,8 @@
           <w:sz w:val="20"/>
           <w:szCs w:val="20"/>
         </w:rPr>
-        <w:t xml:space="preserve"> Community Little Free Pantry - Marshall 53559</w:t>
+        <w:br/>
+        <w:t>Start here for ones already mapped - https://m.facebook.com/groups/daneconeighbors/permalink/2305374192940507/</w:t>
       </w:r>
       <w:r>
         <w:rPr>
@@ -5622,6 +4965,7 @@
           <w:szCs w:val="20"/>
         </w:rPr>
         <w:br/>
+        <w:t>Karen Andro</w:t>
       </w:r>
       <w:r>
         <w:rPr>
@@ -5631,8 +4975,8 @@
           <w:szCs w:val="20"/>
         </w:rPr>
         <w:br/>
-      </w:r>
-      <w:proofErr w:type="spellStart"/>
+        <w:t>https://www.cacscw.org/.../dane-county-food-pantry-network/</w:t>
+      </w:r>
       <w:r>
         <w:rPr>
           <w:rFonts w:ascii="Courier New" w:eastAsia="Times New Roman" w:hAnsi="Courier New" w:cs="Courier New"/>
@@ -5640,9 +4984,8 @@
           <w:sz w:val="20"/>
           <w:szCs w:val="20"/>
         </w:rPr>
-        <w:t>Makalah</w:t>
-      </w:r>
-      <w:proofErr w:type="spellEnd"/>
+        <w:br/>
+      </w:r>
       <w:r>
         <w:rPr>
           <w:rFonts w:ascii="Courier New" w:eastAsia="Times New Roman" w:hAnsi="Courier New" w:cs="Courier New"/>
@@ -5650,7 +4993,8 @@
           <w:sz w:val="20"/>
           <w:szCs w:val="20"/>
         </w:rPr>
-        <w:t xml:space="preserve"> Wagner</w:t>
+        <w:br/>
+        <w:t xml:space="preserve">    Marlene Hardick</w:t>
       </w:r>
       <w:r>
         <w:rPr>
@@ -5660,7 +5004,7 @@
           <w:szCs w:val="20"/>
         </w:rPr>
         <w:br/>
-        <w:t>Start here for ones already mapped - https://m.facebook.com/groups/daneconeighbors/permalink/2305374192940507/</w:t>
+        <w:t>badge icon</w:t>
       </w:r>
       <w:r>
         <w:rPr>
@@ -5670,9 +5014,8 @@
           <w:szCs w:val="20"/>
         </w:rPr>
         <w:br/>
-        <w:t xml:space="preserve">Karen </w:t>
-      </w:r>
-      <w:proofErr w:type="spellStart"/>
+        <w:t>Please. Include nearby bus stops and actually address, phone #, actual days, hours open. Can clients shop for what they want or is it picking up a box at the curb.</w:t>
+      </w:r>
       <w:r>
         <w:rPr>
           <w:rFonts w:ascii="Courier New" w:eastAsia="Times New Roman" w:hAnsi="Courier New" w:cs="Courier New"/>
@@ -5680,9 +5023,9 @@
           <w:sz w:val="20"/>
           <w:szCs w:val="20"/>
         </w:rPr>
-        <w:t>Andro</w:t>
-      </w:r>
-      <w:proofErr w:type="spellEnd"/>
+        <w:br/>
+        <w:t xml:space="preserve">    Delivery? Where? Area served?</w:t>
+      </w:r>
       <w:r>
         <w:rPr>
           <w:rFonts w:ascii="Courier New" w:eastAsia="Times New Roman" w:hAnsi="Courier New" w:cs="Courier New"/>
@@ -5691,7 +5034,7 @@
           <w:szCs w:val="20"/>
         </w:rPr>
         <w:br/>
-        <w:t>https://www.cacscw.org/.../dane-county-food-pantry-network/</w:t>
+        <w:t xml:space="preserve">    Registration needed? Proof of income needed?</w:t>
       </w:r>
       <w:r>
         <w:rPr>
@@ -5701,6 +5044,7 @@
           <w:szCs w:val="20"/>
         </w:rPr>
         <w:br/>
+        <w:t xml:space="preserve">    Schools with curbside pickup? Who qualifies?</w:t>
       </w:r>
       <w:r>
         <w:rPr>
@@ -5710,9 +5054,7 @@
           <w:szCs w:val="20"/>
         </w:rPr>
         <w:br/>
-        <w:t xml:space="preserve">    Marlene </w:t>
-      </w:r>
-      <w:proofErr w:type="spellStart"/>
+      </w:r>
       <w:r>
         <w:rPr>
           <w:rFonts w:ascii="Courier New" w:eastAsia="Times New Roman" w:hAnsi="Courier New" w:cs="Courier New"/>
@@ -5720,9 +5062,9 @@
           <w:sz w:val="20"/>
           <w:szCs w:val="20"/>
         </w:rPr>
-        <w:t>Hardick</w:t>
-      </w:r>
-      <w:proofErr w:type="spellEnd"/>
+        <w:br/>
+        <w:t xml:space="preserve">    Sara J. Ariss: watertown comm pantry,</w:t>
+      </w:r>
       <w:r>
         <w:rPr>
           <w:rFonts w:ascii="Courier New" w:eastAsia="Times New Roman" w:hAnsi="Courier New" w:cs="Courier New"/>
@@ -5731,7 +5073,7 @@
           <w:szCs w:val="20"/>
         </w:rPr>
         <w:br/>
-        <w:t>badge icon</w:t>
+        <w:t xml:space="preserve">    Ruby's Pantry</w:t>
       </w:r>
       <w:r>
         <w:rPr>
@@ -5741,7 +5083,7 @@
           <w:szCs w:val="20"/>
         </w:rPr>
         <w:br/>
-        <w:t>Please. Include nearby bus stops and actually address, phone #, actual days, hours open. Can clients shop for what they want or is it picking up a box at the curb.</w:t>
+        <w:t xml:space="preserve">    Genos Pantry</w:t>
       </w:r>
       <w:r>
         <w:rPr>
@@ -5751,7 +5093,7 @@
           <w:szCs w:val="20"/>
         </w:rPr>
         <w:br/>
-        <w:t xml:space="preserve">    Delivery? Where? Area served?</w:t>
+        <w:t>Immanual UMC jefferson</w:t>
       </w:r>
       <w:r>
         <w:rPr>
@@ -5761,7 +5103,6 @@
           <w:szCs w:val="20"/>
         </w:rPr>
         <w:br/>
-        <w:t xml:space="preserve">    Registration needed? Proof of income needed?</w:t>
       </w:r>
       <w:r>
         <w:rPr>
@@ -5771,7 +5112,7 @@
           <w:szCs w:val="20"/>
         </w:rPr>
         <w:br/>
-        <w:t xml:space="preserve">    Schools with curbside pickup? Who qualifies?</w:t>
+        <w:t>Community fridges:</w:t>
       </w:r>
       <w:r>
         <w:rPr>
@@ -5781,6 +5122,7 @@
           <w:szCs w:val="20"/>
         </w:rPr>
         <w:br/>
+        <w:t>https://www.facebook.com/MadisonCommunityFridges/?__cft__[0]=AZV0tt5nCgAEy9gwA-7ouvm4IHLIqZgNbD5ah1UnIg9SVYGGLO7j9f5_J6fVC0T3rSammvDpwirmVaBKa2in8GosPwmuUkp7eh6b2kVxUortLAgdEWjKr8NPf6ZVDZCAHiU_akTrj5h_E0Lin0trirxo2HJPXu4JFzkCdTwMnyKevR0TxftPeKuxIA479dFFBFw&amp;__tn__=R]-R</w:t>
       </w:r>
       <w:r>
         <w:rPr>
@@ -5790,9 +5132,8 @@
           <w:szCs w:val="20"/>
         </w:rPr>
         <w:br/>
-        <w:t xml:space="preserve">    Sara J. </w:t>
-      </w:r>
-      <w:proofErr w:type="spellStart"/>
+        <w:t>Prairie rod pantry</w:t>
+      </w:r>
       <w:r>
         <w:rPr>
           <w:rFonts w:ascii="Courier New" w:eastAsia="Times New Roman" w:hAnsi="Courier New" w:cs="Courier New"/>
@@ -5800,9 +5141,8 @@
           <w:sz w:val="20"/>
           <w:szCs w:val="20"/>
         </w:rPr>
-        <w:t>Ariss</w:t>
-      </w:r>
-      <w:proofErr w:type="spellEnd"/>
+        <w:br/>
+      </w:r>
       <w:r>
         <w:rPr>
           <w:rFonts w:ascii="Courier New" w:eastAsia="Times New Roman" w:hAnsi="Courier New" w:cs="Courier New"/>
@@ -5810,9 +5150,9 @@
           <w:sz w:val="20"/>
           <w:szCs w:val="20"/>
         </w:rPr>
-        <w:t xml:space="preserve">: </w:t>
-      </w:r>
-      <w:proofErr w:type="spellStart"/>
+        <w:br/>
+        <w:t>Sandburg Community Food pantry (although we are temporarily not active due to the cold weather) https://www.facebook.com/sandburgfoodpantry</w:t>
+      </w:r>
       <w:r>
         <w:rPr>
           <w:rFonts w:ascii="Courier New" w:eastAsia="Times New Roman" w:hAnsi="Courier New" w:cs="Courier New"/>
@@ -5820,9 +5160,9 @@
           <w:sz w:val="20"/>
           <w:szCs w:val="20"/>
         </w:rPr>
-        <w:t>watertown</w:t>
-      </w:r>
-      <w:proofErr w:type="spellEnd"/>
+        <w:br/>
+        <w:t xml:space="preserve">    https://publichealthmdc.com/.../2020-04-06_COVID-19_Food...</w:t>
+      </w:r>
       <w:r>
         <w:rPr>
           <w:rFonts w:ascii="Courier New" w:eastAsia="Times New Roman" w:hAnsi="Courier New" w:cs="Courier New"/>
@@ -5830,7 +5170,8 @@
           <w:sz w:val="20"/>
           <w:szCs w:val="20"/>
         </w:rPr>
-        <w:t xml:space="preserve"> comm pantry,</w:t>
+        <w:br/>
+        <w:t xml:space="preserve">        http://bit.ly/MadisonCOVID-Edit the food section might be a good start</w:t>
       </w:r>
       <w:r>
         <w:rPr>
@@ -5840,7 +5181,6 @@
           <w:szCs w:val="20"/>
         </w:rPr>
         <w:br/>
-        <w:t xml:space="preserve">    Ruby's Pantry</w:t>
       </w:r>
       <w:r>
         <w:rPr>
@@ -5850,7 +5190,6 @@
           <w:szCs w:val="20"/>
         </w:rPr>
         <w:br/>
-        <w:t xml:space="preserve">    Genos Pantry</w:t>
       </w:r>
       <w:r>
         <w:rPr>
@@ -5860,8 +5199,8 @@
           <w:szCs w:val="20"/>
         </w:rPr>
         <w:br/>
-      </w:r>
-      <w:proofErr w:type="spellStart"/>
+        <w:t xml:space="preserve">            May i recommend a place for folks to comment, give advice, rate the pantry?</w:t>
+      </w:r>
       <w:r>
         <w:rPr>
           <w:rFonts w:ascii="Courier New" w:eastAsia="Times New Roman" w:hAnsi="Courier New" w:cs="Courier New"/>
@@ -5869,9 +5208,9 @@
           <w:sz w:val="20"/>
           <w:szCs w:val="20"/>
         </w:rPr>
-        <w:t>Immanual</w:t>
-      </w:r>
-      <w:proofErr w:type="spellEnd"/>
+        <w:br/>
+        <w:t xml:space="preserve">            </w:t>
+      </w:r>
       <w:r>
         <w:rPr>
           <w:rFonts w:ascii="Courier New" w:eastAsia="Times New Roman" w:hAnsi="Courier New" w:cs="Courier New"/>
@@ -5879,162 +5218,6 @@
           <w:sz w:val="20"/>
           <w:szCs w:val="20"/>
         </w:rPr>
-        <w:t xml:space="preserve"> UMC </w:t>
-      </w:r>
-      <w:proofErr w:type="spellStart"/>
-      <w:r>
-        <w:rPr>
-          <w:rFonts w:ascii="Courier New" w:eastAsia="Times New Roman" w:hAnsi="Courier New" w:cs="Courier New"/>
-          <w:color w:val="A9B7C6"/>
-          <w:sz w:val="20"/>
-          <w:szCs w:val="20"/>
-        </w:rPr>
-        <w:t>jefferson</w:t>
-      </w:r>
-      <w:proofErr w:type="spellEnd"/>
-      <w:r>
-        <w:rPr>
-          <w:rFonts w:ascii="Courier New" w:eastAsia="Times New Roman" w:hAnsi="Courier New" w:cs="Courier New"/>
-          <w:color w:val="A9B7C6"/>
-          <w:sz w:val="20"/>
-          <w:szCs w:val="20"/>
-        </w:rPr>
-        <w:br/>
-      </w:r>
-      <w:r>
-        <w:rPr>
-          <w:rFonts w:ascii="Courier New" w:eastAsia="Times New Roman" w:hAnsi="Courier New" w:cs="Courier New"/>
-          <w:color w:val="A9B7C6"/>
-          <w:sz w:val="20"/>
-          <w:szCs w:val="20"/>
-        </w:rPr>
-        <w:br/>
-        <w:t>Community fridges:</w:t>
-      </w:r>
-      <w:r>
-        <w:rPr>
-          <w:rFonts w:ascii="Courier New" w:eastAsia="Times New Roman" w:hAnsi="Courier New" w:cs="Courier New"/>
-          <w:color w:val="A9B7C6"/>
-          <w:sz w:val="20"/>
-          <w:szCs w:val="20"/>
-        </w:rPr>
-        <w:br/>
-        <w:t>https://www.facebook.com/MadisonCommunityFridges/?__cft__[0]=AZV0tt5nCgAEy9gwA-7ouvm4IHLIqZgNbD5ah1UnIg9SVYGGLO7j9f5_J6fVC0T3rSammvDpwirmVaBKa2in8GosPwmuUkp7eh6b2kVxUortLAgdEWjKr8NPf6ZVDZCAHiU_akTrj5h_E0Lin0trirxo2HJPXu4JFzkCdTwMnyKevR0TxftPeKuxIA479dFFBFw&amp;__tn__=R]-R</w:t>
-      </w:r>
-      <w:r>
-        <w:rPr>
-          <w:rFonts w:ascii="Courier New" w:eastAsia="Times New Roman" w:hAnsi="Courier New" w:cs="Courier New"/>
-          <w:color w:val="A9B7C6"/>
-          <w:sz w:val="20"/>
-          <w:szCs w:val="20"/>
-        </w:rPr>
-        <w:br/>
-        <w:t>Prairie rod pantry</w:t>
-      </w:r>
-      <w:r>
-        <w:rPr>
-          <w:rFonts w:ascii="Courier New" w:eastAsia="Times New Roman" w:hAnsi="Courier New" w:cs="Courier New"/>
-          <w:color w:val="A9B7C6"/>
-          <w:sz w:val="20"/>
-          <w:szCs w:val="20"/>
-        </w:rPr>
-        <w:br/>
-      </w:r>
-      <w:r>
-        <w:rPr>
-          <w:rFonts w:ascii="Courier New" w:eastAsia="Times New Roman" w:hAnsi="Courier New" w:cs="Courier New"/>
-          <w:color w:val="A9B7C6"/>
-          <w:sz w:val="20"/>
-          <w:szCs w:val="20"/>
-        </w:rPr>
-        <w:br/>
-        <w:t>Sandburg Community Food pantry (although we are temporarily not active due to the cold weather) https://www.facebook.com/sandburgfoodpantry</w:t>
-      </w:r>
-      <w:r>
-        <w:rPr>
-          <w:rFonts w:ascii="Courier New" w:eastAsia="Times New Roman" w:hAnsi="Courier New" w:cs="Courier New"/>
-          <w:color w:val="A9B7C6"/>
-          <w:sz w:val="20"/>
-          <w:szCs w:val="20"/>
-        </w:rPr>
-        <w:br/>
-        <w:t xml:space="preserve">    https://publichealthmdc.com/.../2020-04-06_COVID-19_Food...</w:t>
-      </w:r>
-      <w:r>
-        <w:rPr>
-          <w:rFonts w:ascii="Courier New" w:eastAsia="Times New Roman" w:hAnsi="Courier New" w:cs="Courier New"/>
-          <w:color w:val="A9B7C6"/>
-          <w:sz w:val="20"/>
-          <w:szCs w:val="20"/>
-        </w:rPr>
-        <w:br/>
-        <w:t xml:space="preserve">        http://bit.ly/MadisonCOVID-Edit the food section might be a good start</w:t>
-      </w:r>
-      <w:r>
-        <w:rPr>
-          <w:rFonts w:ascii="Courier New" w:eastAsia="Times New Roman" w:hAnsi="Courier New" w:cs="Courier New"/>
-          <w:color w:val="A9B7C6"/>
-          <w:sz w:val="20"/>
-          <w:szCs w:val="20"/>
-        </w:rPr>
-        <w:br/>
-      </w:r>
-      <w:r>
-        <w:rPr>
-          <w:rFonts w:ascii="Courier New" w:eastAsia="Times New Roman" w:hAnsi="Courier New" w:cs="Courier New"/>
-          <w:color w:val="A9B7C6"/>
-          <w:sz w:val="20"/>
-          <w:szCs w:val="20"/>
-        </w:rPr>
-        <w:br/>
-      </w:r>
-      <w:r>
-        <w:rPr>
-          <w:rFonts w:ascii="Courier New" w:eastAsia="Times New Roman" w:hAnsi="Courier New" w:cs="Courier New"/>
-          <w:color w:val="A9B7C6"/>
-          <w:sz w:val="20"/>
-          <w:szCs w:val="20"/>
-        </w:rPr>
-        <w:br/>
-        <w:t xml:space="preserve">            May </w:t>
-      </w:r>
-      <w:proofErr w:type="spellStart"/>
-      <w:r>
-        <w:rPr>
-          <w:rFonts w:ascii="Courier New" w:eastAsia="Times New Roman" w:hAnsi="Courier New" w:cs="Courier New"/>
-          <w:color w:val="A9B7C6"/>
-          <w:sz w:val="20"/>
-          <w:szCs w:val="20"/>
-        </w:rPr>
-        <w:t>i</w:t>
-      </w:r>
-      <w:proofErr w:type="spellEnd"/>
-      <w:r>
-        <w:rPr>
-          <w:rFonts w:ascii="Courier New" w:eastAsia="Times New Roman" w:hAnsi="Courier New" w:cs="Courier New"/>
-          <w:color w:val="A9B7C6"/>
-          <w:sz w:val="20"/>
-          <w:szCs w:val="20"/>
-        </w:rPr>
-        <w:t xml:space="preserve"> recommend a place for folks to comment, give advice, rate the pantry?</w:t>
-      </w:r>
-      <w:r>
-        <w:rPr>
-          <w:rFonts w:ascii="Courier New" w:eastAsia="Times New Roman" w:hAnsi="Courier New" w:cs="Courier New"/>
-          <w:color w:val="A9B7C6"/>
-          <w:sz w:val="20"/>
-          <w:szCs w:val="20"/>
-        </w:rPr>
-        <w:br/>
-        <w:t xml:space="preserve">            </w:t>
-      </w:r>
-      <w:r>
-        <w:rPr>
-          <w:rFonts w:ascii="Courier New" w:eastAsia="Times New Roman" w:hAnsi="Courier New" w:cs="Courier New"/>
-          <w:color w:val="A9B7C6"/>
-          <w:sz w:val="20"/>
-          <w:szCs w:val="20"/>
-        </w:rPr>
         <w:br/>
         <w:t xml:space="preserve">            *//</w:t>
       </w:r>
@@ -6128,18 +5311,8 @@
           <w:b/>
           <w:bCs/>
         </w:rPr>
-        <w:t xml:space="preserve">Sat 2/13 2 </w:t>
-      </w:r>
-      <w:proofErr w:type="spellStart"/>
-      <w:r>
-        <w:rPr>
-          <w:rFonts w:ascii="Calibri" w:eastAsia="Times New Roman" w:hAnsi="Calibri" w:cs="Calibri"/>
-          <w:b/>
-          <w:bCs/>
-        </w:rPr>
-        <w:t>hrs</w:t>
-      </w:r>
-      <w:proofErr w:type="spellEnd"/>
+        <w:t>Sat 2/13 2 hrs</w:t>
+      </w:r>
     </w:p>
     <w:p>
       <w:pPr>
@@ -6244,13 +5417,8 @@
         <w:t>WEEK 5;</w:t>
       </w:r>
       <w:r>
-        <w:t xml:space="preserve">  17 </w:t>
-      </w:r>
-      <w:proofErr w:type="spellStart"/>
-      <w:r>
-        <w:t>hrs</w:t>
-      </w:r>
-      <w:proofErr w:type="spellEnd"/>
+        <w:t xml:space="preserve">  17 hrs</w:t>
+      </w:r>
     </w:p>
     <w:p>
       <w:r>
@@ -6260,15 +5428,7 @@
     <w:p>
       <w:r>
         <w:tab/>
-        <w:t xml:space="preserve">Prepping for TV interview!!  Channel 3 did a segment about my project, which was really heartening and exciting.  I have </w:t>
-      </w:r>
-      <w:proofErr w:type="spellStart"/>
-      <w:r>
-        <w:t>alot</w:t>
-      </w:r>
-      <w:proofErr w:type="spellEnd"/>
-      <w:r>
-        <w:t xml:space="preserve"> more pressure to do this well, now</w:t>
+        <w:t>Prepping for TV interview!!  Channel 3 did a segment about my project, which was really heartening and exciting.  I have alot more pressure to do this well, now</w:t>
       </w:r>
       <w:r>
         <w:t>.</w:t>
@@ -6291,15 +5451,7 @@
     <w:p>
       <w:r>
         <w:tab/>
-        <w:t xml:space="preserve">Working on adding hibernate to my project, having a few troubles after moving to a test </w:t>
-      </w:r>
-      <w:proofErr w:type="spellStart"/>
-      <w:r>
-        <w:t>db</w:t>
-      </w:r>
-      <w:proofErr w:type="spellEnd"/>
-      <w:r>
-        <w:t>, now I keep getting a table not found error, I did some googling, but I haven’t figured it out yet..</w:t>
+        <w:t>Working on adding hibernate to my project, having a few troubles after moving to a test db, now I keep getting a table not found error, I did some googling, but I haven’t figured it out yet..</w:t>
       </w:r>
     </w:p>
     <w:p/>
@@ -6308,25 +5460,12 @@
         <w:t xml:space="preserve">Thurs: </w:t>
       </w:r>
       <w:r>
-        <w:t xml:space="preserve">2 </w:t>
-      </w:r>
-      <w:proofErr w:type="spellStart"/>
-      <w:r>
-        <w:t>hrs</w:t>
-      </w:r>
-      <w:proofErr w:type="spellEnd"/>
-    </w:p>
-    <w:p>
-      <w:r>
-        <w:t xml:space="preserve">Working on getting the logging just right with hibernate </w:t>
-      </w:r>
-      <w:proofErr w:type="spellStart"/>
-      <w:r>
-        <w:t>filepaths</w:t>
-      </w:r>
-      <w:proofErr w:type="spellEnd"/>
-      <w:r>
-        <w:t>, I’ve been getting errors that the files can’t be renamed, so I tried renaming and moving, I fixed the error for now, but my hibernate logs aren’t I the right place with the right name…so…</w:t>
+        <w:t>2 hrs</w:t>
+      </w:r>
+    </w:p>
+    <w:p>
+      <w:r>
+        <w:t>Working on getting the logging just right with hibernate filepaths, I’ve been getting errors that the files can’t be renamed, so I tried renaming and moving, I fixed the error for now, but my hibernate logs aren’t I the right place with the right name…so…</w:t>
       </w:r>
     </w:p>
     <w:p>
@@ -6337,88 +5476,27 @@
     <w:p/>
     <w:p>
       <w:r>
-        <w:t xml:space="preserve">Sat 2/20 : 4 </w:t>
-      </w:r>
-      <w:proofErr w:type="spellStart"/>
-      <w:r>
-        <w:t>hrs</w:t>
-      </w:r>
-      <w:proofErr w:type="spellEnd"/>
-    </w:p>
-    <w:p>
-      <w:r>
-        <w:t xml:space="preserve">Working on the </w:t>
-      </w:r>
-      <w:proofErr w:type="spellStart"/>
-      <w:r>
-        <w:t>userRole</w:t>
-      </w:r>
-      <w:proofErr w:type="spellEnd"/>
-      <w:r>
-        <w:t xml:space="preserve"> </w:t>
-      </w:r>
-      <w:proofErr w:type="spellStart"/>
-      <w:r>
-        <w:t>dao</w:t>
-      </w:r>
-      <w:proofErr w:type="spellEnd"/>
-      <w:r>
-        <w:t xml:space="preserve"> and testing, after implementing the .equals method I have a lot of failing tests</w:t>
-      </w:r>
-    </w:p>
-    <w:p>
-      <w:r>
-        <w:t xml:space="preserve">Sunday 2 </w:t>
-      </w:r>
-      <w:proofErr w:type="spellStart"/>
-      <w:r>
-        <w:t>hrs</w:t>
-      </w:r>
-      <w:proofErr w:type="spellEnd"/>
-      <w:r>
-        <w:t xml:space="preserve">:  </w:t>
-      </w:r>
-    </w:p>
-    <w:p>
-      <w:r>
-        <w:t xml:space="preserve">I went too far in implementing the .equals method, and did it for the </w:t>
-      </w:r>
-      <w:proofErr w:type="spellStart"/>
-      <w:r>
-        <w:t>userRole</w:t>
-      </w:r>
-      <w:proofErr w:type="spellEnd"/>
-      <w:r>
-        <w:t xml:space="preserve"> </w:t>
-      </w:r>
-      <w:proofErr w:type="spellStart"/>
-      <w:r>
-        <w:t>dao</w:t>
-      </w:r>
-      <w:proofErr w:type="spellEnd"/>
-      <w:r>
-        <w:t xml:space="preserve">, too, which was what was leading to all the problems I was having.  I am still having a problem with inserting a role without a username, so for now I have made that column not null, so I will have to monitor that as well.  </w:t>
-      </w:r>
-    </w:p>
-    <w:p>
-      <w:r>
-        <w:t xml:space="preserve">I don’t think I ever got that student </w:t>
-      </w:r>
-      <w:proofErr w:type="spellStart"/>
-      <w:r>
-        <w:t>liscense</w:t>
-      </w:r>
-      <w:proofErr w:type="spellEnd"/>
-      <w:r>
-        <w:t xml:space="preserve"> from IntelliJ, so now my sessions are limited to 30 </w:t>
-      </w:r>
-      <w:proofErr w:type="spellStart"/>
-      <w:r>
-        <w:t>minutes..have</w:t>
-      </w:r>
-      <w:proofErr w:type="spellEnd"/>
-      <w:r>
-        <w:t xml:space="preserve"> to check on that…</w:t>
+        <w:t>Sat 2/20 : 4 hrs</w:t>
+      </w:r>
+    </w:p>
+    <w:p>
+      <w:r>
+        <w:t>Working on the userRole dao and testing, after implementing the .equals method I have a lot of failing tests</w:t>
+      </w:r>
+    </w:p>
+    <w:p>
+      <w:r>
+        <w:t xml:space="preserve">Sunday 2 hrs:  </w:t>
+      </w:r>
+    </w:p>
+    <w:p>
+      <w:r>
+        <w:t xml:space="preserve">I went too far in implementing the .equals method, and did it for the userRole dao, too, which was what was leading to all the problems I was having.  I am still having a problem with inserting a role without a username, so for now I have made that column not null, so I will have to monitor that as well.  </w:t>
+      </w:r>
+    </w:p>
+    <w:p>
+      <w:r>
+        <w:t>I don’t think I ever got that student liscense from IntelliJ, so now my sessions are limited to 30 minutes..have to check on that…</w:t>
       </w:r>
     </w:p>
     <w:p>
@@ -6449,23 +5527,7 @@
     </w:p>
     <w:p>
       <w:r>
-        <w:t xml:space="preserve">Made the generic </w:t>
-      </w:r>
-      <w:proofErr w:type="spellStart"/>
-      <w:r>
-        <w:t>dao</w:t>
-      </w:r>
-      <w:proofErr w:type="spellEnd"/>
-      <w:r>
-        <w:t xml:space="preserve"> class and used it for testing with </w:t>
-      </w:r>
-      <w:proofErr w:type="spellStart"/>
-      <w:r>
-        <w:t>userRoleDao</w:t>
-      </w:r>
-      <w:proofErr w:type="spellEnd"/>
-      <w:r>
-        <w:t xml:space="preserve"> tests.</w:t>
+        <w:t>Made the generic dao class and used it for testing with userRoleDao tests.</w:t>
       </w:r>
     </w:p>
     <w:p/>
@@ -6474,13 +5536,8 @@
         <w:t>Tues 2/23:</w:t>
       </w:r>
       <w:r>
-        <w:t xml:space="preserve"> 2 </w:t>
-      </w:r>
-      <w:proofErr w:type="spellStart"/>
-      <w:r>
-        <w:t>hrs</w:t>
-      </w:r>
-      <w:proofErr w:type="spellEnd"/>
+        <w:t xml:space="preserve"> 2 hrs</w:t>
+      </w:r>
     </w:p>
     <w:p>
       <w:r>
@@ -6513,37 +5570,13 @@
     </w:p>
     <w:p>
       <w:r>
-        <w:t xml:space="preserve">I’m wondering if I have too many fields on my </w:t>
-      </w:r>
-      <w:proofErr w:type="spellStart"/>
-      <w:r>
-        <w:t>food_resource</w:t>
-      </w:r>
-      <w:proofErr w:type="spellEnd"/>
-      <w:r>
-        <w:t xml:space="preserve"> table…and still wondering about class hierarchy and subclasses…and how that all fits in…  </w:t>
-      </w:r>
-      <w:r>
-        <w:t xml:space="preserve">For now I’m unsure of how the type table really fits in.  I want to classify resources by type, I want to be able to show the types of services offered by each owner, and each resource by type.  I made a location and contact table to get rid of redundancy.  There is still some ambiguity in some of resource columns, though…room for error.  Like for delivery, maybe I should make that a Boolean and reference another table that has better delivery details(more searchable)….  Then I would add 2 more columns, though, a delivery Boolean and if there is delivery offered a </w:t>
-      </w:r>
-      <w:proofErr w:type="spellStart"/>
-      <w:r>
-        <w:t>deliveryServiceId</w:t>
-      </w:r>
-      <w:proofErr w:type="spellEnd"/>
-      <w:r>
-        <w:t>…</w:t>
-      </w:r>
-      <w:r>
-        <w:t xml:space="preserve">  I could also have a meal details </w:t>
-      </w:r>
-      <w:proofErr w:type="spellStart"/>
-      <w:r>
-        <w:t>table..but</w:t>
-      </w:r>
-      <w:proofErr w:type="spellEnd"/>
-      <w:r>
-        <w:t xml:space="preserve"> I don’t think I will go there yet.</w:t>
+        <w:t xml:space="preserve">I’m wondering if I have too many fields on my food_resource table…and still wondering about class hierarchy and subclasses…and how that all fits in…  </w:t>
+      </w:r>
+      <w:r>
+        <w:t>For now I’m unsure of how the type table really fits in.  I want to classify resources by type, I want to be able to show the types of services offered by each owner, and each resource by type.  I made a location and contact table to get rid of redundancy.  There is still some ambiguity in some of resource columns, though…room for error.  Like for delivery, maybe I should make that a Boolean and reference another table that has better delivery details(more searchable)….  Then I would add 2 more columns, though, a delivery Boolean and if there is delivery offered a deliveryServiceId…</w:t>
+      </w:r>
+      <w:r>
+        <w:t xml:space="preserve">  I could also have a meal details table..but I don’t think I will go there yet.</w:t>
       </w:r>
     </w:p>
     <w:p>
@@ -6629,27 +5662,7 @@
           <w:sz w:val="16"/>
           <w:szCs w:val="16"/>
         </w:rPr>
-        <w:t xml:space="preserve">My name is Julie Eichhorn, and I am a researcher at UW working at the </w:t>
-      </w:r>
-      <w:proofErr w:type="spellStart"/>
-      <w:r>
-        <w:rPr>
-          <w:rFonts w:ascii="Calibri" w:eastAsia="Times New Roman" w:hAnsi="Calibri" w:cs="Calibri"/>
-          <w:color w:val="000000"/>
-          <w:sz w:val="16"/>
-          <w:szCs w:val="16"/>
-        </w:rPr>
-        <w:t>Waisman</w:t>
-      </w:r>
-      <w:proofErr w:type="spellEnd"/>
-      <w:r>
-        <w:rPr>
-          <w:rFonts w:ascii="Calibri" w:eastAsia="Times New Roman" w:hAnsi="Calibri" w:cs="Calibri"/>
-          <w:color w:val="000000"/>
-          <w:sz w:val="16"/>
-          <w:szCs w:val="16"/>
-        </w:rPr>
-        <w:t xml:space="preserve"> Center. I am also a student in the D2P program on campus. During this class we learn how to take an innovative product to market. Our team is interested in learning more about your class project and the impact on local food pantries.  </w:t>
+        <w:t>My name is Julie Eichhorn, and I am a researcher at UW working at the Waisman Center. I am also a student in the D2P program on campus. During this class we learn how to take an innovative product to market. Our team is interested in learning more about your class project and the impact on local food pantries.  </w:t>
       </w:r>
       <w:r>
         <w:rPr>
@@ -6785,13 +5798,8 @@
     <w:p>
       <w:r>
         <w:lastRenderedPageBreak/>
-        <w:t xml:space="preserve">Sun 2/29  10 </w:t>
-      </w:r>
-      <w:proofErr w:type="spellStart"/>
-      <w:r>
-        <w:t>hrs</w:t>
-      </w:r>
-      <w:proofErr w:type="spellEnd"/>
+        <w:t>Sun 2/29  10 hrs</w:t>
+      </w:r>
     </w:p>
     <w:p>
       <w:pPr>
@@ -6826,15 +5834,7 @@
         </w:numPr>
       </w:pPr>
       <w:r>
-        <w:t xml:space="preserve">AWS deploy: oh boy, this was going well until the last step, where it all seemed to fall apart.  I had putty working. I just can’t get the data on the AWS deployment, so I spent a </w:t>
-      </w:r>
-      <w:proofErr w:type="spellStart"/>
-      <w:r>
-        <w:t>loooong</w:t>
-      </w:r>
-      <w:proofErr w:type="spellEnd"/>
-      <w:r>
-        <w:t xml:space="preserve"> time trying to create different WAR files in IntelliJ, editing the run configurations, and redeploying on the tomcat manager.  It’s still not working.</w:t>
+        <w:t>AWS deploy: oh boy, this was going well until the last step, where it all seemed to fall apart.  I had putty working. I just can’t get the data on the AWS deployment, so I spent a loooong time trying to create different WAR files in IntelliJ, editing the run configurations, and redeploying on the tomcat manager.  It’s still not working.</w:t>
       </w:r>
     </w:p>
     <w:p>
@@ -6851,15 +5851,7 @@
         </w:numPr>
       </w:pPr>
       <w:r>
-        <w:t xml:space="preserve">Still trying to deploy on AWS, now putty is having a connection time out issue, so I tried the windows </w:t>
-      </w:r>
-      <w:proofErr w:type="spellStart"/>
-      <w:r>
-        <w:t>ssh</w:t>
-      </w:r>
-      <w:proofErr w:type="spellEnd"/>
-      <w:r>
-        <w:t>, and I get a connection timeout, too.</w:t>
+        <w:t>Still trying to deploy on AWS, now putty is having a connection time out issue, so I tried the windows ssh, and I get a connection timeout, too.</w:t>
       </w:r>
     </w:p>
     <w:p>
@@ -6880,15 +5872,7 @@
         </w:rPr>
       </w:pPr>
       <w:r>
-        <w:t xml:space="preserve">I’m getting really overwhelmed and feel behind and hopeless. There is </w:t>
-      </w:r>
-      <w:proofErr w:type="spellStart"/>
-      <w:r>
-        <w:t>soooooo</w:t>
-      </w:r>
-      <w:proofErr w:type="spellEnd"/>
-      <w:r>
-        <w:t xml:space="preserve"> much to get my head around.   But I need to get ready for checkpoint 2.  So I need to just focus and try to go back and fix all the things that are wrong so far.  I need to get more organized, and go over all the feedback I have received.</w:t>
+        <w:t>I’m getting really overwhelmed and feel behind and hopeless. There is soooooo much to get my head around.   But I need to get ready for checkpoint 2.  So I need to just focus and try to go back and fix all the things that are wrong so far.  I need to get more organized, and go over all the feedback I have received.</w:t>
       </w:r>
     </w:p>
     <w:p>
@@ -6922,187 +5906,7 @@
           <w:sz w:val="16"/>
           <w:szCs w:val="16"/>
         </w:rPr>
-        <w:t xml:space="preserve">I am not sure if this is causing issues with your equals and </w:t>
-      </w:r>
-      <w:proofErr w:type="spellStart"/>
-      <w:r>
-        <w:rPr>
-          <w:rFonts w:ascii="Segoe UI" w:hAnsi="Segoe UI" w:cs="Segoe UI"/>
-          <w:color w:val="24292E"/>
-          <w:sz w:val="16"/>
-          <w:szCs w:val="16"/>
-        </w:rPr>
-        <w:t>toString</w:t>
-      </w:r>
-      <w:proofErr w:type="spellEnd"/>
-      <w:r>
-        <w:rPr>
-          <w:rFonts w:ascii="Segoe UI" w:hAnsi="Segoe UI" w:cs="Segoe UI"/>
-          <w:color w:val="24292E"/>
-          <w:sz w:val="16"/>
-          <w:szCs w:val="16"/>
-        </w:rPr>
-        <w:t xml:space="preserve"> methods, but we have to be careful with methods like </w:t>
-      </w:r>
-      <w:proofErr w:type="spellStart"/>
-      <w:r>
-        <w:rPr>
-          <w:rFonts w:ascii="Segoe UI" w:hAnsi="Segoe UI" w:cs="Segoe UI"/>
-          <w:color w:val="24292E"/>
-          <w:sz w:val="16"/>
-          <w:szCs w:val="16"/>
-        </w:rPr>
-        <w:t>toString</w:t>
-      </w:r>
-      <w:proofErr w:type="spellEnd"/>
-      <w:r>
-        <w:rPr>
-          <w:rFonts w:ascii="Segoe UI" w:hAnsi="Segoe UI" w:cs="Segoe UI"/>
-          <w:color w:val="24292E"/>
-          <w:sz w:val="16"/>
-          <w:szCs w:val="16"/>
-        </w:rPr>
-        <w:t xml:space="preserve"> with one-to-many relationships. Example: if </w:t>
-      </w:r>
-      <w:proofErr w:type="spellStart"/>
-      <w:r>
-        <w:rPr>
-          <w:rFonts w:ascii="Segoe UI" w:hAnsi="Segoe UI" w:cs="Segoe UI"/>
-          <w:color w:val="24292E"/>
-          <w:sz w:val="16"/>
-          <w:szCs w:val="16"/>
-        </w:rPr>
-        <w:t>User.toString</w:t>
-      </w:r>
-      <w:proofErr w:type="spellEnd"/>
-      <w:r>
-        <w:rPr>
-          <w:rFonts w:ascii="Segoe UI" w:hAnsi="Segoe UI" w:cs="Segoe UI"/>
-          <w:color w:val="24292E"/>
-          <w:sz w:val="16"/>
-          <w:szCs w:val="16"/>
-        </w:rPr>
-        <w:t xml:space="preserve"> writes out all the variables on user including roles, this will automatically call the </w:t>
-      </w:r>
-      <w:proofErr w:type="spellStart"/>
-      <w:r>
-        <w:rPr>
-          <w:rFonts w:ascii="Segoe UI" w:hAnsi="Segoe UI" w:cs="Segoe UI"/>
-          <w:color w:val="24292E"/>
-          <w:sz w:val="16"/>
-          <w:szCs w:val="16"/>
-        </w:rPr>
-        <w:t>Role.toString</w:t>
-      </w:r>
-      <w:proofErr w:type="spellEnd"/>
-      <w:r>
-        <w:rPr>
-          <w:rFonts w:ascii="Segoe UI" w:hAnsi="Segoe UI" w:cs="Segoe UI"/>
-          <w:color w:val="24292E"/>
-          <w:sz w:val="16"/>
-          <w:szCs w:val="16"/>
-        </w:rPr>
-        <w:t xml:space="preserve">(). If the </w:t>
-      </w:r>
-      <w:proofErr w:type="spellStart"/>
-      <w:r>
-        <w:rPr>
-          <w:rFonts w:ascii="Segoe UI" w:hAnsi="Segoe UI" w:cs="Segoe UI"/>
-          <w:color w:val="24292E"/>
-          <w:sz w:val="16"/>
-          <w:szCs w:val="16"/>
-        </w:rPr>
-        <w:t>Role.toString</w:t>
-      </w:r>
-      <w:proofErr w:type="spellEnd"/>
-      <w:r>
-        <w:rPr>
-          <w:rFonts w:ascii="Segoe UI" w:hAnsi="Segoe UI" w:cs="Segoe UI"/>
-          <w:color w:val="24292E"/>
-          <w:sz w:val="16"/>
-          <w:szCs w:val="16"/>
-        </w:rPr>
-        <w:t xml:space="preserve">() tries to display the User, then the </w:t>
-      </w:r>
-      <w:proofErr w:type="spellStart"/>
-      <w:r>
-        <w:rPr>
-          <w:rFonts w:ascii="Segoe UI" w:hAnsi="Segoe UI" w:cs="Segoe UI"/>
-          <w:color w:val="24292E"/>
-          <w:sz w:val="16"/>
-          <w:szCs w:val="16"/>
-        </w:rPr>
-        <w:t>User.toString</w:t>
-      </w:r>
-      <w:proofErr w:type="spellEnd"/>
-      <w:r>
-        <w:rPr>
-          <w:rFonts w:ascii="Segoe UI" w:hAnsi="Segoe UI" w:cs="Segoe UI"/>
-          <w:color w:val="24292E"/>
-          <w:sz w:val="16"/>
-          <w:szCs w:val="16"/>
-        </w:rPr>
-        <w:t xml:space="preserve">() tries to display Roles, and we end up in an endless loop resulting in a </w:t>
-      </w:r>
-      <w:proofErr w:type="spellStart"/>
-      <w:r>
-        <w:rPr>
-          <w:rFonts w:ascii="Segoe UI" w:hAnsi="Segoe UI" w:cs="Segoe UI"/>
-          <w:color w:val="24292E"/>
-          <w:sz w:val="16"/>
-          <w:szCs w:val="16"/>
-        </w:rPr>
-        <w:t>StackOverflowError</w:t>
-      </w:r>
-      <w:proofErr w:type="spellEnd"/>
-      <w:r>
-        <w:rPr>
-          <w:rFonts w:ascii="Segoe UI" w:hAnsi="Segoe UI" w:cs="Segoe UI"/>
-          <w:color w:val="24292E"/>
-          <w:sz w:val="16"/>
-          <w:szCs w:val="16"/>
-        </w:rPr>
-        <w:t xml:space="preserve">. At some point, you have to break the cycle - that might mean </w:t>
-      </w:r>
-      <w:proofErr w:type="spellStart"/>
-      <w:r>
-        <w:rPr>
-          <w:rFonts w:ascii="Segoe UI" w:hAnsi="Segoe UI" w:cs="Segoe UI"/>
-          <w:color w:val="24292E"/>
-          <w:sz w:val="16"/>
-          <w:szCs w:val="16"/>
-        </w:rPr>
-        <w:t>User.toString</w:t>
-      </w:r>
-      <w:proofErr w:type="spellEnd"/>
-      <w:r>
-        <w:rPr>
-          <w:rFonts w:ascii="Segoe UI" w:hAnsi="Segoe UI" w:cs="Segoe UI"/>
-          <w:color w:val="24292E"/>
-          <w:sz w:val="16"/>
-          <w:szCs w:val="16"/>
-        </w:rPr>
-        <w:t xml:space="preserve"> displays Roles, but </w:t>
-      </w:r>
-      <w:proofErr w:type="spellStart"/>
-      <w:r>
-        <w:rPr>
-          <w:rFonts w:ascii="Segoe UI" w:hAnsi="Segoe UI" w:cs="Segoe UI"/>
-          <w:color w:val="24292E"/>
-          <w:sz w:val="16"/>
-          <w:szCs w:val="16"/>
-        </w:rPr>
-        <w:t>Role.toString</w:t>
-      </w:r>
-      <w:proofErr w:type="spellEnd"/>
-      <w:r>
-        <w:rPr>
-          <w:rFonts w:ascii="Segoe UI" w:hAnsi="Segoe UI" w:cs="Segoe UI"/>
-          <w:color w:val="24292E"/>
-          <w:sz w:val="16"/>
-          <w:szCs w:val="16"/>
-        </w:rPr>
-        <w:t>() does not display User. Does that make sense?</w:t>
+        <w:t>I am not sure if this is causing issues with your equals and toString methods, but we have to be careful with methods like toString with one-to-many relationships. Example: if User.toString writes out all the variables on user including roles, this will automatically call the Role.toString(). If the Role.toString() tries to display the User, then the User.toString() tries to display Roles, and we end up in an endless loop resulting in a StackOverflowError. At some point, you have to break the cycle - that might mean User.toString displays Roles, but Role.toString() does not display User. Does that make sense?</w:t>
       </w:r>
     </w:p>
     <w:p>
@@ -7143,87 +5947,7 @@
           <w:sz w:val="16"/>
           <w:szCs w:val="16"/>
         </w:rPr>
-        <w:t xml:space="preserve"> It looks you have a start at implementing the </w:t>
-      </w:r>
-      <w:proofErr w:type="spellStart"/>
-      <w:r>
-        <w:rPr>
-          <w:rFonts w:ascii="Segoe UI" w:hAnsi="Segoe UI" w:cs="Segoe UI"/>
-          <w:color w:val="24292E"/>
-          <w:sz w:val="16"/>
-          <w:szCs w:val="16"/>
-        </w:rPr>
-        <w:t>genericDao</w:t>
-      </w:r>
-      <w:proofErr w:type="spellEnd"/>
-      <w:r>
-        <w:rPr>
-          <w:rFonts w:ascii="Segoe UI" w:hAnsi="Segoe UI" w:cs="Segoe UI"/>
-          <w:color w:val="24292E"/>
-          <w:sz w:val="16"/>
-          <w:szCs w:val="16"/>
-        </w:rPr>
-        <w:t xml:space="preserve">! Once you have it fully implemented, you should be able to remove </w:t>
-      </w:r>
-      <w:proofErr w:type="spellStart"/>
-      <w:r>
-        <w:rPr>
-          <w:rFonts w:ascii="Segoe UI" w:hAnsi="Segoe UI" w:cs="Segoe UI"/>
-          <w:color w:val="24292E"/>
-          <w:sz w:val="16"/>
-          <w:szCs w:val="16"/>
-        </w:rPr>
-        <w:t>UserDao</w:t>
-      </w:r>
-      <w:proofErr w:type="spellEnd"/>
-      <w:r>
-        <w:rPr>
-          <w:rFonts w:ascii="Segoe UI" w:hAnsi="Segoe UI" w:cs="Segoe UI"/>
-          <w:color w:val="24292E"/>
-          <w:sz w:val="16"/>
-          <w:szCs w:val="16"/>
-        </w:rPr>
-        <w:t xml:space="preserve"> and </w:t>
-      </w:r>
-      <w:proofErr w:type="spellStart"/>
-      <w:r>
-        <w:rPr>
-          <w:rFonts w:ascii="Segoe UI" w:hAnsi="Segoe UI" w:cs="Segoe UI"/>
-          <w:color w:val="24292E"/>
-          <w:sz w:val="16"/>
-          <w:szCs w:val="16"/>
-        </w:rPr>
-        <w:t>RoleDao</w:t>
-      </w:r>
-      <w:proofErr w:type="spellEnd"/>
-      <w:r>
-        <w:rPr>
-          <w:rFonts w:ascii="Segoe UI" w:hAnsi="Segoe UI" w:cs="Segoe UI"/>
-          <w:color w:val="24292E"/>
-          <w:sz w:val="16"/>
-          <w:szCs w:val="16"/>
-        </w:rPr>
-        <w:t xml:space="preserve">, leaving you with a single </w:t>
-      </w:r>
-      <w:proofErr w:type="spellStart"/>
-      <w:r>
-        <w:rPr>
-          <w:rFonts w:ascii="Segoe UI" w:hAnsi="Segoe UI" w:cs="Segoe UI"/>
-          <w:color w:val="24292E"/>
-          <w:sz w:val="16"/>
-          <w:szCs w:val="16"/>
-        </w:rPr>
-        <w:t>dao</w:t>
-      </w:r>
-      <w:proofErr w:type="spellEnd"/>
-      <w:r>
-        <w:rPr>
-          <w:rFonts w:ascii="Segoe UI" w:hAnsi="Segoe UI" w:cs="Segoe UI"/>
-          <w:color w:val="24292E"/>
-          <w:sz w:val="16"/>
-          <w:szCs w:val="16"/>
-        </w:rPr>
-        <w:t xml:space="preserve"> and hopefully full code coverage!</w:t>
+        <w:t> It looks you have a start at implementing the genericDao! Once you have it fully implemented, you should be able to remove UserDao and RoleDao, leaving you with a single dao and hopefully full code coverage!</w:t>
       </w:r>
     </w:p>
     <w:p>
@@ -7392,9 +6116,17 @@
           <w:szCs w:val="16"/>
           <w:shd w:val="clear" w:color="auto" w:fill="F6F8FA"/>
         </w:rPr>
-        <w:t xml:space="preserve">* Is the website column in </w:t>
-      </w:r>
-      <w:proofErr w:type="spellStart"/>
+        <w:t>* Is the website column in food_resources and resource_owners referring to the same website? If so, you might not need it in both columns.</w:t>
+      </w:r>
+      <w:r>
+        <w:rPr>
+          <w:rFonts w:ascii="Segoe UI" w:hAnsi="Segoe UI" w:cs="Segoe UI"/>
+          <w:color w:val="24292E"/>
+          <w:sz w:val="16"/>
+          <w:szCs w:val="16"/>
+        </w:rPr>
+        <w:br/>
+      </w:r>
       <w:r>
         <w:rPr>
           <w:rFonts w:ascii="Segoe UI" w:hAnsi="Segoe UI" w:cs="Segoe UI"/>
@@ -7403,9 +6135,17 @@
           <w:szCs w:val="16"/>
           <w:shd w:val="clear" w:color="auto" w:fill="F6F8FA"/>
         </w:rPr>
-        <w:t>food_resources</w:t>
-      </w:r>
-      <w:proofErr w:type="spellEnd"/>
+        <w:t>* Some of your columns might be bigger than necessary for the data you're storing which can slow down your application (for example - service_area at 1000)</w:t>
+      </w:r>
+      <w:r>
+        <w:rPr>
+          <w:rFonts w:ascii="Segoe UI" w:hAnsi="Segoe UI" w:cs="Segoe UI"/>
+          <w:color w:val="24292E"/>
+          <w:sz w:val="16"/>
+          <w:szCs w:val="16"/>
+        </w:rPr>
+        <w:br/>
+      </w:r>
       <w:r>
         <w:rPr>
           <w:rFonts w:ascii="Segoe UI" w:hAnsi="Segoe UI" w:cs="Segoe UI"/>
@@ -7414,9 +6154,17 @@
           <w:szCs w:val="16"/>
           <w:shd w:val="clear" w:color="auto" w:fill="F6F8FA"/>
         </w:rPr>
-        <w:t xml:space="preserve"> and </w:t>
-      </w:r>
-      <w:proofErr w:type="spellStart"/>
+        <w:t>* There is a description field in resource_types and food_resources, but if resource_types is meant to categorize different types of resources you likely don't need the description column there because it will be covered in the individual resource descriptions. Another option would be to shorten it to 50-100 character with a brief description of that type of resource, if that data will be present somewhere in your app.</w:t>
+      </w:r>
+      <w:r>
+        <w:rPr>
+          <w:rFonts w:ascii="Segoe UI" w:hAnsi="Segoe UI" w:cs="Segoe UI"/>
+          <w:color w:val="24292E"/>
+          <w:sz w:val="16"/>
+          <w:szCs w:val="16"/>
+        </w:rPr>
+        <w:br/>
+      </w:r>
       <w:r>
         <w:rPr>
           <w:rFonts w:ascii="Segoe UI" w:hAnsi="Segoe UI" w:cs="Segoe UI"/>
@@ -7425,9 +6173,8 @@
           <w:szCs w:val="16"/>
           <w:shd w:val="clear" w:color="auto" w:fill="F6F8FA"/>
         </w:rPr>
-        <w:t>resource_owners</w:t>
-      </w:r>
-      <w:proofErr w:type="spellEnd"/>
+        <w:t xml:space="preserve">* It looks like you have an id column for food_resources in the resource_types tables. I'd actually recommend doing the opposite, since you want to have each food resource categorized by a specific type from the resource_types table. The way it's laid out right now you will only be able to identify one food resource of each type, when I think your intention was to have all resources be one of the types listed. You do have a column for resource types in the food_resources table but it's not linked to the resource_types table. I'd recommend removing the resource_type column from the food_resources table and replace it with a resource_types_id foreign key column that corresponds to one of the types in the resource_types table, and then removing the food_resource_id column from </w:t>
+      </w:r>
       <w:r>
         <w:rPr>
           <w:rFonts w:ascii="Segoe UI" w:hAnsi="Segoe UI" w:cs="Segoe UI"/>
@@ -7436,7 +6183,8 @@
           <w:szCs w:val="16"/>
           <w:shd w:val="clear" w:color="auto" w:fill="F6F8FA"/>
         </w:rPr>
-        <w:t xml:space="preserve"> referring to the same website? If so, you might not need it in both columns.</w:t>
+        <w:lastRenderedPageBreak/>
+        <w:t>resource_types so that multiple food resources can be associated with a type.</w:t>
       </w:r>
       <w:r>
         <w:rPr>
@@ -7455,527 +6203,7 @@
           <w:szCs w:val="16"/>
           <w:shd w:val="clear" w:color="auto" w:fill="F6F8FA"/>
         </w:rPr>
-        <w:t xml:space="preserve">* Some of your columns might be bigger than necessary for the data you're storing which can slow down your application (for example - </w:t>
-      </w:r>
-      <w:proofErr w:type="spellStart"/>
-      <w:r>
-        <w:rPr>
-          <w:rFonts w:ascii="Segoe UI" w:hAnsi="Segoe UI" w:cs="Segoe UI"/>
-          <w:color w:val="24292E"/>
-          <w:sz w:val="16"/>
-          <w:szCs w:val="16"/>
-          <w:shd w:val="clear" w:color="auto" w:fill="F6F8FA"/>
-        </w:rPr>
-        <w:t>service_area</w:t>
-      </w:r>
-      <w:proofErr w:type="spellEnd"/>
-      <w:r>
-        <w:rPr>
-          <w:rFonts w:ascii="Segoe UI" w:hAnsi="Segoe UI" w:cs="Segoe UI"/>
-          <w:color w:val="24292E"/>
-          <w:sz w:val="16"/>
-          <w:szCs w:val="16"/>
-          <w:shd w:val="clear" w:color="auto" w:fill="F6F8FA"/>
-        </w:rPr>
-        <w:t xml:space="preserve"> at 1000)</w:t>
-      </w:r>
-      <w:r>
-        <w:rPr>
-          <w:rFonts w:ascii="Segoe UI" w:hAnsi="Segoe UI" w:cs="Segoe UI"/>
-          <w:color w:val="24292E"/>
-          <w:sz w:val="16"/>
-          <w:szCs w:val="16"/>
-        </w:rPr>
-        <w:br/>
-      </w:r>
-      <w:r>
-        <w:rPr>
-          <w:rFonts w:ascii="Segoe UI" w:hAnsi="Segoe UI" w:cs="Segoe UI"/>
-          <w:color w:val="24292E"/>
-          <w:sz w:val="16"/>
-          <w:szCs w:val="16"/>
-          <w:shd w:val="clear" w:color="auto" w:fill="F6F8FA"/>
-        </w:rPr>
-        <w:t xml:space="preserve">* There is a description field in </w:t>
-      </w:r>
-      <w:proofErr w:type="spellStart"/>
-      <w:r>
-        <w:rPr>
-          <w:rFonts w:ascii="Segoe UI" w:hAnsi="Segoe UI" w:cs="Segoe UI"/>
-          <w:color w:val="24292E"/>
-          <w:sz w:val="16"/>
-          <w:szCs w:val="16"/>
-          <w:shd w:val="clear" w:color="auto" w:fill="F6F8FA"/>
-        </w:rPr>
-        <w:t>resource_types</w:t>
-      </w:r>
-      <w:proofErr w:type="spellEnd"/>
-      <w:r>
-        <w:rPr>
-          <w:rFonts w:ascii="Segoe UI" w:hAnsi="Segoe UI" w:cs="Segoe UI"/>
-          <w:color w:val="24292E"/>
-          <w:sz w:val="16"/>
-          <w:szCs w:val="16"/>
-          <w:shd w:val="clear" w:color="auto" w:fill="F6F8FA"/>
-        </w:rPr>
-        <w:t xml:space="preserve"> and </w:t>
-      </w:r>
-      <w:proofErr w:type="spellStart"/>
-      <w:r>
-        <w:rPr>
-          <w:rFonts w:ascii="Segoe UI" w:hAnsi="Segoe UI" w:cs="Segoe UI"/>
-          <w:color w:val="24292E"/>
-          <w:sz w:val="16"/>
-          <w:szCs w:val="16"/>
-          <w:shd w:val="clear" w:color="auto" w:fill="F6F8FA"/>
-        </w:rPr>
-        <w:t>food_resources</w:t>
-      </w:r>
-      <w:proofErr w:type="spellEnd"/>
-      <w:r>
-        <w:rPr>
-          <w:rFonts w:ascii="Segoe UI" w:hAnsi="Segoe UI" w:cs="Segoe UI"/>
-          <w:color w:val="24292E"/>
-          <w:sz w:val="16"/>
-          <w:szCs w:val="16"/>
-          <w:shd w:val="clear" w:color="auto" w:fill="F6F8FA"/>
-        </w:rPr>
-        <w:t xml:space="preserve">, but if </w:t>
-      </w:r>
-      <w:proofErr w:type="spellStart"/>
-      <w:r>
-        <w:rPr>
-          <w:rFonts w:ascii="Segoe UI" w:hAnsi="Segoe UI" w:cs="Segoe UI"/>
-          <w:color w:val="24292E"/>
-          <w:sz w:val="16"/>
-          <w:szCs w:val="16"/>
-          <w:shd w:val="clear" w:color="auto" w:fill="F6F8FA"/>
-        </w:rPr>
-        <w:t>resource_types</w:t>
-      </w:r>
-      <w:proofErr w:type="spellEnd"/>
-      <w:r>
-        <w:rPr>
-          <w:rFonts w:ascii="Segoe UI" w:hAnsi="Segoe UI" w:cs="Segoe UI"/>
-          <w:color w:val="24292E"/>
-          <w:sz w:val="16"/>
-          <w:szCs w:val="16"/>
-          <w:shd w:val="clear" w:color="auto" w:fill="F6F8FA"/>
-        </w:rPr>
-        <w:t xml:space="preserve"> is meant to categorize different types of resources you likely don't need the description column there because it will be covered in the individual resource descriptions. Another option would be to shorten it to 50-100 character with a brief description of that type of resource, if that data will be present somewhere in your app.</w:t>
-      </w:r>
-      <w:r>
-        <w:rPr>
-          <w:rFonts w:ascii="Segoe UI" w:hAnsi="Segoe UI" w:cs="Segoe UI"/>
-          <w:color w:val="24292E"/>
-          <w:sz w:val="16"/>
-          <w:szCs w:val="16"/>
-        </w:rPr>
-        <w:br/>
-      </w:r>
-      <w:r>
-        <w:rPr>
-          <w:rFonts w:ascii="Segoe UI" w:hAnsi="Segoe UI" w:cs="Segoe UI"/>
-          <w:color w:val="24292E"/>
-          <w:sz w:val="16"/>
-          <w:szCs w:val="16"/>
-          <w:shd w:val="clear" w:color="auto" w:fill="F6F8FA"/>
-        </w:rPr>
-        <w:t xml:space="preserve">* It looks like you have an id column for </w:t>
-      </w:r>
-      <w:proofErr w:type="spellStart"/>
-      <w:r>
-        <w:rPr>
-          <w:rFonts w:ascii="Segoe UI" w:hAnsi="Segoe UI" w:cs="Segoe UI"/>
-          <w:color w:val="24292E"/>
-          <w:sz w:val="16"/>
-          <w:szCs w:val="16"/>
-          <w:shd w:val="clear" w:color="auto" w:fill="F6F8FA"/>
-        </w:rPr>
-        <w:t>food_resources</w:t>
-      </w:r>
-      <w:proofErr w:type="spellEnd"/>
-      <w:r>
-        <w:rPr>
-          <w:rFonts w:ascii="Segoe UI" w:hAnsi="Segoe UI" w:cs="Segoe UI"/>
-          <w:color w:val="24292E"/>
-          <w:sz w:val="16"/>
-          <w:szCs w:val="16"/>
-          <w:shd w:val="clear" w:color="auto" w:fill="F6F8FA"/>
-        </w:rPr>
-        <w:t xml:space="preserve"> in the </w:t>
-      </w:r>
-      <w:proofErr w:type="spellStart"/>
-      <w:r>
-        <w:rPr>
-          <w:rFonts w:ascii="Segoe UI" w:hAnsi="Segoe UI" w:cs="Segoe UI"/>
-          <w:color w:val="24292E"/>
-          <w:sz w:val="16"/>
-          <w:szCs w:val="16"/>
-          <w:shd w:val="clear" w:color="auto" w:fill="F6F8FA"/>
-        </w:rPr>
-        <w:t>resource_types</w:t>
-      </w:r>
-      <w:proofErr w:type="spellEnd"/>
-      <w:r>
-        <w:rPr>
-          <w:rFonts w:ascii="Segoe UI" w:hAnsi="Segoe UI" w:cs="Segoe UI"/>
-          <w:color w:val="24292E"/>
-          <w:sz w:val="16"/>
-          <w:szCs w:val="16"/>
-          <w:shd w:val="clear" w:color="auto" w:fill="F6F8FA"/>
-        </w:rPr>
-        <w:t xml:space="preserve"> tables. I'd actually recommend doing the opposite, since you want to have each food resource categorized by a specific type from the </w:t>
-      </w:r>
-      <w:proofErr w:type="spellStart"/>
-      <w:r>
-        <w:rPr>
-          <w:rFonts w:ascii="Segoe UI" w:hAnsi="Segoe UI" w:cs="Segoe UI"/>
-          <w:color w:val="24292E"/>
-          <w:sz w:val="16"/>
-          <w:szCs w:val="16"/>
-          <w:shd w:val="clear" w:color="auto" w:fill="F6F8FA"/>
-        </w:rPr>
-        <w:t>resource_types</w:t>
-      </w:r>
-      <w:proofErr w:type="spellEnd"/>
-      <w:r>
-        <w:rPr>
-          <w:rFonts w:ascii="Segoe UI" w:hAnsi="Segoe UI" w:cs="Segoe UI"/>
-          <w:color w:val="24292E"/>
-          <w:sz w:val="16"/>
-          <w:szCs w:val="16"/>
-          <w:shd w:val="clear" w:color="auto" w:fill="F6F8FA"/>
-        </w:rPr>
-        <w:t xml:space="preserve"> table. The way it's laid out right now you will only be able to identify one food resource of each type, when I think your intention was to have all resources be one of the types listed. You do have a column for resource types in the </w:t>
-      </w:r>
-      <w:proofErr w:type="spellStart"/>
-      <w:r>
-        <w:rPr>
-          <w:rFonts w:ascii="Segoe UI" w:hAnsi="Segoe UI" w:cs="Segoe UI"/>
-          <w:color w:val="24292E"/>
-          <w:sz w:val="16"/>
-          <w:szCs w:val="16"/>
-          <w:shd w:val="clear" w:color="auto" w:fill="F6F8FA"/>
-        </w:rPr>
-        <w:t>food_resources</w:t>
-      </w:r>
-      <w:proofErr w:type="spellEnd"/>
-      <w:r>
-        <w:rPr>
-          <w:rFonts w:ascii="Segoe UI" w:hAnsi="Segoe UI" w:cs="Segoe UI"/>
-          <w:color w:val="24292E"/>
-          <w:sz w:val="16"/>
-          <w:szCs w:val="16"/>
-          <w:shd w:val="clear" w:color="auto" w:fill="F6F8FA"/>
-        </w:rPr>
-        <w:t xml:space="preserve"> table but it's not linked to the </w:t>
-      </w:r>
-      <w:proofErr w:type="spellStart"/>
-      <w:r>
-        <w:rPr>
-          <w:rFonts w:ascii="Segoe UI" w:hAnsi="Segoe UI" w:cs="Segoe UI"/>
-          <w:color w:val="24292E"/>
-          <w:sz w:val="16"/>
-          <w:szCs w:val="16"/>
-          <w:shd w:val="clear" w:color="auto" w:fill="F6F8FA"/>
-        </w:rPr>
-        <w:t>resource_types</w:t>
-      </w:r>
-      <w:proofErr w:type="spellEnd"/>
-      <w:r>
-        <w:rPr>
-          <w:rFonts w:ascii="Segoe UI" w:hAnsi="Segoe UI" w:cs="Segoe UI"/>
-          <w:color w:val="24292E"/>
-          <w:sz w:val="16"/>
-          <w:szCs w:val="16"/>
-          <w:shd w:val="clear" w:color="auto" w:fill="F6F8FA"/>
-        </w:rPr>
-        <w:t xml:space="preserve"> table. I'd recommend removing the </w:t>
-      </w:r>
-      <w:proofErr w:type="spellStart"/>
-      <w:r>
-        <w:rPr>
-          <w:rFonts w:ascii="Segoe UI" w:hAnsi="Segoe UI" w:cs="Segoe UI"/>
-          <w:color w:val="24292E"/>
-          <w:sz w:val="16"/>
-          <w:szCs w:val="16"/>
-          <w:shd w:val="clear" w:color="auto" w:fill="F6F8FA"/>
-        </w:rPr>
-        <w:t>resource_type</w:t>
-      </w:r>
-      <w:proofErr w:type="spellEnd"/>
-      <w:r>
-        <w:rPr>
-          <w:rFonts w:ascii="Segoe UI" w:hAnsi="Segoe UI" w:cs="Segoe UI"/>
-          <w:color w:val="24292E"/>
-          <w:sz w:val="16"/>
-          <w:szCs w:val="16"/>
-          <w:shd w:val="clear" w:color="auto" w:fill="F6F8FA"/>
-        </w:rPr>
-        <w:t xml:space="preserve"> column from the </w:t>
-      </w:r>
-      <w:proofErr w:type="spellStart"/>
-      <w:r>
-        <w:rPr>
-          <w:rFonts w:ascii="Segoe UI" w:hAnsi="Segoe UI" w:cs="Segoe UI"/>
-          <w:color w:val="24292E"/>
-          <w:sz w:val="16"/>
-          <w:szCs w:val="16"/>
-          <w:shd w:val="clear" w:color="auto" w:fill="F6F8FA"/>
-        </w:rPr>
-        <w:t>food_resources</w:t>
-      </w:r>
-      <w:proofErr w:type="spellEnd"/>
-      <w:r>
-        <w:rPr>
-          <w:rFonts w:ascii="Segoe UI" w:hAnsi="Segoe UI" w:cs="Segoe UI"/>
-          <w:color w:val="24292E"/>
-          <w:sz w:val="16"/>
-          <w:szCs w:val="16"/>
-          <w:shd w:val="clear" w:color="auto" w:fill="F6F8FA"/>
-        </w:rPr>
-        <w:t xml:space="preserve"> table and replace it with a </w:t>
-      </w:r>
-      <w:proofErr w:type="spellStart"/>
-      <w:r>
-        <w:rPr>
-          <w:rFonts w:ascii="Segoe UI" w:hAnsi="Segoe UI" w:cs="Segoe UI"/>
-          <w:color w:val="24292E"/>
-          <w:sz w:val="16"/>
-          <w:szCs w:val="16"/>
-          <w:shd w:val="clear" w:color="auto" w:fill="F6F8FA"/>
-        </w:rPr>
-        <w:t>resource_types_id</w:t>
-      </w:r>
-      <w:proofErr w:type="spellEnd"/>
-      <w:r>
-        <w:rPr>
-          <w:rFonts w:ascii="Segoe UI" w:hAnsi="Segoe UI" w:cs="Segoe UI"/>
-          <w:color w:val="24292E"/>
-          <w:sz w:val="16"/>
-          <w:szCs w:val="16"/>
-          <w:shd w:val="clear" w:color="auto" w:fill="F6F8FA"/>
-        </w:rPr>
-        <w:t xml:space="preserve"> foreign key column that corresponds to one of the types in the </w:t>
-      </w:r>
-      <w:proofErr w:type="spellStart"/>
-      <w:r>
-        <w:rPr>
-          <w:rFonts w:ascii="Segoe UI" w:hAnsi="Segoe UI" w:cs="Segoe UI"/>
-          <w:color w:val="24292E"/>
-          <w:sz w:val="16"/>
-          <w:szCs w:val="16"/>
-          <w:shd w:val="clear" w:color="auto" w:fill="F6F8FA"/>
-        </w:rPr>
-        <w:t>resource_types</w:t>
-      </w:r>
-      <w:proofErr w:type="spellEnd"/>
-      <w:r>
-        <w:rPr>
-          <w:rFonts w:ascii="Segoe UI" w:hAnsi="Segoe UI" w:cs="Segoe UI"/>
-          <w:color w:val="24292E"/>
-          <w:sz w:val="16"/>
-          <w:szCs w:val="16"/>
-          <w:shd w:val="clear" w:color="auto" w:fill="F6F8FA"/>
-        </w:rPr>
-        <w:t xml:space="preserve"> table, and then removing the </w:t>
-      </w:r>
-      <w:proofErr w:type="spellStart"/>
-      <w:r>
-        <w:rPr>
-          <w:rFonts w:ascii="Segoe UI" w:hAnsi="Segoe UI" w:cs="Segoe UI"/>
-          <w:color w:val="24292E"/>
-          <w:sz w:val="16"/>
-          <w:szCs w:val="16"/>
-          <w:shd w:val="clear" w:color="auto" w:fill="F6F8FA"/>
-        </w:rPr>
-        <w:t>food_resource_id</w:t>
-      </w:r>
-      <w:proofErr w:type="spellEnd"/>
-      <w:r>
-        <w:rPr>
-          <w:rFonts w:ascii="Segoe UI" w:hAnsi="Segoe UI" w:cs="Segoe UI"/>
-          <w:color w:val="24292E"/>
-          <w:sz w:val="16"/>
-          <w:szCs w:val="16"/>
-          <w:shd w:val="clear" w:color="auto" w:fill="F6F8FA"/>
-        </w:rPr>
-        <w:t xml:space="preserve"> column from </w:t>
-      </w:r>
-      <w:proofErr w:type="spellStart"/>
-      <w:r>
-        <w:rPr>
-          <w:rFonts w:ascii="Segoe UI" w:hAnsi="Segoe UI" w:cs="Segoe UI"/>
-          <w:color w:val="24292E"/>
-          <w:sz w:val="16"/>
-          <w:szCs w:val="16"/>
-          <w:shd w:val="clear" w:color="auto" w:fill="F6F8FA"/>
-        </w:rPr>
-        <w:lastRenderedPageBreak/>
-        <w:t>resource_types</w:t>
-      </w:r>
-      <w:proofErr w:type="spellEnd"/>
-      <w:r>
-        <w:rPr>
-          <w:rFonts w:ascii="Segoe UI" w:hAnsi="Segoe UI" w:cs="Segoe UI"/>
-          <w:color w:val="24292E"/>
-          <w:sz w:val="16"/>
-          <w:szCs w:val="16"/>
-          <w:shd w:val="clear" w:color="auto" w:fill="F6F8FA"/>
-        </w:rPr>
-        <w:t xml:space="preserve"> so that multiple food resources can be associated with a type.</w:t>
-      </w:r>
-      <w:r>
-        <w:rPr>
-          <w:rFonts w:ascii="Segoe UI" w:hAnsi="Segoe UI" w:cs="Segoe UI"/>
-          <w:color w:val="24292E"/>
-          <w:sz w:val="16"/>
-          <w:szCs w:val="16"/>
-        </w:rPr>
-        <w:br/>
-      </w:r>
-      <w:r>
-        <w:rPr>
-          <w:rFonts w:ascii="Segoe UI" w:hAnsi="Segoe UI" w:cs="Segoe UI"/>
-          <w:color w:val="24292E"/>
-          <w:sz w:val="16"/>
-          <w:szCs w:val="16"/>
-          <w:shd w:val="clear" w:color="auto" w:fill="F6F8FA"/>
-        </w:rPr>
-        <w:t xml:space="preserve">* In the </w:t>
-      </w:r>
-      <w:proofErr w:type="spellStart"/>
-      <w:r>
-        <w:rPr>
-          <w:rFonts w:ascii="Segoe UI" w:hAnsi="Segoe UI" w:cs="Segoe UI"/>
-          <w:color w:val="24292E"/>
-          <w:sz w:val="16"/>
-          <w:szCs w:val="16"/>
-          <w:shd w:val="clear" w:color="auto" w:fill="F6F8FA"/>
-        </w:rPr>
-        <w:t>resource_owners</w:t>
-      </w:r>
-      <w:proofErr w:type="spellEnd"/>
-      <w:r>
-        <w:rPr>
-          <w:rFonts w:ascii="Segoe UI" w:hAnsi="Segoe UI" w:cs="Segoe UI"/>
-          <w:color w:val="24292E"/>
-          <w:sz w:val="16"/>
-          <w:szCs w:val="16"/>
-          <w:shd w:val="clear" w:color="auto" w:fill="F6F8FA"/>
-        </w:rPr>
-        <w:t xml:space="preserve"> table you have </w:t>
-      </w:r>
-      <w:proofErr w:type="spellStart"/>
-      <w:r>
-        <w:rPr>
-          <w:rFonts w:ascii="Segoe UI" w:hAnsi="Segoe UI" w:cs="Segoe UI"/>
-          <w:color w:val="24292E"/>
-          <w:sz w:val="16"/>
-          <w:szCs w:val="16"/>
-          <w:shd w:val="clear" w:color="auto" w:fill="F6F8FA"/>
-        </w:rPr>
-        <w:t>types_offered</w:t>
-      </w:r>
-      <w:proofErr w:type="spellEnd"/>
-      <w:r>
-        <w:rPr>
-          <w:rFonts w:ascii="Segoe UI" w:hAnsi="Segoe UI" w:cs="Segoe UI"/>
-          <w:color w:val="24292E"/>
-          <w:sz w:val="16"/>
-          <w:szCs w:val="16"/>
-          <w:shd w:val="clear" w:color="auto" w:fill="F6F8FA"/>
-        </w:rPr>
-        <w:t xml:space="preserve"> which is plural. Assuming a resource owner will offer more than one type of resource, you might consider breaking that out into a new table where </w:t>
-      </w:r>
-      <w:proofErr w:type="spellStart"/>
-      <w:r>
-        <w:rPr>
-          <w:rFonts w:ascii="Segoe UI" w:hAnsi="Segoe UI" w:cs="Segoe UI"/>
-          <w:color w:val="24292E"/>
-          <w:sz w:val="16"/>
-          <w:szCs w:val="16"/>
-          <w:shd w:val="clear" w:color="auto" w:fill="F6F8FA"/>
-        </w:rPr>
-        <w:t>resource_owners</w:t>
-      </w:r>
-      <w:proofErr w:type="spellEnd"/>
-      <w:r>
-        <w:rPr>
-          <w:rFonts w:ascii="Segoe UI" w:hAnsi="Segoe UI" w:cs="Segoe UI"/>
-          <w:color w:val="24292E"/>
-          <w:sz w:val="16"/>
-          <w:szCs w:val="16"/>
-          <w:shd w:val="clear" w:color="auto" w:fill="F6F8FA"/>
-        </w:rPr>
-        <w:t xml:space="preserve"> are mapped to </w:t>
-      </w:r>
-      <w:proofErr w:type="spellStart"/>
-      <w:r>
-        <w:rPr>
-          <w:rFonts w:ascii="Segoe UI" w:hAnsi="Segoe UI" w:cs="Segoe UI"/>
-          <w:color w:val="24292E"/>
-          <w:sz w:val="16"/>
-          <w:szCs w:val="16"/>
-          <w:shd w:val="clear" w:color="auto" w:fill="F6F8FA"/>
-        </w:rPr>
-        <w:t>resource_types</w:t>
-      </w:r>
-      <w:proofErr w:type="spellEnd"/>
-      <w:r>
-        <w:rPr>
-          <w:rFonts w:ascii="Segoe UI" w:hAnsi="Segoe UI" w:cs="Segoe UI"/>
-          <w:color w:val="24292E"/>
-          <w:sz w:val="16"/>
-          <w:szCs w:val="16"/>
-          <w:shd w:val="clear" w:color="auto" w:fill="F6F8FA"/>
-        </w:rPr>
-        <w:t xml:space="preserve"> by id of each (</w:t>
-      </w:r>
-      <w:proofErr w:type="spellStart"/>
-      <w:r>
-        <w:rPr>
-          <w:rFonts w:ascii="Segoe UI" w:hAnsi="Segoe UI" w:cs="Segoe UI"/>
-          <w:color w:val="24292E"/>
-          <w:sz w:val="16"/>
-          <w:szCs w:val="16"/>
-          <w:shd w:val="clear" w:color="auto" w:fill="F6F8FA"/>
-        </w:rPr>
-        <w:t>i</w:t>
-      </w:r>
-      <w:proofErr w:type="spellEnd"/>
-      <w:r>
-        <w:rPr>
-          <w:rFonts w:ascii="Segoe UI" w:hAnsi="Segoe UI" w:cs="Segoe UI"/>
-          <w:color w:val="24292E"/>
-          <w:sz w:val="16"/>
-          <w:szCs w:val="16"/>
-          <w:shd w:val="clear" w:color="auto" w:fill="F6F8FA"/>
-        </w:rPr>
-        <w:t xml:space="preserve"> think this would be many to many) so that you don't have duplicative info in the </w:t>
-      </w:r>
-      <w:proofErr w:type="spellStart"/>
-      <w:r>
-        <w:rPr>
-          <w:rFonts w:ascii="Segoe UI" w:hAnsi="Segoe UI" w:cs="Segoe UI"/>
-          <w:color w:val="24292E"/>
-          <w:sz w:val="16"/>
-          <w:szCs w:val="16"/>
-          <w:shd w:val="clear" w:color="auto" w:fill="F6F8FA"/>
-        </w:rPr>
-        <w:t>resource_owners</w:t>
-      </w:r>
-      <w:proofErr w:type="spellEnd"/>
-      <w:r>
-        <w:rPr>
-          <w:rFonts w:ascii="Segoe UI" w:hAnsi="Segoe UI" w:cs="Segoe UI"/>
-          <w:color w:val="24292E"/>
-          <w:sz w:val="16"/>
-          <w:szCs w:val="16"/>
-          <w:shd w:val="clear" w:color="auto" w:fill="F6F8FA"/>
-        </w:rPr>
-        <w:t xml:space="preserve"> table if a resource owner offers multiple types (this is only relevant if a resource owner will provide multiple types).</w:t>
+        <w:t>* In the resource_owners table you have types_offered which is plural. Assuming a resource owner will offer more than one type of resource, you might consider breaking that out into a new table where resource_owners are mapped to resource_types by id of each (i think this would be many to many) so that you don't have duplicative info in the resource_owners table if a resource owner offers multiple types (this is only relevant if a resource owner will provide multiple types).</w:t>
       </w:r>
     </w:p>
     <w:p>
@@ -8040,47 +6268,7 @@
           <w:sz w:val="20"/>
           <w:szCs w:val="20"/>
         </w:rPr>
-        <w:t xml:space="preserve">Fixed logging, I think,  but I still can’t get the user and </w:t>
-      </w:r>
-      <w:proofErr w:type="spellStart"/>
-      <w:r>
-        <w:rPr>
-          <w:rFonts w:ascii="Segoe UI" w:hAnsi="Segoe UI" w:cs="Segoe UI"/>
-          <w:color w:val="24292E"/>
-          <w:sz w:val="20"/>
-          <w:szCs w:val="20"/>
-        </w:rPr>
-        <w:t>userrole</w:t>
-      </w:r>
-      <w:proofErr w:type="spellEnd"/>
-      <w:r>
-        <w:rPr>
-          <w:rFonts w:ascii="Segoe UI" w:hAnsi="Segoe UI" w:cs="Segoe UI"/>
-          <w:color w:val="24292E"/>
-          <w:sz w:val="20"/>
-          <w:szCs w:val="20"/>
-        </w:rPr>
-        <w:t xml:space="preserve"> </w:t>
-      </w:r>
-      <w:proofErr w:type="spellStart"/>
-      <w:r>
-        <w:rPr>
-          <w:rFonts w:ascii="Segoe UI" w:hAnsi="Segoe UI" w:cs="Segoe UI"/>
-          <w:color w:val="24292E"/>
-          <w:sz w:val="20"/>
-          <w:szCs w:val="20"/>
-        </w:rPr>
-        <w:t>dao</w:t>
-      </w:r>
-      <w:proofErr w:type="spellEnd"/>
-      <w:r>
-        <w:rPr>
-          <w:rFonts w:ascii="Segoe UI" w:hAnsi="Segoe UI" w:cs="Segoe UI"/>
-          <w:color w:val="24292E"/>
-          <w:sz w:val="20"/>
-          <w:szCs w:val="20"/>
-        </w:rPr>
-        <w:t xml:space="preserve"> tests complete.</w:t>
+        <w:t>Fixed logging, I think,  but I still can’t get the user and userrole dao tests complete.</w:t>
       </w:r>
     </w:p>
     <w:p>
@@ -8164,47 +6352,7 @@
           <w:szCs w:val="20"/>
         </w:rPr>
         <w:tab/>
-        <w:t xml:space="preserve">Still working on AWS deploy, I had trouble navigating between the datasets for different apps, so I had to rework some of the user display exercise to work with the </w:t>
-      </w:r>
-      <w:proofErr w:type="spellStart"/>
-      <w:r>
-        <w:rPr>
-          <w:rFonts w:ascii="Segoe UI" w:hAnsi="Segoe UI" w:cs="Segoe UI"/>
-          <w:color w:val="24292E"/>
-          <w:sz w:val="20"/>
-          <w:szCs w:val="20"/>
-        </w:rPr>
-        <w:t>datatables</w:t>
-      </w:r>
-      <w:proofErr w:type="spellEnd"/>
-      <w:r>
-        <w:rPr>
-          <w:rFonts w:ascii="Segoe UI" w:hAnsi="Segoe UI" w:cs="Segoe UI"/>
-          <w:color w:val="24292E"/>
-          <w:sz w:val="20"/>
-          <w:szCs w:val="20"/>
-        </w:rPr>
-        <w:t xml:space="preserve"> that took from the user/</w:t>
-      </w:r>
-      <w:proofErr w:type="spellStart"/>
-      <w:r>
-        <w:rPr>
-          <w:rFonts w:ascii="Segoe UI" w:hAnsi="Segoe UI" w:cs="Segoe UI"/>
-          <w:color w:val="24292E"/>
-          <w:sz w:val="20"/>
-          <w:szCs w:val="20"/>
-        </w:rPr>
-        <w:t>userRole</w:t>
-      </w:r>
-      <w:proofErr w:type="spellEnd"/>
-      <w:r>
-        <w:rPr>
-          <w:rFonts w:ascii="Segoe UI" w:hAnsi="Segoe UI" w:cs="Segoe UI"/>
-          <w:color w:val="24292E"/>
-          <w:sz w:val="20"/>
-          <w:szCs w:val="20"/>
-        </w:rPr>
-        <w:t xml:space="preserve"> tables from my project.  I think I am finally making progress, though, as now I at least know where I am going wrong.</w:t>
+        <w:t>Still working on AWS deploy, I had trouble navigating between the datasets for different apps, so I had to rework some of the user display exercise to work with the datatables that took from the user/userRole tables from my project.  I think I am finally making progress, though, as now I at least know where I am going wrong.</w:t>
       </w:r>
     </w:p>
     <w:p>
@@ -8321,47 +6469,7 @@
           <w:sz w:val="20"/>
           <w:szCs w:val="20"/>
         </w:rPr>
-        <w:t xml:space="preserve">Still trying to deploy to </w:t>
-      </w:r>
-      <w:proofErr w:type="spellStart"/>
-      <w:r>
-        <w:rPr>
-          <w:rFonts w:ascii="Segoe UI" w:hAnsi="Segoe UI" w:cs="Segoe UI"/>
-          <w:color w:val="24292E"/>
-          <w:sz w:val="20"/>
-          <w:szCs w:val="20"/>
-        </w:rPr>
-        <w:t>aws</w:t>
-      </w:r>
-      <w:proofErr w:type="spellEnd"/>
-      <w:r>
-        <w:rPr>
-          <w:rFonts w:ascii="Segoe UI" w:hAnsi="Segoe UI" w:cs="Segoe UI"/>
-          <w:color w:val="24292E"/>
-          <w:sz w:val="20"/>
-          <w:szCs w:val="20"/>
-        </w:rPr>
-        <w:t xml:space="preserve">.  The </w:t>
-      </w:r>
-      <w:proofErr w:type="spellStart"/>
-      <w:r>
-        <w:rPr>
-          <w:rFonts w:ascii="Segoe UI" w:hAnsi="Segoe UI" w:cs="Segoe UI"/>
-          <w:color w:val="24292E"/>
-          <w:sz w:val="20"/>
-          <w:szCs w:val="20"/>
-        </w:rPr>
-        <w:t>cleanDB</w:t>
-      </w:r>
-      <w:proofErr w:type="spellEnd"/>
-      <w:r>
-        <w:rPr>
-          <w:rFonts w:ascii="Segoe UI" w:hAnsi="Segoe UI" w:cs="Segoe UI"/>
-          <w:color w:val="24292E"/>
-          <w:sz w:val="20"/>
-          <w:szCs w:val="20"/>
-        </w:rPr>
-        <w:t xml:space="preserve"> seems to not be working properly, so my tests don’t pass, and until the tests pass, I can’t even try to deploy my app.  Might be a problem with foreign keys…</w:t>
+        <w:t>Still trying to deploy to aws.  The cleanDB seems to not be working properly, so my tests don’t pass, and until the tests pass, I can’t even try to deploy my app.  Might be a problem with foreign keys…</w:t>
       </w:r>
     </w:p>
     <w:p>
@@ -8384,27 +6492,7 @@
           <w:sz w:val="20"/>
           <w:szCs w:val="20"/>
         </w:rPr>
-        <w:t xml:space="preserve">I got the production </w:t>
-      </w:r>
-      <w:proofErr w:type="spellStart"/>
-      <w:r>
-        <w:rPr>
-          <w:rFonts w:ascii="Segoe UI" w:hAnsi="Segoe UI" w:cs="Segoe UI"/>
-          <w:color w:val="24292E"/>
-          <w:sz w:val="20"/>
-          <w:szCs w:val="20"/>
-        </w:rPr>
-        <w:t>db</w:t>
-      </w:r>
-      <w:proofErr w:type="spellEnd"/>
-      <w:r>
-        <w:rPr>
-          <w:rFonts w:ascii="Segoe UI" w:hAnsi="Segoe UI" w:cs="Segoe UI"/>
-          <w:color w:val="24292E"/>
-          <w:sz w:val="20"/>
-          <w:szCs w:val="20"/>
-        </w:rPr>
-        <w:t xml:space="preserve"> configured for TC authorization, but my app context is a _war file, and that isn’t the same as the demo.</w:t>
+        <w:t>I got the production db configured for TC authorization, but my app context is a _war file, and that isn’t the same as the demo.</w:t>
       </w:r>
     </w:p>
     <w:p>
@@ -8450,27 +6538,7 @@
           <w:sz w:val="20"/>
           <w:szCs w:val="20"/>
         </w:rPr>
-        <w:t xml:space="preserve">STILL trying to get my users into the authorized pages…it’s very </w:t>
-      </w:r>
-      <w:proofErr w:type="spellStart"/>
-      <w:r>
-        <w:rPr>
-          <w:rFonts w:ascii="Segoe UI" w:hAnsi="Segoe UI" w:cs="Segoe UI"/>
-          <w:color w:val="24292E"/>
-          <w:sz w:val="20"/>
-          <w:szCs w:val="20"/>
-        </w:rPr>
-        <w:t>very</w:t>
-      </w:r>
-      <w:proofErr w:type="spellEnd"/>
-      <w:r>
-        <w:rPr>
-          <w:rFonts w:ascii="Segoe UI" w:hAnsi="Segoe UI" w:cs="Segoe UI"/>
-          <w:color w:val="24292E"/>
-          <w:sz w:val="20"/>
-          <w:szCs w:val="20"/>
-        </w:rPr>
-        <w:t xml:space="preserve"> frustrating.  I eventually just commented out tests because they weren’t working just so I could deploy.  I am extremely worried about the future of this app with all the different information and dependencies that I have.  This is extremely slow going and frustrating.  I eventually found an error in the context xml, and was able to deploy.</w:t>
+        <w:t>STILL trying to get my users into the authorized pages…it’s very very frustrating.  I eventually just commented out tests because they weren’t working just so I could deploy.  I am extremely worried about the future of this app with all the different information and dependencies that I have.  This is extremely slow going and frustrating.  I eventually found an error in the context xml, and was able to deploy.</w:t>
       </w:r>
     </w:p>
     <w:p>
@@ -8600,27 +6668,7 @@
           <w:sz w:val="20"/>
           <w:szCs w:val="20"/>
         </w:rPr>
-        <w:t xml:space="preserve">Finally worked out the bugs in my deployment, after spending </w:t>
-      </w:r>
-      <w:proofErr w:type="spellStart"/>
-      <w:r>
-        <w:rPr>
-          <w:rFonts w:ascii="Segoe UI" w:hAnsi="Segoe UI" w:cs="Segoe UI"/>
-          <w:color w:val="24292E"/>
-          <w:sz w:val="20"/>
-          <w:szCs w:val="20"/>
-        </w:rPr>
-        <w:t>alooooooot</w:t>
-      </w:r>
-      <w:proofErr w:type="spellEnd"/>
-      <w:r>
-        <w:rPr>
-          <w:rFonts w:ascii="Segoe UI" w:hAnsi="Segoe UI" w:cs="Segoe UI"/>
-          <w:color w:val="24292E"/>
-          <w:sz w:val="20"/>
-          <w:szCs w:val="20"/>
-        </w:rPr>
-        <w:t xml:space="preserve"> of time on stack overflow, triple checking stuff in my app, I had a forward slash in front of my action in the form.  I’m not sure why I had it there. </w:t>
+        <w:t xml:space="preserve">Finally worked out the bugs in my deployment, after spending alooooooot of time on stack overflow, triple checking stuff in my app, I had a forward slash in front of my action in the form.  I’m not sure why I had it there. </w:t>
       </w:r>
     </w:p>
     <w:p/>
@@ -8631,15 +6679,7 @@
         <w:t>END /of week update:</w:t>
       </w:r>
       <w:r>
-        <w:t xml:space="preserve"> (from </w:t>
-      </w:r>
-      <w:proofErr w:type="spellStart"/>
-      <w:r>
-        <w:t>thurs</w:t>
-      </w:r>
-      <w:proofErr w:type="spellEnd"/>
-      <w:r>
-        <w:t xml:space="preserve"> 4/4 to 3/11) hours: 21</w:t>
+        <w:t xml:space="preserve"> (from thurs 4/4 to 3/11) hours: 21</w:t>
       </w:r>
     </w:p>
     <w:p>
@@ -8647,42 +6687,113 @@
         <w:t>This was the toughest week, nothing, and I mean nothing, went well.  Everything took 5 times as long as it should have, and I’m now I’m more behind than ever.  I haven’t had the courage to even check my grade lately, and I’m hoping there will be a pass/fail option if things keep going the way they are for me.  On top of that, job prospects look dim, internships even more so.  Out of 15 applications all I got was 2 no thankyou emails.   I’m feeling pretty hopeless at this point.  I don’t even thing my indie project is going to work out very well i</w:t>
       </w:r>
       <w:r>
-        <w:t xml:space="preserve">f I can’t get on top of all this entity, SQL stuff…  There are just </w:t>
-      </w:r>
-      <w:proofErr w:type="spellStart"/>
-      <w:r>
-        <w:t>soo</w:t>
-      </w:r>
-      <w:proofErr w:type="spellEnd"/>
-      <w:r>
-        <w:t xml:space="preserve"> many details, and so many things to go wrong.</w:t>
+        <w:t>f I can’t get on top of all this entity, SQL stuff…  There are just soo many details, and so many things to go wrong.</w:t>
       </w:r>
     </w:p>
     <w:p/>
     <w:p/>
     <w:p>
       <w:r>
-        <w:t>INSERT NOTES HERE FROM NOTEBOOK</w:t>
+        <w:t>WEEK 8</w:t>
+      </w:r>
+      <w:r>
+        <w:t>, 8.5</w:t>
+      </w:r>
+      <w:r>
+        <w:t xml:space="preserve">: </w:t>
+      </w:r>
+      <w:r>
+        <w:t>21.5 hrs</w:t>
+      </w:r>
+    </w:p>
+    <w:p>
+      <w:r>
+        <w:t>Sat 3/13 9:30-12:30, 1:30-2:30, 5 – 8:30 (7.5)</w:t>
+      </w:r>
+    </w:p>
+    <w:p>
+      <w:r>
+        <w:tab/>
+        <w:t>Going through weekly videos, readings.</w:t>
+      </w:r>
+    </w:p>
+    <w:p>
+      <w:r>
+        <w:tab/>
+        <w:t>Trying to figure out this location API, there is a lot of stuff in there, how do I use it?  I’m trying to find any demos on using the API key, but I can’t find any that were referenced in the videos.</w:t>
       </w:r>
     </w:p>
     <w:p/>
     <w:p>
       <w:r>
+        <w:t>Sun 9:30- 11:00  Researching APIS for project</w:t>
+      </w:r>
+    </w:p>
+    <w:p>
+      <w:r>
+        <w:t>Tues 3/16 11 – 2, 3-8:30</w:t>
+      </w:r>
+      <w:r>
+        <w:t>(9.5 hrs)</w:t>
+      </w:r>
+    </w:p>
+    <w:p>
+      <w:r>
+        <w:tab/>
+        <w:t xml:space="preserve">Trying to set up my indies project on AWS.  I had a lot of trouble with this, between trying to ssh into an instance, to trying other shells, tring to add all my Ips, it’s been trouble.  I tried using the AWS troubleshooting app, but that seemed too complicated, looking at system logs…  </w:t>
+      </w:r>
+      <w:r>
+        <w:rPr>
+          <mc:AlternateContent>
+            <mc:Choice Requires="w16se"/>
+            <mc:Fallback>
+              <w:rFonts w:ascii="Segoe UI Emoji" w:eastAsia="Segoe UI Emoji" w:hAnsi="Segoe UI Emoji" w:cs="Segoe UI Emoji"/>
+            </mc:Fallback>
+          </mc:AlternateContent>
+        </w:rPr>
+        <mc:AlternateContent>
+          <mc:Choice Requires="w16se">
+            <w16se:symEx w16se:font="Segoe UI Emoji" w16se:char="2639"/>
+          </mc:Choice>
+          <mc:Fallback>
+            <w:t>☹</w:t>
+          </mc:Fallback>
+        </mc:AlternateContent>
+      </w:r>
+    </w:p>
+    <w:p>
+      <w:r>
+        <w:lastRenderedPageBreak/>
+        <w:t xml:space="preserve">Finally got it working, I </w:t>
+      </w:r>
+      <w:r>
+        <w:t>need to have pageant(putty) running, and have the key imported, I think I need to do this everytime</w:t>
+      </w:r>
+      <w:r>
+        <w:t xml:space="preserve"> </w:t>
+      </w:r>
+      <w:r>
+        <w:t>i restart</w:t>
+      </w:r>
+      <w:r>
+        <w:t>, login as ubuntu.</w:t>
+      </w:r>
+    </w:p>
+    <w:p>
+      <w:r>
+        <w:t>TODO, figure out how to change my deployed war file name, as right now it has spaces in it.</w:t>
+      </w:r>
+    </w:p>
+    <w:p/>
+    <w:p>
+      <w:r>
         <w:t>CSS</w:t>
       </w:r>
     </w:p>
     <w:p>
       <w:r>
         <w:tab/>
-        <w:t xml:space="preserve">Looking at accessible templates available on the web.  I noticed right away that bootstrap wasn’t very accessible, with it’s heavy reliance on non-semantic </w:t>
-      </w:r>
-      <w:proofErr w:type="spellStart"/>
-      <w:r>
-        <w:t>divs</w:t>
-      </w:r>
-      <w:proofErr w:type="spellEnd"/>
-      <w:r>
-        <w:t xml:space="preserve"> for everything, so I wasn’t sure if I could really use much of it in my site template.  Hopefully I can find something that isn’t $$ that helps wrap bs to be more accessible</w:t>
+        <w:t>Looking at accessible templates available on the web.  I noticed right away that bootstrap wasn’t very accessible, with it’s heavy reliance on non-semantic divs for everything, so I wasn’t sure if I could really use much of it in my site template.  Hopefully I can find something that isn’t $$ that helps wrap bs to be more accessible</w:t>
       </w:r>
       <w:r>
         <w:t>.  So I found one for $18 that looks pretty cool, I think it’s going to make things much easier for me to implement accessibility.</w:t>
@@ -8690,48 +6801,12 @@
     </w:p>
     <w:p>
       <w:r>
-        <w:t xml:space="preserve">-starting to implement this template, I need to break down the content into the </w:t>
-      </w:r>
-      <w:proofErr w:type="spellStart"/>
-      <w:r>
-        <w:t>jsp</w:t>
-      </w:r>
-      <w:proofErr w:type="spellEnd"/>
-      <w:r>
-        <w:t xml:space="preserve"> pieces like we did in our last semester project.</w:t>
-      </w:r>
-    </w:p>
-    <w:p>
-      <w:r>
-        <w:t xml:space="preserve">-trying out some of the new html, a few pathing issues to navigate, but I got those worked out, I think.  I’m not sure if the </w:t>
-      </w:r>
-      <w:proofErr w:type="spellStart"/>
-      <w:r>
-        <w:t>the</w:t>
-      </w:r>
-      <w:proofErr w:type="spellEnd"/>
-      <w:r>
-        <w:t xml:space="preserve"> font resizing feature/button is supposed to work out of the box with font awesome and </w:t>
-      </w:r>
-      <w:proofErr w:type="spellStart"/>
-      <w:r>
-        <w:t>jquery</w:t>
-      </w:r>
-      <w:proofErr w:type="spellEnd"/>
-      <w:r>
-        <w:t xml:space="preserve">, or if I need to make an action for the button and manually resize the text through a method, but that seems like something that would be accomplished through the provided libraries. </w:t>
-      </w:r>
-      <w:r>
-        <w:lastRenderedPageBreak/>
-        <w:t xml:space="preserve">This led me down the path of looking for </w:t>
-      </w:r>
-      <w:proofErr w:type="spellStart"/>
-      <w:r>
-        <w:t>css.min.map</w:t>
-      </w:r>
-      <w:proofErr w:type="spellEnd"/>
-      <w:r>
-        <w:t>, which the error console said I was missing, after looking into it, it appears that this is an annoying thing that pops up because of an axe extension, so may not be the source of why this function isn’t working.  This feature would help with WCAG compliance, so I will need to figure it out.</w:t>
+        <w:t>-starting to implement this template, I need to break down the content into the jsp pieces like we did in our last semester project.</w:t>
+      </w:r>
+    </w:p>
+    <w:p>
+      <w:r>
+        <w:t>-trying out some of the new html, a few pathing issues to navigate, but I got those worked out, I think.  I’m not sure if the the font resizing feature/button is supposed to work out of the box with font awesome and jquery, or if I need to make an action for the button and manually resize the text through a method, but that seems like something that would be accomplished through the provided libraries. This led me down the path of looking for css.min.map, which the error console said I was missing, after looking into it, it appears that this is an annoying thing that pops up because of an axe extension, so may not be the source of why this function isn’t working.  This feature would help with WCAG compliance, so I will need to figure it out.</w:t>
       </w:r>
       <w:r>
         <w:t xml:space="preserve">  </w:t>
@@ -8739,15 +6814,7 @@
     </w:p>
     <w:p>
       <w:r>
-        <w:t xml:space="preserve">-also need to research language manipulation, the template provided the language </w:t>
-      </w:r>
-      <w:proofErr w:type="spellStart"/>
-      <w:r>
-        <w:t>dropdrown</w:t>
-      </w:r>
-      <w:proofErr w:type="spellEnd"/>
-      <w:r>
-        <w:t>, but I need to link to the resources….</w:t>
+        <w:t>-also need to research language manipulation, the template provided the language dropdrown, but I need to link to the resources….</w:t>
       </w:r>
     </w:p>
     <w:p>
@@ -9017,6 +7084,45 @@
     <w:p>
       <w:r>
         <w:t>Swing vs AWT…is it outdated?</w:t>
+      </w:r>
+    </w:p>
+    <w:p/>
+    <w:p>
+      <w:r>
+        <w:t>Wed 3/17 9:30-12, 3 -5 (4.5hrs)</w:t>
+      </w:r>
+    </w:p>
+    <w:p>
+      <w:r>
+        <w:t>Back to working on the app, trying to get authorization working on my deployed app, another big headache.  I spent a while trying to figure out how to get the mysql jar into tomcat, downloaded WINSCP to try to do that, and in the end didn’t have the file permissions to make it happen.  Then Paula told me that the right jar was already in there.</w:t>
+      </w:r>
+    </w:p>
+    <w:p>
+      <w:r>
+        <w:t>So I’ve been going over and over the auth steps again, double checking configs, redeploying, bouncing the server, checking the tables…  I had it working locally, changed the db name to create the war file for deployment on AWS, then uploaded it, still not working on AWS.</w:t>
+      </w:r>
+    </w:p>
+    <w:p>
+      <w:r>
+        <w:t>I can log into mysql from the command line with the tomcat creds.</w:t>
+      </w:r>
+    </w:p>
+    <w:p/>
+    <w:p>
+      <w:r>
+        <w:t xml:space="preserve">Tues 3/23 10 </w:t>
+      </w:r>
+      <w:r>
+        <w:t>–</w:t>
+      </w:r>
+      <w:r>
+        <w:t xml:space="preserve"> </w:t>
+      </w:r>
+    </w:p>
+    <w:p>
+      <w:r>
+        <w:lastRenderedPageBreak/>
+        <w:t>Still trying to get authorization to work on my aws deploy…updating journal and time logs.</w:t>
       </w:r>
     </w:p>
     <w:sectPr>

</xml_diff>

<commit_message>
adding Lombok to entities
</commit_message>
<xml_diff>
--- a/DesignDocs/Journal.md.docx
+++ b/DesignDocs/Journal.md.docx
@@ -4437,10 +4437,10 @@
             <v:path o:extrusionok="f" gradientshapeok="t" o:connecttype="rect"/>
             <o:lock v:ext="edit" aspectratio="t"/>
           </v:shapetype>
-          <v:shape id="_x0000_i1036" type="#_x0000_t75" style="width:18pt;height:15.6pt" o:ole="">
+          <v:shape id="_x0000_i1031" type="#_x0000_t75" style="width:18pt;height:15.6pt" o:ole="">
             <v:imagedata r:id="rId18" o:title=""/>
           </v:shape>
-          <w:control r:id="rId19" w:name="DefaultOcxName" w:shapeid="_x0000_i1036"/>
+          <w:control r:id="rId19" w:name="DefaultOcxName" w:shapeid="_x0000_i1031"/>
         </w:object>
       </w:r>
       <w:r>
@@ -4569,10 +4569,10 @@
           <w:szCs w:val="16"/>
         </w:rPr>
         <w:object w:dxaOrig="1440" w:dyaOrig="1440" w14:anchorId="0B853C46">
-          <v:shape id="_x0000_i1039" type="#_x0000_t75" style="width:18pt;height:15.6pt" o:ole="">
+          <v:shape id="_x0000_i1033" type="#_x0000_t75" style="width:18pt;height:15.6pt" o:ole="">
             <v:imagedata r:id="rId23" o:title=""/>
           </v:shape>
-          <w:control r:id="rId24" w:name="DefaultOcxName1" w:shapeid="_x0000_i1039"/>
+          <w:control r:id="rId24" w:name="DefaultOcxName1" w:shapeid="_x0000_i1033"/>
         </w:object>
       </w:r>
       <w:r>
@@ -4629,10 +4629,10 @@
           <w:szCs w:val="16"/>
         </w:rPr>
         <w:object w:dxaOrig="1440" w:dyaOrig="1440" w14:anchorId="11660C32">
-          <v:shape id="_x0000_i1042" type="#_x0000_t75" style="width:18pt;height:15.6pt" o:ole="">
+          <v:shape id="_x0000_i1035" type="#_x0000_t75" style="width:18pt;height:15.6pt" o:ole="">
             <v:imagedata r:id="rId23" o:title=""/>
           </v:shape>
-          <w:control r:id="rId25" w:name="DefaultOcxName2" w:shapeid="_x0000_i1042"/>
+          <w:control r:id="rId25" w:name="DefaultOcxName2" w:shapeid="_x0000_i1035"/>
         </w:object>
       </w:r>
       <w:r>
@@ -5934,10 +5934,10 @@
           <w:szCs w:val="16"/>
         </w:rPr>
         <w:object w:dxaOrig="1440" w:dyaOrig="1440" w14:anchorId="35FA2BAD">
-          <v:shape id="_x0000_i1045" type="#_x0000_t75" style="width:18pt;height:15.6pt" o:ole="">
+          <v:shape id="_x0000_i1037" type="#_x0000_t75" style="width:18pt;height:15.6pt" o:ole="">
             <v:imagedata r:id="rId23" o:title=""/>
           </v:shape>
-          <w:control r:id="rId27" w:name="DefaultOcxName3" w:shapeid="_x0000_i1045"/>
+          <w:control r:id="rId27" w:name="DefaultOcxName3" w:shapeid="_x0000_i1037"/>
         </w:object>
       </w:r>
       <w:r>
@@ -5975,10 +5975,10 @@
           <w:szCs w:val="16"/>
         </w:rPr>
         <w:object w:dxaOrig="1440" w:dyaOrig="1440" w14:anchorId="596A5DBE">
-          <v:shape id="_x0000_i1048" type="#_x0000_t75" style="width:18pt;height:15.6pt" o:ole="">
+          <v:shape id="_x0000_i1039" type="#_x0000_t75" style="width:18pt;height:15.6pt" o:ole="">
             <v:imagedata r:id="rId18" o:title=""/>
           </v:shape>
-          <w:control r:id="rId28" w:name="DefaultOcxName11" w:shapeid="_x0000_i1048"/>
+          <w:control r:id="rId28" w:name="DefaultOcxName11" w:shapeid="_x0000_i1039"/>
         </w:object>
       </w:r>
       <w:r>
@@ -7398,6 +7398,882 @@
         <w:lastRenderedPageBreak/>
         <w:t>So now I’m trying to create all my classes based on the db, but I keep getting persistent entity errors.  I want to use the entity for the foreign keys, Contact, as contactId type rather than int, but I get errors, so now I’m switching to use an int…</w:t>
       </w:r>
+      <w:r>
+        <w:t xml:space="preserve">  from docs:</w:t>
+      </w:r>
+    </w:p>
+    <w:p>
+      <w:pPr>
+        <w:pBdr>
+          <w:top w:val="single" w:sz="2" w:space="12" w:color="888888"/>
+          <w:left w:val="single" w:sz="2" w:space="12" w:color="888888"/>
+          <w:bottom w:val="single" w:sz="2" w:space="12" w:color="888888"/>
+          <w:right w:val="single" w:sz="2" w:space="12" w:color="888888"/>
+        </w:pBdr>
+        <w:shd w:val="clear" w:color="auto" w:fill="F7F7F8"/>
+        <w:tabs>
+          <w:tab w:val="left" w:pos="916"/>
+          <w:tab w:val="left" w:pos="1832"/>
+          <w:tab w:val="left" w:pos="2748"/>
+          <w:tab w:val="left" w:pos="3664"/>
+          <w:tab w:val="left" w:pos="4580"/>
+          <w:tab w:val="left" w:pos="5496"/>
+          <w:tab w:val="left" w:pos="6412"/>
+          <w:tab w:val="left" w:pos="7328"/>
+          <w:tab w:val="left" w:pos="8244"/>
+          <w:tab w:val="left" w:pos="9160"/>
+          <w:tab w:val="left" w:pos="10076"/>
+          <w:tab w:val="left" w:pos="10992"/>
+          <w:tab w:val="left" w:pos="11908"/>
+          <w:tab w:val="left" w:pos="12824"/>
+          <w:tab w:val="left" w:pos="13740"/>
+          <w:tab w:val="left" w:pos="14656"/>
+        </w:tabs>
+        <w:spacing w:after="0" w:line="240" w:lineRule="auto"/>
+        <w:rPr>
+          <w:rFonts w:ascii="Courier New" w:eastAsia="Times New Roman" w:hAnsi="Courier New" w:cs="Courier New"/>
+          <w:color w:val="000000"/>
+          <w:sz w:val="24"/>
+          <w:szCs w:val="24"/>
+        </w:rPr>
+      </w:pPr>
+      <w:r>
+        <w:rPr>
+          <w:rFonts w:ascii="Courier New" w:eastAsia="Times New Roman" w:hAnsi="Courier New" w:cs="Courier New"/>
+          <w:color w:val="000000"/>
+          <w:sz w:val="24"/>
+          <w:szCs w:val="24"/>
+        </w:rPr>
+        <w:br/>
+      </w:r>
+    </w:p>
+    <w:p>
+      <w:pPr>
+        <w:pBdr>
+          <w:top w:val="single" w:sz="2" w:space="12" w:color="888888"/>
+          <w:left w:val="single" w:sz="2" w:space="12" w:color="888888"/>
+          <w:bottom w:val="single" w:sz="2" w:space="12" w:color="888888"/>
+          <w:right w:val="single" w:sz="2" w:space="12" w:color="888888"/>
+        </w:pBdr>
+        <w:shd w:val="clear" w:color="auto" w:fill="F7F7F8"/>
+        <w:tabs>
+          <w:tab w:val="left" w:pos="916"/>
+          <w:tab w:val="left" w:pos="1832"/>
+          <w:tab w:val="left" w:pos="2748"/>
+          <w:tab w:val="left" w:pos="3664"/>
+          <w:tab w:val="left" w:pos="4580"/>
+          <w:tab w:val="left" w:pos="5496"/>
+          <w:tab w:val="left" w:pos="6412"/>
+          <w:tab w:val="left" w:pos="7328"/>
+          <w:tab w:val="left" w:pos="8244"/>
+          <w:tab w:val="left" w:pos="9160"/>
+          <w:tab w:val="left" w:pos="10076"/>
+          <w:tab w:val="left" w:pos="10992"/>
+          <w:tab w:val="left" w:pos="11908"/>
+          <w:tab w:val="left" w:pos="12824"/>
+          <w:tab w:val="left" w:pos="13740"/>
+          <w:tab w:val="left" w:pos="14656"/>
+        </w:tabs>
+        <w:spacing w:after="0" w:line="240" w:lineRule="auto"/>
+        <w:rPr>
+          <w:rFonts w:ascii="Courier New" w:eastAsia="Times New Roman" w:hAnsi="Courier New" w:cs="Courier New"/>
+          <w:color w:val="000000"/>
+          <w:sz w:val="24"/>
+          <w:szCs w:val="24"/>
+        </w:rPr>
+      </w:pPr>
+      <w:r>
+        <w:rPr>
+          <w:rFonts w:ascii="Courier New" w:eastAsia="Times New Roman" w:hAnsi="Courier New" w:cs="Courier New"/>
+          <w:color w:val="000000"/>
+          <w:sz w:val="24"/>
+          <w:szCs w:val="24"/>
+        </w:rPr>
+        <w:tab/>
+      </w:r>
+      <w:r>
+        <w:rPr>
+          <w:rFonts w:ascii="Courier New" w:eastAsia="Times New Roman" w:hAnsi="Courier New" w:cs="Courier New"/>
+          <w:color w:val="006666"/>
+          <w:sz w:val="24"/>
+          <w:szCs w:val="24"/>
+        </w:rPr>
+        <w:t>@ManyToOne</w:t>
+      </w:r>
+    </w:p>
+    <w:p>
+      <w:pPr>
+        <w:pBdr>
+          <w:top w:val="single" w:sz="2" w:space="12" w:color="888888"/>
+          <w:left w:val="single" w:sz="2" w:space="12" w:color="888888"/>
+          <w:bottom w:val="single" w:sz="2" w:space="12" w:color="888888"/>
+          <w:right w:val="single" w:sz="2" w:space="12" w:color="888888"/>
+        </w:pBdr>
+        <w:shd w:val="clear" w:color="auto" w:fill="F7F7F8"/>
+        <w:tabs>
+          <w:tab w:val="left" w:pos="916"/>
+          <w:tab w:val="left" w:pos="1832"/>
+          <w:tab w:val="left" w:pos="2748"/>
+          <w:tab w:val="left" w:pos="3664"/>
+          <w:tab w:val="left" w:pos="4580"/>
+          <w:tab w:val="left" w:pos="5496"/>
+          <w:tab w:val="left" w:pos="6412"/>
+          <w:tab w:val="left" w:pos="7328"/>
+          <w:tab w:val="left" w:pos="8244"/>
+          <w:tab w:val="left" w:pos="9160"/>
+          <w:tab w:val="left" w:pos="10076"/>
+          <w:tab w:val="left" w:pos="10992"/>
+          <w:tab w:val="left" w:pos="11908"/>
+          <w:tab w:val="left" w:pos="12824"/>
+          <w:tab w:val="left" w:pos="13740"/>
+          <w:tab w:val="left" w:pos="14656"/>
+        </w:tabs>
+        <w:spacing w:after="0" w:line="240" w:lineRule="auto"/>
+        <w:rPr>
+          <w:rFonts w:ascii="Courier New" w:eastAsia="Times New Roman" w:hAnsi="Courier New" w:cs="Courier New"/>
+          <w:color w:val="000000"/>
+          <w:sz w:val="24"/>
+          <w:szCs w:val="24"/>
+        </w:rPr>
+      </w:pPr>
+      <w:r>
+        <w:rPr>
+          <w:rFonts w:ascii="Courier New" w:eastAsia="Times New Roman" w:hAnsi="Courier New" w:cs="Courier New"/>
+          <w:color w:val="000000"/>
+          <w:sz w:val="24"/>
+          <w:szCs w:val="24"/>
+        </w:rPr>
+        <w:tab/>
+      </w:r>
+      <w:r>
+        <w:rPr>
+          <w:rFonts w:ascii="Courier New" w:eastAsia="Times New Roman" w:hAnsi="Courier New" w:cs="Courier New"/>
+          <w:color w:val="006666"/>
+          <w:sz w:val="24"/>
+          <w:szCs w:val="24"/>
+        </w:rPr>
+        <w:t>@JoinColumn</w:t>
+      </w:r>
+      <w:r>
+        <w:rPr>
+          <w:rFonts w:ascii="Courier New" w:eastAsia="Times New Roman" w:hAnsi="Courier New" w:cs="Courier New"/>
+          <w:color w:val="666600"/>
+          <w:sz w:val="24"/>
+          <w:szCs w:val="24"/>
+        </w:rPr>
+        <w:t>(</w:t>
+      </w:r>
+      <w:r>
+        <w:rPr>
+          <w:rFonts w:ascii="Courier New" w:eastAsia="Times New Roman" w:hAnsi="Courier New" w:cs="Courier New"/>
+          <w:color w:val="000000"/>
+          <w:sz w:val="24"/>
+          <w:szCs w:val="24"/>
+        </w:rPr>
+        <w:t xml:space="preserve">name </w:t>
+      </w:r>
+      <w:r>
+        <w:rPr>
+          <w:rFonts w:ascii="Courier New" w:eastAsia="Times New Roman" w:hAnsi="Courier New" w:cs="Courier New"/>
+          <w:color w:val="666600"/>
+          <w:sz w:val="24"/>
+          <w:szCs w:val="24"/>
+        </w:rPr>
+        <w:t>=</w:t>
+      </w:r>
+      <w:r>
+        <w:rPr>
+          <w:rFonts w:ascii="Courier New" w:eastAsia="Times New Roman" w:hAnsi="Courier New" w:cs="Courier New"/>
+          <w:color w:val="000000"/>
+          <w:sz w:val="24"/>
+          <w:szCs w:val="24"/>
+        </w:rPr>
+        <w:t xml:space="preserve"> </w:t>
+      </w:r>
+      <w:r>
+        <w:rPr>
+          <w:rFonts w:ascii="Courier New" w:eastAsia="Times New Roman" w:hAnsi="Courier New" w:cs="Courier New"/>
+          <w:color w:val="008800"/>
+          <w:sz w:val="24"/>
+          <w:szCs w:val="24"/>
+        </w:rPr>
+        <w:t>"person_id"</w:t>
+      </w:r>
+      <w:r>
+        <w:rPr>
+          <w:rFonts w:ascii="Courier New" w:eastAsia="Times New Roman" w:hAnsi="Courier New" w:cs="Courier New"/>
+          <w:color w:val="666600"/>
+          <w:sz w:val="24"/>
+          <w:szCs w:val="24"/>
+        </w:rPr>
+        <w:t>,</w:t>
+      </w:r>
+    </w:p>
+    <w:p>
+      <w:pPr>
+        <w:pBdr>
+          <w:top w:val="single" w:sz="2" w:space="12" w:color="888888"/>
+          <w:left w:val="single" w:sz="2" w:space="12" w:color="888888"/>
+          <w:bottom w:val="single" w:sz="2" w:space="12" w:color="888888"/>
+          <w:right w:val="single" w:sz="2" w:space="12" w:color="888888"/>
+        </w:pBdr>
+        <w:shd w:val="clear" w:color="auto" w:fill="F7F7F8"/>
+        <w:tabs>
+          <w:tab w:val="left" w:pos="916"/>
+          <w:tab w:val="left" w:pos="1832"/>
+          <w:tab w:val="left" w:pos="2748"/>
+          <w:tab w:val="left" w:pos="3664"/>
+          <w:tab w:val="left" w:pos="4580"/>
+          <w:tab w:val="left" w:pos="5496"/>
+          <w:tab w:val="left" w:pos="6412"/>
+          <w:tab w:val="left" w:pos="7328"/>
+          <w:tab w:val="left" w:pos="8244"/>
+          <w:tab w:val="left" w:pos="9160"/>
+          <w:tab w:val="left" w:pos="10076"/>
+          <w:tab w:val="left" w:pos="10992"/>
+          <w:tab w:val="left" w:pos="11908"/>
+          <w:tab w:val="left" w:pos="12824"/>
+          <w:tab w:val="left" w:pos="13740"/>
+          <w:tab w:val="left" w:pos="14656"/>
+        </w:tabs>
+        <w:spacing w:after="0" w:line="240" w:lineRule="auto"/>
+        <w:rPr>
+          <w:rFonts w:ascii="Courier New" w:eastAsia="Times New Roman" w:hAnsi="Courier New" w:cs="Courier New"/>
+          <w:color w:val="000000"/>
+          <w:sz w:val="24"/>
+          <w:szCs w:val="24"/>
+        </w:rPr>
+      </w:pPr>
+      <w:r>
+        <w:rPr>
+          <w:rFonts w:ascii="Courier New" w:eastAsia="Times New Roman" w:hAnsi="Courier New" w:cs="Courier New"/>
+          <w:color w:val="000000"/>
+          <w:sz w:val="24"/>
+          <w:szCs w:val="24"/>
+        </w:rPr>
+        <w:tab/>
+      </w:r>
+      <w:r>
+        <w:rPr>
+          <w:rFonts w:ascii="Courier New" w:eastAsia="Times New Roman" w:hAnsi="Courier New" w:cs="Courier New"/>
+          <w:color w:val="000000"/>
+          <w:sz w:val="24"/>
+          <w:szCs w:val="24"/>
+        </w:rPr>
+        <w:tab/>
+      </w:r>
+      <w:r>
+        <w:rPr>
+          <w:rFonts w:ascii="Courier New" w:eastAsia="Times New Roman" w:hAnsi="Courier New" w:cs="Courier New"/>
+          <w:color w:val="000000"/>
+          <w:sz w:val="24"/>
+          <w:szCs w:val="24"/>
+        </w:rPr>
+        <w:tab/>
+        <w:t xml:space="preserve">foreignKey </w:t>
+      </w:r>
+      <w:r>
+        <w:rPr>
+          <w:rFonts w:ascii="Courier New" w:eastAsia="Times New Roman" w:hAnsi="Courier New" w:cs="Courier New"/>
+          <w:color w:val="666600"/>
+          <w:sz w:val="24"/>
+          <w:szCs w:val="24"/>
+        </w:rPr>
+        <w:t>=</w:t>
+      </w:r>
+      <w:r>
+        <w:rPr>
+          <w:rFonts w:ascii="Courier New" w:eastAsia="Times New Roman" w:hAnsi="Courier New" w:cs="Courier New"/>
+          <w:color w:val="000000"/>
+          <w:sz w:val="24"/>
+          <w:szCs w:val="24"/>
+        </w:rPr>
+        <w:t xml:space="preserve"> </w:t>
+      </w:r>
+      <w:r>
+        <w:rPr>
+          <w:rFonts w:ascii="Courier New" w:eastAsia="Times New Roman" w:hAnsi="Courier New" w:cs="Courier New"/>
+          <w:color w:val="006666"/>
+          <w:sz w:val="24"/>
+          <w:szCs w:val="24"/>
+        </w:rPr>
+        <w:t>@ForeignKey</w:t>
+      </w:r>
+      <w:r>
+        <w:rPr>
+          <w:rFonts w:ascii="Courier New" w:eastAsia="Times New Roman" w:hAnsi="Courier New" w:cs="Courier New"/>
+          <w:color w:val="666600"/>
+          <w:sz w:val="24"/>
+          <w:szCs w:val="24"/>
+        </w:rPr>
+        <w:t>(</w:t>
+      </w:r>
+      <w:r>
+        <w:rPr>
+          <w:rFonts w:ascii="Courier New" w:eastAsia="Times New Roman" w:hAnsi="Courier New" w:cs="Courier New"/>
+          <w:color w:val="000000"/>
+          <w:sz w:val="24"/>
+          <w:szCs w:val="24"/>
+        </w:rPr>
+        <w:t xml:space="preserve">name </w:t>
+      </w:r>
+      <w:r>
+        <w:rPr>
+          <w:rFonts w:ascii="Courier New" w:eastAsia="Times New Roman" w:hAnsi="Courier New" w:cs="Courier New"/>
+          <w:color w:val="666600"/>
+          <w:sz w:val="24"/>
+          <w:szCs w:val="24"/>
+        </w:rPr>
+        <w:t>=</w:t>
+      </w:r>
+      <w:r>
+        <w:rPr>
+          <w:rFonts w:ascii="Courier New" w:eastAsia="Times New Roman" w:hAnsi="Courier New" w:cs="Courier New"/>
+          <w:color w:val="000000"/>
+          <w:sz w:val="24"/>
+          <w:szCs w:val="24"/>
+        </w:rPr>
+        <w:t xml:space="preserve"> </w:t>
+      </w:r>
+      <w:r>
+        <w:rPr>
+          <w:rFonts w:ascii="Courier New" w:eastAsia="Times New Roman" w:hAnsi="Courier New" w:cs="Courier New"/>
+          <w:color w:val="008800"/>
+          <w:sz w:val="24"/>
+          <w:szCs w:val="24"/>
+        </w:rPr>
+        <w:t>"PERSON_ID_FK"</w:t>
+      </w:r>
+      <w:r>
+        <w:rPr>
+          <w:rFonts w:ascii="Courier New" w:eastAsia="Times New Roman" w:hAnsi="Courier New" w:cs="Courier New"/>
+          <w:color w:val="666600"/>
+          <w:sz w:val="24"/>
+          <w:szCs w:val="24"/>
+        </w:rPr>
+        <w:t>)</w:t>
+      </w:r>
+    </w:p>
+    <w:p>
+      <w:pPr>
+        <w:pBdr>
+          <w:top w:val="single" w:sz="2" w:space="12" w:color="888888"/>
+          <w:left w:val="single" w:sz="2" w:space="12" w:color="888888"/>
+          <w:bottom w:val="single" w:sz="2" w:space="12" w:color="888888"/>
+          <w:right w:val="single" w:sz="2" w:space="12" w:color="888888"/>
+        </w:pBdr>
+        <w:shd w:val="clear" w:color="auto" w:fill="F7F7F8"/>
+        <w:tabs>
+          <w:tab w:val="left" w:pos="916"/>
+          <w:tab w:val="left" w:pos="1832"/>
+          <w:tab w:val="left" w:pos="2748"/>
+          <w:tab w:val="left" w:pos="3664"/>
+          <w:tab w:val="left" w:pos="4580"/>
+          <w:tab w:val="left" w:pos="5496"/>
+          <w:tab w:val="left" w:pos="6412"/>
+          <w:tab w:val="left" w:pos="7328"/>
+          <w:tab w:val="left" w:pos="8244"/>
+          <w:tab w:val="left" w:pos="9160"/>
+          <w:tab w:val="left" w:pos="10076"/>
+          <w:tab w:val="left" w:pos="10992"/>
+          <w:tab w:val="left" w:pos="11908"/>
+          <w:tab w:val="left" w:pos="12824"/>
+          <w:tab w:val="left" w:pos="13740"/>
+          <w:tab w:val="left" w:pos="14656"/>
+        </w:tabs>
+        <w:spacing w:after="0" w:line="240" w:lineRule="auto"/>
+        <w:rPr>
+          <w:rFonts w:ascii="Courier New" w:eastAsia="Times New Roman" w:hAnsi="Courier New" w:cs="Courier New"/>
+          <w:color w:val="000000"/>
+          <w:sz w:val="24"/>
+          <w:szCs w:val="24"/>
+        </w:rPr>
+      </w:pPr>
+      <w:r>
+        <w:rPr>
+          <w:rFonts w:ascii="Courier New" w:eastAsia="Times New Roman" w:hAnsi="Courier New" w:cs="Courier New"/>
+          <w:color w:val="000000"/>
+          <w:sz w:val="24"/>
+          <w:szCs w:val="24"/>
+        </w:rPr>
+        <w:tab/>
+      </w:r>
+      <w:r>
+        <w:rPr>
+          <w:rFonts w:ascii="Courier New" w:eastAsia="Times New Roman" w:hAnsi="Courier New" w:cs="Courier New"/>
+          <w:color w:val="666600"/>
+          <w:sz w:val="24"/>
+          <w:szCs w:val="24"/>
+        </w:rPr>
+        <w:t>)</w:t>
+      </w:r>
+    </w:p>
+    <w:p>
+      <w:pPr>
+        <w:pBdr>
+          <w:top w:val="single" w:sz="2" w:space="12" w:color="888888"/>
+          <w:left w:val="single" w:sz="2" w:space="12" w:color="888888"/>
+          <w:bottom w:val="single" w:sz="2" w:space="12" w:color="888888"/>
+          <w:right w:val="single" w:sz="2" w:space="12" w:color="888888"/>
+        </w:pBdr>
+        <w:shd w:val="clear" w:color="auto" w:fill="F7F7F8"/>
+        <w:tabs>
+          <w:tab w:val="left" w:pos="916"/>
+          <w:tab w:val="left" w:pos="1832"/>
+          <w:tab w:val="left" w:pos="2748"/>
+          <w:tab w:val="left" w:pos="3664"/>
+          <w:tab w:val="left" w:pos="4580"/>
+          <w:tab w:val="left" w:pos="5496"/>
+          <w:tab w:val="left" w:pos="6412"/>
+          <w:tab w:val="left" w:pos="7328"/>
+          <w:tab w:val="left" w:pos="8244"/>
+          <w:tab w:val="left" w:pos="9160"/>
+          <w:tab w:val="left" w:pos="10076"/>
+          <w:tab w:val="left" w:pos="10992"/>
+          <w:tab w:val="left" w:pos="11908"/>
+          <w:tab w:val="left" w:pos="12824"/>
+          <w:tab w:val="left" w:pos="13740"/>
+          <w:tab w:val="left" w:pos="14656"/>
+        </w:tabs>
+        <w:spacing w:after="0" w:line="240" w:lineRule="auto"/>
+        <w:rPr>
+          <w:rFonts w:ascii="Courier New" w:eastAsia="Times New Roman" w:hAnsi="Courier New" w:cs="Courier New"/>
+          <w:color w:val="000000"/>
+          <w:sz w:val="24"/>
+          <w:szCs w:val="24"/>
+        </w:rPr>
+      </w:pPr>
+      <w:r>
+        <w:rPr>
+          <w:rFonts w:ascii="Courier New" w:eastAsia="Times New Roman" w:hAnsi="Courier New" w:cs="Courier New"/>
+          <w:color w:val="000000"/>
+          <w:sz w:val="24"/>
+          <w:szCs w:val="24"/>
+        </w:rPr>
+        <w:tab/>
+      </w:r>
+      <w:r>
+        <w:rPr>
+          <w:rFonts w:ascii="Courier New" w:eastAsia="Times New Roman" w:hAnsi="Courier New" w:cs="Courier New"/>
+          <w:color w:val="000088"/>
+          <w:sz w:val="24"/>
+          <w:szCs w:val="24"/>
+        </w:rPr>
+        <w:t>private</w:t>
+      </w:r>
+      <w:r>
+        <w:rPr>
+          <w:rFonts w:ascii="Courier New" w:eastAsia="Times New Roman" w:hAnsi="Courier New" w:cs="Courier New"/>
+          <w:color w:val="000000"/>
+          <w:sz w:val="24"/>
+          <w:szCs w:val="24"/>
+        </w:rPr>
+        <w:t xml:space="preserve"> </w:t>
+      </w:r>
+      <w:r>
+        <w:rPr>
+          <w:rFonts w:ascii="Courier New" w:eastAsia="Times New Roman" w:hAnsi="Courier New" w:cs="Courier New"/>
+          <w:color w:val="660066"/>
+          <w:sz w:val="24"/>
+          <w:szCs w:val="24"/>
+        </w:rPr>
+        <w:t>Person</w:t>
+      </w:r>
+      <w:r>
+        <w:rPr>
+          <w:rFonts w:ascii="Courier New" w:eastAsia="Times New Roman" w:hAnsi="Courier New" w:cs="Courier New"/>
+          <w:color w:val="000000"/>
+          <w:sz w:val="24"/>
+          <w:szCs w:val="24"/>
+        </w:rPr>
+        <w:t xml:space="preserve"> person</w:t>
+      </w:r>
+      <w:r>
+        <w:rPr>
+          <w:rFonts w:ascii="Courier New" w:eastAsia="Times New Roman" w:hAnsi="Courier New" w:cs="Courier New"/>
+          <w:color w:val="666600"/>
+          <w:sz w:val="24"/>
+          <w:szCs w:val="24"/>
+        </w:rPr>
+        <w:t>;</w:t>
+      </w:r>
+    </w:p>
+    <w:p>
+      <w:pPr>
+        <w:pBdr>
+          <w:top w:val="single" w:sz="2" w:space="12" w:color="888888"/>
+          <w:left w:val="single" w:sz="2" w:space="12" w:color="888888"/>
+          <w:bottom w:val="single" w:sz="2" w:space="12" w:color="888888"/>
+          <w:right w:val="single" w:sz="2" w:space="12" w:color="888888"/>
+        </w:pBdr>
+        <w:shd w:val="clear" w:color="auto" w:fill="F7F7F8"/>
+        <w:tabs>
+          <w:tab w:val="left" w:pos="916"/>
+          <w:tab w:val="left" w:pos="1832"/>
+          <w:tab w:val="left" w:pos="2748"/>
+          <w:tab w:val="left" w:pos="3664"/>
+          <w:tab w:val="left" w:pos="4580"/>
+          <w:tab w:val="left" w:pos="5496"/>
+          <w:tab w:val="left" w:pos="6412"/>
+          <w:tab w:val="left" w:pos="7328"/>
+          <w:tab w:val="left" w:pos="8244"/>
+          <w:tab w:val="left" w:pos="9160"/>
+          <w:tab w:val="left" w:pos="10076"/>
+          <w:tab w:val="left" w:pos="10992"/>
+          <w:tab w:val="left" w:pos="11908"/>
+          <w:tab w:val="left" w:pos="12824"/>
+          <w:tab w:val="left" w:pos="13740"/>
+          <w:tab w:val="left" w:pos="14656"/>
+        </w:tabs>
+        <w:spacing w:after="0" w:line="240" w:lineRule="auto"/>
+        <w:rPr>
+          <w:rFonts w:ascii="Courier New" w:eastAsia="Times New Roman" w:hAnsi="Courier New" w:cs="Courier New"/>
+          <w:color w:val="000000"/>
+          <w:sz w:val="24"/>
+          <w:szCs w:val="24"/>
+        </w:rPr>
+      </w:pPr>
+      <w:r>
+        <w:rPr>
+          <w:rFonts w:ascii="Courier New" w:eastAsia="Times New Roman" w:hAnsi="Courier New" w:cs="Courier New"/>
+          <w:color w:val="000000"/>
+          <w:sz w:val="24"/>
+          <w:szCs w:val="24"/>
+        </w:rPr>
+        <w:br/>
+      </w:r>
+    </w:p>
+    <w:p>
+      <w:pPr>
+        <w:pBdr>
+          <w:top w:val="single" w:sz="2" w:space="12" w:color="888888"/>
+          <w:left w:val="single" w:sz="2" w:space="12" w:color="888888"/>
+          <w:bottom w:val="single" w:sz="2" w:space="12" w:color="888888"/>
+          <w:right w:val="single" w:sz="2" w:space="12" w:color="888888"/>
+        </w:pBdr>
+        <w:shd w:val="clear" w:color="auto" w:fill="F7F7F8"/>
+        <w:tabs>
+          <w:tab w:val="left" w:pos="916"/>
+          <w:tab w:val="left" w:pos="1832"/>
+          <w:tab w:val="left" w:pos="2748"/>
+          <w:tab w:val="left" w:pos="3664"/>
+          <w:tab w:val="left" w:pos="4580"/>
+          <w:tab w:val="left" w:pos="5496"/>
+          <w:tab w:val="left" w:pos="6412"/>
+          <w:tab w:val="left" w:pos="7328"/>
+          <w:tab w:val="left" w:pos="8244"/>
+          <w:tab w:val="left" w:pos="9160"/>
+          <w:tab w:val="left" w:pos="10076"/>
+          <w:tab w:val="left" w:pos="10992"/>
+          <w:tab w:val="left" w:pos="11908"/>
+          <w:tab w:val="left" w:pos="12824"/>
+          <w:tab w:val="left" w:pos="13740"/>
+          <w:tab w:val="left" w:pos="14656"/>
+        </w:tabs>
+        <w:spacing w:after="0" w:line="240" w:lineRule="auto"/>
+        <w:rPr>
+          <w:rFonts w:ascii="Courier New" w:eastAsia="Times New Roman" w:hAnsi="Courier New" w:cs="Courier New"/>
+          <w:color w:val="000000"/>
+          <w:sz w:val="24"/>
+          <w:szCs w:val="24"/>
+        </w:rPr>
+      </w:pPr>
+      <w:r>
+        <w:rPr>
+          <w:rFonts w:ascii="Courier New" w:eastAsia="Times New Roman" w:hAnsi="Courier New" w:cs="Courier New"/>
+          <w:color w:val="000000"/>
+          <w:sz w:val="24"/>
+          <w:szCs w:val="24"/>
+        </w:rPr>
+        <w:tab/>
+      </w:r>
+      <w:r>
+        <w:rPr>
+          <w:rFonts w:ascii="Courier New" w:eastAsia="Times New Roman" w:hAnsi="Courier New" w:cs="Courier New"/>
+          <w:color w:val="006666"/>
+          <w:sz w:val="24"/>
+          <w:szCs w:val="24"/>
+        </w:rPr>
+        <w:t>@OneToMany</w:t>
+      </w:r>
+      <w:r>
+        <w:rPr>
+          <w:rFonts w:ascii="Courier New" w:eastAsia="Times New Roman" w:hAnsi="Courier New" w:cs="Courier New"/>
+          <w:color w:val="666600"/>
+          <w:sz w:val="24"/>
+          <w:szCs w:val="24"/>
+        </w:rPr>
+        <w:t>(</w:t>
+      </w:r>
+      <w:r>
+        <w:rPr>
+          <w:rFonts w:ascii="Courier New" w:eastAsia="Times New Roman" w:hAnsi="Courier New" w:cs="Courier New"/>
+          <w:color w:val="000000"/>
+          <w:sz w:val="24"/>
+          <w:szCs w:val="24"/>
+        </w:rPr>
+        <w:t xml:space="preserve">cascade </w:t>
+      </w:r>
+      <w:r>
+        <w:rPr>
+          <w:rFonts w:ascii="Courier New" w:eastAsia="Times New Roman" w:hAnsi="Courier New" w:cs="Courier New"/>
+          <w:color w:val="666600"/>
+          <w:sz w:val="24"/>
+          <w:szCs w:val="24"/>
+        </w:rPr>
+        <w:t>=</w:t>
+      </w:r>
+      <w:r>
+        <w:rPr>
+          <w:rFonts w:ascii="Courier New" w:eastAsia="Times New Roman" w:hAnsi="Courier New" w:cs="Courier New"/>
+          <w:color w:val="000000"/>
+          <w:sz w:val="24"/>
+          <w:szCs w:val="24"/>
+        </w:rPr>
+        <w:t xml:space="preserve"> </w:t>
+      </w:r>
+      <w:r>
+        <w:rPr>
+          <w:rFonts w:ascii="Courier New" w:eastAsia="Times New Roman" w:hAnsi="Courier New" w:cs="Courier New"/>
+          <w:color w:val="660066"/>
+          <w:sz w:val="24"/>
+          <w:szCs w:val="24"/>
+        </w:rPr>
+        <w:t>CascadeType</w:t>
+      </w:r>
+      <w:r>
+        <w:rPr>
+          <w:rFonts w:ascii="Courier New" w:eastAsia="Times New Roman" w:hAnsi="Courier New" w:cs="Courier New"/>
+          <w:color w:val="666600"/>
+          <w:sz w:val="24"/>
+          <w:szCs w:val="24"/>
+        </w:rPr>
+        <w:t>.</w:t>
+      </w:r>
+      <w:r>
+        <w:rPr>
+          <w:rFonts w:ascii="Courier New" w:eastAsia="Times New Roman" w:hAnsi="Courier New" w:cs="Courier New"/>
+          <w:color w:val="000000"/>
+          <w:sz w:val="24"/>
+          <w:szCs w:val="24"/>
+        </w:rPr>
+        <w:t>ALL</w:t>
+      </w:r>
+      <w:r>
+        <w:rPr>
+          <w:rFonts w:ascii="Courier New" w:eastAsia="Times New Roman" w:hAnsi="Courier New" w:cs="Courier New"/>
+          <w:color w:val="666600"/>
+          <w:sz w:val="24"/>
+          <w:szCs w:val="24"/>
+        </w:rPr>
+        <w:t>,</w:t>
+      </w:r>
+      <w:r>
+        <w:rPr>
+          <w:rFonts w:ascii="Courier New" w:eastAsia="Times New Roman" w:hAnsi="Courier New" w:cs="Courier New"/>
+          <w:color w:val="000000"/>
+          <w:sz w:val="24"/>
+          <w:szCs w:val="24"/>
+        </w:rPr>
+        <w:t xml:space="preserve"> orphanRemoval </w:t>
+      </w:r>
+      <w:r>
+        <w:rPr>
+          <w:rFonts w:ascii="Courier New" w:eastAsia="Times New Roman" w:hAnsi="Courier New" w:cs="Courier New"/>
+          <w:color w:val="666600"/>
+          <w:sz w:val="24"/>
+          <w:szCs w:val="24"/>
+        </w:rPr>
+        <w:t>=</w:t>
+      </w:r>
+      <w:r>
+        <w:rPr>
+          <w:rFonts w:ascii="Courier New" w:eastAsia="Times New Roman" w:hAnsi="Courier New" w:cs="Courier New"/>
+          <w:color w:val="000000"/>
+          <w:sz w:val="24"/>
+          <w:szCs w:val="24"/>
+        </w:rPr>
+        <w:t xml:space="preserve"> </w:t>
+      </w:r>
+      <w:r>
+        <w:rPr>
+          <w:rFonts w:ascii="Courier New" w:eastAsia="Times New Roman" w:hAnsi="Courier New" w:cs="Courier New"/>
+          <w:color w:val="000088"/>
+          <w:sz w:val="24"/>
+          <w:szCs w:val="24"/>
+        </w:rPr>
+        <w:t>true</w:t>
+      </w:r>
+      <w:r>
+        <w:rPr>
+          <w:rFonts w:ascii="Courier New" w:eastAsia="Times New Roman" w:hAnsi="Courier New" w:cs="Courier New"/>
+          <w:color w:val="666600"/>
+          <w:sz w:val="24"/>
+          <w:szCs w:val="24"/>
+        </w:rPr>
+        <w:t>)</w:t>
+      </w:r>
+    </w:p>
+    <w:p>
+      <w:pPr>
+        <w:pBdr>
+          <w:top w:val="single" w:sz="2" w:space="12" w:color="888888"/>
+          <w:left w:val="single" w:sz="2" w:space="12" w:color="888888"/>
+          <w:bottom w:val="single" w:sz="2" w:space="12" w:color="888888"/>
+          <w:right w:val="single" w:sz="2" w:space="12" w:color="888888"/>
+        </w:pBdr>
+        <w:shd w:val="clear" w:color="auto" w:fill="F7F7F8"/>
+        <w:tabs>
+          <w:tab w:val="left" w:pos="916"/>
+          <w:tab w:val="left" w:pos="1832"/>
+          <w:tab w:val="left" w:pos="2748"/>
+          <w:tab w:val="left" w:pos="3664"/>
+          <w:tab w:val="left" w:pos="4580"/>
+          <w:tab w:val="left" w:pos="5496"/>
+          <w:tab w:val="left" w:pos="6412"/>
+          <w:tab w:val="left" w:pos="7328"/>
+          <w:tab w:val="left" w:pos="8244"/>
+          <w:tab w:val="left" w:pos="9160"/>
+          <w:tab w:val="left" w:pos="10076"/>
+          <w:tab w:val="left" w:pos="10992"/>
+          <w:tab w:val="left" w:pos="11908"/>
+          <w:tab w:val="left" w:pos="12824"/>
+          <w:tab w:val="left" w:pos="13740"/>
+          <w:tab w:val="left" w:pos="14656"/>
+        </w:tabs>
+        <w:spacing w:after="0" w:line="240" w:lineRule="auto"/>
+        <w:rPr>
+          <w:rFonts w:ascii="Courier New" w:eastAsia="Times New Roman" w:hAnsi="Courier New" w:cs="Courier New"/>
+          <w:sz w:val="24"/>
+          <w:szCs w:val="24"/>
+        </w:rPr>
+      </w:pPr>
+      <w:r>
+        <w:rPr>
+          <w:rFonts w:ascii="Courier New" w:eastAsia="Times New Roman" w:hAnsi="Courier New" w:cs="Courier New"/>
+          <w:color w:val="000000"/>
+          <w:sz w:val="24"/>
+          <w:szCs w:val="24"/>
+        </w:rPr>
+        <w:tab/>
+      </w:r>
+      <w:r>
+        <w:rPr>
+          <w:rFonts w:ascii="Courier New" w:eastAsia="Times New Roman" w:hAnsi="Courier New" w:cs="Courier New"/>
+          <w:color w:val="000088"/>
+          <w:sz w:val="24"/>
+          <w:szCs w:val="24"/>
+        </w:rPr>
+        <w:t>private</w:t>
+      </w:r>
+      <w:r>
+        <w:rPr>
+          <w:rFonts w:ascii="Courier New" w:eastAsia="Times New Roman" w:hAnsi="Courier New" w:cs="Courier New"/>
+          <w:color w:val="000000"/>
+          <w:sz w:val="24"/>
+          <w:szCs w:val="24"/>
+        </w:rPr>
+        <w:t xml:space="preserve"> </w:t>
+      </w:r>
+      <w:r>
+        <w:rPr>
+          <w:rFonts w:ascii="Courier New" w:eastAsia="Times New Roman" w:hAnsi="Courier New" w:cs="Courier New"/>
+          <w:color w:val="660066"/>
+          <w:sz w:val="24"/>
+          <w:szCs w:val="24"/>
+        </w:rPr>
+        <w:t>List</w:t>
+      </w:r>
+      <w:r>
+        <w:rPr>
+          <w:rFonts w:ascii="Courier New" w:eastAsia="Times New Roman" w:hAnsi="Courier New" w:cs="Courier New"/>
+          <w:color w:val="666600"/>
+          <w:sz w:val="24"/>
+          <w:szCs w:val="24"/>
+        </w:rPr>
+        <w:t>&lt;</w:t>
+      </w:r>
+      <w:r>
+        <w:rPr>
+          <w:rFonts w:ascii="Courier New" w:eastAsia="Times New Roman" w:hAnsi="Courier New" w:cs="Courier New"/>
+          <w:color w:val="660066"/>
+          <w:sz w:val="24"/>
+          <w:szCs w:val="24"/>
+        </w:rPr>
+        <w:t>Phone</w:t>
+      </w:r>
+      <w:r>
+        <w:rPr>
+          <w:rFonts w:ascii="Courier New" w:eastAsia="Times New Roman" w:hAnsi="Courier New" w:cs="Courier New"/>
+          <w:color w:val="666600"/>
+          <w:sz w:val="24"/>
+          <w:szCs w:val="24"/>
+        </w:rPr>
+        <w:t>&gt;</w:t>
+      </w:r>
+      <w:r>
+        <w:rPr>
+          <w:rFonts w:ascii="Courier New" w:eastAsia="Times New Roman" w:hAnsi="Courier New" w:cs="Courier New"/>
+          <w:color w:val="000000"/>
+          <w:sz w:val="24"/>
+          <w:szCs w:val="24"/>
+        </w:rPr>
+        <w:t xml:space="preserve"> phones </w:t>
+      </w:r>
+      <w:r>
+        <w:rPr>
+          <w:rFonts w:ascii="Courier New" w:eastAsia="Times New Roman" w:hAnsi="Courier New" w:cs="Courier New"/>
+          <w:color w:val="666600"/>
+          <w:sz w:val="24"/>
+          <w:szCs w:val="24"/>
+        </w:rPr>
+        <w:t>=</w:t>
+      </w:r>
+      <w:r>
+        <w:rPr>
+          <w:rFonts w:ascii="Courier New" w:eastAsia="Times New Roman" w:hAnsi="Courier New" w:cs="Courier New"/>
+          <w:color w:val="000000"/>
+          <w:sz w:val="24"/>
+          <w:szCs w:val="24"/>
+        </w:rPr>
+        <w:t xml:space="preserve"> </w:t>
+      </w:r>
+      <w:r>
+        <w:rPr>
+          <w:rFonts w:ascii="Courier New" w:eastAsia="Times New Roman" w:hAnsi="Courier New" w:cs="Courier New"/>
+          <w:color w:val="000088"/>
+          <w:sz w:val="24"/>
+          <w:szCs w:val="24"/>
+        </w:rPr>
+        <w:t>new</w:t>
+      </w:r>
+      <w:r>
+        <w:rPr>
+          <w:rFonts w:ascii="Courier New" w:eastAsia="Times New Roman" w:hAnsi="Courier New" w:cs="Courier New"/>
+          <w:color w:val="000000"/>
+          <w:sz w:val="24"/>
+          <w:szCs w:val="24"/>
+        </w:rPr>
+        <w:t xml:space="preserve"> </w:t>
+      </w:r>
+      <w:r>
+        <w:rPr>
+          <w:rFonts w:ascii="Courier New" w:eastAsia="Times New Roman" w:hAnsi="Courier New" w:cs="Courier New"/>
+          <w:color w:val="660066"/>
+          <w:sz w:val="24"/>
+          <w:szCs w:val="24"/>
+        </w:rPr>
+        <w:t>ArrayList</w:t>
+      </w:r>
+      <w:r>
+        <w:rPr>
+          <w:rFonts w:ascii="Courier New" w:eastAsia="Times New Roman" w:hAnsi="Courier New" w:cs="Courier New"/>
+          <w:color w:val="666600"/>
+          <w:sz w:val="24"/>
+          <w:szCs w:val="24"/>
+        </w:rPr>
+        <w:t>&lt;&gt;();</w:t>
+      </w:r>
     </w:p>
     <w:p>
       <w:pPr>
@@ -7406,8 +8282,690 @@
     </w:p>
     <w:p>
       <w:pPr>
+        <w:pBdr>
+          <w:top w:val="single" w:sz="2" w:space="12" w:color="888888"/>
+          <w:left w:val="single" w:sz="2" w:space="12" w:color="888888"/>
+          <w:bottom w:val="single" w:sz="2" w:space="12" w:color="888888"/>
+          <w:right w:val="single" w:sz="2" w:space="12" w:color="888888"/>
+        </w:pBdr>
+        <w:shd w:val="clear" w:color="auto" w:fill="F7F7F8"/>
+        <w:tabs>
+          <w:tab w:val="left" w:pos="916"/>
+          <w:tab w:val="left" w:pos="1832"/>
+          <w:tab w:val="left" w:pos="2748"/>
+          <w:tab w:val="left" w:pos="3664"/>
+          <w:tab w:val="left" w:pos="4580"/>
+          <w:tab w:val="left" w:pos="5496"/>
+          <w:tab w:val="left" w:pos="6412"/>
+          <w:tab w:val="left" w:pos="7328"/>
+          <w:tab w:val="left" w:pos="8244"/>
+          <w:tab w:val="left" w:pos="9160"/>
+          <w:tab w:val="left" w:pos="10076"/>
+          <w:tab w:val="left" w:pos="10992"/>
+          <w:tab w:val="left" w:pos="11908"/>
+          <w:tab w:val="left" w:pos="12824"/>
+          <w:tab w:val="left" w:pos="13740"/>
+          <w:tab w:val="left" w:pos="14656"/>
+        </w:tabs>
+        <w:spacing w:after="0" w:line="240" w:lineRule="auto"/>
+        <w:rPr>
+          <w:rFonts w:ascii="Courier New" w:eastAsia="Times New Roman" w:hAnsi="Courier New" w:cs="Courier New"/>
+          <w:color w:val="000000"/>
+          <w:sz w:val="24"/>
+          <w:szCs w:val="24"/>
+        </w:rPr>
+      </w:pPr>
+      <w:r>
+        <w:rPr>
+          <w:rFonts w:ascii="Courier New" w:eastAsia="Times New Roman" w:hAnsi="Courier New" w:cs="Courier New"/>
+          <w:color w:val="006666"/>
+          <w:sz w:val="24"/>
+          <w:szCs w:val="24"/>
+        </w:rPr>
+        <w:t>@OneToOne</w:t>
+      </w:r>
+    </w:p>
+    <w:p>
+      <w:pPr>
+        <w:pBdr>
+          <w:top w:val="single" w:sz="2" w:space="12" w:color="888888"/>
+          <w:left w:val="single" w:sz="2" w:space="12" w:color="888888"/>
+          <w:bottom w:val="single" w:sz="2" w:space="12" w:color="888888"/>
+          <w:right w:val="single" w:sz="2" w:space="12" w:color="888888"/>
+        </w:pBdr>
+        <w:shd w:val="clear" w:color="auto" w:fill="F7F7F8"/>
+        <w:tabs>
+          <w:tab w:val="left" w:pos="916"/>
+          <w:tab w:val="left" w:pos="1832"/>
+          <w:tab w:val="left" w:pos="2748"/>
+          <w:tab w:val="left" w:pos="3664"/>
+          <w:tab w:val="left" w:pos="4580"/>
+          <w:tab w:val="left" w:pos="5496"/>
+          <w:tab w:val="left" w:pos="6412"/>
+          <w:tab w:val="left" w:pos="7328"/>
+          <w:tab w:val="left" w:pos="8244"/>
+          <w:tab w:val="left" w:pos="9160"/>
+          <w:tab w:val="left" w:pos="10076"/>
+          <w:tab w:val="left" w:pos="10992"/>
+          <w:tab w:val="left" w:pos="11908"/>
+          <w:tab w:val="left" w:pos="12824"/>
+          <w:tab w:val="left" w:pos="13740"/>
+          <w:tab w:val="left" w:pos="14656"/>
+        </w:tabs>
+        <w:spacing w:after="0" w:line="240" w:lineRule="auto"/>
+        <w:rPr>
+          <w:rFonts w:ascii="Courier New" w:eastAsia="Times New Roman" w:hAnsi="Courier New" w:cs="Courier New"/>
+          <w:color w:val="000000"/>
+          <w:sz w:val="24"/>
+          <w:szCs w:val="24"/>
+        </w:rPr>
+      </w:pPr>
+      <w:r>
+        <w:rPr>
+          <w:rFonts w:ascii="Courier New" w:eastAsia="Times New Roman" w:hAnsi="Courier New" w:cs="Courier New"/>
+          <w:color w:val="000000"/>
+          <w:sz w:val="24"/>
+          <w:szCs w:val="24"/>
+        </w:rPr>
+        <w:tab/>
+      </w:r>
+      <w:r>
+        <w:rPr>
+          <w:rFonts w:ascii="Courier New" w:eastAsia="Times New Roman" w:hAnsi="Courier New" w:cs="Courier New"/>
+          <w:color w:val="006666"/>
+          <w:sz w:val="24"/>
+          <w:szCs w:val="24"/>
+        </w:rPr>
+        <w:t>@PrimaryKeyJoinColumn</w:t>
+      </w:r>
+    </w:p>
+    <w:p>
+      <w:pPr>
+        <w:pBdr>
+          <w:top w:val="single" w:sz="2" w:space="12" w:color="888888"/>
+          <w:left w:val="single" w:sz="2" w:space="12" w:color="888888"/>
+          <w:bottom w:val="single" w:sz="2" w:space="12" w:color="888888"/>
+          <w:right w:val="single" w:sz="2" w:space="12" w:color="888888"/>
+        </w:pBdr>
+        <w:shd w:val="clear" w:color="auto" w:fill="F7F7F8"/>
+        <w:tabs>
+          <w:tab w:val="left" w:pos="916"/>
+          <w:tab w:val="left" w:pos="1832"/>
+          <w:tab w:val="left" w:pos="2748"/>
+          <w:tab w:val="left" w:pos="3664"/>
+          <w:tab w:val="left" w:pos="4580"/>
+          <w:tab w:val="left" w:pos="5496"/>
+          <w:tab w:val="left" w:pos="6412"/>
+          <w:tab w:val="left" w:pos="7328"/>
+          <w:tab w:val="left" w:pos="8244"/>
+          <w:tab w:val="left" w:pos="9160"/>
+          <w:tab w:val="left" w:pos="10076"/>
+          <w:tab w:val="left" w:pos="10992"/>
+          <w:tab w:val="left" w:pos="11908"/>
+          <w:tab w:val="left" w:pos="12824"/>
+          <w:tab w:val="left" w:pos="13740"/>
+          <w:tab w:val="left" w:pos="14656"/>
+        </w:tabs>
+        <w:spacing w:after="0" w:line="240" w:lineRule="auto"/>
+        <w:rPr>
+          <w:rFonts w:ascii="Courier New" w:eastAsia="Times New Roman" w:hAnsi="Courier New" w:cs="Courier New"/>
+          <w:color w:val="000000"/>
+          <w:sz w:val="24"/>
+          <w:szCs w:val="24"/>
+        </w:rPr>
+      </w:pPr>
+      <w:r>
+        <w:rPr>
+          <w:rFonts w:ascii="Courier New" w:eastAsia="Times New Roman" w:hAnsi="Courier New" w:cs="Courier New"/>
+          <w:color w:val="000000"/>
+          <w:sz w:val="24"/>
+          <w:szCs w:val="24"/>
+        </w:rPr>
+        <w:tab/>
+      </w:r>
+      <w:r>
+        <w:rPr>
+          <w:rFonts w:ascii="Courier New" w:eastAsia="Times New Roman" w:hAnsi="Courier New" w:cs="Courier New"/>
+          <w:color w:val="000088"/>
+          <w:sz w:val="24"/>
+          <w:szCs w:val="24"/>
+        </w:rPr>
+        <w:t>private</w:t>
+      </w:r>
+      <w:r>
+        <w:rPr>
+          <w:rFonts w:ascii="Courier New" w:eastAsia="Times New Roman" w:hAnsi="Courier New" w:cs="Courier New"/>
+          <w:color w:val="000000"/>
+          <w:sz w:val="24"/>
+          <w:szCs w:val="24"/>
+        </w:rPr>
+        <w:t xml:space="preserve"> </w:t>
+      </w:r>
+      <w:r>
+        <w:rPr>
+          <w:rFonts w:ascii="Courier New" w:eastAsia="Times New Roman" w:hAnsi="Courier New" w:cs="Courier New"/>
+          <w:color w:val="660066"/>
+          <w:sz w:val="24"/>
+          <w:szCs w:val="24"/>
+        </w:rPr>
+        <w:t>Person</w:t>
+      </w:r>
+      <w:r>
+        <w:rPr>
+          <w:rFonts w:ascii="Courier New" w:eastAsia="Times New Roman" w:hAnsi="Courier New" w:cs="Courier New"/>
+          <w:color w:val="000000"/>
+          <w:sz w:val="24"/>
+          <w:szCs w:val="24"/>
+        </w:rPr>
+        <w:t xml:space="preserve"> person</w:t>
+      </w:r>
+      <w:r>
+        <w:rPr>
+          <w:rFonts w:ascii="Courier New" w:eastAsia="Times New Roman" w:hAnsi="Courier New" w:cs="Courier New"/>
+          <w:color w:val="666600"/>
+          <w:sz w:val="24"/>
+          <w:szCs w:val="24"/>
+        </w:rPr>
+        <w:t>;</w:t>
+      </w:r>
+    </w:p>
+    <w:p>
+      <w:pPr>
+        <w:pBdr>
+          <w:top w:val="single" w:sz="2" w:space="12" w:color="888888"/>
+          <w:left w:val="single" w:sz="2" w:space="12" w:color="888888"/>
+          <w:bottom w:val="single" w:sz="2" w:space="12" w:color="888888"/>
+          <w:right w:val="single" w:sz="2" w:space="12" w:color="888888"/>
+        </w:pBdr>
+        <w:shd w:val="clear" w:color="auto" w:fill="F7F7F8"/>
+        <w:tabs>
+          <w:tab w:val="left" w:pos="916"/>
+          <w:tab w:val="left" w:pos="1832"/>
+          <w:tab w:val="left" w:pos="2748"/>
+          <w:tab w:val="left" w:pos="3664"/>
+          <w:tab w:val="left" w:pos="4580"/>
+          <w:tab w:val="left" w:pos="5496"/>
+          <w:tab w:val="left" w:pos="6412"/>
+          <w:tab w:val="left" w:pos="7328"/>
+          <w:tab w:val="left" w:pos="8244"/>
+          <w:tab w:val="left" w:pos="9160"/>
+          <w:tab w:val="left" w:pos="10076"/>
+          <w:tab w:val="left" w:pos="10992"/>
+          <w:tab w:val="left" w:pos="11908"/>
+          <w:tab w:val="left" w:pos="12824"/>
+          <w:tab w:val="left" w:pos="13740"/>
+          <w:tab w:val="left" w:pos="14656"/>
+        </w:tabs>
+        <w:spacing w:after="0" w:line="240" w:lineRule="auto"/>
+        <w:rPr>
+          <w:rFonts w:ascii="Courier New" w:eastAsia="Times New Roman" w:hAnsi="Courier New" w:cs="Courier New"/>
+          <w:color w:val="000000"/>
+          <w:sz w:val="24"/>
+          <w:szCs w:val="24"/>
+        </w:rPr>
+      </w:pPr>
+    </w:p>
+    <w:p>
+      <w:pPr>
+        <w:pBdr>
+          <w:top w:val="single" w:sz="2" w:space="12" w:color="888888"/>
+          <w:left w:val="single" w:sz="2" w:space="12" w:color="888888"/>
+          <w:bottom w:val="single" w:sz="2" w:space="12" w:color="888888"/>
+          <w:right w:val="single" w:sz="2" w:space="12" w:color="888888"/>
+        </w:pBdr>
+        <w:shd w:val="clear" w:color="auto" w:fill="F7F7F8"/>
+        <w:tabs>
+          <w:tab w:val="left" w:pos="916"/>
+          <w:tab w:val="left" w:pos="1832"/>
+          <w:tab w:val="left" w:pos="2748"/>
+          <w:tab w:val="left" w:pos="3664"/>
+          <w:tab w:val="left" w:pos="4580"/>
+          <w:tab w:val="left" w:pos="5496"/>
+          <w:tab w:val="left" w:pos="6412"/>
+          <w:tab w:val="left" w:pos="7328"/>
+          <w:tab w:val="left" w:pos="8244"/>
+          <w:tab w:val="left" w:pos="9160"/>
+          <w:tab w:val="left" w:pos="10076"/>
+          <w:tab w:val="left" w:pos="10992"/>
+          <w:tab w:val="left" w:pos="11908"/>
+          <w:tab w:val="left" w:pos="12824"/>
+          <w:tab w:val="left" w:pos="13740"/>
+          <w:tab w:val="left" w:pos="14656"/>
+        </w:tabs>
+        <w:spacing w:after="0" w:line="240" w:lineRule="auto"/>
+        <w:rPr>
+          <w:rFonts w:ascii="Courier New" w:eastAsia="Times New Roman" w:hAnsi="Courier New" w:cs="Courier New"/>
+          <w:color w:val="000000"/>
+          <w:sz w:val="24"/>
+          <w:szCs w:val="24"/>
+        </w:rPr>
+      </w:pPr>
+      <w:r>
+        <w:rPr>
+          <w:rFonts w:ascii="Courier New" w:eastAsia="Times New Roman" w:hAnsi="Courier New" w:cs="Courier New"/>
+          <w:color w:val="000000"/>
+          <w:sz w:val="24"/>
+          <w:szCs w:val="24"/>
+        </w:rPr>
+        <w:tab/>
+      </w:r>
+      <w:r>
+        <w:rPr>
+          <w:rFonts w:ascii="Courier New" w:eastAsia="Times New Roman" w:hAnsi="Courier New" w:cs="Courier New"/>
+          <w:color w:val="000088"/>
+          <w:sz w:val="24"/>
+          <w:szCs w:val="24"/>
+        </w:rPr>
+        <w:t>public</w:t>
+      </w:r>
+      <w:r>
+        <w:rPr>
+          <w:rFonts w:ascii="Courier New" w:eastAsia="Times New Roman" w:hAnsi="Courier New" w:cs="Courier New"/>
+          <w:color w:val="000000"/>
+          <w:sz w:val="24"/>
+          <w:szCs w:val="24"/>
+        </w:rPr>
+        <w:t xml:space="preserve"> </w:t>
+      </w:r>
+      <w:r>
+        <w:rPr>
+          <w:rFonts w:ascii="Courier New" w:eastAsia="Times New Roman" w:hAnsi="Courier New" w:cs="Courier New"/>
+          <w:color w:val="000088"/>
+          <w:sz w:val="24"/>
+          <w:szCs w:val="24"/>
+        </w:rPr>
+        <w:t>void</w:t>
+      </w:r>
+      <w:r>
+        <w:rPr>
+          <w:rFonts w:ascii="Courier New" w:eastAsia="Times New Roman" w:hAnsi="Courier New" w:cs="Courier New"/>
+          <w:color w:val="000000"/>
+          <w:sz w:val="24"/>
+          <w:szCs w:val="24"/>
+        </w:rPr>
+        <w:t xml:space="preserve"> setPerson</w:t>
+      </w:r>
+      <w:r>
+        <w:rPr>
+          <w:rFonts w:ascii="Courier New" w:eastAsia="Times New Roman" w:hAnsi="Courier New" w:cs="Courier New"/>
+          <w:color w:val="666600"/>
+          <w:sz w:val="24"/>
+          <w:szCs w:val="24"/>
+        </w:rPr>
+        <w:t>(</w:t>
+      </w:r>
+      <w:r>
+        <w:rPr>
+          <w:rFonts w:ascii="Courier New" w:eastAsia="Times New Roman" w:hAnsi="Courier New" w:cs="Courier New"/>
+          <w:color w:val="660066"/>
+          <w:sz w:val="24"/>
+          <w:szCs w:val="24"/>
+        </w:rPr>
+        <w:t>Person</w:t>
+      </w:r>
+      <w:r>
+        <w:rPr>
+          <w:rFonts w:ascii="Courier New" w:eastAsia="Times New Roman" w:hAnsi="Courier New" w:cs="Courier New"/>
+          <w:color w:val="000000"/>
+          <w:sz w:val="24"/>
+          <w:szCs w:val="24"/>
+        </w:rPr>
+        <w:t xml:space="preserve"> person</w:t>
+      </w:r>
+      <w:r>
+        <w:rPr>
+          <w:rFonts w:ascii="Courier New" w:eastAsia="Times New Roman" w:hAnsi="Courier New" w:cs="Courier New"/>
+          <w:color w:val="666600"/>
+          <w:sz w:val="24"/>
+          <w:szCs w:val="24"/>
+        </w:rPr>
+        <w:t>)</w:t>
+      </w:r>
+      <w:r>
+        <w:rPr>
+          <w:rFonts w:ascii="Courier New" w:eastAsia="Times New Roman" w:hAnsi="Courier New" w:cs="Courier New"/>
+          <w:color w:val="000000"/>
+          <w:sz w:val="24"/>
+          <w:szCs w:val="24"/>
+        </w:rPr>
+        <w:t xml:space="preserve"> </w:t>
+      </w:r>
+      <w:r>
+        <w:rPr>
+          <w:rFonts w:ascii="Courier New" w:eastAsia="Times New Roman" w:hAnsi="Courier New" w:cs="Courier New"/>
+          <w:color w:val="666600"/>
+          <w:sz w:val="24"/>
+          <w:szCs w:val="24"/>
+        </w:rPr>
+        <w:t>{</w:t>
+      </w:r>
+    </w:p>
+    <w:p>
+      <w:pPr>
+        <w:pBdr>
+          <w:top w:val="single" w:sz="2" w:space="12" w:color="888888"/>
+          <w:left w:val="single" w:sz="2" w:space="12" w:color="888888"/>
+          <w:bottom w:val="single" w:sz="2" w:space="12" w:color="888888"/>
+          <w:right w:val="single" w:sz="2" w:space="12" w:color="888888"/>
+        </w:pBdr>
+        <w:shd w:val="clear" w:color="auto" w:fill="F7F7F8"/>
+        <w:tabs>
+          <w:tab w:val="left" w:pos="916"/>
+          <w:tab w:val="left" w:pos="1832"/>
+          <w:tab w:val="left" w:pos="2748"/>
+          <w:tab w:val="left" w:pos="3664"/>
+          <w:tab w:val="left" w:pos="4580"/>
+          <w:tab w:val="left" w:pos="5496"/>
+          <w:tab w:val="left" w:pos="6412"/>
+          <w:tab w:val="left" w:pos="7328"/>
+          <w:tab w:val="left" w:pos="8244"/>
+          <w:tab w:val="left" w:pos="9160"/>
+          <w:tab w:val="left" w:pos="10076"/>
+          <w:tab w:val="left" w:pos="10992"/>
+          <w:tab w:val="left" w:pos="11908"/>
+          <w:tab w:val="left" w:pos="12824"/>
+          <w:tab w:val="left" w:pos="13740"/>
+          <w:tab w:val="left" w:pos="14656"/>
+        </w:tabs>
+        <w:spacing w:after="0" w:line="240" w:lineRule="auto"/>
+        <w:rPr>
+          <w:rFonts w:ascii="Courier New" w:eastAsia="Times New Roman" w:hAnsi="Courier New" w:cs="Courier New"/>
+          <w:color w:val="000000"/>
+          <w:sz w:val="24"/>
+          <w:szCs w:val="24"/>
+        </w:rPr>
+      </w:pPr>
+      <w:r>
+        <w:rPr>
+          <w:rFonts w:ascii="Courier New" w:eastAsia="Times New Roman" w:hAnsi="Courier New" w:cs="Courier New"/>
+          <w:color w:val="000000"/>
+          <w:sz w:val="24"/>
+          <w:szCs w:val="24"/>
+        </w:rPr>
+        <w:tab/>
+      </w:r>
+      <w:r>
+        <w:rPr>
+          <w:rFonts w:ascii="Courier New" w:eastAsia="Times New Roman" w:hAnsi="Courier New" w:cs="Courier New"/>
+          <w:color w:val="000000"/>
+          <w:sz w:val="24"/>
+          <w:szCs w:val="24"/>
+        </w:rPr>
+        <w:tab/>
+      </w:r>
+      <w:r>
+        <w:rPr>
+          <w:rFonts w:ascii="Courier New" w:eastAsia="Times New Roman" w:hAnsi="Courier New" w:cs="Courier New"/>
+          <w:color w:val="000088"/>
+          <w:sz w:val="24"/>
+          <w:szCs w:val="24"/>
+        </w:rPr>
+        <w:t>this</w:t>
+      </w:r>
+      <w:r>
+        <w:rPr>
+          <w:rFonts w:ascii="Courier New" w:eastAsia="Times New Roman" w:hAnsi="Courier New" w:cs="Courier New"/>
+          <w:color w:val="666600"/>
+          <w:sz w:val="24"/>
+          <w:szCs w:val="24"/>
+        </w:rPr>
+        <w:t>.</w:t>
+      </w:r>
+      <w:r>
+        <w:rPr>
+          <w:rFonts w:ascii="Courier New" w:eastAsia="Times New Roman" w:hAnsi="Courier New" w:cs="Courier New"/>
+          <w:color w:val="000000"/>
+          <w:sz w:val="24"/>
+          <w:szCs w:val="24"/>
+        </w:rPr>
+        <w:t xml:space="preserve">person </w:t>
+      </w:r>
+      <w:r>
+        <w:rPr>
+          <w:rFonts w:ascii="Courier New" w:eastAsia="Times New Roman" w:hAnsi="Courier New" w:cs="Courier New"/>
+          <w:color w:val="666600"/>
+          <w:sz w:val="24"/>
+          <w:szCs w:val="24"/>
+        </w:rPr>
+        <w:t>=</w:t>
+      </w:r>
+      <w:r>
+        <w:rPr>
+          <w:rFonts w:ascii="Courier New" w:eastAsia="Times New Roman" w:hAnsi="Courier New" w:cs="Courier New"/>
+          <w:color w:val="000000"/>
+          <w:sz w:val="24"/>
+          <w:szCs w:val="24"/>
+        </w:rPr>
+        <w:t xml:space="preserve"> person</w:t>
+      </w:r>
+      <w:r>
+        <w:rPr>
+          <w:rFonts w:ascii="Courier New" w:eastAsia="Times New Roman" w:hAnsi="Courier New" w:cs="Courier New"/>
+          <w:color w:val="666600"/>
+          <w:sz w:val="24"/>
+          <w:szCs w:val="24"/>
+        </w:rPr>
+        <w:t>;</w:t>
+      </w:r>
+    </w:p>
+    <w:p>
+      <w:pPr>
+        <w:pBdr>
+          <w:top w:val="single" w:sz="2" w:space="12" w:color="888888"/>
+          <w:left w:val="single" w:sz="2" w:space="12" w:color="888888"/>
+          <w:bottom w:val="single" w:sz="2" w:space="12" w:color="888888"/>
+          <w:right w:val="single" w:sz="2" w:space="12" w:color="888888"/>
+        </w:pBdr>
+        <w:shd w:val="clear" w:color="auto" w:fill="F7F7F8"/>
+        <w:tabs>
+          <w:tab w:val="left" w:pos="916"/>
+          <w:tab w:val="left" w:pos="1832"/>
+          <w:tab w:val="left" w:pos="2748"/>
+          <w:tab w:val="left" w:pos="3664"/>
+          <w:tab w:val="left" w:pos="4580"/>
+          <w:tab w:val="left" w:pos="5496"/>
+          <w:tab w:val="left" w:pos="6412"/>
+          <w:tab w:val="left" w:pos="7328"/>
+          <w:tab w:val="left" w:pos="8244"/>
+          <w:tab w:val="left" w:pos="9160"/>
+          <w:tab w:val="left" w:pos="10076"/>
+          <w:tab w:val="left" w:pos="10992"/>
+          <w:tab w:val="left" w:pos="11908"/>
+          <w:tab w:val="left" w:pos="12824"/>
+          <w:tab w:val="left" w:pos="13740"/>
+          <w:tab w:val="left" w:pos="14656"/>
+        </w:tabs>
+        <w:spacing w:after="0" w:line="240" w:lineRule="auto"/>
+        <w:rPr>
+          <w:rFonts w:ascii="Courier New" w:eastAsia="Times New Roman" w:hAnsi="Courier New" w:cs="Courier New"/>
+          <w:color w:val="000000"/>
+          <w:sz w:val="24"/>
+          <w:szCs w:val="24"/>
+        </w:rPr>
+      </w:pPr>
+      <w:r>
+        <w:rPr>
+          <w:rFonts w:ascii="Courier New" w:eastAsia="Times New Roman" w:hAnsi="Courier New" w:cs="Courier New"/>
+          <w:color w:val="000000"/>
+          <w:sz w:val="24"/>
+          <w:szCs w:val="24"/>
+        </w:rPr>
+        <w:tab/>
+      </w:r>
+      <w:r>
+        <w:rPr>
+          <w:rFonts w:ascii="Courier New" w:eastAsia="Times New Roman" w:hAnsi="Courier New" w:cs="Courier New"/>
+          <w:color w:val="000000"/>
+          <w:sz w:val="24"/>
+          <w:szCs w:val="24"/>
+        </w:rPr>
+        <w:tab/>
+      </w:r>
+      <w:r>
+        <w:rPr>
+          <w:rFonts w:ascii="Courier New" w:eastAsia="Times New Roman" w:hAnsi="Courier New" w:cs="Courier New"/>
+          <w:color w:val="000088"/>
+          <w:sz w:val="24"/>
+          <w:szCs w:val="24"/>
+        </w:rPr>
+        <w:t>this</w:t>
+      </w:r>
+      <w:r>
+        <w:rPr>
+          <w:rFonts w:ascii="Courier New" w:eastAsia="Times New Roman" w:hAnsi="Courier New" w:cs="Courier New"/>
+          <w:color w:val="666600"/>
+          <w:sz w:val="24"/>
+          <w:szCs w:val="24"/>
+        </w:rPr>
+        <w:t>.</w:t>
+      </w:r>
+      <w:r>
+        <w:rPr>
+          <w:rFonts w:ascii="Courier New" w:eastAsia="Times New Roman" w:hAnsi="Courier New" w:cs="Courier New"/>
+          <w:color w:val="000000"/>
+          <w:sz w:val="24"/>
+          <w:szCs w:val="24"/>
+        </w:rPr>
+        <w:t xml:space="preserve">id </w:t>
+      </w:r>
+      <w:r>
+        <w:rPr>
+          <w:rFonts w:ascii="Courier New" w:eastAsia="Times New Roman" w:hAnsi="Courier New" w:cs="Courier New"/>
+          <w:color w:val="666600"/>
+          <w:sz w:val="24"/>
+          <w:szCs w:val="24"/>
+        </w:rPr>
+        <w:t>=</w:t>
+      </w:r>
+      <w:r>
+        <w:rPr>
+          <w:rFonts w:ascii="Courier New" w:eastAsia="Times New Roman" w:hAnsi="Courier New" w:cs="Courier New"/>
+          <w:color w:val="000000"/>
+          <w:sz w:val="24"/>
+          <w:szCs w:val="24"/>
+        </w:rPr>
+        <w:t xml:space="preserve"> person</w:t>
+      </w:r>
+      <w:r>
+        <w:rPr>
+          <w:rFonts w:ascii="Courier New" w:eastAsia="Times New Roman" w:hAnsi="Courier New" w:cs="Courier New"/>
+          <w:color w:val="666600"/>
+          <w:sz w:val="24"/>
+          <w:szCs w:val="24"/>
+        </w:rPr>
+        <w:t>.</w:t>
+      </w:r>
+      <w:r>
+        <w:rPr>
+          <w:rFonts w:ascii="Courier New" w:eastAsia="Times New Roman" w:hAnsi="Courier New" w:cs="Courier New"/>
+          <w:color w:val="000000"/>
+          <w:sz w:val="24"/>
+          <w:szCs w:val="24"/>
+        </w:rPr>
+        <w:t>getId</w:t>
+      </w:r>
+      <w:r>
+        <w:rPr>
+          <w:rFonts w:ascii="Courier New" w:eastAsia="Times New Roman" w:hAnsi="Courier New" w:cs="Courier New"/>
+          <w:color w:val="666600"/>
+          <w:sz w:val="24"/>
+          <w:szCs w:val="24"/>
+        </w:rPr>
+        <w:t>();</w:t>
+      </w:r>
+    </w:p>
+    <w:p>
+      <w:pPr>
+        <w:pBdr>
+          <w:top w:val="single" w:sz="2" w:space="12" w:color="888888"/>
+          <w:left w:val="single" w:sz="2" w:space="12" w:color="888888"/>
+          <w:bottom w:val="single" w:sz="2" w:space="12" w:color="888888"/>
+          <w:right w:val="single" w:sz="2" w:space="12" w:color="888888"/>
+        </w:pBdr>
+        <w:shd w:val="clear" w:color="auto" w:fill="F7F7F8"/>
+        <w:tabs>
+          <w:tab w:val="left" w:pos="916"/>
+          <w:tab w:val="left" w:pos="1832"/>
+          <w:tab w:val="left" w:pos="2748"/>
+          <w:tab w:val="left" w:pos="3664"/>
+          <w:tab w:val="left" w:pos="4580"/>
+          <w:tab w:val="left" w:pos="5496"/>
+          <w:tab w:val="left" w:pos="6412"/>
+          <w:tab w:val="left" w:pos="7328"/>
+          <w:tab w:val="left" w:pos="8244"/>
+          <w:tab w:val="left" w:pos="9160"/>
+          <w:tab w:val="left" w:pos="10076"/>
+          <w:tab w:val="left" w:pos="10992"/>
+          <w:tab w:val="left" w:pos="11908"/>
+          <w:tab w:val="left" w:pos="12824"/>
+          <w:tab w:val="left" w:pos="13740"/>
+          <w:tab w:val="left" w:pos="14656"/>
+        </w:tabs>
+        <w:spacing w:after="0" w:line="240" w:lineRule="auto"/>
+        <w:rPr>
+          <w:rFonts w:ascii="Courier New" w:eastAsia="Times New Roman" w:hAnsi="Courier New" w:cs="Courier New"/>
+          <w:color w:val="000000"/>
+          <w:sz w:val="24"/>
+          <w:szCs w:val="24"/>
+        </w:rPr>
+      </w:pPr>
+      <w:r>
+        <w:rPr>
+          <w:rFonts w:ascii="Courier New" w:eastAsia="Times New Roman" w:hAnsi="Courier New" w:cs="Courier New"/>
+          <w:color w:val="000000"/>
+          <w:sz w:val="24"/>
+          <w:szCs w:val="24"/>
+        </w:rPr>
+        <w:tab/>
+      </w:r>
+      <w:r>
+        <w:rPr>
+          <w:rFonts w:ascii="Courier New" w:eastAsia="Times New Roman" w:hAnsi="Courier New" w:cs="Courier New"/>
+          <w:color w:val="666600"/>
+          <w:sz w:val="24"/>
+          <w:szCs w:val="24"/>
+        </w:rPr>
+        <w:t>}</w:t>
+      </w:r>
+    </w:p>
+    <w:p>
+      <w:pPr>
         <w:ind w:firstLine="720"/>
       </w:pPr>
+    </w:p>
+    <w:p>
+      <w:pPr>
+        <w:ind w:firstLine="720"/>
+      </w:pPr>
+    </w:p>
+    <w:p>
+      <w:pPr>
+        <w:ind w:firstLine="720"/>
+      </w:pPr>
+      <w:r>
+        <w:t>I think I’m getting somewhere with this, entities are created, I had the wrong annotations and was otherwise confused with relationships…</w:t>
+      </w:r>
+    </w:p>
+    <w:p>
+      <w:pPr>
+        <w:ind w:firstLine="720"/>
+      </w:pPr>
+    </w:p>
+    <w:p>
+      <w:pPr>
+        <w:ind w:firstLine="720"/>
+      </w:pPr>
+      <w:r>
+        <w:t>Thurs 3/25 930-</w:t>
+      </w:r>
+    </w:p>
+    <w:p>
+      <w:pPr>
+        <w:ind w:firstLine="720"/>
+      </w:pPr>
+      <w:r>
+        <w:t>Still working on the user dao test…delete with multiple…going back through hibernate material.</w:t>
+      </w:r>
     </w:p>
     <w:sectPr>
       <w:pgSz w:w="12240" w:h="15840"/>
@@ -9515,6 +11073,36 @@
       <w:iCs/>
     </w:rPr>
   </w:style>
+  <w:style w:type="character" w:customStyle="1" w:styleId="pln">
+    <w:name w:val="pln"/>
+    <w:basedOn w:val="DefaultParagraphFont"/>
+    <w:rsid w:val="004B53A2"/>
+  </w:style>
+  <w:style w:type="character" w:customStyle="1" w:styleId="lit">
+    <w:name w:val="lit"/>
+    <w:basedOn w:val="DefaultParagraphFont"/>
+    <w:rsid w:val="004B53A2"/>
+  </w:style>
+  <w:style w:type="character" w:customStyle="1" w:styleId="pun">
+    <w:name w:val="pun"/>
+    <w:basedOn w:val="DefaultParagraphFont"/>
+    <w:rsid w:val="004B53A2"/>
+  </w:style>
+  <w:style w:type="character" w:customStyle="1" w:styleId="str">
+    <w:name w:val="str"/>
+    <w:basedOn w:val="DefaultParagraphFont"/>
+    <w:rsid w:val="004B53A2"/>
+  </w:style>
+  <w:style w:type="character" w:customStyle="1" w:styleId="kwd">
+    <w:name w:val="kwd"/>
+    <w:basedOn w:val="DefaultParagraphFont"/>
+    <w:rsid w:val="004B53A2"/>
+  </w:style>
+  <w:style w:type="character" w:customStyle="1" w:styleId="typ">
+    <w:name w:val="typ"/>
+    <w:basedOn w:val="DefaultParagraphFont"/>
+    <w:rsid w:val="004B53A2"/>
+  </w:style>
 </w:styles>
 </file>
 

</xml_diff>